<commit_message>
Some rewriting of chapter 2 intro
</commit_message>
<xml_diff>
--- a/Thesis/Workingdoc(no pics or crossrefs).docx
+++ b/Thesis/Workingdoc(no pics or crossrefs).docx
@@ -17,6 +17,34 @@
           <w:docGrid w:linePitch="360"/>
         </w:sectPr>
       </w:pPr>
+      <w:proofErr w:type="spellStart"/>
+      <w:r>
+        <w:rPr>
+          <w:lang w:val="en-US"/>
+        </w:rPr>
+        <w:t>Frontpage</w:t>
+      </w:r>
+      <w:proofErr w:type="spellEnd"/>
+      <w:r>
+        <w:rPr>
+          <w:lang w:val="en-US"/>
+        </w:rPr>
+        <w:t xml:space="preserve"> goes here! Fix in a </w:t>
+      </w:r>
+      <w:proofErr w:type="spellStart"/>
+      <w:r>
+        <w:rPr>
+          <w:lang w:val="en-US"/>
+        </w:rPr>
+        <w:t>pdf</w:t>
+      </w:r>
+      <w:proofErr w:type="spellEnd"/>
+      <w:r>
+        <w:rPr>
+          <w:lang w:val="en-US"/>
+        </w:rPr>
+        <w:t xml:space="preserve"> creator?</w:t>
+      </w:r>
     </w:p>
     <w:p>
       <w:pPr>
@@ -77,12 +105,16 @@
               <w:numId w:val="0"/>
             </w:numPr>
             <w:ind w:left="357" w:hanging="357"/>
+            <w:rPr>
+              <w:lang w:val="en-US"/>
+            </w:rPr>
           </w:pPr>
-          <w:proofErr w:type="spellStart"/>
           <w:r>
+            <w:rPr>
+              <w:lang w:val="en-US"/>
+            </w:rPr>
             <w:t>Contents</w:t>
           </w:r>
-          <w:proofErr w:type="spellEnd"/>
         </w:p>
         <w:p>
           <w:pPr>
@@ -93,13 +125,16 @@
             <w:rPr>
               <w:rFonts w:eastAsiaTheme="minorEastAsia"/>
               <w:noProof/>
-              <w:lang w:eastAsia="nb-NO"/>
+              <w:lang w:val="en-US" w:eastAsia="nb-NO"/>
             </w:rPr>
           </w:pPr>
           <w:r>
             <w:fldChar w:fldCharType="begin"/>
           </w:r>
           <w:r>
+            <w:rPr>
+              <w:lang w:val="en-US"/>
+            </w:rPr>
             <w:instrText xml:space="preserve"> TOC \o "1-3" \h \z \u </w:instrText>
           </w:r>
           <w:r>
@@ -118,6 +153,7 @@
               <w:rPr>
                 <w:noProof/>
                 <w:webHidden/>
+                <w:lang w:val="en-US"/>
               </w:rPr>
               <w:tab/>
             </w:r>
@@ -132,6 +168,7 @@
               <w:rPr>
                 <w:noProof/>
                 <w:webHidden/>
+                <w:lang w:val="en-US"/>
               </w:rPr>
               <w:instrText xml:space="preserve"> PAGEREF _Toc360035788 \h </w:instrText>
             </w:r>
@@ -152,6 +189,7 @@
               <w:rPr>
                 <w:noProof/>
                 <w:webHidden/>
+                <w:lang w:val="en-US"/>
               </w:rPr>
               <w:t>i</w:t>
             </w:r>
@@ -517,20 +555,93 @@
         <w:rPr>
           <w:lang w:val="en-US"/>
         </w:rPr>
-        <w:t>To be able to compare frameworks, one has to have a complete impression of each–both what is delivers in form of usability and how it performs. Consequently, the work on this thesis will be split into two parts.</w:t>
-      </w:r>
-    </w:p>
-    <w:p>
-      <w:pPr>
-        <w:rPr>
-          <w:lang w:val="en-US"/>
-        </w:rPr>
-      </w:pPr>
-      <w:r>
-        <w:rPr>
-          <w:lang w:val="en-US"/>
-        </w:rPr>
-        <w:t xml:space="preserve"> In the first part the frameworks will be reviewed from a programmers perspective. This includes aspects like documentation, API, learning curve and other concerning general usability. </w:t>
+        <w:t>To be able to compare</w:t>
+      </w:r>
+      <w:r>
+        <w:rPr>
+          <w:lang w:val="en-US"/>
+        </w:rPr>
+        <w:t xml:space="preserve"> the five frameworks, I need</w:t>
+      </w:r>
+      <w:r>
+        <w:rPr>
+          <w:lang w:val="en-US"/>
+        </w:rPr>
+        <w:t xml:space="preserve"> to have a complete</w:t>
+      </w:r>
+      <w:r>
+        <w:rPr>
+          <w:lang w:val="en-US"/>
+        </w:rPr>
+        <w:t xml:space="preserve"> impression of each–both what they deliver in form of usability and how they</w:t>
+      </w:r>
+      <w:r>
+        <w:rPr>
+          <w:lang w:val="en-US"/>
+        </w:rPr>
+        <w:t xml:space="preserve"> </w:t>
+      </w:r>
+      <w:r>
+        <w:rPr>
+          <w:lang w:val="en-US"/>
+        </w:rPr>
+        <w:t>perform</w:t>
+      </w:r>
+      <w:r>
+        <w:rPr>
+          <w:lang w:val="en-US"/>
+        </w:rPr>
+        <w:t>. Consequently, the work on</w:t>
+      </w:r>
+      <w:r>
+        <w:rPr>
+          <w:lang w:val="en-US"/>
+        </w:rPr>
+        <w:t>(</w:t>
+      </w:r>
+      <w:r>
+        <w:rPr>
+          <w:color w:val="FF0000"/>
+          <w:lang w:val="en-US"/>
+        </w:rPr>
+        <w:t>with?</w:t>
+      </w:r>
+      <w:r>
+        <w:rPr>
+          <w:lang w:val="en-US"/>
+        </w:rPr>
+        <w:t>)</w:t>
+      </w:r>
+      <w:r>
+        <w:rPr>
+          <w:lang w:val="en-US"/>
+        </w:rPr>
+        <w:t xml:space="preserve"> this thesis will be split into two parts.</w:t>
+      </w:r>
+    </w:p>
+    <w:p>
+      <w:pPr>
+        <w:rPr>
+          <w:lang w:val="en-US"/>
+        </w:rPr>
+      </w:pPr>
+      <w:r>
+        <w:rPr>
+          <w:lang w:val="en-US"/>
+        </w:rPr>
+        <w:t xml:space="preserve"> In the first part the frameworks will be reviewed from a programmers perspective. This includes aspects like documentation, API, learning curve and other</w:t>
+      </w:r>
+      <w:r>
+        <w:rPr>
+          <w:lang w:val="en-US"/>
+        </w:rPr>
+        <w:t xml:space="preserve"> elements</w:t>
+      </w:r>
+      <w:r>
+        <w:rPr>
+          <w:lang w:val="en-US"/>
+        </w:rPr>
+        <w:t xml:space="preserve"> concerning general usability. </w:t>
       </w:r>
     </w:p>
     <w:p>
@@ -549,7 +660,19 @@
         <w:rPr>
           <w:lang w:val="en-US"/>
         </w:rPr>
-        <w:t>In the end, this will give an objective as opposed to the more opinion-based testing I will do in the first part.</w:t>
+        <w:t xml:space="preserve">In the end, this will give </w:t>
+      </w:r>
+      <w:r>
+        <w:rPr>
+          <w:lang w:val="en-US"/>
+        </w:rPr>
+        <w:t>objective results</w:t>
+      </w:r>
+      <w:r>
+        <w:rPr>
+          <w:lang w:val="en-US"/>
+        </w:rPr>
+        <w:t xml:space="preserve"> as opposed to the more opinion-based testing I will do in the first part.</w:t>
       </w:r>
     </w:p>
     <w:p>
@@ -1868,7 +1991,7 @@
 </file>
 
 <file path=customXml/itemProps1.xml><?xml version="1.0" encoding="utf-8"?>
-<ds:datastoreItem xmlns:ds="http://schemas.openxmlformats.org/officeDocument/2006/customXml" ds:itemID="{29BA5022-98E7-4118-BC22-B16C3227383F}">
+<ds:datastoreItem xmlns:ds="http://schemas.openxmlformats.org/officeDocument/2006/customXml" ds:itemID="{94A206D8-055D-4C39-83AE-DB08809606E7}">
   <ds:schemaRefs>
     <ds:schemaRef ds:uri="http://schemas.openxmlformats.org/officeDocument/2006/bibliography"/>
   </ds:schemaRefs>

</xml_diff>

<commit_message>
Added TODOs for every note
Now I will have an easy way of removing everything after the thesis is
complete
</commit_message>
<xml_diff>
--- a/Thesis/Workingdoc(no pics or crossrefs).docx
+++ b/Thesis/Workingdoc(no pics or crossrefs).docx
@@ -5,6 +5,7 @@
     <w:p>
       <w:pPr>
         <w:rPr>
+          <w:color w:val="FF0000"/>
           <w:lang w:val="en-US"/>
         </w:rPr>
         <w:sectPr>
@@ -17,9 +18,25 @@
           <w:docGrid w:linePitch="360"/>
         </w:sectPr>
       </w:pPr>
+      <w:r>
+        <w:rPr>
+          <w:color w:val="FF0000"/>
+          <w:lang w:val="en-US"/>
+        </w:rPr>
+        <w:t>NB: All in paper notes will be marked with the word TODO in upper case letters.</w:t>
+      </w:r>
+      <w:r>
+        <w:rPr>
+          <w:color w:val="FF0000"/>
+          <w:lang w:val="en-US"/>
+        </w:rPr>
+        <w:br/>
+        <w:t xml:space="preserve">TODO: </w:t>
+      </w:r>
       <w:proofErr w:type="spellStart"/>
       <w:r>
         <w:rPr>
+          <w:color w:val="FF0000"/>
           <w:lang w:val="en-US"/>
         </w:rPr>
         <w:t>Frontpage</w:t>
@@ -27,6 +44,7 @@
       <w:proofErr w:type="spellEnd"/>
       <w:r>
         <w:rPr>
+          <w:color w:val="FF0000"/>
           <w:lang w:val="en-US"/>
         </w:rPr>
         <w:t xml:space="preserve"> goes here! Fix in a </w:t>
@@ -34,6 +52,7 @@
       <w:proofErr w:type="spellStart"/>
       <w:r>
         <w:rPr>
+          <w:color w:val="FF0000"/>
           <w:lang w:val="en-US"/>
         </w:rPr>
         <w:t>pdf</w:t>
@@ -41,6 +60,7 @@
       <w:proofErr w:type="spellEnd"/>
       <w:r>
         <w:rPr>
+          <w:color w:val="FF0000"/>
           <w:lang w:val="en-US"/>
         </w:rPr>
         <w:t xml:space="preserve"> creator?</w:t>
@@ -58,7 +78,7 @@
           <w:lang w:val="en-US"/>
         </w:rPr>
       </w:pPr>
-      <w:bookmarkStart w:id="0" w:name="_Toc360035788"/>
+      <w:bookmarkStart w:id="0" w:name="_Toc360290225"/>
       <w:r>
         <w:rPr>
           <w:lang w:val="en-US"/>
@@ -125,7 +145,7 @@
             <w:rPr>
               <w:rFonts w:eastAsiaTheme="minorEastAsia"/>
               <w:noProof/>
-              <w:lang w:val="en-US" w:eastAsia="nb-NO"/>
+              <w:lang w:eastAsia="nb-NO"/>
             </w:rPr>
           </w:pPr>
           <w:r>
@@ -140,7 +160,7 @@
           <w:r>
             <w:fldChar w:fldCharType="separate"/>
           </w:r>
-          <w:hyperlink w:anchor="_Toc360035788" w:history="1">
+          <w:hyperlink w:anchor="_Toc360290225" w:history="1">
             <w:r>
               <w:rPr>
                 <w:rStyle w:val="Hyperkobling"/>
@@ -153,7 +173,6 @@
               <w:rPr>
                 <w:noProof/>
                 <w:webHidden/>
-                <w:lang w:val="en-US"/>
               </w:rPr>
               <w:tab/>
             </w:r>
@@ -168,9 +187,8 @@
               <w:rPr>
                 <w:noProof/>
                 <w:webHidden/>
-                <w:lang w:val="en-US"/>
-              </w:rPr>
-              <w:instrText xml:space="preserve"> PAGEREF _Toc360035788 \h </w:instrText>
+              </w:rPr>
+              <w:instrText xml:space="preserve"> PAGEREF _Toc360290225 \h </w:instrText>
             </w:r>
             <w:r>
               <w:rPr>
@@ -189,7 +207,6 @@
               <w:rPr>
                 <w:noProof/>
                 <w:webHidden/>
-                <w:lang w:val="en-US"/>
               </w:rPr>
               <w:t>i</w:t>
             </w:r>
@@ -214,7 +231,7 @@
               <w:lang w:eastAsia="nb-NO"/>
             </w:rPr>
           </w:pPr>
-          <w:hyperlink w:anchor="_Toc360035789" w:history="1">
+          <w:hyperlink w:anchor="_Toc360290226" w:history="1">
             <w:r>
               <w:rPr>
                 <w:rStyle w:val="Hyperkobling"/>
@@ -242,7 +259,7 @@
                 <w:noProof/>
                 <w:webHidden/>
               </w:rPr>
-              <w:instrText xml:space="preserve"> PAGEREF _Toc360035789 \h </w:instrText>
+              <w:instrText xml:space="preserve"> PAGEREF _Toc360290226 \h </w:instrText>
             </w:r>
             <w:r>
               <w:rPr>
@@ -286,7 +303,7 @@
               <w:lang w:eastAsia="nb-NO"/>
             </w:rPr>
           </w:pPr>
-          <w:hyperlink w:anchor="_Toc360035790" w:history="1">
+          <w:hyperlink w:anchor="_Toc360290227" w:history="1">
             <w:r>
               <w:rPr>
                 <w:rStyle w:val="Hyperkobling"/>
@@ -330,7 +347,867 @@
                 <w:noProof/>
                 <w:webHidden/>
               </w:rPr>
-              <w:instrText xml:space="preserve"> PAGEREF _Toc360035790 \h </w:instrText>
+              <w:instrText xml:space="preserve"> PAGEREF _Toc360290227 \h </w:instrText>
+            </w:r>
+            <w:r>
+              <w:rPr>
+                <w:noProof/>
+                <w:webHidden/>
+              </w:rPr>
+            </w:r>
+            <w:r>
+              <w:rPr>
+                <w:noProof/>
+                <w:webHidden/>
+              </w:rPr>
+              <w:fldChar w:fldCharType="separate"/>
+            </w:r>
+            <w:r>
+              <w:rPr>
+                <w:noProof/>
+                <w:webHidden/>
+              </w:rPr>
+              <w:t>1</w:t>
+            </w:r>
+            <w:r>
+              <w:rPr>
+                <w:noProof/>
+                <w:webHidden/>
+              </w:rPr>
+              <w:fldChar w:fldCharType="end"/>
+            </w:r>
+          </w:hyperlink>
+        </w:p>
+        <w:p>
+          <w:pPr>
+            <w:pStyle w:val="INNH2"/>
+            <w:tabs>
+              <w:tab w:val="left" w:pos="880"/>
+              <w:tab w:val="right" w:leader="dot" w:pos="9062"/>
+            </w:tabs>
+            <w:rPr>
+              <w:noProof/>
+            </w:rPr>
+          </w:pPr>
+          <w:hyperlink w:anchor="_Toc360290228" w:history="1">
+            <w:r>
+              <w:rPr>
+                <w:rStyle w:val="Hyperkobling"/>
+                <w:noProof/>
+                <w:lang w:val="en-US"/>
+              </w:rPr>
+              <w:t>1.1</w:t>
+            </w:r>
+            <w:r>
+              <w:rPr>
+                <w:noProof/>
+              </w:rPr>
+              <w:tab/>
+            </w:r>
+            <w:r>
+              <w:rPr>
+                <w:rStyle w:val="Hyperkobling"/>
+                <w:noProof/>
+                <w:lang w:val="en-US"/>
+              </w:rPr>
+              <w:t>Background</w:t>
+            </w:r>
+            <w:r>
+              <w:rPr>
+                <w:noProof/>
+                <w:webHidden/>
+              </w:rPr>
+              <w:tab/>
+            </w:r>
+            <w:r>
+              <w:rPr>
+                <w:noProof/>
+                <w:webHidden/>
+              </w:rPr>
+              <w:fldChar w:fldCharType="begin"/>
+            </w:r>
+            <w:r>
+              <w:rPr>
+                <w:noProof/>
+                <w:webHidden/>
+              </w:rPr>
+              <w:instrText xml:space="preserve"> PAGEREF _Toc360290228 \h </w:instrText>
+            </w:r>
+            <w:r>
+              <w:rPr>
+                <w:noProof/>
+                <w:webHidden/>
+              </w:rPr>
+            </w:r>
+            <w:r>
+              <w:rPr>
+                <w:noProof/>
+                <w:webHidden/>
+              </w:rPr>
+              <w:fldChar w:fldCharType="separate"/>
+            </w:r>
+            <w:r>
+              <w:rPr>
+                <w:noProof/>
+                <w:webHidden/>
+              </w:rPr>
+              <w:t>1</w:t>
+            </w:r>
+            <w:r>
+              <w:rPr>
+                <w:noProof/>
+                <w:webHidden/>
+              </w:rPr>
+              <w:fldChar w:fldCharType="end"/>
+            </w:r>
+          </w:hyperlink>
+        </w:p>
+        <w:p>
+          <w:pPr>
+            <w:pStyle w:val="INNH2"/>
+            <w:tabs>
+              <w:tab w:val="left" w:pos="880"/>
+              <w:tab w:val="right" w:leader="dot" w:pos="9062"/>
+            </w:tabs>
+            <w:rPr>
+              <w:noProof/>
+            </w:rPr>
+          </w:pPr>
+          <w:hyperlink w:anchor="_Toc360290229" w:history="1">
+            <w:r>
+              <w:rPr>
+                <w:rStyle w:val="Hyperkobling"/>
+                <w:noProof/>
+                <w:lang w:val="en-US"/>
+              </w:rPr>
+              <w:t>1.2</w:t>
+            </w:r>
+            <w:r>
+              <w:rPr>
+                <w:noProof/>
+              </w:rPr>
+              <w:tab/>
+            </w:r>
+            <w:r>
+              <w:rPr>
+                <w:rStyle w:val="Hyperkobling"/>
+                <w:noProof/>
+                <w:lang w:val="en-US"/>
+              </w:rPr>
+              <w:t>Essaychapters..</w:t>
+            </w:r>
+            <w:r>
+              <w:rPr>
+                <w:noProof/>
+                <w:webHidden/>
+              </w:rPr>
+              <w:tab/>
+            </w:r>
+            <w:r>
+              <w:rPr>
+                <w:noProof/>
+                <w:webHidden/>
+              </w:rPr>
+              <w:fldChar w:fldCharType="begin"/>
+            </w:r>
+            <w:r>
+              <w:rPr>
+                <w:noProof/>
+                <w:webHidden/>
+              </w:rPr>
+              <w:instrText xml:space="preserve"> PAGEREF _Toc360290229 \h </w:instrText>
+            </w:r>
+            <w:r>
+              <w:rPr>
+                <w:noProof/>
+                <w:webHidden/>
+              </w:rPr>
+            </w:r>
+            <w:r>
+              <w:rPr>
+                <w:noProof/>
+                <w:webHidden/>
+              </w:rPr>
+              <w:fldChar w:fldCharType="separate"/>
+            </w:r>
+            <w:r>
+              <w:rPr>
+                <w:noProof/>
+                <w:webHidden/>
+              </w:rPr>
+              <w:t>1</w:t>
+            </w:r>
+            <w:r>
+              <w:rPr>
+                <w:noProof/>
+                <w:webHidden/>
+              </w:rPr>
+              <w:fldChar w:fldCharType="end"/>
+            </w:r>
+          </w:hyperlink>
+        </w:p>
+        <w:p>
+          <w:pPr>
+            <w:pStyle w:val="INNH2"/>
+            <w:tabs>
+              <w:tab w:val="left" w:pos="880"/>
+              <w:tab w:val="right" w:leader="dot" w:pos="9062"/>
+            </w:tabs>
+            <w:rPr>
+              <w:noProof/>
+            </w:rPr>
+          </w:pPr>
+          <w:hyperlink w:anchor="_Toc360290230" w:history="1">
+            <w:r>
+              <w:rPr>
+                <w:rStyle w:val="Hyperkobling"/>
+                <w:noProof/>
+                <w:lang w:val="en-US"/>
+              </w:rPr>
+              <w:t>1.3</w:t>
+            </w:r>
+            <w:r>
+              <w:rPr>
+                <w:noProof/>
+              </w:rPr>
+              <w:tab/>
+            </w:r>
+            <w:r>
+              <w:rPr>
+                <w:rStyle w:val="Hyperkobling"/>
+                <w:noProof/>
+                <w:lang w:val="en-US"/>
+              </w:rPr>
+              <w:t>Problem statement</w:t>
+            </w:r>
+            <w:r>
+              <w:rPr>
+                <w:noProof/>
+                <w:webHidden/>
+              </w:rPr>
+              <w:tab/>
+            </w:r>
+            <w:r>
+              <w:rPr>
+                <w:noProof/>
+                <w:webHidden/>
+              </w:rPr>
+              <w:fldChar w:fldCharType="begin"/>
+            </w:r>
+            <w:r>
+              <w:rPr>
+                <w:noProof/>
+                <w:webHidden/>
+              </w:rPr>
+              <w:instrText xml:space="preserve"> PAGEREF _Toc360290230 \h </w:instrText>
+            </w:r>
+            <w:r>
+              <w:rPr>
+                <w:noProof/>
+                <w:webHidden/>
+              </w:rPr>
+            </w:r>
+            <w:r>
+              <w:rPr>
+                <w:noProof/>
+                <w:webHidden/>
+              </w:rPr>
+              <w:fldChar w:fldCharType="separate"/>
+            </w:r>
+            <w:r>
+              <w:rPr>
+                <w:noProof/>
+                <w:webHidden/>
+              </w:rPr>
+              <w:t>1</w:t>
+            </w:r>
+            <w:r>
+              <w:rPr>
+                <w:noProof/>
+                <w:webHidden/>
+              </w:rPr>
+              <w:fldChar w:fldCharType="end"/>
+            </w:r>
+          </w:hyperlink>
+        </w:p>
+        <w:p>
+          <w:pPr>
+            <w:pStyle w:val="INNH2"/>
+            <w:tabs>
+              <w:tab w:val="left" w:pos="880"/>
+              <w:tab w:val="right" w:leader="dot" w:pos="9062"/>
+            </w:tabs>
+            <w:rPr>
+              <w:noProof/>
+            </w:rPr>
+          </w:pPr>
+          <w:hyperlink w:anchor="_Toc360290231" w:history="1">
+            <w:r>
+              <w:rPr>
+                <w:rStyle w:val="Hyperkobling"/>
+                <w:noProof/>
+                <w:lang w:val="en-US"/>
+              </w:rPr>
+              <w:t>1.4</w:t>
+            </w:r>
+            <w:r>
+              <w:rPr>
+                <w:noProof/>
+              </w:rPr>
+              <w:tab/>
+            </w:r>
+            <w:r>
+              <w:rPr>
+                <w:rStyle w:val="Hyperkobling"/>
+                <w:noProof/>
+                <w:lang w:val="en-US"/>
+              </w:rPr>
+              <w:t>Outline</w:t>
+            </w:r>
+            <w:r>
+              <w:rPr>
+                <w:noProof/>
+                <w:webHidden/>
+              </w:rPr>
+              <w:tab/>
+            </w:r>
+            <w:r>
+              <w:rPr>
+                <w:noProof/>
+                <w:webHidden/>
+              </w:rPr>
+              <w:fldChar w:fldCharType="begin"/>
+            </w:r>
+            <w:r>
+              <w:rPr>
+                <w:noProof/>
+                <w:webHidden/>
+              </w:rPr>
+              <w:instrText xml:space="preserve"> PAGEREF _Toc360290231 \h </w:instrText>
+            </w:r>
+            <w:r>
+              <w:rPr>
+                <w:noProof/>
+                <w:webHidden/>
+              </w:rPr>
+            </w:r>
+            <w:r>
+              <w:rPr>
+                <w:noProof/>
+                <w:webHidden/>
+              </w:rPr>
+              <w:fldChar w:fldCharType="separate"/>
+            </w:r>
+            <w:r>
+              <w:rPr>
+                <w:noProof/>
+                <w:webHidden/>
+              </w:rPr>
+              <w:t>1</w:t>
+            </w:r>
+            <w:r>
+              <w:rPr>
+                <w:noProof/>
+                <w:webHidden/>
+              </w:rPr>
+              <w:fldChar w:fldCharType="end"/>
+            </w:r>
+          </w:hyperlink>
+        </w:p>
+        <w:p>
+          <w:pPr>
+            <w:pStyle w:val="INNH1"/>
+            <w:tabs>
+              <w:tab w:val="left" w:pos="440"/>
+              <w:tab w:val="right" w:leader="dot" w:pos="9062"/>
+            </w:tabs>
+            <w:rPr>
+              <w:rFonts w:eastAsiaTheme="minorEastAsia"/>
+              <w:noProof/>
+              <w:lang w:eastAsia="nb-NO"/>
+            </w:rPr>
+          </w:pPr>
+          <w:hyperlink w:anchor="_Toc360290232" w:history="1">
+            <w:r>
+              <w:rPr>
+                <w:rStyle w:val="Hyperkobling"/>
+                <w:noProof/>
+                <w:lang w:val="en-US"/>
+              </w:rPr>
+              <w:t>2</w:t>
+            </w:r>
+            <w:r>
+              <w:rPr>
+                <w:rFonts w:eastAsiaTheme="minorEastAsia"/>
+                <w:noProof/>
+                <w:lang w:eastAsia="nb-NO"/>
+              </w:rPr>
+              <w:tab/>
+            </w:r>
+            <w:r>
+              <w:rPr>
+                <w:rStyle w:val="Hyperkobling"/>
+                <w:noProof/>
+                <w:lang w:val="en-US"/>
+              </w:rPr>
+              <w:t>Methodology</w:t>
+            </w:r>
+            <w:r>
+              <w:rPr>
+                <w:noProof/>
+                <w:webHidden/>
+              </w:rPr>
+              <w:tab/>
+            </w:r>
+            <w:r>
+              <w:rPr>
+                <w:noProof/>
+                <w:webHidden/>
+              </w:rPr>
+              <w:fldChar w:fldCharType="begin"/>
+            </w:r>
+            <w:r>
+              <w:rPr>
+                <w:noProof/>
+                <w:webHidden/>
+              </w:rPr>
+              <w:instrText xml:space="preserve"> PAGEREF _Toc360290232 \h </w:instrText>
+            </w:r>
+            <w:r>
+              <w:rPr>
+                <w:noProof/>
+                <w:webHidden/>
+              </w:rPr>
+            </w:r>
+            <w:r>
+              <w:rPr>
+                <w:noProof/>
+                <w:webHidden/>
+              </w:rPr>
+              <w:fldChar w:fldCharType="separate"/>
+            </w:r>
+            <w:r>
+              <w:rPr>
+                <w:noProof/>
+                <w:webHidden/>
+              </w:rPr>
+              <w:t>1</w:t>
+            </w:r>
+            <w:r>
+              <w:rPr>
+                <w:noProof/>
+                <w:webHidden/>
+              </w:rPr>
+              <w:fldChar w:fldCharType="end"/>
+            </w:r>
+          </w:hyperlink>
+        </w:p>
+        <w:p>
+          <w:pPr>
+            <w:pStyle w:val="INNH2"/>
+            <w:tabs>
+              <w:tab w:val="left" w:pos="880"/>
+              <w:tab w:val="right" w:leader="dot" w:pos="9062"/>
+            </w:tabs>
+            <w:rPr>
+              <w:noProof/>
+            </w:rPr>
+          </w:pPr>
+          <w:hyperlink w:anchor="_Toc360290233" w:history="1">
+            <w:r>
+              <w:rPr>
+                <w:rStyle w:val="Hyperkobling"/>
+                <w:noProof/>
+                <w:lang w:val="en-US"/>
+              </w:rPr>
+              <w:t>2.1</w:t>
+            </w:r>
+            <w:r>
+              <w:rPr>
+                <w:noProof/>
+              </w:rPr>
+              <w:tab/>
+            </w:r>
+            <w:r>
+              <w:rPr>
+                <w:rStyle w:val="Hyperkobling"/>
+                <w:noProof/>
+                <w:lang w:val="en-US"/>
+              </w:rPr>
+              <w:t>Selection criteria</w:t>
+            </w:r>
+            <w:r>
+              <w:rPr>
+                <w:noProof/>
+                <w:webHidden/>
+              </w:rPr>
+              <w:tab/>
+            </w:r>
+            <w:r>
+              <w:rPr>
+                <w:noProof/>
+                <w:webHidden/>
+              </w:rPr>
+              <w:fldChar w:fldCharType="begin"/>
+            </w:r>
+            <w:r>
+              <w:rPr>
+                <w:noProof/>
+                <w:webHidden/>
+              </w:rPr>
+              <w:instrText xml:space="preserve"> PAGEREF _Toc360290233 \h </w:instrText>
+            </w:r>
+            <w:r>
+              <w:rPr>
+                <w:noProof/>
+                <w:webHidden/>
+              </w:rPr>
+            </w:r>
+            <w:r>
+              <w:rPr>
+                <w:noProof/>
+                <w:webHidden/>
+              </w:rPr>
+              <w:fldChar w:fldCharType="separate"/>
+            </w:r>
+            <w:r>
+              <w:rPr>
+                <w:noProof/>
+                <w:webHidden/>
+              </w:rPr>
+              <w:t>1</w:t>
+            </w:r>
+            <w:r>
+              <w:rPr>
+                <w:noProof/>
+                <w:webHidden/>
+              </w:rPr>
+              <w:fldChar w:fldCharType="end"/>
+            </w:r>
+          </w:hyperlink>
+        </w:p>
+        <w:p>
+          <w:pPr>
+            <w:pStyle w:val="INNH1"/>
+            <w:tabs>
+              <w:tab w:val="left" w:pos="440"/>
+              <w:tab w:val="right" w:leader="dot" w:pos="9062"/>
+            </w:tabs>
+            <w:rPr>
+              <w:rFonts w:eastAsiaTheme="minorEastAsia"/>
+              <w:noProof/>
+              <w:lang w:eastAsia="nb-NO"/>
+            </w:rPr>
+          </w:pPr>
+          <w:hyperlink w:anchor="_Toc360290234" w:history="1">
+            <w:r>
+              <w:rPr>
+                <w:rStyle w:val="Hyperkobling"/>
+                <w:noProof/>
+                <w:lang w:val="en-US"/>
+              </w:rPr>
+              <w:t>3</w:t>
+            </w:r>
+            <w:r>
+              <w:rPr>
+                <w:rFonts w:eastAsiaTheme="minorEastAsia"/>
+                <w:noProof/>
+                <w:lang w:eastAsia="nb-NO"/>
+              </w:rPr>
+              <w:tab/>
+            </w:r>
+            <w:r>
+              <w:rPr>
+                <w:rStyle w:val="Hyperkobling"/>
+                <w:noProof/>
+                <w:lang w:val="en-US"/>
+              </w:rPr>
+              <w:t>Part 1 (change this)</w:t>
+            </w:r>
+            <w:r>
+              <w:rPr>
+                <w:noProof/>
+                <w:webHidden/>
+              </w:rPr>
+              <w:tab/>
+            </w:r>
+            <w:r>
+              <w:rPr>
+                <w:noProof/>
+                <w:webHidden/>
+              </w:rPr>
+              <w:fldChar w:fldCharType="begin"/>
+            </w:r>
+            <w:r>
+              <w:rPr>
+                <w:noProof/>
+                <w:webHidden/>
+              </w:rPr>
+              <w:instrText xml:space="preserve"> PAGEREF _Toc360290234 \h </w:instrText>
+            </w:r>
+            <w:r>
+              <w:rPr>
+                <w:noProof/>
+                <w:webHidden/>
+              </w:rPr>
+            </w:r>
+            <w:r>
+              <w:rPr>
+                <w:noProof/>
+                <w:webHidden/>
+              </w:rPr>
+              <w:fldChar w:fldCharType="separate"/>
+            </w:r>
+            <w:r>
+              <w:rPr>
+                <w:noProof/>
+                <w:webHidden/>
+              </w:rPr>
+              <w:t>1</w:t>
+            </w:r>
+            <w:r>
+              <w:rPr>
+                <w:noProof/>
+                <w:webHidden/>
+              </w:rPr>
+              <w:fldChar w:fldCharType="end"/>
+            </w:r>
+          </w:hyperlink>
+        </w:p>
+        <w:p>
+          <w:pPr>
+            <w:pStyle w:val="INNH1"/>
+            <w:tabs>
+              <w:tab w:val="left" w:pos="440"/>
+              <w:tab w:val="right" w:leader="dot" w:pos="9062"/>
+            </w:tabs>
+            <w:rPr>
+              <w:rFonts w:eastAsiaTheme="minorEastAsia"/>
+              <w:noProof/>
+              <w:lang w:eastAsia="nb-NO"/>
+            </w:rPr>
+          </w:pPr>
+          <w:hyperlink w:anchor="_Toc360290235" w:history="1">
+            <w:r>
+              <w:rPr>
+                <w:rStyle w:val="Hyperkobling"/>
+                <w:noProof/>
+                <w:lang w:val="en-US"/>
+              </w:rPr>
+              <w:t>4</w:t>
+            </w:r>
+            <w:r>
+              <w:rPr>
+                <w:rFonts w:eastAsiaTheme="minorEastAsia"/>
+                <w:noProof/>
+                <w:lang w:eastAsia="nb-NO"/>
+              </w:rPr>
+              <w:tab/>
+            </w:r>
+            <w:r>
+              <w:rPr>
+                <w:rStyle w:val="Hyperkobling"/>
+                <w:noProof/>
+                <w:lang w:val="en-US"/>
+              </w:rPr>
+              <w:t>Part 2 (and this)</w:t>
+            </w:r>
+            <w:r>
+              <w:rPr>
+                <w:noProof/>
+                <w:webHidden/>
+              </w:rPr>
+              <w:tab/>
+            </w:r>
+            <w:r>
+              <w:rPr>
+                <w:noProof/>
+                <w:webHidden/>
+              </w:rPr>
+              <w:fldChar w:fldCharType="begin"/>
+            </w:r>
+            <w:r>
+              <w:rPr>
+                <w:noProof/>
+                <w:webHidden/>
+              </w:rPr>
+              <w:instrText xml:space="preserve"> PAGEREF _Toc360290235 \h </w:instrText>
+            </w:r>
+            <w:r>
+              <w:rPr>
+                <w:noProof/>
+                <w:webHidden/>
+              </w:rPr>
+            </w:r>
+            <w:r>
+              <w:rPr>
+                <w:noProof/>
+                <w:webHidden/>
+              </w:rPr>
+              <w:fldChar w:fldCharType="separate"/>
+            </w:r>
+            <w:r>
+              <w:rPr>
+                <w:noProof/>
+                <w:webHidden/>
+              </w:rPr>
+              <w:t>1</w:t>
+            </w:r>
+            <w:r>
+              <w:rPr>
+                <w:noProof/>
+                <w:webHidden/>
+              </w:rPr>
+              <w:fldChar w:fldCharType="end"/>
+            </w:r>
+          </w:hyperlink>
+        </w:p>
+        <w:p>
+          <w:pPr>
+            <w:pStyle w:val="INNH1"/>
+            <w:tabs>
+              <w:tab w:val="left" w:pos="440"/>
+              <w:tab w:val="right" w:leader="dot" w:pos="9062"/>
+            </w:tabs>
+            <w:rPr>
+              <w:rFonts w:eastAsiaTheme="minorEastAsia"/>
+              <w:noProof/>
+              <w:lang w:eastAsia="nb-NO"/>
+            </w:rPr>
+          </w:pPr>
+          <w:hyperlink w:anchor="_Toc360290236" w:history="1">
+            <w:r>
+              <w:rPr>
+                <w:rStyle w:val="Hyperkobling"/>
+                <w:noProof/>
+                <w:lang w:val="en-US"/>
+              </w:rPr>
+              <w:t>5</w:t>
+            </w:r>
+            <w:r>
+              <w:rPr>
+                <w:rFonts w:eastAsiaTheme="minorEastAsia"/>
+                <w:noProof/>
+                <w:lang w:eastAsia="nb-NO"/>
+              </w:rPr>
+              <w:tab/>
+            </w:r>
+            <w:r>
+              <w:rPr>
+                <w:rStyle w:val="Hyperkobling"/>
+                <w:noProof/>
+                <w:lang w:val="en-US"/>
+              </w:rPr>
+              <w:t>Results? Or under each part?</w:t>
+            </w:r>
+            <w:r>
+              <w:rPr>
+                <w:noProof/>
+                <w:webHidden/>
+              </w:rPr>
+              <w:tab/>
+            </w:r>
+            <w:r>
+              <w:rPr>
+                <w:noProof/>
+                <w:webHidden/>
+              </w:rPr>
+              <w:fldChar w:fldCharType="begin"/>
+            </w:r>
+            <w:r>
+              <w:rPr>
+                <w:noProof/>
+                <w:webHidden/>
+              </w:rPr>
+              <w:instrText xml:space="preserve"> PAGEREF _Toc360290236 \h </w:instrText>
+            </w:r>
+            <w:r>
+              <w:rPr>
+                <w:noProof/>
+                <w:webHidden/>
+              </w:rPr>
+            </w:r>
+            <w:r>
+              <w:rPr>
+                <w:noProof/>
+                <w:webHidden/>
+              </w:rPr>
+              <w:fldChar w:fldCharType="separate"/>
+            </w:r>
+            <w:r>
+              <w:rPr>
+                <w:noProof/>
+                <w:webHidden/>
+              </w:rPr>
+              <w:t>1</w:t>
+            </w:r>
+            <w:r>
+              <w:rPr>
+                <w:noProof/>
+                <w:webHidden/>
+              </w:rPr>
+              <w:fldChar w:fldCharType="end"/>
+            </w:r>
+          </w:hyperlink>
+        </w:p>
+        <w:p>
+          <w:pPr>
+            <w:pStyle w:val="INNH1"/>
+            <w:tabs>
+              <w:tab w:val="left" w:pos="440"/>
+              <w:tab w:val="right" w:leader="dot" w:pos="9062"/>
+            </w:tabs>
+            <w:rPr>
+              <w:rFonts w:eastAsiaTheme="minorEastAsia"/>
+              <w:noProof/>
+              <w:lang w:eastAsia="nb-NO"/>
+            </w:rPr>
+          </w:pPr>
+          <w:hyperlink w:anchor="_Toc360290237" w:history="1">
+            <w:r>
+              <w:rPr>
+                <w:rStyle w:val="Hyperkobling"/>
+                <w:noProof/>
+                <w:lang w:val="en-US"/>
+              </w:rPr>
+              <w:t>6</w:t>
+            </w:r>
+            <w:r>
+              <w:rPr>
+                <w:rFonts w:eastAsiaTheme="minorEastAsia"/>
+                <w:noProof/>
+                <w:lang w:eastAsia="nb-NO"/>
+              </w:rPr>
+              <w:tab/>
+            </w:r>
+            <w:r>
+              <w:rPr>
+                <w:rStyle w:val="Hyperkobling"/>
+                <w:noProof/>
+                <w:lang w:val="en-US"/>
+              </w:rPr>
+              <w:t>Conclusion</w:t>
+            </w:r>
+            <w:r>
+              <w:rPr>
+                <w:noProof/>
+                <w:webHidden/>
+              </w:rPr>
+              <w:tab/>
+            </w:r>
+            <w:r>
+              <w:rPr>
+                <w:noProof/>
+                <w:webHidden/>
+              </w:rPr>
+              <w:fldChar w:fldCharType="begin"/>
+            </w:r>
+            <w:r>
+              <w:rPr>
+                <w:noProof/>
+                <w:webHidden/>
+              </w:rPr>
+              <w:instrText xml:space="preserve"> PAGEREF _Toc360290237 \h </w:instrText>
             </w:r>
             <w:r>
               <w:rPr>
@@ -393,7 +1270,7 @@
         </w:rPr>
         <w:br w:type="page"/>
       </w:r>
-      <w:bookmarkStart w:id="1" w:name="_Toc360035789"/>
+      <w:bookmarkStart w:id="1" w:name="_Toc360290226"/>
       <w:r>
         <w:rPr>
           <w:lang w:val="en-US"/>
@@ -416,7 +1293,7 @@
           <w:lang w:val="en-US"/>
         </w:rPr>
       </w:pPr>
-      <w:bookmarkStart w:id="2" w:name="_Toc360035790"/>
+      <w:bookmarkStart w:id="2" w:name="_Toc360290227"/>
       <w:r>
         <w:rPr>
           <w:lang w:val="en-US"/>
@@ -446,12 +1323,14 @@
           <w:lang w:val="en-US"/>
         </w:rPr>
       </w:pPr>
+      <w:bookmarkStart w:id="3" w:name="_Toc360290228"/>
       <w:r>
         <w:rPr>
           <w:lang w:val="en-US"/>
         </w:rPr>
         <w:t>Background</w:t>
       </w:r>
+      <w:bookmarkEnd w:id="3"/>
     </w:p>
     <w:p>
       <w:pPr>
@@ -473,6 +1352,7 @@
           <w:lang w:val="en-US"/>
         </w:rPr>
       </w:pPr>
+      <w:bookmarkStart w:id="4" w:name="_Toc360290229"/>
       <w:proofErr w:type="spellStart"/>
       <w:r>
         <w:rPr>
@@ -487,6 +1367,7 @@
         </w:rPr>
         <w:t>..</w:t>
       </w:r>
+      <w:bookmarkEnd w:id="4"/>
     </w:p>
     <w:p>
       <w:pPr>
@@ -495,12 +1376,14 @@
           <w:lang w:val="en-US"/>
         </w:rPr>
       </w:pPr>
+      <w:bookmarkStart w:id="5" w:name="_Toc360290230"/>
       <w:r>
         <w:rPr>
           <w:lang w:val="en-US"/>
         </w:rPr>
         <w:t>Problem statement</w:t>
       </w:r>
+      <w:bookmarkEnd w:id="5"/>
     </w:p>
     <w:p>
       <w:pPr>
@@ -509,12 +1392,14 @@
           <w:lang w:val="en-US"/>
         </w:rPr>
       </w:pPr>
+      <w:bookmarkStart w:id="6" w:name="_Toc360290231"/>
       <w:r>
         <w:rPr>
           <w:lang w:val="en-US"/>
         </w:rPr>
         <w:t>Outline</w:t>
       </w:r>
+      <w:bookmarkEnd w:id="6"/>
     </w:p>
     <w:p>
       <w:pPr>
@@ -523,12 +1408,14 @@
           <w:lang w:val="en-US"/>
         </w:rPr>
       </w:pPr>
+      <w:bookmarkStart w:id="7" w:name="_Toc360290232"/>
       <w:r>
         <w:rPr>
           <w:lang w:val="en-US"/>
         </w:rPr>
         <w:t>Methodology</w:t>
       </w:r>
+      <w:bookmarkEnd w:id="7"/>
     </w:p>
     <w:p>
       <w:pPr>
@@ -544,6 +1431,14 @@
         </w:rPr>
         <w:t>TODO: Where to write how many frameworks??</w:t>
       </w:r>
+      <w:r>
+        <w:rPr>
+          <w:color w:val="FF0000"/>
+          <w:lang w:val="en-US"/>
+        </w:rPr>
+        <w:br/>
+        <w:t>TODO: What tense to write in??</w:t>
+      </w:r>
     </w:p>
     <w:p>
       <w:pPr>
@@ -604,6 +1499,13 @@
           <w:color w:val="FF0000"/>
           <w:lang w:val="en-US"/>
         </w:rPr>
+        <w:t xml:space="preserve">TODO: </w:t>
+      </w:r>
+      <w:r>
+        <w:rPr>
+          <w:color w:val="FF0000"/>
+          <w:lang w:val="en-US"/>
+        </w:rPr>
         <w:t>with?</w:t>
       </w:r>
       <w:r>
@@ -682,12 +1584,14 @@
           <w:lang w:val="en-US"/>
         </w:rPr>
       </w:pPr>
+      <w:bookmarkStart w:id="8" w:name="_Toc360290233"/>
       <w:r>
         <w:rPr>
           <w:lang w:val="en-US"/>
         </w:rPr>
         <w:t>Selection criteria</w:t>
       </w:r>
+      <w:bookmarkEnd w:id="8"/>
     </w:p>
     <w:p>
       <w:pPr>
@@ -695,6 +1599,12 @@
           <w:lang w:val="en-US"/>
         </w:rPr>
       </w:pPr>
+      <w:r>
+        <w:rPr>
+          <w:lang w:val="en-US"/>
+        </w:rPr>
+        <w:t xml:space="preserve">Screening for the five frameworks that will be featured in the thesis, will be done by the criteria described in this section. </w:t>
+      </w:r>
     </w:p>
     <w:p>
       <w:pPr>
@@ -703,12 +1613,34 @@
           <w:lang w:val="en-US"/>
         </w:rPr>
       </w:pPr>
-      <w:r>
-        <w:rPr>
-          <w:lang w:val="en-US"/>
-        </w:rPr>
-        <w:t>Part 1 (change this)</w:t>
-      </w:r>
+      <w:bookmarkStart w:id="9" w:name="_Toc360290234"/>
+      <w:r>
+        <w:rPr>
+          <w:lang w:val="en-US"/>
+        </w:rPr>
+        <w:t>Part 1 (</w:t>
+      </w:r>
+      <w:r>
+        <w:rPr>
+          <w:color w:val="FF0000"/>
+          <w:lang w:val="en-US"/>
+        </w:rPr>
+        <w:t xml:space="preserve">TODO: </w:t>
+      </w:r>
+      <w:r>
+        <w:rPr>
+          <w:color w:val="FF0000"/>
+          <w:lang w:val="en-US"/>
+        </w:rPr>
+        <w:t>change this</w:t>
+      </w:r>
+      <w:r>
+        <w:rPr>
+          <w:lang w:val="en-US"/>
+        </w:rPr>
+        <w:t>)</w:t>
+      </w:r>
+      <w:bookmarkEnd w:id="9"/>
     </w:p>
     <w:p>
       <w:pPr>
@@ -717,12 +1649,34 @@
           <w:lang w:val="en-US"/>
         </w:rPr>
       </w:pPr>
-      <w:r>
-        <w:rPr>
-          <w:lang w:val="en-US"/>
-        </w:rPr>
-        <w:t>Part 2 (and this)</w:t>
-      </w:r>
+      <w:bookmarkStart w:id="10" w:name="_Toc360290235"/>
+      <w:r>
+        <w:rPr>
+          <w:lang w:val="en-US"/>
+        </w:rPr>
+        <w:t>Part 2 (</w:t>
+      </w:r>
+      <w:r>
+        <w:rPr>
+          <w:color w:val="FF0000"/>
+          <w:lang w:val="en-US"/>
+        </w:rPr>
+        <w:t xml:space="preserve">TODO: </w:t>
+      </w:r>
+      <w:r>
+        <w:rPr>
+          <w:color w:val="FF0000"/>
+          <w:lang w:val="en-US"/>
+        </w:rPr>
+        <w:t>change this</w:t>
+      </w:r>
+      <w:r>
+        <w:rPr>
+          <w:lang w:val="en-US"/>
+        </w:rPr>
+        <w:t>)</w:t>
+      </w:r>
+      <w:bookmarkEnd w:id="10"/>
     </w:p>
     <w:p>
       <w:pPr>
@@ -731,12 +1685,14 @@
           <w:lang w:val="en-US"/>
         </w:rPr>
       </w:pPr>
+      <w:bookmarkStart w:id="11" w:name="_Toc360290236"/>
       <w:r>
         <w:rPr>
           <w:lang w:val="en-US"/>
         </w:rPr>
         <w:t>Results? Or under each part?</w:t>
       </w:r>
+      <w:bookmarkEnd w:id="11"/>
     </w:p>
     <w:p>
       <w:pPr>
@@ -745,12 +1701,14 @@
           <w:lang w:val="en-US"/>
         </w:rPr>
       </w:pPr>
+      <w:bookmarkStart w:id="12" w:name="_Toc360290237"/>
       <w:r>
         <w:rPr>
           <w:lang w:val="en-US"/>
         </w:rPr>
         <w:t>Conclusion</w:t>
       </w:r>
+      <w:bookmarkEnd w:id="12"/>
     </w:p>
     <w:sectPr>
       <w:pgSz w:w="11906" w:h="16838"/>
@@ -1700,6 +2658,19 @@
       <w:szCs w:val="16"/>
     </w:rPr>
   </w:style>
+  <w:style w:type="paragraph" w:styleId="INNH2">
+    <w:name w:val="toc 2"/>
+    <w:basedOn w:val="Normal"/>
+    <w:next w:val="Normal"/>
+    <w:autoRedefine/>
+    <w:uiPriority w:val="39"/>
+    <w:unhideWhenUsed/>
+    <w:rsid w:val="0047379A"/>
+    <w:pPr>
+      <w:spacing w:after="100"/>
+      <w:ind w:left="220"/>
+    </w:pPr>
+  </w:style>
 </w:styles>
 </file>
 
@@ -1991,7 +2962,7 @@
 </file>
 
 <file path=customXml/itemProps1.xml><?xml version="1.0" encoding="utf-8"?>
-<ds:datastoreItem xmlns:ds="http://schemas.openxmlformats.org/officeDocument/2006/customXml" ds:itemID="{94A206D8-055D-4C39-83AE-DB08809606E7}">
+<ds:datastoreItem xmlns:ds="http://schemas.openxmlformats.org/officeDocument/2006/customXml" ds:itemID="{0A30464D-FE1B-410F-8614-A0A9C9554E41}">
   <ds:schemaRefs>
     <ds:schemaRef ds:uri="http://schemas.openxmlformats.org/officeDocument/2006/bibliography"/>
   </ds:schemaRefs>

</xml_diff>

<commit_message>
Writing on 2.1: Selection criteria
</commit_message>
<xml_diff>
--- a/Thesis/Workingdoc(no pics or crossrefs).docx
+++ b/Thesis/Workingdoc(no pics or crossrefs).docx
@@ -1403,6 +1403,72 @@
     </w:p>
     <w:p>
       <w:pPr>
+        <w:pStyle w:val="Overskrift2"/>
+        <w:rPr>
+          <w:lang w:val="en-US"/>
+        </w:rPr>
+      </w:pPr>
+      <w:r>
+        <w:rPr>
+          <w:lang w:val="en-US"/>
+        </w:rPr>
+        <w:t>Terminology</w:t>
+      </w:r>
+    </w:p>
+    <w:p>
+      <w:pPr>
+        <w:rPr>
+          <w:lang w:val="en-US"/>
+        </w:rPr>
+      </w:pPr>
+      <w:r>
+        <w:rPr>
+          <w:color w:val="FF0000"/>
+          <w:lang w:val="en-US"/>
+        </w:rPr>
+        <w:t>TODO: D</w:t>
+      </w:r>
+      <w:r>
+        <w:rPr>
+          <w:color w:val="FF0000"/>
+          <w:lang w:val="en-US"/>
+        </w:rPr>
+        <w:t>efine</w:t>
+      </w:r>
+      <w:r>
+        <w:rPr>
+          <w:color w:val="FF0000"/>
+          <w:lang w:val="en-US"/>
+        </w:rPr>
+        <w:t xml:space="preserve"> framework == library in some cases (socket.io, </w:t>
+      </w:r>
+      <w:proofErr w:type="spellStart"/>
+      <w:r>
+        <w:rPr>
+          <w:color w:val="FF0000"/>
+          <w:lang w:val="en-US"/>
+        </w:rPr>
+        <w:t>SignalR</w:t>
+      </w:r>
+      <w:proofErr w:type="spellEnd"/>
+      <w:r>
+        <w:rPr>
+          <w:color w:val="FF0000"/>
+          <w:lang w:val="en-US"/>
+        </w:rPr>
+        <w:t>)</w:t>
+      </w:r>
+      <w:r>
+        <w:rPr>
+          <w:color w:val="FF0000"/>
+          <w:lang w:val="en-US"/>
+        </w:rPr>
+        <w:br/>
+        <w:t>TODO: Transports == WebSockets, SSE, Long-Polling….</w:t>
+      </w:r>
+    </w:p>
+    <w:p>
+      <w:pPr>
         <w:pStyle w:val="Overskrift1"/>
         <w:rPr>
           <w:lang w:val="en-US"/>
@@ -1439,6 +1505,13 @@
         <w:br/>
         <w:t>TODO: What tense to write in??</w:t>
       </w:r>
+      <w:r>
+        <w:rPr>
+          <w:color w:val="FF0000"/>
+          <w:lang w:val="en-US"/>
+        </w:rPr>
+        <w:br/>
+      </w:r>
     </w:p>
     <w:p>
       <w:pPr>
@@ -1605,6 +1678,128 @@
         </w:rPr>
         <w:t xml:space="preserve">Screening for the five frameworks that will be featured in the thesis, will be done by the criteria described in this section. </w:t>
       </w:r>
+      <w:r>
+        <w:rPr>
+          <w:lang w:val="en-US"/>
+        </w:rPr>
+        <w:t>Each of the selected framework will have to stand out from the rest in order to be considered for further research.</w:t>
+      </w:r>
+    </w:p>
+    <w:p>
+      <w:pPr>
+        <w:rPr>
+          <w:color w:val="FF0000"/>
+          <w:lang w:val="en-US"/>
+        </w:rPr>
+      </w:pPr>
+      <w:r>
+        <w:rPr>
+          <w:color w:val="FF0000"/>
+          <w:lang w:val="en-US"/>
+        </w:rPr>
+        <w:t>TODO: subsections describing each criteria or just a bullet list?</w:t>
+      </w:r>
+    </w:p>
+    <w:p>
+      <w:pPr>
+        <w:pStyle w:val="Overskrift3"/>
+        <w:rPr>
+          <w:lang w:val="en-US"/>
+        </w:rPr>
+      </w:pPr>
+      <w:r>
+        <w:rPr>
+          <w:lang w:val="en-US"/>
+        </w:rPr>
+        <w:t>WebSockets support</w:t>
+      </w:r>
+    </w:p>
+    <w:p>
+      <w:pPr>
+        <w:rPr>
+          <w:lang w:val="en-US"/>
+        </w:rPr>
+      </w:pPr>
+      <w:r>
+        <w:rPr>
+          <w:lang w:val="en-US"/>
+        </w:rPr>
+        <w:t>A framework does not need to offer WebSockets support in order to be considered, but it must at least mention plans for it, either in a roadmap or somewhere else on the frameworks homepage. However, if WebSockets is not supported, the framework has to offer something unique design or functionality that makes it worthwhile for a deeper study.</w:t>
+      </w:r>
+    </w:p>
+    <w:p>
+      <w:pPr>
+        <w:pStyle w:val="Overskrift3"/>
+        <w:rPr>
+          <w:lang w:val="en-US"/>
+        </w:rPr>
+      </w:pPr>
+      <w:r>
+        <w:rPr>
+          <w:lang w:val="en-US"/>
+        </w:rPr>
+        <w:lastRenderedPageBreak/>
+        <w:t>Fallbacks</w:t>
+      </w:r>
+    </w:p>
+    <w:p>
+      <w:pPr>
+        <w:rPr>
+          <w:lang w:val="en-US"/>
+        </w:rPr>
+      </w:pPr>
+      <w:r>
+        <w:rPr>
+          <w:lang w:val="en-US"/>
+        </w:rPr>
+        <w:t xml:space="preserve">Supporting as many systems as possible is almost always the goal for computer software. </w:t>
+      </w:r>
+      <w:r>
+        <w:rPr>
+          <w:lang w:val="en-US"/>
+        </w:rPr>
+        <w:t>For a web application framework that generally means supporting all major browsers. Certain transports</w:t>
+      </w:r>
+      <w:r>
+        <w:rPr>
+          <w:lang w:val="en-US"/>
+        </w:rPr>
+        <w:t xml:space="preserve"> are unavailable to older browsers. Therefore, a good real time framework has fallbacks in order to support as many browsers as possible. If a framework has support for one transport only, it is not</w:t>
+      </w:r>
+      <w:r>
+        <w:rPr>
+          <w:lang w:val="en-US"/>
+        </w:rPr>
+        <w:t xml:space="preserve"> </w:t>
+      </w:r>
+      <w:proofErr w:type="spellStart"/>
+      <w:r>
+        <w:rPr>
+          <w:lang w:val="en-US"/>
+        </w:rPr>
+        <w:t>eligible</w:t>
+      </w:r>
+      <w:r>
+        <w:rPr>
+          <w:lang w:val="en-US"/>
+        </w:rPr>
+        <w:t>for</w:t>
+      </w:r>
+      <w:proofErr w:type="spellEnd"/>
+      <w:r>
+        <w:rPr>
+          <w:lang w:val="en-US"/>
+        </w:rPr>
+        <w:t xml:space="preserve"> this thesis.</w:t>
+      </w:r>
+    </w:p>
+    <w:p>
+      <w:pPr>
+        <w:pStyle w:val="Overskrift3"/>
+        <w:rPr>
+          <w:lang w:val="en-US"/>
+        </w:rPr>
+      </w:pPr>
     </w:p>
     <w:p>
       <w:pPr>
@@ -1767,7 +1962,7 @@
             <w:rPr>
               <w:noProof/>
             </w:rPr>
-            <w:t>1</w:t>
+            <w:t>2</w:t>
           </w:r>
         </w:fldSimple>
       </w:p>
@@ -2962,7 +3157,7 @@
 </file>
 
 <file path=customXml/itemProps1.xml><?xml version="1.0" encoding="utf-8"?>
-<ds:datastoreItem xmlns:ds="http://schemas.openxmlformats.org/officeDocument/2006/customXml" ds:itemID="{0A30464D-FE1B-410F-8614-A0A9C9554E41}">
+<ds:datastoreItem xmlns:ds="http://schemas.openxmlformats.org/officeDocument/2006/customXml" ds:itemID="{5EA159B3-26E5-4EAD-89AD-DAFCF64D5864}">
   <ds:schemaRefs>
     <ds:schemaRef ds:uri="http://schemas.openxmlformats.org/officeDocument/2006/bibliography"/>
   </ds:schemaRefs>

</xml_diff>

<commit_message>
Wrote about eval criteria
</commit_message>
<xml_diff>
--- a/Thesis/Workingdoc(no pics or crossrefs).docx
+++ b/Thesis/Workingdoc(no pics or crossrefs).docx
@@ -23,7 +23,14 @@
           <w:color w:val="FF0000"/>
           <w:lang w:val="en-US"/>
         </w:rPr>
-        <w:t>NB: All in paper notes will be marked with the word TODO in upper case letters.</w:t>
+        <w:t>NB: All in-</w:t>
+      </w:r>
+      <w:r>
+        <w:rPr>
+          <w:color w:val="FF0000"/>
+          <w:lang w:val="en-US"/>
+        </w:rPr>
+        <w:t>paper notes will be marked with the word TODO in upper case letters.</w:t>
       </w:r>
       <w:r>
         <w:rPr>
@@ -1466,6 +1473,38 @@
         <w:br/>
         <w:t>TODO: Transports == WebSockets, SSE, Long-Polling….</w:t>
       </w:r>
+      <w:r>
+        <w:rPr>
+          <w:color w:val="FF0000"/>
+          <w:lang w:val="en-US"/>
+        </w:rPr>
+        <w:br/>
+        <w:t xml:space="preserve">TODO: WebSockets is not plural, </w:t>
+      </w:r>
+      <w:proofErr w:type="spellStart"/>
+      <w:r>
+        <w:rPr>
+          <w:color w:val="FF0000"/>
+          <w:lang w:val="en-US"/>
+        </w:rPr>
+        <w:t>websockets</w:t>
+      </w:r>
+      <w:proofErr w:type="spellEnd"/>
+      <w:r>
+        <w:rPr>
+          <w:color w:val="FF0000"/>
+          <w:lang w:val="en-US"/>
+        </w:rPr>
+        <w:t xml:space="preserve"> are.</w:t>
+      </w:r>
+      <w:r>
+        <w:rPr>
+          <w:color w:val="FF0000"/>
+          <w:lang w:val="en-US"/>
+        </w:rPr>
+        <w:br/>
+        <w:t>TODO: IntelliSense</w:t>
+      </w:r>
     </w:p>
     <w:p>
       <w:pPr>
@@ -1658,6 +1697,7 @@
         </w:rPr>
       </w:pPr>
       <w:bookmarkStart w:id="8" w:name="_Toc360290233"/>
+      <w:bookmarkStart w:id="9" w:name="_Ref360372734"/>
       <w:r>
         <w:rPr>
           <w:lang w:val="en-US"/>
@@ -1665,6 +1705,7 @@
         <w:t>Selection criteria</w:t>
       </w:r>
       <w:bookmarkEnd w:id="8"/>
+      <w:bookmarkEnd w:id="9"/>
     </w:p>
     <w:p>
       <w:pPr>
@@ -2096,6 +2137,427 @@
     </w:p>
     <w:p>
       <w:pPr>
+        <w:rPr>
+          <w:lang w:val="en-US"/>
+        </w:rPr>
+      </w:pPr>
+      <w:r>
+        <w:rPr>
+          <w:lang w:val="en-US"/>
+        </w:rPr>
+        <w:t>When</w:t>
+      </w:r>
+      <w:r>
+        <w:rPr>
+          <w:lang w:val="en-US"/>
+        </w:rPr>
+        <w:t xml:space="preserve"> working with each test application, I will do a thorough evaluation of the frameworks from a programmers perspective. Part of this evaluation will be a deeper look into the points from section </w:t>
+      </w:r>
+      <w:fldSimple w:instr=" REF _Ref360372734 \r \h  \* MERGEFORMAT ">
+        <w:r>
+          <w:rPr>
+            <w:color w:val="4F81BD" w:themeColor="accent1"/>
+            <w:lang w:val="en-US"/>
+          </w:rPr>
+          <w:t>2.1</w:t>
+        </w:r>
+      </w:fldSimple>
+      <w:r>
+        <w:rPr>
+          <w:lang w:val="en-US"/>
+        </w:rPr>
+        <w:t>,</w:t>
+      </w:r>
+      <w:r>
+        <w:rPr>
+          <w:lang w:val="en-US"/>
+        </w:rPr>
+        <w:t xml:space="preserve"> but other aspects will also be evaluated. This section will describe how this process will unfold.</w:t>
+      </w:r>
+    </w:p>
+    <w:p>
+      <w:pPr>
+        <w:pStyle w:val="Overskrift3"/>
+        <w:rPr>
+          <w:lang w:val="en-US"/>
+        </w:rPr>
+      </w:pPr>
+      <w:r>
+        <w:rPr>
+          <w:lang w:val="en-US"/>
+        </w:rPr>
+        <w:t>Getting started</w:t>
+      </w:r>
+    </w:p>
+    <w:p>
+      <w:pPr>
+        <w:rPr>
+          <w:lang w:val="en-US"/>
+        </w:rPr>
+      </w:pPr>
+      <w:r>
+        <w:rPr>
+          <w:lang w:val="en-US"/>
+        </w:rPr>
+        <w:t xml:space="preserve">While it is not a big part of the developer process, it is still an important factor how easy it is to get up and running with some functioning code. I will emphasis how well the installation </w:t>
+      </w:r>
+      <w:r>
+        <w:rPr>
+          <w:lang w:val="en-US"/>
+        </w:rPr>
+        <w:t>process is documented, and whether there are demos or examples or not to help you get started.</w:t>
+      </w:r>
+      <w:r>
+        <w:rPr>
+          <w:lang w:val="en-US"/>
+        </w:rPr>
+        <w:t xml:space="preserve"> How steep the learning curve is, will also be discussed under this point.</w:t>
+      </w:r>
+    </w:p>
+    <w:p>
+      <w:pPr>
+        <w:pStyle w:val="Overskrift3"/>
+        <w:rPr>
+          <w:lang w:val="en-US"/>
+        </w:rPr>
+      </w:pPr>
+      <w:r>
+        <w:rPr>
+          <w:lang w:val="en-US"/>
+        </w:rPr>
+        <w:t>Coding environment</w:t>
+      </w:r>
+    </w:p>
+    <w:p>
+      <w:pPr>
+        <w:rPr>
+          <w:lang w:val="en-US"/>
+        </w:rPr>
+      </w:pPr>
+      <w:r>
+        <w:rPr>
+          <w:lang w:val="en-US"/>
+        </w:rPr>
+        <w:t>Does the framework come bundled with an IDE (</w:t>
+      </w:r>
+      <w:r>
+        <w:rPr>
+          <w:color w:val="FF0000"/>
+          <w:lang w:val="en-US"/>
+        </w:rPr>
+        <w:t xml:space="preserve">TODO: </w:t>
+      </w:r>
+      <w:proofErr w:type="spellStart"/>
+      <w:r>
+        <w:rPr>
+          <w:color w:val="FF0000"/>
+          <w:lang w:val="en-US"/>
+        </w:rPr>
+        <w:t>forkortelse</w:t>
+      </w:r>
+      <w:proofErr w:type="spellEnd"/>
+      <w:r>
+        <w:rPr>
+          <w:lang w:val="en-US"/>
+        </w:rPr>
+        <w:t>)? If not, does other, established IDEs support it? Or are you forced to use a basic text editor? Having a good IDE is very useful, especially when working with new technologies. However, it isn’t much help if the IntelliSense support is non-existent. And even more important is debugging opportunities on both client and server. All of these together makes up the coding environment, and I believe having a solid environment is crucial for getting people to use a framework.</w:t>
+      </w:r>
+    </w:p>
+    <w:p>
+      <w:pPr>
+        <w:pStyle w:val="Overskrift3"/>
+        <w:rPr>
+          <w:lang w:val="en-US"/>
+        </w:rPr>
+      </w:pPr>
+      <w:r>
+        <w:rPr>
+          <w:lang w:val="en-US"/>
+        </w:rPr>
+        <w:t>Code structuring</w:t>
+      </w:r>
+    </w:p>
+    <w:p>
+      <w:pPr>
+        <w:rPr>
+          <w:lang w:val="en-US"/>
+        </w:rPr>
+      </w:pPr>
+      <w:r>
+        <w:rPr>
+          <w:lang w:val="en-US"/>
+        </w:rPr>
+        <w:t xml:space="preserve">Being able to write maintainable code without </w:t>
+      </w:r>
+      <w:r>
+        <w:rPr>
+          <w:lang w:val="en-US"/>
+        </w:rPr>
+        <w:t>having to go through a lot of extra work to do so, is even more crucial than having a solid coding environment. This criteria will cover how easy and naturally the application code can be separated into small units</w:t>
+      </w:r>
+      <w:r>
+        <w:rPr>
+          <w:rStyle w:val="Fotnotereferanse"/>
+          <w:lang w:val="en-US"/>
+        </w:rPr>
+        <w:footnoteReference w:id="1"/>
+      </w:r>
+      <w:r>
+        <w:rPr>
+          <w:lang w:val="en-US"/>
+        </w:rPr>
+        <w:t xml:space="preserve">. I will also give an evaluation regarding code intrusiveness: Does the framework force developers to apply certain patterns, or is it more free? </w:t>
+      </w:r>
+    </w:p>
+    <w:p>
+      <w:pPr>
+        <w:pStyle w:val="Overskrift3"/>
+        <w:rPr>
+          <w:lang w:val="en-US"/>
+        </w:rPr>
+      </w:pPr>
+      <w:r>
+        <w:rPr>
+          <w:lang w:val="en-US"/>
+        </w:rPr>
+        <w:t>Serialization</w:t>
+      </w:r>
+    </w:p>
+    <w:p>
+      <w:pPr>
+        <w:rPr>
+          <w:lang w:val="en-US"/>
+        </w:rPr>
+      </w:pPr>
+      <w:r>
+        <w:rPr>
+          <w:lang w:val="en-US"/>
+        </w:rPr>
+        <w:t>Passing data back and forth between a client and a server is usually not a straightforward process. Generally, the client is implemented in one language, and the server in another. Data must then be exchanged in a format that can be understood by both, and that’s where serialization comes into play. (</w:t>
+      </w:r>
+      <w:r>
+        <w:rPr>
+          <w:color w:val="FF0000"/>
+          <w:lang w:val="en-US"/>
+        </w:rPr>
+        <w:t xml:space="preserve">TODO: </w:t>
+      </w:r>
+      <w:proofErr w:type="spellStart"/>
+      <w:r>
+        <w:rPr>
+          <w:color w:val="FF0000"/>
+          <w:lang w:val="en-US"/>
+        </w:rPr>
+        <w:t>figur</w:t>
+      </w:r>
+      <w:proofErr w:type="spellEnd"/>
+      <w:r>
+        <w:rPr>
+          <w:lang w:val="en-US"/>
+        </w:rPr>
+        <w:t xml:space="preserve">) Introducing a language that both sides can serialize to and </w:t>
+      </w:r>
+      <w:r>
+        <w:rPr>
+          <w:lang w:val="en-US"/>
+        </w:rPr>
+        <w:t xml:space="preserve">deserialize </w:t>
+      </w:r>
+      <w:r>
+        <w:rPr>
+          <w:lang w:val="en-US"/>
+        </w:rPr>
+        <w:t>from, makes data exchange more feasible. As this is a common scenario, I will look at how the frameworks handles this process–if it is handled for you, or if you have to do it yourself manually.</w:t>
+      </w:r>
+    </w:p>
+    <w:p>
+      <w:pPr>
+        <w:pStyle w:val="Overskrift3"/>
+        <w:rPr>
+          <w:lang w:val="en-US"/>
+        </w:rPr>
+      </w:pPr>
+      <w:r>
+        <w:rPr>
+          <w:lang w:val="en-US"/>
+        </w:rPr>
+        <w:t>Simplicity</w:t>
+      </w:r>
+    </w:p>
+    <w:p>
+      <w:pPr>
+        <w:rPr>
+          <w:lang w:val="en-US"/>
+        </w:rPr>
+      </w:pPr>
+      <w:r>
+        <w:rPr>
+          <w:lang w:val="en-US"/>
+        </w:rPr>
+        <w:t xml:space="preserve">If any part or practice of the framework seems unnecessarily complicated, I will write about it here. Also, if something I expected to be hard is made easy, it will be taken into account under this criteria. </w:t>
+      </w:r>
+      <w:r>
+        <w:rPr>
+          <w:lang w:val="en-US"/>
+        </w:rPr>
+        <w:t xml:space="preserve"> </w:t>
+      </w:r>
+    </w:p>
+    <w:p>
+      <w:pPr>
+        <w:pStyle w:val="Overskrift3"/>
+        <w:rPr>
+          <w:lang w:val="en-US"/>
+        </w:rPr>
+      </w:pPr>
+      <w:r>
+        <w:rPr>
+          <w:lang w:val="en-US"/>
+        </w:rPr>
+        <w:t>Revisited criteria</w:t>
+      </w:r>
+    </w:p>
+    <w:p>
+      <w:pPr>
+        <w:pStyle w:val="Listeavsnitt"/>
+        <w:numPr>
+          <w:ilvl w:val="0"/>
+          <w:numId w:val="4"/>
+        </w:numPr>
+        <w:rPr>
+          <w:lang w:val="en-US"/>
+        </w:rPr>
+      </w:pPr>
+      <w:r>
+        <w:rPr>
+          <w:b/>
+          <w:lang w:val="en-US"/>
+        </w:rPr>
+        <w:t xml:space="preserve">WebSockets support: </w:t>
+      </w:r>
+      <w:r>
+        <w:rPr>
+          <w:lang w:val="en-US"/>
+        </w:rPr>
+        <w:t>If the actual support deviates from the impression the initial screening gave, or if</w:t>
+      </w:r>
+      <w:r>
+        <w:rPr>
+          <w:lang w:val="en-US"/>
+        </w:rPr>
+        <w:t xml:space="preserve"> the framework does not support it, I will revisit this criteria.</w:t>
+      </w:r>
+    </w:p>
+    <w:p>
+      <w:pPr>
+        <w:pStyle w:val="Listeavsnitt"/>
+        <w:numPr>
+          <w:ilvl w:val="0"/>
+          <w:numId w:val="4"/>
+        </w:numPr>
+        <w:rPr>
+          <w:lang w:val="en-US"/>
+        </w:rPr>
+      </w:pPr>
+      <w:r>
+        <w:rPr>
+          <w:b/>
+          <w:lang w:val="en-US"/>
+        </w:rPr>
+        <w:t>Fallbacks:</w:t>
+      </w:r>
+      <w:r>
+        <w:rPr>
+          <w:lang w:val="en-US"/>
+        </w:rPr>
+        <w:t xml:space="preserve"> If fallback support has to be handled manually, or if it just isn’t what was promised, I will need to revise my initial review.</w:t>
+      </w:r>
+    </w:p>
+    <w:p>
+      <w:pPr>
+        <w:pStyle w:val="Listeavsnitt"/>
+        <w:numPr>
+          <w:ilvl w:val="0"/>
+          <w:numId w:val="4"/>
+        </w:numPr>
+        <w:rPr>
+          <w:lang w:val="en-US"/>
+        </w:rPr>
+      </w:pPr>
+      <w:r>
+        <w:rPr>
+          <w:b/>
+          <w:lang w:val="en-US"/>
+        </w:rPr>
+        <w:lastRenderedPageBreak/>
+        <w:t xml:space="preserve">Documentation: </w:t>
+      </w:r>
+      <w:r>
+        <w:rPr>
+          <w:lang w:val="en-US"/>
+        </w:rPr>
+        <w:t>When working with each framework, the documentation will most likely be more actively used. Therefore this criteria will always be revisited. Quality of demos and examples will also be written about under this point.</w:t>
+      </w:r>
+    </w:p>
+    <w:p>
+      <w:pPr>
+        <w:pStyle w:val="Listeavsnitt"/>
+        <w:numPr>
+          <w:ilvl w:val="0"/>
+          <w:numId w:val="4"/>
+        </w:numPr>
+        <w:rPr>
+          <w:lang w:val="en-US"/>
+        </w:rPr>
+      </w:pPr>
+      <w:r>
+        <w:rPr>
+          <w:b/>
+          <w:lang w:val="en-US"/>
+        </w:rPr>
+        <w:t xml:space="preserve">Testing: </w:t>
+      </w:r>
+      <w:r>
+        <w:rPr>
+          <w:lang w:val="en-US"/>
+        </w:rPr>
+        <w:t>Being able to write unit- and integration tests are such important aspects of any application that this also will be revised for each framework.</w:t>
+      </w:r>
+    </w:p>
+    <w:p>
+      <w:pPr>
+        <w:pStyle w:val="Listeavsnitt"/>
+        <w:numPr>
+          <w:ilvl w:val="0"/>
+          <w:numId w:val="4"/>
+        </w:numPr>
+        <w:rPr>
+          <w:lang w:val="en-US"/>
+        </w:rPr>
+      </w:pPr>
+      <w:r>
+        <w:rPr>
+          <w:b/>
+          <w:lang w:val="en-US"/>
+        </w:rPr>
+        <w:t xml:space="preserve">Community: </w:t>
+      </w:r>
+      <w:r>
+        <w:rPr>
+          <w:lang w:val="en-US"/>
+        </w:rPr>
+        <w:t>If I have used, or tried to use the community for help during the developing process, I will revisit this criteria.</w:t>
+      </w:r>
+    </w:p>
+    <w:p>
+      <w:pPr>
+        <w:rPr>
+          <w:lang w:val="en-US"/>
+        </w:rPr>
+      </w:pPr>
+    </w:p>
+    <w:p>
+      <w:pPr>
         <w:pStyle w:val="Overskrift2"/>
         <w:rPr>
           <w:lang w:val="en-US"/>
@@ -2137,7 +2599,7 @@
           <w:lang w:val="en-US"/>
         </w:rPr>
       </w:pPr>
-      <w:bookmarkStart w:id="9" w:name="_Toc360290234"/>
+      <w:bookmarkStart w:id="10" w:name="_Toc360290234"/>
       <w:r>
         <w:rPr>
           <w:lang w:val="en-US"/>
@@ -2164,7 +2626,7 @@
         </w:rPr>
         <w:t>)</w:t>
       </w:r>
-      <w:bookmarkEnd w:id="9"/>
+      <w:bookmarkEnd w:id="10"/>
     </w:p>
     <w:p>
       <w:pPr>
@@ -2173,7 +2635,7 @@
           <w:lang w:val="en-US"/>
         </w:rPr>
       </w:pPr>
-      <w:bookmarkStart w:id="10" w:name="_Toc360290235"/>
+      <w:bookmarkStart w:id="11" w:name="_Toc360290235"/>
       <w:r>
         <w:rPr>
           <w:lang w:val="en-US"/>
@@ -2200,7 +2662,7 @@
         </w:rPr>
         <w:t>)</w:t>
       </w:r>
-      <w:bookmarkEnd w:id="10"/>
+      <w:bookmarkEnd w:id="11"/>
     </w:p>
     <w:p>
       <w:pPr>
@@ -2209,14 +2671,14 @@
           <w:lang w:val="en-US"/>
         </w:rPr>
       </w:pPr>
-      <w:bookmarkStart w:id="11" w:name="_Toc360290236"/>
+      <w:bookmarkStart w:id="12" w:name="_Toc360290236"/>
       <w:r>
         <w:rPr>
           <w:lang w:val="en-US"/>
         </w:rPr>
         <w:t>Results? Or under each part?</w:t>
       </w:r>
-      <w:bookmarkEnd w:id="11"/>
+      <w:bookmarkEnd w:id="12"/>
     </w:p>
     <w:p>
       <w:pPr>
@@ -2269,14 +2731,14 @@
           <w:lang w:val="en-US"/>
         </w:rPr>
       </w:pPr>
-      <w:bookmarkStart w:id="12" w:name="_Toc360290237"/>
+      <w:bookmarkStart w:id="13" w:name="_Toc360290237"/>
       <w:r>
         <w:rPr>
           <w:lang w:val="en-US"/>
         </w:rPr>
         <w:t>Conclusion</w:t>
       </w:r>
-      <w:bookmarkEnd w:id="12"/>
+      <w:bookmarkEnd w:id="13"/>
     </w:p>
     <w:sectPr>
       <w:pgSz w:w="11906" w:h="16838"/>
@@ -2335,7 +2797,7 @@
             <w:rPr>
               <w:noProof/>
             </w:rPr>
-            <w:t>3</w:t>
+            <w:t>4</w:t>
           </w:r>
         </w:fldSimple>
       </w:p>
@@ -2371,6 +2833,34 @@
       </w:r>
     </w:p>
   </w:footnote>
+  <w:footnote w:id="1">
+    <w:p>
+      <w:pPr>
+        <w:pStyle w:val="Fotnotetekst"/>
+        <w:rPr>
+          <w:lang w:val="en-US"/>
+        </w:rPr>
+      </w:pPr>
+      <w:r>
+        <w:rPr>
+          <w:rStyle w:val="Fotnotereferanse"/>
+        </w:rPr>
+        <w:footnoteRef/>
+      </w:r>
+      <w:r>
+        <w:rPr>
+          <w:lang w:val="en-US"/>
+        </w:rPr>
+        <w:t xml:space="preserve"> A unit can be either a</w:t>
+      </w:r>
+      <w:r>
+        <w:rPr>
+          <w:lang w:val="en-US"/>
+        </w:rPr>
+        <w:t xml:space="preserve"> module, class or just a single file, depending on language.</w:t>
+      </w:r>
+    </w:p>
+  </w:footnote>
 </w:footnotes>
 </file>
 
@@ -2633,6 +3123,119 @@
     </w:lvl>
   </w:abstractNum>
   <w:abstractNum w:abstractNumId="2">
+    <w:nsid w:val="64374DF0"/>
+    <w:multiLevelType w:val="hybridMultilevel"/>
+    <w:tmpl w:val="63CCFF90"/>
+    <w:lvl w:ilvl="0" w:tplc="04140001">
+      <w:start w:val="1"/>
+      <w:numFmt w:val="bullet"/>
+      <w:lvlText w:val=""/>
+      <w:lvlJc w:val="left"/>
+      <w:pPr>
+        <w:ind w:left="720" w:hanging="360"/>
+      </w:pPr>
+      <w:rPr>
+        <w:rFonts w:ascii="Symbol" w:hAnsi="Symbol" w:hint="default"/>
+      </w:rPr>
+    </w:lvl>
+    <w:lvl w:ilvl="1" w:tplc="04140003" w:tentative="1">
+      <w:start w:val="1"/>
+      <w:numFmt w:val="bullet"/>
+      <w:lvlText w:val="o"/>
+      <w:lvlJc w:val="left"/>
+      <w:pPr>
+        <w:ind w:left="1440" w:hanging="360"/>
+      </w:pPr>
+      <w:rPr>
+        <w:rFonts w:ascii="Courier New" w:hAnsi="Courier New" w:cs="Courier New" w:hint="default"/>
+      </w:rPr>
+    </w:lvl>
+    <w:lvl w:ilvl="2" w:tplc="04140005" w:tentative="1">
+      <w:start w:val="1"/>
+      <w:numFmt w:val="bullet"/>
+      <w:lvlText w:val=""/>
+      <w:lvlJc w:val="left"/>
+      <w:pPr>
+        <w:ind w:left="2160" w:hanging="360"/>
+      </w:pPr>
+      <w:rPr>
+        <w:rFonts w:ascii="Wingdings" w:hAnsi="Wingdings" w:hint="default"/>
+      </w:rPr>
+    </w:lvl>
+    <w:lvl w:ilvl="3" w:tplc="04140001" w:tentative="1">
+      <w:start w:val="1"/>
+      <w:numFmt w:val="bullet"/>
+      <w:lvlText w:val=""/>
+      <w:lvlJc w:val="left"/>
+      <w:pPr>
+        <w:ind w:left="2880" w:hanging="360"/>
+      </w:pPr>
+      <w:rPr>
+        <w:rFonts w:ascii="Symbol" w:hAnsi="Symbol" w:hint="default"/>
+      </w:rPr>
+    </w:lvl>
+    <w:lvl w:ilvl="4" w:tplc="04140003" w:tentative="1">
+      <w:start w:val="1"/>
+      <w:numFmt w:val="bullet"/>
+      <w:lvlText w:val="o"/>
+      <w:lvlJc w:val="left"/>
+      <w:pPr>
+        <w:ind w:left="3600" w:hanging="360"/>
+      </w:pPr>
+      <w:rPr>
+        <w:rFonts w:ascii="Courier New" w:hAnsi="Courier New" w:cs="Courier New" w:hint="default"/>
+      </w:rPr>
+    </w:lvl>
+    <w:lvl w:ilvl="5" w:tplc="04140005" w:tentative="1">
+      <w:start w:val="1"/>
+      <w:numFmt w:val="bullet"/>
+      <w:lvlText w:val=""/>
+      <w:lvlJc w:val="left"/>
+      <w:pPr>
+        <w:ind w:left="4320" w:hanging="360"/>
+      </w:pPr>
+      <w:rPr>
+        <w:rFonts w:ascii="Wingdings" w:hAnsi="Wingdings" w:hint="default"/>
+      </w:rPr>
+    </w:lvl>
+    <w:lvl w:ilvl="6" w:tplc="04140001" w:tentative="1">
+      <w:start w:val="1"/>
+      <w:numFmt w:val="bullet"/>
+      <w:lvlText w:val=""/>
+      <w:lvlJc w:val="left"/>
+      <w:pPr>
+        <w:ind w:left="5040" w:hanging="360"/>
+      </w:pPr>
+      <w:rPr>
+        <w:rFonts w:ascii="Symbol" w:hAnsi="Symbol" w:hint="default"/>
+      </w:rPr>
+    </w:lvl>
+    <w:lvl w:ilvl="7" w:tplc="04140003" w:tentative="1">
+      <w:start w:val="1"/>
+      <w:numFmt w:val="bullet"/>
+      <w:lvlText w:val="o"/>
+      <w:lvlJc w:val="left"/>
+      <w:pPr>
+        <w:ind w:left="5760" w:hanging="360"/>
+      </w:pPr>
+      <w:rPr>
+        <w:rFonts w:ascii="Courier New" w:hAnsi="Courier New" w:cs="Courier New" w:hint="default"/>
+      </w:rPr>
+    </w:lvl>
+    <w:lvl w:ilvl="8" w:tplc="04140005" w:tentative="1">
+      <w:start w:val="1"/>
+      <w:numFmt w:val="bullet"/>
+      <w:lvlText w:val=""/>
+      <w:lvlJc w:val="left"/>
+      <w:pPr>
+        <w:ind w:left="6480" w:hanging="360"/>
+      </w:pPr>
+      <w:rPr>
+        <w:rFonts w:ascii="Wingdings" w:hAnsi="Wingdings" w:hint="default"/>
+      </w:rPr>
+    </w:lvl>
+  </w:abstractNum>
+  <w:abstractNum w:abstractNumId="3">
     <w:nsid w:val="739624C3"/>
     <w:multiLevelType w:val="multilevel"/>
     <w:tmpl w:val="B89E133E"/>
@@ -2776,13 +3379,16 @@
     </w:lvl>
   </w:abstractNum>
   <w:num w:numId="1">
-    <w:abstractNumId w:val="2"/>
+    <w:abstractNumId w:val="3"/>
   </w:num>
   <w:num w:numId="2">
     <w:abstractNumId w:val="0"/>
   </w:num>
   <w:num w:numId="3">
     <w:abstractNumId w:val="1"/>
+  </w:num>
+  <w:num w:numId="4">
+    <w:abstractNumId w:val="2"/>
   </w:num>
 </w:numbering>
 </file>
@@ -3366,6 +3972,84 @@
       <w:contextualSpacing/>
     </w:pPr>
   </w:style>
+  <w:style w:type="paragraph" w:styleId="Sluttnotetekst">
+    <w:name w:val="endnote text"/>
+    <w:basedOn w:val="Normal"/>
+    <w:link w:val="SluttnotetekstTegn"/>
+    <w:uiPriority w:val="99"/>
+    <w:semiHidden/>
+    <w:unhideWhenUsed/>
+    <w:rsid w:val="00EC0577"/>
+    <w:pPr>
+      <w:spacing w:after="0" w:line="240" w:lineRule="auto"/>
+    </w:pPr>
+    <w:rPr>
+      <w:sz w:val="20"/>
+      <w:szCs w:val="20"/>
+    </w:rPr>
+  </w:style>
+  <w:style w:type="character" w:customStyle="1" w:styleId="SluttnotetekstTegn">
+    <w:name w:val="Sluttnotetekst Tegn"/>
+    <w:basedOn w:val="Standardskriftforavsnitt"/>
+    <w:link w:val="Sluttnotetekst"/>
+    <w:uiPriority w:val="99"/>
+    <w:semiHidden/>
+    <w:rsid w:val="00EC0577"/>
+    <w:rPr>
+      <w:sz w:val="20"/>
+      <w:szCs w:val="20"/>
+    </w:rPr>
+  </w:style>
+  <w:style w:type="character" w:styleId="Sluttnotereferanse">
+    <w:name w:val="endnote reference"/>
+    <w:basedOn w:val="Standardskriftforavsnitt"/>
+    <w:uiPriority w:val="99"/>
+    <w:semiHidden/>
+    <w:unhideWhenUsed/>
+    <w:rsid w:val="00EC0577"/>
+    <w:rPr>
+      <w:vertAlign w:val="superscript"/>
+    </w:rPr>
+  </w:style>
+  <w:style w:type="paragraph" w:styleId="Fotnotetekst">
+    <w:name w:val="footnote text"/>
+    <w:basedOn w:val="Normal"/>
+    <w:link w:val="FotnotetekstTegn"/>
+    <w:uiPriority w:val="99"/>
+    <w:semiHidden/>
+    <w:unhideWhenUsed/>
+    <w:rsid w:val="00EC0577"/>
+    <w:pPr>
+      <w:spacing w:after="0" w:line="240" w:lineRule="auto"/>
+    </w:pPr>
+    <w:rPr>
+      <w:sz w:val="20"/>
+      <w:szCs w:val="20"/>
+    </w:rPr>
+  </w:style>
+  <w:style w:type="character" w:customStyle="1" w:styleId="FotnotetekstTegn">
+    <w:name w:val="Fotnotetekst Tegn"/>
+    <w:basedOn w:val="Standardskriftforavsnitt"/>
+    <w:link w:val="Fotnotetekst"/>
+    <w:uiPriority w:val="99"/>
+    <w:semiHidden/>
+    <w:rsid w:val="00EC0577"/>
+    <w:rPr>
+      <w:sz w:val="20"/>
+      <w:szCs w:val="20"/>
+    </w:rPr>
+  </w:style>
+  <w:style w:type="character" w:styleId="Fotnotereferanse">
+    <w:name w:val="footnote reference"/>
+    <w:basedOn w:val="Standardskriftforavsnitt"/>
+    <w:uiPriority w:val="99"/>
+    <w:semiHidden/>
+    <w:unhideWhenUsed/>
+    <w:rsid w:val="00EC0577"/>
+    <w:rPr>
+      <w:vertAlign w:val="superscript"/>
+    </w:rPr>
+  </w:style>
 </w:styles>
 </file>
 
@@ -3657,7 +4341,7 @@
 </file>
 
 <file path=customXml/itemProps1.xml><?xml version="1.0" encoding="utf-8"?>
-<ds:datastoreItem xmlns:ds="http://schemas.openxmlformats.org/officeDocument/2006/customXml" ds:itemID="{E32751F5-F7BD-43AF-B5E0-E53231B68CEB}">
+<ds:datastoreItem xmlns:ds="http://schemas.openxmlformats.org/officeDocument/2006/customXml" ds:itemID="{74E05F9D-5665-4A0B-B0F0-78DAA7F2E47A}">
   <ds:schemaRefs>
     <ds:schemaRef ds:uri="http://schemas.openxmlformats.org/officeDocument/2006/bibliography"/>
   </ds:schemaRefs>

</xml_diff>

<commit_message>
Wrote about test app
</commit_message>
<xml_diff>
--- a/Thesis/Workingdoc(no pics or crossrefs).docx
+++ b/Thesis/Workingdoc(no pics or crossrefs).docx
@@ -1550,6 +1550,14 @@
           <w:lang w:val="en-US"/>
         </w:rPr>
         <w:br/>
+        <w:t>TODO: Have a list over used technologies and reference that instead of footnotes everywhere?</w:t>
+      </w:r>
+      <w:r>
+        <w:rPr>
+          <w:color w:val="FF0000"/>
+          <w:lang w:val="en-US"/>
+        </w:rPr>
+        <w:br/>
       </w:r>
     </w:p>
     <w:p>
@@ -1765,7 +1773,14 @@
         <w:rPr>
           <w:lang w:val="en-US"/>
         </w:rPr>
-        <w:t>A framework does not need to offer WebSockets support in order to be considered, but it must at least mention plans for it, either in a roadmap or somewhere else on the frameworks homepage. However, if WebSockets is not supported, the framework has to offer some</w:t>
+        <w:t xml:space="preserve">A framework does not need to offer WebSockets support in order to be considered, but it must at least mention plans for it, either in a roadmap or somewhere else on the frameworks homepage. </w:t>
+      </w:r>
+      <w:r>
+        <w:rPr>
+          <w:lang w:val="en-US"/>
+        </w:rPr>
+        <w:lastRenderedPageBreak/>
+        <w:t>However, if WebSockets is not supported, the framework has to offer some</w:t>
       </w:r>
       <w:r>
         <w:rPr>
@@ -1791,7 +1806,6 @@
         <w:rPr>
           <w:lang w:val="en-US"/>
         </w:rPr>
-        <w:lastRenderedPageBreak/>
         <w:t>Fallbacks</w:t>
       </w:r>
     </w:p>
@@ -2093,32 +2107,662 @@
         <w:rPr>
           <w:lang w:val="en-US"/>
         </w:rPr>
+        <w:lastRenderedPageBreak/>
         <w:t>Evaluation process</w:t>
       </w:r>
     </w:p>
     <w:p>
       <w:pPr>
         <w:rPr>
-          <w:color w:val="FF0000"/>
-          <w:lang w:val="en-US"/>
-        </w:rPr>
-      </w:pPr>
-      <w:r>
-        <w:rPr>
-          <w:color w:val="FF0000"/>
-          <w:lang w:val="en-US"/>
-        </w:rPr>
-        <w:t xml:space="preserve">TODO: write about </w:t>
-      </w:r>
+          <w:lang w:val="en-US"/>
+        </w:rPr>
+      </w:pPr>
+      <w:r>
+        <w:rPr>
+          <w:lang w:val="en-US"/>
+        </w:rPr>
+        <w:t>The evaluation process will consist of the development of a relatively small application that covers all the common use cases of real time applications: simple messaging and broadcasting of messages–all instant.</w:t>
+      </w:r>
+    </w:p>
+    <w:p>
+      <w:pPr>
+        <w:pStyle w:val="Overskrift3"/>
+        <w:rPr>
+          <w:lang w:val="en-US"/>
+        </w:rPr>
+      </w:pPr>
+      <w:r>
+        <w:rPr>
+          <w:lang w:val="en-US"/>
+        </w:rPr>
+        <w:t>Description of application</w:t>
+      </w:r>
+    </w:p>
+    <w:p>
+      <w:pPr>
+        <w:rPr>
+          <w:lang w:val="en-US"/>
+        </w:rPr>
+      </w:pPr>
+      <w:r>
+        <w:rPr>
+          <w:lang w:val="en-US"/>
+        </w:rPr>
+        <w:t>For each framework, I will implement an auction house, called “Master Auctions”. The application has the following requirements specification:</w:t>
+      </w:r>
+    </w:p>
+    <w:p>
+      <w:pPr>
+        <w:pStyle w:val="Listeavsnitt"/>
+        <w:numPr>
+          <w:ilvl w:val="0"/>
+          <w:numId w:val="5"/>
+        </w:numPr>
+        <w:rPr>
+          <w:lang w:val="en-US"/>
+        </w:rPr>
+      </w:pPr>
+      <w:r>
+        <w:rPr>
+          <w:lang w:val="en-US"/>
+        </w:rPr>
+        <w:t>Users must receive real time updates regarding all global events.</w:t>
+      </w:r>
+    </w:p>
+    <w:p>
+      <w:pPr>
+        <w:pStyle w:val="Listeavsnitt"/>
+        <w:numPr>
+          <w:ilvl w:val="1"/>
+          <w:numId w:val="5"/>
+        </w:numPr>
+        <w:rPr>
+          <w:lang w:val="en-US"/>
+        </w:rPr>
+      </w:pPr>
+      <w:r>
+        <w:rPr>
+          <w:lang w:val="en-US"/>
+        </w:rPr>
+        <w:t>Global events are defined as all actions except from logging in and registering a new user.</w:t>
+      </w:r>
+    </w:p>
+    <w:p>
+      <w:pPr>
+        <w:pStyle w:val="Listeavsnitt"/>
+        <w:numPr>
+          <w:ilvl w:val="0"/>
+          <w:numId w:val="5"/>
+        </w:numPr>
+        <w:rPr>
+          <w:lang w:val="en-US"/>
+        </w:rPr>
+      </w:pPr>
+      <w:r>
+        <w:rPr>
+          <w:lang w:val="en-US"/>
+        </w:rPr>
+        <w:t>Users must be able to register an account and log in.</w:t>
+      </w:r>
+    </w:p>
+    <w:p>
+      <w:pPr>
+        <w:pStyle w:val="Listeavsnitt"/>
+        <w:numPr>
+          <w:ilvl w:val="0"/>
+          <w:numId w:val="5"/>
+        </w:numPr>
+        <w:rPr>
+          <w:lang w:val="en-US"/>
+        </w:rPr>
+      </w:pPr>
+      <w:r>
+        <w:rPr>
+          <w:lang w:val="en-US"/>
+        </w:rPr>
+        <w:t>Users must be able to add and remove items.</w:t>
+      </w:r>
+    </w:p>
+    <w:p>
+      <w:pPr>
+        <w:pStyle w:val="Listeavsnitt"/>
+        <w:numPr>
+          <w:ilvl w:val="1"/>
+          <w:numId w:val="5"/>
+        </w:numPr>
+        <w:rPr>
+          <w:lang w:val="en-US"/>
+        </w:rPr>
+      </w:pPr>
+      <w:r>
+        <w:rPr>
+          <w:lang w:val="en-US"/>
+        </w:rPr>
+        <w:t>Users</w:t>
+      </w:r>
+      <w:r>
+        <w:rPr>
+          <w:lang w:val="en-US"/>
+        </w:rPr>
+        <w:t xml:space="preserve"> can only remove an item</w:t>
+      </w:r>
+      <w:r>
+        <w:rPr>
+          <w:lang w:val="en-US"/>
+        </w:rPr>
+        <w:t xml:space="preserve"> added by themselves.</w:t>
+      </w:r>
+    </w:p>
+    <w:p>
+      <w:pPr>
+        <w:pStyle w:val="Listeavsnitt"/>
+        <w:numPr>
+          <w:ilvl w:val="1"/>
+          <w:numId w:val="5"/>
+        </w:numPr>
+        <w:rPr>
+          <w:lang w:val="en-US"/>
+        </w:rPr>
+      </w:pPr>
+      <w:r>
+        <w:rPr>
+          <w:lang w:val="en-US"/>
+        </w:rPr>
+        <w:t>An item does at least have the following properties: name, minimum price, info about who added it and who has the lead bid.</w:t>
+      </w:r>
+    </w:p>
+    <w:p>
+      <w:pPr>
+        <w:pStyle w:val="Listeavsnitt"/>
+        <w:numPr>
+          <w:ilvl w:val="0"/>
+          <w:numId w:val="5"/>
+        </w:numPr>
+        <w:rPr>
+          <w:lang w:val="en-US"/>
+        </w:rPr>
+      </w:pPr>
+      <w:r>
+        <w:rPr>
+          <w:lang w:val="en-US"/>
+        </w:rPr>
+        <w:t>Users must be able to place bids on all items, including their own.</w:t>
+      </w:r>
+    </w:p>
+    <w:p>
+      <w:pPr>
+        <w:pStyle w:val="Listeavsnitt"/>
+        <w:numPr>
+          <w:ilvl w:val="1"/>
+          <w:numId w:val="5"/>
+        </w:numPr>
+        <w:rPr>
+          <w:lang w:val="en-US"/>
+        </w:rPr>
+      </w:pPr>
+      <w:r>
+        <w:rPr>
+          <w:lang w:val="en-US"/>
+        </w:rPr>
+        <w:t>Bids lower than the current bid or bids lower than the minimum price should be disregarded.</w:t>
+      </w:r>
+    </w:p>
+    <w:p>
+      <w:pPr>
+        <w:pStyle w:val="Listeavsnitt"/>
+        <w:numPr>
+          <w:ilvl w:val="0"/>
+          <w:numId w:val="5"/>
+        </w:numPr>
+        <w:rPr>
+          <w:lang w:val="en-US"/>
+        </w:rPr>
+      </w:pPr>
+      <w:r>
+        <w:rPr>
+          <w:lang w:val="en-US"/>
+        </w:rPr>
+        <w:t>If the framework does not specify a specific template engine or other means of creating views, the application will utilize a common view implemented in Knockout</w:t>
+      </w:r>
+      <w:r>
+        <w:rPr>
+          <w:rStyle w:val="Fotnotereferanse"/>
+          <w:lang w:val="en-US"/>
+        </w:rPr>
+        <w:footnoteReference w:id="1"/>
+      </w:r>
+      <w:r>
+        <w:rPr>
+          <w:lang w:val="en-US"/>
+        </w:rPr>
+        <w:t xml:space="preserve">. </w:t>
+      </w:r>
+    </w:p>
+    <w:p>
+      <w:pPr>
+        <w:pStyle w:val="Listeavsnitt"/>
+        <w:numPr>
+          <w:ilvl w:val="0"/>
+          <w:numId w:val="5"/>
+        </w:numPr>
+        <w:rPr>
+          <w:lang w:val="en-US"/>
+        </w:rPr>
+      </w:pPr>
       <w:proofErr w:type="spellStart"/>
       <w:r>
         <w:rPr>
-          <w:color w:val="FF0000"/>
-          <w:lang w:val="en-US"/>
-        </w:rPr>
-        <w:t>testapplication</w:t>
+          <w:lang w:val="en-US"/>
+        </w:rPr>
+        <w:t>MySql</w:t>
       </w:r>
       <w:proofErr w:type="spellEnd"/>
+      <w:r>
+        <w:rPr>
+          <w:lang w:val="en-US"/>
+        </w:rPr>
+        <w:t xml:space="preserve"> will be utilized as database unless it requires substantial workarounds</w:t>
+      </w:r>
+      <w:r>
+        <w:rPr>
+          <w:lang w:val="en-US"/>
+        </w:rPr>
+        <w:t>,</w:t>
+      </w:r>
+      <w:r>
+        <w:rPr>
+          <w:lang w:val="en-US"/>
+        </w:rPr>
+        <w:t xml:space="preserve"> that may</w:t>
+      </w:r>
+      <w:r>
+        <w:rPr>
+          <w:lang w:val="en-US"/>
+        </w:rPr>
+        <w:t xml:space="preserve"> cause the framework to misbehave, to implement it.</w:t>
+      </w:r>
+    </w:p>
+    <w:p>
+      <w:pPr>
+        <w:pStyle w:val="Listeavsnitt"/>
+        <w:numPr>
+          <w:ilvl w:val="0"/>
+          <w:numId w:val="5"/>
+        </w:numPr>
+        <w:rPr>
+          <w:lang w:val="en-US"/>
+        </w:rPr>
+      </w:pPr>
+      <w:r>
+        <w:rPr>
+          <w:lang w:val="en-US"/>
+        </w:rPr>
+        <w:t>The application will be run locally using either the server bundled with the framework, or a server best applicable for it</w:t>
+      </w:r>
+      <w:r>
+        <w:rPr>
+          <w:rStyle w:val="Fotnotereferanse"/>
+          <w:lang w:val="en-US"/>
+        </w:rPr>
+        <w:footnoteReference w:id="2"/>
+      </w:r>
+      <w:r>
+        <w:rPr>
+          <w:lang w:val="en-US"/>
+        </w:rPr>
+        <w:t>.</w:t>
+      </w:r>
+    </w:p>
+    <w:p>
+      <w:pPr>
+        <w:pStyle w:val="Listeavsnitt"/>
+        <w:numPr>
+          <w:ilvl w:val="0"/>
+          <w:numId w:val="5"/>
+        </w:numPr>
+        <w:rPr>
+          <w:lang w:val="en-US"/>
+        </w:rPr>
+      </w:pPr>
+      <w:r>
+        <w:rPr>
+          <w:lang w:val="en-US"/>
+        </w:rPr>
+        <w:t>Integration tests will be done by the most applicable way. If there are better ways than using a browser to test (like Selenium</w:t>
+      </w:r>
+      <w:r>
+        <w:rPr>
+          <w:rStyle w:val="Fotnotereferanse"/>
+          <w:lang w:val="en-US"/>
+        </w:rPr>
+        <w:footnoteReference w:id="3"/>
+      </w:r>
+      <w:r>
+        <w:rPr>
+          <w:lang w:val="en-US"/>
+        </w:rPr>
+        <w:t>), it will be used instead.</w:t>
+      </w:r>
+    </w:p>
+    <w:p>
+      <w:pPr>
+        <w:pStyle w:val="Listeavsnitt"/>
+        <w:numPr>
+          <w:ilvl w:val="0"/>
+          <w:numId w:val="5"/>
+        </w:numPr>
+        <w:rPr>
+          <w:lang w:val="en-US"/>
+        </w:rPr>
+      </w:pPr>
+      <w:r>
+        <w:rPr>
+          <w:lang w:val="en-US"/>
+        </w:rPr>
+        <w:t xml:space="preserve">All tests (integration and unit) will use common testing frameworks in the framework language. For Java: </w:t>
+      </w:r>
+      <w:proofErr w:type="spellStart"/>
+      <w:r>
+        <w:rPr>
+          <w:lang w:val="en-US"/>
+        </w:rPr>
+        <w:t>JUnit</w:t>
+      </w:r>
+      <w:proofErr w:type="spellEnd"/>
+      <w:r>
+        <w:rPr>
+          <w:lang w:val="en-US"/>
+        </w:rPr>
+        <w:t xml:space="preserve">, for C#: </w:t>
+      </w:r>
+      <w:proofErr w:type="spellStart"/>
+      <w:r>
+        <w:rPr>
+          <w:lang w:val="en-US"/>
+        </w:rPr>
+        <w:t>NUnit</w:t>
+      </w:r>
+      <w:proofErr w:type="spellEnd"/>
+      <w:r>
+        <w:rPr>
+          <w:lang w:val="en-US"/>
+        </w:rPr>
+        <w:t xml:space="preserve">, for JavaScript: Mocha with some assertion framework like should.js. </w:t>
+      </w:r>
+      <w:r>
+        <w:rPr>
+          <w:color w:val="FF0000"/>
+          <w:lang w:val="en-US"/>
+        </w:rPr>
+        <w:t>TODO: list of technologies</w:t>
+      </w:r>
+    </w:p>
+    <w:p>
+      <w:pPr>
+        <w:pStyle w:val="Overskrift3"/>
+        <w:rPr>
+          <w:lang w:val="en-US"/>
+        </w:rPr>
+      </w:pPr>
+      <w:r>
+        <w:rPr>
+          <w:lang w:val="en-US"/>
+        </w:rPr>
+        <w:t xml:space="preserve"> </w:t>
+      </w:r>
+      <w:r>
+        <w:rPr>
+          <w:lang w:val="en-US"/>
+        </w:rPr>
+        <w:t>Discussion of use cases</w:t>
+      </w:r>
+    </w:p>
+    <w:p>
+      <w:pPr>
+        <w:rPr>
+          <w:lang w:val="en-US"/>
+        </w:rPr>
+      </w:pPr>
+      <w:r>
+        <w:rPr>
+          <w:lang w:val="en-US"/>
+        </w:rPr>
+        <w:t xml:space="preserve">The use cases, registering user and logging in, will test simple one to one communication between the server and the client. The remaining use cases: adding and removing items and placing bids, will test broadcast of one clients action to all other connected clients. </w:t>
+      </w:r>
+    </w:p>
+    <w:p>
+      <w:pPr>
+        <w:rPr>
+          <w:lang w:val="en-US"/>
+        </w:rPr>
+      </w:pPr>
+      <w:r>
+        <w:rPr>
+          <w:lang w:val="en-US"/>
+        </w:rPr>
+        <w:t xml:space="preserve">Real time applications also have one other use case: client to client communication (via the server). So called “peer to peer” communication is not part of the specification of the test application simply because it is a subset of simple one to one communication from client to server. The only real difference is that the outgoing message from the server would go to a different client than the origin. </w:t>
+      </w:r>
+      <w:r>
+        <w:rPr>
+          <w:lang w:val="en-US"/>
+        </w:rPr>
+        <w:lastRenderedPageBreak/>
+        <w:t>Technically this is not worth testing in the test application. It will, however, be a part of the performance test cases (</w:t>
+      </w:r>
+      <w:r>
+        <w:rPr>
+          <w:color w:val="FF0000"/>
+          <w:lang w:val="en-US"/>
+        </w:rPr>
+        <w:t xml:space="preserve">TODO: </w:t>
+      </w:r>
+      <w:proofErr w:type="spellStart"/>
+      <w:r>
+        <w:rPr>
+          <w:color w:val="FF0000"/>
+          <w:lang w:val="en-US"/>
+        </w:rPr>
+        <w:t>kryssref</w:t>
+      </w:r>
+      <w:proofErr w:type="spellEnd"/>
+      <w:r>
+        <w:rPr>
+          <w:color w:val="FF0000"/>
+          <w:lang w:val="en-US"/>
+        </w:rPr>
+        <w:t xml:space="preserve"> </w:t>
+      </w:r>
+      <w:proofErr w:type="spellStart"/>
+      <w:r>
+        <w:rPr>
+          <w:color w:val="FF0000"/>
+          <w:lang w:val="en-US"/>
+        </w:rPr>
+        <w:t>og</w:t>
+      </w:r>
+      <w:proofErr w:type="spellEnd"/>
+      <w:r>
+        <w:rPr>
+          <w:color w:val="FF0000"/>
+          <w:lang w:val="en-US"/>
+        </w:rPr>
+        <w:t xml:space="preserve"> </w:t>
+      </w:r>
+      <w:proofErr w:type="spellStart"/>
+      <w:r>
+        <w:rPr>
+          <w:color w:val="FF0000"/>
+          <w:lang w:val="en-US"/>
+        </w:rPr>
+        <w:t>skriv</w:t>
+      </w:r>
+      <w:proofErr w:type="spellEnd"/>
+      <w:r>
+        <w:rPr>
+          <w:color w:val="FF0000"/>
+          <w:lang w:val="en-US"/>
+        </w:rPr>
+        <w:t xml:space="preserve"> </w:t>
+      </w:r>
+      <w:proofErr w:type="spellStart"/>
+      <w:r>
+        <w:rPr>
+          <w:color w:val="FF0000"/>
+          <w:lang w:val="en-US"/>
+        </w:rPr>
+        <w:t>om</w:t>
+      </w:r>
+      <w:proofErr w:type="spellEnd"/>
+      <w:r>
+        <w:rPr>
+          <w:color w:val="FF0000"/>
+          <w:lang w:val="en-US"/>
+        </w:rPr>
+        <w:t xml:space="preserve"> </w:t>
+      </w:r>
+      <w:proofErr w:type="spellStart"/>
+      <w:r>
+        <w:rPr>
+          <w:color w:val="FF0000"/>
+          <w:lang w:val="en-US"/>
+        </w:rPr>
+        <w:t>det</w:t>
+      </w:r>
+      <w:proofErr w:type="spellEnd"/>
+      <w:r>
+        <w:rPr>
+          <w:lang w:val="en-US"/>
+        </w:rPr>
+        <w:t>).</w:t>
+      </w:r>
+    </w:p>
+    <w:p>
+      <w:pPr>
+        <w:pStyle w:val="Overskrift3"/>
+        <w:rPr>
+          <w:lang w:val="en-US"/>
+        </w:rPr>
+      </w:pPr>
+      <w:r>
+        <w:rPr>
+          <w:lang w:val="en-US"/>
+        </w:rPr>
+        <w:t>Common UI</w:t>
+      </w:r>
+    </w:p>
+    <w:p>
+      <w:pPr>
+        <w:rPr>
+          <w:lang w:val="en-US"/>
+        </w:rPr>
+      </w:pPr>
+      <w:r>
+        <w:rPr>
+          <w:lang w:val="en-US"/>
+        </w:rPr>
+        <w:t>To be able to use a client side view framework like Knockout is getting more and more vital in modern web applications. Such a framework handles a lot of UI updating, and generally makes views more maintainable and easy to write. I feel that is necessary to try to keep the same view</w:t>
+      </w:r>
+      <w:r>
+        <w:rPr>
+          <w:lang w:val="en-US"/>
+        </w:rPr>
+        <w:t xml:space="preserve"> as far as it is possible. If the framework under test comes bundled with another view engine however, I will use that instead if it is possible.</w:t>
+      </w:r>
+    </w:p>
+    <w:p>
+      <w:pPr>
+        <w:pStyle w:val="Overskrift3"/>
+        <w:rPr>
+          <w:lang w:val="en-US"/>
+        </w:rPr>
+      </w:pPr>
+      <w:r>
+        <w:rPr>
+          <w:lang w:val="en-US"/>
+        </w:rPr>
+        <w:t>Choice of database engine</w:t>
+      </w:r>
+    </w:p>
+    <w:p>
+      <w:pPr>
+        <w:rPr>
+          <w:lang w:val="en-US"/>
+        </w:rPr>
+      </w:pPr>
+      <w:proofErr w:type="spellStart"/>
+      <w:r>
+        <w:rPr>
+          <w:lang w:val="en-US"/>
+        </w:rPr>
+        <w:t>MySql</w:t>
+      </w:r>
+      <w:proofErr w:type="spellEnd"/>
+      <w:r>
+        <w:rPr>
+          <w:lang w:val="en-US"/>
+        </w:rPr>
+        <w:t xml:space="preserve">, while it is an aging database engine, is one of the oldest, best maintained and used database engines on the marked. It is reliable and simple to use, and it should be universal enough for all frameworks to use. If, however, some framework does not support it out of the box, I will have to consider not to use it. Using another database for a specific framework is allowed if and only if making it work with </w:t>
+      </w:r>
+      <w:proofErr w:type="spellStart"/>
+      <w:r>
+        <w:rPr>
+          <w:lang w:val="en-US"/>
+        </w:rPr>
+        <w:t>MySql</w:t>
+      </w:r>
+      <w:proofErr w:type="spellEnd"/>
+      <w:r>
+        <w:rPr>
+          <w:lang w:val="en-US"/>
+        </w:rPr>
+        <w:t xml:space="preserve"> requires some workarounds that may change the frameworks original behavior. All hacks that require changing the frameworks source code is also out of the question, and will lead to the usage of one database engine officially supported by the framework.</w:t>
+      </w:r>
+    </w:p>
+    <w:p>
+      <w:pPr>
+        <w:pStyle w:val="Overskrift3"/>
+        <w:rPr>
+          <w:lang w:val="en-US"/>
+        </w:rPr>
+      </w:pPr>
+      <w:r>
+        <w:rPr>
+          <w:lang w:val="en-US"/>
+        </w:rPr>
+        <w:t>Choice of server</w:t>
+      </w:r>
+    </w:p>
+    <w:p>
+      <w:pPr>
+        <w:rPr>
+          <w:lang w:val="en-US"/>
+        </w:rPr>
+      </w:pPr>
+      <w:r>
+        <w:rPr>
+          <w:lang w:val="en-US"/>
+        </w:rPr>
+        <w:t>Running each application locally has both pros and cons. The pros are that I will eliminate potential lag caused by network traffic, and thereby ensuring the experience to be equal to using an external server under optimal conditions. Using a server locally also usually requires little or no configuration, which minimizes the probability of errors due to wrong configuration. On the other hand, running externally would ensure that all available recourses (RAM and CPU) are used solemnly by the server.</w:t>
+      </w:r>
+      <w:r>
+        <w:rPr>
+          <w:lang w:val="en-US"/>
+        </w:rPr>
+        <w:t xml:space="preserve"> This does not matter that much to the development of the test application, but it may impact performance tests. I will therefore reconsider server for these (</w:t>
+      </w:r>
+      <w:r>
+        <w:rPr>
+          <w:color w:val="FF0000"/>
+          <w:lang w:val="en-US"/>
+        </w:rPr>
+        <w:t>TODO: reconsider</w:t>
+      </w:r>
+      <w:r>
+        <w:rPr>
+          <w:lang w:val="en-US"/>
+        </w:rPr>
+        <w:t>).</w:t>
+      </w:r>
     </w:p>
     <w:p>
       <w:pPr>
@@ -2131,7 +2775,6 @@
         <w:rPr>
           <w:lang w:val="en-US"/>
         </w:rPr>
-        <w:lastRenderedPageBreak/>
         <w:t>Evaluation criteria</w:t>
       </w:r>
     </w:p>
@@ -2274,6 +2917,7 @@
         <w:rPr>
           <w:lang w:val="en-US"/>
         </w:rPr>
+        <w:lastRenderedPageBreak/>
         <w:t>Code structuring</w:t>
       </w:r>
     </w:p>
@@ -2300,7 +2944,7 @@
           <w:rStyle w:val="Fotnotereferanse"/>
           <w:lang w:val="en-US"/>
         </w:rPr>
-        <w:footnoteReference w:id="1"/>
+        <w:footnoteReference w:id="4"/>
       </w:r>
       <w:r>
         <w:rPr>
@@ -2489,7 +3133,6 @@
           <w:b/>
           <w:lang w:val="en-US"/>
         </w:rPr>
-        <w:lastRenderedPageBreak/>
         <w:t xml:space="preserve">Documentation: </w:t>
       </w:r>
       <w:r>
@@ -2604,6 +3247,7 @@
         <w:rPr>
           <w:lang w:val="en-US"/>
         </w:rPr>
+        <w:lastRenderedPageBreak/>
         <w:t>Part 1 (</w:t>
       </w:r>
       <w:r>
@@ -2851,6 +3495,93 @@
         <w:rPr>
           <w:lang w:val="en-US"/>
         </w:rPr>
+        <w:t xml:space="preserve"> </w:t>
+      </w:r>
+      <w:hyperlink r:id="rId1" w:history="1">
+        <w:r>
+          <w:rPr>
+            <w:rStyle w:val="Hyperkobling"/>
+            <w:lang w:val="en-US"/>
+          </w:rPr>
+          <w:t>www.knockoutjs.com</w:t>
+        </w:r>
+      </w:hyperlink>
+      <w:r>
+        <w:rPr>
+          <w:lang w:val="en-US"/>
+        </w:rPr>
+        <w:t xml:space="preserve"> </w:t>
+      </w:r>
+    </w:p>
+  </w:footnote>
+  <w:footnote w:id="2">
+    <w:p>
+      <w:pPr>
+        <w:pStyle w:val="Fotnotetekst"/>
+        <w:rPr>
+          <w:lang w:val="en-US"/>
+        </w:rPr>
+      </w:pPr>
+      <w:r>
+        <w:rPr>
+          <w:rStyle w:val="Fotnotereferanse"/>
+        </w:rPr>
+        <w:footnoteRef/>
+      </w:r>
+      <w:r>
+        <w:rPr>
+          <w:lang w:val="en-US"/>
+        </w:rPr>
+        <w:t xml:space="preserve"> </w:t>
+      </w:r>
+      <w:r>
+        <w:rPr>
+          <w:lang w:val="en-US"/>
+        </w:rPr>
+        <w:t>For instance a framework for .NET is natural to run on the Visual Studio Development Server.</w:t>
+      </w:r>
+    </w:p>
+  </w:footnote>
+  <w:footnote w:id="3">
+    <w:p>
+      <w:pPr>
+        <w:pStyle w:val="Fotnotetekst"/>
+        <w:rPr>
+          <w:lang w:val="en-US"/>
+        </w:rPr>
+      </w:pPr>
+      <w:r>
+        <w:rPr>
+          <w:rStyle w:val="Fotnotereferanse"/>
+        </w:rPr>
+        <w:footnoteRef/>
+      </w:r>
+      <w:r>
+        <w:rPr>
+          <w:lang w:val="en-US"/>
+        </w:rPr>
+        <w:t xml:space="preserve"> </w:t>
+      </w:r>
+    </w:p>
+  </w:footnote>
+  <w:footnote w:id="4">
+    <w:p>
+      <w:pPr>
+        <w:pStyle w:val="Fotnotetekst"/>
+        <w:rPr>
+          <w:lang w:val="en-US"/>
+        </w:rPr>
+      </w:pPr>
+      <w:r>
+        <w:rPr>
+          <w:rStyle w:val="Fotnotereferanse"/>
+        </w:rPr>
+        <w:footnoteRef/>
+      </w:r>
+      <w:r>
+        <w:rPr>
+          <w:lang w:val="en-US"/>
+        </w:rPr>
         <w:t xml:space="preserve"> A unit can be either a</w:t>
       </w:r>
       <w:r>
@@ -3010,6 +3741,119 @@
     </w:lvl>
   </w:abstractNum>
   <w:abstractNum w:abstractNumId="1">
+    <w:nsid w:val="3D3F530E"/>
+    <w:multiLevelType w:val="hybridMultilevel"/>
+    <w:tmpl w:val="FC607A46"/>
+    <w:lvl w:ilvl="0" w:tplc="04140001">
+      <w:start w:val="1"/>
+      <w:numFmt w:val="bullet"/>
+      <w:lvlText w:val=""/>
+      <w:lvlJc w:val="left"/>
+      <w:pPr>
+        <w:ind w:left="720" w:hanging="360"/>
+      </w:pPr>
+      <w:rPr>
+        <w:rFonts w:ascii="Symbol" w:hAnsi="Symbol" w:hint="default"/>
+      </w:rPr>
+    </w:lvl>
+    <w:lvl w:ilvl="1" w:tplc="04140003">
+      <w:start w:val="1"/>
+      <w:numFmt w:val="bullet"/>
+      <w:lvlText w:val="o"/>
+      <w:lvlJc w:val="left"/>
+      <w:pPr>
+        <w:ind w:left="1440" w:hanging="360"/>
+      </w:pPr>
+      <w:rPr>
+        <w:rFonts w:ascii="Courier New" w:hAnsi="Courier New" w:cs="Courier New" w:hint="default"/>
+      </w:rPr>
+    </w:lvl>
+    <w:lvl w:ilvl="2" w:tplc="04140005" w:tentative="1">
+      <w:start w:val="1"/>
+      <w:numFmt w:val="bullet"/>
+      <w:lvlText w:val=""/>
+      <w:lvlJc w:val="left"/>
+      <w:pPr>
+        <w:ind w:left="2160" w:hanging="360"/>
+      </w:pPr>
+      <w:rPr>
+        <w:rFonts w:ascii="Wingdings" w:hAnsi="Wingdings" w:hint="default"/>
+      </w:rPr>
+    </w:lvl>
+    <w:lvl w:ilvl="3" w:tplc="04140001" w:tentative="1">
+      <w:start w:val="1"/>
+      <w:numFmt w:val="bullet"/>
+      <w:lvlText w:val=""/>
+      <w:lvlJc w:val="left"/>
+      <w:pPr>
+        <w:ind w:left="2880" w:hanging="360"/>
+      </w:pPr>
+      <w:rPr>
+        <w:rFonts w:ascii="Symbol" w:hAnsi="Symbol" w:hint="default"/>
+      </w:rPr>
+    </w:lvl>
+    <w:lvl w:ilvl="4" w:tplc="04140003" w:tentative="1">
+      <w:start w:val="1"/>
+      <w:numFmt w:val="bullet"/>
+      <w:lvlText w:val="o"/>
+      <w:lvlJc w:val="left"/>
+      <w:pPr>
+        <w:ind w:left="3600" w:hanging="360"/>
+      </w:pPr>
+      <w:rPr>
+        <w:rFonts w:ascii="Courier New" w:hAnsi="Courier New" w:cs="Courier New" w:hint="default"/>
+      </w:rPr>
+    </w:lvl>
+    <w:lvl w:ilvl="5" w:tplc="04140005" w:tentative="1">
+      <w:start w:val="1"/>
+      <w:numFmt w:val="bullet"/>
+      <w:lvlText w:val=""/>
+      <w:lvlJc w:val="left"/>
+      <w:pPr>
+        <w:ind w:left="4320" w:hanging="360"/>
+      </w:pPr>
+      <w:rPr>
+        <w:rFonts w:ascii="Wingdings" w:hAnsi="Wingdings" w:hint="default"/>
+      </w:rPr>
+    </w:lvl>
+    <w:lvl w:ilvl="6" w:tplc="04140001" w:tentative="1">
+      <w:start w:val="1"/>
+      <w:numFmt w:val="bullet"/>
+      <w:lvlText w:val=""/>
+      <w:lvlJc w:val="left"/>
+      <w:pPr>
+        <w:ind w:left="5040" w:hanging="360"/>
+      </w:pPr>
+      <w:rPr>
+        <w:rFonts w:ascii="Symbol" w:hAnsi="Symbol" w:hint="default"/>
+      </w:rPr>
+    </w:lvl>
+    <w:lvl w:ilvl="7" w:tplc="04140003" w:tentative="1">
+      <w:start w:val="1"/>
+      <w:numFmt w:val="bullet"/>
+      <w:lvlText w:val="o"/>
+      <w:lvlJc w:val="left"/>
+      <w:pPr>
+        <w:ind w:left="5760" w:hanging="360"/>
+      </w:pPr>
+      <w:rPr>
+        <w:rFonts w:ascii="Courier New" w:hAnsi="Courier New" w:cs="Courier New" w:hint="default"/>
+      </w:rPr>
+    </w:lvl>
+    <w:lvl w:ilvl="8" w:tplc="04140005" w:tentative="1">
+      <w:start w:val="1"/>
+      <w:numFmt w:val="bullet"/>
+      <w:lvlText w:val=""/>
+      <w:lvlJc w:val="left"/>
+      <w:pPr>
+        <w:ind w:left="6480" w:hanging="360"/>
+      </w:pPr>
+      <w:rPr>
+        <w:rFonts w:ascii="Wingdings" w:hAnsi="Wingdings" w:hint="default"/>
+      </w:rPr>
+    </w:lvl>
+  </w:abstractNum>
+  <w:abstractNum w:abstractNumId="2">
     <w:nsid w:val="565A059A"/>
     <w:multiLevelType w:val="hybridMultilevel"/>
     <w:tmpl w:val="16B69B72"/>
@@ -3122,7 +3966,7 @@
       </w:rPr>
     </w:lvl>
   </w:abstractNum>
-  <w:abstractNum w:abstractNumId="2">
+  <w:abstractNum w:abstractNumId="3">
     <w:nsid w:val="64374DF0"/>
     <w:multiLevelType w:val="hybridMultilevel"/>
     <w:tmpl w:val="63CCFF90"/>
@@ -3235,7 +4079,7 @@
       </w:rPr>
     </w:lvl>
   </w:abstractNum>
-  <w:abstractNum w:abstractNumId="3">
+  <w:abstractNum w:abstractNumId="4">
     <w:nsid w:val="739624C3"/>
     <w:multiLevelType w:val="multilevel"/>
     <w:tmpl w:val="B89E133E"/>
@@ -3379,16 +4223,19 @@
     </w:lvl>
   </w:abstractNum>
   <w:num w:numId="1">
-    <w:abstractNumId w:val="3"/>
+    <w:abstractNumId w:val="4"/>
   </w:num>
   <w:num w:numId="2">
     <w:abstractNumId w:val="0"/>
   </w:num>
   <w:num w:numId="3">
-    <w:abstractNumId w:val="1"/>
+    <w:abstractNumId w:val="2"/>
   </w:num>
   <w:num w:numId="4">
-    <w:abstractNumId w:val="2"/>
+    <w:abstractNumId w:val="3"/>
+  </w:num>
+  <w:num w:numId="5">
+    <w:abstractNumId w:val="1"/>
   </w:num>
 </w:numbering>
 </file>
@@ -4341,7 +5188,7 @@
 </file>
 
 <file path=customXml/itemProps1.xml><?xml version="1.0" encoding="utf-8"?>
-<ds:datastoreItem xmlns:ds="http://schemas.openxmlformats.org/officeDocument/2006/customXml" ds:itemID="{74E05F9D-5665-4A0B-B0F0-78DAA7F2E47A}">
+<ds:datastoreItem xmlns:ds="http://schemas.openxmlformats.org/officeDocument/2006/customXml" ds:itemID="{3D1A3231-00BE-40BD-9083-C88E60D98698}">
   <ds:schemaRefs>
     <ds:schemaRef ds:uri="http://schemas.openxmlformats.org/officeDocument/2006/bibliography"/>
   </ds:schemaRefs>

</xml_diff>

<commit_message>
Wrote better intro + covered cloud based
</commit_message>
<xml_diff>
--- a/Thesis/Workingdoc(no pics or crossrefs).docx
+++ b/Thesis/Workingdoc(no pics or crossrefs).docx
@@ -1534,14 +1534,6 @@
           <w:color w:val="FF0000"/>
           <w:lang w:val="en-US"/>
         </w:rPr>
-        <w:t>TODO: Where to write how many frameworks??</w:t>
-      </w:r>
-      <w:r>
-        <w:rPr>
-          <w:color w:val="FF0000"/>
-          <w:lang w:val="en-US"/>
-        </w:rPr>
-        <w:br/>
         <w:t>TODO: What tense to write in??</w:t>
       </w:r>
       <w:r>
@@ -1570,6 +1562,48 @@
         <w:rPr>
           <w:lang w:val="en-US"/>
         </w:rPr>
+        <w:t>This thesis will cover and compare five different frameworks for real time web applications. Frameworks will be selected through a screening process described in section</w:t>
+      </w:r>
+      <w:r>
+        <w:rPr>
+          <w:color w:val="1F497D" w:themeColor="text2"/>
+          <w:lang w:val="en-US"/>
+        </w:rPr>
+        <w:t xml:space="preserve"> (</w:t>
+      </w:r>
+      <w:r>
+        <w:rPr>
+          <w:color w:val="FF0000"/>
+          <w:lang w:val="en-US"/>
+        </w:rPr>
+        <w:t xml:space="preserve">TODO: </w:t>
+      </w:r>
+      <w:proofErr w:type="spellStart"/>
+      <w:r>
+        <w:rPr>
+          <w:color w:val="FF0000"/>
+          <w:lang w:val="en-US"/>
+        </w:rPr>
+        <w:t>crossref</w:t>
+      </w:r>
+      <w:proofErr w:type="spellEnd"/>
+      <w:r>
+        <w:rPr>
+          <w:color w:val="1F497D" w:themeColor="text2"/>
+          <w:lang w:val="en-US"/>
+        </w:rPr>
+        <w:t>)</w:t>
+      </w:r>
+      <w:r>
+        <w:rPr>
+          <w:lang w:val="en-US"/>
+        </w:rPr>
+        <w:t xml:space="preserve">. </w:t>
+      </w:r>
+      <w:r>
+        <w:rPr>
+          <w:lang w:val="en-US"/>
+        </w:rPr>
         <w:t>To be able to compare</w:t>
       </w:r>
       <w:r>
@@ -1706,6 +1740,7 @@
       </w:pPr>
       <w:bookmarkStart w:id="8" w:name="_Toc360290233"/>
       <w:bookmarkStart w:id="9" w:name="_Ref360372734"/>
+      <w:bookmarkStart w:id="10" w:name="_Ref362290876"/>
       <w:r>
         <w:rPr>
           <w:lang w:val="en-US"/>
@@ -1714,18 +1749,19 @@
       </w:r>
       <w:bookmarkEnd w:id="8"/>
       <w:bookmarkEnd w:id="9"/>
-    </w:p>
-    <w:p>
-      <w:pPr>
-        <w:rPr>
-          <w:lang w:val="en-US"/>
-        </w:rPr>
-      </w:pPr>
-      <w:r>
-        <w:rPr>
-          <w:lang w:val="en-US"/>
-        </w:rPr>
-        <w:t xml:space="preserve">Screening for the five frameworks that will be featured in the thesis, will be done by the criteria described in this section. </w:t>
+      <w:bookmarkEnd w:id="10"/>
+    </w:p>
+    <w:p>
+      <w:pPr>
+        <w:rPr>
+          <w:lang w:val="en-US"/>
+        </w:rPr>
+      </w:pPr>
+      <w:r>
+        <w:rPr>
+          <w:lang w:val="en-US"/>
+        </w:rPr>
+        <w:t xml:space="preserve">Screening for the frameworks that will be featured in the thesis, will be done by the criteria described in this section. </w:t>
       </w:r>
       <w:r>
         <w:rPr>
@@ -1839,25 +1875,103 @@
         </w:rPr>
         <w:t xml:space="preserve"> </w:t>
       </w:r>
+      <w:r>
+        <w:rPr>
+          <w:lang w:val="en-US"/>
+        </w:rPr>
+        <w:t>eligible</w:t>
+      </w:r>
+      <w:r>
+        <w:rPr>
+          <w:lang w:val="en-US"/>
+        </w:rPr>
+        <w:t xml:space="preserve"> </w:t>
+      </w:r>
+      <w:r>
+        <w:rPr>
+          <w:lang w:val="en-US"/>
+        </w:rPr>
+        <w:t>for this thesis.</w:t>
+      </w:r>
+    </w:p>
+    <w:p>
+      <w:pPr>
+        <w:pStyle w:val="Overskrift3"/>
+        <w:rPr>
+          <w:lang w:val="en-US"/>
+        </w:rPr>
+      </w:pPr>
+      <w:r>
+        <w:rPr>
+          <w:lang w:val="en-US"/>
+        </w:rPr>
+        <w:t>Documentation</w:t>
+      </w:r>
+    </w:p>
+    <w:p>
+      <w:pPr>
+        <w:rPr>
+          <w:lang w:val="en-US"/>
+        </w:rPr>
+      </w:pPr>
+      <w:r>
+        <w:rPr>
+          <w:lang w:val="en-US"/>
+        </w:rPr>
+        <w:t xml:space="preserve">Learning something new without reading about it first is generally a near impossible task. Any framework without documentation will not be considered at all–no matter the impression it gives regarding any of the other criteria in this section. If documentation is present, but incomplete, the framework will need to offer something special to be a part of this thesis.  </w:t>
+      </w:r>
+    </w:p>
+    <w:p>
+      <w:pPr>
+        <w:pStyle w:val="Overskrift3"/>
+        <w:rPr>
+          <w:lang w:val="en-US"/>
+        </w:rPr>
+      </w:pPr>
+      <w:r>
+        <w:rPr>
+          <w:lang w:val="en-US"/>
+        </w:rPr>
+        <w:t>Presentation</w:t>
+      </w:r>
+    </w:p>
+    <w:p>
+      <w:pPr>
+        <w:rPr>
+          <w:lang w:val="en-US"/>
+        </w:rPr>
+      </w:pPr>
+      <w:r>
+        <w:rPr>
+          <w:lang w:val="en-US"/>
+        </w:rPr>
+        <w:t xml:space="preserve">It should be easy to find information about the framework. Furthermore, the information offered should be relevant and not just </w:t>
+      </w:r>
+      <w:r>
+        <w:rPr>
+          <w:lang w:val="en-US"/>
+        </w:rPr>
+        <w:t>superfluous</w:t>
+      </w:r>
+      <w:r>
+        <w:rPr>
+          <w:lang w:val="en-US"/>
+        </w:rPr>
+        <w:t xml:space="preserve"> text to make it look more appealing. The general impression the framework gives has to be professional, meaning that the homepage, or </w:t>
+      </w:r>
       <w:proofErr w:type="spellStart"/>
       <w:r>
         <w:rPr>
           <w:lang w:val="en-US"/>
         </w:rPr>
-        <w:t>eligible</w:t>
-      </w:r>
-      <w:r>
-        <w:rPr>
-          <w:lang w:val="en-US"/>
-        </w:rPr>
-        <w:t>for</w:t>
+        <w:t>GitHub</w:t>
       </w:r>
       <w:proofErr w:type="spellEnd"/>
       <w:r>
         <w:rPr>
           <w:lang w:val="en-US"/>
         </w:rPr>
-        <w:t xml:space="preserve"> this thesis.</w:t>
+        <w:t xml:space="preserve"> page, should not have a lot of flashing lights and other unappealing elements.</w:t>
       </w:r>
     </w:p>
     <w:p>
@@ -1871,20 +1985,20 @@
         <w:rPr>
           <w:lang w:val="en-US"/>
         </w:rPr>
-        <w:t>Documentation</w:t>
-      </w:r>
-    </w:p>
-    <w:p>
-      <w:pPr>
-        <w:rPr>
-          <w:lang w:val="en-US"/>
-        </w:rPr>
-      </w:pPr>
-      <w:r>
-        <w:rPr>
-          <w:lang w:val="en-US"/>
-        </w:rPr>
-        <w:t xml:space="preserve">Learning something new without reading about it first is generally a near impossible task. Any framework without documentation will not be considered at all–no matter the impression it gives regarding any of the other criteria in this section. If documentation is present, but incomplete, the framework will need to offer something special to be a part of this thesis.  </w:t>
+        <w:t>Testing</w:t>
+      </w:r>
+    </w:p>
+    <w:p>
+      <w:pPr>
+        <w:rPr>
+          <w:lang w:val="en-US"/>
+        </w:rPr>
+      </w:pPr>
+      <w:r>
+        <w:rPr>
+          <w:lang w:val="en-US"/>
+        </w:rPr>
+        <w:t>Being able to write automated tests is crucial to make any application maintainable. A framework therefore needs to give some indication that you can write testable code with it. Any framework that clearly states that it does not support unit tests, has to offer some unique design or functionality for it to be considered.</w:t>
       </w:r>
     </w:p>
     <w:p>
@@ -1898,46 +2012,20 @@
         <w:rPr>
           <w:lang w:val="en-US"/>
         </w:rPr>
-        <w:t>Presentation</w:t>
-      </w:r>
-    </w:p>
-    <w:p>
-      <w:pPr>
-        <w:rPr>
-          <w:lang w:val="en-US"/>
-        </w:rPr>
-      </w:pPr>
-      <w:r>
-        <w:rPr>
-          <w:lang w:val="en-US"/>
-        </w:rPr>
-        <w:t xml:space="preserve">It should be easy to find information about the framework. Furthermore, the information offered should be relevant and not just </w:t>
-      </w:r>
-      <w:r>
-        <w:rPr>
-          <w:lang w:val="en-US"/>
-        </w:rPr>
-        <w:t>superfluous</w:t>
-      </w:r>
-      <w:r>
-        <w:rPr>
-          <w:lang w:val="en-US"/>
-        </w:rPr>
-        <w:t xml:space="preserve"> text to make it look more appealing. The general impression the framework gives has to be professional, meaning that the homepage, or </w:t>
-      </w:r>
-      <w:proofErr w:type="spellStart"/>
-      <w:r>
-        <w:rPr>
-          <w:lang w:val="en-US"/>
-        </w:rPr>
-        <w:t>GitHub</w:t>
-      </w:r>
-      <w:proofErr w:type="spellEnd"/>
-      <w:r>
-        <w:rPr>
-          <w:lang w:val="en-US"/>
-        </w:rPr>
-        <w:t xml:space="preserve"> page, should not have a lot of flashing lights and other unappealing elements.</w:t>
+        <w:t>Community</w:t>
+      </w:r>
+    </w:p>
+    <w:p>
+      <w:pPr>
+        <w:rPr>
+          <w:lang w:val="en-US"/>
+        </w:rPr>
+      </w:pPr>
+      <w:r>
+        <w:rPr>
+          <w:lang w:val="en-US"/>
+        </w:rPr>
+        <w:t>The purpose of any software is to be used by someone. Many real time frameworks are brand new, and thus has very small user bases. This is not necessarily negative, but a very new framework is probably not mature enough to be one of the five frameworks I will study. Older frameworks that still has small communities though, will not be selected.</w:t>
       </w:r>
     </w:p>
     <w:p>
@@ -1951,47 +2039,26 @@
         <w:rPr>
           <w:lang w:val="en-US"/>
         </w:rPr>
-        <w:t>Testing</w:t>
-      </w:r>
-    </w:p>
-    <w:p>
-      <w:pPr>
-        <w:rPr>
-          <w:lang w:val="en-US"/>
-        </w:rPr>
-      </w:pPr>
-      <w:r>
-        <w:rPr>
-          <w:lang w:val="en-US"/>
-        </w:rPr>
-        <w:t>Being able to write automated tests is crucial to make any application maintainable. A framework therefore needs to give some indication that you can write testable code with it. Any framework that clearly states that it does not support unit tests, has to offer some unique design or functionality for it to be considered.</w:t>
-      </w:r>
-    </w:p>
-    <w:p>
-      <w:pPr>
-        <w:pStyle w:val="Overskrift3"/>
-        <w:rPr>
-          <w:lang w:val="en-US"/>
-        </w:rPr>
-      </w:pPr>
-      <w:r>
-        <w:rPr>
-          <w:lang w:val="en-US"/>
-        </w:rPr>
-        <w:t>Community</w:t>
-      </w:r>
-    </w:p>
-    <w:p>
-      <w:pPr>
-        <w:rPr>
-          <w:lang w:val="en-US"/>
-        </w:rPr>
-      </w:pPr>
-      <w:r>
-        <w:rPr>
-          <w:lang w:val="en-US"/>
-        </w:rPr>
-        <w:t>The purpose of any software is to be used by someone. Many real time frameworks are brand new, and thus has very small user bases. This is not necessarily negative, but a very new framework is probably not mature enough to be one of the five frameworks I will study. Older frameworks that still has small communities though, will not be selected.</w:t>
+        <w:t>Cloud based solutions</w:t>
+      </w:r>
+    </w:p>
+    <w:p>
+      <w:pPr>
+        <w:rPr>
+          <w:lang w:val="en-US"/>
+        </w:rPr>
+      </w:pPr>
+      <w:r>
+        <w:rPr>
+          <w:lang w:val="en-US"/>
+        </w:rPr>
+        <w:t>Cloud based solutions is outside the scope of this thesis. This is mainly of practical reasons, as it is near impossible to compare a cloud</w:t>
+      </w:r>
+      <w:r>
+        <w:rPr>
+          <w:lang w:val="en-US"/>
+        </w:rPr>
+        <w:t xml:space="preserve"> based framework with one that runs on a development server locally on my machine (or any other machine). While it would be possible to compare usability from a programmers perspective, performance testing would require sending a lot of data to an external host. If I were to get permission from the manufacturer to do this, it still wouldn’t give an even test base when measuring performance.</w:t>
       </w:r>
     </w:p>
     <w:p>
@@ -2037,6 +2104,7 @@
           <w:b/>
           <w:lang w:val="en-US"/>
         </w:rPr>
+        <w:lastRenderedPageBreak/>
         <w:t xml:space="preserve">Sessions: </w:t>
       </w:r>
       <w:r>
@@ -2107,7 +2175,6 @@
         <w:rPr>
           <w:lang w:val="en-US"/>
         </w:rPr>
-        <w:lastRenderedPageBreak/>
         <w:t>Evaluation process</w:t>
       </w:r>
     </w:p>
@@ -2508,6 +2575,7 @@
         <w:rPr>
           <w:lang w:val="en-US"/>
         </w:rPr>
+        <w:lastRenderedPageBreak/>
         <w:t xml:space="preserve"> </w:t>
       </w:r>
       <w:r>
@@ -2540,14 +2608,7 @@
         <w:rPr>
           <w:lang w:val="en-US"/>
         </w:rPr>
-        <w:t xml:space="preserve">Real time applications also have one other use case: client to client communication (via the server). So called “peer to peer” communication is not part of the specification of the test application simply because it is a subset of simple one to one communication from client to server. The only real difference is that the outgoing message from the server would go to a different client than the origin. </w:t>
-      </w:r>
-      <w:r>
-        <w:rPr>
-          <w:lang w:val="en-US"/>
-        </w:rPr>
-        <w:lastRenderedPageBreak/>
-        <w:t>Technically this is not worth testing in the test application. It will, however, be a part of the performance test cases (</w:t>
+        <w:t>Real time applications also have one other use case: client to client communication (via the server). So called “peer to peer” communication is not part of the specification of the test application simply because it is a subset of simple one to one communication from client to server. The only real difference is that the outgoing message from the server would go to a different client than the origin. Technically this is not worth testing in the test application. It will, however, be a part of the performance test cases (</w:t>
       </w:r>
       <w:r>
         <w:rPr>
@@ -2868,6 +2929,7 @@
         <w:rPr>
           <w:lang w:val="en-US"/>
         </w:rPr>
+        <w:lastRenderedPageBreak/>
         <w:t>Coding environment</w:t>
       </w:r>
     </w:p>
@@ -2917,7 +2979,6 @@
         <w:rPr>
           <w:lang w:val="en-US"/>
         </w:rPr>
-        <w:lastRenderedPageBreak/>
         <w:t>Code structuring</w:t>
       </w:r>
     </w:p>
@@ -3242,12 +3303,11 @@
           <w:lang w:val="en-US"/>
         </w:rPr>
       </w:pPr>
-      <w:bookmarkStart w:id="10" w:name="_Toc360290234"/>
-      <w:r>
-        <w:rPr>
-          <w:lang w:val="en-US"/>
-        </w:rPr>
-        <w:lastRenderedPageBreak/>
+      <w:bookmarkStart w:id="11" w:name="_Toc360290234"/>
+      <w:r>
+        <w:rPr>
+          <w:lang w:val="en-US"/>
+        </w:rPr>
         <w:t>Part 1 (</w:t>
       </w:r>
       <w:r>
@@ -3270,7 +3330,7 @@
         </w:rPr>
         <w:t>)</w:t>
       </w:r>
-      <w:bookmarkEnd w:id="10"/>
+      <w:bookmarkEnd w:id="11"/>
     </w:p>
     <w:p>
       <w:pPr>
@@ -3279,7 +3339,7 @@
           <w:lang w:val="en-US"/>
         </w:rPr>
       </w:pPr>
-      <w:bookmarkStart w:id="11" w:name="_Toc360290235"/>
+      <w:bookmarkStart w:id="12" w:name="_Toc360290235"/>
       <w:r>
         <w:rPr>
           <w:lang w:val="en-US"/>
@@ -3306,7 +3366,7 @@
         </w:rPr>
         <w:t>)</w:t>
       </w:r>
-      <w:bookmarkEnd w:id="11"/>
+      <w:bookmarkEnd w:id="12"/>
     </w:p>
     <w:p>
       <w:pPr>
@@ -3315,14 +3375,14 @@
           <w:lang w:val="en-US"/>
         </w:rPr>
       </w:pPr>
-      <w:bookmarkStart w:id="12" w:name="_Toc360290236"/>
+      <w:bookmarkStart w:id="13" w:name="_Toc360290236"/>
       <w:r>
         <w:rPr>
           <w:lang w:val="en-US"/>
         </w:rPr>
         <w:t>Results? Or under each part?</w:t>
       </w:r>
-      <w:bookmarkEnd w:id="12"/>
+      <w:bookmarkEnd w:id="13"/>
     </w:p>
     <w:p>
       <w:pPr>
@@ -3375,14 +3435,14 @@
           <w:lang w:val="en-US"/>
         </w:rPr>
       </w:pPr>
-      <w:bookmarkStart w:id="13" w:name="_Toc360290237"/>
+      <w:bookmarkStart w:id="14" w:name="_Toc360290237"/>
       <w:r>
         <w:rPr>
           <w:lang w:val="en-US"/>
         </w:rPr>
         <w:t>Conclusion</w:t>
       </w:r>
-      <w:bookmarkEnd w:id="13"/>
+      <w:bookmarkEnd w:id="14"/>
     </w:p>
     <w:sectPr>
       <w:pgSz w:w="11906" w:h="16838"/>
@@ -3441,7 +3501,7 @@
             <w:rPr>
               <w:noProof/>
             </w:rPr>
-            <w:t>4</w:t>
+            <w:t>2</w:t>
           </w:r>
         </w:fldSimple>
       </w:p>
@@ -5188,7 +5248,7 @@
 </file>
 
 <file path=customXml/itemProps1.xml><?xml version="1.0" encoding="utf-8"?>
-<ds:datastoreItem xmlns:ds="http://schemas.openxmlformats.org/officeDocument/2006/customXml" ds:itemID="{3D1A3231-00BE-40BD-9083-C88E60D98698}">
+<ds:datastoreItem xmlns:ds="http://schemas.openxmlformats.org/officeDocument/2006/customXml" ds:itemID="{DF6099C0-B4AC-483B-9BFE-632595C93A24}">
   <ds:schemaRefs>
     <ds:schemaRef ds:uri="http://schemas.openxmlformats.org/officeDocument/2006/bibliography"/>
   </ds:schemaRefs>

</xml_diff>

<commit_message>
Copied in introduction and background from essay
</commit_message>
<xml_diff>
--- a/Thesis/Workingdoc(no pics or crossrefs).docx
+++ b/Thesis/Workingdoc(no pics or crossrefs).docx
@@ -1309,18 +1309,170 @@
         <w:t>Introduction</w:t>
       </w:r>
       <w:bookmarkEnd w:id="2"/>
-    </w:p>
-    <w:p>
-      <w:pPr>
-        <w:rPr>
-          <w:lang w:val="en-US"/>
-        </w:rPr>
-      </w:pPr>
-      <w:r>
-        <w:rPr>
-          <w:lang w:val="en-US"/>
-        </w:rPr>
-        <w:t>TODO: most of essay will be under here.</w:t>
+      <w:r>
+        <w:rPr>
+          <w:lang w:val="en-US"/>
+        </w:rPr>
+        <w:t xml:space="preserve"> </w:t>
+      </w:r>
+    </w:p>
+    <w:p>
+      <w:pPr>
+        <w:rPr>
+          <w:lang w:val="en-US"/>
+        </w:rPr>
+      </w:pPr>
+      <w:r>
+        <w:rPr>
+          <w:lang w:val="en-US"/>
+        </w:rPr>
+        <w:t>(</w:t>
+      </w:r>
+      <w:r>
+        <w:rPr>
+          <w:color w:val="FF0000"/>
+          <w:lang w:val="en-US"/>
+        </w:rPr>
+        <w:t>First three paragraphs: essay</w:t>
+      </w:r>
+      <w:r>
+        <w:rPr>
+          <w:lang w:val="en-US"/>
+        </w:rPr>
+        <w:t>)</w:t>
+      </w:r>
+    </w:p>
+    <w:p>
+      <w:pPr>
+        <w:rPr>
+          <w:lang w:val="en-US"/>
+        </w:rPr>
+      </w:pPr>
+      <w:bookmarkStart w:id="3" w:name="_Toc360290228"/>
+      <w:r>
+        <w:rPr>
+          <w:lang w:val="en-US"/>
+        </w:rPr>
+        <w:t xml:space="preserve">The World Wide Web has been available for 20 years </w:t>
+      </w:r>
+      <w:r>
+        <w:rPr>
+          <w:lang w:val="en-US"/>
+        </w:rPr>
+        <w:t>(</w:t>
+      </w:r>
+      <w:r>
+        <w:rPr>
+          <w:color w:val="FF0000"/>
+          <w:lang w:val="en-US"/>
+        </w:rPr>
+        <w:t>TODO: History of the world wide web (1)</w:t>
+      </w:r>
+      <w:r>
+        <w:rPr>
+          <w:lang w:val="en-US"/>
+        </w:rPr>
+        <w:t>)</w:t>
+      </w:r>
+      <w:r>
+        <w:rPr>
+          <w:lang w:val="en-US"/>
+        </w:rPr>
+        <w:t xml:space="preserve">, and is still considered  a young technology. But over those 20 years it has changed in almost every thinkable way. What started out as a science project is now an important aspect of everyday life. </w:t>
+      </w:r>
+    </w:p>
+    <w:p>
+      <w:pPr>
+        <w:rPr>
+          <w:lang w:val="en-US"/>
+        </w:rPr>
+      </w:pPr>
+      <w:r>
+        <w:rPr>
+          <w:lang w:val="en-US"/>
+        </w:rPr>
+        <w:t>Over the years, the improvements to the Web have changed the way we use it. Visiting a web page before meant reading a page of text that maybe had some pictures on it. Today, Cascading Style Sheets (</w:t>
+      </w:r>
+      <w:r>
+        <w:rPr>
+          <w:i/>
+          <w:lang w:val="en-US"/>
+        </w:rPr>
+        <w:t>CSS</w:t>
+      </w:r>
+      <w:r>
+        <w:rPr>
+          <w:lang w:val="en-US"/>
+        </w:rPr>
+        <w:t>) has given web pages a more vivid look with various styling options, Asynchronous JavaScript and XML (</w:t>
+      </w:r>
+      <w:r>
+        <w:rPr>
+          <w:i/>
+          <w:lang w:val="en-US"/>
+        </w:rPr>
+        <w:t>AJAX</w:t>
+      </w:r>
+      <w:r>
+        <w:rPr>
+          <w:lang w:val="en-US"/>
+        </w:rPr>
+        <w:t>) has made them more dynamic, and with HTML5 really starting to make a push, more revolutionary changes are yet to come.</w:t>
+      </w:r>
+    </w:p>
+    <w:p>
+      <w:pPr>
+        <w:rPr>
+          <w:lang w:val="en-US"/>
+        </w:rPr>
+      </w:pPr>
+      <w:r>
+        <w:rPr>
+          <w:lang w:val="en-US"/>
+        </w:rPr>
+        <w:t>Along with HTML5 comes a new protocol for the Web: WebSockets. It was created to meet one of the newest aspect of web browsing, namely real-time applications, where clients can get updates from the server as they occur (</w:t>
+      </w:r>
+      <w:r>
+        <w:rPr>
+          <w:color w:val="FF0000"/>
+          <w:lang w:val="en-US"/>
+        </w:rPr>
+        <w:t xml:space="preserve">TODO: </w:t>
+      </w:r>
+      <w:proofErr w:type="spellStart"/>
+      <w:r>
+        <w:rPr>
+          <w:color w:val="FF0000"/>
+          <w:lang w:val="en-US"/>
+        </w:rPr>
+        <w:t>crossref</w:t>
+      </w:r>
+      <w:proofErr w:type="spellEnd"/>
+      <w:r>
+        <w:rPr>
+          <w:color w:val="FF0000"/>
+          <w:lang w:val="en-US"/>
+        </w:rPr>
+        <w:t xml:space="preserve"> more info section</w:t>
+      </w:r>
+      <w:r>
+        <w:rPr>
+          <w:lang w:val="en-US"/>
+        </w:rPr>
+        <w:t xml:space="preserve">). Real-time web applications has been around for some time, but previously they have relied on the aging HTTP 1.1 protocol. </w:t>
+      </w:r>
+    </w:p>
+    <w:p>
+      <w:pPr>
+        <w:rPr>
+          <w:lang w:val="en-US"/>
+        </w:rPr>
+      </w:pPr>
+      <w:r>
+        <w:rPr>
+          <w:lang w:val="en-US"/>
+        </w:rPr>
+        <w:t>In this thesis, I will look at real-time applications in general, and WebSockets in particular, and investigate how much of an impact this new protocol can make on the real-time world. I will also look at the bigger picture, and investigate the necessity of real-time. A more detailed problem statement can be found in section.</w:t>
       </w:r>
     </w:p>
     <w:p>
@@ -1330,7 +1482,6 @@
           <w:lang w:val="en-US"/>
         </w:rPr>
       </w:pPr>
-      <w:bookmarkStart w:id="3" w:name="_Toc360290228"/>
       <w:r>
         <w:rPr>
           <w:lang w:val="en-US"/>
@@ -1338,18 +1489,730 @@
         <w:t>Background</w:t>
       </w:r>
       <w:bookmarkEnd w:id="3"/>
-    </w:p>
-    <w:p>
-      <w:pPr>
-        <w:rPr>
-          <w:lang w:val="en-US"/>
-        </w:rPr>
-      </w:pPr>
-      <w:r>
-        <w:rPr>
-          <w:lang w:val="en-US"/>
-        </w:rPr>
-        <w:t>From Essay: Background and introduction chapter (minus the “in this paper “stuff)</w:t>
+      <w:r>
+        <w:rPr>
+          <w:lang w:val="en-US"/>
+        </w:rPr>
+        <w:t xml:space="preserve"> </w:t>
+      </w:r>
+    </w:p>
+    <w:p>
+      <w:pPr>
+        <w:rPr>
+          <w:lang w:val="en-US"/>
+        </w:rPr>
+      </w:pPr>
+      <w:r>
+        <w:rPr>
+          <w:lang w:val="en-US"/>
+        </w:rPr>
+        <w:t>(</w:t>
+      </w:r>
+      <w:r>
+        <w:rPr>
+          <w:color w:val="FF0000"/>
+          <w:lang w:val="en-US"/>
+        </w:rPr>
+        <w:t>Essay</w:t>
+      </w:r>
+      <w:r>
+        <w:rPr>
+          <w:lang w:val="en-US"/>
+        </w:rPr>
+        <w:t>)</w:t>
+      </w:r>
+    </w:p>
+    <w:p>
+      <w:pPr>
+        <w:rPr>
+          <w:lang w:val="en-US"/>
+        </w:rPr>
+      </w:pPr>
+      <w:bookmarkStart w:id="4" w:name="_Toc360290229"/>
+      <w:r>
+        <w:rPr>
+          <w:lang w:val="en-US"/>
+        </w:rPr>
+        <w:t xml:space="preserve">HTTP, or </w:t>
+      </w:r>
+      <w:proofErr w:type="spellStart"/>
+      <w:r>
+        <w:rPr>
+          <w:lang w:val="en-US"/>
+        </w:rPr>
+        <w:t>HyperText</w:t>
+      </w:r>
+      <w:proofErr w:type="spellEnd"/>
+      <w:r>
+        <w:rPr>
+          <w:lang w:val="en-US"/>
+        </w:rPr>
+        <w:t xml:space="preserve"> Transfer Protocol, is the cornerstone of the World Wide Web. Residing in the application layer of the Internet Protocol Suite </w:t>
+      </w:r>
+      <w:r>
+        <w:rPr>
+          <w:lang w:val="en-US"/>
+        </w:rPr>
+        <w:t>(</w:t>
+      </w:r>
+      <w:r>
+        <w:rPr>
+          <w:color w:val="FF0000"/>
+          <w:lang w:val="en-US"/>
+        </w:rPr>
+        <w:t xml:space="preserve">TODO: (3): Internet protocol suite </w:t>
+      </w:r>
+      <w:r>
+        <w:rPr>
+          <w:lang w:val="en-US"/>
+        </w:rPr>
+        <w:t>)</w:t>
+      </w:r>
+      <w:r>
+        <w:rPr>
+          <w:lang w:val="en-US"/>
+        </w:rPr>
+        <w:t xml:space="preserve">, it provides web pages a mean of linking to other pages–thus creating a “web” of pages. </w:t>
+      </w:r>
+    </w:p>
+    <w:p>
+      <w:pPr>
+        <w:rPr>
+          <w:lang w:val="en-US"/>
+        </w:rPr>
+      </w:pPr>
+      <w:r>
+        <w:rPr>
+          <w:lang w:val="en-US"/>
+        </w:rPr>
+        <w:t>To enable a web browser to communicate with a server, HTTP uses a request/response pattern</w:t>
+      </w:r>
+      <w:r>
+        <w:rPr>
+          <w:lang w:val="en-US"/>
+        </w:rPr>
+        <w:t xml:space="preserve"> (</w:t>
+      </w:r>
+      <w:r>
+        <w:rPr>
+          <w:color w:val="FF0000"/>
+          <w:lang w:val="en-US"/>
+        </w:rPr>
+        <w:t>TODO: (4): http 1.1</w:t>
+      </w:r>
+      <w:r>
+        <w:rPr>
+          <w:lang w:val="en-US"/>
+        </w:rPr>
+        <w:t>)</w:t>
+      </w:r>
+      <w:r>
+        <w:rPr>
+          <w:lang w:val="en-US"/>
+        </w:rPr>
+        <w:t>, where the client (browser) makes a request to the server which sends a response back. Underneath this some sort of network layer protocol must be utilized. Most common is the Transmission Control Protocol (</w:t>
+      </w:r>
+      <w:r>
+        <w:rPr>
+          <w:i/>
+          <w:lang w:val="en-US"/>
+        </w:rPr>
+        <w:t>TCP</w:t>
+      </w:r>
+      <w:r>
+        <w:rPr>
+          <w:lang w:val="en-US"/>
+        </w:rPr>
+        <w:t>)(</w:t>
+      </w:r>
+      <w:r>
+        <w:rPr>
+          <w:color w:val="FF0000"/>
+          <w:lang w:val="en-US"/>
+        </w:rPr>
+        <w:t xml:space="preserve">TODO: (5): </w:t>
+      </w:r>
+      <w:proofErr w:type="spellStart"/>
+      <w:r>
+        <w:rPr>
+          <w:color w:val="FF0000"/>
+          <w:lang w:val="en-US"/>
+        </w:rPr>
+        <w:t>tcp</w:t>
+      </w:r>
+      <w:proofErr w:type="spellEnd"/>
+      <w:r>
+        <w:rPr>
+          <w:color w:val="FF0000"/>
+          <w:lang w:val="en-US"/>
+        </w:rPr>
+        <w:t xml:space="preserve"> wiki</w:t>
+      </w:r>
+      <w:r>
+        <w:rPr>
+          <w:lang w:val="en-US"/>
+        </w:rPr>
+        <w:t>)</w:t>
+      </w:r>
+      <w:r>
+        <w:rPr>
+          <w:lang w:val="en-US"/>
+        </w:rPr>
+        <w:t>, but others like  (</w:t>
+      </w:r>
+      <w:r>
+        <w:rPr>
+          <w:i/>
+          <w:lang w:val="en-US"/>
+        </w:rPr>
+        <w:t>UDP)</w:t>
+      </w:r>
+      <w:r>
+        <w:rPr>
+          <w:lang w:val="en-US"/>
+        </w:rPr>
+        <w:t xml:space="preserve"> may also be used (</w:t>
+      </w:r>
+      <w:r>
+        <w:rPr>
+          <w:color w:val="FF0000"/>
+          <w:lang w:val="en-US"/>
+        </w:rPr>
+        <w:t>TODO: (4): http 1.1</w:t>
+      </w:r>
+      <w:r>
+        <w:rPr>
+          <w:lang w:val="en-US"/>
+        </w:rPr>
+        <w:t xml:space="preserve">). </w:t>
+      </w:r>
+    </w:p>
+    <w:p>
+      <w:pPr>
+        <w:pStyle w:val="Overskrift3"/>
+        <w:rPr>
+          <w:lang w:val="en-US"/>
+        </w:rPr>
+      </w:pPr>
+      <w:r>
+        <w:rPr>
+          <w:lang w:val="en-US"/>
+        </w:rPr>
+        <w:t>HTTP 1.0</w:t>
+      </w:r>
+    </w:p>
+    <w:p>
+      <w:pPr>
+        <w:rPr>
+          <w:lang w:val="en-US"/>
+        </w:rPr>
+      </w:pPr>
+      <w:r>
+        <w:rPr>
+          <w:lang w:val="en-US"/>
+        </w:rPr>
+        <w:t>Version 1.0 of HTTP was created in the World Wide Web's childhood (</w:t>
+      </w:r>
+      <w:r>
+        <w:rPr>
+          <w:color w:val="FF0000"/>
+          <w:lang w:val="en-US"/>
+        </w:rPr>
+        <w:t>T</w:t>
+      </w:r>
+      <w:r>
+        <w:rPr>
+          <w:color w:val="FF0000"/>
+          <w:lang w:val="en-US"/>
+        </w:rPr>
+        <w:t>ODO: (6): http 1.0</w:t>
+      </w:r>
+      <w:r>
+        <w:rPr>
+          <w:lang w:val="en-US"/>
+        </w:rPr>
+        <w:t>). Back then, web pages consisted mostly of text and maybe a few embedded objects</w:t>
+      </w:r>
+      <w:r>
+        <w:rPr>
+          <w:rStyle w:val="Fotnotereferanse"/>
+        </w:rPr>
+        <w:footnoteReference w:id="1"/>
+      </w:r>
+      <w:r>
+        <w:rPr>
+          <w:lang w:val="en-US"/>
+        </w:rPr>
+        <w:t>. But as the Internet grew, and other people than scientists started using it, the need for more vivid content soon became very clear.</w:t>
+      </w:r>
+    </w:p>
+    <w:p>
+      <w:pPr>
+        <w:rPr>
+          <w:lang w:val="en-US"/>
+        </w:rPr>
+      </w:pPr>
+      <w:r>
+        <w:rPr>
+          <w:lang w:val="en-US"/>
+        </w:rPr>
+        <w:t>At this time, around the mid 90s, CSS too was in its childhood</w:t>
+      </w:r>
+      <w:r>
+        <w:rPr>
+          <w:lang w:val="en-US"/>
+        </w:rPr>
+        <w:t xml:space="preserve"> </w:t>
+      </w:r>
+      <w:r>
+        <w:rPr>
+          <w:lang w:val="en-US"/>
+        </w:rPr>
+        <w:t>(</w:t>
+      </w:r>
+      <w:r>
+        <w:rPr>
+          <w:color w:val="FF0000"/>
+          <w:lang w:val="en-US"/>
+        </w:rPr>
+        <w:t xml:space="preserve">TODO: (7): </w:t>
+      </w:r>
+      <w:proofErr w:type="spellStart"/>
+      <w:r>
+        <w:rPr>
+          <w:color w:val="FF0000"/>
+          <w:lang w:val="en-US"/>
+        </w:rPr>
+        <w:t>Css</w:t>
+      </w:r>
+      <w:proofErr w:type="spellEnd"/>
+      <w:r>
+        <w:rPr>
+          <w:color w:val="FF0000"/>
+          <w:lang w:val="en-US"/>
+        </w:rPr>
+        <w:t xml:space="preserve"> saga</w:t>
+      </w:r>
+      <w:r>
+        <w:rPr>
+          <w:lang w:val="en-US"/>
+        </w:rPr>
+        <w:t xml:space="preserve">). However, it soon caught people's attention and more and more browsers started to support it (more or less). Embedding a style sheet in a HTML-file adds another object that the client has to download. This is </w:t>
+      </w:r>
+      <w:r>
+        <w:rPr>
+          <w:lang w:val="en-US"/>
+        </w:rPr>
+        <w:lastRenderedPageBreak/>
+        <w:t>no problem today, but with the HTTP 1.0 protocol it required quite a lot of unnecessary work for both the client and server.</w:t>
+      </w:r>
+    </w:p>
+    <w:p>
+      <w:pPr>
+        <w:rPr>
+          <w:lang w:val="en-US"/>
+        </w:rPr>
+      </w:pPr>
+      <w:r>
+        <w:rPr>
+          <w:lang w:val="en-US"/>
+        </w:rPr>
+        <w:t>Downloading one element in a HTML-file, or even the HTML-file itself from the server required one TCP request (</w:t>
+      </w:r>
+      <w:r>
+        <w:rPr>
+          <w:color w:val="FF0000"/>
+          <w:lang w:val="en-US"/>
+        </w:rPr>
+        <w:t>T</w:t>
+      </w:r>
+      <w:r>
+        <w:rPr>
+          <w:color w:val="FF0000"/>
+          <w:lang w:val="en-US"/>
+        </w:rPr>
+        <w:t>ODO: figure (2.1)</w:t>
+      </w:r>
+      <w:r>
+        <w:rPr>
+          <w:lang w:val="en-US"/>
+        </w:rPr>
+        <w:t xml:space="preserve">). The server then replied and closed the connection. Getting a HTML-file with a style sheet and three images then required five requests in total, which is obviously inefficient. To circumvent this, some early web applications used several TCP connections at the same time </w:t>
+      </w:r>
+      <w:r>
+        <w:rPr>
+          <w:lang w:val="en-US"/>
+        </w:rPr>
+        <w:t>(</w:t>
+      </w:r>
+      <w:r>
+        <w:rPr>
+          <w:color w:val="FF0000"/>
+          <w:lang w:val="en-US"/>
+        </w:rPr>
+        <w:t>TODO: (8): Network performance http 1.1</w:t>
+      </w:r>
+      <w:r>
+        <w:rPr>
+          <w:lang w:val="en-US"/>
+        </w:rPr>
+        <w:t>)</w:t>
+      </w:r>
+      <w:r>
+        <w:rPr>
+          <w:lang w:val="en-US"/>
+        </w:rPr>
+        <w:t xml:space="preserve">. Bear in mind that this was during the old days when download speeds was far from the megabit range. </w:t>
+      </w:r>
+    </w:p>
+    <w:p>
+      <w:pPr>
+        <w:pStyle w:val="Overskrift3"/>
+        <w:rPr>
+          <w:lang w:val="en-US"/>
+        </w:rPr>
+      </w:pPr>
+      <w:r>
+        <w:rPr>
+          <w:lang w:val="en-US"/>
+        </w:rPr>
+        <w:t>HTTP 1.1</w:t>
+      </w:r>
+    </w:p>
+    <w:p>
+      <w:pPr>
+        <w:rPr>
+          <w:lang w:val="en-US"/>
+        </w:rPr>
+      </w:pPr>
+      <w:r>
+        <w:rPr>
+          <w:lang w:val="en-US"/>
+        </w:rPr>
+        <w:t>Increasing amounts of embedded objects in web pages lead to the creation of HTTP/1.1, which made several vital improvements. One of these was persistent connections. This allowed several request to made over the same TCP connection (</w:t>
+      </w:r>
+      <w:r>
+        <w:rPr>
+          <w:color w:val="FF0000"/>
+          <w:lang w:val="en-US"/>
+        </w:rPr>
+        <w:t>TODO: (8): Network performance http 1.1</w:t>
+      </w:r>
+      <w:r>
+        <w:rPr>
+          <w:lang w:val="en-US"/>
+        </w:rPr>
+        <w:t>)</w:t>
+      </w:r>
+      <w:r>
+        <w:rPr>
+          <w:lang w:val="en-US"/>
+        </w:rPr>
+        <w:t>.</w:t>
+      </w:r>
+      <w:r>
+        <w:rPr>
+          <w:lang w:val="en-US"/>
+        </w:rPr>
+        <w:t xml:space="preserve">, and it was a dramatic change at the time, as it gave allowed clients to get several objects in one request. </w:t>
+      </w:r>
+    </w:p>
+    <w:p>
+      <w:pPr>
+        <w:rPr>
+          <w:lang w:val="en-US"/>
+        </w:rPr>
+      </w:pPr>
+      <w:r>
+        <w:rPr>
+          <w:lang w:val="en-US"/>
+        </w:rPr>
+        <w:t xml:space="preserve">Another radical improvement was the ability for a browser to cache parts of an object. If the connection to the server was lost half way through the transmission of that particular object, it could later be resumed by using the cached data instead of starting all over. Web applications were also given the possibility of sending chunked data </w:t>
+      </w:r>
+      <w:r>
+        <w:rPr>
+          <w:lang w:val="en-US"/>
+        </w:rPr>
+        <w:t>(</w:t>
+      </w:r>
+      <w:r>
+        <w:rPr>
+          <w:color w:val="FF0000"/>
+          <w:lang w:val="en-US"/>
+        </w:rPr>
+        <w:t>TODO: (4): http 1.1</w:t>
+      </w:r>
+      <w:r>
+        <w:rPr>
+          <w:lang w:val="en-US"/>
+        </w:rPr>
+        <w:t>)</w:t>
+      </w:r>
+      <w:r>
+        <w:rPr>
+          <w:lang w:val="en-US"/>
+        </w:rPr>
+        <w:t>, letting servers start sending a response without knowing how long it was. In theory, it could be infinite as we shall see in section (</w:t>
+      </w:r>
+      <w:r>
+        <w:rPr>
+          <w:color w:val="FF0000"/>
+          <w:lang w:val="en-US"/>
+        </w:rPr>
+        <w:t>TOD</w:t>
+      </w:r>
+      <w:r>
+        <w:rPr>
+          <w:color w:val="FF0000"/>
+          <w:lang w:val="en-US"/>
+        </w:rPr>
+        <w:t xml:space="preserve">O: </w:t>
+      </w:r>
+      <w:proofErr w:type="spellStart"/>
+      <w:r>
+        <w:rPr>
+          <w:color w:val="FF0000"/>
+          <w:lang w:val="en-US"/>
+        </w:rPr>
+        <w:t>crossref</w:t>
+      </w:r>
+      <w:proofErr w:type="spellEnd"/>
+      <w:r>
+        <w:rPr>
+          <w:color w:val="FF0000"/>
+          <w:lang w:val="en-US"/>
+        </w:rPr>
+        <w:t xml:space="preserve"> (3.3)</w:t>
+      </w:r>
+      <w:r>
+        <w:rPr>
+          <w:lang w:val="en-US"/>
+        </w:rPr>
+        <w:t xml:space="preserve">). </w:t>
+      </w:r>
+      <w:r>
+        <w:rPr>
+          <w:lang w:val="en-US"/>
+        </w:rPr>
+        <w:t xml:space="preserve"> </w:t>
+      </w:r>
+    </w:p>
+    <w:p>
+      <w:pPr>
+        <w:rPr>
+          <w:lang w:val="en-US"/>
+        </w:rPr>
+      </w:pPr>
+      <w:r>
+        <w:rPr>
+          <w:lang w:val="en-US"/>
+        </w:rPr>
+        <w:t xml:space="preserve">The authors of the protocol showed great foresight when they made sure that future protocols easily could be made backwards compatible with HTTP 1.1. The </w:t>
+      </w:r>
+      <w:bookmarkStart w:id="5" w:name="upgradeHeader"/>
+      <w:r>
+        <w:rPr>
+          <w:i/>
+          <w:lang w:val="en-US"/>
+        </w:rPr>
+        <w:t>upgrade</w:t>
+      </w:r>
+      <w:r>
+        <w:rPr>
+          <w:lang w:val="en-US"/>
+        </w:rPr>
+        <w:t xml:space="preserve"> request-header</w:t>
+      </w:r>
+      <w:bookmarkEnd w:id="5"/>
+      <w:r>
+        <w:rPr>
+          <w:lang w:val="en-US"/>
+        </w:rPr>
+        <w:t xml:space="preserve"> </w:t>
+      </w:r>
+      <w:r>
+        <w:rPr>
+          <w:lang w:val="en-US"/>
+        </w:rPr>
+        <w:t>(</w:t>
+      </w:r>
+      <w:r>
+        <w:rPr>
+          <w:color w:val="FF0000"/>
+          <w:lang w:val="en-US"/>
+        </w:rPr>
+        <w:t>TODO: (9): Key differences</w:t>
+      </w:r>
+      <w:r>
+        <w:rPr>
+          <w:lang w:val="en-US"/>
+        </w:rPr>
+        <w:t>)</w:t>
+      </w:r>
+      <w:r>
+        <w:rPr>
+          <w:lang w:val="en-US"/>
+        </w:rPr>
+        <w:t xml:space="preserve"> makes it possible for a client to request that another protocol should be used if the server supports it.</w:t>
+      </w:r>
+    </w:p>
+    <w:p>
+      <w:pPr>
+        <w:rPr>
+          <w:lang w:val="en-US"/>
+        </w:rPr>
+      </w:pPr>
+      <w:r>
+        <w:rPr>
+          <w:lang w:val="en-US"/>
+        </w:rPr>
+        <w:t>Updating from version 1.0 to 1.1 may not seem like a giant leap, but it actually was. Looking at the lengths of the different protocol specifications is an indication of just how much more detailed the 1.1 protocol is</w:t>
+      </w:r>
+      <w:r>
+        <w:rPr>
+          <w:rStyle w:val="Fotnotereferanse"/>
+        </w:rPr>
+        <w:footnoteReference w:id="2"/>
+      </w:r>
+      <w:r>
+        <w:rPr>
+          <w:lang w:val="en-US"/>
+        </w:rPr>
+        <w:t xml:space="preserve">. Regardless of the advance HTTP 1.1 was, the next step in internet evolution may prove to be even bigger. </w:t>
+      </w:r>
+    </w:p>
+    <w:p>
+      <w:pPr>
+        <w:pStyle w:val="Overskrift3"/>
+        <w:rPr>
+          <w:lang w:val="en-US"/>
+        </w:rPr>
+      </w:pPr>
+      <w:r>
+        <w:rPr>
+          <w:lang w:val="en-US"/>
+        </w:rPr>
+        <w:t>Real-time applications</w:t>
+      </w:r>
+    </w:p>
+    <w:p>
+      <w:pPr>
+        <w:rPr>
+          <w:lang w:val="en-US"/>
+        </w:rPr>
+      </w:pPr>
+      <w:r>
+        <w:rPr>
+          <w:lang w:val="en-US"/>
+        </w:rPr>
+        <w:t xml:space="preserve">As mentioned in </w:t>
+      </w:r>
+      <w:r>
+        <w:rPr>
+          <w:lang w:val="en-US"/>
+        </w:rPr>
+        <w:t>(</w:t>
+      </w:r>
+      <w:r>
+        <w:rPr>
+          <w:color w:val="FF0000"/>
+          <w:lang w:val="en-US"/>
+        </w:rPr>
+        <w:t xml:space="preserve">TODO: </w:t>
+      </w:r>
+      <w:proofErr w:type="spellStart"/>
+      <w:r>
+        <w:rPr>
+          <w:color w:val="FF0000"/>
+          <w:lang w:val="en-US"/>
+        </w:rPr>
+        <w:t>crossref</w:t>
+      </w:r>
+      <w:proofErr w:type="spellEnd"/>
+      <w:r>
+        <w:rPr>
+          <w:color w:val="FF0000"/>
+          <w:lang w:val="en-US"/>
+        </w:rPr>
+        <w:t xml:space="preserve"> introduction</w:t>
+      </w:r>
+      <w:r>
+        <w:rPr>
+          <w:lang w:val="en-US"/>
+        </w:rPr>
+        <w:t>)</w:t>
+      </w:r>
+      <w:r>
+        <w:rPr>
+          <w:lang w:val="en-US"/>
+        </w:rPr>
+        <w:t xml:space="preserve">, one of the newest additions to the World Wide Web is real-time applications. There are varying degrees of real-time content provided by such an application. At the lower end of the scale, there are for example online comment sections that automatically update whenever someone posts a comment. An example of an application with more real time content is </w:t>
+      </w:r>
+      <w:proofErr w:type="spellStart"/>
+      <w:r>
+        <w:rPr>
+          <w:lang w:val="en-US"/>
+        </w:rPr>
+        <w:t>Facebook</w:t>
+      </w:r>
+      <w:proofErr w:type="spellEnd"/>
+      <w:r>
+        <w:rPr>
+          <w:lang w:val="en-US"/>
+        </w:rPr>
+        <w:t>, where notifications</w:t>
+      </w:r>
+      <w:r>
+        <w:rPr>
+          <w:rStyle w:val="Fotnotereferanse"/>
+        </w:rPr>
+        <w:footnoteReference w:id="3"/>
+      </w:r>
+      <w:r>
+        <w:rPr>
+          <w:lang w:val="en-US"/>
+        </w:rPr>
+        <w:t xml:space="preserve"> and your friends’ activities are displayed to you as soon as it happens (</w:t>
+      </w:r>
+      <w:r>
+        <w:rPr>
+          <w:color w:val="FF0000"/>
+          <w:lang w:val="en-US"/>
+        </w:rPr>
+        <w:t>TO</w:t>
+      </w:r>
+      <w:r>
+        <w:rPr>
+          <w:color w:val="FF0000"/>
+          <w:lang w:val="en-US"/>
+        </w:rPr>
+        <w:t>DO: figure (2.2)</w:t>
+      </w:r>
+      <w:r>
+        <w:rPr>
+          <w:lang w:val="en-US"/>
+        </w:rPr>
+        <w:t>).</w:t>
+      </w:r>
+    </w:p>
+    <w:p>
+      <w:pPr>
+        <w:rPr>
+          <w:lang w:val="en-US"/>
+        </w:rPr>
+      </w:pPr>
+      <w:r>
+        <w:rPr>
+          <w:lang w:val="en-US"/>
+        </w:rPr>
+        <w:t xml:space="preserve">“As soon as it happens” is exactly what real-time is: providing updates for the client immediately, without the need for refreshing the page on the client side. And as the examples above show, the </w:t>
+      </w:r>
+      <w:r>
+        <w:rPr>
+          <w:lang w:val="en-US"/>
+        </w:rPr>
+        <w:lastRenderedPageBreak/>
+        <w:t xml:space="preserve">real-time aspect of an application can be either a small feature, or the core concept of the application. </w:t>
       </w:r>
     </w:p>
     <w:p>
@@ -1359,22 +2222,15 @@
           <w:lang w:val="en-US"/>
         </w:rPr>
       </w:pPr>
-      <w:bookmarkStart w:id="4" w:name="_Toc360290229"/>
-      <w:proofErr w:type="spellStart"/>
-      <w:r>
-        <w:rPr>
-          <w:lang w:val="en-US"/>
-        </w:rPr>
-        <w:t>Essaychapters</w:t>
-      </w:r>
-      <w:proofErr w:type="spellEnd"/>
-      <w:r>
-        <w:rPr>
-          <w:lang w:val="en-US"/>
-        </w:rPr>
-        <w:t>..</w:t>
-      </w:r>
+      <w:bookmarkStart w:id="6" w:name="_Toc360290230"/>
       <w:bookmarkEnd w:id="4"/>
+      <w:r>
+        <w:rPr>
+          <w:lang w:val="en-US"/>
+        </w:rPr>
+        <w:t>Problem statement</w:t>
+      </w:r>
+      <w:bookmarkEnd w:id="6"/>
     </w:p>
     <w:p>
       <w:pPr>
@@ -1383,30 +2239,14 @@
           <w:lang w:val="en-US"/>
         </w:rPr>
       </w:pPr>
-      <w:bookmarkStart w:id="5" w:name="_Toc360290230"/>
-      <w:r>
-        <w:rPr>
-          <w:lang w:val="en-US"/>
-        </w:rPr>
-        <w:t>Problem statement</w:t>
-      </w:r>
-      <w:bookmarkEnd w:id="5"/>
-    </w:p>
-    <w:p>
-      <w:pPr>
-        <w:pStyle w:val="Overskrift2"/>
-        <w:rPr>
-          <w:lang w:val="en-US"/>
-        </w:rPr>
-      </w:pPr>
-      <w:bookmarkStart w:id="6" w:name="_Toc360290231"/>
+      <w:bookmarkStart w:id="7" w:name="_Toc360290231"/>
       <w:r>
         <w:rPr>
           <w:lang w:val="en-US"/>
         </w:rPr>
         <w:t>Outline</w:t>
       </w:r>
-      <w:bookmarkEnd w:id="6"/>
+      <w:bookmarkEnd w:id="7"/>
     </w:p>
     <w:p>
       <w:pPr>
@@ -1513,14 +2353,35 @@
           <w:lang w:val="en-US"/>
         </w:rPr>
       </w:pPr>
-      <w:bookmarkStart w:id="7" w:name="_Toc360290232"/>
+      <w:bookmarkStart w:id="8" w:name="_Toc360290232"/>
+      <w:r>
+        <w:rPr>
+          <w:lang w:val="en-US"/>
+        </w:rPr>
+        <w:t>Preliminary research</w:t>
+      </w:r>
+    </w:p>
+    <w:p>
+      <w:pPr>
+        <w:rPr>
+          <w:lang w:val="en-US"/>
+        </w:rPr>
+      </w:pPr>
+    </w:p>
+    <w:p>
+      <w:pPr>
+        <w:pStyle w:val="Overskrift1"/>
+        <w:rPr>
+          <w:lang w:val="en-US"/>
+        </w:rPr>
+      </w:pPr>
       <w:r>
         <w:rPr>
           <w:lang w:val="en-US"/>
         </w:rPr>
         <w:t>Methodology</w:t>
       </w:r>
-      <w:bookmarkEnd w:id="7"/>
+      <w:bookmarkEnd w:id="8"/>
     </w:p>
     <w:p>
       <w:pPr>
@@ -1738,18 +2599,18 @@
           <w:lang w:val="en-US"/>
         </w:rPr>
       </w:pPr>
-      <w:bookmarkStart w:id="8" w:name="_Toc360290233"/>
-      <w:bookmarkStart w:id="9" w:name="_Ref360372734"/>
-      <w:bookmarkStart w:id="10" w:name="_Ref362290876"/>
+      <w:bookmarkStart w:id="9" w:name="_Toc360290233"/>
+      <w:bookmarkStart w:id="10" w:name="_Ref360372734"/>
+      <w:bookmarkStart w:id="11" w:name="_Ref362290876"/>
       <w:r>
         <w:rPr>
           <w:lang w:val="en-US"/>
         </w:rPr>
         <w:t>Selection criteria</w:t>
       </w:r>
-      <w:bookmarkEnd w:id="8"/>
       <w:bookmarkEnd w:id="9"/>
       <w:bookmarkEnd w:id="10"/>
+      <w:bookmarkEnd w:id="11"/>
     </w:p>
     <w:p>
       <w:pPr>
@@ -1809,39 +2670,33 @@
         <w:rPr>
           <w:lang w:val="en-US"/>
         </w:rPr>
-        <w:t xml:space="preserve">A framework does not need to offer WebSockets support in order to be considered, but it must at least mention plans for it, either in a roadmap or somewhere else on the frameworks homepage. </w:t>
-      </w:r>
+        <w:t>A framework does not need to offer WebSockets support in order to be considered, but it must at least mention plans for it, either in a roadmap or somewhere else on the frameworks homepage. However, if WebSockets is not supported, the framework has to offer some</w:t>
+      </w:r>
+      <w:r>
+        <w:rPr>
+          <w:lang w:val="en-US"/>
+        </w:rPr>
+        <w:t xml:space="preserve"> </w:t>
+      </w:r>
+      <w:r>
+        <w:rPr>
+          <w:lang w:val="en-US"/>
+        </w:rPr>
+        <w:t>unique design or functionality that makes it worthwhile for a deeper study.</w:t>
+      </w:r>
+    </w:p>
+    <w:p>
+      <w:pPr>
+        <w:pStyle w:val="Overskrift3"/>
+        <w:rPr>
+          <w:lang w:val="en-US"/>
+        </w:rPr>
+      </w:pPr>
       <w:r>
         <w:rPr>
           <w:lang w:val="en-US"/>
         </w:rPr>
         <w:lastRenderedPageBreak/>
-        <w:t>However, if WebSockets is not supported, the framework has to offer some</w:t>
-      </w:r>
-      <w:r>
-        <w:rPr>
-          <w:lang w:val="en-US"/>
-        </w:rPr>
-        <w:t xml:space="preserve"> </w:t>
-      </w:r>
-      <w:r>
-        <w:rPr>
-          <w:lang w:val="en-US"/>
-        </w:rPr>
-        <w:t>unique design or functionality that makes it worthwhile for a deeper study.</w:t>
-      </w:r>
-    </w:p>
-    <w:p>
-      <w:pPr>
-        <w:pStyle w:val="Overskrift3"/>
-        <w:rPr>
-          <w:lang w:val="en-US"/>
-        </w:rPr>
-      </w:pPr>
-      <w:r>
-        <w:rPr>
-          <w:lang w:val="en-US"/>
-        </w:rPr>
         <w:t>Fallbacks</w:t>
       </w:r>
     </w:p>
@@ -2104,7 +2959,6 @@
           <w:b/>
           <w:lang w:val="en-US"/>
         </w:rPr>
-        <w:lastRenderedPageBreak/>
         <w:t xml:space="preserve">Sessions: </w:t>
       </w:r>
       <w:r>
@@ -2155,6 +3009,7 @@
           <w:b/>
           <w:lang w:val="en-US"/>
         </w:rPr>
+        <w:lastRenderedPageBreak/>
         <w:t>Collaborators:</w:t>
       </w:r>
       <w:r>
@@ -2396,7 +3251,7 @@
           <w:rStyle w:val="Fotnotereferanse"/>
           <w:lang w:val="en-US"/>
         </w:rPr>
-        <w:footnoteReference w:id="1"/>
+        <w:footnoteReference w:id="4"/>
       </w:r>
       <w:r>
         <w:rPr>
@@ -2471,7 +3326,7 @@
           <w:rStyle w:val="Fotnotereferanse"/>
           <w:lang w:val="en-US"/>
         </w:rPr>
-        <w:footnoteReference w:id="2"/>
+        <w:footnoteReference w:id="5"/>
       </w:r>
       <w:r>
         <w:rPr>
@@ -2502,7 +3357,7 @@
           <w:rStyle w:val="Fotnotereferanse"/>
           <w:lang w:val="en-US"/>
         </w:rPr>
-        <w:footnoteReference w:id="3"/>
+        <w:footnoteReference w:id="6"/>
       </w:r>
       <w:r>
         <w:rPr>
@@ -2575,40 +3430,46 @@
         <w:rPr>
           <w:lang w:val="en-US"/>
         </w:rPr>
+        <w:t xml:space="preserve"> </w:t>
+      </w:r>
+      <w:r>
+        <w:rPr>
+          <w:lang w:val="en-US"/>
+        </w:rPr>
+        <w:t>Discussion of use cases</w:t>
+      </w:r>
+    </w:p>
+    <w:p>
+      <w:pPr>
+        <w:rPr>
+          <w:lang w:val="en-US"/>
+        </w:rPr>
+      </w:pPr>
+      <w:r>
+        <w:rPr>
+          <w:lang w:val="en-US"/>
+        </w:rPr>
+        <w:t xml:space="preserve">The use cases, registering user and logging in, will test simple one to one communication between the server and the client. The remaining use cases: adding and removing items and placing bids, will test broadcast of one clients action to all other connected clients. </w:t>
+      </w:r>
+    </w:p>
+    <w:p>
+      <w:pPr>
+        <w:rPr>
+          <w:lang w:val="en-US"/>
+        </w:rPr>
+      </w:pPr>
+      <w:r>
+        <w:rPr>
+          <w:lang w:val="en-US"/>
+        </w:rPr>
+        <w:t xml:space="preserve">Real time applications also have one other use case: client to client communication (via the server). So called “peer to peer” communication is not part of the specification of the test application simply </w:t>
+      </w:r>
+      <w:r>
+        <w:rPr>
+          <w:lang w:val="en-US"/>
+        </w:rPr>
         <w:lastRenderedPageBreak/>
-        <w:t xml:space="preserve"> </w:t>
-      </w:r>
-      <w:r>
-        <w:rPr>
-          <w:lang w:val="en-US"/>
-        </w:rPr>
-        <w:t>Discussion of use cases</w:t>
-      </w:r>
-    </w:p>
-    <w:p>
-      <w:pPr>
-        <w:rPr>
-          <w:lang w:val="en-US"/>
-        </w:rPr>
-      </w:pPr>
-      <w:r>
-        <w:rPr>
-          <w:lang w:val="en-US"/>
-        </w:rPr>
-        <w:t xml:space="preserve">The use cases, registering user and logging in, will test simple one to one communication between the server and the client. The remaining use cases: adding and removing items and placing bids, will test broadcast of one clients action to all other connected clients. </w:t>
-      </w:r>
-    </w:p>
-    <w:p>
-      <w:pPr>
-        <w:rPr>
-          <w:lang w:val="en-US"/>
-        </w:rPr>
-      </w:pPr>
-      <w:r>
-        <w:rPr>
-          <w:lang w:val="en-US"/>
-        </w:rPr>
-        <w:t>Real time applications also have one other use case: client to client communication (via the server). So called “peer to peer” communication is not part of the specification of the test application simply because it is a subset of simple one to one communication from client to server. The only real difference is that the outgoing message from the server would go to a different client than the origin. Technically this is not worth testing in the test application. It will, however, be a part of the performance test cases (</w:t>
+        <w:t>because it is a subset of simple one to one communication from client to server. The only real difference is that the outgoing message from the server would go to a different client than the origin. Technically this is not worth testing in the test application. It will, however, be a part of the performance test cases (</w:t>
       </w:r>
       <w:r>
         <w:rPr>
@@ -2623,7 +3484,7 @@
           <w:color w:val="FF0000"/>
           <w:lang w:val="en-US"/>
         </w:rPr>
-        <w:t>kryssref</w:t>
+        <w:t>crossref</w:t>
       </w:r>
       <w:proofErr w:type="spellEnd"/>
       <w:r>
@@ -2631,65 +3492,8 @@
           <w:color w:val="FF0000"/>
           <w:lang w:val="en-US"/>
         </w:rPr>
-        <w:t xml:space="preserve"> </w:t>
-      </w:r>
-      <w:proofErr w:type="spellStart"/>
-      <w:r>
-        <w:rPr>
-          <w:color w:val="FF0000"/>
-          <w:lang w:val="en-US"/>
-        </w:rPr>
-        <w:t>og</w:t>
-      </w:r>
-      <w:proofErr w:type="spellEnd"/>
-      <w:r>
-        <w:rPr>
-          <w:color w:val="FF0000"/>
-          <w:lang w:val="en-US"/>
-        </w:rPr>
-        <w:t xml:space="preserve"> </w:t>
-      </w:r>
-      <w:proofErr w:type="spellStart"/>
-      <w:r>
-        <w:rPr>
-          <w:color w:val="FF0000"/>
-          <w:lang w:val="en-US"/>
-        </w:rPr>
-        <w:t>skriv</w:t>
-      </w:r>
-      <w:proofErr w:type="spellEnd"/>
-      <w:r>
-        <w:rPr>
-          <w:color w:val="FF0000"/>
-          <w:lang w:val="en-US"/>
-        </w:rPr>
-        <w:t xml:space="preserve"> </w:t>
-      </w:r>
-      <w:proofErr w:type="spellStart"/>
-      <w:r>
-        <w:rPr>
-          <w:color w:val="FF0000"/>
-          <w:lang w:val="en-US"/>
-        </w:rPr>
-        <w:t>om</w:t>
-      </w:r>
-      <w:proofErr w:type="spellEnd"/>
-      <w:r>
-        <w:rPr>
-          <w:color w:val="FF0000"/>
-          <w:lang w:val="en-US"/>
-        </w:rPr>
-        <w:t xml:space="preserve"> </w:t>
-      </w:r>
-      <w:proofErr w:type="spellStart"/>
-      <w:r>
-        <w:rPr>
-          <w:color w:val="FF0000"/>
-          <w:lang w:val="en-US"/>
-        </w:rPr>
-        <w:t>det</w:t>
-      </w:r>
-      <w:proofErr w:type="spellEnd"/>
+        <w:t xml:space="preserve"> and write about it</w:t>
+      </w:r>
       <w:r>
         <w:rPr>
           <w:lang w:val="en-US"/>
@@ -2929,43 +3733,49 @@
         <w:rPr>
           <w:lang w:val="en-US"/>
         </w:rPr>
+        <w:t>Coding environment</w:t>
+      </w:r>
+    </w:p>
+    <w:p>
+      <w:pPr>
+        <w:rPr>
+          <w:lang w:val="en-US"/>
+        </w:rPr>
+      </w:pPr>
+      <w:r>
+        <w:rPr>
+          <w:lang w:val="en-US"/>
+        </w:rPr>
+        <w:t>Does the framework come bundled with an IDE (</w:t>
+      </w:r>
+      <w:r>
+        <w:rPr>
+          <w:color w:val="FF0000"/>
+          <w:lang w:val="en-US"/>
+        </w:rPr>
+        <w:t xml:space="preserve">TODO: </w:t>
+      </w:r>
+      <w:proofErr w:type="spellStart"/>
+      <w:r>
+        <w:rPr>
+          <w:color w:val="FF0000"/>
+          <w:lang w:val="en-US"/>
+        </w:rPr>
+        <w:t>forkortelse</w:t>
+      </w:r>
+      <w:proofErr w:type="spellEnd"/>
+      <w:r>
+        <w:rPr>
+          <w:lang w:val="en-US"/>
+        </w:rPr>
+        <w:t xml:space="preserve">)? If not, does other, established IDEs support it? Or are you forced to use a basic text editor? Having a good IDE is very useful, especially when working with new technologies. However, it isn’t much help if the IntelliSense support is non-existent. And even more important is debugging opportunities on both client and </w:t>
+      </w:r>
+      <w:r>
+        <w:rPr>
+          <w:lang w:val="en-US"/>
+        </w:rPr>
         <w:lastRenderedPageBreak/>
-        <w:t>Coding environment</w:t>
-      </w:r>
-    </w:p>
-    <w:p>
-      <w:pPr>
-        <w:rPr>
-          <w:lang w:val="en-US"/>
-        </w:rPr>
-      </w:pPr>
-      <w:r>
-        <w:rPr>
-          <w:lang w:val="en-US"/>
-        </w:rPr>
-        <w:t>Does the framework come bundled with an IDE (</w:t>
-      </w:r>
-      <w:r>
-        <w:rPr>
-          <w:color w:val="FF0000"/>
-          <w:lang w:val="en-US"/>
-        </w:rPr>
-        <w:t xml:space="preserve">TODO: </w:t>
-      </w:r>
-      <w:proofErr w:type="spellStart"/>
-      <w:r>
-        <w:rPr>
-          <w:color w:val="FF0000"/>
-          <w:lang w:val="en-US"/>
-        </w:rPr>
-        <w:t>forkortelse</w:t>
-      </w:r>
-      <w:proofErr w:type="spellEnd"/>
-      <w:r>
-        <w:rPr>
-          <w:lang w:val="en-US"/>
-        </w:rPr>
-        <w:t>)? If not, does other, established IDEs support it? Or are you forced to use a basic text editor? Having a good IDE is very useful, especially when working with new technologies. However, it isn’t much help if the IntelliSense support is non-existent. And even more important is debugging opportunities on both client and server. All of these together makes up the coding environment, and I believe having a solid environment is crucial for getting people to use a framework.</w:t>
+        <w:t>server. All of these together makes up the coding environment, and I believe having a solid environment is crucial for getting people to use a framework.</w:t>
       </w:r>
     </w:p>
     <w:p>
@@ -3005,7 +3815,7 @@
           <w:rStyle w:val="Fotnotereferanse"/>
           <w:lang w:val="en-US"/>
         </w:rPr>
-        <w:footnoteReference w:id="4"/>
+        <w:footnoteReference w:id="7"/>
       </w:r>
       <w:r>
         <w:rPr>
@@ -3303,11 +4113,12 @@
           <w:lang w:val="en-US"/>
         </w:rPr>
       </w:pPr>
-      <w:bookmarkStart w:id="11" w:name="_Toc360290234"/>
-      <w:r>
-        <w:rPr>
-          <w:lang w:val="en-US"/>
-        </w:rPr>
+      <w:bookmarkStart w:id="12" w:name="_Toc360290234"/>
+      <w:r>
+        <w:rPr>
+          <w:lang w:val="en-US"/>
+        </w:rPr>
+        <w:lastRenderedPageBreak/>
         <w:t>Part 1 (</w:t>
       </w:r>
       <w:r>
@@ -3330,7 +4141,7 @@
         </w:rPr>
         <w:t>)</w:t>
       </w:r>
-      <w:bookmarkEnd w:id="11"/>
+      <w:bookmarkEnd w:id="12"/>
     </w:p>
     <w:p>
       <w:pPr>
@@ -3339,7 +4150,7 @@
           <w:lang w:val="en-US"/>
         </w:rPr>
       </w:pPr>
-      <w:bookmarkStart w:id="12" w:name="_Toc360290235"/>
+      <w:bookmarkStart w:id="13" w:name="_Toc360290235"/>
       <w:r>
         <w:rPr>
           <w:lang w:val="en-US"/>
@@ -3366,7 +4177,7 @@
         </w:rPr>
         <w:t>)</w:t>
       </w:r>
-      <w:bookmarkEnd w:id="12"/>
+      <w:bookmarkEnd w:id="13"/>
     </w:p>
     <w:p>
       <w:pPr>
@@ -3375,14 +4186,14 @@
           <w:lang w:val="en-US"/>
         </w:rPr>
       </w:pPr>
-      <w:bookmarkStart w:id="13" w:name="_Toc360290236"/>
+      <w:bookmarkStart w:id="14" w:name="_Toc360290236"/>
       <w:r>
         <w:rPr>
           <w:lang w:val="en-US"/>
         </w:rPr>
         <w:t>Results? Or under each part?</w:t>
       </w:r>
-      <w:bookmarkEnd w:id="13"/>
+      <w:bookmarkEnd w:id="14"/>
     </w:p>
     <w:p>
       <w:pPr>
@@ -3435,14 +4246,14 @@
           <w:lang w:val="en-US"/>
         </w:rPr>
       </w:pPr>
-      <w:bookmarkStart w:id="14" w:name="_Toc360290237"/>
+      <w:bookmarkStart w:id="15" w:name="_Toc360290237"/>
       <w:r>
         <w:rPr>
           <w:lang w:val="en-US"/>
         </w:rPr>
         <w:t>Conclusion</w:t>
       </w:r>
-      <w:bookmarkEnd w:id="14"/>
+      <w:bookmarkEnd w:id="15"/>
     </w:p>
     <w:sectPr>
       <w:pgSz w:w="11906" w:h="16838"/>
@@ -3501,7 +4312,7 @@
             <w:rPr>
               <w:noProof/>
             </w:rPr>
-            <w:t>2</w:t>
+            <w:t>3</w:t>
           </w:r>
         </w:fldSimple>
       </w:p>
@@ -3555,9 +4366,106 @@
         <w:rPr>
           <w:lang w:val="en-US"/>
         </w:rPr>
+        <w:t xml:space="preserve"> Embedded objects consisted mostly of images, but also some early forms of style sheets.</w:t>
+      </w:r>
+    </w:p>
+  </w:footnote>
+  <w:footnote w:id="2">
+    <w:p>
+      <w:pPr>
+        <w:pStyle w:val="Fotnotetekst"/>
+        <w:rPr>
+          <w:lang w:val="en-US"/>
+        </w:rPr>
+      </w:pPr>
+      <w:r>
+        <w:rPr>
+          <w:rStyle w:val="Fotnotereferanse"/>
+        </w:rPr>
+        <w:footnoteRef/>
+      </w:r>
+      <w:r>
+        <w:rPr>
+          <w:lang w:val="en-US"/>
+        </w:rPr>
+        <w:t xml:space="preserve"> 56 vs. 162 pages when copied as they are from </w:t>
+      </w:r>
+      <w:hyperlink r:id="rId1" w:history="1">
+        <w:r>
+          <w:rPr>
+            <w:rStyle w:val="Hyperkobling"/>
+            <w:lang w:val="en-US"/>
+          </w:rPr>
+          <w:t>http://www.ietf.org</w:t>
+        </w:r>
+      </w:hyperlink>
+      <w:r>
+        <w:rPr>
+          <w:lang w:val="en-US"/>
+        </w:rPr>
+        <w:t xml:space="preserve"> into Microsoft Word.</w:t>
+      </w:r>
+    </w:p>
+  </w:footnote>
+  <w:footnote w:id="3">
+    <w:p>
+      <w:pPr>
+        <w:pStyle w:val="Fotnotetekst"/>
+      </w:pPr>
+      <w:r>
+        <w:rPr>
+          <w:rStyle w:val="Fotnotereferanse"/>
+        </w:rPr>
+        <w:footnoteRef/>
+      </w:r>
+      <w:r>
+        <w:rPr>
+          <w:lang w:val="en-US"/>
+        </w:rPr>
+        <w:t xml:space="preserve"> You receive a notification whenever someone likes or comment on an item that is somehow related to your profile (tags, mentioning your name, etc.). </w:t>
+      </w:r>
+      <w:proofErr w:type="spellStart"/>
+      <w:r>
+        <w:t>See</w:t>
+      </w:r>
+      <w:proofErr w:type="spellEnd"/>
+      <w:r>
         <w:t xml:space="preserve"> </w:t>
       </w:r>
-      <w:hyperlink r:id="rId1" w:history="1">
+      <w:hyperlink r:id="rId2" w:history="1">
+        <w:r>
+          <w:rPr>
+            <w:rStyle w:val="Hyperkobling"/>
+          </w:rPr>
+          <w:t>www.facebook.com</w:t>
+        </w:r>
+      </w:hyperlink>
+      <w:r>
+        <w:t xml:space="preserve">. </w:t>
+      </w:r>
+    </w:p>
+  </w:footnote>
+  <w:footnote w:id="4">
+    <w:p>
+      <w:pPr>
+        <w:pStyle w:val="Fotnotetekst"/>
+        <w:rPr>
+          <w:lang w:val="en-US"/>
+        </w:rPr>
+      </w:pPr>
+      <w:r>
+        <w:rPr>
+          <w:rStyle w:val="Fotnotereferanse"/>
+        </w:rPr>
+        <w:footnoteRef/>
+      </w:r>
+      <w:r>
+        <w:rPr>
+          <w:lang w:val="en-US"/>
+        </w:rPr>
+        <w:t xml:space="preserve"> </w:t>
+      </w:r>
+      <w:hyperlink r:id="rId3" w:history="1">
         <w:r>
           <w:rPr>
             <w:rStyle w:val="Hyperkobling"/>
@@ -3574,7 +4482,7 @@
       </w:r>
     </w:p>
   </w:footnote>
-  <w:footnote w:id="2">
+  <w:footnote w:id="5">
     <w:p>
       <w:pPr>
         <w:pStyle w:val="Fotnotetekst"/>
@@ -3602,7 +4510,7 @@
       </w:r>
     </w:p>
   </w:footnote>
-  <w:footnote w:id="3">
+  <w:footnote w:id="6">
     <w:p>
       <w:pPr>
         <w:pStyle w:val="Fotnotetekst"/>
@@ -3622,9 +4530,17 @@
         </w:rPr>
         <w:t xml:space="preserve"> </w:t>
       </w:r>
+      <w:hyperlink r:id="rId4" w:history="1">
+        <w:r>
+          <w:rPr>
+            <w:rStyle w:val="Hyperkobling"/>
+          </w:rPr>
+          <w:t>http://docs.seleniumhq.org/</w:t>
+        </w:r>
+      </w:hyperlink>
     </w:p>
   </w:footnote>
-  <w:footnote w:id="4">
+  <w:footnote w:id="7">
     <w:p>
       <w:pPr>
         <w:pStyle w:val="Fotnotetekst"/>
@@ -4923,7 +5839,6 @@
     <w:basedOn w:val="Normal"/>
     <w:link w:val="FotnotetekstTegn"/>
     <w:uiPriority w:val="99"/>
-    <w:semiHidden/>
     <w:unhideWhenUsed/>
     <w:rsid w:val="00EC0577"/>
     <w:pPr>
@@ -4939,7 +5854,6 @@
     <w:basedOn w:val="Standardskriftforavsnitt"/>
     <w:link w:val="Fotnotetekst"/>
     <w:uiPriority w:val="99"/>
-    <w:semiHidden/>
     <w:rsid w:val="00EC0577"/>
     <w:rPr>
       <w:sz w:val="20"/>
@@ -5248,7 +6162,7 @@
 </file>
 
 <file path=customXml/itemProps1.xml><?xml version="1.0" encoding="utf-8"?>
-<ds:datastoreItem xmlns:ds="http://schemas.openxmlformats.org/officeDocument/2006/customXml" ds:itemID="{DF6099C0-B4AC-483B-9BFE-632595C93A24}">
+<ds:datastoreItem xmlns:ds="http://schemas.openxmlformats.org/officeDocument/2006/customXml" ds:itemID="{423FCC5C-6B86-496F-A0D3-492A09D94F67}">
   <ds:schemaRefs>
     <ds:schemaRef ds:uri="http://schemas.openxmlformats.org/officeDocument/2006/bibliography"/>
   </ds:schemaRefs>

</xml_diff>

<commit_message>
Refactored: Background to level 1 chapter
</commit_message>
<xml_diff>
--- a/Thesis/Workingdoc(no pics or crossrefs).docx
+++ b/Thesis/Workingdoc(no pics or crossrefs).docx
@@ -1482,738 +1482,30 @@
           <w:lang w:val="en-US"/>
         </w:rPr>
       </w:pPr>
-      <w:r>
-        <w:rPr>
-          <w:lang w:val="en-US"/>
-        </w:rPr>
-        <w:t>Background</w:t>
-      </w:r>
-      <w:bookmarkEnd w:id="3"/>
-      <w:r>
-        <w:rPr>
-          <w:lang w:val="en-US"/>
-        </w:rPr>
-        <w:t xml:space="preserve"> </w:t>
-      </w:r>
-    </w:p>
-    <w:p>
-      <w:pPr>
-        <w:rPr>
-          <w:lang w:val="en-US"/>
-        </w:rPr>
-      </w:pPr>
-      <w:r>
-        <w:rPr>
-          <w:lang w:val="en-US"/>
-        </w:rPr>
-        <w:t>(</w:t>
-      </w:r>
-      <w:r>
-        <w:rPr>
-          <w:color w:val="FF0000"/>
-          <w:lang w:val="en-US"/>
-        </w:rPr>
-        <w:t>Essay</w:t>
-      </w:r>
-      <w:r>
-        <w:rPr>
-          <w:lang w:val="en-US"/>
-        </w:rPr>
-        <w:t>)</w:t>
-      </w:r>
-    </w:p>
-    <w:p>
-      <w:pPr>
-        <w:rPr>
-          <w:lang w:val="en-US"/>
-        </w:rPr>
-      </w:pPr>
-      <w:bookmarkStart w:id="4" w:name="_Toc360290229"/>
-      <w:r>
-        <w:rPr>
-          <w:lang w:val="en-US"/>
-        </w:rPr>
-        <w:t xml:space="preserve">HTTP, or </w:t>
-      </w:r>
-      <w:proofErr w:type="spellStart"/>
-      <w:r>
-        <w:rPr>
-          <w:lang w:val="en-US"/>
-        </w:rPr>
-        <w:t>HyperText</w:t>
-      </w:r>
-      <w:proofErr w:type="spellEnd"/>
-      <w:r>
-        <w:rPr>
-          <w:lang w:val="en-US"/>
-        </w:rPr>
-        <w:t xml:space="preserve"> Transfer Protocol, is the cornerstone of the World Wide Web. Residing in the application layer of the Internet Protocol Suite </w:t>
-      </w:r>
-      <w:r>
-        <w:rPr>
-          <w:lang w:val="en-US"/>
-        </w:rPr>
-        <w:t>(</w:t>
-      </w:r>
-      <w:r>
-        <w:rPr>
-          <w:color w:val="FF0000"/>
-          <w:lang w:val="en-US"/>
-        </w:rPr>
-        <w:t xml:space="preserve">TODO: (3): Internet protocol suite </w:t>
-      </w:r>
-      <w:r>
-        <w:rPr>
-          <w:lang w:val="en-US"/>
-        </w:rPr>
-        <w:t>)</w:t>
-      </w:r>
-      <w:r>
-        <w:rPr>
-          <w:lang w:val="en-US"/>
-        </w:rPr>
-        <w:t xml:space="preserve">, it provides web pages a mean of linking to other pages–thus creating a “web” of pages. </w:t>
-      </w:r>
-    </w:p>
-    <w:p>
-      <w:pPr>
-        <w:rPr>
-          <w:lang w:val="en-US"/>
-        </w:rPr>
-      </w:pPr>
-      <w:r>
-        <w:rPr>
-          <w:lang w:val="en-US"/>
-        </w:rPr>
-        <w:t>To enable a web browser to communicate with a server, HTTP uses a request/response pattern</w:t>
-      </w:r>
-      <w:r>
-        <w:rPr>
-          <w:lang w:val="en-US"/>
-        </w:rPr>
-        <w:t xml:space="preserve"> (</w:t>
-      </w:r>
-      <w:r>
-        <w:rPr>
-          <w:color w:val="FF0000"/>
-          <w:lang w:val="en-US"/>
-        </w:rPr>
-        <w:t>TODO: (4): http 1.1</w:t>
-      </w:r>
-      <w:r>
-        <w:rPr>
-          <w:lang w:val="en-US"/>
-        </w:rPr>
-        <w:t>)</w:t>
-      </w:r>
-      <w:r>
-        <w:rPr>
-          <w:lang w:val="en-US"/>
-        </w:rPr>
-        <w:t>, where the client (browser) makes a request to the server which sends a response back. Underneath this some sort of network layer protocol must be utilized. Most common is the Transmission Control Protocol (</w:t>
-      </w:r>
-      <w:r>
-        <w:rPr>
-          <w:i/>
-          <w:lang w:val="en-US"/>
-        </w:rPr>
-        <w:t>TCP</w:t>
-      </w:r>
-      <w:r>
-        <w:rPr>
-          <w:lang w:val="en-US"/>
-        </w:rPr>
-        <w:t>)(</w:t>
-      </w:r>
-      <w:r>
-        <w:rPr>
-          <w:color w:val="FF0000"/>
-          <w:lang w:val="en-US"/>
-        </w:rPr>
-        <w:t xml:space="preserve">TODO: (5): </w:t>
-      </w:r>
-      <w:proofErr w:type="spellStart"/>
-      <w:r>
-        <w:rPr>
-          <w:color w:val="FF0000"/>
-          <w:lang w:val="en-US"/>
-        </w:rPr>
-        <w:t>tcp</w:t>
-      </w:r>
-      <w:proofErr w:type="spellEnd"/>
-      <w:r>
-        <w:rPr>
-          <w:color w:val="FF0000"/>
-          <w:lang w:val="en-US"/>
-        </w:rPr>
-        <w:t xml:space="preserve"> wiki</w:t>
-      </w:r>
-      <w:r>
-        <w:rPr>
-          <w:lang w:val="en-US"/>
-        </w:rPr>
-        <w:t>)</w:t>
-      </w:r>
-      <w:r>
-        <w:rPr>
-          <w:lang w:val="en-US"/>
-        </w:rPr>
-        <w:t>, but others like  (</w:t>
-      </w:r>
-      <w:r>
-        <w:rPr>
-          <w:i/>
-          <w:lang w:val="en-US"/>
-        </w:rPr>
-        <w:t>UDP)</w:t>
-      </w:r>
-      <w:r>
-        <w:rPr>
-          <w:lang w:val="en-US"/>
-        </w:rPr>
-        <w:t xml:space="preserve"> may also be used (</w:t>
-      </w:r>
-      <w:r>
-        <w:rPr>
-          <w:color w:val="FF0000"/>
-          <w:lang w:val="en-US"/>
-        </w:rPr>
-        <w:t>TODO: (4): http 1.1</w:t>
-      </w:r>
-      <w:r>
-        <w:rPr>
-          <w:lang w:val="en-US"/>
-        </w:rPr>
-        <w:t xml:space="preserve">). </w:t>
-      </w:r>
-    </w:p>
-    <w:p>
-      <w:pPr>
-        <w:pStyle w:val="Overskrift3"/>
-        <w:rPr>
-          <w:lang w:val="en-US"/>
-        </w:rPr>
-      </w:pPr>
-      <w:r>
-        <w:rPr>
-          <w:lang w:val="en-US"/>
-        </w:rPr>
-        <w:t>HTTP 1.0</w:t>
-      </w:r>
-    </w:p>
-    <w:p>
-      <w:pPr>
-        <w:rPr>
-          <w:lang w:val="en-US"/>
-        </w:rPr>
-      </w:pPr>
-      <w:r>
-        <w:rPr>
-          <w:lang w:val="en-US"/>
-        </w:rPr>
-        <w:t>Version 1.0 of HTTP was created in the World Wide Web's childhood (</w:t>
-      </w:r>
-      <w:r>
-        <w:rPr>
-          <w:color w:val="FF0000"/>
-          <w:lang w:val="en-US"/>
-        </w:rPr>
-        <w:t>T</w:t>
-      </w:r>
-      <w:r>
-        <w:rPr>
-          <w:color w:val="FF0000"/>
-          <w:lang w:val="en-US"/>
-        </w:rPr>
-        <w:t>ODO: (6): http 1.0</w:t>
-      </w:r>
-      <w:r>
-        <w:rPr>
-          <w:lang w:val="en-US"/>
-        </w:rPr>
-        <w:t>). Back then, web pages consisted mostly of text and maybe a few embedded objects</w:t>
-      </w:r>
-      <w:r>
-        <w:rPr>
-          <w:rStyle w:val="Fotnotereferanse"/>
-        </w:rPr>
-        <w:footnoteReference w:id="1"/>
-      </w:r>
-      <w:r>
-        <w:rPr>
-          <w:lang w:val="en-US"/>
-        </w:rPr>
-        <w:t>. But as the Internet grew, and other people than scientists started using it, the need for more vivid content soon became very clear.</w:t>
-      </w:r>
-    </w:p>
-    <w:p>
-      <w:pPr>
-        <w:rPr>
-          <w:lang w:val="en-US"/>
-        </w:rPr>
-      </w:pPr>
-      <w:r>
-        <w:rPr>
-          <w:lang w:val="en-US"/>
-        </w:rPr>
-        <w:t>At this time, around the mid 90s, CSS too was in its childhood</w:t>
-      </w:r>
-      <w:r>
-        <w:rPr>
-          <w:lang w:val="en-US"/>
-        </w:rPr>
-        <w:t xml:space="preserve"> </w:t>
-      </w:r>
-      <w:r>
-        <w:rPr>
-          <w:lang w:val="en-US"/>
-        </w:rPr>
-        <w:t>(</w:t>
-      </w:r>
-      <w:r>
-        <w:rPr>
-          <w:color w:val="FF0000"/>
-          <w:lang w:val="en-US"/>
-        </w:rPr>
-        <w:t xml:space="preserve">TODO: (7): </w:t>
-      </w:r>
-      <w:proofErr w:type="spellStart"/>
-      <w:r>
-        <w:rPr>
-          <w:color w:val="FF0000"/>
-          <w:lang w:val="en-US"/>
-        </w:rPr>
-        <w:t>Css</w:t>
-      </w:r>
-      <w:proofErr w:type="spellEnd"/>
-      <w:r>
-        <w:rPr>
-          <w:color w:val="FF0000"/>
-          <w:lang w:val="en-US"/>
-        </w:rPr>
-        <w:t xml:space="preserve"> saga</w:t>
-      </w:r>
-      <w:r>
-        <w:rPr>
-          <w:lang w:val="en-US"/>
-        </w:rPr>
-        <w:t xml:space="preserve">). However, it soon caught people's attention and more and more browsers started to support it (more or less). Embedding a style sheet in a HTML-file adds another object that the client has to download. This is </w:t>
-      </w:r>
-      <w:r>
-        <w:rPr>
-          <w:lang w:val="en-US"/>
-        </w:rPr>
-        <w:lastRenderedPageBreak/>
-        <w:t>no problem today, but with the HTTP 1.0 protocol it required quite a lot of unnecessary work for both the client and server.</w:t>
-      </w:r>
-    </w:p>
-    <w:p>
-      <w:pPr>
-        <w:rPr>
-          <w:lang w:val="en-US"/>
-        </w:rPr>
-      </w:pPr>
-      <w:r>
-        <w:rPr>
-          <w:lang w:val="en-US"/>
-        </w:rPr>
-        <w:t>Downloading one element in a HTML-file, or even the HTML-file itself from the server required one TCP request (</w:t>
-      </w:r>
-      <w:r>
-        <w:rPr>
-          <w:color w:val="FF0000"/>
-          <w:lang w:val="en-US"/>
-        </w:rPr>
-        <w:t>T</w:t>
-      </w:r>
-      <w:r>
-        <w:rPr>
-          <w:color w:val="FF0000"/>
-          <w:lang w:val="en-US"/>
-        </w:rPr>
-        <w:t>ODO: figure (2.1)</w:t>
-      </w:r>
-      <w:r>
-        <w:rPr>
-          <w:lang w:val="en-US"/>
-        </w:rPr>
-        <w:t xml:space="preserve">). The server then replied and closed the connection. Getting a HTML-file with a style sheet and three images then required five requests in total, which is obviously inefficient. To circumvent this, some early web applications used several TCP connections at the same time </w:t>
-      </w:r>
-      <w:r>
-        <w:rPr>
-          <w:lang w:val="en-US"/>
-        </w:rPr>
-        <w:t>(</w:t>
-      </w:r>
-      <w:r>
-        <w:rPr>
-          <w:color w:val="FF0000"/>
-          <w:lang w:val="en-US"/>
-        </w:rPr>
-        <w:t>TODO: (8): Network performance http 1.1</w:t>
-      </w:r>
-      <w:r>
-        <w:rPr>
-          <w:lang w:val="en-US"/>
-        </w:rPr>
-        <w:t>)</w:t>
-      </w:r>
-      <w:r>
-        <w:rPr>
-          <w:lang w:val="en-US"/>
-        </w:rPr>
-        <w:t xml:space="preserve">. Bear in mind that this was during the old days when download speeds was far from the megabit range. </w:t>
-      </w:r>
-    </w:p>
-    <w:p>
-      <w:pPr>
-        <w:pStyle w:val="Overskrift3"/>
-        <w:rPr>
-          <w:lang w:val="en-US"/>
-        </w:rPr>
-      </w:pPr>
-      <w:r>
-        <w:rPr>
-          <w:lang w:val="en-US"/>
-        </w:rPr>
-        <w:t>HTTP 1.1</w:t>
-      </w:r>
-    </w:p>
-    <w:p>
-      <w:pPr>
-        <w:rPr>
-          <w:lang w:val="en-US"/>
-        </w:rPr>
-      </w:pPr>
-      <w:r>
-        <w:rPr>
-          <w:lang w:val="en-US"/>
-        </w:rPr>
-        <w:t>Increasing amounts of embedded objects in web pages lead to the creation of HTTP/1.1, which made several vital improvements. One of these was persistent connections. This allowed several request to made over the same TCP connection (</w:t>
-      </w:r>
-      <w:r>
-        <w:rPr>
-          <w:color w:val="FF0000"/>
-          <w:lang w:val="en-US"/>
-        </w:rPr>
-        <w:t>TODO: (8): Network performance http 1.1</w:t>
-      </w:r>
-      <w:r>
-        <w:rPr>
-          <w:lang w:val="en-US"/>
-        </w:rPr>
-        <w:t>)</w:t>
-      </w:r>
-      <w:r>
-        <w:rPr>
-          <w:lang w:val="en-US"/>
-        </w:rPr>
-        <w:t>.</w:t>
-      </w:r>
-      <w:r>
-        <w:rPr>
-          <w:lang w:val="en-US"/>
-        </w:rPr>
-        <w:t xml:space="preserve">, and it was a dramatic change at the time, as it gave allowed clients to get several objects in one request. </w:t>
-      </w:r>
-    </w:p>
-    <w:p>
-      <w:pPr>
-        <w:rPr>
-          <w:lang w:val="en-US"/>
-        </w:rPr>
-      </w:pPr>
-      <w:r>
-        <w:rPr>
-          <w:lang w:val="en-US"/>
-        </w:rPr>
-        <w:t xml:space="preserve">Another radical improvement was the ability for a browser to cache parts of an object. If the connection to the server was lost half way through the transmission of that particular object, it could later be resumed by using the cached data instead of starting all over. Web applications were also given the possibility of sending chunked data </w:t>
-      </w:r>
-      <w:r>
-        <w:rPr>
-          <w:lang w:val="en-US"/>
-        </w:rPr>
-        <w:t>(</w:t>
-      </w:r>
-      <w:r>
-        <w:rPr>
-          <w:color w:val="FF0000"/>
-          <w:lang w:val="en-US"/>
-        </w:rPr>
-        <w:t>TODO: (4): http 1.1</w:t>
-      </w:r>
-      <w:r>
-        <w:rPr>
-          <w:lang w:val="en-US"/>
-        </w:rPr>
-        <w:t>)</w:t>
-      </w:r>
-      <w:r>
-        <w:rPr>
-          <w:lang w:val="en-US"/>
-        </w:rPr>
-        <w:t>, letting servers start sending a response without knowing how long it was. In theory, it could be infinite as we shall see in section (</w:t>
-      </w:r>
-      <w:r>
-        <w:rPr>
-          <w:color w:val="FF0000"/>
-          <w:lang w:val="en-US"/>
-        </w:rPr>
-        <w:t>TOD</w:t>
-      </w:r>
-      <w:r>
-        <w:rPr>
-          <w:color w:val="FF0000"/>
-          <w:lang w:val="en-US"/>
-        </w:rPr>
-        <w:t xml:space="preserve">O: </w:t>
-      </w:r>
-      <w:proofErr w:type="spellStart"/>
-      <w:r>
-        <w:rPr>
-          <w:color w:val="FF0000"/>
-          <w:lang w:val="en-US"/>
-        </w:rPr>
-        <w:t>crossref</w:t>
-      </w:r>
-      <w:proofErr w:type="spellEnd"/>
-      <w:r>
-        <w:rPr>
-          <w:color w:val="FF0000"/>
-          <w:lang w:val="en-US"/>
-        </w:rPr>
-        <w:t xml:space="preserve"> (3.3)</w:t>
-      </w:r>
-      <w:r>
-        <w:rPr>
-          <w:lang w:val="en-US"/>
-        </w:rPr>
-        <w:t xml:space="preserve">). </w:t>
-      </w:r>
-      <w:r>
-        <w:rPr>
-          <w:lang w:val="en-US"/>
-        </w:rPr>
-        <w:t xml:space="preserve"> </w:t>
-      </w:r>
-    </w:p>
-    <w:p>
-      <w:pPr>
-        <w:rPr>
-          <w:lang w:val="en-US"/>
-        </w:rPr>
-      </w:pPr>
-      <w:r>
-        <w:rPr>
-          <w:lang w:val="en-US"/>
-        </w:rPr>
-        <w:t xml:space="preserve">The authors of the protocol showed great foresight when they made sure that future protocols easily could be made backwards compatible with HTTP 1.1. The </w:t>
-      </w:r>
-      <w:bookmarkStart w:id="5" w:name="upgradeHeader"/>
-      <w:r>
-        <w:rPr>
-          <w:i/>
-          <w:lang w:val="en-US"/>
-        </w:rPr>
-        <w:t>upgrade</w:t>
-      </w:r>
-      <w:r>
-        <w:rPr>
-          <w:lang w:val="en-US"/>
-        </w:rPr>
-        <w:t xml:space="preserve"> request-header</w:t>
+      <w:bookmarkStart w:id="4" w:name="_Toc360290230"/>
+      <w:r>
+        <w:rPr>
+          <w:lang w:val="en-US"/>
+        </w:rPr>
+        <w:t>Problem statement</w:t>
+      </w:r>
+      <w:bookmarkEnd w:id="4"/>
+    </w:p>
+    <w:p>
+      <w:pPr>
+        <w:pStyle w:val="Overskrift2"/>
+        <w:rPr>
+          <w:lang w:val="en-US"/>
+        </w:rPr>
+      </w:pPr>
+      <w:bookmarkStart w:id="5" w:name="_Toc360290231"/>
+      <w:r>
+        <w:rPr>
+          <w:lang w:val="en-US"/>
+        </w:rPr>
+        <w:t>Outline</w:t>
       </w:r>
       <w:bookmarkEnd w:id="5"/>
-      <w:r>
-        <w:rPr>
-          <w:lang w:val="en-US"/>
-        </w:rPr>
-        <w:t xml:space="preserve"> </w:t>
-      </w:r>
-      <w:r>
-        <w:rPr>
-          <w:lang w:val="en-US"/>
-        </w:rPr>
-        <w:t>(</w:t>
-      </w:r>
-      <w:r>
-        <w:rPr>
-          <w:color w:val="FF0000"/>
-          <w:lang w:val="en-US"/>
-        </w:rPr>
-        <w:t>TODO: (9): Key differences</w:t>
-      </w:r>
-      <w:r>
-        <w:rPr>
-          <w:lang w:val="en-US"/>
-        </w:rPr>
-        <w:t>)</w:t>
-      </w:r>
-      <w:r>
-        <w:rPr>
-          <w:lang w:val="en-US"/>
-        </w:rPr>
-        <w:t xml:space="preserve"> makes it possible for a client to request that another protocol should be used if the server supports it.</w:t>
-      </w:r>
-    </w:p>
-    <w:p>
-      <w:pPr>
-        <w:rPr>
-          <w:lang w:val="en-US"/>
-        </w:rPr>
-      </w:pPr>
-      <w:r>
-        <w:rPr>
-          <w:lang w:val="en-US"/>
-        </w:rPr>
-        <w:t>Updating from version 1.0 to 1.1 may not seem like a giant leap, but it actually was. Looking at the lengths of the different protocol specifications is an indication of just how much more detailed the 1.1 protocol is</w:t>
-      </w:r>
-      <w:r>
-        <w:rPr>
-          <w:rStyle w:val="Fotnotereferanse"/>
-        </w:rPr>
-        <w:footnoteReference w:id="2"/>
-      </w:r>
-      <w:r>
-        <w:rPr>
-          <w:lang w:val="en-US"/>
-        </w:rPr>
-        <w:t xml:space="preserve">. Regardless of the advance HTTP 1.1 was, the next step in internet evolution may prove to be even bigger. </w:t>
-      </w:r>
-    </w:p>
-    <w:p>
-      <w:pPr>
-        <w:pStyle w:val="Overskrift3"/>
-        <w:rPr>
-          <w:lang w:val="en-US"/>
-        </w:rPr>
-      </w:pPr>
-      <w:r>
-        <w:rPr>
-          <w:lang w:val="en-US"/>
-        </w:rPr>
-        <w:t>Real-time applications</w:t>
-      </w:r>
-    </w:p>
-    <w:p>
-      <w:pPr>
-        <w:rPr>
-          <w:lang w:val="en-US"/>
-        </w:rPr>
-      </w:pPr>
-      <w:r>
-        <w:rPr>
-          <w:lang w:val="en-US"/>
-        </w:rPr>
-        <w:t xml:space="preserve">As mentioned in </w:t>
-      </w:r>
-      <w:r>
-        <w:rPr>
-          <w:lang w:val="en-US"/>
-        </w:rPr>
-        <w:t>(</w:t>
-      </w:r>
-      <w:r>
-        <w:rPr>
-          <w:color w:val="FF0000"/>
-          <w:lang w:val="en-US"/>
-        </w:rPr>
-        <w:t xml:space="preserve">TODO: </w:t>
-      </w:r>
-      <w:proofErr w:type="spellStart"/>
-      <w:r>
-        <w:rPr>
-          <w:color w:val="FF0000"/>
-          <w:lang w:val="en-US"/>
-        </w:rPr>
-        <w:t>crossref</w:t>
-      </w:r>
-      <w:proofErr w:type="spellEnd"/>
-      <w:r>
-        <w:rPr>
-          <w:color w:val="FF0000"/>
-          <w:lang w:val="en-US"/>
-        </w:rPr>
-        <w:t xml:space="preserve"> introduction</w:t>
-      </w:r>
-      <w:r>
-        <w:rPr>
-          <w:lang w:val="en-US"/>
-        </w:rPr>
-        <w:t>)</w:t>
-      </w:r>
-      <w:r>
-        <w:rPr>
-          <w:lang w:val="en-US"/>
-        </w:rPr>
-        <w:t xml:space="preserve">, one of the newest additions to the World Wide Web is real-time applications. There are varying degrees of real-time content provided by such an application. At the lower end of the scale, there are for example online comment sections that automatically update whenever someone posts a comment. An example of an application with more real time content is </w:t>
-      </w:r>
-      <w:proofErr w:type="spellStart"/>
-      <w:r>
-        <w:rPr>
-          <w:lang w:val="en-US"/>
-        </w:rPr>
-        <w:t>Facebook</w:t>
-      </w:r>
-      <w:proofErr w:type="spellEnd"/>
-      <w:r>
-        <w:rPr>
-          <w:lang w:val="en-US"/>
-        </w:rPr>
-        <w:t>, where notifications</w:t>
-      </w:r>
-      <w:r>
-        <w:rPr>
-          <w:rStyle w:val="Fotnotereferanse"/>
-        </w:rPr>
-        <w:footnoteReference w:id="3"/>
-      </w:r>
-      <w:r>
-        <w:rPr>
-          <w:lang w:val="en-US"/>
-        </w:rPr>
-        <w:t xml:space="preserve"> and your friends’ activities are displayed to you as soon as it happens (</w:t>
-      </w:r>
-      <w:r>
-        <w:rPr>
-          <w:color w:val="FF0000"/>
-          <w:lang w:val="en-US"/>
-        </w:rPr>
-        <w:t>TO</w:t>
-      </w:r>
-      <w:r>
-        <w:rPr>
-          <w:color w:val="FF0000"/>
-          <w:lang w:val="en-US"/>
-        </w:rPr>
-        <w:t>DO: figure (2.2)</w:t>
-      </w:r>
-      <w:r>
-        <w:rPr>
-          <w:lang w:val="en-US"/>
-        </w:rPr>
-        <w:t>).</w:t>
-      </w:r>
-    </w:p>
-    <w:p>
-      <w:pPr>
-        <w:rPr>
-          <w:lang w:val="en-US"/>
-        </w:rPr>
-      </w:pPr>
-      <w:r>
-        <w:rPr>
-          <w:lang w:val="en-US"/>
-        </w:rPr>
-        <w:t xml:space="preserve">“As soon as it happens” is exactly what real-time is: providing updates for the client immediately, without the need for refreshing the page on the client side. And as the examples above show, the </w:t>
-      </w:r>
-      <w:r>
-        <w:rPr>
-          <w:lang w:val="en-US"/>
-        </w:rPr>
-        <w:lastRenderedPageBreak/>
-        <w:t xml:space="preserve">real-time aspect of an application can be either a small feature, or the core concept of the application. </w:t>
-      </w:r>
     </w:p>
     <w:p>
       <w:pPr>
@@ -2222,39 +1514,6 @@
           <w:lang w:val="en-US"/>
         </w:rPr>
       </w:pPr>
-      <w:bookmarkStart w:id="6" w:name="_Toc360290230"/>
-      <w:bookmarkEnd w:id="4"/>
-      <w:r>
-        <w:rPr>
-          <w:lang w:val="en-US"/>
-        </w:rPr>
-        <w:t>Problem statement</w:t>
-      </w:r>
-      <w:bookmarkEnd w:id="6"/>
-    </w:p>
-    <w:p>
-      <w:pPr>
-        <w:pStyle w:val="Overskrift2"/>
-        <w:rPr>
-          <w:lang w:val="en-US"/>
-        </w:rPr>
-      </w:pPr>
-      <w:bookmarkStart w:id="7" w:name="_Toc360290231"/>
-      <w:r>
-        <w:rPr>
-          <w:lang w:val="en-US"/>
-        </w:rPr>
-        <w:t>Outline</w:t>
-      </w:r>
-      <w:bookmarkEnd w:id="7"/>
-    </w:p>
-    <w:p>
-      <w:pPr>
-        <w:pStyle w:val="Overskrift2"/>
-        <w:rPr>
-          <w:lang w:val="en-US"/>
-        </w:rPr>
-      </w:pPr>
       <w:r>
         <w:rPr>
           <w:lang w:val="en-US"/>
@@ -2273,21 +1532,7 @@
           <w:color w:val="FF0000"/>
           <w:lang w:val="en-US"/>
         </w:rPr>
-        <w:t>TODO: D</w:t>
-      </w:r>
-      <w:r>
-        <w:rPr>
-          <w:color w:val="FF0000"/>
-          <w:lang w:val="en-US"/>
-        </w:rPr>
-        <w:t>efine</w:t>
-      </w:r>
-      <w:r>
-        <w:rPr>
-          <w:color w:val="FF0000"/>
-          <w:lang w:val="en-US"/>
-        </w:rPr>
-        <w:t xml:space="preserve"> framework == library in some cases (socket.io, </w:t>
+        <w:t xml:space="preserve">TODO: Define framework == library in some cases (socket.io, </w:t>
       </w:r>
       <w:proofErr w:type="spellStart"/>
       <w:r>
@@ -2353,7 +1598,736 @@
           <w:lang w:val="en-US"/>
         </w:rPr>
       </w:pPr>
+      <w:r>
+        <w:rPr>
+          <w:lang w:val="en-US"/>
+        </w:rPr>
+        <w:t>Background</w:t>
+      </w:r>
+      <w:bookmarkEnd w:id="3"/>
+      <w:r>
+        <w:rPr>
+          <w:lang w:val="en-US"/>
+        </w:rPr>
+        <w:t xml:space="preserve"> </w:t>
+      </w:r>
+    </w:p>
+    <w:p>
+      <w:pPr>
+        <w:rPr>
+          <w:lang w:val="en-US"/>
+        </w:rPr>
+      </w:pPr>
+      <w:r>
+        <w:rPr>
+          <w:lang w:val="en-US"/>
+        </w:rPr>
+        <w:t>(</w:t>
+      </w:r>
+      <w:r>
+        <w:rPr>
+          <w:color w:val="FF0000"/>
+          <w:lang w:val="en-US"/>
+        </w:rPr>
+        <w:t>Essay</w:t>
+      </w:r>
+      <w:r>
+        <w:rPr>
+          <w:lang w:val="en-US"/>
+        </w:rPr>
+        <w:t>)</w:t>
+      </w:r>
+    </w:p>
+    <w:p>
+      <w:pPr>
+        <w:rPr>
+          <w:lang w:val="en-US"/>
+        </w:rPr>
+      </w:pPr>
+      <w:bookmarkStart w:id="6" w:name="_Toc360290229"/>
+      <w:r>
+        <w:rPr>
+          <w:lang w:val="en-US"/>
+        </w:rPr>
+        <w:t xml:space="preserve">HTTP, or </w:t>
+      </w:r>
+      <w:proofErr w:type="spellStart"/>
+      <w:r>
+        <w:rPr>
+          <w:lang w:val="en-US"/>
+        </w:rPr>
+        <w:t>HyperText</w:t>
+      </w:r>
+      <w:proofErr w:type="spellEnd"/>
+      <w:r>
+        <w:rPr>
+          <w:lang w:val="en-US"/>
+        </w:rPr>
+        <w:t xml:space="preserve"> Transfer Protocol, is the cornerstone of the World Wide Web. Residing in the application layer of the Internet Protocol Suite </w:t>
+      </w:r>
+      <w:r>
+        <w:rPr>
+          <w:lang w:val="en-US"/>
+        </w:rPr>
+        <w:t>(</w:t>
+      </w:r>
+      <w:r>
+        <w:rPr>
+          <w:color w:val="FF0000"/>
+          <w:lang w:val="en-US"/>
+        </w:rPr>
+        <w:t xml:space="preserve">TODO: (3): Internet protocol suite </w:t>
+      </w:r>
+      <w:r>
+        <w:rPr>
+          <w:lang w:val="en-US"/>
+        </w:rPr>
+        <w:t>)</w:t>
+      </w:r>
+      <w:r>
+        <w:rPr>
+          <w:lang w:val="en-US"/>
+        </w:rPr>
+        <w:t xml:space="preserve">, it provides web pages a mean of linking to other pages–thus creating a “web” of pages. </w:t>
+      </w:r>
+    </w:p>
+    <w:p>
+      <w:pPr>
+        <w:rPr>
+          <w:lang w:val="en-US"/>
+        </w:rPr>
+      </w:pPr>
+      <w:r>
+        <w:rPr>
+          <w:lang w:val="en-US"/>
+        </w:rPr>
+        <w:t>To enable a web browser to communicate with a server, HTTP uses a request/response pattern</w:t>
+      </w:r>
+      <w:r>
+        <w:rPr>
+          <w:lang w:val="en-US"/>
+        </w:rPr>
+        <w:t xml:space="preserve"> (</w:t>
+      </w:r>
+      <w:r>
+        <w:rPr>
+          <w:color w:val="FF0000"/>
+          <w:lang w:val="en-US"/>
+        </w:rPr>
+        <w:t>TODO: (4): http 1.1</w:t>
+      </w:r>
+      <w:r>
+        <w:rPr>
+          <w:lang w:val="en-US"/>
+        </w:rPr>
+        <w:t>)</w:t>
+      </w:r>
+      <w:r>
+        <w:rPr>
+          <w:lang w:val="en-US"/>
+        </w:rPr>
+        <w:t>, where the client (browser) makes a request to the server which sends a response back. Underneath this some sort of network layer protocol must be utilized. Most common is the Transmission Control Protocol (</w:t>
+      </w:r>
+      <w:r>
+        <w:rPr>
+          <w:i/>
+          <w:lang w:val="en-US"/>
+        </w:rPr>
+        <w:t>TCP</w:t>
+      </w:r>
+      <w:r>
+        <w:rPr>
+          <w:lang w:val="en-US"/>
+        </w:rPr>
+        <w:t>)(</w:t>
+      </w:r>
+      <w:r>
+        <w:rPr>
+          <w:color w:val="FF0000"/>
+          <w:lang w:val="en-US"/>
+        </w:rPr>
+        <w:t xml:space="preserve">TODO: (5): </w:t>
+      </w:r>
+      <w:proofErr w:type="spellStart"/>
+      <w:r>
+        <w:rPr>
+          <w:color w:val="FF0000"/>
+          <w:lang w:val="en-US"/>
+        </w:rPr>
+        <w:t>tcp</w:t>
+      </w:r>
+      <w:proofErr w:type="spellEnd"/>
+      <w:r>
+        <w:rPr>
+          <w:color w:val="FF0000"/>
+          <w:lang w:val="en-US"/>
+        </w:rPr>
+        <w:t xml:space="preserve"> wiki</w:t>
+      </w:r>
+      <w:r>
+        <w:rPr>
+          <w:lang w:val="en-US"/>
+        </w:rPr>
+        <w:t>)</w:t>
+      </w:r>
+      <w:r>
+        <w:rPr>
+          <w:lang w:val="en-US"/>
+        </w:rPr>
+        <w:t>, but others like  (</w:t>
+      </w:r>
+      <w:r>
+        <w:rPr>
+          <w:i/>
+          <w:lang w:val="en-US"/>
+        </w:rPr>
+        <w:t>UDP)</w:t>
+      </w:r>
+      <w:r>
+        <w:rPr>
+          <w:lang w:val="en-US"/>
+        </w:rPr>
+        <w:t xml:space="preserve"> may also be used (</w:t>
+      </w:r>
+      <w:r>
+        <w:rPr>
+          <w:color w:val="FF0000"/>
+          <w:lang w:val="en-US"/>
+        </w:rPr>
+        <w:t>TODO: (4): http 1.1</w:t>
+      </w:r>
+      <w:r>
+        <w:rPr>
+          <w:lang w:val="en-US"/>
+        </w:rPr>
+        <w:t xml:space="preserve">). </w:t>
+      </w:r>
+    </w:p>
+    <w:p>
+      <w:pPr>
+        <w:pStyle w:val="Overskrift2"/>
+        <w:rPr>
+          <w:lang w:val="en-US"/>
+        </w:rPr>
+      </w:pPr>
+      <w:r>
+        <w:rPr>
+          <w:lang w:val="en-US"/>
+        </w:rPr>
+        <w:lastRenderedPageBreak/>
+        <w:t>HTTP 1.0</w:t>
+      </w:r>
+    </w:p>
+    <w:p>
+      <w:pPr>
+        <w:rPr>
+          <w:lang w:val="en-US"/>
+        </w:rPr>
+      </w:pPr>
+      <w:r>
+        <w:rPr>
+          <w:lang w:val="en-US"/>
+        </w:rPr>
+        <w:t>Version 1.0 of HTTP was created in the World Wide Web's childhood (</w:t>
+      </w:r>
+      <w:r>
+        <w:rPr>
+          <w:color w:val="FF0000"/>
+          <w:lang w:val="en-US"/>
+        </w:rPr>
+        <w:t>T</w:t>
+      </w:r>
+      <w:r>
+        <w:rPr>
+          <w:color w:val="FF0000"/>
+          <w:lang w:val="en-US"/>
+        </w:rPr>
+        <w:t>ODO: (6): http 1.0</w:t>
+      </w:r>
+      <w:r>
+        <w:rPr>
+          <w:lang w:val="en-US"/>
+        </w:rPr>
+        <w:t>). Back then, web pages consisted mostly of text and maybe a few embedded objects</w:t>
+      </w:r>
+      <w:r>
+        <w:rPr>
+          <w:rStyle w:val="Fotnotereferanse"/>
+        </w:rPr>
+        <w:footnoteReference w:id="1"/>
+      </w:r>
+      <w:r>
+        <w:rPr>
+          <w:lang w:val="en-US"/>
+        </w:rPr>
+        <w:t>. But as the Internet grew, and other people than scientists started using it, the need for more vivid content soon became very clear.</w:t>
+      </w:r>
+    </w:p>
+    <w:p>
+      <w:pPr>
+        <w:rPr>
+          <w:lang w:val="en-US"/>
+        </w:rPr>
+      </w:pPr>
+      <w:r>
+        <w:rPr>
+          <w:lang w:val="en-US"/>
+        </w:rPr>
+        <w:t>At this time, around the mid 90s, CSS too was in its childhood</w:t>
+      </w:r>
+      <w:r>
+        <w:rPr>
+          <w:lang w:val="en-US"/>
+        </w:rPr>
+        <w:t xml:space="preserve"> </w:t>
+      </w:r>
+      <w:r>
+        <w:rPr>
+          <w:lang w:val="en-US"/>
+        </w:rPr>
+        <w:t>(</w:t>
+      </w:r>
+      <w:r>
+        <w:rPr>
+          <w:color w:val="FF0000"/>
+          <w:lang w:val="en-US"/>
+        </w:rPr>
+        <w:t xml:space="preserve">TODO: (7): </w:t>
+      </w:r>
+      <w:proofErr w:type="spellStart"/>
+      <w:r>
+        <w:rPr>
+          <w:color w:val="FF0000"/>
+          <w:lang w:val="en-US"/>
+        </w:rPr>
+        <w:t>Css</w:t>
+      </w:r>
+      <w:proofErr w:type="spellEnd"/>
+      <w:r>
+        <w:rPr>
+          <w:color w:val="FF0000"/>
+          <w:lang w:val="en-US"/>
+        </w:rPr>
+        <w:t xml:space="preserve"> saga</w:t>
+      </w:r>
+      <w:r>
+        <w:rPr>
+          <w:lang w:val="en-US"/>
+        </w:rPr>
+        <w:t>). However, it soon caught people's attention and more and more browsers started to support it (more or less). Embedding a style sheet in a HTML-file adds another object that the client has to download. This is no problem today, but with the HTTP 1.0 protocol it required quite a lot of unnecessary work for both the client and server.</w:t>
+      </w:r>
+    </w:p>
+    <w:p>
+      <w:pPr>
+        <w:rPr>
+          <w:lang w:val="en-US"/>
+        </w:rPr>
+      </w:pPr>
+      <w:r>
+        <w:rPr>
+          <w:lang w:val="en-US"/>
+        </w:rPr>
+        <w:t>Downloading one element in a HTML-file, or even the HTML-file itself from the server required one TCP request (</w:t>
+      </w:r>
+      <w:r>
+        <w:rPr>
+          <w:color w:val="FF0000"/>
+          <w:lang w:val="en-US"/>
+        </w:rPr>
+        <w:t>T</w:t>
+      </w:r>
+      <w:r>
+        <w:rPr>
+          <w:color w:val="FF0000"/>
+          <w:lang w:val="en-US"/>
+        </w:rPr>
+        <w:t>ODO: figure (2.1)</w:t>
+      </w:r>
+      <w:r>
+        <w:rPr>
+          <w:lang w:val="en-US"/>
+        </w:rPr>
+        <w:t xml:space="preserve">). The server then replied and closed the connection. Getting a HTML-file with a style sheet and three images then required five requests in total, which is obviously inefficient. To circumvent this, some early web applications used several TCP connections at the same time </w:t>
+      </w:r>
+      <w:r>
+        <w:rPr>
+          <w:lang w:val="en-US"/>
+        </w:rPr>
+        <w:t>(</w:t>
+      </w:r>
+      <w:r>
+        <w:rPr>
+          <w:color w:val="FF0000"/>
+          <w:lang w:val="en-US"/>
+        </w:rPr>
+        <w:t>TODO: (8): Network performance http 1.1</w:t>
+      </w:r>
+      <w:r>
+        <w:rPr>
+          <w:lang w:val="en-US"/>
+        </w:rPr>
+        <w:t>)</w:t>
+      </w:r>
+      <w:r>
+        <w:rPr>
+          <w:lang w:val="en-US"/>
+        </w:rPr>
+        <w:t xml:space="preserve">. Bear in mind that this was during the old days when download speeds was far from the megabit range. </w:t>
+      </w:r>
+    </w:p>
+    <w:p>
+      <w:pPr>
+        <w:pStyle w:val="Overskrift2"/>
+        <w:rPr>
+          <w:lang w:val="en-US"/>
+        </w:rPr>
+      </w:pPr>
+      <w:r>
+        <w:rPr>
+          <w:lang w:val="en-US"/>
+        </w:rPr>
+        <w:t>HTTP 1.1</w:t>
+      </w:r>
+    </w:p>
+    <w:p>
+      <w:pPr>
+        <w:rPr>
+          <w:lang w:val="en-US"/>
+        </w:rPr>
+      </w:pPr>
+      <w:r>
+        <w:rPr>
+          <w:lang w:val="en-US"/>
+        </w:rPr>
+        <w:t>Increasing amounts of embedded objects in web pages lead to the creation of HTTP/1.1, which made several vital improvements. One of these was persistent connections. This allowed several request to made over the same TCP connection (</w:t>
+      </w:r>
+      <w:r>
+        <w:rPr>
+          <w:color w:val="FF0000"/>
+          <w:lang w:val="en-US"/>
+        </w:rPr>
+        <w:t>TODO: (8): Network performance http 1.1</w:t>
+      </w:r>
+      <w:r>
+        <w:rPr>
+          <w:lang w:val="en-US"/>
+        </w:rPr>
+        <w:t>)</w:t>
+      </w:r>
+      <w:r>
+        <w:rPr>
+          <w:lang w:val="en-US"/>
+        </w:rPr>
+        <w:t>.</w:t>
+      </w:r>
+      <w:r>
+        <w:rPr>
+          <w:lang w:val="en-US"/>
+        </w:rPr>
+        <w:t xml:space="preserve">, and it was a dramatic change at the time, as it gave allowed clients to get several objects in one request. </w:t>
+      </w:r>
+    </w:p>
+    <w:p>
+      <w:pPr>
+        <w:rPr>
+          <w:lang w:val="en-US"/>
+        </w:rPr>
+      </w:pPr>
+      <w:r>
+        <w:rPr>
+          <w:lang w:val="en-US"/>
+        </w:rPr>
+        <w:t xml:space="preserve">Another radical improvement was the ability for a browser to cache parts of an object. If the connection to the server was lost half way through the transmission of that particular object, it could later be resumed by using the cached data instead of starting all over. Web applications were also given the possibility of sending chunked data </w:t>
+      </w:r>
+      <w:r>
+        <w:rPr>
+          <w:lang w:val="en-US"/>
+        </w:rPr>
+        <w:t>(</w:t>
+      </w:r>
+      <w:r>
+        <w:rPr>
+          <w:color w:val="FF0000"/>
+          <w:lang w:val="en-US"/>
+        </w:rPr>
+        <w:t>TODO: (4): http 1.1</w:t>
+      </w:r>
+      <w:r>
+        <w:rPr>
+          <w:lang w:val="en-US"/>
+        </w:rPr>
+        <w:t>)</w:t>
+      </w:r>
+      <w:r>
+        <w:rPr>
+          <w:lang w:val="en-US"/>
+        </w:rPr>
+        <w:t>, letting servers start sending a response without knowing how long it was. In theory, it could be infinite as we shall see in section (</w:t>
+      </w:r>
+      <w:r>
+        <w:rPr>
+          <w:color w:val="FF0000"/>
+          <w:lang w:val="en-US"/>
+        </w:rPr>
+        <w:t>TOD</w:t>
+      </w:r>
+      <w:r>
+        <w:rPr>
+          <w:color w:val="FF0000"/>
+          <w:lang w:val="en-US"/>
+        </w:rPr>
+        <w:t xml:space="preserve">O: </w:t>
+      </w:r>
+      <w:proofErr w:type="spellStart"/>
+      <w:r>
+        <w:rPr>
+          <w:color w:val="FF0000"/>
+          <w:lang w:val="en-US"/>
+        </w:rPr>
+        <w:t>crossref</w:t>
+      </w:r>
+      <w:proofErr w:type="spellEnd"/>
+      <w:r>
+        <w:rPr>
+          <w:color w:val="FF0000"/>
+          <w:lang w:val="en-US"/>
+        </w:rPr>
+        <w:t xml:space="preserve"> (3.3)</w:t>
+      </w:r>
+      <w:r>
+        <w:rPr>
+          <w:lang w:val="en-US"/>
+        </w:rPr>
+        <w:t xml:space="preserve">). </w:t>
+      </w:r>
+      <w:r>
+        <w:rPr>
+          <w:lang w:val="en-US"/>
+        </w:rPr>
+        <w:t xml:space="preserve"> </w:t>
+      </w:r>
+    </w:p>
+    <w:p>
+      <w:pPr>
+        <w:rPr>
+          <w:lang w:val="en-US"/>
+        </w:rPr>
+      </w:pPr>
+      <w:r>
+        <w:rPr>
+          <w:lang w:val="en-US"/>
+        </w:rPr>
+        <w:t xml:space="preserve">The authors of the protocol showed great foresight when they made sure that future protocols easily could be made backwards compatible with HTTP 1.1. The </w:t>
+      </w:r>
+      <w:bookmarkStart w:id="7" w:name="upgradeHeader"/>
+      <w:r>
+        <w:rPr>
+          <w:i/>
+          <w:lang w:val="en-US"/>
+        </w:rPr>
+        <w:t>upgrade</w:t>
+      </w:r>
+      <w:r>
+        <w:rPr>
+          <w:lang w:val="en-US"/>
+        </w:rPr>
+        <w:t xml:space="preserve"> request-header</w:t>
+      </w:r>
+      <w:bookmarkEnd w:id="7"/>
+      <w:r>
+        <w:rPr>
+          <w:lang w:val="en-US"/>
+        </w:rPr>
+        <w:t xml:space="preserve"> </w:t>
+      </w:r>
+      <w:r>
+        <w:rPr>
+          <w:lang w:val="en-US"/>
+        </w:rPr>
+        <w:t>(</w:t>
+      </w:r>
+      <w:r>
+        <w:rPr>
+          <w:color w:val="FF0000"/>
+          <w:lang w:val="en-US"/>
+        </w:rPr>
+        <w:t>TODO: (9): Key differences</w:t>
+      </w:r>
+      <w:r>
+        <w:rPr>
+          <w:lang w:val="en-US"/>
+        </w:rPr>
+        <w:t>)</w:t>
+      </w:r>
+      <w:r>
+        <w:rPr>
+          <w:lang w:val="en-US"/>
+        </w:rPr>
+        <w:t xml:space="preserve"> makes it possible for a client to request that another protocol should be used if the server supports it.</w:t>
+      </w:r>
+    </w:p>
+    <w:p>
+      <w:pPr>
+        <w:rPr>
+          <w:lang w:val="en-US"/>
+        </w:rPr>
+      </w:pPr>
+      <w:r>
+        <w:rPr>
+          <w:lang w:val="en-US"/>
+        </w:rPr>
+        <w:t>Updating from version 1.0 to 1.1 may not seem like a giant leap, but it actually was. Looking at the lengths of the different protocol specifications is an indication of just how much more detailed the 1.1 protocol is</w:t>
+      </w:r>
+      <w:r>
+        <w:rPr>
+          <w:rStyle w:val="Fotnotereferanse"/>
+        </w:rPr>
+        <w:footnoteReference w:id="2"/>
+      </w:r>
+      <w:r>
+        <w:rPr>
+          <w:lang w:val="en-US"/>
+        </w:rPr>
+        <w:t xml:space="preserve">. Regardless of the advance HTTP 1.1 was, the next step in internet evolution may prove to be even bigger. </w:t>
+      </w:r>
+    </w:p>
+    <w:p>
+      <w:pPr>
+        <w:pStyle w:val="Overskrift2"/>
+        <w:rPr>
+          <w:lang w:val="en-US"/>
+        </w:rPr>
+      </w:pPr>
+      <w:r>
+        <w:rPr>
+          <w:lang w:val="en-US"/>
+        </w:rPr>
+        <w:lastRenderedPageBreak/>
+        <w:t>Real-time applications</w:t>
+      </w:r>
+    </w:p>
+    <w:p>
+      <w:pPr>
+        <w:rPr>
+          <w:lang w:val="en-US"/>
+        </w:rPr>
+      </w:pPr>
+      <w:r>
+        <w:rPr>
+          <w:lang w:val="en-US"/>
+        </w:rPr>
+        <w:t xml:space="preserve">As mentioned in </w:t>
+      </w:r>
+      <w:r>
+        <w:rPr>
+          <w:lang w:val="en-US"/>
+        </w:rPr>
+        <w:t>(</w:t>
+      </w:r>
+      <w:r>
+        <w:rPr>
+          <w:color w:val="FF0000"/>
+          <w:lang w:val="en-US"/>
+        </w:rPr>
+        <w:t xml:space="preserve">TODO: </w:t>
+      </w:r>
+      <w:proofErr w:type="spellStart"/>
+      <w:r>
+        <w:rPr>
+          <w:color w:val="FF0000"/>
+          <w:lang w:val="en-US"/>
+        </w:rPr>
+        <w:t>crossref</w:t>
+      </w:r>
+      <w:proofErr w:type="spellEnd"/>
+      <w:r>
+        <w:rPr>
+          <w:color w:val="FF0000"/>
+          <w:lang w:val="en-US"/>
+        </w:rPr>
+        <w:t xml:space="preserve"> introduction</w:t>
+      </w:r>
+      <w:r>
+        <w:rPr>
+          <w:lang w:val="en-US"/>
+        </w:rPr>
+        <w:t>)</w:t>
+      </w:r>
+      <w:r>
+        <w:rPr>
+          <w:lang w:val="en-US"/>
+        </w:rPr>
+        <w:t xml:space="preserve">, one of the newest additions to the World Wide Web is real-time applications. There are varying degrees of real-time content provided by such an application. At the lower end of the scale, there are for example online comment sections that automatically update whenever someone posts a comment. An example of an application with more real time content is </w:t>
+      </w:r>
+      <w:proofErr w:type="spellStart"/>
+      <w:r>
+        <w:rPr>
+          <w:lang w:val="en-US"/>
+        </w:rPr>
+        <w:t>Facebook</w:t>
+      </w:r>
+      <w:proofErr w:type="spellEnd"/>
+      <w:r>
+        <w:rPr>
+          <w:lang w:val="en-US"/>
+        </w:rPr>
+        <w:t>, where notifications</w:t>
+      </w:r>
+      <w:r>
+        <w:rPr>
+          <w:rStyle w:val="Fotnotereferanse"/>
+        </w:rPr>
+        <w:footnoteReference w:id="3"/>
+      </w:r>
+      <w:r>
+        <w:rPr>
+          <w:lang w:val="en-US"/>
+        </w:rPr>
+        <w:t xml:space="preserve"> and your friends’ activities are displayed to you as soon as it happens (</w:t>
+      </w:r>
+      <w:r>
+        <w:rPr>
+          <w:color w:val="FF0000"/>
+          <w:lang w:val="en-US"/>
+        </w:rPr>
+        <w:t>TO</w:t>
+      </w:r>
+      <w:r>
+        <w:rPr>
+          <w:color w:val="FF0000"/>
+          <w:lang w:val="en-US"/>
+        </w:rPr>
+        <w:t>DO: figure (2.2)</w:t>
+      </w:r>
+      <w:r>
+        <w:rPr>
+          <w:lang w:val="en-US"/>
+        </w:rPr>
+        <w:t>).</w:t>
+      </w:r>
+    </w:p>
+    <w:p>
+      <w:pPr>
+        <w:rPr>
+          <w:lang w:val="en-US"/>
+        </w:rPr>
+      </w:pPr>
+      <w:r>
+        <w:rPr>
+          <w:lang w:val="en-US"/>
+        </w:rPr>
+        <w:t xml:space="preserve">“As soon as it happens” is exactly what real-time is: providing updates for the client immediately, without the need for refreshing the page on the client side. And as the examples above show, the real-time aspect of an application can be either a small feature, or the core concept of the application. </w:t>
+      </w:r>
+    </w:p>
+    <w:p>
+      <w:pPr>
+        <w:pStyle w:val="Overskrift1"/>
+        <w:rPr>
+          <w:lang w:val="en-US"/>
+        </w:rPr>
+      </w:pPr>
       <w:bookmarkStart w:id="8" w:name="_Toc360290232"/>
+      <w:bookmarkEnd w:id="6"/>
       <w:r>
         <w:rPr>
           <w:lang w:val="en-US"/>
@@ -2670,7 +2644,14 @@
         <w:rPr>
           <w:lang w:val="en-US"/>
         </w:rPr>
-        <w:t>A framework does not need to offer WebSockets support in order to be considered, but it must at least mention plans for it, either in a roadmap or somewhere else on the frameworks homepage. However, if WebSockets is not supported, the framework has to offer some</w:t>
+        <w:t xml:space="preserve">A framework does not need to offer WebSockets support in order to be considered, but it must at least mention plans for it, either in a roadmap or somewhere else on the frameworks homepage. </w:t>
+      </w:r>
+      <w:r>
+        <w:rPr>
+          <w:lang w:val="en-US"/>
+        </w:rPr>
+        <w:lastRenderedPageBreak/>
+        <w:t>However, if WebSockets is not supported, the framework has to offer some</w:t>
       </w:r>
       <w:r>
         <w:rPr>
@@ -2696,7 +2677,6 @@
         <w:rPr>
           <w:lang w:val="en-US"/>
         </w:rPr>
-        <w:lastRenderedPageBreak/>
         <w:t>Fallbacks</w:t>
       </w:r>
     </w:p>
@@ -2959,6 +2939,7 @@
           <w:b/>
           <w:lang w:val="en-US"/>
         </w:rPr>
+        <w:lastRenderedPageBreak/>
         <w:t xml:space="preserve">Sessions: </w:t>
       </w:r>
       <w:r>
@@ -3009,7 +2990,6 @@
           <w:b/>
           <w:lang w:val="en-US"/>
         </w:rPr>
-        <w:lastRenderedPageBreak/>
         <w:t>Collaborators:</w:t>
       </w:r>
       <w:r>
@@ -3430,6 +3410,7 @@
         <w:rPr>
           <w:lang w:val="en-US"/>
         </w:rPr>
+        <w:lastRenderedPageBreak/>
         <w:t xml:space="preserve"> </w:t>
       </w:r>
       <w:r>
@@ -3462,14 +3443,7 @@
         <w:rPr>
           <w:lang w:val="en-US"/>
         </w:rPr>
-        <w:t xml:space="preserve">Real time applications also have one other use case: client to client communication (via the server). So called “peer to peer” communication is not part of the specification of the test application simply </w:t>
-      </w:r>
-      <w:r>
-        <w:rPr>
-          <w:lang w:val="en-US"/>
-        </w:rPr>
-        <w:lastRenderedPageBreak/>
-        <w:t>because it is a subset of simple one to one communication from client to server. The only real difference is that the outgoing message from the server would go to a different client than the origin. Technically this is not worth testing in the test application. It will, however, be a part of the performance test cases (</w:t>
+        <w:t>Real time applications also have one other use case: client to client communication (via the server). So called “peer to peer” communication is not part of the specification of the test application simply because it is a subset of simple one to one communication from client to server. The only real difference is that the outgoing message from the server would go to a different client than the origin. Technically this is not worth testing in the test application. It will, however, be a part of the performance test cases (</w:t>
       </w:r>
       <w:r>
         <w:rPr>
@@ -3733,6 +3707,7 @@
         <w:rPr>
           <w:lang w:val="en-US"/>
         </w:rPr>
+        <w:lastRenderedPageBreak/>
         <w:t>Coding environment</w:t>
       </w:r>
     </w:p>
@@ -3768,14 +3743,7 @@
         <w:rPr>
           <w:lang w:val="en-US"/>
         </w:rPr>
-        <w:t xml:space="preserve">)? If not, does other, established IDEs support it? Or are you forced to use a basic text editor? Having a good IDE is very useful, especially when working with new technologies. However, it isn’t much help if the IntelliSense support is non-existent. And even more important is debugging opportunities on both client and </w:t>
-      </w:r>
-      <w:r>
-        <w:rPr>
-          <w:lang w:val="en-US"/>
-        </w:rPr>
-        <w:lastRenderedPageBreak/>
-        <w:t>server. All of these together makes up the coding environment, and I believe having a solid environment is crucial for getting people to use a framework.</w:t>
+        <w:t>)? If not, does other, established IDEs support it? Or are you forced to use a basic text editor? Having a good IDE is very useful, especially when working with new technologies. However, it isn’t much help if the IntelliSense support is non-existent. And even more important is debugging opportunities on both client and server. All of these together makes up the coding environment, and I believe having a solid environment is crucial for getting people to use a framework.</w:t>
       </w:r>
     </w:p>
     <w:p>
@@ -4118,7 +4086,6 @@
         <w:rPr>
           <w:lang w:val="en-US"/>
         </w:rPr>
-        <w:lastRenderedPageBreak/>
         <w:t>Part 1 (</w:t>
       </w:r>
       <w:r>
@@ -4390,57 +4357,75 @@
         </w:rPr>
         <w:t xml:space="preserve"> 56 vs. 162 pages when copied as they are from </w:t>
       </w:r>
+      <w:r>
+        <w:fldChar w:fldCharType="begin"/>
+      </w:r>
+      <w:r>
+        <w:rPr>
+          <w:lang w:val="en-US"/>
+        </w:rPr>
+        <w:instrText>HYPERLINK "http://www.ietf.org/"</w:instrText>
+      </w:r>
+      <w:r>
+        <w:fldChar w:fldCharType="separate"/>
+      </w:r>
+      <w:r>
+        <w:rPr>
+          <w:rStyle w:val="Hyperkobling"/>
+          <w:lang w:val="en-US"/>
+        </w:rPr>
+        <w:t>http://www.ietf.org</w:t>
+      </w:r>
+      <w:r>
+        <w:fldChar w:fldCharType="end"/>
+      </w:r>
+      <w:r>
+        <w:rPr>
+          <w:lang w:val="en-US"/>
+        </w:rPr>
+        <w:t xml:space="preserve"> into Microsoft Word.</w:t>
+      </w:r>
+    </w:p>
+  </w:footnote>
+  <w:footnote w:id="3">
+    <w:p>
+      <w:pPr>
+        <w:pStyle w:val="Fotnotetekst"/>
+        <w:rPr>
+          <w:lang w:val="en-US"/>
+        </w:rPr>
+      </w:pPr>
+      <w:r>
+        <w:rPr>
+          <w:rStyle w:val="Fotnotereferanse"/>
+        </w:rPr>
+        <w:footnoteRef/>
+      </w:r>
+      <w:r>
+        <w:rPr>
+          <w:lang w:val="en-US"/>
+        </w:rPr>
+        <w:t xml:space="preserve"> You receive a notification whenever someone likes or comment on an item that is somehow related to your profile (tags, mentioning your name, etc.). </w:t>
+      </w:r>
+      <w:r>
+        <w:rPr>
+          <w:lang w:val="en-US"/>
+        </w:rPr>
+        <w:t xml:space="preserve">See </w:t>
+      </w:r>
       <w:hyperlink r:id="rId1" w:history="1">
         <w:r>
           <w:rPr>
             <w:rStyle w:val="Hyperkobling"/>
             <w:lang w:val="en-US"/>
           </w:rPr>
-          <w:t>http://www.ietf.org</w:t>
-        </w:r>
-      </w:hyperlink>
-      <w:r>
-        <w:rPr>
-          <w:lang w:val="en-US"/>
-        </w:rPr>
-        <w:t xml:space="preserve"> into Microsoft Word.</w:t>
-      </w:r>
-    </w:p>
-  </w:footnote>
-  <w:footnote w:id="3">
-    <w:p>
-      <w:pPr>
-        <w:pStyle w:val="Fotnotetekst"/>
-      </w:pPr>
-      <w:r>
-        <w:rPr>
-          <w:rStyle w:val="Fotnotereferanse"/>
-        </w:rPr>
-        <w:footnoteRef/>
-      </w:r>
-      <w:r>
-        <w:rPr>
-          <w:lang w:val="en-US"/>
-        </w:rPr>
-        <w:t xml:space="preserve"> You receive a notification whenever someone likes or comment on an item that is somehow related to your profile (tags, mentioning your name, etc.). </w:t>
-      </w:r>
-      <w:proofErr w:type="spellStart"/>
-      <w:r>
-        <w:t>See</w:t>
-      </w:r>
-      <w:proofErr w:type="spellEnd"/>
-      <w:r>
-        <w:t xml:space="preserve"> </w:t>
-      </w:r>
-      <w:hyperlink r:id="rId2" w:history="1">
-        <w:r>
-          <w:rPr>
-            <w:rStyle w:val="Hyperkobling"/>
-          </w:rPr>
           <w:t>www.facebook.com</w:t>
         </w:r>
       </w:hyperlink>
       <w:r>
+        <w:rPr>
+          <w:lang w:val="en-US"/>
+        </w:rPr>
         <w:t xml:space="preserve">. </w:t>
       </w:r>
     </w:p>
@@ -4465,7 +4450,7 @@
         </w:rPr>
         <w:t xml:space="preserve"> </w:t>
       </w:r>
-      <w:hyperlink r:id="rId3" w:history="1">
+      <w:hyperlink r:id="rId2" w:history="1">
         <w:r>
           <w:rPr>
             <w:rStyle w:val="Hyperkobling"/>
@@ -4530,14 +4515,28 @@
         </w:rPr>
         <w:t xml:space="preserve"> </w:t>
       </w:r>
-      <w:hyperlink r:id="rId4" w:history="1">
-        <w:r>
-          <w:rPr>
-            <w:rStyle w:val="Hyperkobling"/>
-          </w:rPr>
-          <w:t>http://docs.seleniumhq.org/</w:t>
-        </w:r>
-      </w:hyperlink>
+      <w:r>
+        <w:fldChar w:fldCharType="begin"/>
+      </w:r>
+      <w:r>
+        <w:rPr>
+          <w:lang w:val="en-US"/>
+        </w:rPr>
+        <w:instrText>HYPERLINK "http://docs.seleniumhq.org/"</w:instrText>
+      </w:r>
+      <w:r>
+        <w:fldChar w:fldCharType="separate"/>
+      </w:r>
+      <w:r>
+        <w:rPr>
+          <w:rStyle w:val="Hyperkobling"/>
+          <w:lang w:val="en-US"/>
+        </w:rPr>
+        <w:t>http://docs.seleniumhq.org/</w:t>
+      </w:r>
+      <w:r>
+        <w:fldChar w:fldCharType="end"/>
+      </w:r>
     </w:p>
   </w:footnote>
   <w:footnote w:id="7">
@@ -6162,7 +6161,7 @@
 </file>
 
 <file path=customXml/itemProps1.xml><?xml version="1.0" encoding="utf-8"?>
-<ds:datastoreItem xmlns:ds="http://schemas.openxmlformats.org/officeDocument/2006/customXml" ds:itemID="{423FCC5C-6B86-496F-A0D3-492A09D94F67}">
+<ds:datastoreItem xmlns:ds="http://schemas.openxmlformats.org/officeDocument/2006/customXml" ds:itemID="{EBACC0AF-B441-4C09-942B-B25BF2A5DA6E}">
   <ds:schemaRefs>
     <ds:schemaRef ds:uri="http://schemas.openxmlformats.org/officeDocument/2006/bibliography"/>
   </ds:schemaRefs>

</xml_diff>

<commit_message>
Section 3 from essay into thesis
</commit_message>
<xml_diff>
--- a/Thesis/Workingdoc(no pics or crossrefs).docx
+++ b/Thesis/Workingdoc(no pics or crossrefs).docx
@@ -2341,6 +2341,876 @@
           <w:lang w:val="en-US"/>
         </w:rPr>
       </w:pPr>
+      <w:r>
+        <w:rPr>
+          <w:lang w:val="en-US"/>
+        </w:rPr>
+        <w:t>In this chapter, I will look at how real-time has been solved with normal HTTP, and how this compares to WebSockets. Finally, I will make a preliminary conclusion based on the knowledge gained in the work on this chapter.</w:t>
+      </w:r>
+    </w:p>
+    <w:p>
+      <w:pPr>
+        <w:pStyle w:val="Overskrift2"/>
+        <w:rPr>
+          <w:lang w:val="en-US"/>
+        </w:rPr>
+      </w:pPr>
+      <w:r>
+        <w:rPr>
+          <w:lang w:val="en-US"/>
+        </w:rPr>
+        <w:t>The Real-time Web with HTTP</w:t>
+      </w:r>
+    </w:p>
+    <w:p>
+      <w:pPr>
+        <w:rPr>
+          <w:color w:val="FF0000"/>
+          <w:lang w:val="en-US"/>
+        </w:rPr>
+      </w:pPr>
+      <w:r>
+        <w:rPr>
+          <w:lang w:val="en-US"/>
+        </w:rPr>
+        <w:t>(</w:t>
+      </w:r>
+      <w:r>
+        <w:rPr>
+          <w:color w:val="FF0000"/>
+          <w:lang w:val="en-US"/>
+        </w:rPr>
+        <w:t>Essay</w:t>
+      </w:r>
+      <w:r>
+        <w:rPr>
+          <w:lang w:val="en-US"/>
+        </w:rPr>
+        <w:t>)</w:t>
+      </w:r>
+    </w:p>
+    <w:p>
+      <w:pPr>
+        <w:rPr>
+          <w:lang w:val="en-US"/>
+        </w:rPr>
+      </w:pPr>
+      <w:r>
+        <w:rPr>
+          <w:lang w:val="en-US"/>
+        </w:rPr>
+        <w:t>Recently the concept of real-time web has become a buzzword. Having an application pushing information to the client instantly instead of waiting for the client to make a request for it, is how real-time application works. However, as we have seen</w:t>
+      </w:r>
+      <w:r>
+        <w:rPr>
+          <w:lang w:val="en-US"/>
+        </w:rPr>
+        <w:t>(</w:t>
+      </w:r>
+      <w:r>
+        <w:rPr>
+          <w:color w:val="FF0000"/>
+          <w:lang w:val="en-US"/>
+        </w:rPr>
+        <w:t xml:space="preserve">TODO: </w:t>
+      </w:r>
+      <w:proofErr w:type="spellStart"/>
+      <w:r>
+        <w:rPr>
+          <w:color w:val="FF0000"/>
+          <w:lang w:val="en-US"/>
+        </w:rPr>
+        <w:t>crossref</w:t>
+      </w:r>
+      <w:proofErr w:type="spellEnd"/>
+      <w:r>
+        <w:rPr>
+          <w:color w:val="FF0000"/>
+          <w:lang w:val="en-US"/>
+        </w:rPr>
+        <w:t xml:space="preserve"> background</w:t>
+      </w:r>
+      <w:r>
+        <w:rPr>
+          <w:lang w:val="en-US"/>
+        </w:rPr>
+        <w:t>)</w:t>
+      </w:r>
+      <w:r>
+        <w:rPr>
+          <w:lang w:val="en-US"/>
+        </w:rPr>
+        <w:t xml:space="preserve">, this is not how HTTP works–the client always has to initiate the communication. To accommodate the growing need for applications of this sort, several techniques have been utilized. Using HTTP in untraditional ways has been the regular way of accomplishing real-time (or near real-time) until recently, but with the introduction of WebSockets, all of these may be deprecated. </w:t>
+      </w:r>
+    </w:p>
+    <w:p>
+      <w:pPr>
+        <w:pStyle w:val="Overskrift3"/>
+        <w:rPr>
+          <w:lang w:val="en-US"/>
+        </w:rPr>
+      </w:pPr>
+      <w:r>
+        <w:rPr>
+          <w:lang w:val="en-US"/>
+        </w:rPr>
+        <w:t>Polling</w:t>
+      </w:r>
+    </w:p>
+    <w:p>
+      <w:pPr>
+        <w:rPr>
+          <w:lang w:val="en-US"/>
+        </w:rPr>
+      </w:pPr>
+      <w:r>
+        <w:rPr>
+          <w:lang w:val="en-US"/>
+        </w:rPr>
+        <w:t>As the very first attempt of providing real-time updates from a server, polling is a fairly simple approach. It works by having the client make normal HTTP-requests, but at a set interval</w:t>
+      </w:r>
+      <w:r>
+        <w:rPr>
+          <w:lang w:val="en-US"/>
+        </w:rPr>
+        <w:t xml:space="preserve"> </w:t>
+      </w:r>
+      <w:r>
+        <w:rPr>
+          <w:lang w:val="en-US"/>
+        </w:rPr>
+        <w:t>(</w:t>
+      </w:r>
+      <w:r>
+        <w:rPr>
+          <w:color w:val="FF0000"/>
+          <w:lang w:val="en-US"/>
+        </w:rPr>
+        <w:t xml:space="preserve">TODO: (10): Pro </w:t>
+      </w:r>
+      <w:r>
+        <w:rPr>
+          <w:color w:val="FF0000"/>
+          <w:lang w:val="en-US"/>
+        </w:rPr>
+        <w:t>Html5</w:t>
+      </w:r>
+      <w:r>
+        <w:rPr>
+          <w:lang w:val="en-US"/>
+        </w:rPr>
+        <w:t>). The server then instantly sends back a response - either containing new data or just an empty response if there was nothing to retrieve (</w:t>
+      </w:r>
+      <w:r>
+        <w:rPr>
+          <w:color w:val="FF0000"/>
+          <w:lang w:val="en-US"/>
+        </w:rPr>
+        <w:t>TODO: figure 3-1</w:t>
+      </w:r>
+      <w:r>
+        <w:rPr>
+          <w:lang w:val="en-US"/>
+        </w:rPr>
+        <w:t>). Polling has obvious flaws like, for instance, how to determine the interval to prevent many empty responses and all the same not flooding the server. Therefore, other mechanisms are far more widespread.</w:t>
+      </w:r>
+    </w:p>
+    <w:p>
+      <w:pPr>
+        <w:rPr>
+          <w:lang w:val="en-US"/>
+        </w:rPr>
+      </w:pPr>
+      <w:r>
+        <w:rPr>
+          <w:lang w:val="en-US"/>
+        </w:rPr>
+        <w:t xml:space="preserve">There is a way to improve a little upon polling, namely piggybacking </w:t>
+      </w:r>
+      <w:r>
+        <w:rPr>
+          <w:lang w:val="en-US"/>
+        </w:rPr>
+        <w:t>(</w:t>
+      </w:r>
+      <w:r>
+        <w:rPr>
+          <w:color w:val="FF0000"/>
+          <w:lang w:val="en-US"/>
+        </w:rPr>
+        <w:t>TODO: (11): Comet and reverse AJAX</w:t>
+      </w:r>
+      <w:r>
+        <w:rPr>
+          <w:lang w:val="en-US"/>
+        </w:rPr>
+        <w:t>)</w:t>
+      </w:r>
+      <w:r>
+        <w:rPr>
+          <w:lang w:val="en-US"/>
+        </w:rPr>
+        <w:t>. Polling the server at  regular intervals is usually done in parallel to other HTTP-requests initiated by client actions. These actions, of course, also get responses back from the server. Piggybacking takes advantage of this by also sending updated data back via the response. In that way, the client may get new data in between the polling interval (</w:t>
+      </w:r>
+      <w:r>
+        <w:rPr>
+          <w:color w:val="FF0000"/>
+          <w:lang w:val="en-US"/>
+        </w:rPr>
+        <w:t>T</w:t>
+      </w:r>
+      <w:r>
+        <w:rPr>
+          <w:color w:val="FF0000"/>
+          <w:lang w:val="en-US"/>
+        </w:rPr>
+        <w:t>ODO: figure 3-2</w:t>
+      </w:r>
+      <w:r>
+        <w:rPr>
+          <w:lang w:val="en-US"/>
+        </w:rPr>
+        <w:t>).</w:t>
+      </w:r>
+    </w:p>
+    <w:p>
+      <w:pPr>
+        <w:pStyle w:val="Overskrift3"/>
+        <w:rPr>
+          <w:lang w:val="en-US"/>
+        </w:rPr>
+      </w:pPr>
+      <w:r>
+        <w:rPr>
+          <w:lang w:val="en-US"/>
+        </w:rPr>
+        <w:lastRenderedPageBreak/>
+        <w:t>Long-polling</w:t>
+      </w:r>
+    </w:p>
+    <w:p>
+      <w:pPr>
+        <w:rPr>
+          <w:lang w:val="en-US"/>
+        </w:rPr>
+      </w:pPr>
+      <w:r>
+        <w:rPr>
+          <w:lang w:val="en-US"/>
+        </w:rPr>
+        <w:t>As the name states, Long-Polling is closely related to polling. It basically works the same way, but with one rather important difference. By utilizing the keep-alive header in HTTP 1.1, the connection to the server is kept open after the client has made a response</w:t>
+      </w:r>
+      <w:r>
+        <w:rPr>
+          <w:lang w:val="en-US"/>
+        </w:rPr>
+        <w:t>(</w:t>
+      </w:r>
+      <w:r>
+        <w:rPr>
+          <w:color w:val="FF0000"/>
+          <w:lang w:val="en-US"/>
+        </w:rPr>
+        <w:t>TODO: (11): Comet and reverse AJAX</w:t>
+      </w:r>
+      <w:r>
+        <w:rPr>
+          <w:lang w:val="en-US"/>
+        </w:rPr>
+        <w:t>)</w:t>
+      </w:r>
+      <w:r>
+        <w:rPr>
+          <w:lang w:val="en-US"/>
+        </w:rPr>
+        <w:t>. This allows the server to send multiple responds over the same TCP-connection (</w:t>
+      </w:r>
+      <w:r>
+        <w:rPr>
+          <w:color w:val="FF0000"/>
+          <w:lang w:val="en-US"/>
+        </w:rPr>
+        <w:t>TO</w:t>
+      </w:r>
+      <w:r>
+        <w:rPr>
+          <w:color w:val="FF0000"/>
+          <w:lang w:val="en-US"/>
+        </w:rPr>
+        <w:t>DO: figure 3-3</w:t>
+      </w:r>
+      <w:r>
+        <w:rPr>
+          <w:lang w:val="en-US"/>
+        </w:rPr>
+        <w:t>). If no new data comes to the server in a given amount of time, the connection normally times out (</w:t>
+      </w:r>
+      <w:r>
+        <w:rPr>
+          <w:color w:val="FF0000"/>
+          <w:lang w:val="en-US"/>
+        </w:rPr>
+        <w:t>TODO: (12): A comparison push/pull</w:t>
+      </w:r>
+      <w:r>
+        <w:rPr>
+          <w:lang w:val="en-US"/>
+        </w:rPr>
+        <w:t>) and the client reconnects through a new HTTP-request.</w:t>
+      </w:r>
+    </w:p>
+    <w:p>
+      <w:pPr>
+        <w:pStyle w:val="Overskrift3"/>
+        <w:rPr>
+          <w:lang w:val="en-US"/>
+        </w:rPr>
+      </w:pPr>
+      <w:r>
+        <w:rPr>
+          <w:lang w:val="en-US"/>
+        </w:rPr>
+        <w:t>HTTP-Streaming</w:t>
+      </w:r>
+    </w:p>
+    <w:p>
+      <w:pPr>
+        <w:rPr>
+          <w:lang w:val="en-US"/>
+        </w:rPr>
+      </w:pPr>
+      <w:r>
+        <w:rPr>
+          <w:lang w:val="en-US"/>
+        </w:rPr>
+        <w:t>HTTP streaming is an old technique introduced by Netscape as early as 1992 - well before even HTTP 1.0 became standard(</w:t>
+      </w:r>
+      <w:r>
+        <w:rPr>
+          <w:color w:val="FF0000"/>
+          <w:lang w:val="en-US"/>
+        </w:rPr>
+        <w:t>TODO: (12): A comparison push/pull</w:t>
+      </w:r>
+      <w:r>
+        <w:rPr>
+          <w:lang w:val="en-US"/>
+        </w:rPr>
+        <w:t xml:space="preserve">) Two forms of streaming exist, namely </w:t>
+      </w:r>
+      <w:r>
+        <w:rPr>
+          <w:i/>
+          <w:lang w:val="en-US"/>
+        </w:rPr>
+        <w:t>page streaming</w:t>
+      </w:r>
+      <w:r>
+        <w:rPr>
+          <w:lang w:val="en-US"/>
+        </w:rPr>
+        <w:t xml:space="preserve"> and </w:t>
+      </w:r>
+      <w:r>
+        <w:rPr>
+          <w:i/>
+          <w:lang w:val="en-US"/>
+        </w:rPr>
+        <w:t>service streaming</w:t>
+      </w:r>
+      <w:r>
+        <w:rPr>
+          <w:lang w:val="en-US"/>
+        </w:rPr>
+        <w:t xml:space="preserve">. The first of the two has the server streaming content in a long-lived TCP-connection. Accomplishing this requires the server to never send the instruction to close the connection - it remains open throughout the entire course of a client’s session. Service streaming uses a long-lived </w:t>
+      </w:r>
+      <w:proofErr w:type="spellStart"/>
+      <w:r>
+        <w:rPr>
+          <w:lang w:val="en-US"/>
+        </w:rPr>
+        <w:t>XMLHttpRequest</w:t>
+      </w:r>
+      <w:proofErr w:type="spellEnd"/>
+      <w:r>
+        <w:rPr>
+          <w:lang w:val="en-US"/>
+        </w:rPr>
+        <w:t xml:space="preserve"> to send new data, whereas page streaming uses the initial page request. This gives more flexibility regarding the lifetime of the connection.</w:t>
+      </w:r>
+    </w:p>
+    <w:p>
+      <w:pPr>
+        <w:rPr>
+          <w:lang w:val="en-US"/>
+        </w:rPr>
+      </w:pPr>
+      <w:r>
+        <w:rPr>
+          <w:lang w:val="en-US"/>
+        </w:rPr>
+        <w:t xml:space="preserve">The most common implementation of this technique today is the so-called </w:t>
+      </w:r>
+      <w:bookmarkStart w:id="9" w:name="foreverframe"/>
+      <w:r>
+        <w:rPr>
+          <w:lang w:val="en-US"/>
+        </w:rPr>
+        <w:t>forever frame</w:t>
+      </w:r>
+      <w:bookmarkEnd w:id="9"/>
+      <w:r>
+        <w:rPr>
+          <w:lang w:val="en-US"/>
+        </w:rPr>
+        <w:t xml:space="preserve">. As mentioned in section </w:t>
+      </w:r>
+      <w:r>
+        <w:rPr>
+          <w:lang w:val="en-US"/>
+        </w:rPr>
+        <w:t>(</w:t>
+      </w:r>
+      <w:r>
+        <w:rPr>
+          <w:color w:val="FF0000"/>
+          <w:lang w:val="en-US"/>
+        </w:rPr>
+        <w:t xml:space="preserve">TODO </w:t>
+      </w:r>
+      <w:proofErr w:type="spellStart"/>
+      <w:r>
+        <w:rPr>
+          <w:color w:val="FF0000"/>
+          <w:lang w:val="en-US"/>
+        </w:rPr>
+        <w:t>crossref</w:t>
+      </w:r>
+      <w:proofErr w:type="spellEnd"/>
+      <w:r>
+        <w:rPr>
+          <w:color w:val="FF0000"/>
+          <w:lang w:val="en-US"/>
+        </w:rPr>
+        <w:t xml:space="preserve"> background http1.1</w:t>
+      </w:r>
+      <w:r>
+        <w:rPr>
+          <w:lang w:val="en-US"/>
+        </w:rPr>
+        <w:t>)</w:t>
+      </w:r>
+      <w:r>
+        <w:rPr>
+          <w:lang w:val="en-US"/>
+        </w:rPr>
+        <w:t xml:space="preserve">, HTTP 1.1 allows a server to send a response without knowing in advance its length. A forever frame is just an </w:t>
+      </w:r>
+      <w:proofErr w:type="spellStart"/>
+      <w:r>
+        <w:rPr>
+          <w:lang w:val="en-US"/>
+        </w:rPr>
+        <w:t>iframe</w:t>
+      </w:r>
+      <w:proofErr w:type="spellEnd"/>
+      <w:r>
+        <w:rPr>
+          <w:lang w:val="en-US"/>
+        </w:rPr>
+        <w:t xml:space="preserve"> that receives script-tags in an everlasting response from a server (</w:t>
+      </w:r>
+      <w:r>
+        <w:rPr>
+          <w:color w:val="FF0000"/>
+          <w:lang w:val="en-US"/>
+        </w:rPr>
+        <w:t xml:space="preserve">TODO: (13): The </w:t>
+      </w:r>
+      <w:proofErr w:type="spellStart"/>
+      <w:r>
+        <w:rPr>
+          <w:color w:val="FF0000"/>
+          <w:lang w:val="en-US"/>
+        </w:rPr>
+        <w:t>foreverframe</w:t>
+      </w:r>
+      <w:proofErr w:type="spellEnd"/>
+      <w:r>
+        <w:rPr>
+          <w:color w:val="FF0000"/>
+          <w:lang w:val="en-US"/>
+        </w:rPr>
+        <w:t xml:space="preserve"> tech</w:t>
+      </w:r>
+      <w:r>
+        <w:rPr>
+          <w:lang w:val="en-US"/>
+        </w:rPr>
+        <w:t>)</w:t>
+      </w:r>
+      <w:r>
+        <w:rPr>
+          <w:lang w:val="en-US"/>
+        </w:rPr>
+        <w:t xml:space="preserve"> as long as the client is connected, thus using this ability of HTTP 1.1 . Leveraging the fact that a browser executes script-tags</w:t>
+      </w:r>
+      <w:r>
+        <w:rPr>
+          <w:rStyle w:val="Fotnotereferanse"/>
+        </w:rPr>
+        <w:footnoteReference w:id="4"/>
+      </w:r>
+      <w:r>
+        <w:rPr>
+          <w:lang w:val="en-US"/>
+        </w:rPr>
+        <w:t xml:space="preserve"> whenever it reads them </w:t>
+      </w:r>
+      <w:r>
+        <w:rPr>
+          <w:lang w:val="en-US"/>
+        </w:rPr>
+        <w:t>(</w:t>
+      </w:r>
+      <w:r>
+        <w:rPr>
+          <w:color w:val="FF0000"/>
+          <w:lang w:val="en-US"/>
+        </w:rPr>
+        <w:t>TODO: (11): Comet and reverse AJAX</w:t>
+      </w:r>
+      <w:r>
+        <w:rPr>
+          <w:lang w:val="en-US"/>
+        </w:rPr>
+        <w:t>)</w:t>
+      </w:r>
+      <w:r>
+        <w:rPr>
+          <w:lang w:val="en-US"/>
+        </w:rPr>
+        <w:t>, the forever frame receives new data from the server wrapped up as such (</w:t>
+      </w:r>
+      <w:r>
+        <w:rPr>
+          <w:color w:val="FF0000"/>
+          <w:lang w:val="en-US"/>
+        </w:rPr>
+        <w:t>T</w:t>
+      </w:r>
+      <w:r>
+        <w:rPr>
+          <w:color w:val="FF0000"/>
+          <w:lang w:val="en-US"/>
+        </w:rPr>
+        <w:t>ODO: figure 3-4</w:t>
+      </w:r>
+      <w:r>
+        <w:rPr>
+          <w:lang w:val="en-US"/>
+        </w:rPr>
+        <w:t xml:space="preserve">). The connection never closes, so each time new data arrives, it is immediately sent to the client and handled appropriately. </w:t>
+      </w:r>
+    </w:p>
+    <w:p>
+      <w:pPr>
+        <w:pStyle w:val="Overskrift3"/>
+        <w:rPr>
+          <w:lang w:val="en-US"/>
+        </w:rPr>
+      </w:pPr>
+      <w:r>
+        <w:rPr>
+          <w:lang w:val="en-US"/>
+        </w:rPr>
+        <w:t>Comet</w:t>
+      </w:r>
+    </w:p>
+    <w:p>
+      <w:pPr>
+        <w:rPr>
+          <w:lang w:val="en-US"/>
+        </w:rPr>
+      </w:pPr>
+      <w:r>
+        <w:rPr>
+          <w:lang w:val="en-US"/>
+        </w:rPr>
+        <w:t>Long-Polling and HTTP Streaming are often referred to as Comet or Comet Programming (</w:t>
+      </w:r>
+      <w:r>
+        <w:rPr>
+          <w:color w:val="FF0000"/>
+          <w:lang w:val="en-US"/>
+        </w:rPr>
+        <w:t xml:space="preserve">TODO: (14): </w:t>
+      </w:r>
+      <w:r>
+        <w:rPr>
+          <w:color w:val="FF0000"/>
+          <w:lang w:val="en-US"/>
+        </w:rPr>
+        <w:t>Comet: low latency</w:t>
+      </w:r>
+      <w:r>
+        <w:rPr>
+          <w:lang w:val="en-US"/>
+        </w:rPr>
+        <w:t>). Comet is an umbrella term that captures different ways to have the server as the initiating part in client/server communication. A rather significant effort has been made to create an official standard for Comet</w:t>
+      </w:r>
+      <w:r>
+        <w:rPr>
+          <w:lang w:val="en-US"/>
+        </w:rPr>
+        <w:t xml:space="preserve"> </w:t>
+      </w:r>
+      <w:r>
+        <w:rPr>
+          <w:lang w:val="en-US"/>
+        </w:rPr>
+        <w:t>(</w:t>
+      </w:r>
+      <w:r>
+        <w:rPr>
+          <w:color w:val="FF0000"/>
+          <w:lang w:val="en-US"/>
+        </w:rPr>
+        <w:t>TODO: (15): Bayeux protocol</w:t>
+      </w:r>
+      <w:r>
+        <w:rPr>
+          <w:lang w:val="en-US"/>
+        </w:rPr>
+        <w:t>)</w:t>
+      </w:r>
+      <w:r>
+        <w:rPr>
+          <w:lang w:val="en-US"/>
+        </w:rPr>
+        <w:t>, but it has yet to become approved by the IETF as a RFC</w:t>
+      </w:r>
+      <w:r>
+        <w:rPr>
+          <w:rStyle w:val="Fotnotereferanse"/>
+        </w:rPr>
+        <w:footnoteReference w:id="5"/>
+      </w:r>
+      <w:r>
+        <w:rPr>
+          <w:lang w:val="en-US"/>
+        </w:rPr>
+        <w:t xml:space="preserve">. </w:t>
+      </w:r>
+      <w:r>
+        <w:rPr>
+          <w:lang w:val="en-US"/>
+        </w:rPr>
+        <w:t>With the introduction of WebSockets, it may never be.</w:t>
+      </w:r>
+    </w:p>
+    <w:p>
+      <w:pPr>
+        <w:pStyle w:val="Overskrift3"/>
+        <w:rPr>
+          <w:lang w:val="en-US"/>
+        </w:rPr>
+      </w:pPr>
+      <w:r>
+        <w:rPr>
+          <w:lang w:val="en-US"/>
+        </w:rPr>
+        <w:t>Server-Sent Events</w:t>
+      </w:r>
+    </w:p>
+    <w:p>
+      <w:pPr>
+        <w:rPr>
+          <w:lang w:val="en-US"/>
+        </w:rPr>
+      </w:pPr>
+      <w:r>
+        <w:rPr>
+          <w:lang w:val="en-US"/>
+        </w:rPr>
+        <w:t xml:space="preserve">Let’s move on into the borders of Web 2.0 with HTML5s Server-Sent Events </w:t>
+      </w:r>
+      <w:r>
+        <w:rPr>
+          <w:lang w:val="en-US"/>
+        </w:rPr>
+        <w:t>(</w:t>
+      </w:r>
+      <w:r>
+        <w:rPr>
+          <w:color w:val="FF0000"/>
+          <w:lang w:val="en-US"/>
+        </w:rPr>
+        <w:t>TODO: (16): Html5 server push part 1</w:t>
+      </w:r>
+      <w:r>
+        <w:rPr>
+          <w:lang w:val="en-US"/>
+        </w:rPr>
+        <w:t>)</w:t>
+      </w:r>
+      <w:r>
+        <w:rPr>
+          <w:lang w:val="en-US"/>
+        </w:rPr>
+        <w:t>. Server-Sent Events takes advantage of the "text/event-stream" Content Type of HTML5 (</w:t>
+      </w:r>
+      <w:r>
+        <w:rPr>
+          <w:color w:val="FF0000"/>
+          <w:lang w:val="en-US"/>
+        </w:rPr>
+        <w:t>TODO: (17): Stream updates with..</w:t>
+      </w:r>
+      <w:r>
+        <w:rPr>
+          <w:lang w:val="en-US"/>
+        </w:rPr>
+        <w:t>)</w:t>
+      </w:r>
+      <w:r>
+        <w:rPr>
+          <w:lang w:val="en-US"/>
+        </w:rPr>
+        <w:t xml:space="preserve"> to push messages to the client without receiving a request first. It is, in other words, a one way communication channel from the server to the client.</w:t>
+      </w:r>
+    </w:p>
+    <w:p>
+      <w:pPr>
+        <w:rPr>
+          <w:lang w:val="en-US"/>
+        </w:rPr>
+      </w:pPr>
+      <w:r>
+        <w:rPr>
+          <w:lang w:val="en-US"/>
+        </w:rPr>
+        <w:t xml:space="preserve">Still, the client always has to connect first – “subscribe” to the channel. Then the server can send events whenever new data is available. It can keep the connection open, possibly indefinitely, but at least until it is closed by the client or any intervening proxies. When integrating Server-Sent Events, one can decide how long the connection should stay open and how long it should take before the </w:t>
+      </w:r>
+      <w:r>
+        <w:rPr>
+          <w:lang w:val="en-US"/>
+        </w:rPr>
+        <w:lastRenderedPageBreak/>
+        <w:t>client reconnects (</w:t>
+      </w:r>
+      <w:r>
+        <w:rPr>
+          <w:color w:val="FF0000"/>
+          <w:lang w:val="en-US"/>
+        </w:rPr>
+        <w:t>TODO: (17): Stream updates with..</w:t>
+      </w:r>
+      <w:r>
+        <w:rPr>
+          <w:lang w:val="en-US"/>
+        </w:rPr>
+        <w:t>)</w:t>
+      </w:r>
+      <w:r>
+        <w:rPr>
+          <w:lang w:val="en-US"/>
+        </w:rPr>
+        <w:t>. Server-Sent Events is in other words not too different from long-polling (</w:t>
+      </w:r>
+      <w:r>
+        <w:rPr>
+          <w:color w:val="FF0000"/>
+          <w:lang w:val="en-US"/>
+        </w:rPr>
+        <w:t>TODO: figure 3-5</w:t>
+      </w:r>
+      <w:r>
+        <w:rPr>
+          <w:lang w:val="en-US"/>
+        </w:rPr>
+        <w:t>).</w:t>
+      </w:r>
+    </w:p>
+    <w:p>
+      <w:pPr>
+        <w:rPr>
+          <w:lang w:val="en-US"/>
+        </w:rPr>
+      </w:pPr>
+      <w:r>
+        <w:rPr>
+          <w:lang w:val="en-US"/>
+        </w:rPr>
+        <w:t>Unlike long-polling, though, developers using Server-Sent Events have a simple API</w:t>
+      </w:r>
+      <w:r>
+        <w:rPr>
+          <w:lang w:val="en-US"/>
+        </w:rPr>
+        <w:t xml:space="preserve"> </w:t>
+      </w:r>
+      <w:r>
+        <w:rPr>
+          <w:lang w:val="en-US"/>
+        </w:rPr>
+        <w:t>(</w:t>
+      </w:r>
+      <w:r>
+        <w:rPr>
+          <w:color w:val="FF0000"/>
+          <w:lang w:val="en-US"/>
+        </w:rPr>
+        <w:t>TODO: (18): Server Sent Events</w:t>
+      </w:r>
+      <w:r>
+        <w:rPr>
+          <w:lang w:val="en-US"/>
+        </w:rPr>
+        <w:t>)</w:t>
+      </w:r>
+      <w:r>
+        <w:rPr>
+          <w:lang w:val="en-US"/>
+        </w:rPr>
+        <w:t xml:space="preserve"> that gives access to the </w:t>
+      </w:r>
+      <w:proofErr w:type="spellStart"/>
+      <w:r>
+        <w:rPr>
+          <w:i/>
+          <w:lang w:val="en-US"/>
+        </w:rPr>
+        <w:t>EventSource</w:t>
+      </w:r>
+      <w:proofErr w:type="spellEnd"/>
+      <w:r>
+        <w:rPr>
+          <w:i/>
+          <w:lang w:val="en-US"/>
+        </w:rPr>
+        <w:t xml:space="preserve"> </w:t>
+      </w:r>
+      <w:r>
+        <w:rPr>
+          <w:lang w:val="en-US"/>
+        </w:rPr>
+        <w:t>interface, which provides straightforward JavaScript code. It allows the server-side to fire events in the browser and, in turn, update the content on the client-side. With the possibility of setting an ID on each message sent, the client can easily reconnect and continue where it left off by having the server look up its ID. This makes Server-Sent Events very robust, but is it powerful enough to match its HTML5 brother, WebSockets?</w:t>
+      </w:r>
+    </w:p>
+    <w:p>
+      <w:pPr>
+        <w:rPr>
+          <w:lang w:val="en-US"/>
+        </w:rPr>
+      </w:pPr>
+    </w:p>
+    <w:p>
+      <w:pPr>
+        <w:rPr>
+          <w:lang w:val="en-US"/>
+        </w:rPr>
+      </w:pPr>
     </w:p>
     <w:p>
       <w:pPr>
@@ -2573,18 +3443,18 @@
           <w:lang w:val="en-US"/>
         </w:rPr>
       </w:pPr>
-      <w:bookmarkStart w:id="9" w:name="_Toc360290233"/>
-      <w:bookmarkStart w:id="10" w:name="_Ref360372734"/>
-      <w:bookmarkStart w:id="11" w:name="_Ref362290876"/>
+      <w:bookmarkStart w:id="10" w:name="_Toc360290233"/>
+      <w:bookmarkStart w:id="11" w:name="_Ref360372734"/>
+      <w:bookmarkStart w:id="12" w:name="_Ref362290876"/>
       <w:r>
         <w:rPr>
           <w:lang w:val="en-US"/>
         </w:rPr>
         <w:t>Selection criteria</w:t>
       </w:r>
-      <w:bookmarkEnd w:id="9"/>
       <w:bookmarkEnd w:id="10"/>
       <w:bookmarkEnd w:id="11"/>
+      <w:bookmarkEnd w:id="12"/>
     </w:p>
     <w:p>
       <w:pPr>
@@ -2644,65 +3514,65 @@
         <w:rPr>
           <w:lang w:val="en-US"/>
         </w:rPr>
-        <w:t xml:space="preserve">A framework does not need to offer WebSockets support in order to be considered, but it must at least mention plans for it, either in a roadmap or somewhere else on the frameworks homepage. </w:t>
+        <w:t>A framework does not need to offer WebSockets support in order to be considered, but it must at least mention plans for it, either in a roadmap or somewhere else on the frameworks homepage. However, if WebSockets is not supported, the framework has to offer some</w:t>
+      </w:r>
+      <w:r>
+        <w:rPr>
+          <w:lang w:val="en-US"/>
+        </w:rPr>
+        <w:t xml:space="preserve"> </w:t>
+      </w:r>
+      <w:r>
+        <w:rPr>
+          <w:lang w:val="en-US"/>
+        </w:rPr>
+        <w:t>unique design or functionality that makes it worthwhile for a deeper study.</w:t>
+      </w:r>
+    </w:p>
+    <w:p>
+      <w:pPr>
+        <w:pStyle w:val="Overskrift3"/>
+        <w:rPr>
+          <w:lang w:val="en-US"/>
+        </w:rPr>
+      </w:pPr>
+      <w:r>
+        <w:rPr>
+          <w:lang w:val="en-US"/>
+        </w:rPr>
+        <w:t>Fallbacks</w:t>
+      </w:r>
+    </w:p>
+    <w:p>
+      <w:pPr>
+        <w:rPr>
+          <w:lang w:val="en-US"/>
+        </w:rPr>
+      </w:pPr>
+      <w:r>
+        <w:rPr>
+          <w:lang w:val="en-US"/>
+        </w:rPr>
+        <w:t xml:space="preserve">Supporting as many systems as possible is almost always the goal for computer software. </w:t>
+      </w:r>
+      <w:r>
+        <w:rPr>
+          <w:lang w:val="en-US"/>
+        </w:rPr>
+        <w:t>For a web application framework that generally means supporting all major browsers. Certain transports</w:t>
+      </w:r>
+      <w:r>
+        <w:rPr>
+          <w:lang w:val="en-US"/>
+        </w:rPr>
+        <w:t xml:space="preserve"> are </w:t>
       </w:r>
       <w:r>
         <w:rPr>
           <w:lang w:val="en-US"/>
         </w:rPr>
         <w:lastRenderedPageBreak/>
-        <w:t>However, if WebSockets is not supported, the framework has to offer some</w:t>
-      </w:r>
-      <w:r>
-        <w:rPr>
-          <w:lang w:val="en-US"/>
-        </w:rPr>
-        <w:t xml:space="preserve"> </w:t>
-      </w:r>
-      <w:r>
-        <w:rPr>
-          <w:lang w:val="en-US"/>
-        </w:rPr>
-        <w:t>unique design or functionality that makes it worthwhile for a deeper study.</w:t>
-      </w:r>
-    </w:p>
-    <w:p>
-      <w:pPr>
-        <w:pStyle w:val="Overskrift3"/>
-        <w:rPr>
-          <w:lang w:val="en-US"/>
-        </w:rPr>
-      </w:pPr>
-      <w:r>
-        <w:rPr>
-          <w:lang w:val="en-US"/>
-        </w:rPr>
-        <w:t>Fallbacks</w:t>
-      </w:r>
-    </w:p>
-    <w:p>
-      <w:pPr>
-        <w:rPr>
-          <w:lang w:val="en-US"/>
-        </w:rPr>
-      </w:pPr>
-      <w:r>
-        <w:rPr>
-          <w:lang w:val="en-US"/>
-        </w:rPr>
-        <w:t xml:space="preserve">Supporting as many systems as possible is almost always the goal for computer software. </w:t>
-      </w:r>
-      <w:r>
-        <w:rPr>
-          <w:lang w:val="en-US"/>
-        </w:rPr>
-        <w:t>For a web application framework that generally means supporting all major browsers. Certain transports</w:t>
-      </w:r>
-      <w:r>
-        <w:rPr>
-          <w:lang w:val="en-US"/>
-        </w:rPr>
-        <w:t xml:space="preserve"> are unavailable to older browsers. Therefore, a good real time framework has fallbacks in order to support as many browsers as possible. If a framework has support for one transport only, it is not</w:t>
+        <w:t>unavailable to older browsers. Therefore, a good real time framework has fallbacks in order to support as many browsers as possible. If a framework has support for one transport only, it is not</w:t>
       </w:r>
       <w:r>
         <w:rPr>
@@ -2939,7 +3809,6 @@
           <w:b/>
           <w:lang w:val="en-US"/>
         </w:rPr>
-        <w:lastRenderedPageBreak/>
         <w:t xml:space="preserve">Sessions: </w:t>
       </w:r>
       <w:r>
@@ -3010,6 +3879,7 @@
         <w:rPr>
           <w:lang w:val="en-US"/>
         </w:rPr>
+        <w:lastRenderedPageBreak/>
         <w:t>Evaluation process</w:t>
       </w:r>
     </w:p>
@@ -3231,7 +4101,7 @@
           <w:rStyle w:val="Fotnotereferanse"/>
           <w:lang w:val="en-US"/>
         </w:rPr>
-        <w:footnoteReference w:id="4"/>
+        <w:footnoteReference w:id="6"/>
       </w:r>
       <w:r>
         <w:rPr>
@@ -3306,7 +4176,7 @@
           <w:rStyle w:val="Fotnotereferanse"/>
           <w:lang w:val="en-US"/>
         </w:rPr>
-        <w:footnoteReference w:id="5"/>
+        <w:footnoteReference w:id="7"/>
       </w:r>
       <w:r>
         <w:rPr>
@@ -3337,7 +4207,7 @@
           <w:rStyle w:val="Fotnotereferanse"/>
           <w:lang w:val="en-US"/>
         </w:rPr>
-        <w:footnoteReference w:id="6"/>
+        <w:footnoteReference w:id="8"/>
       </w:r>
       <w:r>
         <w:rPr>
@@ -3410,40 +4280,46 @@
         <w:rPr>
           <w:lang w:val="en-US"/>
         </w:rPr>
+        <w:t xml:space="preserve"> </w:t>
+      </w:r>
+      <w:r>
+        <w:rPr>
+          <w:lang w:val="en-US"/>
+        </w:rPr>
+        <w:t>Discussion of use cases</w:t>
+      </w:r>
+    </w:p>
+    <w:p>
+      <w:pPr>
+        <w:rPr>
+          <w:lang w:val="en-US"/>
+        </w:rPr>
+      </w:pPr>
+      <w:r>
+        <w:rPr>
+          <w:lang w:val="en-US"/>
+        </w:rPr>
+        <w:t xml:space="preserve">The use cases, registering user and logging in, will test simple one to one communication between the server and the client. The remaining use cases: adding and removing items and placing bids, will test broadcast of one clients action to all other connected clients. </w:t>
+      </w:r>
+    </w:p>
+    <w:p>
+      <w:pPr>
+        <w:rPr>
+          <w:lang w:val="en-US"/>
+        </w:rPr>
+      </w:pPr>
+      <w:r>
+        <w:rPr>
+          <w:lang w:val="en-US"/>
+        </w:rPr>
+        <w:t xml:space="preserve">Real time applications also have one other use case: client to client communication (via the server). So called “peer to peer” communication is not part of the specification of the test application simply because it is a subset of simple one to one communication from client to server. The only real difference is that the outgoing message from the server would go to a different client than the origin. </w:t>
+      </w:r>
+      <w:r>
+        <w:rPr>
+          <w:lang w:val="en-US"/>
+        </w:rPr>
         <w:lastRenderedPageBreak/>
-        <w:t xml:space="preserve"> </w:t>
-      </w:r>
-      <w:r>
-        <w:rPr>
-          <w:lang w:val="en-US"/>
-        </w:rPr>
-        <w:t>Discussion of use cases</w:t>
-      </w:r>
-    </w:p>
-    <w:p>
-      <w:pPr>
-        <w:rPr>
-          <w:lang w:val="en-US"/>
-        </w:rPr>
-      </w:pPr>
-      <w:r>
-        <w:rPr>
-          <w:lang w:val="en-US"/>
-        </w:rPr>
-        <w:t xml:space="preserve">The use cases, registering user and logging in, will test simple one to one communication between the server and the client. The remaining use cases: adding and removing items and placing bids, will test broadcast of one clients action to all other connected clients. </w:t>
-      </w:r>
-    </w:p>
-    <w:p>
-      <w:pPr>
-        <w:rPr>
-          <w:lang w:val="en-US"/>
-        </w:rPr>
-      </w:pPr>
-      <w:r>
-        <w:rPr>
-          <w:lang w:val="en-US"/>
-        </w:rPr>
-        <w:t>Real time applications also have one other use case: client to client communication (via the server). So called “peer to peer” communication is not part of the specification of the test application simply because it is a subset of simple one to one communication from client to server. The only real difference is that the outgoing message from the server would go to a different client than the origin. Technically this is not worth testing in the test application. It will, however, be a part of the performance test cases (</w:t>
+        <w:t>Technically this is not worth testing in the test application. It will, however, be a part of the performance test cases (</w:t>
       </w:r>
       <w:r>
         <w:rPr>
@@ -3707,56 +4583,56 @@
         <w:rPr>
           <w:lang w:val="en-US"/>
         </w:rPr>
+        <w:t>Coding environment</w:t>
+      </w:r>
+    </w:p>
+    <w:p>
+      <w:pPr>
+        <w:rPr>
+          <w:lang w:val="en-US"/>
+        </w:rPr>
+      </w:pPr>
+      <w:r>
+        <w:rPr>
+          <w:lang w:val="en-US"/>
+        </w:rPr>
+        <w:t>Does the framework come bundled with an IDE (</w:t>
+      </w:r>
+      <w:r>
+        <w:rPr>
+          <w:color w:val="FF0000"/>
+          <w:lang w:val="en-US"/>
+        </w:rPr>
+        <w:t xml:space="preserve">TODO: </w:t>
+      </w:r>
+      <w:proofErr w:type="spellStart"/>
+      <w:r>
+        <w:rPr>
+          <w:color w:val="FF0000"/>
+          <w:lang w:val="en-US"/>
+        </w:rPr>
+        <w:t>forkortelse</w:t>
+      </w:r>
+      <w:proofErr w:type="spellEnd"/>
+      <w:r>
+        <w:rPr>
+          <w:lang w:val="en-US"/>
+        </w:rPr>
+        <w:t>)? If not, does other, established IDEs support it? Or are you forced to use a basic text editor? Having a good IDE is very useful, especially when working with new technologies. However, it isn’t much help if the IntelliSense support is non-existent. And even more important is debugging opportunities on both client and server. All of these together makes up the coding environment, and I believe having a solid environment is crucial for getting people to use a framework.</w:t>
+      </w:r>
+    </w:p>
+    <w:p>
+      <w:pPr>
+        <w:pStyle w:val="Overskrift3"/>
+        <w:rPr>
+          <w:lang w:val="en-US"/>
+        </w:rPr>
+      </w:pPr>
+      <w:r>
+        <w:rPr>
+          <w:lang w:val="en-US"/>
+        </w:rPr>
         <w:lastRenderedPageBreak/>
-        <w:t>Coding environment</w:t>
-      </w:r>
-    </w:p>
-    <w:p>
-      <w:pPr>
-        <w:rPr>
-          <w:lang w:val="en-US"/>
-        </w:rPr>
-      </w:pPr>
-      <w:r>
-        <w:rPr>
-          <w:lang w:val="en-US"/>
-        </w:rPr>
-        <w:t>Does the framework come bundled with an IDE (</w:t>
-      </w:r>
-      <w:r>
-        <w:rPr>
-          <w:color w:val="FF0000"/>
-          <w:lang w:val="en-US"/>
-        </w:rPr>
-        <w:t xml:space="preserve">TODO: </w:t>
-      </w:r>
-      <w:proofErr w:type="spellStart"/>
-      <w:r>
-        <w:rPr>
-          <w:color w:val="FF0000"/>
-          <w:lang w:val="en-US"/>
-        </w:rPr>
-        <w:t>forkortelse</w:t>
-      </w:r>
-      <w:proofErr w:type="spellEnd"/>
-      <w:r>
-        <w:rPr>
-          <w:lang w:val="en-US"/>
-        </w:rPr>
-        <w:t>)? If not, does other, established IDEs support it? Or are you forced to use a basic text editor? Having a good IDE is very useful, especially when working with new technologies. However, it isn’t much help if the IntelliSense support is non-existent. And even more important is debugging opportunities on both client and server. All of these together makes up the coding environment, and I believe having a solid environment is crucial for getting people to use a framework.</w:t>
-      </w:r>
-    </w:p>
-    <w:p>
-      <w:pPr>
-        <w:pStyle w:val="Overskrift3"/>
-        <w:rPr>
-          <w:lang w:val="en-US"/>
-        </w:rPr>
-      </w:pPr>
-      <w:r>
-        <w:rPr>
-          <w:lang w:val="en-US"/>
-        </w:rPr>
         <w:t>Code structuring</w:t>
       </w:r>
     </w:p>
@@ -3783,7 +4659,7 @@
           <w:rStyle w:val="Fotnotereferanse"/>
           <w:lang w:val="en-US"/>
         </w:rPr>
-        <w:footnoteReference w:id="7"/>
+        <w:footnoteReference w:id="9"/>
       </w:r>
       <w:r>
         <w:rPr>
@@ -4081,11 +4957,12 @@
           <w:lang w:val="en-US"/>
         </w:rPr>
       </w:pPr>
-      <w:bookmarkStart w:id="12" w:name="_Toc360290234"/>
-      <w:r>
-        <w:rPr>
-          <w:lang w:val="en-US"/>
-        </w:rPr>
+      <w:bookmarkStart w:id="13" w:name="_Toc360290234"/>
+      <w:r>
+        <w:rPr>
+          <w:lang w:val="en-US"/>
+        </w:rPr>
+        <w:lastRenderedPageBreak/>
         <w:t>Part 1 (</w:t>
       </w:r>
       <w:r>
@@ -4108,7 +4985,7 @@
         </w:rPr>
         <w:t>)</w:t>
       </w:r>
-      <w:bookmarkEnd w:id="12"/>
+      <w:bookmarkEnd w:id="13"/>
     </w:p>
     <w:p>
       <w:pPr>
@@ -4117,7 +4994,7 @@
           <w:lang w:val="en-US"/>
         </w:rPr>
       </w:pPr>
-      <w:bookmarkStart w:id="13" w:name="_Toc360290235"/>
+      <w:bookmarkStart w:id="14" w:name="_Toc360290235"/>
       <w:r>
         <w:rPr>
           <w:lang w:val="en-US"/>
@@ -4144,7 +5021,7 @@
         </w:rPr>
         <w:t>)</w:t>
       </w:r>
-      <w:bookmarkEnd w:id="13"/>
+      <w:bookmarkEnd w:id="14"/>
     </w:p>
     <w:p>
       <w:pPr>
@@ -4153,14 +5030,14 @@
           <w:lang w:val="en-US"/>
         </w:rPr>
       </w:pPr>
-      <w:bookmarkStart w:id="14" w:name="_Toc360290236"/>
+      <w:bookmarkStart w:id="15" w:name="_Toc360290236"/>
       <w:r>
         <w:rPr>
           <w:lang w:val="en-US"/>
         </w:rPr>
         <w:t>Results? Or under each part?</w:t>
       </w:r>
-      <w:bookmarkEnd w:id="14"/>
+      <w:bookmarkEnd w:id="15"/>
     </w:p>
     <w:p>
       <w:pPr>
@@ -4213,14 +5090,14 @@
           <w:lang w:val="en-US"/>
         </w:rPr>
       </w:pPr>
-      <w:bookmarkStart w:id="15" w:name="_Toc360290237"/>
+      <w:bookmarkStart w:id="16" w:name="_Toc360290237"/>
       <w:r>
         <w:rPr>
           <w:lang w:val="en-US"/>
         </w:rPr>
         <w:t>Conclusion</w:t>
       </w:r>
-      <w:bookmarkEnd w:id="15"/>
+      <w:bookmarkEnd w:id="16"/>
     </w:p>
     <w:sectPr>
       <w:pgSz w:w="11906" w:h="16838"/>
@@ -4279,7 +5156,7 @@
             <w:rPr>
               <w:noProof/>
             </w:rPr>
-            <w:t>3</w:t>
+            <w:t>5</w:t>
           </w:r>
         </w:fldSimple>
       </w:p>
@@ -4357,28 +5234,15 @@
         </w:rPr>
         <w:t xml:space="preserve"> 56 vs. 162 pages when copied as they are from </w:t>
       </w:r>
-      <w:r>
-        <w:fldChar w:fldCharType="begin"/>
-      </w:r>
-      <w:r>
-        <w:rPr>
-          <w:lang w:val="en-US"/>
-        </w:rPr>
-        <w:instrText>HYPERLINK "http://www.ietf.org/"</w:instrText>
-      </w:r>
-      <w:r>
-        <w:fldChar w:fldCharType="separate"/>
-      </w:r>
-      <w:r>
-        <w:rPr>
-          <w:rStyle w:val="Hyperkobling"/>
-          <w:lang w:val="en-US"/>
-        </w:rPr>
-        <w:t>http://www.ietf.org</w:t>
-      </w:r>
-      <w:r>
-        <w:fldChar w:fldCharType="end"/>
-      </w:r>
+      <w:hyperlink r:id="rId1" w:history="1">
+        <w:r>
+          <w:rPr>
+            <w:rStyle w:val="Hyperkobling"/>
+            <w:lang w:val="en-US"/>
+          </w:rPr>
+          <w:t>http://www.ietf.org</w:t>
+        </w:r>
+      </w:hyperlink>
       <w:r>
         <w:rPr>
           <w:lang w:val="en-US"/>
@@ -4413,7 +5277,7 @@
         </w:rPr>
         <w:t xml:space="preserve">See </w:t>
       </w:r>
-      <w:hyperlink r:id="rId1" w:history="1">
+      <w:hyperlink r:id="rId2" w:history="1">
         <w:r>
           <w:rPr>
             <w:rStyle w:val="Hyperkobling"/>
@@ -4448,9 +5312,59 @@
         <w:rPr>
           <w:lang w:val="en-US"/>
         </w:rPr>
+        <w:t xml:space="preserve"> The forever frame receives JavaScript code wrapped up in script-tags.</w:t>
+      </w:r>
+    </w:p>
+  </w:footnote>
+  <w:footnote w:id="5">
+    <w:p>
+      <w:pPr>
+        <w:pStyle w:val="Fotnotetekst"/>
+        <w:rPr>
+          <w:lang w:val="en-US"/>
+        </w:rPr>
+      </w:pPr>
+      <w:r>
+        <w:rPr>
+          <w:rStyle w:val="Fotnotereferanse"/>
+        </w:rPr>
+        <w:footnoteRef/>
+      </w:r>
+      <w:r>
+        <w:rPr>
+          <w:lang w:val="en-US"/>
+        </w:rPr>
         <w:t xml:space="preserve"> </w:t>
       </w:r>
-      <w:hyperlink r:id="rId2" w:history="1">
+      <w:r>
+        <w:rPr>
+          <w:lang w:val="en-US"/>
+        </w:rPr>
+        <w:t xml:space="preserve">Internet Engineering Task Force - Request for Comment series: see http://www.rfc-editor.org/ </w:t>
+      </w:r>
+    </w:p>
+  </w:footnote>
+  <w:footnote w:id="6">
+    <w:p>
+      <w:pPr>
+        <w:pStyle w:val="Fotnotetekst"/>
+        <w:rPr>
+          <w:lang w:val="en-US"/>
+        </w:rPr>
+      </w:pPr>
+      <w:r>
+        <w:rPr>
+          <w:rStyle w:val="Fotnotereferanse"/>
+        </w:rPr>
+        <w:footnoteRef/>
+      </w:r>
+      <w:r>
+        <w:rPr>
+          <w:lang w:val="en-US"/>
+        </w:rPr>
+        <w:t xml:space="preserve"> </w:t>
+      </w:r>
+      <w:hyperlink r:id="rId3" w:history="1">
         <w:r>
           <w:rPr>
             <w:rStyle w:val="Hyperkobling"/>
@@ -4467,7 +5381,7 @@
       </w:r>
     </w:p>
   </w:footnote>
-  <w:footnote w:id="5">
+  <w:footnote w:id="7">
     <w:p>
       <w:pPr>
         <w:pStyle w:val="Fotnotetekst"/>
@@ -4495,7 +5409,7 @@
       </w:r>
     </w:p>
   </w:footnote>
-  <w:footnote w:id="6">
+  <w:footnote w:id="8">
     <w:p>
       <w:pPr>
         <w:pStyle w:val="Fotnotetekst"/>
@@ -4515,31 +5429,18 @@
         </w:rPr>
         <w:t xml:space="preserve"> </w:t>
       </w:r>
-      <w:r>
-        <w:fldChar w:fldCharType="begin"/>
-      </w:r>
-      <w:r>
-        <w:rPr>
-          <w:lang w:val="en-US"/>
-        </w:rPr>
-        <w:instrText>HYPERLINK "http://docs.seleniumhq.org/"</w:instrText>
-      </w:r>
-      <w:r>
-        <w:fldChar w:fldCharType="separate"/>
-      </w:r>
-      <w:r>
-        <w:rPr>
-          <w:rStyle w:val="Hyperkobling"/>
-          <w:lang w:val="en-US"/>
-        </w:rPr>
-        <w:t>http://docs.seleniumhq.org/</w:t>
-      </w:r>
-      <w:r>
-        <w:fldChar w:fldCharType="end"/>
-      </w:r>
+      <w:hyperlink r:id="rId4" w:history="1">
+        <w:r>
+          <w:rPr>
+            <w:rStyle w:val="Hyperkobling"/>
+            <w:lang w:val="en-US"/>
+          </w:rPr>
+          <w:t>http://docs.seleniumhq.org/</w:t>
+        </w:r>
+      </w:hyperlink>
     </w:p>
   </w:footnote>
-  <w:footnote w:id="7">
+  <w:footnote w:id="9">
     <w:p>
       <w:pPr>
         <w:pStyle w:val="Fotnotetekst"/>
@@ -6161,7 +7062,7 @@
 </file>
 
 <file path=customXml/itemProps1.xml><?xml version="1.0" encoding="utf-8"?>
-<ds:datastoreItem xmlns:ds="http://schemas.openxmlformats.org/officeDocument/2006/customXml" ds:itemID="{EBACC0AF-B441-4C09-942B-B25BF2A5DA6E}">
+<ds:datastoreItem xmlns:ds="http://schemas.openxmlformats.org/officeDocument/2006/customXml" ds:itemID="{F17F5FDE-E8ED-4230-A953-D3DD2D03757D}">
   <ds:schemaRefs>
     <ds:schemaRef ds:uri="http://schemas.openxmlformats.org/officeDocument/2006/bibliography"/>
   </ds:schemaRefs>

</xml_diff>

<commit_message>
Section 4 from essay into thesis
</commit_message>
<xml_diff>
--- a/Thesis/Workingdoc(no pics or crossrefs).docx
+++ b/Thesis/Workingdoc(no pics or crossrefs).docx
@@ -3200,10 +3200,511 @@
     </w:p>
     <w:p>
       <w:pPr>
-        <w:rPr>
-          <w:lang w:val="en-US"/>
-        </w:rPr>
-      </w:pPr>
+        <w:pStyle w:val="Overskrift2"/>
+        <w:rPr>
+          <w:lang w:val="en-US"/>
+        </w:rPr>
+      </w:pPr>
+      <w:r>
+        <w:rPr>
+          <w:lang w:val="en-US"/>
+        </w:rPr>
+        <w:t>WebSockets</w:t>
+      </w:r>
+    </w:p>
+    <w:p>
+      <w:pPr>
+        <w:rPr>
+          <w:lang w:val="en-US"/>
+        </w:rPr>
+      </w:pPr>
+      <w:r>
+        <w:rPr>
+          <w:lang w:val="en-US"/>
+        </w:rPr>
+        <w:t xml:space="preserve">We have seen that HTTP 1.1, that came only three years after its predecessor, was a significant step ahead. However, since the late 90s, no new HTTP protocol has emerged, even though there are strong indications that the authors believed it would when they made the 1.1 version (see section </w:t>
+      </w:r>
+      <w:r>
+        <w:rPr>
+          <w:color w:val="FF0000"/>
+          <w:lang w:val="en-US"/>
+        </w:rPr>
+        <w:t>TO</w:t>
+      </w:r>
+      <w:r>
+        <w:rPr>
+          <w:color w:val="FF0000"/>
+          <w:lang w:val="en-US"/>
+        </w:rPr>
+        <w:t>DO: http1.1 in background</w:t>
+      </w:r>
+      <w:r>
+        <w:rPr>
+          <w:lang w:val="en-US"/>
+        </w:rPr>
+        <w:t xml:space="preserve"> about </w:t>
+      </w:r>
+      <w:fldSimple w:instr=" REF upgradeHeader \h  \* MERGEFORMAT ">
+        <w:r>
+          <w:rPr>
+            <w:i/>
+            <w:lang w:val="en-US"/>
+          </w:rPr>
+          <w:t>upgrade</w:t>
+        </w:r>
+        <w:r>
+          <w:rPr>
+            <w:lang w:val="en-US"/>
+          </w:rPr>
+          <w:t xml:space="preserve"> request-header</w:t>
+        </w:r>
+      </w:fldSimple>
+      <w:r>
+        <w:rPr>
+          <w:lang w:val="en-US"/>
+        </w:rPr>
+        <w:t>). Introducing WebSockets in HTML5 has finally given developers a chance to really make use of the upgrade request-header.</w:t>
+      </w:r>
+    </w:p>
+    <w:p>
+      <w:pPr>
+        <w:rPr>
+          <w:lang w:val="en-US"/>
+        </w:rPr>
+      </w:pPr>
+      <w:r>
+        <w:rPr>
+          <w:lang w:val="en-US"/>
+        </w:rPr>
+        <w:t>In December 2011, the WebSockets protocol became a proposed IEFT specification under RFC6455 (</w:t>
+      </w:r>
+      <w:r>
+        <w:rPr>
+          <w:color w:val="FF0000"/>
+          <w:lang w:val="en-US"/>
+        </w:rPr>
+        <w:t>TODO: (19): WebSockets becomes</w:t>
+      </w:r>
+      <w:r>
+        <w:rPr>
+          <w:lang w:val="en-US"/>
+        </w:rPr>
+        <w:t>). The specification document clearly states that the motivation for WebSockets is HTTPs lack of abilities for bi-directional communication between server and client:</w:t>
+      </w:r>
+    </w:p>
+    <w:p>
+      <w:pPr>
+        <w:ind w:left="567" w:right="567"/>
+        <w:rPr>
+          <w:color w:val="FF0000"/>
+          <w:lang w:val="en-US"/>
+        </w:rPr>
+      </w:pPr>
+      <w:r>
+        <w:rPr>
+          <w:i/>
+          <w:lang w:val="en-US"/>
+        </w:rPr>
+        <w:t>“The WebSocket Protocol is designed to supersede existing bidirectional communication technologies that use HTTP as a transport layer to benefit from existing infrastructure”</w:t>
+      </w:r>
+      <w:r>
+        <w:rPr>
+          <w:lang w:val="en-US"/>
+        </w:rPr>
+        <w:t xml:space="preserve"> (</w:t>
+      </w:r>
+      <w:r>
+        <w:rPr>
+          <w:color w:val="FF0000"/>
+          <w:lang w:val="en-US"/>
+        </w:rPr>
+        <w:t>TODO: (20): WS protocol, section 1.1</w:t>
+      </w:r>
+      <w:r>
+        <w:rPr>
+          <w:lang w:val="en-US"/>
+        </w:rPr>
+        <w:t>)</w:t>
+      </w:r>
+    </w:p>
+    <w:p>
+      <w:pPr>
+        <w:pStyle w:val="Overskrift3"/>
+        <w:rPr>
+          <w:lang w:val="en-US"/>
+        </w:rPr>
+      </w:pPr>
+      <w:r>
+        <w:rPr>
+          <w:lang w:val="en-US"/>
+        </w:rPr>
+        <w:t>How it works</w:t>
+      </w:r>
+    </w:p>
+    <w:p>
+      <w:pPr>
+        <w:rPr>
+          <w:lang w:val="en-US"/>
+        </w:rPr>
+      </w:pPr>
+      <w:r>
+        <w:rPr>
+          <w:lang w:val="en-US"/>
+        </w:rPr>
+        <w:t>WebSockets, as HTTP, makes use of TCP as underlying protocol. But where HTTP needs several "hacks" (</w:t>
+      </w:r>
+      <w:r>
+        <w:rPr>
+          <w:color w:val="FF0000"/>
+          <w:lang w:val="en-US"/>
+        </w:rPr>
+        <w:t xml:space="preserve">TODO: </w:t>
+      </w:r>
+      <w:proofErr w:type="spellStart"/>
+      <w:r>
+        <w:rPr>
+          <w:color w:val="FF0000"/>
+          <w:lang w:val="en-US"/>
+        </w:rPr>
+        <w:t>crossref</w:t>
+      </w:r>
+      <w:proofErr w:type="spellEnd"/>
+      <w:r>
+        <w:rPr>
+          <w:color w:val="FF0000"/>
+          <w:lang w:val="en-US"/>
+        </w:rPr>
+        <w:t xml:space="preserve"> real-time http</w:t>
+      </w:r>
+      <w:r>
+        <w:rPr>
+          <w:lang w:val="en-US"/>
+        </w:rPr>
+        <w:t>), WebSockets provides full-duplex communication right out of the box, that makes real-time a lot easier.</w:t>
+      </w:r>
+    </w:p>
+    <w:p>
+      <w:pPr>
+        <w:rPr>
+          <w:lang w:val="en-US"/>
+        </w:rPr>
+      </w:pPr>
+      <w:r>
+        <w:rPr>
+          <w:lang w:val="en-US"/>
+        </w:rPr>
+        <w:t>By having the WebSocket protocol use the same ports as HTTP and HTTPS (80 and 443, respectively)</w:t>
+      </w:r>
+      <w:r>
+        <w:rPr>
+          <w:rStyle w:val="Fotnotereferanse"/>
+        </w:rPr>
+        <w:footnoteReference w:id="6"/>
+      </w:r>
+      <w:r>
+        <w:rPr>
+          <w:lang w:val="en-US"/>
+        </w:rPr>
+        <w:t>, the initial handshake can be done via traditional HTTP (</w:t>
+      </w:r>
+      <w:r>
+        <w:rPr>
+          <w:color w:val="FF0000"/>
+          <w:lang w:val="en-US"/>
+        </w:rPr>
+        <w:t>T</w:t>
+      </w:r>
+      <w:r>
+        <w:rPr>
+          <w:color w:val="FF0000"/>
+          <w:lang w:val="en-US"/>
+        </w:rPr>
+        <w:t>ODO: figure 4-1</w:t>
+      </w:r>
+      <w:r>
+        <w:rPr>
+          <w:lang w:val="en-US"/>
+        </w:rPr>
+        <w:t>). The client states that it wants to use WebSockets, and the server sends a response if it supports it</w:t>
+      </w:r>
+      <w:r>
+        <w:rPr>
+          <w:rStyle w:val="Fotnotereferanse"/>
+        </w:rPr>
+        <w:footnoteReference w:id="7"/>
+      </w:r>
+      <w:r>
+        <w:rPr>
+          <w:lang w:val="en-US"/>
+        </w:rPr>
+        <w:t>. Doing it in this way ensures backwards compatibility with older browsers that don't support WebSockets, and allows developers to make their applications fall back to the old HTTP-ways of accomplishing real-time.</w:t>
+      </w:r>
+    </w:p>
+    <w:p>
+      <w:pPr>
+        <w:rPr>
+          <w:lang w:val="en-US"/>
+        </w:rPr>
+      </w:pPr>
+      <w:r>
+        <w:rPr>
+          <w:lang w:val="en-US"/>
+        </w:rPr>
+        <w:t xml:space="preserve">Sending messages back and forth once the connection is up, is a lot more efficient than what HTTP can provide, and it has a lot less overhead too. Header-data in request/response headers in HTTP may accumulate to </w:t>
+      </w:r>
+      <w:bookmarkStart w:id="10" w:name="hundreds_of_bytes"/>
+      <w:r>
+        <w:rPr>
+          <w:lang w:val="en-US"/>
+        </w:rPr>
+        <w:t xml:space="preserve">hundreds of bytes </w:t>
+      </w:r>
+      <w:bookmarkEnd w:id="10"/>
+      <w:r>
+        <w:rPr>
+          <w:lang w:val="en-US"/>
+        </w:rPr>
+        <w:t>(</w:t>
+      </w:r>
+      <w:r>
+        <w:rPr>
+          <w:color w:val="FF0000"/>
+          <w:lang w:val="en-US"/>
+        </w:rPr>
+        <w:t xml:space="preserve">TODO: (10): Pro </w:t>
+      </w:r>
+      <w:r>
+        <w:rPr>
+          <w:color w:val="FF0000"/>
+          <w:lang w:val="en-US"/>
+        </w:rPr>
+        <w:t>Html5</w:t>
+      </w:r>
+      <w:r>
+        <w:rPr>
+          <w:lang w:val="en-US"/>
+        </w:rPr>
+        <w:t>)</w:t>
+      </w:r>
+      <w:r>
+        <w:rPr>
+          <w:lang w:val="en-US"/>
+        </w:rPr>
+        <w:t>, while WebSockets sends messages in frames with only two bytes overhead (</w:t>
+      </w:r>
+      <w:r>
+        <w:rPr>
+          <w:color w:val="FF0000"/>
+          <w:lang w:val="en-US"/>
+        </w:rPr>
+        <w:t>TODO: (21): About WS</w:t>
+      </w:r>
+      <w:r>
+        <w:rPr>
+          <w:lang w:val="en-US"/>
+        </w:rPr>
+        <w:t>). Frames can be sent both ways at the same time eliminating the need for more than one request at the same time (</w:t>
+      </w:r>
+      <w:r>
+        <w:rPr>
+          <w:color w:val="FF0000"/>
+          <w:lang w:val="en-US"/>
+        </w:rPr>
+        <w:t>T</w:t>
+      </w:r>
+      <w:r>
+        <w:rPr>
+          <w:color w:val="FF0000"/>
+          <w:lang w:val="en-US"/>
+        </w:rPr>
+        <w:t>ODO: figure 4-2</w:t>
+      </w:r>
+      <w:r>
+        <w:rPr>
+          <w:lang w:val="en-US"/>
+        </w:rPr>
+        <w:t>).</w:t>
+      </w:r>
+    </w:p>
+    <w:p>
+      <w:pPr>
+        <w:pStyle w:val="Overskrift3"/>
+        <w:rPr>
+          <w:lang w:val="en-US"/>
+        </w:rPr>
+      </w:pPr>
+      <w:r>
+        <w:rPr>
+          <w:lang w:val="en-US"/>
+        </w:rPr>
+        <w:lastRenderedPageBreak/>
+        <w:t>The WebSockets API</w:t>
+      </w:r>
+    </w:p>
+    <w:p>
+      <w:pPr>
+        <w:rPr>
+          <w:color w:val="000000" w:themeColor="text1"/>
+          <w:lang w:val="en-US"/>
+        </w:rPr>
+      </w:pPr>
+      <w:r>
+        <w:rPr>
+          <w:lang w:val="en-US"/>
+        </w:rPr>
+        <w:t>As with Server-Sent Events</w:t>
+      </w:r>
+      <w:r>
+        <w:rPr>
+          <w:color w:val="000000" w:themeColor="text1"/>
+          <w:lang w:val="en-US"/>
+        </w:rPr>
+        <w:t xml:space="preserve">, WebSockets has its own API </w:t>
+      </w:r>
+      <w:r>
+        <w:rPr>
+          <w:color w:val="000000" w:themeColor="text1"/>
+          <w:lang w:val="en-US"/>
+        </w:rPr>
+        <w:t>(</w:t>
+      </w:r>
+      <w:r>
+        <w:rPr>
+          <w:color w:val="FF0000"/>
+          <w:lang w:val="en-US"/>
+        </w:rPr>
+        <w:t>TODO: (22): WS API</w:t>
+      </w:r>
+      <w:r>
+        <w:rPr>
+          <w:color w:val="000000" w:themeColor="text1"/>
+          <w:lang w:val="en-US"/>
+        </w:rPr>
+        <w:t>)</w:t>
+      </w:r>
+      <w:r>
+        <w:rPr>
+          <w:color w:val="000000" w:themeColor="text1"/>
+          <w:lang w:val="en-US"/>
+        </w:rPr>
+        <w:t xml:space="preserve">, that provide the </w:t>
+      </w:r>
+      <w:r>
+        <w:rPr>
+          <w:i/>
+          <w:color w:val="000000" w:themeColor="text1"/>
+          <w:lang w:val="en-US"/>
+        </w:rPr>
+        <w:t>WebSocket</w:t>
+      </w:r>
+      <w:r>
+        <w:rPr>
+          <w:color w:val="000000" w:themeColor="text1"/>
+          <w:lang w:val="en-US"/>
+        </w:rPr>
+        <w:t xml:space="preserve"> interface. This API is a little simpler than the </w:t>
+      </w:r>
+      <w:proofErr w:type="spellStart"/>
+      <w:r>
+        <w:rPr>
+          <w:color w:val="000000" w:themeColor="text1"/>
+          <w:lang w:val="en-US"/>
+        </w:rPr>
+        <w:t>EventSource</w:t>
+      </w:r>
+      <w:proofErr w:type="spellEnd"/>
+      <w:r>
+        <w:rPr>
+          <w:color w:val="000000" w:themeColor="text1"/>
+          <w:lang w:val="en-US"/>
+        </w:rPr>
+        <w:t xml:space="preserve"> interface in my mind, having no support for custom events; just for open, close, receiving a message and error.</w:t>
+      </w:r>
+    </w:p>
+    <w:p>
+      <w:pPr>
+        <w:rPr>
+          <w:lang w:val="en-US"/>
+        </w:rPr>
+      </w:pPr>
+      <w:r>
+        <w:rPr>
+          <w:lang w:val="en-US"/>
+        </w:rPr>
+        <w:t xml:space="preserve">Providing an easy way to send messages through the </w:t>
+      </w:r>
+      <w:r>
+        <w:rPr>
+          <w:i/>
+          <w:lang w:val="en-US"/>
+        </w:rPr>
+        <w:t>send</w:t>
+      </w:r>
+      <w:r>
+        <w:rPr>
+          <w:lang w:val="en-US"/>
+        </w:rPr>
+        <w:t xml:space="preserve"> function and an attribute for keeping track of buffered data on the client-side, </w:t>
+      </w:r>
+      <w:proofErr w:type="spellStart"/>
+      <w:r>
+        <w:rPr>
+          <w:i/>
+          <w:lang w:val="en-US"/>
+        </w:rPr>
+        <w:t>bufferedAmount</w:t>
+      </w:r>
+      <w:proofErr w:type="spellEnd"/>
+      <w:r>
+        <w:rPr>
+          <w:i/>
+          <w:lang w:val="en-US"/>
+        </w:rPr>
+        <w:t>,</w:t>
+      </w:r>
+      <w:r>
+        <w:rPr>
+          <w:lang w:val="en-US"/>
+        </w:rPr>
+        <w:t xml:space="preserve"> the API is rather powerful for developers in spite of being quite simple. The simplicity is, however, in accordance with the intention of the protocol:</w:t>
+      </w:r>
+    </w:p>
+    <w:p>
+      <w:pPr>
+        <w:ind w:left="567" w:right="567"/>
+      </w:pPr>
+      <w:r>
+        <w:rPr>
+          <w:i/>
+          <w:lang w:val="en-US"/>
+        </w:rPr>
+        <w:t>"Basically it is intended to  be as close to just exposing raw TCP to script as possible given the constraints of the Web."</w:t>
+      </w:r>
+      <w:r>
+        <w:rPr>
+          <w:lang w:val="en-US"/>
+        </w:rPr>
+        <w:t xml:space="preserve"> </w:t>
+      </w:r>
+      <w:r>
+        <w:rPr>
+          <w:lang w:val="en-US"/>
+        </w:rPr>
+        <w:t>(</w:t>
+      </w:r>
+      <w:r>
+        <w:rPr>
+          <w:color w:val="FF0000"/>
+          <w:lang w:val="en-US"/>
+        </w:rPr>
+        <w:t>TODO: (20): WS protocol, section 1.5</w:t>
+      </w:r>
+      <w:r>
+        <w:rPr>
+          <w:lang w:val="en-US"/>
+        </w:rPr>
+        <w:t>)</w:t>
+      </w:r>
     </w:p>
     <w:p>
       <w:pPr>
@@ -3443,18 +3944,18 @@
           <w:lang w:val="en-US"/>
         </w:rPr>
       </w:pPr>
-      <w:bookmarkStart w:id="10" w:name="_Toc360290233"/>
-      <w:bookmarkStart w:id="11" w:name="_Ref360372734"/>
-      <w:bookmarkStart w:id="12" w:name="_Ref362290876"/>
+      <w:bookmarkStart w:id="11" w:name="_Toc360290233"/>
+      <w:bookmarkStart w:id="12" w:name="_Ref360372734"/>
+      <w:bookmarkStart w:id="13" w:name="_Ref362290876"/>
       <w:r>
         <w:rPr>
           <w:lang w:val="en-US"/>
         </w:rPr>
         <w:t>Selection criteria</w:t>
       </w:r>
-      <w:bookmarkEnd w:id="10"/>
       <w:bookmarkEnd w:id="11"/>
       <w:bookmarkEnd w:id="12"/>
+      <w:bookmarkEnd w:id="13"/>
     </w:p>
     <w:p>
       <w:pPr>
@@ -3540,6 +4041,7 @@
         <w:rPr>
           <w:lang w:val="en-US"/>
         </w:rPr>
+        <w:lastRenderedPageBreak/>
         <w:t>Fallbacks</w:t>
       </w:r>
     </w:p>
@@ -3565,14 +4067,7 @@
         <w:rPr>
           <w:lang w:val="en-US"/>
         </w:rPr>
-        <w:t xml:space="preserve"> are </w:t>
-      </w:r>
-      <w:r>
-        <w:rPr>
-          <w:lang w:val="en-US"/>
-        </w:rPr>
-        <w:lastRenderedPageBreak/>
-        <w:t>unavailable to older browsers. Therefore, a good real time framework has fallbacks in order to support as many browsers as possible. If a framework has support for one transport only, it is not</w:t>
+        <w:t xml:space="preserve"> are unavailable to older browsers. Therefore, a good real time framework has fallbacks in order to support as many browsers as possible. If a framework has support for one transport only, it is not</w:t>
       </w:r>
       <w:r>
         <w:rPr>
@@ -3859,6 +4354,7 @@
           <w:b/>
           <w:lang w:val="en-US"/>
         </w:rPr>
+        <w:lastRenderedPageBreak/>
         <w:t>Collaborators:</w:t>
       </w:r>
       <w:r>
@@ -3879,7 +4375,6 @@
         <w:rPr>
           <w:lang w:val="en-US"/>
         </w:rPr>
-        <w:lastRenderedPageBreak/>
         <w:t>Evaluation process</w:t>
       </w:r>
     </w:p>
@@ -4101,7 +4596,7 @@
           <w:rStyle w:val="Fotnotereferanse"/>
           <w:lang w:val="en-US"/>
         </w:rPr>
-        <w:footnoteReference w:id="6"/>
+        <w:footnoteReference w:id="8"/>
       </w:r>
       <w:r>
         <w:rPr>
@@ -4176,7 +4671,7 @@
           <w:rStyle w:val="Fotnotereferanse"/>
           <w:lang w:val="en-US"/>
         </w:rPr>
-        <w:footnoteReference w:id="7"/>
+        <w:footnoteReference w:id="9"/>
       </w:r>
       <w:r>
         <w:rPr>
@@ -4207,7 +4702,7 @@
           <w:rStyle w:val="Fotnotereferanse"/>
           <w:lang w:val="en-US"/>
         </w:rPr>
-        <w:footnoteReference w:id="8"/>
+        <w:footnoteReference w:id="10"/>
       </w:r>
       <w:r>
         <w:rPr>
@@ -4312,14 +4807,14 @@
         <w:rPr>
           <w:lang w:val="en-US"/>
         </w:rPr>
-        <w:t xml:space="preserve">Real time applications also have one other use case: client to client communication (via the server). So called “peer to peer” communication is not part of the specification of the test application simply because it is a subset of simple one to one communication from client to server. The only real difference is that the outgoing message from the server would go to a different client than the origin. </w:t>
+        <w:t xml:space="preserve">Real time applications also have one other use case: client to client communication (via the server). So called “peer to peer” communication is not part of the specification of the test application simply </w:t>
       </w:r>
       <w:r>
         <w:rPr>
           <w:lang w:val="en-US"/>
         </w:rPr>
         <w:lastRenderedPageBreak/>
-        <w:t>Technically this is not worth testing in the test application. It will, however, be a part of the performance test cases (</w:t>
+        <w:t>because it is a subset of simple one to one communication from client to server. The only real difference is that the outgoing message from the server would go to a different client than the origin. Technically this is not worth testing in the test application. It will, however, be a part of the performance test cases (</w:t>
       </w:r>
       <w:r>
         <w:rPr>
@@ -4618,7 +5113,14 @@
         <w:rPr>
           <w:lang w:val="en-US"/>
         </w:rPr>
-        <w:t>)? If not, does other, established IDEs support it? Or are you forced to use a basic text editor? Having a good IDE is very useful, especially when working with new technologies. However, it isn’t much help if the IntelliSense support is non-existent. And even more important is debugging opportunities on both client and server. All of these together makes up the coding environment, and I believe having a solid environment is crucial for getting people to use a framework.</w:t>
+        <w:t xml:space="preserve">)? If not, does other, established IDEs support it? Or are you forced to use a basic text editor? Having a good IDE is very useful, especially when working with new technologies. However, it isn’t much help if the IntelliSense support is non-existent. And even more important is debugging opportunities on both client and </w:t>
+      </w:r>
+      <w:r>
+        <w:rPr>
+          <w:lang w:val="en-US"/>
+        </w:rPr>
+        <w:lastRenderedPageBreak/>
+        <w:t>server. All of these together makes up the coding environment, and I believe having a solid environment is crucial for getting people to use a framework.</w:t>
       </w:r>
     </w:p>
     <w:p>
@@ -4632,7 +5134,6 @@
         <w:rPr>
           <w:lang w:val="en-US"/>
         </w:rPr>
-        <w:lastRenderedPageBreak/>
         <w:t>Code structuring</w:t>
       </w:r>
     </w:p>
@@ -4659,7 +5160,7 @@
           <w:rStyle w:val="Fotnotereferanse"/>
           <w:lang w:val="en-US"/>
         </w:rPr>
-        <w:footnoteReference w:id="9"/>
+        <w:footnoteReference w:id="11"/>
       </w:r>
       <w:r>
         <w:rPr>
@@ -4957,7 +5458,7 @@
           <w:lang w:val="en-US"/>
         </w:rPr>
       </w:pPr>
-      <w:bookmarkStart w:id="13" w:name="_Toc360290234"/>
+      <w:bookmarkStart w:id="14" w:name="_Toc360290234"/>
       <w:r>
         <w:rPr>
           <w:lang w:val="en-US"/>
@@ -4985,7 +5486,7 @@
         </w:rPr>
         <w:t>)</w:t>
       </w:r>
-      <w:bookmarkEnd w:id="13"/>
+      <w:bookmarkEnd w:id="14"/>
     </w:p>
     <w:p>
       <w:pPr>
@@ -4994,7 +5495,7 @@
           <w:lang w:val="en-US"/>
         </w:rPr>
       </w:pPr>
-      <w:bookmarkStart w:id="14" w:name="_Toc360290235"/>
+      <w:bookmarkStart w:id="15" w:name="_Toc360290235"/>
       <w:r>
         <w:rPr>
           <w:lang w:val="en-US"/>
@@ -5021,7 +5522,7 @@
         </w:rPr>
         <w:t>)</w:t>
       </w:r>
-      <w:bookmarkEnd w:id="14"/>
+      <w:bookmarkEnd w:id="15"/>
     </w:p>
     <w:p>
       <w:pPr>
@@ -5030,14 +5531,14 @@
           <w:lang w:val="en-US"/>
         </w:rPr>
       </w:pPr>
-      <w:bookmarkStart w:id="15" w:name="_Toc360290236"/>
+      <w:bookmarkStart w:id="16" w:name="_Toc360290236"/>
       <w:r>
         <w:rPr>
           <w:lang w:val="en-US"/>
         </w:rPr>
         <w:t>Results? Or under each part?</w:t>
       </w:r>
-      <w:bookmarkEnd w:id="15"/>
+      <w:bookmarkEnd w:id="16"/>
     </w:p>
     <w:p>
       <w:pPr>
@@ -5090,14 +5591,14 @@
           <w:lang w:val="en-US"/>
         </w:rPr>
       </w:pPr>
-      <w:bookmarkStart w:id="16" w:name="_Toc360290237"/>
+      <w:bookmarkStart w:id="17" w:name="_Toc360290237"/>
       <w:r>
         <w:rPr>
           <w:lang w:val="en-US"/>
         </w:rPr>
         <w:t>Conclusion</w:t>
       </w:r>
-      <w:bookmarkEnd w:id="16"/>
+      <w:bookmarkEnd w:id="17"/>
     </w:p>
     <w:sectPr>
       <w:pgSz w:w="11906" w:h="16838"/>
@@ -5156,7 +5657,7 @@
             <w:rPr>
               <w:noProof/>
             </w:rPr>
-            <w:t>5</w:t>
+            <w:t>6</w:t>
           </w:r>
         </w:fldSimple>
       </w:p>
@@ -5334,17 +5835,61 @@
         <w:rPr>
           <w:lang w:val="en-US"/>
         </w:rPr>
-        <w:t xml:space="preserve"> </w:t>
-      </w:r>
-      <w:r>
-        <w:rPr>
-          <w:lang w:val="en-US"/>
-        </w:rPr>
-        <w:t xml:space="preserve">Internet Engineering Task Force - Request for Comment series: see http://www.rfc-editor.org/ </w:t>
+        <w:t xml:space="preserve"> Internet Engineering Task Force - Request for Comment series: see http://www.rfc-editor.org/ </w:t>
       </w:r>
     </w:p>
   </w:footnote>
   <w:footnote w:id="6">
+    <w:p>
+      <w:pPr>
+        <w:pStyle w:val="Fotnotetekst"/>
+        <w:rPr>
+          <w:lang w:val="en-US"/>
+        </w:rPr>
+      </w:pPr>
+      <w:r>
+        <w:rPr>
+          <w:rStyle w:val="Fotnotereferanse"/>
+        </w:rPr>
+        <w:footnoteRef/>
+      </w:r>
+      <w:r>
+        <w:rPr>
+          <w:lang w:val="en-US"/>
+        </w:rPr>
+        <w:t xml:space="preserve"> </w:t>
+      </w:r>
+      <w:r>
+        <w:rPr>
+          <w:lang w:val="en-US"/>
+        </w:rPr>
+        <w:t>The WebSocket counterparts are ws and wss.</w:t>
+      </w:r>
+    </w:p>
+  </w:footnote>
+  <w:footnote w:id="7">
+    <w:p>
+      <w:pPr>
+        <w:pStyle w:val="Fotnotetekst"/>
+        <w:rPr>
+          <w:lang w:val="en-US"/>
+        </w:rPr>
+      </w:pPr>
+      <w:r>
+        <w:rPr>
+          <w:rStyle w:val="Fotnotereferanse"/>
+        </w:rPr>
+        <w:footnoteRef/>
+      </w:r>
+      <w:r>
+        <w:rPr>
+          <w:lang w:val="en-US"/>
+        </w:rPr>
+        <w:t xml:space="preserve"> Status code 101</w:t>
+      </w:r>
+    </w:p>
+  </w:footnote>
+  <w:footnote w:id="8">
     <w:p>
       <w:pPr>
         <w:pStyle w:val="Fotnotetekst"/>
@@ -5381,7 +5926,7 @@
       </w:r>
     </w:p>
   </w:footnote>
-  <w:footnote w:id="7">
+  <w:footnote w:id="9">
     <w:p>
       <w:pPr>
         <w:pStyle w:val="Fotnotetekst"/>
@@ -5409,7 +5954,7 @@
       </w:r>
     </w:p>
   </w:footnote>
-  <w:footnote w:id="8">
+  <w:footnote w:id="10">
     <w:p>
       <w:pPr>
         <w:pStyle w:val="Fotnotetekst"/>
@@ -5440,7 +5985,7 @@
       </w:hyperlink>
     </w:p>
   </w:footnote>
-  <w:footnote w:id="9">
+  <w:footnote w:id="11">
     <w:p>
       <w:pPr>
         <w:pStyle w:val="Fotnotetekst"/>
@@ -7062,7 +7607,7 @@
 </file>
 
 <file path=customXml/itemProps1.xml><?xml version="1.0" encoding="utf-8"?>
-<ds:datastoreItem xmlns:ds="http://schemas.openxmlformats.org/officeDocument/2006/customXml" ds:itemID="{F17F5FDE-E8ED-4230-A953-D3DD2D03757D}">
+<ds:datastoreItem xmlns:ds="http://schemas.openxmlformats.org/officeDocument/2006/customXml" ds:itemID="{5C4D8FD2-DE8F-4D7A-A4DD-F5C1B488EBD3}">
   <ds:schemaRefs>
     <ds:schemaRef ds:uri="http://schemas.openxmlformats.org/officeDocument/2006/bibliography"/>
   </ds:schemaRefs>

</xml_diff>

<commit_message>
Section 5.1 from essay into thesis
</commit_message>
<xml_diff>
--- a/Thesis/Workingdoc(no pics or crossrefs).docx
+++ b/Thesis/Workingdoc(no pics or crossrefs).docx
@@ -3708,6 +3708,655 @@
     </w:p>
     <w:p>
       <w:pPr>
+        <w:pStyle w:val="Overskrift2"/>
+        <w:rPr>
+          <w:lang w:val="en-US"/>
+        </w:rPr>
+      </w:pPr>
+      <w:r>
+        <w:rPr>
+          <w:lang w:val="en-US"/>
+        </w:rPr>
+        <w:t>Drawbacks of HTTP techniques</w:t>
+      </w:r>
+    </w:p>
+    <w:p>
+      <w:r>
+        <w:rPr>
+          <w:lang w:val="en-US"/>
+        </w:rPr>
+        <w:t>In section (</w:t>
+      </w:r>
+      <w:r>
+        <w:rPr>
+          <w:color w:val="FF0000"/>
+          <w:lang w:val="en-US"/>
+        </w:rPr>
+        <w:t>TODO: real-time http</w:t>
+      </w:r>
+      <w:r>
+        <w:rPr>
+          <w:lang w:val="en-US"/>
+        </w:rPr>
+        <w:t>),</w:t>
+      </w:r>
+      <w:r>
+        <w:rPr>
+          <w:color w:val="4F81BD" w:themeColor="accent1"/>
+          <w:lang w:val="en-US"/>
+        </w:rPr>
+        <w:t xml:space="preserve"> </w:t>
+      </w:r>
+      <w:r>
+        <w:rPr>
+          <w:lang w:val="en-US"/>
+        </w:rPr>
+        <w:t xml:space="preserve">I gave a rudimentary description of different ways to achieve real-time, or near real-time, communication with HTTP. They mostly work in the same way, but uses some different settings for keeping connections open and pushing messages to the client. Most used is probably long-polling, mainly because it is supported by even the oldest browsers. </w:t>
+      </w:r>
+      <w:proofErr w:type="spellStart"/>
+      <w:r>
+        <w:t>However</w:t>
+      </w:r>
+      <w:proofErr w:type="spellEnd"/>
+      <w:r>
+        <w:t xml:space="preserve">, </w:t>
+      </w:r>
+      <w:proofErr w:type="spellStart"/>
+      <w:r>
+        <w:t>there</w:t>
+      </w:r>
+      <w:proofErr w:type="spellEnd"/>
+      <w:r>
+        <w:t xml:space="preserve"> </w:t>
+      </w:r>
+      <w:proofErr w:type="spellStart"/>
+      <w:r>
+        <w:t>are</w:t>
+      </w:r>
+      <w:proofErr w:type="spellEnd"/>
+      <w:r>
+        <w:t xml:space="preserve"> </w:t>
+      </w:r>
+      <w:proofErr w:type="spellStart"/>
+      <w:r>
+        <w:t>also</w:t>
+      </w:r>
+      <w:proofErr w:type="spellEnd"/>
+      <w:r>
+        <w:t xml:space="preserve"> </w:t>
+      </w:r>
+      <w:proofErr w:type="spellStart"/>
+      <w:r>
+        <w:t>some</w:t>
+      </w:r>
+      <w:proofErr w:type="spellEnd"/>
+      <w:r>
+        <w:t xml:space="preserve"> </w:t>
+      </w:r>
+      <w:proofErr w:type="spellStart"/>
+      <w:r>
+        <w:t>issues</w:t>
+      </w:r>
+      <w:proofErr w:type="spellEnd"/>
+      <w:r>
+        <w:t>.</w:t>
+      </w:r>
+    </w:p>
+    <w:p>
+      <w:pPr>
+        <w:pStyle w:val="Overskrift3"/>
+        <w:rPr>
+          <w:lang w:val="en-US"/>
+        </w:rPr>
+      </w:pPr>
+      <w:r>
+        <w:rPr>
+          <w:lang w:val="en-US"/>
+        </w:rPr>
+        <w:t>Really real-time?</w:t>
+      </w:r>
+    </w:p>
+    <w:p>
+      <w:pPr>
+        <w:rPr>
+          <w:lang w:val="en-US"/>
+        </w:rPr>
+      </w:pPr>
+      <w:r>
+        <w:rPr>
+          <w:lang w:val="en-US"/>
+        </w:rPr>
+        <w:t xml:space="preserve">Long-polling builds upon the idea of polling, but whereas polling is a very naïve approach, long-polling is a lot smarter. One of the major issues with normal polling is how to determine the interval in which the server should be polled. </w:t>
+      </w:r>
+    </w:p>
+    <w:p>
+      <w:pPr>
+        <w:spacing w:before="100" w:beforeAutospacing="1"/>
+        <w:rPr>
+          <w:lang w:val="en-US"/>
+        </w:rPr>
+      </w:pPr>
+      <w:r>
+        <w:rPr>
+          <w:lang w:val="en-US"/>
+        </w:rPr>
+        <w:t>Thinking real-time, one might want to say that the client should make a new request each time it receives the response of the last. However, this would soon cause any server to crash – unless you have some serious load balancing technology on top, which in turn would lead to a rather expensive solution. Polling the server very often, would also increase the amount of empty responses in cases where data comes to the server in a pulse like manner as shown in (</w:t>
+      </w:r>
+      <w:r>
+        <w:rPr>
+          <w:color w:val="FF0000"/>
+          <w:lang w:val="en-US"/>
+        </w:rPr>
+        <w:t>TODO: figure 5-1</w:t>
+      </w:r>
+      <w:r>
+        <w:rPr>
+          <w:lang w:val="en-US"/>
+        </w:rPr>
+        <w:t>)</w:t>
+      </w:r>
+      <w:r>
+        <w:rPr>
+          <w:lang w:val="en-US"/>
+        </w:rPr>
+        <w:t xml:space="preserve">on page </w:t>
+      </w:r>
+      <w:r>
+        <w:rPr>
+          <w:lang w:val="en-US"/>
+        </w:rPr>
+        <w:t>(</w:t>
+      </w:r>
+      <w:r>
+        <w:rPr>
+          <w:color w:val="FF0000"/>
+          <w:lang w:val="en-US"/>
+        </w:rPr>
+        <w:t xml:space="preserve">TODO: </w:t>
+      </w:r>
+      <w:proofErr w:type="spellStart"/>
+      <w:r>
+        <w:rPr>
+          <w:color w:val="FF0000"/>
+          <w:lang w:val="en-US"/>
+        </w:rPr>
+        <w:t>pageref</w:t>
+      </w:r>
+      <w:proofErr w:type="spellEnd"/>
+      <w:r>
+        <w:rPr>
+          <w:lang w:val="en-US"/>
+        </w:rPr>
+        <w:t>)</w:t>
+      </w:r>
+      <w:r>
+        <w:rPr>
+          <w:lang w:val="en-US"/>
+        </w:rPr>
+        <w:t>.</w:t>
+      </w:r>
+      <w:r>
+        <w:rPr>
+          <w:lang w:val="en-US"/>
+        </w:rPr>
+        <w:t xml:space="preserve"> </w:t>
+      </w:r>
+    </w:p>
+    <w:p>
+      <w:pPr>
+        <w:rPr>
+          <w:lang w:val="en-US"/>
+        </w:rPr>
+      </w:pPr>
+      <w:r>
+        <w:rPr>
+          <w:lang w:val="en-US"/>
+        </w:rPr>
+        <w:t>How about a longer interval then? Well, with a longer interval, the longer it takes before new data is received, thus making the application less real-time. Even with piggybacking, one cannot achieve anything close to real-time with a longer interval unless the server receives new data at a regular, known interval. As long as this interval isn’t too short, polling may be a good choice for such scenarios. A weather application for instance, might get new updates every hour, which easily can be retrieved by the client using polling.</w:t>
+      </w:r>
+    </w:p>
+    <w:p>
+      <w:pPr>
+        <w:pStyle w:val="Overskrift3"/>
+        <w:rPr>
+          <w:lang w:val="en-US"/>
+        </w:rPr>
+      </w:pPr>
+      <w:r>
+        <w:rPr>
+          <w:lang w:val="en-US"/>
+        </w:rPr>
+        <w:t>When long-polling becomes polling</w:t>
+      </w:r>
+    </w:p>
+    <w:p>
+      <w:pPr>
+        <w:rPr>
+          <w:lang w:val="en-US"/>
+        </w:rPr>
+      </w:pPr>
+      <w:r>
+        <w:rPr>
+          <w:lang w:val="en-US"/>
+        </w:rPr>
+        <w:t xml:space="preserve">As I said, long-polling is a lot smarter than polling. Letting the server keep the request open over a longer period of time, ensures that the number of unnecessary requests is a lot less than with polling. Though if the server receives updates at a high rate,  the connection will never be able to stay open. Each time the client tries to initiate long-polling, there is always something there waiting for it that makes the server respond immediately </w:t>
+      </w:r>
+      <w:r>
+        <w:rPr>
+          <w:lang w:val="en-US"/>
+        </w:rPr>
+        <w:t>(</w:t>
+      </w:r>
+      <w:r>
+        <w:rPr>
+          <w:color w:val="FF0000"/>
+          <w:lang w:val="en-US"/>
+        </w:rPr>
+        <w:t xml:space="preserve">TODO: (10): Pro </w:t>
+      </w:r>
+      <w:r>
+        <w:rPr>
+          <w:color w:val="FF0000"/>
+          <w:lang w:val="en-US"/>
+        </w:rPr>
+        <w:t>Html5</w:t>
+      </w:r>
+      <w:r>
+        <w:rPr>
+          <w:lang w:val="en-US"/>
+        </w:rPr>
+        <w:t>)</w:t>
+      </w:r>
+      <w:r>
+        <w:rPr>
+          <w:lang w:val="en-US"/>
+        </w:rPr>
+        <w:t xml:space="preserve"> – effectively making long-polling work just as regular polling at a short interval. Comparing (</w:t>
+      </w:r>
+      <w:r>
+        <w:rPr>
+          <w:color w:val="FF0000"/>
+          <w:lang w:val="en-US"/>
+        </w:rPr>
+        <w:t>TODO: figure 5-1</w:t>
+      </w:r>
+      <w:r>
+        <w:rPr>
+          <w:lang w:val="en-US"/>
+        </w:rPr>
+        <w:t xml:space="preserve">) </w:t>
+      </w:r>
+      <w:r>
+        <w:rPr>
+          <w:lang w:val="en-US"/>
+        </w:rPr>
+        <w:t>to (</w:t>
+      </w:r>
+      <w:r>
+        <w:rPr>
+          <w:color w:val="FF0000"/>
+          <w:lang w:val="en-US"/>
+        </w:rPr>
+        <w:t>TODO: figure 5-3</w:t>
+      </w:r>
+      <w:r>
+        <w:rPr>
+          <w:lang w:val="en-US"/>
+        </w:rPr>
+        <w:t xml:space="preserve">), </w:t>
+      </w:r>
+      <w:r>
+        <w:rPr>
+          <w:lang w:val="en-US"/>
+        </w:rPr>
+        <w:lastRenderedPageBreak/>
+        <w:t>one can clearly see that long-polling does not outperform polling as long as the server-side updates are very frequent.</w:t>
+      </w:r>
+    </w:p>
+    <w:p>
+      <w:pPr>
+        <w:rPr>
+          <w:lang w:val="en-US"/>
+        </w:rPr>
+      </w:pPr>
+      <w:proofErr w:type="spellStart"/>
+      <w:r>
+        <w:rPr>
+          <w:lang w:val="en-US"/>
+        </w:rPr>
+        <w:t>Norges</w:t>
+      </w:r>
+      <w:proofErr w:type="spellEnd"/>
+      <w:r>
+        <w:rPr>
+          <w:lang w:val="en-US"/>
+        </w:rPr>
+        <w:t xml:space="preserve"> Bank Investment Management</w:t>
+      </w:r>
+      <w:r>
+        <w:rPr>
+          <w:rStyle w:val="Fotnotereferanse"/>
+        </w:rPr>
+        <w:footnoteReference w:id="8"/>
+      </w:r>
+      <w:r>
+        <w:rPr>
+          <w:lang w:val="en-US"/>
+        </w:rPr>
+        <w:t xml:space="preserve"> provides a counter on their homepage that shows the total value of the Norwegian Government Pension Fund. If each change in that number was a response from the server, it wouldn’t matter if it was polling or long-polling in use – the load on their network would be quite substantial in a short time. This little widget</w:t>
+      </w:r>
+      <w:r>
+        <w:rPr>
+          <w:lang w:val="en-US"/>
+        </w:rPr>
+        <w:t>,</w:t>
+      </w:r>
+      <w:r>
+        <w:rPr>
+          <w:lang w:val="en-US"/>
+        </w:rPr>
+        <w:t xml:space="preserve"> though</w:t>
+      </w:r>
+      <w:r>
+        <w:rPr>
+          <w:lang w:val="en-US"/>
+        </w:rPr>
+        <w:t>,</w:t>
+      </w:r>
+      <w:r>
+        <w:rPr>
+          <w:lang w:val="en-US"/>
+        </w:rPr>
+        <w:t xml:space="preserve"> actually fakes real-time as it polls the server every 30 seconds and gets the values from the past 30 seconds.</w:t>
+      </w:r>
+    </w:p>
+    <w:p>
+      <w:pPr>
+        <w:pStyle w:val="Overskrift3"/>
+        <w:rPr>
+          <w:lang w:val="en-US"/>
+        </w:rPr>
+      </w:pPr>
+      <w:r>
+        <w:rPr>
+          <w:lang w:val="en-US"/>
+        </w:rPr>
+        <w:t>Streaming techniques</w:t>
+      </w:r>
+    </w:p>
+    <w:p>
+      <w:pPr>
+        <w:rPr>
+          <w:lang w:val="en-US"/>
+        </w:rPr>
+      </w:pPr>
+      <w:r>
+        <w:rPr>
+          <w:lang w:val="en-US"/>
+        </w:rPr>
+        <w:t xml:space="preserve">Using streaming techniques is a different approach than having the client poll for data. With HTTP-streaming and Server-Sent Events, the server is the initiating part rather than the client. One could argue that Server Sent-Events isn’t streaming, but it builds upon some of the same ideas as streaming does with its push approach (even though it can be configured to work more like long-polling – see section </w:t>
+      </w:r>
+      <w:r>
+        <w:rPr>
+          <w:lang w:val="en-US"/>
+        </w:rPr>
+        <w:t>(</w:t>
+      </w:r>
+      <w:r>
+        <w:rPr>
+          <w:color w:val="FF0000"/>
+          <w:lang w:val="en-US"/>
+        </w:rPr>
+        <w:t xml:space="preserve">TODO: </w:t>
+      </w:r>
+      <w:proofErr w:type="spellStart"/>
+      <w:r>
+        <w:rPr>
+          <w:color w:val="FF0000"/>
+          <w:lang w:val="en-US"/>
+        </w:rPr>
+        <w:t>sse</w:t>
+      </w:r>
+      <w:proofErr w:type="spellEnd"/>
+      <w:r>
+        <w:rPr>
+          <w:color w:val="FF0000"/>
+          <w:lang w:val="en-US"/>
+        </w:rPr>
+        <w:t xml:space="preserve"> section</w:t>
+      </w:r>
+      <w:r>
+        <w:rPr>
+          <w:lang w:val="en-US"/>
+        </w:rPr>
+        <w:t>)</w:t>
+      </w:r>
+      <w:r>
+        <w:rPr>
+          <w:lang w:val="en-US"/>
+        </w:rPr>
+        <w:t xml:space="preserve">). </w:t>
+      </w:r>
+    </w:p>
+    <w:p>
+      <w:pPr>
+        <w:rPr>
+          <w:lang w:val="en-US"/>
+        </w:rPr>
+      </w:pPr>
+      <w:r>
+        <w:rPr>
+          <w:lang w:val="en-US"/>
+        </w:rPr>
+        <w:t xml:space="preserve">Since the </w:t>
+      </w:r>
+      <w:fldSimple w:instr=" REF foreverframe \h  \* MERGEFORMAT ">
+        <w:r>
+          <w:rPr>
+            <w:lang w:val="en-US"/>
+          </w:rPr>
+          <w:t>forever frame</w:t>
+        </w:r>
+      </w:fldSimple>
+      <w:r>
+        <w:rPr>
+          <w:color w:val="4F81BD" w:themeColor="accent1"/>
+          <w:lang w:val="en-US"/>
+        </w:rPr>
+        <w:t xml:space="preserve"> </w:t>
+      </w:r>
+      <w:r>
+        <w:rPr>
+          <w:lang w:val="en-US"/>
+        </w:rPr>
+        <w:t xml:space="preserve">(section </w:t>
+      </w:r>
+      <w:r>
+        <w:rPr>
+          <w:lang w:val="en-US"/>
+        </w:rPr>
+        <w:t>(</w:t>
+      </w:r>
+      <w:r>
+        <w:rPr>
+          <w:color w:val="FF0000"/>
+          <w:lang w:val="en-US"/>
+        </w:rPr>
+        <w:t>TODO: forever frame section</w:t>
+      </w:r>
+      <w:r>
+        <w:rPr>
+          <w:lang w:val="en-US"/>
+        </w:rPr>
+        <w:t>)</w:t>
+      </w:r>
+      <w:r>
+        <w:rPr>
+          <w:lang w:val="en-US"/>
+        </w:rPr>
+        <w:t>)</w:t>
+      </w:r>
+      <w:r>
+        <w:rPr>
+          <w:color w:val="4F81BD" w:themeColor="accent1"/>
+          <w:lang w:val="en-US"/>
+        </w:rPr>
+        <w:t xml:space="preserve"> </w:t>
+      </w:r>
+      <w:r>
+        <w:rPr>
+          <w:lang w:val="en-US"/>
+        </w:rPr>
+        <w:t xml:space="preserve">is the far most widespread form of HTTP streaming today, I will focus only on this. While a forever frame allows the server to continuously push updates to the client wrapped up in script-tags, it is far from perfect. Client-side there has to be some extra handling to actually make the received scripts do something useful. Receiving new data in an ever-growing DOM-element, also creates some challenges related to memory management: The frame has to be cleared at regular intervals – otherwise it will take up way too much memory. </w:t>
+      </w:r>
+    </w:p>
+    <w:p>
+      <w:pPr>
+        <w:rPr>
+          <w:lang w:val="en-US"/>
+        </w:rPr>
+      </w:pPr>
+      <w:r>
+        <w:rPr>
+          <w:lang w:val="en-US"/>
+        </w:rPr>
+        <w:t>Having a persistent HTTP-connection that sends a lot of data, gives rise to another problem: Proxy-servers and firewalls</w:t>
+      </w:r>
+      <w:r>
+        <w:rPr>
+          <w:lang w:val="en-US"/>
+        </w:rPr>
+        <w:t>(</w:t>
+      </w:r>
+      <w:r>
+        <w:rPr>
+          <w:color w:val="FF0000"/>
+          <w:lang w:val="en-US"/>
+        </w:rPr>
+        <w:t xml:space="preserve">TODO: (10): Pro </w:t>
+      </w:r>
+      <w:r>
+        <w:rPr>
+          <w:color w:val="FF0000"/>
+          <w:lang w:val="en-US"/>
+        </w:rPr>
+        <w:t>Html5</w:t>
+      </w:r>
+      <w:r>
+        <w:rPr>
+          <w:lang w:val="en-US"/>
+        </w:rPr>
+        <w:t>)</w:t>
+      </w:r>
+      <w:r>
+        <w:rPr>
+          <w:lang w:val="en-US"/>
+        </w:rPr>
+        <w:t>. The nature of the HTTP-protocol may cause these to buffer the response, thus creating a lot of latency for the client</w:t>
+      </w:r>
+      <w:r>
+        <w:rPr>
+          <w:lang w:val="en-US"/>
+        </w:rPr>
+        <w:t xml:space="preserve"> (</w:t>
+      </w:r>
+      <w:r>
+        <w:rPr>
+          <w:color w:val="FF0000"/>
+          <w:lang w:val="en-US"/>
+        </w:rPr>
+        <w:t>TODO: figure 5-4</w:t>
+      </w:r>
+      <w:r>
+        <w:rPr>
+          <w:lang w:val="en-US"/>
+        </w:rPr>
+        <w:t>)</w:t>
+      </w:r>
+      <w:r>
+        <w:rPr>
+          <w:lang w:val="en-US"/>
+        </w:rPr>
+        <w:t>. Consequently, many Comet-based streaming solutions, like a forever frame, actually fall back to long-polling when buffering is used.</w:t>
+      </w:r>
+    </w:p>
+    <w:p>
+      <w:pPr>
+        <w:rPr>
+          <w:lang w:val="en-US"/>
+        </w:rPr>
+      </w:pPr>
+      <w:r>
+        <w:rPr>
+          <w:lang w:val="en-US"/>
+        </w:rPr>
+        <w:t xml:space="preserve">A forever frame makes the developer write some additional code to handle the incoming scripts. With the </w:t>
+      </w:r>
+      <w:proofErr w:type="spellStart"/>
+      <w:r>
+        <w:rPr>
+          <w:lang w:val="en-US"/>
+        </w:rPr>
+        <w:t>EventSource</w:t>
+      </w:r>
+      <w:proofErr w:type="spellEnd"/>
+      <w:r>
+        <w:rPr>
+          <w:lang w:val="en-US"/>
+        </w:rPr>
+        <w:t xml:space="preserve"> interface of Server-Sent Events, developers have a more powerful toolbox for wrapping the incoming events (see section </w:t>
+      </w:r>
+      <w:r>
+        <w:rPr>
+          <w:lang w:val="en-US"/>
+        </w:rPr>
+        <w:t>(</w:t>
+      </w:r>
+      <w:r>
+        <w:rPr>
+          <w:color w:val="FF0000"/>
+          <w:lang w:val="en-US"/>
+        </w:rPr>
+        <w:t xml:space="preserve">TODO: </w:t>
+      </w:r>
+      <w:proofErr w:type="spellStart"/>
+      <w:r>
+        <w:rPr>
+          <w:color w:val="FF0000"/>
+          <w:lang w:val="en-US"/>
+        </w:rPr>
+        <w:t>sse</w:t>
+      </w:r>
+      <w:proofErr w:type="spellEnd"/>
+      <w:r>
+        <w:rPr>
+          <w:color w:val="FF0000"/>
+          <w:lang w:val="en-US"/>
+        </w:rPr>
+        <w:t xml:space="preserve"> section</w:t>
+      </w:r>
+      <w:r>
+        <w:rPr>
+          <w:lang w:val="en-US"/>
+        </w:rPr>
+        <w:t>)</w:t>
+      </w:r>
+      <w:r>
+        <w:rPr>
+          <w:lang w:val="en-US"/>
+        </w:rPr>
+        <w:t>). Utilizing pure eventhandlers also ensures that there is no need for cleaning up after the incoming data – events are just executed and that’s that. But are there really any major drawbacks to Server-Sent Events? Well, it is still HTTP and as we shall see, the protocol has issues of its own.</w:t>
+      </w:r>
+    </w:p>
+    <w:p>
+      <w:pPr>
+        <w:rPr>
+          <w:lang w:val="en-US"/>
+        </w:rPr>
+      </w:pPr>
+    </w:p>
+    <w:p>
+      <w:pPr>
         <w:rPr>
           <w:lang w:val="en-US"/>
         </w:rPr>
@@ -3768,6 +4417,7 @@
         <w:rPr>
           <w:lang w:val="en-US"/>
         </w:rPr>
+        <w:lastRenderedPageBreak/>
         <w:t>This thesis will cover and compare five different frameworks for real time web applications. Frameworks will be selected through a screening process described in section</w:t>
       </w:r>
       <w:r>
@@ -4041,164 +4691,170 @@
         <w:rPr>
           <w:lang w:val="en-US"/>
         </w:rPr>
+        <w:t>Fallbacks</w:t>
+      </w:r>
+    </w:p>
+    <w:p>
+      <w:pPr>
+        <w:rPr>
+          <w:lang w:val="en-US"/>
+        </w:rPr>
+      </w:pPr>
+      <w:r>
+        <w:rPr>
+          <w:lang w:val="en-US"/>
+        </w:rPr>
+        <w:t xml:space="preserve">Supporting as many systems as possible is almost always the goal for computer software. </w:t>
+      </w:r>
+      <w:r>
+        <w:rPr>
+          <w:lang w:val="en-US"/>
+        </w:rPr>
+        <w:t>For a web application framework that generally means supporting all major browsers. Certain transports</w:t>
+      </w:r>
+      <w:r>
+        <w:rPr>
+          <w:lang w:val="en-US"/>
+        </w:rPr>
+        <w:t xml:space="preserve"> are unavailable to older browsers. Therefore, a good real time framework has fallbacks in order to support as many browsers as possible. If a framework has support for one transport only, it is not</w:t>
+      </w:r>
+      <w:r>
+        <w:rPr>
+          <w:lang w:val="en-US"/>
+        </w:rPr>
+        <w:t xml:space="preserve"> </w:t>
+      </w:r>
+      <w:r>
+        <w:rPr>
+          <w:lang w:val="en-US"/>
+        </w:rPr>
+        <w:t>eligible</w:t>
+      </w:r>
+      <w:r>
+        <w:rPr>
+          <w:lang w:val="en-US"/>
+        </w:rPr>
+        <w:t xml:space="preserve"> </w:t>
+      </w:r>
+      <w:r>
+        <w:rPr>
+          <w:lang w:val="en-US"/>
+        </w:rPr>
+        <w:t>for this thesis.</w:t>
+      </w:r>
+    </w:p>
+    <w:p>
+      <w:pPr>
+        <w:pStyle w:val="Overskrift3"/>
+        <w:rPr>
+          <w:lang w:val="en-US"/>
+        </w:rPr>
+      </w:pPr>
+      <w:r>
+        <w:rPr>
+          <w:lang w:val="en-US"/>
+        </w:rPr>
+        <w:t>Documentation</w:t>
+      </w:r>
+    </w:p>
+    <w:p>
+      <w:pPr>
+        <w:rPr>
+          <w:lang w:val="en-US"/>
+        </w:rPr>
+      </w:pPr>
+      <w:r>
+        <w:rPr>
+          <w:lang w:val="en-US"/>
+        </w:rPr>
+        <w:t xml:space="preserve">Learning something new without reading about it first is generally a near impossible task. Any framework without documentation will not be considered at all–no matter the impression it gives regarding any of the other criteria in this section. If documentation is present, but incomplete, the framework will need to offer something special to be a part of this thesis.  </w:t>
+      </w:r>
+    </w:p>
+    <w:p>
+      <w:pPr>
+        <w:pStyle w:val="Overskrift3"/>
+        <w:rPr>
+          <w:lang w:val="en-US"/>
+        </w:rPr>
+      </w:pPr>
+      <w:r>
+        <w:rPr>
+          <w:lang w:val="en-US"/>
+        </w:rPr>
+        <w:t>Presentation</w:t>
+      </w:r>
+    </w:p>
+    <w:p>
+      <w:pPr>
+        <w:rPr>
+          <w:lang w:val="en-US"/>
+        </w:rPr>
+      </w:pPr>
+      <w:r>
+        <w:rPr>
+          <w:lang w:val="en-US"/>
+        </w:rPr>
+        <w:t xml:space="preserve">It should be easy to find information about the framework. Furthermore, the information offered should be relevant and not just </w:t>
+      </w:r>
+      <w:r>
+        <w:rPr>
+          <w:lang w:val="en-US"/>
+        </w:rPr>
+        <w:t>superfluous</w:t>
+      </w:r>
+      <w:r>
+        <w:rPr>
+          <w:lang w:val="en-US"/>
+        </w:rPr>
+        <w:t xml:space="preserve"> text to make it look more appealing. The general impression the framework gives has to be professional, meaning that the homepage, or </w:t>
+      </w:r>
+      <w:proofErr w:type="spellStart"/>
+      <w:r>
+        <w:rPr>
+          <w:lang w:val="en-US"/>
+        </w:rPr>
+        <w:t>GitHub</w:t>
+      </w:r>
+      <w:proofErr w:type="spellEnd"/>
+      <w:r>
+        <w:rPr>
+          <w:lang w:val="en-US"/>
+        </w:rPr>
+        <w:t xml:space="preserve"> page, should not have a lot of flashing lights and other unappealing elements.</w:t>
+      </w:r>
+    </w:p>
+    <w:p>
+      <w:pPr>
+        <w:pStyle w:val="Overskrift3"/>
+        <w:rPr>
+          <w:lang w:val="en-US"/>
+        </w:rPr>
+      </w:pPr>
+      <w:r>
+        <w:rPr>
+          <w:lang w:val="en-US"/>
+        </w:rPr>
+        <w:t>Testing</w:t>
+      </w:r>
+    </w:p>
+    <w:p>
+      <w:pPr>
+        <w:rPr>
+          <w:lang w:val="en-US"/>
+        </w:rPr>
+      </w:pPr>
+      <w:r>
+        <w:rPr>
+          <w:lang w:val="en-US"/>
+        </w:rPr>
+        <w:t xml:space="preserve">Being able to write automated tests is crucial to make any application maintainable. A framework therefore needs to give some indication that you can write testable code with it. Any framework that </w:t>
+      </w:r>
+      <w:r>
+        <w:rPr>
+          <w:lang w:val="en-US"/>
+        </w:rPr>
         <w:lastRenderedPageBreak/>
-        <w:t>Fallbacks</w:t>
-      </w:r>
-    </w:p>
-    <w:p>
-      <w:pPr>
-        <w:rPr>
-          <w:lang w:val="en-US"/>
-        </w:rPr>
-      </w:pPr>
-      <w:r>
-        <w:rPr>
-          <w:lang w:val="en-US"/>
-        </w:rPr>
-        <w:t xml:space="preserve">Supporting as many systems as possible is almost always the goal for computer software. </w:t>
-      </w:r>
-      <w:r>
-        <w:rPr>
-          <w:lang w:val="en-US"/>
-        </w:rPr>
-        <w:t>For a web application framework that generally means supporting all major browsers. Certain transports</w:t>
-      </w:r>
-      <w:r>
-        <w:rPr>
-          <w:lang w:val="en-US"/>
-        </w:rPr>
-        <w:t xml:space="preserve"> are unavailable to older browsers. Therefore, a good real time framework has fallbacks in order to support as many browsers as possible. If a framework has support for one transport only, it is not</w:t>
-      </w:r>
-      <w:r>
-        <w:rPr>
-          <w:lang w:val="en-US"/>
-        </w:rPr>
-        <w:t xml:space="preserve"> </w:t>
-      </w:r>
-      <w:r>
-        <w:rPr>
-          <w:lang w:val="en-US"/>
-        </w:rPr>
-        <w:t>eligible</w:t>
-      </w:r>
-      <w:r>
-        <w:rPr>
-          <w:lang w:val="en-US"/>
-        </w:rPr>
-        <w:t xml:space="preserve"> </w:t>
-      </w:r>
-      <w:r>
-        <w:rPr>
-          <w:lang w:val="en-US"/>
-        </w:rPr>
-        <w:t>for this thesis.</w:t>
-      </w:r>
-    </w:p>
-    <w:p>
-      <w:pPr>
-        <w:pStyle w:val="Overskrift3"/>
-        <w:rPr>
-          <w:lang w:val="en-US"/>
-        </w:rPr>
-      </w:pPr>
-      <w:r>
-        <w:rPr>
-          <w:lang w:val="en-US"/>
-        </w:rPr>
-        <w:t>Documentation</w:t>
-      </w:r>
-    </w:p>
-    <w:p>
-      <w:pPr>
-        <w:rPr>
-          <w:lang w:val="en-US"/>
-        </w:rPr>
-      </w:pPr>
-      <w:r>
-        <w:rPr>
-          <w:lang w:val="en-US"/>
-        </w:rPr>
-        <w:t xml:space="preserve">Learning something new without reading about it first is generally a near impossible task. Any framework without documentation will not be considered at all–no matter the impression it gives regarding any of the other criteria in this section. If documentation is present, but incomplete, the framework will need to offer something special to be a part of this thesis.  </w:t>
-      </w:r>
-    </w:p>
-    <w:p>
-      <w:pPr>
-        <w:pStyle w:val="Overskrift3"/>
-        <w:rPr>
-          <w:lang w:val="en-US"/>
-        </w:rPr>
-      </w:pPr>
-      <w:r>
-        <w:rPr>
-          <w:lang w:val="en-US"/>
-        </w:rPr>
-        <w:t>Presentation</w:t>
-      </w:r>
-    </w:p>
-    <w:p>
-      <w:pPr>
-        <w:rPr>
-          <w:lang w:val="en-US"/>
-        </w:rPr>
-      </w:pPr>
-      <w:r>
-        <w:rPr>
-          <w:lang w:val="en-US"/>
-        </w:rPr>
-        <w:t xml:space="preserve">It should be easy to find information about the framework. Furthermore, the information offered should be relevant and not just </w:t>
-      </w:r>
-      <w:r>
-        <w:rPr>
-          <w:lang w:val="en-US"/>
-        </w:rPr>
-        <w:t>superfluous</w:t>
-      </w:r>
-      <w:r>
-        <w:rPr>
-          <w:lang w:val="en-US"/>
-        </w:rPr>
-        <w:t xml:space="preserve"> text to make it look more appealing. The general impression the framework gives has to be professional, meaning that the homepage, or </w:t>
-      </w:r>
-      <w:proofErr w:type="spellStart"/>
-      <w:r>
-        <w:rPr>
-          <w:lang w:val="en-US"/>
-        </w:rPr>
-        <w:t>GitHub</w:t>
-      </w:r>
-      <w:proofErr w:type="spellEnd"/>
-      <w:r>
-        <w:rPr>
-          <w:lang w:val="en-US"/>
-        </w:rPr>
-        <w:t xml:space="preserve"> page, should not have a lot of flashing lights and other unappealing elements.</w:t>
-      </w:r>
-    </w:p>
-    <w:p>
-      <w:pPr>
-        <w:pStyle w:val="Overskrift3"/>
-        <w:rPr>
-          <w:lang w:val="en-US"/>
-        </w:rPr>
-      </w:pPr>
-      <w:r>
-        <w:rPr>
-          <w:lang w:val="en-US"/>
-        </w:rPr>
-        <w:t>Testing</w:t>
-      </w:r>
-    </w:p>
-    <w:p>
-      <w:pPr>
-        <w:rPr>
-          <w:lang w:val="en-US"/>
-        </w:rPr>
-      </w:pPr>
-      <w:r>
-        <w:rPr>
-          <w:lang w:val="en-US"/>
-        </w:rPr>
-        <w:t>Being able to write automated tests is crucial to make any application maintainable. A framework therefore needs to give some indication that you can write testable code with it. Any framework that clearly states that it does not support unit tests, has to offer some unique design or functionality for it to be considered.</w:t>
+        <w:t>clearly states that it does not support unit tests, has to offer some unique design or functionality for it to be considered.</w:t>
       </w:r>
     </w:p>
     <w:p>
@@ -4354,7 +5010,6 @@
           <w:b/>
           <w:lang w:val="en-US"/>
         </w:rPr>
-        <w:lastRenderedPageBreak/>
         <w:t>Collaborators:</w:t>
       </w:r>
       <w:r>
@@ -4571,6 +5226,7 @@
         <w:rPr>
           <w:lang w:val="en-US"/>
         </w:rPr>
+        <w:lastRenderedPageBreak/>
         <w:t>Bids lower than the current bid or bids lower than the minimum price should be disregarded.</w:t>
       </w:r>
     </w:p>
@@ -4596,7 +5252,7 @@
           <w:rStyle w:val="Fotnotereferanse"/>
           <w:lang w:val="en-US"/>
         </w:rPr>
-        <w:footnoteReference w:id="8"/>
+        <w:footnoteReference w:id="9"/>
       </w:r>
       <w:r>
         <w:rPr>
@@ -4671,7 +5327,7 @@
           <w:rStyle w:val="Fotnotereferanse"/>
           <w:lang w:val="en-US"/>
         </w:rPr>
-        <w:footnoteReference w:id="9"/>
+        <w:footnoteReference w:id="10"/>
       </w:r>
       <w:r>
         <w:rPr>
@@ -4702,7 +5358,7 @@
           <w:rStyle w:val="Fotnotereferanse"/>
           <w:lang w:val="en-US"/>
         </w:rPr>
-        <w:footnoteReference w:id="10"/>
+        <w:footnoteReference w:id="11"/>
       </w:r>
       <w:r>
         <w:rPr>
@@ -4807,138 +5463,132 @@
         <w:rPr>
           <w:lang w:val="en-US"/>
         </w:rPr>
-        <w:t xml:space="preserve">Real time applications also have one other use case: client to client communication (via the server). So called “peer to peer” communication is not part of the specification of the test application simply </w:t>
-      </w:r>
+        <w:t>Real time applications also have one other use case: client to client communication (via the server). So called “peer to peer” communication is not part of the specification of the test application simply because it is a subset of simple one to one communication from client to server. The only real difference is that the outgoing message from the server would go to a different client than the origin. Technically this is not worth testing in the test application. It will, however, be a part of the performance test cases (</w:t>
+      </w:r>
+      <w:r>
+        <w:rPr>
+          <w:color w:val="FF0000"/>
+          <w:lang w:val="en-US"/>
+        </w:rPr>
+        <w:t xml:space="preserve">TODO: </w:t>
+      </w:r>
+      <w:proofErr w:type="spellStart"/>
+      <w:r>
+        <w:rPr>
+          <w:color w:val="FF0000"/>
+          <w:lang w:val="en-US"/>
+        </w:rPr>
+        <w:t>crossref</w:t>
+      </w:r>
+      <w:proofErr w:type="spellEnd"/>
+      <w:r>
+        <w:rPr>
+          <w:color w:val="FF0000"/>
+          <w:lang w:val="en-US"/>
+        </w:rPr>
+        <w:t xml:space="preserve"> and write about it</w:t>
+      </w:r>
+      <w:r>
+        <w:rPr>
+          <w:lang w:val="en-US"/>
+        </w:rPr>
+        <w:t>).</w:t>
+      </w:r>
+    </w:p>
+    <w:p>
+      <w:pPr>
+        <w:pStyle w:val="Overskrift3"/>
+        <w:rPr>
+          <w:lang w:val="en-US"/>
+        </w:rPr>
+      </w:pPr>
+      <w:r>
+        <w:rPr>
+          <w:lang w:val="en-US"/>
+        </w:rPr>
+        <w:t>Common UI</w:t>
+      </w:r>
+    </w:p>
+    <w:p>
+      <w:pPr>
+        <w:rPr>
+          <w:lang w:val="en-US"/>
+        </w:rPr>
+      </w:pPr>
+      <w:r>
+        <w:rPr>
+          <w:lang w:val="en-US"/>
+        </w:rPr>
+        <w:t>To be able to use a client side view framework like Knockout is getting more and more vital in modern web applications. Such a framework handles a lot of UI updating, and generally makes views more maintainable and easy to write. I feel that is necessary to try to keep the same view</w:t>
+      </w:r>
+      <w:r>
+        <w:rPr>
+          <w:lang w:val="en-US"/>
+        </w:rPr>
+        <w:t xml:space="preserve"> as far as it is possible. If the framework under test comes bundled with another view engine however, I will use that instead if it is possible.</w:t>
+      </w:r>
+    </w:p>
+    <w:p>
+      <w:pPr>
+        <w:pStyle w:val="Overskrift3"/>
+        <w:rPr>
+          <w:lang w:val="en-US"/>
+        </w:rPr>
+      </w:pPr>
+      <w:r>
+        <w:rPr>
+          <w:lang w:val="en-US"/>
+        </w:rPr>
+        <w:t>Choice of database engine</w:t>
+      </w:r>
+    </w:p>
+    <w:p>
+      <w:pPr>
+        <w:rPr>
+          <w:lang w:val="en-US"/>
+        </w:rPr>
+      </w:pPr>
+      <w:proofErr w:type="spellStart"/>
+      <w:r>
+        <w:rPr>
+          <w:lang w:val="en-US"/>
+        </w:rPr>
+        <w:t>MySql</w:t>
+      </w:r>
+      <w:proofErr w:type="spellEnd"/>
+      <w:r>
+        <w:rPr>
+          <w:lang w:val="en-US"/>
+        </w:rPr>
+        <w:t xml:space="preserve">, while it is an aging database engine, is one of the oldest, best maintained and used database engines on the marked. It is reliable and simple to use, and it should be universal enough for all frameworks to use. If, however, some framework does not support it out of the box, I will have to consider not to use it. Using another database for a specific framework is allowed if and only if making it work with </w:t>
+      </w:r>
+      <w:proofErr w:type="spellStart"/>
+      <w:r>
+        <w:rPr>
+          <w:lang w:val="en-US"/>
+        </w:rPr>
+        <w:t>MySql</w:t>
+      </w:r>
+      <w:proofErr w:type="spellEnd"/>
+      <w:r>
+        <w:rPr>
+          <w:lang w:val="en-US"/>
+        </w:rPr>
+        <w:t xml:space="preserve"> requires some workarounds that may change the frameworks original behavior. All hacks that require changing the frameworks source code is also out of the question, and will lead to the usage of one database engine officially supported by the framework.</w:t>
+      </w:r>
+    </w:p>
+    <w:p>
+      <w:pPr>
+        <w:pStyle w:val="Overskrift3"/>
+        <w:rPr>
+          <w:lang w:val="en-US"/>
+        </w:rPr>
+      </w:pPr>
       <w:r>
         <w:rPr>
           <w:lang w:val="en-US"/>
         </w:rPr>
         <w:lastRenderedPageBreak/>
-        <w:t>because it is a subset of simple one to one communication from client to server. The only real difference is that the outgoing message from the server would go to a different client than the origin. Technically this is not worth testing in the test application. It will, however, be a part of the performance test cases (</w:t>
-      </w:r>
-      <w:r>
-        <w:rPr>
-          <w:color w:val="FF0000"/>
-          <w:lang w:val="en-US"/>
-        </w:rPr>
-        <w:t xml:space="preserve">TODO: </w:t>
-      </w:r>
-      <w:proofErr w:type="spellStart"/>
-      <w:r>
-        <w:rPr>
-          <w:color w:val="FF0000"/>
-          <w:lang w:val="en-US"/>
-        </w:rPr>
-        <w:t>crossref</w:t>
-      </w:r>
-      <w:proofErr w:type="spellEnd"/>
-      <w:r>
-        <w:rPr>
-          <w:color w:val="FF0000"/>
-          <w:lang w:val="en-US"/>
-        </w:rPr>
-        <w:t xml:space="preserve"> and write about it</w:t>
-      </w:r>
-      <w:r>
-        <w:rPr>
-          <w:lang w:val="en-US"/>
-        </w:rPr>
-        <w:t>).</w:t>
-      </w:r>
-    </w:p>
-    <w:p>
-      <w:pPr>
-        <w:pStyle w:val="Overskrift3"/>
-        <w:rPr>
-          <w:lang w:val="en-US"/>
-        </w:rPr>
-      </w:pPr>
-      <w:r>
-        <w:rPr>
-          <w:lang w:val="en-US"/>
-        </w:rPr>
-        <w:t>Common UI</w:t>
-      </w:r>
-    </w:p>
-    <w:p>
-      <w:pPr>
-        <w:rPr>
-          <w:lang w:val="en-US"/>
-        </w:rPr>
-      </w:pPr>
-      <w:r>
-        <w:rPr>
-          <w:lang w:val="en-US"/>
-        </w:rPr>
-        <w:t>To be able to use a client side view framework like Knockout is getting more and more vital in modern web applications. Such a framework handles a lot of UI updating, and generally makes views more maintainable and easy to write. I feel that is necessary to try to keep the same view</w:t>
-      </w:r>
-      <w:r>
-        <w:rPr>
-          <w:lang w:val="en-US"/>
-        </w:rPr>
-        <w:t xml:space="preserve"> as far as it is possible. If the framework under test comes bundled with another view engine however, I will use that instead if it is possible.</w:t>
-      </w:r>
-    </w:p>
-    <w:p>
-      <w:pPr>
-        <w:pStyle w:val="Overskrift3"/>
-        <w:rPr>
-          <w:lang w:val="en-US"/>
-        </w:rPr>
-      </w:pPr>
-      <w:r>
-        <w:rPr>
-          <w:lang w:val="en-US"/>
-        </w:rPr>
-        <w:t>Choice of database engine</w:t>
-      </w:r>
-    </w:p>
-    <w:p>
-      <w:pPr>
-        <w:rPr>
-          <w:lang w:val="en-US"/>
-        </w:rPr>
-      </w:pPr>
-      <w:proofErr w:type="spellStart"/>
-      <w:r>
-        <w:rPr>
-          <w:lang w:val="en-US"/>
-        </w:rPr>
-        <w:t>MySql</w:t>
-      </w:r>
-      <w:proofErr w:type="spellEnd"/>
-      <w:r>
-        <w:rPr>
-          <w:lang w:val="en-US"/>
-        </w:rPr>
-        <w:t xml:space="preserve">, while it is an aging database engine, is one of the oldest, best maintained and used database engines on the marked. It is reliable and simple to use, and it should be universal enough for all frameworks to use. If, however, some framework does not support it out of the box, I will have to consider not to use it. Using another database for a specific framework is allowed if and only if making it work with </w:t>
-      </w:r>
-      <w:proofErr w:type="spellStart"/>
-      <w:r>
-        <w:rPr>
-          <w:lang w:val="en-US"/>
-        </w:rPr>
-        <w:t>MySql</w:t>
-      </w:r>
-      <w:proofErr w:type="spellEnd"/>
-      <w:r>
-        <w:rPr>
-          <w:lang w:val="en-US"/>
-        </w:rPr>
-        <w:t xml:space="preserve"> requires some workarounds that may change the frameworks original behavior. All hacks that require changing the frameworks source code is also out of the question, and will lead to the usage of one database engine officially supported by the framework.</w:t>
-      </w:r>
-    </w:p>
-    <w:p>
-      <w:pPr>
-        <w:pStyle w:val="Overskrift3"/>
-        <w:rPr>
-          <w:lang w:val="en-US"/>
-        </w:rPr>
-      </w:pPr>
-      <w:r>
-        <w:rPr>
-          <w:lang w:val="en-US"/>
-        </w:rPr>
         <w:t>Choice of server</w:t>
       </w:r>
     </w:p>
@@ -5113,134 +5763,128 @@
         <w:rPr>
           <w:lang w:val="en-US"/>
         </w:rPr>
-        <w:t xml:space="preserve">)? If not, does other, established IDEs support it? Or are you forced to use a basic text editor? Having a good IDE is very useful, especially when working with new technologies. However, it isn’t much help if the IntelliSense support is non-existent. And even more important is debugging opportunities on both client and </w:t>
-      </w:r>
+        <w:t>)? If not, does other, established IDEs support it? Or are you forced to use a basic text editor? Having a good IDE is very useful, especially when working with new technologies. However, it isn’t much help if the IntelliSense support is non-existent. And even more important is debugging opportunities on both client and server. All of these together makes up the coding environment, and I believe having a solid environment is crucial for getting people to use a framework.</w:t>
+      </w:r>
+    </w:p>
+    <w:p>
+      <w:pPr>
+        <w:pStyle w:val="Overskrift3"/>
+        <w:rPr>
+          <w:lang w:val="en-US"/>
+        </w:rPr>
+      </w:pPr>
+      <w:r>
+        <w:rPr>
+          <w:lang w:val="en-US"/>
+        </w:rPr>
+        <w:t>Code structuring</w:t>
+      </w:r>
+    </w:p>
+    <w:p>
+      <w:pPr>
+        <w:rPr>
+          <w:lang w:val="en-US"/>
+        </w:rPr>
+      </w:pPr>
+      <w:r>
+        <w:rPr>
+          <w:lang w:val="en-US"/>
+        </w:rPr>
+        <w:t xml:space="preserve">Being able to write maintainable code without </w:t>
+      </w:r>
+      <w:r>
+        <w:rPr>
+          <w:lang w:val="en-US"/>
+        </w:rPr>
+        <w:t>having to go through a lot of extra work to do so, is even more crucial than having a solid coding environment. This criteria will cover how easy and naturally the application code can be separated into small units</w:t>
+      </w:r>
+      <w:r>
+        <w:rPr>
+          <w:rStyle w:val="Fotnotereferanse"/>
+          <w:lang w:val="en-US"/>
+        </w:rPr>
+        <w:footnoteReference w:id="12"/>
+      </w:r>
+      <w:r>
+        <w:rPr>
+          <w:lang w:val="en-US"/>
+        </w:rPr>
+        <w:t xml:space="preserve">. I will also give an evaluation regarding code intrusiveness: Does the framework force developers to apply certain patterns, or is it more free? </w:t>
+      </w:r>
+    </w:p>
+    <w:p>
+      <w:pPr>
+        <w:pStyle w:val="Overskrift3"/>
+        <w:rPr>
+          <w:lang w:val="en-US"/>
+        </w:rPr>
+      </w:pPr>
+      <w:r>
+        <w:rPr>
+          <w:lang w:val="en-US"/>
+        </w:rPr>
+        <w:t>Serialization</w:t>
+      </w:r>
+    </w:p>
+    <w:p>
+      <w:pPr>
+        <w:rPr>
+          <w:lang w:val="en-US"/>
+        </w:rPr>
+      </w:pPr>
+      <w:r>
+        <w:rPr>
+          <w:lang w:val="en-US"/>
+        </w:rPr>
+        <w:t>Passing data back and forth between a client and a server is usually not a straightforward process. Generally, the client is implemented in one language, and the server in another. Data must then be exchanged in a format that can be understood by both, and that’s where serialization comes into play. (</w:t>
+      </w:r>
+      <w:r>
+        <w:rPr>
+          <w:color w:val="FF0000"/>
+          <w:lang w:val="en-US"/>
+        </w:rPr>
+        <w:t xml:space="preserve">TODO: </w:t>
+      </w:r>
+      <w:proofErr w:type="spellStart"/>
+      <w:r>
+        <w:rPr>
+          <w:color w:val="FF0000"/>
+          <w:lang w:val="en-US"/>
+        </w:rPr>
+        <w:t>figur</w:t>
+      </w:r>
+      <w:proofErr w:type="spellEnd"/>
+      <w:r>
+        <w:rPr>
+          <w:lang w:val="en-US"/>
+        </w:rPr>
+        <w:t xml:space="preserve">) Introducing a language that both sides can serialize to and </w:t>
+      </w:r>
+      <w:r>
+        <w:rPr>
+          <w:lang w:val="en-US"/>
+        </w:rPr>
+        <w:t xml:space="preserve">deserialize </w:t>
+      </w:r>
+      <w:r>
+        <w:rPr>
+          <w:lang w:val="en-US"/>
+        </w:rPr>
+        <w:t>from, makes data exchange more feasible. As this is a common scenario, I will look at how the frameworks handles this process–if it is handled for you, or if you have to do it yourself manually.</w:t>
+      </w:r>
+    </w:p>
+    <w:p>
+      <w:pPr>
+        <w:pStyle w:val="Overskrift3"/>
+        <w:rPr>
+          <w:lang w:val="en-US"/>
+        </w:rPr>
+      </w:pPr>
       <w:r>
         <w:rPr>
           <w:lang w:val="en-US"/>
         </w:rPr>
         <w:lastRenderedPageBreak/>
-        <w:t>server. All of these together makes up the coding environment, and I believe having a solid environment is crucial for getting people to use a framework.</w:t>
-      </w:r>
-    </w:p>
-    <w:p>
-      <w:pPr>
-        <w:pStyle w:val="Overskrift3"/>
-        <w:rPr>
-          <w:lang w:val="en-US"/>
-        </w:rPr>
-      </w:pPr>
-      <w:r>
-        <w:rPr>
-          <w:lang w:val="en-US"/>
-        </w:rPr>
-        <w:t>Code structuring</w:t>
-      </w:r>
-    </w:p>
-    <w:p>
-      <w:pPr>
-        <w:rPr>
-          <w:lang w:val="en-US"/>
-        </w:rPr>
-      </w:pPr>
-      <w:r>
-        <w:rPr>
-          <w:lang w:val="en-US"/>
-        </w:rPr>
-        <w:t xml:space="preserve">Being able to write maintainable code without </w:t>
-      </w:r>
-      <w:r>
-        <w:rPr>
-          <w:lang w:val="en-US"/>
-        </w:rPr>
-        <w:t>having to go through a lot of extra work to do so, is even more crucial than having a solid coding environment. This criteria will cover how easy and naturally the application code can be separated into small units</w:t>
-      </w:r>
-      <w:r>
-        <w:rPr>
-          <w:rStyle w:val="Fotnotereferanse"/>
-          <w:lang w:val="en-US"/>
-        </w:rPr>
-        <w:footnoteReference w:id="11"/>
-      </w:r>
-      <w:r>
-        <w:rPr>
-          <w:lang w:val="en-US"/>
-        </w:rPr>
-        <w:t xml:space="preserve">. I will also give an evaluation regarding code intrusiveness: Does the framework force developers to apply certain patterns, or is it more free? </w:t>
-      </w:r>
-    </w:p>
-    <w:p>
-      <w:pPr>
-        <w:pStyle w:val="Overskrift3"/>
-        <w:rPr>
-          <w:lang w:val="en-US"/>
-        </w:rPr>
-      </w:pPr>
-      <w:r>
-        <w:rPr>
-          <w:lang w:val="en-US"/>
-        </w:rPr>
-        <w:t>Serialization</w:t>
-      </w:r>
-    </w:p>
-    <w:p>
-      <w:pPr>
-        <w:rPr>
-          <w:lang w:val="en-US"/>
-        </w:rPr>
-      </w:pPr>
-      <w:r>
-        <w:rPr>
-          <w:lang w:val="en-US"/>
-        </w:rPr>
-        <w:t>Passing data back and forth between a client and a server is usually not a straightforward process. Generally, the client is implemented in one language, and the server in another. Data must then be exchanged in a format that can be understood by both, and that’s where serialization comes into play. (</w:t>
-      </w:r>
-      <w:r>
-        <w:rPr>
-          <w:color w:val="FF0000"/>
-          <w:lang w:val="en-US"/>
-        </w:rPr>
-        <w:t xml:space="preserve">TODO: </w:t>
-      </w:r>
-      <w:proofErr w:type="spellStart"/>
-      <w:r>
-        <w:rPr>
-          <w:color w:val="FF0000"/>
-          <w:lang w:val="en-US"/>
-        </w:rPr>
-        <w:t>figur</w:t>
-      </w:r>
-      <w:proofErr w:type="spellEnd"/>
-      <w:r>
-        <w:rPr>
-          <w:lang w:val="en-US"/>
-        </w:rPr>
-        <w:t xml:space="preserve">) Introducing a language that both sides can serialize to and </w:t>
-      </w:r>
-      <w:r>
-        <w:rPr>
-          <w:lang w:val="en-US"/>
-        </w:rPr>
-        <w:t xml:space="preserve">deserialize </w:t>
-      </w:r>
-      <w:r>
-        <w:rPr>
-          <w:lang w:val="en-US"/>
-        </w:rPr>
-        <w:t>from, makes data exchange more feasible. As this is a common scenario, I will look at how the frameworks handles this process–if it is handled for you, or if you have to do it yourself manually.</w:t>
-      </w:r>
-    </w:p>
-    <w:p>
-      <w:pPr>
-        <w:pStyle w:val="Overskrift3"/>
-        <w:rPr>
-          <w:lang w:val="en-US"/>
-        </w:rPr>
-      </w:pPr>
-      <w:r>
-        <w:rPr>
-          <w:lang w:val="en-US"/>
-        </w:rPr>
         <w:t>Simplicity</w:t>
       </w:r>
     </w:p>
@@ -5463,7 +6107,6 @@
         <w:rPr>
           <w:lang w:val="en-US"/>
         </w:rPr>
-        <w:lastRenderedPageBreak/>
         <w:t>Part 1 (</w:t>
       </w:r>
       <w:r>
@@ -5657,7 +6300,7 @@
             <w:rPr>
               <w:noProof/>
             </w:rPr>
-            <w:t>6</w:t>
+            <w:t>7</w:t>
           </w:r>
         </w:fldSimple>
       </w:p>
@@ -5857,13 +6500,35 @@
         <w:rPr>
           <w:lang w:val="en-US"/>
         </w:rPr>
-        <w:t xml:space="preserve"> </w:t>
-      </w:r>
-      <w:r>
-        <w:rPr>
-          <w:lang w:val="en-US"/>
-        </w:rPr>
-        <w:t>The WebSocket counterparts are ws and wss.</w:t>
+        <w:t xml:space="preserve"> The WebSocket counterparts are </w:t>
+      </w:r>
+      <w:proofErr w:type="spellStart"/>
+      <w:r>
+        <w:rPr>
+          <w:lang w:val="en-US"/>
+        </w:rPr>
+        <w:t>ws</w:t>
+      </w:r>
+      <w:proofErr w:type="spellEnd"/>
+      <w:r>
+        <w:rPr>
+          <w:lang w:val="en-US"/>
+        </w:rPr>
+        <w:t xml:space="preserve"> and </w:t>
+      </w:r>
+      <w:proofErr w:type="spellStart"/>
+      <w:r>
+        <w:rPr>
+          <w:lang w:val="en-US"/>
+        </w:rPr>
+        <w:t>wss</w:t>
+      </w:r>
+      <w:proofErr w:type="spellEnd"/>
+      <w:r>
+        <w:rPr>
+          <w:lang w:val="en-US"/>
+        </w:rPr>
+        <w:t>.</w:t>
       </w:r>
     </w:p>
   </w:footnote>
@@ -5910,6 +6575,43 @@
         <w:t xml:space="preserve"> </w:t>
       </w:r>
       <w:hyperlink r:id="rId3" w:history="1">
+        <w:r>
+          <w:rPr>
+            <w:rStyle w:val="Hyperkobling"/>
+            <w:lang w:val="en-US"/>
+          </w:rPr>
+          <w:t>http://www.nbim.no</w:t>
+        </w:r>
+      </w:hyperlink>
+      <w:r>
+        <w:rPr>
+          <w:lang w:val="en-US"/>
+        </w:rPr>
+        <w:t xml:space="preserve"> </w:t>
+      </w:r>
+    </w:p>
+  </w:footnote>
+  <w:footnote w:id="9">
+    <w:p>
+      <w:pPr>
+        <w:pStyle w:val="Fotnotetekst"/>
+        <w:rPr>
+          <w:lang w:val="en-US"/>
+        </w:rPr>
+      </w:pPr>
+      <w:r>
+        <w:rPr>
+          <w:rStyle w:val="Fotnotereferanse"/>
+        </w:rPr>
+        <w:footnoteRef/>
+      </w:r>
+      <w:r>
+        <w:rPr>
+          <w:lang w:val="en-US"/>
+        </w:rPr>
+        <w:t xml:space="preserve"> </w:t>
+      </w:r>
+      <w:hyperlink r:id="rId4" w:history="1">
         <w:r>
           <w:rPr>
             <w:rStyle w:val="Hyperkobling"/>
@@ -5926,7 +6628,7 @@
       </w:r>
     </w:p>
   </w:footnote>
-  <w:footnote w:id="9">
+  <w:footnote w:id="10">
     <w:p>
       <w:pPr>
         <w:pStyle w:val="Fotnotetekst"/>
@@ -5954,7 +6656,7 @@
       </w:r>
     </w:p>
   </w:footnote>
-  <w:footnote w:id="10">
+  <w:footnote w:id="11">
     <w:p>
       <w:pPr>
         <w:pStyle w:val="Fotnotetekst"/>
@@ -5974,7 +6676,7 @@
         </w:rPr>
         <w:t xml:space="preserve"> </w:t>
       </w:r>
-      <w:hyperlink r:id="rId4" w:history="1">
+      <w:hyperlink r:id="rId5" w:history="1">
         <w:r>
           <w:rPr>
             <w:rStyle w:val="Hyperkobling"/>
@@ -5985,7 +6687,7 @@
       </w:hyperlink>
     </w:p>
   </w:footnote>
-  <w:footnote w:id="11">
+  <w:footnote w:id="12">
     <w:p>
       <w:pPr>
         <w:pStyle w:val="Fotnotetekst"/>
@@ -7607,7 +8309,7 @@
 </file>
 
 <file path=customXml/itemProps1.xml><?xml version="1.0" encoding="utf-8"?>
-<ds:datastoreItem xmlns:ds="http://schemas.openxmlformats.org/officeDocument/2006/customXml" ds:itemID="{5C4D8FD2-DE8F-4D7A-A4DD-F5C1B488EBD3}">
+<ds:datastoreItem xmlns:ds="http://schemas.openxmlformats.org/officeDocument/2006/customXml" ds:itemID="{8DF997C9-2604-4F18-B535-9662CF036574}">
   <ds:schemaRefs>
     <ds:schemaRef ds:uri="http://schemas.openxmlformats.org/officeDocument/2006/bibliography"/>
   </ds:schemaRefs>

</xml_diff>

<commit_message>
Rest of Section 5 and 6 from essay into thesis
</commit_message>
<xml_diff>
--- a/Thesis/Workingdoc(no pics or crossrefs).docx
+++ b/Thesis/Workingdoc(no pics or crossrefs).docx
@@ -1815,7 +1815,13 @@
           <w:lang w:val="en-US"/>
         </w:rPr>
         <w:lastRenderedPageBreak/>
-        <w:t>HTTP 1.0</w:t>
+        <w:t>HTTP/</w:t>
+      </w:r>
+      <w:r>
+        <w:rPr>
+          <w:lang w:val="en-US"/>
+        </w:rPr>
+        <w:t>1.0</w:t>
       </w:r>
     </w:p>
     <w:p>
@@ -1986,7 +1992,13 @@
         <w:rPr>
           <w:lang w:val="en-US"/>
         </w:rPr>
-        <w:t>HTTP 1.1</w:t>
+        <w:t>HTTP/</w:t>
+      </w:r>
+      <w:r>
+        <w:rPr>
+          <w:lang w:val="en-US"/>
+        </w:rPr>
+        <w:t>1.1</w:t>
       </w:r>
     </w:p>
     <w:p>
@@ -4350,17 +4362,974 @@
     </w:p>
     <w:p>
       <w:pPr>
-        <w:rPr>
-          <w:lang w:val="en-US"/>
-        </w:rPr>
-      </w:pPr>
-    </w:p>
-    <w:p>
-      <w:pPr>
-        <w:rPr>
-          <w:lang w:val="en-US"/>
-        </w:rPr>
-      </w:pPr>
+        <w:pStyle w:val="Overskrift2"/>
+        <w:rPr>
+          <w:lang w:val="en-US"/>
+        </w:rPr>
+      </w:pPr>
+      <w:r>
+        <w:rPr>
+          <w:lang w:val="en-US"/>
+        </w:rPr>
+        <w:t>HTTP was never designed for real-time</w:t>
+      </w:r>
+    </w:p>
+    <w:p>
+      <w:pPr>
+        <w:rPr>
+          <w:lang w:val="en-US"/>
+        </w:rPr>
+      </w:pPr>
+      <w:r>
+        <w:rPr>
+          <w:lang w:val="en-US"/>
+        </w:rPr>
+        <w:t xml:space="preserve">Having introduced the keep-alive flag, chunked encoding and persistent connections in </w:t>
+      </w:r>
+      <w:fldSimple w:instr=" REF _Ref347226683 \h  \* MERGEFORMAT ">
+        <w:r>
+          <w:rPr>
+            <w:lang w:val="en-US"/>
+          </w:rPr>
+          <w:t>HTTP/1.1</w:t>
+        </w:r>
+      </w:fldSimple>
+      <w:r>
+        <w:rPr>
+          <w:lang w:val="en-US"/>
+        </w:rPr>
+        <w:t xml:space="preserve"> (section (</w:t>
+      </w:r>
+      <w:r>
+        <w:rPr>
+          <w:color w:val="FF0000"/>
+          <w:lang w:val="en-US"/>
+        </w:rPr>
+        <w:t>TODO: background http 1.1</w:t>
+      </w:r>
+      <w:r>
+        <w:rPr>
+          <w:lang w:val="en-US"/>
+        </w:rPr>
+        <w:t>)), one might say that claiming that the protocol wasn’t designed for real-time is rather presumptuous. To back up my claim I will look into what I believe to be HTTPs greatest weaknesses compared to WebSockets: its design and, simply, its age.</w:t>
+      </w:r>
+    </w:p>
+    <w:p>
+      <w:pPr>
+        <w:pStyle w:val="Overskrift3"/>
+        <w:rPr>
+          <w:lang w:val="en-US"/>
+        </w:rPr>
+      </w:pPr>
+      <w:r>
+        <w:rPr>
+          <w:lang w:val="en-US"/>
+        </w:rPr>
+        <w:lastRenderedPageBreak/>
+        <w:t>Overhead</w:t>
+      </w:r>
+    </w:p>
+    <w:p>
+      <w:pPr>
+        <w:rPr>
+          <w:lang w:val="en-US"/>
+        </w:rPr>
+      </w:pPr>
+      <w:r>
+        <w:rPr>
+          <w:lang w:val="en-US"/>
+        </w:rPr>
+        <w:t xml:space="preserve">Previously, in section </w:t>
+      </w:r>
+      <w:r>
+        <w:rPr>
+          <w:lang w:val="en-US"/>
+        </w:rPr>
+        <w:t>(</w:t>
+      </w:r>
+      <w:r>
+        <w:rPr>
+          <w:color w:val="FF0000"/>
+          <w:lang w:val="en-US"/>
+        </w:rPr>
+        <w:t xml:space="preserve">TODO: </w:t>
+      </w:r>
+      <w:proofErr w:type="spellStart"/>
+      <w:r>
+        <w:rPr>
+          <w:color w:val="FF0000"/>
+          <w:lang w:val="en-US"/>
+        </w:rPr>
+        <w:t>crossref</w:t>
+      </w:r>
+      <w:proofErr w:type="spellEnd"/>
+      <w:r>
+        <w:rPr>
+          <w:color w:val="FF0000"/>
+          <w:lang w:val="en-US"/>
+        </w:rPr>
+        <w:t xml:space="preserve"> How it works</w:t>
+      </w:r>
+      <w:r>
+        <w:rPr>
+          <w:lang w:val="en-US"/>
+        </w:rPr>
+        <w:t>)</w:t>
+      </w:r>
+      <w:r>
+        <w:rPr>
+          <w:lang w:val="en-US"/>
+        </w:rPr>
+        <w:t>,</w:t>
+      </w:r>
+      <w:r>
+        <w:rPr>
+          <w:color w:val="4F81BD" w:themeColor="accent1"/>
+          <w:lang w:val="en-US"/>
+        </w:rPr>
+        <w:t xml:space="preserve"> </w:t>
+      </w:r>
+      <w:r>
+        <w:rPr>
+          <w:lang w:val="en-US"/>
+        </w:rPr>
+        <w:t xml:space="preserve">I mentioned that headers in HTTP requests/responses can accumulate to </w:t>
+      </w:r>
+      <w:r>
+        <w:rPr>
+          <w:lang w:val="en-US"/>
+        </w:rPr>
+        <w:t xml:space="preserve">hundreds of bytes </w:t>
+      </w:r>
+      <w:r>
+        <w:rPr>
+          <w:lang w:val="en-US"/>
+        </w:rPr>
+        <w:t>(</w:t>
+      </w:r>
+      <w:r>
+        <w:rPr>
+          <w:color w:val="FF0000"/>
+          <w:lang w:val="en-US"/>
+        </w:rPr>
+        <w:t xml:space="preserve">TODO: (10): Pro </w:t>
+      </w:r>
+      <w:r>
+        <w:rPr>
+          <w:color w:val="FF0000"/>
+          <w:lang w:val="en-US"/>
+        </w:rPr>
+        <w:t>Html5</w:t>
+      </w:r>
+      <w:r>
+        <w:rPr>
+          <w:lang w:val="en-US"/>
+        </w:rPr>
+        <w:t>)</w:t>
+      </w:r>
+      <w:r>
+        <w:rPr>
+          <w:lang w:val="en-US"/>
+        </w:rPr>
+        <w:t>. In order to get a better picture of why this could be an issue, I will borrow some data from a simple application for comparing polling and WebSockets by Peter Lubbers and Frank Greco (</w:t>
+      </w:r>
+      <w:r>
+        <w:rPr>
+          <w:color w:val="FF0000"/>
+          <w:lang w:val="en-US"/>
+        </w:rPr>
+        <w:t>TODO: (23): Benefits of WS</w:t>
+      </w:r>
+      <w:r>
+        <w:rPr>
+          <w:lang w:val="en-US"/>
+        </w:rPr>
+        <w:t xml:space="preserve">). Their simple stock-ticker application polls a server every second to get new data. The counterpart just uses WebSockets to get the same information. </w:t>
+      </w:r>
+    </w:p>
+    <w:p>
+      <w:pPr>
+        <w:rPr>
+          <w:lang w:val="en-US"/>
+        </w:rPr>
+      </w:pPr>
+      <w:r>
+        <w:rPr>
+          <w:lang w:val="en-US"/>
+        </w:rPr>
+        <w:t>In this particular case, the header-data for the polling application accumulates to a total of 871 bytes. This may not sound like a lot, but when you have clients numbering in hundreds of thousands, the network throughput increases exponentially. A use case with 100 000 users polling every second  means that the network in which the server resides, has to deal with 665 megabits per second</w:t>
+      </w:r>
+      <w:r>
+        <w:rPr>
+          <w:rStyle w:val="Fotnotereferanse"/>
+        </w:rPr>
+        <w:footnoteReference w:id="9"/>
+      </w:r>
+      <w:r>
+        <w:rPr>
+          <w:lang w:val="en-US"/>
+        </w:rPr>
+        <w:t xml:space="preserve"> of throughput. Having the same amount of messages in WebSockets creates only a fraction of that. With 2 bytes of excess data in each frame, it accumulates to a mere 1.5 megabits per second</w:t>
+      </w:r>
+      <w:r>
+        <w:rPr>
+          <w:rStyle w:val="Fotnotereferanse"/>
+        </w:rPr>
+        <w:footnoteReference w:id="10"/>
+      </w:r>
+      <w:r>
+        <w:rPr>
+          <w:lang w:val="en-US"/>
+        </w:rPr>
+        <w:t>.</w:t>
+      </w:r>
+    </w:p>
+    <w:p>
+      <w:pPr>
+        <w:rPr>
+          <w:lang w:val="en-US"/>
+        </w:rPr>
+      </w:pPr>
+      <w:r>
+        <w:rPr>
+          <w:lang w:val="en-US"/>
+        </w:rPr>
+        <w:t xml:space="preserve">Using polling to represent HTTP against WebSockets is a little unfair in my opinion, seeing how polling is the naïve approach of achieving real-time. However, it does prove my point: HTTP-headers have much excess data, but most of the time 99% of this data is completely irrelevant for both server and client. Achieving a lot less excess data than this example is possible with HTTP through for example long-polling or Server Sent Events, though nothing will use as little as WebSockets. </w:t>
+      </w:r>
+    </w:p>
+    <w:p>
+      <w:pPr>
+        <w:pStyle w:val="Overskrift3"/>
+        <w:rPr>
+          <w:lang w:val="en-US"/>
+        </w:rPr>
+      </w:pPr>
+      <w:r>
+        <w:rPr>
+          <w:lang w:val="en-US"/>
+        </w:rPr>
+        <w:t>Half-duplex</w:t>
+      </w:r>
+    </w:p>
+    <w:p>
+      <w:pPr>
+        <w:rPr>
+          <w:lang w:val="en-US"/>
+        </w:rPr>
+      </w:pPr>
+      <w:r>
+        <w:rPr>
+          <w:lang w:val="en-US"/>
+        </w:rPr>
+        <w:t>HTTP was finished in the 90s and it is still going strong. It’s actually rather impressive, but it’s also obvious that something that old (and it is really old in computer science terms) will have performance issues towards new trends. WebSockets is a protocol designed solely for the purpose of full-duplex</w:t>
+      </w:r>
+      <w:r>
+        <w:rPr>
+          <w:lang w:val="en-US"/>
+        </w:rPr>
+        <w:t>(</w:t>
+      </w:r>
+      <w:r>
+        <w:rPr>
+          <w:color w:val="FF0000"/>
+          <w:lang w:val="en-US"/>
+        </w:rPr>
+        <w:t>TODO: (20): WS protocol</w:t>
+      </w:r>
+      <w:r>
+        <w:rPr>
+          <w:lang w:val="en-US"/>
+        </w:rPr>
+        <w:t>)</w:t>
+      </w:r>
+      <w:r>
+        <w:rPr>
+          <w:lang w:val="en-US"/>
+        </w:rPr>
+        <w:t xml:space="preserve"> communication–HTTP isn’t. In fact, no matter how you look at it, or how you try to hack, HTTP remains half-duplex.</w:t>
+      </w:r>
+    </w:p>
+    <w:p>
+      <w:pPr>
+        <w:rPr>
+          <w:lang w:val="en-US"/>
+        </w:rPr>
+      </w:pPr>
+      <w:r>
+        <w:rPr>
+          <w:lang w:val="en-US"/>
+        </w:rPr>
+        <w:t>As a result of this, most real-time applications with HTTP actually have to use several TCP-connections</w:t>
+      </w:r>
+      <w:r>
+        <w:rPr>
+          <w:lang w:val="en-US"/>
+        </w:rPr>
+        <w:t xml:space="preserve"> (</w:t>
+      </w:r>
+      <w:r>
+        <w:rPr>
+          <w:color w:val="FF0000"/>
+          <w:lang w:val="en-US"/>
+        </w:rPr>
+        <w:t>TODO: figure 5-5</w:t>
+      </w:r>
+      <w:r>
+        <w:rPr>
+          <w:lang w:val="en-US"/>
+        </w:rPr>
+        <w:t>)</w:t>
+      </w:r>
+      <w:r>
+        <w:rPr>
+          <w:lang w:val="en-US"/>
+        </w:rPr>
+        <w:t xml:space="preserve">. Even with Server-Sent Events which is the newest invention relying on HTTP, one will need one connection to push the events to the client and at least one more for whenever the client needs to send data back. Recall what I wrote in </w:t>
+      </w:r>
+      <w:r>
+        <w:rPr>
+          <w:lang w:val="en-US"/>
+        </w:rPr>
+        <w:t>the background chapter</w:t>
+      </w:r>
+      <w:r>
+        <w:rPr>
+          <w:lang w:val="en-US"/>
+        </w:rPr>
+        <w:t xml:space="preserve"> (see section </w:t>
+      </w:r>
+      <w:r>
+        <w:rPr>
+          <w:lang w:val="en-US"/>
+        </w:rPr>
+        <w:t>(</w:t>
+      </w:r>
+      <w:r>
+        <w:rPr>
+          <w:color w:val="FF0000"/>
+          <w:lang w:val="en-US"/>
+        </w:rPr>
+        <w:t xml:space="preserve">TODO: </w:t>
+      </w:r>
+      <w:proofErr w:type="spellStart"/>
+      <w:r>
+        <w:rPr>
+          <w:color w:val="FF0000"/>
+          <w:lang w:val="en-US"/>
+        </w:rPr>
+        <w:t>crossref</w:t>
+      </w:r>
+      <w:proofErr w:type="spellEnd"/>
+      <w:r>
+        <w:rPr>
+          <w:color w:val="FF0000"/>
+          <w:lang w:val="en-US"/>
+        </w:rPr>
+        <w:t xml:space="preserve"> http 1.0</w:t>
+      </w:r>
+      <w:r>
+        <w:rPr>
+          <w:lang w:val="en-US"/>
+        </w:rPr>
+        <w:t>)</w:t>
+      </w:r>
+      <w:r>
+        <w:rPr>
+          <w:lang w:val="en-US"/>
+        </w:rPr>
+        <w:t>) about applications using several TCP-connections with HTTP 1.0 for more concurrent loading of embedded objects; now the same work-around is being repeated to achieve simulated full-duplex communication! And as with last time this was the case, an improvement is needed, namely WebSockets.</w:t>
+      </w:r>
+    </w:p>
+    <w:p>
+      <w:pPr>
+        <w:pStyle w:val="Overskrift2"/>
+        <w:rPr>
+          <w:lang w:val="en-US"/>
+        </w:rPr>
+      </w:pPr>
+      <w:r>
+        <w:rPr>
+          <w:lang w:val="en-US"/>
+        </w:rPr>
+        <w:t>WebSockets is still young</w:t>
+      </w:r>
+    </w:p>
+    <w:p>
+      <w:pPr>
+        <w:rPr>
+          <w:lang w:val="en-US"/>
+        </w:rPr>
+      </w:pPr>
+      <w:r>
+        <w:rPr>
+          <w:lang w:val="en-US"/>
+        </w:rPr>
+        <w:t xml:space="preserve">With new technology comes the almost everlasting issue of backwards compatibility. As mentioned in section </w:t>
+      </w:r>
+      <w:r>
+        <w:rPr>
+          <w:lang w:val="en-US"/>
+        </w:rPr>
+        <w:t>(</w:t>
+      </w:r>
+      <w:r>
+        <w:rPr>
+          <w:color w:val="FF0000"/>
+          <w:lang w:val="en-US"/>
+        </w:rPr>
+        <w:t xml:space="preserve">TODO: </w:t>
+      </w:r>
+      <w:proofErr w:type="spellStart"/>
+      <w:r>
+        <w:rPr>
+          <w:color w:val="FF0000"/>
+          <w:lang w:val="en-US"/>
+        </w:rPr>
+        <w:t>crossref</w:t>
+      </w:r>
+      <w:proofErr w:type="spellEnd"/>
+      <w:r>
+        <w:rPr>
+          <w:color w:val="FF0000"/>
+          <w:lang w:val="en-US"/>
+        </w:rPr>
+        <w:t xml:space="preserve"> How it works</w:t>
+      </w:r>
+      <w:r>
+        <w:rPr>
+          <w:lang w:val="en-US"/>
+        </w:rPr>
+        <w:t>)</w:t>
+      </w:r>
+      <w:r>
+        <w:rPr>
+          <w:lang w:val="en-US"/>
+        </w:rPr>
+        <w:t>, the use of the HTTP upgrade request-header ensures this for WebSockets. Implementing it, though, would have been a lot easier if all browsers supported it. As this is being written, Internet Explorer has about 14% (</w:t>
+      </w:r>
+      <w:r>
+        <w:rPr>
+          <w:color w:val="FF0000"/>
+          <w:lang w:val="en-US"/>
+        </w:rPr>
+        <w:t>TODO: (24): w3Schools</w:t>
+      </w:r>
+      <w:r>
+        <w:rPr>
+          <w:lang w:val="en-US"/>
+        </w:rPr>
+        <w:t>)</w:t>
+      </w:r>
+      <w:r>
+        <w:rPr>
+          <w:lang w:val="en-US"/>
+        </w:rPr>
+        <w:t xml:space="preserve"> of the browser market with IE8 and IE9 as the most dominant (</w:t>
+      </w:r>
+      <w:r>
+        <w:rPr>
+          <w:color w:val="FF0000"/>
+          <w:lang w:val="en-US"/>
+        </w:rPr>
+        <w:t>TODO: (24): w3Schools</w:t>
+      </w:r>
+      <w:r>
+        <w:rPr>
+          <w:lang w:val="en-US"/>
+        </w:rPr>
+        <w:t>)</w:t>
+      </w:r>
+      <w:r>
+        <w:rPr>
+          <w:lang w:val="en-US"/>
+        </w:rPr>
+        <w:t xml:space="preserve">. None of these supports </w:t>
+      </w:r>
+      <w:r>
+        <w:rPr>
+          <w:lang w:val="en-US"/>
+        </w:rPr>
+        <w:lastRenderedPageBreak/>
+        <w:t xml:space="preserve">WebSockets natively, and even though IE10, Chrome, Firefox, Opera and Safari does, it will be several years before developers can safely assume that every single client out there supports WebSockets. </w:t>
+      </w:r>
+    </w:p>
+    <w:p>
+      <w:pPr>
+        <w:rPr>
+          <w:lang w:val="en-US"/>
+        </w:rPr>
+      </w:pPr>
+      <w:r>
+        <w:rPr>
+          <w:lang w:val="en-US"/>
+        </w:rPr>
+        <w:t xml:space="preserve">Consequently, applications have to fall back to other, supported techniques when WebSocket support is absent, which in turn leads to more code. Luckily, frameworks like </w:t>
+      </w:r>
+      <w:proofErr w:type="spellStart"/>
+      <w:r>
+        <w:rPr>
+          <w:lang w:val="en-US"/>
+        </w:rPr>
+        <w:t>SignalR</w:t>
+      </w:r>
+      <w:proofErr w:type="spellEnd"/>
+      <w:r>
+        <w:rPr>
+          <w:rStyle w:val="Fotnotereferanse"/>
+        </w:rPr>
+        <w:footnoteReference w:id="11"/>
+      </w:r>
+      <w:r>
+        <w:rPr>
+          <w:lang w:val="en-US"/>
+        </w:rPr>
+        <w:t xml:space="preserve"> and Socket.io</w:t>
+      </w:r>
+      <w:r>
+        <w:rPr>
+          <w:rStyle w:val="Fotnotereferanse"/>
+        </w:rPr>
+        <w:footnoteReference w:id="12"/>
+      </w:r>
+      <w:r>
+        <w:rPr>
+          <w:lang w:val="en-US"/>
+        </w:rPr>
+        <w:t xml:space="preserve"> abstract this away for developers, but sometimes you want more control over the software you create than a framework supplies. And even with frameworks, you might end up having to do some workarounds for certain clients where the fall-back provided by the framework doesn’t suffice. </w:t>
+      </w:r>
+    </w:p>
+    <w:p>
+      <w:pPr>
+        <w:pStyle w:val="Overskrift3"/>
+        <w:rPr>
+          <w:lang w:val="en-US"/>
+        </w:rPr>
+      </w:pPr>
+      <w:r>
+        <w:rPr>
+          <w:lang w:val="en-US"/>
+        </w:rPr>
+        <w:t>Know when to use it</w:t>
+      </w:r>
+    </w:p>
+    <w:p>
+      <w:pPr>
+        <w:rPr>
+          <w:lang w:val="en-US"/>
+        </w:rPr>
+      </w:pPr>
+      <w:r>
+        <w:rPr>
+          <w:lang w:val="en-US"/>
+        </w:rPr>
+        <w:t>Writing an application with some real-time elements is quite a different task than writing a full-blown dynamic, real-time application. Examples of the two is an online newspaper with a live comment-section and a chat room, respectively.</w:t>
+      </w:r>
+    </w:p>
+    <w:p>
+      <w:pPr>
+        <w:rPr>
+          <w:lang w:val="en-US"/>
+        </w:rPr>
+      </w:pPr>
+      <w:r>
+        <w:rPr>
+          <w:lang w:val="en-US"/>
+        </w:rPr>
+        <w:t>Using WebSockets for the first example would work excellently, and wouldn’t require too much work either, at least if every client supports WebSockets. But, of course, they do not, leading you as the developer back to workarounds to make it work. You could use a framework, but is it really necessary? Take a step back and analyze what you are going to make. Commenting on a news article is far from chatting, even if it is supposed to show on all clients in real-time. In this particular case, the real-time aspect of the application is rather small and not that critical for the user experience. Being critical to what your application actually needs to achieve is important in development, and it is easy to be blinded by things that shine brightly like WebSockets does these days.</w:t>
+      </w:r>
+    </w:p>
+    <w:p>
+      <w:pPr>
+        <w:rPr>
+          <w:lang w:val="en-US"/>
+        </w:rPr>
+      </w:pPr>
+      <w:r>
+        <w:rPr>
+          <w:lang w:val="en-US"/>
+        </w:rPr>
+        <w:t xml:space="preserve">Chatting is a completely different matter – specifically a chat room, which has several people talking to each other at the same time. This makes real-time crucial to the users’ perception of the application, which in turn makes it worth the extra effort of providing fallbacks for the browsers that don’t support WebSockets. </w:t>
+      </w:r>
+    </w:p>
+    <w:p>
+      <w:pPr>
+        <w:pStyle w:val="Overskrift3"/>
+        <w:rPr>
+          <w:lang w:val="en-US"/>
+        </w:rPr>
+      </w:pPr>
+      <w:r>
+        <w:rPr>
+          <w:lang w:val="en-US"/>
+        </w:rPr>
+        <w:t>Know how to use it</w:t>
+      </w:r>
+    </w:p>
+    <w:p>
+      <w:pPr>
+        <w:rPr>
+          <w:lang w:val="en-US"/>
+        </w:rPr>
+      </w:pPr>
+      <w:r>
+        <w:rPr>
+          <w:lang w:val="en-US"/>
+        </w:rPr>
+        <w:t>An important thing to realize is that WebSockets is not HTTP 2.0. It is a standalone protocol designed to fill the gap of HTTP regarding bidirectional communication. Failing to understand this might cause developers to replace traditional HTTP with WebSockets in applications that don’t really need persistent connections at all. An informative webpage, like Wikipedia, will probably never benefit from using WebSockets. Sure, you get less overhead in request-headers, but on the other hand your application will have to serve mostly idle connections since the only real server to client communication is when the client request a new page (</w:t>
+      </w:r>
+      <w:r>
+        <w:rPr>
+          <w:color w:val="FF0000"/>
+          <w:lang w:val="en-US"/>
+        </w:rPr>
+        <w:t>T</w:t>
+      </w:r>
+      <w:r>
+        <w:rPr>
+          <w:color w:val="FF0000"/>
+          <w:lang w:val="en-US"/>
+        </w:rPr>
+        <w:t>ODO: figure 5-6</w:t>
+      </w:r>
+      <w:r>
+        <w:rPr>
+          <w:lang w:val="en-US"/>
+        </w:rPr>
+        <w:t>).</w:t>
+      </w:r>
+    </w:p>
+    <w:p>
+      <w:pPr>
+        <w:rPr>
+          <w:lang w:val="en-US"/>
+        </w:rPr>
+      </w:pPr>
+      <w:r>
+        <w:rPr>
+          <w:lang w:val="en-US"/>
+        </w:rPr>
+        <w:t xml:space="preserve">Understanding your application’s environment is another vital aspect. Though WebSockets is supposed to handle proxies and firewalls gracefully </w:t>
+      </w:r>
+      <w:r>
+        <w:rPr>
+          <w:lang w:val="en-US"/>
+        </w:rPr>
+        <w:t>(</w:t>
+      </w:r>
+      <w:r>
+        <w:rPr>
+          <w:color w:val="FF0000"/>
+          <w:lang w:val="en-US"/>
+        </w:rPr>
+        <w:t xml:space="preserve">TODO: (10): Pro </w:t>
+      </w:r>
+      <w:r>
+        <w:rPr>
+          <w:color w:val="FF0000"/>
+          <w:lang w:val="en-US"/>
+        </w:rPr>
+        <w:t>Html5</w:t>
+      </w:r>
+      <w:r>
+        <w:rPr>
+          <w:lang w:val="en-US"/>
+        </w:rPr>
+        <w:t>)</w:t>
+      </w:r>
+      <w:r>
+        <w:rPr>
+          <w:lang w:val="en-US"/>
+        </w:rPr>
+        <w:t>, you might still encounter some problems – especially if the traffic between your server and the client has to go through an older proxy along the way. Peter Lubbers indicates this in a blog-post from May 2010 (</w:t>
+      </w:r>
+      <w:r>
+        <w:rPr>
+          <w:color w:val="FF0000"/>
+          <w:lang w:val="en-US"/>
+        </w:rPr>
+        <w:t>TODO: (25): How Ws interact proxies</w:t>
+      </w:r>
+      <w:r>
+        <w:rPr>
+          <w:lang w:val="en-US"/>
+        </w:rPr>
+        <w:t>), and even though this post is rather old, it might be a problem for some. His suggested way of handling the issue is the use of a secure connection (</w:t>
+      </w:r>
+      <w:proofErr w:type="spellStart"/>
+      <w:r>
+        <w:rPr>
+          <w:lang w:val="en-US"/>
+        </w:rPr>
+        <w:t>wss</w:t>
+      </w:r>
+      <w:proofErr w:type="spellEnd"/>
+      <w:r>
+        <w:rPr>
+          <w:lang w:val="en-US"/>
+        </w:rPr>
+        <w:t xml:space="preserve">:// instead of </w:t>
+      </w:r>
+      <w:proofErr w:type="spellStart"/>
+      <w:r>
+        <w:rPr>
+          <w:lang w:val="en-US"/>
+        </w:rPr>
+        <w:t>ws</w:t>
+      </w:r>
+      <w:proofErr w:type="spellEnd"/>
+      <w:r>
+        <w:rPr>
+          <w:lang w:val="en-US"/>
+        </w:rPr>
+        <w:t>://), which, in my opinion, is a good practice since it makes data encrypted.</w:t>
+      </w:r>
+    </w:p>
+    <w:p>
+      <w:pPr>
+        <w:pStyle w:val="Overskrift2"/>
+        <w:rPr>
+          <w:lang w:val="en-US"/>
+        </w:rPr>
+      </w:pPr>
+      <w:r>
+        <w:rPr>
+          <w:lang w:val="en-US"/>
+        </w:rPr>
+        <w:lastRenderedPageBreak/>
+        <w:t>The use of real-time</w:t>
+      </w:r>
+    </w:p>
+    <w:p>
+      <w:pPr>
+        <w:rPr>
+          <w:lang w:val="en-US"/>
+        </w:rPr>
+      </w:pPr>
+      <w:r>
+        <w:rPr>
+          <w:lang w:val="en-US"/>
+        </w:rPr>
+        <w:t xml:space="preserve">The World Wide Web has seen many innovations throughout its lifespan, and each time something new comes around, it is hard to determine if it has come to stay. It is always a question of need: Do we really need this? Is it useful to me as a consumer? Real-time is no different from any other new developments; it has to be useful and even to be noticed, it needs to have some form of establishment throughout the web. </w:t>
+      </w:r>
+    </w:p>
+    <w:p>
+      <w:pPr>
+        <w:rPr>
+          <w:lang w:val="en-US"/>
+        </w:rPr>
+      </w:pPr>
+      <w:r>
+        <w:rPr>
+          <w:lang w:val="en-US"/>
+        </w:rPr>
+        <w:t xml:space="preserve">There is no doubt that real-time content is very useful in many aspect, and that in others it is even crucial. An auction site with time based auctions completely relies on delivering the latest bid to all users. Forcing their clients to refresh a web page manually to see the latest bid, would render it completely useless. On the other side of the scale we find web sites that utilizes real-time to provide their users with a greater sense of convenience. Getting your friends’ status updates immediately can hardly be seen as crucial, but it does enhance the users’ perception of the experience. </w:t>
+      </w:r>
+    </w:p>
+    <w:p>
+      <w:pPr>
+        <w:rPr>
+          <w:lang w:val="en-US"/>
+        </w:rPr>
+      </w:pPr>
+      <w:r>
+        <w:rPr>
+          <w:lang w:val="en-US"/>
+        </w:rPr>
+        <w:t xml:space="preserve">Another interesting development is the increasing amount of real-time content provided by web sites that typically are more static. Most of this has to do with integrating social content like live comment-sections, trending articles and such. Again this is purely to make the content seem more dynamic and make the overall experience better for the users. </w:t>
+      </w:r>
+    </w:p>
+    <w:p>
+      <w:pPr>
+        <w:rPr>
+          <w:lang w:val="en-US"/>
+        </w:rPr>
+      </w:pPr>
+      <w:r>
+        <w:rPr>
+          <w:lang w:val="en-US"/>
+        </w:rPr>
+        <w:t>Looking at pure web page usage of real-time, it is mostly about the users’ experience. But if we expand our perspective a little, though, it soon becomes clear how much of an impact real-time might have on our lives in the future. Live video streaming is not a strange phenomenon today, but the technology is still in its youth, with buffering issues and broadband capacities as bottlenecks (</w:t>
+      </w:r>
+      <w:r>
+        <w:rPr>
+          <w:color w:val="FF0000"/>
+          <w:lang w:val="en-US"/>
+        </w:rPr>
+        <w:t>T</w:t>
+      </w:r>
+      <w:r>
+        <w:rPr>
+          <w:color w:val="FF0000"/>
+          <w:lang w:val="en-US"/>
+        </w:rPr>
+        <w:t>ODO: figure 5-7</w:t>
+      </w:r>
+      <w:r>
+        <w:rPr>
+          <w:lang w:val="en-US"/>
+        </w:rPr>
+        <w:t xml:space="preserve">). As the technological aspects evolve, I believe we will see a lot more usage of live video streaming across the web. Presumably, WebSockets, with its ability to stream binary data </w:t>
+      </w:r>
+      <w:r>
+        <w:rPr>
+          <w:lang w:val="en-US"/>
+        </w:rPr>
+        <w:t>(</w:t>
+      </w:r>
+      <w:r>
+        <w:rPr>
+          <w:color w:val="FF0000"/>
+          <w:lang w:val="en-US"/>
+        </w:rPr>
+        <w:t xml:space="preserve">TODO: (10): Pro </w:t>
+      </w:r>
+      <w:r>
+        <w:rPr>
+          <w:color w:val="FF0000"/>
+          <w:lang w:val="en-US"/>
+        </w:rPr>
+        <w:t>Html5</w:t>
+      </w:r>
+      <w:r>
+        <w:rPr>
+          <w:lang w:val="en-US"/>
+        </w:rPr>
+        <w:t>)</w:t>
+      </w:r>
+      <w:r>
+        <w:rPr>
+          <w:lang w:val="en-US"/>
+        </w:rPr>
+        <w:t xml:space="preserve">,, will play a central part in future improvements to video streams.  </w:t>
+      </w:r>
+    </w:p>
+    <w:p>
+      <w:pPr>
+        <w:pStyle w:val="Overskrift2"/>
+        <w:rPr>
+          <w:lang w:val="en-US"/>
+        </w:rPr>
+      </w:pPr>
+      <w:r>
+        <w:rPr>
+          <w:lang w:val="en-US"/>
+        </w:rPr>
+        <w:t>Conclusion</w:t>
+      </w:r>
+    </w:p>
+    <w:p>
+      <w:pPr>
+        <w:rPr>
+          <w:lang w:val="en-US"/>
+        </w:rPr>
+      </w:pPr>
+      <w:r>
+        <w:rPr>
+          <w:lang w:val="en-US"/>
+        </w:rPr>
+        <w:t>We have seen that even though WebSockets is superior to HTTP when it comes to bidirectional communication, it is not always necessary with a full-duplex channel to achieve real-time content. If most of the communication is from server to client, and the amount of header-data in the HTTP protocol is no cause for problems, it would actually be better to use Server-Sent Events than WebSockets. The need for a fallback for browsers that don’t support this might degrade you to long-polling, which is completely fine as long as the interval in which the server gets updates isn’t too short.</w:t>
+      </w:r>
+    </w:p>
+    <w:p>
+      <w:pPr>
+        <w:rPr>
+          <w:lang w:val="en-US"/>
+        </w:rPr>
+      </w:pPr>
+      <w:r>
+        <w:rPr>
+          <w:lang w:val="en-US"/>
+        </w:rPr>
+        <w:t>Looking as these aspects leads me to say that HTTP methods may still be a better choice than WebSockets for some real-time purposes. However, if we ignore the need for backwards compatibility, there is no getting away from the fact that WebSockets is superior to HTTP for real-time applications. After all, that was why WebSockets was created in the first place. Nevertheless, HTTP, with Server-Sent Events in particular, remains a strong alternative if you only need real-time push. Long-polling, HTTP-streaming and definitely polling, I think, will be completely outdated in a couple of years – replaced by WebSockets and some Server-Sent Events applications.</w:t>
+      </w:r>
+    </w:p>
+    <w:p>
+      <w:pPr>
+        <w:rPr>
+          <w:lang w:val="en-US"/>
+        </w:rPr>
+      </w:pPr>
+      <w:r>
+        <w:rPr>
+          <w:lang w:val="en-US"/>
+        </w:rPr>
+        <w:t xml:space="preserve">I believe that in the future, when current browsers are considered old and WebSockets has been around for a long while, it will be used in most real-time applications. Furthermore, my opinion is </w:t>
+      </w:r>
+      <w:r>
+        <w:rPr>
+          <w:lang w:val="en-US"/>
+        </w:rPr>
+        <w:lastRenderedPageBreak/>
+        <w:t xml:space="preserve">that any future versions of HTTP will not incorporate WebSockets – the </w:t>
+      </w:r>
+      <w:proofErr w:type="spellStart"/>
+      <w:r>
+        <w:rPr>
+          <w:lang w:val="en-US"/>
+        </w:rPr>
+        <w:t>ywo</w:t>
+      </w:r>
+      <w:proofErr w:type="spellEnd"/>
+      <w:r>
+        <w:rPr>
+          <w:lang w:val="en-US"/>
+        </w:rPr>
+        <w:t xml:space="preserve"> will remain what they are, namely two separate things. </w:t>
+      </w:r>
+    </w:p>
+    <w:p>
+      <w:pPr>
+        <w:rPr>
+          <w:lang w:val="en-US"/>
+        </w:rPr>
+      </w:pPr>
+      <w:r>
+        <w:rPr>
+          <w:lang w:val="en-US"/>
+        </w:rPr>
+        <w:t xml:space="preserve">Social networks like </w:t>
+      </w:r>
+      <w:proofErr w:type="spellStart"/>
+      <w:r>
+        <w:rPr>
+          <w:lang w:val="en-US"/>
+        </w:rPr>
+        <w:t>Facebook</w:t>
+      </w:r>
+      <w:proofErr w:type="spellEnd"/>
+      <w:r>
+        <w:rPr>
+          <w:lang w:val="en-US"/>
+        </w:rPr>
+        <w:t xml:space="preserve">, collaboration tools like Google Docs and other real-time use cases are already widespread, and that will most likely not change any time soon. Real-time is here to stay, which is good because it provides vast, and yet unseen, possibilities. </w:t>
+      </w:r>
+    </w:p>
+    <w:p>
+      <w:pPr>
+        <w:rPr>
+          <w:lang w:val="en-US"/>
+        </w:rPr>
+      </w:pPr>
+      <w:r>
+        <w:rPr>
+          <w:lang w:val="en-US"/>
+        </w:rPr>
+        <w:t xml:space="preserve">Finally, my initial problem was the question of </w:t>
+      </w:r>
+      <w:proofErr w:type="spellStart"/>
+      <w:r>
+        <w:rPr>
+          <w:lang w:val="en-US"/>
+        </w:rPr>
+        <w:t>WebSockets’s</w:t>
+      </w:r>
+      <w:proofErr w:type="spellEnd"/>
+      <w:r>
+        <w:rPr>
+          <w:lang w:val="en-US"/>
+        </w:rPr>
+        <w:t xml:space="preserve"> position in the future of the World Wide Web. Do I believe it is the future? Well, the answer is both yes and no. Yes because it is the future for full-duplex communication applications. It will render HTTP mostly unused for the purpose as soon as the issue of backwards compatibility to clients that don’t support it has vanished. Still, HTTP will remain king of the hill in “traditional” web applications that rely on requesting content in a half-duplex manner. </w:t>
+      </w:r>
     </w:p>
     <w:p>
       <w:pPr>
@@ -4417,7 +5386,6 @@
         <w:rPr>
           <w:lang w:val="en-US"/>
         </w:rPr>
-        <w:lastRenderedPageBreak/>
         <w:t>This thesis will cover and compare five different frameworks for real time web applications. Frameworks will be selected through a screening process described in section</w:t>
       </w:r>
       <w:r>
@@ -4716,7 +5684,14 @@
         <w:rPr>
           <w:lang w:val="en-US"/>
         </w:rPr>
-        <w:t xml:space="preserve"> are unavailable to older browsers. Therefore, a good real time framework has fallbacks in order to support as many browsers as possible. If a framework has support for one transport only, it is not</w:t>
+        <w:t xml:space="preserve"> are </w:t>
+      </w:r>
+      <w:r>
+        <w:rPr>
+          <w:lang w:val="en-US"/>
+        </w:rPr>
+        <w:lastRenderedPageBreak/>
+        <w:t>unavailable to older browsers. Therefore, a good real time framework has fallbacks in order to support as many browsers as possible. If a framework has support for one transport only, it is not</w:t>
       </w:r>
       <w:r>
         <w:rPr>
@@ -4847,14 +5822,7 @@
         <w:rPr>
           <w:lang w:val="en-US"/>
         </w:rPr>
-        <w:t xml:space="preserve">Being able to write automated tests is crucial to make any application maintainable. A framework therefore needs to give some indication that you can write testable code with it. Any framework that </w:t>
-      </w:r>
-      <w:r>
-        <w:rPr>
-          <w:lang w:val="en-US"/>
-        </w:rPr>
-        <w:lastRenderedPageBreak/>
-        <w:t>clearly states that it does not support unit tests, has to offer some unique design or functionality for it to be considered.</w:t>
+        <w:t>Being able to write automated tests is crucial to make any application maintainable. A framework therefore needs to give some indication that you can write testable code with it. Any framework that clearly states that it does not support unit tests, has to offer some unique design or functionality for it to be considered.</w:t>
       </w:r>
     </w:p>
     <w:p>
@@ -5030,6 +5998,7 @@
         <w:rPr>
           <w:lang w:val="en-US"/>
         </w:rPr>
+        <w:lastRenderedPageBreak/>
         <w:t>Evaluation process</w:t>
       </w:r>
     </w:p>
@@ -5226,7 +6195,6 @@
         <w:rPr>
           <w:lang w:val="en-US"/>
         </w:rPr>
-        <w:lastRenderedPageBreak/>
         <w:t>Bids lower than the current bid or bids lower than the minimum price should be disregarded.</w:t>
       </w:r>
     </w:p>
@@ -5252,7 +6220,7 @@
           <w:rStyle w:val="Fotnotereferanse"/>
           <w:lang w:val="en-US"/>
         </w:rPr>
-        <w:footnoteReference w:id="9"/>
+        <w:footnoteReference w:id="13"/>
       </w:r>
       <w:r>
         <w:rPr>
@@ -5327,7 +6295,7 @@
           <w:rStyle w:val="Fotnotereferanse"/>
           <w:lang w:val="en-US"/>
         </w:rPr>
-        <w:footnoteReference w:id="10"/>
+        <w:footnoteReference w:id="14"/>
       </w:r>
       <w:r>
         <w:rPr>
@@ -5358,7 +6326,7 @@
           <w:rStyle w:val="Fotnotereferanse"/>
           <w:lang w:val="en-US"/>
         </w:rPr>
-        <w:footnoteReference w:id="11"/>
+        <w:footnoteReference w:id="15"/>
       </w:r>
       <w:r>
         <w:rPr>
@@ -5463,7 +6431,14 @@
         <w:rPr>
           <w:lang w:val="en-US"/>
         </w:rPr>
-        <w:t>Real time applications also have one other use case: client to client communication (via the server). So called “peer to peer” communication is not part of the specification of the test application simply because it is a subset of simple one to one communication from client to server. The only real difference is that the outgoing message from the server would go to a different client than the origin. Technically this is not worth testing in the test application. It will, however, be a part of the performance test cases (</w:t>
+        <w:t xml:space="preserve">Real time applications also have one other use case: client to client communication (via the server). So called “peer to peer” communication is not part of the specification of the test application simply because it is a subset of simple one to one communication from client to server. The only real difference is that the outgoing message from the server would go to a different client than the origin. </w:t>
+      </w:r>
+      <w:r>
+        <w:rPr>
+          <w:lang w:val="en-US"/>
+        </w:rPr>
+        <w:lastRenderedPageBreak/>
+        <w:t>Technically this is not worth testing in the test application. It will, however, be a part of the performance test cases (</w:t>
       </w:r>
       <w:r>
         <w:rPr>
@@ -5588,7 +6563,6 @@
         <w:rPr>
           <w:lang w:val="en-US"/>
         </w:rPr>
-        <w:lastRenderedPageBreak/>
         <w:t>Choice of server</w:t>
       </w:r>
     </w:p>
@@ -5777,6 +6751,7 @@
         <w:rPr>
           <w:lang w:val="en-US"/>
         </w:rPr>
+        <w:lastRenderedPageBreak/>
         <w:t>Code structuring</w:t>
       </w:r>
     </w:p>
@@ -5803,7 +6778,7 @@
           <w:rStyle w:val="Fotnotereferanse"/>
           <w:lang w:val="en-US"/>
         </w:rPr>
-        <w:footnoteReference w:id="12"/>
+        <w:footnoteReference w:id="16"/>
       </w:r>
       <w:r>
         <w:rPr>
@@ -5884,7 +6859,6 @@
         <w:rPr>
           <w:lang w:val="en-US"/>
         </w:rPr>
-        <w:lastRenderedPageBreak/>
         <w:t>Simplicity</w:t>
       </w:r>
     </w:p>
@@ -6107,6 +7081,7 @@
         <w:rPr>
           <w:lang w:val="en-US"/>
         </w:rPr>
+        <w:lastRenderedPageBreak/>
         <w:t>Part 1 (</w:t>
       </w:r>
       <w:r>
@@ -6300,7 +7275,7 @@
             <w:rPr>
               <w:noProof/>
             </w:rPr>
-            <w:t>7</w:t>
+            <w:t>15</w:t>
           </w:r>
         </w:fldSimple>
       </w:p>
@@ -6609,9 +7584,169 @@
         <w:rPr>
           <w:lang w:val="en-US"/>
         </w:rPr>
+        <w:t xml:space="preserve"> 87 100 000 bytes * 8 = 696 800 000 bits / 1024</w:t>
+      </w:r>
+      <w:r>
+        <w:rPr>
+          <w:vertAlign w:val="superscript"/>
+          <w:lang w:val="en-US"/>
+        </w:rPr>
+        <w:t>2</w:t>
+      </w:r>
+      <w:r>
+        <w:rPr>
+          <w:lang w:val="en-US"/>
+        </w:rPr>
+        <w:t xml:space="preserve"> = 665 </w:t>
+      </w:r>
+      <w:proofErr w:type="spellStart"/>
+      <w:r>
+        <w:rPr>
+          <w:lang w:val="en-US"/>
+        </w:rPr>
+        <w:t>Mbits</w:t>
+      </w:r>
+      <w:proofErr w:type="spellEnd"/>
+    </w:p>
+  </w:footnote>
+  <w:footnote w:id="10">
+    <w:p>
+      <w:pPr>
+        <w:pStyle w:val="Fotnotetekst"/>
+        <w:rPr>
+          <w:lang w:val="en-US"/>
+        </w:rPr>
+      </w:pPr>
+      <w:r>
+        <w:rPr>
+          <w:rStyle w:val="Fotnotereferanse"/>
+        </w:rPr>
+        <w:footnoteRef/>
+      </w:r>
+      <w:r>
+        <w:rPr>
+          <w:lang w:val="en-US"/>
+        </w:rPr>
+        <w:t xml:space="preserve"> 200 000 bytes * 8 = 1 600 000 bits / 1024</w:t>
+      </w:r>
+      <w:r>
+        <w:rPr>
+          <w:vertAlign w:val="superscript"/>
+          <w:lang w:val="en-US"/>
+        </w:rPr>
+        <w:t>2</w:t>
+      </w:r>
+      <w:r>
+        <w:rPr>
+          <w:lang w:val="en-US"/>
+        </w:rPr>
+        <w:t xml:space="preserve"> = 1.526 </w:t>
+      </w:r>
+      <w:proofErr w:type="spellStart"/>
+      <w:r>
+        <w:rPr>
+          <w:lang w:val="en-US"/>
+        </w:rPr>
+        <w:t>Mbits</w:t>
+      </w:r>
+      <w:proofErr w:type="spellEnd"/>
+    </w:p>
+  </w:footnote>
+  <w:footnote w:id="11">
+    <w:p>
+      <w:pPr>
+        <w:pStyle w:val="Fotnotetekst"/>
+        <w:rPr>
+          <w:lang w:val="en-US"/>
+        </w:rPr>
+      </w:pPr>
+      <w:r>
+        <w:rPr>
+          <w:rStyle w:val="Fotnotereferanse"/>
+        </w:rPr>
+        <w:footnoteRef/>
+      </w:r>
+      <w:r>
+        <w:rPr>
+          <w:lang w:val="en-US"/>
+        </w:rPr>
         <w:t xml:space="preserve"> </w:t>
       </w:r>
       <w:hyperlink r:id="rId4" w:history="1">
+        <w:r>
+          <w:rPr>
+            <w:rStyle w:val="Hyperkobling"/>
+            <w:lang w:val="en-US"/>
+          </w:rPr>
+          <w:t>http://signalr.net/</w:t>
+        </w:r>
+      </w:hyperlink>
+      <w:r>
+        <w:rPr>
+          <w:lang w:val="en-US"/>
+        </w:rPr>
+        <w:t xml:space="preserve"> </w:t>
+      </w:r>
+    </w:p>
+  </w:footnote>
+  <w:footnote w:id="12">
+    <w:p>
+      <w:pPr>
+        <w:pStyle w:val="Fotnotetekst"/>
+        <w:rPr>
+          <w:lang w:val="en-US"/>
+        </w:rPr>
+      </w:pPr>
+      <w:r>
+        <w:rPr>
+          <w:rStyle w:val="Fotnotereferanse"/>
+        </w:rPr>
+        <w:footnoteRef/>
+      </w:r>
+      <w:r>
+        <w:rPr>
+          <w:lang w:val="en-US"/>
+        </w:rPr>
+        <w:t xml:space="preserve"> </w:t>
+      </w:r>
+      <w:hyperlink r:id="rId5" w:history="1">
+        <w:r>
+          <w:rPr>
+            <w:rStyle w:val="Hyperkobling"/>
+            <w:lang w:val="en-US"/>
+          </w:rPr>
+          <w:t>http://socket.io/</w:t>
+        </w:r>
+      </w:hyperlink>
+      <w:r>
+        <w:rPr>
+          <w:lang w:val="en-US"/>
+        </w:rPr>
+        <w:t xml:space="preserve"> </w:t>
+      </w:r>
+    </w:p>
+  </w:footnote>
+  <w:footnote w:id="13">
+    <w:p>
+      <w:pPr>
+        <w:pStyle w:val="Fotnotetekst"/>
+        <w:rPr>
+          <w:lang w:val="en-US"/>
+        </w:rPr>
+      </w:pPr>
+      <w:r>
+        <w:rPr>
+          <w:rStyle w:val="Fotnotereferanse"/>
+        </w:rPr>
+        <w:footnoteRef/>
+      </w:r>
+      <w:r>
+        <w:rPr>
+          <w:lang w:val="en-US"/>
+        </w:rPr>
+        <w:t xml:space="preserve"> </w:t>
+      </w:r>
+      <w:hyperlink r:id="rId6" w:history="1">
         <w:r>
           <w:rPr>
             <w:rStyle w:val="Hyperkobling"/>
@@ -6628,7 +7763,7 @@
       </w:r>
     </w:p>
   </w:footnote>
-  <w:footnote w:id="10">
+  <w:footnote w:id="14">
     <w:p>
       <w:pPr>
         <w:pStyle w:val="Fotnotetekst"/>
@@ -6656,7 +7791,7 @@
       </w:r>
     </w:p>
   </w:footnote>
-  <w:footnote w:id="11">
+  <w:footnote w:id="15">
     <w:p>
       <w:pPr>
         <w:pStyle w:val="Fotnotetekst"/>
@@ -6676,7 +7811,7 @@
         </w:rPr>
         <w:t xml:space="preserve"> </w:t>
       </w:r>
-      <w:hyperlink r:id="rId5" w:history="1">
+      <w:hyperlink r:id="rId7" w:history="1">
         <w:r>
           <w:rPr>
             <w:rStyle w:val="Hyperkobling"/>
@@ -6687,7 +7822,7 @@
       </w:hyperlink>
     </w:p>
   </w:footnote>
-  <w:footnote w:id="12">
+  <w:footnote w:id="16">
     <w:p>
       <w:pPr>
         <w:pStyle w:val="Fotnotetekst"/>
@@ -8309,7 +9444,7 @@
 </file>
 
 <file path=customXml/itemProps1.xml><?xml version="1.0" encoding="utf-8"?>
-<ds:datastoreItem xmlns:ds="http://schemas.openxmlformats.org/officeDocument/2006/customXml" ds:itemID="{8DF997C9-2604-4F18-B535-9662CF036574}">
+<ds:datastoreItem xmlns:ds="http://schemas.openxmlformats.org/officeDocument/2006/customXml" ds:itemID="{34BF6DB6-54E9-4CBB-9213-81696E0324B5}">
   <ds:schemaRefs>
     <ds:schemaRef ds:uri="http://schemas.openxmlformats.org/officeDocument/2006/bibliography"/>
   </ds:schemaRefs>

</xml_diff>

<commit_message>
Restored splitting.. Will try again when all chapters have final name
</commit_message>
<xml_diff>
--- a/Thesis/Workingdoc(no pics or crossrefs).docx
+++ b/Thesis/Workingdoc(no pics or crossrefs).docx
@@ -58,6 +58,7 @@
         <w:rPr>
           <w:lang w:val="en-US"/>
         </w:rPr>
+        <w:lastRenderedPageBreak/>
         <w:t>Abstract</w:t>
       </w:r>
       <w:bookmarkEnd w:id="0"/>
@@ -1249,6 +1250,7 @@
         <w:rPr>
           <w:lang w:val="en-US"/>
         </w:rPr>
+        <w:lastRenderedPageBreak/>
         <w:t>Preface</w:t>
       </w:r>
       <w:bookmarkEnd w:id="1"/>
@@ -1257,6 +1259,317 @@
           <w:lang w:val="en-US"/>
         </w:rPr>
         <w:br w:type="page"/>
+      </w:r>
+    </w:p>
+    <w:p>
+      <w:pPr>
+        <w:pStyle w:val="Overskrift1"/>
+        <w:rPr>
+          <w:lang w:val="en-US"/>
+        </w:rPr>
+      </w:pPr>
+      <w:bookmarkStart w:id="2" w:name="_Toc360290228"/>
+      <w:bookmarkStart w:id="3" w:name="_Toc360290227"/>
+      <w:r>
+        <w:rPr>
+          <w:lang w:val="en-US"/>
+        </w:rPr>
+        <w:lastRenderedPageBreak/>
+        <w:t>Introduction</w:t>
+      </w:r>
+      <w:bookmarkEnd w:id="3"/>
+      <w:r>
+        <w:rPr>
+          <w:lang w:val="en-US"/>
+        </w:rPr>
+        <w:t xml:space="preserve"> </w:t>
+      </w:r>
+    </w:p>
+    <w:p>
+      <w:pPr>
+        <w:rPr>
+          <w:lang w:val="en-US"/>
+        </w:rPr>
+      </w:pPr>
+      <w:r>
+        <w:rPr>
+          <w:lang w:val="en-US"/>
+        </w:rPr>
+        <w:t>(</w:t>
+      </w:r>
+      <w:r>
+        <w:rPr>
+          <w:color w:val="FF0000"/>
+          <w:lang w:val="en-US"/>
+        </w:rPr>
+        <w:t>First three paragraphs: essay</w:t>
+      </w:r>
+      <w:r>
+        <w:rPr>
+          <w:lang w:val="en-US"/>
+        </w:rPr>
+        <w:t>)</w:t>
+      </w:r>
+    </w:p>
+    <w:p>
+      <w:pPr>
+        <w:rPr>
+          <w:lang w:val="en-US"/>
+        </w:rPr>
+      </w:pPr>
+      <w:r>
+        <w:rPr>
+          <w:lang w:val="en-US"/>
+        </w:rPr>
+        <w:t xml:space="preserve">The World Wide Web has been available for 20 years </w:t>
+      </w:r>
+      <w:r>
+        <w:rPr>
+          <w:lang w:val="en-US"/>
+        </w:rPr>
+        <w:t>(</w:t>
+      </w:r>
+      <w:r>
+        <w:rPr>
+          <w:color w:val="FF0000"/>
+          <w:lang w:val="en-US"/>
+        </w:rPr>
+        <w:t>TODO: History of the world wide web (1)</w:t>
+      </w:r>
+      <w:r>
+        <w:rPr>
+          <w:lang w:val="en-US"/>
+        </w:rPr>
+        <w:t>)</w:t>
+      </w:r>
+      <w:r>
+        <w:rPr>
+          <w:lang w:val="en-US"/>
+        </w:rPr>
+        <w:t xml:space="preserve">, and is still considered  a young technology. But over those 20 years it has changed in almost every thinkable way. What started out as a science project is now an important aspect of everyday life. </w:t>
+      </w:r>
+    </w:p>
+    <w:p>
+      <w:pPr>
+        <w:rPr>
+          <w:lang w:val="en-US"/>
+        </w:rPr>
+      </w:pPr>
+      <w:r>
+        <w:rPr>
+          <w:lang w:val="en-US"/>
+        </w:rPr>
+        <w:t>Over the years, the improvements to the Web have changed the way we use it. Visiting a web page before meant reading a page of text that maybe had some pictures on it. Today, Cascading Style Sheets (</w:t>
+      </w:r>
+      <w:r>
+        <w:rPr>
+          <w:i/>
+          <w:lang w:val="en-US"/>
+        </w:rPr>
+        <w:t>CSS</w:t>
+      </w:r>
+      <w:r>
+        <w:rPr>
+          <w:lang w:val="en-US"/>
+        </w:rPr>
+        <w:t>) has given web pages a more vivid look with various styling options, Asynchronous JavaScript and XML (</w:t>
+      </w:r>
+      <w:r>
+        <w:rPr>
+          <w:i/>
+          <w:lang w:val="en-US"/>
+        </w:rPr>
+        <w:t>AJAX</w:t>
+      </w:r>
+      <w:r>
+        <w:rPr>
+          <w:lang w:val="en-US"/>
+        </w:rPr>
+        <w:t>) has made them more dynamic, and with HTML5 really starting to make a push, more revolutionary changes are yet to come.</w:t>
+      </w:r>
+    </w:p>
+    <w:p>
+      <w:pPr>
+        <w:rPr>
+          <w:lang w:val="en-US"/>
+        </w:rPr>
+      </w:pPr>
+      <w:r>
+        <w:rPr>
+          <w:lang w:val="en-US"/>
+        </w:rPr>
+        <w:t>Along with HTML5 comes a new protocol for the Web: WebSockets. It was created to meet one of the newest aspect of web browsing, namely real-time applications, where clients can get updates from the server as they occur (</w:t>
+      </w:r>
+      <w:r>
+        <w:rPr>
+          <w:color w:val="FF0000"/>
+          <w:lang w:val="en-US"/>
+        </w:rPr>
+        <w:t xml:space="preserve">TODO: </w:t>
+      </w:r>
+      <w:proofErr w:type="spellStart"/>
+      <w:r>
+        <w:rPr>
+          <w:color w:val="FF0000"/>
+          <w:lang w:val="en-US"/>
+        </w:rPr>
+        <w:t>crossref</w:t>
+      </w:r>
+      <w:proofErr w:type="spellEnd"/>
+      <w:r>
+        <w:rPr>
+          <w:color w:val="FF0000"/>
+          <w:lang w:val="en-US"/>
+        </w:rPr>
+        <w:t xml:space="preserve"> more info section</w:t>
+      </w:r>
+      <w:r>
+        <w:rPr>
+          <w:lang w:val="en-US"/>
+        </w:rPr>
+        <w:t xml:space="preserve">). Real-time web applications has been around for some time, but previously they have relied on the aging HTTP 1.1 protocol. </w:t>
+      </w:r>
+    </w:p>
+    <w:p>
+      <w:pPr>
+        <w:pStyle w:val="Overskrift2"/>
+        <w:rPr>
+          <w:lang w:val="en-US"/>
+        </w:rPr>
+      </w:pPr>
+      <w:bookmarkStart w:id="4" w:name="_Toc360290230"/>
+      <w:r>
+        <w:rPr>
+          <w:lang w:val="en-US"/>
+        </w:rPr>
+        <w:t>Problem statement</w:t>
+      </w:r>
+      <w:bookmarkEnd w:id="4"/>
+    </w:p>
+    <w:p>
+      <w:pPr>
+        <w:rPr>
+          <w:lang w:val="en-US"/>
+        </w:rPr>
+      </w:pPr>
+      <w:r>
+        <w:rPr>
+          <w:lang w:val="en-US"/>
+        </w:rPr>
+        <w:t>In this thesis, I will look at real-time applications in general, and WebSockets in particular, and investigate how much of an impact this new protocol can make on the real-time world. I will also look at the bigger picture, and investigate the necessity of real-time.</w:t>
+      </w:r>
+    </w:p>
+    <w:p>
+      <w:pPr>
+        <w:rPr>
+          <w:lang w:val="en-US"/>
+        </w:rPr>
+      </w:pPr>
+      <w:r>
+        <w:rPr>
+          <w:lang w:val="en-US"/>
+        </w:rPr>
+        <w:t>Furthermore, I will compare five different frameworks for real-time web applications based on both usability, from a programmers perspective, and performance through load testing.</w:t>
+      </w:r>
+    </w:p>
+    <w:p>
+      <w:pPr>
+        <w:pStyle w:val="Overskrift2"/>
+        <w:rPr>
+          <w:lang w:val="en-US"/>
+        </w:rPr>
+      </w:pPr>
+      <w:bookmarkStart w:id="5" w:name="_Toc360290231"/>
+      <w:r>
+        <w:rPr>
+          <w:lang w:val="en-US"/>
+        </w:rPr>
+        <w:t>Outline</w:t>
+      </w:r>
+      <w:bookmarkEnd w:id="5"/>
+    </w:p>
+    <w:p>
+      <w:pPr>
+        <w:pStyle w:val="Overskrift2"/>
+        <w:rPr>
+          <w:lang w:val="en-US"/>
+        </w:rPr>
+      </w:pPr>
+      <w:r>
+        <w:rPr>
+          <w:lang w:val="en-US"/>
+        </w:rPr>
+        <w:t>Terminology</w:t>
+      </w:r>
+    </w:p>
+    <w:p>
+      <w:pPr>
+        <w:rPr>
+          <w:lang w:val="en-US"/>
+        </w:rPr>
+      </w:pPr>
+      <w:r>
+        <w:rPr>
+          <w:color w:val="FF0000"/>
+          <w:lang w:val="en-US"/>
+        </w:rPr>
+        <w:t xml:space="preserve">TODO: Define framework == library in some cases (socket.io, </w:t>
+      </w:r>
+      <w:proofErr w:type="spellStart"/>
+      <w:r>
+        <w:rPr>
+          <w:color w:val="FF0000"/>
+          <w:lang w:val="en-US"/>
+        </w:rPr>
+        <w:t>SignalR</w:t>
+      </w:r>
+      <w:proofErr w:type="spellEnd"/>
+      <w:r>
+        <w:rPr>
+          <w:color w:val="FF0000"/>
+          <w:lang w:val="en-US"/>
+        </w:rPr>
+        <w:t>)</w:t>
+      </w:r>
+      <w:r>
+        <w:rPr>
+          <w:color w:val="FF0000"/>
+          <w:lang w:val="en-US"/>
+        </w:rPr>
+        <w:br/>
+        <w:t>TODO: Transports == WebSockets, SSE, Long-Polling….</w:t>
+      </w:r>
+      <w:r>
+        <w:rPr>
+          <w:color w:val="FF0000"/>
+          <w:lang w:val="en-US"/>
+        </w:rPr>
+        <w:br/>
+        <w:t xml:space="preserve">TODO: WebSockets is not plural, </w:t>
+      </w:r>
+      <w:proofErr w:type="spellStart"/>
+      <w:r>
+        <w:rPr>
+          <w:color w:val="FF0000"/>
+          <w:lang w:val="en-US"/>
+        </w:rPr>
+        <w:t>websockets</w:t>
+      </w:r>
+      <w:proofErr w:type="spellEnd"/>
+      <w:r>
+        <w:rPr>
+          <w:color w:val="FF0000"/>
+          <w:lang w:val="en-US"/>
+        </w:rPr>
+        <w:t xml:space="preserve"> are.</w:t>
+      </w:r>
+      <w:r>
+        <w:rPr>
+          <w:color w:val="FF0000"/>
+          <w:lang w:val="en-US"/>
+        </w:rPr>
+        <w:br/>
+        <w:t>TODO: IntelliSense</w:t>
       </w:r>
     </w:p>
     <w:p>
@@ -1273,34 +1586,752 @@
           <w:docGrid w:linePitch="360"/>
         </w:sectPr>
       </w:pPr>
-      <w:bookmarkStart w:id="2" w:name="_Toc360290228"/>
-      <w:subDoc r:id="rId9"/>
-    </w:p>
-    <w:p>
-      <w:pPr>
-        <w:rPr>
-          <w:lang w:val="en-US"/>
-        </w:rPr>
-        <w:sectPr>
-          <w:type w:val="continuous"/>
-          <w:pgSz w:w="11906" w:h="16838"/>
-          <w:pgMar w:top="1417" w:right="1417" w:bottom="1417" w:left="1417" w:header="708" w:footer="708" w:gutter="0"/>
-          <w:pgNumType w:start="1"/>
-          <w:cols w:space="708"/>
-          <w:docGrid w:linePitch="360"/>
-        </w:sectPr>
-      </w:pPr>
-      <w:bookmarkStart w:id="3" w:name="_Toc360290232"/>
+    </w:p>
+    <w:p>
+      <w:pPr>
+        <w:pStyle w:val="Overskrift1"/>
+        <w:rPr>
+          <w:lang w:val="en-US"/>
+        </w:rPr>
+      </w:pPr>
+      <w:bookmarkStart w:id="6" w:name="_Toc360290232"/>
       <w:bookmarkEnd w:id="2"/>
-      <w:subDoc r:id="rId10"/>
-    </w:p>
-    <w:p>
-      <w:pPr>
-        <w:rPr>
-          <w:lang w:val="en-US"/>
-        </w:rPr>
-      </w:pPr>
-      <w:subDoc r:id="rId11"/>
+      <w:r>
+        <w:rPr>
+          <w:lang w:val="en-US"/>
+        </w:rPr>
+        <w:lastRenderedPageBreak/>
+        <w:t xml:space="preserve">Background </w:t>
+      </w:r>
+    </w:p>
+    <w:p>
+      <w:pPr>
+        <w:rPr>
+          <w:lang w:val="en-US"/>
+        </w:rPr>
+      </w:pPr>
+      <w:r>
+        <w:rPr>
+          <w:lang w:val="en-US"/>
+        </w:rPr>
+        <w:t>(</w:t>
+      </w:r>
+      <w:r>
+        <w:rPr>
+          <w:color w:val="FF0000"/>
+          <w:lang w:val="en-US"/>
+        </w:rPr>
+        <w:t>Essay</w:t>
+      </w:r>
+      <w:r>
+        <w:rPr>
+          <w:lang w:val="en-US"/>
+        </w:rPr>
+        <w:t>)</w:t>
+      </w:r>
+    </w:p>
+    <w:p>
+      <w:pPr>
+        <w:rPr>
+          <w:lang w:val="en-US"/>
+        </w:rPr>
+      </w:pPr>
+      <w:bookmarkStart w:id="7" w:name="_Toc360290229"/>
+      <w:r>
+        <w:rPr>
+          <w:lang w:val="en-US"/>
+        </w:rPr>
+        <w:t xml:space="preserve">HTTP, or </w:t>
+      </w:r>
+      <w:proofErr w:type="spellStart"/>
+      <w:r>
+        <w:rPr>
+          <w:lang w:val="en-US"/>
+        </w:rPr>
+        <w:t>HyperText</w:t>
+      </w:r>
+      <w:proofErr w:type="spellEnd"/>
+      <w:r>
+        <w:rPr>
+          <w:lang w:val="en-US"/>
+        </w:rPr>
+        <w:t xml:space="preserve"> Transfer Protocol, is the cornerstone of the World Wide Web. Residing in the application layer of the Internet Protocol Suite </w:t>
+      </w:r>
+      <w:r>
+        <w:rPr>
+          <w:lang w:val="en-US"/>
+        </w:rPr>
+        <w:t>(</w:t>
+      </w:r>
+      <w:r>
+        <w:rPr>
+          <w:color w:val="FF0000"/>
+          <w:lang w:val="en-US"/>
+        </w:rPr>
+        <w:t xml:space="preserve">TODO: (3): Internet protocol suite </w:t>
+      </w:r>
+      <w:r>
+        <w:rPr>
+          <w:lang w:val="en-US"/>
+        </w:rPr>
+        <w:t>)</w:t>
+      </w:r>
+      <w:r>
+        <w:rPr>
+          <w:lang w:val="en-US"/>
+        </w:rPr>
+        <w:t xml:space="preserve">, it provides web pages a mean of linking to other pages–thus creating a “web” of pages. </w:t>
+      </w:r>
+    </w:p>
+    <w:p>
+      <w:pPr>
+        <w:rPr>
+          <w:lang w:val="en-US"/>
+        </w:rPr>
+      </w:pPr>
+      <w:r>
+        <w:rPr>
+          <w:lang w:val="en-US"/>
+        </w:rPr>
+        <w:t>To enable a web browser to communicate with a server, HTTP uses a request/response pattern</w:t>
+      </w:r>
+      <w:r>
+        <w:rPr>
+          <w:lang w:val="en-US"/>
+        </w:rPr>
+        <w:t xml:space="preserve"> (</w:t>
+      </w:r>
+      <w:r>
+        <w:rPr>
+          <w:color w:val="FF0000"/>
+          <w:lang w:val="en-US"/>
+        </w:rPr>
+        <w:t>TODO: (4): http 1.1</w:t>
+      </w:r>
+      <w:r>
+        <w:rPr>
+          <w:lang w:val="en-US"/>
+        </w:rPr>
+        <w:t>)</w:t>
+      </w:r>
+      <w:r>
+        <w:rPr>
+          <w:lang w:val="en-US"/>
+        </w:rPr>
+        <w:t>, where the client (browser) makes a request to the server which sends a response back. Underneath this some sort of network layer protocol must be utilized. Most common is the Transmission Control Protocol (</w:t>
+      </w:r>
+      <w:r>
+        <w:rPr>
+          <w:i/>
+          <w:lang w:val="en-US"/>
+        </w:rPr>
+        <w:t>TCP</w:t>
+      </w:r>
+      <w:r>
+        <w:rPr>
+          <w:lang w:val="en-US"/>
+        </w:rPr>
+        <w:t>)(</w:t>
+      </w:r>
+      <w:r>
+        <w:rPr>
+          <w:color w:val="FF0000"/>
+          <w:lang w:val="en-US"/>
+        </w:rPr>
+        <w:t xml:space="preserve">TODO: (5): </w:t>
+      </w:r>
+      <w:proofErr w:type="spellStart"/>
+      <w:r>
+        <w:rPr>
+          <w:color w:val="FF0000"/>
+          <w:lang w:val="en-US"/>
+        </w:rPr>
+        <w:t>tcp</w:t>
+      </w:r>
+      <w:proofErr w:type="spellEnd"/>
+      <w:r>
+        <w:rPr>
+          <w:color w:val="FF0000"/>
+          <w:lang w:val="en-US"/>
+        </w:rPr>
+        <w:t xml:space="preserve"> wiki</w:t>
+      </w:r>
+      <w:r>
+        <w:rPr>
+          <w:lang w:val="en-US"/>
+        </w:rPr>
+        <w:t>)</w:t>
+      </w:r>
+      <w:r>
+        <w:rPr>
+          <w:lang w:val="en-US"/>
+        </w:rPr>
+        <w:t>, but others like  (</w:t>
+      </w:r>
+      <w:r>
+        <w:rPr>
+          <w:i/>
+          <w:lang w:val="en-US"/>
+        </w:rPr>
+        <w:t>UDP)</w:t>
+      </w:r>
+      <w:r>
+        <w:rPr>
+          <w:lang w:val="en-US"/>
+        </w:rPr>
+        <w:t xml:space="preserve"> may also be used (</w:t>
+      </w:r>
+      <w:r>
+        <w:rPr>
+          <w:color w:val="FF0000"/>
+          <w:lang w:val="en-US"/>
+        </w:rPr>
+        <w:t>TODO: (4): http 1.1</w:t>
+      </w:r>
+      <w:r>
+        <w:rPr>
+          <w:lang w:val="en-US"/>
+        </w:rPr>
+        <w:t xml:space="preserve">). </w:t>
+      </w:r>
+    </w:p>
+    <w:p>
+      <w:pPr>
+        <w:pStyle w:val="Overskrift2"/>
+        <w:rPr>
+          <w:lang w:val="en-US"/>
+        </w:rPr>
+      </w:pPr>
+      <w:r>
+        <w:rPr>
+          <w:lang w:val="en-US"/>
+        </w:rPr>
+        <w:lastRenderedPageBreak/>
+        <w:t>HTTP/1.0</w:t>
+      </w:r>
+    </w:p>
+    <w:p>
+      <w:pPr>
+        <w:rPr>
+          <w:lang w:val="en-US"/>
+        </w:rPr>
+      </w:pPr>
+      <w:r>
+        <w:rPr>
+          <w:lang w:val="en-US"/>
+        </w:rPr>
+        <w:t>Version 1.0 of HTTP was created in the World Wide Web's childhood (</w:t>
+      </w:r>
+      <w:r>
+        <w:rPr>
+          <w:color w:val="FF0000"/>
+          <w:lang w:val="en-US"/>
+        </w:rPr>
+        <w:t>T</w:t>
+      </w:r>
+      <w:r>
+        <w:rPr>
+          <w:color w:val="FF0000"/>
+          <w:lang w:val="en-US"/>
+        </w:rPr>
+        <w:t>ODO: (6): http 1.0</w:t>
+      </w:r>
+      <w:r>
+        <w:rPr>
+          <w:lang w:val="en-US"/>
+        </w:rPr>
+        <w:t>). Back then, web pages consisted mostly of text and maybe a few embedded objects</w:t>
+      </w:r>
+      <w:r>
+        <w:rPr>
+          <w:rStyle w:val="Fotnotereferanse"/>
+        </w:rPr>
+        <w:footnoteReference w:id="1"/>
+      </w:r>
+      <w:r>
+        <w:rPr>
+          <w:lang w:val="en-US"/>
+        </w:rPr>
+        <w:t>. But as the Internet grew, and other people than scientists started using it, the need for more vivid content soon became very clear.</w:t>
+      </w:r>
+    </w:p>
+    <w:p>
+      <w:pPr>
+        <w:rPr>
+          <w:lang w:val="en-US"/>
+        </w:rPr>
+      </w:pPr>
+      <w:r>
+        <w:rPr>
+          <w:lang w:val="en-US"/>
+        </w:rPr>
+        <w:t>At this time, around the mid 90s, CSS too was in its childhood</w:t>
+      </w:r>
+      <w:r>
+        <w:rPr>
+          <w:lang w:val="en-US"/>
+        </w:rPr>
+        <w:t xml:space="preserve"> </w:t>
+      </w:r>
+      <w:r>
+        <w:rPr>
+          <w:lang w:val="en-US"/>
+        </w:rPr>
+        <w:t>(</w:t>
+      </w:r>
+      <w:r>
+        <w:rPr>
+          <w:color w:val="FF0000"/>
+          <w:lang w:val="en-US"/>
+        </w:rPr>
+        <w:t xml:space="preserve">TODO: (7): </w:t>
+      </w:r>
+      <w:proofErr w:type="spellStart"/>
+      <w:r>
+        <w:rPr>
+          <w:color w:val="FF0000"/>
+          <w:lang w:val="en-US"/>
+        </w:rPr>
+        <w:t>Css</w:t>
+      </w:r>
+      <w:proofErr w:type="spellEnd"/>
+      <w:r>
+        <w:rPr>
+          <w:color w:val="FF0000"/>
+          <w:lang w:val="en-US"/>
+        </w:rPr>
+        <w:t xml:space="preserve"> saga</w:t>
+      </w:r>
+      <w:r>
+        <w:rPr>
+          <w:lang w:val="en-US"/>
+        </w:rPr>
+        <w:t>). However, it soon caught people's attention and more and more browsers started to support it (more or less). Embedding a style sheet in a HTML-file adds another object that the client has to download. This is no problem today, but with the HTTP 1.0 protocol it required quite a lot of unnecessary work for both the client and server.</w:t>
+      </w:r>
+    </w:p>
+    <w:p>
+      <w:pPr>
+        <w:rPr>
+          <w:lang w:val="en-US"/>
+        </w:rPr>
+      </w:pPr>
+      <w:r>
+        <w:rPr>
+          <w:lang w:val="en-US"/>
+        </w:rPr>
+        <w:t>Downloading one element in a HTML-file, or even the HTML-file itself from the server required one TCP request (</w:t>
+      </w:r>
+      <w:r>
+        <w:rPr>
+          <w:color w:val="FF0000"/>
+          <w:lang w:val="en-US"/>
+        </w:rPr>
+        <w:t>T</w:t>
+      </w:r>
+      <w:r>
+        <w:rPr>
+          <w:color w:val="FF0000"/>
+          <w:lang w:val="en-US"/>
+        </w:rPr>
+        <w:t>ODO: figure (2.1)</w:t>
+      </w:r>
+      <w:r>
+        <w:rPr>
+          <w:lang w:val="en-US"/>
+        </w:rPr>
+        <w:t xml:space="preserve">). The server then replied and closed the connection. Getting a HTML-file with a style sheet and three images then required five requests in total, which is obviously inefficient. To circumvent this, some early web applications used several TCP connections at the same time </w:t>
+      </w:r>
+      <w:r>
+        <w:rPr>
+          <w:lang w:val="en-US"/>
+        </w:rPr>
+        <w:t>(</w:t>
+      </w:r>
+      <w:r>
+        <w:rPr>
+          <w:color w:val="FF0000"/>
+          <w:lang w:val="en-US"/>
+        </w:rPr>
+        <w:t>TODO: (8): Network performance http 1.1</w:t>
+      </w:r>
+      <w:r>
+        <w:rPr>
+          <w:lang w:val="en-US"/>
+        </w:rPr>
+        <w:t>)</w:t>
+      </w:r>
+      <w:r>
+        <w:rPr>
+          <w:lang w:val="en-US"/>
+        </w:rPr>
+        <w:t xml:space="preserve">. Bear in mind that this was during the old days when download speeds was far from the megabit range. </w:t>
+      </w:r>
+    </w:p>
+    <w:p>
+      <w:pPr>
+        <w:pStyle w:val="Overskrift2"/>
+        <w:rPr>
+          <w:lang w:val="en-US"/>
+        </w:rPr>
+      </w:pPr>
+      <w:r>
+        <w:rPr>
+          <w:lang w:val="en-US"/>
+        </w:rPr>
+        <w:t>HTTP/1.1</w:t>
+      </w:r>
+    </w:p>
+    <w:p>
+      <w:pPr>
+        <w:rPr>
+          <w:lang w:val="en-US"/>
+        </w:rPr>
+      </w:pPr>
+      <w:r>
+        <w:rPr>
+          <w:lang w:val="en-US"/>
+        </w:rPr>
+        <w:t>Increasing amounts of embedded objects in web pages lead to the creation of HTTP/1.1, which made several vital improvements. One of these was persistent connections. This allowed several request to made over the same TCP connection (</w:t>
+      </w:r>
+      <w:r>
+        <w:rPr>
+          <w:color w:val="FF0000"/>
+          <w:lang w:val="en-US"/>
+        </w:rPr>
+        <w:t>TODO: (8): Network performance http 1.1</w:t>
+      </w:r>
+      <w:r>
+        <w:rPr>
+          <w:lang w:val="en-US"/>
+        </w:rPr>
+        <w:t>)</w:t>
+      </w:r>
+      <w:r>
+        <w:rPr>
+          <w:lang w:val="en-US"/>
+        </w:rPr>
+        <w:t>.</w:t>
+      </w:r>
+      <w:r>
+        <w:rPr>
+          <w:lang w:val="en-US"/>
+        </w:rPr>
+        <w:t xml:space="preserve">, and it was a dramatic change at the time, as it gave allowed clients to get several objects in one request. </w:t>
+      </w:r>
+    </w:p>
+    <w:p>
+      <w:pPr>
+        <w:rPr>
+          <w:lang w:val="en-US"/>
+        </w:rPr>
+      </w:pPr>
+      <w:r>
+        <w:rPr>
+          <w:lang w:val="en-US"/>
+        </w:rPr>
+        <w:t xml:space="preserve">Another radical improvement was the ability for a browser to cache parts of an object. If the connection to the server was lost half way through the transmission of that particular object, it could later be resumed by using the cached data instead of starting all over. Web applications were also given the possibility of sending chunked data </w:t>
+      </w:r>
+      <w:r>
+        <w:rPr>
+          <w:lang w:val="en-US"/>
+        </w:rPr>
+        <w:t>(</w:t>
+      </w:r>
+      <w:r>
+        <w:rPr>
+          <w:color w:val="FF0000"/>
+          <w:lang w:val="en-US"/>
+        </w:rPr>
+        <w:t>TODO: (4): http 1.1</w:t>
+      </w:r>
+      <w:r>
+        <w:rPr>
+          <w:lang w:val="en-US"/>
+        </w:rPr>
+        <w:t>)</w:t>
+      </w:r>
+      <w:r>
+        <w:rPr>
+          <w:lang w:val="en-US"/>
+        </w:rPr>
+        <w:t>, letting servers start sending a response without knowing how long it was. In theory, it could be infinite as we shall see in section (</w:t>
+      </w:r>
+      <w:r>
+        <w:rPr>
+          <w:color w:val="FF0000"/>
+          <w:lang w:val="en-US"/>
+        </w:rPr>
+        <w:t>TOD</w:t>
+      </w:r>
+      <w:r>
+        <w:rPr>
+          <w:color w:val="FF0000"/>
+          <w:lang w:val="en-US"/>
+        </w:rPr>
+        <w:t xml:space="preserve">O: </w:t>
+      </w:r>
+      <w:proofErr w:type="spellStart"/>
+      <w:r>
+        <w:rPr>
+          <w:color w:val="FF0000"/>
+          <w:lang w:val="en-US"/>
+        </w:rPr>
+        <w:t>crossref</w:t>
+      </w:r>
+      <w:proofErr w:type="spellEnd"/>
+      <w:r>
+        <w:rPr>
+          <w:color w:val="FF0000"/>
+          <w:lang w:val="en-US"/>
+        </w:rPr>
+        <w:t xml:space="preserve"> (3.3)</w:t>
+      </w:r>
+      <w:r>
+        <w:rPr>
+          <w:lang w:val="en-US"/>
+        </w:rPr>
+        <w:t xml:space="preserve">). </w:t>
+      </w:r>
+      <w:r>
+        <w:rPr>
+          <w:lang w:val="en-US"/>
+        </w:rPr>
+        <w:t xml:space="preserve"> </w:t>
+      </w:r>
+    </w:p>
+    <w:p>
+      <w:pPr>
+        <w:rPr>
+          <w:lang w:val="en-US"/>
+        </w:rPr>
+      </w:pPr>
+      <w:r>
+        <w:rPr>
+          <w:lang w:val="en-US"/>
+        </w:rPr>
+        <w:t xml:space="preserve">The authors of the protocol showed great foresight when they made sure that future protocols easily could be made backwards compatible with HTTP 1.1. The </w:t>
+      </w:r>
+      <w:bookmarkStart w:id="8" w:name="upgradeHeader"/>
+      <w:r>
+        <w:rPr>
+          <w:i/>
+          <w:lang w:val="en-US"/>
+        </w:rPr>
+        <w:t>upgrade</w:t>
+      </w:r>
+      <w:r>
+        <w:rPr>
+          <w:lang w:val="en-US"/>
+        </w:rPr>
+        <w:t xml:space="preserve"> request-header</w:t>
+      </w:r>
+      <w:bookmarkEnd w:id="8"/>
+      <w:r>
+        <w:rPr>
+          <w:lang w:val="en-US"/>
+        </w:rPr>
+        <w:t xml:space="preserve"> </w:t>
+      </w:r>
+      <w:r>
+        <w:rPr>
+          <w:lang w:val="en-US"/>
+        </w:rPr>
+        <w:t>(</w:t>
+      </w:r>
+      <w:r>
+        <w:rPr>
+          <w:color w:val="FF0000"/>
+          <w:lang w:val="en-US"/>
+        </w:rPr>
+        <w:t>TODO: (9): Key differences</w:t>
+      </w:r>
+      <w:r>
+        <w:rPr>
+          <w:lang w:val="en-US"/>
+        </w:rPr>
+        <w:t>)</w:t>
+      </w:r>
+      <w:r>
+        <w:rPr>
+          <w:lang w:val="en-US"/>
+        </w:rPr>
+        <w:t xml:space="preserve"> makes it possible for a client to request that another protocol should be used if the server supports it.</w:t>
+      </w:r>
+    </w:p>
+    <w:p>
+      <w:pPr>
+        <w:rPr>
+          <w:lang w:val="en-US"/>
+        </w:rPr>
+      </w:pPr>
+      <w:r>
+        <w:rPr>
+          <w:lang w:val="en-US"/>
+        </w:rPr>
+        <w:t>Updating from version 1.0 to 1.1 may not seem like a giant leap, but it actually was. Looking at the lengths of the different protocol specifications is an indication of just how much more detailed the 1.1 protocol is</w:t>
+      </w:r>
+      <w:r>
+        <w:rPr>
+          <w:rStyle w:val="Fotnotereferanse"/>
+        </w:rPr>
+        <w:footnoteReference w:id="2"/>
+      </w:r>
+      <w:r>
+        <w:rPr>
+          <w:lang w:val="en-US"/>
+        </w:rPr>
+        <w:t xml:space="preserve">. Regardless of the advance HTTP 1.1 was, the next step in internet evolution may prove to be even bigger. </w:t>
+      </w:r>
+    </w:p>
+    <w:p>
+      <w:pPr>
+        <w:pStyle w:val="Overskrift2"/>
+        <w:rPr>
+          <w:lang w:val="en-US"/>
+        </w:rPr>
+      </w:pPr>
+      <w:r>
+        <w:rPr>
+          <w:lang w:val="en-US"/>
+        </w:rPr>
+        <w:lastRenderedPageBreak/>
+        <w:t>Real-time applications</w:t>
+      </w:r>
+    </w:p>
+    <w:p>
+      <w:pPr>
+        <w:rPr>
+          <w:lang w:val="en-US"/>
+        </w:rPr>
+      </w:pPr>
+      <w:r>
+        <w:rPr>
+          <w:lang w:val="en-US"/>
+        </w:rPr>
+        <w:t xml:space="preserve">As mentioned in </w:t>
+      </w:r>
+      <w:r>
+        <w:rPr>
+          <w:lang w:val="en-US"/>
+        </w:rPr>
+        <w:t>(</w:t>
+      </w:r>
+      <w:r>
+        <w:rPr>
+          <w:color w:val="FF0000"/>
+          <w:lang w:val="en-US"/>
+        </w:rPr>
+        <w:t xml:space="preserve">TODO: </w:t>
+      </w:r>
+      <w:proofErr w:type="spellStart"/>
+      <w:r>
+        <w:rPr>
+          <w:color w:val="FF0000"/>
+          <w:lang w:val="en-US"/>
+        </w:rPr>
+        <w:t>crossref</w:t>
+      </w:r>
+      <w:proofErr w:type="spellEnd"/>
+      <w:r>
+        <w:rPr>
+          <w:color w:val="FF0000"/>
+          <w:lang w:val="en-US"/>
+        </w:rPr>
+        <w:t xml:space="preserve"> introduction</w:t>
+      </w:r>
+      <w:r>
+        <w:rPr>
+          <w:lang w:val="en-US"/>
+        </w:rPr>
+        <w:t>)</w:t>
+      </w:r>
+      <w:r>
+        <w:rPr>
+          <w:lang w:val="en-US"/>
+        </w:rPr>
+        <w:t xml:space="preserve">, one of the newest additions to the World Wide Web is real-time applications. There are varying degrees of real-time content provided by such an application. At the lower end of the scale, there are for example online comment sections that automatically update whenever someone posts a comment. An example of an application with more real time content is </w:t>
+      </w:r>
+      <w:proofErr w:type="spellStart"/>
+      <w:r>
+        <w:rPr>
+          <w:lang w:val="en-US"/>
+        </w:rPr>
+        <w:t>Facebook</w:t>
+      </w:r>
+      <w:proofErr w:type="spellEnd"/>
+      <w:r>
+        <w:rPr>
+          <w:lang w:val="en-US"/>
+        </w:rPr>
+        <w:t>, where notifications</w:t>
+      </w:r>
+      <w:r>
+        <w:rPr>
+          <w:rStyle w:val="Fotnotereferanse"/>
+        </w:rPr>
+        <w:footnoteReference w:id="3"/>
+      </w:r>
+      <w:r>
+        <w:rPr>
+          <w:lang w:val="en-US"/>
+        </w:rPr>
+        <w:t xml:space="preserve"> and your friends’ activities are displayed to you as soon as it happens (</w:t>
+      </w:r>
+      <w:r>
+        <w:rPr>
+          <w:color w:val="FF0000"/>
+          <w:lang w:val="en-US"/>
+        </w:rPr>
+        <w:t>TO</w:t>
+      </w:r>
+      <w:r>
+        <w:rPr>
+          <w:color w:val="FF0000"/>
+          <w:lang w:val="en-US"/>
+        </w:rPr>
+        <w:t>DO: figure (2.2)</w:t>
+      </w:r>
+      <w:r>
+        <w:rPr>
+          <w:lang w:val="en-US"/>
+        </w:rPr>
+        <w:t>).</w:t>
+      </w:r>
+    </w:p>
+    <w:p>
+      <w:pPr>
+        <w:rPr>
+          <w:lang w:val="en-US"/>
+        </w:rPr>
+      </w:pPr>
+      <w:r>
+        <w:rPr>
+          <w:lang w:val="en-US"/>
+        </w:rPr>
+        <w:t xml:space="preserve">“As soon as it happens” is exactly what real-time is: providing updates for the client immediately, without the need for refreshing the page on the client side. And as the examples above show, the real-time aspect of an application can be either a small feature, or the core concept of the application. </w:t>
+      </w:r>
+      <w:bookmarkEnd w:id="7"/>
+    </w:p>
+    <w:p>
+      <w:pPr>
+        <w:pStyle w:val="Overskrift1"/>
+        <w:rPr>
+          <w:lang w:val="en-US"/>
+        </w:rPr>
+      </w:pPr>
+      <w:r>
+        <w:rPr>
+          <w:lang w:val="en-US"/>
+        </w:rPr>
+        <w:t>Preliminary research</w:t>
+      </w:r>
+    </w:p>
+    <w:p>
+      <w:pPr>
+        <w:rPr>
+          <w:lang w:val="en-US"/>
+        </w:rPr>
+      </w:pPr>
       <w:r>
         <w:rPr>
           <w:lang w:val="en-US"/>
@@ -1528,6 +2559,7 @@
         <w:rPr>
           <w:lang w:val="en-US"/>
         </w:rPr>
+        <w:lastRenderedPageBreak/>
         <w:t>Long-polling</w:t>
       </w:r>
     </w:p>
@@ -1680,14 +2712,14 @@
         </w:rPr>
         <w:t xml:space="preserve">The most common implementation of this technique today is the so-called </w:t>
       </w:r>
-      <w:bookmarkStart w:id="4" w:name="foreverframe"/>
+      <w:bookmarkStart w:id="9" w:name="foreverframe"/>
       <w:r>
         <w:rPr>
           <w:lang w:val="en-US"/>
         </w:rPr>
         <w:t>forever frame</w:t>
       </w:r>
-      <w:bookmarkEnd w:id="4"/>
+      <w:bookmarkEnd w:id="9"/>
       <w:r>
         <w:rPr>
           <w:lang w:val="en-US"/>
@@ -1742,7 +2774,7 @@
         <w:rPr>
           <w:rStyle w:val="Fotnotereferanse"/>
         </w:rPr>
-        <w:footnoteReference w:id="1"/>
+        <w:footnoteReference w:id="4"/>
       </w:r>
       <w:r>
         <w:rPr>
@@ -1870,7 +2902,7 @@
         <w:rPr>
           <w:rStyle w:val="Fotnotereferanse"/>
         </w:rPr>
-        <w:footnoteReference w:id="2"/>
+        <w:footnoteReference w:id="5"/>
       </w:r>
       <w:r>
         <w:rPr>
@@ -1966,7 +2998,14 @@
         <w:rPr>
           <w:lang w:val="en-US"/>
         </w:rPr>
-        <w:t>Still, the client always has to connect first – “subscribe” to the channel. Then the server can send events whenever new data is available. It can keep the connection open, possibly indefinitely, but at least until it is closed by the client or any intervening proxies. When integrating Server-Sent Events, one can decide how long the connection should stay open and how long it should take before the client reconnects (</w:t>
+        <w:t xml:space="preserve">Still, the client always has to connect first – “subscribe” to the channel. Then the server can send events whenever new data is available. It can keep the connection open, possibly indefinitely, but at least until it is closed by the client or any intervening proxies. When integrating Server-Sent Events, one can decide how long the connection should stay open and how long it should take before the </w:t>
+      </w:r>
+      <w:r>
+        <w:rPr>
+          <w:lang w:val="en-US"/>
+        </w:rPr>
+        <w:lastRenderedPageBreak/>
+        <w:t>client reconnects (</w:t>
       </w:r>
       <w:r>
         <w:rPr>
@@ -2243,7 +3282,7 @@
         <w:rPr>
           <w:rStyle w:val="Fotnotereferanse"/>
         </w:rPr>
-        <w:footnoteReference w:id="3"/>
+        <w:footnoteReference w:id="6"/>
       </w:r>
       <w:r>
         <w:rPr>
@@ -2275,7 +3314,7 @@
         <w:rPr>
           <w:rStyle w:val="Fotnotereferanse"/>
         </w:rPr>
-        <w:footnoteReference w:id="4"/>
+        <w:footnoteReference w:id="7"/>
       </w:r>
       <w:r>
         <w:rPr>
@@ -2296,14 +3335,14 @@
         </w:rPr>
         <w:t xml:space="preserve">Sending messages back and forth once the connection is up, is a lot more efficient than what HTTP can provide, and it has a lot less overhead too. Header-data in request/response headers in HTTP may accumulate to </w:t>
       </w:r>
-      <w:bookmarkStart w:id="5" w:name="hundreds_of_bytes"/>
+      <w:bookmarkStart w:id="10" w:name="hundreds_of_bytes"/>
       <w:r>
         <w:rPr>
           <w:lang w:val="en-US"/>
         </w:rPr>
         <w:t xml:space="preserve">hundreds of bytes </w:t>
       </w:r>
-      <w:bookmarkEnd w:id="5"/>
+      <w:bookmarkEnd w:id="10"/>
       <w:r>
         <w:rPr>
           <w:lang w:val="en-US"/>
@@ -2381,6 +3420,7 @@
         <w:rPr>
           <w:lang w:val="en-US"/>
         </w:rPr>
+        <w:lastRenderedPageBreak/>
         <w:t>The WebSockets API</w:t>
       </w:r>
     </w:p>
@@ -2767,7 +3807,14 @@
         <w:rPr>
           <w:lang w:val="en-US"/>
         </w:rPr>
-        <w:t>), one can clearly see that long-polling does not outperform polling as long as the server-side updates are very frequent.</w:t>
+        <w:t xml:space="preserve">), </w:t>
+      </w:r>
+      <w:r>
+        <w:rPr>
+          <w:lang w:val="en-US"/>
+        </w:rPr>
+        <w:lastRenderedPageBreak/>
+        <w:t>one can clearly see that long-polling does not outperform polling as long as the server-side updates are very frequent.</w:t>
       </w:r>
     </w:p>
     <w:p>
@@ -2786,7 +3833,7 @@
         <w:rPr>
           <w:rStyle w:val="Fotnotereferanse"/>
         </w:rPr>
-        <w:footnoteReference w:id="5"/>
+        <w:footnoteReference w:id="8"/>
       </w:r>
       <w:r>
         <w:rPr>
@@ -3116,6 +4163,7 @@
         <w:rPr>
           <w:lang w:val="en-US"/>
         </w:rPr>
+        <w:lastRenderedPageBreak/>
         <w:t>Overhead</w:t>
       </w:r>
     </w:p>
@@ -3237,7 +4285,7 @@
         <w:rPr>
           <w:rStyle w:val="Fotnotereferanse"/>
         </w:rPr>
-        <w:footnoteReference w:id="6"/>
+        <w:footnoteReference w:id="9"/>
       </w:r>
       <w:r>
         <w:rPr>
@@ -3249,7 +4297,7 @@
         <w:rPr>
           <w:rStyle w:val="Fotnotereferanse"/>
         </w:rPr>
-        <w:footnoteReference w:id="7"/>
+        <w:footnoteReference w:id="10"/>
       </w:r>
       <w:r>
         <w:rPr>
@@ -3485,7 +4533,14 @@
         <w:rPr>
           <w:lang w:val="en-US"/>
         </w:rPr>
-        <w:t xml:space="preserve">. None of these supports WebSockets natively, and even though IE10, Chrome, Firefox, Opera and Safari does, it will be several years before developers can safely assume that every single client out there supports WebSockets. </w:t>
+        <w:t xml:space="preserve">. None of these supports </w:t>
+      </w:r>
+      <w:r>
+        <w:rPr>
+          <w:lang w:val="en-US"/>
+        </w:rPr>
+        <w:lastRenderedPageBreak/>
+        <w:t xml:space="preserve">WebSockets natively, and even though IE10, Chrome, Firefox, Opera and Safari does, it will be several years before developers can safely assume that every single client out there supports WebSockets. </w:t>
       </w:r>
     </w:p>
     <w:p>
@@ -3504,7 +4559,7 @@
         <w:rPr>
           <w:rStyle w:val="Fotnotereferanse"/>
         </w:rPr>
-        <w:footnoteReference w:id="8"/>
+        <w:footnoteReference w:id="11"/>
       </w:r>
       <w:r>
         <w:rPr>
@@ -3516,7 +4571,7 @@
         <w:rPr>
           <w:rStyle w:val="Fotnotereferanse"/>
         </w:rPr>
-        <w:footnoteReference w:id="9"/>
+        <w:footnoteReference w:id="12"/>
       </w:r>
       <w:r>
         <w:rPr>
@@ -3694,6 +4749,7 @@
         <w:rPr>
           <w:lang w:val="en-US"/>
         </w:rPr>
+        <w:lastRenderedPageBreak/>
         <w:t>The use of real-time</w:t>
       </w:r>
     </w:p>
@@ -3851,7 +4907,14 @@
         <w:rPr>
           <w:lang w:val="en-US"/>
         </w:rPr>
-        <w:t xml:space="preserve">I believe that in the future, when current browsers are considered old and WebSockets has been around for a long while, it will be used in most real-time applications. Furthermore, my opinion is that any future versions of HTTP will not incorporate WebSockets – the ywo will remain what they are, namely two separate things. </w:t>
+        <w:t xml:space="preserve">I believe that in the future, when current browsers are considered old and WebSockets has been around for a long while, it will be used in most real-time applications. Furthermore, my opinion is </w:t>
+      </w:r>
+      <w:r>
+        <w:rPr>
+          <w:lang w:val="en-US"/>
+        </w:rPr>
+        <w:lastRenderedPageBreak/>
+        <w:t xml:space="preserve">that any future versions of HTTP will not incorporate WebSockets – the ywo will remain what they are, namely two separate things. </w:t>
       </w:r>
     </w:p>
     <w:p>
@@ -3878,6 +4941,1513 @@
           <w:lang w:val="en-US"/>
         </w:rPr>
         <w:t xml:space="preserve">Finally, my initial problem was the question of WebSockets’s position in the future of the World Wide Web. Do I believe it is the future? Well, the answer is both yes and no. Yes because it is the future for full-duplex communication applications. It will render HTTP mostly unused for the purpose as soon as the issue of backwards compatibility to clients that don’t support it has vanished. Still, HTTP will remain king of the hill in “traditional” web applications that rely on requesting content in a half-duplex manner. </w:t>
+      </w:r>
+    </w:p>
+    <w:p>
+      <w:pPr>
+        <w:pStyle w:val="Overskrift1"/>
+        <w:rPr>
+          <w:lang w:val="en-US"/>
+        </w:rPr>
+      </w:pPr>
+      <w:r>
+        <w:rPr>
+          <w:lang w:val="en-US"/>
+        </w:rPr>
+        <w:t>Methodology</w:t>
+      </w:r>
+    </w:p>
+    <w:p>
+      <w:pPr>
+        <w:rPr>
+          <w:color w:val="FF0000"/>
+          <w:lang w:val="en-US"/>
+        </w:rPr>
+      </w:pPr>
+      <w:r>
+        <w:rPr>
+          <w:color w:val="FF0000"/>
+          <w:lang w:val="en-US"/>
+        </w:rPr>
+        <w:t>TODO: What tense to write in??</w:t>
+      </w:r>
+      <w:r>
+        <w:rPr>
+          <w:color w:val="FF0000"/>
+          <w:lang w:val="en-US"/>
+        </w:rPr>
+        <w:br/>
+        <w:t>TODO: Have a list over used technologies and reference that instead of footnotes everywhere?</w:t>
+      </w:r>
+      <w:r>
+        <w:rPr>
+          <w:color w:val="FF0000"/>
+          <w:lang w:val="en-US"/>
+        </w:rPr>
+        <w:br/>
+      </w:r>
+    </w:p>
+    <w:p>
+      <w:pPr>
+        <w:rPr>
+          <w:lang w:val="en-US"/>
+        </w:rPr>
+      </w:pPr>
+      <w:r>
+        <w:rPr>
+          <w:lang w:val="en-US"/>
+        </w:rPr>
+        <w:t>This thesis will cover and compare five different frameworks for real time web applications. Frameworks will be selected through a screening process described in section</w:t>
+      </w:r>
+      <w:r>
+        <w:rPr>
+          <w:color w:val="1F497D" w:themeColor="text2"/>
+          <w:lang w:val="en-US"/>
+        </w:rPr>
+        <w:t xml:space="preserve"> (</w:t>
+      </w:r>
+      <w:r>
+        <w:rPr>
+          <w:color w:val="FF0000"/>
+          <w:lang w:val="en-US"/>
+        </w:rPr>
+        <w:t xml:space="preserve">TODO: </w:t>
+      </w:r>
+      <w:proofErr w:type="spellStart"/>
+      <w:r>
+        <w:rPr>
+          <w:color w:val="FF0000"/>
+          <w:lang w:val="en-US"/>
+        </w:rPr>
+        <w:t>crossref</w:t>
+      </w:r>
+      <w:proofErr w:type="spellEnd"/>
+      <w:r>
+        <w:rPr>
+          <w:color w:val="1F497D" w:themeColor="text2"/>
+          <w:lang w:val="en-US"/>
+        </w:rPr>
+        <w:t>)</w:t>
+      </w:r>
+      <w:r>
+        <w:rPr>
+          <w:lang w:val="en-US"/>
+        </w:rPr>
+        <w:t>. To be able to compare the five frameworks, I need to have a complete impression of each–both what they deliver in form of usability and how they perform. Consequently, the work on(</w:t>
+      </w:r>
+      <w:r>
+        <w:rPr>
+          <w:color w:val="FF0000"/>
+          <w:lang w:val="en-US"/>
+        </w:rPr>
+        <w:t>TODO: with?</w:t>
+      </w:r>
+      <w:r>
+        <w:rPr>
+          <w:lang w:val="en-US"/>
+        </w:rPr>
+        <w:t>) this thesis will be split into two parts.</w:t>
+      </w:r>
+    </w:p>
+    <w:p>
+      <w:pPr>
+        <w:rPr>
+          <w:lang w:val="en-US"/>
+        </w:rPr>
+      </w:pPr>
+      <w:r>
+        <w:rPr>
+          <w:lang w:val="en-US"/>
+        </w:rPr>
+        <w:t xml:space="preserve"> In the first part the frameworks will be reviewed from a programmers perspective. This includes aspects like documentation, API, learning curve and other elements concerning general usability. </w:t>
+      </w:r>
+    </w:p>
+    <w:p>
+      <w:pPr>
+        <w:rPr>
+          <w:lang w:val="en-US"/>
+        </w:rPr>
+      </w:pPr>
+      <w:r>
+        <w:rPr>
+          <w:lang w:val="en-US"/>
+        </w:rPr>
+        <w:t>The second part will look at how well each framework performs. Each framework will be put through a series of load tests for different scenarios. In the end, this will give objective results as opposed to the more opinion-based testing I will do in the first part.</w:t>
+      </w:r>
+    </w:p>
+    <w:p>
+      <w:pPr>
+        <w:pStyle w:val="Overskrift2"/>
+        <w:rPr>
+          <w:lang w:val="en-US"/>
+        </w:rPr>
+      </w:pPr>
+      <w:bookmarkStart w:id="11" w:name="_Toc360290233"/>
+      <w:bookmarkStart w:id="12" w:name="_Ref360372734"/>
+      <w:bookmarkStart w:id="13" w:name="_Ref362290876"/>
+      <w:r>
+        <w:rPr>
+          <w:lang w:val="en-US"/>
+        </w:rPr>
+        <w:t>Selection criteria</w:t>
+      </w:r>
+      <w:bookmarkEnd w:id="11"/>
+      <w:bookmarkEnd w:id="12"/>
+      <w:bookmarkEnd w:id="13"/>
+    </w:p>
+    <w:p>
+      <w:pPr>
+        <w:rPr>
+          <w:lang w:val="en-US"/>
+        </w:rPr>
+      </w:pPr>
+      <w:r>
+        <w:rPr>
+          <w:lang w:val="en-US"/>
+        </w:rPr>
+        <w:t>Screening for the frameworks that will be featured in the thesis, will be done by the criteria described in this section. Each of the selected framework will have to stand out from the rest in order to be considered for further research.</w:t>
+      </w:r>
+    </w:p>
+    <w:p>
+      <w:pPr>
+        <w:rPr>
+          <w:color w:val="FF0000"/>
+          <w:lang w:val="en-US"/>
+        </w:rPr>
+      </w:pPr>
+      <w:r>
+        <w:rPr>
+          <w:color w:val="FF0000"/>
+          <w:lang w:val="en-US"/>
+        </w:rPr>
+        <w:t>TODO: subsections describing each criteria or just a bullet list?</w:t>
+      </w:r>
+    </w:p>
+    <w:p>
+      <w:pPr>
+        <w:pStyle w:val="Overskrift3"/>
+        <w:rPr>
+          <w:lang w:val="en-US"/>
+        </w:rPr>
+      </w:pPr>
+      <w:r>
+        <w:rPr>
+          <w:lang w:val="en-US"/>
+        </w:rPr>
+        <w:t>WebSockets support</w:t>
+      </w:r>
+    </w:p>
+    <w:p>
+      <w:pPr>
+        <w:rPr>
+          <w:lang w:val="en-US"/>
+        </w:rPr>
+      </w:pPr>
+      <w:r>
+        <w:rPr>
+          <w:lang w:val="en-US"/>
+        </w:rPr>
+        <w:t>A framework does not need to offer WebSockets support in order to be considered, but it must at least mention plans for it, either in a roadmap or somewhere else on the frameworks homepage. However, if WebSockets is not supported, the framework has to offer some unique design or functionality that makes it worthwhile for a deeper study.</w:t>
+      </w:r>
+    </w:p>
+    <w:p>
+      <w:pPr>
+        <w:pStyle w:val="Overskrift3"/>
+        <w:rPr>
+          <w:lang w:val="en-US"/>
+        </w:rPr>
+      </w:pPr>
+      <w:r>
+        <w:rPr>
+          <w:lang w:val="en-US"/>
+        </w:rPr>
+        <w:t>Fallbacks</w:t>
+      </w:r>
+    </w:p>
+    <w:p>
+      <w:pPr>
+        <w:rPr>
+          <w:lang w:val="en-US"/>
+        </w:rPr>
+      </w:pPr>
+      <w:r>
+        <w:rPr>
+          <w:lang w:val="en-US"/>
+        </w:rPr>
+        <w:t xml:space="preserve">Supporting as many systems as possible is almost always the goal for computer software. For a web application framework that generally means supporting all major browsers. Certain transports are </w:t>
+      </w:r>
+      <w:r>
+        <w:rPr>
+          <w:lang w:val="en-US"/>
+        </w:rPr>
+        <w:lastRenderedPageBreak/>
+        <w:t xml:space="preserve">unavailable to older browsers. Therefore, a good real time framework has fallbacks in order to support as many browsers as possible. If a framework has support for one transport only, it is not </w:t>
+      </w:r>
+      <w:r>
+        <w:rPr>
+          <w:lang w:val="en-US"/>
+        </w:rPr>
+        <w:t>eligible</w:t>
+      </w:r>
+      <w:r>
+        <w:rPr>
+          <w:lang w:val="en-US"/>
+        </w:rPr>
+        <w:t xml:space="preserve"> for this thesis.</w:t>
+      </w:r>
+    </w:p>
+    <w:p>
+      <w:pPr>
+        <w:pStyle w:val="Overskrift3"/>
+        <w:rPr>
+          <w:lang w:val="en-US"/>
+        </w:rPr>
+      </w:pPr>
+      <w:r>
+        <w:rPr>
+          <w:lang w:val="en-US"/>
+        </w:rPr>
+        <w:t>Documentation</w:t>
+      </w:r>
+    </w:p>
+    <w:p>
+      <w:pPr>
+        <w:rPr>
+          <w:lang w:val="en-US"/>
+        </w:rPr>
+      </w:pPr>
+      <w:r>
+        <w:rPr>
+          <w:lang w:val="en-US"/>
+        </w:rPr>
+        <w:t xml:space="preserve">Learning something new without reading about it first is generally a near impossible task. Any framework without documentation will not be considered at all–no matter the impression it gives regarding any of the other criteria in this section. If documentation is present, but incomplete, the framework will need to offer something special to be a part of this thesis.  </w:t>
+      </w:r>
+    </w:p>
+    <w:p>
+      <w:pPr>
+        <w:pStyle w:val="Overskrift3"/>
+        <w:rPr>
+          <w:lang w:val="en-US"/>
+        </w:rPr>
+      </w:pPr>
+      <w:r>
+        <w:rPr>
+          <w:lang w:val="en-US"/>
+        </w:rPr>
+        <w:t>Presentation</w:t>
+      </w:r>
+    </w:p>
+    <w:p>
+      <w:pPr>
+        <w:rPr>
+          <w:lang w:val="en-US"/>
+        </w:rPr>
+      </w:pPr>
+      <w:r>
+        <w:rPr>
+          <w:lang w:val="en-US"/>
+        </w:rPr>
+        <w:t xml:space="preserve">It should be easy to find information about the framework. Furthermore, the information offered should be relevant and not just </w:t>
+      </w:r>
+      <w:r>
+        <w:rPr>
+          <w:lang w:val="en-US"/>
+        </w:rPr>
+        <w:t>superfluous</w:t>
+      </w:r>
+      <w:r>
+        <w:rPr>
+          <w:lang w:val="en-US"/>
+        </w:rPr>
+        <w:t xml:space="preserve"> text to make it look more appealing. The general impression the framework gives has to be professional, meaning that the homepage, or </w:t>
+      </w:r>
+      <w:proofErr w:type="spellStart"/>
+      <w:r>
+        <w:rPr>
+          <w:lang w:val="en-US"/>
+        </w:rPr>
+        <w:t>GitHub</w:t>
+      </w:r>
+      <w:proofErr w:type="spellEnd"/>
+      <w:r>
+        <w:rPr>
+          <w:lang w:val="en-US"/>
+        </w:rPr>
+        <w:t xml:space="preserve"> page, should not have a lot of flashing lights and other unappealing elements.</w:t>
+      </w:r>
+    </w:p>
+    <w:p>
+      <w:pPr>
+        <w:pStyle w:val="Overskrift3"/>
+        <w:rPr>
+          <w:lang w:val="en-US"/>
+        </w:rPr>
+      </w:pPr>
+      <w:r>
+        <w:rPr>
+          <w:lang w:val="en-US"/>
+        </w:rPr>
+        <w:t>Testing</w:t>
+      </w:r>
+    </w:p>
+    <w:p>
+      <w:pPr>
+        <w:rPr>
+          <w:lang w:val="en-US"/>
+        </w:rPr>
+      </w:pPr>
+      <w:r>
+        <w:rPr>
+          <w:lang w:val="en-US"/>
+        </w:rPr>
+        <w:t>Being able to write automated tests is crucial to make any application maintainable. A framework therefore needs to give some indication that you can write testable code with it. Any framework that clearly states that it does not support unit tests, has to offer some unique design or functionality for it to be considered.</w:t>
+      </w:r>
+    </w:p>
+    <w:p>
+      <w:pPr>
+        <w:pStyle w:val="Overskrift3"/>
+        <w:rPr>
+          <w:lang w:val="en-US"/>
+        </w:rPr>
+      </w:pPr>
+      <w:r>
+        <w:rPr>
+          <w:lang w:val="en-US"/>
+        </w:rPr>
+        <w:t>Community</w:t>
+      </w:r>
+    </w:p>
+    <w:p>
+      <w:pPr>
+        <w:rPr>
+          <w:lang w:val="en-US"/>
+        </w:rPr>
+      </w:pPr>
+      <w:r>
+        <w:rPr>
+          <w:lang w:val="en-US"/>
+        </w:rPr>
+        <w:t>The purpose of any software is to be used by someone. Many real time frameworks are brand new, and thus has very small user bases. This is not necessarily negative, but a very new framework is probably not mature enough to be one of the five frameworks I will study. Older frameworks that still has small communities though, will not be selected.</w:t>
+      </w:r>
+    </w:p>
+    <w:p>
+      <w:pPr>
+        <w:pStyle w:val="Overskrift3"/>
+        <w:rPr>
+          <w:lang w:val="en-US"/>
+        </w:rPr>
+      </w:pPr>
+      <w:r>
+        <w:rPr>
+          <w:lang w:val="en-US"/>
+        </w:rPr>
+        <w:t>Cloud based solutions</w:t>
+      </w:r>
+    </w:p>
+    <w:p>
+      <w:pPr>
+        <w:rPr>
+          <w:lang w:val="en-US"/>
+        </w:rPr>
+      </w:pPr>
+      <w:r>
+        <w:rPr>
+          <w:lang w:val="en-US"/>
+        </w:rPr>
+        <w:t>Cloud based solutions is outside the scope of this thesis. This is mainly of practical reasons, as it is near impossible to compare a cloud based framework with one that runs on a development server locally on my machine (or any other machine). While it would be possible to compare usability from a programmers perspective, performance testing would require sending a lot of data to an external host. If I were to get permission from the manufacturer to do this, it still wouldn’t give an even test base when measuring performance.</w:t>
+      </w:r>
+    </w:p>
+    <w:p>
+      <w:pPr>
+        <w:pStyle w:val="Overskrift3"/>
+        <w:rPr>
+          <w:lang w:val="en-US"/>
+        </w:rPr>
+      </w:pPr>
+      <w:r>
+        <w:rPr>
+          <w:lang w:val="en-US"/>
+        </w:rPr>
+        <w:t>Other</w:t>
+      </w:r>
+    </w:p>
+    <w:p>
+      <w:pPr>
+        <w:rPr>
+          <w:lang w:val="en-US"/>
+        </w:rPr>
+      </w:pPr>
+      <w:r>
+        <w:rPr>
+          <w:lang w:val="en-US"/>
+        </w:rPr>
+        <w:t>The following criteria are considered less important, but still count towards the final screening decision:</w:t>
+      </w:r>
+    </w:p>
+    <w:p>
+      <w:pPr>
+        <w:pStyle w:val="Listeavsnitt"/>
+        <w:numPr>
+          <w:ilvl w:val="0"/>
+          <w:numId w:val="3"/>
+        </w:numPr>
+        <w:rPr>
+          <w:lang w:val="en-US"/>
+        </w:rPr>
+      </w:pPr>
+      <w:r>
+        <w:rPr>
+          <w:b/>
+          <w:lang w:val="en-US"/>
+        </w:rPr>
+        <w:t xml:space="preserve">Sessions: </w:t>
+      </w:r>
+      <w:r>
+        <w:rPr>
+          <w:lang w:val="en-US"/>
+        </w:rPr>
+        <w:t>The ability to store session data is not relevant for a library that is meant for direct integration with existing web application frameworks like for instance the .NET Framework.</w:t>
+      </w:r>
+    </w:p>
+    <w:p>
+      <w:pPr>
+        <w:pStyle w:val="Listeavsnitt"/>
+        <w:numPr>
+          <w:ilvl w:val="0"/>
+          <w:numId w:val="3"/>
+        </w:numPr>
+        <w:rPr>
+          <w:lang w:val="en-US"/>
+        </w:rPr>
+      </w:pPr>
+      <w:r>
+        <w:rPr>
+          <w:b/>
+          <w:lang w:val="en-US"/>
+        </w:rPr>
+        <w:t>Tutorials and demos:</w:t>
+      </w:r>
+      <w:r>
+        <w:rPr>
+          <w:lang w:val="en-US"/>
+        </w:rPr>
+        <w:t xml:space="preserve"> Though it is preferable to have tutorials and demos to help with the learning process, it is not required. </w:t>
+      </w:r>
+    </w:p>
+    <w:p>
+      <w:pPr>
+        <w:pStyle w:val="Listeavsnitt"/>
+        <w:numPr>
+          <w:ilvl w:val="0"/>
+          <w:numId w:val="3"/>
+        </w:numPr>
+        <w:rPr>
+          <w:lang w:val="en-US"/>
+        </w:rPr>
+      </w:pPr>
+      <w:r>
+        <w:rPr>
+          <w:b/>
+          <w:lang w:val="en-US"/>
+        </w:rPr>
+        <w:t>Collaborators:</w:t>
+      </w:r>
+      <w:r>
+        <w:rPr>
+          <w:lang w:val="en-US"/>
+        </w:rPr>
+        <w:t xml:space="preserve"> If a framework is already in use in production code of well known applications, it is definitely an advantage. However, considering that some frameworks might be quite new, the absence of large collaborators is not considered crucial.</w:t>
+      </w:r>
+    </w:p>
+    <w:p>
+      <w:pPr>
+        <w:pStyle w:val="Overskrift2"/>
+        <w:rPr>
+          <w:lang w:val="en-US"/>
+        </w:rPr>
+      </w:pPr>
+      <w:r>
+        <w:rPr>
+          <w:lang w:val="en-US"/>
+        </w:rPr>
+        <w:lastRenderedPageBreak/>
+        <w:t>Evaluation process</w:t>
+      </w:r>
+    </w:p>
+    <w:p>
+      <w:pPr>
+        <w:rPr>
+          <w:lang w:val="en-US"/>
+        </w:rPr>
+      </w:pPr>
+      <w:r>
+        <w:rPr>
+          <w:lang w:val="en-US"/>
+        </w:rPr>
+        <w:t>The evaluation process will consist of the development of a relatively small application that covers all the common use cases of real time applications: simple messaging and broadcasting of messages–all instant.</w:t>
+      </w:r>
+    </w:p>
+    <w:p>
+      <w:pPr>
+        <w:pStyle w:val="Overskrift3"/>
+        <w:rPr>
+          <w:lang w:val="en-US"/>
+        </w:rPr>
+      </w:pPr>
+      <w:r>
+        <w:rPr>
+          <w:lang w:val="en-US"/>
+        </w:rPr>
+        <w:t>Description of application</w:t>
+      </w:r>
+    </w:p>
+    <w:p>
+      <w:pPr>
+        <w:rPr>
+          <w:lang w:val="en-US"/>
+        </w:rPr>
+      </w:pPr>
+      <w:r>
+        <w:rPr>
+          <w:lang w:val="en-US"/>
+        </w:rPr>
+        <w:t>For each framework, I will implement an auction house, called “Master Auctions”. The application has the following requirements specification:</w:t>
+      </w:r>
+    </w:p>
+    <w:p>
+      <w:pPr>
+        <w:pStyle w:val="Listeavsnitt"/>
+        <w:numPr>
+          <w:ilvl w:val="0"/>
+          <w:numId w:val="5"/>
+        </w:numPr>
+        <w:rPr>
+          <w:lang w:val="en-US"/>
+        </w:rPr>
+      </w:pPr>
+      <w:r>
+        <w:rPr>
+          <w:lang w:val="en-US"/>
+        </w:rPr>
+        <w:t>Users must receive real time updates regarding all global events.</w:t>
+      </w:r>
+    </w:p>
+    <w:p>
+      <w:pPr>
+        <w:pStyle w:val="Listeavsnitt"/>
+        <w:numPr>
+          <w:ilvl w:val="1"/>
+          <w:numId w:val="5"/>
+        </w:numPr>
+        <w:rPr>
+          <w:lang w:val="en-US"/>
+        </w:rPr>
+      </w:pPr>
+      <w:r>
+        <w:rPr>
+          <w:lang w:val="en-US"/>
+        </w:rPr>
+        <w:t>Global events are defined as all actions except from logging in and registering a new user.</w:t>
+      </w:r>
+    </w:p>
+    <w:p>
+      <w:pPr>
+        <w:pStyle w:val="Listeavsnitt"/>
+        <w:numPr>
+          <w:ilvl w:val="0"/>
+          <w:numId w:val="5"/>
+        </w:numPr>
+        <w:rPr>
+          <w:lang w:val="en-US"/>
+        </w:rPr>
+      </w:pPr>
+      <w:r>
+        <w:rPr>
+          <w:lang w:val="en-US"/>
+        </w:rPr>
+        <w:t>Users must be able to register an account and log in.</w:t>
+      </w:r>
+    </w:p>
+    <w:p>
+      <w:pPr>
+        <w:pStyle w:val="Listeavsnitt"/>
+        <w:numPr>
+          <w:ilvl w:val="0"/>
+          <w:numId w:val="5"/>
+        </w:numPr>
+        <w:rPr>
+          <w:lang w:val="en-US"/>
+        </w:rPr>
+      </w:pPr>
+      <w:r>
+        <w:rPr>
+          <w:lang w:val="en-US"/>
+        </w:rPr>
+        <w:t>Users must be able to add and remove items.</w:t>
+      </w:r>
+    </w:p>
+    <w:p>
+      <w:pPr>
+        <w:pStyle w:val="Listeavsnitt"/>
+        <w:numPr>
+          <w:ilvl w:val="1"/>
+          <w:numId w:val="5"/>
+        </w:numPr>
+        <w:rPr>
+          <w:lang w:val="en-US"/>
+        </w:rPr>
+      </w:pPr>
+      <w:r>
+        <w:rPr>
+          <w:lang w:val="en-US"/>
+        </w:rPr>
+        <w:t>Users can only remove an item added by themselves.</w:t>
+      </w:r>
+    </w:p>
+    <w:p>
+      <w:pPr>
+        <w:pStyle w:val="Listeavsnitt"/>
+        <w:numPr>
+          <w:ilvl w:val="1"/>
+          <w:numId w:val="5"/>
+        </w:numPr>
+        <w:rPr>
+          <w:lang w:val="en-US"/>
+        </w:rPr>
+      </w:pPr>
+      <w:r>
+        <w:rPr>
+          <w:lang w:val="en-US"/>
+        </w:rPr>
+        <w:t>An item does at least have the following properties: name, minimum price, info about who added it and who has the lead bid.</w:t>
+      </w:r>
+    </w:p>
+    <w:p>
+      <w:pPr>
+        <w:pStyle w:val="Listeavsnitt"/>
+        <w:numPr>
+          <w:ilvl w:val="0"/>
+          <w:numId w:val="5"/>
+        </w:numPr>
+        <w:rPr>
+          <w:lang w:val="en-US"/>
+        </w:rPr>
+      </w:pPr>
+      <w:r>
+        <w:rPr>
+          <w:lang w:val="en-US"/>
+        </w:rPr>
+        <w:t>Users must be able to place bids on all items, including their own.</w:t>
+      </w:r>
+    </w:p>
+    <w:p>
+      <w:pPr>
+        <w:pStyle w:val="Listeavsnitt"/>
+        <w:numPr>
+          <w:ilvl w:val="1"/>
+          <w:numId w:val="5"/>
+        </w:numPr>
+        <w:rPr>
+          <w:lang w:val="en-US"/>
+        </w:rPr>
+      </w:pPr>
+      <w:r>
+        <w:rPr>
+          <w:lang w:val="en-US"/>
+        </w:rPr>
+        <w:t>Bids lower than the current bid or bids lower than the minimum price should be disregarded.</w:t>
+      </w:r>
+    </w:p>
+    <w:p>
+      <w:pPr>
+        <w:pStyle w:val="Listeavsnitt"/>
+        <w:numPr>
+          <w:ilvl w:val="0"/>
+          <w:numId w:val="5"/>
+        </w:numPr>
+        <w:rPr>
+          <w:lang w:val="en-US"/>
+        </w:rPr>
+      </w:pPr>
+      <w:r>
+        <w:rPr>
+          <w:lang w:val="en-US"/>
+        </w:rPr>
+        <w:t>If the framework does not specify a specific template engine or other means of creating views, the application will utilize a common view implemented in Knockout</w:t>
+      </w:r>
+      <w:r>
+        <w:rPr>
+          <w:rStyle w:val="Fotnotereferanse"/>
+          <w:lang w:val="en-US"/>
+        </w:rPr>
+        <w:footnoteReference w:id="13"/>
+      </w:r>
+      <w:r>
+        <w:rPr>
+          <w:lang w:val="en-US"/>
+        </w:rPr>
+        <w:t xml:space="preserve">. </w:t>
+      </w:r>
+    </w:p>
+    <w:p>
+      <w:pPr>
+        <w:pStyle w:val="Listeavsnitt"/>
+        <w:numPr>
+          <w:ilvl w:val="0"/>
+          <w:numId w:val="5"/>
+        </w:numPr>
+        <w:rPr>
+          <w:lang w:val="en-US"/>
+        </w:rPr>
+      </w:pPr>
+      <w:proofErr w:type="spellStart"/>
+      <w:r>
+        <w:rPr>
+          <w:lang w:val="en-US"/>
+        </w:rPr>
+        <w:t>MySql</w:t>
+      </w:r>
+      <w:proofErr w:type="spellEnd"/>
+      <w:r>
+        <w:rPr>
+          <w:lang w:val="en-US"/>
+        </w:rPr>
+        <w:t xml:space="preserve"> will be utilized as database unless it requires substantial workarounds, that may cause the framework to misbehave, to implement it.</w:t>
+      </w:r>
+    </w:p>
+    <w:p>
+      <w:pPr>
+        <w:pStyle w:val="Listeavsnitt"/>
+        <w:numPr>
+          <w:ilvl w:val="0"/>
+          <w:numId w:val="5"/>
+        </w:numPr>
+        <w:rPr>
+          <w:lang w:val="en-US"/>
+        </w:rPr>
+      </w:pPr>
+      <w:r>
+        <w:rPr>
+          <w:lang w:val="en-US"/>
+        </w:rPr>
+        <w:t>The application will be run locally using either the server bundled with the framework, or a server best applicable for it</w:t>
+      </w:r>
+      <w:r>
+        <w:rPr>
+          <w:rStyle w:val="Fotnotereferanse"/>
+          <w:lang w:val="en-US"/>
+        </w:rPr>
+        <w:footnoteReference w:id="14"/>
+      </w:r>
+      <w:r>
+        <w:rPr>
+          <w:lang w:val="en-US"/>
+        </w:rPr>
+        <w:t>.</w:t>
+      </w:r>
+    </w:p>
+    <w:p>
+      <w:pPr>
+        <w:pStyle w:val="Listeavsnitt"/>
+        <w:numPr>
+          <w:ilvl w:val="0"/>
+          <w:numId w:val="5"/>
+        </w:numPr>
+        <w:rPr>
+          <w:lang w:val="en-US"/>
+        </w:rPr>
+      </w:pPr>
+      <w:r>
+        <w:rPr>
+          <w:lang w:val="en-US"/>
+        </w:rPr>
+        <w:t>Integration tests will be done by the most applicable way. If there are better ways than using a browser to test (like Selenium</w:t>
+      </w:r>
+      <w:r>
+        <w:rPr>
+          <w:rStyle w:val="Fotnotereferanse"/>
+          <w:lang w:val="en-US"/>
+        </w:rPr>
+        <w:footnoteReference w:id="15"/>
+      </w:r>
+      <w:r>
+        <w:rPr>
+          <w:lang w:val="en-US"/>
+        </w:rPr>
+        <w:t>), it will be used instead.</w:t>
+      </w:r>
+    </w:p>
+    <w:p>
+      <w:pPr>
+        <w:pStyle w:val="Listeavsnitt"/>
+        <w:numPr>
+          <w:ilvl w:val="0"/>
+          <w:numId w:val="5"/>
+        </w:numPr>
+        <w:rPr>
+          <w:lang w:val="en-US"/>
+        </w:rPr>
+      </w:pPr>
+      <w:r>
+        <w:rPr>
+          <w:lang w:val="en-US"/>
+        </w:rPr>
+        <w:t xml:space="preserve">All tests (integration and unit) will use common testing frameworks in the framework language. For Java: </w:t>
+      </w:r>
+      <w:proofErr w:type="spellStart"/>
+      <w:r>
+        <w:rPr>
+          <w:lang w:val="en-US"/>
+        </w:rPr>
+        <w:t>JUnit</w:t>
+      </w:r>
+      <w:proofErr w:type="spellEnd"/>
+      <w:r>
+        <w:rPr>
+          <w:lang w:val="en-US"/>
+        </w:rPr>
+        <w:t xml:space="preserve">, for C#: </w:t>
+      </w:r>
+      <w:proofErr w:type="spellStart"/>
+      <w:r>
+        <w:rPr>
+          <w:lang w:val="en-US"/>
+        </w:rPr>
+        <w:t>NUnit</w:t>
+      </w:r>
+      <w:proofErr w:type="spellEnd"/>
+      <w:r>
+        <w:rPr>
+          <w:lang w:val="en-US"/>
+        </w:rPr>
+        <w:t xml:space="preserve">, for JavaScript: Mocha with some assertion framework like should.js. </w:t>
+      </w:r>
+      <w:r>
+        <w:rPr>
+          <w:color w:val="FF0000"/>
+          <w:lang w:val="en-US"/>
+        </w:rPr>
+        <w:t>TODO: list of technologies</w:t>
+      </w:r>
+    </w:p>
+    <w:p>
+      <w:pPr>
+        <w:pStyle w:val="Overskrift3"/>
+        <w:rPr>
+          <w:lang w:val="en-US"/>
+        </w:rPr>
+      </w:pPr>
+      <w:r>
+        <w:rPr>
+          <w:lang w:val="en-US"/>
+        </w:rPr>
+        <w:t xml:space="preserve"> Discussion of use cases</w:t>
+      </w:r>
+    </w:p>
+    <w:p>
+      <w:pPr>
+        <w:rPr>
+          <w:lang w:val="en-US"/>
+        </w:rPr>
+      </w:pPr>
+      <w:r>
+        <w:rPr>
+          <w:lang w:val="en-US"/>
+        </w:rPr>
+        <w:t xml:space="preserve">The use cases, registering user and logging in, will test simple one to one communication between the server and the client. The remaining use cases: adding and removing items and placing bids, will test broadcast of one clients action to all other connected clients. </w:t>
+      </w:r>
+    </w:p>
+    <w:p>
+      <w:pPr>
+        <w:rPr>
+          <w:lang w:val="en-US"/>
+        </w:rPr>
+      </w:pPr>
+      <w:r>
+        <w:rPr>
+          <w:lang w:val="en-US"/>
+        </w:rPr>
+        <w:t xml:space="preserve">Real time applications also have one other use case: client to client communication (via the server). So called “peer to peer” communication is not part of the specification of the test application simply because it is a subset of simple one to one communication from client to server. The only real difference is that the outgoing message from the server would go to a different client than the origin. </w:t>
+      </w:r>
+      <w:r>
+        <w:rPr>
+          <w:lang w:val="en-US"/>
+        </w:rPr>
+        <w:lastRenderedPageBreak/>
+        <w:t>Technically this is not worth testing in the test application. It will, however, be a part of the performance test cases (</w:t>
+      </w:r>
+      <w:r>
+        <w:rPr>
+          <w:color w:val="FF0000"/>
+          <w:lang w:val="en-US"/>
+        </w:rPr>
+        <w:t xml:space="preserve">TODO: </w:t>
+      </w:r>
+      <w:proofErr w:type="spellStart"/>
+      <w:r>
+        <w:rPr>
+          <w:color w:val="FF0000"/>
+          <w:lang w:val="en-US"/>
+        </w:rPr>
+        <w:t>crossref</w:t>
+      </w:r>
+      <w:proofErr w:type="spellEnd"/>
+      <w:r>
+        <w:rPr>
+          <w:color w:val="FF0000"/>
+          <w:lang w:val="en-US"/>
+        </w:rPr>
+        <w:t xml:space="preserve"> and write about it</w:t>
+      </w:r>
+      <w:r>
+        <w:rPr>
+          <w:lang w:val="en-US"/>
+        </w:rPr>
+        <w:t>).</w:t>
+      </w:r>
+    </w:p>
+    <w:p>
+      <w:pPr>
+        <w:pStyle w:val="Overskrift3"/>
+        <w:rPr>
+          <w:lang w:val="en-US"/>
+        </w:rPr>
+      </w:pPr>
+      <w:r>
+        <w:rPr>
+          <w:lang w:val="en-US"/>
+        </w:rPr>
+        <w:t>Common UI</w:t>
+      </w:r>
+    </w:p>
+    <w:p>
+      <w:pPr>
+        <w:rPr>
+          <w:lang w:val="en-US"/>
+        </w:rPr>
+      </w:pPr>
+      <w:r>
+        <w:rPr>
+          <w:lang w:val="en-US"/>
+        </w:rPr>
+        <w:t>To be able to use a client side view framework like Knockout is getting more and more vital in modern web applications. Such a framework handles a lot of UI updating, and generally makes views more maintainable and easy to write. I feel that is necessary to try to keep the same view as far as it is possible. If the framework under test comes bundled with another view engine however, I will use that instead if it is possible.</w:t>
+      </w:r>
+    </w:p>
+    <w:p>
+      <w:pPr>
+        <w:pStyle w:val="Overskrift3"/>
+        <w:rPr>
+          <w:lang w:val="en-US"/>
+        </w:rPr>
+      </w:pPr>
+      <w:r>
+        <w:rPr>
+          <w:lang w:val="en-US"/>
+        </w:rPr>
+        <w:t>Choice of database engine</w:t>
+      </w:r>
+    </w:p>
+    <w:p>
+      <w:pPr>
+        <w:rPr>
+          <w:lang w:val="en-US"/>
+        </w:rPr>
+      </w:pPr>
+      <w:proofErr w:type="spellStart"/>
+      <w:r>
+        <w:rPr>
+          <w:lang w:val="en-US"/>
+        </w:rPr>
+        <w:t>MySql</w:t>
+      </w:r>
+      <w:proofErr w:type="spellEnd"/>
+      <w:r>
+        <w:rPr>
+          <w:lang w:val="en-US"/>
+        </w:rPr>
+        <w:t xml:space="preserve">, while it is an aging database engine, is one of the oldest, best maintained and used database engines on the marked. It is reliable and simple to use, and it should be universal enough for all frameworks to use. If, however, some framework does not support it out of the box, I will have to consider not to use it. Using another database for a specific framework is allowed if and only if making it work with </w:t>
+      </w:r>
+      <w:proofErr w:type="spellStart"/>
+      <w:r>
+        <w:rPr>
+          <w:lang w:val="en-US"/>
+        </w:rPr>
+        <w:t>MySql</w:t>
+      </w:r>
+      <w:proofErr w:type="spellEnd"/>
+      <w:r>
+        <w:rPr>
+          <w:lang w:val="en-US"/>
+        </w:rPr>
+        <w:t xml:space="preserve"> requires some workarounds that may change the frameworks original behavior. All hacks that require changing the frameworks source code is also out of the question, and will lead to the usage of one database engine officially supported by the framework.</w:t>
+      </w:r>
+    </w:p>
+    <w:p>
+      <w:pPr>
+        <w:pStyle w:val="Overskrift3"/>
+        <w:rPr>
+          <w:lang w:val="en-US"/>
+        </w:rPr>
+      </w:pPr>
+      <w:r>
+        <w:rPr>
+          <w:lang w:val="en-US"/>
+        </w:rPr>
+        <w:t>Choice of server</w:t>
+      </w:r>
+    </w:p>
+    <w:p>
+      <w:pPr>
+        <w:rPr>
+          <w:lang w:val="en-US"/>
+        </w:rPr>
+      </w:pPr>
+      <w:r>
+        <w:rPr>
+          <w:lang w:val="en-US"/>
+        </w:rPr>
+        <w:t>Running each application locally has both pros and cons. The pros are that I will eliminate potential lag caused by network traffic, and thereby ensuring the experience to be equal to using an external server under optimal conditions. Using a server locally also usually requires little or no configuration, which minimizes the probability of errors due to wrong configuration. On the other hand, running externally would ensure that all available recourses (RAM and CPU) are used solemnly by the server. This does not matter that much to the development of the test application, but it may impact performance tests. I will therefore reconsider server for these (</w:t>
+      </w:r>
+      <w:r>
+        <w:rPr>
+          <w:color w:val="FF0000"/>
+          <w:lang w:val="en-US"/>
+        </w:rPr>
+        <w:t>TODO: reconsider</w:t>
+      </w:r>
+      <w:r>
+        <w:rPr>
+          <w:lang w:val="en-US"/>
+        </w:rPr>
+        <w:t>).</w:t>
+      </w:r>
+    </w:p>
+    <w:p>
+      <w:pPr>
+        <w:pStyle w:val="Overskrift2"/>
+        <w:rPr>
+          <w:lang w:val="en-US"/>
+        </w:rPr>
+      </w:pPr>
+      <w:r>
+        <w:rPr>
+          <w:lang w:val="en-US"/>
+        </w:rPr>
+        <w:t>Evaluation criteria</w:t>
+      </w:r>
+    </w:p>
+    <w:p>
+      <w:pPr>
+        <w:rPr>
+          <w:lang w:val="en-US"/>
+        </w:rPr>
+      </w:pPr>
+      <w:r>
+        <w:rPr>
+          <w:lang w:val="en-US"/>
+        </w:rPr>
+        <w:t xml:space="preserve">When working with each test application, I will do a thorough evaluation of the frameworks from a programmers perspective. Part of this evaluation will be a deeper look into the points from section </w:t>
+      </w:r>
+      <w:fldSimple w:instr=" REF _Ref360372734 \r \h  \* MERGEFORMAT ">
+        <w:r>
+          <w:rPr>
+            <w:color w:val="4F81BD" w:themeColor="accent1"/>
+            <w:lang w:val="en-US"/>
+          </w:rPr>
+          <w:t>2.1</w:t>
+        </w:r>
+      </w:fldSimple>
+      <w:r>
+        <w:rPr>
+          <w:lang w:val="en-US"/>
+        </w:rPr>
+        <w:t>,</w:t>
+      </w:r>
+      <w:r>
+        <w:rPr>
+          <w:lang w:val="en-US"/>
+        </w:rPr>
+        <w:t xml:space="preserve"> but other aspects will also be evaluated. This section will describe how this process will unfold.</w:t>
+      </w:r>
+    </w:p>
+    <w:p>
+      <w:pPr>
+        <w:pStyle w:val="Overskrift3"/>
+        <w:rPr>
+          <w:lang w:val="en-US"/>
+        </w:rPr>
+      </w:pPr>
+      <w:r>
+        <w:rPr>
+          <w:lang w:val="en-US"/>
+        </w:rPr>
+        <w:t>Getting started</w:t>
+      </w:r>
+    </w:p>
+    <w:p>
+      <w:pPr>
+        <w:rPr>
+          <w:lang w:val="en-US"/>
+        </w:rPr>
+      </w:pPr>
+      <w:r>
+        <w:rPr>
+          <w:lang w:val="en-US"/>
+        </w:rPr>
+        <w:t>While it is not a big part of the developer process, it is still an important factor how easy it is to get up and running with some functioning code. I will emphasis how well the installation process is documented, and whether there are demos or examples or not to help you get started. How steep the learning curve is, will also be discussed under this point.</w:t>
+      </w:r>
+    </w:p>
+    <w:p>
+      <w:pPr>
+        <w:pStyle w:val="Overskrift3"/>
+        <w:rPr>
+          <w:lang w:val="en-US"/>
+        </w:rPr>
+      </w:pPr>
+      <w:r>
+        <w:rPr>
+          <w:lang w:val="en-US"/>
+        </w:rPr>
+        <w:t>Coding environment</w:t>
+      </w:r>
+    </w:p>
+    <w:p>
+      <w:pPr>
+        <w:rPr>
+          <w:lang w:val="en-US"/>
+        </w:rPr>
+      </w:pPr>
+      <w:r>
+        <w:rPr>
+          <w:lang w:val="en-US"/>
+        </w:rPr>
+        <w:t>Does the framework come bundled with an IDE (</w:t>
+      </w:r>
+      <w:r>
+        <w:rPr>
+          <w:color w:val="FF0000"/>
+          <w:lang w:val="en-US"/>
+        </w:rPr>
+        <w:t xml:space="preserve">TODO: </w:t>
+      </w:r>
+      <w:proofErr w:type="spellStart"/>
+      <w:r>
+        <w:rPr>
+          <w:color w:val="FF0000"/>
+          <w:lang w:val="en-US"/>
+        </w:rPr>
+        <w:t>forkortelse</w:t>
+      </w:r>
+      <w:proofErr w:type="spellEnd"/>
+      <w:r>
+        <w:rPr>
+          <w:lang w:val="en-US"/>
+        </w:rPr>
+        <w:t>)? If not, does other, established IDEs support it? Or are you forced to use a basic text editor? Having a good IDE is very useful, especially when working with new technologies. However, it isn’t much help if the IntelliSense support is non-existent. And even more important is debugging opportunities on both client and server. All of these together makes up the coding environment, and I believe having a solid environment is crucial for getting people to use a framework.</w:t>
+      </w:r>
+    </w:p>
+    <w:p>
+      <w:pPr>
+        <w:pStyle w:val="Overskrift3"/>
+        <w:rPr>
+          <w:lang w:val="en-US"/>
+        </w:rPr>
+      </w:pPr>
+      <w:r>
+        <w:rPr>
+          <w:lang w:val="en-US"/>
+        </w:rPr>
+        <w:lastRenderedPageBreak/>
+        <w:t>Code structuring</w:t>
+      </w:r>
+    </w:p>
+    <w:p>
+      <w:pPr>
+        <w:rPr>
+          <w:lang w:val="en-US"/>
+        </w:rPr>
+      </w:pPr>
+      <w:r>
+        <w:rPr>
+          <w:lang w:val="en-US"/>
+        </w:rPr>
+        <w:t>Being able to write maintainable code without having to go through a lot of extra work to do so, is even more crucial than having a solid coding environment. This criteria will cover how easy and naturally the application code can be separated into small units</w:t>
+      </w:r>
+      <w:r>
+        <w:rPr>
+          <w:rStyle w:val="Fotnotereferanse"/>
+          <w:lang w:val="en-US"/>
+        </w:rPr>
+        <w:footnoteReference w:id="16"/>
+      </w:r>
+      <w:r>
+        <w:rPr>
+          <w:lang w:val="en-US"/>
+        </w:rPr>
+        <w:t xml:space="preserve">. I will also give an evaluation regarding code intrusiveness: Does the framework force developers to apply certain patterns, or is it more free? </w:t>
+      </w:r>
+    </w:p>
+    <w:p>
+      <w:pPr>
+        <w:pStyle w:val="Overskrift3"/>
+        <w:rPr>
+          <w:lang w:val="en-US"/>
+        </w:rPr>
+      </w:pPr>
+      <w:r>
+        <w:rPr>
+          <w:lang w:val="en-US"/>
+        </w:rPr>
+        <w:t>Serialization</w:t>
+      </w:r>
+    </w:p>
+    <w:p>
+      <w:pPr>
+        <w:rPr>
+          <w:lang w:val="en-US"/>
+        </w:rPr>
+      </w:pPr>
+      <w:r>
+        <w:rPr>
+          <w:lang w:val="en-US"/>
+        </w:rPr>
+        <w:t>Passing data back and forth between a client and a server is usually not a straightforward process. Generally, the client is implemented in one language, and the server in another. Data must then be exchanged in a format that can be understood by both, and that’s where serialization comes into play. (</w:t>
+      </w:r>
+      <w:r>
+        <w:rPr>
+          <w:color w:val="FF0000"/>
+          <w:lang w:val="en-US"/>
+        </w:rPr>
+        <w:t xml:space="preserve">TODO: </w:t>
+      </w:r>
+      <w:proofErr w:type="spellStart"/>
+      <w:r>
+        <w:rPr>
+          <w:color w:val="FF0000"/>
+          <w:lang w:val="en-US"/>
+        </w:rPr>
+        <w:t>figur</w:t>
+      </w:r>
+      <w:proofErr w:type="spellEnd"/>
+      <w:r>
+        <w:rPr>
+          <w:lang w:val="en-US"/>
+        </w:rPr>
+        <w:t xml:space="preserve">) Introducing a language that both sides can serialize to and </w:t>
+      </w:r>
+      <w:r>
+        <w:rPr>
+          <w:lang w:val="en-US"/>
+        </w:rPr>
+        <w:t xml:space="preserve">deserialize </w:t>
+      </w:r>
+      <w:r>
+        <w:rPr>
+          <w:lang w:val="en-US"/>
+        </w:rPr>
+        <w:t>from, makes data exchange more feasible. As this is a common scenario, I will look at how the frameworks handles this process–if it is handled for you, or if you have to do it yourself manually.</w:t>
+      </w:r>
+    </w:p>
+    <w:p>
+      <w:pPr>
+        <w:pStyle w:val="Overskrift3"/>
+        <w:rPr>
+          <w:lang w:val="en-US"/>
+        </w:rPr>
+      </w:pPr>
+      <w:r>
+        <w:rPr>
+          <w:lang w:val="en-US"/>
+        </w:rPr>
+        <w:t>Simplicity</w:t>
+      </w:r>
+    </w:p>
+    <w:p>
+      <w:pPr>
+        <w:rPr>
+          <w:lang w:val="en-US"/>
+        </w:rPr>
+      </w:pPr>
+      <w:r>
+        <w:rPr>
+          <w:lang w:val="en-US"/>
+        </w:rPr>
+        <w:t xml:space="preserve">If any part or practice of the framework seems unnecessarily complicated, I will write about it here. Also, if something I expected to be hard is made easy, it will be taken into account under this criteria.  </w:t>
+      </w:r>
+    </w:p>
+    <w:p>
+      <w:pPr>
+        <w:pStyle w:val="Overskrift3"/>
+        <w:rPr>
+          <w:lang w:val="en-US"/>
+        </w:rPr>
+      </w:pPr>
+      <w:r>
+        <w:rPr>
+          <w:lang w:val="en-US"/>
+        </w:rPr>
+        <w:t>Revisited criteria</w:t>
+      </w:r>
+    </w:p>
+    <w:p>
+      <w:pPr>
+        <w:pStyle w:val="Listeavsnitt"/>
+        <w:numPr>
+          <w:ilvl w:val="0"/>
+          <w:numId w:val="4"/>
+        </w:numPr>
+        <w:rPr>
+          <w:lang w:val="en-US"/>
+        </w:rPr>
+      </w:pPr>
+      <w:r>
+        <w:rPr>
+          <w:b/>
+          <w:lang w:val="en-US"/>
+        </w:rPr>
+        <w:t xml:space="preserve">WebSockets support: </w:t>
+      </w:r>
+      <w:r>
+        <w:rPr>
+          <w:lang w:val="en-US"/>
+        </w:rPr>
+        <w:t>If the actual support deviates from the impression the initial screening gave, or if the framework does not support it, I will revisit this criteria.</w:t>
+      </w:r>
+    </w:p>
+    <w:p>
+      <w:pPr>
+        <w:pStyle w:val="Listeavsnitt"/>
+        <w:numPr>
+          <w:ilvl w:val="0"/>
+          <w:numId w:val="4"/>
+        </w:numPr>
+        <w:rPr>
+          <w:lang w:val="en-US"/>
+        </w:rPr>
+      </w:pPr>
+      <w:r>
+        <w:rPr>
+          <w:b/>
+          <w:lang w:val="en-US"/>
+        </w:rPr>
+        <w:t>Fallbacks:</w:t>
+      </w:r>
+      <w:r>
+        <w:rPr>
+          <w:lang w:val="en-US"/>
+        </w:rPr>
+        <w:t xml:space="preserve"> If fallback support has to be handled manually, or if it just isn’t what was promised, I will need to revise my initial review.</w:t>
+      </w:r>
+    </w:p>
+    <w:p>
+      <w:pPr>
+        <w:pStyle w:val="Listeavsnitt"/>
+        <w:numPr>
+          <w:ilvl w:val="0"/>
+          <w:numId w:val="4"/>
+        </w:numPr>
+        <w:rPr>
+          <w:lang w:val="en-US"/>
+        </w:rPr>
+      </w:pPr>
+      <w:r>
+        <w:rPr>
+          <w:b/>
+          <w:lang w:val="en-US"/>
+        </w:rPr>
+        <w:t xml:space="preserve">Documentation: </w:t>
+      </w:r>
+      <w:r>
+        <w:rPr>
+          <w:lang w:val="en-US"/>
+        </w:rPr>
+        <w:t>When working with each framework, the documentation will most likely be more actively used. Therefore this criteria will always be revisited. Quality of demos and examples will also be written about under this point.</w:t>
+      </w:r>
+    </w:p>
+    <w:p>
+      <w:pPr>
+        <w:pStyle w:val="Listeavsnitt"/>
+        <w:numPr>
+          <w:ilvl w:val="0"/>
+          <w:numId w:val="4"/>
+        </w:numPr>
+        <w:rPr>
+          <w:lang w:val="en-US"/>
+        </w:rPr>
+      </w:pPr>
+      <w:r>
+        <w:rPr>
+          <w:b/>
+          <w:lang w:val="en-US"/>
+        </w:rPr>
+        <w:t xml:space="preserve">Testing: </w:t>
+      </w:r>
+      <w:r>
+        <w:rPr>
+          <w:lang w:val="en-US"/>
+        </w:rPr>
+        <w:t>Being able to write unit- and integration tests are such important aspects of any application that this also will be revised for each framework.</w:t>
+      </w:r>
+    </w:p>
+    <w:p>
+      <w:pPr>
+        <w:pStyle w:val="Listeavsnitt"/>
+        <w:numPr>
+          <w:ilvl w:val="0"/>
+          <w:numId w:val="4"/>
+        </w:numPr>
+        <w:rPr>
+          <w:lang w:val="en-US"/>
+        </w:rPr>
+      </w:pPr>
+      <w:r>
+        <w:rPr>
+          <w:b/>
+          <w:lang w:val="en-US"/>
+        </w:rPr>
+        <w:t xml:space="preserve">Community: </w:t>
+      </w:r>
+      <w:r>
+        <w:rPr>
+          <w:lang w:val="en-US"/>
+        </w:rPr>
+        <w:t>If I have used, or tried to use the community for help during the developing process, I will revisit this criteria.</w:t>
+      </w:r>
+    </w:p>
+    <w:p>
+      <w:pPr>
+        <w:rPr>
+          <w:lang w:val="en-US"/>
+        </w:rPr>
+      </w:pPr>
+    </w:p>
+    <w:p>
+      <w:pPr>
+        <w:pStyle w:val="Overskrift2"/>
+        <w:rPr>
+          <w:lang w:val="en-US"/>
+        </w:rPr>
+      </w:pPr>
+      <w:r>
+        <w:rPr>
+          <w:lang w:val="en-US"/>
+        </w:rPr>
+        <w:t>Performance testing</w:t>
+      </w:r>
+    </w:p>
+    <w:p>
+      <w:pPr>
+        <w:rPr>
+          <w:color w:val="FF0000"/>
+          <w:lang w:val="en-US"/>
+        </w:rPr>
+      </w:pPr>
+      <w:r>
+        <w:rPr>
+          <w:color w:val="FF0000"/>
+          <w:lang w:val="en-US"/>
+        </w:rPr>
+        <w:t>TODO: write about the test cases</w:t>
       </w:r>
     </w:p>
     <w:p>
@@ -3902,13 +6472,13 @@
           <w:lang w:val="en-US"/>
         </w:rPr>
       </w:pPr>
-      <w:bookmarkStart w:id="6" w:name="_Toc360290234"/>
-      <w:bookmarkEnd w:id="3"/>
-      <w:subDoc r:id="rId12"/>
-      <w:r>
-        <w:rPr>
-          <w:lang w:val="en-US"/>
-        </w:rPr>
+      <w:bookmarkStart w:id="14" w:name="_Toc360290234"/>
+      <w:bookmarkEnd w:id="6"/>
+      <w:r>
+        <w:rPr>
+          <w:lang w:val="en-US"/>
+        </w:rPr>
+        <w:lastRenderedPageBreak/>
         <w:t>Part 1 (</w:t>
       </w:r>
       <w:r>
@@ -3931,7 +6501,7 @@
         </w:rPr>
         <w:t>)</w:t>
       </w:r>
-      <w:bookmarkEnd w:id="6"/>
+      <w:bookmarkEnd w:id="14"/>
     </w:p>
     <w:p>
       <w:pPr>
@@ -3940,7 +6510,7 @@
           <w:lang w:val="en-US"/>
         </w:rPr>
       </w:pPr>
-      <w:bookmarkStart w:id="7" w:name="_Toc360290235"/>
+      <w:bookmarkStart w:id="15" w:name="_Toc360290235"/>
       <w:r>
         <w:rPr>
           <w:lang w:val="en-US"/>
@@ -3967,7 +6537,7 @@
         </w:rPr>
         <w:t>)</w:t>
       </w:r>
-      <w:bookmarkEnd w:id="7"/>
+      <w:bookmarkEnd w:id="15"/>
     </w:p>
     <w:p>
       <w:pPr>
@@ -3976,14 +6546,14 @@
           <w:lang w:val="en-US"/>
         </w:rPr>
       </w:pPr>
-      <w:bookmarkStart w:id="8" w:name="_Toc360290236"/>
+      <w:bookmarkStart w:id="16" w:name="_Toc360290236"/>
       <w:r>
         <w:rPr>
           <w:lang w:val="en-US"/>
         </w:rPr>
         <w:t>Results? Or under each part?</w:t>
       </w:r>
-      <w:bookmarkEnd w:id="8"/>
+      <w:bookmarkEnd w:id="16"/>
     </w:p>
     <w:p>
       <w:pPr>
@@ -4029,14 +6599,14 @@
           <w:lang w:val="en-US"/>
         </w:rPr>
       </w:pPr>
-      <w:bookmarkStart w:id="9" w:name="_Toc360290237"/>
+      <w:bookmarkStart w:id="17" w:name="_Toc360290237"/>
       <w:r>
         <w:rPr>
           <w:lang w:val="en-US"/>
         </w:rPr>
         <w:t>Conclusion</w:t>
       </w:r>
-      <w:bookmarkEnd w:id="9"/>
+      <w:bookmarkEnd w:id="17"/>
     </w:p>
     <w:sectPr>
       <w:type w:val="continuous"/>
@@ -4096,7 +6666,7 @@
             <w:rPr>
               <w:noProof/>
             </w:rPr>
-            <w:t>7</w:t>
+            <w:t>15</w:t>
           </w:r>
         </w:fldSimple>
       </w:p>
@@ -4150,7 +6720,7 @@
         <w:rPr>
           <w:lang w:val="en-US"/>
         </w:rPr>
-        <w:t xml:space="preserve"> The forever frame receives JavaScript code wrapped up in script-tags.</w:t>
+        <w:t xml:space="preserve"> Embedded objects consisted mostly of images, but also some early forms of style sheets.</w:t>
       </w:r>
     </w:p>
   </w:footnote>
@@ -4172,7 +6742,22 @@
         <w:rPr>
           <w:lang w:val="en-US"/>
         </w:rPr>
-        <w:t xml:space="preserve"> Internet Engineering Task Force - Request for Comment series: see http://www.rfc-editor.org/ </w:t>
+        <w:t xml:space="preserve"> 56 vs. 162 pages when copied as they are from </w:t>
+      </w:r>
+      <w:hyperlink r:id="rId1" w:history="1">
+        <w:r>
+          <w:rPr>
+            <w:rStyle w:val="Hyperkobling"/>
+            <w:lang w:val="en-US"/>
+          </w:rPr>
+          <w:t>http://www.ietf.org</w:t>
+        </w:r>
+      </w:hyperlink>
+      <w:r>
+        <w:rPr>
+          <w:lang w:val="en-US"/>
+        </w:rPr>
+        <w:t xml:space="preserve"> into Microsoft Word.</w:t>
       </w:r>
     </w:p>
   </w:footnote>
@@ -4194,7 +6779,28 @@
         <w:rPr>
           <w:lang w:val="en-US"/>
         </w:rPr>
-        <w:t xml:space="preserve"> The WebSocket counterparts are ws and wss.</w:t>
+        <w:t xml:space="preserve"> You receive a notification whenever someone likes or comment on an item that is somehow related to your profile (tags, mentioning your name, etc.). </w:t>
+      </w:r>
+      <w:r>
+        <w:rPr>
+          <w:lang w:val="en-US"/>
+        </w:rPr>
+        <w:t xml:space="preserve">See </w:t>
+      </w:r>
+      <w:hyperlink r:id="rId2" w:history="1">
+        <w:r>
+          <w:rPr>
+            <w:rStyle w:val="Hyperkobling"/>
+            <w:lang w:val="en-US"/>
+          </w:rPr>
+          <w:t>www.facebook.com</w:t>
+        </w:r>
+      </w:hyperlink>
+      <w:r>
+        <w:rPr>
+          <w:lang w:val="en-US"/>
+        </w:rPr>
+        <w:t xml:space="preserve">. </w:t>
       </w:r>
     </w:p>
   </w:footnote>
@@ -4216,7 +6822,7 @@
         <w:rPr>
           <w:lang w:val="en-US"/>
         </w:rPr>
-        <w:t xml:space="preserve"> Status code 101</w:t>
+        <w:t xml:space="preserve"> The forever frame receives JavaScript code wrapped up in script-tags.</w:t>
       </w:r>
     </w:p>
   </w:footnote>
@@ -4238,9 +6844,75 @@
         <w:rPr>
           <w:lang w:val="en-US"/>
         </w:rPr>
+        <w:t xml:space="preserve"> Internet Engineering Task Force - Request for Comment series: see http://www.rfc-editor.org/ </w:t>
+      </w:r>
+    </w:p>
+  </w:footnote>
+  <w:footnote w:id="6">
+    <w:p>
+      <w:pPr>
+        <w:pStyle w:val="Fotnotetekst"/>
+        <w:rPr>
+          <w:lang w:val="en-US"/>
+        </w:rPr>
+      </w:pPr>
+      <w:r>
+        <w:rPr>
+          <w:rStyle w:val="Fotnotereferanse"/>
+        </w:rPr>
+        <w:footnoteRef/>
+      </w:r>
+      <w:r>
+        <w:rPr>
+          <w:lang w:val="en-US"/>
+        </w:rPr>
+        <w:t xml:space="preserve"> The WebSocket counterparts are ws and wss.</w:t>
+      </w:r>
+    </w:p>
+  </w:footnote>
+  <w:footnote w:id="7">
+    <w:p>
+      <w:pPr>
+        <w:pStyle w:val="Fotnotetekst"/>
+        <w:rPr>
+          <w:lang w:val="en-US"/>
+        </w:rPr>
+      </w:pPr>
+      <w:r>
+        <w:rPr>
+          <w:rStyle w:val="Fotnotereferanse"/>
+        </w:rPr>
+        <w:footnoteRef/>
+      </w:r>
+      <w:r>
+        <w:rPr>
+          <w:lang w:val="en-US"/>
+        </w:rPr>
+        <w:t xml:space="preserve"> Status code 101</w:t>
+      </w:r>
+    </w:p>
+  </w:footnote>
+  <w:footnote w:id="8">
+    <w:p>
+      <w:pPr>
+        <w:pStyle w:val="Fotnotetekst"/>
+        <w:rPr>
+          <w:lang w:val="en-US"/>
+        </w:rPr>
+      </w:pPr>
+      <w:r>
+        <w:rPr>
+          <w:rStyle w:val="Fotnotereferanse"/>
+        </w:rPr>
+        <w:footnoteRef/>
+      </w:r>
+      <w:r>
+        <w:rPr>
+          <w:lang w:val="en-US"/>
+        </w:rPr>
         <w:t xml:space="preserve"> </w:t>
       </w:r>
-      <w:hyperlink r:id="rId1" w:history="1">
+      <w:hyperlink r:id="rId3" w:history="1">
         <w:r>
           <w:rPr>
             <w:rStyle w:val="Hyperkobling"/>
@@ -4257,7 +6929,7 @@
       </w:r>
     </w:p>
   </w:footnote>
-  <w:footnote w:id="6">
+  <w:footnote w:id="9">
     <w:p>
       <w:pPr>
         <w:pStyle w:val="Fotnotetekst"/>
@@ -4292,7 +6964,7 @@
       </w:r>
     </w:p>
   </w:footnote>
-  <w:footnote w:id="7">
+  <w:footnote w:id="10">
     <w:p>
       <w:pPr>
         <w:pStyle w:val="Fotnotetekst"/>
@@ -4327,7 +6999,7 @@
       </w:r>
     </w:p>
   </w:footnote>
-  <w:footnote w:id="8">
+  <w:footnote w:id="11">
     <w:p>
       <w:pPr>
         <w:pStyle w:val="Fotnotetekst"/>
@@ -4347,7 +7019,7 @@
         </w:rPr>
         <w:t xml:space="preserve"> </w:t>
       </w:r>
-      <w:hyperlink r:id="rId2" w:history="1">
+      <w:hyperlink r:id="rId4" w:history="1">
         <w:r>
           <w:rPr>
             <w:rStyle w:val="Hyperkobling"/>
@@ -4364,7 +7036,7 @@
       </w:r>
     </w:p>
   </w:footnote>
-  <w:footnote w:id="9">
+  <w:footnote w:id="12">
     <w:p>
       <w:pPr>
         <w:pStyle w:val="Fotnotetekst"/>
@@ -4384,7 +7056,7 @@
         </w:rPr>
         <w:t xml:space="preserve"> </w:t>
       </w:r>
-      <w:hyperlink r:id="rId3" w:history="1">
+      <w:hyperlink r:id="rId5" w:history="1">
         <w:r>
           <w:rPr>
             <w:rStyle w:val="Hyperkobling"/>
@@ -4398,6 +7070,130 @@
           <w:lang w:val="en-US"/>
         </w:rPr>
         <w:t xml:space="preserve"> </w:t>
+      </w:r>
+    </w:p>
+  </w:footnote>
+  <w:footnote w:id="13">
+    <w:p>
+      <w:pPr>
+        <w:pStyle w:val="Fotnotetekst"/>
+        <w:rPr>
+          <w:lang w:val="en-US"/>
+        </w:rPr>
+      </w:pPr>
+      <w:r>
+        <w:rPr>
+          <w:rStyle w:val="Fotnotereferanse"/>
+        </w:rPr>
+        <w:footnoteRef/>
+      </w:r>
+      <w:r>
+        <w:rPr>
+          <w:lang w:val="en-US"/>
+        </w:rPr>
+        <w:t xml:space="preserve"> </w:t>
+      </w:r>
+      <w:hyperlink r:id="rId6" w:history="1">
+        <w:r>
+          <w:rPr>
+            <w:rStyle w:val="Hyperkobling"/>
+            <w:lang w:val="en-US"/>
+          </w:rPr>
+          <w:t>www.knockoutjs.com</w:t>
+        </w:r>
+      </w:hyperlink>
+      <w:r>
+        <w:rPr>
+          <w:lang w:val="en-US"/>
+        </w:rPr>
+        <w:t xml:space="preserve"> </w:t>
+      </w:r>
+    </w:p>
+  </w:footnote>
+  <w:footnote w:id="14">
+    <w:p>
+      <w:pPr>
+        <w:pStyle w:val="Fotnotetekst"/>
+        <w:rPr>
+          <w:lang w:val="en-US"/>
+        </w:rPr>
+      </w:pPr>
+      <w:r>
+        <w:rPr>
+          <w:rStyle w:val="Fotnotereferanse"/>
+        </w:rPr>
+        <w:footnoteRef/>
+      </w:r>
+      <w:r>
+        <w:rPr>
+          <w:lang w:val="en-US"/>
+        </w:rPr>
+        <w:t xml:space="preserve"> </w:t>
+      </w:r>
+      <w:r>
+        <w:rPr>
+          <w:lang w:val="en-US"/>
+        </w:rPr>
+        <w:t>For instance a framework for .NET is natural to run on the Visual Studio Development Server.</w:t>
+      </w:r>
+    </w:p>
+  </w:footnote>
+  <w:footnote w:id="15">
+    <w:p>
+      <w:pPr>
+        <w:pStyle w:val="Fotnotetekst"/>
+        <w:rPr>
+          <w:lang w:val="en-US"/>
+        </w:rPr>
+      </w:pPr>
+      <w:r>
+        <w:rPr>
+          <w:rStyle w:val="Fotnotereferanse"/>
+        </w:rPr>
+        <w:footnoteRef/>
+      </w:r>
+      <w:r>
+        <w:rPr>
+          <w:lang w:val="en-US"/>
+        </w:rPr>
+        <w:t xml:space="preserve"> </w:t>
+      </w:r>
+      <w:hyperlink r:id="rId7" w:history="1">
+        <w:r>
+          <w:rPr>
+            <w:rStyle w:val="Hyperkobling"/>
+            <w:lang w:val="en-US"/>
+          </w:rPr>
+          <w:t>http://docs.seleniumhq.org/</w:t>
+        </w:r>
+      </w:hyperlink>
+    </w:p>
+  </w:footnote>
+  <w:footnote w:id="16">
+    <w:p>
+      <w:pPr>
+        <w:pStyle w:val="Fotnotetekst"/>
+        <w:rPr>
+          <w:lang w:val="en-US"/>
+        </w:rPr>
+      </w:pPr>
+      <w:r>
+        <w:rPr>
+          <w:rStyle w:val="Fotnotereferanse"/>
+        </w:rPr>
+        <w:footnoteRef/>
+      </w:r>
+      <w:r>
+        <w:rPr>
+          <w:lang w:val="en-US"/>
+        </w:rPr>
+        <w:t xml:space="preserve"> A unit can be either a</w:t>
+      </w:r>
+      <w:r>
+        <w:rPr>
+          <w:lang w:val="en-US"/>
+        </w:rPr>
+        <w:t xml:space="preserve"> module, class or just a single file, depending on language.</w:t>
       </w:r>
     </w:p>
   </w:footnote>
@@ -5704,6 +8500,18 @@
       <w:vertAlign w:val="superscript"/>
     </w:rPr>
   </w:style>
+  <w:style w:type="character" w:styleId="Fulgthyperkobling">
+    <w:name w:val="FollowedHyperlink"/>
+    <w:basedOn w:val="Standardskriftforavsnitt"/>
+    <w:uiPriority w:val="99"/>
+    <w:semiHidden/>
+    <w:unhideWhenUsed/>
+    <w:rsid w:val="001A4D36"/>
+    <w:rPr>
+      <w:color w:val="800080" w:themeColor="followedHyperlink"/>
+      <w:u w:val="single"/>
+    </w:rPr>
+  </w:style>
 </w:styles>
 </file>
 
@@ -5995,7 +8803,7 @@
 </file>
 
 <file path=customXml/itemProps1.xml><?xml version="1.0" encoding="utf-8"?>
-<ds:datastoreItem xmlns:ds="http://schemas.openxmlformats.org/officeDocument/2006/customXml" ds:itemID="{B7C259A2-C1E2-4FA9-A0BE-0F3AE051F74D}">
+<ds:datastoreItem xmlns:ds="http://schemas.openxmlformats.org/officeDocument/2006/customXml" ds:itemID="{ABE8B151-FFFF-4C52-9E38-A5196FC8413B}">
   <ds:schemaRefs>
     <ds:schemaRef ds:uri="http://schemas.openxmlformats.org/officeDocument/2006/bibliography"/>
   </ds:schemaRefs>

</xml_diff>

<commit_message>
Formulated a first draft of the problem statement
</commit_message>
<xml_diff>
--- a/Thesis/Workingdoc(no pics or crossrefs).docx
+++ b/Thesis/Workingdoc(no pics or crossrefs).docx
@@ -1471,6 +1471,54 @@
         </w:rPr>
         <w:t>Furthermore, I will compare five different frameworks for real-time web applications based on both usability, from a programmers perspective, and performance through load testing.</w:t>
       </w:r>
+      <w:r>
+        <w:rPr>
+          <w:lang w:val="en-US"/>
+        </w:rPr>
+        <w:t xml:space="preserve"> A detailed description of how this will be executed can be found in chapter (</w:t>
+      </w:r>
+      <w:r>
+        <w:rPr>
+          <w:color w:val="FF0000"/>
+          <w:lang w:val="en-US"/>
+        </w:rPr>
+        <w:t xml:space="preserve">TODO: </w:t>
+      </w:r>
+      <w:proofErr w:type="spellStart"/>
+      <w:r>
+        <w:rPr>
+          <w:color w:val="FF0000"/>
+          <w:lang w:val="en-US"/>
+        </w:rPr>
+        <w:t>crossref</w:t>
+      </w:r>
+      <w:proofErr w:type="spellEnd"/>
+      <w:r>
+        <w:rPr>
+          <w:color w:val="FF0000"/>
+          <w:lang w:val="en-US"/>
+        </w:rPr>
+        <w:t xml:space="preserve"> Methodology</w:t>
+      </w:r>
+      <w:r>
+        <w:rPr>
+          <w:lang w:val="en-US"/>
+        </w:rPr>
+        <w:t>).</w:t>
+      </w:r>
+    </w:p>
+    <w:p>
+      <w:pPr>
+        <w:rPr>
+          <w:lang w:val="en-US"/>
+        </w:rPr>
+      </w:pPr>
+      <w:r>
+        <w:rPr>
+          <w:lang w:val="en-US"/>
+        </w:rPr>
+        <w:t>The results will consist of my evaluations of the frameworks, charts and discussions about the performance tests and a general discussion that compares WebSockets with HTTP.</w:t>
+      </w:r>
     </w:p>
     <w:p>
       <w:pPr>
@@ -1718,7 +1766,14 @@
         <w:rPr>
           <w:lang w:val="en-US"/>
         </w:rPr>
-        <w:t>, where the client (browser) makes a request to the server which sends a response back. Underneath this some sort of network layer protocol must be utilized. Most common is the Transmission Control Protocol (</w:t>
+        <w:t xml:space="preserve">, where the client (browser) makes a request to the server which sends a </w:t>
+      </w:r>
+      <w:r>
+        <w:rPr>
+          <w:lang w:val="en-US"/>
+        </w:rPr>
+        <w:lastRenderedPageBreak/>
+        <w:t>response back. Underneath this some sort of network layer protocol must be utilized. Most common is the Transmission Control Protocol (</w:t>
       </w:r>
       <w:r>
         <w:rPr>
@@ -1806,21 +1861,738 @@
         <w:rPr>
           <w:lang w:val="en-US"/>
         </w:rPr>
+        <w:t>HTTP/1.0</w:t>
+      </w:r>
+    </w:p>
+    <w:p>
+      <w:pPr>
+        <w:rPr>
+          <w:lang w:val="en-US"/>
+        </w:rPr>
+      </w:pPr>
+      <w:r>
+        <w:rPr>
+          <w:lang w:val="en-US"/>
+        </w:rPr>
+        <w:t>Version 1.0 of HTTP was created in the World Wide Web's childhood (</w:t>
+      </w:r>
+      <w:r>
+        <w:rPr>
+          <w:color w:val="FF0000"/>
+          <w:lang w:val="en-US"/>
+        </w:rPr>
+        <w:t>T</w:t>
+      </w:r>
+      <w:r>
+        <w:rPr>
+          <w:color w:val="FF0000"/>
+          <w:lang w:val="en-US"/>
+        </w:rPr>
+        <w:t>ODO: (6): http 1.0</w:t>
+      </w:r>
+      <w:r>
+        <w:rPr>
+          <w:lang w:val="en-US"/>
+        </w:rPr>
+        <w:t>). Back then, web pages consisted mostly of text and maybe a few embedded objects</w:t>
+      </w:r>
+      <w:r>
+        <w:rPr>
+          <w:rStyle w:val="Fotnotereferanse"/>
+        </w:rPr>
+        <w:footnoteReference w:id="1"/>
+      </w:r>
+      <w:r>
+        <w:rPr>
+          <w:lang w:val="en-US"/>
+        </w:rPr>
+        <w:t>. But as the Internet grew, and other people than scientists started using it, the need for more vivid content soon became very clear.</w:t>
+      </w:r>
+    </w:p>
+    <w:p>
+      <w:pPr>
+        <w:rPr>
+          <w:lang w:val="en-US"/>
+        </w:rPr>
+      </w:pPr>
+      <w:r>
+        <w:rPr>
+          <w:lang w:val="en-US"/>
+        </w:rPr>
+        <w:t>At this time, around the mid 90s, CSS too was in its childhood</w:t>
+      </w:r>
+      <w:r>
+        <w:rPr>
+          <w:lang w:val="en-US"/>
+        </w:rPr>
+        <w:t xml:space="preserve"> </w:t>
+      </w:r>
+      <w:r>
+        <w:rPr>
+          <w:lang w:val="en-US"/>
+        </w:rPr>
+        <w:t>(</w:t>
+      </w:r>
+      <w:r>
+        <w:rPr>
+          <w:color w:val="FF0000"/>
+          <w:lang w:val="en-US"/>
+        </w:rPr>
+        <w:t xml:space="preserve">TODO: (7): </w:t>
+      </w:r>
+      <w:proofErr w:type="spellStart"/>
+      <w:r>
+        <w:rPr>
+          <w:color w:val="FF0000"/>
+          <w:lang w:val="en-US"/>
+        </w:rPr>
+        <w:t>Css</w:t>
+      </w:r>
+      <w:proofErr w:type="spellEnd"/>
+      <w:r>
+        <w:rPr>
+          <w:color w:val="FF0000"/>
+          <w:lang w:val="en-US"/>
+        </w:rPr>
+        <w:t xml:space="preserve"> saga</w:t>
+      </w:r>
+      <w:r>
+        <w:rPr>
+          <w:lang w:val="en-US"/>
+        </w:rPr>
+        <w:t>). However, it soon caught people's attention and more and more browsers started to support it (more or less). Embedding a style sheet in a HTML-file adds another object that the client has to download. This is no problem today, but with the HTTP 1.0 protocol it required quite a lot of unnecessary work for both the client and server.</w:t>
+      </w:r>
+    </w:p>
+    <w:p>
+      <w:pPr>
+        <w:rPr>
+          <w:lang w:val="en-US"/>
+        </w:rPr>
+      </w:pPr>
+      <w:r>
+        <w:rPr>
+          <w:lang w:val="en-US"/>
+        </w:rPr>
+        <w:t>Downloading one element in a HTML-file, or even the HTML-file itself from the server required one TCP request (</w:t>
+      </w:r>
+      <w:r>
+        <w:rPr>
+          <w:color w:val="FF0000"/>
+          <w:lang w:val="en-US"/>
+        </w:rPr>
+        <w:t>T</w:t>
+      </w:r>
+      <w:r>
+        <w:rPr>
+          <w:color w:val="FF0000"/>
+          <w:lang w:val="en-US"/>
+        </w:rPr>
+        <w:t>ODO: figure (2.1)</w:t>
+      </w:r>
+      <w:r>
+        <w:rPr>
+          <w:lang w:val="en-US"/>
+        </w:rPr>
+        <w:t xml:space="preserve">). The server then replied and closed the connection. Getting a HTML-file with a style sheet and three images then required five requests in total, which is obviously inefficient. To circumvent this, some early web applications used several TCP connections at the same time </w:t>
+      </w:r>
+      <w:r>
+        <w:rPr>
+          <w:lang w:val="en-US"/>
+        </w:rPr>
+        <w:t>(</w:t>
+      </w:r>
+      <w:r>
+        <w:rPr>
+          <w:color w:val="FF0000"/>
+          <w:lang w:val="en-US"/>
+        </w:rPr>
+        <w:t>TODO: (8): Network performance http 1.1</w:t>
+      </w:r>
+      <w:r>
+        <w:rPr>
+          <w:lang w:val="en-US"/>
+        </w:rPr>
+        <w:t>)</w:t>
+      </w:r>
+      <w:r>
+        <w:rPr>
+          <w:lang w:val="en-US"/>
+        </w:rPr>
+        <w:t xml:space="preserve">. Bear in mind that this was during the old days when download speeds was far from the megabit range. </w:t>
+      </w:r>
+    </w:p>
+    <w:p>
+      <w:pPr>
+        <w:pStyle w:val="Overskrift2"/>
+        <w:rPr>
+          <w:lang w:val="en-US"/>
+        </w:rPr>
+      </w:pPr>
+      <w:r>
+        <w:rPr>
+          <w:lang w:val="en-US"/>
+        </w:rPr>
+        <w:t>HTTP/1.1</w:t>
+      </w:r>
+    </w:p>
+    <w:p>
+      <w:pPr>
+        <w:rPr>
+          <w:lang w:val="en-US"/>
+        </w:rPr>
+      </w:pPr>
+      <w:r>
+        <w:rPr>
+          <w:lang w:val="en-US"/>
+        </w:rPr>
+        <w:t>Increasing amounts of embedded objects in web pages lead to the creation of HTTP/1.1, which made several vital improvements. One of these was persistent connections. This allowed several request to made over the same TCP connection (</w:t>
+      </w:r>
+      <w:r>
+        <w:rPr>
+          <w:color w:val="FF0000"/>
+          <w:lang w:val="en-US"/>
+        </w:rPr>
+        <w:t>TODO: (8): Network performance http 1.1</w:t>
+      </w:r>
+      <w:r>
+        <w:rPr>
+          <w:lang w:val="en-US"/>
+        </w:rPr>
+        <w:t>)</w:t>
+      </w:r>
+      <w:r>
+        <w:rPr>
+          <w:lang w:val="en-US"/>
+        </w:rPr>
+        <w:t>.</w:t>
+      </w:r>
+      <w:r>
+        <w:rPr>
+          <w:lang w:val="en-US"/>
+        </w:rPr>
+        <w:t xml:space="preserve">, and it was a dramatic change at the time, as it gave allowed clients to get several objects in one request. </w:t>
+      </w:r>
+    </w:p>
+    <w:p>
+      <w:pPr>
+        <w:rPr>
+          <w:lang w:val="en-US"/>
+        </w:rPr>
+      </w:pPr>
+      <w:r>
+        <w:rPr>
+          <w:lang w:val="en-US"/>
+        </w:rPr>
+        <w:t xml:space="preserve">Another radical improvement was the ability for a browser to cache parts of an object. If the connection to the server was lost half way through the transmission of that particular object, it could later be resumed by using the cached data instead of starting all over. Web applications were also given the possibility of sending chunked data </w:t>
+      </w:r>
+      <w:r>
+        <w:rPr>
+          <w:lang w:val="en-US"/>
+        </w:rPr>
+        <w:t>(</w:t>
+      </w:r>
+      <w:r>
+        <w:rPr>
+          <w:color w:val="FF0000"/>
+          <w:lang w:val="en-US"/>
+        </w:rPr>
+        <w:t>TODO: (4): http 1.1</w:t>
+      </w:r>
+      <w:r>
+        <w:rPr>
+          <w:lang w:val="en-US"/>
+        </w:rPr>
+        <w:t>)</w:t>
+      </w:r>
+      <w:r>
+        <w:rPr>
+          <w:lang w:val="en-US"/>
+        </w:rPr>
+        <w:t>, letting servers start sending a response without knowing how long it was. In theory, it could be infinite as we shall see in section (</w:t>
+      </w:r>
+      <w:r>
+        <w:rPr>
+          <w:color w:val="FF0000"/>
+          <w:lang w:val="en-US"/>
+        </w:rPr>
+        <w:t>TOD</w:t>
+      </w:r>
+      <w:r>
+        <w:rPr>
+          <w:color w:val="FF0000"/>
+          <w:lang w:val="en-US"/>
+        </w:rPr>
+        <w:t xml:space="preserve">O: </w:t>
+      </w:r>
+      <w:proofErr w:type="spellStart"/>
+      <w:r>
+        <w:rPr>
+          <w:color w:val="FF0000"/>
+          <w:lang w:val="en-US"/>
+        </w:rPr>
+        <w:t>crossref</w:t>
+      </w:r>
+      <w:proofErr w:type="spellEnd"/>
+      <w:r>
+        <w:rPr>
+          <w:color w:val="FF0000"/>
+          <w:lang w:val="en-US"/>
+        </w:rPr>
+        <w:t xml:space="preserve"> (3.3)</w:t>
+      </w:r>
+      <w:r>
+        <w:rPr>
+          <w:lang w:val="en-US"/>
+        </w:rPr>
+        <w:t xml:space="preserve">). </w:t>
+      </w:r>
+      <w:r>
+        <w:rPr>
+          <w:lang w:val="en-US"/>
+        </w:rPr>
+        <w:t xml:space="preserve"> </w:t>
+      </w:r>
+    </w:p>
+    <w:p>
+      <w:pPr>
+        <w:rPr>
+          <w:lang w:val="en-US"/>
+        </w:rPr>
+      </w:pPr>
+      <w:r>
+        <w:rPr>
+          <w:lang w:val="en-US"/>
+        </w:rPr>
+        <w:t xml:space="preserve">The authors of the protocol showed great foresight when they made sure that future protocols easily could be made backwards compatible with HTTP 1.1. The </w:t>
+      </w:r>
+      <w:bookmarkStart w:id="8" w:name="upgradeHeader"/>
+      <w:r>
+        <w:rPr>
+          <w:i/>
+          <w:lang w:val="en-US"/>
+        </w:rPr>
+        <w:t>upgrade</w:t>
+      </w:r>
+      <w:r>
+        <w:rPr>
+          <w:lang w:val="en-US"/>
+        </w:rPr>
+        <w:t xml:space="preserve"> request-header</w:t>
+      </w:r>
+      <w:bookmarkEnd w:id="8"/>
+      <w:r>
+        <w:rPr>
+          <w:lang w:val="en-US"/>
+        </w:rPr>
+        <w:t xml:space="preserve"> </w:t>
+      </w:r>
+      <w:r>
+        <w:rPr>
+          <w:lang w:val="en-US"/>
+        </w:rPr>
+        <w:t>(</w:t>
+      </w:r>
+      <w:r>
+        <w:rPr>
+          <w:color w:val="FF0000"/>
+          <w:lang w:val="en-US"/>
+        </w:rPr>
+        <w:t>TODO: (9): Key differences</w:t>
+      </w:r>
+      <w:r>
+        <w:rPr>
+          <w:lang w:val="en-US"/>
+        </w:rPr>
+        <w:t>)</w:t>
+      </w:r>
+      <w:r>
+        <w:rPr>
+          <w:lang w:val="en-US"/>
+        </w:rPr>
+        <w:t xml:space="preserve"> makes it possible for a client to request that another protocol should be used if the server supports it.</w:t>
+      </w:r>
+    </w:p>
+    <w:p>
+      <w:pPr>
+        <w:rPr>
+          <w:lang w:val="en-US"/>
+        </w:rPr>
+      </w:pPr>
+      <w:r>
+        <w:rPr>
+          <w:lang w:val="en-US"/>
+        </w:rPr>
+        <w:t xml:space="preserve">Updating from version 1.0 to 1.1 may not seem like a giant leap, but it actually was. Looking at the lengths of the different protocol specifications is an indication of just how much more detailed the </w:t>
+      </w:r>
+      <w:r>
+        <w:rPr>
+          <w:lang w:val="en-US"/>
+        </w:rPr>
         <w:lastRenderedPageBreak/>
-        <w:t>HTTP/1.0</w:t>
-      </w:r>
-    </w:p>
-    <w:p>
-      <w:pPr>
-        <w:rPr>
-          <w:lang w:val="en-US"/>
-        </w:rPr>
-      </w:pPr>
-      <w:r>
-        <w:rPr>
-          <w:lang w:val="en-US"/>
-        </w:rPr>
-        <w:t>Version 1.0 of HTTP was created in the World Wide Web's childhood (</w:t>
+        <w:t>1.1 protocol is</w:t>
+      </w:r>
+      <w:r>
+        <w:rPr>
+          <w:rStyle w:val="Fotnotereferanse"/>
+        </w:rPr>
+        <w:footnoteReference w:id="2"/>
+      </w:r>
+      <w:r>
+        <w:rPr>
+          <w:lang w:val="en-US"/>
+        </w:rPr>
+        <w:t xml:space="preserve">. Regardless of the advance HTTP 1.1 was, the next step in internet evolution may prove to be even bigger. </w:t>
+      </w:r>
+    </w:p>
+    <w:p>
+      <w:pPr>
+        <w:pStyle w:val="Overskrift2"/>
+        <w:rPr>
+          <w:lang w:val="en-US"/>
+        </w:rPr>
+      </w:pPr>
+      <w:r>
+        <w:rPr>
+          <w:lang w:val="en-US"/>
+        </w:rPr>
+        <w:t>Real-time applications</w:t>
+      </w:r>
+    </w:p>
+    <w:p>
+      <w:pPr>
+        <w:rPr>
+          <w:lang w:val="en-US"/>
+        </w:rPr>
+      </w:pPr>
+      <w:r>
+        <w:rPr>
+          <w:lang w:val="en-US"/>
+        </w:rPr>
+        <w:t xml:space="preserve">As mentioned in </w:t>
+      </w:r>
+      <w:r>
+        <w:rPr>
+          <w:lang w:val="en-US"/>
+        </w:rPr>
+        <w:t>(</w:t>
+      </w:r>
+      <w:r>
+        <w:rPr>
+          <w:color w:val="FF0000"/>
+          <w:lang w:val="en-US"/>
+        </w:rPr>
+        <w:t xml:space="preserve">TODO: </w:t>
+      </w:r>
+      <w:proofErr w:type="spellStart"/>
+      <w:r>
+        <w:rPr>
+          <w:color w:val="FF0000"/>
+          <w:lang w:val="en-US"/>
+        </w:rPr>
+        <w:t>crossref</w:t>
+      </w:r>
+      <w:proofErr w:type="spellEnd"/>
+      <w:r>
+        <w:rPr>
+          <w:color w:val="FF0000"/>
+          <w:lang w:val="en-US"/>
+        </w:rPr>
+        <w:t xml:space="preserve"> introduction</w:t>
+      </w:r>
+      <w:r>
+        <w:rPr>
+          <w:lang w:val="en-US"/>
+        </w:rPr>
+        <w:t>)</w:t>
+      </w:r>
+      <w:r>
+        <w:rPr>
+          <w:lang w:val="en-US"/>
+        </w:rPr>
+        <w:t xml:space="preserve">, one of the newest additions to the World Wide Web is real-time applications. There are varying degrees of real-time content provided by such an application. At the lower end of the scale, there are for example online comment sections that automatically update whenever someone posts a comment. An example of an application with more real time content is </w:t>
+      </w:r>
+      <w:proofErr w:type="spellStart"/>
+      <w:r>
+        <w:rPr>
+          <w:lang w:val="en-US"/>
+        </w:rPr>
+        <w:t>Facebook</w:t>
+      </w:r>
+      <w:proofErr w:type="spellEnd"/>
+      <w:r>
+        <w:rPr>
+          <w:lang w:val="en-US"/>
+        </w:rPr>
+        <w:t>, where notifications</w:t>
+      </w:r>
+      <w:r>
+        <w:rPr>
+          <w:rStyle w:val="Fotnotereferanse"/>
+        </w:rPr>
+        <w:footnoteReference w:id="3"/>
+      </w:r>
+      <w:r>
+        <w:rPr>
+          <w:lang w:val="en-US"/>
+        </w:rPr>
+        <w:t xml:space="preserve"> and your friends’ activities are displayed to you as soon as it happens (</w:t>
+      </w:r>
+      <w:r>
+        <w:rPr>
+          <w:color w:val="FF0000"/>
+          <w:lang w:val="en-US"/>
+        </w:rPr>
+        <w:t>TO</w:t>
+      </w:r>
+      <w:r>
+        <w:rPr>
+          <w:color w:val="FF0000"/>
+          <w:lang w:val="en-US"/>
+        </w:rPr>
+        <w:t>DO: figure (2.2)</w:t>
+      </w:r>
+      <w:r>
+        <w:rPr>
+          <w:lang w:val="en-US"/>
+        </w:rPr>
+        <w:t>).</w:t>
+      </w:r>
+    </w:p>
+    <w:p>
+      <w:pPr>
+        <w:rPr>
+          <w:lang w:val="en-US"/>
+        </w:rPr>
+      </w:pPr>
+      <w:r>
+        <w:rPr>
+          <w:lang w:val="en-US"/>
+        </w:rPr>
+        <w:t xml:space="preserve">“As soon as it happens” is exactly what real-time is: providing updates for the client immediately, without the need for refreshing the page on the client side. And as the examples above show, the real-time aspect of an application can be either a small feature, or the core concept of the application. </w:t>
+      </w:r>
+      <w:bookmarkEnd w:id="7"/>
+    </w:p>
+    <w:p>
+      <w:pPr>
+        <w:pStyle w:val="Overskrift1"/>
+        <w:rPr>
+          <w:lang w:val="en-US"/>
+        </w:rPr>
+      </w:pPr>
+      <w:r>
+        <w:rPr>
+          <w:lang w:val="en-US"/>
+        </w:rPr>
+        <w:t>Preliminary research</w:t>
+      </w:r>
+    </w:p>
+    <w:p>
+      <w:pPr>
+        <w:rPr>
+          <w:lang w:val="en-US"/>
+        </w:rPr>
+      </w:pPr>
+      <w:r>
+        <w:rPr>
+          <w:lang w:val="en-US"/>
+        </w:rPr>
+        <w:t>In this chapter, I will look at how real-time has been solved with normal HTTP, and how this compares to WebSockets. Finally, I will make a preliminary conclusion based on the knowledge gained in the work on this chapter.</w:t>
+      </w:r>
+    </w:p>
+    <w:p>
+      <w:pPr>
+        <w:pStyle w:val="Overskrift2"/>
+        <w:rPr>
+          <w:lang w:val="en-US"/>
+        </w:rPr>
+      </w:pPr>
+      <w:r>
+        <w:rPr>
+          <w:lang w:val="en-US"/>
+        </w:rPr>
+        <w:t>The Real-time Web with HTTP</w:t>
+      </w:r>
+    </w:p>
+    <w:p>
+      <w:pPr>
+        <w:rPr>
+          <w:color w:val="FF0000"/>
+          <w:lang w:val="en-US"/>
+        </w:rPr>
+      </w:pPr>
+      <w:r>
+        <w:rPr>
+          <w:lang w:val="en-US"/>
+        </w:rPr>
+        <w:t>(</w:t>
+      </w:r>
+      <w:r>
+        <w:rPr>
+          <w:color w:val="FF0000"/>
+          <w:lang w:val="en-US"/>
+        </w:rPr>
+        <w:t>Essay</w:t>
+      </w:r>
+      <w:r>
+        <w:rPr>
+          <w:lang w:val="en-US"/>
+        </w:rPr>
+        <w:t>)</w:t>
+      </w:r>
+    </w:p>
+    <w:p>
+      <w:pPr>
+        <w:rPr>
+          <w:lang w:val="en-US"/>
+        </w:rPr>
+      </w:pPr>
+      <w:r>
+        <w:rPr>
+          <w:lang w:val="en-US"/>
+        </w:rPr>
+        <w:t>Recently the concept of real-time web has become a buzzword. Having an application pushing information to the client instantly instead of waiting for the client to make a request for it, is how real-time application works. However, as we have seen</w:t>
+      </w:r>
+      <w:r>
+        <w:rPr>
+          <w:lang w:val="en-US"/>
+        </w:rPr>
+        <w:t>(</w:t>
+      </w:r>
+      <w:r>
+        <w:rPr>
+          <w:color w:val="FF0000"/>
+          <w:lang w:val="en-US"/>
+        </w:rPr>
+        <w:t>TODO: crossref background</w:t>
+      </w:r>
+      <w:r>
+        <w:rPr>
+          <w:lang w:val="en-US"/>
+        </w:rPr>
+        <w:t>)</w:t>
+      </w:r>
+      <w:r>
+        <w:rPr>
+          <w:lang w:val="en-US"/>
+        </w:rPr>
+        <w:t xml:space="preserve">, this is not how HTTP works–the client always has to initiate the communication. To accommodate the growing need for applications of this sort, several techniques have been utilized. Using HTTP in untraditional ways has been the regular way of accomplishing real-time (or near real-time) until recently, but with the introduction of WebSockets, all of these may be deprecated. </w:t>
+      </w:r>
+    </w:p>
+    <w:p>
+      <w:pPr>
+        <w:pStyle w:val="Overskrift3"/>
+        <w:rPr>
+          <w:lang w:val="en-US"/>
+        </w:rPr>
+      </w:pPr>
+      <w:r>
+        <w:rPr>
+          <w:lang w:val="en-US"/>
+        </w:rPr>
+        <w:t>Polling</w:t>
+      </w:r>
+    </w:p>
+    <w:p>
+      <w:pPr>
+        <w:rPr>
+          <w:lang w:val="en-US"/>
+        </w:rPr>
+      </w:pPr>
+      <w:r>
+        <w:rPr>
+          <w:lang w:val="en-US"/>
+        </w:rPr>
+        <w:t>As the very first attempt of providing real-time updates from a server, polling is a fairly simple approach. It works by having the client make normal HTTP-requests, but at a set interval</w:t>
+      </w:r>
+      <w:r>
+        <w:rPr>
+          <w:lang w:val="en-US"/>
+        </w:rPr>
+        <w:t xml:space="preserve"> </w:t>
+      </w:r>
+      <w:r>
+        <w:rPr>
+          <w:lang w:val="en-US"/>
+        </w:rPr>
+        <w:t>(</w:t>
+      </w:r>
+      <w:r>
+        <w:rPr>
+          <w:color w:val="FF0000"/>
+          <w:lang w:val="en-US"/>
+        </w:rPr>
+        <w:t xml:space="preserve">TODO: (10): Pro </w:t>
+      </w:r>
+      <w:r>
+        <w:rPr>
+          <w:color w:val="FF0000"/>
+          <w:lang w:val="en-US"/>
+        </w:rPr>
+        <w:t>Html5</w:t>
+      </w:r>
+      <w:r>
+        <w:rPr>
+          <w:lang w:val="en-US"/>
+        </w:rPr>
+        <w:t>). The server then instantly sends back a response - either containing new data or just an empty response if there was nothing to retrieve (</w:t>
+      </w:r>
+      <w:r>
+        <w:rPr>
+          <w:color w:val="FF0000"/>
+          <w:lang w:val="en-US"/>
+        </w:rPr>
+        <w:t>TODO: figure 3-1</w:t>
+      </w:r>
+      <w:r>
+        <w:rPr>
+          <w:lang w:val="en-US"/>
+        </w:rPr>
+        <w:t>). Polling has obvious flaws like, for instance, how to determine the interval to prevent many empty responses and all the same not flooding the server. Therefore, other mechanisms are far more widespread.</w:t>
+      </w:r>
+    </w:p>
+    <w:p>
+      <w:pPr>
+        <w:rPr>
+          <w:lang w:val="en-US"/>
+        </w:rPr>
+      </w:pPr>
+      <w:r>
+        <w:rPr>
+          <w:lang w:val="en-US"/>
+        </w:rPr>
+        <w:t xml:space="preserve">There is a way to improve a little upon polling, namely piggybacking </w:t>
+      </w:r>
+      <w:r>
+        <w:rPr>
+          <w:lang w:val="en-US"/>
+        </w:rPr>
+        <w:t>(</w:t>
+      </w:r>
+      <w:r>
+        <w:rPr>
+          <w:color w:val="FF0000"/>
+          <w:lang w:val="en-US"/>
+        </w:rPr>
+        <w:t>TODO: (11): Comet and reverse AJAX</w:t>
+      </w:r>
+      <w:r>
+        <w:rPr>
+          <w:lang w:val="en-US"/>
+        </w:rPr>
+        <w:t>)</w:t>
+      </w:r>
+      <w:r>
+        <w:rPr>
+          <w:lang w:val="en-US"/>
+        </w:rPr>
+        <w:t xml:space="preserve">. Polling the server at  regular intervals is usually done in parallel to other HTTP-requests initiated by client actions. These actions, of course, also get responses back from the server. </w:t>
+      </w:r>
+      <w:r>
+        <w:rPr>
+          <w:lang w:val="en-US"/>
+        </w:rPr>
+        <w:lastRenderedPageBreak/>
+        <w:t>Piggybacking takes advantage of this by also sending updated data back via the response. In that way, the client may get new data in between the polling interval (</w:t>
       </w:r>
       <w:r>
         <w:rPr>
@@ -1834,38 +2606,332 @@
           <w:color w:val="FF0000"/>
           <w:lang w:val="en-US"/>
         </w:rPr>
-        <w:t>ODO: (6): http 1.0</w:t>
-      </w:r>
-      <w:r>
-        <w:rPr>
-          <w:lang w:val="en-US"/>
-        </w:rPr>
-        <w:t>). Back then, web pages consisted mostly of text and maybe a few embedded objects</w:t>
+        <w:t>ODO: figure 3-2</w:t>
+      </w:r>
+      <w:r>
+        <w:rPr>
+          <w:lang w:val="en-US"/>
+        </w:rPr>
+        <w:t>).</w:t>
+      </w:r>
+    </w:p>
+    <w:p>
+      <w:pPr>
+        <w:pStyle w:val="Overskrift3"/>
+        <w:rPr>
+          <w:lang w:val="en-US"/>
+        </w:rPr>
+      </w:pPr>
+      <w:r>
+        <w:rPr>
+          <w:lang w:val="en-US"/>
+        </w:rPr>
+        <w:t>Long-polling</w:t>
+      </w:r>
+    </w:p>
+    <w:p>
+      <w:pPr>
+        <w:rPr>
+          <w:lang w:val="en-US"/>
+        </w:rPr>
+      </w:pPr>
+      <w:r>
+        <w:rPr>
+          <w:lang w:val="en-US"/>
+        </w:rPr>
+        <w:t>As the name states, Long-Polling is closely related to polling. It basically works the same way, but with one rather important difference. By utilizing the keep-alive header in HTTP 1.1, the connection to the server is kept open after the client has made a response</w:t>
+      </w:r>
+      <w:r>
+        <w:rPr>
+          <w:lang w:val="en-US"/>
+        </w:rPr>
+        <w:t>(</w:t>
+      </w:r>
+      <w:r>
+        <w:rPr>
+          <w:color w:val="FF0000"/>
+          <w:lang w:val="en-US"/>
+        </w:rPr>
+        <w:t>TODO: (11): Comet and reverse AJAX</w:t>
+      </w:r>
+      <w:r>
+        <w:rPr>
+          <w:lang w:val="en-US"/>
+        </w:rPr>
+        <w:t>)</w:t>
+      </w:r>
+      <w:r>
+        <w:rPr>
+          <w:lang w:val="en-US"/>
+        </w:rPr>
+        <w:t>. This allows the server to send multiple responds over the same TCP-connection (</w:t>
+      </w:r>
+      <w:r>
+        <w:rPr>
+          <w:color w:val="FF0000"/>
+          <w:lang w:val="en-US"/>
+        </w:rPr>
+        <w:t>TO</w:t>
+      </w:r>
+      <w:r>
+        <w:rPr>
+          <w:color w:val="FF0000"/>
+          <w:lang w:val="en-US"/>
+        </w:rPr>
+        <w:t>DO: figure 3-3</w:t>
+      </w:r>
+      <w:r>
+        <w:rPr>
+          <w:lang w:val="en-US"/>
+        </w:rPr>
+        <w:t>). If no new data comes to the server in a given amount of time, the connection normally times out (</w:t>
+      </w:r>
+      <w:r>
+        <w:rPr>
+          <w:color w:val="FF0000"/>
+          <w:lang w:val="en-US"/>
+        </w:rPr>
+        <w:t>TODO: (12): A comparison push/pull</w:t>
+      </w:r>
+      <w:r>
+        <w:rPr>
+          <w:lang w:val="en-US"/>
+        </w:rPr>
+        <w:t>) and the client reconnects through a new HTTP-request.</w:t>
+      </w:r>
+    </w:p>
+    <w:p>
+      <w:pPr>
+        <w:pStyle w:val="Overskrift3"/>
+        <w:rPr>
+          <w:lang w:val="en-US"/>
+        </w:rPr>
+      </w:pPr>
+      <w:r>
+        <w:rPr>
+          <w:lang w:val="en-US"/>
+        </w:rPr>
+        <w:t>HTTP-Streaming</w:t>
+      </w:r>
+    </w:p>
+    <w:p>
+      <w:pPr>
+        <w:rPr>
+          <w:lang w:val="en-US"/>
+        </w:rPr>
+      </w:pPr>
+      <w:r>
+        <w:rPr>
+          <w:lang w:val="en-US"/>
+        </w:rPr>
+        <w:t>HTTP streaming is an old technique introduced by Netscape as early as 1992 - well before even HTTP 1.0 became standard(</w:t>
+      </w:r>
+      <w:r>
+        <w:rPr>
+          <w:color w:val="FF0000"/>
+          <w:lang w:val="en-US"/>
+        </w:rPr>
+        <w:t>TODO: (12): A comparison push/pull</w:t>
+      </w:r>
+      <w:r>
+        <w:rPr>
+          <w:lang w:val="en-US"/>
+        </w:rPr>
+        <w:t xml:space="preserve">) Two forms of streaming exist, namely </w:t>
+      </w:r>
+      <w:r>
+        <w:rPr>
+          <w:i/>
+          <w:lang w:val="en-US"/>
+        </w:rPr>
+        <w:t>page streaming</w:t>
+      </w:r>
+      <w:r>
+        <w:rPr>
+          <w:lang w:val="en-US"/>
+        </w:rPr>
+        <w:t xml:space="preserve"> and </w:t>
+      </w:r>
+      <w:r>
+        <w:rPr>
+          <w:i/>
+          <w:lang w:val="en-US"/>
+        </w:rPr>
+        <w:t>service streaming</w:t>
+      </w:r>
+      <w:r>
+        <w:rPr>
+          <w:lang w:val="en-US"/>
+        </w:rPr>
+        <w:t>. The first of the two has the server streaming content in a long-lived TCP-connection. Accomplishing this requires the server to never send the instruction to close the connection - it remains open throughout the entire course of a client’s session. Service streaming uses a long-lived XMLHttpRequest to send new data, whereas page streaming uses the initial page request. This gives more flexibility regarding the lifetime of the connection.</w:t>
+      </w:r>
+    </w:p>
+    <w:p>
+      <w:pPr>
+        <w:rPr>
+          <w:lang w:val="en-US"/>
+        </w:rPr>
+      </w:pPr>
+      <w:r>
+        <w:rPr>
+          <w:lang w:val="en-US"/>
+        </w:rPr>
+        <w:t xml:space="preserve">The most common implementation of this technique today is the so-called </w:t>
+      </w:r>
+      <w:bookmarkStart w:id="9" w:name="foreverframe"/>
+      <w:r>
+        <w:rPr>
+          <w:lang w:val="en-US"/>
+        </w:rPr>
+        <w:t>forever frame</w:t>
+      </w:r>
+      <w:bookmarkEnd w:id="9"/>
+      <w:r>
+        <w:rPr>
+          <w:lang w:val="en-US"/>
+        </w:rPr>
+        <w:t xml:space="preserve">. As mentioned in section </w:t>
+      </w:r>
+      <w:r>
+        <w:rPr>
+          <w:lang w:val="en-US"/>
+        </w:rPr>
+        <w:t>(</w:t>
+      </w:r>
+      <w:r>
+        <w:rPr>
+          <w:color w:val="FF0000"/>
+          <w:lang w:val="en-US"/>
+        </w:rPr>
+        <w:t>TODO crossref background http1.1</w:t>
+      </w:r>
+      <w:r>
+        <w:rPr>
+          <w:lang w:val="en-US"/>
+        </w:rPr>
+        <w:t>)</w:t>
+      </w:r>
+      <w:r>
+        <w:rPr>
+          <w:lang w:val="en-US"/>
+        </w:rPr>
+        <w:t>, HTTP 1.1 allows a server to send a response without knowing in advance its length. A forever frame is just an iframe that receives script-tags in an everlasting response from a server (</w:t>
+      </w:r>
+      <w:r>
+        <w:rPr>
+          <w:color w:val="FF0000"/>
+          <w:lang w:val="en-US"/>
+        </w:rPr>
+        <w:t>TODO: (13): The foreverframe tech</w:t>
+      </w:r>
+      <w:r>
+        <w:rPr>
+          <w:lang w:val="en-US"/>
+        </w:rPr>
+        <w:t>)</w:t>
+      </w:r>
+      <w:r>
+        <w:rPr>
+          <w:lang w:val="en-US"/>
+        </w:rPr>
+        <w:t xml:space="preserve"> as long as the client is connected, thus using this ability of HTTP 1.1 . Leveraging the fact that a browser executes script-tags</w:t>
       </w:r>
       <w:r>
         <w:rPr>
           <w:rStyle w:val="Fotnotereferanse"/>
         </w:rPr>
-        <w:footnoteReference w:id="1"/>
-      </w:r>
-      <w:r>
-        <w:rPr>
-          <w:lang w:val="en-US"/>
-        </w:rPr>
-        <w:t>. But as the Internet grew, and other people than scientists started using it, the need for more vivid content soon became very clear.</w:t>
-      </w:r>
-    </w:p>
-    <w:p>
-      <w:pPr>
-        <w:rPr>
-          <w:lang w:val="en-US"/>
-        </w:rPr>
-      </w:pPr>
-      <w:r>
-        <w:rPr>
-          <w:lang w:val="en-US"/>
-        </w:rPr>
-        <w:t>At this time, around the mid 90s, CSS too was in its childhood</w:t>
+        <w:footnoteReference w:id="4"/>
+      </w:r>
+      <w:r>
+        <w:rPr>
+          <w:lang w:val="en-US"/>
+        </w:rPr>
+        <w:t xml:space="preserve"> whenever it reads them </w:t>
+      </w:r>
+      <w:r>
+        <w:rPr>
+          <w:lang w:val="en-US"/>
+        </w:rPr>
+        <w:t>(</w:t>
+      </w:r>
+      <w:r>
+        <w:rPr>
+          <w:color w:val="FF0000"/>
+          <w:lang w:val="en-US"/>
+        </w:rPr>
+        <w:t>TODO: (11): Comet and reverse AJAX</w:t>
+      </w:r>
+      <w:r>
+        <w:rPr>
+          <w:lang w:val="en-US"/>
+        </w:rPr>
+        <w:t>)</w:t>
+      </w:r>
+      <w:r>
+        <w:rPr>
+          <w:lang w:val="en-US"/>
+        </w:rPr>
+        <w:t>, the forever frame receives new data from the server wrapped up as such (</w:t>
+      </w:r>
+      <w:r>
+        <w:rPr>
+          <w:color w:val="FF0000"/>
+          <w:lang w:val="en-US"/>
+        </w:rPr>
+        <w:t>T</w:t>
+      </w:r>
+      <w:r>
+        <w:rPr>
+          <w:color w:val="FF0000"/>
+          <w:lang w:val="en-US"/>
+        </w:rPr>
+        <w:t>ODO: figure 3-4</w:t>
+      </w:r>
+      <w:r>
+        <w:rPr>
+          <w:lang w:val="en-US"/>
+        </w:rPr>
+        <w:t xml:space="preserve">). The connection never closes, so each time new data arrives, it is immediately sent to the client and handled appropriately. </w:t>
+      </w:r>
+    </w:p>
+    <w:p>
+      <w:pPr>
+        <w:pStyle w:val="Overskrift3"/>
+        <w:rPr>
+          <w:lang w:val="en-US"/>
+        </w:rPr>
+      </w:pPr>
+      <w:r>
+        <w:rPr>
+          <w:lang w:val="en-US"/>
+        </w:rPr>
+        <w:t>Comet</w:t>
+      </w:r>
+    </w:p>
+    <w:p>
+      <w:pPr>
+        <w:rPr>
+          <w:lang w:val="en-US"/>
+        </w:rPr>
+      </w:pPr>
+      <w:r>
+        <w:rPr>
+          <w:lang w:val="en-US"/>
+        </w:rPr>
+        <w:t>Long-Polling and HTTP Streaming are often referred to as Comet or Comet Programming (</w:t>
+      </w:r>
+      <w:r>
+        <w:rPr>
+          <w:color w:val="FF0000"/>
+          <w:lang w:val="en-US"/>
+        </w:rPr>
+        <w:t>TODO: (14): Comet: low latency</w:t>
+      </w:r>
+      <w:r>
+        <w:rPr>
+          <w:lang w:val="en-US"/>
+        </w:rPr>
+        <w:t>). Comet is an umbrella term that captures different ways to have the server as the initiating part in client/server communication. A rather significant effort has been made to create an official standard for Comet</w:t>
       </w:r>
       <w:r>
         <w:rPr>
@@ -1884,62 +2950,64 @@
           <w:color w:val="FF0000"/>
           <w:lang w:val="en-US"/>
         </w:rPr>
-        <w:t xml:space="preserve">TODO: (7): </w:t>
-      </w:r>
-      <w:proofErr w:type="spellStart"/>
-      <w:r>
-        <w:rPr>
-          <w:color w:val="FF0000"/>
-          <w:lang w:val="en-US"/>
-        </w:rPr>
-        <w:t>Css</w:t>
-      </w:r>
-      <w:proofErr w:type="spellEnd"/>
-      <w:r>
-        <w:rPr>
-          <w:color w:val="FF0000"/>
-          <w:lang w:val="en-US"/>
-        </w:rPr>
-        <w:t xml:space="preserve"> saga</w:t>
-      </w:r>
-      <w:r>
-        <w:rPr>
-          <w:lang w:val="en-US"/>
-        </w:rPr>
-        <w:t>). However, it soon caught people's attention and more and more browsers started to support it (more or less). Embedding a style sheet in a HTML-file adds another object that the client has to download. This is no problem today, but with the HTTP 1.0 protocol it required quite a lot of unnecessary work for both the client and server.</w:t>
-      </w:r>
-    </w:p>
-    <w:p>
-      <w:pPr>
-        <w:rPr>
-          <w:lang w:val="en-US"/>
-        </w:rPr>
-      </w:pPr>
-      <w:r>
-        <w:rPr>
-          <w:lang w:val="en-US"/>
-        </w:rPr>
-        <w:t>Downloading one element in a HTML-file, or even the HTML-file itself from the server required one TCP request (</w:t>
-      </w:r>
-      <w:r>
-        <w:rPr>
-          <w:color w:val="FF0000"/>
-          <w:lang w:val="en-US"/>
-        </w:rPr>
-        <w:t>T</w:t>
-      </w:r>
-      <w:r>
-        <w:rPr>
-          <w:color w:val="FF0000"/>
-          <w:lang w:val="en-US"/>
-        </w:rPr>
-        <w:t>ODO: figure (2.1)</w:t>
-      </w:r>
-      <w:r>
-        <w:rPr>
-          <w:lang w:val="en-US"/>
-        </w:rPr>
-        <w:t xml:space="preserve">). The server then replied and closed the connection. Getting a HTML-file with a style sheet and three images then required five requests in total, which is obviously inefficient. To circumvent this, some early web applications used several TCP connections at the same time </w:t>
+        <w:t>TODO: (15): Bayeux protocol</w:t>
+      </w:r>
+      <w:r>
+        <w:rPr>
+          <w:lang w:val="en-US"/>
+        </w:rPr>
+        <w:t>)</w:t>
+      </w:r>
+      <w:r>
+        <w:rPr>
+          <w:lang w:val="en-US"/>
+        </w:rPr>
+        <w:t>, but it has yet to become approved by the IETF as a RFC</w:t>
+      </w:r>
+      <w:r>
+        <w:rPr>
+          <w:rStyle w:val="Fotnotereferanse"/>
+        </w:rPr>
+        <w:footnoteReference w:id="5"/>
+      </w:r>
+      <w:r>
+        <w:rPr>
+          <w:lang w:val="en-US"/>
+        </w:rPr>
+        <w:t xml:space="preserve">. </w:t>
+      </w:r>
+      <w:r>
+        <w:rPr>
+          <w:lang w:val="en-US"/>
+        </w:rPr>
+        <w:t>With the introduction of WebSockets, it may never be.</w:t>
+      </w:r>
+    </w:p>
+    <w:p>
+      <w:pPr>
+        <w:pStyle w:val="Overskrift3"/>
+        <w:rPr>
+          <w:lang w:val="en-US"/>
+        </w:rPr>
+      </w:pPr>
+      <w:r>
+        <w:rPr>
+          <w:lang w:val="en-US"/>
+        </w:rPr>
+        <w:t>Server-Sent Events</w:t>
+      </w:r>
+    </w:p>
+    <w:p>
+      <w:pPr>
+        <w:rPr>
+          <w:lang w:val="en-US"/>
+        </w:rPr>
+      </w:pPr>
+      <w:r>
+        <w:rPr>
+          <w:lang w:val="en-US"/>
+        </w:rPr>
+        <w:t xml:space="preserve">Let’s move on into the borders of Web 2.0 with HTML5s Server-Sent Events </w:t>
       </w:r>
       <w:r>
         <w:rPr>
@@ -1952,7 +3020,7 @@
           <w:color w:val="FF0000"/>
           <w:lang w:val="en-US"/>
         </w:rPr>
-        <w:t>TODO: (8): Network performance http 1.1</w:t>
+        <w:t>TODO: (16): Html5 server push part 1</w:t>
       </w:r>
       <w:r>
         <w:rPr>
@@ -1964,41 +3032,14 @@
         <w:rPr>
           <w:lang w:val="en-US"/>
         </w:rPr>
-        <w:t xml:space="preserve">. Bear in mind that this was during the old days when download speeds was far from the megabit range. </w:t>
-      </w:r>
-    </w:p>
-    <w:p>
-      <w:pPr>
-        <w:pStyle w:val="Overskrift2"/>
-        <w:rPr>
-          <w:lang w:val="en-US"/>
-        </w:rPr>
-      </w:pPr>
-      <w:r>
-        <w:rPr>
-          <w:lang w:val="en-US"/>
-        </w:rPr>
-        <w:t>HTTP/1.1</w:t>
-      </w:r>
-    </w:p>
-    <w:p>
-      <w:pPr>
-        <w:rPr>
-          <w:lang w:val="en-US"/>
-        </w:rPr>
-      </w:pPr>
-      <w:r>
-        <w:rPr>
-          <w:lang w:val="en-US"/>
-        </w:rPr>
-        <w:t>Increasing amounts of embedded objects in web pages lead to the creation of HTTP/1.1, which made several vital improvements. One of these was persistent connections. This allowed several request to made over the same TCP connection (</w:t>
-      </w:r>
-      <w:r>
-        <w:rPr>
-          <w:color w:val="FF0000"/>
-          <w:lang w:val="en-US"/>
-        </w:rPr>
-        <w:t>TODO: (8): Network performance http 1.1</w:t>
+        <w:t>. Server-Sent Events takes advantage of the "text/event-stream" Content Type of HTML5 (</w:t>
+      </w:r>
+      <w:r>
+        <w:rPr>
+          <w:color w:val="FF0000"/>
+          <w:lang w:val="en-US"/>
+        </w:rPr>
+        <w:t>TODO: (17): Stream updates with..</w:t>
       </w:r>
       <w:r>
         <w:rPr>
@@ -2010,1002 +3051,27 @@
         <w:rPr>
           <w:lang w:val="en-US"/>
         </w:rPr>
-        <w:t>.</w:t>
-      </w:r>
-      <w:r>
-        <w:rPr>
-          <w:lang w:val="en-US"/>
-        </w:rPr>
-        <w:t xml:space="preserve">, and it was a dramatic change at the time, as it gave allowed clients to get several objects in one request. </w:t>
-      </w:r>
-    </w:p>
-    <w:p>
-      <w:pPr>
-        <w:rPr>
-          <w:lang w:val="en-US"/>
-        </w:rPr>
-      </w:pPr>
-      <w:r>
-        <w:rPr>
-          <w:lang w:val="en-US"/>
-        </w:rPr>
-        <w:t xml:space="preserve">Another radical improvement was the ability for a browser to cache parts of an object. If the connection to the server was lost half way through the transmission of that particular object, it could later be resumed by using the cached data instead of starting all over. Web applications were also given the possibility of sending chunked data </w:t>
-      </w:r>
-      <w:r>
-        <w:rPr>
-          <w:lang w:val="en-US"/>
-        </w:rPr>
-        <w:t>(</w:t>
-      </w:r>
-      <w:r>
-        <w:rPr>
-          <w:color w:val="FF0000"/>
-          <w:lang w:val="en-US"/>
-        </w:rPr>
-        <w:t>TODO: (4): http 1.1</w:t>
-      </w:r>
-      <w:r>
-        <w:rPr>
-          <w:lang w:val="en-US"/>
-        </w:rPr>
-        <w:t>)</w:t>
-      </w:r>
-      <w:r>
-        <w:rPr>
-          <w:lang w:val="en-US"/>
-        </w:rPr>
-        <w:t>, letting servers start sending a response without knowing how long it was. In theory, it could be infinite as we shall see in section (</w:t>
-      </w:r>
-      <w:r>
-        <w:rPr>
-          <w:color w:val="FF0000"/>
-          <w:lang w:val="en-US"/>
-        </w:rPr>
-        <w:t>TOD</w:t>
-      </w:r>
-      <w:r>
-        <w:rPr>
-          <w:color w:val="FF0000"/>
-          <w:lang w:val="en-US"/>
-        </w:rPr>
-        <w:t xml:space="preserve">O: </w:t>
-      </w:r>
-      <w:proofErr w:type="spellStart"/>
-      <w:r>
-        <w:rPr>
-          <w:color w:val="FF0000"/>
-          <w:lang w:val="en-US"/>
-        </w:rPr>
-        <w:t>crossref</w:t>
-      </w:r>
-      <w:proofErr w:type="spellEnd"/>
-      <w:r>
-        <w:rPr>
-          <w:color w:val="FF0000"/>
-          <w:lang w:val="en-US"/>
-        </w:rPr>
-        <w:t xml:space="preserve"> (3.3)</w:t>
-      </w:r>
-      <w:r>
-        <w:rPr>
-          <w:lang w:val="en-US"/>
-        </w:rPr>
-        <w:t xml:space="preserve">). </w:t>
-      </w:r>
-      <w:r>
-        <w:rPr>
-          <w:lang w:val="en-US"/>
-        </w:rPr>
-        <w:t xml:space="preserve"> </w:t>
-      </w:r>
-    </w:p>
-    <w:p>
-      <w:pPr>
-        <w:rPr>
-          <w:lang w:val="en-US"/>
-        </w:rPr>
-      </w:pPr>
-      <w:r>
-        <w:rPr>
-          <w:lang w:val="en-US"/>
-        </w:rPr>
-        <w:t xml:space="preserve">The authors of the protocol showed great foresight when they made sure that future protocols easily could be made backwards compatible with HTTP 1.1. The </w:t>
-      </w:r>
-      <w:bookmarkStart w:id="8" w:name="upgradeHeader"/>
-      <w:r>
-        <w:rPr>
-          <w:i/>
-          <w:lang w:val="en-US"/>
-        </w:rPr>
-        <w:t>upgrade</w:t>
-      </w:r>
-      <w:r>
-        <w:rPr>
-          <w:lang w:val="en-US"/>
-        </w:rPr>
-        <w:t xml:space="preserve"> request-header</w:t>
-      </w:r>
-      <w:bookmarkEnd w:id="8"/>
-      <w:r>
-        <w:rPr>
-          <w:lang w:val="en-US"/>
-        </w:rPr>
-        <w:t xml:space="preserve"> </w:t>
-      </w:r>
-      <w:r>
-        <w:rPr>
-          <w:lang w:val="en-US"/>
-        </w:rPr>
-        <w:t>(</w:t>
-      </w:r>
-      <w:r>
-        <w:rPr>
-          <w:color w:val="FF0000"/>
-          <w:lang w:val="en-US"/>
-        </w:rPr>
-        <w:t>TODO: (9): Key differences</w:t>
-      </w:r>
-      <w:r>
-        <w:rPr>
-          <w:lang w:val="en-US"/>
-        </w:rPr>
-        <w:t>)</w:t>
-      </w:r>
-      <w:r>
-        <w:rPr>
-          <w:lang w:val="en-US"/>
-        </w:rPr>
-        <w:t xml:space="preserve"> makes it possible for a client to request that another protocol should be used if the server supports it.</w:t>
-      </w:r>
-    </w:p>
-    <w:p>
-      <w:pPr>
-        <w:rPr>
-          <w:lang w:val="en-US"/>
-        </w:rPr>
-      </w:pPr>
-      <w:r>
-        <w:rPr>
-          <w:lang w:val="en-US"/>
-        </w:rPr>
-        <w:t>Updating from version 1.0 to 1.1 may not seem like a giant leap, but it actually was. Looking at the lengths of the different protocol specifications is an indication of just how much more detailed the 1.1 protocol is</w:t>
-      </w:r>
-      <w:r>
-        <w:rPr>
-          <w:rStyle w:val="Fotnotereferanse"/>
-        </w:rPr>
-        <w:footnoteReference w:id="2"/>
-      </w:r>
-      <w:r>
-        <w:rPr>
-          <w:lang w:val="en-US"/>
-        </w:rPr>
-        <w:t xml:space="preserve">. Regardless of the advance HTTP 1.1 was, the next step in internet evolution may prove to be even bigger. </w:t>
-      </w:r>
-    </w:p>
-    <w:p>
-      <w:pPr>
-        <w:pStyle w:val="Overskrift2"/>
-        <w:rPr>
-          <w:lang w:val="en-US"/>
-        </w:rPr>
-      </w:pPr>
+        <w:t xml:space="preserve"> to push messages to the client without receiving a request first. It is, in other words, a one way communication channel from the server to the client.</w:t>
+      </w:r>
+    </w:p>
+    <w:p>
+      <w:pPr>
+        <w:rPr>
+          <w:lang w:val="en-US"/>
+        </w:rPr>
+      </w:pPr>
+      <w:r>
+        <w:rPr>
+          <w:lang w:val="en-US"/>
+        </w:rPr>
+        <w:t xml:space="preserve">Still, the client always has to connect first – “subscribe” to the channel. Then the server can send events whenever new data is available. It can keep the connection open, possibly indefinitely, but at </w:t>
+      </w:r>
       <w:r>
         <w:rPr>
           <w:lang w:val="en-US"/>
         </w:rPr>
         <w:lastRenderedPageBreak/>
-        <w:t>Real-time applications</w:t>
-      </w:r>
-    </w:p>
-    <w:p>
-      <w:pPr>
-        <w:rPr>
-          <w:lang w:val="en-US"/>
-        </w:rPr>
-      </w:pPr>
-      <w:r>
-        <w:rPr>
-          <w:lang w:val="en-US"/>
-        </w:rPr>
-        <w:t xml:space="preserve">As mentioned in </w:t>
-      </w:r>
-      <w:r>
-        <w:rPr>
-          <w:lang w:val="en-US"/>
-        </w:rPr>
-        <w:t>(</w:t>
-      </w:r>
-      <w:r>
-        <w:rPr>
-          <w:color w:val="FF0000"/>
-          <w:lang w:val="en-US"/>
-        </w:rPr>
-        <w:t xml:space="preserve">TODO: </w:t>
-      </w:r>
-      <w:proofErr w:type="spellStart"/>
-      <w:r>
-        <w:rPr>
-          <w:color w:val="FF0000"/>
-          <w:lang w:val="en-US"/>
-        </w:rPr>
-        <w:t>crossref</w:t>
-      </w:r>
-      <w:proofErr w:type="spellEnd"/>
-      <w:r>
-        <w:rPr>
-          <w:color w:val="FF0000"/>
-          <w:lang w:val="en-US"/>
-        </w:rPr>
-        <w:t xml:space="preserve"> introduction</w:t>
-      </w:r>
-      <w:r>
-        <w:rPr>
-          <w:lang w:val="en-US"/>
-        </w:rPr>
-        <w:t>)</w:t>
-      </w:r>
-      <w:r>
-        <w:rPr>
-          <w:lang w:val="en-US"/>
-        </w:rPr>
-        <w:t xml:space="preserve">, one of the newest additions to the World Wide Web is real-time applications. There are varying degrees of real-time content provided by such an application. At the lower end of the scale, there are for example online comment sections that automatically update whenever someone posts a comment. An example of an application with more real time content is </w:t>
-      </w:r>
-      <w:proofErr w:type="spellStart"/>
-      <w:r>
-        <w:rPr>
-          <w:lang w:val="en-US"/>
-        </w:rPr>
-        <w:t>Facebook</w:t>
-      </w:r>
-      <w:proofErr w:type="spellEnd"/>
-      <w:r>
-        <w:rPr>
-          <w:lang w:val="en-US"/>
-        </w:rPr>
-        <w:t>, where notifications</w:t>
-      </w:r>
-      <w:r>
-        <w:rPr>
-          <w:rStyle w:val="Fotnotereferanse"/>
-        </w:rPr>
-        <w:footnoteReference w:id="3"/>
-      </w:r>
-      <w:r>
-        <w:rPr>
-          <w:lang w:val="en-US"/>
-        </w:rPr>
-        <w:t xml:space="preserve"> and your friends’ activities are displayed to you as soon as it happens (</w:t>
-      </w:r>
-      <w:r>
-        <w:rPr>
-          <w:color w:val="FF0000"/>
-          <w:lang w:val="en-US"/>
-        </w:rPr>
-        <w:t>TO</w:t>
-      </w:r>
-      <w:r>
-        <w:rPr>
-          <w:color w:val="FF0000"/>
-          <w:lang w:val="en-US"/>
-        </w:rPr>
-        <w:t>DO: figure (2.2)</w:t>
-      </w:r>
-      <w:r>
-        <w:rPr>
-          <w:lang w:val="en-US"/>
-        </w:rPr>
-        <w:t>).</w:t>
-      </w:r>
-    </w:p>
-    <w:p>
-      <w:pPr>
-        <w:rPr>
-          <w:lang w:val="en-US"/>
-        </w:rPr>
-      </w:pPr>
-      <w:r>
-        <w:rPr>
-          <w:lang w:val="en-US"/>
-        </w:rPr>
-        <w:t xml:space="preserve">“As soon as it happens” is exactly what real-time is: providing updates for the client immediately, without the need for refreshing the page on the client side. And as the examples above show, the real-time aspect of an application can be either a small feature, or the core concept of the application. </w:t>
-      </w:r>
-      <w:bookmarkEnd w:id="7"/>
-    </w:p>
-    <w:p>
-      <w:pPr>
-        <w:pStyle w:val="Overskrift1"/>
-        <w:rPr>
-          <w:lang w:val="en-US"/>
-        </w:rPr>
-      </w:pPr>
-      <w:r>
-        <w:rPr>
-          <w:lang w:val="en-US"/>
-        </w:rPr>
-        <w:t>Preliminary research</w:t>
-      </w:r>
-    </w:p>
-    <w:p>
-      <w:pPr>
-        <w:rPr>
-          <w:lang w:val="en-US"/>
-        </w:rPr>
-      </w:pPr>
-      <w:r>
-        <w:rPr>
-          <w:lang w:val="en-US"/>
-        </w:rPr>
-        <w:t>In this chapter, I will look at how real-time has been solved with normal HTTP, and how this compares to WebSockets. Finally, I will make a preliminary conclusion based on the knowledge gained in the work on this chapter.</w:t>
-      </w:r>
-    </w:p>
-    <w:p>
-      <w:pPr>
-        <w:pStyle w:val="Overskrift2"/>
-        <w:rPr>
-          <w:lang w:val="en-US"/>
-        </w:rPr>
-      </w:pPr>
-      <w:r>
-        <w:rPr>
-          <w:lang w:val="en-US"/>
-        </w:rPr>
-        <w:t>The Real-time Web with HTTP</w:t>
-      </w:r>
-    </w:p>
-    <w:p>
-      <w:pPr>
-        <w:rPr>
-          <w:color w:val="FF0000"/>
-          <w:lang w:val="en-US"/>
-        </w:rPr>
-      </w:pPr>
-      <w:r>
-        <w:rPr>
-          <w:lang w:val="en-US"/>
-        </w:rPr>
-        <w:t>(</w:t>
-      </w:r>
-      <w:r>
-        <w:rPr>
-          <w:color w:val="FF0000"/>
-          <w:lang w:val="en-US"/>
-        </w:rPr>
-        <w:t>Essay</w:t>
-      </w:r>
-      <w:r>
-        <w:rPr>
-          <w:lang w:val="en-US"/>
-        </w:rPr>
-        <w:t>)</w:t>
-      </w:r>
-    </w:p>
-    <w:p>
-      <w:pPr>
-        <w:rPr>
-          <w:lang w:val="en-US"/>
-        </w:rPr>
-      </w:pPr>
-      <w:r>
-        <w:rPr>
-          <w:lang w:val="en-US"/>
-        </w:rPr>
-        <w:t>Recently the concept of real-time web has become a buzzword. Having an application pushing information to the client instantly instead of waiting for the client to make a request for it, is how real-time application works. However, as we have seen</w:t>
-      </w:r>
-      <w:r>
-        <w:rPr>
-          <w:lang w:val="en-US"/>
-        </w:rPr>
-        <w:t>(</w:t>
-      </w:r>
-      <w:r>
-        <w:rPr>
-          <w:color w:val="FF0000"/>
-          <w:lang w:val="en-US"/>
-        </w:rPr>
-        <w:t>TODO: crossref background</w:t>
-      </w:r>
-      <w:r>
-        <w:rPr>
-          <w:lang w:val="en-US"/>
-        </w:rPr>
-        <w:t>)</w:t>
-      </w:r>
-      <w:r>
-        <w:rPr>
-          <w:lang w:val="en-US"/>
-        </w:rPr>
-        <w:t xml:space="preserve">, this is not how HTTP works–the client always has to initiate the communication. To accommodate the growing need for applications of this sort, several techniques have been utilized. Using HTTP in untraditional ways has been the regular way of accomplishing real-time (or near real-time) until recently, but with the introduction of WebSockets, all of these may be deprecated. </w:t>
-      </w:r>
-    </w:p>
-    <w:p>
-      <w:pPr>
-        <w:pStyle w:val="Overskrift3"/>
-        <w:rPr>
-          <w:lang w:val="en-US"/>
-        </w:rPr>
-      </w:pPr>
-      <w:r>
-        <w:rPr>
-          <w:lang w:val="en-US"/>
-        </w:rPr>
-        <w:t>Polling</w:t>
-      </w:r>
-    </w:p>
-    <w:p>
-      <w:pPr>
-        <w:rPr>
-          <w:lang w:val="en-US"/>
-        </w:rPr>
-      </w:pPr>
-      <w:r>
-        <w:rPr>
-          <w:lang w:val="en-US"/>
-        </w:rPr>
-        <w:t>As the very first attempt of providing real-time updates from a server, polling is a fairly simple approach. It works by having the client make normal HTTP-requests, but at a set interval</w:t>
-      </w:r>
-      <w:r>
-        <w:rPr>
-          <w:lang w:val="en-US"/>
-        </w:rPr>
-        <w:t xml:space="preserve"> </w:t>
-      </w:r>
-      <w:r>
-        <w:rPr>
-          <w:lang w:val="en-US"/>
-        </w:rPr>
-        <w:t>(</w:t>
-      </w:r>
-      <w:r>
-        <w:rPr>
-          <w:color w:val="FF0000"/>
-          <w:lang w:val="en-US"/>
-        </w:rPr>
-        <w:t xml:space="preserve">TODO: (10): Pro </w:t>
-      </w:r>
-      <w:r>
-        <w:rPr>
-          <w:color w:val="FF0000"/>
-          <w:lang w:val="en-US"/>
-        </w:rPr>
-        <w:t>Html5</w:t>
-      </w:r>
-      <w:r>
-        <w:rPr>
-          <w:lang w:val="en-US"/>
-        </w:rPr>
-        <w:t>). The server then instantly sends back a response - either containing new data or just an empty response if there was nothing to retrieve (</w:t>
-      </w:r>
-      <w:r>
-        <w:rPr>
-          <w:color w:val="FF0000"/>
-          <w:lang w:val="en-US"/>
-        </w:rPr>
-        <w:t>TODO: figure 3-1</w:t>
-      </w:r>
-      <w:r>
-        <w:rPr>
-          <w:lang w:val="en-US"/>
-        </w:rPr>
-        <w:t>). Polling has obvious flaws like, for instance, how to determine the interval to prevent many empty responses and all the same not flooding the server. Therefore, other mechanisms are far more widespread.</w:t>
-      </w:r>
-    </w:p>
-    <w:p>
-      <w:pPr>
-        <w:rPr>
-          <w:lang w:val="en-US"/>
-        </w:rPr>
-      </w:pPr>
-      <w:r>
-        <w:rPr>
-          <w:lang w:val="en-US"/>
-        </w:rPr>
-        <w:t xml:space="preserve">There is a way to improve a little upon polling, namely piggybacking </w:t>
-      </w:r>
-      <w:r>
-        <w:rPr>
-          <w:lang w:val="en-US"/>
-        </w:rPr>
-        <w:t>(</w:t>
-      </w:r>
-      <w:r>
-        <w:rPr>
-          <w:color w:val="FF0000"/>
-          <w:lang w:val="en-US"/>
-        </w:rPr>
-        <w:t>TODO: (11): Comet and reverse AJAX</w:t>
-      </w:r>
-      <w:r>
-        <w:rPr>
-          <w:lang w:val="en-US"/>
-        </w:rPr>
-        <w:t>)</w:t>
-      </w:r>
-      <w:r>
-        <w:rPr>
-          <w:lang w:val="en-US"/>
-        </w:rPr>
-        <w:t>. Polling the server at  regular intervals is usually done in parallel to other HTTP-requests initiated by client actions. These actions, of course, also get responses back from the server. Piggybacking takes advantage of this by also sending updated data back via the response. In that way, the client may get new data in between the polling interval (</w:t>
-      </w:r>
-      <w:r>
-        <w:rPr>
-          <w:color w:val="FF0000"/>
-          <w:lang w:val="en-US"/>
-        </w:rPr>
-        <w:t>T</w:t>
-      </w:r>
-      <w:r>
-        <w:rPr>
-          <w:color w:val="FF0000"/>
-          <w:lang w:val="en-US"/>
-        </w:rPr>
-        <w:t>ODO: figure 3-2</w:t>
-      </w:r>
-      <w:r>
-        <w:rPr>
-          <w:lang w:val="en-US"/>
-        </w:rPr>
-        <w:t>).</w:t>
-      </w:r>
-    </w:p>
-    <w:p>
-      <w:pPr>
-        <w:pStyle w:val="Overskrift3"/>
-        <w:rPr>
-          <w:lang w:val="en-US"/>
-        </w:rPr>
-      </w:pPr>
-      <w:r>
-        <w:rPr>
-          <w:lang w:val="en-US"/>
-        </w:rPr>
-        <w:lastRenderedPageBreak/>
-        <w:t>Long-polling</w:t>
-      </w:r>
-    </w:p>
-    <w:p>
-      <w:pPr>
-        <w:rPr>
-          <w:lang w:val="en-US"/>
-        </w:rPr>
-      </w:pPr>
-      <w:r>
-        <w:rPr>
-          <w:lang w:val="en-US"/>
-        </w:rPr>
-        <w:t>As the name states, Long-Polling is closely related to polling. It basically works the same way, but with one rather important difference. By utilizing the keep-alive header in HTTP 1.1, the connection to the server is kept open after the client has made a response</w:t>
-      </w:r>
-      <w:r>
-        <w:rPr>
-          <w:lang w:val="en-US"/>
-        </w:rPr>
-        <w:t>(</w:t>
-      </w:r>
-      <w:r>
-        <w:rPr>
-          <w:color w:val="FF0000"/>
-          <w:lang w:val="en-US"/>
-        </w:rPr>
-        <w:t>TODO: (11): Comet and reverse AJAX</w:t>
-      </w:r>
-      <w:r>
-        <w:rPr>
-          <w:lang w:val="en-US"/>
-        </w:rPr>
-        <w:t>)</w:t>
-      </w:r>
-      <w:r>
-        <w:rPr>
-          <w:lang w:val="en-US"/>
-        </w:rPr>
-        <w:t>. This allows the server to send multiple responds over the same TCP-connection (</w:t>
-      </w:r>
-      <w:r>
-        <w:rPr>
-          <w:color w:val="FF0000"/>
-          <w:lang w:val="en-US"/>
-        </w:rPr>
-        <w:t>TO</w:t>
-      </w:r>
-      <w:r>
-        <w:rPr>
-          <w:color w:val="FF0000"/>
-          <w:lang w:val="en-US"/>
-        </w:rPr>
-        <w:t>DO: figure 3-3</w:t>
-      </w:r>
-      <w:r>
-        <w:rPr>
-          <w:lang w:val="en-US"/>
-        </w:rPr>
-        <w:t>). If no new data comes to the server in a given amount of time, the connection normally times out (</w:t>
-      </w:r>
-      <w:r>
-        <w:rPr>
-          <w:color w:val="FF0000"/>
-          <w:lang w:val="en-US"/>
-        </w:rPr>
-        <w:t>TODO: (12): A comparison push/pull</w:t>
-      </w:r>
-      <w:r>
-        <w:rPr>
-          <w:lang w:val="en-US"/>
-        </w:rPr>
-        <w:t>) and the client reconnects through a new HTTP-request.</w:t>
-      </w:r>
-    </w:p>
-    <w:p>
-      <w:pPr>
-        <w:pStyle w:val="Overskrift3"/>
-        <w:rPr>
-          <w:lang w:val="en-US"/>
-        </w:rPr>
-      </w:pPr>
-      <w:r>
-        <w:rPr>
-          <w:lang w:val="en-US"/>
-        </w:rPr>
-        <w:t>HTTP-Streaming</w:t>
-      </w:r>
-    </w:p>
-    <w:p>
-      <w:pPr>
-        <w:rPr>
-          <w:lang w:val="en-US"/>
-        </w:rPr>
-      </w:pPr>
-      <w:r>
-        <w:rPr>
-          <w:lang w:val="en-US"/>
-        </w:rPr>
-        <w:t>HTTP streaming is an old technique introduced by Netscape as early as 1992 - well before even HTTP 1.0 became standard(</w:t>
-      </w:r>
-      <w:r>
-        <w:rPr>
-          <w:color w:val="FF0000"/>
-          <w:lang w:val="en-US"/>
-        </w:rPr>
-        <w:t>TODO: (12): A comparison push/pull</w:t>
-      </w:r>
-      <w:r>
-        <w:rPr>
-          <w:lang w:val="en-US"/>
-        </w:rPr>
-        <w:t xml:space="preserve">) Two forms of streaming exist, namely </w:t>
-      </w:r>
-      <w:r>
-        <w:rPr>
-          <w:i/>
-          <w:lang w:val="en-US"/>
-        </w:rPr>
-        <w:t>page streaming</w:t>
-      </w:r>
-      <w:r>
-        <w:rPr>
-          <w:lang w:val="en-US"/>
-        </w:rPr>
-        <w:t xml:space="preserve"> and </w:t>
-      </w:r>
-      <w:r>
-        <w:rPr>
-          <w:i/>
-          <w:lang w:val="en-US"/>
-        </w:rPr>
-        <w:t>service streaming</w:t>
-      </w:r>
-      <w:r>
-        <w:rPr>
-          <w:lang w:val="en-US"/>
-        </w:rPr>
-        <w:t>. The first of the two has the server streaming content in a long-lived TCP-connection. Accomplishing this requires the server to never send the instruction to close the connection - it remains open throughout the entire course of a client’s session. Service streaming uses a long-lived XMLHttpRequest to send new data, whereas page streaming uses the initial page request. This gives more flexibility regarding the lifetime of the connection.</w:t>
-      </w:r>
-    </w:p>
-    <w:p>
-      <w:pPr>
-        <w:rPr>
-          <w:lang w:val="en-US"/>
-        </w:rPr>
-      </w:pPr>
-      <w:r>
-        <w:rPr>
-          <w:lang w:val="en-US"/>
-        </w:rPr>
-        <w:t xml:space="preserve">The most common implementation of this technique today is the so-called </w:t>
-      </w:r>
-      <w:bookmarkStart w:id="9" w:name="foreverframe"/>
-      <w:r>
-        <w:rPr>
-          <w:lang w:val="en-US"/>
-        </w:rPr>
-        <w:t>forever frame</w:t>
-      </w:r>
-      <w:bookmarkEnd w:id="9"/>
-      <w:r>
-        <w:rPr>
-          <w:lang w:val="en-US"/>
-        </w:rPr>
-        <w:t xml:space="preserve">. As mentioned in section </w:t>
-      </w:r>
-      <w:r>
-        <w:rPr>
-          <w:lang w:val="en-US"/>
-        </w:rPr>
-        <w:t>(</w:t>
-      </w:r>
-      <w:r>
-        <w:rPr>
-          <w:color w:val="FF0000"/>
-          <w:lang w:val="en-US"/>
-        </w:rPr>
-        <w:t>TODO crossref background http1.1</w:t>
-      </w:r>
-      <w:r>
-        <w:rPr>
-          <w:lang w:val="en-US"/>
-        </w:rPr>
-        <w:t>)</w:t>
-      </w:r>
-      <w:r>
-        <w:rPr>
-          <w:lang w:val="en-US"/>
-        </w:rPr>
-        <w:t>, HTTP 1.1 allows a server to send a response without knowing in advance its length. A forever frame is just an iframe that receives script-tags in an everlasting response from a server (</w:t>
-      </w:r>
-      <w:r>
-        <w:rPr>
-          <w:color w:val="FF0000"/>
-          <w:lang w:val="en-US"/>
-        </w:rPr>
-        <w:t>TODO: (13): The foreverframe tech</w:t>
-      </w:r>
-      <w:r>
-        <w:rPr>
-          <w:lang w:val="en-US"/>
-        </w:rPr>
-        <w:t>)</w:t>
-      </w:r>
-      <w:r>
-        <w:rPr>
-          <w:lang w:val="en-US"/>
-        </w:rPr>
-        <w:t xml:space="preserve"> as long as the client is connected, thus using this ability of HTTP 1.1 . Leveraging the fact that a browser executes script-tags</w:t>
-      </w:r>
-      <w:r>
-        <w:rPr>
-          <w:rStyle w:val="Fotnotereferanse"/>
-        </w:rPr>
-        <w:footnoteReference w:id="4"/>
-      </w:r>
-      <w:r>
-        <w:rPr>
-          <w:lang w:val="en-US"/>
-        </w:rPr>
-        <w:t xml:space="preserve"> whenever it reads them </w:t>
-      </w:r>
-      <w:r>
-        <w:rPr>
-          <w:lang w:val="en-US"/>
-        </w:rPr>
-        <w:t>(</w:t>
-      </w:r>
-      <w:r>
-        <w:rPr>
-          <w:color w:val="FF0000"/>
-          <w:lang w:val="en-US"/>
-        </w:rPr>
-        <w:t>TODO: (11): Comet and reverse AJAX</w:t>
-      </w:r>
-      <w:r>
-        <w:rPr>
-          <w:lang w:val="en-US"/>
-        </w:rPr>
-        <w:t>)</w:t>
-      </w:r>
-      <w:r>
-        <w:rPr>
-          <w:lang w:val="en-US"/>
-        </w:rPr>
-        <w:t>, the forever frame receives new data from the server wrapped up as such (</w:t>
-      </w:r>
-      <w:r>
-        <w:rPr>
-          <w:color w:val="FF0000"/>
-          <w:lang w:val="en-US"/>
-        </w:rPr>
-        <w:t>T</w:t>
-      </w:r>
-      <w:r>
-        <w:rPr>
-          <w:color w:val="FF0000"/>
-          <w:lang w:val="en-US"/>
-        </w:rPr>
-        <w:t>ODO: figure 3-4</w:t>
-      </w:r>
-      <w:r>
-        <w:rPr>
-          <w:lang w:val="en-US"/>
-        </w:rPr>
-        <w:t xml:space="preserve">). The connection never closes, so each time new data arrives, it is immediately sent to the client and handled appropriately. </w:t>
-      </w:r>
-    </w:p>
-    <w:p>
-      <w:pPr>
-        <w:pStyle w:val="Overskrift3"/>
-        <w:rPr>
-          <w:lang w:val="en-US"/>
-        </w:rPr>
-      </w:pPr>
-      <w:r>
-        <w:rPr>
-          <w:lang w:val="en-US"/>
-        </w:rPr>
-        <w:t>Comet</w:t>
-      </w:r>
-    </w:p>
-    <w:p>
-      <w:pPr>
-        <w:rPr>
-          <w:lang w:val="en-US"/>
-        </w:rPr>
-      </w:pPr>
-      <w:r>
-        <w:rPr>
-          <w:lang w:val="en-US"/>
-        </w:rPr>
-        <w:t>Long-Polling and HTTP Streaming are often referred to as Comet or Comet Programming (</w:t>
-      </w:r>
-      <w:r>
-        <w:rPr>
-          <w:color w:val="FF0000"/>
-          <w:lang w:val="en-US"/>
-        </w:rPr>
-        <w:t>TODO: (14): Comet: low latency</w:t>
-      </w:r>
-      <w:r>
-        <w:rPr>
-          <w:lang w:val="en-US"/>
-        </w:rPr>
-        <w:t>). Comet is an umbrella term that captures different ways to have the server as the initiating part in client/server communication. A rather significant effort has been made to create an official standard for Comet</w:t>
-      </w:r>
-      <w:r>
-        <w:rPr>
-          <w:lang w:val="en-US"/>
-        </w:rPr>
-        <w:t xml:space="preserve"> </w:t>
-      </w:r>
-      <w:r>
-        <w:rPr>
-          <w:lang w:val="en-US"/>
-        </w:rPr>
-        <w:t>(</w:t>
-      </w:r>
-      <w:r>
-        <w:rPr>
-          <w:color w:val="FF0000"/>
-          <w:lang w:val="en-US"/>
-        </w:rPr>
-        <w:t>TODO: (15): Bayeux protocol</w:t>
-      </w:r>
-      <w:r>
-        <w:rPr>
-          <w:lang w:val="en-US"/>
-        </w:rPr>
-        <w:t>)</w:t>
-      </w:r>
-      <w:r>
-        <w:rPr>
-          <w:lang w:val="en-US"/>
-        </w:rPr>
-        <w:t>, but it has yet to become approved by the IETF as a RFC</w:t>
-      </w:r>
-      <w:r>
-        <w:rPr>
-          <w:rStyle w:val="Fotnotereferanse"/>
-        </w:rPr>
-        <w:footnoteReference w:id="5"/>
-      </w:r>
-      <w:r>
-        <w:rPr>
-          <w:lang w:val="en-US"/>
-        </w:rPr>
-        <w:t xml:space="preserve">. </w:t>
-      </w:r>
-      <w:r>
-        <w:rPr>
-          <w:lang w:val="en-US"/>
-        </w:rPr>
-        <w:t>With the introduction of WebSockets, it may never be.</w:t>
-      </w:r>
-    </w:p>
-    <w:p>
-      <w:pPr>
-        <w:pStyle w:val="Overskrift3"/>
-        <w:rPr>
-          <w:lang w:val="en-US"/>
-        </w:rPr>
-      </w:pPr>
-      <w:r>
-        <w:rPr>
-          <w:lang w:val="en-US"/>
-        </w:rPr>
-        <w:t>Server-Sent Events</w:t>
-      </w:r>
-    </w:p>
-    <w:p>
-      <w:pPr>
-        <w:rPr>
-          <w:lang w:val="en-US"/>
-        </w:rPr>
-      </w:pPr>
-      <w:r>
-        <w:rPr>
-          <w:lang w:val="en-US"/>
-        </w:rPr>
-        <w:t xml:space="preserve">Let’s move on into the borders of Web 2.0 with HTML5s Server-Sent Events </w:t>
-      </w:r>
-      <w:r>
-        <w:rPr>
-          <w:lang w:val="en-US"/>
-        </w:rPr>
-        <w:t>(</w:t>
-      </w:r>
-      <w:r>
-        <w:rPr>
-          <w:color w:val="FF0000"/>
-          <w:lang w:val="en-US"/>
-        </w:rPr>
-        <w:t>TODO: (16): Html5 server push part 1</w:t>
-      </w:r>
-      <w:r>
-        <w:rPr>
-          <w:lang w:val="en-US"/>
-        </w:rPr>
-        <w:t>)</w:t>
-      </w:r>
-      <w:r>
-        <w:rPr>
-          <w:lang w:val="en-US"/>
-        </w:rPr>
-        <w:t>. Server-Sent Events takes advantage of the "text/event-stream" Content Type of HTML5 (</w:t>
-      </w:r>
-      <w:r>
-        <w:rPr>
-          <w:color w:val="FF0000"/>
-          <w:lang w:val="en-US"/>
-        </w:rPr>
-        <w:t>TODO: (17): Stream updates with..</w:t>
-      </w:r>
-      <w:r>
-        <w:rPr>
-          <w:lang w:val="en-US"/>
-        </w:rPr>
-        <w:t>)</w:t>
-      </w:r>
-      <w:r>
-        <w:rPr>
-          <w:lang w:val="en-US"/>
-        </w:rPr>
-        <w:t xml:space="preserve"> to push messages to the client without receiving a request first. It is, in other words, a one way communication channel from the server to the client.</w:t>
-      </w:r>
-    </w:p>
-    <w:p>
-      <w:pPr>
-        <w:rPr>
-          <w:lang w:val="en-US"/>
-        </w:rPr>
-      </w:pPr>
-      <w:r>
-        <w:rPr>
-          <w:lang w:val="en-US"/>
-        </w:rPr>
-        <w:t xml:space="preserve">Still, the client always has to connect first – “subscribe” to the channel. Then the server can send events whenever new data is available. It can keep the connection open, possibly indefinitely, but at least until it is closed by the client or any intervening proxies. When integrating Server-Sent Events, one can decide how long the connection should stay open and how long it should take before the </w:t>
-      </w:r>
-      <w:r>
-        <w:rPr>
-          <w:lang w:val="en-US"/>
-        </w:rPr>
-        <w:lastRenderedPageBreak/>
-        <w:t>client reconnects (</w:t>
+        <w:t>least until it is closed by the client or any intervening proxies. When integrating Server-Sent Events, one can decide how long the connection should stay open and how long it should take before the client reconnects (</w:t>
       </w:r>
       <w:r>
         <w:rPr>
@@ -4979,6 +5045,53 @@
         <w:br/>
         <w:t>TODO: Have a list over used technologies and reference that instead of footnotes everywhere?</w:t>
       </w:r>
+    </w:p>
+    <w:p>
+      <w:pPr>
+        <w:rPr>
+          <w:color w:val="FF0000"/>
+          <w:lang w:val="en-US"/>
+        </w:rPr>
+      </w:pPr>
+      <w:r>
+        <w:rPr>
+          <w:color w:val="FF0000"/>
+          <w:lang w:val="en-US"/>
+        </w:rPr>
+        <w:t xml:space="preserve">TODO: Also write about the discussions I will have about http </w:t>
+      </w:r>
+      <w:proofErr w:type="spellStart"/>
+      <w:r>
+        <w:rPr>
+          <w:color w:val="FF0000"/>
+          <w:lang w:val="en-US"/>
+        </w:rPr>
+        <w:t>vs</w:t>
+      </w:r>
+      <w:proofErr w:type="spellEnd"/>
+      <w:r>
+        <w:rPr>
+          <w:color w:val="FF0000"/>
+          <w:lang w:val="en-US"/>
+        </w:rPr>
+        <w:t xml:space="preserve"> </w:t>
+      </w:r>
+      <w:proofErr w:type="spellStart"/>
+      <w:r>
+        <w:rPr>
+          <w:color w:val="FF0000"/>
+          <w:lang w:val="en-US"/>
+        </w:rPr>
+        <w:t>ws</w:t>
+      </w:r>
+      <w:proofErr w:type="spellEnd"/>
+      <w:r>
+        <w:rPr>
+          <w:color w:val="FF0000"/>
+          <w:lang w:val="en-US"/>
+        </w:rPr>
+        <w:t>?</w:t>
+      </w:r>
       <w:r>
         <w:rPr>
           <w:color w:val="FF0000"/>
@@ -5161,6 +5274,7 @@
         <w:rPr>
           <w:lang w:val="en-US"/>
         </w:rPr>
+        <w:lastRenderedPageBreak/>
         <w:t>Fallbacks</w:t>
       </w:r>
     </w:p>
@@ -5174,14 +5288,7 @@
         <w:rPr>
           <w:lang w:val="en-US"/>
         </w:rPr>
-        <w:t xml:space="preserve">Supporting as many systems as possible is almost always the goal for computer software. For a web application framework that generally means supporting all major browsers. Certain transports are </w:t>
-      </w:r>
-      <w:r>
-        <w:rPr>
-          <w:lang w:val="en-US"/>
-        </w:rPr>
-        <w:lastRenderedPageBreak/>
-        <w:t xml:space="preserve">unavailable to older browsers. Therefore, a good real time framework has fallbacks in order to support as many browsers as possible. If a framework has support for one transport only, it is not </w:t>
+        <w:t xml:space="preserve">Supporting as many systems as possible is almost always the goal for computer software. For a web application framework that generally means supporting all major browsers. Certain transports are unavailable to older browsers. Therefore, a good real time framework has fallbacks in order to support as many browsers as possible. If a framework has support for one transport only, it is not </w:t>
       </w:r>
       <w:r>
         <w:rPr>
@@ -5450,6 +5557,7 @@
           <w:b/>
           <w:lang w:val="en-US"/>
         </w:rPr>
+        <w:lastRenderedPageBreak/>
         <w:t>Collaborators:</w:t>
       </w:r>
       <w:r>
@@ -5470,7 +5578,6 @@
         <w:rPr>
           <w:lang w:val="en-US"/>
         </w:rPr>
-        <w:lastRenderedPageBreak/>
         <w:t>Evaluation process</w:t>
       </w:r>
     </w:p>
@@ -5867,14 +5974,14 @@
         <w:rPr>
           <w:lang w:val="en-US"/>
         </w:rPr>
-        <w:t xml:space="preserve">Real time applications also have one other use case: client to client communication (via the server). So called “peer to peer” communication is not part of the specification of the test application simply because it is a subset of simple one to one communication from client to server. The only real difference is that the outgoing message from the server would go to a different client than the origin. </w:t>
+        <w:t xml:space="preserve">Real time applications also have one other use case: client to client communication (via the server). So called “peer to peer” communication is not part of the specification of the test application simply </w:t>
       </w:r>
       <w:r>
         <w:rPr>
           <w:lang w:val="en-US"/>
         </w:rPr>
         <w:lastRenderedPageBreak/>
-        <w:t>Technically this is not worth testing in the test application. It will, however, be a part of the performance test cases (</w:t>
+        <w:t>because it is a subset of simple one to one communication from client to server. The only real difference is that the outgoing message from the server would go to a different client than the origin. Technically this is not worth testing in the test application. It will, however, be a part of the performance test cases (</w:t>
       </w:r>
       <w:r>
         <w:rPr>
@@ -6143,7 +6250,14 @@
         <w:rPr>
           <w:lang w:val="en-US"/>
         </w:rPr>
-        <w:t>)? If not, does other, established IDEs support it? Or are you forced to use a basic text editor? Having a good IDE is very useful, especially when working with new technologies. However, it isn’t much help if the IntelliSense support is non-existent. And even more important is debugging opportunities on both client and server. All of these together makes up the coding environment, and I believe having a solid environment is crucial for getting people to use a framework.</w:t>
+        <w:t xml:space="preserve">)? If not, does other, established IDEs support it? Or are you forced to use a basic text editor? Having a good IDE is very useful, especially when working with new technologies. However, it isn’t much help if the IntelliSense support is non-existent. And even more important is debugging opportunities on both client and </w:t>
+      </w:r>
+      <w:r>
+        <w:rPr>
+          <w:lang w:val="en-US"/>
+        </w:rPr>
+        <w:lastRenderedPageBreak/>
+        <w:t>server. All of these together makes up the coding environment, and I believe having a solid environment is crucial for getting people to use a framework.</w:t>
       </w:r>
     </w:p>
     <w:p>
@@ -6157,7 +6271,6 @@
         <w:rPr>
           <w:lang w:val="en-US"/>
         </w:rPr>
-        <w:lastRenderedPageBreak/>
         <w:t>Code structuring</w:t>
       </w:r>
     </w:p>
@@ -6666,7 +6779,7 @@
             <w:rPr>
               <w:noProof/>
             </w:rPr>
-            <w:t>15</w:t>
+            <w:t>1</w:t>
           </w:r>
         </w:fldSimple>
       </w:p>
@@ -8803,7 +8916,7 @@
 </file>
 
 <file path=customXml/itemProps1.xml><?xml version="1.0" encoding="utf-8"?>
-<ds:datastoreItem xmlns:ds="http://schemas.openxmlformats.org/officeDocument/2006/customXml" ds:itemID="{ABE8B151-FFFF-4C52-9E38-A5196FC8413B}">
+<ds:datastoreItem xmlns:ds="http://schemas.openxmlformats.org/officeDocument/2006/customXml" ds:itemID="{ADA0B92D-4C05-495C-9717-294DEFFA2035}">
   <ds:schemaRefs>
     <ds:schemaRef ds:uri="http://schemas.openxmlformats.org/officeDocument/2006/bibliography"/>
   </ds:schemaRefs>

</xml_diff>

<commit_message>
Added some more about unit testing and started writing about integration
</commit_message>
<xml_diff>
--- a/Thesis/Workingdoc(no pics or crossrefs).docx
+++ b/Thesis/Workingdoc(no pics or crossrefs).docx
@@ -28049,7 +28049,13 @@
         <w:rPr>
           <w:lang w:val="en-US"/>
         </w:rPr>
-        <w:t>In my opinion, testing should be a focus area for any framework right from the beginning. For some of the frameworks in this thesis, that has been the case, but for others it really hasn’t. In this chapter I will therefore also discuss what testability does for the general impression.</w:t>
+        <w:t xml:space="preserve">In my opinion, testing should be a focus area for any framework right from the beginning. For some of the frameworks in this thesis, that has been the case, but for others it really hasn’t. </w:t>
+      </w:r>
+      <w:r>
+        <w:rPr>
+          <w:lang w:val="en-US"/>
+        </w:rPr>
+        <w:t>The main focus in this chapter will therefore be on the frameworks that I feel have certain shortcomings when it comes to testing.</w:t>
       </w:r>
     </w:p>
     <w:p>
@@ -28330,6 +28336,121 @@
         <w:rPr>
           <w:lang w:val="en-US"/>
         </w:rPr>
+        <w:t xml:space="preserve">Furthermore, this makes the code hard to test on a server. The client code should probably be tested in a client environment like for instance a browser (not necessarily through a functional test). Nonetheless, I chose to test my client code on the server, mostly because with Meteor, all code might run in both environments. The problem is that the server does not have the same notion of the global scope when running in a test scope. </w:t>
+      </w:r>
+    </w:p>
+    <w:p>
+      <w:pPr>
+        <w:rPr>
+          <w:lang w:val="en-US"/>
+        </w:rPr>
+      </w:pPr>
+      <w:r>
+        <w:rPr>
+          <w:lang w:val="en-US"/>
+        </w:rPr>
+        <w:t>To actually make my files testable, I therefore had to do a lot of workarounds, like adding code to my files to expose the functions under test to Node (</w:t>
+      </w:r>
+      <w:r>
+        <w:rPr>
+          <w:color w:val="FF0000"/>
+          <w:lang w:val="en-US"/>
+        </w:rPr>
+        <w:t xml:space="preserve">TODO: </w:t>
+      </w:r>
+      <w:proofErr w:type="spellStart"/>
+      <w:r>
+        <w:rPr>
+          <w:color w:val="FF0000"/>
+          <w:lang w:val="en-US"/>
+        </w:rPr>
+        <w:t>codelist</w:t>
+      </w:r>
+      <w:proofErr w:type="spellEnd"/>
+      <w:r>
+        <w:rPr>
+          <w:lang w:val="en-US"/>
+        </w:rPr>
+        <w:t xml:space="preserve">). In my mind, you are not supposed to hack testable code, it should rather be a natural part of the programming process. Mocking out dependencies, was actually very easy through the use of </w:t>
+      </w:r>
+      <w:r>
+        <w:rPr>
+          <w:lang w:val="en-US"/>
+        </w:rPr>
+        <w:t xml:space="preserve">a small module called </w:t>
+      </w:r>
+      <w:r>
+        <w:rPr>
+          <w:lang w:val="en-US"/>
+        </w:rPr>
+        <w:t>“</w:t>
+      </w:r>
+      <w:proofErr w:type="spellStart"/>
+      <w:r>
+        <w:rPr>
+          <w:lang w:val="en-US"/>
+        </w:rPr>
+        <w:t>unittestling</w:t>
+      </w:r>
+      <w:proofErr w:type="spellEnd"/>
+      <w:r>
+        <w:rPr>
+          <w:lang w:val="en-US"/>
+        </w:rPr>
+        <w:t>” (</w:t>
+      </w:r>
+      <w:r>
+        <w:rPr>
+          <w:color w:val="FF0000"/>
+          <w:lang w:val="en-US"/>
+        </w:rPr>
+        <w:t>TODO: source</w:t>
+      </w:r>
+      <w:r>
+        <w:rPr>
+          <w:lang w:val="en-US"/>
+        </w:rPr>
+        <w:t>)</w:t>
+      </w:r>
+      <w:r>
+        <w:rPr>
+          <w:lang w:val="en-US"/>
+        </w:rPr>
+        <w:t>, that allows you to inject objects into a file that replaces the ones currently there (</w:t>
+      </w:r>
+      <w:r>
+        <w:rPr>
+          <w:color w:val="FF0000"/>
+          <w:lang w:val="en-US"/>
+        </w:rPr>
+        <w:t xml:space="preserve">TODO: </w:t>
+      </w:r>
+      <w:proofErr w:type="spellStart"/>
+      <w:r>
+        <w:rPr>
+          <w:color w:val="FF0000"/>
+          <w:lang w:val="en-US"/>
+        </w:rPr>
+        <w:t>codelist</w:t>
+      </w:r>
+      <w:proofErr w:type="spellEnd"/>
+      <w:r>
+        <w:rPr>
+          <w:lang w:val="en-US"/>
+        </w:rPr>
+        <w:t>).</w:t>
+      </w:r>
+    </w:p>
+    <w:p>
+      <w:pPr>
+        <w:rPr>
+          <w:lang w:val="en-US"/>
+        </w:rPr>
+      </w:pPr>
+      <w:r>
+        <w:rPr>
+          <w:lang w:val="en-US"/>
+        </w:rPr>
         <w:t>For now though, Meteor can hide behind being young. Newer versions make use of smart packages (</w:t>
       </w:r>
       <w:r>
@@ -28343,7 +28464,76 @@
         <w:rPr>
           <w:lang w:val="en-US"/>
         </w:rPr>
-        <w:t>), which remind more like modules in the traditional sense. However, it does concern me that Meteor does not have an official testing framework yet. To actually make my files testable, I therefore had to do a lot of workarounds, like adding code to my files to expose the functions under test to Node (</w:t>
+        <w:t>), which remind more like modules in the traditional sense. However, it does concern me that Meteor does not have an official testing framework yet.</w:t>
+      </w:r>
+    </w:p>
+    <w:p>
+      <w:pPr>
+        <w:pStyle w:val="Overskrift2"/>
+        <w:rPr>
+          <w:lang w:val="en-US"/>
+        </w:rPr>
+      </w:pPr>
+      <w:r>
+        <w:rPr>
+          <w:lang w:val="en-US"/>
+        </w:rPr>
+        <w:t>Integration testing</w:t>
+      </w:r>
+    </w:p>
+    <w:p>
+      <w:pPr>
+        <w:rPr>
+          <w:lang w:val="en-US"/>
+        </w:rPr>
+      </w:pPr>
+      <w:r>
+        <w:rPr>
+          <w:lang w:val="en-US"/>
+        </w:rPr>
+        <w:t xml:space="preserve">In the previous section, I described the somewhat untraditional programming style introduced by </w:t>
+      </w:r>
+      <w:proofErr w:type="spellStart"/>
+      <w:r>
+        <w:rPr>
+          <w:lang w:val="en-US"/>
+        </w:rPr>
+        <w:t>Ebean</w:t>
+      </w:r>
+      <w:proofErr w:type="spellEnd"/>
+      <w:r>
+        <w:rPr>
+          <w:lang w:val="en-US"/>
+        </w:rPr>
+        <w:t xml:space="preserve"> in Play. Looking at all the helper classes and methods provided by Play to enable developers to easily test their </w:t>
+      </w:r>
+      <w:proofErr w:type="spellStart"/>
+      <w:r>
+        <w:rPr>
+          <w:lang w:val="en-US"/>
+        </w:rPr>
+        <w:t>Ebean</w:t>
+      </w:r>
+      <w:proofErr w:type="spellEnd"/>
+      <w:r>
+        <w:rPr>
+          <w:lang w:val="en-US"/>
+        </w:rPr>
+        <w:t xml:space="preserve"> classes, it quickly makes sense why they promote the use of </w:t>
+      </w:r>
+      <w:proofErr w:type="spellStart"/>
+      <w:r>
+        <w:rPr>
+          <w:lang w:val="en-US"/>
+        </w:rPr>
+        <w:t>Ebean</w:t>
+      </w:r>
+      <w:proofErr w:type="spellEnd"/>
+      <w:r>
+        <w:rPr>
+          <w:lang w:val="en-US"/>
+        </w:rPr>
+        <w:t>. Play easily allows you to write tests that runs towards a fake server using an in-memory database (</w:t>
       </w:r>
       <w:r>
         <w:rPr>
@@ -28365,7 +28555,45 @@
         <w:rPr>
           <w:lang w:val="en-US"/>
         </w:rPr>
-        <w:t>). In my mind, you are not supposed to hack testable code, it should rather be a natural part of the programming process.</w:t>
+        <w:t xml:space="preserve">). </w:t>
+      </w:r>
+      <w:r>
+        <w:rPr>
+          <w:lang w:val="en-US"/>
+        </w:rPr>
+        <w:t>This kind of testing is integration testing, but since you use a fake server and a “fake” database, they are closer to actual unit tests. What I think Play tries to achieve is that you don’t really need another set of tests as those that run with the in-memory database covers what traditional integration tests aim to check</w:t>
+      </w:r>
+      <w:r>
+        <w:rPr>
+          <w:rStyle w:val="Fotnotereferanse"/>
+          <w:lang w:val="en-US"/>
+        </w:rPr>
+        <w:footnoteReference w:id="51"/>
+      </w:r>
+      <w:r>
+        <w:rPr>
+          <w:lang w:val="en-US"/>
+        </w:rPr>
+        <w:t>.</w:t>
+      </w:r>
+    </w:p>
+    <w:p>
+      <w:pPr>
+        <w:rPr>
+          <w:lang w:val="en-US"/>
+        </w:rPr>
+      </w:pPr>
+      <w:r>
+        <w:rPr>
+          <w:lang w:val="en-US"/>
+        </w:rPr>
+        <w:t xml:space="preserve">Lightstreamer, Socket.IO and SignalR are all straightforward, also when it comes to integration testing. Meteor on the other hand is a very interesting case. </w:t>
+      </w:r>
+      <w:r>
+        <w:rPr>
+          <w:lang w:val="en-US"/>
+        </w:rPr>
+        <w:t xml:space="preserve">Considering how tight every aspect of an Meteor app is coupled, integration testing is inevitable. </w:t>
       </w:r>
     </w:p>
     <w:p>
@@ -28379,29 +28607,70 @@
         <w:rPr>
           <w:lang w:val="en-US"/>
         </w:rPr>
-        <w:t>Integration testing</w:t>
-      </w:r>
-    </w:p>
-    <w:p>
-      <w:pPr>
-        <w:rPr>
-          <w:lang w:val="en-US"/>
-        </w:rPr>
-      </w:pPr>
-    </w:p>
-    <w:p>
-      <w:pPr>
-        <w:pStyle w:val="Overskrift2"/>
-        <w:rPr>
-          <w:lang w:val="en-US"/>
-        </w:rPr>
-      </w:pPr>
-      <w:r>
-        <w:rPr>
-          <w:lang w:val="en-US"/>
-        </w:rPr>
         <w:t xml:space="preserve">Functional testing </w:t>
       </w:r>
+    </w:p>
+    <w:p>
+      <w:pPr>
+        <w:rPr>
+          <w:color w:val="FF0000"/>
+          <w:lang w:val="en-US"/>
+        </w:rPr>
+      </w:pPr>
+      <w:r>
+        <w:rPr>
+          <w:color w:val="FF0000"/>
+          <w:lang w:val="en-US"/>
+        </w:rPr>
+        <w:t xml:space="preserve">Even though Play has a lot of utilities to help you test every aspect of your code, not all of it seems to work how it should. The test application relies on an actor (TODO: </w:t>
+      </w:r>
+      <w:proofErr w:type="spellStart"/>
+      <w:r>
+        <w:rPr>
+          <w:color w:val="FF0000"/>
+          <w:lang w:val="en-US"/>
+        </w:rPr>
+        <w:t>Akka</w:t>
+      </w:r>
+      <w:proofErr w:type="spellEnd"/>
+      <w:r>
+        <w:rPr>
+          <w:color w:val="FF0000"/>
+          <w:lang w:val="en-US"/>
+        </w:rPr>
+        <w:t xml:space="preserve"> actor) for concurrency handling. This class is a vital component in the application, as it handles the communication through both WebSockets and Play’s </w:t>
+      </w:r>
+      <w:proofErr w:type="spellStart"/>
+      <w:r>
+        <w:rPr>
+          <w:color w:val="FF0000"/>
+          <w:lang w:val="en-US"/>
+        </w:rPr>
+        <w:t>CometSocket</w:t>
+      </w:r>
+      <w:proofErr w:type="spellEnd"/>
+      <w:r>
+        <w:rPr>
+          <w:color w:val="FF0000"/>
+          <w:lang w:val="en-US"/>
+        </w:rPr>
+        <w:t xml:space="preserve"> helper classes. To test this, it is best to do a test of the </w:t>
+      </w:r>
+      <w:r>
+        <w:rPr>
+          <w:color w:val="FF0000"/>
+          <w:lang w:val="en-US"/>
+        </w:rPr>
+        <w:lastRenderedPageBreak/>
+        <w:t>whole system–a so-called end-to-end test or functional test. In the next section, I describe how I did functional tests of the applications of this thesis, but</w:t>
+      </w:r>
+    </w:p>
+    <w:p>
+      <w:pPr>
+        <w:rPr>
+          <w:lang w:val="en-US"/>
+        </w:rPr>
+      </w:pPr>
     </w:p>
     <w:p>
       <w:pPr>
@@ -30299,6 +30568,34 @@
           <w:lang w:val="en-US"/>
         </w:rPr>
         <w:t>ike a module, at least on the client when the app is running.</w:t>
+      </w:r>
+    </w:p>
+  </w:footnote>
+  <w:footnote w:id="51">
+    <w:p>
+      <w:pPr>
+        <w:pStyle w:val="Fotnotetekst"/>
+        <w:rPr>
+          <w:lang w:val="en-US"/>
+        </w:rPr>
+      </w:pPr>
+      <w:r>
+        <w:rPr>
+          <w:rStyle w:val="Fotnotereferanse"/>
+        </w:rPr>
+        <w:footnoteRef/>
+      </w:r>
+      <w:r>
+        <w:rPr>
+          <w:lang w:val="en-US"/>
+        </w:rPr>
+        <w:t xml:space="preserve"> An integration test traditionally tests y</w:t>
+      </w:r>
+      <w:r>
+        <w:rPr>
+          <w:lang w:val="en-US"/>
+        </w:rPr>
+        <w:t>our data layer, checking that database connection strings and queries are correct.</w:t>
       </w:r>
     </w:p>
   </w:footnote>
@@ -32139,7 +32436,7 @@
 </file>
 
 <file path=customXml/itemProps1.xml><?xml version="1.0" encoding="utf-8"?>
-<ds:datastoreItem xmlns:ds="http://schemas.openxmlformats.org/officeDocument/2006/customXml" ds:itemID="{DBEC7371-72EE-41C9-9692-EBFFA4F5E19D}">
+<ds:datastoreItem xmlns:ds="http://schemas.openxmlformats.org/officeDocument/2006/customXml" ds:itemID="{7C3706E4-A618-4009-BF87-91C84ECEBFE0}">
   <ds:schemaRefs>
     <ds:schemaRef ds:uri="http://schemas.openxmlformats.org/officeDocument/2006/bibliography"/>
   </ds:schemaRefs>

</xml_diff>

<commit_message>
Finished writing about integration testing for now
</commit_message>
<xml_diff>
--- a/Thesis/Workingdoc(no pics or crossrefs).docx
+++ b/Thesis/Workingdoc(no pics or crossrefs).docx
@@ -28595,6 +28595,67 @@
         </w:rPr>
         <w:t xml:space="preserve">Considering how tight every aspect of an Meteor app is coupled, integration testing is inevitable. </w:t>
       </w:r>
+      <w:r>
+        <w:rPr>
+          <w:lang w:val="en-US"/>
+        </w:rPr>
+        <w:t xml:space="preserve">But, with no official testing framework, this is not the simplest of tasks with Meteor right now. There is a framework that can handle this scenario called </w:t>
+      </w:r>
+      <w:proofErr w:type="spellStart"/>
+      <w:r>
+        <w:rPr>
+          <w:lang w:val="en-US"/>
+        </w:rPr>
+        <w:t>Laika</w:t>
+      </w:r>
+      <w:proofErr w:type="spellEnd"/>
+      <w:r>
+        <w:rPr>
+          <w:lang w:val="en-US"/>
+        </w:rPr>
+        <w:t xml:space="preserve"> (</w:t>
+      </w:r>
+      <w:r>
+        <w:rPr>
+          <w:color w:val="FF0000"/>
+          <w:lang w:val="en-US"/>
+        </w:rPr>
+        <w:t>TODO: source</w:t>
+      </w:r>
+      <w:r>
+        <w:rPr>
+          <w:lang w:val="en-US"/>
+        </w:rPr>
+        <w:t>). Like Meteor, this does not support Windows, but from the examples, it seems to be a viable candidate for an official testing framework for Meteor. It is, at least, something that the developers should incorporate parts of when they actually get around to making one.</w:t>
+      </w:r>
+    </w:p>
+    <w:p>
+      <w:pPr>
+        <w:rPr>
+          <w:lang w:val="en-US"/>
+        </w:rPr>
+      </w:pPr>
+      <w:proofErr w:type="spellStart"/>
+      <w:r>
+        <w:rPr>
+          <w:lang w:val="en-US"/>
+        </w:rPr>
+        <w:t>Laika</w:t>
+      </w:r>
+      <w:proofErr w:type="spellEnd"/>
+      <w:r>
+        <w:rPr>
+          <w:lang w:val="en-US"/>
+        </w:rPr>
+        <w:t xml:space="preserve"> also covers the one thing that truly separates Meteor from any other web application framework I have ever encountered: the feature of providing the client with access to the database. However, this part is actually easier to test than the actual integration between application and </w:t>
+      </w:r>
+      <w:r>
+        <w:rPr>
+          <w:lang w:val="en-US"/>
+        </w:rPr>
+        <w:lastRenderedPageBreak/>
+        <w:t>database, but it requires the use of a real browser through functional testing as we shall see in the next section.</w:t>
+      </w:r>
     </w:p>
     <w:p>
       <w:pPr>
@@ -28654,15 +28715,7 @@
           <w:color w:val="FF0000"/>
           <w:lang w:val="en-US"/>
         </w:rPr>
-        <w:t xml:space="preserve"> helper classes. To test this, it is best to do a test of the </w:t>
-      </w:r>
-      <w:r>
-        <w:rPr>
-          <w:color w:val="FF0000"/>
-          <w:lang w:val="en-US"/>
-        </w:rPr>
-        <w:lastRenderedPageBreak/>
-        <w:t>whole system–a so-called end-to-end test or functional test. In the next section, I describe how I did functional tests of the applications of this thesis, but</w:t>
+        <w:t xml:space="preserve"> helper classes. To test this, it is best to do a test of the whole system–a so-called end-to-end test or functional test. In the next section, I describe how I did functional tests of the applications of this thesis, but</w:t>
       </w:r>
     </w:p>
     <w:p>
@@ -28799,7 +28852,7 @@
             <w:rPr>
               <w:noProof/>
             </w:rPr>
-            <w:t>46</w:t>
+            <w:t>47</w:t>
           </w:r>
         </w:fldSimple>
       </w:p>
@@ -32436,7 +32489,7 @@
 </file>
 
 <file path=customXml/itemProps1.xml><?xml version="1.0" encoding="utf-8"?>
-<ds:datastoreItem xmlns:ds="http://schemas.openxmlformats.org/officeDocument/2006/customXml" ds:itemID="{7C3706E4-A618-4009-BF87-91C84ECEBFE0}">
+<ds:datastoreItem xmlns:ds="http://schemas.openxmlformats.org/officeDocument/2006/customXml" ds:itemID="{37D462BA-9C0C-40A5-876A-39BD0E04BADF}">
   <ds:schemaRefs>
     <ds:schemaRef ds:uri="http://schemas.openxmlformats.org/officeDocument/2006/bibliography"/>
   </ds:schemaRefs>

</xml_diff>

<commit_message>
Again, enough writing for a while
Lets code!
</commit_message>
<xml_diff>
--- a/Thesis/Workingdoc(no pics or crossrefs).docx
+++ b/Thesis/Workingdoc(no pics or crossrefs).docx
@@ -28674,56 +28674,199 @@
     <w:p>
       <w:pPr>
         <w:rPr>
-          <w:color w:val="FF0000"/>
-          <w:lang w:val="en-US"/>
-        </w:rPr>
-      </w:pPr>
-      <w:r>
-        <w:rPr>
-          <w:color w:val="FF0000"/>
-          <w:lang w:val="en-US"/>
-        </w:rPr>
-        <w:t xml:space="preserve">Even though Play has a lot of utilities to help you test every aspect of your code, not all of it seems to work how it should. The test application relies on an actor (TODO: </w:t>
-      </w:r>
-      <w:proofErr w:type="spellStart"/>
-      <w:r>
-        <w:rPr>
-          <w:color w:val="FF0000"/>
-          <w:lang w:val="en-US"/>
-        </w:rPr>
-        <w:t>Akka</w:t>
-      </w:r>
-      <w:proofErr w:type="spellEnd"/>
-      <w:r>
-        <w:rPr>
-          <w:color w:val="FF0000"/>
-          <w:lang w:val="en-US"/>
-        </w:rPr>
-        <w:t xml:space="preserve"> actor) for concurrency handling. This class is a vital component in the application, as it handles the communication through both WebSockets and Play’s </w:t>
-      </w:r>
-      <w:proofErr w:type="spellStart"/>
-      <w:r>
-        <w:rPr>
-          <w:color w:val="FF0000"/>
-          <w:lang w:val="en-US"/>
-        </w:rPr>
-        <w:t>CometSocket</w:t>
-      </w:r>
-      <w:proofErr w:type="spellEnd"/>
-      <w:r>
-        <w:rPr>
-          <w:color w:val="FF0000"/>
-          <w:lang w:val="en-US"/>
-        </w:rPr>
-        <w:t xml:space="preserve"> helper classes. To test this, it is best to do a test of the whole system–a so-called end-to-end test or functional test. In the next section, I describe how I did functional tests of the applications of this thesis, but</w:t>
-      </w:r>
-    </w:p>
-    <w:p>
-      <w:pPr>
-        <w:rPr>
-          <w:lang w:val="en-US"/>
-        </w:rPr>
-      </w:pPr>
+          <w:lang w:val="en-US"/>
+        </w:rPr>
+      </w:pPr>
+      <w:r>
+        <w:rPr>
+          <w:lang w:val="en-US"/>
+        </w:rPr>
+        <w:t xml:space="preserve">All the test applications have the exact same functionality, and while it could have been interesting to write functional tests in each programming language for the individual apps, it would also have been rather repetitive. Therefore, I chose to write a common test suite for all the test applications. Through this test suite, I was able to verify the functionality of each app, including the ability to broadcast data between multiple clients. The code can be reviewed at the thesis’ </w:t>
+      </w:r>
+      <w:proofErr w:type="spellStart"/>
+      <w:r>
+        <w:rPr>
+          <w:lang w:val="en-US"/>
+        </w:rPr>
+        <w:t>GitHub</w:t>
+      </w:r>
+      <w:proofErr w:type="spellEnd"/>
+      <w:r>
+        <w:rPr>
+          <w:lang w:val="en-US"/>
+        </w:rPr>
+        <w:t xml:space="preserve"> page (</w:t>
+      </w:r>
+      <w:r>
+        <w:rPr>
+          <w:color w:val="FF0000"/>
+          <w:lang w:val="en-US"/>
+        </w:rPr>
+        <w:t>TODO: source</w:t>
+      </w:r>
+      <w:r>
+        <w:rPr>
+          <w:lang w:val="en-US"/>
+        </w:rPr>
+        <w:t>).</w:t>
+      </w:r>
+    </w:p>
+    <w:p>
+      <w:pPr>
+        <w:rPr>
+          <w:lang w:val="en-US"/>
+        </w:rPr>
+      </w:pPr>
+      <w:r>
+        <w:rPr>
+          <w:lang w:val="en-US"/>
+        </w:rPr>
+        <w:t>However, there were some frameworks that also required some more testing. Play actually provides helpers to do functional tests. As with integration tests in Play, you can use an in-memory database when performing functional tests as well, which can be rather useful. It sounds really good, but my experience was that it did not work as it should.</w:t>
+      </w:r>
+    </w:p>
+    <w:p>
+      <w:pPr>
+        <w:rPr>
+          <w:lang w:val="en-US"/>
+        </w:rPr>
+      </w:pPr>
+      <w:r>
+        <w:rPr>
+          <w:lang w:val="en-US"/>
+        </w:rPr>
+        <w:t>The application utilizes an actor (</w:t>
+      </w:r>
+      <w:r>
+        <w:rPr>
+          <w:color w:val="FF0000"/>
+          <w:lang w:val="en-US"/>
+        </w:rPr>
+        <w:t xml:space="preserve">TODO: </w:t>
+      </w:r>
+      <w:proofErr w:type="spellStart"/>
+      <w:r>
+        <w:rPr>
+          <w:color w:val="FF0000"/>
+          <w:lang w:val="en-US"/>
+        </w:rPr>
+        <w:t>crossref</w:t>
+      </w:r>
+      <w:proofErr w:type="spellEnd"/>
+      <w:r>
+        <w:rPr>
+          <w:color w:val="FF0000"/>
+          <w:lang w:val="en-US"/>
+        </w:rPr>
+        <w:t xml:space="preserve"> or source</w:t>
+      </w:r>
+      <w:r>
+        <w:rPr>
+          <w:lang w:val="en-US"/>
+        </w:rPr>
+        <w:t xml:space="preserve">) to handle concurrency, and the only proper way to test this, is by a functional test. While my common test suite covers this nicely, it would be beneficial to use the method provided by Play itself when making a Play app. </w:t>
+      </w:r>
+      <w:r>
+        <w:rPr>
+          <w:lang w:val="en-US"/>
+        </w:rPr>
+        <w:t xml:space="preserve">Therefore, I tried to get a functional test up and running with Play using their utilities. This did not work due to some problem regarding the actor system. Sadly, I was unable to find the root cause of this problem. There was a bug report on Play’s </w:t>
+      </w:r>
+      <w:proofErr w:type="spellStart"/>
+      <w:r>
+        <w:rPr>
+          <w:lang w:val="en-US"/>
+        </w:rPr>
+        <w:t>GitHub</w:t>
+      </w:r>
+      <w:proofErr w:type="spellEnd"/>
+      <w:r>
+        <w:rPr>
+          <w:lang w:val="en-US"/>
+        </w:rPr>
+        <w:t xml:space="preserve"> page (</w:t>
+      </w:r>
+      <w:r>
+        <w:rPr>
+          <w:color w:val="FF0000"/>
+          <w:lang w:val="en-US"/>
+        </w:rPr>
+        <w:t>TODO: source</w:t>
+      </w:r>
+      <w:r>
+        <w:rPr>
+          <w:lang w:val="en-US"/>
+        </w:rPr>
+        <w:t>), but this was closed before the version I used was released.</w:t>
+      </w:r>
+    </w:p>
+    <w:p>
+      <w:pPr>
+        <w:rPr>
+          <w:lang w:val="en-US"/>
+        </w:rPr>
+      </w:pPr>
+      <w:r>
+        <w:rPr>
+          <w:lang w:val="en-US"/>
+        </w:rPr>
+        <w:t xml:space="preserve">Meteor is different from the other frameworks. Since I chose to use the bundled </w:t>
+      </w:r>
+      <w:proofErr w:type="spellStart"/>
+      <w:r>
+        <w:rPr>
+          <w:lang w:val="en-US"/>
+        </w:rPr>
+        <w:t>MongoDB</w:t>
+      </w:r>
+      <w:proofErr w:type="spellEnd"/>
+      <w:r>
+        <w:rPr>
+          <w:lang w:val="en-US"/>
+        </w:rPr>
+        <w:t xml:space="preserve"> (</w:t>
+      </w:r>
+      <w:r>
+        <w:rPr>
+          <w:color w:val="FF0000"/>
+          <w:lang w:val="en-US"/>
+        </w:rPr>
+        <w:t xml:space="preserve">TODO: </w:t>
+      </w:r>
+      <w:proofErr w:type="spellStart"/>
+      <w:r>
+        <w:rPr>
+          <w:color w:val="FF0000"/>
+          <w:lang w:val="en-US"/>
+        </w:rPr>
+        <w:t>crossref</w:t>
+      </w:r>
+      <w:proofErr w:type="spellEnd"/>
+      <w:r>
+        <w:rPr>
+          <w:lang w:val="en-US"/>
+        </w:rPr>
+        <w:t xml:space="preserve">), the common test suite was not applicable for this application (it depends on the </w:t>
+      </w:r>
+      <w:proofErr w:type="spellStart"/>
+      <w:r>
+        <w:rPr>
+          <w:lang w:val="en-US"/>
+        </w:rPr>
+        <w:t>MySql</w:t>
+      </w:r>
+      <w:proofErr w:type="spellEnd"/>
+      <w:r>
+        <w:rPr>
+          <w:lang w:val="en-US"/>
+        </w:rPr>
+        <w:t xml:space="preserve"> database). </w:t>
+      </w:r>
+      <w:r>
+        <w:rPr>
+          <w:lang w:val="en-US"/>
+        </w:rPr>
+        <w:t>Luckily, writing functional tests in JavaScript for Node.js isn’t all that different from writing one in Java with Maven. I therefore chose to write a separate test suite for the Meteor application.</w:t>
+      </w:r>
     </w:p>
     <w:p>
       <w:pPr>
@@ -28776,6 +28919,30 @@
         </w:rPr>
         <w:br/>
         <w:t>TODO: When to use real time?</w:t>
+      </w:r>
+      <w:r>
+        <w:rPr>
+          <w:color w:val="FF0000"/>
+          <w:lang w:val="en-US"/>
+        </w:rPr>
+        <w:br/>
+        <w:t xml:space="preserve">TODO: WS </w:t>
+      </w:r>
+      <w:proofErr w:type="spellStart"/>
+      <w:r>
+        <w:rPr>
+          <w:color w:val="FF0000"/>
+          <w:lang w:val="en-US"/>
+        </w:rPr>
+        <w:t>vs</w:t>
+      </w:r>
+      <w:proofErr w:type="spellEnd"/>
+      <w:r>
+        <w:rPr>
+          <w:color w:val="FF0000"/>
+          <w:lang w:val="en-US"/>
+        </w:rPr>
+        <w:t xml:space="preserve"> HTTP</w:t>
       </w:r>
     </w:p>
     <w:p>
@@ -32489,7 +32656,7 @@
 </file>
 
 <file path=customXml/itemProps1.xml><?xml version="1.0" encoding="utf-8"?>
-<ds:datastoreItem xmlns:ds="http://schemas.openxmlformats.org/officeDocument/2006/customXml" ds:itemID="{37D462BA-9C0C-40A5-876A-39BD0E04BADF}">
+<ds:datastoreItem xmlns:ds="http://schemas.openxmlformats.org/officeDocument/2006/customXml" ds:itemID="{E189FE08-A4C6-4E12-8CF4-1882FFDBF267}">
   <ds:schemaRefs>
     <ds:schemaRef ds:uri="http://schemas.openxmlformats.org/officeDocument/2006/bibliography"/>
   </ds:schemaRefs>

</xml_diff>

<commit_message>
Removed a lot of methodology - it is rewritten in separate document and will be pasted in
</commit_message>
<xml_diff>
--- a/Thesis/Workingdoc(no pics or crossrefs).docx
+++ b/Thesis/Workingdoc(no pics or crossrefs).docx
@@ -84,6 +84,8 @@
       <w:sdtPr>
         <w:rPr>
           <w:rFonts w:asciiTheme="minorHAnsi" w:eastAsiaTheme="minorHAnsi" w:hAnsiTheme="minorHAnsi" w:cstheme="minorBidi"/>
+          <w:b w:val="0"/>
+          <w:bCs w:val="0"/>
           <w:sz w:val="22"/>
           <w:szCs w:val="22"/>
         </w:rPr>
@@ -96,8 +98,6 @@
       <w:sdtEndPr>
         <w:rPr>
           <w:rFonts w:ascii="Georgia" w:hAnsi="Georgia"/>
-          <w:b w:val="0"/>
-          <w:bCs w:val="0"/>
           <w:sz w:val="24"/>
         </w:rPr>
       </w:sdtEndPr>
@@ -21471,1630 +21471,104 @@
       </w:r>
     </w:p>
     <w:p>
-      <w:r>
-        <w:t>This thesis will cover and compare five different frameworks for real time web applications. Frameworks will be selected through a screening process described in section</w:t>
-      </w:r>
-      <w:r>
-        <w:rPr>
-          <w:color w:val="1F497D" w:themeColor="text2"/>
-        </w:rPr>
-        <w:t xml:space="preserve"> (</w:t>
-      </w:r>
-      <w:r>
-        <w:rPr>
-          <w:color w:val="FF0000"/>
-        </w:rPr>
-        <w:t xml:space="preserve">TODO: </w:t>
-      </w:r>
-      <w:proofErr w:type="spellStart"/>
-      <w:r>
-        <w:rPr>
-          <w:color w:val="FF0000"/>
-        </w:rPr>
-        <w:t>crossref</w:t>
-      </w:r>
-      <w:proofErr w:type="spellEnd"/>
-      <w:r>
-        <w:rPr>
-          <w:color w:val="1F497D" w:themeColor="text2"/>
-        </w:rPr>
-        <w:t>)</w:t>
-      </w:r>
-      <w:r>
-        <w:t>. To be able to compare the five frameworks, I need to have a complete impression of each–both what they deliver in form of usability and how they perform. Consequently, the work on(</w:t>
-      </w:r>
-      <w:r>
-        <w:rPr>
-          <w:color w:val="FF0000"/>
-        </w:rPr>
-        <w:t>TODO: with?</w:t>
-      </w:r>
-      <w:r>
-        <w:t>) this thesis will be split into two parts.</w:t>
-      </w:r>
-    </w:p>
-    <w:p>
-      <w:r>
-        <w:t xml:space="preserve"> In the first part the frameworks will be reviewed from a programmers perspective. This includes aspects like documentation, API, learning curve and other elements concerning general usability. </w:t>
-      </w:r>
-    </w:p>
-    <w:p>
-      <w:r>
-        <w:t>The second part will look at how well each framework performs. Each framework will be put through a series of load tests for different scenarios. In the end, this will give objective results as opposed to the more opinion-based testing I will do in the first part.</w:t>
-      </w:r>
-    </w:p>
-    <w:p>
-      <w:pPr>
-        <w:pStyle w:val="Overskrift2"/>
-      </w:pPr>
-      <w:bookmarkStart w:id="103" w:name="_Ref360372734"/>
-      <w:bookmarkStart w:id="104" w:name="_Ref362290876"/>
-      <w:bookmarkStart w:id="105" w:name="_Toc378853141"/>
-      <w:r>
-        <w:t>Selection criteria</w:t>
+      <w:pPr>
+        <w:pStyle w:val="Overskrift3"/>
+      </w:pPr>
+      <w:bookmarkStart w:id="103" w:name="_Toc378853153"/>
+      <w:r>
+        <w:t>Common UI</w:t>
       </w:r>
       <w:bookmarkEnd w:id="103"/>
+      <w:r>
+        <w:t xml:space="preserve"> -</w:t>
+      </w:r>
+      <w:proofErr w:type="spellStart"/>
+      <w:r>
+        <w:t>valg</w:t>
+      </w:r>
+      <w:proofErr w:type="spellEnd"/>
+    </w:p>
+    <w:p>
+      <w:r>
+        <w:t>To be able to use a client side view framework like Knockout is getting more and more vital in modern web applications. Such a framework handles a lot of UI updating, and generally makes views more maintainable and easy to write. I feel that is necessary to try to keep the same view as far as it is possible. If the framework under test comes bundled with another view engine however, I will use that instead if it is possible.</w:t>
+      </w:r>
+    </w:p>
+    <w:p>
+      <w:pPr>
+        <w:pStyle w:val="Overskrift3"/>
+      </w:pPr>
+      <w:bookmarkStart w:id="104" w:name="_Toc378853154"/>
+      <w:r>
+        <w:t>Choice of database engine</w:t>
+      </w:r>
       <w:bookmarkEnd w:id="104"/>
+      <w:r>
+        <w:t xml:space="preserve"> -</w:t>
+      </w:r>
+      <w:proofErr w:type="spellStart"/>
+      <w:r>
+        <w:t>valg</w:t>
+      </w:r>
+      <w:proofErr w:type="spellEnd"/>
+    </w:p>
+    <w:p>
+      <w:proofErr w:type="spellStart"/>
+      <w:r>
+        <w:t>MySql</w:t>
+      </w:r>
+      <w:proofErr w:type="spellEnd"/>
+      <w:r>
+        <w:t xml:space="preserve">, while it is an aging database engine, is one of the oldest, best maintained and used database engines on the marked. It is reliable and simple to use, and it should be universal enough for all frameworks to use. If, however, some framework does not support it out of the box, I will have to consider not to use it. Using another database for a specific framework is allowed if and only if making it work with </w:t>
+      </w:r>
+      <w:proofErr w:type="spellStart"/>
+      <w:r>
+        <w:t>MySql</w:t>
+      </w:r>
+      <w:proofErr w:type="spellEnd"/>
+      <w:r>
+        <w:t xml:space="preserve"> requires some workarounds that may change the frameworks original behavior. All hacks that require changing the frameworks source code is also out of the question, and will lead to the usage of one database engine officially supported by the framework.</w:t>
+      </w:r>
+    </w:p>
+    <w:p>
+      <w:pPr>
+        <w:pStyle w:val="Overskrift3"/>
+      </w:pPr>
+      <w:bookmarkStart w:id="105" w:name="_Toc378853155"/>
+      <w:r>
+        <w:t>Choice of server</w:t>
+      </w:r>
       <w:bookmarkEnd w:id="105"/>
-    </w:p>
-    <w:p>
-      <w:r>
-        <w:t>Screening for the frameworks that will be featured in the thesis, will be done by the criteria described in this section. Each of the selected framework will have to stand out from the rest in order to be considered for further research.</w:t>
-      </w:r>
-    </w:p>
-    <w:p>
-      <w:pPr>
-        <w:pStyle w:val="Overskrift3"/>
-      </w:pPr>
-      <w:bookmarkStart w:id="106" w:name="_Toc378853142"/>
-      <w:r>
-        <w:t>WebSockets support</w:t>
-      </w:r>
-      <w:bookmarkEnd w:id="106"/>
-    </w:p>
-    <w:p>
-      <w:r>
-        <w:t>A framework does not need to offer WebSockets support in order to be considered, but it must at least mention plans for it, either in a roadmap or somewhere else on the frameworks homepage. However, if WebSockets is not supported, the framework has to offer some unique design or functionality that makes it worthwhile for a deeper study.</w:t>
-      </w:r>
-    </w:p>
-    <w:p>
-      <w:pPr>
-        <w:pStyle w:val="Overskrift3"/>
-      </w:pPr>
-      <w:bookmarkStart w:id="107" w:name="_Toc378853143"/>
-      <w:r>
-        <w:t>Fallbacks</w:t>
-      </w:r>
-      <w:bookmarkEnd w:id="107"/>
-    </w:p>
-    <w:p>
-      <w:r>
-        <w:t xml:space="preserve">Supporting as many systems as possible is almost always the goal for computer software. For a web application framework that generally means supporting all major browsers. Certain transports are unavailable to older browsers. Therefore, a good real time framework has fallbacks in order to support as many browsers as possible. If a framework has support for one transport only, it is not </w:t>
-      </w:r>
-      <w:r>
-        <w:t>eligible</w:t>
-      </w:r>
-      <w:r>
-        <w:t xml:space="preserve"> for this thesis. I will test all frameworks in Google Chrome, Opera, Mozilla Firefox, Internet Explorer 10, 9 and 8. Internet Explorer 7 is still used by many, but fewer and fewer are supporting it. </w:t>
-      </w:r>
-      <w:r>
-        <w:lastRenderedPageBreak/>
-        <w:t xml:space="preserve">One example is the newest version of the JavaScript framework </w:t>
-      </w:r>
-      <w:proofErr w:type="spellStart"/>
-      <w:r>
-        <w:t>JQuery</w:t>
-      </w:r>
-      <w:proofErr w:type="spellEnd"/>
-      <w:r>
-        <w:t xml:space="preserve"> (</w:t>
-      </w:r>
-      <w:r>
-        <w:rPr>
-          <w:color w:val="FF0000"/>
-        </w:rPr>
-        <w:t>TODO: source</w:t>
+      <w:r>
+        <w:t xml:space="preserve"> -</w:t>
+      </w:r>
+      <w:proofErr w:type="spellStart"/>
+      <w:r>
+        <w:t>valg</w:t>
+      </w:r>
+      <w:proofErr w:type="spellEnd"/>
+    </w:p>
+    <w:p>
+      <w:r>
+        <w:t>Running each application locally has both pros and cons. The pros are that I will eliminate potential lag caused by network traffic, and thereby ensuring the experience to be equal to using an external server under optimal conditions. Using a server locally also usually requires little or no configuration, which minimizes the probability of errors due to wrong configuration. On the other hand, running externally would ensure that all available recourses (RAM and CPU) are used solemnly by the server. This does not matter that much to the development of the test application, but it may impact performance tests. I will therefore reconsider server for these (</w:t>
+      </w:r>
+      <w:r>
+        <w:rPr>
+          <w:color w:val="FF0000"/>
+        </w:rPr>
+        <w:t>TODO: reconsider</w:t>
       </w:r>
       <w:r>
         <w:t>).</w:t>
       </w:r>
     </w:p>
     <w:p>
-      <w:pPr>
-        <w:pStyle w:val="Overskrift3"/>
-      </w:pPr>
-      <w:bookmarkStart w:id="108" w:name="_Toc378853144"/>
-      <w:r>
-        <w:t>Documentation</w:t>
-      </w:r>
-      <w:bookmarkEnd w:id="108"/>
-    </w:p>
-    <w:p>
-      <w:r>
-        <w:t xml:space="preserve">Learning something new without reading about it first is generally a near impossible task. Any framework without documentation will not be considered at all–no matter the impression it gives regarding any of the other criteria in this section. If documentation is present, but incomplete, the framework will need to offer something special to be a part of this thesis.  </w:t>
-      </w:r>
-    </w:p>
-    <w:p>
-      <w:pPr>
-        <w:pStyle w:val="Overskrift3"/>
-      </w:pPr>
-      <w:bookmarkStart w:id="109" w:name="_Toc378853145"/>
-      <w:r>
-        <w:t>Presentation</w:t>
-      </w:r>
-      <w:bookmarkEnd w:id="109"/>
-    </w:p>
-    <w:p>
-      <w:r>
-        <w:t xml:space="preserve">It should be easy to find information about the framework. Furthermore, the information offered should be relevant and not just </w:t>
-      </w:r>
-      <w:r>
-        <w:t>superfluous</w:t>
-      </w:r>
-      <w:r>
-        <w:t xml:space="preserve"> text to make it look more appealing. The general impression the framework gives has to be professional, meaning that the homepage, or </w:t>
-      </w:r>
-      <w:proofErr w:type="spellStart"/>
-      <w:r>
-        <w:t>GitHub</w:t>
-      </w:r>
-      <w:proofErr w:type="spellEnd"/>
-      <w:r>
-        <w:t xml:space="preserve"> page, should not have a lot of flashing lights and other unappealing elements.</w:t>
-      </w:r>
-    </w:p>
-    <w:p>
-      <w:pPr>
-        <w:pStyle w:val="Overskrift3"/>
-      </w:pPr>
-      <w:bookmarkStart w:id="110" w:name="_Toc378853146"/>
-      <w:r>
-        <w:t>Testing</w:t>
-      </w:r>
-      <w:bookmarkEnd w:id="110"/>
-    </w:p>
-    <w:p>
-      <w:r>
-        <w:t>Being able to write automated tests is crucial to make any application maintainable. A framework therefore needs to give some indication that you can write testable code with it. Any framework that clearly states that it does not support unit tests, has to offer some unique design or functionality for it to be considered.</w:t>
-      </w:r>
-    </w:p>
-    <w:p>
-      <w:pPr>
-        <w:pStyle w:val="Overskrift3"/>
-      </w:pPr>
-      <w:bookmarkStart w:id="111" w:name="_Toc378853147"/>
-      <w:r>
-        <w:t>Community</w:t>
-      </w:r>
-      <w:bookmarkEnd w:id="111"/>
-    </w:p>
-    <w:p>
-      <w:r>
-        <w:t>The purpose of any software is to be used by someone. Many real time frameworks are brand new, and thus has very small user bases. This is not necessarily negative, but a very new framework is probably not mature enough to be one of the five frameworks I will study. Older frameworks that still has small communities though, will not be selected.</w:t>
-      </w:r>
-    </w:p>
-    <w:p>
-      <w:pPr>
-        <w:pStyle w:val="Overskrift3"/>
-      </w:pPr>
-      <w:bookmarkStart w:id="112" w:name="_Toc378853148"/>
-      <w:r>
-        <w:t>Cloud based solutions</w:t>
-      </w:r>
-      <w:bookmarkEnd w:id="112"/>
-    </w:p>
-    <w:p>
-      <w:r>
-        <w:t>Cloud based solutions is outside the scope of this thesis. This is mainly of practical reasons, as it is near impossible to compare a cloud based framework with one that runs on a development server locally on my machine (or any other machine). While it would be possible to compare usability from a programmers perspective, performance testing would require sending a lot of data to an external host. If I were to get permission from the manufacturer to do this, it still wouldn’t give an even test base when measuring performance.</w:t>
-      </w:r>
-    </w:p>
-    <w:p>
-      <w:pPr>
-        <w:pStyle w:val="Overskrift3"/>
-      </w:pPr>
-      <w:bookmarkStart w:id="113" w:name="_Toc378853149"/>
-      <w:r>
-        <w:t>Other</w:t>
-      </w:r>
-      <w:bookmarkEnd w:id="113"/>
-    </w:p>
-    <w:p>
-      <w:r>
-        <w:t>The following criteria are considered less important, but still count towards the final screening decision:</w:t>
-      </w:r>
-    </w:p>
-    <w:p>
-      <w:pPr>
-        <w:pStyle w:val="Listeavsnitt"/>
-        <w:numPr>
-          <w:ilvl w:val="0"/>
-          <w:numId w:val="7"/>
-        </w:numPr>
-      </w:pPr>
-      <w:r>
-        <w:rPr>
-          <w:b/>
-        </w:rPr>
-        <w:t xml:space="preserve">Sessions: </w:t>
-      </w:r>
-      <w:r>
-        <w:t xml:space="preserve">The ability to store session data is not relevant for a library that is meant for direct integration with existing web application frameworks like for </w:t>
-      </w:r>
-      <w:r>
-        <w:lastRenderedPageBreak/>
-        <w:t>instance the .NET Framework. But for others that are meant to run on a stand-alone server, it might be relevant.</w:t>
-      </w:r>
-    </w:p>
-    <w:p>
-      <w:pPr>
-        <w:pStyle w:val="Listeavsnitt"/>
-        <w:numPr>
-          <w:ilvl w:val="0"/>
-          <w:numId w:val="7"/>
-        </w:numPr>
-      </w:pPr>
-      <w:r>
-        <w:rPr>
-          <w:b/>
-        </w:rPr>
-        <w:t>Tutorials and demos:</w:t>
-      </w:r>
-      <w:r>
-        <w:t xml:space="preserve"> Though it is preferable to have tutorials and demos to help with the learning process, it is not required. </w:t>
-      </w:r>
-    </w:p>
-    <w:p>
-      <w:pPr>
-        <w:pStyle w:val="Listeavsnitt"/>
-        <w:numPr>
-          <w:ilvl w:val="0"/>
-          <w:numId w:val="7"/>
-        </w:numPr>
-      </w:pPr>
-      <w:r>
-        <w:rPr>
-          <w:b/>
-        </w:rPr>
-        <w:t>Collaborators:</w:t>
-      </w:r>
-      <w:r>
-        <w:t xml:space="preserve"> If a framework is already in use in production code of well known applications, it is definitely an advantage. However, considering that some frameworks might be quite new, the absence of large collaborators is not considered crucial.</w:t>
-      </w:r>
-    </w:p>
-    <w:p>
-      <w:pPr>
-        <w:pStyle w:val="Overskrift2"/>
-      </w:pPr>
-      <w:bookmarkStart w:id="114" w:name="_Toc378853150"/>
-      <w:r>
-        <w:t>Evaluation process</w:t>
-      </w:r>
-      <w:bookmarkEnd w:id="114"/>
-    </w:p>
-    <w:p>
-      <w:r>
-        <w:t>The evaluation process will consist of the development of a relatively small application that covers all the common use cases of real time applications: simple messaging and broadcasting of messages–all instant.</w:t>
-      </w:r>
-    </w:p>
-    <w:p>
-      <w:pPr>
-        <w:pStyle w:val="Overskrift3"/>
-      </w:pPr>
-      <w:bookmarkStart w:id="115" w:name="_Toc378853151"/>
-      <w:r>
-        <w:t>Description of application</w:t>
-      </w:r>
-      <w:bookmarkEnd w:id="115"/>
-    </w:p>
-    <w:p>
-      <w:r>
-        <w:t>For each framework, I will implement an auction house, called “Master Auctions”. The application has the following requirements specification:</w:t>
-      </w:r>
-    </w:p>
-    <w:p>
-      <w:pPr>
-        <w:pStyle w:val="Listeavsnitt"/>
-        <w:numPr>
-          <w:ilvl w:val="0"/>
-          <w:numId w:val="8"/>
-        </w:numPr>
-      </w:pPr>
-      <w:r>
-        <w:t>Users must receive real time updates regarding all global events.</w:t>
-      </w:r>
-    </w:p>
-    <w:p>
-      <w:pPr>
-        <w:pStyle w:val="Listeavsnitt"/>
-        <w:numPr>
-          <w:ilvl w:val="0"/>
-          <w:numId w:val="8"/>
-        </w:numPr>
-      </w:pPr>
-      <w:r>
-        <w:t>Global events are defined as all actions except from logging in and registering a new user.</w:t>
-      </w:r>
-    </w:p>
-    <w:p>
-      <w:pPr>
-        <w:pStyle w:val="Listeavsnitt"/>
-        <w:numPr>
-          <w:ilvl w:val="0"/>
-          <w:numId w:val="8"/>
-        </w:numPr>
-      </w:pPr>
-      <w:r>
-        <w:t>Users must be able to register an account and log in.</w:t>
-      </w:r>
-    </w:p>
-    <w:p>
-      <w:pPr>
-        <w:pStyle w:val="Listeavsnitt"/>
-        <w:numPr>
-          <w:ilvl w:val="0"/>
-          <w:numId w:val="8"/>
-        </w:numPr>
-      </w:pPr>
-      <w:r>
-        <w:t>Users must be able to add and remove items.</w:t>
-      </w:r>
-    </w:p>
-    <w:p>
-      <w:pPr>
-        <w:pStyle w:val="Listeavsnitt"/>
-        <w:numPr>
-          <w:ilvl w:val="0"/>
-          <w:numId w:val="8"/>
-        </w:numPr>
-      </w:pPr>
-      <w:r>
-        <w:t>Users can only remove an item added by themselves.</w:t>
-      </w:r>
-    </w:p>
-    <w:p>
-      <w:pPr>
-        <w:pStyle w:val="Listeavsnitt"/>
-        <w:numPr>
-          <w:ilvl w:val="0"/>
-          <w:numId w:val="8"/>
-        </w:numPr>
-      </w:pPr>
-      <w:r>
-        <w:t>An item does at least have the following properties: name, minimum price, info about who added it and who has the lead bid.</w:t>
-      </w:r>
-    </w:p>
-    <w:p>
-      <w:pPr>
-        <w:pStyle w:val="Listeavsnitt"/>
-        <w:numPr>
-          <w:ilvl w:val="0"/>
-          <w:numId w:val="8"/>
-        </w:numPr>
-      </w:pPr>
-      <w:r>
-        <w:t>Users must be able to place bids on all items, including their own.</w:t>
-      </w:r>
-    </w:p>
-    <w:p>
-      <w:pPr>
-        <w:pStyle w:val="Listeavsnitt"/>
-        <w:numPr>
-          <w:ilvl w:val="0"/>
-          <w:numId w:val="8"/>
-        </w:numPr>
-      </w:pPr>
-      <w:r>
-        <w:t>Bids lower than the current bid or bids lower than the minimum price should be disregarded.</w:t>
-      </w:r>
-    </w:p>
-    <w:p>
-      <w:pPr>
-        <w:pStyle w:val="Listeavsnitt"/>
-        <w:numPr>
-          <w:ilvl w:val="0"/>
-          <w:numId w:val="8"/>
-        </w:numPr>
-      </w:pPr>
-      <w:r>
-        <w:t>If the framework does not specify a specific template engine or other means of creating views, the application will utilize a common view implemented in Knockout</w:t>
-      </w:r>
-      <w:r>
-        <w:rPr>
-          <w:rStyle w:val="Fotnotereferanse"/>
-        </w:rPr>
-        <w:footnoteReference w:id="46"/>
-      </w:r>
-      <w:r>
-        <w:t xml:space="preserve">. </w:t>
-      </w:r>
-    </w:p>
-    <w:p>
-      <w:pPr>
-        <w:pStyle w:val="Listeavsnitt"/>
-        <w:numPr>
-          <w:ilvl w:val="0"/>
-          <w:numId w:val="8"/>
-        </w:numPr>
-      </w:pPr>
-      <w:proofErr w:type="spellStart"/>
-      <w:r>
-        <w:t>MySql</w:t>
-      </w:r>
-      <w:proofErr w:type="spellEnd"/>
-      <w:r>
-        <w:t xml:space="preserve"> will be utilized as database unless it requires substantial workarounds, that may cause the framework to misbehave, to implement it.</w:t>
-      </w:r>
-    </w:p>
-    <w:p>
-      <w:pPr>
-        <w:pStyle w:val="Listeavsnitt"/>
-        <w:numPr>
-          <w:ilvl w:val="0"/>
-          <w:numId w:val="8"/>
-        </w:numPr>
-      </w:pPr>
-      <w:r>
-        <w:t>The application will be run locally using either the server bundled with the framework, or a server best applicable for it</w:t>
-      </w:r>
-      <w:r>
-        <w:rPr>
-          <w:rStyle w:val="Fotnotereferanse"/>
-        </w:rPr>
-        <w:footnoteReference w:id="47"/>
-      </w:r>
-      <w:r>
-        <w:t>.</w:t>
-      </w:r>
-    </w:p>
-    <w:p>
-      <w:pPr>
-        <w:pStyle w:val="Listeavsnitt"/>
-        <w:numPr>
-          <w:ilvl w:val="0"/>
-          <w:numId w:val="8"/>
-        </w:numPr>
-      </w:pPr>
-      <w:r>
-        <w:t>Integration tests will be done by the most applicable way. If there are better ways than using a browser to test (like Selenium</w:t>
-      </w:r>
-      <w:r>
-        <w:rPr>
-          <w:rStyle w:val="Fotnotereferanse"/>
-        </w:rPr>
-        <w:footnoteReference w:id="48"/>
-      </w:r>
-      <w:r>
-        <w:t>), it will be used instead.</w:t>
-      </w:r>
-    </w:p>
-    <w:p>
-      <w:pPr>
-        <w:pStyle w:val="Listeavsnitt"/>
-        <w:numPr>
-          <w:ilvl w:val="0"/>
-          <w:numId w:val="8"/>
-        </w:numPr>
-      </w:pPr>
-      <w:r>
-        <w:lastRenderedPageBreak/>
-        <w:t xml:space="preserve">All tests (integration and unit) will use common testing frameworks in the framework language. For Java: </w:t>
-      </w:r>
-      <w:proofErr w:type="spellStart"/>
-      <w:r>
-        <w:t>JUnit</w:t>
-      </w:r>
-      <w:proofErr w:type="spellEnd"/>
-      <w:r>
-        <w:t xml:space="preserve">, for C#: </w:t>
-      </w:r>
-      <w:proofErr w:type="spellStart"/>
-      <w:r>
-        <w:t>NUnit</w:t>
-      </w:r>
-      <w:proofErr w:type="spellEnd"/>
-      <w:r>
-        <w:t xml:space="preserve">, for JavaScript: Mocha with some assertion framework like Should.js. </w:t>
-      </w:r>
-      <w:r>
-        <w:rPr>
-          <w:color w:val="FF0000"/>
-        </w:rPr>
-        <w:t>TODO: list of technologies</w:t>
-      </w:r>
-    </w:p>
-    <w:p>
-      <w:pPr>
-        <w:pStyle w:val="Overskrift3"/>
-      </w:pPr>
-      <w:r>
-        <w:t xml:space="preserve"> </w:t>
-      </w:r>
-      <w:bookmarkStart w:id="116" w:name="_Toc378853152"/>
-      <w:r>
-        <w:t>Discussion of use cases</w:t>
-      </w:r>
-      <w:bookmarkEnd w:id="116"/>
-    </w:p>
-    <w:p>
-      <w:r>
-        <w:t xml:space="preserve">The use cases, registering user and logging in, will test simple one to one communication between the server and the client. The remaining use cases: adding and removing items and placing bids, will test broadcast of one clients action to all other connected clients. </w:t>
-      </w:r>
-    </w:p>
-    <w:p>
-      <w:r>
-        <w:t>Real time applications also have one other use case: client to client communication (via the server). So called “peer to peer” communication is not part of the specification of the test application simply because it is a subset of simple one to one communication from client to server. The only real difference is that the outgoing message from the server would go to a different client than the origin. Technically this is not worth testing in the test application. It will, however, be a part of the performance test cases (</w:t>
-      </w:r>
-      <w:r>
-        <w:rPr>
-          <w:color w:val="FF0000"/>
-        </w:rPr>
-        <w:t xml:space="preserve">TODO: </w:t>
-      </w:r>
-      <w:proofErr w:type="spellStart"/>
-      <w:r>
-        <w:rPr>
-          <w:color w:val="FF0000"/>
-        </w:rPr>
-        <w:t>crossref</w:t>
-      </w:r>
-      <w:proofErr w:type="spellEnd"/>
-      <w:r>
-        <w:rPr>
-          <w:color w:val="FF0000"/>
-        </w:rPr>
-        <w:t xml:space="preserve"> and write about it</w:t>
-      </w:r>
-      <w:r>
-        <w:rPr>
-          <w:color w:val="FF0000"/>
-        </w:rPr>
-        <w:t xml:space="preserve"> – sort of…. Remove this!</w:t>
-      </w:r>
-      <w:r>
-        <w:t>).</w:t>
-      </w:r>
-    </w:p>
-    <w:p>
-      <w:pPr>
-        <w:pStyle w:val="Overskrift3"/>
-      </w:pPr>
-      <w:bookmarkStart w:id="117" w:name="_Toc378853153"/>
-      <w:r>
-        <w:t>Common UI</w:t>
-      </w:r>
-      <w:bookmarkEnd w:id="117"/>
-    </w:p>
-    <w:p>
-      <w:r>
-        <w:t>To be able to use a client side view framework like Knockout is getting more and more vital in modern web applications. Such a framework handles a lot of UI updating, and generally makes views more maintainable and easy to write. I feel that is necessary to try to keep the same view as far as it is possible. If the framework under test comes bundled with another view engine however, I will use that instead if it is possible.</w:t>
-      </w:r>
-    </w:p>
-    <w:p>
-      <w:pPr>
-        <w:pStyle w:val="Overskrift3"/>
-      </w:pPr>
-      <w:bookmarkStart w:id="118" w:name="_Toc378853154"/>
-      <w:r>
-        <w:t>Choice of database engine</w:t>
-      </w:r>
-      <w:bookmarkEnd w:id="118"/>
-    </w:p>
-    <w:p>
-      <w:proofErr w:type="spellStart"/>
-      <w:r>
-        <w:t>MySql</w:t>
-      </w:r>
-      <w:proofErr w:type="spellEnd"/>
-      <w:r>
-        <w:t xml:space="preserve">, while it is an aging database engine, is one of the oldest, best maintained and used database engines on the marked. It is reliable and simple to use, and it should be universal enough for all frameworks to use. If, however, some framework does not support it out of the box, I will have to consider not to use it. Using another database for a specific framework is allowed if and only if making it work with </w:t>
-      </w:r>
-      <w:proofErr w:type="spellStart"/>
-      <w:r>
-        <w:t>MySql</w:t>
-      </w:r>
-      <w:proofErr w:type="spellEnd"/>
-      <w:r>
-        <w:t xml:space="preserve"> requires some workarounds that may change the frameworks original behavior. All hacks that require changing the frameworks source code is also out of the question, and will lead to the usage of one database engine officially supported by the framework.</w:t>
-      </w:r>
-    </w:p>
-    <w:p>
-      <w:pPr>
-        <w:pStyle w:val="Overskrift3"/>
-      </w:pPr>
-      <w:bookmarkStart w:id="119" w:name="_Toc378853155"/>
-      <w:r>
-        <w:t>Choice of server</w:t>
-      </w:r>
-      <w:bookmarkEnd w:id="119"/>
-    </w:p>
-    <w:p>
-      <w:r>
-        <w:t xml:space="preserve">Running each application locally has both pros and cons. The pros are that I will eliminate potential lag caused by network traffic, and thereby ensuring the experience to be equal to using an external server under optimal conditions. Using a server locally also usually requires little or no configuration, which minimizes the probability of errors due to wrong configuration. On the other hand, running externally would ensure that all available recourses (RAM and CPU) are used solemnly by the server. This does not matter that much to the development of the test </w:t>
-      </w:r>
-      <w:r>
-        <w:lastRenderedPageBreak/>
-        <w:t>application, but it may impact performance tests. I will therefore reconsider server for these (</w:t>
-      </w:r>
-      <w:r>
-        <w:rPr>
-          <w:color w:val="FF0000"/>
-        </w:rPr>
-        <w:t>TODO: reconsider</w:t>
-      </w:r>
-      <w:r>
-        <w:t>).</w:t>
-      </w:r>
-    </w:p>
-    <w:p>
-      <w:pPr>
-        <w:pStyle w:val="Overskrift2"/>
-      </w:pPr>
-      <w:bookmarkStart w:id="120" w:name="_Toc378853156"/>
-      <w:r>
-        <w:t>Evaluation criteria</w:t>
-      </w:r>
-      <w:bookmarkEnd w:id="120"/>
-    </w:p>
-    <w:p>
-      <w:r>
-        <w:t xml:space="preserve">When working with each test application, I will do a thorough evaluation of the frameworks from a programmers perspective. Part of this evaluation will be a deeper look into the points from section </w:t>
-      </w:r>
-      <w:fldSimple w:instr=" REF _Ref360372734 \r \h  \* MERGEFORMAT ">
-        <w:r>
-          <w:rPr>
-            <w:color w:val="4F81BD" w:themeColor="accent1"/>
-          </w:rPr>
-          <w:t>4.1</w:t>
-        </w:r>
-      </w:fldSimple>
-      <w:r>
-        <w:t>,</w:t>
-      </w:r>
-      <w:r>
-        <w:t xml:space="preserve"> but other aspects will also be evaluated. This section will describe how this process will unfold.</w:t>
-      </w:r>
-    </w:p>
-    <w:p>
-      <w:pPr>
-        <w:pStyle w:val="Overskrift3"/>
-      </w:pPr>
-      <w:bookmarkStart w:id="121" w:name="_Toc378853157"/>
-      <w:r>
-        <w:t>Getting started</w:t>
-      </w:r>
-      <w:bookmarkEnd w:id="121"/>
-    </w:p>
-    <w:p>
-      <w:r>
-        <w:t>While it is not a big part of the developer process, it is still an important factor how easy it is to get up and running with some functioning code. I will emphasis how well the installation process is documented, and whether there are demos or examples or not to help you get started. How steep the learning curve is, will also be discussed under this point.</w:t>
-      </w:r>
-    </w:p>
-    <w:p>
-      <w:pPr>
-        <w:pStyle w:val="Overskrift3"/>
-      </w:pPr>
-      <w:bookmarkStart w:id="122" w:name="_Toc378853158"/>
-      <w:r>
-        <w:t>Coding environment</w:t>
-      </w:r>
-      <w:bookmarkEnd w:id="122"/>
-    </w:p>
-    <w:p>
-      <w:r>
-        <w:t>Does the framework come bundled with an IDE (</w:t>
-      </w:r>
-      <w:r>
-        <w:rPr>
-          <w:color w:val="FF0000"/>
-        </w:rPr>
-        <w:t xml:space="preserve">TODO: </w:t>
-      </w:r>
-      <w:proofErr w:type="spellStart"/>
-      <w:r>
-        <w:rPr>
-          <w:color w:val="FF0000"/>
-        </w:rPr>
-        <w:t>forkortelse</w:t>
-      </w:r>
-      <w:proofErr w:type="spellEnd"/>
-      <w:r>
-        <w:t>)? If not, does other, established IDEs support it? Or are you forced to use a basic text editor? Having a good IDE is very useful, especially when working with new technologies. However, it isn’t much help if the IntelliSense (</w:t>
-      </w:r>
-      <w:r>
-        <w:rPr>
-          <w:color w:val="FF0000"/>
-        </w:rPr>
-        <w:t>TODO: Explain!</w:t>
-      </w:r>
-      <w:r>
-        <w:t>) support is non-existent. And even more important is debugging opportunities on both client and server. All of these together makes up the coding environment, and I believe having a solid environment is crucial for getting people to use a framework.</w:t>
-      </w:r>
-    </w:p>
-    <w:p>
-      <w:pPr>
-        <w:pStyle w:val="Overskrift3"/>
-      </w:pPr>
-      <w:bookmarkStart w:id="123" w:name="_Toc378853159"/>
-      <w:r>
-        <w:t>Code structuring</w:t>
-      </w:r>
-      <w:bookmarkEnd w:id="123"/>
-    </w:p>
-    <w:p>
-      <w:r>
-        <w:t>Being able to write maintainable code without having to go through a lot of extra work to do so, is even more crucial than having a solid coding environment. This criteria will cover how easy and naturally the application code can be separated into small units</w:t>
-      </w:r>
-      <w:r>
-        <w:rPr>
-          <w:rStyle w:val="Fotnotereferanse"/>
-        </w:rPr>
-        <w:footnoteReference w:id="49"/>
-      </w:r>
-      <w:r>
-        <w:t xml:space="preserve">. I will also give an evaluation regarding code intrusiveness: Does the framework force developers to apply certain patterns, or is it more free? </w:t>
-      </w:r>
-    </w:p>
-    <w:p>
-      <w:pPr>
-        <w:pStyle w:val="Overskrift3"/>
-      </w:pPr>
-      <w:bookmarkStart w:id="124" w:name="_Toc378853160"/>
-      <w:r>
-        <w:t>Serialization</w:t>
-      </w:r>
-      <w:bookmarkEnd w:id="124"/>
-    </w:p>
-    <w:p>
-      <w:r>
-        <w:t>Passing data back and forth between a client and a server is usually not a straightforward process. Generally, the client is implemented in one language, and the server in another. Data must then be exchanged in a format that can be understood by both, and that’s where serialization comes into play. (</w:t>
-      </w:r>
-      <w:r>
-        <w:rPr>
-          <w:color w:val="FF0000"/>
-        </w:rPr>
-        <w:t xml:space="preserve">TODO: </w:t>
-      </w:r>
-      <w:proofErr w:type="spellStart"/>
-      <w:r>
-        <w:rPr>
-          <w:color w:val="FF0000"/>
-        </w:rPr>
-        <w:t>figur</w:t>
-      </w:r>
-      <w:proofErr w:type="spellEnd"/>
-      <w:r>
-        <w:t xml:space="preserve">) Introducing a language that both sides can serialize to and </w:t>
-      </w:r>
-      <w:r>
-        <w:t xml:space="preserve">deserialize </w:t>
-      </w:r>
-      <w:r>
-        <w:t>from, makes data exchange more feasible. As this is a common scenario, I will look at how the frameworks handles this process–if it is handled for you, or if you have to do it yourself manually.</w:t>
-      </w:r>
-    </w:p>
-    <w:p>
-      <w:pPr>
-        <w:pStyle w:val="Overskrift3"/>
-      </w:pPr>
-      <w:bookmarkStart w:id="125" w:name="_Toc378853161"/>
-      <w:r>
-        <w:lastRenderedPageBreak/>
-        <w:t>Simplicity</w:t>
-      </w:r>
-      <w:bookmarkEnd w:id="125"/>
-    </w:p>
-    <w:p>
-      <w:r>
-        <w:t xml:space="preserve">If any part or practice of the framework seems unnecessarily complicated, I will write about it here. Also, if something I expected to be hard is made easy, it will be taken into account under this criteria.  </w:t>
-      </w:r>
-    </w:p>
-    <w:p>
-      <w:pPr>
-        <w:pStyle w:val="Overskrift3"/>
-      </w:pPr>
-      <w:bookmarkStart w:id="126" w:name="_Toc378853162"/>
-      <w:r>
-        <w:t>Maturity</w:t>
-      </w:r>
-      <w:bookmarkEnd w:id="126"/>
-    </w:p>
-    <w:p>
-      <w:r>
-        <w:t>A half finished product will most likely never be used in any sort of production code, and is therefore quite useless. With this criteria, I want to evaluate the overall quality of the framework. I also want to give an assessment of how “finished” it felt–how stable and reliable it was during the development process. How well documented the different aspects of the framework is, also counts towards the overall maturity assessment.</w:t>
-      </w:r>
-    </w:p>
-    <w:p>
-      <w:pPr>
-        <w:pStyle w:val="Overskrift3"/>
-      </w:pPr>
-      <w:bookmarkStart w:id="127" w:name="_Toc378853163"/>
-      <w:r>
-        <w:t>Revisited criteria</w:t>
-      </w:r>
-      <w:bookmarkEnd w:id="127"/>
-    </w:p>
-    <w:p>
-      <w:pPr>
-        <w:pStyle w:val="Listeavsnitt"/>
-        <w:numPr>
-          <w:ilvl w:val="0"/>
-          <w:numId w:val="9"/>
-        </w:numPr>
-      </w:pPr>
-      <w:r>
-        <w:rPr>
-          <w:b/>
-        </w:rPr>
-        <w:t xml:space="preserve">WebSockets support: </w:t>
-      </w:r>
-      <w:r>
-        <w:t>If the actual support deviates from the impression the initial screening gave, or if the framework does not support it, I will revisit this criteria.</w:t>
-      </w:r>
-    </w:p>
-    <w:p>
-      <w:pPr>
-        <w:pStyle w:val="Listeavsnitt"/>
-        <w:numPr>
-          <w:ilvl w:val="0"/>
-          <w:numId w:val="9"/>
-        </w:numPr>
-      </w:pPr>
-      <w:r>
-        <w:rPr>
-          <w:b/>
-        </w:rPr>
-        <w:t>Fallbacks:</w:t>
-      </w:r>
-      <w:r>
-        <w:t xml:space="preserve"> If fallback support has to be handled manually, or if it just isn’t what was promised, I will need to revise my initial review.</w:t>
-      </w:r>
-    </w:p>
-    <w:p>
-      <w:pPr>
-        <w:pStyle w:val="Listeavsnitt"/>
-        <w:numPr>
-          <w:ilvl w:val="0"/>
-          <w:numId w:val="9"/>
-        </w:numPr>
-      </w:pPr>
-      <w:r>
-        <w:rPr>
-          <w:b/>
-        </w:rPr>
-        <w:t xml:space="preserve">Documentation: </w:t>
-      </w:r>
-      <w:r>
-        <w:t>When working with each framework, the documentation will most likely be more actively used. Therefore this criteria will always be revisited. Quality of demos and examples will also be written about under this point.</w:t>
-      </w:r>
-    </w:p>
-    <w:p>
-      <w:pPr>
-        <w:pStyle w:val="Listeavsnitt"/>
-        <w:numPr>
-          <w:ilvl w:val="0"/>
-          <w:numId w:val="9"/>
-        </w:numPr>
-      </w:pPr>
-      <w:r>
-        <w:rPr>
-          <w:b/>
-        </w:rPr>
-        <w:t xml:space="preserve">Testing: </w:t>
-      </w:r>
-      <w:r>
-        <w:t>Being able to write unit- and integration tests are such important aspects of any application that this also will be revised for each framework.</w:t>
-      </w:r>
-    </w:p>
-    <w:p>
-      <w:pPr>
-        <w:pStyle w:val="Listeavsnitt"/>
-        <w:numPr>
-          <w:ilvl w:val="0"/>
-          <w:numId w:val="9"/>
-        </w:numPr>
-      </w:pPr>
-      <w:r>
-        <w:rPr>
-          <w:b/>
-        </w:rPr>
-        <w:t xml:space="preserve">Community: </w:t>
-      </w:r>
-      <w:r>
-        <w:t>If I have used, or tried to use the community for help during the developing process, I will revisit this criteria.</w:t>
-      </w:r>
-    </w:p>
-    <w:p/>
-    <w:p>
-      <w:pPr>
-        <w:pStyle w:val="Overskrift2"/>
-      </w:pPr>
-      <w:bookmarkStart w:id="128" w:name="_Toc378853164"/>
-      <w:r>
-        <w:t>Performance testing</w:t>
-      </w:r>
-      <w:bookmarkEnd w:id="128"/>
-    </w:p>
-    <w:p>
-      <w:r>
-        <w:t>TODO: write about the test cases</w:t>
-      </w:r>
-    </w:p>
-    <w:p/>
-    <w:p>
-      <w:pPr>
-        <w:pStyle w:val="Overskrift2"/>
-      </w:pPr>
-      <w:bookmarkStart w:id="129" w:name="_Toc378853165"/>
-      <w:r>
-        <w:t>Development testing</w:t>
-      </w:r>
-      <w:bookmarkEnd w:id="129"/>
-    </w:p>
-    <w:p>
-      <w:r>
-        <w:t>TODO: should I have a sort of “concludi</w:t>
-      </w:r>
-      <w:r>
-        <w:t>ng” paragraph under each level 2</w:t>
-      </w:r>
-      <w:r>
-        <w:t xml:space="preserve"> subsection?</w:t>
-      </w:r>
-    </w:p>
-    <w:p>
-      <w:r>
-        <w:t>This chapter will focus on the implementation of the test application described in chapter (</w:t>
-      </w:r>
-      <w:r>
-        <w:rPr>
-          <w:color w:val="FF0000"/>
-        </w:rPr>
-        <w:t xml:space="preserve">TODO: </w:t>
-      </w:r>
-      <w:proofErr w:type="spellStart"/>
-      <w:r>
-        <w:rPr>
-          <w:color w:val="FF0000"/>
-        </w:rPr>
-        <w:t>crossref</w:t>
-      </w:r>
-      <w:proofErr w:type="spellEnd"/>
-      <w:r>
-        <w:rPr>
-          <w:color w:val="FF0000"/>
-        </w:rPr>
-        <w:t xml:space="preserve"> </w:t>
-      </w:r>
-      <w:proofErr w:type="spellStart"/>
-      <w:r>
-        <w:rPr>
-          <w:color w:val="FF0000"/>
-        </w:rPr>
-        <w:t>testapp</w:t>
-      </w:r>
-      <w:proofErr w:type="spellEnd"/>
-      <w:r>
-        <w:rPr>
-          <w:color w:val="FF0000"/>
-        </w:rPr>
-        <w:t xml:space="preserve"> methodology</w:t>
-      </w:r>
-      <w:r>
-        <w:t>). Each framework has its own subsection where I describe every aspect of the development and thoughts I made during the process. Each section has its own summary, and finally, there is a conclusion giving a nuanced look at what framework solves the different tasks of a real-time application best.</w:t>
-      </w:r>
-    </w:p>
-    <w:p>
-      <w:pPr>
-        <w:pStyle w:val="Overskrift2"/>
-      </w:pPr>
-      <w:bookmarkStart w:id="130" w:name="_Toc378853166"/>
-      <w:r>
-        <w:lastRenderedPageBreak/>
-        <w:t>Conclusion</w:t>
-      </w:r>
-      <w:bookmarkEnd w:id="130"/>
-    </w:p>
-    <w:p>
-      <w:pPr>
-        <w:rPr>
-          <w:color w:val="FF0000"/>
-        </w:rPr>
-      </w:pPr>
-      <w:r>
-        <w:rPr>
-          <w:color w:val="FF0000"/>
-        </w:rPr>
-        <w:t>TODO: here or under 6? 6 under 5? Or?</w:t>
-      </w:r>
-    </w:p>
-    <w:p>
-      <w:pPr>
-        <w:pStyle w:val="Overskrift2"/>
-      </w:pPr>
-      <w:bookmarkStart w:id="131" w:name="_Toc378853167"/>
-      <w:r>
-        <w:t>Unit, integration and functional t</w:t>
-      </w:r>
-      <w:r>
-        <w:t>esting</w:t>
-      </w:r>
-      <w:bookmarkEnd w:id="131"/>
-    </w:p>
-    <w:p>
-      <w:pPr>
-        <w:rPr>
-          <w:color w:val="FF0000"/>
-        </w:rPr>
-      </w:pPr>
-      <w:r>
-        <w:rPr>
-          <w:color w:val="FF0000"/>
-        </w:rPr>
-        <w:t>TODO: rewrite!</w:t>
-      </w:r>
-    </w:p>
-    <w:p>
-      <w:r>
-        <w:t xml:space="preserve">This chapter focuses on testing the various applications’ code with automated tests. Testing is alpha omega when building maintainable applications, but sadly this is not taken into consideration by all. </w:t>
-      </w:r>
-      <w:r>
-        <w:t xml:space="preserve">In my opinion, testing should be a focus area for any framework right from the beginning. For some of the frameworks in this thesis, that has been the case, but for others it really hasn’t. </w:t>
+      <w:r>
+        <w:t xml:space="preserve">the beginning. For some of the frameworks in this thesis, that has been the case, but for others it really hasn’t. </w:t>
       </w:r>
       <w:r>
         <w:t>The main focus in this chapter will therefore be on the frameworks that I feel have certain shortcomings when it comes to testing.</w:t>
       </w:r>
     </w:p>
-    <w:p>
-      <w:pPr>
-        <w:pStyle w:val="Overskrift2"/>
-      </w:pPr>
-      <w:bookmarkStart w:id="132" w:name="_Toc378853168"/>
-      <w:r>
-        <w:t>Unit testing</w:t>
-      </w:r>
-      <w:bookmarkEnd w:id="132"/>
-    </w:p>
-    <w:p>
-      <w:r>
-        <w:t>With unit testing there are a few, key challenges that has to be solved. First, what is a unit?</w:t>
-      </w:r>
-      <w:r>
-        <w:t xml:space="preserve"> Secondly, how to test a unit in isolation?</w:t>
-      </w:r>
-      <w:r>
-        <w:t xml:space="preserve"> </w:t>
-      </w:r>
-    </w:p>
-    <w:p>
-      <w:r>
-        <w:t>Lightstreamer, Play and SignalR are all built using object oriented languages (Java, Java/</w:t>
-      </w:r>
-      <w:proofErr w:type="spellStart"/>
-      <w:r>
-        <w:t>Scala</w:t>
-      </w:r>
-      <w:proofErr w:type="spellEnd"/>
-      <w:r>
-        <w:t xml:space="preserve"> and C#)</w:t>
-      </w:r>
-      <w:r>
-        <w:t>. Unit testing in an object oriented language is traditionally done by testing one class at a time. However, defining what responsibilities one class should hold is another aspect entirely. While working on the Play Framework test application, I followed the programming style of the examples and tutorials from the frameworks homepage (</w:t>
-      </w:r>
-      <w:r>
-        <w:rPr>
-          <w:color w:val="FF0000"/>
-        </w:rPr>
-        <w:t>TODO: source</w:t>
-      </w:r>
-      <w:r>
-        <w:t xml:space="preserve">). This required the use of </w:t>
-      </w:r>
-      <w:proofErr w:type="spellStart"/>
-      <w:r>
-        <w:t>Ebean</w:t>
-      </w:r>
-      <w:proofErr w:type="spellEnd"/>
-      <w:r>
-        <w:t xml:space="preserve"> (</w:t>
-      </w:r>
-      <w:r>
-        <w:rPr>
-          <w:color w:val="FF0000"/>
-        </w:rPr>
-        <w:t>TODO: source</w:t>
-      </w:r>
-      <w:r>
-        <w:t>)</w:t>
-      </w:r>
-      <w:r>
-        <w:t>, a framework for object-relational mapping (</w:t>
-      </w:r>
-      <w:r>
-        <w:rPr>
-          <w:color w:val="FF0000"/>
-        </w:rPr>
-        <w:t>TODO: wiki or terminology</w:t>
-      </w:r>
-      <w:r>
-        <w:t xml:space="preserve">). </w:t>
-      </w:r>
-    </w:p>
-    <w:p>
-      <w:r>
-        <w:t xml:space="preserve">With </w:t>
-      </w:r>
-      <w:proofErr w:type="spellStart"/>
-      <w:r>
-        <w:t>Ebean</w:t>
-      </w:r>
-      <w:proofErr w:type="spellEnd"/>
-      <w:r>
-        <w:t xml:space="preserve">, each model object, for instance a user object, gets responsibility for doing database interactions. The more standard approach is to keep models that has as little logic as possible and then leave database interactions up to some other class. As any class with database interaction always will have a strong coupling to a </w:t>
-      </w:r>
-      <w:proofErr w:type="spellStart"/>
-      <w:r>
-        <w:t>datasource</w:t>
-      </w:r>
-      <w:proofErr w:type="spellEnd"/>
-      <w:r>
-        <w:t>, it is a bad subject for unit testing. There are, of course, a lot of ways to circumvent using models with database logic in Play, but I find it a little strange that they lean towards a more strongly coupled way of building applications.</w:t>
-      </w:r>
-    </w:p>
-    <w:p>
-      <w:r>
-        <w:t>Lightstreamer and SignalR follows a more traditional paradigm, allowing developers to write applications that doesn’t require</w:t>
-      </w:r>
-      <w:r>
-        <w:t xml:space="preserve"> deviations from the programming style of the individual frameworks. </w:t>
-      </w:r>
-    </w:p>
-    <w:p>
-      <w:r>
-        <w:t>While Play may have some odd quirks in its style, it isn’t nearly as odd as the two JavaScript frameworks, Socket.IO and Meteor. I say odd because I was used to the object oriented world before working with these frameworks, so for me it was very interesting to come into a completely different mindset.</w:t>
-      </w:r>
-    </w:p>
-    <w:p>
-      <w:r>
-        <w:t xml:space="preserve">JavaScript removes the notion of a class. Instead, one traditionally structures code into modules. A module doesn’t necessarily correspond to a class in an object oriented language, but it isn’t that far from it. </w:t>
-      </w:r>
-      <w:r>
-        <w:t xml:space="preserve">Socket.IO is built using Node.js’ </w:t>
-      </w:r>
-      <w:r>
-        <w:lastRenderedPageBreak/>
-        <w:t>modularity, which makes modules a natural way of structuring the application. This makes it easy to write loosely coupled code that is easy to write good unit tests for.</w:t>
-      </w:r>
-    </w:p>
-    <w:p>
-      <w:r>
-        <w:t>Meteor on the other hand is a completely new way of thinking. While the framework actually uses modules behind the scenes and wraps your own code up in modules, it doesn’t feel like it while coding.</w:t>
-      </w:r>
-      <w:r>
-        <w:t xml:space="preserve"> Mainly because the way you make functions and objects accessible across files</w:t>
-      </w:r>
-      <w:r>
-        <w:rPr>
-          <w:rStyle w:val="Fotnotereferanse"/>
-        </w:rPr>
-        <w:footnoteReference w:id="50"/>
-      </w:r>
-      <w:r>
-        <w:t xml:space="preserve"> </w:t>
-      </w:r>
-      <w:r>
-        <w:t>is to add them to the global scope. To me, this blurs the notion of a unit. You still define functions and objects in a file where they naturally belong, but you make them accessible from any other file without having to explicitly inject it. If you’re not careful while doing this, you might end up with tightly coupled code that is completely impossible to test, which in turn makes it tiresome to maintain.</w:t>
-      </w:r>
-    </w:p>
-    <w:p>
-      <w:r>
-        <w:t xml:space="preserve">Furthermore, this makes the code hard to test on a server. The client code should probably be tested in a client environment like for instance a browser (not necessarily through a functional test). Nonetheless, I chose to test my client code on the server, mostly because with Meteor, all code might run in both environments. The problem is that the server does not have the same notion of the global scope when running in a test scope. </w:t>
-      </w:r>
-    </w:p>
-    <w:p>
-      <w:r>
-        <w:t>To actually make my files testable, I therefore had to do a lot of workarounds, like adding code to my files to expose the functions under test to Node (</w:t>
-      </w:r>
-      <w:r>
-        <w:rPr>
-          <w:color w:val="FF0000"/>
-        </w:rPr>
-        <w:t xml:space="preserve">TODO: </w:t>
-      </w:r>
-      <w:proofErr w:type="spellStart"/>
-      <w:r>
-        <w:rPr>
-          <w:color w:val="FF0000"/>
-        </w:rPr>
-        <w:t>codelist</w:t>
-      </w:r>
-      <w:proofErr w:type="spellEnd"/>
-      <w:r>
-        <w:t xml:space="preserve">). In my mind, you are not supposed to hack testable code, it should rather be a natural part of the programming process. Mocking out dependencies, was actually very easy through the use of </w:t>
-      </w:r>
-      <w:r>
-        <w:t xml:space="preserve">a small module called </w:t>
-      </w:r>
-      <w:r>
-        <w:t>“</w:t>
-      </w:r>
-      <w:proofErr w:type="spellStart"/>
-      <w:r>
-        <w:t>unittestling</w:t>
-      </w:r>
-      <w:proofErr w:type="spellEnd"/>
-      <w:r>
-        <w:t>” (</w:t>
-      </w:r>
-      <w:r>
-        <w:rPr>
-          <w:color w:val="FF0000"/>
-        </w:rPr>
-        <w:t>TODO: source</w:t>
-      </w:r>
-      <w:r>
-        <w:t>)</w:t>
-      </w:r>
-      <w:r>
-        <w:t>, that allows you to inject objects into a file that replaces the ones currently there (</w:t>
-      </w:r>
-      <w:r>
-        <w:rPr>
-          <w:color w:val="FF0000"/>
-        </w:rPr>
-        <w:t xml:space="preserve">TODO: </w:t>
-      </w:r>
-      <w:proofErr w:type="spellStart"/>
-      <w:r>
-        <w:rPr>
-          <w:color w:val="FF0000"/>
-        </w:rPr>
-        <w:t>codelist</w:t>
-      </w:r>
-      <w:proofErr w:type="spellEnd"/>
-      <w:r>
-        <w:t>).</w:t>
-      </w:r>
-    </w:p>
-    <w:p>
-      <w:r>
-        <w:t>For now though, Meteor can hide behind being young. Newer versions make use of smart packages (</w:t>
-      </w:r>
-      <w:r>
-        <w:rPr>
-          <w:color w:val="FF0000"/>
-        </w:rPr>
-        <w:t>TODO: source</w:t>
-      </w:r>
-      <w:r>
-        <w:t>), which remind more like modules in the traditional sense. However, it does concern me that Meteor does not have an official testing framework yet.</w:t>
-      </w:r>
-    </w:p>
-    <w:p>
-      <w:pPr>
-        <w:pStyle w:val="Overskrift2"/>
-      </w:pPr>
-      <w:bookmarkStart w:id="133" w:name="_Toc378853169"/>
-      <w:r>
-        <w:t>Integration testing</w:t>
-      </w:r>
-      <w:bookmarkEnd w:id="133"/>
-    </w:p>
-    <w:p>
-      <w:r>
-        <w:t xml:space="preserve">In the previous section, I described the somewhat untraditional programming style introduced by </w:t>
-      </w:r>
-      <w:proofErr w:type="spellStart"/>
-      <w:r>
-        <w:t>Ebean</w:t>
-      </w:r>
-      <w:proofErr w:type="spellEnd"/>
-      <w:r>
-        <w:t xml:space="preserve"> in Play. Looking at all the helper classes and methods provided by Play to enable developers to easily test their </w:t>
-      </w:r>
-      <w:proofErr w:type="spellStart"/>
-      <w:r>
-        <w:t>Ebean</w:t>
-      </w:r>
-      <w:proofErr w:type="spellEnd"/>
-      <w:r>
-        <w:t xml:space="preserve"> classes, it quickly makes sense why they promote the use of </w:t>
-      </w:r>
-      <w:proofErr w:type="spellStart"/>
-      <w:r>
-        <w:t>Ebean</w:t>
-      </w:r>
-      <w:proofErr w:type="spellEnd"/>
-      <w:r>
-        <w:t>. Play easily allows you to write tests that runs towards a fake server using an in-memory database (</w:t>
-      </w:r>
-      <w:r>
-        <w:rPr>
-          <w:color w:val="FF0000"/>
-        </w:rPr>
-        <w:t xml:space="preserve">TODO: </w:t>
-      </w:r>
-      <w:proofErr w:type="spellStart"/>
-      <w:r>
-        <w:rPr>
-          <w:color w:val="FF0000"/>
-        </w:rPr>
-        <w:t>codelist</w:t>
-      </w:r>
-      <w:proofErr w:type="spellEnd"/>
-      <w:r>
-        <w:t xml:space="preserve">). </w:t>
-      </w:r>
-      <w:r>
-        <w:t xml:space="preserve">This kind of testing is integration testing, but since you use a fake server and a “fake” database, they are closer to actual unit tests. What I think Play tries to achieve is that you don’t </w:t>
-      </w:r>
-      <w:r>
-        <w:lastRenderedPageBreak/>
-        <w:t>really need another set of tests as those that run with the in-memory database covers what traditional integration tests aim to check</w:t>
-      </w:r>
-      <w:r>
-        <w:rPr>
-          <w:rStyle w:val="Fotnotereferanse"/>
-        </w:rPr>
-        <w:footnoteReference w:id="51"/>
-      </w:r>
-      <w:r>
-        <w:t>.</w:t>
-      </w:r>
-    </w:p>
-    <w:p>
-      <w:r>
-        <w:t xml:space="preserve">Lightstreamer, Socket.IO and SignalR are all straightforward, also when it comes to integration testing. Meteor on the other hand is a very interesting case. </w:t>
-      </w:r>
-      <w:r>
-        <w:t xml:space="preserve">Considering how tight every aspect of an Meteor app is coupled, integration testing is inevitable. </w:t>
-      </w:r>
-      <w:r>
-        <w:t xml:space="preserve">But, with no official testing framework, this is not the simplest of tasks with Meteor right now. There is a framework that can handle this scenario called </w:t>
-      </w:r>
-      <w:proofErr w:type="spellStart"/>
-      <w:r>
-        <w:t>Laika</w:t>
-      </w:r>
-      <w:proofErr w:type="spellEnd"/>
-      <w:r>
-        <w:t xml:space="preserve"> (</w:t>
-      </w:r>
-      <w:r>
-        <w:rPr>
-          <w:color w:val="FF0000"/>
-        </w:rPr>
-        <w:t>TODO: source</w:t>
-      </w:r>
-      <w:r>
-        <w:t>). Like Meteor, this does not support Windows, but from the examples, it seems to be a viable candidate for an official testing framework for Meteor. It is, at least, something that the developers should incorporate parts of when they actually get around to making one.</w:t>
-      </w:r>
-    </w:p>
-    <w:p>
-      <w:proofErr w:type="spellStart"/>
-      <w:r>
-        <w:t>Laika</w:t>
-      </w:r>
-      <w:proofErr w:type="spellEnd"/>
-      <w:r>
-        <w:t xml:space="preserve"> also covers the one thing that truly separates Meteor from any other web application framework I have ever encountered: the feature of providing the client with access to the database. However, this part is actually easier to test than the actual integration between application and database, but it requires the use of a real browser through functional testing as we shall see in the next section.</w:t>
-      </w:r>
-    </w:p>
-    <w:p>
-      <w:pPr>
-        <w:pStyle w:val="Overskrift2"/>
-      </w:pPr>
-      <w:bookmarkStart w:id="134" w:name="_Toc378853170"/>
-      <w:r>
-        <w:t>Functional testing</w:t>
-      </w:r>
-      <w:bookmarkEnd w:id="134"/>
-      <w:r>
-        <w:t xml:space="preserve"> </w:t>
-      </w:r>
-    </w:p>
-    <w:p>
-      <w:r>
-        <w:t xml:space="preserve">All the test applications have the exact same functionality, and while it could have been interesting to write functional tests in each programming language for the individual apps, it would also have been rather repetitive. Therefore, I chose to write a common test suite for all the test applications. Through this test suite, I was able to verify the functionality of each app, including the ability to broadcast data between multiple clients. The code can be reviewed at the thesis’ </w:t>
-      </w:r>
-      <w:proofErr w:type="spellStart"/>
-      <w:r>
-        <w:t>GitHub</w:t>
-      </w:r>
-      <w:proofErr w:type="spellEnd"/>
-      <w:r>
-        <w:t xml:space="preserve"> page (</w:t>
-      </w:r>
-      <w:r>
-        <w:rPr>
-          <w:color w:val="FF0000"/>
-        </w:rPr>
-        <w:t>TODO: source</w:t>
-      </w:r>
-      <w:r>
-        <w:t>).</w:t>
-      </w:r>
-    </w:p>
-    <w:p>
-      <w:r>
-        <w:t>However, there were some frameworks that also required some more testing. Play actually provides helpers to do functional tests. As with integration tests in Play, you can use an in-memory database when performing functional tests as well, which can be rather useful. It sounds really good, but my experience was that it did not work as it should.</w:t>
-      </w:r>
-    </w:p>
-    <w:p>
-      <w:r>
-        <w:t>The application utilizes an actor (</w:t>
-      </w:r>
-      <w:r>
-        <w:rPr>
-          <w:color w:val="FF0000"/>
-        </w:rPr>
-        <w:t xml:space="preserve">TODO: </w:t>
-      </w:r>
-      <w:proofErr w:type="spellStart"/>
-      <w:r>
-        <w:rPr>
-          <w:color w:val="FF0000"/>
-        </w:rPr>
-        <w:t>crossref</w:t>
-      </w:r>
-      <w:proofErr w:type="spellEnd"/>
-      <w:r>
-        <w:rPr>
-          <w:color w:val="FF0000"/>
-        </w:rPr>
-        <w:t xml:space="preserve"> or source</w:t>
-      </w:r>
-      <w:r>
-        <w:t xml:space="preserve">) to handle concurrency, and the only proper way to test this, is by a functional test. While my common test suite covers this nicely, it would be beneficial to use the method provided by Play itself when making a Play app. </w:t>
-      </w:r>
-      <w:r>
-        <w:t xml:space="preserve">Therefore, I tried to get a functional test up and running with Play using their utilities. This did not work due to some problem regarding the actor system. Sadly, I was unable to find the root cause of this problem. </w:t>
-      </w:r>
-      <w:r>
-        <w:lastRenderedPageBreak/>
-        <w:t xml:space="preserve">There was a bug report on Play’s </w:t>
-      </w:r>
-      <w:proofErr w:type="spellStart"/>
-      <w:r>
-        <w:t>GitHub</w:t>
-      </w:r>
-      <w:proofErr w:type="spellEnd"/>
-      <w:r>
-        <w:t xml:space="preserve"> page (</w:t>
-      </w:r>
-      <w:r>
-        <w:rPr>
-          <w:color w:val="FF0000"/>
-        </w:rPr>
-        <w:t>TODO: source</w:t>
-      </w:r>
-      <w:r>
-        <w:t>), but this was closed before the version I used was released.</w:t>
-      </w:r>
-    </w:p>
-    <w:p>
-      <w:r>
-        <w:t xml:space="preserve">Meteor is different from the other frameworks. Since I chose to use the bundled </w:t>
-      </w:r>
-      <w:proofErr w:type="spellStart"/>
-      <w:r>
-        <w:t>MongoDB</w:t>
-      </w:r>
-      <w:proofErr w:type="spellEnd"/>
-      <w:r>
-        <w:t xml:space="preserve"> (</w:t>
-      </w:r>
-      <w:r>
-        <w:rPr>
-          <w:color w:val="FF0000"/>
-        </w:rPr>
-        <w:t xml:space="preserve">TODO: </w:t>
-      </w:r>
-      <w:proofErr w:type="spellStart"/>
-      <w:r>
-        <w:rPr>
-          <w:color w:val="FF0000"/>
-        </w:rPr>
-        <w:t>crossref</w:t>
-      </w:r>
-      <w:proofErr w:type="spellEnd"/>
-      <w:r>
-        <w:t xml:space="preserve">), the common test suite was not applicable for this application (it depends on the </w:t>
-      </w:r>
-      <w:proofErr w:type="spellStart"/>
-      <w:r>
-        <w:t>MySql</w:t>
-      </w:r>
-      <w:proofErr w:type="spellEnd"/>
-      <w:r>
-        <w:t xml:space="preserve"> database). </w:t>
-      </w:r>
-      <w:r>
-        <w:t>Luckily, writing functional tests in JavaScript for Node.js isn’t all that different from writing one in Java with Maven. I therefore chose to write a separate test suite for the Meteor application.</w:t>
-      </w:r>
-    </w:p>
-    <w:p>
-      <w:pPr>
-        <w:pStyle w:val="Overskrift2"/>
-      </w:pPr>
-      <w:bookmarkStart w:id="135" w:name="_Toc378853171"/>
-      <w:r>
-        <w:t>Load testing</w:t>
-      </w:r>
-      <w:bookmarkEnd w:id="135"/>
-      <w:r>
-        <w:t xml:space="preserve"> </w:t>
-      </w:r>
-    </w:p>
-    <w:p>
-      <w:pPr>
-        <w:pStyle w:val="Overskrift2"/>
-      </w:pPr>
-      <w:bookmarkStart w:id="136" w:name="_Toc378853172"/>
-      <w:r>
-        <w:t>Di</w:t>
-      </w:r>
-      <w:r>
-        <w:t>s</w:t>
-      </w:r>
-      <w:r>
-        <w:t>cussion</w:t>
-      </w:r>
-      <w:bookmarkEnd w:id="136"/>
-    </w:p>
-    <w:p>
-      <w:pPr>
-        <w:rPr>
-          <w:b/>
-          <w:color w:val="FF0000"/>
-        </w:rPr>
-      </w:pPr>
-      <w:r>
-        <w:rPr>
-          <w:color w:val="FF0000"/>
-        </w:rPr>
-        <w:t>TODO: Gain of using frameworks?</w:t>
-      </w:r>
-      <w:r>
-        <w:rPr>
-          <w:color w:val="FF0000"/>
-        </w:rPr>
-        <w:br/>
-        <w:t>TODO: When to use real time?</w:t>
-      </w:r>
-      <w:r>
-        <w:rPr>
-          <w:color w:val="FF0000"/>
-        </w:rPr>
-        <w:br/>
-        <w:t xml:space="preserve">TODO: WS </w:t>
-      </w:r>
-      <w:proofErr w:type="spellStart"/>
-      <w:r>
-        <w:rPr>
-          <w:color w:val="FF0000"/>
-        </w:rPr>
-        <w:t>vs</w:t>
-      </w:r>
-      <w:proofErr w:type="spellEnd"/>
-      <w:r>
-        <w:rPr>
-          <w:color w:val="FF0000"/>
-        </w:rPr>
-        <w:t xml:space="preserve"> HTTP</w:t>
-      </w:r>
-    </w:p>
-    <w:p>
-      <w:pPr>
-        <w:pStyle w:val="Overskrift2"/>
-      </w:pPr>
-      <w:bookmarkStart w:id="137" w:name="_Toc378853173"/>
-      <w:r>
-        <w:t>Conclusion</w:t>
-      </w:r>
-      <w:bookmarkEnd w:id="137"/>
-    </w:p>
-    <w:p/>
-    <w:p/>
     <w:p/>
     <w:sectPr>
       <w:pgSz w:w="11906" w:h="16838" w:code="9"/>
@@ -23148,7 +21622,7 @@
             <w:rPr>
               <w:noProof/>
             </w:rPr>
-            <w:t>63</w:t>
+            <w:t>60</w:t>
           </w:r>
         </w:fldSimple>
       </w:p>
@@ -24308,133 +22782,6 @@
       <w:proofErr w:type="spellEnd"/>
       <w:r>
         <w:t xml:space="preserve"> you can store any kinds of objects in the database.</w:t>
-      </w:r>
-    </w:p>
-  </w:footnote>
-  <w:footnote w:id="46">
-    <w:p>
-      <w:pPr>
-        <w:pStyle w:val="Fotnotetekst"/>
-      </w:pPr>
-      <w:r>
-        <w:rPr>
-          <w:rStyle w:val="Fotnotereferanse"/>
-        </w:rPr>
-        <w:footnoteRef/>
-      </w:r>
-      <w:r>
-        <w:t xml:space="preserve"> </w:t>
-      </w:r>
-      <w:hyperlink r:id="rId22" w:history="1">
-        <w:r>
-          <w:rPr>
-            <w:rStyle w:val="Hyperkobling"/>
-          </w:rPr>
-          <w:t>www.knockoutjs.com</w:t>
-        </w:r>
-      </w:hyperlink>
-      <w:r>
-        <w:t xml:space="preserve"> </w:t>
-      </w:r>
-    </w:p>
-  </w:footnote>
-  <w:footnote w:id="47">
-    <w:p>
-      <w:pPr>
-        <w:pStyle w:val="Fotnotetekst"/>
-      </w:pPr>
-      <w:r>
-        <w:rPr>
-          <w:rStyle w:val="Fotnotereferanse"/>
-        </w:rPr>
-        <w:footnoteRef/>
-      </w:r>
-      <w:r>
-        <w:t xml:space="preserve"> </w:t>
-      </w:r>
-      <w:r>
-        <w:t>For instance a framework for .NET is natural to run on the Visual Studio Development Server.</w:t>
-      </w:r>
-    </w:p>
-  </w:footnote>
-  <w:footnote w:id="48">
-    <w:p>
-      <w:pPr>
-        <w:pStyle w:val="Fotnotetekst"/>
-      </w:pPr>
-      <w:r>
-        <w:rPr>
-          <w:rStyle w:val="Fotnotereferanse"/>
-        </w:rPr>
-        <w:footnoteRef/>
-      </w:r>
-      <w:r>
-        <w:t xml:space="preserve"> </w:t>
-      </w:r>
-      <w:hyperlink r:id="rId23" w:history="1">
-        <w:r>
-          <w:rPr>
-            <w:rStyle w:val="Hyperkobling"/>
-          </w:rPr>
-          <w:t>http://docs.seleniumhq.org/</w:t>
-        </w:r>
-      </w:hyperlink>
-    </w:p>
-  </w:footnote>
-  <w:footnote w:id="49">
-    <w:p>
-      <w:pPr>
-        <w:pStyle w:val="Fotnotetekst"/>
-      </w:pPr>
-      <w:r>
-        <w:rPr>
-          <w:rStyle w:val="Fotnotereferanse"/>
-        </w:rPr>
-        <w:footnoteRef/>
-      </w:r>
-      <w:r>
-        <w:t xml:space="preserve"> A unit can be either a</w:t>
-      </w:r>
-      <w:r>
-        <w:t xml:space="preserve"> module, class or just a single file, depending on language.</w:t>
-      </w:r>
-    </w:p>
-  </w:footnote>
-  <w:footnote w:id="50">
-    <w:p>
-      <w:pPr>
-        <w:pStyle w:val="Fotnotetekst"/>
-      </w:pPr>
-      <w:r>
-        <w:rPr>
-          <w:rStyle w:val="Fotnotereferanse"/>
-        </w:rPr>
-        <w:footnoteRef/>
-      </w:r>
-      <w:r>
-        <w:t xml:space="preserve"> Each file gets wrapped up l</w:t>
-      </w:r>
-      <w:r>
-        <w:t>ike a module, at least on the client when the app is running.</w:t>
-      </w:r>
-    </w:p>
-  </w:footnote>
-  <w:footnote w:id="51">
-    <w:p>
-      <w:pPr>
-        <w:pStyle w:val="Fotnotetekst"/>
-      </w:pPr>
-      <w:r>
-        <w:rPr>
-          <w:rStyle w:val="Fotnotereferanse"/>
-        </w:rPr>
-        <w:footnoteRef/>
-      </w:r>
-      <w:r>
-        <w:t xml:space="preserve"> An integration test traditionally tests y</w:t>
-      </w:r>
-      <w:r>
-        <w:t>our data layer, checking that database connection strings and queries are correct.</w:t>
       </w:r>
     </w:p>
   </w:footnote>
@@ -26002,6 +24349,7 @@
   <w:style w:type="character" w:default="1" w:styleId="Standardskriftforavsnitt">
     <w:name w:val="Default Paragraph Font"/>
     <w:uiPriority w:val="1"/>
+    <w:semiHidden/>
     <w:unhideWhenUsed/>
   </w:style>
   <w:style w:type="table" w:default="1" w:styleId="Vanligtabell">
@@ -26799,7 +25147,7 @@
 </file>
 
 <file path=customXml/itemProps1.xml><?xml version="1.0" encoding="utf-8"?>
-<ds:datastoreItem xmlns:ds="http://schemas.openxmlformats.org/officeDocument/2006/customXml" ds:itemID="{A1582867-125A-4D53-9591-00CFD94E1F41}">
+<ds:datastoreItem xmlns:ds="http://schemas.openxmlformats.org/officeDocument/2006/customXml" ds:itemID="{C1EF7562-21CE-4CE7-8A7A-1298A5631D57}">
   <ds:schemaRefs>
     <ds:schemaRef ds:uri="http://schemas.openxmlformats.org/officeDocument/2006/bibliography"/>
   </ds:schemaRefs>

</xml_diff>

<commit_message>
Made a very rough disp
</commit_message>
<xml_diff>
--- a/Thesis/Workingdoc(no pics or crossrefs).docx
+++ b/Thesis/Workingdoc(no pics or crossrefs).docx
@@ -90,8 +90,11 @@
       <w:sdtPr>
         <w:rPr>
           <w:rFonts w:asciiTheme="minorHAnsi" w:eastAsiaTheme="minorHAnsi" w:hAnsiTheme="minorHAnsi" w:cstheme="minorBidi"/>
+          <w:b w:val="0"/>
+          <w:bCs w:val="0"/>
           <w:sz w:val="22"/>
           <w:szCs w:val="22"/>
+          <w:lang w:val="en-US"/>
         </w:rPr>
         <w:id w:val="1834354"/>
         <w:docPartObj>
@@ -102,10 +105,7 @@
       <w:sdtEndPr>
         <w:rPr>
           <w:rFonts w:ascii="Georgia" w:hAnsi="Georgia"/>
-          <w:b w:val="0"/>
-          <w:bCs w:val="0"/>
           <w:sz w:val="24"/>
-          <w:lang w:val="en-US"/>
         </w:rPr>
       </w:sdtEndPr>
       <w:sdtContent>
@@ -13248,15 +13248,155 @@
     </w:p>
     <w:p>
       <w:pPr>
+        <w:pStyle w:val="Overskrift1"/>
+        <w:rPr>
+          <w:lang w:val="en-US"/>
+        </w:rPr>
+      </w:pPr>
+      <w:bookmarkStart w:id="32" w:name="_Toc381131862"/>
+      <w:r>
+        <w:rPr>
+          <w:lang w:val="en-US"/>
+        </w:rPr>
+        <w:lastRenderedPageBreak/>
+        <w:t>Frameworks for real-time web applications</w:t>
+      </w:r>
+      <w:bookmarkEnd w:id="32"/>
+    </w:p>
+    <w:p>
+      <w:pPr>
         <w:pStyle w:val="Overskrift2"/>
       </w:pPr>
-      <w:bookmarkStart w:id="32" w:name="_Toc381131862"/>
-      <w:r>
-        <w:t>Frameworks for real-time web applications</w:t>
-      </w:r>
-      <w:bookmarkEnd w:id="32"/>
-    </w:p>
-    <w:p/>
+      <w:r>
+        <w:t>SignalR</w:t>
+      </w:r>
+    </w:p>
+    <w:p>
+      <w:pPr>
+        <w:pStyle w:val="Overskrift2"/>
+      </w:pPr>
+      <w:r>
+        <w:t>Socket.IO</w:t>
+      </w:r>
+    </w:p>
+    <w:p>
+      <w:pPr>
+        <w:pStyle w:val="Overskrift2"/>
+      </w:pPr>
+      <w:r>
+        <w:t>Atmosphere</w:t>
+      </w:r>
+    </w:p>
+    <w:p>
+      <w:pPr>
+        <w:pStyle w:val="Overskrift2"/>
+      </w:pPr>
+      <w:r>
+        <w:t>Sails</w:t>
+      </w:r>
+    </w:p>
+    <w:p>
+      <w:pPr>
+        <w:pStyle w:val="Overskrift2"/>
+      </w:pPr>
+      <w:r>
+        <w:t>Play Framework</w:t>
+      </w:r>
+    </w:p>
+    <w:p>
+      <w:pPr>
+        <w:pStyle w:val="Overskrift2"/>
+      </w:pPr>
+      <w:proofErr w:type="spellStart"/>
+      <w:r>
+        <w:t>SockJS</w:t>
+      </w:r>
+      <w:proofErr w:type="spellEnd"/>
+    </w:p>
+    <w:p>
+      <w:pPr>
+        <w:pStyle w:val="Overskrift2"/>
+      </w:pPr>
+      <w:r>
+        <w:t>Meteor</w:t>
+      </w:r>
+    </w:p>
+    <w:p>
+      <w:pPr>
+        <w:pStyle w:val="Overskrift2"/>
+      </w:pPr>
+      <w:r>
+        <w:t>Lightstreamer</w:t>
+      </w:r>
+    </w:p>
+    <w:p>
+      <w:pPr>
+        <w:pStyle w:val="Overskrift2"/>
+      </w:pPr>
+      <w:r>
+        <w:t>Planet Framework</w:t>
+      </w:r>
+    </w:p>
+    <w:p>
+      <w:pPr>
+        <w:pStyle w:val="Overskrift2"/>
+      </w:pPr>
+      <w:proofErr w:type="spellStart"/>
+      <w:r>
+        <w:t>Netty</w:t>
+      </w:r>
+      <w:proofErr w:type="spellEnd"/>
+    </w:p>
+    <w:p>
+      <w:pPr>
+        <w:pStyle w:val="Overskrift1"/>
+      </w:pPr>
+      <w:r>
+        <w:t>Servers</w:t>
+      </w:r>
+    </w:p>
+    <w:p>
+      <w:pPr>
+        <w:pStyle w:val="Overskrift2"/>
+        <w:rPr>
+          <w:lang w:val="nb-NO"/>
+        </w:rPr>
+      </w:pPr>
+      <w:r>
+        <w:rPr>
+          <w:lang w:val="nb-NO"/>
+        </w:rPr>
+        <w:t>.NET</w:t>
+      </w:r>
+    </w:p>
+    <w:p>
+      <w:pPr>
+        <w:pStyle w:val="Overskrift2"/>
+        <w:rPr>
+          <w:lang w:val="nb-NO"/>
+        </w:rPr>
+      </w:pPr>
+      <w:r>
+        <w:rPr>
+          <w:lang w:val="nb-NO"/>
+        </w:rPr>
+        <w:t>Java</w:t>
+      </w:r>
+    </w:p>
+    <w:p>
+      <w:pPr>
+        <w:pStyle w:val="Overskrift2"/>
+        <w:rPr>
+          <w:lang w:val="nb-NO"/>
+        </w:rPr>
+      </w:pPr>
+      <w:r>
+        <w:rPr>
+          <w:lang w:val="nb-NO"/>
+        </w:rPr>
+        <w:t>JavaScript</w:t>
+      </w:r>
+    </w:p>
     <w:p>
       <w:pPr>
         <w:jc w:val="left"/>
@@ -14972,20 +15112,35 @@
     </w:p>
     <w:p>
       <w:pPr>
+        <w:pStyle w:val="Overskrift1"/>
+        <w:rPr>
+          <w:lang w:val="en-US"/>
+        </w:rPr>
+      </w:pPr>
+      <w:bookmarkStart w:id="59" w:name="_Toc381131889"/>
+      <w:r>
+        <w:rPr>
+          <w:lang w:val="en-US"/>
+        </w:rPr>
+        <w:t xml:space="preserve">Results– </w:t>
+      </w:r>
+      <w:r>
+        <w:rPr>
+          <w:color w:val="FF0000"/>
+          <w:lang w:val="en-US"/>
+        </w:rPr>
+        <w:t>TODO: Rewrite from here</w:t>
+      </w:r>
+    </w:p>
+    <w:p>
+      <w:pPr>
         <w:pStyle w:val="Overskrift2"/>
       </w:pPr>
-      <w:bookmarkStart w:id="59" w:name="_Toc381131889"/>
       <w:r>
         <w:t>Socket.IO</w:t>
       </w:r>
       <w:r>
-        <w:t xml:space="preserve"> – </w:t>
-      </w:r>
-      <w:r>
-        <w:rPr>
-          <w:color w:val="FF0000"/>
-        </w:rPr>
-        <w:t>TODO: Rewrite from here</w:t>
+        <w:t xml:space="preserve"> </w:t>
       </w:r>
       <w:bookmarkEnd w:id="59"/>
     </w:p>
@@ -20638,13 +20793,512 @@
       <w:pPr>
         <w:pStyle w:val="Overskrift1"/>
       </w:pPr>
-      <w:bookmarkStart w:id="114" w:name="_Toc381131944"/>
+      <w:proofErr w:type="spellStart"/>
       <w:r>
         <w:lastRenderedPageBreak/>
-        <w:t>First!</w:t>
-      </w:r>
-      <w:bookmarkEnd w:id="114"/>
-    </w:p>
+        <w:t>Methodology</w:t>
+      </w:r>
+      <w:proofErr w:type="spellEnd"/>
+    </w:p>
+    <w:p>
+      <w:pPr>
+        <w:pStyle w:val="Listeavsnitt"/>
+        <w:numPr>
+          <w:ilvl w:val="0"/>
+          <w:numId w:val="11"/>
+        </w:numPr>
+      </w:pPr>
+      <w:r>
+        <w:t>Each framework from part 1 w</w:t>
+      </w:r>
+      <w:r>
+        <w:t>ill undergo load testing to determine:</w:t>
+      </w:r>
+    </w:p>
+    <w:p>
+      <w:pPr>
+        <w:pStyle w:val="Listeavsnitt"/>
+        <w:numPr>
+          <w:ilvl w:val="1"/>
+          <w:numId w:val="11"/>
+        </w:numPr>
+      </w:pPr>
+      <w:r>
+        <w:t>Which framework has the best performance</w:t>
+      </w:r>
+    </w:p>
+    <w:p>
+      <w:pPr>
+        <w:pStyle w:val="Listeavsnitt"/>
+        <w:numPr>
+          <w:ilvl w:val="1"/>
+          <w:numId w:val="11"/>
+        </w:numPr>
+      </w:pPr>
+      <w:r>
+        <w:t>Is WebSockets really that much better than HTTP?</w:t>
+      </w:r>
+    </w:p>
+    <w:p>
+      <w:pPr>
+        <w:pStyle w:val="Overskrift2"/>
+      </w:pPr>
+      <w:r>
+        <w:t>Test scenario</w:t>
+      </w:r>
+    </w:p>
+    <w:p>
+      <w:pPr>
+        <w:pStyle w:val="Listeavsnitt"/>
+        <w:numPr>
+          <w:ilvl w:val="0"/>
+          <w:numId w:val="11"/>
+        </w:numPr>
+      </w:pPr>
+      <w:r>
+        <w:t>Describe how the tests will be performed in a general way</w:t>
+      </w:r>
+    </w:p>
+    <w:p>
+      <w:pPr>
+        <w:pStyle w:val="Listeavsnitt"/>
+        <w:numPr>
+          <w:ilvl w:val="1"/>
+          <w:numId w:val="11"/>
+        </w:numPr>
+      </w:pPr>
+      <w:r>
+        <w:t>A number of clients sending messages to a server</w:t>
+      </w:r>
+    </w:p>
+    <w:p>
+      <w:pPr>
+        <w:pStyle w:val="Listeavsnitt"/>
+        <w:numPr>
+          <w:ilvl w:val="2"/>
+          <w:numId w:val="11"/>
+        </w:numPr>
+      </w:pPr>
+      <w:r>
+        <w:t xml:space="preserve">Describe message flow: </w:t>
+      </w:r>
+      <w:proofErr w:type="spellStart"/>
+      <w:r>
+        <w:t>initTest</w:t>
+      </w:r>
+      <w:proofErr w:type="spellEnd"/>
+      <w:r>
+        <w:t xml:space="preserve"> -&gt; </w:t>
+      </w:r>
+      <w:proofErr w:type="spellStart"/>
+      <w:r>
+        <w:t>initTest</w:t>
+      </w:r>
+      <w:proofErr w:type="spellEnd"/>
+      <w:r>
+        <w:t xml:space="preserve"> -&gt; broadcast…</w:t>
+      </w:r>
+    </w:p>
+    <w:p>
+      <w:pPr>
+        <w:pStyle w:val="Listeavsnitt"/>
+        <w:numPr>
+          <w:ilvl w:val="1"/>
+          <w:numId w:val="11"/>
+        </w:numPr>
+      </w:pPr>
+      <w:r>
+        <w:t>Describe what data will be recorded and how.</w:t>
+      </w:r>
+    </w:p>
+    <w:p>
+      <w:pPr>
+        <w:pStyle w:val="Overskrift2"/>
+      </w:pPr>
+      <w:r>
+        <w:t>Test data</w:t>
+      </w:r>
+    </w:p>
+    <w:p>
+      <w:pPr>
+        <w:pStyle w:val="Listeavsnitt"/>
+        <w:numPr>
+          <w:ilvl w:val="0"/>
+          <w:numId w:val="11"/>
+        </w:numPr>
+      </w:pPr>
+      <w:r>
+        <w:t>Describe what data to collect and how.</w:t>
+      </w:r>
+    </w:p>
+    <w:p>
+      <w:pPr>
+        <w:pStyle w:val="Listeavsnitt"/>
+        <w:numPr>
+          <w:ilvl w:val="0"/>
+          <w:numId w:val="11"/>
+        </w:numPr>
+      </w:pPr>
+      <w:r>
+        <w:t>Speak of tools in a general matter.</w:t>
+      </w:r>
+    </w:p>
+    <w:p>
+      <w:pPr>
+        <w:pStyle w:val="Overskrift2"/>
+      </w:pPr>
+      <w:r>
+        <w:t>Test setup</w:t>
+      </w:r>
+    </w:p>
+    <w:p>
+      <w:pPr>
+        <w:pStyle w:val="Listeavsnitt"/>
+        <w:numPr>
+          <w:ilvl w:val="0"/>
+          <w:numId w:val="11"/>
+        </w:numPr>
+      </w:pPr>
+      <w:r>
+        <w:t>Discuss different possibilities of test setups.</w:t>
+      </w:r>
+    </w:p>
+    <w:p>
+      <w:pPr>
+        <w:pStyle w:val="Listeavsnitt"/>
+        <w:numPr>
+          <w:ilvl w:val="1"/>
+          <w:numId w:val="11"/>
+        </w:numPr>
+      </w:pPr>
+      <w:r>
+        <w:t>Using console clients</w:t>
+      </w:r>
+    </w:p>
+    <w:p>
+      <w:pPr>
+        <w:pStyle w:val="Listeavsnitt"/>
+        <w:numPr>
+          <w:ilvl w:val="2"/>
+          <w:numId w:val="11"/>
+        </w:numPr>
+      </w:pPr>
+      <w:r>
+        <w:t>Write different for each protocol and framework possibly.</w:t>
+      </w:r>
+    </w:p>
+    <w:p>
+      <w:pPr>
+        <w:pStyle w:val="Listeavsnitt"/>
+        <w:numPr>
+          <w:ilvl w:val="1"/>
+          <w:numId w:val="11"/>
+        </w:numPr>
+      </w:pPr>
+      <w:r>
+        <w:t>Using headless browsers</w:t>
+      </w:r>
+    </w:p>
+    <w:p>
+      <w:pPr>
+        <w:pStyle w:val="Listeavsnitt"/>
+        <w:numPr>
+          <w:ilvl w:val="2"/>
+          <w:numId w:val="11"/>
+        </w:numPr>
+      </w:pPr>
+      <w:r>
+        <w:t>Phantom not supporting WS</w:t>
+      </w:r>
+    </w:p>
+    <w:p>
+      <w:pPr>
+        <w:pStyle w:val="Listeavsnitt"/>
+        <w:numPr>
+          <w:ilvl w:val="2"/>
+          <w:numId w:val="11"/>
+        </w:numPr>
+      </w:pPr>
+      <w:proofErr w:type="spellStart"/>
+      <w:r>
+        <w:t>Slimer</w:t>
+      </w:r>
+      <w:proofErr w:type="spellEnd"/>
+      <w:r>
+        <w:t xml:space="preserve"> does, but is not fully headless and immature.</w:t>
+      </w:r>
+    </w:p>
+    <w:p>
+      <w:pPr>
+        <w:pStyle w:val="Listeavsnitt"/>
+        <w:numPr>
+          <w:ilvl w:val="1"/>
+          <w:numId w:val="11"/>
+        </w:numPr>
+      </w:pPr>
+      <w:r>
+        <w:t>Using real browsers.</w:t>
+      </w:r>
+    </w:p>
+    <w:p>
+      <w:pPr>
+        <w:pStyle w:val="Listeavsnitt"/>
+        <w:numPr>
+          <w:ilvl w:val="0"/>
+          <w:numId w:val="11"/>
+        </w:numPr>
+      </w:pPr>
+      <w:r>
+        <w:t>Describe the application</w:t>
+      </w:r>
+    </w:p>
+    <w:p>
+      <w:pPr>
+        <w:pStyle w:val="Listeavsnitt"/>
+        <w:numPr>
+          <w:ilvl w:val="1"/>
+          <w:numId w:val="11"/>
+        </w:numPr>
+      </w:pPr>
+      <w:r>
+        <w:t>Shared code</w:t>
+      </w:r>
+    </w:p>
+    <w:p>
+      <w:pPr>
+        <w:pStyle w:val="Listeavsnitt"/>
+        <w:numPr>
+          <w:ilvl w:val="1"/>
+          <w:numId w:val="11"/>
+        </w:numPr>
+      </w:pPr>
+      <w:proofErr w:type="spellStart"/>
+      <w:r>
+        <w:t>Reimplemented</w:t>
+      </w:r>
+      <w:proofErr w:type="spellEnd"/>
+      <w:r>
+        <w:t xml:space="preserve"> code (hub and monitor)</w:t>
+      </w:r>
+    </w:p>
+    <w:p>
+      <w:pPr>
+        <w:pStyle w:val="Listeavsnitt"/>
+        <w:numPr>
+          <w:ilvl w:val="1"/>
+          <w:numId w:val="11"/>
+        </w:numPr>
+      </w:pPr>
+      <w:r>
+        <w:t>Framework specific code (like JSONHelper.java)</w:t>
+      </w:r>
+    </w:p>
+    <w:p>
+      <w:pPr>
+        <w:pStyle w:val="Overskrift2"/>
+      </w:pPr>
+      <w:r>
+        <w:lastRenderedPageBreak/>
+        <w:t>Choice of setup</w:t>
+      </w:r>
+    </w:p>
+    <w:p>
+      <w:pPr>
+        <w:pStyle w:val="Overskrift2"/>
+      </w:pPr>
+      <w:r>
+        <w:t>Monitoring network traffic</w:t>
+      </w:r>
+    </w:p>
+    <w:p>
+      <w:pPr>
+        <w:pStyle w:val="Overskrift2"/>
+      </w:pPr>
+      <w:r>
+        <w:t>Monitoring of processor</w:t>
+      </w:r>
+    </w:p>
+    <w:p>
+      <w:pPr>
+        <w:pStyle w:val="Overskrift2"/>
+      </w:pPr>
+      <w:r>
+        <w:t>Monitoring of memory usage</w:t>
+      </w:r>
+    </w:p>
+    <w:p>
+      <w:pPr>
+        <w:pStyle w:val="Overskrift2"/>
+      </w:pPr>
+      <w:r>
+        <w:t>Limitations</w:t>
+      </w:r>
+    </w:p>
+    <w:p>
+      <w:pPr>
+        <w:pStyle w:val="Overskrift1"/>
+        <w:rPr>
+          <w:szCs w:val="36"/>
+          <w:lang w:val="en-US"/>
+        </w:rPr>
+      </w:pPr>
+      <w:r>
+        <w:rPr>
+          <w:szCs w:val="36"/>
+          <w:lang w:val="en-US"/>
+        </w:rPr>
+        <w:t>Result</w:t>
+      </w:r>
+      <w:r>
+        <w:rPr>
+          <w:szCs w:val="36"/>
+          <w:lang w:val="en-US"/>
+        </w:rPr>
+        <w:t>s</w:t>
+      </w:r>
+    </w:p>
+    <w:p>
+      <w:pPr>
+        <w:pStyle w:val="Overskrift2"/>
+      </w:pPr>
+      <w:r>
+        <w:t>Messages sent from clients</w:t>
+      </w:r>
+    </w:p>
+    <w:p>
+      <w:pPr>
+        <w:pStyle w:val="Overskrift2"/>
+      </w:pPr>
+      <w:r>
+        <w:t>Messages received at server</w:t>
+      </w:r>
+    </w:p>
+    <w:p>
+      <w:pPr>
+        <w:pStyle w:val="Overskrift2"/>
+      </w:pPr>
+      <w:r>
+        <w:t>Messages sent from server</w:t>
+      </w:r>
+    </w:p>
+    <w:p>
+      <w:pPr>
+        <w:pStyle w:val="Overskrift2"/>
+      </w:pPr>
+      <w:r>
+        <w:t>Average latency</w:t>
+      </w:r>
+    </w:p>
+    <w:p>
+      <w:pPr>
+        <w:pStyle w:val="Overskrift3"/>
+      </w:pPr>
+      <w:r>
+        <w:t>WebSockets</w:t>
+      </w:r>
+    </w:p>
+    <w:p>
+      <w:pPr>
+        <w:pStyle w:val="Overskrift3"/>
+      </w:pPr>
+      <w:r>
+        <w:t>Server Sent Events</w:t>
+      </w:r>
+    </w:p>
+    <w:p>
+      <w:pPr>
+        <w:pStyle w:val="Overskrift3"/>
+      </w:pPr>
+      <w:r>
+        <w:t>Http-Streaming</w:t>
+      </w:r>
+    </w:p>
+    <w:p>
+      <w:pPr>
+        <w:pStyle w:val="Overskrift3"/>
+      </w:pPr>
+      <w:r>
+        <w:t>Long-Polling</w:t>
+      </w:r>
+    </w:p>
+    <w:p>
+      <w:pPr>
+        <w:pStyle w:val="Overskrift3"/>
+      </w:pPr>
+      <w:r>
+        <w:t>Polling</w:t>
+      </w:r>
+    </w:p>
+    <w:p>
+      <w:pPr>
+        <w:pStyle w:val="Overskrift2"/>
+      </w:pPr>
+      <w:r>
+        <w:t>Median processor usage</w:t>
+      </w:r>
+    </w:p>
+    <w:p>
+      <w:pPr>
+        <w:pStyle w:val="Overskrift2"/>
+      </w:pPr>
+      <w:r>
+        <w:t>Peak memory usage</w:t>
+      </w:r>
+    </w:p>
+    <w:p>
+      <w:pPr>
+        <w:pStyle w:val="Overskrift2"/>
+      </w:pPr>
+      <w:r>
+        <w:t>Bytes sent/received</w:t>
+      </w:r>
+    </w:p>
+    <w:p>
+      <w:pPr>
+        <w:pStyle w:val="Overskrift1"/>
+        <w:rPr>
+          <w:lang w:val="en-US"/>
+        </w:rPr>
+      </w:pPr>
+      <w:r>
+        <w:rPr>
+          <w:lang w:val="en-US"/>
+        </w:rPr>
+        <w:t>Ana</w:t>
+      </w:r>
+      <w:r>
+        <w:rPr>
+          <w:lang w:val="en-US"/>
+        </w:rPr>
+        <w:t xml:space="preserve">lysis </w:t>
+      </w:r>
+    </w:p>
+    <w:p>
+      <w:pPr>
+        <w:pStyle w:val="Overskrift2"/>
+      </w:pPr>
+      <w:r>
+        <w:t>Transports effect on latency</w:t>
+      </w:r>
+    </w:p>
+    <w:p>
+      <w:pPr>
+        <w:pStyle w:val="Overskrift2"/>
+      </w:pPr>
+      <w:r>
+        <w:t>Transports effect on machine resources</w:t>
+      </w:r>
+    </w:p>
+    <w:p>
+      <w:pPr>
+        <w:pStyle w:val="Overskrift2"/>
+      </w:pPr>
+      <w:r>
+        <w:t>Transports effect on network traffic</w:t>
+      </w:r>
+    </w:p>
+    <w:p/>
+    <w:p/>
     <w:p>
       <w:pPr>
         <w:rPr>
@@ -20694,48 +21348,59 @@
     <w:p>
       <w:pPr>
         <w:pStyle w:val="Overskrift1"/>
-      </w:pPr>
-      <w:bookmarkStart w:id="115" w:name="_Toc381131945"/>
-      <w:r>
+        <w:rPr>
+          <w:lang w:val="en-US"/>
+        </w:rPr>
+      </w:pPr>
+      <w:r>
+        <w:rPr>
+          <w:lang w:val="en-US"/>
+        </w:rPr>
         <w:lastRenderedPageBreak/>
-        <w:t>Part 1</w:t>
-      </w:r>
+        <w:t>Frameworks</w:t>
+      </w:r>
+    </w:p>
+    <w:p>
+      <w:pPr>
+        <w:pStyle w:val="Overskrift1"/>
+        <w:rPr>
+          <w:lang w:val="en-US"/>
+        </w:rPr>
+      </w:pPr>
+      <w:r>
+        <w:rPr>
+          <w:lang w:val="en-US"/>
+        </w:rPr>
+        <w:t>WebSockets or HTTP?</w:t>
+      </w:r>
+    </w:p>
+    <w:p>
+      <w:pPr>
+        <w:pStyle w:val="Overskrift1"/>
+        <w:rPr>
+          <w:lang w:val="en-US"/>
+        </w:rPr>
+      </w:pPr>
+      <w:bookmarkStart w:id="114" w:name="_Toc381131947"/>
+      <w:r>
+        <w:rPr>
+          <w:lang w:val="en-US"/>
+        </w:rPr>
+        <w:t>Further work</w:t>
+      </w:r>
+      <w:bookmarkEnd w:id="114"/>
+    </w:p>
+    <w:p>
+      <w:pPr>
+        <w:jc w:val="left"/>
+      </w:pPr>
+      <w:r>
+        <w:br w:type="page"/>
+      </w:r>
+    </w:p>
+    <w:p>
+      <w:bookmarkStart w:id="115" w:name="_Toc381131948"/>
       <w:bookmarkEnd w:id="115"/>
-    </w:p>
-    <w:p>
-      <w:pPr>
-        <w:pStyle w:val="Overskrift1"/>
-      </w:pPr>
-      <w:bookmarkStart w:id="116" w:name="_Toc381131946"/>
-      <w:r>
-        <w:t>Part 2</w:t>
-      </w:r>
-      <w:bookmarkEnd w:id="116"/>
-    </w:p>
-    <w:p>
-      <w:pPr>
-        <w:pStyle w:val="Overskrift1"/>
-      </w:pPr>
-      <w:bookmarkStart w:id="117" w:name="_Toc381131947"/>
-      <w:r>
-        <w:t>Further work</w:t>
-      </w:r>
-      <w:bookmarkEnd w:id="117"/>
-    </w:p>
-    <w:p>
-      <w:pPr>
-        <w:jc w:val="left"/>
-      </w:pPr>
-      <w:r>
-        <w:br w:type="page"/>
-      </w:r>
-    </w:p>
-    <w:p>
-      <w:pPr>
-        <w:pStyle w:val="Overskrift1"/>
-      </w:pPr>
-      <w:bookmarkStart w:id="118" w:name="_Toc381131948"/>
-      <w:bookmarkEnd w:id="118"/>
     </w:p>
     <w:p/>
     <w:p/>
@@ -20786,11 +21451,8 @@
       </w:r>
     </w:p>
     <w:p>
-      <w:pPr>
-        <w:pStyle w:val="Overskrift1"/>
-      </w:pPr>
-      <w:bookmarkStart w:id="119" w:name="_Toc381131949"/>
-      <w:bookmarkEnd w:id="119"/>
+      <w:bookmarkStart w:id="116" w:name="_Toc381131949"/>
+      <w:bookmarkEnd w:id="116"/>
     </w:p>
     <w:p/>
     <w:p/>
@@ -20804,93 +21466,39 @@
     <w:p/>
     <w:p>
       <w:pPr>
+        <w:pStyle w:val="Inndeling"/>
+      </w:pPr>
+      <w:bookmarkStart w:id="117" w:name="_Toc381131950"/>
+      <w:r>
+        <w:t>Appendix</w:t>
+      </w:r>
+      <w:bookmarkEnd w:id="117"/>
+      <w:r>
+        <w:br w:type="page"/>
+      </w:r>
+    </w:p>
+    <w:p>
+      <w:pPr>
         <w:pStyle w:val="Overskrift1"/>
-      </w:pPr>
-      <w:bookmarkStart w:id="120" w:name="_Toc381131950"/>
-      <w:r>
-        <w:t>Appendix</w:t>
-      </w:r>
-      <w:bookmarkEnd w:id="120"/>
-      <w:r>
-        <w:br w:type="page"/>
-      </w:r>
-    </w:p>
-    <w:p>
-      <w:pPr>
-        <w:rPr>
-          <w:color w:val="FF0000"/>
-        </w:rPr>
-      </w:pPr>
-      <w:r>
-        <w:rPr>
-          <w:color w:val="FF0000"/>
-        </w:rPr>
-        <w:lastRenderedPageBreak/>
-        <w:t>TODO: remove all below this point</w:t>
-      </w:r>
-    </w:p>
-    <w:p>
-      <w:pPr>
-        <w:rPr>
-          <w:rFonts w:eastAsiaTheme="majorEastAsia" w:cstheme="majorBidi"/>
-          <w:sz w:val="32"/>
-          <w:szCs w:val="26"/>
-        </w:rPr>
-      </w:pPr>
-      <w:r>
-        <w:br w:type="page"/>
-      </w:r>
-    </w:p>
-    <w:p>
-      <w:pPr>
-        <w:pStyle w:val="Overskrift2"/>
         <w:numPr>
           <w:ilvl w:val="0"/>
           <w:numId w:val="0"/>
         </w:numPr>
-        <w:ind w:left="641" w:hanging="641"/>
-      </w:pPr>
-      <w:r>
+        <w:ind w:left="709" w:hanging="709"/>
+        <w:rPr>
+          <w:rFonts w:eastAsiaTheme="minorHAnsi"/>
+          <w:lang w:val="en-US"/>
+        </w:rPr>
+      </w:pPr>
+      <w:r>
+        <w:rPr>
+          <w:rFonts w:eastAsiaTheme="minorHAnsi"/>
+          <w:lang w:val="en-US"/>
+        </w:rPr>
         <w:lastRenderedPageBreak/>
-        <w:br/>
-      </w:r>
-    </w:p>
-    <w:p>
-      <w:pPr>
-        <w:pStyle w:val="Overskrift3"/>
-      </w:pPr>
-      <w:bookmarkStart w:id="121" w:name="_Toc381131951"/>
-      <w:r>
-        <w:t>Choice of server</w:t>
-      </w:r>
-      <w:r>
-        <w:t xml:space="preserve"> – Part 2</w:t>
-      </w:r>
-      <w:bookmarkEnd w:id="121"/>
-    </w:p>
-    <w:p>
-      <w:r>
-        <w:t>Running each application locally has both pros and cons. The pros are that I will eliminate potential lag caused by network traffic, and thereby ensuring the experience to be equal to using an external server under optimal conditions. Using a server locally also usually requires little or no configuration, which minimizes the probability of errors due to wrong configuration. On the other hand, running externally would ensure that all available recourses (RAM and CPU) are used solemnly by the server. This does not matter that much to the development of the test application, but it may impact performance tests. I will therefore reconsider server for these (</w:t>
-      </w:r>
-      <w:r>
-        <w:rPr>
-          <w:color w:val="FF0000"/>
-        </w:rPr>
-        <w:t>TODO: reconsider</w:t>
-      </w:r>
-      <w:r>
-        <w:t>).</w:t>
-      </w:r>
-    </w:p>
-    <w:p>
-      <w:r>
-        <w:t xml:space="preserve">the beginning. For some of the frameworks in this thesis, that has been the case, but for others it really hasn’t. </w:t>
-      </w:r>
-      <w:r>
-        <w:t>The main focus in this chapter will therefore be on the frameworks that I feel have certain shortcomings when it comes to testing.</w:t>
-      </w:r>
-    </w:p>
-    <w:p/>
+        <w:t>Appendix A</w:t>
+      </w:r>
+    </w:p>
     <w:sectPr>
       <w:pgSz w:w="11906" w:h="16838" w:code="9"/>
       <w:pgMar w:top="1418" w:right="1418" w:bottom="1418" w:left="1418" w:header="709" w:footer="709" w:gutter="0"/>
@@ -20943,7 +21551,7 @@
             <w:rPr>
               <w:noProof/>
             </w:rPr>
-            <w:t>iv</w:t>
+            <w:t>60</w:t>
           </w:r>
         </w:fldSimple>
       </w:p>
@@ -22797,6 +23405,119 @@
     </w:lvl>
   </w:abstractNum>
   <w:abstractNum w:abstractNumId="5">
+    <w:nsid w:val="4E584DE2"/>
+    <w:multiLevelType w:val="hybridMultilevel"/>
+    <w:tmpl w:val="E7646430"/>
+    <w:lvl w:ilvl="0" w:tplc="04140001">
+      <w:start w:val="1"/>
+      <w:numFmt w:val="bullet"/>
+      <w:lvlText w:val=""/>
+      <w:lvlJc w:val="left"/>
+      <w:pPr>
+        <w:ind w:left="720" w:hanging="360"/>
+      </w:pPr>
+      <w:rPr>
+        <w:rFonts w:ascii="Symbol" w:hAnsi="Symbol" w:hint="default"/>
+      </w:rPr>
+    </w:lvl>
+    <w:lvl w:ilvl="1" w:tplc="04140003">
+      <w:start w:val="1"/>
+      <w:numFmt w:val="bullet"/>
+      <w:lvlText w:val="o"/>
+      <w:lvlJc w:val="left"/>
+      <w:pPr>
+        <w:ind w:left="1440" w:hanging="360"/>
+      </w:pPr>
+      <w:rPr>
+        <w:rFonts w:ascii="Courier New" w:hAnsi="Courier New" w:cs="Courier New" w:hint="default"/>
+      </w:rPr>
+    </w:lvl>
+    <w:lvl w:ilvl="2" w:tplc="04140005">
+      <w:start w:val="1"/>
+      <w:numFmt w:val="bullet"/>
+      <w:lvlText w:val=""/>
+      <w:lvlJc w:val="left"/>
+      <w:pPr>
+        <w:ind w:left="2160" w:hanging="360"/>
+      </w:pPr>
+      <w:rPr>
+        <w:rFonts w:ascii="Wingdings" w:hAnsi="Wingdings" w:hint="default"/>
+      </w:rPr>
+    </w:lvl>
+    <w:lvl w:ilvl="3" w:tplc="04140001" w:tentative="1">
+      <w:start w:val="1"/>
+      <w:numFmt w:val="bullet"/>
+      <w:lvlText w:val=""/>
+      <w:lvlJc w:val="left"/>
+      <w:pPr>
+        <w:ind w:left="2880" w:hanging="360"/>
+      </w:pPr>
+      <w:rPr>
+        <w:rFonts w:ascii="Symbol" w:hAnsi="Symbol" w:hint="default"/>
+      </w:rPr>
+    </w:lvl>
+    <w:lvl w:ilvl="4" w:tplc="04140003" w:tentative="1">
+      <w:start w:val="1"/>
+      <w:numFmt w:val="bullet"/>
+      <w:lvlText w:val="o"/>
+      <w:lvlJc w:val="left"/>
+      <w:pPr>
+        <w:ind w:left="3600" w:hanging="360"/>
+      </w:pPr>
+      <w:rPr>
+        <w:rFonts w:ascii="Courier New" w:hAnsi="Courier New" w:cs="Courier New" w:hint="default"/>
+      </w:rPr>
+    </w:lvl>
+    <w:lvl w:ilvl="5" w:tplc="04140005" w:tentative="1">
+      <w:start w:val="1"/>
+      <w:numFmt w:val="bullet"/>
+      <w:lvlText w:val=""/>
+      <w:lvlJc w:val="left"/>
+      <w:pPr>
+        <w:ind w:left="4320" w:hanging="360"/>
+      </w:pPr>
+      <w:rPr>
+        <w:rFonts w:ascii="Wingdings" w:hAnsi="Wingdings" w:hint="default"/>
+      </w:rPr>
+    </w:lvl>
+    <w:lvl w:ilvl="6" w:tplc="04140001" w:tentative="1">
+      <w:start w:val="1"/>
+      <w:numFmt w:val="bullet"/>
+      <w:lvlText w:val=""/>
+      <w:lvlJc w:val="left"/>
+      <w:pPr>
+        <w:ind w:left="5040" w:hanging="360"/>
+      </w:pPr>
+      <w:rPr>
+        <w:rFonts w:ascii="Symbol" w:hAnsi="Symbol" w:hint="default"/>
+      </w:rPr>
+    </w:lvl>
+    <w:lvl w:ilvl="7" w:tplc="04140003" w:tentative="1">
+      <w:start w:val="1"/>
+      <w:numFmt w:val="bullet"/>
+      <w:lvlText w:val="o"/>
+      <w:lvlJc w:val="left"/>
+      <w:pPr>
+        <w:ind w:left="5760" w:hanging="360"/>
+      </w:pPr>
+      <w:rPr>
+        <w:rFonts w:ascii="Courier New" w:hAnsi="Courier New" w:cs="Courier New" w:hint="default"/>
+      </w:rPr>
+    </w:lvl>
+    <w:lvl w:ilvl="8" w:tplc="04140005" w:tentative="1">
+      <w:start w:val="1"/>
+      <w:numFmt w:val="bullet"/>
+      <w:lvlText w:val=""/>
+      <w:lvlJc w:val="left"/>
+      <w:pPr>
+        <w:ind w:left="6480" w:hanging="360"/>
+      </w:pPr>
+      <w:rPr>
+        <w:rFonts w:ascii="Wingdings" w:hAnsi="Wingdings" w:hint="default"/>
+      </w:rPr>
+    </w:lvl>
+  </w:abstractNum>
+  <w:abstractNum w:abstractNumId="6">
     <w:nsid w:val="565A059A"/>
     <w:multiLevelType w:val="hybridMultilevel"/>
     <w:tmpl w:val="16B69B72"/>
@@ -22909,7 +23630,7 @@
       </w:rPr>
     </w:lvl>
   </w:abstractNum>
-  <w:abstractNum w:abstractNumId="6">
+  <w:abstractNum w:abstractNumId="7">
     <w:nsid w:val="582D7E8C"/>
     <w:multiLevelType w:val="hybridMultilevel"/>
     <w:tmpl w:val="14A691B2"/>
@@ -23022,7 +23743,7 @@
       </w:rPr>
     </w:lvl>
   </w:abstractNum>
-  <w:abstractNum w:abstractNumId="7">
+  <w:abstractNum w:abstractNumId="8">
     <w:nsid w:val="5D375E25"/>
     <w:multiLevelType w:val="hybridMultilevel"/>
     <w:tmpl w:val="C87263D6"/>
@@ -23135,7 +23856,7 @@
       </w:rPr>
     </w:lvl>
   </w:abstractNum>
-  <w:abstractNum w:abstractNumId="8">
+  <w:abstractNum w:abstractNumId="9">
     <w:nsid w:val="64374DF0"/>
     <w:multiLevelType w:val="hybridMultilevel"/>
     <w:tmpl w:val="63CCFF90"/>
@@ -23248,7 +23969,7 @@
       </w:rPr>
     </w:lvl>
   </w:abstractNum>
-  <w:abstractNum w:abstractNumId="9">
+  <w:abstractNum w:abstractNumId="10">
     <w:nsid w:val="739624C3"/>
     <w:multiLevelType w:val="multilevel"/>
     <w:tmpl w:val="46965C92"/>
@@ -23394,34 +24115,37 @@
     </w:lvl>
   </w:abstractNum>
   <w:num w:numId="1">
-    <w:abstractNumId w:val="9"/>
+    <w:abstractNumId w:val="10"/>
   </w:num>
   <w:num w:numId="2">
     <w:abstractNumId w:val="0"/>
   </w:num>
   <w:num w:numId="3">
-    <w:abstractNumId w:val="5"/>
+    <w:abstractNumId w:val="6"/>
   </w:num>
   <w:num w:numId="4">
-    <w:abstractNumId w:val="8"/>
+    <w:abstractNumId w:val="9"/>
   </w:num>
   <w:num w:numId="5">
     <w:abstractNumId w:val="4"/>
   </w:num>
   <w:num w:numId="6">
-    <w:abstractNumId w:val="6"/>
+    <w:abstractNumId w:val="7"/>
   </w:num>
   <w:num w:numId="7">
     <w:abstractNumId w:val="1"/>
   </w:num>
   <w:num w:numId="8">
-    <w:abstractNumId w:val="7"/>
+    <w:abstractNumId w:val="8"/>
   </w:num>
   <w:num w:numId="9">
     <w:abstractNumId w:val="2"/>
   </w:num>
   <w:num w:numId="10">
     <w:abstractNumId w:val="3"/>
+  </w:num>
+  <w:num w:numId="11">
+    <w:abstractNumId w:val="5"/>
   </w:num>
 </w:numbering>
 </file>
@@ -23762,6 +24486,7 @@
   <w:style w:type="character" w:default="1" w:styleId="Standardskriftforavsnitt">
     <w:name w:val="Default Paragraph Font"/>
     <w:uiPriority w:val="1"/>
+    <w:semiHidden/>
     <w:unhideWhenUsed/>
   </w:style>
   <w:style w:type="table" w:default="1" w:styleId="Vanligtabell">
@@ -24559,7 +25284,7 @@
 </file>
 
 <file path=customXml/itemProps1.xml><?xml version="1.0" encoding="utf-8"?>
-<ds:datastoreItem xmlns:ds="http://schemas.openxmlformats.org/officeDocument/2006/customXml" ds:itemID="{6CC957FE-E53D-490E-9997-725D4DF1DC65}">
+<ds:datastoreItem xmlns:ds="http://schemas.openxmlformats.org/officeDocument/2006/customXml" ds:itemID="{5D645A8B-01B2-4C11-9275-7428A5E653FF}">
   <ds:schemaRefs>
     <ds:schemaRef ds:uri="http://schemas.openxmlformats.org/officeDocument/2006/bibliography"/>
   </ds:schemaRefs>

</xml_diff>

<commit_message>
Working with disposition - writing bullet points and inserting graphs
</commit_message>
<xml_diff>
--- a/Thesis/Workingdoc(no pics or crossrefs).docx
+++ b/Thesis/Workingdoc(no pics or crossrefs).docx
@@ -2891,7 +2891,7 @@
                 <w:noProof/>
                 <w:webHidden/>
               </w:rPr>
-              <w:t>15</w:t>
+              <w:t>16</w:t>
             </w:r>
             <w:r>
               <w:rPr>
@@ -2979,7 +2979,7 @@
                 <w:noProof/>
                 <w:webHidden/>
               </w:rPr>
-              <w:t>17</w:t>
+              <w:t>18</w:t>
             </w:r>
             <w:r>
               <w:rPr>
@@ -3067,7 +3067,7 @@
                 <w:noProof/>
                 <w:webHidden/>
               </w:rPr>
-              <w:t>17</w:t>
+              <w:t>18</w:t>
             </w:r>
             <w:r>
               <w:rPr>
@@ -3155,7 +3155,7 @@
                 <w:noProof/>
                 <w:webHidden/>
               </w:rPr>
-              <w:t>17</w:t>
+              <w:t>18</w:t>
             </w:r>
             <w:r>
               <w:rPr>
@@ -3243,7 +3243,7 @@
                 <w:noProof/>
                 <w:webHidden/>
               </w:rPr>
-              <w:t>17</w:t>
+              <w:t>18</w:t>
             </w:r>
             <w:r>
               <w:rPr>
@@ -3331,7 +3331,7 @@
                 <w:noProof/>
                 <w:webHidden/>
               </w:rPr>
-              <w:t>17</w:t>
+              <w:t>18</w:t>
             </w:r>
             <w:r>
               <w:rPr>
@@ -3419,7 +3419,7 @@
                 <w:noProof/>
                 <w:webHidden/>
               </w:rPr>
-              <w:t>17</w:t>
+              <w:t>18</w:t>
             </w:r>
             <w:r>
               <w:rPr>
@@ -3507,7 +3507,7 @@
                 <w:noProof/>
                 <w:webHidden/>
               </w:rPr>
-              <w:t>18</w:t>
+              <w:t>19</w:t>
             </w:r>
             <w:r>
               <w:rPr>
@@ -3595,7 +3595,7 @@
                 <w:noProof/>
                 <w:webHidden/>
               </w:rPr>
-              <w:t>18</w:t>
+              <w:t>19</w:t>
             </w:r>
             <w:r>
               <w:rPr>
@@ -3683,7 +3683,7 @@
                 <w:noProof/>
                 <w:webHidden/>
               </w:rPr>
-              <w:t>19</w:t>
+              <w:t>20</w:t>
             </w:r>
             <w:r>
               <w:rPr>
@@ -3771,7 +3771,7 @@
                 <w:noProof/>
                 <w:webHidden/>
               </w:rPr>
-              <w:t>19</w:t>
+              <w:t>20</w:t>
             </w:r>
             <w:r>
               <w:rPr>
@@ -3859,7 +3859,7 @@
                 <w:noProof/>
                 <w:webHidden/>
               </w:rPr>
-              <w:t>19</w:t>
+              <w:t>20</w:t>
             </w:r>
             <w:r>
               <w:rPr>
@@ -3947,7 +3947,7 @@
                 <w:noProof/>
                 <w:webHidden/>
               </w:rPr>
-              <w:t>19</w:t>
+              <w:t>20</w:t>
             </w:r>
             <w:r>
               <w:rPr>
@@ -4035,7 +4035,7 @@
                 <w:noProof/>
                 <w:webHidden/>
               </w:rPr>
-              <w:t>20</w:t>
+              <w:t>21</w:t>
             </w:r>
             <w:r>
               <w:rPr>
@@ -4123,7 +4123,7 @@
                 <w:noProof/>
                 <w:webHidden/>
               </w:rPr>
-              <w:t>20</w:t>
+              <w:t>21</w:t>
             </w:r>
             <w:r>
               <w:rPr>
@@ -4211,7 +4211,7 @@
                 <w:noProof/>
                 <w:webHidden/>
               </w:rPr>
-              <w:t>20</w:t>
+              <w:t>21</w:t>
             </w:r>
             <w:r>
               <w:rPr>
@@ -4299,7 +4299,7 @@
                 <w:noProof/>
                 <w:webHidden/>
               </w:rPr>
-              <w:t>20</w:t>
+              <w:t>21</w:t>
             </w:r>
             <w:r>
               <w:rPr>
@@ -4387,7 +4387,7 @@
                 <w:noProof/>
                 <w:webHidden/>
               </w:rPr>
-              <w:t>21</w:t>
+              <w:t>22</w:t>
             </w:r>
             <w:r>
               <w:rPr>
@@ -4475,7 +4475,7 @@
                 <w:noProof/>
                 <w:webHidden/>
               </w:rPr>
-              <w:t>21</w:t>
+              <w:t>22</w:t>
             </w:r>
             <w:r>
               <w:rPr>
@@ -4563,7 +4563,7 @@
                 <w:noProof/>
                 <w:webHidden/>
               </w:rPr>
-              <w:t>21</w:t>
+              <w:t>22</w:t>
             </w:r>
             <w:r>
               <w:rPr>
@@ -4651,7 +4651,7 @@
                 <w:noProof/>
                 <w:webHidden/>
               </w:rPr>
-              <w:t>21</w:t>
+              <w:t>22</w:t>
             </w:r>
             <w:r>
               <w:rPr>
@@ -4739,7 +4739,7 @@
                 <w:noProof/>
                 <w:webHidden/>
               </w:rPr>
-              <w:t>21</w:t>
+              <w:t>22</w:t>
             </w:r>
             <w:r>
               <w:rPr>
@@ -4827,7 +4827,7 @@
                 <w:noProof/>
                 <w:webHidden/>
               </w:rPr>
-              <w:t>21</w:t>
+              <w:t>22</w:t>
             </w:r>
             <w:r>
               <w:rPr>
@@ -4915,7 +4915,7 @@
                 <w:noProof/>
                 <w:webHidden/>
               </w:rPr>
-              <w:t>22</w:t>
+              <w:t>23</w:t>
             </w:r>
             <w:r>
               <w:rPr>
@@ -5003,7 +5003,7 @@
                 <w:noProof/>
                 <w:webHidden/>
               </w:rPr>
-              <w:t>23</w:t>
+              <w:t>24</w:t>
             </w:r>
             <w:r>
               <w:rPr>
@@ -5091,7 +5091,7 @@
                 <w:noProof/>
                 <w:webHidden/>
               </w:rPr>
-              <w:t>24</w:t>
+              <w:t>25</w:t>
             </w:r>
             <w:r>
               <w:rPr>
@@ -5179,7 +5179,7 @@
                 <w:noProof/>
                 <w:webHidden/>
               </w:rPr>
-              <w:t>25</w:t>
+              <w:t>26</w:t>
             </w:r>
             <w:r>
               <w:rPr>
@@ -5267,7 +5267,7 @@
                 <w:noProof/>
                 <w:webHidden/>
               </w:rPr>
-              <w:t>26</w:t>
+              <w:t>27</w:t>
             </w:r>
             <w:r>
               <w:rPr>
@@ -5355,7 +5355,7 @@
                 <w:noProof/>
                 <w:webHidden/>
               </w:rPr>
-              <w:t>26</w:t>
+              <w:t>27</w:t>
             </w:r>
             <w:r>
               <w:rPr>
@@ -5443,7 +5443,7 @@
                 <w:noProof/>
                 <w:webHidden/>
               </w:rPr>
-              <w:t>26</w:t>
+              <w:t>27</w:t>
             </w:r>
             <w:r>
               <w:rPr>
@@ -5531,7 +5531,7 @@
                 <w:noProof/>
                 <w:webHidden/>
               </w:rPr>
-              <w:t>27</w:t>
+              <w:t>28</w:t>
             </w:r>
             <w:r>
               <w:rPr>
@@ -5619,7 +5619,7 @@
                 <w:noProof/>
                 <w:webHidden/>
               </w:rPr>
-              <w:t>27</w:t>
+              <w:t>28</w:t>
             </w:r>
             <w:r>
               <w:rPr>
@@ -5707,7 +5707,7 @@
                 <w:noProof/>
                 <w:webHidden/>
               </w:rPr>
-              <w:t>28</w:t>
+              <w:t>29</w:t>
             </w:r>
             <w:r>
               <w:rPr>
@@ -5795,7 +5795,7 @@
                 <w:noProof/>
                 <w:webHidden/>
               </w:rPr>
-              <w:t>29</w:t>
+              <w:t>30</w:t>
             </w:r>
             <w:r>
               <w:rPr>
@@ -5883,7 +5883,7 @@
                 <w:noProof/>
                 <w:webHidden/>
               </w:rPr>
-              <w:t>29</w:t>
+              <w:t>30</w:t>
             </w:r>
             <w:r>
               <w:rPr>
@@ -5971,7 +5971,7 @@
                 <w:noProof/>
                 <w:webHidden/>
               </w:rPr>
-              <w:t>30</w:t>
+              <w:t>31</w:t>
             </w:r>
             <w:r>
               <w:rPr>
@@ -6059,7 +6059,7 @@
                 <w:noProof/>
                 <w:webHidden/>
               </w:rPr>
-              <w:t>30</w:t>
+              <w:t>31</w:t>
             </w:r>
             <w:r>
               <w:rPr>
@@ -6147,7 +6147,7 @@
                 <w:noProof/>
                 <w:webHidden/>
               </w:rPr>
-              <w:t>31</w:t>
+              <w:t>32</w:t>
             </w:r>
             <w:r>
               <w:rPr>
@@ -6235,7 +6235,7 @@
                 <w:noProof/>
                 <w:webHidden/>
               </w:rPr>
-              <w:t>31</w:t>
+              <w:t>32</w:t>
             </w:r>
             <w:r>
               <w:rPr>
@@ -6323,7 +6323,7 @@
                 <w:noProof/>
                 <w:webHidden/>
               </w:rPr>
-              <w:t>32</w:t>
+              <w:t>33</w:t>
             </w:r>
             <w:r>
               <w:rPr>
@@ -6411,7 +6411,7 @@
                 <w:noProof/>
                 <w:webHidden/>
               </w:rPr>
-              <w:t>32</w:t>
+              <w:t>33</w:t>
             </w:r>
             <w:r>
               <w:rPr>
@@ -6499,7 +6499,7 @@
                 <w:noProof/>
                 <w:webHidden/>
               </w:rPr>
-              <w:t>32</w:t>
+              <w:t>33</w:t>
             </w:r>
             <w:r>
               <w:rPr>
@@ -6587,7 +6587,7 @@
                 <w:noProof/>
                 <w:webHidden/>
               </w:rPr>
-              <w:t>33</w:t>
+              <w:t>34</w:t>
             </w:r>
             <w:r>
               <w:rPr>
@@ -6675,7 +6675,7 @@
                 <w:noProof/>
                 <w:webHidden/>
               </w:rPr>
-              <w:t>35</w:t>
+              <w:t>36</w:t>
             </w:r>
             <w:r>
               <w:rPr>
@@ -6763,7 +6763,7 @@
                 <w:noProof/>
                 <w:webHidden/>
               </w:rPr>
-              <w:t>36</w:t>
+              <w:t>37</w:t>
             </w:r>
             <w:r>
               <w:rPr>
@@ -6851,7 +6851,7 @@
                 <w:noProof/>
                 <w:webHidden/>
               </w:rPr>
-              <w:t>36</w:t>
+              <w:t>37</w:t>
             </w:r>
             <w:r>
               <w:rPr>
@@ -6939,7 +6939,7 @@
                 <w:noProof/>
                 <w:webHidden/>
               </w:rPr>
-              <w:t>37</w:t>
+              <w:t>38</w:t>
             </w:r>
             <w:r>
               <w:rPr>
@@ -7027,7 +7027,7 @@
                 <w:noProof/>
                 <w:webHidden/>
               </w:rPr>
-              <w:t>37</w:t>
+              <w:t>38</w:t>
             </w:r>
             <w:r>
               <w:rPr>
@@ -7115,7 +7115,7 @@
                 <w:noProof/>
                 <w:webHidden/>
               </w:rPr>
-              <w:t>38</w:t>
+              <w:t>39</w:t>
             </w:r>
             <w:r>
               <w:rPr>
@@ -7203,7 +7203,7 @@
                 <w:noProof/>
                 <w:webHidden/>
               </w:rPr>
-              <w:t>38</w:t>
+              <w:t>39</w:t>
             </w:r>
             <w:r>
               <w:rPr>
@@ -7291,7 +7291,7 @@
                 <w:noProof/>
                 <w:webHidden/>
               </w:rPr>
-              <w:t>39</w:t>
+              <w:t>40</w:t>
             </w:r>
             <w:r>
               <w:rPr>
@@ -7379,7 +7379,7 @@
                 <w:noProof/>
                 <w:webHidden/>
               </w:rPr>
-              <w:t>39</w:t>
+              <w:t>40</w:t>
             </w:r>
             <w:r>
               <w:rPr>
@@ -7467,7 +7467,7 @@
                 <w:noProof/>
                 <w:webHidden/>
               </w:rPr>
-              <w:t>39</w:t>
+              <w:t>40</w:t>
             </w:r>
             <w:r>
               <w:rPr>
@@ -7555,7 +7555,7 @@
                 <w:noProof/>
                 <w:webHidden/>
               </w:rPr>
-              <w:t>40</w:t>
+              <w:t>41</w:t>
             </w:r>
             <w:r>
               <w:rPr>
@@ -7643,7 +7643,7 @@
                 <w:noProof/>
                 <w:webHidden/>
               </w:rPr>
-              <w:t>41</w:t>
+              <w:t>42</w:t>
             </w:r>
             <w:r>
               <w:rPr>
@@ -7731,7 +7731,7 @@
                 <w:noProof/>
                 <w:webHidden/>
               </w:rPr>
-              <w:t>42</w:t>
+              <w:t>43</w:t>
             </w:r>
             <w:r>
               <w:rPr>
@@ -7819,7 +7819,7 @@
                 <w:noProof/>
                 <w:webHidden/>
               </w:rPr>
-              <w:t>42</w:t>
+              <w:t>43</w:t>
             </w:r>
             <w:r>
               <w:rPr>
@@ -7907,7 +7907,7 @@
                 <w:noProof/>
                 <w:webHidden/>
               </w:rPr>
-              <w:t>43</w:t>
+              <w:t>44</w:t>
             </w:r>
             <w:r>
               <w:rPr>
@@ -7995,7 +7995,7 @@
                 <w:noProof/>
                 <w:webHidden/>
               </w:rPr>
-              <w:t>43</w:t>
+              <w:t>44</w:t>
             </w:r>
             <w:r>
               <w:rPr>
@@ -8083,7 +8083,7 @@
                 <w:noProof/>
                 <w:webHidden/>
               </w:rPr>
-              <w:t>44</w:t>
+              <w:t>45</w:t>
             </w:r>
             <w:r>
               <w:rPr>
@@ -8171,7 +8171,7 @@
                 <w:noProof/>
                 <w:webHidden/>
               </w:rPr>
-              <w:t>44</w:t>
+              <w:t>45</w:t>
             </w:r>
             <w:r>
               <w:rPr>
@@ -8259,7 +8259,7 @@
                 <w:noProof/>
                 <w:webHidden/>
               </w:rPr>
-              <w:t>45</w:t>
+              <w:t>46</w:t>
             </w:r>
             <w:r>
               <w:rPr>
@@ -8347,7 +8347,7 @@
                 <w:noProof/>
                 <w:webHidden/>
               </w:rPr>
-              <w:t>45</w:t>
+              <w:t>46</w:t>
             </w:r>
             <w:r>
               <w:rPr>
@@ -8435,7 +8435,7 @@
                 <w:noProof/>
                 <w:webHidden/>
               </w:rPr>
-              <w:t>45</w:t>
+              <w:t>46</w:t>
             </w:r>
             <w:r>
               <w:rPr>
@@ -8523,7 +8523,7 @@
                 <w:noProof/>
                 <w:webHidden/>
               </w:rPr>
-              <w:t>46</w:t>
+              <w:t>47</w:t>
             </w:r>
             <w:r>
               <w:rPr>
@@ -8611,7 +8611,7 @@
                 <w:noProof/>
                 <w:webHidden/>
               </w:rPr>
-              <w:t>47</w:t>
+              <w:t>48</w:t>
             </w:r>
             <w:r>
               <w:rPr>
@@ -8699,7 +8699,7 @@
                 <w:noProof/>
                 <w:webHidden/>
               </w:rPr>
-              <w:t>47</w:t>
+              <w:t>48</w:t>
             </w:r>
             <w:r>
               <w:rPr>
@@ -8787,7 +8787,7 @@
                 <w:noProof/>
                 <w:webHidden/>
               </w:rPr>
-              <w:t>48</w:t>
+              <w:t>49</w:t>
             </w:r>
             <w:r>
               <w:rPr>
@@ -8875,7 +8875,7 @@
                 <w:noProof/>
                 <w:webHidden/>
               </w:rPr>
-              <w:t>48</w:t>
+              <w:t>49</w:t>
             </w:r>
             <w:r>
               <w:rPr>
@@ -8963,7 +8963,7 @@
                 <w:noProof/>
                 <w:webHidden/>
               </w:rPr>
-              <w:t>49</w:t>
+              <w:t>50</w:t>
             </w:r>
             <w:r>
               <w:rPr>
@@ -9051,7 +9051,7 @@
                 <w:noProof/>
                 <w:webHidden/>
               </w:rPr>
-              <w:t>49</w:t>
+              <w:t>50</w:t>
             </w:r>
             <w:r>
               <w:rPr>
@@ -9139,7 +9139,7 @@
                 <w:noProof/>
                 <w:webHidden/>
               </w:rPr>
-              <w:t>49</w:t>
+              <w:t>50</w:t>
             </w:r>
             <w:r>
               <w:rPr>
@@ -9227,7 +9227,7 @@
                 <w:noProof/>
                 <w:webHidden/>
               </w:rPr>
-              <w:t>50</w:t>
+              <w:t>51</w:t>
             </w:r>
             <w:r>
               <w:rPr>
@@ -9315,7 +9315,7 @@
                 <w:noProof/>
                 <w:webHidden/>
               </w:rPr>
-              <w:t>50</w:t>
+              <w:t>51</w:t>
             </w:r>
             <w:r>
               <w:rPr>
@@ -9403,7 +9403,7 @@
                 <w:noProof/>
                 <w:webHidden/>
               </w:rPr>
-              <w:t>51</w:t>
+              <w:t>52</w:t>
             </w:r>
             <w:r>
               <w:rPr>
@@ -9491,7 +9491,7 @@
                 <w:noProof/>
                 <w:webHidden/>
               </w:rPr>
-              <w:t>51</w:t>
+              <w:t>52</w:t>
             </w:r>
             <w:r>
               <w:rPr>
@@ -9579,7 +9579,7 @@
                 <w:noProof/>
                 <w:webHidden/>
               </w:rPr>
-              <w:t>52</w:t>
+              <w:t>53</w:t>
             </w:r>
             <w:r>
               <w:rPr>
@@ -9667,7 +9667,7 @@
                 <w:noProof/>
                 <w:webHidden/>
               </w:rPr>
-              <w:t>53</w:t>
+              <w:t>54</w:t>
             </w:r>
             <w:r>
               <w:rPr>
@@ -9755,7 +9755,7 @@
                 <w:noProof/>
                 <w:webHidden/>
               </w:rPr>
-              <w:t>53</w:t>
+              <w:t>54</w:t>
             </w:r>
             <w:r>
               <w:rPr>
@@ -9843,7 +9843,7 @@
                 <w:noProof/>
                 <w:webHidden/>
               </w:rPr>
-              <w:t>54</w:t>
+              <w:t>55</w:t>
             </w:r>
             <w:r>
               <w:rPr>
@@ -9931,7 +9931,7 @@
                 <w:noProof/>
                 <w:webHidden/>
               </w:rPr>
-              <w:t>55</w:t>
+              <w:t>56</w:t>
             </w:r>
             <w:r>
               <w:rPr>
@@ -10019,7 +10019,7 @@
                 <w:noProof/>
                 <w:webHidden/>
               </w:rPr>
-              <w:t>55</w:t>
+              <w:t>56</w:t>
             </w:r>
             <w:r>
               <w:rPr>
@@ -10094,20 +10094,17 @@
                 <w:noProof/>
                 <w:webHidden/>
               </w:rPr>
-            </w:r>
-            <w:r>
-              <w:rPr>
-                <w:noProof/>
-                <w:webHidden/>
-              </w:rPr>
               <w:fldChar w:fldCharType="separate"/>
             </w:r>
             <w:r>
               <w:rPr>
-                <w:noProof/>
-                <w:webHidden/>
-              </w:rPr>
-              <w:t>58</w:t>
+                <w:b/>
+                <w:bCs/>
+                <w:noProof/>
+                <w:webHidden/>
+                <w:lang w:val="nb-NO"/>
+              </w:rPr>
+              <w:t>Feil! Bokmerke er ikke definert.</w:t>
             </w:r>
             <w:r>
               <w:rPr>
@@ -10182,20 +10179,17 @@
                 <w:noProof/>
                 <w:webHidden/>
               </w:rPr>
-            </w:r>
-            <w:r>
-              <w:rPr>
-                <w:noProof/>
-                <w:webHidden/>
-              </w:rPr>
               <w:fldChar w:fldCharType="separate"/>
             </w:r>
             <w:r>
               <w:rPr>
-                <w:noProof/>
-                <w:webHidden/>
-              </w:rPr>
-              <w:t>60</w:t>
+                <w:b/>
+                <w:bCs/>
+                <w:noProof/>
+                <w:webHidden/>
+                <w:lang w:val="nb-NO"/>
+              </w:rPr>
+              <w:t>Feil! Bokmerke er ikke definert.</w:t>
             </w:r>
             <w:r>
               <w:rPr>
@@ -10270,20 +10264,17 @@
                 <w:noProof/>
                 <w:webHidden/>
               </w:rPr>
-            </w:r>
-            <w:r>
-              <w:rPr>
-                <w:noProof/>
-                <w:webHidden/>
-              </w:rPr>
               <w:fldChar w:fldCharType="separate"/>
             </w:r>
             <w:r>
               <w:rPr>
-                <w:noProof/>
-                <w:webHidden/>
-              </w:rPr>
-              <w:t>60</w:t>
+                <w:b/>
+                <w:bCs/>
+                <w:noProof/>
+                <w:webHidden/>
+                <w:lang w:val="nb-NO"/>
+              </w:rPr>
+              <w:t>Feil! Bokmerke er ikke definert.</w:t>
             </w:r>
             <w:r>
               <w:rPr>
@@ -10371,7 +10362,7 @@
                 <w:noProof/>
                 <w:webHidden/>
               </w:rPr>
-              <w:t>60</w:t>
+              <w:t>63</w:t>
             </w:r>
             <w:r>
               <w:rPr>
@@ -10442,7 +10433,7 @@
                 <w:noProof/>
                 <w:webHidden/>
               </w:rPr>
-              <w:t>61</w:t>
+              <w:t>64</w:t>
             </w:r>
             <w:r>
               <w:rPr>
@@ -10513,7 +10504,7 @@
                 <w:noProof/>
                 <w:webHidden/>
               </w:rPr>
-              <w:t>63</w:t>
+              <w:t>66</w:t>
             </w:r>
             <w:r>
               <w:rPr>
@@ -10601,7 +10592,7 @@
                 <w:noProof/>
                 <w:webHidden/>
               </w:rPr>
-              <w:t>63</w:t>
+              <w:t>66</w:t>
             </w:r>
             <w:r>
               <w:rPr>
@@ -10676,20 +10667,17 @@
                 <w:noProof/>
                 <w:webHidden/>
               </w:rPr>
-            </w:r>
-            <w:r>
-              <w:rPr>
-                <w:noProof/>
-                <w:webHidden/>
-              </w:rPr>
               <w:fldChar w:fldCharType="separate"/>
             </w:r>
             <w:r>
               <w:rPr>
-                <w:noProof/>
-                <w:webHidden/>
-              </w:rPr>
-              <w:t>65</w:t>
+                <w:b/>
+                <w:bCs/>
+                <w:noProof/>
+                <w:webHidden/>
+                <w:lang w:val="nb-NO"/>
+              </w:rPr>
+              <w:t>Feil! Bokmerke er ikke definert.</w:t>
             </w:r>
             <w:r>
               <w:rPr>
@@ -12559,18 +12547,62 @@
       </w:r>
     </w:p>
     <w:p>
-      <w:r>
+      <w:proofErr w:type="spellStart"/>
+      <w:r>
+        <w:rPr>
+          <w:lang w:val="nb-NO"/>
+        </w:rPr>
         <w:lastRenderedPageBreak/>
-        <w:t xml:space="preserve">Since the </w:t>
-      </w:r>
-      <w:fldSimple w:instr=" REF foreverframe \h  \* MERGEFORMAT ">
-        <w:r>
-          <w:t>forever frame</w:t>
-        </w:r>
-      </w:fldSimple>
+        <w:t>Since</w:t>
+      </w:r>
+      <w:proofErr w:type="spellEnd"/>
+      <w:r>
+        <w:rPr>
+          <w:lang w:val="nb-NO"/>
+        </w:rPr>
+        <w:t xml:space="preserve"> </w:t>
+      </w:r>
+      <w:proofErr w:type="spellStart"/>
+      <w:r>
+        <w:rPr>
+          <w:lang w:val="nb-NO"/>
+        </w:rPr>
+        <w:t>the</w:t>
+      </w:r>
+      <w:proofErr w:type="spellEnd"/>
+      <w:r>
+        <w:rPr>
+          <w:lang w:val="nb-NO"/>
+        </w:rPr>
+        <w:t xml:space="preserve"> </w:t>
+      </w:r>
+      <w:r>
+        <w:fldChar w:fldCharType="begin"/>
+      </w:r>
+      <w:r>
+        <w:rPr>
+          <w:lang w:val="nb-NO"/>
+        </w:rPr>
+        <w:instrText xml:space="preserve"> REF foreverframe \h  \* MERGEFORMAT </w:instrText>
+      </w:r>
+      <w:r>
+        <w:fldChar w:fldCharType="separate"/>
+      </w:r>
+      <w:r>
+        <w:rPr>
+          <w:b/>
+          <w:bCs/>
+          <w:lang w:val="nb-NO"/>
+        </w:rPr>
+        <w:t>Feil! Fant ikke referansekilden.</w:t>
+      </w:r>
+      <w:r>
+        <w:fldChar w:fldCharType="end"/>
+      </w:r>
       <w:r>
         <w:rPr>
           <w:color w:val="4F81BD" w:themeColor="accent1"/>
+          <w:lang w:val="nb-NO"/>
         </w:rPr>
         <w:t xml:space="preserve"> </w:t>
       </w:r>
@@ -20792,13 +20824,17 @@
     <w:p>
       <w:pPr>
         <w:pStyle w:val="Overskrift1"/>
-      </w:pPr>
-      <w:proofErr w:type="spellStart"/>
-      <w:r>
+        <w:rPr>
+          <w:lang w:val="en-US"/>
+        </w:rPr>
+      </w:pPr>
+      <w:r>
+        <w:rPr>
+          <w:lang w:val="en-US"/>
+        </w:rPr>
         <w:lastRenderedPageBreak/>
         <w:t>Methodology</w:t>
       </w:r>
-      <w:proofErr w:type="spellEnd"/>
     </w:p>
     <w:p>
       <w:pPr>
@@ -20935,20 +20971,60 @@
       <w:pPr>
         <w:pStyle w:val="Listeavsnitt"/>
         <w:numPr>
-          <w:ilvl w:val="0"/>
+          <w:ilvl w:val="1"/>
           <w:numId w:val="11"/>
         </w:numPr>
       </w:pPr>
       <w:r>
-        <w:t>Speak of tools in a general matter.</w:t>
-      </w:r>
-    </w:p>
-    <w:p>
-      <w:pPr>
-        <w:pStyle w:val="Overskrift2"/>
-      </w:pPr>
-      <w:r>
-        <w:t>Test setup</w:t>
+        <w:t>Mention time issues and why there is a separation between server start and client start.</w:t>
+      </w:r>
+    </w:p>
+    <w:p>
+      <w:pPr>
+        <w:pStyle w:val="Listeavsnitt"/>
+        <w:numPr>
+          <w:ilvl w:val="1"/>
+          <w:numId w:val="11"/>
+        </w:numPr>
+      </w:pPr>
+      <w:r>
+        <w:t>Discuss probable causes of error regarding data collection</w:t>
+      </w:r>
+    </w:p>
+    <w:p>
+      <w:pPr>
+        <w:pStyle w:val="Listeavsnitt"/>
+        <w:numPr>
+          <w:ilvl w:val="2"/>
+          <w:numId w:val="11"/>
+        </w:numPr>
+      </w:pPr>
+      <w:r>
+        <w:t>Having each client calculating latency based on when it receives a response to its own message.</w:t>
+      </w:r>
+    </w:p>
+    <w:p>
+      <w:pPr>
+        <w:pStyle w:val="Listeavsnitt"/>
+        <w:numPr>
+          <w:ilvl w:val="2"/>
+          <w:numId w:val="11"/>
+        </w:numPr>
+      </w:pPr>
+      <w:r>
+        <w:t>Registering sent from client on the server.</w:t>
+      </w:r>
+    </w:p>
+    <w:p>
+      <w:pPr>
+        <w:pStyle w:val="Listeavsnitt"/>
+        <w:numPr>
+          <w:ilvl w:val="3"/>
+          <w:numId w:val="11"/>
+        </w:numPr>
+      </w:pPr>
+      <w:r>
+        <w:t>Has a timestamp, but if there are some error with concurrency, some events may get lost (this applies to all the collected data (server)).</w:t>
       </w:r>
     </w:p>
     <w:p>
@@ -20960,6 +21036,26 @@
         </w:numPr>
       </w:pPr>
       <w:r>
+        <w:t>Speak of tools in a general matter.</w:t>
+      </w:r>
+    </w:p>
+    <w:p>
+      <w:pPr>
+        <w:pStyle w:val="Overskrift2"/>
+      </w:pPr>
+      <w:r>
+        <w:t>Test setup</w:t>
+      </w:r>
+    </w:p>
+    <w:p>
+      <w:pPr>
+        <w:pStyle w:val="Listeavsnitt"/>
+        <w:numPr>
+          <w:ilvl w:val="0"/>
+          <w:numId w:val="11"/>
+        </w:numPr>
+      </w:pPr>
+      <w:r>
         <w:t>Discuss different possibilities of test setups.</w:t>
       </w:r>
     </w:p>
@@ -21044,12 +21140,32 @@
       <w:pPr>
         <w:pStyle w:val="Listeavsnitt"/>
         <w:numPr>
+          <w:ilvl w:val="2"/>
+          <w:numId w:val="11"/>
+        </w:numPr>
+      </w:pPr>
+      <w:r>
+        <w:t>Limited number of open connections.</w:t>
+      </w:r>
+    </w:p>
+    <w:p>
+      <w:pPr>
+        <w:pStyle w:val="Overskrift2"/>
+      </w:pPr>
+      <w:r>
+        <w:t>Choice of setup</w:t>
+      </w:r>
+    </w:p>
+    <w:p>
+      <w:pPr>
+        <w:pStyle w:val="Listeavsnitt"/>
+        <w:numPr>
           <w:ilvl w:val="0"/>
           <w:numId w:val="11"/>
         </w:numPr>
       </w:pPr>
       <w:r>
-        <w:t>Describe the application</w:t>
+        <w:t>Using real browsers</w:t>
       </w:r>
     </w:p>
     <w:p>
@@ -21061,7 +21177,7 @@
         </w:numPr>
       </w:pPr>
       <w:r>
-        <w:t>Shared code</w:t>
+        <w:t>Has its drawbacks</w:t>
       </w:r>
     </w:p>
     <w:p>
@@ -21072,13 +21188,8 @@
           <w:numId w:val="11"/>
         </w:numPr>
       </w:pPr>
-      <w:proofErr w:type="spellStart"/>
-      <w:r>
-        <w:t>Reimplemented</w:t>
-      </w:r>
-      <w:proofErr w:type="spellEnd"/>
-      <w:r>
-        <w:t xml:space="preserve"> code (hub and monitor)</w:t>
+      <w:r>
+        <w:t>Chose Firefox because it actually worked (Chrome refused to connect after six open connections)</w:t>
       </w:r>
     </w:p>
     <w:p>
@@ -21090,16 +21201,79 @@
         </w:numPr>
       </w:pPr>
       <w:r>
+        <w:t>Play didn’t work with streaming for some reason..</w:t>
+      </w:r>
+    </w:p>
+    <w:p>
+      <w:pPr>
+        <w:pStyle w:val="Listeavsnitt"/>
+        <w:numPr>
+          <w:ilvl w:val="0"/>
+          <w:numId w:val="11"/>
+        </w:numPr>
+      </w:pPr>
+      <w:r>
+        <w:t>Describe the application</w:t>
+      </w:r>
+    </w:p>
+    <w:p>
+      <w:pPr>
+        <w:pStyle w:val="Listeavsnitt"/>
+        <w:numPr>
+          <w:ilvl w:val="1"/>
+          <w:numId w:val="11"/>
+        </w:numPr>
+      </w:pPr>
+      <w:r>
+        <w:t>Shared code</w:t>
+      </w:r>
+    </w:p>
+    <w:p>
+      <w:pPr>
+        <w:pStyle w:val="Listeavsnitt"/>
+        <w:numPr>
+          <w:ilvl w:val="1"/>
+          <w:numId w:val="11"/>
+        </w:numPr>
+      </w:pPr>
+      <w:proofErr w:type="spellStart"/>
+      <w:r>
+        <w:t>Reimplemented</w:t>
+      </w:r>
+      <w:proofErr w:type="spellEnd"/>
+      <w:r>
+        <w:t xml:space="preserve"> code (hub and monitor)</w:t>
+      </w:r>
+    </w:p>
+    <w:p>
+      <w:pPr>
+        <w:pStyle w:val="Listeavsnitt"/>
+        <w:numPr>
+          <w:ilvl w:val="1"/>
+          <w:numId w:val="11"/>
+        </w:numPr>
+      </w:pPr>
+      <w:r>
+        <w:lastRenderedPageBreak/>
         <w:t>Framework specific code (like JSONHelper.java)</w:t>
       </w:r>
     </w:p>
     <w:p>
       <w:pPr>
+        <w:pStyle w:val="Listeavsnitt"/>
+        <w:numPr>
+          <w:ilvl w:val="0"/>
+          <w:numId w:val="11"/>
+        </w:numPr>
+      </w:pPr>
+    </w:p>
+    <w:p/>
+    <w:p>
+      <w:pPr>
         <w:pStyle w:val="Overskrift2"/>
       </w:pPr>
       <w:r>
-        <w:lastRenderedPageBreak/>
-        <w:t>Choice of setup</w:t>
+        <w:t>Monitoring network traffic</w:t>
       </w:r>
     </w:p>
     <w:p>
@@ -21107,7 +21281,7 @@
         <w:pStyle w:val="Overskrift2"/>
       </w:pPr>
       <w:r>
-        <w:t>Monitoring network traffic</w:t>
+        <w:t>Monitoring of processor</w:t>
       </w:r>
     </w:p>
     <w:p>
@@ -21115,7 +21289,7 @@
         <w:pStyle w:val="Overskrift2"/>
       </w:pPr>
       <w:r>
-        <w:t>Monitoring of processor</w:t>
+        <w:t>Monitoring of memory usage</w:t>
       </w:r>
     </w:p>
     <w:p>
@@ -21123,15 +21297,74 @@
         <w:pStyle w:val="Overskrift2"/>
       </w:pPr>
       <w:r>
-        <w:t>Monitoring of memory usage</w:t>
-      </w:r>
-    </w:p>
-    <w:p>
-      <w:pPr>
-        <w:pStyle w:val="Overskrift2"/>
-      </w:pPr>
-      <w:r>
         <w:t>Limitations</w:t>
+      </w:r>
+    </w:p>
+    <w:p>
+      <w:pPr>
+        <w:pStyle w:val="Overskrift3"/>
+      </w:pPr>
+      <w:r>
+        <w:t>Using browsers</w:t>
+      </w:r>
+    </w:p>
+    <w:p>
+      <w:pPr>
+        <w:pStyle w:val="Overskrift3"/>
+      </w:pPr>
+      <w:r>
+        <w:t>Network capture</w:t>
+      </w:r>
+    </w:p>
+    <w:p>
+      <w:pPr>
+        <w:pStyle w:val="Listeavsnitt"/>
+        <w:numPr>
+          <w:ilvl w:val="0"/>
+          <w:numId w:val="14"/>
+        </w:numPr>
+      </w:pPr>
+      <w:r>
+        <w:t xml:space="preserve">I started a new capture when I started the tests. This turned out to have huge drawbacks that I did not discover until all tests were run. </w:t>
+      </w:r>
+      <w:r>
+        <w:t>Open WebSocket connections was not recorded correctly. Messages going from server to client are there, but they show up as TCP traffic. The other way is scrambled, so there is no way of knowing if the data is correct or not.</w:t>
+      </w:r>
+    </w:p>
+    <w:p>
+      <w:pPr>
+        <w:pStyle w:val="Listeavsnitt"/>
+        <w:numPr>
+          <w:ilvl w:val="0"/>
+          <w:numId w:val="14"/>
+        </w:numPr>
+      </w:pPr>
+      <w:r>
+        <w:t>Enter: calculations instead</w:t>
+      </w:r>
+    </w:p>
+    <w:p>
+      <w:pPr>
+        <w:pStyle w:val="Listeavsnitt"/>
+        <w:numPr>
+          <w:ilvl w:val="1"/>
+          <w:numId w:val="14"/>
+        </w:numPr>
+      </w:pPr>
+      <w:r>
+        <w:t>Also has drawbacks.</w:t>
+      </w:r>
+    </w:p>
+    <w:p>
+      <w:pPr>
+        <w:pStyle w:val="Listeavsnitt"/>
+        <w:numPr>
+          <w:ilvl w:val="1"/>
+          <w:numId w:val="14"/>
+        </w:numPr>
+      </w:pPr>
+      <w:r>
+        <w:t>Sources of error.</w:t>
       </w:r>
     </w:p>
     <w:p>
@@ -21167,10 +21400,293 @@
     </w:p>
     <w:p>
       <w:pPr>
+        <w:pStyle w:val="Listeavsnitt"/>
+        <w:numPr>
+          <w:ilvl w:val="0"/>
+          <w:numId w:val="12"/>
+        </w:numPr>
+      </w:pPr>
+      <w:r>
+        <w:t>Results are mostly stable at around 120 messages both sent and received pr. second. Chart from WS with sent from clients</w:t>
+      </w:r>
+      <w:r>
+        <w:t xml:space="preserve"> – display alt 1</w:t>
+      </w:r>
+      <w:r>
+        <w:t>.</w:t>
+      </w:r>
+      <w:r>
+        <w:t xml:space="preserve"> </w:t>
+      </w:r>
+    </w:p>
+    <w:p>
+      <w:pPr>
+        <w:pStyle w:val="Listeavsnitt"/>
+        <w:numPr>
+          <w:ilvl w:val="0"/>
+          <w:numId w:val="12"/>
+        </w:numPr>
+        <w:jc w:val="left"/>
+      </w:pPr>
+      <w:r>
+        <w:t>So</w:t>
+      </w:r>
+      <w:r>
+        <w:t>me minor drops may be explained by the registering of these events. They may occur on the server (concurrency issues</w:t>
+      </w:r>
+      <w:r>
+        <w:t xml:space="preserve"> – skipped messages</w:t>
+      </w:r>
+      <w:r>
+        <w:t>). Another possible explanation</w:t>
+      </w:r>
+      <w:r>
+        <w:t xml:space="preserve"> is the fact that a browser is single threaded. It handles a lot of incoming events and if a send call is pushed far enough down the call </w:t>
+      </w:r>
+      <w:r>
+        <w:lastRenderedPageBreak/>
+        <w:t>stack, it will result in delayed sending.</w:t>
+      </w:r>
+      <w:r>
+        <w:rPr>
+          <w:noProof/>
+          <w:lang w:val="nb-NO" w:eastAsia="nb-NO"/>
+        </w:rPr>
+        <w:drawing>
+          <wp:inline distT="0" distB="0" distL="0" distR="0">
+            <wp:extent cx="5759450" cy="2369257"/>
+            <wp:effectExtent l="19050" t="0" r="0" b="0"/>
+            <wp:docPr id="1" name="Bilde 0" descr="SentFromClientsWS.jpg"/>
+            <wp:cNvGraphicFramePr>
+              <a:graphicFrameLocks xmlns:a="http://schemas.openxmlformats.org/drawingml/2006/main" noChangeAspect="1"/>
+            </wp:cNvGraphicFramePr>
+            <a:graphic xmlns:a="http://schemas.openxmlformats.org/drawingml/2006/main">
+              <a:graphicData uri="http://schemas.openxmlformats.org/drawingml/2006/picture">
+                <pic:pic xmlns:pic="http://schemas.openxmlformats.org/drawingml/2006/picture">
+                  <pic:nvPicPr>
+                    <pic:cNvPr id="0" name="SentFromClientsWS.jpg"/>
+                    <pic:cNvPicPr/>
+                  </pic:nvPicPr>
+                  <pic:blipFill>
+                    <a:blip r:embed="rId9" cstate="print"/>
+                    <a:stretch>
+                      <a:fillRect/>
+                    </a:stretch>
+                  </pic:blipFill>
+                  <pic:spPr>
+                    <a:xfrm>
+                      <a:off x="0" y="0"/>
+                      <a:ext cx="5759450" cy="2369257"/>
+                    </a:xfrm>
+                    <a:prstGeom prst="rect">
+                      <a:avLst/>
+                    </a:prstGeom>
+                  </pic:spPr>
+                </pic:pic>
+              </a:graphicData>
+            </a:graphic>
+          </wp:inline>
+        </w:drawing>
+      </w:r>
+    </w:p>
+    <w:p>
+      <w:pPr>
+        <w:pStyle w:val="Listeavsnitt"/>
+        <w:numPr>
+          <w:ilvl w:val="0"/>
+          <w:numId w:val="12"/>
+        </w:numPr>
+      </w:pPr>
+      <w:r>
+        <w:t>Some deviations</w:t>
+      </w:r>
+      <w:r>
+        <w:t xml:space="preserve"> with polling and streaming</w:t>
+      </w:r>
+      <w:r>
+        <w:t>. Chart from Polling with sent from clients</w:t>
+      </w:r>
+      <w:r>
+        <w:t xml:space="preserve">. </w:t>
+      </w:r>
+    </w:p>
+    <w:p>
+      <w:pPr>
+        <w:pStyle w:val="Listeavsnitt"/>
+        <w:numPr>
+          <w:ilvl w:val="0"/>
+          <w:numId w:val="12"/>
+        </w:numPr>
+      </w:pPr>
+      <w:r>
+        <w:t>Need to discuss plausible reasons why.</w:t>
+      </w:r>
+    </w:p>
+    <w:p>
+      <w:pPr>
+        <w:pStyle w:val="Listeavsnitt"/>
+        <w:numPr>
+          <w:ilvl w:val="1"/>
+          <w:numId w:val="12"/>
+        </w:numPr>
+      </w:pPr>
+      <w:r>
+        <w:t>Exceeded max number of open connections</w:t>
+      </w:r>
+      <w:r>
+        <w:t xml:space="preserve"> (most probable)</w:t>
+      </w:r>
+      <w:r>
+        <w:t>.</w:t>
+      </w:r>
+    </w:p>
+    <w:p>
+      <w:pPr>
+        <w:pStyle w:val="Listeavsnitt"/>
+        <w:numPr>
+          <w:ilvl w:val="1"/>
+          <w:numId w:val="12"/>
+        </w:numPr>
+      </w:pPr>
+      <w:r>
+        <w:t>The Lightstreamer clients took up a lot more memory than the others (see the connection tests)</w:t>
+      </w:r>
+      <w:r>
+        <w:t>.</w:t>
+      </w:r>
+      <w:r>
+        <w:t xml:space="preserve"> It may have influenced the ability to send messages with streaming. </w:t>
+      </w:r>
+    </w:p>
+    <w:p>
+      <w:pPr>
+        <w:pStyle w:val="Listeavsnitt"/>
+        <w:numPr>
+          <w:ilvl w:val="1"/>
+          <w:numId w:val="12"/>
+        </w:numPr>
+      </w:pPr>
+      <w:r>
+        <w:t>Max number of open connections most probable. Especially since polling with Lightstreamer did not have the same issues as streaming (two less open connections)</w:t>
+      </w:r>
+    </w:p>
+    <w:p>
+      <w:r>
+        <w:rPr>
+          <w:noProof/>
+          <w:lang w:val="nb-NO" w:eastAsia="nb-NO"/>
+        </w:rPr>
+        <w:drawing>
+          <wp:inline distT="0" distB="0" distL="0" distR="0">
+            <wp:extent cx="5759450" cy="2369257"/>
+            <wp:effectExtent l="19050" t="0" r="0" b="0"/>
+            <wp:docPr id="2" name="Bilde 1" descr="SentFromClientsPoll.jpg"/>
+            <wp:cNvGraphicFramePr>
+              <a:graphicFrameLocks xmlns:a="http://schemas.openxmlformats.org/drawingml/2006/main" noChangeAspect="1"/>
+            </wp:cNvGraphicFramePr>
+            <a:graphic xmlns:a="http://schemas.openxmlformats.org/drawingml/2006/main">
+              <a:graphicData uri="http://schemas.openxmlformats.org/drawingml/2006/picture">
+                <pic:pic xmlns:pic="http://schemas.openxmlformats.org/drawingml/2006/picture">
+                  <pic:nvPicPr>
+                    <pic:cNvPr id="0" name="SentFromClientsPoll.jpg"/>
+                    <pic:cNvPicPr/>
+                  </pic:nvPicPr>
+                  <pic:blipFill>
+                    <a:blip r:embed="rId10" cstate="print"/>
+                    <a:stretch>
+                      <a:fillRect/>
+                    </a:stretch>
+                  </pic:blipFill>
+                  <pic:spPr>
+                    <a:xfrm>
+                      <a:off x="0" y="0"/>
+                      <a:ext cx="5759450" cy="2369257"/>
+                    </a:xfrm>
+                    <a:prstGeom prst="rect">
+                      <a:avLst/>
+                    </a:prstGeom>
+                  </pic:spPr>
+                </pic:pic>
+              </a:graphicData>
+            </a:graphic>
+          </wp:inline>
+        </w:drawing>
+      </w:r>
+    </w:p>
+    <w:p>
+      <w:pPr>
         <w:pStyle w:val="Overskrift2"/>
       </w:pPr>
       <w:r>
-        <w:t>Messages received at server</w:t>
+        <w:t xml:space="preserve">Messages received </w:t>
+      </w:r>
+      <w:r>
+        <w:t>by</w:t>
+      </w:r>
+      <w:r>
+        <w:t xml:space="preserve"> server</w:t>
+      </w:r>
+    </w:p>
+    <w:p>
+      <w:pPr>
+        <w:pStyle w:val="Listeavsnitt"/>
+        <w:numPr>
+          <w:ilvl w:val="0"/>
+          <w:numId w:val="13"/>
+        </w:numPr>
+      </w:pPr>
+      <w:r>
+        <w:t>Mostly corresponds with the number of messages sent from the clients. Chart from WS with received by server</w:t>
+      </w:r>
+      <w:r>
+        <w:t xml:space="preserve"> – display alt. 2</w:t>
+      </w:r>
+      <w:r>
+        <w:t>.</w:t>
+      </w:r>
+    </w:p>
+    <w:p>
+      <w:r>
+        <w:rPr>
+          <w:noProof/>
+          <w:lang w:val="nb-NO" w:eastAsia="nb-NO"/>
+        </w:rPr>
+        <w:lastRenderedPageBreak/>
+        <w:drawing>
+          <wp:inline distT="0" distB="0" distL="0" distR="0">
+            <wp:extent cx="5759450" cy="2369185"/>
+            <wp:effectExtent l="19050" t="0" r="0" b="0"/>
+            <wp:docPr id="3" name="Bilde 2" descr="Messages_received_by_server_pr._second_WS.jpeg"/>
+            <wp:cNvGraphicFramePr>
+              <a:graphicFrameLocks xmlns:a="http://schemas.openxmlformats.org/drawingml/2006/main" noChangeAspect="1"/>
+            </wp:cNvGraphicFramePr>
+            <a:graphic xmlns:a="http://schemas.openxmlformats.org/drawingml/2006/main">
+              <a:graphicData uri="http://schemas.openxmlformats.org/drawingml/2006/picture">
+                <pic:pic xmlns:pic="http://schemas.openxmlformats.org/drawingml/2006/picture">
+                  <pic:nvPicPr>
+                    <pic:cNvPr id="0" name="Messages_received_by_server_pr._second_WS.jpeg"/>
+                    <pic:cNvPicPr/>
+                  </pic:nvPicPr>
+                  <pic:blipFill>
+                    <a:blip r:embed="rId11" cstate="print"/>
+                    <a:stretch>
+                      <a:fillRect/>
+                    </a:stretch>
+                  </pic:blipFill>
+                  <pic:spPr>
+                    <a:xfrm>
+                      <a:off x="0" y="0"/>
+                      <a:ext cx="5759450" cy="2369185"/>
+                    </a:xfrm>
+                    <a:prstGeom prst="rect">
+                      <a:avLst/>
+                    </a:prstGeom>
+                  </pic:spPr>
+                </pic:pic>
+              </a:graphicData>
+            </a:graphic>
+          </wp:inline>
+        </w:drawing>
       </w:r>
     </w:p>
     <w:p>
@@ -21551,7 +22067,7 @@
             <w:rPr>
               <w:noProof/>
             </w:rPr>
-            <w:t>60</w:t>
+            <w:t>61</w:t>
           </w:r>
         </w:fldSimple>
       </w:p>
@@ -22953,6 +23469,119 @@
     </w:lvl>
   </w:abstractNum>
   <w:abstractNum w:abstractNumId="1">
+    <w:nsid w:val="15F9250F"/>
+    <w:multiLevelType w:val="hybridMultilevel"/>
+    <w:tmpl w:val="6608A976"/>
+    <w:lvl w:ilvl="0" w:tplc="04140001">
+      <w:start w:val="1"/>
+      <w:numFmt w:val="bullet"/>
+      <w:lvlText w:val=""/>
+      <w:lvlJc w:val="left"/>
+      <w:pPr>
+        <w:ind w:left="720" w:hanging="360"/>
+      </w:pPr>
+      <w:rPr>
+        <w:rFonts w:ascii="Symbol" w:hAnsi="Symbol" w:hint="default"/>
+      </w:rPr>
+    </w:lvl>
+    <w:lvl w:ilvl="1" w:tplc="04140003">
+      <w:start w:val="1"/>
+      <w:numFmt w:val="bullet"/>
+      <w:lvlText w:val="o"/>
+      <w:lvlJc w:val="left"/>
+      <w:pPr>
+        <w:ind w:left="1440" w:hanging="360"/>
+      </w:pPr>
+      <w:rPr>
+        <w:rFonts w:ascii="Courier New" w:hAnsi="Courier New" w:cs="Courier New" w:hint="default"/>
+      </w:rPr>
+    </w:lvl>
+    <w:lvl w:ilvl="2" w:tplc="04140005" w:tentative="1">
+      <w:start w:val="1"/>
+      <w:numFmt w:val="bullet"/>
+      <w:lvlText w:val=""/>
+      <w:lvlJc w:val="left"/>
+      <w:pPr>
+        <w:ind w:left="2160" w:hanging="360"/>
+      </w:pPr>
+      <w:rPr>
+        <w:rFonts w:ascii="Wingdings" w:hAnsi="Wingdings" w:hint="default"/>
+      </w:rPr>
+    </w:lvl>
+    <w:lvl w:ilvl="3" w:tplc="04140001" w:tentative="1">
+      <w:start w:val="1"/>
+      <w:numFmt w:val="bullet"/>
+      <w:lvlText w:val=""/>
+      <w:lvlJc w:val="left"/>
+      <w:pPr>
+        <w:ind w:left="2880" w:hanging="360"/>
+      </w:pPr>
+      <w:rPr>
+        <w:rFonts w:ascii="Symbol" w:hAnsi="Symbol" w:hint="default"/>
+      </w:rPr>
+    </w:lvl>
+    <w:lvl w:ilvl="4" w:tplc="04140003" w:tentative="1">
+      <w:start w:val="1"/>
+      <w:numFmt w:val="bullet"/>
+      <w:lvlText w:val="o"/>
+      <w:lvlJc w:val="left"/>
+      <w:pPr>
+        <w:ind w:left="3600" w:hanging="360"/>
+      </w:pPr>
+      <w:rPr>
+        <w:rFonts w:ascii="Courier New" w:hAnsi="Courier New" w:cs="Courier New" w:hint="default"/>
+      </w:rPr>
+    </w:lvl>
+    <w:lvl w:ilvl="5" w:tplc="04140005" w:tentative="1">
+      <w:start w:val="1"/>
+      <w:numFmt w:val="bullet"/>
+      <w:lvlText w:val=""/>
+      <w:lvlJc w:val="left"/>
+      <w:pPr>
+        <w:ind w:left="4320" w:hanging="360"/>
+      </w:pPr>
+      <w:rPr>
+        <w:rFonts w:ascii="Wingdings" w:hAnsi="Wingdings" w:hint="default"/>
+      </w:rPr>
+    </w:lvl>
+    <w:lvl w:ilvl="6" w:tplc="04140001" w:tentative="1">
+      <w:start w:val="1"/>
+      <w:numFmt w:val="bullet"/>
+      <w:lvlText w:val=""/>
+      <w:lvlJc w:val="left"/>
+      <w:pPr>
+        <w:ind w:left="5040" w:hanging="360"/>
+      </w:pPr>
+      <w:rPr>
+        <w:rFonts w:ascii="Symbol" w:hAnsi="Symbol" w:hint="default"/>
+      </w:rPr>
+    </w:lvl>
+    <w:lvl w:ilvl="7" w:tplc="04140003" w:tentative="1">
+      <w:start w:val="1"/>
+      <w:numFmt w:val="bullet"/>
+      <w:lvlText w:val="o"/>
+      <w:lvlJc w:val="left"/>
+      <w:pPr>
+        <w:ind w:left="5760" w:hanging="360"/>
+      </w:pPr>
+      <w:rPr>
+        <w:rFonts w:ascii="Courier New" w:hAnsi="Courier New" w:cs="Courier New" w:hint="default"/>
+      </w:rPr>
+    </w:lvl>
+    <w:lvl w:ilvl="8" w:tplc="04140005" w:tentative="1">
+      <w:start w:val="1"/>
+      <w:numFmt w:val="bullet"/>
+      <w:lvlText w:val=""/>
+      <w:lvlJc w:val="left"/>
+      <w:pPr>
+        <w:ind w:left="6480" w:hanging="360"/>
+      </w:pPr>
+      <w:rPr>
+        <w:rFonts w:ascii="Wingdings" w:hAnsi="Wingdings" w:hint="default"/>
+      </w:rPr>
+    </w:lvl>
+  </w:abstractNum>
+  <w:abstractNum w:abstractNumId="2">
     <w:nsid w:val="16235FAB"/>
     <w:multiLevelType w:val="hybridMultilevel"/>
     <w:tmpl w:val="B7666166"/>
@@ -23065,7 +23694,7 @@
       </w:rPr>
     </w:lvl>
   </w:abstractNum>
-  <w:abstractNum w:abstractNumId="2">
+  <w:abstractNum w:abstractNumId="3">
     <w:nsid w:val="1D853714"/>
     <w:multiLevelType w:val="hybridMultilevel"/>
     <w:tmpl w:val="7C008F14"/>
@@ -23178,17 +23807,17 @@
       </w:rPr>
     </w:lvl>
   </w:abstractNum>
-  <w:abstractNum w:abstractNumId="3">
-    <w:nsid w:val="36521E76"/>
+  <w:abstractNum w:abstractNumId="4">
+    <w:nsid w:val="214C2253"/>
     <w:multiLevelType w:val="hybridMultilevel"/>
-    <w:tmpl w:val="A4A604B2"/>
+    <w:tmpl w:val="0D780D6A"/>
     <w:lvl w:ilvl="0" w:tplc="04140001">
       <w:start w:val="1"/>
       <w:numFmt w:val="bullet"/>
       <w:lvlText w:val=""/>
       <w:lvlJc w:val="left"/>
       <w:pPr>
-        <w:ind w:left="360" w:hanging="360"/>
+        <w:ind w:left="720" w:hanging="360"/>
       </w:pPr>
       <w:rPr>
         <w:rFonts w:ascii="Symbol" w:hAnsi="Symbol" w:hint="default"/>
@@ -23200,7 +23829,7 @@
       <w:lvlText w:val="o"/>
       <w:lvlJc w:val="left"/>
       <w:pPr>
-        <w:ind w:left="1080" w:hanging="360"/>
+        <w:ind w:left="1440" w:hanging="360"/>
       </w:pPr>
       <w:rPr>
         <w:rFonts w:ascii="Courier New" w:hAnsi="Courier New" w:cs="Courier New" w:hint="default"/>
@@ -23212,7 +23841,7 @@
       <w:lvlText w:val=""/>
       <w:lvlJc w:val="left"/>
       <w:pPr>
-        <w:ind w:left="1800" w:hanging="360"/>
+        <w:ind w:left="2160" w:hanging="360"/>
       </w:pPr>
       <w:rPr>
         <w:rFonts w:ascii="Wingdings" w:hAnsi="Wingdings" w:hint="default"/>
@@ -23224,7 +23853,7 @@
       <w:lvlText w:val=""/>
       <w:lvlJc w:val="left"/>
       <w:pPr>
-        <w:ind w:left="2520" w:hanging="360"/>
+        <w:ind w:left="2880" w:hanging="360"/>
       </w:pPr>
       <w:rPr>
         <w:rFonts w:ascii="Symbol" w:hAnsi="Symbol" w:hint="default"/>
@@ -23236,7 +23865,7 @@
       <w:lvlText w:val="o"/>
       <w:lvlJc w:val="left"/>
       <w:pPr>
-        <w:ind w:left="3240" w:hanging="360"/>
+        <w:ind w:left="3600" w:hanging="360"/>
       </w:pPr>
       <w:rPr>
         <w:rFonts w:ascii="Courier New" w:hAnsi="Courier New" w:cs="Courier New" w:hint="default"/>
@@ -23248,7 +23877,7 @@
       <w:lvlText w:val=""/>
       <w:lvlJc w:val="left"/>
       <w:pPr>
-        <w:ind w:left="3960" w:hanging="360"/>
+        <w:ind w:left="4320" w:hanging="360"/>
       </w:pPr>
       <w:rPr>
         <w:rFonts w:ascii="Wingdings" w:hAnsi="Wingdings" w:hint="default"/>
@@ -23260,7 +23889,7 @@
       <w:lvlText w:val=""/>
       <w:lvlJc w:val="left"/>
       <w:pPr>
-        <w:ind w:left="4680" w:hanging="360"/>
+        <w:ind w:left="5040" w:hanging="360"/>
       </w:pPr>
       <w:rPr>
         <w:rFonts w:ascii="Symbol" w:hAnsi="Symbol" w:hint="default"/>
@@ -23272,7 +23901,7 @@
       <w:lvlText w:val="o"/>
       <w:lvlJc w:val="left"/>
       <w:pPr>
-        <w:ind w:left="5400" w:hanging="360"/>
+        <w:ind w:left="5760" w:hanging="360"/>
       </w:pPr>
       <w:rPr>
         <w:rFonts w:ascii="Courier New" w:hAnsi="Courier New" w:cs="Courier New" w:hint="default"/>
@@ -23284,14 +23913,127 @@
       <w:lvlText w:val=""/>
       <w:lvlJc w:val="left"/>
       <w:pPr>
-        <w:ind w:left="6120" w:hanging="360"/>
+        <w:ind w:left="6480" w:hanging="360"/>
       </w:pPr>
       <w:rPr>
         <w:rFonts w:ascii="Wingdings" w:hAnsi="Wingdings" w:hint="default"/>
       </w:rPr>
     </w:lvl>
   </w:abstractNum>
-  <w:abstractNum w:abstractNumId="4">
+  <w:abstractNum w:abstractNumId="5">
+    <w:nsid w:val="36521E76"/>
+    <w:multiLevelType w:val="hybridMultilevel"/>
+    <w:tmpl w:val="A4A604B2"/>
+    <w:lvl w:ilvl="0" w:tplc="04140001">
+      <w:start w:val="1"/>
+      <w:numFmt w:val="bullet"/>
+      <w:lvlText w:val=""/>
+      <w:lvlJc w:val="left"/>
+      <w:pPr>
+        <w:ind w:left="360" w:hanging="360"/>
+      </w:pPr>
+      <w:rPr>
+        <w:rFonts w:ascii="Symbol" w:hAnsi="Symbol" w:hint="default"/>
+      </w:rPr>
+    </w:lvl>
+    <w:lvl w:ilvl="1" w:tplc="04140003" w:tentative="1">
+      <w:start w:val="1"/>
+      <w:numFmt w:val="bullet"/>
+      <w:lvlText w:val="o"/>
+      <w:lvlJc w:val="left"/>
+      <w:pPr>
+        <w:ind w:left="1080" w:hanging="360"/>
+      </w:pPr>
+      <w:rPr>
+        <w:rFonts w:ascii="Courier New" w:hAnsi="Courier New" w:cs="Courier New" w:hint="default"/>
+      </w:rPr>
+    </w:lvl>
+    <w:lvl w:ilvl="2" w:tplc="04140005" w:tentative="1">
+      <w:start w:val="1"/>
+      <w:numFmt w:val="bullet"/>
+      <w:lvlText w:val=""/>
+      <w:lvlJc w:val="left"/>
+      <w:pPr>
+        <w:ind w:left="1800" w:hanging="360"/>
+      </w:pPr>
+      <w:rPr>
+        <w:rFonts w:ascii="Wingdings" w:hAnsi="Wingdings" w:hint="default"/>
+      </w:rPr>
+    </w:lvl>
+    <w:lvl w:ilvl="3" w:tplc="04140001" w:tentative="1">
+      <w:start w:val="1"/>
+      <w:numFmt w:val="bullet"/>
+      <w:lvlText w:val=""/>
+      <w:lvlJc w:val="left"/>
+      <w:pPr>
+        <w:ind w:left="2520" w:hanging="360"/>
+      </w:pPr>
+      <w:rPr>
+        <w:rFonts w:ascii="Symbol" w:hAnsi="Symbol" w:hint="default"/>
+      </w:rPr>
+    </w:lvl>
+    <w:lvl w:ilvl="4" w:tplc="04140003" w:tentative="1">
+      <w:start w:val="1"/>
+      <w:numFmt w:val="bullet"/>
+      <w:lvlText w:val="o"/>
+      <w:lvlJc w:val="left"/>
+      <w:pPr>
+        <w:ind w:left="3240" w:hanging="360"/>
+      </w:pPr>
+      <w:rPr>
+        <w:rFonts w:ascii="Courier New" w:hAnsi="Courier New" w:cs="Courier New" w:hint="default"/>
+      </w:rPr>
+    </w:lvl>
+    <w:lvl w:ilvl="5" w:tplc="04140005" w:tentative="1">
+      <w:start w:val="1"/>
+      <w:numFmt w:val="bullet"/>
+      <w:lvlText w:val=""/>
+      <w:lvlJc w:val="left"/>
+      <w:pPr>
+        <w:ind w:left="3960" w:hanging="360"/>
+      </w:pPr>
+      <w:rPr>
+        <w:rFonts w:ascii="Wingdings" w:hAnsi="Wingdings" w:hint="default"/>
+      </w:rPr>
+    </w:lvl>
+    <w:lvl w:ilvl="6" w:tplc="04140001" w:tentative="1">
+      <w:start w:val="1"/>
+      <w:numFmt w:val="bullet"/>
+      <w:lvlText w:val=""/>
+      <w:lvlJc w:val="left"/>
+      <w:pPr>
+        <w:ind w:left="4680" w:hanging="360"/>
+      </w:pPr>
+      <w:rPr>
+        <w:rFonts w:ascii="Symbol" w:hAnsi="Symbol" w:hint="default"/>
+      </w:rPr>
+    </w:lvl>
+    <w:lvl w:ilvl="7" w:tplc="04140003" w:tentative="1">
+      <w:start w:val="1"/>
+      <w:numFmt w:val="bullet"/>
+      <w:lvlText w:val="o"/>
+      <w:lvlJc w:val="left"/>
+      <w:pPr>
+        <w:ind w:left="5400" w:hanging="360"/>
+      </w:pPr>
+      <w:rPr>
+        <w:rFonts w:ascii="Courier New" w:hAnsi="Courier New" w:cs="Courier New" w:hint="default"/>
+      </w:rPr>
+    </w:lvl>
+    <w:lvl w:ilvl="8" w:tplc="04140005" w:tentative="1">
+      <w:start w:val="1"/>
+      <w:numFmt w:val="bullet"/>
+      <w:lvlText w:val=""/>
+      <w:lvlJc w:val="left"/>
+      <w:pPr>
+        <w:ind w:left="6120" w:hanging="360"/>
+      </w:pPr>
+      <w:rPr>
+        <w:rFonts w:ascii="Wingdings" w:hAnsi="Wingdings" w:hint="default"/>
+      </w:rPr>
+    </w:lvl>
+  </w:abstractNum>
+  <w:abstractNum w:abstractNumId="6">
     <w:nsid w:val="3D3F530E"/>
     <w:multiLevelType w:val="hybridMultilevel"/>
     <w:tmpl w:val="FC607A46"/>
@@ -23404,7 +24146,7 @@
       </w:rPr>
     </w:lvl>
   </w:abstractNum>
-  <w:abstractNum w:abstractNumId="5">
+  <w:abstractNum w:abstractNumId="7">
     <w:nsid w:val="4E584DE2"/>
     <w:multiLevelType w:val="hybridMultilevel"/>
     <w:tmpl w:val="E7646430"/>
@@ -23444,7 +24186,7 @@
         <w:rFonts w:ascii="Wingdings" w:hAnsi="Wingdings" w:hint="default"/>
       </w:rPr>
     </w:lvl>
-    <w:lvl w:ilvl="3" w:tplc="04140001" w:tentative="1">
+    <w:lvl w:ilvl="3" w:tplc="04140001">
       <w:start w:val="1"/>
       <w:numFmt w:val="bullet"/>
       <w:lvlText w:val=""/>
@@ -23517,7 +24259,7 @@
       </w:rPr>
     </w:lvl>
   </w:abstractNum>
-  <w:abstractNum w:abstractNumId="6">
+  <w:abstractNum w:abstractNumId="8">
     <w:nsid w:val="565A059A"/>
     <w:multiLevelType w:val="hybridMultilevel"/>
     <w:tmpl w:val="16B69B72"/>
@@ -23630,7 +24372,7 @@
       </w:rPr>
     </w:lvl>
   </w:abstractNum>
-  <w:abstractNum w:abstractNumId="7">
+  <w:abstractNum w:abstractNumId="9">
     <w:nsid w:val="582D7E8C"/>
     <w:multiLevelType w:val="hybridMultilevel"/>
     <w:tmpl w:val="14A691B2"/>
@@ -23743,7 +24485,7 @@
       </w:rPr>
     </w:lvl>
   </w:abstractNum>
-  <w:abstractNum w:abstractNumId="8">
+  <w:abstractNum w:abstractNumId="10">
     <w:nsid w:val="5D375E25"/>
     <w:multiLevelType w:val="hybridMultilevel"/>
     <w:tmpl w:val="C87263D6"/>
@@ -23856,7 +24598,7 @@
       </w:rPr>
     </w:lvl>
   </w:abstractNum>
-  <w:abstractNum w:abstractNumId="9">
+  <w:abstractNum w:abstractNumId="11">
     <w:nsid w:val="64374DF0"/>
     <w:multiLevelType w:val="hybridMultilevel"/>
     <w:tmpl w:val="63CCFF90"/>
@@ -23969,7 +24711,120 @@
       </w:rPr>
     </w:lvl>
   </w:abstractNum>
-  <w:abstractNum w:abstractNumId="10">
+  <w:abstractNum w:abstractNumId="12">
+    <w:nsid w:val="72947541"/>
+    <w:multiLevelType w:val="hybridMultilevel"/>
+    <w:tmpl w:val="35E88DAA"/>
+    <w:lvl w:ilvl="0" w:tplc="04140001">
+      <w:start w:val="1"/>
+      <w:numFmt w:val="bullet"/>
+      <w:lvlText w:val=""/>
+      <w:lvlJc w:val="left"/>
+      <w:pPr>
+        <w:ind w:left="720" w:hanging="360"/>
+      </w:pPr>
+      <w:rPr>
+        <w:rFonts w:ascii="Symbol" w:hAnsi="Symbol" w:hint="default"/>
+      </w:rPr>
+    </w:lvl>
+    <w:lvl w:ilvl="1" w:tplc="04140003">
+      <w:start w:val="1"/>
+      <w:numFmt w:val="bullet"/>
+      <w:lvlText w:val="o"/>
+      <w:lvlJc w:val="left"/>
+      <w:pPr>
+        <w:ind w:left="1440" w:hanging="360"/>
+      </w:pPr>
+      <w:rPr>
+        <w:rFonts w:ascii="Courier New" w:hAnsi="Courier New" w:cs="Courier New" w:hint="default"/>
+      </w:rPr>
+    </w:lvl>
+    <w:lvl w:ilvl="2" w:tplc="04140005" w:tentative="1">
+      <w:start w:val="1"/>
+      <w:numFmt w:val="bullet"/>
+      <w:lvlText w:val=""/>
+      <w:lvlJc w:val="left"/>
+      <w:pPr>
+        <w:ind w:left="2160" w:hanging="360"/>
+      </w:pPr>
+      <w:rPr>
+        <w:rFonts w:ascii="Wingdings" w:hAnsi="Wingdings" w:hint="default"/>
+      </w:rPr>
+    </w:lvl>
+    <w:lvl w:ilvl="3" w:tplc="04140001" w:tentative="1">
+      <w:start w:val="1"/>
+      <w:numFmt w:val="bullet"/>
+      <w:lvlText w:val=""/>
+      <w:lvlJc w:val="left"/>
+      <w:pPr>
+        <w:ind w:left="2880" w:hanging="360"/>
+      </w:pPr>
+      <w:rPr>
+        <w:rFonts w:ascii="Symbol" w:hAnsi="Symbol" w:hint="default"/>
+      </w:rPr>
+    </w:lvl>
+    <w:lvl w:ilvl="4" w:tplc="04140003" w:tentative="1">
+      <w:start w:val="1"/>
+      <w:numFmt w:val="bullet"/>
+      <w:lvlText w:val="o"/>
+      <w:lvlJc w:val="left"/>
+      <w:pPr>
+        <w:ind w:left="3600" w:hanging="360"/>
+      </w:pPr>
+      <w:rPr>
+        <w:rFonts w:ascii="Courier New" w:hAnsi="Courier New" w:cs="Courier New" w:hint="default"/>
+      </w:rPr>
+    </w:lvl>
+    <w:lvl w:ilvl="5" w:tplc="04140005" w:tentative="1">
+      <w:start w:val="1"/>
+      <w:numFmt w:val="bullet"/>
+      <w:lvlText w:val=""/>
+      <w:lvlJc w:val="left"/>
+      <w:pPr>
+        <w:ind w:left="4320" w:hanging="360"/>
+      </w:pPr>
+      <w:rPr>
+        <w:rFonts w:ascii="Wingdings" w:hAnsi="Wingdings" w:hint="default"/>
+      </w:rPr>
+    </w:lvl>
+    <w:lvl w:ilvl="6" w:tplc="04140001" w:tentative="1">
+      <w:start w:val="1"/>
+      <w:numFmt w:val="bullet"/>
+      <w:lvlText w:val=""/>
+      <w:lvlJc w:val="left"/>
+      <w:pPr>
+        <w:ind w:left="5040" w:hanging="360"/>
+      </w:pPr>
+      <w:rPr>
+        <w:rFonts w:ascii="Symbol" w:hAnsi="Symbol" w:hint="default"/>
+      </w:rPr>
+    </w:lvl>
+    <w:lvl w:ilvl="7" w:tplc="04140003" w:tentative="1">
+      <w:start w:val="1"/>
+      <w:numFmt w:val="bullet"/>
+      <w:lvlText w:val="o"/>
+      <w:lvlJc w:val="left"/>
+      <w:pPr>
+        <w:ind w:left="5760" w:hanging="360"/>
+      </w:pPr>
+      <w:rPr>
+        <w:rFonts w:ascii="Courier New" w:hAnsi="Courier New" w:cs="Courier New" w:hint="default"/>
+      </w:rPr>
+    </w:lvl>
+    <w:lvl w:ilvl="8" w:tplc="04140005" w:tentative="1">
+      <w:start w:val="1"/>
+      <w:numFmt w:val="bullet"/>
+      <w:lvlText w:val=""/>
+      <w:lvlJc w:val="left"/>
+      <w:pPr>
+        <w:ind w:left="6480" w:hanging="360"/>
+      </w:pPr>
+      <w:rPr>
+        <w:rFonts w:ascii="Wingdings" w:hAnsi="Wingdings" w:hint="default"/>
+      </w:rPr>
+    </w:lvl>
+  </w:abstractNum>
+  <w:abstractNum w:abstractNumId="13">
     <w:nsid w:val="739624C3"/>
     <w:multiLevelType w:val="multilevel"/>
     <w:tmpl w:val="46965C92"/>
@@ -24115,37 +24970,46 @@
     </w:lvl>
   </w:abstractNum>
   <w:num w:numId="1">
-    <w:abstractNumId w:val="10"/>
+    <w:abstractNumId w:val="13"/>
   </w:num>
   <w:num w:numId="2">
     <w:abstractNumId w:val="0"/>
   </w:num>
   <w:num w:numId="3">
+    <w:abstractNumId w:val="8"/>
+  </w:num>
+  <w:num w:numId="4">
+    <w:abstractNumId w:val="11"/>
+  </w:num>
+  <w:num w:numId="5">
     <w:abstractNumId w:val="6"/>
   </w:num>
-  <w:num w:numId="4">
+  <w:num w:numId="6">
     <w:abstractNumId w:val="9"/>
   </w:num>
-  <w:num w:numId="5">
+  <w:num w:numId="7">
+    <w:abstractNumId w:val="2"/>
+  </w:num>
+  <w:num w:numId="8">
+    <w:abstractNumId w:val="10"/>
+  </w:num>
+  <w:num w:numId="9">
+    <w:abstractNumId w:val="3"/>
+  </w:num>
+  <w:num w:numId="10">
+    <w:abstractNumId w:val="5"/>
+  </w:num>
+  <w:num w:numId="11">
+    <w:abstractNumId w:val="7"/>
+  </w:num>
+  <w:num w:numId="12">
+    <w:abstractNumId w:val="1"/>
+  </w:num>
+  <w:num w:numId="13">
     <w:abstractNumId w:val="4"/>
   </w:num>
-  <w:num w:numId="6">
-    <w:abstractNumId w:val="7"/>
-  </w:num>
-  <w:num w:numId="7">
-    <w:abstractNumId w:val="1"/>
-  </w:num>
-  <w:num w:numId="8">
-    <w:abstractNumId w:val="8"/>
-  </w:num>
-  <w:num w:numId="9">
-    <w:abstractNumId w:val="2"/>
-  </w:num>
-  <w:num w:numId="10">
-    <w:abstractNumId w:val="3"/>
-  </w:num>
-  <w:num w:numId="11">
-    <w:abstractNumId w:val="5"/>
+  <w:num w:numId="14">
+    <w:abstractNumId w:val="12"/>
   </w:num>
 </w:numbering>
 </file>
@@ -25284,7 +26148,7 @@
 </file>
 
 <file path=customXml/itemProps1.xml><?xml version="1.0" encoding="utf-8"?>
-<ds:datastoreItem xmlns:ds="http://schemas.openxmlformats.org/officeDocument/2006/customXml" ds:itemID="{5D645A8B-01B2-4C11-9275-7428A5E653FF}">
+<ds:datastoreItem xmlns:ds="http://schemas.openxmlformats.org/officeDocument/2006/customXml" ds:itemID="{5735C12A-39D4-49A6-B0C7-4B69B2C32CD8}">
   <ds:schemaRefs>
     <ds:schemaRef ds:uri="http://schemas.openxmlformats.org/officeDocument/2006/bibliography"/>
   </ds:schemaRefs>

</xml_diff>

<commit_message>
More writing - my computer is in a bad mood today, so committing often..
</commit_message>
<xml_diff>
--- a/Thesis/Workingdoc(no pics or crossrefs).docx
+++ b/Thesis/Workingdoc(no pics or crossrefs).docx
@@ -21369,6 +21369,18 @@
     </w:p>
     <w:p>
       <w:pPr>
+        <w:pStyle w:val="Listeavsnitt"/>
+        <w:numPr>
+          <w:ilvl w:val="1"/>
+          <w:numId w:val="14"/>
+        </w:numPr>
+      </w:pPr>
+      <w:r>
+        <w:t xml:space="preserve">Allowed me to calculate for transports not supported by some frameworks in Firefox. Just to get some comparison, there may be some deviations as to how individual browsers handle different transport mechanisms. </w:t>
+      </w:r>
+    </w:p>
+    <w:p>
+      <w:pPr>
         <w:pStyle w:val="Overskrift1"/>
         <w:rPr>
           <w:szCs w:val="36"/>
@@ -21643,6 +21655,24 @@
       </w:r>
       <w:r>
         <w:t>.</w:t>
+      </w:r>
+    </w:p>
+    <w:p>
+      <w:pPr>
+        <w:pStyle w:val="Listeavsnitt"/>
+        <w:numPr>
+          <w:ilvl w:val="0"/>
+          <w:numId w:val="13"/>
+        </w:numPr>
+      </w:pPr>
+      <w:r>
+        <w:t xml:space="preserve">The small drops </w:t>
+      </w:r>
+      <w:r>
+        <w:t>coincides</w:t>
+      </w:r>
+      <w:r>
+        <w:t xml:space="preserve"> with the drops in messages sent from the clients.</w:t>
       </w:r>
     </w:p>
     <w:p>
@@ -21691,6 +21721,76 @@
     </w:p>
     <w:p>
       <w:pPr>
+        <w:pStyle w:val="Listeavsnitt"/>
+        <w:numPr>
+          <w:ilvl w:val="0"/>
+          <w:numId w:val="13"/>
+        </w:numPr>
+      </w:pPr>
+      <w:r>
+        <w:t xml:space="preserve">Lightstreamer shows deviations when using polling. </w:t>
+      </w:r>
+      <w:r>
+        <w:t>Chart is received by server using polling.</w:t>
+      </w:r>
+    </w:p>
+    <w:p>
+      <w:pPr>
+        <w:pStyle w:val="Listeavsnitt"/>
+        <w:numPr>
+          <w:ilvl w:val="0"/>
+          <w:numId w:val="13"/>
+        </w:numPr>
+      </w:pPr>
+      <w:r>
+        <w:t>Most probable cause it that the use of polling causes a lot more stress on the server (see processor usage). This may again lead to the registrations of events happening in bursts.</w:t>
+      </w:r>
+    </w:p>
+    <w:p>
+      <w:r>
+        <w:rPr>
+          <w:noProof/>
+          <w:lang w:val="nb-NO" w:eastAsia="nb-NO"/>
+        </w:rPr>
+        <w:drawing>
+          <wp:inline distT="0" distB="0" distL="0" distR="0">
+            <wp:extent cx="5759273" cy="2369185"/>
+            <wp:effectExtent l="19050" t="0" r="0" b="0"/>
+            <wp:docPr id="4" name="Bilde 3" descr="Messages_received_by_server_Poll.jpeg"/>
+            <wp:cNvGraphicFramePr>
+              <a:graphicFrameLocks xmlns:a="http://schemas.openxmlformats.org/drawingml/2006/main" noChangeAspect="1"/>
+            </wp:cNvGraphicFramePr>
+            <a:graphic xmlns:a="http://schemas.openxmlformats.org/drawingml/2006/main">
+              <a:graphicData uri="http://schemas.openxmlformats.org/drawingml/2006/picture">
+                <pic:pic xmlns:pic="http://schemas.openxmlformats.org/drawingml/2006/picture">
+                  <pic:nvPicPr>
+                    <pic:cNvPr id="0" name="Messages_received_by_server_Poll.jpeg"/>
+                    <pic:cNvPicPr/>
+                  </pic:nvPicPr>
+                  <pic:blipFill>
+                    <a:blip r:embed="rId12" cstate="print"/>
+                    <a:stretch>
+                      <a:fillRect/>
+                    </a:stretch>
+                  </pic:blipFill>
+                  <pic:spPr>
+                    <a:xfrm>
+                      <a:off x="0" y="0"/>
+                      <a:ext cx="5759273" cy="2369185"/>
+                    </a:xfrm>
+                    <a:prstGeom prst="rect">
+                      <a:avLst/>
+                    </a:prstGeom>
+                  </pic:spPr>
+                </pic:pic>
+              </a:graphicData>
+            </a:graphic>
+          </wp:inline>
+        </w:drawing>
+      </w:r>
+    </w:p>
+    <w:p>
+      <w:pPr>
         <w:pStyle w:val="Overskrift2"/>
       </w:pPr>
       <w:r>
@@ -21699,6 +21799,104 @@
     </w:p>
     <w:p>
       <w:pPr>
+        <w:pStyle w:val="Listeavsnitt"/>
+        <w:numPr>
+          <w:ilvl w:val="0"/>
+          <w:numId w:val="15"/>
+        </w:numPr>
+      </w:pPr>
+      <w:r>
+        <w:t>Messages sent is registered shortly after received messages. Therefore they should match</w:t>
+      </w:r>
+      <w:r>
+        <w:t xml:space="preserve"> the values for received multiplied with 60 (the number of clients to broadcast to). </w:t>
+      </w:r>
+    </w:p>
+    <w:p>
+      <w:pPr>
+        <w:pStyle w:val="Listeavsnitt"/>
+        <w:numPr>
+          <w:ilvl w:val="0"/>
+          <w:numId w:val="15"/>
+        </w:numPr>
+      </w:pPr>
+      <w:r>
+        <w:t>There are some mismatches though.</w:t>
+      </w:r>
+      <w:r>
+        <w:t xml:space="preserve"> Chart is a custom with SignalR SSE data for both received at server and sent from server / 60.</w:t>
+      </w:r>
+    </w:p>
+    <w:p>
+      <w:r>
+        <w:rPr>
+          <w:noProof/>
+          <w:lang w:val="nb-NO" w:eastAsia="nb-NO"/>
+        </w:rPr>
+        <w:lastRenderedPageBreak/>
+        <w:drawing>
+          <wp:inline distT="0" distB="0" distL="0" distR="0">
+            <wp:extent cx="5759450" cy="2369185"/>
+            <wp:effectExtent l="19050" t="0" r="0" b="0"/>
+            <wp:docPr id="5" name="Bilde 4" descr="Messages_CUSTOM_received_by_server_SignalRSSE.jpeg"/>
+            <wp:cNvGraphicFramePr>
+              <a:graphicFrameLocks xmlns:a="http://schemas.openxmlformats.org/drawingml/2006/main" noChangeAspect="1"/>
+            </wp:cNvGraphicFramePr>
+            <a:graphic xmlns:a="http://schemas.openxmlformats.org/drawingml/2006/main">
+              <a:graphicData uri="http://schemas.openxmlformats.org/drawingml/2006/picture">
+                <pic:pic xmlns:pic="http://schemas.openxmlformats.org/drawingml/2006/picture">
+                  <pic:nvPicPr>
+                    <pic:cNvPr id="0" name="Messages_CUSTOM_received_by_server_SignalRSSE.jpeg"/>
+                    <pic:cNvPicPr/>
+                  </pic:nvPicPr>
+                  <pic:blipFill>
+                    <a:blip r:embed="rId13" cstate="print"/>
+                    <a:stretch>
+                      <a:fillRect/>
+                    </a:stretch>
+                  </pic:blipFill>
+                  <pic:spPr>
+                    <a:xfrm>
+                      <a:off x="0" y="0"/>
+                      <a:ext cx="5759450" cy="2369185"/>
+                    </a:xfrm>
+                    <a:prstGeom prst="rect">
+                      <a:avLst/>
+                    </a:prstGeom>
+                  </pic:spPr>
+                </pic:pic>
+              </a:graphicData>
+            </a:graphic>
+          </wp:inline>
+        </w:drawing>
+      </w:r>
+    </w:p>
+    <w:p>
+      <w:pPr>
+        <w:pStyle w:val="Listeavsnitt"/>
+        <w:numPr>
+          <w:ilvl w:val="0"/>
+          <w:numId w:val="16"/>
+        </w:numPr>
+      </w:pPr>
+      <w:r>
+        <w:t>Very small deviations &lt; 0.9 except from the first one. Possible explanation is that my code wasn’t 100% thread safe and that a single send event was lost every now and then. Except for the first one, the messages sent is always less than the messages received, which makes it plausible that one or messages has been lost.</w:t>
+      </w:r>
+    </w:p>
+    <w:p>
+      <w:pPr>
+        <w:pStyle w:val="Listeavsnitt"/>
+        <w:numPr>
+          <w:ilvl w:val="0"/>
+          <w:numId w:val="16"/>
+        </w:numPr>
+      </w:pPr>
+      <w:r>
+        <w:t xml:space="preserve">The deviation with the first message can probably be explained by the high latency number in the first couple of seconds. </w:t>
+      </w:r>
+    </w:p>
+    <w:p>
+      <w:pPr>
         <w:pStyle w:val="Overskrift2"/>
       </w:pPr>
       <w:r>
@@ -21707,6 +21905,18 @@
     </w:p>
     <w:p>
       <w:pPr>
+        <w:pStyle w:val="Listeavsnitt"/>
+        <w:numPr>
+          <w:ilvl w:val="0"/>
+          <w:numId w:val="16"/>
+        </w:numPr>
+      </w:pPr>
+      <w:r>
+        <w:t>Will show results by transport here – comparing each framework. In the analysis I will compare transports rather than just frameworks.</w:t>
+      </w:r>
+    </w:p>
+    <w:p>
+      <w:pPr>
         <w:pStyle w:val="Overskrift3"/>
       </w:pPr>
       <w:r>
@@ -21714,6 +21924,134 @@
       </w:r>
     </w:p>
     <w:p>
+      <w:r>
+        <w:rPr>
+          <w:noProof/>
+          <w:lang w:val="nb-NO" w:eastAsia="nb-NO"/>
+        </w:rPr>
+        <w:drawing>
+          <wp:inline distT="0" distB="0" distL="0" distR="0">
+            <wp:extent cx="5759273" cy="2369185"/>
+            <wp:effectExtent l="19050" t="0" r="0" b="0"/>
+            <wp:docPr id="6" name="Bilde 5" descr="Average_Latency_WS.jpeg"/>
+            <wp:cNvGraphicFramePr>
+              <a:graphicFrameLocks xmlns:a="http://schemas.openxmlformats.org/drawingml/2006/main" noChangeAspect="1"/>
+            </wp:cNvGraphicFramePr>
+            <a:graphic xmlns:a="http://schemas.openxmlformats.org/drawingml/2006/main">
+              <a:graphicData uri="http://schemas.openxmlformats.org/drawingml/2006/picture">
+                <pic:pic xmlns:pic="http://schemas.openxmlformats.org/drawingml/2006/picture">
+                  <pic:nvPicPr>
+                    <pic:cNvPr id="0" name="Average_Latency_WS.jpeg"/>
+                    <pic:cNvPicPr/>
+                  </pic:nvPicPr>
+                  <pic:blipFill>
+                    <a:blip r:embed="rId14" cstate="print"/>
+                    <a:stretch>
+                      <a:fillRect/>
+                    </a:stretch>
+                  </pic:blipFill>
+                  <pic:spPr>
+                    <a:xfrm>
+                      <a:off x="0" y="0"/>
+                      <a:ext cx="5759273" cy="2369185"/>
+                    </a:xfrm>
+                    <a:prstGeom prst="rect">
+                      <a:avLst/>
+                    </a:prstGeom>
+                  </pic:spPr>
+                </pic:pic>
+              </a:graphicData>
+            </a:graphic>
+          </wp:inline>
+        </w:drawing>
+      </w:r>
+    </w:p>
+    <w:p>
+      <w:pPr>
+        <w:pStyle w:val="Listeavsnitt"/>
+        <w:numPr>
+          <w:ilvl w:val="0"/>
+          <w:numId w:val="16"/>
+        </w:numPr>
+      </w:pPr>
+      <w:r>
+        <w:t xml:space="preserve">Chart is WS avg. lat. </w:t>
+      </w:r>
+    </w:p>
+    <w:p>
+      <w:pPr>
+        <w:pStyle w:val="Listeavsnitt"/>
+        <w:numPr>
+          <w:ilvl w:val="0"/>
+          <w:numId w:val="16"/>
+        </w:numPr>
+      </w:pPr>
+      <w:r>
+        <w:t xml:space="preserve">I did not run any sort of warm up on SignalR, </w:t>
+      </w:r>
+      <w:proofErr w:type="spellStart"/>
+      <w:r>
+        <w:t>SockJS</w:t>
+      </w:r>
+      <w:proofErr w:type="spellEnd"/>
+      <w:r>
+        <w:t xml:space="preserve"> or Socket.IO. All of these start off high and then stabilizes on a lower number. As Lightstreamer and Play had warm up, I think that the other three also would have benefitted from this (just not that much).</w:t>
+      </w:r>
+    </w:p>
+    <w:p>
+      <w:pPr>
+        <w:pStyle w:val="Listeavsnitt"/>
+        <w:numPr>
+          <w:ilvl w:val="0"/>
+          <w:numId w:val="16"/>
+        </w:numPr>
+      </w:pPr>
+      <w:r>
+        <w:lastRenderedPageBreak/>
+        <w:t>Looking at the data from 5 seconds an onwards, it is a clear divide between most of the frameworks.</w:t>
+      </w:r>
+    </w:p>
+    <w:p>
+      <w:pPr>
+        <w:pStyle w:val="Listeavsnitt"/>
+        <w:numPr>
+          <w:ilvl w:val="0"/>
+          <w:numId w:val="16"/>
+        </w:numPr>
+      </w:pPr>
+      <w:r>
+        <w:t xml:space="preserve">Socket.IO has numbers as low as 5 ms, whereas Lightstreamer and SignalR have between 12 and 25 </w:t>
+      </w:r>
+      <w:proofErr w:type="spellStart"/>
+      <w:r>
+        <w:t>ms.</w:t>
+      </w:r>
+      <w:proofErr w:type="spellEnd"/>
+      <w:r>
+        <w:t xml:space="preserve"> Lightstreamer performs a little better than SignalR.</w:t>
+      </w:r>
+    </w:p>
+    <w:p>
+      <w:pPr>
+        <w:pStyle w:val="Listeavsnitt"/>
+        <w:numPr>
+          <w:ilvl w:val="0"/>
+          <w:numId w:val="16"/>
+        </w:numPr>
+      </w:pPr>
+      <w:r>
+        <w:t xml:space="preserve">Node was designed to be very lightweight. The low load the servers got subjected to in my tests, is probably not enough to show the true scalability. Results gotten by </w:t>
+      </w:r>
+      <w:proofErr w:type="spellStart"/>
+      <w:r>
+        <w:t>Weswit</w:t>
+      </w:r>
+      <w:proofErr w:type="spellEnd"/>
+      <w:r>
+        <w:t xml:space="preserve"> supports this assumption.</w:t>
+      </w:r>
+    </w:p>
+    <w:p>
       <w:pPr>
         <w:pStyle w:val="Overskrift3"/>
       </w:pPr>
@@ -21722,6 +22060,113 @@
       </w:r>
     </w:p>
     <w:p>
+      <w:r>
+        <w:rPr>
+          <w:noProof/>
+          <w:lang w:val="nb-NO" w:eastAsia="nb-NO"/>
+        </w:rPr>
+        <w:drawing>
+          <wp:inline distT="0" distB="0" distL="0" distR="0">
+            <wp:extent cx="5759450" cy="2369185"/>
+            <wp:effectExtent l="19050" t="0" r="0" b="0"/>
+            <wp:docPr id="7" name="Bilde 6" descr="Average_Latency_SSEvsWS.jpeg"/>
+            <wp:cNvGraphicFramePr>
+              <a:graphicFrameLocks xmlns:a="http://schemas.openxmlformats.org/drawingml/2006/main" noChangeAspect="1"/>
+            </wp:cNvGraphicFramePr>
+            <a:graphic xmlns:a="http://schemas.openxmlformats.org/drawingml/2006/main">
+              <a:graphicData uri="http://schemas.openxmlformats.org/drawingml/2006/picture">
+                <pic:pic xmlns:pic="http://schemas.openxmlformats.org/drawingml/2006/picture">
+                  <pic:nvPicPr>
+                    <pic:cNvPr id="0" name="Average_Latency_SSEvsWS.jpeg"/>
+                    <pic:cNvPicPr/>
+                  </pic:nvPicPr>
+                  <pic:blipFill>
+                    <a:blip r:embed="rId15" cstate="print"/>
+                    <a:stretch>
+                      <a:fillRect/>
+                    </a:stretch>
+                  </pic:blipFill>
+                  <pic:spPr>
+                    <a:xfrm>
+                      <a:off x="0" y="0"/>
+                      <a:ext cx="5759450" cy="2369185"/>
+                    </a:xfrm>
+                    <a:prstGeom prst="rect">
+                      <a:avLst/>
+                    </a:prstGeom>
+                  </pic:spPr>
+                </pic:pic>
+              </a:graphicData>
+            </a:graphic>
+          </wp:inline>
+        </w:drawing>
+      </w:r>
+    </w:p>
+    <w:p>
+      <w:pPr>
+        <w:pStyle w:val="Listeavsnitt"/>
+        <w:numPr>
+          <w:ilvl w:val="0"/>
+          <w:numId w:val="17"/>
+        </w:numPr>
+      </w:pPr>
+      <w:r>
+        <w:t xml:space="preserve">Chart is SignalR SSE </w:t>
+      </w:r>
+      <w:proofErr w:type="spellStart"/>
+      <w:r>
+        <w:t>vs</w:t>
+      </w:r>
+      <w:proofErr w:type="spellEnd"/>
+      <w:r>
+        <w:t xml:space="preserve"> SignalR WS</w:t>
+      </w:r>
+    </w:p>
+    <w:p>
+      <w:pPr>
+        <w:pStyle w:val="Listeavsnitt"/>
+        <w:numPr>
+          <w:ilvl w:val="0"/>
+          <w:numId w:val="17"/>
+        </w:numPr>
+      </w:pPr>
+      <w:r>
+        <w:t xml:space="preserve">Only one of the frameworks supported SSE in Firefox. </w:t>
+      </w:r>
+      <w:proofErr w:type="spellStart"/>
+      <w:r>
+        <w:t>SockJS</w:t>
+      </w:r>
+      <w:proofErr w:type="spellEnd"/>
+      <w:r>
+        <w:t xml:space="preserve"> supported it in Opera, so I have done calculations regarding network traffic for it.</w:t>
+      </w:r>
+    </w:p>
+    <w:p>
+      <w:pPr>
+        <w:pStyle w:val="Listeavsnitt"/>
+        <w:numPr>
+          <w:ilvl w:val="0"/>
+          <w:numId w:val="17"/>
+        </w:numPr>
+      </w:pPr>
+      <w:r>
+        <w:t>A very interesting result. SSE actually performs just as well as WS.</w:t>
+      </w:r>
+    </w:p>
+    <w:p>
+      <w:pPr>
+        <w:pStyle w:val="Listeavsnitt"/>
+        <w:numPr>
+          <w:ilvl w:val="0"/>
+          <w:numId w:val="17"/>
+        </w:numPr>
+      </w:pPr>
+      <w:r>
+        <w:t>Discuss probable causes in analysis chapter or here? Maybe just put them in one chapter? Instead of results AND analysis?</w:t>
+      </w:r>
+    </w:p>
+    <w:p>
       <w:pPr>
         <w:pStyle w:val="Overskrift3"/>
       </w:pPr>
@@ -21730,6 +22175,110 @@
       </w:r>
     </w:p>
     <w:p>
+      <w:r>
+        <w:rPr>
+          <w:noProof/>
+          <w:lang w:val="nb-NO" w:eastAsia="nb-NO"/>
+        </w:rPr>
+        <w:drawing>
+          <wp:inline distT="0" distB="0" distL="0" distR="0">
+            <wp:extent cx="5759450" cy="2369185"/>
+            <wp:effectExtent l="19050" t="0" r="0" b="0"/>
+            <wp:docPr id="8" name="Bilde 7" descr="Average_LatencyStream.jpeg"/>
+            <wp:cNvGraphicFramePr>
+              <a:graphicFrameLocks xmlns:a="http://schemas.openxmlformats.org/drawingml/2006/main" noChangeAspect="1"/>
+            </wp:cNvGraphicFramePr>
+            <a:graphic xmlns:a="http://schemas.openxmlformats.org/drawingml/2006/main">
+              <a:graphicData uri="http://schemas.openxmlformats.org/drawingml/2006/picture">
+                <pic:pic xmlns:pic="http://schemas.openxmlformats.org/drawingml/2006/picture">
+                  <pic:nvPicPr>
+                    <pic:cNvPr id="0" name="Average_LatencyStream.jpeg"/>
+                    <pic:cNvPicPr/>
+                  </pic:nvPicPr>
+                  <pic:blipFill>
+                    <a:blip r:embed="rId16" cstate="print"/>
+                    <a:stretch>
+                      <a:fillRect/>
+                    </a:stretch>
+                  </pic:blipFill>
+                  <pic:spPr>
+                    <a:xfrm>
+                      <a:off x="0" y="0"/>
+                      <a:ext cx="5759450" cy="2369185"/>
+                    </a:xfrm>
+                    <a:prstGeom prst="rect">
+                      <a:avLst/>
+                    </a:prstGeom>
+                  </pic:spPr>
+                </pic:pic>
+              </a:graphicData>
+            </a:graphic>
+          </wp:inline>
+        </w:drawing>
+      </w:r>
+    </w:p>
+    <w:p>
+      <w:pPr>
+        <w:pStyle w:val="Listeavsnitt"/>
+        <w:numPr>
+          <w:ilvl w:val="0"/>
+          <w:numId w:val="18"/>
+        </w:numPr>
+      </w:pPr>
+      <w:r>
+        <w:lastRenderedPageBreak/>
+        <w:t>Large increase towards the end for Lightstreamer. Probable cause is the implementation of the test coupled with the drop in message frequency towards the end (resulting in overtime).</w:t>
+      </w:r>
+    </w:p>
+    <w:p>
+      <w:pPr>
+        <w:pStyle w:val="Listeavsnitt"/>
+        <w:numPr>
+          <w:ilvl w:val="1"/>
+          <w:numId w:val="18"/>
+        </w:numPr>
+      </w:pPr>
+      <w:r>
+        <w:t>The big question is if this is because of my implementation or something else. Probably my fault though…</w:t>
+      </w:r>
+    </w:p>
+    <w:p>
+      <w:pPr>
+        <w:pStyle w:val="Listeavsnitt"/>
+        <w:numPr>
+          <w:ilvl w:val="0"/>
+          <w:numId w:val="18"/>
+        </w:numPr>
+      </w:pPr>
+      <w:r>
+        <w:t xml:space="preserve">Else, Lightstreamer performs almost ten times better than </w:t>
+      </w:r>
+      <w:proofErr w:type="spellStart"/>
+      <w:r>
+        <w:t>SockJS</w:t>
+      </w:r>
+      <w:proofErr w:type="spellEnd"/>
+      <w:r>
+        <w:t xml:space="preserve">. Again, my implementation of the </w:t>
+      </w:r>
+      <w:proofErr w:type="spellStart"/>
+      <w:r>
+        <w:t>SockJS</w:t>
+      </w:r>
+      <w:proofErr w:type="spellEnd"/>
+      <w:r>
+        <w:t xml:space="preserve"> server may be a cause. It is designed to use </w:t>
+      </w:r>
+      <w:proofErr w:type="spellStart"/>
+      <w:r>
+        <w:t>Redis</w:t>
+      </w:r>
+      <w:proofErr w:type="spellEnd"/>
+      <w:r>
+        <w:t xml:space="preserve"> to help broadcast, but introducing this new component did not fit my test setup.</w:t>
+      </w:r>
+    </w:p>
+    <w:p>
       <w:pPr>
         <w:pStyle w:val="Overskrift3"/>
       </w:pPr>
@@ -21737,6 +22286,7 @@
         <w:t>Long-Polling</w:t>
       </w:r>
     </w:p>
+    <w:p/>
     <w:p>
       <w:pPr>
         <w:pStyle w:val="Overskrift3"/>
@@ -22067,7 +22617,7 @@
             <w:rPr>
               <w:noProof/>
             </w:rPr>
-            <w:t>61</w:t>
+            <w:t>65</w:t>
           </w:r>
         </w:fldSimple>
       </w:p>
@@ -23326,6 +23876,119 @@
 <file path=word/numbering.xml><?xml version="1.0" encoding="utf-8"?>
 <w:numbering xmlns:ve="http://schemas.openxmlformats.org/markup-compatibility/2006" xmlns:o="urn:schemas-microsoft-com:office:office" xmlns:r="http://schemas.openxmlformats.org/officeDocument/2006/relationships" xmlns:m="http://schemas.openxmlformats.org/officeDocument/2006/math" xmlns:v="urn:schemas-microsoft-com:vml" xmlns:wp="http://schemas.openxmlformats.org/drawingml/2006/wordprocessingDrawing" xmlns:w10="urn:schemas-microsoft-com:office:word" xmlns:w="http://schemas.openxmlformats.org/wordprocessingml/2006/main" xmlns:wne="http://schemas.microsoft.com/office/word/2006/wordml">
   <w:abstractNum w:abstractNumId="0">
+    <w:nsid w:val="06D82A61"/>
+    <w:multiLevelType w:val="hybridMultilevel"/>
+    <w:tmpl w:val="13E6DDE6"/>
+    <w:lvl w:ilvl="0" w:tplc="04140001">
+      <w:start w:val="1"/>
+      <w:numFmt w:val="bullet"/>
+      <w:lvlText w:val=""/>
+      <w:lvlJc w:val="left"/>
+      <w:pPr>
+        <w:ind w:left="720" w:hanging="360"/>
+      </w:pPr>
+      <w:rPr>
+        <w:rFonts w:ascii="Symbol" w:hAnsi="Symbol" w:hint="default"/>
+      </w:rPr>
+    </w:lvl>
+    <w:lvl w:ilvl="1" w:tplc="04140003" w:tentative="1">
+      <w:start w:val="1"/>
+      <w:numFmt w:val="bullet"/>
+      <w:lvlText w:val="o"/>
+      <w:lvlJc w:val="left"/>
+      <w:pPr>
+        <w:ind w:left="1440" w:hanging="360"/>
+      </w:pPr>
+      <w:rPr>
+        <w:rFonts w:ascii="Courier New" w:hAnsi="Courier New" w:cs="Courier New" w:hint="default"/>
+      </w:rPr>
+    </w:lvl>
+    <w:lvl w:ilvl="2" w:tplc="04140005" w:tentative="1">
+      <w:start w:val="1"/>
+      <w:numFmt w:val="bullet"/>
+      <w:lvlText w:val=""/>
+      <w:lvlJc w:val="left"/>
+      <w:pPr>
+        <w:ind w:left="2160" w:hanging="360"/>
+      </w:pPr>
+      <w:rPr>
+        <w:rFonts w:ascii="Wingdings" w:hAnsi="Wingdings" w:hint="default"/>
+      </w:rPr>
+    </w:lvl>
+    <w:lvl w:ilvl="3" w:tplc="04140001" w:tentative="1">
+      <w:start w:val="1"/>
+      <w:numFmt w:val="bullet"/>
+      <w:lvlText w:val=""/>
+      <w:lvlJc w:val="left"/>
+      <w:pPr>
+        <w:ind w:left="2880" w:hanging="360"/>
+      </w:pPr>
+      <w:rPr>
+        <w:rFonts w:ascii="Symbol" w:hAnsi="Symbol" w:hint="default"/>
+      </w:rPr>
+    </w:lvl>
+    <w:lvl w:ilvl="4" w:tplc="04140003" w:tentative="1">
+      <w:start w:val="1"/>
+      <w:numFmt w:val="bullet"/>
+      <w:lvlText w:val="o"/>
+      <w:lvlJc w:val="left"/>
+      <w:pPr>
+        <w:ind w:left="3600" w:hanging="360"/>
+      </w:pPr>
+      <w:rPr>
+        <w:rFonts w:ascii="Courier New" w:hAnsi="Courier New" w:cs="Courier New" w:hint="default"/>
+      </w:rPr>
+    </w:lvl>
+    <w:lvl w:ilvl="5" w:tplc="04140005" w:tentative="1">
+      <w:start w:val="1"/>
+      <w:numFmt w:val="bullet"/>
+      <w:lvlText w:val=""/>
+      <w:lvlJc w:val="left"/>
+      <w:pPr>
+        <w:ind w:left="4320" w:hanging="360"/>
+      </w:pPr>
+      <w:rPr>
+        <w:rFonts w:ascii="Wingdings" w:hAnsi="Wingdings" w:hint="default"/>
+      </w:rPr>
+    </w:lvl>
+    <w:lvl w:ilvl="6" w:tplc="04140001" w:tentative="1">
+      <w:start w:val="1"/>
+      <w:numFmt w:val="bullet"/>
+      <w:lvlText w:val=""/>
+      <w:lvlJc w:val="left"/>
+      <w:pPr>
+        <w:ind w:left="5040" w:hanging="360"/>
+      </w:pPr>
+      <w:rPr>
+        <w:rFonts w:ascii="Symbol" w:hAnsi="Symbol" w:hint="default"/>
+      </w:rPr>
+    </w:lvl>
+    <w:lvl w:ilvl="7" w:tplc="04140003" w:tentative="1">
+      <w:start w:val="1"/>
+      <w:numFmt w:val="bullet"/>
+      <w:lvlText w:val="o"/>
+      <w:lvlJc w:val="left"/>
+      <w:pPr>
+        <w:ind w:left="5760" w:hanging="360"/>
+      </w:pPr>
+      <w:rPr>
+        <w:rFonts w:ascii="Courier New" w:hAnsi="Courier New" w:cs="Courier New" w:hint="default"/>
+      </w:rPr>
+    </w:lvl>
+    <w:lvl w:ilvl="8" w:tplc="04140005" w:tentative="1">
+      <w:start w:val="1"/>
+      <w:numFmt w:val="bullet"/>
+      <w:lvlText w:val=""/>
+      <w:lvlJc w:val="left"/>
+      <w:pPr>
+        <w:ind w:left="6480" w:hanging="360"/>
+      </w:pPr>
+      <w:rPr>
+        <w:rFonts w:ascii="Wingdings" w:hAnsi="Wingdings" w:hint="default"/>
+      </w:rPr>
+    </w:lvl>
+  </w:abstractNum>
+  <w:abstractNum w:abstractNumId="1">
     <w:nsid w:val="0EFA37E2"/>
     <w:multiLevelType w:val="multilevel"/>
     <w:tmpl w:val="8F4AAD34"/>
@@ -23468,7 +24131,7 @@
       </w:rPr>
     </w:lvl>
   </w:abstractNum>
-  <w:abstractNum w:abstractNumId="1">
+  <w:abstractNum w:abstractNumId="2">
     <w:nsid w:val="15F9250F"/>
     <w:multiLevelType w:val="hybridMultilevel"/>
     <w:tmpl w:val="6608A976"/>
@@ -23581,7 +24244,7 @@
       </w:rPr>
     </w:lvl>
   </w:abstractNum>
-  <w:abstractNum w:abstractNumId="2">
+  <w:abstractNum w:abstractNumId="3">
     <w:nsid w:val="16235FAB"/>
     <w:multiLevelType w:val="hybridMultilevel"/>
     <w:tmpl w:val="B7666166"/>
@@ -23694,7 +24357,7 @@
       </w:rPr>
     </w:lvl>
   </w:abstractNum>
-  <w:abstractNum w:abstractNumId="3">
+  <w:abstractNum w:abstractNumId="4">
     <w:nsid w:val="1D853714"/>
     <w:multiLevelType w:val="hybridMultilevel"/>
     <w:tmpl w:val="7C008F14"/>
@@ -23807,10 +24470,10 @@
       </w:rPr>
     </w:lvl>
   </w:abstractNum>
-  <w:abstractNum w:abstractNumId="4">
+  <w:abstractNum w:abstractNumId="5">
     <w:nsid w:val="214C2253"/>
     <w:multiLevelType w:val="hybridMultilevel"/>
-    <w:tmpl w:val="0D780D6A"/>
+    <w:tmpl w:val="8C8EB72E"/>
     <w:lvl w:ilvl="0" w:tplc="04140001">
       <w:start w:val="1"/>
       <w:numFmt w:val="bullet"/>
@@ -23920,17 +24583,17 @@
       </w:rPr>
     </w:lvl>
   </w:abstractNum>
-  <w:abstractNum w:abstractNumId="5">
-    <w:nsid w:val="36521E76"/>
+  <w:abstractNum w:abstractNumId="6">
+    <w:nsid w:val="2FE11370"/>
     <w:multiLevelType w:val="hybridMultilevel"/>
-    <w:tmpl w:val="A4A604B2"/>
+    <w:tmpl w:val="B7BC4F62"/>
     <w:lvl w:ilvl="0" w:tplc="04140001">
       <w:start w:val="1"/>
       <w:numFmt w:val="bullet"/>
       <w:lvlText w:val=""/>
       <w:lvlJc w:val="left"/>
       <w:pPr>
-        <w:ind w:left="360" w:hanging="360"/>
+        <w:ind w:left="720" w:hanging="360"/>
       </w:pPr>
       <w:rPr>
         <w:rFonts w:ascii="Symbol" w:hAnsi="Symbol" w:hint="default"/>
@@ -23942,7 +24605,7 @@
       <w:lvlText w:val="o"/>
       <w:lvlJc w:val="left"/>
       <w:pPr>
-        <w:ind w:left="1080" w:hanging="360"/>
+        <w:ind w:left="1440" w:hanging="360"/>
       </w:pPr>
       <w:rPr>
         <w:rFonts w:ascii="Courier New" w:hAnsi="Courier New" w:cs="Courier New" w:hint="default"/>
@@ -23954,7 +24617,7 @@
       <w:lvlText w:val=""/>
       <w:lvlJc w:val="left"/>
       <w:pPr>
-        <w:ind w:left="1800" w:hanging="360"/>
+        <w:ind w:left="2160" w:hanging="360"/>
       </w:pPr>
       <w:rPr>
         <w:rFonts w:ascii="Wingdings" w:hAnsi="Wingdings" w:hint="default"/>
@@ -23966,7 +24629,7 @@
       <w:lvlText w:val=""/>
       <w:lvlJc w:val="left"/>
       <w:pPr>
-        <w:ind w:left="2520" w:hanging="360"/>
+        <w:ind w:left="2880" w:hanging="360"/>
       </w:pPr>
       <w:rPr>
         <w:rFonts w:ascii="Symbol" w:hAnsi="Symbol" w:hint="default"/>
@@ -23978,7 +24641,7 @@
       <w:lvlText w:val="o"/>
       <w:lvlJc w:val="left"/>
       <w:pPr>
-        <w:ind w:left="3240" w:hanging="360"/>
+        <w:ind w:left="3600" w:hanging="360"/>
       </w:pPr>
       <w:rPr>
         <w:rFonts w:ascii="Courier New" w:hAnsi="Courier New" w:cs="Courier New" w:hint="default"/>
@@ -23990,7 +24653,7 @@
       <w:lvlText w:val=""/>
       <w:lvlJc w:val="left"/>
       <w:pPr>
-        <w:ind w:left="3960" w:hanging="360"/>
+        <w:ind w:left="4320" w:hanging="360"/>
       </w:pPr>
       <w:rPr>
         <w:rFonts w:ascii="Wingdings" w:hAnsi="Wingdings" w:hint="default"/>
@@ -24002,7 +24665,7 @@
       <w:lvlText w:val=""/>
       <w:lvlJc w:val="left"/>
       <w:pPr>
-        <w:ind w:left="4680" w:hanging="360"/>
+        <w:ind w:left="5040" w:hanging="360"/>
       </w:pPr>
       <w:rPr>
         <w:rFonts w:ascii="Symbol" w:hAnsi="Symbol" w:hint="default"/>
@@ -24014,7 +24677,7 @@
       <w:lvlText w:val="o"/>
       <w:lvlJc w:val="left"/>
       <w:pPr>
-        <w:ind w:left="5400" w:hanging="360"/>
+        <w:ind w:left="5760" w:hanging="360"/>
       </w:pPr>
       <w:rPr>
         <w:rFonts w:ascii="Courier New" w:hAnsi="Courier New" w:cs="Courier New" w:hint="default"/>
@@ -24026,14 +24689,240 @@
       <w:lvlText w:val=""/>
       <w:lvlJc w:val="left"/>
       <w:pPr>
-        <w:ind w:left="6120" w:hanging="360"/>
+        <w:ind w:left="6480" w:hanging="360"/>
       </w:pPr>
       <w:rPr>
         <w:rFonts w:ascii="Wingdings" w:hAnsi="Wingdings" w:hint="default"/>
       </w:rPr>
     </w:lvl>
   </w:abstractNum>
-  <w:abstractNum w:abstractNumId="6">
+  <w:abstractNum w:abstractNumId="7">
+    <w:nsid w:val="3029413F"/>
+    <w:multiLevelType w:val="hybridMultilevel"/>
+    <w:tmpl w:val="5CE64E7A"/>
+    <w:lvl w:ilvl="0" w:tplc="04140001">
+      <w:start w:val="1"/>
+      <w:numFmt w:val="bullet"/>
+      <w:lvlText w:val=""/>
+      <w:lvlJc w:val="left"/>
+      <w:pPr>
+        <w:ind w:left="720" w:hanging="360"/>
+      </w:pPr>
+      <w:rPr>
+        <w:rFonts w:ascii="Symbol" w:hAnsi="Symbol" w:hint="default"/>
+      </w:rPr>
+    </w:lvl>
+    <w:lvl w:ilvl="1" w:tplc="04140003" w:tentative="1">
+      <w:start w:val="1"/>
+      <w:numFmt w:val="bullet"/>
+      <w:lvlText w:val="o"/>
+      <w:lvlJc w:val="left"/>
+      <w:pPr>
+        <w:ind w:left="1440" w:hanging="360"/>
+      </w:pPr>
+      <w:rPr>
+        <w:rFonts w:ascii="Courier New" w:hAnsi="Courier New" w:cs="Courier New" w:hint="default"/>
+      </w:rPr>
+    </w:lvl>
+    <w:lvl w:ilvl="2" w:tplc="04140005" w:tentative="1">
+      <w:start w:val="1"/>
+      <w:numFmt w:val="bullet"/>
+      <w:lvlText w:val=""/>
+      <w:lvlJc w:val="left"/>
+      <w:pPr>
+        <w:ind w:left="2160" w:hanging="360"/>
+      </w:pPr>
+      <w:rPr>
+        <w:rFonts w:ascii="Wingdings" w:hAnsi="Wingdings" w:hint="default"/>
+      </w:rPr>
+    </w:lvl>
+    <w:lvl w:ilvl="3" w:tplc="04140001" w:tentative="1">
+      <w:start w:val="1"/>
+      <w:numFmt w:val="bullet"/>
+      <w:lvlText w:val=""/>
+      <w:lvlJc w:val="left"/>
+      <w:pPr>
+        <w:ind w:left="2880" w:hanging="360"/>
+      </w:pPr>
+      <w:rPr>
+        <w:rFonts w:ascii="Symbol" w:hAnsi="Symbol" w:hint="default"/>
+      </w:rPr>
+    </w:lvl>
+    <w:lvl w:ilvl="4" w:tplc="04140003" w:tentative="1">
+      <w:start w:val="1"/>
+      <w:numFmt w:val="bullet"/>
+      <w:lvlText w:val="o"/>
+      <w:lvlJc w:val="left"/>
+      <w:pPr>
+        <w:ind w:left="3600" w:hanging="360"/>
+      </w:pPr>
+      <w:rPr>
+        <w:rFonts w:ascii="Courier New" w:hAnsi="Courier New" w:cs="Courier New" w:hint="default"/>
+      </w:rPr>
+    </w:lvl>
+    <w:lvl w:ilvl="5" w:tplc="04140005" w:tentative="1">
+      <w:start w:val="1"/>
+      <w:numFmt w:val="bullet"/>
+      <w:lvlText w:val=""/>
+      <w:lvlJc w:val="left"/>
+      <w:pPr>
+        <w:ind w:left="4320" w:hanging="360"/>
+      </w:pPr>
+      <w:rPr>
+        <w:rFonts w:ascii="Wingdings" w:hAnsi="Wingdings" w:hint="default"/>
+      </w:rPr>
+    </w:lvl>
+    <w:lvl w:ilvl="6" w:tplc="04140001" w:tentative="1">
+      <w:start w:val="1"/>
+      <w:numFmt w:val="bullet"/>
+      <w:lvlText w:val=""/>
+      <w:lvlJc w:val="left"/>
+      <w:pPr>
+        <w:ind w:left="5040" w:hanging="360"/>
+      </w:pPr>
+      <w:rPr>
+        <w:rFonts w:ascii="Symbol" w:hAnsi="Symbol" w:hint="default"/>
+      </w:rPr>
+    </w:lvl>
+    <w:lvl w:ilvl="7" w:tplc="04140003" w:tentative="1">
+      <w:start w:val="1"/>
+      <w:numFmt w:val="bullet"/>
+      <w:lvlText w:val="o"/>
+      <w:lvlJc w:val="left"/>
+      <w:pPr>
+        <w:ind w:left="5760" w:hanging="360"/>
+      </w:pPr>
+      <w:rPr>
+        <w:rFonts w:ascii="Courier New" w:hAnsi="Courier New" w:cs="Courier New" w:hint="default"/>
+      </w:rPr>
+    </w:lvl>
+    <w:lvl w:ilvl="8" w:tplc="04140005" w:tentative="1">
+      <w:start w:val="1"/>
+      <w:numFmt w:val="bullet"/>
+      <w:lvlText w:val=""/>
+      <w:lvlJc w:val="left"/>
+      <w:pPr>
+        <w:ind w:left="6480" w:hanging="360"/>
+      </w:pPr>
+      <w:rPr>
+        <w:rFonts w:ascii="Wingdings" w:hAnsi="Wingdings" w:hint="default"/>
+      </w:rPr>
+    </w:lvl>
+  </w:abstractNum>
+  <w:abstractNum w:abstractNumId="8">
+    <w:nsid w:val="36521E76"/>
+    <w:multiLevelType w:val="hybridMultilevel"/>
+    <w:tmpl w:val="A4A604B2"/>
+    <w:lvl w:ilvl="0" w:tplc="04140001">
+      <w:start w:val="1"/>
+      <w:numFmt w:val="bullet"/>
+      <w:lvlText w:val=""/>
+      <w:lvlJc w:val="left"/>
+      <w:pPr>
+        <w:ind w:left="360" w:hanging="360"/>
+      </w:pPr>
+      <w:rPr>
+        <w:rFonts w:ascii="Symbol" w:hAnsi="Symbol" w:hint="default"/>
+      </w:rPr>
+    </w:lvl>
+    <w:lvl w:ilvl="1" w:tplc="04140003" w:tentative="1">
+      <w:start w:val="1"/>
+      <w:numFmt w:val="bullet"/>
+      <w:lvlText w:val="o"/>
+      <w:lvlJc w:val="left"/>
+      <w:pPr>
+        <w:ind w:left="1080" w:hanging="360"/>
+      </w:pPr>
+      <w:rPr>
+        <w:rFonts w:ascii="Courier New" w:hAnsi="Courier New" w:cs="Courier New" w:hint="default"/>
+      </w:rPr>
+    </w:lvl>
+    <w:lvl w:ilvl="2" w:tplc="04140005" w:tentative="1">
+      <w:start w:val="1"/>
+      <w:numFmt w:val="bullet"/>
+      <w:lvlText w:val=""/>
+      <w:lvlJc w:val="left"/>
+      <w:pPr>
+        <w:ind w:left="1800" w:hanging="360"/>
+      </w:pPr>
+      <w:rPr>
+        <w:rFonts w:ascii="Wingdings" w:hAnsi="Wingdings" w:hint="default"/>
+      </w:rPr>
+    </w:lvl>
+    <w:lvl w:ilvl="3" w:tplc="04140001" w:tentative="1">
+      <w:start w:val="1"/>
+      <w:numFmt w:val="bullet"/>
+      <w:lvlText w:val=""/>
+      <w:lvlJc w:val="left"/>
+      <w:pPr>
+        <w:ind w:left="2520" w:hanging="360"/>
+      </w:pPr>
+      <w:rPr>
+        <w:rFonts w:ascii="Symbol" w:hAnsi="Symbol" w:hint="default"/>
+      </w:rPr>
+    </w:lvl>
+    <w:lvl w:ilvl="4" w:tplc="04140003" w:tentative="1">
+      <w:start w:val="1"/>
+      <w:numFmt w:val="bullet"/>
+      <w:lvlText w:val="o"/>
+      <w:lvlJc w:val="left"/>
+      <w:pPr>
+        <w:ind w:left="3240" w:hanging="360"/>
+      </w:pPr>
+      <w:rPr>
+        <w:rFonts w:ascii="Courier New" w:hAnsi="Courier New" w:cs="Courier New" w:hint="default"/>
+      </w:rPr>
+    </w:lvl>
+    <w:lvl w:ilvl="5" w:tplc="04140005" w:tentative="1">
+      <w:start w:val="1"/>
+      <w:numFmt w:val="bullet"/>
+      <w:lvlText w:val=""/>
+      <w:lvlJc w:val="left"/>
+      <w:pPr>
+        <w:ind w:left="3960" w:hanging="360"/>
+      </w:pPr>
+      <w:rPr>
+        <w:rFonts w:ascii="Wingdings" w:hAnsi="Wingdings" w:hint="default"/>
+      </w:rPr>
+    </w:lvl>
+    <w:lvl w:ilvl="6" w:tplc="04140001" w:tentative="1">
+      <w:start w:val="1"/>
+      <w:numFmt w:val="bullet"/>
+      <w:lvlText w:val=""/>
+      <w:lvlJc w:val="left"/>
+      <w:pPr>
+        <w:ind w:left="4680" w:hanging="360"/>
+      </w:pPr>
+      <w:rPr>
+        <w:rFonts w:ascii="Symbol" w:hAnsi="Symbol" w:hint="default"/>
+      </w:rPr>
+    </w:lvl>
+    <w:lvl w:ilvl="7" w:tplc="04140003" w:tentative="1">
+      <w:start w:val="1"/>
+      <w:numFmt w:val="bullet"/>
+      <w:lvlText w:val="o"/>
+      <w:lvlJc w:val="left"/>
+      <w:pPr>
+        <w:ind w:left="5400" w:hanging="360"/>
+      </w:pPr>
+      <w:rPr>
+        <w:rFonts w:ascii="Courier New" w:hAnsi="Courier New" w:cs="Courier New" w:hint="default"/>
+      </w:rPr>
+    </w:lvl>
+    <w:lvl w:ilvl="8" w:tplc="04140005" w:tentative="1">
+      <w:start w:val="1"/>
+      <w:numFmt w:val="bullet"/>
+      <w:lvlText w:val=""/>
+      <w:lvlJc w:val="left"/>
+      <w:pPr>
+        <w:ind w:left="6120" w:hanging="360"/>
+      </w:pPr>
+      <w:rPr>
+        <w:rFonts w:ascii="Wingdings" w:hAnsi="Wingdings" w:hint="default"/>
+      </w:rPr>
+    </w:lvl>
+  </w:abstractNum>
+  <w:abstractNum w:abstractNumId="9">
     <w:nsid w:val="3D3F530E"/>
     <w:multiLevelType w:val="hybridMultilevel"/>
     <w:tmpl w:val="FC607A46"/>
@@ -24146,10 +25035,10 @@
       </w:rPr>
     </w:lvl>
   </w:abstractNum>
-  <w:abstractNum w:abstractNumId="7">
-    <w:nsid w:val="4E584DE2"/>
+  <w:abstractNum w:abstractNumId="10">
+    <w:nsid w:val="4D2555DF"/>
     <w:multiLevelType w:val="hybridMultilevel"/>
-    <w:tmpl w:val="E7646430"/>
+    <w:tmpl w:val="0B922B38"/>
     <w:lvl w:ilvl="0" w:tplc="04140001">
       <w:start w:val="1"/>
       <w:numFmt w:val="bullet"/>
@@ -24174,6 +25063,119 @@
         <w:rFonts w:ascii="Courier New" w:hAnsi="Courier New" w:cs="Courier New" w:hint="default"/>
       </w:rPr>
     </w:lvl>
+    <w:lvl w:ilvl="2" w:tplc="04140005" w:tentative="1">
+      <w:start w:val="1"/>
+      <w:numFmt w:val="bullet"/>
+      <w:lvlText w:val=""/>
+      <w:lvlJc w:val="left"/>
+      <w:pPr>
+        <w:ind w:left="2160" w:hanging="360"/>
+      </w:pPr>
+      <w:rPr>
+        <w:rFonts w:ascii="Wingdings" w:hAnsi="Wingdings" w:hint="default"/>
+      </w:rPr>
+    </w:lvl>
+    <w:lvl w:ilvl="3" w:tplc="04140001" w:tentative="1">
+      <w:start w:val="1"/>
+      <w:numFmt w:val="bullet"/>
+      <w:lvlText w:val=""/>
+      <w:lvlJc w:val="left"/>
+      <w:pPr>
+        <w:ind w:left="2880" w:hanging="360"/>
+      </w:pPr>
+      <w:rPr>
+        <w:rFonts w:ascii="Symbol" w:hAnsi="Symbol" w:hint="default"/>
+      </w:rPr>
+    </w:lvl>
+    <w:lvl w:ilvl="4" w:tplc="04140003" w:tentative="1">
+      <w:start w:val="1"/>
+      <w:numFmt w:val="bullet"/>
+      <w:lvlText w:val="o"/>
+      <w:lvlJc w:val="left"/>
+      <w:pPr>
+        <w:ind w:left="3600" w:hanging="360"/>
+      </w:pPr>
+      <w:rPr>
+        <w:rFonts w:ascii="Courier New" w:hAnsi="Courier New" w:cs="Courier New" w:hint="default"/>
+      </w:rPr>
+    </w:lvl>
+    <w:lvl w:ilvl="5" w:tplc="04140005" w:tentative="1">
+      <w:start w:val="1"/>
+      <w:numFmt w:val="bullet"/>
+      <w:lvlText w:val=""/>
+      <w:lvlJc w:val="left"/>
+      <w:pPr>
+        <w:ind w:left="4320" w:hanging="360"/>
+      </w:pPr>
+      <w:rPr>
+        <w:rFonts w:ascii="Wingdings" w:hAnsi="Wingdings" w:hint="default"/>
+      </w:rPr>
+    </w:lvl>
+    <w:lvl w:ilvl="6" w:tplc="04140001" w:tentative="1">
+      <w:start w:val="1"/>
+      <w:numFmt w:val="bullet"/>
+      <w:lvlText w:val=""/>
+      <w:lvlJc w:val="left"/>
+      <w:pPr>
+        <w:ind w:left="5040" w:hanging="360"/>
+      </w:pPr>
+      <w:rPr>
+        <w:rFonts w:ascii="Symbol" w:hAnsi="Symbol" w:hint="default"/>
+      </w:rPr>
+    </w:lvl>
+    <w:lvl w:ilvl="7" w:tplc="04140003" w:tentative="1">
+      <w:start w:val="1"/>
+      <w:numFmt w:val="bullet"/>
+      <w:lvlText w:val="o"/>
+      <w:lvlJc w:val="left"/>
+      <w:pPr>
+        <w:ind w:left="5760" w:hanging="360"/>
+      </w:pPr>
+      <w:rPr>
+        <w:rFonts w:ascii="Courier New" w:hAnsi="Courier New" w:cs="Courier New" w:hint="default"/>
+      </w:rPr>
+    </w:lvl>
+    <w:lvl w:ilvl="8" w:tplc="04140005" w:tentative="1">
+      <w:start w:val="1"/>
+      <w:numFmt w:val="bullet"/>
+      <w:lvlText w:val=""/>
+      <w:lvlJc w:val="left"/>
+      <w:pPr>
+        <w:ind w:left="6480" w:hanging="360"/>
+      </w:pPr>
+      <w:rPr>
+        <w:rFonts w:ascii="Wingdings" w:hAnsi="Wingdings" w:hint="default"/>
+      </w:rPr>
+    </w:lvl>
+  </w:abstractNum>
+  <w:abstractNum w:abstractNumId="11">
+    <w:nsid w:val="4E584DE2"/>
+    <w:multiLevelType w:val="hybridMultilevel"/>
+    <w:tmpl w:val="E7646430"/>
+    <w:lvl w:ilvl="0" w:tplc="04140001">
+      <w:start w:val="1"/>
+      <w:numFmt w:val="bullet"/>
+      <w:lvlText w:val=""/>
+      <w:lvlJc w:val="left"/>
+      <w:pPr>
+        <w:ind w:left="720" w:hanging="360"/>
+      </w:pPr>
+      <w:rPr>
+        <w:rFonts w:ascii="Symbol" w:hAnsi="Symbol" w:hint="default"/>
+      </w:rPr>
+    </w:lvl>
+    <w:lvl w:ilvl="1" w:tplc="04140003">
+      <w:start w:val="1"/>
+      <w:numFmt w:val="bullet"/>
+      <w:lvlText w:val="o"/>
+      <w:lvlJc w:val="left"/>
+      <w:pPr>
+        <w:ind w:left="1440" w:hanging="360"/>
+      </w:pPr>
+      <w:rPr>
+        <w:rFonts w:ascii="Courier New" w:hAnsi="Courier New" w:cs="Courier New" w:hint="default"/>
+      </w:rPr>
+    </w:lvl>
     <w:lvl w:ilvl="2" w:tplc="04140005">
       <w:start w:val="1"/>
       <w:numFmt w:val="bullet"/>
@@ -24259,7 +25261,7 @@
       </w:rPr>
     </w:lvl>
   </w:abstractNum>
-  <w:abstractNum w:abstractNumId="8">
+  <w:abstractNum w:abstractNumId="12">
     <w:nsid w:val="565A059A"/>
     <w:multiLevelType w:val="hybridMultilevel"/>
     <w:tmpl w:val="16B69B72"/>
@@ -24372,7 +25374,7 @@
       </w:rPr>
     </w:lvl>
   </w:abstractNum>
-  <w:abstractNum w:abstractNumId="9">
+  <w:abstractNum w:abstractNumId="13">
     <w:nsid w:val="582D7E8C"/>
     <w:multiLevelType w:val="hybridMultilevel"/>
     <w:tmpl w:val="14A691B2"/>
@@ -24485,7 +25487,7 @@
       </w:rPr>
     </w:lvl>
   </w:abstractNum>
-  <w:abstractNum w:abstractNumId="10">
+  <w:abstractNum w:abstractNumId="14">
     <w:nsid w:val="5D375E25"/>
     <w:multiLevelType w:val="hybridMultilevel"/>
     <w:tmpl w:val="C87263D6"/>
@@ -24598,7 +25600,7 @@
       </w:rPr>
     </w:lvl>
   </w:abstractNum>
-  <w:abstractNum w:abstractNumId="11">
+  <w:abstractNum w:abstractNumId="15">
     <w:nsid w:val="64374DF0"/>
     <w:multiLevelType w:val="hybridMultilevel"/>
     <w:tmpl w:val="63CCFF90"/>
@@ -24711,7 +25713,7 @@
       </w:rPr>
     </w:lvl>
   </w:abstractNum>
-  <w:abstractNum w:abstractNumId="12">
+  <w:abstractNum w:abstractNumId="16">
     <w:nsid w:val="72947541"/>
     <w:multiLevelType w:val="hybridMultilevel"/>
     <w:tmpl w:val="35E88DAA"/>
@@ -24824,7 +25826,7 @@
       </w:rPr>
     </w:lvl>
   </w:abstractNum>
-  <w:abstractNum w:abstractNumId="13">
+  <w:abstractNum w:abstractNumId="17">
     <w:nsid w:val="739624C3"/>
     <w:multiLevelType w:val="multilevel"/>
     <w:tmpl w:val="46965C92"/>
@@ -24970,46 +25972,58 @@
     </w:lvl>
   </w:abstractNum>
   <w:num w:numId="1">
+    <w:abstractNumId w:val="17"/>
+  </w:num>
+  <w:num w:numId="2">
+    <w:abstractNumId w:val="1"/>
+  </w:num>
+  <w:num w:numId="3">
+    <w:abstractNumId w:val="12"/>
+  </w:num>
+  <w:num w:numId="4">
+    <w:abstractNumId w:val="15"/>
+  </w:num>
+  <w:num w:numId="5">
+    <w:abstractNumId w:val="9"/>
+  </w:num>
+  <w:num w:numId="6">
     <w:abstractNumId w:val="13"/>
   </w:num>
-  <w:num w:numId="2">
+  <w:num w:numId="7">
+    <w:abstractNumId w:val="3"/>
+  </w:num>
+  <w:num w:numId="8">
+    <w:abstractNumId w:val="14"/>
+  </w:num>
+  <w:num w:numId="9">
+    <w:abstractNumId w:val="4"/>
+  </w:num>
+  <w:num w:numId="10">
+    <w:abstractNumId w:val="8"/>
+  </w:num>
+  <w:num w:numId="11">
+    <w:abstractNumId w:val="11"/>
+  </w:num>
+  <w:num w:numId="12">
+    <w:abstractNumId w:val="2"/>
+  </w:num>
+  <w:num w:numId="13">
+    <w:abstractNumId w:val="5"/>
+  </w:num>
+  <w:num w:numId="14">
+    <w:abstractNumId w:val="16"/>
+  </w:num>
+  <w:num w:numId="15">
     <w:abstractNumId w:val="0"/>
   </w:num>
-  <w:num w:numId="3">
-    <w:abstractNumId w:val="8"/>
+  <w:num w:numId="16">
+    <w:abstractNumId w:val="7"/>
   </w:num>
-  <w:num w:numId="4">
-    <w:abstractNumId w:val="11"/>
-  </w:num>
-  <w:num w:numId="5">
+  <w:num w:numId="17">
     <w:abstractNumId w:val="6"/>
   </w:num>
-  <w:num w:numId="6">
-    <w:abstractNumId w:val="9"/>
-  </w:num>
-  <w:num w:numId="7">
-    <w:abstractNumId w:val="2"/>
-  </w:num>
-  <w:num w:numId="8">
+  <w:num w:numId="18">
     <w:abstractNumId w:val="10"/>
-  </w:num>
-  <w:num w:numId="9">
-    <w:abstractNumId w:val="3"/>
-  </w:num>
-  <w:num w:numId="10">
-    <w:abstractNumId w:val="5"/>
-  </w:num>
-  <w:num w:numId="11">
-    <w:abstractNumId w:val="7"/>
-  </w:num>
-  <w:num w:numId="12">
-    <w:abstractNumId w:val="1"/>
-  </w:num>
-  <w:num w:numId="13">
-    <w:abstractNumId w:val="4"/>
-  </w:num>
-  <w:num w:numId="14">
-    <w:abstractNumId w:val="12"/>
   </w:num>
 </w:numbering>
 </file>
@@ -26148,7 +27162,7 @@
 </file>
 
 <file path=customXml/itemProps1.xml><?xml version="1.0" encoding="utf-8"?>
-<ds:datastoreItem xmlns:ds="http://schemas.openxmlformats.org/officeDocument/2006/customXml" ds:itemID="{5735C12A-39D4-49A6-B0C7-4B69B2C32CD8}">
+<ds:datastoreItem xmlns:ds="http://schemas.openxmlformats.org/officeDocument/2006/customXml" ds:itemID="{96AB1A2D-7010-4229-9308-47E0858928F9}">
   <ds:schemaRefs>
     <ds:schemaRef ds:uri="http://schemas.openxmlformats.org/officeDocument/2006/bibliography"/>
   </ds:schemaRefs>

</xml_diff>

<commit_message>
Written disp to chapt 9
</commit_message>
<xml_diff>
--- a/Thesis/Workingdoc(no pics or crossrefs).docx
+++ b/Thesis/Workingdoc(no pics or crossrefs).docx
@@ -22549,11 +22549,187 @@
       </w:r>
     </w:p>
     <w:p>
+      <w:r>
+        <w:rPr>
+          <w:noProof/>
+          <w:lang w:val="nb-NO" w:eastAsia="nb-NO"/>
+        </w:rPr>
+        <w:drawing>
+          <wp:inline distT="0" distB="0" distL="0" distR="0">
+            <wp:extent cx="5759450" cy="2369185"/>
+            <wp:effectExtent l="19050" t="0" r="0" b="0"/>
+            <wp:docPr id="12" name="Bilde 11" descr="Median_processor_usage.jpeg"/>
+            <wp:cNvGraphicFramePr>
+              <a:graphicFrameLocks xmlns:a="http://schemas.openxmlformats.org/drawingml/2006/main" noChangeAspect="1"/>
+            </wp:cNvGraphicFramePr>
+            <a:graphic xmlns:a="http://schemas.openxmlformats.org/drawingml/2006/main">
+              <a:graphicData uri="http://schemas.openxmlformats.org/drawingml/2006/picture">
+                <pic:pic xmlns:pic="http://schemas.openxmlformats.org/drawingml/2006/picture">
+                  <pic:nvPicPr>
+                    <pic:cNvPr id="0" name="Median_processor_usage.jpeg"/>
+                    <pic:cNvPicPr/>
+                  </pic:nvPicPr>
+                  <pic:blipFill>
+                    <a:blip r:embed="rId20" cstate="print"/>
+                    <a:stretch>
+                      <a:fillRect/>
+                    </a:stretch>
+                  </pic:blipFill>
+                  <pic:spPr>
+                    <a:xfrm>
+                      <a:off x="0" y="0"/>
+                      <a:ext cx="5759450" cy="2369185"/>
+                    </a:xfrm>
+                    <a:prstGeom prst="rect">
+                      <a:avLst/>
+                    </a:prstGeom>
+                  </pic:spPr>
+                </pic:pic>
+              </a:graphicData>
+            </a:graphic>
+          </wp:inline>
+        </w:drawing>
+      </w:r>
+    </w:p>
+    <w:p>
+      <w:pPr>
+        <w:pStyle w:val="Listeavsnitt"/>
+        <w:numPr>
+          <w:ilvl w:val="0"/>
+          <w:numId w:val="20"/>
+        </w:numPr>
+      </w:pPr>
+      <w:r>
+        <w:t>How much processor each framework uses is a measure of the server it runs on. Some of the usage may just be background processes that would run no matter what kind of traffic the server experiences (real-time or normal).</w:t>
+      </w:r>
+    </w:p>
+    <w:p>
+      <w:pPr>
+        <w:pStyle w:val="Listeavsnitt"/>
+        <w:numPr>
+          <w:ilvl w:val="0"/>
+          <w:numId w:val="20"/>
+        </w:numPr>
+      </w:pPr>
+      <w:r>
+        <w:t>Can clearly see the how lightweight Node is.</w:t>
+      </w:r>
+    </w:p>
+    <w:p>
+      <w:pPr>
+        <w:pStyle w:val="Listeavsnitt"/>
+        <w:numPr>
+          <w:ilvl w:val="0"/>
+          <w:numId w:val="20"/>
+        </w:numPr>
+      </w:pPr>
+      <w:r>
+        <w:t xml:space="preserve">Another interesting point is Play </w:t>
+      </w:r>
+      <w:proofErr w:type="spellStart"/>
+      <w:r>
+        <w:t>vs</w:t>
+      </w:r>
+      <w:proofErr w:type="spellEnd"/>
+      <w:r>
+        <w:t xml:space="preserve"> Lightstreamer. Play, which is very close to a bear metal implementation of WebSockets, uses more processor than Lightstreamer. A display of benefit with using a framework?</w:t>
+      </w:r>
+    </w:p>
+    <w:p>
       <w:pPr>
         <w:pStyle w:val="Overskrift2"/>
       </w:pPr>
       <w:r>
-        <w:t>Peak memory usage</w:t>
+        <w:t>Maximum</w:t>
+      </w:r>
+      <w:r>
+        <w:t xml:space="preserve"> memory usage</w:t>
+      </w:r>
+    </w:p>
+    <w:p>
+      <w:r>
+        <w:rPr>
+          <w:noProof/>
+          <w:lang w:val="nb-NO" w:eastAsia="nb-NO"/>
+        </w:rPr>
+        <w:drawing>
+          <wp:inline distT="0" distB="0" distL="0" distR="0">
+            <wp:extent cx="5759450" cy="2369185"/>
+            <wp:effectExtent l="19050" t="0" r="0" b="0"/>
+            <wp:docPr id="13" name="Bilde 12" descr="Max_memory_consumption.jpeg"/>
+            <wp:cNvGraphicFramePr>
+              <a:graphicFrameLocks xmlns:a="http://schemas.openxmlformats.org/drawingml/2006/main" noChangeAspect="1"/>
+            </wp:cNvGraphicFramePr>
+            <a:graphic xmlns:a="http://schemas.openxmlformats.org/drawingml/2006/main">
+              <a:graphicData uri="http://schemas.openxmlformats.org/drawingml/2006/picture">
+                <pic:pic xmlns:pic="http://schemas.openxmlformats.org/drawingml/2006/picture">
+                  <pic:nvPicPr>
+                    <pic:cNvPr id="0" name="Max_memory_consumption.jpeg"/>
+                    <pic:cNvPicPr/>
+                  </pic:nvPicPr>
+                  <pic:blipFill>
+                    <a:blip r:embed="rId21" cstate="print"/>
+                    <a:stretch>
+                      <a:fillRect/>
+                    </a:stretch>
+                  </pic:blipFill>
+                  <pic:spPr>
+                    <a:xfrm>
+                      <a:off x="0" y="0"/>
+                      <a:ext cx="5759450" cy="2369185"/>
+                    </a:xfrm>
+                    <a:prstGeom prst="rect">
+                      <a:avLst/>
+                    </a:prstGeom>
+                  </pic:spPr>
+                </pic:pic>
+              </a:graphicData>
+            </a:graphic>
+          </wp:inline>
+        </w:drawing>
+      </w:r>
+    </w:p>
+    <w:p>
+      <w:pPr>
+        <w:pStyle w:val="Listeavsnitt"/>
+        <w:numPr>
+          <w:ilvl w:val="0"/>
+          <w:numId w:val="21"/>
+        </w:numPr>
+      </w:pPr>
+      <w:r>
+        <w:t>Yet another display of Node’s power over traditional servers. Using around 30 megabytes of memory throughout the test. NOTE: I saw higher numbers while connecting clients and then sudden drops</w:t>
+      </w:r>
+      <w:r>
+        <w:t>.</w:t>
+      </w:r>
+    </w:p>
+    <w:p>
+      <w:pPr>
+        <w:pStyle w:val="Listeavsnitt"/>
+        <w:numPr>
+          <w:ilvl w:val="0"/>
+          <w:numId w:val="21"/>
+        </w:numPr>
+      </w:pPr>
+      <w:r>
+        <w:t>IIS is probably the most heavy weight server of the bunch, so it is natural that SignalR uses more resources than the others.</w:t>
+      </w:r>
+    </w:p>
+    <w:p>
+      <w:pPr>
+        <w:pStyle w:val="Listeavsnitt"/>
+        <w:numPr>
+          <w:ilvl w:val="0"/>
+          <w:numId w:val="21"/>
+        </w:numPr>
+      </w:pPr>
+      <w:r>
+        <w:t xml:space="preserve">Source of error: I measured the memory consumption at the end of the test. While I did not see any drops during the tests, it was some drops that occurred </w:t>
+      </w:r>
+      <w:r>
+        <w:lastRenderedPageBreak/>
+        <w:t>just after the test was finished. Some of the raw data stands out from the rest because of this.</w:t>
       </w:r>
     </w:p>
     <w:p>
@@ -22562,6 +22738,138 @@
       </w:pPr>
       <w:r>
         <w:t>Bytes sent/received</w:t>
+      </w:r>
+    </w:p>
+    <w:p>
+      <w:r>
+        <w:rPr>
+          <w:noProof/>
+          <w:lang w:val="nb-NO" w:eastAsia="nb-NO"/>
+        </w:rPr>
+        <w:drawing>
+          <wp:inline distT="0" distB="0" distL="0" distR="0">
+            <wp:extent cx="5759450" cy="2369185"/>
+            <wp:effectExtent l="19050" t="0" r="0" b="0"/>
+            <wp:docPr id="14" name="Bilde 13" descr="Bytes_sent-receivedCalc.jpeg"/>
+            <wp:cNvGraphicFramePr>
+              <a:graphicFrameLocks xmlns:a="http://schemas.openxmlformats.org/drawingml/2006/main" noChangeAspect="1"/>
+            </wp:cNvGraphicFramePr>
+            <a:graphic xmlns:a="http://schemas.openxmlformats.org/drawingml/2006/main">
+              <a:graphicData uri="http://schemas.openxmlformats.org/drawingml/2006/picture">
+                <pic:pic xmlns:pic="http://schemas.openxmlformats.org/drawingml/2006/picture">
+                  <pic:nvPicPr>
+                    <pic:cNvPr id="0" name="Bytes_sent-receivedCalc.jpeg"/>
+                    <pic:cNvPicPr/>
+                  </pic:nvPicPr>
+                  <pic:blipFill>
+                    <a:blip r:embed="rId22" cstate="print"/>
+                    <a:stretch>
+                      <a:fillRect/>
+                    </a:stretch>
+                  </pic:blipFill>
+                  <pic:spPr>
+                    <a:xfrm>
+                      <a:off x="0" y="0"/>
+                      <a:ext cx="5759450" cy="2369185"/>
+                    </a:xfrm>
+                    <a:prstGeom prst="rect">
+                      <a:avLst/>
+                    </a:prstGeom>
+                  </pic:spPr>
+                </pic:pic>
+              </a:graphicData>
+            </a:graphic>
+          </wp:inline>
+        </w:drawing>
+      </w:r>
+    </w:p>
+    <w:p>
+      <w:pPr>
+        <w:pStyle w:val="Listeavsnitt"/>
+        <w:numPr>
+          <w:ilvl w:val="0"/>
+          <w:numId w:val="22"/>
+        </w:numPr>
+      </w:pPr>
+      <w:r>
+        <w:t>The test data that’s being exchanged is the same across all tests. Hence</w:t>
+      </w:r>
+      <w:r>
+        <w:t>, this graph actually shows the difference in how much additional data the frameworks put into each message.</w:t>
+      </w:r>
+    </w:p>
+    <w:p>
+      <w:pPr>
+        <w:pStyle w:val="Listeavsnitt"/>
+        <w:numPr>
+          <w:ilvl w:val="0"/>
+          <w:numId w:val="22"/>
+        </w:numPr>
+      </w:pPr>
+      <w:r>
+        <w:t xml:space="preserve">Streaming with SignalR and SSE with </w:t>
+      </w:r>
+      <w:proofErr w:type="spellStart"/>
+      <w:r>
+        <w:t>SockJS</w:t>
+      </w:r>
+      <w:proofErr w:type="spellEnd"/>
+      <w:r>
+        <w:t xml:space="preserve"> are calculated using different browsers (discussed earlier?).</w:t>
+      </w:r>
+    </w:p>
+    <w:p>
+      <w:pPr>
+        <w:pStyle w:val="Listeavsnitt"/>
+        <w:numPr>
+          <w:ilvl w:val="0"/>
+          <w:numId w:val="22"/>
+        </w:numPr>
+      </w:pPr>
+      <w:r>
+        <w:t xml:space="preserve">Not surprising that Play scores very well as it is close to raw WebSockets. It also does streaming very well. </w:t>
+      </w:r>
+    </w:p>
+    <w:p>
+      <w:pPr>
+        <w:pStyle w:val="Listeavsnitt"/>
+        <w:numPr>
+          <w:ilvl w:val="0"/>
+          <w:numId w:val="22"/>
+        </w:numPr>
+      </w:pPr>
+      <w:r>
+        <w:t xml:space="preserve">More interesting is the way SignalR handles real-time: Cursors =&gt; quite a lot of extra bytes. Almost twice as much actually. </w:t>
+      </w:r>
+    </w:p>
+    <w:p>
+      <w:pPr>
+        <w:pStyle w:val="Listeavsnitt"/>
+        <w:numPr>
+          <w:ilvl w:val="1"/>
+          <w:numId w:val="22"/>
+        </w:numPr>
+      </w:pPr>
+      <w:r>
+        <w:t>Hard to predict the actual behavior of these cursors.</w:t>
+      </w:r>
+    </w:p>
+    <w:p>
+      <w:pPr>
+        <w:pStyle w:val="Listeavsnitt"/>
+        <w:numPr>
+          <w:ilvl w:val="0"/>
+          <w:numId w:val="22"/>
+        </w:numPr>
+      </w:pPr>
+      <w:r>
+        <w:t>A little surprising that Socket.IO actually outperforms Play. Lightstreamer also obviously uses a very good protocol</w:t>
+      </w:r>
+      <w:r>
+        <w:t xml:space="preserve"> implementation</w:t>
+      </w:r>
+      <w:r>
+        <w:t>.</w:t>
       </w:r>
     </w:p>
     <w:p>
@@ -22862,7 +23170,7 @@
             <w:rPr>
               <w:noProof/>
             </w:rPr>
-            <w:t>67</w:t>
+            <w:t>68</w:t>
           </w:r>
         </w:fldSimple>
       </w:p>
@@ -24377,9 +24685,9 @@
     </w:lvl>
   </w:abstractNum>
   <w:abstractNum w:abstractNumId="2">
-    <w:nsid w:val="15F9250F"/>
+    <w:nsid w:val="115067AA"/>
     <w:multiLevelType w:val="hybridMultilevel"/>
-    <w:tmpl w:val="6608A976"/>
+    <w:tmpl w:val="4492E886"/>
     <w:lvl w:ilvl="0" w:tplc="04140001">
       <w:start w:val="1"/>
       <w:numFmt w:val="bullet"/>
@@ -24490,6 +24798,119 @@
     </w:lvl>
   </w:abstractNum>
   <w:abstractNum w:abstractNumId="3">
+    <w:nsid w:val="15F9250F"/>
+    <w:multiLevelType w:val="hybridMultilevel"/>
+    <w:tmpl w:val="6608A976"/>
+    <w:lvl w:ilvl="0" w:tplc="04140001">
+      <w:start w:val="1"/>
+      <w:numFmt w:val="bullet"/>
+      <w:lvlText w:val=""/>
+      <w:lvlJc w:val="left"/>
+      <w:pPr>
+        <w:ind w:left="720" w:hanging="360"/>
+      </w:pPr>
+      <w:rPr>
+        <w:rFonts w:ascii="Symbol" w:hAnsi="Symbol" w:hint="default"/>
+      </w:rPr>
+    </w:lvl>
+    <w:lvl w:ilvl="1" w:tplc="04140003">
+      <w:start w:val="1"/>
+      <w:numFmt w:val="bullet"/>
+      <w:lvlText w:val="o"/>
+      <w:lvlJc w:val="left"/>
+      <w:pPr>
+        <w:ind w:left="1440" w:hanging="360"/>
+      </w:pPr>
+      <w:rPr>
+        <w:rFonts w:ascii="Courier New" w:hAnsi="Courier New" w:cs="Courier New" w:hint="default"/>
+      </w:rPr>
+    </w:lvl>
+    <w:lvl w:ilvl="2" w:tplc="04140005" w:tentative="1">
+      <w:start w:val="1"/>
+      <w:numFmt w:val="bullet"/>
+      <w:lvlText w:val=""/>
+      <w:lvlJc w:val="left"/>
+      <w:pPr>
+        <w:ind w:left="2160" w:hanging="360"/>
+      </w:pPr>
+      <w:rPr>
+        <w:rFonts w:ascii="Wingdings" w:hAnsi="Wingdings" w:hint="default"/>
+      </w:rPr>
+    </w:lvl>
+    <w:lvl w:ilvl="3" w:tplc="04140001" w:tentative="1">
+      <w:start w:val="1"/>
+      <w:numFmt w:val="bullet"/>
+      <w:lvlText w:val=""/>
+      <w:lvlJc w:val="left"/>
+      <w:pPr>
+        <w:ind w:left="2880" w:hanging="360"/>
+      </w:pPr>
+      <w:rPr>
+        <w:rFonts w:ascii="Symbol" w:hAnsi="Symbol" w:hint="default"/>
+      </w:rPr>
+    </w:lvl>
+    <w:lvl w:ilvl="4" w:tplc="04140003" w:tentative="1">
+      <w:start w:val="1"/>
+      <w:numFmt w:val="bullet"/>
+      <w:lvlText w:val="o"/>
+      <w:lvlJc w:val="left"/>
+      <w:pPr>
+        <w:ind w:left="3600" w:hanging="360"/>
+      </w:pPr>
+      <w:rPr>
+        <w:rFonts w:ascii="Courier New" w:hAnsi="Courier New" w:cs="Courier New" w:hint="default"/>
+      </w:rPr>
+    </w:lvl>
+    <w:lvl w:ilvl="5" w:tplc="04140005" w:tentative="1">
+      <w:start w:val="1"/>
+      <w:numFmt w:val="bullet"/>
+      <w:lvlText w:val=""/>
+      <w:lvlJc w:val="left"/>
+      <w:pPr>
+        <w:ind w:left="4320" w:hanging="360"/>
+      </w:pPr>
+      <w:rPr>
+        <w:rFonts w:ascii="Wingdings" w:hAnsi="Wingdings" w:hint="default"/>
+      </w:rPr>
+    </w:lvl>
+    <w:lvl w:ilvl="6" w:tplc="04140001" w:tentative="1">
+      <w:start w:val="1"/>
+      <w:numFmt w:val="bullet"/>
+      <w:lvlText w:val=""/>
+      <w:lvlJc w:val="left"/>
+      <w:pPr>
+        <w:ind w:left="5040" w:hanging="360"/>
+      </w:pPr>
+      <w:rPr>
+        <w:rFonts w:ascii="Symbol" w:hAnsi="Symbol" w:hint="default"/>
+      </w:rPr>
+    </w:lvl>
+    <w:lvl w:ilvl="7" w:tplc="04140003" w:tentative="1">
+      <w:start w:val="1"/>
+      <w:numFmt w:val="bullet"/>
+      <w:lvlText w:val="o"/>
+      <w:lvlJc w:val="left"/>
+      <w:pPr>
+        <w:ind w:left="5760" w:hanging="360"/>
+      </w:pPr>
+      <w:rPr>
+        <w:rFonts w:ascii="Courier New" w:hAnsi="Courier New" w:cs="Courier New" w:hint="default"/>
+      </w:rPr>
+    </w:lvl>
+    <w:lvl w:ilvl="8" w:tplc="04140005" w:tentative="1">
+      <w:start w:val="1"/>
+      <w:numFmt w:val="bullet"/>
+      <w:lvlText w:val=""/>
+      <w:lvlJc w:val="left"/>
+      <w:pPr>
+        <w:ind w:left="6480" w:hanging="360"/>
+      </w:pPr>
+      <w:rPr>
+        <w:rFonts w:ascii="Wingdings" w:hAnsi="Wingdings" w:hint="default"/>
+      </w:rPr>
+    </w:lvl>
+  </w:abstractNum>
+  <w:abstractNum w:abstractNumId="4">
     <w:nsid w:val="16235FAB"/>
     <w:multiLevelType w:val="hybridMultilevel"/>
     <w:tmpl w:val="B7666166"/>
@@ -24602,7 +25023,7 @@
       </w:rPr>
     </w:lvl>
   </w:abstractNum>
-  <w:abstractNum w:abstractNumId="4">
+  <w:abstractNum w:abstractNumId="5">
     <w:nsid w:val="1D853714"/>
     <w:multiLevelType w:val="hybridMultilevel"/>
     <w:tmpl w:val="7C008F14"/>
@@ -24715,10 +25136,10 @@
       </w:rPr>
     </w:lvl>
   </w:abstractNum>
-  <w:abstractNum w:abstractNumId="5">
-    <w:nsid w:val="214C2253"/>
+  <w:abstractNum w:abstractNumId="6">
+    <w:nsid w:val="1FAF417E"/>
     <w:multiLevelType w:val="hybridMultilevel"/>
-    <w:tmpl w:val="8C8EB72E"/>
+    <w:tmpl w:val="933E3D84"/>
     <w:lvl w:ilvl="0" w:tplc="04140001">
       <w:start w:val="1"/>
       <w:numFmt w:val="bullet"/>
@@ -24828,10 +25249,10 @@
       </w:rPr>
     </w:lvl>
   </w:abstractNum>
-  <w:abstractNum w:abstractNumId="6">
-    <w:nsid w:val="2FE11370"/>
+  <w:abstractNum w:abstractNumId="7">
+    <w:nsid w:val="214C2253"/>
     <w:multiLevelType w:val="hybridMultilevel"/>
-    <w:tmpl w:val="B7BC4F62"/>
+    <w:tmpl w:val="8C8EB72E"/>
     <w:lvl w:ilvl="0" w:tplc="04140001">
       <w:start w:val="1"/>
       <w:numFmt w:val="bullet"/>
@@ -24941,10 +25362,10 @@
       </w:rPr>
     </w:lvl>
   </w:abstractNum>
-  <w:abstractNum w:abstractNumId="7">
-    <w:nsid w:val="3029413F"/>
+  <w:abstractNum w:abstractNumId="8">
+    <w:nsid w:val="2FE11370"/>
     <w:multiLevelType w:val="hybridMultilevel"/>
-    <w:tmpl w:val="5CE64E7A"/>
+    <w:tmpl w:val="B7BC4F62"/>
     <w:lvl w:ilvl="0" w:tplc="04140001">
       <w:start w:val="1"/>
       <w:numFmt w:val="bullet"/>
@@ -25054,17 +25475,17 @@
       </w:rPr>
     </w:lvl>
   </w:abstractNum>
-  <w:abstractNum w:abstractNumId="8">
-    <w:nsid w:val="36521E76"/>
+  <w:abstractNum w:abstractNumId="9">
+    <w:nsid w:val="3029413F"/>
     <w:multiLevelType w:val="hybridMultilevel"/>
-    <w:tmpl w:val="A4A604B2"/>
+    <w:tmpl w:val="5CE64E7A"/>
     <w:lvl w:ilvl="0" w:tplc="04140001">
       <w:start w:val="1"/>
       <w:numFmt w:val="bullet"/>
       <w:lvlText w:val=""/>
       <w:lvlJc w:val="left"/>
       <w:pPr>
-        <w:ind w:left="360" w:hanging="360"/>
+        <w:ind w:left="720" w:hanging="360"/>
       </w:pPr>
       <w:rPr>
         <w:rFonts w:ascii="Symbol" w:hAnsi="Symbol" w:hint="default"/>
@@ -25076,7 +25497,7 @@
       <w:lvlText w:val="o"/>
       <w:lvlJc w:val="left"/>
       <w:pPr>
-        <w:ind w:left="1080" w:hanging="360"/>
+        <w:ind w:left="1440" w:hanging="360"/>
       </w:pPr>
       <w:rPr>
         <w:rFonts w:ascii="Courier New" w:hAnsi="Courier New" w:cs="Courier New" w:hint="default"/>
@@ -25088,7 +25509,7 @@
       <w:lvlText w:val=""/>
       <w:lvlJc w:val="left"/>
       <w:pPr>
-        <w:ind w:left="1800" w:hanging="360"/>
+        <w:ind w:left="2160" w:hanging="360"/>
       </w:pPr>
       <w:rPr>
         <w:rFonts w:ascii="Wingdings" w:hAnsi="Wingdings" w:hint="default"/>
@@ -25100,7 +25521,7 @@
       <w:lvlText w:val=""/>
       <w:lvlJc w:val="left"/>
       <w:pPr>
-        <w:ind w:left="2520" w:hanging="360"/>
+        <w:ind w:left="2880" w:hanging="360"/>
       </w:pPr>
       <w:rPr>
         <w:rFonts w:ascii="Symbol" w:hAnsi="Symbol" w:hint="default"/>
@@ -25112,7 +25533,7 @@
       <w:lvlText w:val="o"/>
       <w:lvlJc w:val="left"/>
       <w:pPr>
-        <w:ind w:left="3240" w:hanging="360"/>
+        <w:ind w:left="3600" w:hanging="360"/>
       </w:pPr>
       <w:rPr>
         <w:rFonts w:ascii="Courier New" w:hAnsi="Courier New" w:cs="Courier New" w:hint="default"/>
@@ -25124,7 +25545,7 @@
       <w:lvlText w:val=""/>
       <w:lvlJc w:val="left"/>
       <w:pPr>
-        <w:ind w:left="3960" w:hanging="360"/>
+        <w:ind w:left="4320" w:hanging="360"/>
       </w:pPr>
       <w:rPr>
         <w:rFonts w:ascii="Wingdings" w:hAnsi="Wingdings" w:hint="default"/>
@@ -25136,7 +25557,7 @@
       <w:lvlText w:val=""/>
       <w:lvlJc w:val="left"/>
       <w:pPr>
-        <w:ind w:left="4680" w:hanging="360"/>
+        <w:ind w:left="5040" w:hanging="360"/>
       </w:pPr>
       <w:rPr>
         <w:rFonts w:ascii="Symbol" w:hAnsi="Symbol" w:hint="default"/>
@@ -25148,7 +25569,7 @@
       <w:lvlText w:val="o"/>
       <w:lvlJc w:val="left"/>
       <w:pPr>
-        <w:ind w:left="5400" w:hanging="360"/>
+        <w:ind w:left="5760" w:hanging="360"/>
       </w:pPr>
       <w:rPr>
         <w:rFonts w:ascii="Courier New" w:hAnsi="Courier New" w:cs="Courier New" w:hint="default"/>
@@ -25160,14 +25581,127 @@
       <w:lvlText w:val=""/>
       <w:lvlJc w:val="left"/>
       <w:pPr>
-        <w:ind w:left="6120" w:hanging="360"/>
+        <w:ind w:left="6480" w:hanging="360"/>
       </w:pPr>
       <w:rPr>
         <w:rFonts w:ascii="Wingdings" w:hAnsi="Wingdings" w:hint="default"/>
       </w:rPr>
     </w:lvl>
   </w:abstractNum>
-  <w:abstractNum w:abstractNumId="9">
+  <w:abstractNum w:abstractNumId="10">
+    <w:nsid w:val="36521E76"/>
+    <w:multiLevelType w:val="hybridMultilevel"/>
+    <w:tmpl w:val="A4A604B2"/>
+    <w:lvl w:ilvl="0" w:tplc="04140001">
+      <w:start w:val="1"/>
+      <w:numFmt w:val="bullet"/>
+      <w:lvlText w:val=""/>
+      <w:lvlJc w:val="left"/>
+      <w:pPr>
+        <w:ind w:left="360" w:hanging="360"/>
+      </w:pPr>
+      <w:rPr>
+        <w:rFonts w:ascii="Symbol" w:hAnsi="Symbol" w:hint="default"/>
+      </w:rPr>
+    </w:lvl>
+    <w:lvl w:ilvl="1" w:tplc="04140003" w:tentative="1">
+      <w:start w:val="1"/>
+      <w:numFmt w:val="bullet"/>
+      <w:lvlText w:val="o"/>
+      <w:lvlJc w:val="left"/>
+      <w:pPr>
+        <w:ind w:left="1080" w:hanging="360"/>
+      </w:pPr>
+      <w:rPr>
+        <w:rFonts w:ascii="Courier New" w:hAnsi="Courier New" w:cs="Courier New" w:hint="default"/>
+      </w:rPr>
+    </w:lvl>
+    <w:lvl w:ilvl="2" w:tplc="04140005" w:tentative="1">
+      <w:start w:val="1"/>
+      <w:numFmt w:val="bullet"/>
+      <w:lvlText w:val=""/>
+      <w:lvlJc w:val="left"/>
+      <w:pPr>
+        <w:ind w:left="1800" w:hanging="360"/>
+      </w:pPr>
+      <w:rPr>
+        <w:rFonts w:ascii="Wingdings" w:hAnsi="Wingdings" w:hint="default"/>
+      </w:rPr>
+    </w:lvl>
+    <w:lvl w:ilvl="3" w:tplc="04140001" w:tentative="1">
+      <w:start w:val="1"/>
+      <w:numFmt w:val="bullet"/>
+      <w:lvlText w:val=""/>
+      <w:lvlJc w:val="left"/>
+      <w:pPr>
+        <w:ind w:left="2520" w:hanging="360"/>
+      </w:pPr>
+      <w:rPr>
+        <w:rFonts w:ascii="Symbol" w:hAnsi="Symbol" w:hint="default"/>
+      </w:rPr>
+    </w:lvl>
+    <w:lvl w:ilvl="4" w:tplc="04140003" w:tentative="1">
+      <w:start w:val="1"/>
+      <w:numFmt w:val="bullet"/>
+      <w:lvlText w:val="o"/>
+      <w:lvlJc w:val="left"/>
+      <w:pPr>
+        <w:ind w:left="3240" w:hanging="360"/>
+      </w:pPr>
+      <w:rPr>
+        <w:rFonts w:ascii="Courier New" w:hAnsi="Courier New" w:cs="Courier New" w:hint="default"/>
+      </w:rPr>
+    </w:lvl>
+    <w:lvl w:ilvl="5" w:tplc="04140005" w:tentative="1">
+      <w:start w:val="1"/>
+      <w:numFmt w:val="bullet"/>
+      <w:lvlText w:val=""/>
+      <w:lvlJc w:val="left"/>
+      <w:pPr>
+        <w:ind w:left="3960" w:hanging="360"/>
+      </w:pPr>
+      <w:rPr>
+        <w:rFonts w:ascii="Wingdings" w:hAnsi="Wingdings" w:hint="default"/>
+      </w:rPr>
+    </w:lvl>
+    <w:lvl w:ilvl="6" w:tplc="04140001" w:tentative="1">
+      <w:start w:val="1"/>
+      <w:numFmt w:val="bullet"/>
+      <w:lvlText w:val=""/>
+      <w:lvlJc w:val="left"/>
+      <w:pPr>
+        <w:ind w:left="4680" w:hanging="360"/>
+      </w:pPr>
+      <w:rPr>
+        <w:rFonts w:ascii="Symbol" w:hAnsi="Symbol" w:hint="default"/>
+      </w:rPr>
+    </w:lvl>
+    <w:lvl w:ilvl="7" w:tplc="04140003" w:tentative="1">
+      <w:start w:val="1"/>
+      <w:numFmt w:val="bullet"/>
+      <w:lvlText w:val="o"/>
+      <w:lvlJc w:val="left"/>
+      <w:pPr>
+        <w:ind w:left="5400" w:hanging="360"/>
+      </w:pPr>
+      <w:rPr>
+        <w:rFonts w:ascii="Courier New" w:hAnsi="Courier New" w:cs="Courier New" w:hint="default"/>
+      </w:rPr>
+    </w:lvl>
+    <w:lvl w:ilvl="8" w:tplc="04140005" w:tentative="1">
+      <w:start w:val="1"/>
+      <w:numFmt w:val="bullet"/>
+      <w:lvlText w:val=""/>
+      <w:lvlJc w:val="left"/>
+      <w:pPr>
+        <w:ind w:left="6120" w:hanging="360"/>
+      </w:pPr>
+      <w:rPr>
+        <w:rFonts w:ascii="Wingdings" w:hAnsi="Wingdings" w:hint="default"/>
+      </w:rPr>
+    </w:lvl>
+  </w:abstractNum>
+  <w:abstractNum w:abstractNumId="11">
     <w:nsid w:val="38083E0A"/>
     <w:multiLevelType w:val="hybridMultilevel"/>
     <w:tmpl w:val="A08E035C"/>
@@ -25280,7 +25814,7 @@
       </w:rPr>
     </w:lvl>
   </w:abstractNum>
-  <w:abstractNum w:abstractNumId="10">
+  <w:abstractNum w:abstractNumId="12">
     <w:nsid w:val="3D3F530E"/>
     <w:multiLevelType w:val="hybridMultilevel"/>
     <w:tmpl w:val="FC607A46"/>
@@ -25393,7 +25927,7 @@
       </w:rPr>
     </w:lvl>
   </w:abstractNum>
-  <w:abstractNum w:abstractNumId="11">
+  <w:abstractNum w:abstractNumId="13">
     <w:nsid w:val="4D2555DF"/>
     <w:multiLevelType w:val="hybridMultilevel"/>
     <w:tmpl w:val="0B922B38"/>
@@ -25506,7 +26040,7 @@
       </w:rPr>
     </w:lvl>
   </w:abstractNum>
-  <w:abstractNum w:abstractNumId="12">
+  <w:abstractNum w:abstractNumId="14">
     <w:nsid w:val="4E584DE2"/>
     <w:multiLevelType w:val="hybridMultilevel"/>
     <w:tmpl w:val="E7646430"/>
@@ -25619,7 +26153,7 @@
       </w:rPr>
     </w:lvl>
   </w:abstractNum>
-  <w:abstractNum w:abstractNumId="13">
+  <w:abstractNum w:abstractNumId="15">
     <w:nsid w:val="565A059A"/>
     <w:multiLevelType w:val="hybridMultilevel"/>
     <w:tmpl w:val="16B69B72"/>
@@ -25732,7 +26266,7 @@
       </w:rPr>
     </w:lvl>
   </w:abstractNum>
-  <w:abstractNum w:abstractNumId="14">
+  <w:abstractNum w:abstractNumId="16">
     <w:nsid w:val="582D7E8C"/>
     <w:multiLevelType w:val="hybridMultilevel"/>
     <w:tmpl w:val="14A691B2"/>
@@ -25845,7 +26379,7 @@
       </w:rPr>
     </w:lvl>
   </w:abstractNum>
-  <w:abstractNum w:abstractNumId="15">
+  <w:abstractNum w:abstractNumId="17">
     <w:nsid w:val="5D375E25"/>
     <w:multiLevelType w:val="hybridMultilevel"/>
     <w:tmpl w:val="C87263D6"/>
@@ -25958,7 +26492,7 @@
       </w:rPr>
     </w:lvl>
   </w:abstractNum>
-  <w:abstractNum w:abstractNumId="16">
+  <w:abstractNum w:abstractNumId="18">
     <w:nsid w:val="64374DF0"/>
     <w:multiLevelType w:val="hybridMultilevel"/>
     <w:tmpl w:val="63CCFF90"/>
@@ -26071,7 +26605,120 @@
       </w:rPr>
     </w:lvl>
   </w:abstractNum>
-  <w:abstractNum w:abstractNumId="17">
+  <w:abstractNum w:abstractNumId="19">
+    <w:nsid w:val="67F73752"/>
+    <w:multiLevelType w:val="hybridMultilevel"/>
+    <w:tmpl w:val="F4E82F26"/>
+    <w:lvl w:ilvl="0" w:tplc="04140001">
+      <w:start w:val="1"/>
+      <w:numFmt w:val="bullet"/>
+      <w:lvlText w:val=""/>
+      <w:lvlJc w:val="left"/>
+      <w:pPr>
+        <w:ind w:left="720" w:hanging="360"/>
+      </w:pPr>
+      <w:rPr>
+        <w:rFonts w:ascii="Symbol" w:hAnsi="Symbol" w:hint="default"/>
+      </w:rPr>
+    </w:lvl>
+    <w:lvl w:ilvl="1" w:tplc="04140003" w:tentative="1">
+      <w:start w:val="1"/>
+      <w:numFmt w:val="bullet"/>
+      <w:lvlText w:val="o"/>
+      <w:lvlJc w:val="left"/>
+      <w:pPr>
+        <w:ind w:left="1440" w:hanging="360"/>
+      </w:pPr>
+      <w:rPr>
+        <w:rFonts w:ascii="Courier New" w:hAnsi="Courier New" w:cs="Courier New" w:hint="default"/>
+      </w:rPr>
+    </w:lvl>
+    <w:lvl w:ilvl="2" w:tplc="04140005" w:tentative="1">
+      <w:start w:val="1"/>
+      <w:numFmt w:val="bullet"/>
+      <w:lvlText w:val=""/>
+      <w:lvlJc w:val="left"/>
+      <w:pPr>
+        <w:ind w:left="2160" w:hanging="360"/>
+      </w:pPr>
+      <w:rPr>
+        <w:rFonts w:ascii="Wingdings" w:hAnsi="Wingdings" w:hint="default"/>
+      </w:rPr>
+    </w:lvl>
+    <w:lvl w:ilvl="3" w:tplc="04140001" w:tentative="1">
+      <w:start w:val="1"/>
+      <w:numFmt w:val="bullet"/>
+      <w:lvlText w:val=""/>
+      <w:lvlJc w:val="left"/>
+      <w:pPr>
+        <w:ind w:left="2880" w:hanging="360"/>
+      </w:pPr>
+      <w:rPr>
+        <w:rFonts w:ascii="Symbol" w:hAnsi="Symbol" w:hint="default"/>
+      </w:rPr>
+    </w:lvl>
+    <w:lvl w:ilvl="4" w:tplc="04140003" w:tentative="1">
+      <w:start w:val="1"/>
+      <w:numFmt w:val="bullet"/>
+      <w:lvlText w:val="o"/>
+      <w:lvlJc w:val="left"/>
+      <w:pPr>
+        <w:ind w:left="3600" w:hanging="360"/>
+      </w:pPr>
+      <w:rPr>
+        <w:rFonts w:ascii="Courier New" w:hAnsi="Courier New" w:cs="Courier New" w:hint="default"/>
+      </w:rPr>
+    </w:lvl>
+    <w:lvl w:ilvl="5" w:tplc="04140005" w:tentative="1">
+      <w:start w:val="1"/>
+      <w:numFmt w:val="bullet"/>
+      <w:lvlText w:val=""/>
+      <w:lvlJc w:val="left"/>
+      <w:pPr>
+        <w:ind w:left="4320" w:hanging="360"/>
+      </w:pPr>
+      <w:rPr>
+        <w:rFonts w:ascii="Wingdings" w:hAnsi="Wingdings" w:hint="default"/>
+      </w:rPr>
+    </w:lvl>
+    <w:lvl w:ilvl="6" w:tplc="04140001" w:tentative="1">
+      <w:start w:val="1"/>
+      <w:numFmt w:val="bullet"/>
+      <w:lvlText w:val=""/>
+      <w:lvlJc w:val="left"/>
+      <w:pPr>
+        <w:ind w:left="5040" w:hanging="360"/>
+      </w:pPr>
+      <w:rPr>
+        <w:rFonts w:ascii="Symbol" w:hAnsi="Symbol" w:hint="default"/>
+      </w:rPr>
+    </w:lvl>
+    <w:lvl w:ilvl="7" w:tplc="04140003" w:tentative="1">
+      <w:start w:val="1"/>
+      <w:numFmt w:val="bullet"/>
+      <w:lvlText w:val="o"/>
+      <w:lvlJc w:val="left"/>
+      <w:pPr>
+        <w:ind w:left="5760" w:hanging="360"/>
+      </w:pPr>
+      <w:rPr>
+        <w:rFonts w:ascii="Courier New" w:hAnsi="Courier New" w:cs="Courier New" w:hint="default"/>
+      </w:rPr>
+    </w:lvl>
+    <w:lvl w:ilvl="8" w:tplc="04140005" w:tentative="1">
+      <w:start w:val="1"/>
+      <w:numFmt w:val="bullet"/>
+      <w:lvlText w:val=""/>
+      <w:lvlJc w:val="left"/>
+      <w:pPr>
+        <w:ind w:left="6480" w:hanging="360"/>
+      </w:pPr>
+      <w:rPr>
+        <w:rFonts w:ascii="Wingdings" w:hAnsi="Wingdings" w:hint="default"/>
+      </w:rPr>
+    </w:lvl>
+  </w:abstractNum>
+  <w:abstractNum w:abstractNumId="20">
     <w:nsid w:val="72947541"/>
     <w:multiLevelType w:val="hybridMultilevel"/>
     <w:tmpl w:val="35E88DAA"/>
@@ -26184,7 +26831,7 @@
       </w:rPr>
     </w:lvl>
   </w:abstractNum>
-  <w:abstractNum w:abstractNumId="18">
+  <w:abstractNum w:abstractNumId="21">
     <w:nsid w:val="739624C3"/>
     <w:multiLevelType w:val="multilevel"/>
     <w:tmpl w:val="46965C92"/>
@@ -26330,61 +26977,70 @@
     </w:lvl>
   </w:abstractNum>
   <w:num w:numId="1">
-    <w:abstractNumId w:val="18"/>
+    <w:abstractNumId w:val="21"/>
   </w:num>
   <w:num w:numId="2">
     <w:abstractNumId w:val="1"/>
   </w:num>
   <w:num w:numId="3">
-    <w:abstractNumId w:val="13"/>
+    <w:abstractNumId w:val="15"/>
   </w:num>
   <w:num w:numId="4">
+    <w:abstractNumId w:val="18"/>
+  </w:num>
+  <w:num w:numId="5">
+    <w:abstractNumId w:val="12"/>
+  </w:num>
+  <w:num w:numId="6">
     <w:abstractNumId w:val="16"/>
   </w:num>
-  <w:num w:numId="5">
+  <w:num w:numId="7">
+    <w:abstractNumId w:val="4"/>
+  </w:num>
+  <w:num w:numId="8">
+    <w:abstractNumId w:val="17"/>
+  </w:num>
+  <w:num w:numId="9">
+    <w:abstractNumId w:val="5"/>
+  </w:num>
+  <w:num w:numId="10">
     <w:abstractNumId w:val="10"/>
   </w:num>
-  <w:num w:numId="6">
+  <w:num w:numId="11">
     <w:abstractNumId w:val="14"/>
   </w:num>
-  <w:num w:numId="7">
+  <w:num w:numId="12">
     <w:abstractNumId w:val="3"/>
   </w:num>
-  <w:num w:numId="8">
-    <w:abstractNumId w:val="15"/>
-  </w:num>
-  <w:num w:numId="9">
-    <w:abstractNumId w:val="4"/>
-  </w:num>
-  <w:num w:numId="10">
-    <w:abstractNumId w:val="8"/>
-  </w:num>
-  <w:num w:numId="11">
-    <w:abstractNumId w:val="12"/>
-  </w:num>
-  <w:num w:numId="12">
-    <w:abstractNumId w:val="2"/>
-  </w:num>
   <w:num w:numId="13">
-    <w:abstractNumId w:val="5"/>
+    <w:abstractNumId w:val="7"/>
   </w:num>
   <w:num w:numId="14">
-    <w:abstractNumId w:val="17"/>
+    <w:abstractNumId w:val="20"/>
   </w:num>
   <w:num w:numId="15">
     <w:abstractNumId w:val="0"/>
   </w:num>
   <w:num w:numId="16">
-    <w:abstractNumId w:val="7"/>
+    <w:abstractNumId w:val="9"/>
   </w:num>
   <w:num w:numId="17">
+    <w:abstractNumId w:val="8"/>
+  </w:num>
+  <w:num w:numId="18">
+    <w:abstractNumId w:val="13"/>
+  </w:num>
+  <w:num w:numId="19">
+    <w:abstractNumId w:val="11"/>
+  </w:num>
+  <w:num w:numId="20">
     <w:abstractNumId w:val="6"/>
   </w:num>
-  <w:num w:numId="18">
-    <w:abstractNumId w:val="11"/>
+  <w:num w:numId="21">
+    <w:abstractNumId w:val="19"/>
   </w:num>
-  <w:num w:numId="19">
-    <w:abstractNumId w:val="9"/>
+  <w:num w:numId="22">
+    <w:abstractNumId w:val="2"/>
   </w:num>
 </w:numbering>
 </file>
@@ -27523,7 +28179,7 @@
 </file>
 
 <file path=customXml/itemProps1.xml><?xml version="1.0" encoding="utf-8"?>
-<ds:datastoreItem xmlns:ds="http://schemas.openxmlformats.org/officeDocument/2006/customXml" ds:itemID="{184BE23F-B499-4A77-B189-AC9CEA772644}">
+<ds:datastoreItem xmlns:ds="http://schemas.openxmlformats.org/officeDocument/2006/customXml" ds:itemID="{A051FEFF-3408-4396-8C30-83D9399AA2B0}">
   <ds:schemaRefs>
     <ds:schemaRef ds:uri="http://schemas.openxmlformats.org/officeDocument/2006/bibliography"/>
   </ds:schemaRefs>

</xml_diff>

<commit_message>
Keep on writing! Added two custom charts..
</commit_message>
<xml_diff>
--- a/Thesis/Workingdoc(no pics or crossrefs).docx
+++ b/Thesis/Workingdoc(no pics or crossrefs).docx
@@ -10094,6 +10094,12 @@
                 <w:noProof/>
                 <w:webHidden/>
               </w:rPr>
+            </w:r>
+            <w:r>
+              <w:rPr>
+                <w:noProof/>
+                <w:webHidden/>
+              </w:rPr>
               <w:fldChar w:fldCharType="separate"/>
             </w:r>
             <w:r>
@@ -10179,6 +10185,12 @@
                 <w:noProof/>
                 <w:webHidden/>
               </w:rPr>
+            </w:r>
+            <w:r>
+              <w:rPr>
+                <w:noProof/>
+                <w:webHidden/>
+              </w:rPr>
               <w:fldChar w:fldCharType="separate"/>
             </w:r>
             <w:r>
@@ -10264,6 +10276,12 @@
                 <w:noProof/>
                 <w:webHidden/>
               </w:rPr>
+            </w:r>
+            <w:r>
+              <w:rPr>
+                <w:noProof/>
+                <w:webHidden/>
+              </w:rPr>
               <w:fldChar w:fldCharType="separate"/>
             </w:r>
             <w:r>
@@ -10667,6 +10685,12 @@
                 <w:noProof/>
                 <w:webHidden/>
               </w:rPr>
+            </w:r>
+            <w:r>
+              <w:rPr>
+                <w:noProof/>
+                <w:webHidden/>
+              </w:rPr>
               <w:fldChar w:fldCharType="separate"/>
             </w:r>
             <w:r>
@@ -21150,14 +21174,6 @@
     </w:p>
     <w:p>
       <w:pPr>
-        <w:pStyle w:val="Overskrift2"/>
-      </w:pPr>
-      <w:r>
-        <w:t>Choice of setup</w:t>
-      </w:r>
-    </w:p>
-    <w:p>
-      <w:pPr>
         <w:pStyle w:val="Listeavsnitt"/>
         <w:numPr>
           <w:ilvl w:val="0"/>
@@ -21165,6 +21181,26 @@
         </w:numPr>
       </w:pPr>
       <w:r>
+        <w:t>Test machine(s)</w:t>
+      </w:r>
+    </w:p>
+    <w:p>
+      <w:pPr>
+        <w:pStyle w:val="Overskrift2"/>
+      </w:pPr>
+      <w:r>
+        <w:t>Choice of setup</w:t>
+      </w:r>
+    </w:p>
+    <w:p>
+      <w:pPr>
+        <w:pStyle w:val="Listeavsnitt"/>
+        <w:numPr>
+          <w:ilvl w:val="0"/>
+          <w:numId w:val="11"/>
+        </w:numPr>
+      </w:pPr>
+      <w:r>
         <w:t>Using real browsers</w:t>
       </w:r>
     </w:p>
@@ -21238,6 +21274,7 @@
       </w:pPr>
       <w:proofErr w:type="spellStart"/>
       <w:r>
+        <w:lastRenderedPageBreak/>
         <w:t>Reimplemented</w:t>
       </w:r>
       <w:proofErr w:type="spellEnd"/>
@@ -21254,7 +21291,6 @@
         </w:numPr>
       </w:pPr>
       <w:r>
-        <w:lastRenderedPageBreak/>
         <w:t>Framework specific code (like JSONHelper.java)</w:t>
       </w:r>
     </w:p>
@@ -22883,6 +22919,7 @@
         <w:rPr>
           <w:lang w:val="en-US"/>
         </w:rPr>
+        <w:lastRenderedPageBreak/>
         <w:t>Ana</w:t>
       </w:r>
       <w:r>
@@ -22901,6 +22938,298 @@
       </w:r>
     </w:p>
     <w:p>
+      <w:r>
+        <w:rPr>
+          <w:noProof/>
+          <w:lang w:val="nb-NO" w:eastAsia="nb-NO"/>
+        </w:rPr>
+        <w:drawing>
+          <wp:inline distT="0" distB="0" distL="0" distR="0">
+            <wp:extent cx="5759450" cy="2369185"/>
+            <wp:effectExtent l="19050" t="0" r="0" b="0"/>
+            <wp:docPr id="15" name="Bilde 14" descr="Average_Latency_All_SignalR_LS.jpeg"/>
+            <wp:cNvGraphicFramePr>
+              <a:graphicFrameLocks xmlns:a="http://schemas.openxmlformats.org/drawingml/2006/main" noChangeAspect="1"/>
+            </wp:cNvGraphicFramePr>
+            <a:graphic xmlns:a="http://schemas.openxmlformats.org/drawingml/2006/main">
+              <a:graphicData uri="http://schemas.openxmlformats.org/drawingml/2006/picture">
+                <pic:pic xmlns:pic="http://schemas.openxmlformats.org/drawingml/2006/picture">
+                  <pic:nvPicPr>
+                    <pic:cNvPr id="0" name="Average_Latency_All_SignalR_LS.jpeg"/>
+                    <pic:cNvPicPr/>
+                  </pic:nvPicPr>
+                  <pic:blipFill>
+                    <a:blip r:embed="rId23" cstate="print"/>
+                    <a:stretch>
+                      <a:fillRect/>
+                    </a:stretch>
+                  </pic:blipFill>
+                  <pic:spPr>
+                    <a:xfrm>
+                      <a:off x="0" y="0"/>
+                      <a:ext cx="5759450" cy="2369185"/>
+                    </a:xfrm>
+                    <a:prstGeom prst="rect">
+                      <a:avLst/>
+                    </a:prstGeom>
+                  </pic:spPr>
+                </pic:pic>
+              </a:graphicData>
+            </a:graphic>
+          </wp:inline>
+        </w:drawing>
+      </w:r>
+    </w:p>
+    <w:p>
+      <w:pPr>
+        <w:pStyle w:val="Listeavsnitt"/>
+        <w:numPr>
+          <w:ilvl w:val="0"/>
+          <w:numId w:val="23"/>
+        </w:numPr>
+      </w:pPr>
+      <w:r>
+        <w:t xml:space="preserve">Cut out the last </w:t>
+      </w:r>
+      <w:r>
+        <w:t>two-three seconds of the results. Lightstreamer had a sharp increase for all transports but WebSockets in this timeframe (as discussed earlier?). Easier to get a clear comparison with those seconds left out.</w:t>
+      </w:r>
+    </w:p>
+    <w:p>
+      <w:pPr>
+        <w:pStyle w:val="Listeavsnitt"/>
+        <w:numPr>
+          <w:ilvl w:val="0"/>
+          <w:numId w:val="23"/>
+        </w:numPr>
+      </w:pPr>
+      <w:r>
+        <w:t xml:space="preserve">A clear tendency for all frameworks that WebSockets is faster, but the streaming techniques are not far behind. </w:t>
+      </w:r>
+    </w:p>
+    <w:p>
+      <w:pPr>
+        <w:pStyle w:val="Listeavsnitt"/>
+        <w:numPr>
+          <w:ilvl w:val="0"/>
+          <w:numId w:val="23"/>
+        </w:numPr>
+      </w:pPr>
+      <w:r>
+        <w:t>Server Sent Events actually performs just the same with SignalR.</w:t>
+      </w:r>
+    </w:p>
+    <w:p>
+      <w:pPr>
+        <w:pStyle w:val="Listeavsnitt"/>
+        <w:numPr>
+          <w:ilvl w:val="1"/>
+          <w:numId w:val="23"/>
+        </w:numPr>
+      </w:pPr>
+      <w:r>
+        <w:t>The test uses a rather low load, so WebSockets may be better with more traffic.</w:t>
+      </w:r>
+    </w:p>
+    <w:p>
+      <w:pPr>
+        <w:pStyle w:val="Listeavsnitt"/>
+        <w:numPr>
+          <w:ilvl w:val="1"/>
+          <w:numId w:val="23"/>
+        </w:numPr>
+      </w:pPr>
+      <w:r>
+        <w:t>SSE is a pure push transport, and this sort of test has more focus on push</w:t>
+      </w:r>
+      <w:r>
+        <w:t xml:space="preserve">. There are 1891 messages going from the clients to the server and 108180 messages going the other way. In other words, only 1,7 % of the messages contained in the test are messages to the server. </w:t>
+      </w:r>
+    </w:p>
+    <w:p>
+      <w:pPr>
+        <w:pStyle w:val="Listeavsnitt"/>
+        <w:numPr>
+          <w:ilvl w:val="1"/>
+          <w:numId w:val="23"/>
+        </w:numPr>
+      </w:pPr>
+      <w:r>
+        <w:t xml:space="preserve">All streaming techniques handle pushing of data really well, since the connection used to push is already open. </w:t>
+      </w:r>
+    </w:p>
+    <w:p>
+      <w:pPr>
+        <w:pStyle w:val="Listeavsnitt"/>
+        <w:numPr>
+          <w:ilvl w:val="1"/>
+          <w:numId w:val="23"/>
+        </w:numPr>
+      </w:pPr>
+      <w:r>
+        <w:t>Server Sent Events is, like WebSockets, a HTML 5 API. When keeping that in mind, it really isn’t very surprising that it does push just as well as WebSockets.</w:t>
+      </w:r>
+    </w:p>
+    <w:p>
+      <w:pPr>
+        <w:pStyle w:val="Listeavsnitt"/>
+        <w:numPr>
+          <w:ilvl w:val="0"/>
+          <w:numId w:val="23"/>
+        </w:numPr>
+      </w:pPr>
+      <w:r>
+        <w:t>The use of WebSockets to do polling is obviously not meant for a push dominated application.</w:t>
+      </w:r>
+      <w:r>
+        <w:t xml:space="preserve"> I really don’t see why it is part of the Lightstreamer stack anyways, since the connections are kept open just as with streaming. The only difference is that the client has to send a poll message over the WebSocket connection in order to get data. The result is that the performance drops and streaming over HTTP becomes a better alternative.</w:t>
+      </w:r>
+    </w:p>
+    <w:p>
+      <w:r>
+        <w:rPr>
+          <w:noProof/>
+          <w:lang w:val="nb-NO" w:eastAsia="nb-NO"/>
+        </w:rPr>
+        <w:lastRenderedPageBreak/>
+        <w:drawing>
+          <wp:inline distT="0" distB="0" distL="0" distR="0">
+            <wp:extent cx="5759450" cy="2369185"/>
+            <wp:effectExtent l="19050" t="0" r="0" b="0"/>
+            <wp:docPr id="16" name="Bilde 15" descr="Average_Latency_AllSocket.IO_SockJS.jpeg"/>
+            <wp:cNvGraphicFramePr>
+              <a:graphicFrameLocks xmlns:a="http://schemas.openxmlformats.org/drawingml/2006/main" noChangeAspect="1"/>
+            </wp:cNvGraphicFramePr>
+            <a:graphic xmlns:a="http://schemas.openxmlformats.org/drawingml/2006/main">
+              <a:graphicData uri="http://schemas.openxmlformats.org/drawingml/2006/picture">
+                <pic:pic xmlns:pic="http://schemas.openxmlformats.org/drawingml/2006/picture">
+                  <pic:nvPicPr>
+                    <pic:cNvPr id="0" name="Average_Latency_AllSocket.IO_SockJS.jpeg"/>
+                    <pic:cNvPicPr/>
+                  </pic:nvPicPr>
+                  <pic:blipFill>
+                    <a:blip r:embed="rId24" cstate="print"/>
+                    <a:stretch>
+                      <a:fillRect/>
+                    </a:stretch>
+                  </pic:blipFill>
+                  <pic:spPr>
+                    <a:xfrm>
+                      <a:off x="0" y="0"/>
+                      <a:ext cx="5759450" cy="2369185"/>
+                    </a:xfrm>
+                    <a:prstGeom prst="rect">
+                      <a:avLst/>
+                    </a:prstGeom>
+                  </pic:spPr>
+                </pic:pic>
+              </a:graphicData>
+            </a:graphic>
+          </wp:inline>
+        </w:drawing>
+      </w:r>
+    </w:p>
+    <w:p>
+      <w:pPr>
+        <w:pStyle w:val="Listeavsnitt"/>
+        <w:numPr>
+          <w:ilvl w:val="0"/>
+          <w:numId w:val="24"/>
+        </w:numPr>
+      </w:pPr>
+      <w:r>
+        <w:t xml:space="preserve">It might seem like long-polling performs really great with Socket.IO, but as WebSockets has average latency around 5 ms, long-polling has more than ten times as much. Looking at (the other graph), one can see that this is also the case with SignalR. </w:t>
+      </w:r>
+    </w:p>
+    <w:p>
+      <w:pPr>
+        <w:pStyle w:val="Listeavsnitt"/>
+        <w:numPr>
+          <w:ilvl w:val="0"/>
+          <w:numId w:val="24"/>
+        </w:numPr>
+      </w:pPr>
+      <w:proofErr w:type="spellStart"/>
+      <w:r>
+        <w:t>SockJS</w:t>
+      </w:r>
+      <w:proofErr w:type="spellEnd"/>
+      <w:r>
+        <w:t xml:space="preserve"> is a little different though. Plausible reasons:</w:t>
+      </w:r>
+    </w:p>
+    <w:p>
+      <w:pPr>
+        <w:pStyle w:val="Listeavsnitt"/>
+        <w:numPr>
+          <w:ilvl w:val="1"/>
+          <w:numId w:val="24"/>
+        </w:numPr>
+      </w:pPr>
+      <w:proofErr w:type="spellStart"/>
+      <w:r>
+        <w:t>SockJS</w:t>
+      </w:r>
+      <w:proofErr w:type="spellEnd"/>
+      <w:r>
+        <w:t xml:space="preserve"> uses another library to handle WebSockets (Faye). This may actually make the overall per</w:t>
+      </w:r>
+      <w:r>
+        <w:t xml:space="preserve">formance of </w:t>
+      </w:r>
+      <w:proofErr w:type="spellStart"/>
+      <w:r>
+        <w:t>SockJS’s</w:t>
+      </w:r>
+      <w:proofErr w:type="spellEnd"/>
+      <w:r>
+        <w:t xml:space="preserve"> WebSockets. </w:t>
+      </w:r>
+      <w:r>
+        <w:br/>
+        <w:t>The way I implemented the application may make the benefit of using WebSockets a little less. Since it always has to loop through all clients on the server.</w:t>
+      </w:r>
+    </w:p>
+    <w:p>
+      <w:pPr>
+        <w:pStyle w:val="Listeavsnitt"/>
+        <w:numPr>
+          <w:ilvl w:val="0"/>
+          <w:numId w:val="24"/>
+        </w:numPr>
+      </w:pPr>
+      <w:r>
+        <w:t xml:space="preserve">Polling (over HTTP) seems to be somewhat unstable (other graph). Furthermore, it is far behind the other transports when it comes to latency. Latency can be less with a shorter interval, but then you essentially DDOS the server. </w:t>
+      </w:r>
+    </w:p>
+    <w:p>
+      <w:pPr>
+        <w:pStyle w:val="Listeavsnitt"/>
+        <w:numPr>
+          <w:ilvl w:val="1"/>
+          <w:numId w:val="24"/>
+        </w:numPr>
+      </w:pPr>
+      <w:r>
+        <w:t>On average, it is about ten times slower than WebSockets with Lightstreamer, the same as the difference between long-polling and WebSockets with both Socket.IO and SignalR. This is probably a display of the case when long-polling becomes polling from the background (ref it!). Still, long-polling seems preferable as it appears to be more stable.</w:t>
+      </w:r>
+    </w:p>
+    <w:p>
+      <w:pPr>
+        <w:pStyle w:val="Listeavsnitt"/>
+        <w:numPr>
+          <w:ilvl w:val="1"/>
+          <w:numId w:val="24"/>
+        </w:numPr>
+      </w:pPr>
+      <w:r>
+        <w:t xml:space="preserve">Socket.IO either has a poor implementation of the polling technique, </w:t>
+      </w:r>
+      <w:r>
+        <w:t>or it was incompatible with my set up.</w:t>
+      </w:r>
+    </w:p>
+    <w:p>
       <w:pPr>
         <w:pStyle w:val="Overskrift2"/>
       </w:pPr>
@@ -22910,10 +23239,241 @@
     </w:p>
     <w:p>
       <w:pPr>
+        <w:pStyle w:val="Listeavsnitt"/>
+        <w:numPr>
+          <w:ilvl w:val="0"/>
+          <w:numId w:val="25"/>
+        </w:numPr>
+      </w:pPr>
+      <w:r>
+        <w:t xml:space="preserve">Repeat the charts from earlier? Another reason to not have two different </w:t>
+      </w:r>
+      <w:proofErr w:type="spellStart"/>
+      <w:r>
+        <w:t>chapers</w:t>
+      </w:r>
+      <w:proofErr w:type="spellEnd"/>
+      <w:r>
+        <w:t>….</w:t>
+      </w:r>
+    </w:p>
+    <w:p>
+      <w:pPr>
+        <w:pStyle w:val="Listeavsnitt"/>
+        <w:numPr>
+          <w:ilvl w:val="0"/>
+          <w:numId w:val="25"/>
+        </w:numPr>
+      </w:pPr>
+      <w:r>
+        <w:t xml:space="preserve">When it comes to processor usage it is reasonable to assume that long-polling and polling uses more than a streaming transport. Both the results of SignalR and Lightstreamer supports this assumption. </w:t>
+      </w:r>
+    </w:p>
+    <w:p>
+      <w:pPr>
+        <w:pStyle w:val="Listeavsnitt"/>
+        <w:numPr>
+          <w:ilvl w:val="0"/>
+          <w:numId w:val="25"/>
+        </w:numPr>
+      </w:pPr>
+      <w:r>
+        <w:t>However, loo</w:t>
+      </w:r>
+      <w:r>
+        <w:t>king at the two Node frameworks there are some interesting results.</w:t>
+      </w:r>
+    </w:p>
+    <w:p>
+      <w:pPr>
+        <w:pStyle w:val="Listeavsnitt"/>
+        <w:numPr>
+          <w:ilvl w:val="1"/>
+          <w:numId w:val="25"/>
+        </w:numPr>
+      </w:pPr>
+      <w:r>
+        <w:lastRenderedPageBreak/>
+        <w:t xml:space="preserve">First of all long polling uses about the same as WebSockets with Socket.IO and actually less with </w:t>
+      </w:r>
+      <w:proofErr w:type="spellStart"/>
+      <w:r>
+        <w:t>SockJS</w:t>
+      </w:r>
+      <w:proofErr w:type="spellEnd"/>
+      <w:r>
+        <w:t xml:space="preserve">. The lightweight nature of Node may explain this for Socket.IO, but for </w:t>
+      </w:r>
+      <w:proofErr w:type="spellStart"/>
+      <w:r>
+        <w:t>SockJS</w:t>
+      </w:r>
+      <w:proofErr w:type="spellEnd"/>
+      <w:r>
+        <w:t xml:space="preserve"> it seems that the streaming implementation is more expensive.</w:t>
+      </w:r>
+      <w:r>
+        <w:t xml:space="preserve"> The reason for the little difference with Socket.IO is probably the relatively low load of the test. It uses around 15% of the total 50% it can theoretically use (single threaded server on a dual core machine).</w:t>
+      </w:r>
+    </w:p>
+    <w:p>
+      <w:pPr>
+        <w:pStyle w:val="Listeavsnitt"/>
+        <w:numPr>
+          <w:ilvl w:val="1"/>
+          <w:numId w:val="25"/>
+        </w:numPr>
+      </w:pPr>
+      <w:r>
+        <w:t xml:space="preserve">Due to the </w:t>
+      </w:r>
+      <w:r>
+        <w:t>anomalous</w:t>
+      </w:r>
+      <w:r>
+        <w:t xml:space="preserve"> behavior of the polling test using Socket.IO, the only data available here that is reliable is for Lightstreamer. Nevertheless, there is a clear indication that handling the extra messages that polling introduces, requires more processor usage. Even when polling over WebSockets, it uses almost twice as much as HTTP-streaming.</w:t>
+      </w:r>
+    </w:p>
+    <w:p>
+      <w:pPr>
         <w:pStyle w:val="Overskrift2"/>
       </w:pPr>
       <w:r>
         <w:t>Transports effect on network traffic</w:t>
+      </w:r>
+    </w:p>
+    <w:p>
+      <w:r>
+        <w:rPr>
+          <w:noProof/>
+          <w:lang w:val="nb-NO" w:eastAsia="nb-NO"/>
+        </w:rPr>
+        <w:drawing>
+          <wp:inline distT="0" distB="0" distL="0" distR="0">
+            <wp:extent cx="5759273" cy="2369185"/>
+            <wp:effectExtent l="19050" t="0" r="0" b="0"/>
+            <wp:docPr id="17" name="Bilde 16" descr="Bytes_sent-received.jpeg"/>
+            <wp:cNvGraphicFramePr>
+              <a:graphicFrameLocks xmlns:a="http://schemas.openxmlformats.org/drawingml/2006/main" noChangeAspect="1"/>
+            </wp:cNvGraphicFramePr>
+            <a:graphic xmlns:a="http://schemas.openxmlformats.org/drawingml/2006/main">
+              <a:graphicData uri="http://schemas.openxmlformats.org/drawingml/2006/picture">
+                <pic:pic xmlns:pic="http://schemas.openxmlformats.org/drawingml/2006/picture">
+                  <pic:nvPicPr>
+                    <pic:cNvPr id="0" name="Bytes_sent-received.jpeg"/>
+                    <pic:cNvPicPr/>
+                  </pic:nvPicPr>
+                  <pic:blipFill>
+                    <a:blip r:embed="rId25" cstate="print"/>
+                    <a:stretch>
+                      <a:fillRect/>
+                    </a:stretch>
+                  </pic:blipFill>
+                  <pic:spPr>
+                    <a:xfrm>
+                      <a:off x="0" y="0"/>
+                      <a:ext cx="5759273" cy="2369185"/>
+                    </a:xfrm>
+                    <a:prstGeom prst="rect">
+                      <a:avLst/>
+                    </a:prstGeom>
+                  </pic:spPr>
+                </pic:pic>
+              </a:graphicData>
+            </a:graphic>
+          </wp:inline>
+        </w:drawing>
+      </w:r>
+    </w:p>
+    <w:p>
+      <w:pPr>
+        <w:pStyle w:val="Listeavsnitt"/>
+        <w:numPr>
+          <w:ilvl w:val="0"/>
+          <w:numId w:val="27"/>
+        </w:numPr>
+      </w:pPr>
+      <w:r>
+        <w:t xml:space="preserve">As discussed previously, the recorded network traffic showed some anomalies (errors regarding open connections). </w:t>
+      </w:r>
+    </w:p>
+    <w:p>
+      <w:pPr>
+        <w:pStyle w:val="Listeavsnitt"/>
+        <w:numPr>
+          <w:ilvl w:val="0"/>
+          <w:numId w:val="27"/>
+        </w:numPr>
+      </w:pPr>
+      <w:r>
+        <w:t xml:space="preserve">There are still some interesting points regarding the recorded data versus the calculated. </w:t>
+      </w:r>
+      <w:r>
+        <w:t xml:space="preserve">SignalR has a behavior that seems to be hard to predict. This manifests in a very large difference between the number of bytes captured and calculated using long-polling (long-polling and polling (HTTP) should not have been affected). </w:t>
+      </w:r>
+    </w:p>
+    <w:p>
+      <w:pPr>
+        <w:pStyle w:val="Listeavsnitt"/>
+        <w:numPr>
+          <w:ilvl w:val="1"/>
+          <w:numId w:val="27"/>
+        </w:numPr>
+      </w:pPr>
+      <w:r>
+        <w:t xml:space="preserve">Calculations show more than four times as much data than the captures. But the simple capture used as basis for calculation, shows that the </w:t>
+      </w:r>
+      <w:r>
+        <w:t>capture with long-polling saw three times as many bytes</w:t>
+      </w:r>
+      <w:r>
+        <w:t xml:space="preserve"> (</w:t>
+      </w:r>
+      <w:proofErr w:type="spellStart"/>
+      <w:r>
+        <w:t>ws</w:t>
+      </w:r>
+      <w:proofErr w:type="spellEnd"/>
+      <w:r>
+        <w:t xml:space="preserve">: 14960, </w:t>
+      </w:r>
+      <w:proofErr w:type="spellStart"/>
+      <w:r>
+        <w:t>lp</w:t>
+      </w:r>
+      <w:proofErr w:type="spellEnd"/>
+      <w:r>
+        <w:t>: 45879). The calculated data total shows the same (</w:t>
+      </w:r>
+      <w:proofErr w:type="spellStart"/>
+      <w:r>
+        <w:t>ws</w:t>
+      </w:r>
+      <w:proofErr w:type="spellEnd"/>
+      <w:r>
+        <w:t xml:space="preserve">: 64,98 M, </w:t>
+      </w:r>
+      <w:proofErr w:type="spellStart"/>
+      <w:r>
+        <w:t>lp</w:t>
+      </w:r>
+      <w:proofErr w:type="spellEnd"/>
+      <w:r>
+        <w:t xml:space="preserve">: 219,69 M). </w:t>
+      </w:r>
+      <w:r>
+        <w:rPr>
+          <w:color w:val="FF0000"/>
+        </w:rPr>
+        <w:t>DO SAME FOR REST!</w:t>
+      </w:r>
+    </w:p>
+    <w:p>
+      <w:pPr>
+        <w:pStyle w:val="Overskrift2"/>
+      </w:pPr>
+      <w:r>
+        <w:t>WebSockets idle connections resource usage</w:t>
       </w:r>
     </w:p>
     <w:p/>
@@ -22927,6 +23487,7 @@
         </w:rPr>
       </w:pPr>
       <w:r>
+        <w:lastRenderedPageBreak/>
         <w:br w:type="page"/>
       </w:r>
     </w:p>
@@ -23170,7 +23731,7 @@
             <w:rPr>
               <w:noProof/>
             </w:rPr>
-            <w:t>68</w:t>
+            <w:t>71</w:t>
           </w:r>
         </w:fldSimple>
       </w:p>
@@ -25024,16 +25585,129 @@
     </w:lvl>
   </w:abstractNum>
   <w:abstractNum w:abstractNumId="5">
-    <w:nsid w:val="1D853714"/>
+    <w:nsid w:val="1C063BDD"/>
     <w:multiLevelType w:val="hybridMultilevel"/>
-    <w:tmpl w:val="7C008F14"/>
+    <w:tmpl w:val="AAC244B6"/>
     <w:lvl w:ilvl="0" w:tplc="04140001">
       <w:start w:val="1"/>
       <w:numFmt w:val="bullet"/>
       <w:lvlText w:val=""/>
       <w:lvlJc w:val="left"/>
       <w:pPr>
-        <w:ind w:left="360" w:hanging="360"/>
+        <w:ind w:left="720" w:hanging="360"/>
+      </w:pPr>
+      <w:rPr>
+        <w:rFonts w:ascii="Symbol" w:hAnsi="Symbol" w:hint="default"/>
+      </w:rPr>
+    </w:lvl>
+    <w:lvl w:ilvl="1" w:tplc="04140003">
+      <w:start w:val="1"/>
+      <w:numFmt w:val="bullet"/>
+      <w:lvlText w:val="o"/>
+      <w:lvlJc w:val="left"/>
+      <w:pPr>
+        <w:ind w:left="1440" w:hanging="360"/>
+      </w:pPr>
+      <w:rPr>
+        <w:rFonts w:ascii="Courier New" w:hAnsi="Courier New" w:cs="Courier New" w:hint="default"/>
+      </w:rPr>
+    </w:lvl>
+    <w:lvl w:ilvl="2" w:tplc="04140005" w:tentative="1">
+      <w:start w:val="1"/>
+      <w:numFmt w:val="bullet"/>
+      <w:lvlText w:val=""/>
+      <w:lvlJc w:val="left"/>
+      <w:pPr>
+        <w:ind w:left="2160" w:hanging="360"/>
+      </w:pPr>
+      <w:rPr>
+        <w:rFonts w:ascii="Wingdings" w:hAnsi="Wingdings" w:hint="default"/>
+      </w:rPr>
+    </w:lvl>
+    <w:lvl w:ilvl="3" w:tplc="04140001" w:tentative="1">
+      <w:start w:val="1"/>
+      <w:numFmt w:val="bullet"/>
+      <w:lvlText w:val=""/>
+      <w:lvlJc w:val="left"/>
+      <w:pPr>
+        <w:ind w:left="2880" w:hanging="360"/>
+      </w:pPr>
+      <w:rPr>
+        <w:rFonts w:ascii="Symbol" w:hAnsi="Symbol" w:hint="default"/>
+      </w:rPr>
+    </w:lvl>
+    <w:lvl w:ilvl="4" w:tplc="04140003" w:tentative="1">
+      <w:start w:val="1"/>
+      <w:numFmt w:val="bullet"/>
+      <w:lvlText w:val="o"/>
+      <w:lvlJc w:val="left"/>
+      <w:pPr>
+        <w:ind w:left="3600" w:hanging="360"/>
+      </w:pPr>
+      <w:rPr>
+        <w:rFonts w:ascii="Courier New" w:hAnsi="Courier New" w:cs="Courier New" w:hint="default"/>
+      </w:rPr>
+    </w:lvl>
+    <w:lvl w:ilvl="5" w:tplc="04140005" w:tentative="1">
+      <w:start w:val="1"/>
+      <w:numFmt w:val="bullet"/>
+      <w:lvlText w:val=""/>
+      <w:lvlJc w:val="left"/>
+      <w:pPr>
+        <w:ind w:left="4320" w:hanging="360"/>
+      </w:pPr>
+      <w:rPr>
+        <w:rFonts w:ascii="Wingdings" w:hAnsi="Wingdings" w:hint="default"/>
+      </w:rPr>
+    </w:lvl>
+    <w:lvl w:ilvl="6" w:tplc="04140001" w:tentative="1">
+      <w:start w:val="1"/>
+      <w:numFmt w:val="bullet"/>
+      <w:lvlText w:val=""/>
+      <w:lvlJc w:val="left"/>
+      <w:pPr>
+        <w:ind w:left="5040" w:hanging="360"/>
+      </w:pPr>
+      <w:rPr>
+        <w:rFonts w:ascii="Symbol" w:hAnsi="Symbol" w:hint="default"/>
+      </w:rPr>
+    </w:lvl>
+    <w:lvl w:ilvl="7" w:tplc="04140003" w:tentative="1">
+      <w:start w:val="1"/>
+      <w:numFmt w:val="bullet"/>
+      <w:lvlText w:val="o"/>
+      <w:lvlJc w:val="left"/>
+      <w:pPr>
+        <w:ind w:left="5760" w:hanging="360"/>
+      </w:pPr>
+      <w:rPr>
+        <w:rFonts w:ascii="Courier New" w:hAnsi="Courier New" w:cs="Courier New" w:hint="default"/>
+      </w:rPr>
+    </w:lvl>
+    <w:lvl w:ilvl="8" w:tplc="04140005" w:tentative="1">
+      <w:start w:val="1"/>
+      <w:numFmt w:val="bullet"/>
+      <w:lvlText w:val=""/>
+      <w:lvlJc w:val="left"/>
+      <w:pPr>
+        <w:ind w:left="6480" w:hanging="360"/>
+      </w:pPr>
+      <w:rPr>
+        <w:rFonts w:ascii="Wingdings" w:hAnsi="Wingdings" w:hint="default"/>
+      </w:rPr>
+    </w:lvl>
+  </w:abstractNum>
+  <w:abstractNum w:abstractNumId="6">
+    <w:nsid w:val="1D7969D6"/>
+    <w:multiLevelType w:val="hybridMultilevel"/>
+    <w:tmpl w:val="0A1AFEF4"/>
+    <w:lvl w:ilvl="0" w:tplc="04140001">
+      <w:start w:val="1"/>
+      <w:numFmt w:val="bullet"/>
+      <w:lvlText w:val=""/>
+      <w:lvlJc w:val="left"/>
+      <w:pPr>
+        <w:ind w:left="720" w:hanging="360"/>
       </w:pPr>
       <w:rPr>
         <w:rFonts w:ascii="Symbol" w:hAnsi="Symbol" w:hint="default"/>
@@ -25045,7 +25719,7 @@
       <w:lvlText w:val="o"/>
       <w:lvlJc w:val="left"/>
       <w:pPr>
-        <w:ind w:left="1080" w:hanging="360"/>
+        <w:ind w:left="1440" w:hanging="360"/>
       </w:pPr>
       <w:rPr>
         <w:rFonts w:ascii="Courier New" w:hAnsi="Courier New" w:cs="Courier New" w:hint="default"/>
@@ -25057,7 +25731,7 @@
       <w:lvlText w:val=""/>
       <w:lvlJc w:val="left"/>
       <w:pPr>
-        <w:ind w:left="1800" w:hanging="360"/>
+        <w:ind w:left="2160" w:hanging="360"/>
       </w:pPr>
       <w:rPr>
         <w:rFonts w:ascii="Wingdings" w:hAnsi="Wingdings" w:hint="default"/>
@@ -25069,7 +25743,7 @@
       <w:lvlText w:val=""/>
       <w:lvlJc w:val="left"/>
       <w:pPr>
-        <w:ind w:left="2520" w:hanging="360"/>
+        <w:ind w:left="2880" w:hanging="360"/>
       </w:pPr>
       <w:rPr>
         <w:rFonts w:ascii="Symbol" w:hAnsi="Symbol" w:hint="default"/>
@@ -25081,7 +25755,7 @@
       <w:lvlText w:val="o"/>
       <w:lvlJc w:val="left"/>
       <w:pPr>
-        <w:ind w:left="3240" w:hanging="360"/>
+        <w:ind w:left="3600" w:hanging="360"/>
       </w:pPr>
       <w:rPr>
         <w:rFonts w:ascii="Courier New" w:hAnsi="Courier New" w:cs="Courier New" w:hint="default"/>
@@ -25093,7 +25767,7 @@
       <w:lvlText w:val=""/>
       <w:lvlJc w:val="left"/>
       <w:pPr>
-        <w:ind w:left="3960" w:hanging="360"/>
+        <w:ind w:left="4320" w:hanging="360"/>
       </w:pPr>
       <w:rPr>
         <w:rFonts w:ascii="Wingdings" w:hAnsi="Wingdings" w:hint="default"/>
@@ -25105,7 +25779,7 @@
       <w:lvlText w:val=""/>
       <w:lvlJc w:val="left"/>
       <w:pPr>
-        <w:ind w:left="4680" w:hanging="360"/>
+        <w:ind w:left="5040" w:hanging="360"/>
       </w:pPr>
       <w:rPr>
         <w:rFonts w:ascii="Symbol" w:hAnsi="Symbol" w:hint="default"/>
@@ -25117,7 +25791,7 @@
       <w:lvlText w:val="o"/>
       <w:lvlJc w:val="left"/>
       <w:pPr>
-        <w:ind w:left="5400" w:hanging="360"/>
+        <w:ind w:left="5760" w:hanging="360"/>
       </w:pPr>
       <w:rPr>
         <w:rFonts w:ascii="Courier New" w:hAnsi="Courier New" w:cs="Courier New" w:hint="default"/>
@@ -25129,24 +25803,24 @@
       <w:lvlText w:val=""/>
       <w:lvlJc w:val="left"/>
       <w:pPr>
-        <w:ind w:left="6120" w:hanging="360"/>
+        <w:ind w:left="6480" w:hanging="360"/>
       </w:pPr>
       <w:rPr>
         <w:rFonts w:ascii="Wingdings" w:hAnsi="Wingdings" w:hint="default"/>
       </w:rPr>
     </w:lvl>
   </w:abstractNum>
-  <w:abstractNum w:abstractNumId="6">
-    <w:nsid w:val="1FAF417E"/>
+  <w:abstractNum w:abstractNumId="7">
+    <w:nsid w:val="1D853714"/>
     <w:multiLevelType w:val="hybridMultilevel"/>
-    <w:tmpl w:val="933E3D84"/>
+    <w:tmpl w:val="7C008F14"/>
     <w:lvl w:ilvl="0" w:tplc="04140001">
       <w:start w:val="1"/>
       <w:numFmt w:val="bullet"/>
       <w:lvlText w:val=""/>
       <w:lvlJc w:val="left"/>
       <w:pPr>
-        <w:ind w:left="720" w:hanging="360"/>
+        <w:ind w:left="360" w:hanging="360"/>
       </w:pPr>
       <w:rPr>
         <w:rFonts w:ascii="Symbol" w:hAnsi="Symbol" w:hint="default"/>
@@ -25158,7 +25832,7 @@
       <w:lvlText w:val="o"/>
       <w:lvlJc w:val="left"/>
       <w:pPr>
-        <w:ind w:left="1440" w:hanging="360"/>
+        <w:ind w:left="1080" w:hanging="360"/>
       </w:pPr>
       <w:rPr>
         <w:rFonts w:ascii="Courier New" w:hAnsi="Courier New" w:cs="Courier New" w:hint="default"/>
@@ -25170,7 +25844,7 @@
       <w:lvlText w:val=""/>
       <w:lvlJc w:val="left"/>
       <w:pPr>
-        <w:ind w:left="2160" w:hanging="360"/>
+        <w:ind w:left="1800" w:hanging="360"/>
       </w:pPr>
       <w:rPr>
         <w:rFonts w:ascii="Wingdings" w:hAnsi="Wingdings" w:hint="default"/>
@@ -25182,7 +25856,7 @@
       <w:lvlText w:val=""/>
       <w:lvlJc w:val="left"/>
       <w:pPr>
-        <w:ind w:left="2880" w:hanging="360"/>
+        <w:ind w:left="2520" w:hanging="360"/>
       </w:pPr>
       <w:rPr>
         <w:rFonts w:ascii="Symbol" w:hAnsi="Symbol" w:hint="default"/>
@@ -25194,7 +25868,7 @@
       <w:lvlText w:val="o"/>
       <w:lvlJc w:val="left"/>
       <w:pPr>
-        <w:ind w:left="3600" w:hanging="360"/>
+        <w:ind w:left="3240" w:hanging="360"/>
       </w:pPr>
       <w:rPr>
         <w:rFonts w:ascii="Courier New" w:hAnsi="Courier New" w:cs="Courier New" w:hint="default"/>
@@ -25206,7 +25880,7 @@
       <w:lvlText w:val=""/>
       <w:lvlJc w:val="left"/>
       <w:pPr>
-        <w:ind w:left="4320" w:hanging="360"/>
+        <w:ind w:left="3960" w:hanging="360"/>
       </w:pPr>
       <w:rPr>
         <w:rFonts w:ascii="Wingdings" w:hAnsi="Wingdings" w:hint="default"/>
@@ -25218,7 +25892,7 @@
       <w:lvlText w:val=""/>
       <w:lvlJc w:val="left"/>
       <w:pPr>
-        <w:ind w:left="5040" w:hanging="360"/>
+        <w:ind w:left="4680" w:hanging="360"/>
       </w:pPr>
       <w:rPr>
         <w:rFonts w:ascii="Symbol" w:hAnsi="Symbol" w:hint="default"/>
@@ -25230,7 +25904,7 @@
       <w:lvlText w:val="o"/>
       <w:lvlJc w:val="left"/>
       <w:pPr>
-        <w:ind w:left="5760" w:hanging="360"/>
+        <w:ind w:left="5400" w:hanging="360"/>
       </w:pPr>
       <w:rPr>
         <w:rFonts w:ascii="Courier New" w:hAnsi="Courier New" w:cs="Courier New" w:hint="default"/>
@@ -25242,17 +25916,17 @@
       <w:lvlText w:val=""/>
       <w:lvlJc w:val="left"/>
       <w:pPr>
-        <w:ind w:left="6480" w:hanging="360"/>
+        <w:ind w:left="6120" w:hanging="360"/>
       </w:pPr>
       <w:rPr>
         <w:rFonts w:ascii="Wingdings" w:hAnsi="Wingdings" w:hint="default"/>
       </w:rPr>
     </w:lvl>
   </w:abstractNum>
-  <w:abstractNum w:abstractNumId="7">
-    <w:nsid w:val="214C2253"/>
+  <w:abstractNum w:abstractNumId="8">
+    <w:nsid w:val="1FAF417E"/>
     <w:multiLevelType w:val="hybridMultilevel"/>
-    <w:tmpl w:val="8C8EB72E"/>
+    <w:tmpl w:val="933E3D84"/>
     <w:lvl w:ilvl="0" w:tplc="04140001">
       <w:start w:val="1"/>
       <w:numFmt w:val="bullet"/>
@@ -25362,10 +26036,10 @@
       </w:rPr>
     </w:lvl>
   </w:abstractNum>
-  <w:abstractNum w:abstractNumId="8">
-    <w:nsid w:val="2FE11370"/>
+  <w:abstractNum w:abstractNumId="9">
+    <w:nsid w:val="214C2253"/>
     <w:multiLevelType w:val="hybridMultilevel"/>
-    <w:tmpl w:val="B7BC4F62"/>
+    <w:tmpl w:val="8C8EB72E"/>
     <w:lvl w:ilvl="0" w:tplc="04140001">
       <w:start w:val="1"/>
       <w:numFmt w:val="bullet"/>
@@ -25475,10 +26149,10 @@
       </w:rPr>
     </w:lvl>
   </w:abstractNum>
-  <w:abstractNum w:abstractNumId="9">
-    <w:nsid w:val="3029413F"/>
+  <w:abstractNum w:abstractNumId="10">
+    <w:nsid w:val="2FE11370"/>
     <w:multiLevelType w:val="hybridMultilevel"/>
-    <w:tmpl w:val="5CE64E7A"/>
+    <w:tmpl w:val="B7BC4F62"/>
     <w:lvl w:ilvl="0" w:tplc="04140001">
       <w:start w:val="1"/>
       <w:numFmt w:val="bullet"/>
@@ -25588,17 +26262,17 @@
       </w:rPr>
     </w:lvl>
   </w:abstractNum>
-  <w:abstractNum w:abstractNumId="10">
-    <w:nsid w:val="36521E76"/>
+  <w:abstractNum w:abstractNumId="11">
+    <w:nsid w:val="3029413F"/>
     <w:multiLevelType w:val="hybridMultilevel"/>
-    <w:tmpl w:val="A4A604B2"/>
+    <w:tmpl w:val="5CE64E7A"/>
     <w:lvl w:ilvl="0" w:tplc="04140001">
       <w:start w:val="1"/>
       <w:numFmt w:val="bullet"/>
       <w:lvlText w:val=""/>
       <w:lvlJc w:val="left"/>
       <w:pPr>
-        <w:ind w:left="360" w:hanging="360"/>
+        <w:ind w:left="720" w:hanging="360"/>
       </w:pPr>
       <w:rPr>
         <w:rFonts w:ascii="Symbol" w:hAnsi="Symbol" w:hint="default"/>
@@ -25610,7 +26284,7 @@
       <w:lvlText w:val="o"/>
       <w:lvlJc w:val="left"/>
       <w:pPr>
-        <w:ind w:left="1080" w:hanging="360"/>
+        <w:ind w:left="1440" w:hanging="360"/>
       </w:pPr>
       <w:rPr>
         <w:rFonts w:ascii="Courier New" w:hAnsi="Courier New" w:cs="Courier New" w:hint="default"/>
@@ -25622,7 +26296,7 @@
       <w:lvlText w:val=""/>
       <w:lvlJc w:val="left"/>
       <w:pPr>
-        <w:ind w:left="1800" w:hanging="360"/>
+        <w:ind w:left="2160" w:hanging="360"/>
       </w:pPr>
       <w:rPr>
         <w:rFonts w:ascii="Wingdings" w:hAnsi="Wingdings" w:hint="default"/>
@@ -25634,7 +26308,7 @@
       <w:lvlText w:val=""/>
       <w:lvlJc w:val="left"/>
       <w:pPr>
-        <w:ind w:left="2520" w:hanging="360"/>
+        <w:ind w:left="2880" w:hanging="360"/>
       </w:pPr>
       <w:rPr>
         <w:rFonts w:ascii="Symbol" w:hAnsi="Symbol" w:hint="default"/>
@@ -25646,7 +26320,7 @@
       <w:lvlText w:val="o"/>
       <w:lvlJc w:val="left"/>
       <w:pPr>
-        <w:ind w:left="3240" w:hanging="360"/>
+        <w:ind w:left="3600" w:hanging="360"/>
       </w:pPr>
       <w:rPr>
         <w:rFonts w:ascii="Courier New" w:hAnsi="Courier New" w:cs="Courier New" w:hint="default"/>
@@ -25658,7 +26332,7 @@
       <w:lvlText w:val=""/>
       <w:lvlJc w:val="left"/>
       <w:pPr>
-        <w:ind w:left="3960" w:hanging="360"/>
+        <w:ind w:left="4320" w:hanging="360"/>
       </w:pPr>
       <w:rPr>
         <w:rFonts w:ascii="Wingdings" w:hAnsi="Wingdings" w:hint="default"/>
@@ -25670,7 +26344,7 @@
       <w:lvlText w:val=""/>
       <w:lvlJc w:val="left"/>
       <w:pPr>
-        <w:ind w:left="4680" w:hanging="360"/>
+        <w:ind w:left="5040" w:hanging="360"/>
       </w:pPr>
       <w:rPr>
         <w:rFonts w:ascii="Symbol" w:hAnsi="Symbol" w:hint="default"/>
@@ -25682,7 +26356,7 @@
       <w:lvlText w:val="o"/>
       <w:lvlJc w:val="left"/>
       <w:pPr>
-        <w:ind w:left="5400" w:hanging="360"/>
+        <w:ind w:left="5760" w:hanging="360"/>
       </w:pPr>
       <w:rPr>
         <w:rFonts w:ascii="Courier New" w:hAnsi="Courier New" w:cs="Courier New" w:hint="default"/>
@@ -25694,14 +26368,127 @@
       <w:lvlText w:val=""/>
       <w:lvlJc w:val="left"/>
       <w:pPr>
-        <w:ind w:left="6120" w:hanging="360"/>
+        <w:ind w:left="6480" w:hanging="360"/>
       </w:pPr>
       <w:rPr>
         <w:rFonts w:ascii="Wingdings" w:hAnsi="Wingdings" w:hint="default"/>
       </w:rPr>
     </w:lvl>
   </w:abstractNum>
-  <w:abstractNum w:abstractNumId="11">
+  <w:abstractNum w:abstractNumId="12">
+    <w:nsid w:val="36521E76"/>
+    <w:multiLevelType w:val="hybridMultilevel"/>
+    <w:tmpl w:val="A4A604B2"/>
+    <w:lvl w:ilvl="0" w:tplc="04140001">
+      <w:start w:val="1"/>
+      <w:numFmt w:val="bullet"/>
+      <w:lvlText w:val=""/>
+      <w:lvlJc w:val="left"/>
+      <w:pPr>
+        <w:ind w:left="360" w:hanging="360"/>
+      </w:pPr>
+      <w:rPr>
+        <w:rFonts w:ascii="Symbol" w:hAnsi="Symbol" w:hint="default"/>
+      </w:rPr>
+    </w:lvl>
+    <w:lvl w:ilvl="1" w:tplc="04140003" w:tentative="1">
+      <w:start w:val="1"/>
+      <w:numFmt w:val="bullet"/>
+      <w:lvlText w:val="o"/>
+      <w:lvlJc w:val="left"/>
+      <w:pPr>
+        <w:ind w:left="1080" w:hanging="360"/>
+      </w:pPr>
+      <w:rPr>
+        <w:rFonts w:ascii="Courier New" w:hAnsi="Courier New" w:cs="Courier New" w:hint="default"/>
+      </w:rPr>
+    </w:lvl>
+    <w:lvl w:ilvl="2" w:tplc="04140005" w:tentative="1">
+      <w:start w:val="1"/>
+      <w:numFmt w:val="bullet"/>
+      <w:lvlText w:val=""/>
+      <w:lvlJc w:val="left"/>
+      <w:pPr>
+        <w:ind w:left="1800" w:hanging="360"/>
+      </w:pPr>
+      <w:rPr>
+        <w:rFonts w:ascii="Wingdings" w:hAnsi="Wingdings" w:hint="default"/>
+      </w:rPr>
+    </w:lvl>
+    <w:lvl w:ilvl="3" w:tplc="04140001" w:tentative="1">
+      <w:start w:val="1"/>
+      <w:numFmt w:val="bullet"/>
+      <w:lvlText w:val=""/>
+      <w:lvlJc w:val="left"/>
+      <w:pPr>
+        <w:ind w:left="2520" w:hanging="360"/>
+      </w:pPr>
+      <w:rPr>
+        <w:rFonts w:ascii="Symbol" w:hAnsi="Symbol" w:hint="default"/>
+      </w:rPr>
+    </w:lvl>
+    <w:lvl w:ilvl="4" w:tplc="04140003" w:tentative="1">
+      <w:start w:val="1"/>
+      <w:numFmt w:val="bullet"/>
+      <w:lvlText w:val="o"/>
+      <w:lvlJc w:val="left"/>
+      <w:pPr>
+        <w:ind w:left="3240" w:hanging="360"/>
+      </w:pPr>
+      <w:rPr>
+        <w:rFonts w:ascii="Courier New" w:hAnsi="Courier New" w:cs="Courier New" w:hint="default"/>
+      </w:rPr>
+    </w:lvl>
+    <w:lvl w:ilvl="5" w:tplc="04140005" w:tentative="1">
+      <w:start w:val="1"/>
+      <w:numFmt w:val="bullet"/>
+      <w:lvlText w:val=""/>
+      <w:lvlJc w:val="left"/>
+      <w:pPr>
+        <w:ind w:left="3960" w:hanging="360"/>
+      </w:pPr>
+      <w:rPr>
+        <w:rFonts w:ascii="Wingdings" w:hAnsi="Wingdings" w:hint="default"/>
+      </w:rPr>
+    </w:lvl>
+    <w:lvl w:ilvl="6" w:tplc="04140001" w:tentative="1">
+      <w:start w:val="1"/>
+      <w:numFmt w:val="bullet"/>
+      <w:lvlText w:val=""/>
+      <w:lvlJc w:val="left"/>
+      <w:pPr>
+        <w:ind w:left="4680" w:hanging="360"/>
+      </w:pPr>
+      <w:rPr>
+        <w:rFonts w:ascii="Symbol" w:hAnsi="Symbol" w:hint="default"/>
+      </w:rPr>
+    </w:lvl>
+    <w:lvl w:ilvl="7" w:tplc="04140003" w:tentative="1">
+      <w:start w:val="1"/>
+      <w:numFmt w:val="bullet"/>
+      <w:lvlText w:val="o"/>
+      <w:lvlJc w:val="left"/>
+      <w:pPr>
+        <w:ind w:left="5400" w:hanging="360"/>
+      </w:pPr>
+      <w:rPr>
+        <w:rFonts w:ascii="Courier New" w:hAnsi="Courier New" w:cs="Courier New" w:hint="default"/>
+      </w:rPr>
+    </w:lvl>
+    <w:lvl w:ilvl="8" w:tplc="04140005" w:tentative="1">
+      <w:start w:val="1"/>
+      <w:numFmt w:val="bullet"/>
+      <w:lvlText w:val=""/>
+      <w:lvlJc w:val="left"/>
+      <w:pPr>
+        <w:ind w:left="6120" w:hanging="360"/>
+      </w:pPr>
+      <w:rPr>
+        <w:rFonts w:ascii="Wingdings" w:hAnsi="Wingdings" w:hint="default"/>
+      </w:rPr>
+    </w:lvl>
+  </w:abstractNum>
+  <w:abstractNum w:abstractNumId="13">
     <w:nsid w:val="38083E0A"/>
     <w:multiLevelType w:val="hybridMultilevel"/>
     <w:tmpl w:val="A08E035C"/>
@@ -25814,7 +26601,7 @@
       </w:rPr>
     </w:lvl>
   </w:abstractNum>
-  <w:abstractNum w:abstractNumId="12">
+  <w:abstractNum w:abstractNumId="14">
     <w:nsid w:val="3D3F530E"/>
     <w:multiLevelType w:val="hybridMultilevel"/>
     <w:tmpl w:val="FC607A46"/>
@@ -25927,10 +26714,10 @@
       </w:rPr>
     </w:lvl>
   </w:abstractNum>
-  <w:abstractNum w:abstractNumId="13">
-    <w:nsid w:val="4D2555DF"/>
+  <w:abstractNum w:abstractNumId="15">
+    <w:nsid w:val="494053C8"/>
     <w:multiLevelType w:val="hybridMultilevel"/>
-    <w:tmpl w:val="0B922B38"/>
+    <w:tmpl w:val="EDECFD00"/>
     <w:lvl w:ilvl="0" w:tplc="04140001">
       <w:start w:val="1"/>
       <w:numFmt w:val="bullet"/>
@@ -25955,7 +26742,7 @@
         <w:rFonts w:ascii="Courier New" w:hAnsi="Courier New" w:cs="Courier New" w:hint="default"/>
       </w:rPr>
     </w:lvl>
-    <w:lvl w:ilvl="2" w:tplc="04140005" w:tentative="1">
+    <w:lvl w:ilvl="2" w:tplc="04140005">
       <w:start w:val="1"/>
       <w:numFmt w:val="bullet"/>
       <w:lvlText w:val=""/>
@@ -26040,10 +26827,10 @@
       </w:rPr>
     </w:lvl>
   </w:abstractNum>
-  <w:abstractNum w:abstractNumId="14">
-    <w:nsid w:val="4E584DE2"/>
+  <w:abstractNum w:abstractNumId="16">
+    <w:nsid w:val="4D2555DF"/>
     <w:multiLevelType w:val="hybridMultilevel"/>
-    <w:tmpl w:val="E7646430"/>
+    <w:tmpl w:val="0B922B38"/>
     <w:lvl w:ilvl="0" w:tplc="04140001">
       <w:start w:val="1"/>
       <w:numFmt w:val="bullet"/>
@@ -26068,6 +26855,119 @@
         <w:rFonts w:ascii="Courier New" w:hAnsi="Courier New" w:cs="Courier New" w:hint="default"/>
       </w:rPr>
     </w:lvl>
+    <w:lvl w:ilvl="2" w:tplc="04140005" w:tentative="1">
+      <w:start w:val="1"/>
+      <w:numFmt w:val="bullet"/>
+      <w:lvlText w:val=""/>
+      <w:lvlJc w:val="left"/>
+      <w:pPr>
+        <w:ind w:left="2160" w:hanging="360"/>
+      </w:pPr>
+      <w:rPr>
+        <w:rFonts w:ascii="Wingdings" w:hAnsi="Wingdings" w:hint="default"/>
+      </w:rPr>
+    </w:lvl>
+    <w:lvl w:ilvl="3" w:tplc="04140001" w:tentative="1">
+      <w:start w:val="1"/>
+      <w:numFmt w:val="bullet"/>
+      <w:lvlText w:val=""/>
+      <w:lvlJc w:val="left"/>
+      <w:pPr>
+        <w:ind w:left="2880" w:hanging="360"/>
+      </w:pPr>
+      <w:rPr>
+        <w:rFonts w:ascii="Symbol" w:hAnsi="Symbol" w:hint="default"/>
+      </w:rPr>
+    </w:lvl>
+    <w:lvl w:ilvl="4" w:tplc="04140003" w:tentative="1">
+      <w:start w:val="1"/>
+      <w:numFmt w:val="bullet"/>
+      <w:lvlText w:val="o"/>
+      <w:lvlJc w:val="left"/>
+      <w:pPr>
+        <w:ind w:left="3600" w:hanging="360"/>
+      </w:pPr>
+      <w:rPr>
+        <w:rFonts w:ascii="Courier New" w:hAnsi="Courier New" w:cs="Courier New" w:hint="default"/>
+      </w:rPr>
+    </w:lvl>
+    <w:lvl w:ilvl="5" w:tplc="04140005" w:tentative="1">
+      <w:start w:val="1"/>
+      <w:numFmt w:val="bullet"/>
+      <w:lvlText w:val=""/>
+      <w:lvlJc w:val="left"/>
+      <w:pPr>
+        <w:ind w:left="4320" w:hanging="360"/>
+      </w:pPr>
+      <w:rPr>
+        <w:rFonts w:ascii="Wingdings" w:hAnsi="Wingdings" w:hint="default"/>
+      </w:rPr>
+    </w:lvl>
+    <w:lvl w:ilvl="6" w:tplc="04140001" w:tentative="1">
+      <w:start w:val="1"/>
+      <w:numFmt w:val="bullet"/>
+      <w:lvlText w:val=""/>
+      <w:lvlJc w:val="left"/>
+      <w:pPr>
+        <w:ind w:left="5040" w:hanging="360"/>
+      </w:pPr>
+      <w:rPr>
+        <w:rFonts w:ascii="Symbol" w:hAnsi="Symbol" w:hint="default"/>
+      </w:rPr>
+    </w:lvl>
+    <w:lvl w:ilvl="7" w:tplc="04140003" w:tentative="1">
+      <w:start w:val="1"/>
+      <w:numFmt w:val="bullet"/>
+      <w:lvlText w:val="o"/>
+      <w:lvlJc w:val="left"/>
+      <w:pPr>
+        <w:ind w:left="5760" w:hanging="360"/>
+      </w:pPr>
+      <w:rPr>
+        <w:rFonts w:ascii="Courier New" w:hAnsi="Courier New" w:cs="Courier New" w:hint="default"/>
+      </w:rPr>
+    </w:lvl>
+    <w:lvl w:ilvl="8" w:tplc="04140005" w:tentative="1">
+      <w:start w:val="1"/>
+      <w:numFmt w:val="bullet"/>
+      <w:lvlText w:val=""/>
+      <w:lvlJc w:val="left"/>
+      <w:pPr>
+        <w:ind w:left="6480" w:hanging="360"/>
+      </w:pPr>
+      <w:rPr>
+        <w:rFonts w:ascii="Wingdings" w:hAnsi="Wingdings" w:hint="default"/>
+      </w:rPr>
+    </w:lvl>
+  </w:abstractNum>
+  <w:abstractNum w:abstractNumId="17">
+    <w:nsid w:val="4E584DE2"/>
+    <w:multiLevelType w:val="hybridMultilevel"/>
+    <w:tmpl w:val="E7646430"/>
+    <w:lvl w:ilvl="0" w:tplc="04140001">
+      <w:start w:val="1"/>
+      <w:numFmt w:val="bullet"/>
+      <w:lvlText w:val=""/>
+      <w:lvlJc w:val="left"/>
+      <w:pPr>
+        <w:ind w:left="720" w:hanging="360"/>
+      </w:pPr>
+      <w:rPr>
+        <w:rFonts w:ascii="Symbol" w:hAnsi="Symbol" w:hint="default"/>
+      </w:rPr>
+    </w:lvl>
+    <w:lvl w:ilvl="1" w:tplc="04140003">
+      <w:start w:val="1"/>
+      <w:numFmt w:val="bullet"/>
+      <w:lvlText w:val="o"/>
+      <w:lvlJc w:val="left"/>
+      <w:pPr>
+        <w:ind w:left="1440" w:hanging="360"/>
+      </w:pPr>
+      <w:rPr>
+        <w:rFonts w:ascii="Courier New" w:hAnsi="Courier New" w:cs="Courier New" w:hint="default"/>
+      </w:rPr>
+    </w:lvl>
     <w:lvl w:ilvl="2" w:tplc="04140005">
       <w:start w:val="1"/>
       <w:numFmt w:val="bullet"/>
@@ -26153,7 +27053,120 @@
       </w:rPr>
     </w:lvl>
   </w:abstractNum>
-  <w:abstractNum w:abstractNumId="15">
+  <w:abstractNum w:abstractNumId="18">
+    <w:nsid w:val="50C86018"/>
+    <w:multiLevelType w:val="hybridMultilevel"/>
+    <w:tmpl w:val="9C14475E"/>
+    <w:lvl w:ilvl="0" w:tplc="04140001">
+      <w:start w:val="1"/>
+      <w:numFmt w:val="bullet"/>
+      <w:lvlText w:val=""/>
+      <w:lvlJc w:val="left"/>
+      <w:pPr>
+        <w:ind w:left="720" w:hanging="360"/>
+      </w:pPr>
+      <w:rPr>
+        <w:rFonts w:ascii="Symbol" w:hAnsi="Symbol" w:hint="default"/>
+      </w:rPr>
+    </w:lvl>
+    <w:lvl w:ilvl="1" w:tplc="04140003">
+      <w:start w:val="1"/>
+      <w:numFmt w:val="bullet"/>
+      <w:lvlText w:val="o"/>
+      <w:lvlJc w:val="left"/>
+      <w:pPr>
+        <w:ind w:left="1440" w:hanging="360"/>
+      </w:pPr>
+      <w:rPr>
+        <w:rFonts w:ascii="Courier New" w:hAnsi="Courier New" w:cs="Courier New" w:hint="default"/>
+      </w:rPr>
+    </w:lvl>
+    <w:lvl w:ilvl="2" w:tplc="04140005" w:tentative="1">
+      <w:start w:val="1"/>
+      <w:numFmt w:val="bullet"/>
+      <w:lvlText w:val=""/>
+      <w:lvlJc w:val="left"/>
+      <w:pPr>
+        <w:ind w:left="2160" w:hanging="360"/>
+      </w:pPr>
+      <w:rPr>
+        <w:rFonts w:ascii="Wingdings" w:hAnsi="Wingdings" w:hint="default"/>
+      </w:rPr>
+    </w:lvl>
+    <w:lvl w:ilvl="3" w:tplc="04140001" w:tentative="1">
+      <w:start w:val="1"/>
+      <w:numFmt w:val="bullet"/>
+      <w:lvlText w:val=""/>
+      <w:lvlJc w:val="left"/>
+      <w:pPr>
+        <w:ind w:left="2880" w:hanging="360"/>
+      </w:pPr>
+      <w:rPr>
+        <w:rFonts w:ascii="Symbol" w:hAnsi="Symbol" w:hint="default"/>
+      </w:rPr>
+    </w:lvl>
+    <w:lvl w:ilvl="4" w:tplc="04140003" w:tentative="1">
+      <w:start w:val="1"/>
+      <w:numFmt w:val="bullet"/>
+      <w:lvlText w:val="o"/>
+      <w:lvlJc w:val="left"/>
+      <w:pPr>
+        <w:ind w:left="3600" w:hanging="360"/>
+      </w:pPr>
+      <w:rPr>
+        <w:rFonts w:ascii="Courier New" w:hAnsi="Courier New" w:cs="Courier New" w:hint="default"/>
+      </w:rPr>
+    </w:lvl>
+    <w:lvl w:ilvl="5" w:tplc="04140005" w:tentative="1">
+      <w:start w:val="1"/>
+      <w:numFmt w:val="bullet"/>
+      <w:lvlText w:val=""/>
+      <w:lvlJc w:val="left"/>
+      <w:pPr>
+        <w:ind w:left="4320" w:hanging="360"/>
+      </w:pPr>
+      <w:rPr>
+        <w:rFonts w:ascii="Wingdings" w:hAnsi="Wingdings" w:hint="default"/>
+      </w:rPr>
+    </w:lvl>
+    <w:lvl w:ilvl="6" w:tplc="04140001" w:tentative="1">
+      <w:start w:val="1"/>
+      <w:numFmt w:val="bullet"/>
+      <w:lvlText w:val=""/>
+      <w:lvlJc w:val="left"/>
+      <w:pPr>
+        <w:ind w:left="5040" w:hanging="360"/>
+      </w:pPr>
+      <w:rPr>
+        <w:rFonts w:ascii="Symbol" w:hAnsi="Symbol" w:hint="default"/>
+      </w:rPr>
+    </w:lvl>
+    <w:lvl w:ilvl="7" w:tplc="04140003" w:tentative="1">
+      <w:start w:val="1"/>
+      <w:numFmt w:val="bullet"/>
+      <w:lvlText w:val="o"/>
+      <w:lvlJc w:val="left"/>
+      <w:pPr>
+        <w:ind w:left="5760" w:hanging="360"/>
+      </w:pPr>
+      <w:rPr>
+        <w:rFonts w:ascii="Courier New" w:hAnsi="Courier New" w:cs="Courier New" w:hint="default"/>
+      </w:rPr>
+    </w:lvl>
+    <w:lvl w:ilvl="8" w:tplc="04140005" w:tentative="1">
+      <w:start w:val="1"/>
+      <w:numFmt w:val="bullet"/>
+      <w:lvlText w:val=""/>
+      <w:lvlJc w:val="left"/>
+      <w:pPr>
+        <w:ind w:left="6480" w:hanging="360"/>
+      </w:pPr>
+      <w:rPr>
+        <w:rFonts w:ascii="Wingdings" w:hAnsi="Wingdings" w:hint="default"/>
+      </w:rPr>
+    </w:lvl>
+  </w:abstractNum>
+  <w:abstractNum w:abstractNumId="19">
     <w:nsid w:val="565A059A"/>
     <w:multiLevelType w:val="hybridMultilevel"/>
     <w:tmpl w:val="16B69B72"/>
@@ -26266,7 +27279,7 @@
       </w:rPr>
     </w:lvl>
   </w:abstractNum>
-  <w:abstractNum w:abstractNumId="16">
+  <w:abstractNum w:abstractNumId="20">
     <w:nsid w:val="582D7E8C"/>
     <w:multiLevelType w:val="hybridMultilevel"/>
     <w:tmpl w:val="14A691B2"/>
@@ -26379,7 +27392,120 @@
       </w:rPr>
     </w:lvl>
   </w:abstractNum>
-  <w:abstractNum w:abstractNumId="17">
+  <w:abstractNum w:abstractNumId="21">
+    <w:nsid w:val="590426C3"/>
+    <w:multiLevelType w:val="hybridMultilevel"/>
+    <w:tmpl w:val="99BE7BAE"/>
+    <w:lvl w:ilvl="0" w:tplc="04140001">
+      <w:start w:val="1"/>
+      <w:numFmt w:val="bullet"/>
+      <w:lvlText w:val=""/>
+      <w:lvlJc w:val="left"/>
+      <w:pPr>
+        <w:ind w:left="720" w:hanging="360"/>
+      </w:pPr>
+      <w:rPr>
+        <w:rFonts w:ascii="Symbol" w:hAnsi="Symbol" w:hint="default"/>
+      </w:rPr>
+    </w:lvl>
+    <w:lvl w:ilvl="1" w:tplc="04140003">
+      <w:start w:val="1"/>
+      <w:numFmt w:val="bullet"/>
+      <w:lvlText w:val="o"/>
+      <w:lvlJc w:val="left"/>
+      <w:pPr>
+        <w:ind w:left="1440" w:hanging="360"/>
+      </w:pPr>
+      <w:rPr>
+        <w:rFonts w:ascii="Courier New" w:hAnsi="Courier New" w:cs="Courier New" w:hint="default"/>
+      </w:rPr>
+    </w:lvl>
+    <w:lvl w:ilvl="2" w:tplc="04140005" w:tentative="1">
+      <w:start w:val="1"/>
+      <w:numFmt w:val="bullet"/>
+      <w:lvlText w:val=""/>
+      <w:lvlJc w:val="left"/>
+      <w:pPr>
+        <w:ind w:left="2160" w:hanging="360"/>
+      </w:pPr>
+      <w:rPr>
+        <w:rFonts w:ascii="Wingdings" w:hAnsi="Wingdings" w:hint="default"/>
+      </w:rPr>
+    </w:lvl>
+    <w:lvl w:ilvl="3" w:tplc="04140001" w:tentative="1">
+      <w:start w:val="1"/>
+      <w:numFmt w:val="bullet"/>
+      <w:lvlText w:val=""/>
+      <w:lvlJc w:val="left"/>
+      <w:pPr>
+        <w:ind w:left="2880" w:hanging="360"/>
+      </w:pPr>
+      <w:rPr>
+        <w:rFonts w:ascii="Symbol" w:hAnsi="Symbol" w:hint="default"/>
+      </w:rPr>
+    </w:lvl>
+    <w:lvl w:ilvl="4" w:tplc="04140003" w:tentative="1">
+      <w:start w:val="1"/>
+      <w:numFmt w:val="bullet"/>
+      <w:lvlText w:val="o"/>
+      <w:lvlJc w:val="left"/>
+      <w:pPr>
+        <w:ind w:left="3600" w:hanging="360"/>
+      </w:pPr>
+      <w:rPr>
+        <w:rFonts w:ascii="Courier New" w:hAnsi="Courier New" w:cs="Courier New" w:hint="default"/>
+      </w:rPr>
+    </w:lvl>
+    <w:lvl w:ilvl="5" w:tplc="04140005" w:tentative="1">
+      <w:start w:val="1"/>
+      <w:numFmt w:val="bullet"/>
+      <w:lvlText w:val=""/>
+      <w:lvlJc w:val="left"/>
+      <w:pPr>
+        <w:ind w:left="4320" w:hanging="360"/>
+      </w:pPr>
+      <w:rPr>
+        <w:rFonts w:ascii="Wingdings" w:hAnsi="Wingdings" w:hint="default"/>
+      </w:rPr>
+    </w:lvl>
+    <w:lvl w:ilvl="6" w:tplc="04140001" w:tentative="1">
+      <w:start w:val="1"/>
+      <w:numFmt w:val="bullet"/>
+      <w:lvlText w:val=""/>
+      <w:lvlJc w:val="left"/>
+      <w:pPr>
+        <w:ind w:left="5040" w:hanging="360"/>
+      </w:pPr>
+      <w:rPr>
+        <w:rFonts w:ascii="Symbol" w:hAnsi="Symbol" w:hint="default"/>
+      </w:rPr>
+    </w:lvl>
+    <w:lvl w:ilvl="7" w:tplc="04140003" w:tentative="1">
+      <w:start w:val="1"/>
+      <w:numFmt w:val="bullet"/>
+      <w:lvlText w:val="o"/>
+      <w:lvlJc w:val="left"/>
+      <w:pPr>
+        <w:ind w:left="5760" w:hanging="360"/>
+      </w:pPr>
+      <w:rPr>
+        <w:rFonts w:ascii="Courier New" w:hAnsi="Courier New" w:cs="Courier New" w:hint="default"/>
+      </w:rPr>
+    </w:lvl>
+    <w:lvl w:ilvl="8" w:tplc="04140005" w:tentative="1">
+      <w:start w:val="1"/>
+      <w:numFmt w:val="bullet"/>
+      <w:lvlText w:val=""/>
+      <w:lvlJc w:val="left"/>
+      <w:pPr>
+        <w:ind w:left="6480" w:hanging="360"/>
+      </w:pPr>
+      <w:rPr>
+        <w:rFonts w:ascii="Wingdings" w:hAnsi="Wingdings" w:hint="default"/>
+      </w:rPr>
+    </w:lvl>
+  </w:abstractNum>
+  <w:abstractNum w:abstractNumId="22">
     <w:nsid w:val="5D375E25"/>
     <w:multiLevelType w:val="hybridMultilevel"/>
     <w:tmpl w:val="C87263D6"/>
@@ -26492,7 +27618,7 @@
       </w:rPr>
     </w:lvl>
   </w:abstractNum>
-  <w:abstractNum w:abstractNumId="18">
+  <w:abstractNum w:abstractNumId="23">
     <w:nsid w:val="64374DF0"/>
     <w:multiLevelType w:val="hybridMultilevel"/>
     <w:tmpl w:val="63CCFF90"/>
@@ -26605,7 +27731,7 @@
       </w:rPr>
     </w:lvl>
   </w:abstractNum>
-  <w:abstractNum w:abstractNumId="19">
+  <w:abstractNum w:abstractNumId="24">
     <w:nsid w:val="67F73752"/>
     <w:multiLevelType w:val="hybridMultilevel"/>
     <w:tmpl w:val="F4E82F26"/>
@@ -26718,7 +27844,7 @@
       </w:rPr>
     </w:lvl>
   </w:abstractNum>
-  <w:abstractNum w:abstractNumId="20">
+  <w:abstractNum w:abstractNumId="25">
     <w:nsid w:val="72947541"/>
     <w:multiLevelType w:val="hybridMultilevel"/>
     <w:tmpl w:val="35E88DAA"/>
@@ -26831,7 +27957,7 @@
       </w:rPr>
     </w:lvl>
   </w:abstractNum>
-  <w:abstractNum w:abstractNumId="21">
+  <w:abstractNum w:abstractNumId="26">
     <w:nsid w:val="739624C3"/>
     <w:multiLevelType w:val="multilevel"/>
     <w:tmpl w:val="46965C92"/>
@@ -26977,70 +28103,85 @@
     </w:lvl>
   </w:abstractNum>
   <w:num w:numId="1">
-    <w:abstractNumId w:val="21"/>
+    <w:abstractNumId w:val="26"/>
   </w:num>
   <w:num w:numId="2">
     <w:abstractNumId w:val="1"/>
   </w:num>
   <w:num w:numId="3">
-    <w:abstractNumId w:val="15"/>
+    <w:abstractNumId w:val="19"/>
   </w:num>
   <w:num w:numId="4">
-    <w:abstractNumId w:val="18"/>
+    <w:abstractNumId w:val="23"/>
   </w:num>
   <w:num w:numId="5">
-    <w:abstractNumId w:val="12"/>
+    <w:abstractNumId w:val="14"/>
   </w:num>
   <w:num w:numId="6">
-    <w:abstractNumId w:val="16"/>
+    <w:abstractNumId w:val="20"/>
   </w:num>
   <w:num w:numId="7">
     <w:abstractNumId w:val="4"/>
   </w:num>
   <w:num w:numId="8">
-    <w:abstractNumId w:val="17"/>
+    <w:abstractNumId w:val="22"/>
   </w:num>
   <w:num w:numId="9">
-    <w:abstractNumId w:val="5"/>
+    <w:abstractNumId w:val="7"/>
   </w:num>
   <w:num w:numId="10">
-    <w:abstractNumId w:val="10"/>
+    <w:abstractNumId w:val="12"/>
   </w:num>
   <w:num w:numId="11">
-    <w:abstractNumId w:val="14"/>
+    <w:abstractNumId w:val="17"/>
   </w:num>
   <w:num w:numId="12">
     <w:abstractNumId w:val="3"/>
   </w:num>
   <w:num w:numId="13">
-    <w:abstractNumId w:val="7"/>
+    <w:abstractNumId w:val="9"/>
   </w:num>
   <w:num w:numId="14">
-    <w:abstractNumId w:val="20"/>
+    <w:abstractNumId w:val="25"/>
   </w:num>
   <w:num w:numId="15">
     <w:abstractNumId w:val="0"/>
   </w:num>
   <w:num w:numId="16">
-    <w:abstractNumId w:val="9"/>
+    <w:abstractNumId w:val="11"/>
   </w:num>
   <w:num w:numId="17">
+    <w:abstractNumId w:val="10"/>
+  </w:num>
+  <w:num w:numId="18">
+    <w:abstractNumId w:val="16"/>
+  </w:num>
+  <w:num w:numId="19">
+    <w:abstractNumId w:val="13"/>
+  </w:num>
+  <w:num w:numId="20">
     <w:abstractNumId w:val="8"/>
   </w:num>
-  <w:num w:numId="18">
-    <w:abstractNumId w:val="13"/>
-  </w:num>
-  <w:num w:numId="19">
-    <w:abstractNumId w:val="11"/>
-  </w:num>
-  <w:num w:numId="20">
-    <w:abstractNumId w:val="6"/>
-  </w:num>
   <w:num w:numId="21">
-    <w:abstractNumId w:val="19"/>
+    <w:abstractNumId w:val="24"/>
   </w:num>
   <w:num w:numId="22">
     <w:abstractNumId w:val="2"/>
+  </w:num>
+  <w:num w:numId="23">
+    <w:abstractNumId w:val="15"/>
+  </w:num>
+  <w:num w:numId="24">
+    <w:abstractNumId w:val="5"/>
+  </w:num>
+  <w:num w:numId="25">
+    <w:abstractNumId w:val="18"/>
+  </w:num>
+  <w:num w:numId="26">
+    <w:abstractNumId w:val="6"/>
+  </w:num>
+  <w:num w:numId="27">
+    <w:abstractNumId w:val="21"/>
   </w:num>
 </w:numbering>
 </file>
@@ -28179,7 +29320,7 @@
 </file>
 
 <file path=customXml/itemProps1.xml><?xml version="1.0" encoding="utf-8"?>
-<ds:datastoreItem xmlns:ds="http://schemas.openxmlformats.org/officeDocument/2006/customXml" ds:itemID="{A051FEFF-3408-4396-8C30-83D9399AA2B0}">
+<ds:datastoreItem xmlns:ds="http://schemas.openxmlformats.org/officeDocument/2006/customXml" ds:itemID="{1333BD5F-BCA5-4D55-8D3C-3E33B030AE5F}">
   <ds:schemaRefs>
     <ds:schemaRef ds:uri="http://schemas.openxmlformats.org/officeDocument/2006/bibliography"/>
   </ds:schemaRefs>

</xml_diff>

<commit_message>
Put some code examples in
</commit_message>
<xml_diff>
--- a/Thesis/Workingdoc(no pics or crossrefs).docx
+++ b/Thesis/Workingdoc(no pics or crossrefs).docx
@@ -15435,6 +15435,49 @@
       </w:r>
     </w:p>
     <w:p>
+      <w:r>
+        <w:rPr>
+          <w:noProof/>
+          <w:lang w:val="nb-NO" w:eastAsia="nb-NO"/>
+        </w:rPr>
+        <w:drawing>
+          <wp:inline distT="0" distB="0" distL="0" distR="0">
+            <wp:extent cx="5759450" cy="2066925"/>
+            <wp:effectExtent l="19050" t="0" r="0" b="0"/>
+            <wp:docPr id="20" name="Bilde 19" descr="Serialization example.jpg"/>
+            <wp:cNvGraphicFramePr>
+              <a:graphicFrameLocks xmlns:a="http://schemas.openxmlformats.org/drawingml/2006/main" noChangeAspect="1"/>
+            </wp:cNvGraphicFramePr>
+            <a:graphic xmlns:a="http://schemas.openxmlformats.org/drawingml/2006/main">
+              <a:graphicData uri="http://schemas.openxmlformats.org/drawingml/2006/picture">
+                <pic:pic xmlns:pic="http://schemas.openxmlformats.org/drawingml/2006/picture">
+                  <pic:nvPicPr>
+                    <pic:cNvPr id="0" name="Serialization example.jpg"/>
+                    <pic:cNvPicPr/>
+                  </pic:nvPicPr>
+                  <pic:blipFill>
+                    <a:blip r:embed="rId9" cstate="print"/>
+                    <a:stretch>
+                      <a:fillRect/>
+                    </a:stretch>
+                  </pic:blipFill>
+                  <pic:spPr>
+                    <a:xfrm>
+                      <a:off x="0" y="0"/>
+                      <a:ext cx="5759450" cy="2066925"/>
+                    </a:xfrm>
+                    <a:prstGeom prst="rect">
+                      <a:avLst/>
+                    </a:prstGeom>
+                  </pic:spPr>
+                </pic:pic>
+              </a:graphicData>
+            </a:graphic>
+          </wp:inline>
+        </w:drawing>
+      </w:r>
+    </w:p>
+    <w:p>
       <w:pPr>
         <w:pStyle w:val="Listeavsnitt"/>
         <w:numPr>
@@ -15514,6 +15557,49 @@
       </w:r>
     </w:p>
     <w:p>
+      <w:r>
+        <w:rPr>
+          <w:noProof/>
+          <w:lang w:val="nb-NO" w:eastAsia="nb-NO"/>
+        </w:rPr>
+        <w:drawing>
+          <wp:inline distT="0" distB="0" distL="0" distR="0">
+            <wp:extent cx="4972050" cy="1038225"/>
+            <wp:effectExtent l="19050" t="0" r="0" b="0"/>
+            <wp:docPr id="21" name="Bilde 20" descr="CallerAndBroadCast.jpg"/>
+            <wp:cNvGraphicFramePr>
+              <a:graphicFrameLocks xmlns:a="http://schemas.openxmlformats.org/drawingml/2006/main" noChangeAspect="1"/>
+            </wp:cNvGraphicFramePr>
+            <a:graphic xmlns:a="http://schemas.openxmlformats.org/drawingml/2006/main">
+              <a:graphicData uri="http://schemas.openxmlformats.org/drawingml/2006/picture">
+                <pic:pic xmlns:pic="http://schemas.openxmlformats.org/drawingml/2006/picture">
+                  <pic:nvPicPr>
+                    <pic:cNvPr id="0" name="CallerAndBroadCast.jpg"/>
+                    <pic:cNvPicPr/>
+                  </pic:nvPicPr>
+                  <pic:blipFill>
+                    <a:blip r:embed="rId10" cstate="print"/>
+                    <a:stretch>
+                      <a:fillRect/>
+                    </a:stretch>
+                  </pic:blipFill>
+                  <pic:spPr>
+                    <a:xfrm>
+                      <a:off x="0" y="0"/>
+                      <a:ext cx="4972050" cy="1038225"/>
+                    </a:xfrm>
+                    <a:prstGeom prst="rect">
+                      <a:avLst/>
+                    </a:prstGeom>
+                  </pic:spPr>
+                </pic:pic>
+              </a:graphicData>
+            </a:graphic>
+          </wp:inline>
+        </w:drawing>
+      </w:r>
+    </w:p>
+    <w:p>
       <w:pPr>
         <w:pStyle w:val="Listeavsnitt"/>
         <w:numPr>
@@ -15529,6 +15615,30 @@
       <w:pPr>
         <w:pStyle w:val="Listeavsnitt"/>
         <w:numPr>
+          <w:ilvl w:val="1"/>
+          <w:numId w:val="36"/>
+        </w:numPr>
+      </w:pPr>
+      <w:r>
+        <w:t xml:space="preserve">A problem is that there is no simple way to send messages to a specific client. Then you have to relate to clients directly and look up in the clients array or keep track yourself. </w:t>
+      </w:r>
+    </w:p>
+    <w:p>
+      <w:pPr>
+        <w:pStyle w:val="Listeavsnitt"/>
+        <w:numPr>
+          <w:ilvl w:val="2"/>
+          <w:numId w:val="36"/>
+        </w:numPr>
+      </w:pPr>
+      <w:r>
+        <w:t>Can cause latency issues.</w:t>
+      </w:r>
+    </w:p>
+    <w:p>
+      <w:pPr>
+        <w:pStyle w:val="Listeavsnitt"/>
+        <w:numPr>
           <w:ilvl w:val="0"/>
           <w:numId w:val="36"/>
         </w:numPr>
@@ -15601,6 +15711,7 @@
         </w:numPr>
       </w:pPr>
       <w:r>
+        <w:lastRenderedPageBreak/>
         <w:t>There are solutions to this of course (</w:t>
       </w:r>
       <w:r>
@@ -15640,6 +15751,49 @@
       </w:r>
     </w:p>
     <w:p>
+      <w:r>
+        <w:rPr>
+          <w:noProof/>
+          <w:lang w:val="nb-NO" w:eastAsia="nb-NO"/>
+        </w:rPr>
+        <w:drawing>
+          <wp:inline distT="0" distB="0" distL="0" distR="0">
+            <wp:extent cx="5741537" cy="1781175"/>
+            <wp:effectExtent l="19050" t="0" r="0" b="0"/>
+            <wp:docPr id="22" name="Bilde 21" descr="Call another module directly.jpg"/>
+            <wp:cNvGraphicFramePr>
+              <a:graphicFrameLocks xmlns:a="http://schemas.openxmlformats.org/drawingml/2006/main" noChangeAspect="1"/>
+            </wp:cNvGraphicFramePr>
+            <a:graphic xmlns:a="http://schemas.openxmlformats.org/drawingml/2006/main">
+              <a:graphicData uri="http://schemas.openxmlformats.org/drawingml/2006/picture">
+                <pic:pic xmlns:pic="http://schemas.openxmlformats.org/drawingml/2006/picture">
+                  <pic:nvPicPr>
+                    <pic:cNvPr id="0" name="Call another module directly.jpg"/>
+                    <pic:cNvPicPr/>
+                  </pic:nvPicPr>
+                  <pic:blipFill>
+                    <a:blip r:embed="rId11" cstate="print"/>
+                    <a:stretch>
+                      <a:fillRect/>
+                    </a:stretch>
+                  </pic:blipFill>
+                  <pic:spPr>
+                    <a:xfrm>
+                      <a:off x="0" y="0"/>
+                      <a:ext cx="5759450" cy="1786732"/>
+                    </a:xfrm>
+                    <a:prstGeom prst="rect">
+                      <a:avLst/>
+                    </a:prstGeom>
+                  </pic:spPr>
+                </pic:pic>
+              </a:graphicData>
+            </a:graphic>
+          </wp:inline>
+        </w:drawing>
+      </w:r>
+    </w:p>
+    <w:p>
       <w:pPr>
         <w:pStyle w:val="Listeavsnitt"/>
         <w:numPr>
@@ -15650,6 +15804,9 @@
       <w:r>
         <w:t>Define the callbacks in its own module. This is not the best choice though.</w:t>
       </w:r>
+      <w:r>
+        <w:t xml:space="preserve"> (Could have put all the code from “function” in another module.</w:t>
+      </w:r>
     </w:p>
     <w:p>
       <w:pPr>
@@ -15781,7 +15938,6 @@
         <w:pStyle w:val="Overskrift3"/>
       </w:pPr>
       <w:r>
-        <w:lastRenderedPageBreak/>
         <w:t>Maturity</w:t>
       </w:r>
     </w:p>
@@ -15866,6 +16022,7 @@
         </w:numPr>
       </w:pPr>
       <w:r>
+        <w:lastRenderedPageBreak/>
         <w:t>The form of it though seems set, and I have no reason to believe that there will be any major changes in the future (the last was 0.6 to 0.7).</w:t>
       </w:r>
     </w:p>
@@ -15886,7 +16043,15 @@
       </w:r>
       <w:proofErr w:type="spellEnd"/>
       <w:r>
-        <w:t xml:space="preserve"> mentioned before right?), both applications and other frameworks (SailsJS).</w:t>
+        <w:t xml:space="preserve"> mentioned before right?), both applications and other frameworks (</w:t>
+      </w:r>
+      <w:proofErr w:type="spellStart"/>
+      <w:r>
+        <w:t>SailsJS</w:t>
+      </w:r>
+      <w:proofErr w:type="spellEnd"/>
+      <w:r>
+        <w:t>).</w:t>
       </w:r>
     </w:p>
     <w:p>
@@ -15897,6 +16062,7 @@
         <w:t>Lightstreamer</w:t>
       </w:r>
     </w:p>
+    <w:p/>
     <w:p>
       <w:pPr>
         <w:pStyle w:val="Overskrift2"/>
@@ -16734,7 +16900,7 @@
                     <pic:cNvPicPr/>
                   </pic:nvPicPr>
                   <pic:blipFill>
-                    <a:blip r:embed="rId9" cstate="print"/>
+                    <a:blip r:embed="rId12" cstate="print"/>
                     <a:stretch>
                       <a:fillRect/>
                     </a:stretch>
@@ -16858,7 +17024,7 @@
                     <pic:cNvPicPr/>
                   </pic:nvPicPr>
                   <pic:blipFill>
-                    <a:blip r:embed="rId10" cstate="print"/>
+                    <a:blip r:embed="rId13" cstate="print"/>
                     <a:stretch>
                       <a:fillRect/>
                     </a:stretch>
@@ -16952,7 +17118,7 @@
                     <pic:cNvPicPr/>
                   </pic:nvPicPr>
                   <pic:blipFill>
-                    <a:blip r:embed="rId11" cstate="print"/>
+                    <a:blip r:embed="rId14" cstate="print"/>
                     <a:stretch>
                       <a:fillRect/>
                     </a:stretch>
@@ -17022,7 +17188,7 @@
                     <pic:cNvPicPr/>
                   </pic:nvPicPr>
                   <pic:blipFill>
-                    <a:blip r:embed="rId12" cstate="print"/>
+                    <a:blip r:embed="rId15" cstate="print"/>
                     <a:stretch>
                       <a:fillRect/>
                     </a:stretch>
@@ -17101,352 +17267,6 @@
                 <pic:pic xmlns:pic="http://schemas.openxmlformats.org/drawingml/2006/picture">
                   <pic:nvPicPr>
                     <pic:cNvPr id="0" name="Messages_CUSTOM_received_by_server_SignalRSSE.jpeg"/>
-                    <pic:cNvPicPr/>
-                  </pic:nvPicPr>
-                  <pic:blipFill>
-                    <a:blip r:embed="rId13" cstate="print"/>
-                    <a:stretch>
-                      <a:fillRect/>
-                    </a:stretch>
-                  </pic:blipFill>
-                  <pic:spPr>
-                    <a:xfrm>
-                      <a:off x="0" y="0"/>
-                      <a:ext cx="5759450" cy="2369185"/>
-                    </a:xfrm>
-                    <a:prstGeom prst="rect">
-                      <a:avLst/>
-                    </a:prstGeom>
-                  </pic:spPr>
-                </pic:pic>
-              </a:graphicData>
-            </a:graphic>
-          </wp:inline>
-        </w:drawing>
-      </w:r>
-    </w:p>
-    <w:p>
-      <w:pPr>
-        <w:pStyle w:val="Listeavsnitt"/>
-        <w:numPr>
-          <w:ilvl w:val="0"/>
-          <w:numId w:val="16"/>
-        </w:numPr>
-      </w:pPr>
-      <w:r>
-        <w:t>Very small deviations &lt; 0.9 except from the first one. Possible explanation is that my code wasn’t 100% thread safe and that a single send event was lost every now and then. Except for the first one, the messages sent is always less than the messages received, which makes it plausible that one or messages has been lost.</w:t>
-      </w:r>
-    </w:p>
-    <w:p>
-      <w:pPr>
-        <w:pStyle w:val="Listeavsnitt"/>
-        <w:numPr>
-          <w:ilvl w:val="0"/>
-          <w:numId w:val="16"/>
-        </w:numPr>
-      </w:pPr>
-      <w:r>
-        <w:t xml:space="preserve">The deviation with the first message can probably be explained by the high latency number in the first couple of seconds. </w:t>
-      </w:r>
-    </w:p>
-    <w:p>
-      <w:pPr>
-        <w:pStyle w:val="Overskrift2"/>
-      </w:pPr>
-      <w:r>
-        <w:t>Average latency</w:t>
-      </w:r>
-    </w:p>
-    <w:p>
-      <w:pPr>
-        <w:pStyle w:val="Listeavsnitt"/>
-        <w:numPr>
-          <w:ilvl w:val="0"/>
-          <w:numId w:val="16"/>
-        </w:numPr>
-      </w:pPr>
-      <w:r>
-        <w:t>Will show results by transport here – comparing each framework. In the analysis I will compare transports rather than just frameworks.</w:t>
-      </w:r>
-    </w:p>
-    <w:p>
-      <w:pPr>
-        <w:pStyle w:val="Overskrift3"/>
-      </w:pPr>
-      <w:r>
-        <w:t>WebSockets</w:t>
-      </w:r>
-    </w:p>
-    <w:p>
-      <w:r>
-        <w:rPr>
-          <w:noProof/>
-          <w:lang w:val="nb-NO" w:eastAsia="nb-NO"/>
-        </w:rPr>
-        <w:drawing>
-          <wp:inline distT="0" distB="0" distL="0" distR="0">
-            <wp:extent cx="5759273" cy="2369185"/>
-            <wp:effectExtent l="19050" t="0" r="0" b="0"/>
-            <wp:docPr id="6" name="Bilde 5" descr="Average_Latency_WS.jpeg"/>
-            <wp:cNvGraphicFramePr>
-              <a:graphicFrameLocks xmlns:a="http://schemas.openxmlformats.org/drawingml/2006/main" noChangeAspect="1"/>
-            </wp:cNvGraphicFramePr>
-            <a:graphic xmlns:a="http://schemas.openxmlformats.org/drawingml/2006/main">
-              <a:graphicData uri="http://schemas.openxmlformats.org/drawingml/2006/picture">
-                <pic:pic xmlns:pic="http://schemas.openxmlformats.org/drawingml/2006/picture">
-                  <pic:nvPicPr>
-                    <pic:cNvPr id="0" name="Average_Latency_WS.jpeg"/>
-                    <pic:cNvPicPr/>
-                  </pic:nvPicPr>
-                  <pic:blipFill>
-                    <a:blip r:embed="rId14" cstate="print"/>
-                    <a:stretch>
-                      <a:fillRect/>
-                    </a:stretch>
-                  </pic:blipFill>
-                  <pic:spPr>
-                    <a:xfrm>
-                      <a:off x="0" y="0"/>
-                      <a:ext cx="5759273" cy="2369185"/>
-                    </a:xfrm>
-                    <a:prstGeom prst="rect">
-                      <a:avLst/>
-                    </a:prstGeom>
-                  </pic:spPr>
-                </pic:pic>
-              </a:graphicData>
-            </a:graphic>
-          </wp:inline>
-        </w:drawing>
-      </w:r>
-    </w:p>
-    <w:p>
-      <w:pPr>
-        <w:pStyle w:val="Listeavsnitt"/>
-        <w:numPr>
-          <w:ilvl w:val="0"/>
-          <w:numId w:val="16"/>
-        </w:numPr>
-      </w:pPr>
-      <w:r>
-        <w:t xml:space="preserve">Chart is WS avg. lat. </w:t>
-      </w:r>
-    </w:p>
-    <w:p>
-      <w:pPr>
-        <w:pStyle w:val="Listeavsnitt"/>
-        <w:numPr>
-          <w:ilvl w:val="0"/>
-          <w:numId w:val="16"/>
-        </w:numPr>
-      </w:pPr>
-      <w:r>
-        <w:t xml:space="preserve">I did not run any sort of warm up on SignalR, </w:t>
-      </w:r>
-      <w:proofErr w:type="spellStart"/>
-      <w:r>
-        <w:t>SockJS</w:t>
-      </w:r>
-      <w:proofErr w:type="spellEnd"/>
-      <w:r>
-        <w:t xml:space="preserve"> or Socket.IO. All of these start off high and then stabilizes on a lower number. As Lightstreamer and Play had warm up, I think that the other three also would have benefitted from this (just not that much).</w:t>
-      </w:r>
-    </w:p>
-    <w:p>
-      <w:pPr>
-        <w:pStyle w:val="Listeavsnitt"/>
-        <w:numPr>
-          <w:ilvl w:val="0"/>
-          <w:numId w:val="16"/>
-        </w:numPr>
-      </w:pPr>
-      <w:r>
-        <w:lastRenderedPageBreak/>
-        <w:t>Looking at the data from 5 seconds an onwards, it is a clear divide between most of the frameworks.</w:t>
-      </w:r>
-    </w:p>
-    <w:p>
-      <w:pPr>
-        <w:pStyle w:val="Listeavsnitt"/>
-        <w:numPr>
-          <w:ilvl w:val="0"/>
-          <w:numId w:val="16"/>
-        </w:numPr>
-      </w:pPr>
-      <w:r>
-        <w:t xml:space="preserve">Socket.IO has numbers as low as 5 ms, whereas Lightstreamer and SignalR have between 12 and 25 </w:t>
-      </w:r>
-      <w:proofErr w:type="spellStart"/>
-      <w:r>
-        <w:t>ms.</w:t>
-      </w:r>
-      <w:proofErr w:type="spellEnd"/>
-      <w:r>
-        <w:t xml:space="preserve"> Lightstreamer performs a little better than SignalR.</w:t>
-      </w:r>
-    </w:p>
-    <w:p>
-      <w:pPr>
-        <w:pStyle w:val="Listeavsnitt"/>
-        <w:numPr>
-          <w:ilvl w:val="0"/>
-          <w:numId w:val="16"/>
-        </w:numPr>
-      </w:pPr>
-      <w:r>
-        <w:t xml:space="preserve">Node was designed to be very lightweight. The low load the servers got subjected to in my tests, is probably not enough to show the true scalability. Results gotten by </w:t>
-      </w:r>
-      <w:proofErr w:type="spellStart"/>
-      <w:r>
-        <w:t>Weswit</w:t>
-      </w:r>
-      <w:proofErr w:type="spellEnd"/>
-      <w:r>
-        <w:t xml:space="preserve"> supports this assumption.</w:t>
-      </w:r>
-    </w:p>
-    <w:p>
-      <w:pPr>
-        <w:pStyle w:val="Overskrift3"/>
-      </w:pPr>
-      <w:r>
-        <w:t>Server Sent Events</w:t>
-      </w:r>
-    </w:p>
-    <w:p>
-      <w:r>
-        <w:rPr>
-          <w:noProof/>
-          <w:lang w:val="nb-NO" w:eastAsia="nb-NO"/>
-        </w:rPr>
-        <w:drawing>
-          <wp:inline distT="0" distB="0" distL="0" distR="0">
-            <wp:extent cx="5759450" cy="2369185"/>
-            <wp:effectExtent l="19050" t="0" r="0" b="0"/>
-            <wp:docPr id="7" name="Bilde 6" descr="Average_Latency_SSEvsWS.jpeg"/>
-            <wp:cNvGraphicFramePr>
-              <a:graphicFrameLocks xmlns:a="http://schemas.openxmlformats.org/drawingml/2006/main" noChangeAspect="1"/>
-            </wp:cNvGraphicFramePr>
-            <a:graphic xmlns:a="http://schemas.openxmlformats.org/drawingml/2006/main">
-              <a:graphicData uri="http://schemas.openxmlformats.org/drawingml/2006/picture">
-                <pic:pic xmlns:pic="http://schemas.openxmlformats.org/drawingml/2006/picture">
-                  <pic:nvPicPr>
-                    <pic:cNvPr id="0" name="Average_Latency_SSEvsWS.jpeg"/>
-                    <pic:cNvPicPr/>
-                  </pic:nvPicPr>
-                  <pic:blipFill>
-                    <a:blip r:embed="rId15" cstate="print"/>
-                    <a:stretch>
-                      <a:fillRect/>
-                    </a:stretch>
-                  </pic:blipFill>
-                  <pic:spPr>
-                    <a:xfrm>
-                      <a:off x="0" y="0"/>
-                      <a:ext cx="5759450" cy="2369185"/>
-                    </a:xfrm>
-                    <a:prstGeom prst="rect">
-                      <a:avLst/>
-                    </a:prstGeom>
-                  </pic:spPr>
-                </pic:pic>
-              </a:graphicData>
-            </a:graphic>
-          </wp:inline>
-        </w:drawing>
-      </w:r>
-    </w:p>
-    <w:p>
-      <w:pPr>
-        <w:pStyle w:val="Listeavsnitt"/>
-        <w:numPr>
-          <w:ilvl w:val="0"/>
-          <w:numId w:val="17"/>
-        </w:numPr>
-      </w:pPr>
-      <w:r>
-        <w:t xml:space="preserve">Chart is SignalR SSE </w:t>
-      </w:r>
-      <w:proofErr w:type="spellStart"/>
-      <w:r>
-        <w:t>vs</w:t>
-      </w:r>
-      <w:proofErr w:type="spellEnd"/>
-      <w:r>
-        <w:t xml:space="preserve"> SignalR WS</w:t>
-      </w:r>
-    </w:p>
-    <w:p>
-      <w:pPr>
-        <w:pStyle w:val="Listeavsnitt"/>
-        <w:numPr>
-          <w:ilvl w:val="0"/>
-          <w:numId w:val="17"/>
-        </w:numPr>
-      </w:pPr>
-      <w:r>
-        <w:t xml:space="preserve">Only one of the frameworks supported SSE in Firefox. </w:t>
-      </w:r>
-      <w:proofErr w:type="spellStart"/>
-      <w:r>
-        <w:t>SockJS</w:t>
-      </w:r>
-      <w:proofErr w:type="spellEnd"/>
-      <w:r>
-        <w:t xml:space="preserve"> supported it in Opera, so I have done calculations regarding network traffic for it.</w:t>
-      </w:r>
-    </w:p>
-    <w:p>
-      <w:pPr>
-        <w:pStyle w:val="Listeavsnitt"/>
-        <w:numPr>
-          <w:ilvl w:val="0"/>
-          <w:numId w:val="17"/>
-        </w:numPr>
-      </w:pPr>
-      <w:r>
-        <w:t>A very interesting result. SSE actually performs just as well as WS.</w:t>
-      </w:r>
-    </w:p>
-    <w:p>
-      <w:pPr>
-        <w:pStyle w:val="Listeavsnitt"/>
-        <w:numPr>
-          <w:ilvl w:val="0"/>
-          <w:numId w:val="17"/>
-        </w:numPr>
-      </w:pPr>
-      <w:r>
-        <w:t>Discuss probable causes in analysis chapter or here? Maybe just put them in one chapter? Instead of results AND analysis?</w:t>
-      </w:r>
-    </w:p>
-    <w:p>
-      <w:pPr>
-        <w:pStyle w:val="Overskrift3"/>
-      </w:pPr>
-      <w:r>
-        <w:t>Http-Streaming</w:t>
-      </w:r>
-    </w:p>
-    <w:p>
-      <w:r>
-        <w:rPr>
-          <w:noProof/>
-          <w:lang w:val="nb-NO" w:eastAsia="nb-NO"/>
-        </w:rPr>
-        <w:drawing>
-          <wp:inline distT="0" distB="0" distL="0" distR="0">
-            <wp:extent cx="5759450" cy="2369185"/>
-            <wp:effectExtent l="19050" t="0" r="0" b="0"/>
-            <wp:docPr id="8" name="Bilde 7" descr="Average_LatencyStream.jpeg"/>
-            <wp:cNvGraphicFramePr>
-              <a:graphicFrameLocks xmlns:a="http://schemas.openxmlformats.org/drawingml/2006/main" noChangeAspect="1"/>
-            </wp:cNvGraphicFramePr>
-            <a:graphic xmlns:a="http://schemas.openxmlformats.org/drawingml/2006/main">
-              <a:graphicData uri="http://schemas.openxmlformats.org/drawingml/2006/picture">
-                <pic:pic xmlns:pic="http://schemas.openxmlformats.org/drawingml/2006/picture">
-                  <pic:nvPicPr>
-                    <pic:cNvPr id="0" name="Average_LatencyStream.jpeg"/>
                     <pic:cNvPicPr/>
                   </pic:nvPicPr>
                   <pic:blipFill>
@@ -17476,24 +17296,11 @@
         <w:pStyle w:val="Listeavsnitt"/>
         <w:numPr>
           <w:ilvl w:val="0"/>
-          <w:numId w:val="18"/>
+          <w:numId w:val="16"/>
         </w:numPr>
       </w:pPr>
       <w:r>
-        <w:lastRenderedPageBreak/>
-        <w:t>Large increase towards the end for Lightstreamer. Probable cause is the implementation of the test coupled with the drop in message frequency towards the end (resulting in overtime).</w:t>
-      </w:r>
-    </w:p>
-    <w:p>
-      <w:pPr>
-        <w:pStyle w:val="Listeavsnitt"/>
-        <w:numPr>
-          <w:ilvl w:val="1"/>
-          <w:numId w:val="18"/>
-        </w:numPr>
-      </w:pPr>
-      <w:r>
-        <w:t>The big question is if this is because of my implementation or something else. Probably my fault though…</w:t>
+        <w:t>Very small deviations &lt; 0.9 except from the first one. Possible explanation is that my code wasn’t 100% thread safe and that a single send event was lost every now and then. Except for the first one, the messages sent is always less than the messages received, which makes it plausible that one or messages has been lost.</w:t>
       </w:r>
     </w:p>
     <w:p>
@@ -17501,35 +17308,31 @@
         <w:pStyle w:val="Listeavsnitt"/>
         <w:numPr>
           <w:ilvl w:val="0"/>
-          <w:numId w:val="18"/>
+          <w:numId w:val="16"/>
         </w:numPr>
       </w:pPr>
       <w:r>
-        <w:t xml:space="preserve">Else, Lightstreamer performs almost ten times better than </w:t>
-      </w:r>
-      <w:proofErr w:type="spellStart"/>
-      <w:r>
-        <w:t>SockJS</w:t>
-      </w:r>
-      <w:proofErr w:type="spellEnd"/>
-      <w:r>
-        <w:t xml:space="preserve">. Again, my implementation of the </w:t>
-      </w:r>
-      <w:proofErr w:type="spellStart"/>
-      <w:r>
-        <w:t>SockJS</w:t>
-      </w:r>
-      <w:proofErr w:type="spellEnd"/>
-      <w:r>
-        <w:t xml:space="preserve"> server may be a cause. It is designed to use </w:t>
-      </w:r>
-      <w:proofErr w:type="spellStart"/>
-      <w:r>
-        <w:t>Redis</w:t>
-      </w:r>
-      <w:proofErr w:type="spellEnd"/>
-      <w:r>
-        <w:t xml:space="preserve"> to help broadcast, but introducing this new component did not fit my test setup.</w:t>
+        <w:t xml:space="preserve">The deviation with the first message can probably be explained by the high latency number in the first couple of seconds. </w:t>
+      </w:r>
+    </w:p>
+    <w:p>
+      <w:pPr>
+        <w:pStyle w:val="Overskrift2"/>
+      </w:pPr>
+      <w:r>
+        <w:t>Average latency</w:t>
+      </w:r>
+    </w:p>
+    <w:p>
+      <w:pPr>
+        <w:pStyle w:val="Listeavsnitt"/>
+        <w:numPr>
+          <w:ilvl w:val="0"/>
+          <w:numId w:val="16"/>
+        </w:numPr>
+      </w:pPr>
+      <w:r>
+        <w:t>Will show results by transport here – comparing each framework. In the analysis I will compare transports rather than just frameworks.</w:t>
       </w:r>
     </w:p>
     <w:p>
@@ -17537,7 +17340,7 @@
         <w:pStyle w:val="Overskrift3"/>
       </w:pPr>
       <w:r>
-        <w:t>Long-Polling</w:t>
+        <w:t>WebSockets</w:t>
       </w:r>
     </w:p>
     <w:p>
@@ -17548,9 +17351,9 @@
         </w:rPr>
         <w:drawing>
           <wp:inline distT="0" distB="0" distL="0" distR="0">
-            <wp:extent cx="5759450" cy="2369185"/>
+            <wp:extent cx="5759273" cy="2369185"/>
             <wp:effectExtent l="19050" t="0" r="0" b="0"/>
-            <wp:docPr id="9" name="Bilde 8" descr="Average_LatencyLP.jpeg"/>
+            <wp:docPr id="6" name="Bilde 5" descr="Average_Latency_WS.jpeg"/>
             <wp:cNvGraphicFramePr>
               <a:graphicFrameLocks xmlns:a="http://schemas.openxmlformats.org/drawingml/2006/main" noChangeAspect="1"/>
             </wp:cNvGraphicFramePr>
@@ -17558,7 +17361,7 @@
               <a:graphicData uri="http://schemas.openxmlformats.org/drawingml/2006/picture">
                 <pic:pic xmlns:pic="http://schemas.openxmlformats.org/drawingml/2006/picture">
                   <pic:nvPicPr>
-                    <pic:cNvPr id="0" name="Average_LatencyLP.jpeg"/>
+                    <pic:cNvPr id="0" name="Average_Latency_WS.jpeg"/>
                     <pic:cNvPicPr/>
                   </pic:nvPicPr>
                   <pic:blipFill>
@@ -17570,7 +17373,7 @@
                   <pic:spPr>
                     <a:xfrm>
                       <a:off x="0" y="0"/>
-                      <a:ext cx="5759450" cy="2369185"/>
+                      <a:ext cx="5759273" cy="2369185"/>
                     </a:xfrm>
                     <a:prstGeom prst="rect">
                       <a:avLst/>
@@ -17588,35 +17391,92 @@
         <w:pStyle w:val="Listeavsnitt"/>
         <w:numPr>
           <w:ilvl w:val="0"/>
-          <w:numId w:val="19"/>
+          <w:numId w:val="16"/>
         </w:numPr>
       </w:pPr>
       <w:r>
-        <w:t>SignalR shows a steadily decreasing amount of latency. It is plausible that the server would require a longer warm up period when using long-polling.</w:t>
+        <w:t xml:space="preserve">Chart is WS avg. lat. </w:t>
       </w:r>
     </w:p>
     <w:p>
       <w:pPr>
         <w:pStyle w:val="Listeavsnitt"/>
         <w:numPr>
-          <w:ilvl w:val="1"/>
-          <w:numId w:val="19"/>
+          <w:ilvl w:val="0"/>
+          <w:numId w:val="16"/>
         </w:numPr>
       </w:pPr>
       <w:r>
-        <w:t>The fact that Socket.IO increases towards the end while SignalR drops supports this assumption. Both have a small overtime in messages sent from clients (see chart below). All other frameworks and transports, this has resulted in increased latency, not decreased as with SignalR in this case.</w:t>
+        <w:t xml:space="preserve">I did not run any sort of warm up on SignalR, </w:t>
+      </w:r>
+      <w:proofErr w:type="spellStart"/>
+      <w:r>
+        <w:t>SockJS</w:t>
+      </w:r>
+      <w:proofErr w:type="spellEnd"/>
+      <w:r>
+        <w:t xml:space="preserve"> or Socket.IO. All of these start off high and then stabilizes on a lower number. As Lightstreamer and Play had warm up, I think that the other three also would have benefitted from this (just not that much).</w:t>
       </w:r>
     </w:p>
     <w:p>
       <w:pPr>
         <w:pStyle w:val="Listeavsnitt"/>
         <w:numPr>
-          <w:ilvl w:val="1"/>
-          <w:numId w:val="19"/>
+          <w:ilvl w:val="0"/>
+          <w:numId w:val="16"/>
         </w:numPr>
       </w:pPr>
       <w:r>
-        <w:t>Still, SignalR is about 3 times slower than Socket.IO in this test, just as with WebSockets.</w:t>
+        <w:lastRenderedPageBreak/>
+        <w:t>Looking at the data from 5 seconds an onwards, it is a clear divide between most of the frameworks.</w:t>
+      </w:r>
+    </w:p>
+    <w:p>
+      <w:pPr>
+        <w:pStyle w:val="Listeavsnitt"/>
+        <w:numPr>
+          <w:ilvl w:val="0"/>
+          <w:numId w:val="16"/>
+        </w:numPr>
+      </w:pPr>
+      <w:r>
+        <w:t xml:space="preserve">Socket.IO has numbers as low as 5 ms, whereas Lightstreamer and SignalR have between 12 and 25 </w:t>
+      </w:r>
+      <w:proofErr w:type="spellStart"/>
+      <w:r>
+        <w:t>ms.</w:t>
+      </w:r>
+      <w:proofErr w:type="spellEnd"/>
+      <w:r>
+        <w:t xml:space="preserve"> Lightstreamer performs a little better than SignalR.</w:t>
+      </w:r>
+    </w:p>
+    <w:p>
+      <w:pPr>
+        <w:pStyle w:val="Listeavsnitt"/>
+        <w:numPr>
+          <w:ilvl w:val="0"/>
+          <w:numId w:val="16"/>
+        </w:numPr>
+      </w:pPr>
+      <w:r>
+        <w:t xml:space="preserve">Node was designed to be very lightweight. The low load the servers got subjected to in my tests, is probably not enough to show the true scalability. Results gotten by </w:t>
+      </w:r>
+      <w:proofErr w:type="spellStart"/>
+      <w:r>
+        <w:t>Weswit</w:t>
+      </w:r>
+      <w:proofErr w:type="spellEnd"/>
+      <w:r>
+        <w:t xml:space="preserve"> supports this assumption.</w:t>
+      </w:r>
+    </w:p>
+    <w:p>
+      <w:pPr>
+        <w:pStyle w:val="Overskrift3"/>
+      </w:pPr>
+      <w:r>
+        <w:t>Server Sent Events</w:t>
       </w:r>
     </w:p>
     <w:p>
@@ -17625,12 +17485,11 @@
           <w:noProof/>
           <w:lang w:val="nb-NO" w:eastAsia="nb-NO"/>
         </w:rPr>
-        <w:lastRenderedPageBreak/>
         <w:drawing>
           <wp:inline distT="0" distB="0" distL="0" distR="0">
             <wp:extent cx="5759450" cy="2369185"/>
             <wp:effectExtent l="19050" t="0" r="0" b="0"/>
-            <wp:docPr id="10" name="Bilde 9" descr="Messages_sent_from_clients_LP_SIOvsSR.jpeg"/>
+            <wp:docPr id="7" name="Bilde 6" descr="Average_Latency_SSEvsWS.jpeg"/>
             <wp:cNvGraphicFramePr>
               <a:graphicFrameLocks xmlns:a="http://schemas.openxmlformats.org/drawingml/2006/main" noChangeAspect="1"/>
             </wp:cNvGraphicFramePr>
@@ -17638,7 +17497,7 @@
               <a:graphicData uri="http://schemas.openxmlformats.org/drawingml/2006/picture">
                 <pic:pic xmlns:pic="http://schemas.openxmlformats.org/drawingml/2006/picture">
                   <pic:nvPicPr>
-                    <pic:cNvPr id="0" name="Messages_sent_from_clients_LP_SIOvsSR.jpeg"/>
+                    <pic:cNvPr id="0" name="Average_Latency_SSEvsWS.jpeg"/>
                     <pic:cNvPicPr/>
                   </pic:nvPicPr>
                   <pic:blipFill>
@@ -17665,10 +17524,74 @@
     </w:p>
     <w:p>
       <w:pPr>
+        <w:pStyle w:val="Listeavsnitt"/>
+        <w:numPr>
+          <w:ilvl w:val="0"/>
+          <w:numId w:val="17"/>
+        </w:numPr>
+      </w:pPr>
+      <w:r>
+        <w:t xml:space="preserve">Chart is SignalR SSE </w:t>
+      </w:r>
+      <w:proofErr w:type="spellStart"/>
+      <w:r>
+        <w:t>vs</w:t>
+      </w:r>
+      <w:proofErr w:type="spellEnd"/>
+      <w:r>
+        <w:t xml:space="preserve"> SignalR WS</w:t>
+      </w:r>
+    </w:p>
+    <w:p>
+      <w:pPr>
+        <w:pStyle w:val="Listeavsnitt"/>
+        <w:numPr>
+          <w:ilvl w:val="0"/>
+          <w:numId w:val="17"/>
+        </w:numPr>
+      </w:pPr>
+      <w:r>
+        <w:t xml:space="preserve">Only one of the frameworks supported SSE in Firefox. </w:t>
+      </w:r>
+      <w:proofErr w:type="spellStart"/>
+      <w:r>
+        <w:t>SockJS</w:t>
+      </w:r>
+      <w:proofErr w:type="spellEnd"/>
+      <w:r>
+        <w:t xml:space="preserve"> supported it in Opera, so I have done calculations regarding network traffic for it.</w:t>
+      </w:r>
+    </w:p>
+    <w:p>
+      <w:pPr>
+        <w:pStyle w:val="Listeavsnitt"/>
+        <w:numPr>
+          <w:ilvl w:val="0"/>
+          <w:numId w:val="17"/>
+        </w:numPr>
+      </w:pPr>
+      <w:r>
+        <w:t>A very interesting result. SSE actually performs just as well as WS.</w:t>
+      </w:r>
+    </w:p>
+    <w:p>
+      <w:pPr>
+        <w:pStyle w:val="Listeavsnitt"/>
+        <w:numPr>
+          <w:ilvl w:val="0"/>
+          <w:numId w:val="17"/>
+        </w:numPr>
+      </w:pPr>
+      <w:r>
+        <w:t>Discuss probable causes in analysis chapter or here? Maybe just put them in one chapter? Instead of results AND analysis?</w:t>
+      </w:r>
+    </w:p>
+    <w:p>
+      <w:pPr>
         <w:pStyle w:val="Overskrift3"/>
       </w:pPr>
       <w:r>
-        <w:t>Polling</w:t>
+        <w:t>Http-Streaming</w:t>
       </w:r>
     </w:p>
     <w:p>
@@ -17681,7 +17604,7 @@
           <wp:inline distT="0" distB="0" distL="0" distR="0">
             <wp:extent cx="5759450" cy="2369185"/>
             <wp:effectExtent l="19050" t="0" r="0" b="0"/>
-            <wp:docPr id="11" name="Bilde 10" descr="Average_LatencyPoll.jpeg"/>
+            <wp:docPr id="8" name="Bilde 7" descr="Average_LatencyStream.jpeg"/>
             <wp:cNvGraphicFramePr>
               <a:graphicFrameLocks xmlns:a="http://schemas.openxmlformats.org/drawingml/2006/main" noChangeAspect="1"/>
             </wp:cNvGraphicFramePr>
@@ -17689,7 +17612,7 @@
               <a:graphicData uri="http://schemas.openxmlformats.org/drawingml/2006/picture">
                 <pic:pic xmlns:pic="http://schemas.openxmlformats.org/drawingml/2006/picture">
                   <pic:nvPicPr>
-                    <pic:cNvPr id="0" name="Average_LatencyPoll.jpeg"/>
+                    <pic:cNvPr id="0" name="Average_LatencyStream.jpeg"/>
                     <pic:cNvPicPr/>
                   </pic:nvPicPr>
                   <pic:blipFill>
@@ -17719,30 +17642,12 @@
         <w:pStyle w:val="Listeavsnitt"/>
         <w:numPr>
           <w:ilvl w:val="0"/>
-          <w:numId w:val="19"/>
+          <w:numId w:val="18"/>
         </w:numPr>
       </w:pPr>
       <w:r>
-        <w:t xml:space="preserve">Socket.IO has a steady latency of a little more than 500 </w:t>
-      </w:r>
-      <w:proofErr w:type="spellStart"/>
-      <w:r>
-        <w:t>ms.</w:t>
-      </w:r>
-      <w:proofErr w:type="spellEnd"/>
-      <w:r>
-        <w:t xml:space="preserve"> </w:t>
-      </w:r>
-      <w:r>
-        <w:t xml:space="preserve">Could have indicated a poll interval of 500 ms, but this is not the case (see </w:t>
-      </w:r>
-      <w:proofErr w:type="spellStart"/>
-      <w:r>
-        <w:t>bytecalc</w:t>
-      </w:r>
-      <w:proofErr w:type="spellEnd"/>
-      <w:r>
-        <w:t xml:space="preserve"> capture). </w:t>
+        <w:lastRenderedPageBreak/>
+        <w:t>Large increase towards the end for Lightstreamer. Probable cause is the implementation of the test coupled with the drop in message frequency towards the end (resulting in overtime).</w:t>
       </w:r>
     </w:p>
     <w:p>
@@ -17750,11 +17655,11 @@
         <w:pStyle w:val="Listeavsnitt"/>
         <w:numPr>
           <w:ilvl w:val="1"/>
-          <w:numId w:val="19"/>
+          <w:numId w:val="18"/>
         </w:numPr>
       </w:pPr>
       <w:r>
-        <w:t>From the main captures, I can see that multiple messages are put into the same response. This may be so much overhead that it pushes the latency up.</w:t>
+        <w:t>The big question is if this is because of my implementation or something else. Probably my fault though…</w:t>
       </w:r>
     </w:p>
     <w:p>
@@ -17762,44 +17667,43 @@
         <w:pStyle w:val="Listeavsnitt"/>
         <w:numPr>
           <w:ilvl w:val="0"/>
-          <w:numId w:val="19"/>
+          <w:numId w:val="18"/>
         </w:numPr>
       </w:pPr>
       <w:r>
-        <w:t>Lightstreamer had a slight overtime, but the increase in latency is massive towards the end.</w:t>
-      </w:r>
-    </w:p>
-    <w:p>
-      <w:pPr>
-        <w:pStyle w:val="Listeavsnitt"/>
-        <w:numPr>
-          <w:ilvl w:val="1"/>
-          <w:numId w:val="19"/>
-        </w:numPr>
-      </w:pPr>
-      <w:r>
-        <w:t xml:space="preserve">It shows as much as almost 3.5 seconds, which doesn’t make any sense at all with only a second overtime. </w:t>
-      </w:r>
-    </w:p>
-    <w:p>
-      <w:pPr>
-        <w:pStyle w:val="Listeavsnitt"/>
-        <w:numPr>
-          <w:ilvl w:val="1"/>
-          <w:numId w:val="19"/>
-        </w:numPr>
-      </w:pPr>
-      <w:r>
-        <w:t>Some sort of queue can have occurred within the server, trapping some of the messages sent 2-3 seconds before the end of the test.</w:t>
-      </w:r>
-    </w:p>
-    <w:p>
-      <w:pPr>
-        <w:pStyle w:val="Overskrift2"/>
-      </w:pPr>
-      <w:r>
-        <w:lastRenderedPageBreak/>
-        <w:t>Median processor usage</w:t>
+        <w:t xml:space="preserve">Else, Lightstreamer performs almost ten times better than </w:t>
+      </w:r>
+      <w:proofErr w:type="spellStart"/>
+      <w:r>
+        <w:t>SockJS</w:t>
+      </w:r>
+      <w:proofErr w:type="spellEnd"/>
+      <w:r>
+        <w:t xml:space="preserve">. Again, my implementation of the </w:t>
+      </w:r>
+      <w:proofErr w:type="spellStart"/>
+      <w:r>
+        <w:t>SockJS</w:t>
+      </w:r>
+      <w:proofErr w:type="spellEnd"/>
+      <w:r>
+        <w:t xml:space="preserve"> server may be a cause. It is designed to use </w:t>
+      </w:r>
+      <w:proofErr w:type="spellStart"/>
+      <w:r>
+        <w:t>Redis</w:t>
+      </w:r>
+      <w:proofErr w:type="spellEnd"/>
+      <w:r>
+        <w:t xml:space="preserve"> to help broadcast, but introducing this new component did not fit my test setup.</w:t>
+      </w:r>
+    </w:p>
+    <w:p>
+      <w:pPr>
+        <w:pStyle w:val="Overskrift3"/>
+      </w:pPr>
+      <w:r>
+        <w:t>Long-Polling</w:t>
       </w:r>
     </w:p>
     <w:p>
@@ -17812,7 +17716,7 @@
           <wp:inline distT="0" distB="0" distL="0" distR="0">
             <wp:extent cx="5759450" cy="2369185"/>
             <wp:effectExtent l="19050" t="0" r="0" b="0"/>
-            <wp:docPr id="12" name="Bilde 11" descr="Median_processor_usage.jpeg"/>
+            <wp:docPr id="9" name="Bilde 8" descr="Average_LatencyLP.jpeg"/>
             <wp:cNvGraphicFramePr>
               <a:graphicFrameLocks xmlns:a="http://schemas.openxmlformats.org/drawingml/2006/main" noChangeAspect="1"/>
             </wp:cNvGraphicFramePr>
@@ -17820,7 +17724,7 @@
               <a:graphicData uri="http://schemas.openxmlformats.org/drawingml/2006/picture">
                 <pic:pic xmlns:pic="http://schemas.openxmlformats.org/drawingml/2006/picture">
                   <pic:nvPicPr>
-                    <pic:cNvPr id="0" name="Median_processor_usage.jpeg"/>
+                    <pic:cNvPr id="0" name="Average_LatencyLP.jpeg"/>
                     <pic:cNvPicPr/>
                   </pic:nvPicPr>
                   <pic:blipFill>
@@ -17850,54 +17754,35 @@
         <w:pStyle w:val="Listeavsnitt"/>
         <w:numPr>
           <w:ilvl w:val="0"/>
-          <w:numId w:val="20"/>
+          <w:numId w:val="19"/>
         </w:numPr>
       </w:pPr>
       <w:r>
-        <w:t>How much processor each framework uses is a measure of the server it runs on. Some of the usage may just be background processes that would run no matter what kind of traffic the server experiences (real-time or normal).</w:t>
+        <w:t>SignalR shows a steadily decreasing amount of latency. It is plausible that the server would require a longer warm up period when using long-polling.</w:t>
       </w:r>
     </w:p>
     <w:p>
       <w:pPr>
         <w:pStyle w:val="Listeavsnitt"/>
         <w:numPr>
-          <w:ilvl w:val="0"/>
-          <w:numId w:val="20"/>
+          <w:ilvl w:val="1"/>
+          <w:numId w:val="19"/>
         </w:numPr>
       </w:pPr>
       <w:r>
-        <w:t>Can clearly see the how lightweight Node is.</w:t>
+        <w:t>The fact that Socket.IO increases towards the end while SignalR drops supports this assumption. Both have a small overtime in messages sent from clients (see chart below). All other frameworks and transports, this has resulted in increased latency, not decreased as with SignalR in this case.</w:t>
       </w:r>
     </w:p>
     <w:p>
       <w:pPr>
         <w:pStyle w:val="Listeavsnitt"/>
         <w:numPr>
-          <w:ilvl w:val="0"/>
-          <w:numId w:val="20"/>
+          <w:ilvl w:val="1"/>
+          <w:numId w:val="19"/>
         </w:numPr>
       </w:pPr>
       <w:r>
-        <w:t xml:space="preserve">Another interesting point is Play </w:t>
-      </w:r>
-      <w:proofErr w:type="spellStart"/>
-      <w:r>
-        <w:t>vs</w:t>
-      </w:r>
-      <w:proofErr w:type="spellEnd"/>
-      <w:r>
-        <w:t xml:space="preserve"> Lightstreamer. Play, which is very close to a bear metal implementation of WebSockets, uses more processor than Lightstreamer. A display of benefit with using a framework?</w:t>
-      </w:r>
-    </w:p>
-    <w:p>
-      <w:pPr>
-        <w:pStyle w:val="Overskrift2"/>
-      </w:pPr>
-      <w:r>
-        <w:t>Maximum</w:t>
-      </w:r>
-      <w:r>
-        <w:t xml:space="preserve"> memory usage</w:t>
+        <w:t>Still, SignalR is about 3 times slower than Socket.IO in this test, just as with WebSockets.</w:t>
       </w:r>
     </w:p>
     <w:p>
@@ -17906,11 +17791,12 @@
           <w:noProof/>
           <w:lang w:val="nb-NO" w:eastAsia="nb-NO"/>
         </w:rPr>
+        <w:lastRenderedPageBreak/>
         <w:drawing>
           <wp:inline distT="0" distB="0" distL="0" distR="0">
             <wp:extent cx="5759450" cy="2369185"/>
             <wp:effectExtent l="19050" t="0" r="0" b="0"/>
-            <wp:docPr id="13" name="Bilde 12" descr="Max_memory_consumption.jpeg"/>
+            <wp:docPr id="10" name="Bilde 9" descr="Messages_sent_from_clients_LP_SIOvsSR.jpeg"/>
             <wp:cNvGraphicFramePr>
               <a:graphicFrameLocks xmlns:a="http://schemas.openxmlformats.org/drawingml/2006/main" noChangeAspect="1"/>
             </wp:cNvGraphicFramePr>
@@ -17918,7 +17804,7 @@
               <a:graphicData uri="http://schemas.openxmlformats.org/drawingml/2006/picture">
                 <pic:pic xmlns:pic="http://schemas.openxmlformats.org/drawingml/2006/picture">
                   <pic:nvPicPr>
-                    <pic:cNvPr id="0" name="Max_memory_consumption.jpeg"/>
+                    <pic:cNvPr id="0" name="Messages_sent_from_clients_LP_SIOvsSR.jpeg"/>
                     <pic:cNvPicPr/>
                   </pic:nvPicPr>
                   <pic:blipFill>
@@ -17945,53 +17831,10 @@
     </w:p>
     <w:p>
       <w:pPr>
-        <w:pStyle w:val="Listeavsnitt"/>
-        <w:numPr>
-          <w:ilvl w:val="0"/>
-          <w:numId w:val="21"/>
-        </w:numPr>
-      </w:pPr>
-      <w:r>
-        <w:t>Yet another display of Node’s power over traditional servers. Using around 30 megabytes of memory throughout the test. NOTE: I saw higher numbers while connecting clients and then sudden drops</w:t>
-      </w:r>
-      <w:r>
-        <w:t>.</w:t>
-      </w:r>
-    </w:p>
-    <w:p>
-      <w:pPr>
-        <w:pStyle w:val="Listeavsnitt"/>
-        <w:numPr>
-          <w:ilvl w:val="0"/>
-          <w:numId w:val="21"/>
-        </w:numPr>
-      </w:pPr>
-      <w:r>
-        <w:t>IIS is probably the most heavy weight server of the bunch, so it is natural that SignalR uses more resources than the others.</w:t>
-      </w:r>
-    </w:p>
-    <w:p>
-      <w:pPr>
-        <w:pStyle w:val="Listeavsnitt"/>
-        <w:numPr>
-          <w:ilvl w:val="0"/>
-          <w:numId w:val="21"/>
-        </w:numPr>
-      </w:pPr>
-      <w:r>
-        <w:t xml:space="preserve">Source of error: I measured the memory consumption at the end of the test. While I did not see any drops during the tests, it was some drops that occurred </w:t>
-      </w:r>
-      <w:r>
-        <w:lastRenderedPageBreak/>
-        <w:t>just after the test was finished. Some of the raw data stands out from the rest because of this.</w:t>
-      </w:r>
-    </w:p>
-    <w:p>
-      <w:pPr>
-        <w:pStyle w:val="Overskrift2"/>
-      </w:pPr>
-      <w:r>
-        <w:t>Bytes sent/received</w:t>
+        <w:pStyle w:val="Overskrift3"/>
+      </w:pPr>
+      <w:r>
+        <w:t>Polling</w:t>
       </w:r>
     </w:p>
     <w:p>
@@ -18004,7 +17847,7 @@
           <wp:inline distT="0" distB="0" distL="0" distR="0">
             <wp:extent cx="5759450" cy="2369185"/>
             <wp:effectExtent l="19050" t="0" r="0" b="0"/>
-            <wp:docPr id="14" name="Bilde 13" descr="Bytes_sent-receivedCalc.jpeg"/>
+            <wp:docPr id="11" name="Bilde 10" descr="Average_LatencyPoll.jpeg"/>
             <wp:cNvGraphicFramePr>
               <a:graphicFrameLocks xmlns:a="http://schemas.openxmlformats.org/drawingml/2006/main" noChangeAspect="1"/>
             </wp:cNvGraphicFramePr>
@@ -18012,7 +17855,7 @@
               <a:graphicData uri="http://schemas.openxmlformats.org/drawingml/2006/picture">
                 <pic:pic xmlns:pic="http://schemas.openxmlformats.org/drawingml/2006/picture">
                   <pic:nvPicPr>
-                    <pic:cNvPr id="0" name="Bytes_sent-receivedCalc.jpeg"/>
+                    <pic:cNvPr id="0" name="Average_LatencyPoll.jpeg"/>
                     <pic:cNvPicPr/>
                   </pic:nvPicPr>
                   <pic:blipFill>
@@ -18042,14 +17885,42 @@
         <w:pStyle w:val="Listeavsnitt"/>
         <w:numPr>
           <w:ilvl w:val="0"/>
-          <w:numId w:val="22"/>
+          <w:numId w:val="19"/>
         </w:numPr>
       </w:pPr>
       <w:r>
-        <w:t>The test data that’s being exchanged is the same across all tests. Hence</w:t>
-      </w:r>
-      <w:r>
-        <w:t>, this graph actually shows the difference in how much additional data the frameworks put into each message.</w:t>
+        <w:t xml:space="preserve">Socket.IO has a steady latency of a little more than 500 </w:t>
+      </w:r>
+      <w:proofErr w:type="spellStart"/>
+      <w:r>
+        <w:t>ms.</w:t>
+      </w:r>
+      <w:proofErr w:type="spellEnd"/>
+      <w:r>
+        <w:t xml:space="preserve"> </w:t>
+      </w:r>
+      <w:r>
+        <w:t xml:space="preserve">Could have indicated a poll interval of 500 ms, but this is not the case (see </w:t>
+      </w:r>
+      <w:proofErr w:type="spellStart"/>
+      <w:r>
+        <w:t>bytecalc</w:t>
+      </w:r>
+      <w:proofErr w:type="spellEnd"/>
+      <w:r>
+        <w:t xml:space="preserve"> capture). </w:t>
+      </w:r>
+    </w:p>
+    <w:p>
+      <w:pPr>
+        <w:pStyle w:val="Listeavsnitt"/>
+        <w:numPr>
+          <w:ilvl w:val="1"/>
+          <w:numId w:val="19"/>
+        </w:numPr>
+      </w:pPr>
+      <w:r>
+        <w:t>From the main captures, I can see that multiple messages are put into the same response. This may be so much overhead that it pushes the latency up.</w:t>
       </w:r>
     </w:p>
     <w:p>
@@ -18057,43 +17928,11 @@
         <w:pStyle w:val="Listeavsnitt"/>
         <w:numPr>
           <w:ilvl w:val="0"/>
-          <w:numId w:val="22"/>
+          <w:numId w:val="19"/>
         </w:numPr>
       </w:pPr>
       <w:r>
-        <w:t xml:space="preserve">Streaming with SignalR and SSE with </w:t>
-      </w:r>
-      <w:proofErr w:type="spellStart"/>
-      <w:r>
-        <w:t>SockJS</w:t>
-      </w:r>
-      <w:proofErr w:type="spellEnd"/>
-      <w:r>
-        <w:t xml:space="preserve"> are calculated using different browsers (discussed earlier?).</w:t>
-      </w:r>
-    </w:p>
-    <w:p>
-      <w:pPr>
-        <w:pStyle w:val="Listeavsnitt"/>
-        <w:numPr>
-          <w:ilvl w:val="0"/>
-          <w:numId w:val="22"/>
-        </w:numPr>
-      </w:pPr>
-      <w:r>
-        <w:t xml:space="preserve">Not surprising that Play scores very well as it is close to raw WebSockets. It also does streaming very well. </w:t>
-      </w:r>
-    </w:p>
-    <w:p>
-      <w:pPr>
-        <w:pStyle w:val="Listeavsnitt"/>
-        <w:numPr>
-          <w:ilvl w:val="0"/>
-          <w:numId w:val="22"/>
-        </w:numPr>
-      </w:pPr>
-      <w:r>
-        <w:t xml:space="preserve">More interesting is the way SignalR handles real-time: Cursors =&gt; quite a lot of extra bytes. Almost twice as much actually. </w:t>
+        <w:t>Lightstreamer had a slight overtime, but the increase in latency is massive towards the end.</w:t>
       </w:r>
     </w:p>
     <w:p>
@@ -18101,58 +17940,32 @@
         <w:pStyle w:val="Listeavsnitt"/>
         <w:numPr>
           <w:ilvl w:val="1"/>
-          <w:numId w:val="22"/>
+          <w:numId w:val="19"/>
         </w:numPr>
       </w:pPr>
       <w:r>
-        <w:t>Hard to predict the actual behavior of these cursors.</w:t>
+        <w:t xml:space="preserve">It shows as much as almost 3.5 seconds, which doesn’t make any sense at all with only a second overtime. </w:t>
       </w:r>
     </w:p>
     <w:p>
       <w:pPr>
         <w:pStyle w:val="Listeavsnitt"/>
         <w:numPr>
-          <w:ilvl w:val="0"/>
-          <w:numId w:val="22"/>
+          <w:ilvl w:val="1"/>
+          <w:numId w:val="19"/>
         </w:numPr>
       </w:pPr>
       <w:r>
-        <w:t>A little surprising that Socket.IO actually outperforms Play. Lightstreamer also obviously uses a very good protocol</w:t>
-      </w:r>
-      <w:r>
-        <w:t xml:space="preserve"> implementation</w:t>
-      </w:r>
-      <w:r>
-        <w:t>.</w:t>
-      </w:r>
-    </w:p>
-    <w:p>
-      <w:pPr>
-        <w:pStyle w:val="Overskrift1"/>
-        <w:rPr>
-          <w:lang w:val="en-US"/>
-        </w:rPr>
-      </w:pPr>
-      <w:r>
-        <w:rPr>
-          <w:lang w:val="en-US"/>
-        </w:rPr>
+        <w:t>Some sort of queue can have occurred within the server, trapping some of the messages sent 2-3 seconds before the end of the test.</w:t>
+      </w:r>
+    </w:p>
+    <w:p>
+      <w:pPr>
+        <w:pStyle w:val="Overskrift2"/>
+      </w:pPr>
+      <w:r>
         <w:lastRenderedPageBreak/>
-        <w:t>Ana</w:t>
-      </w:r>
-      <w:r>
-        <w:rPr>
-          <w:lang w:val="en-US"/>
-        </w:rPr>
-        <w:t xml:space="preserve">lysis </w:t>
-      </w:r>
-    </w:p>
-    <w:p>
-      <w:pPr>
-        <w:pStyle w:val="Overskrift2"/>
-      </w:pPr>
-      <w:r>
-        <w:t>Transports effect on latency</w:t>
+        <w:t>Median processor usage</w:t>
       </w:r>
     </w:p>
     <w:p>
@@ -18165,7 +17978,7 @@
           <wp:inline distT="0" distB="0" distL="0" distR="0">
             <wp:extent cx="5759450" cy="2369185"/>
             <wp:effectExtent l="19050" t="0" r="0" b="0"/>
-            <wp:docPr id="15" name="Bilde 14" descr="Average_Latency_All_SignalR_LS.jpeg"/>
+            <wp:docPr id="12" name="Bilde 11" descr="Median_processor_usage.jpeg"/>
             <wp:cNvGraphicFramePr>
               <a:graphicFrameLocks xmlns:a="http://schemas.openxmlformats.org/drawingml/2006/main" noChangeAspect="1"/>
             </wp:cNvGraphicFramePr>
@@ -18173,7 +17986,7 @@
               <a:graphicData uri="http://schemas.openxmlformats.org/drawingml/2006/picture">
                 <pic:pic xmlns:pic="http://schemas.openxmlformats.org/drawingml/2006/picture">
                   <pic:nvPicPr>
-                    <pic:cNvPr id="0" name="Average_Latency_All_SignalR_LS.jpeg"/>
+                    <pic:cNvPr id="0" name="Median_processor_usage.jpeg"/>
                     <pic:cNvPicPr/>
                   </pic:nvPicPr>
                   <pic:blipFill>
@@ -18203,14 +18016,11 @@
         <w:pStyle w:val="Listeavsnitt"/>
         <w:numPr>
           <w:ilvl w:val="0"/>
-          <w:numId w:val="23"/>
+          <w:numId w:val="20"/>
         </w:numPr>
       </w:pPr>
       <w:r>
-        <w:t xml:space="preserve">Cut out the last </w:t>
-      </w:r>
-      <w:r>
-        <w:t>two-three seconds of the results. Lightstreamer had a sharp increase for all transports but WebSockets in this timeframe (as discussed earlier?). Easier to get a clear comparison with those seconds left out.</w:t>
+        <w:t>How much processor each framework uses is a measure of the server it runs on. Some of the usage may just be background processes that would run no matter what kind of traffic the server experiences (real-time or normal).</w:t>
       </w:r>
     </w:p>
     <w:p>
@@ -18218,11 +18028,11 @@
         <w:pStyle w:val="Listeavsnitt"/>
         <w:numPr>
           <w:ilvl w:val="0"/>
-          <w:numId w:val="23"/>
+          <w:numId w:val="20"/>
         </w:numPr>
       </w:pPr>
       <w:r>
-        <w:t xml:space="preserve">A clear tendency for all frameworks that WebSockets is faster, but the streaming techniques are not far behind. </w:t>
+        <w:t>Can clearly see the how lightweight Node is.</w:t>
       </w:r>
     </w:p>
     <w:p>
@@ -18230,77 +18040,30 @@
         <w:pStyle w:val="Listeavsnitt"/>
         <w:numPr>
           <w:ilvl w:val="0"/>
-          <w:numId w:val="23"/>
+          <w:numId w:val="20"/>
         </w:numPr>
       </w:pPr>
       <w:r>
-        <w:t>Server Sent Events actually performs just the same with SignalR.</w:t>
-      </w:r>
-    </w:p>
-    <w:p>
-      <w:pPr>
-        <w:pStyle w:val="Listeavsnitt"/>
-        <w:numPr>
-          <w:ilvl w:val="1"/>
-          <w:numId w:val="23"/>
-        </w:numPr>
-      </w:pPr>
-      <w:r>
-        <w:t>The test uses a rather low load, so WebSockets may be better with more traffic.</w:t>
-      </w:r>
-    </w:p>
-    <w:p>
-      <w:pPr>
-        <w:pStyle w:val="Listeavsnitt"/>
-        <w:numPr>
-          <w:ilvl w:val="1"/>
-          <w:numId w:val="23"/>
-        </w:numPr>
-      </w:pPr>
-      <w:r>
-        <w:t>SSE is a pure push transport, and this sort of test has more focus on push</w:t>
-      </w:r>
-      <w:r>
-        <w:t xml:space="preserve">. There are 1891 messages going from the clients to the server and 108180 messages going the other way. In other words, only 1,7 % of the messages contained in the test are messages to the server. </w:t>
-      </w:r>
-    </w:p>
-    <w:p>
-      <w:pPr>
-        <w:pStyle w:val="Listeavsnitt"/>
-        <w:numPr>
-          <w:ilvl w:val="1"/>
-          <w:numId w:val="23"/>
-        </w:numPr>
-      </w:pPr>
-      <w:r>
-        <w:t xml:space="preserve">All streaming techniques handle pushing of data really well, since the connection used to push is already open. </w:t>
-      </w:r>
-    </w:p>
-    <w:p>
-      <w:pPr>
-        <w:pStyle w:val="Listeavsnitt"/>
-        <w:numPr>
-          <w:ilvl w:val="1"/>
-          <w:numId w:val="23"/>
-        </w:numPr>
-      </w:pPr>
-      <w:r>
-        <w:t>Server Sent Events is, like WebSockets, a HTML 5 API. When keeping that in mind, it really isn’t very surprising that it does push just as well as WebSockets.</w:t>
-      </w:r>
-    </w:p>
-    <w:p>
-      <w:pPr>
-        <w:pStyle w:val="Listeavsnitt"/>
-        <w:numPr>
-          <w:ilvl w:val="0"/>
-          <w:numId w:val="23"/>
-        </w:numPr>
-      </w:pPr>
-      <w:r>
-        <w:t>The use of WebSockets to do polling is obviously not meant for a push dominated application.</w:t>
-      </w:r>
-      <w:r>
-        <w:t xml:space="preserve"> I really don’t see why it is part of the Lightstreamer stack anyways, since the connections are kept open just as with streaming. The only difference is that the client has to send a poll message over the WebSocket connection in order to get data. The result is that the performance drops and streaming over HTTP becomes a better alternative.</w:t>
+        <w:t xml:space="preserve">Another interesting point is Play </w:t>
+      </w:r>
+      <w:proofErr w:type="spellStart"/>
+      <w:r>
+        <w:t>vs</w:t>
+      </w:r>
+      <w:proofErr w:type="spellEnd"/>
+      <w:r>
+        <w:t xml:space="preserve"> Lightstreamer. Play, which is very close to a bear metal implementation of WebSockets, uses more processor than Lightstreamer. A display of benefit with using a framework?</w:t>
+      </w:r>
+    </w:p>
+    <w:p>
+      <w:pPr>
+        <w:pStyle w:val="Overskrift2"/>
+      </w:pPr>
+      <w:r>
+        <w:t>Maximum</w:t>
+      </w:r>
+      <w:r>
+        <w:t xml:space="preserve"> memory usage</w:t>
       </w:r>
     </w:p>
     <w:p>
@@ -18309,12 +18072,11 @@
           <w:noProof/>
           <w:lang w:val="nb-NO" w:eastAsia="nb-NO"/>
         </w:rPr>
-        <w:lastRenderedPageBreak/>
         <w:drawing>
           <wp:inline distT="0" distB="0" distL="0" distR="0">
             <wp:extent cx="5759450" cy="2369185"/>
             <wp:effectExtent l="19050" t="0" r="0" b="0"/>
-            <wp:docPr id="16" name="Bilde 15" descr="Average_Latency_AllSocket.IO_SockJS.jpeg"/>
+            <wp:docPr id="13" name="Bilde 12" descr="Max_memory_consumption.jpeg"/>
             <wp:cNvGraphicFramePr>
               <a:graphicFrameLocks xmlns:a="http://schemas.openxmlformats.org/drawingml/2006/main" noChangeAspect="1"/>
             </wp:cNvGraphicFramePr>
@@ -18322,7 +18084,7 @@
               <a:graphicData uri="http://schemas.openxmlformats.org/drawingml/2006/picture">
                 <pic:pic xmlns:pic="http://schemas.openxmlformats.org/drawingml/2006/picture">
                   <pic:nvPicPr>
-                    <pic:cNvPr id="0" name="Average_Latency_AllSocket.IO_SockJS.jpeg"/>
+                    <pic:cNvPr id="0" name="Max_memory_consumption.jpeg"/>
                     <pic:cNvPicPr/>
                   </pic:nvPicPr>
                   <pic:blipFill>
@@ -18352,6 +18114,410 @@
         <w:pStyle w:val="Listeavsnitt"/>
         <w:numPr>
           <w:ilvl w:val="0"/>
+          <w:numId w:val="21"/>
+        </w:numPr>
+      </w:pPr>
+      <w:r>
+        <w:t>Yet another display of Node’s power over traditional servers. Using around 30 megabytes of memory throughout the test. NOTE: I saw higher numbers while connecting clients and then sudden drops</w:t>
+      </w:r>
+      <w:r>
+        <w:t>.</w:t>
+      </w:r>
+    </w:p>
+    <w:p>
+      <w:pPr>
+        <w:pStyle w:val="Listeavsnitt"/>
+        <w:numPr>
+          <w:ilvl w:val="0"/>
+          <w:numId w:val="21"/>
+        </w:numPr>
+      </w:pPr>
+      <w:r>
+        <w:t>IIS is probably the most heavy weight server of the bunch, so it is natural that SignalR uses more resources than the others.</w:t>
+      </w:r>
+    </w:p>
+    <w:p>
+      <w:pPr>
+        <w:pStyle w:val="Listeavsnitt"/>
+        <w:numPr>
+          <w:ilvl w:val="0"/>
+          <w:numId w:val="21"/>
+        </w:numPr>
+      </w:pPr>
+      <w:r>
+        <w:t xml:space="preserve">Source of error: I measured the memory consumption at the end of the test. While I did not see any drops during the tests, it was some drops that occurred </w:t>
+      </w:r>
+      <w:r>
+        <w:lastRenderedPageBreak/>
+        <w:t>just after the test was finished. Some of the raw data stands out from the rest because of this.</w:t>
+      </w:r>
+    </w:p>
+    <w:p>
+      <w:pPr>
+        <w:pStyle w:val="Overskrift2"/>
+      </w:pPr>
+      <w:r>
+        <w:t>Bytes sent/received</w:t>
+      </w:r>
+    </w:p>
+    <w:p>
+      <w:r>
+        <w:rPr>
+          <w:noProof/>
+          <w:lang w:val="nb-NO" w:eastAsia="nb-NO"/>
+        </w:rPr>
+        <w:drawing>
+          <wp:inline distT="0" distB="0" distL="0" distR="0">
+            <wp:extent cx="5759450" cy="2369185"/>
+            <wp:effectExtent l="19050" t="0" r="0" b="0"/>
+            <wp:docPr id="14" name="Bilde 13" descr="Bytes_sent-receivedCalc.jpeg"/>
+            <wp:cNvGraphicFramePr>
+              <a:graphicFrameLocks xmlns:a="http://schemas.openxmlformats.org/drawingml/2006/main" noChangeAspect="1"/>
+            </wp:cNvGraphicFramePr>
+            <a:graphic xmlns:a="http://schemas.openxmlformats.org/drawingml/2006/main">
+              <a:graphicData uri="http://schemas.openxmlformats.org/drawingml/2006/picture">
+                <pic:pic xmlns:pic="http://schemas.openxmlformats.org/drawingml/2006/picture">
+                  <pic:nvPicPr>
+                    <pic:cNvPr id="0" name="Bytes_sent-receivedCalc.jpeg"/>
+                    <pic:cNvPicPr/>
+                  </pic:nvPicPr>
+                  <pic:blipFill>
+                    <a:blip r:embed="rId25" cstate="print"/>
+                    <a:stretch>
+                      <a:fillRect/>
+                    </a:stretch>
+                  </pic:blipFill>
+                  <pic:spPr>
+                    <a:xfrm>
+                      <a:off x="0" y="0"/>
+                      <a:ext cx="5759450" cy="2369185"/>
+                    </a:xfrm>
+                    <a:prstGeom prst="rect">
+                      <a:avLst/>
+                    </a:prstGeom>
+                  </pic:spPr>
+                </pic:pic>
+              </a:graphicData>
+            </a:graphic>
+          </wp:inline>
+        </w:drawing>
+      </w:r>
+    </w:p>
+    <w:p>
+      <w:pPr>
+        <w:pStyle w:val="Listeavsnitt"/>
+        <w:numPr>
+          <w:ilvl w:val="0"/>
+          <w:numId w:val="22"/>
+        </w:numPr>
+      </w:pPr>
+      <w:r>
+        <w:t>The test data that’s being exchanged is the same across all tests. Hence</w:t>
+      </w:r>
+      <w:r>
+        <w:t>, this graph actually shows the difference in how much additional data the frameworks put into each message.</w:t>
+      </w:r>
+    </w:p>
+    <w:p>
+      <w:pPr>
+        <w:pStyle w:val="Listeavsnitt"/>
+        <w:numPr>
+          <w:ilvl w:val="0"/>
+          <w:numId w:val="22"/>
+        </w:numPr>
+      </w:pPr>
+      <w:r>
+        <w:t xml:space="preserve">Streaming with SignalR and SSE with </w:t>
+      </w:r>
+      <w:proofErr w:type="spellStart"/>
+      <w:r>
+        <w:t>SockJS</w:t>
+      </w:r>
+      <w:proofErr w:type="spellEnd"/>
+      <w:r>
+        <w:t xml:space="preserve"> are calculated using different browsers (discussed earlier?).</w:t>
+      </w:r>
+    </w:p>
+    <w:p>
+      <w:pPr>
+        <w:pStyle w:val="Listeavsnitt"/>
+        <w:numPr>
+          <w:ilvl w:val="0"/>
+          <w:numId w:val="22"/>
+        </w:numPr>
+      </w:pPr>
+      <w:r>
+        <w:t xml:space="preserve">Not surprising that Play scores very well as it is close to raw WebSockets. It also does streaming very well. </w:t>
+      </w:r>
+    </w:p>
+    <w:p>
+      <w:pPr>
+        <w:pStyle w:val="Listeavsnitt"/>
+        <w:numPr>
+          <w:ilvl w:val="0"/>
+          <w:numId w:val="22"/>
+        </w:numPr>
+      </w:pPr>
+      <w:r>
+        <w:t xml:space="preserve">More interesting is the way SignalR handles real-time: Cursors =&gt; quite a lot of extra bytes. Almost twice as much actually. </w:t>
+      </w:r>
+    </w:p>
+    <w:p>
+      <w:pPr>
+        <w:pStyle w:val="Listeavsnitt"/>
+        <w:numPr>
+          <w:ilvl w:val="1"/>
+          <w:numId w:val="22"/>
+        </w:numPr>
+      </w:pPr>
+      <w:r>
+        <w:t>Hard to predict the actual behavior of these cursors.</w:t>
+      </w:r>
+    </w:p>
+    <w:p>
+      <w:pPr>
+        <w:pStyle w:val="Listeavsnitt"/>
+        <w:numPr>
+          <w:ilvl w:val="0"/>
+          <w:numId w:val="22"/>
+        </w:numPr>
+      </w:pPr>
+      <w:r>
+        <w:t>A little surprising that Socket.IO actually outperforms Play. Lightstreamer also obviously uses a very good protocol</w:t>
+      </w:r>
+      <w:r>
+        <w:t xml:space="preserve"> implementation</w:t>
+      </w:r>
+      <w:r>
+        <w:t>.</w:t>
+      </w:r>
+    </w:p>
+    <w:p>
+      <w:pPr>
+        <w:pStyle w:val="Overskrift1"/>
+        <w:rPr>
+          <w:lang w:val="en-US"/>
+        </w:rPr>
+      </w:pPr>
+      <w:r>
+        <w:rPr>
+          <w:lang w:val="en-US"/>
+        </w:rPr>
+        <w:lastRenderedPageBreak/>
+        <w:t>Ana</w:t>
+      </w:r>
+      <w:r>
+        <w:rPr>
+          <w:lang w:val="en-US"/>
+        </w:rPr>
+        <w:t xml:space="preserve">lysis </w:t>
+      </w:r>
+    </w:p>
+    <w:p>
+      <w:pPr>
+        <w:pStyle w:val="Overskrift2"/>
+      </w:pPr>
+      <w:r>
+        <w:t>Transports effect on latency</w:t>
+      </w:r>
+    </w:p>
+    <w:p>
+      <w:r>
+        <w:rPr>
+          <w:noProof/>
+          <w:lang w:val="nb-NO" w:eastAsia="nb-NO"/>
+        </w:rPr>
+        <w:drawing>
+          <wp:inline distT="0" distB="0" distL="0" distR="0">
+            <wp:extent cx="5759450" cy="2369185"/>
+            <wp:effectExtent l="19050" t="0" r="0" b="0"/>
+            <wp:docPr id="15" name="Bilde 14" descr="Average_Latency_All_SignalR_LS.jpeg"/>
+            <wp:cNvGraphicFramePr>
+              <a:graphicFrameLocks xmlns:a="http://schemas.openxmlformats.org/drawingml/2006/main" noChangeAspect="1"/>
+            </wp:cNvGraphicFramePr>
+            <a:graphic xmlns:a="http://schemas.openxmlformats.org/drawingml/2006/main">
+              <a:graphicData uri="http://schemas.openxmlformats.org/drawingml/2006/picture">
+                <pic:pic xmlns:pic="http://schemas.openxmlformats.org/drawingml/2006/picture">
+                  <pic:nvPicPr>
+                    <pic:cNvPr id="0" name="Average_Latency_All_SignalR_LS.jpeg"/>
+                    <pic:cNvPicPr/>
+                  </pic:nvPicPr>
+                  <pic:blipFill>
+                    <a:blip r:embed="rId26" cstate="print"/>
+                    <a:stretch>
+                      <a:fillRect/>
+                    </a:stretch>
+                  </pic:blipFill>
+                  <pic:spPr>
+                    <a:xfrm>
+                      <a:off x="0" y="0"/>
+                      <a:ext cx="5759450" cy="2369185"/>
+                    </a:xfrm>
+                    <a:prstGeom prst="rect">
+                      <a:avLst/>
+                    </a:prstGeom>
+                  </pic:spPr>
+                </pic:pic>
+              </a:graphicData>
+            </a:graphic>
+          </wp:inline>
+        </w:drawing>
+      </w:r>
+    </w:p>
+    <w:p>
+      <w:pPr>
+        <w:pStyle w:val="Listeavsnitt"/>
+        <w:numPr>
+          <w:ilvl w:val="0"/>
+          <w:numId w:val="23"/>
+        </w:numPr>
+      </w:pPr>
+      <w:r>
+        <w:t xml:space="preserve">Cut out the last </w:t>
+      </w:r>
+      <w:r>
+        <w:t>two-three seconds of the results. Lightstreamer had a sharp increase for all transports but WebSockets in this timeframe (as discussed earlier?). Easier to get a clear comparison with those seconds left out.</w:t>
+      </w:r>
+    </w:p>
+    <w:p>
+      <w:pPr>
+        <w:pStyle w:val="Listeavsnitt"/>
+        <w:numPr>
+          <w:ilvl w:val="0"/>
+          <w:numId w:val="23"/>
+        </w:numPr>
+      </w:pPr>
+      <w:r>
+        <w:t xml:space="preserve">A clear tendency for all frameworks that WebSockets is faster, but the streaming techniques are not far behind. </w:t>
+      </w:r>
+    </w:p>
+    <w:p>
+      <w:pPr>
+        <w:pStyle w:val="Listeavsnitt"/>
+        <w:numPr>
+          <w:ilvl w:val="0"/>
+          <w:numId w:val="23"/>
+        </w:numPr>
+      </w:pPr>
+      <w:r>
+        <w:t>Server Sent Events actually performs just the same with SignalR.</w:t>
+      </w:r>
+    </w:p>
+    <w:p>
+      <w:pPr>
+        <w:pStyle w:val="Listeavsnitt"/>
+        <w:numPr>
+          <w:ilvl w:val="1"/>
+          <w:numId w:val="23"/>
+        </w:numPr>
+      </w:pPr>
+      <w:r>
+        <w:t>The test uses a rather low load, so WebSockets may be better with more traffic.</w:t>
+      </w:r>
+    </w:p>
+    <w:p>
+      <w:pPr>
+        <w:pStyle w:val="Listeavsnitt"/>
+        <w:numPr>
+          <w:ilvl w:val="1"/>
+          <w:numId w:val="23"/>
+        </w:numPr>
+      </w:pPr>
+      <w:r>
+        <w:t>SSE is a pure push transport, and this sort of test has more focus on push</w:t>
+      </w:r>
+      <w:r>
+        <w:t xml:space="preserve">. There are 1891 messages going from the clients to the server and 108180 messages going the other way. In other words, only 1,7 % of the messages contained in the test are messages to the server. </w:t>
+      </w:r>
+    </w:p>
+    <w:p>
+      <w:pPr>
+        <w:pStyle w:val="Listeavsnitt"/>
+        <w:numPr>
+          <w:ilvl w:val="1"/>
+          <w:numId w:val="23"/>
+        </w:numPr>
+      </w:pPr>
+      <w:r>
+        <w:t xml:space="preserve">All streaming techniques handle pushing of data really well, since the connection used to push is already open. </w:t>
+      </w:r>
+    </w:p>
+    <w:p>
+      <w:pPr>
+        <w:pStyle w:val="Listeavsnitt"/>
+        <w:numPr>
+          <w:ilvl w:val="1"/>
+          <w:numId w:val="23"/>
+        </w:numPr>
+      </w:pPr>
+      <w:r>
+        <w:t>Server Sent Events is, like WebSockets, a HTML 5 API. When keeping that in mind, it really isn’t very surprising that it does push just as well as WebSockets.</w:t>
+      </w:r>
+    </w:p>
+    <w:p>
+      <w:pPr>
+        <w:pStyle w:val="Listeavsnitt"/>
+        <w:numPr>
+          <w:ilvl w:val="0"/>
+          <w:numId w:val="23"/>
+        </w:numPr>
+      </w:pPr>
+      <w:r>
+        <w:t>The use of WebSockets to do polling is obviously not meant for a push dominated application.</w:t>
+      </w:r>
+      <w:r>
+        <w:t xml:space="preserve"> I really don’t see why it is part of the Lightstreamer stack anyways, since the connections are kept open just as with streaming. The only difference is that the client has to send a poll message over the WebSocket connection in order to get data. The result is that the performance drops and streaming over HTTP becomes a better alternative.</w:t>
+      </w:r>
+    </w:p>
+    <w:p>
+      <w:r>
+        <w:rPr>
+          <w:noProof/>
+          <w:lang w:val="nb-NO" w:eastAsia="nb-NO"/>
+        </w:rPr>
+        <w:lastRenderedPageBreak/>
+        <w:drawing>
+          <wp:inline distT="0" distB="0" distL="0" distR="0">
+            <wp:extent cx="5759450" cy="2369185"/>
+            <wp:effectExtent l="19050" t="0" r="0" b="0"/>
+            <wp:docPr id="16" name="Bilde 15" descr="Average_Latency_AllSocket.IO_SockJS.jpeg"/>
+            <wp:cNvGraphicFramePr>
+              <a:graphicFrameLocks xmlns:a="http://schemas.openxmlformats.org/drawingml/2006/main" noChangeAspect="1"/>
+            </wp:cNvGraphicFramePr>
+            <a:graphic xmlns:a="http://schemas.openxmlformats.org/drawingml/2006/main">
+              <a:graphicData uri="http://schemas.openxmlformats.org/drawingml/2006/picture">
+                <pic:pic xmlns:pic="http://schemas.openxmlformats.org/drawingml/2006/picture">
+                  <pic:nvPicPr>
+                    <pic:cNvPr id="0" name="Average_Latency_AllSocket.IO_SockJS.jpeg"/>
+                    <pic:cNvPicPr/>
+                  </pic:nvPicPr>
+                  <pic:blipFill>
+                    <a:blip r:embed="rId27" cstate="print"/>
+                    <a:stretch>
+                      <a:fillRect/>
+                    </a:stretch>
+                  </pic:blipFill>
+                  <pic:spPr>
+                    <a:xfrm>
+                      <a:off x="0" y="0"/>
+                      <a:ext cx="5759450" cy="2369185"/>
+                    </a:xfrm>
+                    <a:prstGeom prst="rect">
+                      <a:avLst/>
+                    </a:prstGeom>
+                  </pic:spPr>
+                </pic:pic>
+              </a:graphicData>
+            </a:graphic>
+          </wp:inline>
+        </w:drawing>
+      </w:r>
+    </w:p>
+    <w:p>
+      <w:pPr>
+        <w:pStyle w:val="Listeavsnitt"/>
+        <w:numPr>
+          <w:ilvl w:val="0"/>
           <w:numId w:val="24"/>
         </w:numPr>
       </w:pPr>
@@ -18582,7 +18748,7 @@
                     <pic:cNvPicPr/>
                   </pic:nvPicPr>
                   <pic:blipFill>
-                    <a:blip r:embed="rId25" cstate="print"/>
+                    <a:blip r:embed="rId28" cstate="print"/>
                     <a:stretch>
                       <a:fillRect/>
                     </a:stretch>
@@ -18818,7 +18984,7 @@
                     <pic:cNvPicPr/>
                   </pic:nvPicPr>
                   <pic:blipFill>
-                    <a:blip r:embed="rId26" cstate="print"/>
+                    <a:blip r:embed="rId29" cstate="print"/>
                     <a:stretch>
                       <a:fillRect/>
                     </a:stretch>
@@ -18913,7 +19079,7 @@
                     <pic:cNvPicPr/>
                   </pic:nvPicPr>
                   <pic:blipFill>
-                    <a:blip r:embed="rId27" cstate="print"/>
+                    <a:blip r:embed="rId30" cstate="print"/>
                     <a:stretch>
                       <a:fillRect/>
                     </a:stretch>
@@ -19343,7 +19509,7 @@
             <w:rPr>
               <w:noProof/>
             </w:rPr>
-            <w:t>29</w:t>
+            <w:t>30</w:t>
           </w:r>
         </w:fldSimple>
       </w:p>
@@ -20587,7 +20753,7 @@
         <w:rFonts w:ascii="Courier New" w:hAnsi="Courier New" w:cs="Courier New" w:hint="default"/>
       </w:rPr>
     </w:lvl>
-    <w:lvl w:ilvl="2" w:tplc="04140005" w:tentative="1">
+    <w:lvl w:ilvl="2" w:tplc="04140005">
       <w:start w:val="1"/>
       <w:numFmt w:val="bullet"/>
       <w:lvlText w:val=""/>
@@ -25687,7 +25853,7 @@
 </file>
 
 <file path=customXml/itemProps1.xml><?xml version="1.0" encoding="utf-8"?>
-<ds:datastoreItem xmlns:ds="http://schemas.openxmlformats.org/officeDocument/2006/customXml" ds:itemID="{BEA5D5FB-C1E3-4F4A-99D9-E4338D17FF33}">
+<ds:datastoreItem xmlns:ds="http://schemas.openxmlformats.org/officeDocument/2006/customXml" ds:itemID="{897D6B30-A4D8-4D38-9038-968647E73618}">
   <ds:schemaRefs>
     <ds:schemaRef ds:uri="http://schemas.openxmlformats.org/officeDocument/2006/bibliography"/>
   </ds:schemaRefs>

</xml_diff>

<commit_message>
Added figures from essay
</commit_message>
<xml_diff>
--- a/Thesis/Workingdoc(no pics or crossrefs).docx
+++ b/Thesis/Workingdoc(no pics or crossrefs).docx
@@ -13060,6 +13060,45 @@
       </w:r>
     </w:p>
     <w:p>
+      <w:r>
+        <w:drawing>
+          <wp:inline distT="0" distB="0" distL="0" distR="0">
+            <wp:extent cx="4162425" cy="2085975"/>
+            <wp:effectExtent l="19050" t="0" r="9525" b="0"/>
+            <wp:docPr id="36" name="Bilde 12" descr="OldHttp.jpg"/>
+            <wp:cNvGraphicFramePr>
+              <a:graphicFrameLocks xmlns:a="http://schemas.openxmlformats.org/drawingml/2006/main" noChangeAspect="1"/>
+            </wp:cNvGraphicFramePr>
+            <a:graphic xmlns:a="http://schemas.openxmlformats.org/drawingml/2006/main">
+              <a:graphicData uri="http://schemas.openxmlformats.org/drawingml/2006/picture">
+                <pic:pic xmlns:pic="http://schemas.openxmlformats.org/drawingml/2006/picture">
+                  <pic:nvPicPr>
+                    <pic:cNvPr id="0" name="OldHttp.jpg"/>
+                    <pic:cNvPicPr/>
+                  </pic:nvPicPr>
+                  <pic:blipFill>
+                    <a:blip r:embed="rId10" cstate="print"/>
+                    <a:stretch>
+                      <a:fillRect/>
+                    </a:stretch>
+                  </pic:blipFill>
+                  <pic:spPr>
+                    <a:xfrm>
+                      <a:off x="0" y="0"/>
+                      <a:ext cx="4162425" cy="2085975"/>
+                    </a:xfrm>
+                    <a:prstGeom prst="rect">
+                      <a:avLst/>
+                    </a:prstGeom>
+                  </pic:spPr>
+                </pic:pic>
+              </a:graphicData>
+            </a:graphic>
+          </wp:inline>
+        </w:drawing>
+      </w:r>
+    </w:p>
+    <w:p>
       <w:pPr>
         <w:pStyle w:val="Overskrift2"/>
       </w:pPr>
@@ -13195,6 +13234,7 @@
       </w:pPr>
       <w:bookmarkStart w:id="8" w:name="_Toc381791125"/>
       <w:r>
+        <w:lastRenderedPageBreak/>
         <w:t>Problem statement</w:t>
       </w:r>
       <w:bookmarkEnd w:id="8"/>
@@ -13234,11 +13274,7 @@
     </w:p>
     <w:p>
       <w:r>
-        <w:t xml:space="preserve">The results will consist of my evaluations of the frameworks, charts and discussions about the performance tests and a general discussion that compares WebSockets with </w:t>
-      </w:r>
-      <w:r>
-        <w:lastRenderedPageBreak/>
-        <w:t>HTTP. Furthermore, I will assess whether or not a framework is necessary at all for building scalable real time applications across multiple platforms (browsers).</w:t>
+        <w:t>The results will consist of my evaluations of the frameworks, charts and discussions about the performance tests and a general discussion that compares WebSockets with HTTP. Furthermore, I will assess whether or not a framework is necessary at all for building scalable real time applications across multiple platforms (browsers).</w:t>
       </w:r>
     </w:p>
     <w:p>
@@ -13490,6 +13526,45 @@
       </w:r>
     </w:p>
     <w:p>
+      <w:r>
+        <w:drawing>
+          <wp:inline distT="0" distB="0" distL="0" distR="0">
+            <wp:extent cx="5759450" cy="3205408"/>
+            <wp:effectExtent l="19050" t="0" r="0" b="0"/>
+            <wp:docPr id="40" name="Bilde 15" descr="face.jpg"/>
+            <wp:cNvGraphicFramePr>
+              <a:graphicFrameLocks xmlns:a="http://schemas.openxmlformats.org/drawingml/2006/main" noChangeAspect="1"/>
+            </wp:cNvGraphicFramePr>
+            <a:graphic xmlns:a="http://schemas.openxmlformats.org/drawingml/2006/main">
+              <a:graphicData uri="http://schemas.openxmlformats.org/drawingml/2006/picture">
+                <pic:pic xmlns:pic="http://schemas.openxmlformats.org/drawingml/2006/picture">
+                  <pic:nvPicPr>
+                    <pic:cNvPr id="0" name="face.jpg"/>
+                    <pic:cNvPicPr/>
+                  </pic:nvPicPr>
+                  <pic:blipFill>
+                    <a:blip r:embed="rId11" cstate="print"/>
+                    <a:stretch>
+                      <a:fillRect/>
+                    </a:stretch>
+                  </pic:blipFill>
+                  <pic:spPr>
+                    <a:xfrm>
+                      <a:off x="0" y="0"/>
+                      <a:ext cx="5759450" cy="3205408"/>
+                    </a:xfrm>
+                    <a:prstGeom prst="rect">
+                      <a:avLst/>
+                    </a:prstGeom>
+                  </pic:spPr>
+                </pic:pic>
+              </a:graphicData>
+            </a:graphic>
+          </wp:inline>
+        </w:drawing>
+      </w:r>
+    </w:p>
+    <w:p>
       <w:pPr>
         <w:pStyle w:val="Overskrift2"/>
       </w:pPr>
@@ -13530,7 +13605,11 @@
         <w:t>)</w:t>
       </w:r>
       <w:r>
-        <w:t xml:space="preserve">, this is not how HTTP works–the client always has to initiate the communication. To accommodate the growing need for applications of this sort, several techniques have been utilized. Using HTTP in untraditional ways has been the regular way of accomplishing real-time (or near real-time) until recently, but with the introduction of WebSockets, all of these may be deprecated. </w:t>
+        <w:t xml:space="preserve">, this is not how HTTP works–the client always has to initiate the communication. To accommodate the growing need for applications of this sort, several techniques have been utilized. Using HTTP in untraditional ways has been the </w:t>
+      </w:r>
+      <w:r>
+        <w:lastRenderedPageBreak/>
+        <w:t xml:space="preserve">regular way of accomplishing real-time (or near real-time) until recently, but with the introduction of WebSockets, all of these may be deprecated. </w:t>
       </w:r>
     </w:p>
     <w:p>
@@ -13580,6 +13659,45 @@
     </w:p>
     <w:p>
       <w:r>
+        <w:drawing>
+          <wp:inline distT="0" distB="0" distL="0" distR="0">
+            <wp:extent cx="3752332" cy="2957195"/>
+            <wp:effectExtent l="19050" t="0" r="518" b="0"/>
+            <wp:docPr id="41" name="Bilde 0" descr="Polling_piggy.jpg"/>
+            <wp:cNvGraphicFramePr>
+              <a:graphicFrameLocks xmlns:a="http://schemas.openxmlformats.org/drawingml/2006/main" noChangeAspect="1"/>
+            </wp:cNvGraphicFramePr>
+            <a:graphic xmlns:a="http://schemas.openxmlformats.org/drawingml/2006/main">
+              <a:graphicData uri="http://schemas.openxmlformats.org/drawingml/2006/picture">
+                <pic:pic xmlns:pic="http://schemas.openxmlformats.org/drawingml/2006/picture">
+                  <pic:nvPicPr>
+                    <pic:cNvPr id="0" name="Polling_piggy.jpg"/>
+                    <pic:cNvPicPr/>
+                  </pic:nvPicPr>
+                  <pic:blipFill>
+                    <a:blip r:embed="rId12" cstate="print"/>
+                    <a:stretch>
+                      <a:fillRect/>
+                    </a:stretch>
+                  </pic:blipFill>
+                  <pic:spPr>
+                    <a:xfrm>
+                      <a:off x="0" y="0"/>
+                      <a:ext cx="3752332" cy="2957195"/>
+                    </a:xfrm>
+                    <a:prstGeom prst="rect">
+                      <a:avLst/>
+                    </a:prstGeom>
+                  </pic:spPr>
+                </pic:pic>
+              </a:graphicData>
+            </a:graphic>
+          </wp:inline>
+        </w:drawing>
+      </w:r>
+    </w:p>
+    <w:p>
+      <w:r>
         <w:t xml:space="preserve">There is a way to improve a little upon polling, namely piggybacking </w:t>
       </w:r>
       <w:r>
@@ -13614,19 +13732,192 @@
       </w:r>
     </w:p>
     <w:p>
+      <w:r>
+        <w:lastRenderedPageBreak/>
+        <w:drawing>
+          <wp:inline distT="0" distB="0" distL="0" distR="0">
+            <wp:extent cx="4847606" cy="3267075"/>
+            <wp:effectExtent l="19050" t="0" r="0" b="0"/>
+            <wp:docPr id="42" name="Bilde 10" descr="Polling_piggy.jpg"/>
+            <wp:cNvGraphicFramePr>
+              <a:graphicFrameLocks xmlns:a="http://schemas.openxmlformats.org/drawingml/2006/main" noChangeAspect="1"/>
+            </wp:cNvGraphicFramePr>
+            <a:graphic xmlns:a="http://schemas.openxmlformats.org/drawingml/2006/main">
+              <a:graphicData uri="http://schemas.openxmlformats.org/drawingml/2006/picture">
+                <pic:pic xmlns:pic="http://schemas.openxmlformats.org/drawingml/2006/picture">
+                  <pic:nvPicPr>
+                    <pic:cNvPr id="0" name="Polling_piggy.jpg"/>
+                    <pic:cNvPicPr/>
+                  </pic:nvPicPr>
+                  <pic:blipFill>
+                    <a:blip r:embed="rId13" cstate="print"/>
+                    <a:stretch>
+                      <a:fillRect/>
+                    </a:stretch>
+                  </pic:blipFill>
+                  <pic:spPr>
+                    <a:xfrm>
+                      <a:off x="0" y="0"/>
+                      <a:ext cx="4847606" cy="3267075"/>
+                    </a:xfrm>
+                    <a:prstGeom prst="rect">
+                      <a:avLst/>
+                    </a:prstGeom>
+                  </pic:spPr>
+                </pic:pic>
+              </a:graphicData>
+            </a:graphic>
+          </wp:inline>
+        </w:drawing>
+      </w:r>
+    </w:p>
+    <w:p>
       <w:pPr>
         <w:pStyle w:val="Overskrift3"/>
       </w:pPr>
       <w:bookmarkStart w:id="15" w:name="_Toc381791132"/>
       <w:r>
+        <w:t>Long-polling</w:t>
+      </w:r>
+      <w:bookmarkEnd w:id="15"/>
+    </w:p>
+    <w:p>
+      <w:r>
+        <w:t>As the name states, Long-Polling is closely related to polling. It basically works the same way, but with one rather important difference. By utilizing the keep-alive header in HTTP 1.1, the connection to the server is kept open after the client has made a response</w:t>
+      </w:r>
+      <w:r>
+        <w:t>(</w:t>
+      </w:r>
+      <w:r>
+        <w:rPr>
+          <w:color w:val="FF0000"/>
+        </w:rPr>
+        <w:t>TODO: (11): Comet and reverse AJAX</w:t>
+      </w:r>
+      <w:r>
+        <w:t>)</w:t>
+      </w:r>
+      <w:r>
+        <w:t>. This allows the server to send multiple responds over the same TCP-connection (</w:t>
+      </w:r>
+      <w:r>
+        <w:rPr>
+          <w:color w:val="FF0000"/>
+        </w:rPr>
+        <w:t>TO</w:t>
+      </w:r>
+      <w:r>
+        <w:rPr>
+          <w:color w:val="FF0000"/>
+        </w:rPr>
+        <w:t>DO: figure 3-3</w:t>
+      </w:r>
+      <w:r>
+        <w:t>). If no new data comes to the server in a given amount of time, the connection normally times out (</w:t>
+      </w:r>
+      <w:r>
+        <w:rPr>
+          <w:color w:val="FF0000"/>
+        </w:rPr>
+        <w:t>TODO: (12): A comparison push/pull</w:t>
+      </w:r>
+      <w:r>
+        <w:t>) and the client reconnects through a new HTTP-request.</w:t>
+      </w:r>
+    </w:p>
+    <w:p>
+      <w:r>
+        <w:drawing>
+          <wp:inline distT="0" distB="0" distL="0" distR="0">
+            <wp:extent cx="4314825" cy="3276600"/>
+            <wp:effectExtent l="19050" t="0" r="9525" b="0"/>
+            <wp:docPr id="43" name="Bilde 1" descr="Long-poll.jpg"/>
+            <wp:cNvGraphicFramePr>
+              <a:graphicFrameLocks xmlns:a="http://schemas.openxmlformats.org/drawingml/2006/main" noChangeAspect="1"/>
+            </wp:cNvGraphicFramePr>
+            <a:graphic xmlns:a="http://schemas.openxmlformats.org/drawingml/2006/main">
+              <a:graphicData uri="http://schemas.openxmlformats.org/drawingml/2006/picture">
+                <pic:pic xmlns:pic="http://schemas.openxmlformats.org/drawingml/2006/picture">
+                  <pic:nvPicPr>
+                    <pic:cNvPr id="0" name="Long-poll.jpg"/>
+                    <pic:cNvPicPr/>
+                  </pic:nvPicPr>
+                  <pic:blipFill>
+                    <a:blip r:embed="rId14" cstate="print"/>
+                    <a:stretch>
+                      <a:fillRect/>
+                    </a:stretch>
+                  </pic:blipFill>
+                  <pic:spPr>
+                    <a:xfrm>
+                      <a:off x="0" y="0"/>
+                      <a:ext cx="4314825" cy="3276600"/>
+                    </a:xfrm>
+                    <a:prstGeom prst="rect">
+                      <a:avLst/>
+                    </a:prstGeom>
+                  </pic:spPr>
+                </pic:pic>
+              </a:graphicData>
+            </a:graphic>
+          </wp:inline>
+        </w:drawing>
+      </w:r>
+    </w:p>
+    <w:p>
+      <w:pPr>
+        <w:pStyle w:val="Overskrift3"/>
+      </w:pPr>
+      <w:bookmarkStart w:id="16" w:name="_Toc381791133"/>
+      <w:r>
         <w:lastRenderedPageBreak/>
-        <w:t>Long-polling</w:t>
-      </w:r>
-      <w:bookmarkEnd w:id="15"/>
-    </w:p>
-    <w:p>
-      <w:r>
-        <w:t>As the name states, Long-Polling is closely related to polling. It basically works the same way, but with one rather important difference. By utilizing the keep-alive header in HTTP 1.1, the connection to the server is kept open after the client has made a response</w:t>
+        <w:t>HTTP-Streaming</w:t>
+      </w:r>
+      <w:bookmarkEnd w:id="16"/>
+    </w:p>
+    <w:p>
+      <w:r>
+        <w:t>HTTP streaming is an old technique introduced by Netscape as early as 1992 - well before even HTTP 1.0 became standard(</w:t>
+      </w:r>
+      <w:r>
+        <w:rPr>
+          <w:color w:val="FF0000"/>
+        </w:rPr>
+        <w:t>TODO: (12): A comparison push/pull</w:t>
+      </w:r>
+      <w:r>
+        <w:t xml:space="preserve">) Two forms of streaming exist, namely </w:t>
+      </w:r>
+      <w:r>
+        <w:rPr>
+          <w:i/>
+        </w:rPr>
+        <w:t>page streaming</w:t>
+      </w:r>
+      <w:r>
+        <w:t xml:space="preserve"> and </w:t>
+      </w:r>
+      <w:r>
+        <w:rPr>
+          <w:i/>
+        </w:rPr>
+        <w:t>service streaming</w:t>
+      </w:r>
+      <w:r>
+        <w:t xml:space="preserve">. The first of the two has the server streaming content in a long-lived TCP-connection. Accomplishing this requires the server to never send the instruction to close the connection - it remains open throughout the entire course of a client’s session. Service streaming uses a long-lived </w:t>
+      </w:r>
+      <w:proofErr w:type="spellStart"/>
+      <w:r>
+        <w:t>XMLHttpRequest</w:t>
+      </w:r>
+      <w:proofErr w:type="spellEnd"/>
+      <w:r>
+        <w:t xml:space="preserve"> to send new data, whereas page streaming uses the initial page request. This gives more flexibility regarding the lifetime of the connection.</w:t>
+      </w:r>
+    </w:p>
+    <w:p>
+      <w:r>
+        <w:t xml:space="preserve">The most common implementation of this technique today is the so-called forever frame. As mentioned in section </w:t>
       </w:r>
       <w:r>
         <w:t>(</w:t>
@@ -13635,194 +13926,139 @@
         <w:rPr>
           <w:color w:val="FF0000"/>
         </w:rPr>
+        <w:t xml:space="preserve">TODO </w:t>
+      </w:r>
+      <w:proofErr w:type="spellStart"/>
+      <w:r>
+        <w:rPr>
+          <w:color w:val="FF0000"/>
+        </w:rPr>
+        <w:t>crossref</w:t>
+      </w:r>
+      <w:proofErr w:type="spellEnd"/>
+      <w:r>
+        <w:rPr>
+          <w:color w:val="FF0000"/>
+        </w:rPr>
+        <w:t xml:space="preserve"> background http1.1</w:t>
+      </w:r>
+      <w:r>
+        <w:t>)</w:t>
+      </w:r>
+      <w:r>
+        <w:t xml:space="preserve">, HTTP 1.1 allows a server to send a response without knowing in advance its length. A forever frame is just an </w:t>
+      </w:r>
+      <w:proofErr w:type="spellStart"/>
+      <w:r>
+        <w:t>iframe</w:t>
+      </w:r>
+      <w:proofErr w:type="spellEnd"/>
+      <w:r>
+        <w:t xml:space="preserve"> that receives script-tags in an everlasting response from a server (</w:t>
+      </w:r>
+      <w:r>
+        <w:rPr>
+          <w:color w:val="FF0000"/>
+        </w:rPr>
+        <w:t xml:space="preserve">TODO: (13): The </w:t>
+      </w:r>
+      <w:proofErr w:type="spellStart"/>
+      <w:r>
+        <w:rPr>
+          <w:color w:val="FF0000"/>
+        </w:rPr>
+        <w:t>foreverframe</w:t>
+      </w:r>
+      <w:proofErr w:type="spellEnd"/>
+      <w:r>
+        <w:rPr>
+          <w:color w:val="FF0000"/>
+        </w:rPr>
+        <w:t xml:space="preserve"> tech</w:t>
+      </w:r>
+      <w:r>
+        <w:t>)</w:t>
+      </w:r>
+      <w:r>
+        <w:t xml:space="preserve"> as long as the client is connected, thus using this ability of HTTP 1.1 . Leveraging the fact that a browser executes script-tags</w:t>
+      </w:r>
+      <w:r>
+        <w:rPr>
+          <w:rStyle w:val="Fotnotereferanse"/>
+        </w:rPr>
+        <w:footnoteReference w:id="4"/>
+      </w:r>
+      <w:r>
+        <w:t xml:space="preserve"> whenever it reads them </w:t>
+      </w:r>
+      <w:r>
+        <w:t>(</w:t>
+      </w:r>
+      <w:r>
+        <w:rPr>
+          <w:color w:val="FF0000"/>
+        </w:rPr>
         <w:t>TODO: (11): Comet and reverse AJAX</w:t>
       </w:r>
       <w:r>
         <w:t>)</w:t>
       </w:r>
       <w:r>
-        <w:t>. This allows the server to send multiple responds over the same TCP-connection (</w:t>
+        <w:t>, the forever frame receives new data from the server wrapped up as such (</w:t>
       </w:r>
       <w:r>
         <w:rPr>
           <w:color w:val="FF0000"/>
         </w:rPr>
-        <w:t>TO</w:t>
+        <w:t>T</w:t>
       </w:r>
       <w:r>
         <w:rPr>
           <w:color w:val="FF0000"/>
         </w:rPr>
-        <w:t>DO: figure 3-3</w:t>
-      </w:r>
-      <w:r>
-        <w:t>). If no new data comes to the server in a given amount of time, the connection normally times out (</w:t>
-      </w:r>
-      <w:r>
-        <w:rPr>
-          <w:color w:val="FF0000"/>
-        </w:rPr>
-        <w:t>TODO: (12): A comparison push/pull</w:t>
-      </w:r>
-      <w:r>
-        <w:t>) and the client reconnects through a new HTTP-request.</w:t>
-      </w:r>
-    </w:p>
-    <w:p>
-      <w:pPr>
-        <w:pStyle w:val="Overskrift3"/>
-      </w:pPr>
-      <w:bookmarkStart w:id="16" w:name="_Toc381791133"/>
-      <w:r>
-        <w:t>HTTP-Streaming</w:t>
-      </w:r>
-      <w:bookmarkEnd w:id="16"/>
-    </w:p>
-    <w:p>
-      <w:r>
-        <w:t>HTTP streaming is an old technique introduced by Netscape as early as 1992 - well before even HTTP 1.0 became standard(</w:t>
-      </w:r>
-      <w:r>
-        <w:rPr>
-          <w:color w:val="FF0000"/>
-        </w:rPr>
-        <w:t>TODO: (12): A comparison push/pull</w:t>
-      </w:r>
-      <w:r>
-        <w:t xml:space="preserve">) Two forms of streaming exist, namely </w:t>
-      </w:r>
-      <w:r>
-        <w:rPr>
-          <w:i/>
-        </w:rPr>
-        <w:t>page streaming</w:t>
-      </w:r>
-      <w:r>
-        <w:t xml:space="preserve"> and </w:t>
-      </w:r>
-      <w:r>
-        <w:rPr>
-          <w:i/>
-        </w:rPr>
-        <w:t>service streaming</w:t>
-      </w:r>
-      <w:r>
-        <w:t xml:space="preserve">. The first of the two has the server streaming content in a long-lived TCP-connection. Accomplishing this requires the server to never send the instruction to close the connection - it remains open throughout the entire course of a client’s session. Service streaming uses a long-lived </w:t>
-      </w:r>
-      <w:proofErr w:type="spellStart"/>
-      <w:r>
-        <w:t>XMLHttpRequest</w:t>
-      </w:r>
-      <w:proofErr w:type="spellEnd"/>
-      <w:r>
-        <w:t xml:space="preserve"> to send new data, whereas page streaming uses the initial page request. This gives more flexibility regarding the lifetime of the connection.</w:t>
-      </w:r>
-    </w:p>
-    <w:p>
-      <w:r>
-        <w:t xml:space="preserve">The most common implementation of this technique today is the so-called forever frame. As mentioned in section </w:t>
-      </w:r>
-      <w:r>
-        <w:t>(</w:t>
-      </w:r>
-      <w:r>
-        <w:rPr>
-          <w:color w:val="FF0000"/>
-        </w:rPr>
-        <w:t xml:space="preserve">TODO </w:t>
-      </w:r>
-      <w:proofErr w:type="spellStart"/>
-      <w:r>
-        <w:rPr>
-          <w:color w:val="FF0000"/>
-        </w:rPr>
-        <w:t>crossref</w:t>
-      </w:r>
-      <w:proofErr w:type="spellEnd"/>
-      <w:r>
-        <w:rPr>
-          <w:color w:val="FF0000"/>
-        </w:rPr>
-        <w:t xml:space="preserve"> background http1.1</w:t>
-      </w:r>
-      <w:r>
-        <w:t>)</w:t>
-      </w:r>
-      <w:r>
-        <w:t xml:space="preserve">, HTTP 1.1 allows a server to send a response without knowing in advance its length. A forever frame is just an </w:t>
-      </w:r>
-      <w:proofErr w:type="spellStart"/>
-      <w:r>
-        <w:t>iframe</w:t>
-      </w:r>
-      <w:proofErr w:type="spellEnd"/>
-      <w:r>
-        <w:t xml:space="preserve"> that receives script-tags in an everlasting response from a server (</w:t>
-      </w:r>
-      <w:r>
-        <w:rPr>
-          <w:color w:val="FF0000"/>
-        </w:rPr>
-        <w:t xml:space="preserve">TODO: (13): The </w:t>
-      </w:r>
-      <w:proofErr w:type="spellStart"/>
-      <w:r>
-        <w:rPr>
-          <w:color w:val="FF0000"/>
-        </w:rPr>
-        <w:t>foreverframe</w:t>
-      </w:r>
-      <w:proofErr w:type="spellEnd"/>
-      <w:r>
-        <w:rPr>
-          <w:color w:val="FF0000"/>
-        </w:rPr>
-        <w:t xml:space="preserve"> tech</w:t>
-      </w:r>
-      <w:r>
-        <w:t>)</w:t>
-      </w:r>
-      <w:r>
-        <w:t xml:space="preserve"> as long as the client is connected, thus using this ability of HTTP 1.1 . Leveraging the fact that a browser executes script-tags</w:t>
-      </w:r>
-      <w:r>
-        <w:rPr>
-          <w:rStyle w:val="Fotnotereferanse"/>
-        </w:rPr>
-        <w:footnoteReference w:id="4"/>
-      </w:r>
-      <w:r>
-        <w:t xml:space="preserve"> whenever it reads them </w:t>
-      </w:r>
-      <w:r>
-        <w:t>(</w:t>
-      </w:r>
-      <w:r>
-        <w:rPr>
-          <w:color w:val="FF0000"/>
-        </w:rPr>
-        <w:t>TODO: (11): Comet and reverse AJAX</w:t>
-      </w:r>
-      <w:r>
-        <w:t>)</w:t>
-      </w:r>
-      <w:r>
-        <w:t>, the forever frame receives new data from the server wrapped up as such (</w:t>
-      </w:r>
-      <w:r>
-        <w:rPr>
-          <w:color w:val="FF0000"/>
-        </w:rPr>
-        <w:t>T</w:t>
-      </w:r>
-      <w:r>
-        <w:rPr>
-          <w:color w:val="FF0000"/>
-        </w:rPr>
         <w:t>ODO: figure 3-4</w:t>
       </w:r>
       <w:r>
         <w:t xml:space="preserve">). The connection never closes, so each time new data arrives, it is immediately sent to the client and handled appropriately. </w:t>
+      </w:r>
+    </w:p>
+    <w:p>
+      <w:r>
+        <w:drawing>
+          <wp:inline distT="0" distB="0" distL="0" distR="0">
+            <wp:extent cx="4019550" cy="1912684"/>
+            <wp:effectExtent l="19050" t="0" r="0" b="0"/>
+            <wp:docPr id="44" name="Bilde 2" descr="ForeverFrame.jpg"/>
+            <wp:cNvGraphicFramePr>
+              <a:graphicFrameLocks xmlns:a="http://schemas.openxmlformats.org/drawingml/2006/main" noChangeAspect="1"/>
+            </wp:cNvGraphicFramePr>
+            <a:graphic xmlns:a="http://schemas.openxmlformats.org/drawingml/2006/main">
+              <a:graphicData uri="http://schemas.openxmlformats.org/drawingml/2006/picture">
+                <pic:pic xmlns:pic="http://schemas.openxmlformats.org/drawingml/2006/picture">
+                  <pic:nvPicPr>
+                    <pic:cNvPr id="0" name="ForeverFrame.jpg"/>
+                    <pic:cNvPicPr/>
+                  </pic:nvPicPr>
+                  <pic:blipFill>
+                    <a:blip r:embed="rId15" cstate="print"/>
+                    <a:stretch>
+                      <a:fillRect/>
+                    </a:stretch>
+                  </pic:blipFill>
+                  <pic:spPr>
+                    <a:xfrm>
+                      <a:off x="0" y="0"/>
+                      <a:ext cx="4019550" cy="1912684"/>
+                    </a:xfrm>
+                    <a:prstGeom prst="rect">
+                      <a:avLst/>
+                    </a:prstGeom>
+                  </pic:spPr>
+                </pic:pic>
+              </a:graphicData>
+            </a:graphic>
+          </wp:inline>
+        </w:drawing>
       </w:r>
     </w:p>
     <w:p>
@@ -13989,6 +14225,45 @@
       </w:r>
     </w:p>
     <w:p>
+      <w:r>
+        <w:drawing>
+          <wp:inline distT="0" distB="0" distL="0" distR="0">
+            <wp:extent cx="4324350" cy="3143250"/>
+            <wp:effectExtent l="19050" t="0" r="0" b="0"/>
+            <wp:docPr id="45" name="Bilde 3" descr="SSE.jpg"/>
+            <wp:cNvGraphicFramePr>
+              <a:graphicFrameLocks xmlns:a="http://schemas.openxmlformats.org/drawingml/2006/main" noChangeAspect="1"/>
+            </wp:cNvGraphicFramePr>
+            <a:graphic xmlns:a="http://schemas.openxmlformats.org/drawingml/2006/main">
+              <a:graphicData uri="http://schemas.openxmlformats.org/drawingml/2006/picture">
+                <pic:pic xmlns:pic="http://schemas.openxmlformats.org/drawingml/2006/picture">
+                  <pic:nvPicPr>
+                    <pic:cNvPr id="0" name="SSE.jpg"/>
+                    <pic:cNvPicPr/>
+                  </pic:nvPicPr>
+                  <pic:blipFill>
+                    <a:blip r:embed="rId16" cstate="print"/>
+                    <a:stretch>
+                      <a:fillRect/>
+                    </a:stretch>
+                  </pic:blipFill>
+                  <pic:spPr>
+                    <a:xfrm>
+                      <a:off x="0" y="0"/>
+                      <a:ext cx="4324350" cy="3143250"/>
+                    </a:xfrm>
+                    <a:prstGeom prst="rect">
+                      <a:avLst/>
+                    </a:prstGeom>
+                  </pic:spPr>
+                </pic:pic>
+              </a:graphicData>
+            </a:graphic>
+          </wp:inline>
+        </w:drawing>
+      </w:r>
+    </w:p>
+    <w:p>
       <w:pPr>
         <w:pStyle w:val="Overskrift2"/>
       </w:pPr>
@@ -14000,7 +14275,11 @@
     </w:p>
     <w:p>
       <w:r>
-        <w:t xml:space="preserve">We have seen that HTTP 1.1, that came only three years after its predecessor, was a significant step ahead. However, since the late 90s, no new HTTP protocol has emerged, even though there are strong indications that the authors believed it would when they made the 1.1 version (see section </w:t>
+        <w:t xml:space="preserve">We have seen that HTTP 1.1, that came only three years after its predecessor, was a significant step ahead. However, since the late 90s, no new HTTP protocol has emerged, even though there are strong indications that the authors believed it would </w:t>
+      </w:r>
+      <w:r>
+        <w:lastRenderedPageBreak/>
+        <w:t xml:space="preserve">when they made the 1.1 version (see section </w:t>
       </w:r>
       <w:r>
         <w:rPr>
@@ -14048,12 +14327,19 @@
     </w:p>
     <w:p>
       <w:pPr>
+        <w:ind w:left="567" w:right="565"/>
         <w:rPr>
           <w:color w:val="FF0000"/>
         </w:rPr>
       </w:pPr>
       <w:r>
-        <w:t>“The WebSocket Protocol is designed to supersede existing bidirectional communication technologies that use HTTP as a transport layer to benefit from existing infrastructure” (</w:t>
+        <w:rPr>
+          <w:i/>
+        </w:rPr>
+        <w:t>“The WebSocket Protocol is designed to supersede existing bidirectional communication technologies that use HTTP as a transport layer to benefit from existing infrastructure”</w:t>
+      </w:r>
+      <w:r>
+        <w:t xml:space="preserve"> (</w:t>
       </w:r>
       <w:r>
         <w:rPr>
@@ -14105,46 +14391,1261 @@
     </w:p>
     <w:p>
       <w:r>
+        <w:t>By having the WebSocket protocol use the same ports as HTTP and HTTPS (80 and 443, respectively)</w:t>
+      </w:r>
+      <w:r>
+        <w:rPr>
+          <w:rStyle w:val="Fotnotereferanse"/>
+        </w:rPr>
+        <w:footnoteReference w:id="6"/>
+      </w:r>
+      <w:r>
+        <w:t>, the initial handshake can be done via traditional HTTP (</w:t>
+      </w:r>
+      <w:r>
+        <w:rPr>
+          <w:color w:val="FF0000"/>
+        </w:rPr>
+        <w:t>T</w:t>
+      </w:r>
+      <w:r>
+        <w:rPr>
+          <w:color w:val="FF0000"/>
+        </w:rPr>
+        <w:t>ODO: figure 4-1</w:t>
+      </w:r>
+      <w:r>
+        <w:t>). The client states that it wants to use WebSockets, and the server sends a response if it supports it</w:t>
+      </w:r>
+      <w:r>
+        <w:rPr>
+          <w:rStyle w:val="Fotnotereferanse"/>
+        </w:rPr>
+        <w:footnoteReference w:id="7"/>
+      </w:r>
+      <w:r>
+        <w:t>. Doing it in this way ensures backwards compatibility with older browsers that don't support WebSockets, and allows developers to make their applications fall back to the old HTTP-ways of accomplishing real-time.</w:t>
+      </w:r>
+    </w:p>
+    <w:p>
+      <w:r>
         <w:lastRenderedPageBreak/>
-        <w:t>By having the WebSocket protocol use the same ports as HTTP and HTTPS (80 and 443, respectively)</w:t>
+        <w:drawing>
+          <wp:inline distT="0" distB="0" distL="0" distR="0">
+            <wp:extent cx="3933825" cy="3743325"/>
+            <wp:effectExtent l="19050" t="0" r="9525" b="0"/>
+            <wp:docPr id="46" name="Bilde 3" descr="wsHand.jpg"/>
+            <wp:cNvGraphicFramePr>
+              <a:graphicFrameLocks xmlns:a="http://schemas.openxmlformats.org/drawingml/2006/main" noChangeAspect="1"/>
+            </wp:cNvGraphicFramePr>
+            <a:graphic xmlns:a="http://schemas.openxmlformats.org/drawingml/2006/main">
+              <a:graphicData uri="http://schemas.openxmlformats.org/drawingml/2006/picture">
+                <pic:pic xmlns:pic="http://schemas.openxmlformats.org/drawingml/2006/picture">
+                  <pic:nvPicPr>
+                    <pic:cNvPr id="0" name="wsHand.jpg"/>
+                    <pic:cNvPicPr/>
+                  </pic:nvPicPr>
+                  <pic:blipFill>
+                    <a:blip r:embed="rId17" cstate="print"/>
+                    <a:stretch>
+                      <a:fillRect/>
+                    </a:stretch>
+                  </pic:blipFill>
+                  <pic:spPr>
+                    <a:xfrm>
+                      <a:off x="0" y="0"/>
+                      <a:ext cx="3933825" cy="3743325"/>
+                    </a:xfrm>
+                    <a:prstGeom prst="rect">
+                      <a:avLst/>
+                    </a:prstGeom>
+                  </pic:spPr>
+                </pic:pic>
+              </a:graphicData>
+            </a:graphic>
+          </wp:inline>
+        </w:drawing>
+      </w:r>
+    </w:p>
+    <w:p>
+      <w:r>
+        <w:t xml:space="preserve">Sending messages back and forth once the connection is up, is a lot more efficient than what HTTP can provide, and it has a lot less overhead too. Header-data in request/response headers in HTTP may accumulate to hundreds of bytes </w:t>
+      </w:r>
+      <w:r>
+        <w:t>(</w:t>
+      </w:r>
+      <w:r>
+        <w:rPr>
+          <w:color w:val="FF0000"/>
+        </w:rPr>
+        <w:t xml:space="preserve">TODO: (10): Pro </w:t>
+      </w:r>
+      <w:r>
+        <w:rPr>
+          <w:color w:val="FF0000"/>
+        </w:rPr>
+        <w:t>Html5</w:t>
+      </w:r>
+      <w:r>
+        <w:t>)</w:t>
+      </w:r>
+      <w:r>
+        <w:t>, while WebSockets sends messages in frames with only two bytes overhead (</w:t>
+      </w:r>
+      <w:r>
+        <w:rPr>
+          <w:color w:val="FF0000"/>
+        </w:rPr>
+        <w:t>TODO: (21): About WS</w:t>
+      </w:r>
+      <w:r>
+        <w:t>). Frames can be sent both ways at the same time eliminating the need for more than one request at the same time (</w:t>
+      </w:r>
+      <w:r>
+        <w:rPr>
+          <w:color w:val="FF0000"/>
+        </w:rPr>
+        <w:t>T</w:t>
+      </w:r>
+      <w:r>
+        <w:rPr>
+          <w:color w:val="FF0000"/>
+        </w:rPr>
+        <w:t>ODO: figure 4-2</w:t>
+      </w:r>
+      <w:r>
+        <w:t>).</w:t>
+      </w:r>
+    </w:p>
+    <w:p>
+      <w:r>
+        <w:drawing>
+          <wp:inline distT="0" distB="0" distL="0" distR="0">
+            <wp:extent cx="2095500" cy="1876425"/>
+            <wp:effectExtent l="19050" t="0" r="0" b="0"/>
+            <wp:docPr id="47" name="Bilde 9" descr="wsTwoWay.jpg"/>
+            <wp:cNvGraphicFramePr>
+              <a:graphicFrameLocks xmlns:a="http://schemas.openxmlformats.org/drawingml/2006/main" noChangeAspect="1"/>
+            </wp:cNvGraphicFramePr>
+            <a:graphic xmlns:a="http://schemas.openxmlformats.org/drawingml/2006/main">
+              <a:graphicData uri="http://schemas.openxmlformats.org/drawingml/2006/picture">
+                <pic:pic xmlns:pic="http://schemas.openxmlformats.org/drawingml/2006/picture">
+                  <pic:nvPicPr>
+                    <pic:cNvPr id="0" name="wsTwoWay.jpg"/>
+                    <pic:cNvPicPr/>
+                  </pic:nvPicPr>
+                  <pic:blipFill>
+                    <a:blip r:embed="rId18" cstate="print"/>
+                    <a:stretch>
+                      <a:fillRect/>
+                    </a:stretch>
+                  </pic:blipFill>
+                  <pic:spPr>
+                    <a:xfrm>
+                      <a:off x="0" y="0"/>
+                      <a:ext cx="2095500" cy="1876425"/>
+                    </a:xfrm>
+                    <a:prstGeom prst="rect">
+                      <a:avLst/>
+                    </a:prstGeom>
+                  </pic:spPr>
+                </pic:pic>
+              </a:graphicData>
+            </a:graphic>
+          </wp:inline>
+        </w:drawing>
+      </w:r>
+    </w:p>
+    <w:p>
+      <w:pPr>
+        <w:pStyle w:val="Overskrift3"/>
+      </w:pPr>
+      <w:bookmarkStart w:id="21" w:name="_Toc381791138"/>
+      <w:r>
+        <w:t>The WebSockets API</w:t>
+      </w:r>
+      <w:bookmarkEnd w:id="21"/>
+    </w:p>
+    <w:p>
+      <w:r>
+        <w:t xml:space="preserve">As with Server-Sent Events, WebSockets has its own API </w:t>
+      </w:r>
+      <w:r>
+        <w:t>(</w:t>
+      </w:r>
+      <w:r>
+        <w:rPr>
+          <w:color w:val="FF0000"/>
+        </w:rPr>
+        <w:t>TODO: (22): WS API</w:t>
+      </w:r>
+      <w:r>
+        <w:t>)</w:t>
+      </w:r>
+      <w:r>
+        <w:t xml:space="preserve">, that provide the </w:t>
+      </w:r>
+      <w:r>
+        <w:rPr>
+          <w:i/>
+        </w:rPr>
+        <w:t>WebSocket</w:t>
+      </w:r>
+      <w:r>
+        <w:t xml:space="preserve"> interface. This API is a little simpler than the </w:t>
+      </w:r>
+      <w:proofErr w:type="spellStart"/>
+      <w:r>
+        <w:t>EventSource</w:t>
+      </w:r>
+      <w:proofErr w:type="spellEnd"/>
+      <w:r>
+        <w:t xml:space="preserve"> interface in my mind, having no support for custom events; just for open, close, receiving a message and error.</w:t>
+      </w:r>
+    </w:p>
+    <w:p>
+      <w:r>
+        <w:t xml:space="preserve">Providing an easy way to send messages through the </w:t>
+      </w:r>
+      <w:r>
+        <w:rPr>
+          <w:i/>
+        </w:rPr>
+        <w:t>send</w:t>
+      </w:r>
+      <w:r>
+        <w:t xml:space="preserve"> function and an attribute for keeping track of buffered data on the client-side, </w:t>
+      </w:r>
+      <w:proofErr w:type="spellStart"/>
+      <w:r>
+        <w:rPr>
+          <w:i/>
+        </w:rPr>
+        <w:t>bufferedAmount</w:t>
+      </w:r>
+      <w:proofErr w:type="spellEnd"/>
+      <w:r>
+        <w:rPr>
+          <w:i/>
+        </w:rPr>
+        <w:t>,</w:t>
+      </w:r>
+      <w:r>
+        <w:t xml:space="preserve"> the API is </w:t>
+      </w:r>
+      <w:r>
+        <w:lastRenderedPageBreak/>
+        <w:t>rather powerful for developers in spite of being quite simple. The simplicity is, however, in accordance with the intention of the protocol:</w:t>
+      </w:r>
+    </w:p>
+    <w:p>
+      <w:pPr>
+        <w:ind w:left="567" w:right="565"/>
+      </w:pPr>
+      <w:r>
+        <w:rPr>
+          <w:i/>
+        </w:rPr>
+        <w:t xml:space="preserve">"Basically it is intended to  be as close to just exposing raw TCP to script as possible given the constraints of the Web." </w:t>
+      </w:r>
+      <w:r>
+        <w:t>(</w:t>
+      </w:r>
+      <w:r>
+        <w:rPr>
+          <w:color w:val="FF0000"/>
+        </w:rPr>
+        <w:t>TODO: (20): WS protocol, section 1.5</w:t>
+      </w:r>
+      <w:r>
+        <w:t>)</w:t>
+      </w:r>
+    </w:p>
+    <w:p>
+      <w:pPr>
+        <w:pStyle w:val="Overskrift2"/>
+      </w:pPr>
+      <w:bookmarkStart w:id="22" w:name="_Toc381791139"/>
+      <w:r>
+        <w:t>Drawbacks of HTTP techniques</w:t>
+      </w:r>
+      <w:bookmarkEnd w:id="22"/>
+    </w:p>
+    <w:p>
+      <w:r>
+        <w:t>In section (</w:t>
+      </w:r>
+      <w:r>
+        <w:rPr>
+          <w:color w:val="FF0000"/>
+        </w:rPr>
+        <w:t>TODO: real-time http</w:t>
+      </w:r>
+      <w:r>
+        <w:t>),</w:t>
+      </w:r>
+      <w:r>
+        <w:rPr>
+          <w:color w:val="4F81BD" w:themeColor="accent1"/>
+        </w:rPr>
+        <w:t xml:space="preserve"> </w:t>
+      </w:r>
+      <w:r>
+        <w:t xml:space="preserve">I gave a rudimentary description of different ways to achieve real-time, or near real-time, communication with HTTP. They mostly work in the same way, but uses some different settings for keeping connections open and pushing messages to the client. Most used is probably long-polling, mainly because it is supported by even the oldest browsers. </w:t>
+      </w:r>
+      <w:r>
+        <w:t>However, there are also some issues.</w:t>
+      </w:r>
+    </w:p>
+    <w:p>
+      <w:pPr>
+        <w:pStyle w:val="Overskrift3"/>
+      </w:pPr>
+      <w:bookmarkStart w:id="23" w:name="_Toc381791140"/>
+      <w:r>
+        <w:t>Really real-time?</w:t>
+      </w:r>
+      <w:bookmarkEnd w:id="23"/>
+    </w:p>
+    <w:p>
+      <w:r>
+        <w:t xml:space="preserve">Long-polling builds upon the idea of polling, but whereas polling is a very naïve approach, long-polling is a lot smarter. One of the major issues with normal polling is how to determine the interval in which the server should be polled. </w:t>
+      </w:r>
+    </w:p>
+    <w:p>
+      <w:r>
+        <w:t>Thinking real-time, one might want to say that the client should make a new request each time it receives the response of the last. However, this would soon cause any server to crash – unless you have some serious load balancing technology on top, which in turn would lead to a rather expensive solution. Polling the server very often, would also increase the amount of empty responses in cases where data comes to the server in a pulse like manner as shown in (</w:t>
+      </w:r>
+      <w:r>
+        <w:rPr>
+          <w:color w:val="FF0000"/>
+        </w:rPr>
+        <w:t>TODO: figure 5-1</w:t>
+      </w:r>
+      <w:r>
+        <w:t>)</w:t>
+      </w:r>
+      <w:r>
+        <w:t xml:space="preserve">on page </w:t>
+      </w:r>
+      <w:r>
+        <w:t>(</w:t>
+      </w:r>
+      <w:r>
+        <w:rPr>
+          <w:color w:val="FF0000"/>
+        </w:rPr>
+        <w:t xml:space="preserve">TODO: </w:t>
+      </w:r>
+      <w:proofErr w:type="spellStart"/>
+      <w:r>
+        <w:rPr>
+          <w:color w:val="FF0000"/>
+        </w:rPr>
+        <w:t>pageref</w:t>
+      </w:r>
+      <w:proofErr w:type="spellEnd"/>
+      <w:r>
+        <w:rPr>
+          <w:color w:val="FF0000"/>
+        </w:rPr>
+        <w:t xml:space="preserve"> if needed</w:t>
+      </w:r>
+      <w:r>
+        <w:t>)</w:t>
+      </w:r>
+      <w:r>
+        <w:t>.</w:t>
+      </w:r>
+      <w:r>
+        <w:t xml:space="preserve"> </w:t>
+      </w:r>
+    </w:p>
+    <w:p>
+      <w:r>
+        <w:drawing>
+          <wp:inline distT="0" distB="0" distL="0" distR="0">
+            <wp:extent cx="3057525" cy="1665812"/>
+            <wp:effectExtent l="19050" t="0" r="9525" b="0"/>
+            <wp:docPr id="48" name="Bilde 5" descr="shortPollInterval.jpg"/>
+            <wp:cNvGraphicFramePr>
+              <a:graphicFrameLocks xmlns:a="http://schemas.openxmlformats.org/drawingml/2006/main" noChangeAspect="1"/>
+            </wp:cNvGraphicFramePr>
+            <a:graphic xmlns:a="http://schemas.openxmlformats.org/drawingml/2006/main">
+              <a:graphicData uri="http://schemas.openxmlformats.org/drawingml/2006/picture">
+                <pic:pic xmlns:pic="http://schemas.openxmlformats.org/drawingml/2006/picture">
+                  <pic:nvPicPr>
+                    <pic:cNvPr id="0" name="shortPollInterval.jpg"/>
+                    <pic:cNvPicPr/>
+                  </pic:nvPicPr>
+                  <pic:blipFill>
+                    <a:blip r:embed="rId19" cstate="print"/>
+                    <a:stretch>
+                      <a:fillRect/>
+                    </a:stretch>
+                  </pic:blipFill>
+                  <pic:spPr>
+                    <a:xfrm>
+                      <a:off x="0" y="0"/>
+                      <a:ext cx="3057525" cy="1665812"/>
+                    </a:xfrm>
+                    <a:prstGeom prst="rect">
+                      <a:avLst/>
+                    </a:prstGeom>
+                  </pic:spPr>
+                </pic:pic>
+              </a:graphicData>
+            </a:graphic>
+          </wp:inline>
+        </w:drawing>
+      </w:r>
+    </w:p>
+    <w:p>
+      <w:r>
+        <w:t>How about a longer interval then? Well, with a longer interval, the longer it takes before new data is received, thus making the application less real-time. Even with piggybacking, one cannot achieve anything close to real-time with a longer interval unless the server receives new data at a regular, known interval. As long as this interval isn’t too short, polling may be a good choice for such scenarios. A weather application for instance, might get new updates every hour, which easily can be retrieved by the client using polling.</w:t>
+      </w:r>
+    </w:p>
+    <w:p>
+      <w:r>
+        <w:lastRenderedPageBreak/>
+        <w:drawing>
+          <wp:inline distT="0" distB="0" distL="0" distR="0">
+            <wp:extent cx="3114675" cy="1733550"/>
+            <wp:effectExtent l="19050" t="0" r="9525" b="0"/>
+            <wp:docPr id="49" name="Bilde 6" descr="longPollInterval.jpg"/>
+            <wp:cNvGraphicFramePr>
+              <a:graphicFrameLocks xmlns:a="http://schemas.openxmlformats.org/drawingml/2006/main" noChangeAspect="1"/>
+            </wp:cNvGraphicFramePr>
+            <a:graphic xmlns:a="http://schemas.openxmlformats.org/drawingml/2006/main">
+              <a:graphicData uri="http://schemas.openxmlformats.org/drawingml/2006/picture">
+                <pic:pic xmlns:pic="http://schemas.openxmlformats.org/drawingml/2006/picture">
+                  <pic:nvPicPr>
+                    <pic:cNvPr id="0" name="longPollInterval.jpg"/>
+                    <pic:cNvPicPr/>
+                  </pic:nvPicPr>
+                  <pic:blipFill>
+                    <a:blip r:embed="rId20" cstate="print"/>
+                    <a:stretch>
+                      <a:fillRect/>
+                    </a:stretch>
+                  </pic:blipFill>
+                  <pic:spPr>
+                    <a:xfrm>
+                      <a:off x="0" y="0"/>
+                      <a:ext cx="3114675" cy="1733550"/>
+                    </a:xfrm>
+                    <a:prstGeom prst="rect">
+                      <a:avLst/>
+                    </a:prstGeom>
+                  </pic:spPr>
+                </pic:pic>
+              </a:graphicData>
+            </a:graphic>
+          </wp:inline>
+        </w:drawing>
+      </w:r>
+    </w:p>
+    <w:p>
+      <w:pPr>
+        <w:pStyle w:val="Overskrift3"/>
+      </w:pPr>
+      <w:bookmarkStart w:id="24" w:name="_Toc381791141"/>
+      <w:r>
+        <w:t>When long-polling becomes polling</w:t>
+      </w:r>
+      <w:bookmarkEnd w:id="24"/>
+    </w:p>
+    <w:p>
+      <w:r>
+        <w:t xml:space="preserve">As I said, long-polling is a lot smarter than polling. Letting the server keep the request open over a longer period of time, ensures that the number of unnecessary requests is a lot less than with polling. Though if the server receives updates at a high rate,  the connection will never be able to stay open. Each time the client tries to initiate long-polling, there is always something there waiting for it that makes the server respond immediately </w:t>
+      </w:r>
+      <w:r>
+        <w:t>(</w:t>
+      </w:r>
+      <w:r>
+        <w:rPr>
+          <w:color w:val="FF0000"/>
+        </w:rPr>
+        <w:t xml:space="preserve">TODO: (10): Pro </w:t>
+      </w:r>
+      <w:r>
+        <w:rPr>
+          <w:color w:val="FF0000"/>
+        </w:rPr>
+        <w:t>Html5</w:t>
+      </w:r>
+      <w:r>
+        <w:t>)</w:t>
+      </w:r>
+      <w:r>
+        <w:t xml:space="preserve"> – effectively making long-polling work just as regular polling at a short interval. Comparing (</w:t>
+      </w:r>
+      <w:r>
+        <w:rPr>
+          <w:color w:val="FF0000"/>
+        </w:rPr>
+        <w:t>TODO: figure 5-1</w:t>
+      </w:r>
+      <w:r>
+        <w:t xml:space="preserve">) </w:t>
+      </w:r>
+      <w:r>
+        <w:t>to (</w:t>
+      </w:r>
+      <w:r>
+        <w:rPr>
+          <w:color w:val="FF0000"/>
+        </w:rPr>
+        <w:t>TODO: figure 5-3</w:t>
+      </w:r>
+      <w:r>
+        <w:t>), one can clearly see that long-polling does not outperform polling as long as the server-side updates are very frequent.</w:t>
+      </w:r>
+    </w:p>
+    <w:p>
+      <w:r>
+        <w:drawing>
+          <wp:inline distT="0" distB="0" distL="0" distR="0">
+            <wp:extent cx="2942214" cy="1590675"/>
+            <wp:effectExtent l="19050" t="0" r="0" b="0"/>
+            <wp:docPr id="50" name="Bilde 7" descr="longPollBecomesPoll.jpg"/>
+            <wp:cNvGraphicFramePr>
+              <a:graphicFrameLocks xmlns:a="http://schemas.openxmlformats.org/drawingml/2006/main" noChangeAspect="1"/>
+            </wp:cNvGraphicFramePr>
+            <a:graphic xmlns:a="http://schemas.openxmlformats.org/drawingml/2006/main">
+              <a:graphicData uri="http://schemas.openxmlformats.org/drawingml/2006/picture">
+                <pic:pic xmlns:pic="http://schemas.openxmlformats.org/drawingml/2006/picture">
+                  <pic:nvPicPr>
+                    <pic:cNvPr id="0" name="longPollBecomesPoll.jpg"/>
+                    <pic:cNvPicPr/>
+                  </pic:nvPicPr>
+                  <pic:blipFill>
+                    <a:blip r:embed="rId21" cstate="print"/>
+                    <a:stretch>
+                      <a:fillRect/>
+                    </a:stretch>
+                  </pic:blipFill>
+                  <pic:spPr>
+                    <a:xfrm>
+                      <a:off x="0" y="0"/>
+                      <a:ext cx="2942214" cy="1590675"/>
+                    </a:xfrm>
+                    <a:prstGeom prst="rect">
+                      <a:avLst/>
+                    </a:prstGeom>
+                  </pic:spPr>
+                </pic:pic>
+              </a:graphicData>
+            </a:graphic>
+          </wp:inline>
+        </w:drawing>
+      </w:r>
+    </w:p>
+    <w:p>
+      <w:proofErr w:type="spellStart"/>
+      <w:r>
+        <w:t>Norges</w:t>
+      </w:r>
+      <w:proofErr w:type="spellEnd"/>
+      <w:r>
+        <w:t xml:space="preserve"> Bank Investment Management</w:t>
       </w:r>
       <w:r>
         <w:rPr>
           <w:rStyle w:val="Fotnotereferanse"/>
         </w:rPr>
-        <w:footnoteReference w:id="6"/>
-      </w:r>
-      <w:r>
-        <w:t>, the initial handshake can be done via traditional HTTP (</w:t>
+        <w:footnoteReference w:id="8"/>
+      </w:r>
+      <w:r>
+        <w:t xml:space="preserve"> provides a counter on their homepage that shows the total value of the Norwegian Government Pension Fund. If each change in that number was a response from the server, it wouldn’t matter if it was polling or long-polling in use – the load on their network would be quite substantial in a short time. This little widget</w:t>
+      </w:r>
+      <w:r>
+        <w:t>,</w:t>
+      </w:r>
+      <w:r>
+        <w:t xml:space="preserve"> though</w:t>
+      </w:r>
+      <w:r>
+        <w:t>,</w:t>
+      </w:r>
+      <w:r>
+        <w:t xml:space="preserve"> actually fakes real-time as it polls the server every 30 seconds and gets the values from the past 30 seconds.</w:t>
+      </w:r>
+    </w:p>
+    <w:p>
+      <w:pPr>
+        <w:pStyle w:val="Overskrift3"/>
+      </w:pPr>
+      <w:bookmarkStart w:id="25" w:name="_Toc381791142"/>
+      <w:r>
+        <w:t>Streaming techniques</w:t>
+      </w:r>
+      <w:bookmarkEnd w:id="25"/>
+    </w:p>
+    <w:p>
+      <w:r>
+        <w:t xml:space="preserve">Using streaming techniques is a different approach than having the client poll for data. With HTTP-streaming and Server-Sent Events, the server is the initiating part rather than the client. One could argue that Server Sent-Events isn’t streaming, but it </w:t>
+      </w:r>
+      <w:r>
+        <w:lastRenderedPageBreak/>
+        <w:t xml:space="preserve">builds upon some of the same ideas as streaming does with its push approach (even though it can be configured to work more like long-polling – see section </w:t>
+      </w:r>
+      <w:r>
+        <w:t>(</w:t>
       </w:r>
       <w:r>
         <w:rPr>
           <w:color w:val="FF0000"/>
         </w:rPr>
+        <w:t xml:space="preserve">TODO: </w:t>
+      </w:r>
+      <w:proofErr w:type="spellStart"/>
+      <w:r>
+        <w:rPr>
+          <w:color w:val="FF0000"/>
+        </w:rPr>
+        <w:t>sse</w:t>
+      </w:r>
+      <w:proofErr w:type="spellEnd"/>
+      <w:r>
+        <w:rPr>
+          <w:color w:val="FF0000"/>
+        </w:rPr>
+        <w:t xml:space="preserve"> section</w:t>
+      </w:r>
+      <w:r>
+        <w:t>)</w:t>
+      </w:r>
+      <w:r>
+        <w:t xml:space="preserve">). </w:t>
+      </w:r>
+    </w:p>
+    <w:p>
+      <w:r>
+        <w:t xml:space="preserve">Since the </w:t>
+      </w:r>
+      <w:r>
+        <w:t>forever frame</w:t>
+      </w:r>
+      <w:fldSimple w:instr=" REF foreverframe \h  \* MERGEFORMAT "/>
+      <w:r>
+        <w:rPr>
+          <w:color w:val="4F81BD" w:themeColor="accent1"/>
+        </w:rPr>
+        <w:t xml:space="preserve"> </w:t>
+      </w:r>
+      <w:r>
+        <w:t xml:space="preserve">(section </w:t>
+      </w:r>
+      <w:r>
+        <w:t>(</w:t>
+      </w:r>
+      <w:r>
+        <w:rPr>
+          <w:color w:val="FF0000"/>
+        </w:rPr>
+        <w:t>TODO: forever frame section</w:t>
+      </w:r>
+      <w:r>
+        <w:t>)</w:t>
+      </w:r>
+      <w:r>
+        <w:t>)</w:t>
+      </w:r>
+      <w:r>
+        <w:rPr>
+          <w:color w:val="4F81BD" w:themeColor="accent1"/>
+        </w:rPr>
+        <w:t xml:space="preserve"> </w:t>
+      </w:r>
+      <w:r>
+        <w:t xml:space="preserve">is the far most widespread form of HTTP streaming today, I will focus only on this. While a forever frame allows the server to continuously push updates to the client wrapped up in script-tags, it is far from perfect. Client-side there has to be some extra handling to actually make the received scripts do something useful. Receiving new data in an ever-growing DOM-element, also creates some challenges related to memory management: The frame has to be cleared at regular intervals – otherwise it will take up way too much memory. </w:t>
+      </w:r>
+    </w:p>
+    <w:p>
+      <w:r>
+        <w:t>Having a persistent HTTP-connection that sends a lot of data, gives rise to another problem: Proxy-servers and firewalls</w:t>
+      </w:r>
+      <w:r>
+        <w:t>(</w:t>
+      </w:r>
+      <w:r>
+        <w:rPr>
+          <w:color w:val="FF0000"/>
+        </w:rPr>
+        <w:t xml:space="preserve">TODO: (10): Pro </w:t>
+      </w:r>
+      <w:r>
+        <w:rPr>
+          <w:color w:val="FF0000"/>
+        </w:rPr>
+        <w:t>Html5</w:t>
+      </w:r>
+      <w:r>
+        <w:t>)</w:t>
+      </w:r>
+      <w:r>
+        <w:t>. The nature of the HTTP-protocol may cause these to buffer the response, thus creating a lot of latency for the client</w:t>
+      </w:r>
+      <w:r>
+        <w:t xml:space="preserve"> (</w:t>
+      </w:r>
+      <w:r>
+        <w:rPr>
+          <w:color w:val="FF0000"/>
+        </w:rPr>
+        <w:t>TODO: figure 5-4</w:t>
+      </w:r>
+      <w:r>
+        <w:t>)</w:t>
+      </w:r>
+      <w:r>
+        <w:t>. Consequently, many Comet-based streaming solutions, like a forever frame, actually fall back to long-polling when buffering is used.</w:t>
+      </w:r>
+    </w:p>
+    <w:p>
+      <w:r>
+        <w:drawing>
+          <wp:inline distT="0" distB="0" distL="0" distR="0">
+            <wp:extent cx="3009900" cy="1504950"/>
+            <wp:effectExtent l="19050" t="0" r="0" b="0"/>
+            <wp:docPr id="51" name="Bilde 8" descr="Buffering.jpg"/>
+            <wp:cNvGraphicFramePr>
+              <a:graphicFrameLocks xmlns:a="http://schemas.openxmlformats.org/drawingml/2006/main" noChangeAspect="1"/>
+            </wp:cNvGraphicFramePr>
+            <a:graphic xmlns:a="http://schemas.openxmlformats.org/drawingml/2006/main">
+              <a:graphicData uri="http://schemas.openxmlformats.org/drawingml/2006/picture">
+                <pic:pic xmlns:pic="http://schemas.openxmlformats.org/drawingml/2006/picture">
+                  <pic:nvPicPr>
+                    <pic:cNvPr id="0" name="Buffering.jpg"/>
+                    <pic:cNvPicPr/>
+                  </pic:nvPicPr>
+                  <pic:blipFill>
+                    <a:blip r:embed="rId22" cstate="print"/>
+                    <a:stretch>
+                      <a:fillRect/>
+                    </a:stretch>
+                  </pic:blipFill>
+                  <pic:spPr>
+                    <a:xfrm>
+                      <a:off x="0" y="0"/>
+                      <a:ext cx="3009900" cy="1504950"/>
+                    </a:xfrm>
+                    <a:prstGeom prst="rect">
+                      <a:avLst/>
+                    </a:prstGeom>
+                  </pic:spPr>
+                </pic:pic>
+              </a:graphicData>
+            </a:graphic>
+          </wp:inline>
+        </w:drawing>
+      </w:r>
+    </w:p>
+    <w:p>
+      <w:r>
+        <w:t xml:space="preserve">A forever frame makes the developer write some additional code to handle the incoming scripts. With the </w:t>
+      </w:r>
+      <w:proofErr w:type="spellStart"/>
+      <w:r>
+        <w:t>EventSource</w:t>
+      </w:r>
+      <w:proofErr w:type="spellEnd"/>
+      <w:r>
+        <w:t xml:space="preserve"> interface of Server-Sent Events, developers have a more powerful toolbox for wrapping the incoming events (see section </w:t>
+      </w:r>
+      <w:r>
+        <w:t>(</w:t>
+      </w:r>
+      <w:r>
+        <w:rPr>
+          <w:color w:val="FF0000"/>
+        </w:rPr>
+        <w:t xml:space="preserve">TODO: </w:t>
+      </w:r>
+      <w:proofErr w:type="spellStart"/>
+      <w:r>
+        <w:rPr>
+          <w:color w:val="FF0000"/>
+        </w:rPr>
+        <w:t>sse</w:t>
+      </w:r>
+      <w:proofErr w:type="spellEnd"/>
+      <w:r>
+        <w:rPr>
+          <w:color w:val="FF0000"/>
+        </w:rPr>
+        <w:t xml:space="preserve"> section</w:t>
+      </w:r>
+      <w:r>
+        <w:t>)</w:t>
+      </w:r>
+      <w:r>
+        <w:t>). Utilizing pure eventhandlers also ensures that there is no need for cleaning up after the incoming data – events are just executed and that’s that. But are there really any major drawbacks to Server-Sent Events? Well, it is still HTTP and as we shall see, the protocol has issues of its own.</w:t>
+      </w:r>
+    </w:p>
+    <w:p>
+      <w:pPr>
+        <w:pStyle w:val="Overskrift2"/>
+      </w:pPr>
+      <w:bookmarkStart w:id="26" w:name="_Toc381791143"/>
+      <w:r>
+        <w:t>HTTP was never designed for real-time</w:t>
+      </w:r>
+      <w:bookmarkEnd w:id="26"/>
+    </w:p>
+    <w:p>
+      <w:r>
+        <w:t xml:space="preserve">Having introduced the keep-alive flag, chunked encoding and persistent connections in </w:t>
+      </w:r>
+      <w:r>
+        <w:t>HTTP/1.1</w:t>
+      </w:r>
+      <w:r>
+        <w:t>(section (</w:t>
+      </w:r>
+      <w:r>
+        <w:rPr>
+          <w:color w:val="FF0000"/>
+        </w:rPr>
+        <w:t>TODO: background http 1.1</w:t>
+      </w:r>
+      <w:r>
+        <w:t>)), one might say that claiming that the protocol wasn’t designed for real-time is rather presumptuous. To back up my claim I will look into what I believe to be HTTPs greatest weaknesses compared to WebSockets: its design and, simply, its age.</w:t>
+      </w:r>
+    </w:p>
+    <w:p>
+      <w:pPr>
+        <w:pStyle w:val="Overskrift3"/>
+      </w:pPr>
+      <w:bookmarkStart w:id="27" w:name="_Toc381791144"/>
+      <w:r>
+        <w:lastRenderedPageBreak/>
+        <w:t>Overhead</w:t>
+      </w:r>
+      <w:bookmarkEnd w:id="27"/>
+    </w:p>
+    <w:p>
+      <w:r>
+        <w:t xml:space="preserve">Previously, in section </w:t>
+      </w:r>
+      <w:r>
+        <w:t>(</w:t>
+      </w:r>
+      <w:r>
+        <w:rPr>
+          <w:color w:val="FF0000"/>
+        </w:rPr>
+        <w:t xml:space="preserve">TODO: </w:t>
+      </w:r>
+      <w:proofErr w:type="spellStart"/>
+      <w:r>
+        <w:rPr>
+          <w:color w:val="FF0000"/>
+        </w:rPr>
+        <w:t>crossref</w:t>
+      </w:r>
+      <w:proofErr w:type="spellEnd"/>
+      <w:r>
+        <w:rPr>
+          <w:color w:val="FF0000"/>
+        </w:rPr>
+        <w:t xml:space="preserve"> How it works</w:t>
+      </w:r>
+      <w:r>
+        <w:t>)</w:t>
+      </w:r>
+      <w:r>
+        <w:t>,</w:t>
+      </w:r>
+      <w:r>
+        <w:rPr>
+          <w:color w:val="4F81BD" w:themeColor="accent1"/>
+        </w:rPr>
+        <w:t xml:space="preserve"> </w:t>
+      </w:r>
+      <w:r>
+        <w:t xml:space="preserve">I mentioned that headers in HTTP requests/responses can accumulate to </w:t>
+      </w:r>
+      <w:r>
+        <w:t xml:space="preserve">hundreds of bytes </w:t>
+      </w:r>
+      <w:r>
+        <w:t>(</w:t>
+      </w:r>
+      <w:r>
+        <w:rPr>
+          <w:color w:val="FF0000"/>
+        </w:rPr>
+        <w:t xml:space="preserve">TODO: (10): Pro </w:t>
+      </w:r>
+      <w:r>
+        <w:rPr>
+          <w:color w:val="FF0000"/>
+        </w:rPr>
+        <w:t>Html5</w:t>
+      </w:r>
+      <w:r>
+        <w:t>)</w:t>
+      </w:r>
+      <w:r>
+        <w:t>. In order to get a better picture of why this could be an issue, I will borrow some data from a simple application for comparing polling and WebSockets by Peter Lubbers and Frank Greco (</w:t>
+      </w:r>
+      <w:r>
+        <w:rPr>
+          <w:color w:val="FF0000"/>
+        </w:rPr>
+        <w:t>TODO: (23): Benefits of WS</w:t>
+      </w:r>
+      <w:r>
+        <w:t xml:space="preserve">). Their simple stock-ticker application polls a server every second to get new data. The counterpart just uses WebSockets to get the same information. </w:t>
+      </w:r>
+    </w:p>
+    <w:p>
+      <w:r>
+        <w:t>In this particular case, the header-data for the polling application accumulates to a total of 871 bytes. This may not sound like a lot, but when you have clients numbering in hundreds of thousands, the network throughput increases exponentially. A use case with 100 000 users polling every second  means that the network in which the server resides, has to deal with 665 megabits per second</w:t>
+      </w:r>
+      <w:r>
+        <w:rPr>
+          <w:rStyle w:val="Fotnotereferanse"/>
+        </w:rPr>
+        <w:footnoteReference w:id="9"/>
+      </w:r>
+      <w:r>
+        <w:t xml:space="preserve"> of throughput. Having the same amount of messages in WebSockets creates only a fraction of that. With 2 bytes of excess data in each frame, it accumulates to a mere 1.5 megabits per second</w:t>
+      </w:r>
+      <w:r>
+        <w:rPr>
+          <w:rStyle w:val="Fotnotereferanse"/>
+        </w:rPr>
+        <w:footnoteReference w:id="10"/>
+      </w:r>
+      <w:r>
+        <w:t>.</w:t>
+      </w:r>
+    </w:p>
+    <w:p>
+      <w:r>
+        <w:t xml:space="preserve">Using polling to represent HTTP against WebSockets is a little unfair in my opinion, seeing how polling is the naïve approach of achieving real-time. However, it does prove my point: HTTP-headers have much excess data, but most of the time 99% of this data is completely irrelevant for both server and client. Achieving a lot less excess data than this example is possible with HTTP through for example long-polling or Server Sent Events, though nothing will use as little as WebSockets. </w:t>
+      </w:r>
+    </w:p>
+    <w:p>
+      <w:pPr>
+        <w:pStyle w:val="Overskrift3"/>
+      </w:pPr>
+      <w:bookmarkStart w:id="28" w:name="_Toc381791145"/>
+      <w:r>
+        <w:t>Half-duplex</w:t>
+      </w:r>
+      <w:bookmarkEnd w:id="28"/>
+    </w:p>
+    <w:p>
+      <w:r>
+        <w:t>HTTP was finished in the 90s and it is still going strong. It’s actually rather impressive, but it’s also obvious that something that old (and it is really old in computer science terms) will have performance issues towards new trends. WebSockets is a protocol designed solely for the purpose of full-duplex</w:t>
+      </w:r>
+      <w:r>
+        <w:t>(</w:t>
+      </w:r>
+      <w:r>
+        <w:rPr>
+          <w:color w:val="FF0000"/>
+        </w:rPr>
+        <w:t>TODO: (20): WS protocol</w:t>
+      </w:r>
+      <w:r>
+        <w:t>)</w:t>
+      </w:r>
+      <w:r>
+        <w:t xml:space="preserve"> communication–HTTP isn’t. In fact, no matter how you look at it, or how you try to hack, HTTP remains half-duplex.</w:t>
+      </w:r>
+    </w:p>
+    <w:p>
+      <w:r>
+        <w:t>As a result of this, most real-time applications with HTTP actually have to use several TCP-connections</w:t>
+      </w:r>
+      <w:r>
+        <w:t xml:space="preserve"> (</w:t>
+      </w:r>
+      <w:r>
+        <w:rPr>
+          <w:color w:val="FF0000"/>
+        </w:rPr>
+        <w:t>TODO: figure 5-5</w:t>
+      </w:r>
+      <w:r>
+        <w:t>)</w:t>
+      </w:r>
+      <w:r>
+        <w:t xml:space="preserve">. Even with Server-Sent Events which is the newest invention relying on HTTP, one will need one connection to push the events to the client and at least one more for whenever the client needs to send data back. Recall what I wrote in </w:t>
+      </w:r>
+      <w:r>
+        <w:t>the background chapter</w:t>
+      </w:r>
+      <w:r>
+        <w:t xml:space="preserve"> (see section </w:t>
+      </w:r>
+      <w:r>
+        <w:t>(</w:t>
+      </w:r>
+      <w:r>
+        <w:rPr>
+          <w:color w:val="FF0000"/>
+        </w:rPr>
+        <w:t xml:space="preserve">TODO: </w:t>
+      </w:r>
+      <w:proofErr w:type="spellStart"/>
+      <w:r>
+        <w:rPr>
+          <w:color w:val="FF0000"/>
+        </w:rPr>
+        <w:t>crossref</w:t>
+      </w:r>
+      <w:proofErr w:type="spellEnd"/>
+      <w:r>
+        <w:rPr>
+          <w:color w:val="FF0000"/>
+        </w:rPr>
+        <w:t xml:space="preserve"> http 1.0</w:t>
+      </w:r>
+      <w:r>
+        <w:t>)</w:t>
+      </w:r>
+      <w:r>
+        <w:t>) about applications using several TCP-connections with HTTP 1.0 for more concurrent loading of embedded objects; now the same work-around is being repeated to achieve simulated full-duplex communication! And as with last time this was the case, an improvement is needed, namely WebSockets.</w:t>
+      </w:r>
+    </w:p>
+    <w:p>
+      <w:r>
+        <w:lastRenderedPageBreak/>
+        <w:drawing>
+          <wp:inline distT="0" distB="0" distL="0" distR="0">
+            <wp:extent cx="2705100" cy="1704247"/>
+            <wp:effectExtent l="19050" t="0" r="0" b="0"/>
+            <wp:docPr id="52" name="Bilde 11" descr="TwoTCP.jpg"/>
+            <wp:cNvGraphicFramePr>
+              <a:graphicFrameLocks xmlns:a="http://schemas.openxmlformats.org/drawingml/2006/main" noChangeAspect="1"/>
+            </wp:cNvGraphicFramePr>
+            <a:graphic xmlns:a="http://schemas.openxmlformats.org/drawingml/2006/main">
+              <a:graphicData uri="http://schemas.openxmlformats.org/drawingml/2006/picture">
+                <pic:pic xmlns:pic="http://schemas.openxmlformats.org/drawingml/2006/picture">
+                  <pic:nvPicPr>
+                    <pic:cNvPr id="0" name="TwoTCP.jpg"/>
+                    <pic:cNvPicPr/>
+                  </pic:nvPicPr>
+                  <pic:blipFill>
+                    <a:blip r:embed="rId23" cstate="print"/>
+                    <a:stretch>
+                      <a:fillRect/>
+                    </a:stretch>
+                  </pic:blipFill>
+                  <pic:spPr>
+                    <a:xfrm>
+                      <a:off x="0" y="0"/>
+                      <a:ext cx="2705100" cy="1704247"/>
+                    </a:xfrm>
+                    <a:prstGeom prst="rect">
+                      <a:avLst/>
+                    </a:prstGeom>
+                  </pic:spPr>
+                </pic:pic>
+              </a:graphicData>
+            </a:graphic>
+          </wp:inline>
+        </w:drawing>
+      </w:r>
+    </w:p>
+    <w:p>
+      <w:pPr>
+        <w:pStyle w:val="Overskrift2"/>
+      </w:pPr>
+      <w:bookmarkStart w:id="29" w:name="_Toc381791146"/>
+      <w:r>
+        <w:t>WebSockets is still young</w:t>
+      </w:r>
+      <w:bookmarkEnd w:id="29"/>
+    </w:p>
+    <w:p>
+      <w:r>
+        <w:t xml:space="preserve">With new technology comes the almost everlasting issue of backwards compatibility. As mentioned in section </w:t>
+      </w:r>
+      <w:r>
+        <w:t>(</w:t>
+      </w:r>
+      <w:r>
+        <w:rPr>
+          <w:color w:val="FF0000"/>
+        </w:rPr>
+        <w:t xml:space="preserve">TODO: </w:t>
+      </w:r>
+      <w:proofErr w:type="spellStart"/>
+      <w:r>
+        <w:rPr>
+          <w:color w:val="FF0000"/>
+        </w:rPr>
+        <w:t>crossref</w:t>
+      </w:r>
+      <w:proofErr w:type="spellEnd"/>
+      <w:r>
+        <w:rPr>
+          <w:color w:val="FF0000"/>
+        </w:rPr>
+        <w:t xml:space="preserve"> How it works</w:t>
+      </w:r>
+      <w:r>
+        <w:t>)</w:t>
+      </w:r>
+      <w:r>
+        <w:t>, the use of the HTTP upgrade request-header ensures this for WebSockets. Implementing it, though, would have been a lot easier if all browsers supported it. As this is being written, Internet Explorer has about 14% (</w:t>
+      </w:r>
+      <w:r>
+        <w:rPr>
+          <w:color w:val="FF0000"/>
+        </w:rPr>
+        <w:t>TODO: (24): w3Schools</w:t>
+      </w:r>
+      <w:r>
+        <w:t>)</w:t>
+      </w:r>
+      <w:r>
+        <w:t xml:space="preserve"> of the browser market with IE8 and IE9 as the most dominant (</w:t>
+      </w:r>
+      <w:r>
+        <w:rPr>
+          <w:color w:val="FF0000"/>
+        </w:rPr>
+        <w:t>TODO: (24): w3Schools</w:t>
+      </w:r>
+      <w:r>
+        <w:t>)</w:t>
+      </w:r>
+      <w:r>
+        <w:t xml:space="preserve">. None of these supports WebSockets natively, and even though IE10, Chrome, Firefox, Opera and Safari does, it will be several years before developers can safely assume that every single client out there supports WebSockets. </w:t>
+      </w:r>
+    </w:p>
+    <w:p>
+      <w:r>
+        <w:t>Consequently, applications have to fall back to other, supported techniques when WebSocket support is absent, which in turn leads to more code. Luckily, frameworks like SignalR</w:t>
+      </w:r>
+      <w:r>
+        <w:rPr>
+          <w:rStyle w:val="Fotnotereferanse"/>
+        </w:rPr>
+        <w:footnoteReference w:id="11"/>
+      </w:r>
+      <w:r>
+        <w:t xml:space="preserve"> and Socket.io</w:t>
+      </w:r>
+      <w:r>
+        <w:rPr>
+          <w:rStyle w:val="Fotnotereferanse"/>
+        </w:rPr>
+        <w:footnoteReference w:id="12"/>
+      </w:r>
+      <w:r>
+        <w:t xml:space="preserve"> abstract this away for developers, but sometimes you want more control over the software you create than a framework supplies. And even with frameworks, you might end up having to do some workarounds for certain clients where the fall-back provided by the framework doesn’t suffice. </w:t>
+      </w:r>
+    </w:p>
+    <w:p>
+      <w:pPr>
+        <w:pStyle w:val="Overskrift3"/>
+      </w:pPr>
+      <w:bookmarkStart w:id="30" w:name="_Toc381791147"/>
+      <w:r>
+        <w:t>Know when to use it</w:t>
+      </w:r>
+      <w:bookmarkEnd w:id="30"/>
+    </w:p>
+    <w:p>
+      <w:r>
+        <w:t>Writing an application with some real-time elements is quite a different task than writing a full-blown dynamic, real-time application. Examples of the two is an online newspaper with a live comment-section and a chat room, respectively.</w:t>
+      </w:r>
+    </w:p>
+    <w:p>
+      <w:r>
+        <w:t xml:space="preserve">Using WebSockets for the first example would work excellently, and wouldn’t require too much work either, at least if every client supports WebSockets. But, of course, they do not, leading you as the developer back to workarounds to make it work. You could use a framework, but is it really necessary? Take a step back and analyze what you are going to make. Commenting on a news article is far from chatting, even if it is supposed to show on all clients in real-time. In this particular case, the real-time aspect of the application is rather small and not that critical for the user experience. Being critical to what your application actually needs to achieve is important in </w:t>
+      </w:r>
+      <w:r>
+        <w:lastRenderedPageBreak/>
+        <w:t>development, and it is easy to be blinded by things that shine brightly like WebSockets does these days.</w:t>
+      </w:r>
+    </w:p>
+    <w:p>
+      <w:r>
+        <w:t xml:space="preserve">Chatting is a completely different matter – specifically a chat room, which has several people talking to each other at the same time. This makes real-time crucial to the users’ perception of the application, which in turn makes it worth the extra effort of providing fallbacks for the browsers that don’t support WebSockets. </w:t>
+      </w:r>
+    </w:p>
+    <w:p>
+      <w:pPr>
+        <w:pStyle w:val="Overskrift3"/>
+      </w:pPr>
+      <w:bookmarkStart w:id="31" w:name="_Toc381791148"/>
+      <w:r>
+        <w:t>Know how to use it</w:t>
+      </w:r>
+      <w:bookmarkEnd w:id="31"/>
+    </w:p>
+    <w:p>
+      <w:r>
+        <w:t>An important thing to realize is that WebSockets is not HTTP 2.0. It is a standalone protocol designed to fill the gap of HTTP regarding bidirectional communication. Failing to understand this might cause developers to replace traditional HTTP with WebSockets in applications that don’t really need persistent connections at all. An informative webpage, like Wikipedia, will probably never benefit from using WebSockets. Sure, you get less overhead in request-headers, but on the other hand your application will have to serve mostly idle connections since the only real server to client communication is when the client request a new page (</w:t>
+      </w:r>
+      <w:r>
+        <w:rPr>
+          <w:color w:val="FF0000"/>
+        </w:rPr>
         <w:t>T</w:t>
       </w:r>
       <w:r>
         <w:rPr>
           <w:color w:val="FF0000"/>
         </w:rPr>
-        <w:t>ODO: figure 4-1</w:t>
-      </w:r>
-      <w:r>
-        <w:t>). The client states that it wants to use WebSockets, and the server sends a response if it supports it</w:t>
-      </w:r>
-      <w:r>
-        <w:rPr>
-          <w:rStyle w:val="Fotnotereferanse"/>
-        </w:rPr>
-        <w:footnoteReference w:id="7"/>
-      </w:r>
-      <w:r>
-        <w:t>. Doing it in this way ensures backwards compatibility with older browsers that don't support WebSockets, and allows developers to make their applications fall back to the old HTTP-ways of accomplishing real-time.</w:t>
-      </w:r>
-    </w:p>
-    <w:p>
-      <w:r>
-        <w:t xml:space="preserve">Sending messages back and forth once the connection is up, is a lot more efficient than what HTTP can provide, and it has a lot less overhead too. Header-data in request/response headers in HTTP may accumulate to hundreds of bytes </w:t>
+        <w:t>ODO: figure 5-6</w:t>
+      </w:r>
+      <w:r>
+        <w:t>).</w:t>
+      </w:r>
+    </w:p>
+    <w:p>
+      <w:r>
+        <w:drawing>
+          <wp:inline distT="0" distB="0" distL="0" distR="0">
+            <wp:extent cx="2085975" cy="1524000"/>
+            <wp:effectExtent l="19050" t="0" r="9525" b="0"/>
+            <wp:docPr id="53" name="Bilde 13" descr="IdleWs.jpg"/>
+            <wp:cNvGraphicFramePr>
+              <a:graphicFrameLocks xmlns:a="http://schemas.openxmlformats.org/drawingml/2006/main" noChangeAspect="1"/>
+            </wp:cNvGraphicFramePr>
+            <a:graphic xmlns:a="http://schemas.openxmlformats.org/drawingml/2006/main">
+              <a:graphicData uri="http://schemas.openxmlformats.org/drawingml/2006/picture">
+                <pic:pic xmlns:pic="http://schemas.openxmlformats.org/drawingml/2006/picture">
+                  <pic:nvPicPr>
+                    <pic:cNvPr id="0" name="IdleWs.jpg"/>
+                    <pic:cNvPicPr/>
+                  </pic:nvPicPr>
+                  <pic:blipFill>
+                    <a:blip r:embed="rId24" cstate="print"/>
+                    <a:stretch>
+                      <a:fillRect/>
+                    </a:stretch>
+                  </pic:blipFill>
+                  <pic:spPr>
+                    <a:xfrm>
+                      <a:off x="0" y="0"/>
+                      <a:ext cx="2085975" cy="1524000"/>
+                    </a:xfrm>
+                    <a:prstGeom prst="rect">
+                      <a:avLst/>
+                    </a:prstGeom>
+                  </pic:spPr>
+                </pic:pic>
+              </a:graphicData>
+            </a:graphic>
+          </wp:inline>
+        </w:drawing>
+      </w:r>
+    </w:p>
+    <w:p>
+      <w:r>
+        <w:t xml:space="preserve">Understanding your application’s environment is another vital aspect. Though WebSockets is supposed to handle proxies and firewalls gracefully </w:t>
       </w:r>
       <w:r>
         <w:t>(</w:t>
@@ -14165,16 +15666,66 @@
         <w:t>)</w:t>
       </w:r>
       <w:r>
-        <w:t>, while WebSockets sends messages in frames with only two bytes overhead (</w:t>
+        <w:t>, you might still encounter some problems – especially if the traffic between your server and the client has to go through an older proxy along the way. Peter Lubbers indicates this in a blog-post from May 2010 (</w:t>
       </w:r>
       <w:r>
         <w:rPr>
           <w:color w:val="FF0000"/>
         </w:rPr>
-        <w:t>TODO: (21): About WS</w:t>
-      </w:r>
-      <w:r>
-        <w:t>). Frames can be sent both ways at the same time eliminating the need for more than one request at the same time (</w:t>
+        <w:t>TODO: (25): How Ws interact proxies</w:t>
+      </w:r>
+      <w:r>
+        <w:t>), and even though this post is rather old, it might be a problem for some. His suggested way of handling the issue is the use of a secure connection (</w:t>
+      </w:r>
+      <w:proofErr w:type="spellStart"/>
+      <w:r>
+        <w:t>wss</w:t>
+      </w:r>
+      <w:proofErr w:type="spellEnd"/>
+      <w:r>
+        <w:t xml:space="preserve">:// instead of </w:t>
+      </w:r>
+      <w:proofErr w:type="spellStart"/>
+      <w:r>
+        <w:t>ws</w:t>
+      </w:r>
+      <w:proofErr w:type="spellEnd"/>
+      <w:r>
+        <w:t>://), which, in my opinion, is a good practice since it makes data encrypted.</w:t>
+      </w:r>
+    </w:p>
+    <w:p>
+      <w:pPr>
+        <w:pStyle w:val="Overskrift2"/>
+      </w:pPr>
+      <w:bookmarkStart w:id="32" w:name="_Toc381791149"/>
+      <w:r>
+        <w:t>The use of real-time</w:t>
+      </w:r>
+      <w:bookmarkEnd w:id="32"/>
+    </w:p>
+    <w:p>
+      <w:r>
+        <w:t xml:space="preserve">The World Wide Web has seen many innovations throughout its lifespan, and each time something new comes around, it is hard to determine if it has come to stay. It is always a question of need: Do we really need this? Is it useful to me as a consumer? Real-time is no different from any other new developments; it has to be useful and even to be noticed, it needs to have some form of establishment throughout the web. </w:t>
+      </w:r>
+    </w:p>
+    <w:p>
+      <w:r>
+        <w:t xml:space="preserve">There is no doubt that real-time content is very useful in many aspect, and that in others it is even crucial. An auction site with time based auctions completely relies on delivering the latest bid to all users. Forcing their clients to refresh a web page </w:t>
+      </w:r>
+      <w:r>
+        <w:lastRenderedPageBreak/>
+        <w:t xml:space="preserve">manually to see the latest bid, would render it completely useless. On the other side of the scale we find web sites that utilizes real-time to provide their users with a greater sense of convenience. Getting your friends’ status updates immediately can hardly be seen as crucial, but it does enhance the users’ perception of the experience. </w:t>
+      </w:r>
+    </w:p>
+    <w:p>
+      <w:r>
+        <w:t xml:space="preserve">Another interesting development is the increasing amount of real-time content provided by web sites that typically are more static. Most of this has to do with integrating social content like live comment-sections, trending articles and such. Again this is purely to make the content seem more dynamic and make the overall experience better for the users. </w:t>
+      </w:r>
+    </w:p>
+    <w:p>
+      <w:r>
+        <w:t>Looking at pure web page usage of real-time, it is mostly about the users’ experience. But if we expand our perspective a little, though, it soon becomes clear how much of an impact real-time might have on our lives in the future. Live video streaming is not a strange phenomenon today, but the technology is still in its youth, with buffering issues and broadband capacities as bottlenecks (</w:t>
       </w:r>
       <w:r>
         <w:rPr>
@@ -14186,25 +15737,10 @@
         <w:rPr>
           <w:color w:val="FF0000"/>
         </w:rPr>
-        <w:t>ODO: figure 4-2</w:t>
-      </w:r>
-      <w:r>
-        <w:t>).</w:t>
-      </w:r>
-    </w:p>
-    <w:p>
-      <w:pPr>
-        <w:pStyle w:val="Overskrift3"/>
-      </w:pPr>
-      <w:bookmarkStart w:id="21" w:name="_Toc381791138"/>
-      <w:r>
-        <w:t>The WebSockets API</w:t>
-      </w:r>
-      <w:bookmarkEnd w:id="21"/>
-    </w:p>
-    <w:p>
-      <w:r>
-        <w:t xml:space="preserve">As with Server-Sent Events, WebSockets has its own API </w:t>
+        <w:t>ODO: figure 5-7</w:t>
+      </w:r>
+      <w:r>
+        <w:t xml:space="preserve">). As the technological aspects evolve, I believe we will see a lot more usage of live video streaming across the web. Presumably, WebSockets, with its ability to stream binary data </w:t>
       </w:r>
       <w:r>
         <w:t>(</w:t>
@@ -14213,1003 +15749,82 @@
         <w:rPr>
           <w:color w:val="FF0000"/>
         </w:rPr>
-        <w:t>TODO: (22): WS API</w:t>
+        <w:t xml:space="preserve">TODO: (10): Pro </w:t>
+      </w:r>
+      <w:r>
+        <w:rPr>
+          <w:color w:val="FF0000"/>
+        </w:rPr>
+        <w:t>Html5</w:t>
       </w:r>
       <w:r>
         <w:t>)</w:t>
       </w:r>
       <w:r>
-        <w:t xml:space="preserve">, that provide the </w:t>
-      </w:r>
-      <w:r>
-        <w:rPr>
-          <w:i/>
-        </w:rPr>
-        <w:t>WebSocket</w:t>
-      </w:r>
-      <w:r>
-        <w:t xml:space="preserve"> interface. This API is a little simpler than the </w:t>
-      </w:r>
-      <w:proofErr w:type="spellStart"/>
-      <w:r>
-        <w:t>EventSource</w:t>
-      </w:r>
-      <w:proofErr w:type="spellEnd"/>
-      <w:r>
-        <w:t xml:space="preserve"> interface in my mind, having no support for custom events; just for open, close, receiving a message and error.</w:t>
-      </w:r>
-    </w:p>
-    <w:p>
-      <w:r>
-        <w:t xml:space="preserve">Providing an easy way to send messages through the </w:t>
-      </w:r>
-      <w:r>
-        <w:rPr>
-          <w:i/>
-        </w:rPr>
-        <w:t>send</w:t>
-      </w:r>
-      <w:r>
-        <w:t xml:space="preserve"> function and an attribute for keeping track of buffered data on the client-side, </w:t>
-      </w:r>
-      <w:proofErr w:type="spellStart"/>
-      <w:r>
-        <w:rPr>
-          <w:i/>
-        </w:rPr>
-        <w:t>bufferedAmount</w:t>
-      </w:r>
-      <w:proofErr w:type="spellEnd"/>
-      <w:r>
-        <w:rPr>
-          <w:i/>
-        </w:rPr>
-        <w:t>,</w:t>
-      </w:r>
-      <w:r>
-        <w:t xml:space="preserve"> the API is rather powerful for developers in spite of being quite simple. The simplicity is, however, in accordance with the intention of the protocol:</w:t>
-      </w:r>
-    </w:p>
-    <w:p>
-      <w:r>
-        <w:t xml:space="preserve">"Basically it is intended to  be as close to just exposing raw TCP to script as possible given the constraints of the Web." </w:t>
-      </w:r>
-      <w:r>
-        <w:t>(</w:t>
-      </w:r>
-      <w:r>
-        <w:rPr>
-          <w:color w:val="FF0000"/>
-        </w:rPr>
-        <w:t>TODO: (20): WS protocol, section 1.5</w:t>
-      </w:r>
-      <w:r>
-        <w:t>)</w:t>
+        <w:t xml:space="preserve">,, will play a central part in future improvements to video streams.  </w:t>
+      </w:r>
+    </w:p>
+    <w:p>
+      <w:r>
+        <w:drawing>
+          <wp:inline distT="0" distB="0" distL="0" distR="0">
+            <wp:extent cx="5462506" cy="1981200"/>
+            <wp:effectExtent l="19050" t="0" r="4844" b="0"/>
+            <wp:docPr id="54" name="Bilde 14" descr="Weakspot.jpg"/>
+            <wp:cNvGraphicFramePr>
+              <a:graphicFrameLocks xmlns:a="http://schemas.openxmlformats.org/drawingml/2006/main" noChangeAspect="1"/>
+            </wp:cNvGraphicFramePr>
+            <a:graphic xmlns:a="http://schemas.openxmlformats.org/drawingml/2006/main">
+              <a:graphicData uri="http://schemas.openxmlformats.org/drawingml/2006/picture">
+                <pic:pic xmlns:pic="http://schemas.openxmlformats.org/drawingml/2006/picture">
+                  <pic:nvPicPr>
+                    <pic:cNvPr id="0" name="Weakspot.jpg"/>
+                    <pic:cNvPicPr/>
+                  </pic:nvPicPr>
+                  <pic:blipFill>
+                    <a:blip r:embed="rId25" cstate="print"/>
+                    <a:stretch>
+                      <a:fillRect/>
+                    </a:stretch>
+                  </pic:blipFill>
+                  <pic:spPr>
+                    <a:xfrm>
+                      <a:off x="0" y="0"/>
+                      <a:ext cx="5473466" cy="1985175"/>
+                    </a:xfrm>
+                    <a:prstGeom prst="rect">
+                      <a:avLst/>
+                    </a:prstGeom>
+                  </pic:spPr>
+                </pic:pic>
+              </a:graphicData>
+            </a:graphic>
+          </wp:inline>
+        </w:drawing>
       </w:r>
     </w:p>
     <w:p>
       <w:pPr>
         <w:pStyle w:val="Overskrift2"/>
       </w:pPr>
-      <w:bookmarkStart w:id="22" w:name="_Toc381791139"/>
-      <w:r>
-        <w:t>Drawbacks of HTTP techniques</w:t>
-      </w:r>
-      <w:bookmarkEnd w:id="22"/>
-    </w:p>
-    <w:p>
-      <w:r>
-        <w:t>In section (</w:t>
-      </w:r>
-      <w:r>
-        <w:rPr>
-          <w:color w:val="FF0000"/>
-        </w:rPr>
-        <w:t>TODO: real-time http</w:t>
-      </w:r>
-      <w:r>
-        <w:t>),</w:t>
-      </w:r>
-      <w:r>
-        <w:rPr>
-          <w:color w:val="4F81BD" w:themeColor="accent1"/>
-        </w:rPr>
-        <w:t xml:space="preserve"> </w:t>
-      </w:r>
-      <w:r>
-        <w:t xml:space="preserve">I gave a rudimentary description of different ways to achieve real-time, or near real-time, communication with HTTP. They mostly work in the same way, but uses some different settings for keeping connections open and pushing messages to the client. Most used is probably long-polling, mainly because it is supported by even the oldest browsers. </w:t>
-      </w:r>
-      <w:r>
-        <w:t>However, there are also some issues.</w:t>
-      </w:r>
-    </w:p>
-    <w:p>
-      <w:pPr>
-        <w:pStyle w:val="Overskrift3"/>
-      </w:pPr>
-      <w:bookmarkStart w:id="23" w:name="_Toc381791140"/>
-      <w:r>
-        <w:t>Really real-time?</w:t>
-      </w:r>
-      <w:bookmarkEnd w:id="23"/>
-    </w:p>
-    <w:p>
-      <w:r>
-        <w:t xml:space="preserve">Long-polling builds upon the idea of polling, but whereas polling is a very naïve approach, long-polling is a lot smarter. One of the major issues with normal polling is how to determine the interval in which the server should be polled. </w:t>
-      </w:r>
-    </w:p>
-    <w:p>
+      <w:bookmarkStart w:id="33" w:name="_Toc381791150"/>
+      <w:r>
+        <w:t>Conclusion</w:t>
+      </w:r>
+      <w:bookmarkEnd w:id="33"/>
+    </w:p>
+    <w:p>
+      <w:r>
+        <w:t>We have seen that even though WebSockets is superior to HTTP when it comes to bidirectional communication, it is not always necessary with a full-duplex channel to achieve real-time content. If most of the communication is from server to client, and the amount of header-data in the HTTP protocol is no cause for problems, it would actually be better to use Server-Sent Events than WebSockets. The need for a fallback for browsers that don’t support this might degrade you to long-polling, which is completely fine as long as the interval in which the server gets updates isn’t too short.</w:t>
+      </w:r>
+    </w:p>
+    <w:p>
+      <w:r>
+        <w:t xml:space="preserve">Looking as these aspects leads me to say that HTTP methods may still be a better choice than WebSockets for some real-time purposes. However, if we ignore the need for backwards compatibility, there is no getting away from the fact that WebSockets is superior to HTTP for real-time applications. After all, that was why WebSockets was created in the first place. Nevertheless, HTTP, with Server-Sent Events in particular, </w:t>
+      </w:r>
       <w:r>
         <w:lastRenderedPageBreak/>
-        <w:t>Thinking real-time, one might want to say that the client should make a new request each time it receives the response of the last. However, this would soon cause any server to crash – unless you have some serious load balancing technology on top, which in turn would lead to a rather expensive solution. Polling the server very often, would also increase the amount of empty responses in cases where data comes to the server in a pulse like manner as shown in (</w:t>
-      </w:r>
-      <w:r>
-        <w:rPr>
-          <w:color w:val="FF0000"/>
-        </w:rPr>
-        <w:t>TODO: figure 5-1</w:t>
-      </w:r>
-      <w:r>
-        <w:t>)</w:t>
-      </w:r>
-      <w:r>
-        <w:t xml:space="preserve">on page </w:t>
-      </w:r>
-      <w:r>
-        <w:t>(</w:t>
-      </w:r>
-      <w:r>
-        <w:rPr>
-          <w:color w:val="FF0000"/>
-        </w:rPr>
-        <w:t xml:space="preserve">TODO: </w:t>
-      </w:r>
-      <w:proofErr w:type="spellStart"/>
-      <w:r>
-        <w:rPr>
-          <w:color w:val="FF0000"/>
-        </w:rPr>
-        <w:t>pageref</w:t>
-      </w:r>
-      <w:proofErr w:type="spellEnd"/>
-      <w:r>
-        <w:t>)</w:t>
-      </w:r>
-      <w:r>
-        <w:t>.</w:t>
-      </w:r>
-      <w:r>
-        <w:t xml:space="preserve"> </w:t>
-      </w:r>
-    </w:p>
-    <w:p>
-      <w:r>
-        <w:t>How about a longer interval then? Well, with a longer interval, the longer it takes before new data is received, thus making the application less real-time. Even with piggybacking, one cannot achieve anything close to real-time with a longer interval unless the server receives new data at a regular, known interval. As long as this interval isn’t too short, polling may be a good choice for such scenarios. A weather application for instance, might get new updates every hour, which easily can be retrieved by the client using polling.</w:t>
-      </w:r>
-    </w:p>
-    <w:p>
-      <w:pPr>
-        <w:pStyle w:val="Overskrift3"/>
-      </w:pPr>
-      <w:bookmarkStart w:id="24" w:name="_Toc381791141"/>
-      <w:r>
-        <w:t>When long-polling becomes polling</w:t>
-      </w:r>
-      <w:bookmarkEnd w:id="24"/>
-    </w:p>
-    <w:p>
-      <w:r>
-        <w:t xml:space="preserve">As I said, long-polling is a lot smarter than polling. Letting the server keep the request open over a longer period of time, ensures that the number of unnecessary requests is a lot less than with polling. Though if the server receives updates at a high rate,  the connection will never be able to stay open. Each time the client tries to initiate long-polling, there is always something there waiting for it that makes the server respond immediately </w:t>
-      </w:r>
-      <w:r>
-        <w:t>(</w:t>
-      </w:r>
-      <w:r>
-        <w:rPr>
-          <w:color w:val="FF0000"/>
-        </w:rPr>
-        <w:t xml:space="preserve">TODO: (10): Pro </w:t>
-      </w:r>
-      <w:r>
-        <w:rPr>
-          <w:color w:val="FF0000"/>
-        </w:rPr>
-        <w:t>Html5</w:t>
-      </w:r>
-      <w:r>
-        <w:t>)</w:t>
-      </w:r>
-      <w:r>
-        <w:t xml:space="preserve"> – effectively making long-polling work just as regular polling at a short interval. Comparing (</w:t>
-      </w:r>
-      <w:r>
-        <w:rPr>
-          <w:color w:val="FF0000"/>
-        </w:rPr>
-        <w:t>TODO: figure 5-1</w:t>
-      </w:r>
-      <w:r>
-        <w:t xml:space="preserve">) </w:t>
-      </w:r>
-      <w:r>
-        <w:t>to (</w:t>
-      </w:r>
-      <w:r>
-        <w:rPr>
-          <w:color w:val="FF0000"/>
-        </w:rPr>
-        <w:t>TODO: figure 5-3</w:t>
-      </w:r>
-      <w:r>
-        <w:t>), one can clearly see that long-polling does not outperform polling as long as the server-side updates are very frequent.</w:t>
-      </w:r>
-    </w:p>
-    <w:p>
-      <w:proofErr w:type="spellStart"/>
-      <w:r>
-        <w:t>Norges</w:t>
-      </w:r>
-      <w:proofErr w:type="spellEnd"/>
-      <w:r>
-        <w:t xml:space="preserve"> Bank Investment Management</w:t>
-      </w:r>
-      <w:r>
-        <w:rPr>
-          <w:rStyle w:val="Fotnotereferanse"/>
-        </w:rPr>
-        <w:footnoteReference w:id="8"/>
-      </w:r>
-      <w:r>
-        <w:t xml:space="preserve"> provides a counter on their homepage that shows the total value of the Norwegian Government Pension Fund. If each change in that number was a response from the server, it wouldn’t matter if it was polling or long-polling in use – the load on their network would be quite substantial in a short time. This little widget</w:t>
-      </w:r>
-      <w:r>
-        <w:t>,</w:t>
-      </w:r>
-      <w:r>
-        <w:t xml:space="preserve"> though</w:t>
-      </w:r>
-      <w:r>
-        <w:t>,</w:t>
-      </w:r>
-      <w:r>
-        <w:t xml:space="preserve"> actually fakes real-time as it polls the server every 30 seconds and gets the values from the past 30 seconds.</w:t>
-      </w:r>
-    </w:p>
-    <w:p>
-      <w:pPr>
-        <w:pStyle w:val="Overskrift3"/>
-      </w:pPr>
-      <w:bookmarkStart w:id="25" w:name="_Toc381791142"/>
-      <w:r>
-        <w:t>Streaming techniques</w:t>
-      </w:r>
-      <w:bookmarkEnd w:id="25"/>
-    </w:p>
-    <w:p>
-      <w:r>
-        <w:t xml:space="preserve">Using streaming techniques is a different approach than having the client poll for data. With HTTP-streaming and Server-Sent Events, the server is the initiating part rather than the client. One could argue that Server Sent-Events isn’t streaming, but it builds upon some of the same ideas as streaming does with its push approach (even though it can be configured to work more like long-polling – see section </w:t>
-      </w:r>
-      <w:r>
-        <w:t>(</w:t>
-      </w:r>
-      <w:r>
-        <w:rPr>
-          <w:color w:val="FF0000"/>
-        </w:rPr>
-        <w:t xml:space="preserve">TODO: </w:t>
-      </w:r>
-      <w:proofErr w:type="spellStart"/>
-      <w:r>
-        <w:rPr>
-          <w:color w:val="FF0000"/>
-        </w:rPr>
-        <w:t>sse</w:t>
-      </w:r>
-      <w:proofErr w:type="spellEnd"/>
-      <w:r>
-        <w:rPr>
-          <w:color w:val="FF0000"/>
-        </w:rPr>
-        <w:t xml:space="preserve"> section</w:t>
-      </w:r>
-      <w:r>
-        <w:t>)</w:t>
-      </w:r>
-      <w:r>
-        <w:t xml:space="preserve">). </w:t>
-      </w:r>
-    </w:p>
-    <w:p>
-      <w:proofErr w:type="spellStart"/>
-      <w:r>
-        <w:rPr>
-          <w:lang w:val="nb-NO"/>
-        </w:rPr>
-        <w:lastRenderedPageBreak/>
-        <w:t>Since</w:t>
-      </w:r>
-      <w:proofErr w:type="spellEnd"/>
-      <w:r>
-        <w:rPr>
-          <w:lang w:val="nb-NO"/>
-        </w:rPr>
-        <w:t xml:space="preserve"> </w:t>
-      </w:r>
-      <w:proofErr w:type="spellStart"/>
-      <w:r>
-        <w:rPr>
-          <w:lang w:val="nb-NO"/>
-        </w:rPr>
-        <w:t>the</w:t>
-      </w:r>
-      <w:proofErr w:type="spellEnd"/>
-      <w:r>
-        <w:rPr>
-          <w:lang w:val="nb-NO"/>
-        </w:rPr>
-        <w:t xml:space="preserve"> </w:t>
-      </w:r>
-      <w:r>
-        <w:fldChar w:fldCharType="begin"/>
-      </w:r>
-      <w:r>
-        <w:rPr>
-          <w:lang w:val="nb-NO"/>
-        </w:rPr>
-        <w:instrText xml:space="preserve"> REF foreverframe \h  \* MERGEFORMAT </w:instrText>
-      </w:r>
-      <w:r>
-        <w:fldChar w:fldCharType="separate"/>
-      </w:r>
-      <w:r>
-        <w:rPr>
-          <w:b/>
-          <w:bCs/>
-          <w:lang w:val="nb-NO"/>
-        </w:rPr>
-        <w:t>Feil! Fant ikke referansekilden.</w:t>
-      </w:r>
-      <w:r>
-        <w:fldChar w:fldCharType="end"/>
-      </w:r>
-      <w:r>
-        <w:rPr>
-          <w:color w:val="4F81BD" w:themeColor="accent1"/>
-          <w:lang w:val="nb-NO"/>
-        </w:rPr>
-        <w:t xml:space="preserve"> </w:t>
-      </w:r>
-      <w:r>
-        <w:t xml:space="preserve">(section </w:t>
-      </w:r>
-      <w:r>
-        <w:t>(</w:t>
-      </w:r>
-      <w:r>
-        <w:rPr>
-          <w:color w:val="FF0000"/>
-        </w:rPr>
-        <w:t>TODO: forever frame section</w:t>
-      </w:r>
-      <w:r>
-        <w:t>)</w:t>
-      </w:r>
-      <w:r>
-        <w:t>)</w:t>
-      </w:r>
-      <w:r>
-        <w:rPr>
-          <w:color w:val="4F81BD" w:themeColor="accent1"/>
-        </w:rPr>
-        <w:t xml:space="preserve"> </w:t>
-      </w:r>
-      <w:r>
-        <w:t xml:space="preserve">is the far most widespread form of HTTP streaming today, I will focus only on this. While a forever frame allows the server to continuously push updates to the client wrapped up in script-tags, it is far from perfect. Client-side there has to be some extra handling to actually make the received scripts do something useful. Receiving new data in an ever-growing DOM-element, also creates some challenges related to memory management: The frame has to be cleared at regular intervals – otherwise it will take up way too much memory. </w:t>
-      </w:r>
-    </w:p>
-    <w:p>
-      <w:r>
-        <w:t>Having a persistent HTTP-connection that sends a lot of data, gives rise to another problem: Proxy-servers and firewalls</w:t>
-      </w:r>
-      <w:r>
-        <w:t>(</w:t>
-      </w:r>
-      <w:r>
-        <w:rPr>
-          <w:color w:val="FF0000"/>
-        </w:rPr>
-        <w:t xml:space="preserve">TODO: (10): Pro </w:t>
-      </w:r>
-      <w:r>
-        <w:rPr>
-          <w:color w:val="FF0000"/>
-        </w:rPr>
-        <w:t>Html5</w:t>
-      </w:r>
-      <w:r>
-        <w:t>)</w:t>
-      </w:r>
-      <w:r>
-        <w:t>. The nature of the HTTP-protocol may cause these to buffer the response, thus creating a lot of latency for the client</w:t>
-      </w:r>
-      <w:r>
-        <w:t xml:space="preserve"> (</w:t>
-      </w:r>
-      <w:r>
-        <w:rPr>
-          <w:color w:val="FF0000"/>
-        </w:rPr>
-        <w:t>TODO: figure 5-4</w:t>
-      </w:r>
-      <w:r>
-        <w:t>)</w:t>
-      </w:r>
-      <w:r>
-        <w:t>. Consequently, many Comet-based streaming solutions, like a forever frame, actually fall back to long-polling when buffering is used.</w:t>
-      </w:r>
-    </w:p>
-    <w:p>
-      <w:r>
-        <w:t xml:space="preserve">A forever frame makes the developer write some additional code to handle the incoming scripts. With the </w:t>
-      </w:r>
-      <w:proofErr w:type="spellStart"/>
-      <w:r>
-        <w:t>EventSource</w:t>
-      </w:r>
-      <w:proofErr w:type="spellEnd"/>
-      <w:r>
-        <w:t xml:space="preserve"> interface of Server-Sent Events, developers have a more powerful toolbox for wrapping the incoming events (see section </w:t>
-      </w:r>
-      <w:r>
-        <w:t>(</w:t>
-      </w:r>
-      <w:r>
-        <w:rPr>
-          <w:color w:val="FF0000"/>
-        </w:rPr>
-        <w:t xml:space="preserve">TODO: </w:t>
-      </w:r>
-      <w:proofErr w:type="spellStart"/>
-      <w:r>
-        <w:rPr>
-          <w:color w:val="FF0000"/>
-        </w:rPr>
-        <w:t>sse</w:t>
-      </w:r>
-      <w:proofErr w:type="spellEnd"/>
-      <w:r>
-        <w:rPr>
-          <w:color w:val="FF0000"/>
-        </w:rPr>
-        <w:t xml:space="preserve"> section</w:t>
-      </w:r>
-      <w:r>
-        <w:t>)</w:t>
-      </w:r>
-      <w:r>
-        <w:t>). Utilizing pure eventhandlers also ensures that there is no need for cleaning up after the incoming data – events are just executed and that’s that. But are there really any major drawbacks to Server-Sent Events? Well, it is still HTTP and as we shall see, the protocol has issues of its own.</w:t>
-      </w:r>
-    </w:p>
-    <w:p>
-      <w:pPr>
-        <w:pStyle w:val="Overskrift2"/>
-      </w:pPr>
-      <w:bookmarkStart w:id="26" w:name="_Toc381791143"/>
-      <w:r>
-        <w:t>HTTP was never designed for real-time</w:t>
-      </w:r>
-      <w:bookmarkEnd w:id="26"/>
-    </w:p>
-    <w:p>
-      <w:r>
-        <w:t xml:space="preserve">Having introduced the keep-alive flag, chunked encoding and persistent connections in </w:t>
-      </w:r>
-      <w:r>
-        <w:t>HTTP/1.1</w:t>
-      </w:r>
-      <w:r>
-        <w:t>(section (</w:t>
-      </w:r>
-      <w:r>
-        <w:rPr>
-          <w:color w:val="FF0000"/>
-        </w:rPr>
-        <w:t>TODO: background http 1.1</w:t>
-      </w:r>
-      <w:r>
-        <w:t>)), one might say that claiming that the protocol wasn’t designed for real-time is rather presumptuous. To back up my claim I will look into what I believe to be HTTPs greatest weaknesses compared to WebSockets: its design and, simply, its age.</w:t>
-      </w:r>
-    </w:p>
-    <w:p>
-      <w:pPr>
-        <w:pStyle w:val="Overskrift3"/>
-      </w:pPr>
-      <w:bookmarkStart w:id="27" w:name="_Toc381791144"/>
-      <w:r>
-        <w:t>Overhead</w:t>
-      </w:r>
-      <w:bookmarkEnd w:id="27"/>
-    </w:p>
-    <w:p>
-      <w:r>
-        <w:t xml:space="preserve">Previously, in section </w:t>
-      </w:r>
-      <w:r>
-        <w:t>(</w:t>
-      </w:r>
-      <w:r>
-        <w:rPr>
-          <w:color w:val="FF0000"/>
-        </w:rPr>
-        <w:t xml:space="preserve">TODO: </w:t>
-      </w:r>
-      <w:proofErr w:type="spellStart"/>
-      <w:r>
-        <w:rPr>
-          <w:color w:val="FF0000"/>
-        </w:rPr>
-        <w:t>crossref</w:t>
-      </w:r>
-      <w:proofErr w:type="spellEnd"/>
-      <w:r>
-        <w:rPr>
-          <w:color w:val="FF0000"/>
-        </w:rPr>
-        <w:t xml:space="preserve"> How it works</w:t>
-      </w:r>
-      <w:r>
-        <w:t>)</w:t>
-      </w:r>
-      <w:r>
-        <w:t>,</w:t>
-      </w:r>
-      <w:r>
-        <w:rPr>
-          <w:color w:val="4F81BD" w:themeColor="accent1"/>
-        </w:rPr>
-        <w:t xml:space="preserve"> </w:t>
-      </w:r>
-      <w:r>
-        <w:t xml:space="preserve">I mentioned that headers in HTTP requests/responses can accumulate to </w:t>
-      </w:r>
-      <w:r>
-        <w:t xml:space="preserve">hundreds of bytes </w:t>
-      </w:r>
-      <w:r>
-        <w:t>(</w:t>
-      </w:r>
-      <w:r>
-        <w:rPr>
-          <w:color w:val="FF0000"/>
-        </w:rPr>
-        <w:t xml:space="preserve">TODO: (10): Pro </w:t>
-      </w:r>
-      <w:r>
-        <w:rPr>
-          <w:color w:val="FF0000"/>
-        </w:rPr>
-        <w:t>Html5</w:t>
-      </w:r>
-      <w:r>
-        <w:t>)</w:t>
-      </w:r>
-      <w:r>
-        <w:t>. In order to get a better picture of why this could be an issue, I will borrow some data from a simple application for comparing polling and WebSockets by Peter Lubbers and Frank Greco (</w:t>
-      </w:r>
-      <w:r>
-        <w:rPr>
-          <w:color w:val="FF0000"/>
-        </w:rPr>
-        <w:t>TODO: (23): Benefits of WS</w:t>
-      </w:r>
-      <w:r>
-        <w:t xml:space="preserve">). Their simple stock-ticker application polls a server every second to get new data. The counterpart just uses WebSockets to get the same information. </w:t>
-      </w:r>
-    </w:p>
-    <w:p>
-      <w:r>
-        <w:t xml:space="preserve">In this particular case, the header-data for the polling application accumulates to a total of 871 bytes. This may not sound like a lot, but when you have clients numbering </w:t>
-      </w:r>
-      <w:r>
-        <w:lastRenderedPageBreak/>
-        <w:t>in hundreds of thousands, the network throughput increases exponentially. A use case with 100 000 users polling every second  means that the network in which the server resides, has to deal with 665 megabits per second</w:t>
-      </w:r>
-      <w:r>
-        <w:rPr>
-          <w:rStyle w:val="Fotnotereferanse"/>
-        </w:rPr>
-        <w:footnoteReference w:id="9"/>
-      </w:r>
-      <w:r>
-        <w:t xml:space="preserve"> of throughput. Having the same amount of messages in WebSockets creates only a fraction of that. With 2 bytes of excess data in each frame, it accumulates to a mere 1.5 megabits per second</w:t>
-      </w:r>
-      <w:r>
-        <w:rPr>
-          <w:rStyle w:val="Fotnotereferanse"/>
-        </w:rPr>
-        <w:footnoteReference w:id="10"/>
-      </w:r>
-      <w:r>
-        <w:t>.</w:t>
-      </w:r>
-    </w:p>
-    <w:p>
-      <w:r>
-        <w:t xml:space="preserve">Using polling to represent HTTP against WebSockets is a little unfair in my opinion, seeing how polling is the naïve approach of achieving real-time. However, it does prove my point: HTTP-headers have much excess data, but most of the time 99% of this data is completely irrelevant for both server and client. Achieving a lot less excess data than this example is possible with HTTP through for example long-polling or Server Sent Events, though nothing will use as little as WebSockets. </w:t>
-      </w:r>
-    </w:p>
-    <w:p>
-      <w:pPr>
-        <w:pStyle w:val="Overskrift3"/>
-      </w:pPr>
-      <w:bookmarkStart w:id="28" w:name="_Toc381791145"/>
-      <w:r>
-        <w:t>Half-duplex</w:t>
-      </w:r>
-      <w:bookmarkEnd w:id="28"/>
-    </w:p>
-    <w:p>
-      <w:r>
-        <w:t>HTTP was finished in the 90s and it is still going strong. It’s actually rather impressive, but it’s also obvious that something that old (and it is really old in computer science terms) will have performance issues towards new trends. WebSockets is a protocol designed solely for the purpose of full-duplex</w:t>
-      </w:r>
-      <w:r>
-        <w:t>(</w:t>
-      </w:r>
-      <w:r>
-        <w:rPr>
-          <w:color w:val="FF0000"/>
-        </w:rPr>
-        <w:t>TODO: (20): WS protocol</w:t>
-      </w:r>
-      <w:r>
-        <w:t>)</w:t>
-      </w:r>
-      <w:r>
-        <w:t xml:space="preserve"> communication–HTTP isn’t. In fact, no matter how you look at it, or how you try to hack, HTTP remains half-duplex.</w:t>
-      </w:r>
-    </w:p>
-    <w:p>
-      <w:r>
-        <w:t>As a result of this, most real-time applications with HTTP actually have to use several TCP-connections</w:t>
-      </w:r>
-      <w:r>
-        <w:t xml:space="preserve"> (</w:t>
-      </w:r>
-      <w:r>
-        <w:rPr>
-          <w:color w:val="FF0000"/>
-        </w:rPr>
-        <w:t>TODO: figure 5-5</w:t>
-      </w:r>
-      <w:r>
-        <w:t>)</w:t>
-      </w:r>
-      <w:r>
-        <w:t xml:space="preserve">. Even with Server-Sent Events which is the newest invention relying on HTTP, one will need one connection to push the events to the client and at least one more for whenever the client needs to send data back. Recall what I wrote in </w:t>
-      </w:r>
-      <w:r>
-        <w:t>the background chapter</w:t>
-      </w:r>
-      <w:r>
-        <w:t xml:space="preserve"> (see section </w:t>
-      </w:r>
-      <w:r>
-        <w:t>(</w:t>
-      </w:r>
-      <w:r>
-        <w:rPr>
-          <w:color w:val="FF0000"/>
-        </w:rPr>
-        <w:t xml:space="preserve">TODO: </w:t>
-      </w:r>
-      <w:proofErr w:type="spellStart"/>
-      <w:r>
-        <w:rPr>
-          <w:color w:val="FF0000"/>
-        </w:rPr>
-        <w:t>crossref</w:t>
-      </w:r>
-      <w:proofErr w:type="spellEnd"/>
-      <w:r>
-        <w:rPr>
-          <w:color w:val="FF0000"/>
-        </w:rPr>
-        <w:t xml:space="preserve"> http 1.0</w:t>
-      </w:r>
-      <w:r>
-        <w:t>)</w:t>
-      </w:r>
-      <w:r>
-        <w:t>) about applications using several TCP-connections with HTTP 1.0 for more concurrent loading of embedded objects; now the same work-around is being repeated to achieve simulated full-duplex communication! And as with last time this was the case, an improvement is needed, namely WebSockets.</w:t>
-      </w:r>
-    </w:p>
-    <w:p>
-      <w:pPr>
-        <w:pStyle w:val="Overskrift2"/>
-      </w:pPr>
-      <w:bookmarkStart w:id="29" w:name="_Toc381791146"/>
-      <w:r>
-        <w:t>WebSockets is still young</w:t>
-      </w:r>
-      <w:bookmarkEnd w:id="29"/>
-    </w:p>
-    <w:p>
-      <w:r>
-        <w:t xml:space="preserve">With new technology comes the almost everlasting issue of backwards compatibility. As mentioned in section </w:t>
-      </w:r>
-      <w:r>
-        <w:t>(</w:t>
-      </w:r>
-      <w:r>
-        <w:rPr>
-          <w:color w:val="FF0000"/>
-        </w:rPr>
-        <w:t xml:space="preserve">TODO: </w:t>
-      </w:r>
-      <w:proofErr w:type="spellStart"/>
-      <w:r>
-        <w:rPr>
-          <w:color w:val="FF0000"/>
-        </w:rPr>
-        <w:t>crossref</w:t>
-      </w:r>
-      <w:proofErr w:type="spellEnd"/>
-      <w:r>
-        <w:rPr>
-          <w:color w:val="FF0000"/>
-        </w:rPr>
-        <w:t xml:space="preserve"> How it works</w:t>
-      </w:r>
-      <w:r>
-        <w:t>)</w:t>
-      </w:r>
-      <w:r>
-        <w:t>, the use of the HTTP upgrade request-header ensures this for WebSockets. Implementing it, though, would have been a lot easier if all browsers supported it. As this is being written, Internet Explorer has about 14% (</w:t>
-      </w:r>
-      <w:r>
-        <w:rPr>
-          <w:color w:val="FF0000"/>
-        </w:rPr>
-        <w:t>TODO: (24): w3Schools</w:t>
-      </w:r>
-      <w:r>
-        <w:t>)</w:t>
-      </w:r>
-      <w:r>
-        <w:t xml:space="preserve"> of the browser market with IE8 and IE9 as the most dominant (</w:t>
-      </w:r>
-      <w:r>
-        <w:rPr>
-          <w:color w:val="FF0000"/>
-        </w:rPr>
-        <w:t>TODO: (24): w3Schools</w:t>
-      </w:r>
-      <w:r>
-        <w:t>)</w:t>
-      </w:r>
-      <w:r>
-        <w:t xml:space="preserve">. None of these supports WebSockets natively, and even though IE10, Chrome, Firefox, Opera and Safari does, it will be several years before developers can safely assume that every single client out there supports WebSockets. </w:t>
-      </w:r>
-    </w:p>
-    <w:p>
-      <w:r>
-        <w:lastRenderedPageBreak/>
-        <w:t>Consequently, applications have to fall back to other, supported techniques when WebSocket support is absent, which in turn leads to more code. Luckily, frameworks like SignalR</w:t>
-      </w:r>
-      <w:r>
-        <w:rPr>
-          <w:rStyle w:val="Fotnotereferanse"/>
-        </w:rPr>
-        <w:footnoteReference w:id="11"/>
-      </w:r>
-      <w:r>
-        <w:t xml:space="preserve"> and Socket.io</w:t>
-      </w:r>
-      <w:r>
-        <w:rPr>
-          <w:rStyle w:val="Fotnotereferanse"/>
-        </w:rPr>
-        <w:footnoteReference w:id="12"/>
-      </w:r>
-      <w:r>
-        <w:t xml:space="preserve"> abstract this away for developers, but sometimes you want more control over the software you create than a framework supplies. And even with frameworks, you might end up having to do some workarounds for certain clients where the fall-back provided by the framework doesn’t suffice. </w:t>
-      </w:r>
-    </w:p>
-    <w:p>
-      <w:pPr>
-        <w:pStyle w:val="Overskrift3"/>
-      </w:pPr>
-      <w:bookmarkStart w:id="30" w:name="_Toc381791147"/>
-      <w:r>
-        <w:t>Know when to use it</w:t>
-      </w:r>
-      <w:bookmarkEnd w:id="30"/>
-    </w:p>
-    <w:p>
-      <w:r>
-        <w:t>Writing an application with some real-time elements is quite a different task than writing a full-blown dynamic, real-time application. Examples of the two is an online newspaper with a live comment-section and a chat room, respectively.</w:t>
-      </w:r>
-    </w:p>
-    <w:p>
-      <w:r>
-        <w:t>Using WebSockets for the first example would work excellently, and wouldn’t require too much work either, at least if every client supports WebSockets. But, of course, they do not, leading you as the developer back to workarounds to make it work. You could use a framework, but is it really necessary? Take a step back and analyze what you are going to make. Commenting on a news article is far from chatting, even if it is supposed to show on all clients in real-time. In this particular case, the real-time aspect of the application is rather small and not that critical for the user experience. Being critical to what your application actually needs to achieve is important in development, and it is easy to be blinded by things that shine brightly like WebSockets does these days.</w:t>
-      </w:r>
-    </w:p>
-    <w:p>
-      <w:r>
-        <w:t xml:space="preserve">Chatting is a completely different matter – specifically a chat room, which has several people talking to each other at the same time. This makes real-time crucial to the users’ perception of the application, which in turn makes it worth the extra effort of providing fallbacks for the browsers that don’t support WebSockets. </w:t>
-      </w:r>
-    </w:p>
-    <w:p>
-      <w:pPr>
-        <w:pStyle w:val="Overskrift3"/>
-      </w:pPr>
-      <w:bookmarkStart w:id="31" w:name="_Toc381791148"/>
-      <w:r>
-        <w:t>Know how to use it</w:t>
-      </w:r>
-      <w:bookmarkEnd w:id="31"/>
-    </w:p>
-    <w:p>
-      <w:r>
-        <w:t>An important thing to realize is that WebSockets is not HTTP 2.0. It is a standalone protocol designed to fill the gap of HTTP regarding bidirectional communication. Failing to understand this might cause developers to replace traditional HTTP with WebSockets in applications that don’t really need persistent connections at all. An informative webpage, like Wikipedia, will probably never benefit from using WebSockets. Sure, you get less overhead in request-headers, but on the other hand your application will have to serve mostly idle connections since the only real server to client communication is when the client request a new page (</w:t>
-      </w:r>
-      <w:r>
-        <w:rPr>
-          <w:color w:val="FF0000"/>
-        </w:rPr>
-        <w:t>T</w:t>
-      </w:r>
-      <w:r>
-        <w:rPr>
-          <w:color w:val="FF0000"/>
-        </w:rPr>
-        <w:t>ODO: figure 5-6</w:t>
-      </w:r>
-      <w:r>
-        <w:t>).</w:t>
-      </w:r>
-    </w:p>
-    <w:p>
-      <w:r>
-        <w:t xml:space="preserve">Understanding your application’s environment is another vital aspect. Though WebSockets is supposed to handle proxies and firewalls gracefully </w:t>
-      </w:r>
-      <w:r>
-        <w:t>(</w:t>
-      </w:r>
-      <w:r>
-        <w:rPr>
-          <w:color w:val="FF0000"/>
-        </w:rPr>
-        <w:t xml:space="preserve">TODO: (10): Pro </w:t>
-      </w:r>
-      <w:r>
-        <w:rPr>
-          <w:color w:val="FF0000"/>
-        </w:rPr>
-        <w:t>Html5</w:t>
-      </w:r>
-      <w:r>
-        <w:t>)</w:t>
-      </w:r>
-      <w:r>
-        <w:t xml:space="preserve">, you might still encounter some problems – especially if the traffic between </w:t>
-      </w:r>
-      <w:r>
-        <w:lastRenderedPageBreak/>
-        <w:t>your server and the client has to go through an older proxy along the way. Peter Lubbers indicates this in a blog-post from May 2010 (</w:t>
-      </w:r>
-      <w:r>
-        <w:rPr>
-          <w:color w:val="FF0000"/>
-        </w:rPr>
-        <w:t>TODO: (25): How Ws interact proxies</w:t>
-      </w:r>
-      <w:r>
-        <w:t>), and even though this post is rather old, it might be a problem for some. His suggested way of handling the issue is the use of a secure connection (</w:t>
-      </w:r>
-      <w:proofErr w:type="spellStart"/>
-      <w:r>
-        <w:t>wss</w:t>
-      </w:r>
-      <w:proofErr w:type="spellEnd"/>
-      <w:r>
-        <w:t xml:space="preserve">:// instead of </w:t>
-      </w:r>
-      <w:proofErr w:type="spellStart"/>
-      <w:r>
-        <w:t>ws</w:t>
-      </w:r>
-      <w:proofErr w:type="spellEnd"/>
-      <w:r>
-        <w:t>://), which, in my opinion, is a good practice since it makes data encrypted.</w:t>
-      </w:r>
-    </w:p>
-    <w:p>
-      <w:pPr>
-        <w:pStyle w:val="Overskrift2"/>
-      </w:pPr>
-      <w:bookmarkStart w:id="32" w:name="_Toc381791149"/>
-      <w:r>
-        <w:t>The use of real-time</w:t>
-      </w:r>
-      <w:bookmarkEnd w:id="32"/>
-    </w:p>
-    <w:p>
-      <w:r>
-        <w:t xml:space="preserve">The World Wide Web has seen many innovations throughout its lifespan, and each time something new comes around, it is hard to determine if it has come to stay. It is always a question of need: Do we really need this? Is it useful to me as a consumer? Real-time is no different from any other new developments; it has to be useful and even to be noticed, it needs to have some form of establishment throughout the web. </w:t>
-      </w:r>
-    </w:p>
-    <w:p>
-      <w:r>
-        <w:t xml:space="preserve">There is no doubt that real-time content is very useful in many aspect, and that in others it is even crucial. An auction site with time based auctions completely relies on delivering the latest bid to all users. Forcing their clients to refresh a web page manually to see the latest bid, would render it completely useless. On the other side of the scale we find web sites that utilizes real-time to provide their users with a greater sense of convenience. Getting your friends’ status updates immediately can hardly be seen as crucial, but it does enhance the users’ perception of the experience. </w:t>
-      </w:r>
-    </w:p>
-    <w:p>
-      <w:r>
-        <w:t xml:space="preserve">Another interesting development is the increasing amount of real-time content provided by web sites that typically are more static. Most of this has to do with integrating social content like live comment-sections, trending articles and such. Again this is purely to make the content seem more dynamic and make the overall experience better for the users. </w:t>
-      </w:r>
-    </w:p>
-    <w:p>
-      <w:r>
-        <w:t>Looking at pure web page usage of real-time, it is mostly about the users’ experience. But if we expand our perspective a little, though, it soon becomes clear how much of an impact real-time might have on our lives in the future. Live video streaming is not a strange phenomenon today, but the technology is still in its youth, with buffering issues and broadband capacities as bottlenecks (</w:t>
-      </w:r>
-      <w:r>
-        <w:rPr>
-          <w:color w:val="FF0000"/>
-        </w:rPr>
-        <w:t>T</w:t>
-      </w:r>
-      <w:r>
-        <w:rPr>
-          <w:color w:val="FF0000"/>
-        </w:rPr>
-        <w:t>ODO: figure 5-7</w:t>
-      </w:r>
-      <w:r>
-        <w:t xml:space="preserve">). As the technological aspects evolve, I believe we will see a lot more usage of live video streaming across the web. Presumably, WebSockets, with its ability to stream binary data </w:t>
-      </w:r>
-      <w:r>
-        <w:t>(</w:t>
-      </w:r>
-      <w:r>
-        <w:rPr>
-          <w:color w:val="FF0000"/>
-        </w:rPr>
-        <w:t xml:space="preserve">TODO: (10): Pro </w:t>
-      </w:r>
-      <w:r>
-        <w:rPr>
-          <w:color w:val="FF0000"/>
-        </w:rPr>
-        <w:t>Html5</w:t>
-      </w:r>
-      <w:r>
-        <w:t>)</w:t>
-      </w:r>
-      <w:r>
-        <w:t xml:space="preserve">,, will play a central part in future improvements to video streams.  </w:t>
-      </w:r>
-    </w:p>
-    <w:p>
-      <w:pPr>
-        <w:pStyle w:val="Overskrift2"/>
-      </w:pPr>
-      <w:bookmarkStart w:id="33" w:name="_Toc381791150"/>
-      <w:r>
-        <w:t>Conclusion</w:t>
-      </w:r>
-      <w:bookmarkEnd w:id="33"/>
-    </w:p>
-    <w:p>
-      <w:r>
-        <w:t>We have seen that even though WebSockets is superior to HTTP when it comes to bidirectional communication, it is not always necessary with a full-duplex channel to achieve real-time content. If most of the communication is from server to client, and the amount of header-data in the HTTP protocol is no cause for problems, it would actually be better to use Server-Sent Events than WebSockets. The need for a fallback for browsers that don’t support this might degrade you to long-polling, which is completely fine as long as the interval in which the server gets updates isn’t too short.</w:t>
-      </w:r>
-    </w:p>
-    <w:p>
-      <w:r>
-        <w:lastRenderedPageBreak/>
-        <w:t>Looking as these aspects leads me to say that HTTP methods may still be a better choice than WebSockets for some real-time purposes. However, if we ignore the need for backwards compatibility, there is no getting away from the fact that WebSockets is superior to HTTP for real-time applications. After all, that was why WebSockets was created in the first place. Nevertheless, HTTP, with Server-Sent Events in particular, remains a strong alternative if you only need real-time push. Long-polling, HTTP-streaming and definitely polling, I think, will be completely outdated in a couple of years – replaced by WebSockets and some Server-Sent Events applications.</w:t>
+        <w:t>remains a strong alternative if you only need real-time push. Long-polling, HTTP-streaming and definitely polling, I think, will be completely outdated in a couple of years – replaced by WebSockets and some Server-Sent Events applications.</w:t>
       </w:r>
     </w:p>
     <w:p>
@@ -17347,7 +17962,7 @@
                     <pic:cNvPicPr/>
                   </pic:nvPicPr>
                   <pic:blipFill>
-                    <a:blip r:embed="rId10" cstate="print"/>
+                    <a:blip r:embed="rId26" cstate="print"/>
                     <a:stretch>
                       <a:fillRect/>
                     </a:stretch>
@@ -17469,7 +18084,7 @@
                     <pic:cNvPicPr/>
                   </pic:nvPicPr>
                   <pic:blipFill>
-                    <a:blip r:embed="rId11" cstate="print"/>
+                    <a:blip r:embed="rId27" cstate="print"/>
                     <a:stretch>
                       <a:fillRect/>
                     </a:stretch>
@@ -17665,7 +18280,7 @@
                     <pic:cNvPicPr/>
                   </pic:nvPicPr>
                   <pic:blipFill>
-                    <a:blip r:embed="rId12" cstate="print"/>
+                    <a:blip r:embed="rId28" cstate="print"/>
                     <a:stretch>
                       <a:fillRect/>
                     </a:stretch>
@@ -18089,7 +18704,7 @@
                     <pic:cNvPicPr/>
                   </pic:nvPicPr>
                   <pic:blipFill>
-                    <a:blip r:embed="rId13" cstate="print"/>
+                    <a:blip r:embed="rId29" cstate="print"/>
                     <a:stretch>
                       <a:fillRect/>
                     </a:stretch>
@@ -18250,7 +18865,7 @@
                     <pic:cNvPicPr/>
                   </pic:nvPicPr>
                   <pic:blipFill>
-                    <a:blip r:embed="rId14" cstate="print"/>
+                    <a:blip r:embed="rId30" cstate="print"/>
                     <a:stretch>
                       <a:fillRect/>
                     </a:stretch>
@@ -18413,7 +19028,7 @@
                     <pic:cNvPicPr/>
                   </pic:nvPicPr>
                   <pic:blipFill>
-                    <a:blip r:embed="rId15" cstate="print"/>
+                    <a:blip r:embed="rId31" cstate="print"/>
                     <a:stretch>
                       <a:fillRect/>
                     </a:stretch>
@@ -18508,7 +19123,7 @@
                     <pic:cNvPicPr/>
                   </pic:nvPicPr>
                   <pic:blipFill>
-                    <a:blip r:embed="rId16" cstate="print"/>
+                    <a:blip r:embed="rId32" cstate="print"/>
                     <a:stretch>
                       <a:fillRect/>
                     </a:stretch>
@@ -18651,7 +19266,7 @@
                     <pic:cNvPicPr/>
                   </pic:nvPicPr>
                   <pic:blipFill>
-                    <a:blip r:embed="rId17" cstate="print"/>
+                    <a:blip r:embed="rId33" cstate="print"/>
                     <a:stretch>
                       <a:fillRect/>
                     </a:stretch>
@@ -19363,7 +19978,7 @@
                     <pic:cNvPicPr/>
                   </pic:nvPicPr>
                   <pic:blipFill>
-                    <a:blip r:embed="rId18" cstate="print"/>
+                    <a:blip r:embed="rId34" cstate="print"/>
                     <a:stretch>
                       <a:fillRect/>
                     </a:stretch>
@@ -19493,7 +20108,7 @@
                     <pic:cNvPicPr/>
                   </pic:nvPicPr>
                   <pic:blipFill>
-                    <a:blip r:embed="rId19" cstate="print"/>
+                    <a:blip r:embed="rId35" cstate="print"/>
                     <a:stretch>
                       <a:fillRect/>
                     </a:stretch>
@@ -19637,7 +20252,7 @@
                     <pic:cNvPicPr/>
                   </pic:nvPicPr>
                   <pic:blipFill>
-                    <a:blip r:embed="rId20" cstate="print"/>
+                    <a:blip r:embed="rId36" cstate="print"/>
                     <a:stretch>
                       <a:fillRect/>
                     </a:stretch>
@@ -19788,7 +20403,7 @@
                     <pic:cNvPicPr/>
                   </pic:nvPicPr>
                   <pic:blipFill>
-                    <a:blip r:embed="rId21" cstate="print"/>
+                    <a:blip r:embed="rId37" cstate="print"/>
                     <a:stretch>
                       <a:fillRect/>
                     </a:stretch>
@@ -20122,7 +20737,7 @@
                     <pic:cNvPicPr/>
                   </pic:nvPicPr>
                   <pic:blipFill>
-                    <a:blip r:embed="rId22" cstate="print"/>
+                    <a:blip r:embed="rId38" cstate="print"/>
                     <a:stretch>
                       <a:fillRect/>
                     </a:stretch>
@@ -20682,7 +21297,7 @@
                     <pic:cNvPicPr/>
                   </pic:nvPicPr>
                   <pic:blipFill>
-                    <a:blip r:embed="rId23" cstate="print"/>
+                    <a:blip r:embed="rId39" cstate="print"/>
                     <a:stretch>
                       <a:fillRect/>
                     </a:stretch>
@@ -20774,7 +21389,7 @@
                     <pic:cNvPicPr/>
                   </pic:nvPicPr>
                   <pic:blipFill>
-                    <a:blip r:embed="rId24" cstate="print"/>
+                    <a:blip r:embed="rId40" cstate="print"/>
                     <a:stretch>
                       <a:fillRect/>
                     </a:stretch>
@@ -20961,7 +21576,7 @@
                     <pic:cNvPicPr/>
                   </pic:nvPicPr>
                   <pic:blipFill>
-                    <a:blip r:embed="rId25" cstate="print"/>
+                    <a:blip r:embed="rId41" cstate="print"/>
                     <a:stretch>
                       <a:fillRect/>
                     </a:stretch>
@@ -21344,7 +21959,7 @@
                     <pic:cNvPicPr/>
                   </pic:nvPicPr>
                   <pic:blipFill>
-                    <a:blip r:embed="rId26" cstate="print"/>
+                    <a:blip r:embed="rId42" cstate="print"/>
                     <a:stretch>
                       <a:fillRect/>
                     </a:stretch>
@@ -21514,7 +22129,7 @@
                     <pic:cNvPicPr/>
                   </pic:nvPicPr>
                   <pic:blipFill>
-                    <a:blip r:embed="rId27" cstate="print"/>
+                    <a:blip r:embed="rId43" cstate="print"/>
                     <a:stretch>
                       <a:fillRect/>
                     </a:stretch>
@@ -21852,7 +22467,7 @@
                     <pic:cNvPicPr/>
                   </pic:nvPicPr>
                   <pic:blipFill>
-                    <a:blip r:embed="rId28" cstate="print"/>
+                    <a:blip r:embed="rId44" cstate="print"/>
                     <a:stretch>
                       <a:fillRect/>
                     </a:stretch>
@@ -23105,7 +23720,7 @@
                     <pic:cNvPicPr/>
                   </pic:nvPicPr>
                   <pic:blipFill>
-                    <a:blip r:embed="rId29" cstate="print"/>
+                    <a:blip r:embed="rId45" cstate="print"/>
                     <a:stretch>
                       <a:fillRect/>
                     </a:stretch>
@@ -23230,7 +23845,7 @@
                     <pic:cNvPicPr/>
                   </pic:nvPicPr>
                   <pic:blipFill>
-                    <a:blip r:embed="rId30" cstate="print"/>
+                    <a:blip r:embed="rId46" cstate="print"/>
                     <a:stretch>
                       <a:fillRect/>
                     </a:stretch>
@@ -23325,7 +23940,7 @@
                     <pic:cNvPicPr/>
                   </pic:nvPicPr>
                   <pic:blipFill>
-                    <a:blip r:embed="rId31" cstate="print"/>
+                    <a:blip r:embed="rId47" cstate="print"/>
                     <a:stretch>
                       <a:fillRect/>
                     </a:stretch>
@@ -23396,7 +24011,7 @@
                     <pic:cNvPicPr/>
                   </pic:nvPicPr>
                   <pic:blipFill>
-                    <a:blip r:embed="rId32" cstate="print"/>
+                    <a:blip r:embed="rId48" cstate="print"/>
                     <a:stretch>
                       <a:fillRect/>
                     </a:stretch>
@@ -23479,7 +24094,7 @@
                     <pic:cNvPicPr/>
                   </pic:nvPicPr>
                   <pic:blipFill>
-                    <a:blip r:embed="rId33" cstate="print"/>
+                    <a:blip r:embed="rId49" cstate="print"/>
                     <a:stretch>
                       <a:fillRect/>
                     </a:stretch>
@@ -23579,7 +24194,7 @@
                     <pic:cNvPicPr/>
                   </pic:nvPicPr>
                   <pic:blipFill>
-                    <a:blip r:embed="rId34" cstate="print"/>
+                    <a:blip r:embed="rId50" cstate="print"/>
                     <a:stretch>
                       <a:fillRect/>
                     </a:stretch>
@@ -23716,7 +24331,7 @@
                     <pic:cNvPicPr/>
                   </pic:nvPicPr>
                   <pic:blipFill>
-                    <a:blip r:embed="rId35" cstate="print"/>
+                    <a:blip r:embed="rId51" cstate="print"/>
                     <a:stretch>
                       <a:fillRect/>
                     </a:stretch>
@@ -23834,7 +24449,7 @@
                     <pic:cNvPicPr/>
                   </pic:nvPicPr>
                   <pic:blipFill>
-                    <a:blip r:embed="rId36" cstate="print"/>
+                    <a:blip r:embed="rId52" cstate="print"/>
                     <a:stretch>
                       <a:fillRect/>
                     </a:stretch>
@@ -23947,7 +24562,7 @@
                     <pic:cNvPicPr/>
                   </pic:nvPicPr>
                   <pic:blipFill>
-                    <a:blip r:embed="rId37" cstate="print"/>
+                    <a:blip r:embed="rId53" cstate="print"/>
                     <a:stretch>
                       <a:fillRect/>
                     </a:stretch>
@@ -24027,7 +24642,7 @@
                     <pic:cNvPicPr/>
                   </pic:nvPicPr>
                   <pic:blipFill>
-                    <a:blip r:embed="rId38" cstate="print"/>
+                    <a:blip r:embed="rId54" cstate="print"/>
                     <a:stretch>
                       <a:fillRect/>
                     </a:stretch>
@@ -24080,7 +24695,7 @@
                     <pic:cNvPicPr/>
                   </pic:nvPicPr>
                   <pic:blipFill>
-                    <a:blip r:embed="rId39" cstate="print"/>
+                    <a:blip r:embed="rId55" cstate="print"/>
                     <a:stretch>
                       <a:fillRect/>
                     </a:stretch>
@@ -24213,7 +24828,7 @@
                     <pic:cNvPicPr/>
                   </pic:nvPicPr>
                   <pic:blipFill>
-                    <a:blip r:embed="rId40" cstate="print"/>
+                    <a:blip r:embed="rId56" cstate="print"/>
                     <a:stretch>
                       <a:fillRect/>
                     </a:stretch>
@@ -24313,7 +24928,7 @@
                     <pic:cNvPicPr/>
                   </pic:nvPicPr>
                   <pic:blipFill>
-                    <a:blip r:embed="rId41" cstate="print"/>
+                    <a:blip r:embed="rId57" cstate="print"/>
                     <a:stretch>
                       <a:fillRect/>
                     </a:stretch>
@@ -24406,7 +25021,7 @@
                     <pic:cNvPicPr/>
                   </pic:nvPicPr>
                   <pic:blipFill>
-                    <a:blip r:embed="rId42" cstate="print"/>
+                    <a:blip r:embed="rId58" cstate="print"/>
                     <a:stretch>
                       <a:fillRect/>
                     </a:stretch>
@@ -24577,7 +25192,7 @@
                     <pic:cNvPicPr/>
                   </pic:nvPicPr>
                   <pic:blipFill>
-                    <a:blip r:embed="rId43" cstate="print"/>
+                    <a:blip r:embed="rId59" cstate="print"/>
                     <a:stretch>
                       <a:fillRect/>
                     </a:stretch>
@@ -24726,7 +25341,7 @@
                     <pic:cNvPicPr/>
                   </pic:nvPicPr>
                   <pic:blipFill>
-                    <a:blip r:embed="rId44" cstate="print"/>
+                    <a:blip r:embed="rId60" cstate="print"/>
                     <a:stretch>
                       <a:fillRect/>
                     </a:stretch>
@@ -24986,7 +25601,7 @@
                     <pic:cNvPicPr/>
                   </pic:nvPicPr>
                   <pic:blipFill>
-                    <a:blip r:embed="rId45" cstate="print"/>
+                    <a:blip r:embed="rId61" cstate="print"/>
                     <a:stretch>
                       <a:fillRect/>
                     </a:stretch>
@@ -25224,7 +25839,7 @@
                     <pic:cNvPicPr/>
                   </pic:nvPicPr>
                   <pic:blipFill>
-                    <a:blip r:embed="rId46" cstate="print"/>
+                    <a:blip r:embed="rId62" cstate="print"/>
                     <a:stretch>
                       <a:fillRect/>
                     </a:stretch>
@@ -25319,7 +25934,7 @@
                     <pic:cNvPicPr/>
                   </pic:nvPicPr>
                   <pic:blipFill>
-                    <a:blip r:embed="rId47" cstate="print"/>
+                    <a:blip r:embed="rId63" cstate="print"/>
                     <a:stretch>
                       <a:fillRect/>
                     </a:stretch>
@@ -25813,7 +26428,7 @@
             <w:rPr>
               <w:noProof/>
             </w:rPr>
-            <w:t>i</w:t>
+            <w:t>19</w:t>
           </w:r>
         </w:fldSimple>
       </w:p>
@@ -34449,7 +35064,7 @@
 </file>
 
 <file path=customXml/itemProps1.xml><?xml version="1.0" encoding="utf-8"?>
-<ds:datastoreItem xmlns:ds="http://schemas.openxmlformats.org/officeDocument/2006/customXml" ds:itemID="{F7EA1420-6F30-4D35-990F-5A2CA24441CA}">
+<ds:datastoreItem xmlns:ds="http://schemas.openxmlformats.org/officeDocument/2006/customXml" ds:itemID="{3B3312D3-358A-4829-A893-AA272FC55409}">
   <ds:schemaRefs>
     <ds:schemaRef ds:uri="http://schemas.openxmlformats.org/officeDocument/2006/bibliography"/>
   </ds:schemaRefs>

</xml_diff>

<commit_message>
Wrote the Socket.IO section of Part1
</commit_message>
<xml_diff>
--- a/Thesis/Workingdoc(no pics or crossrefs).docx
+++ b/Thesis/Workingdoc(no pics or crossrefs).docx
@@ -13067,6 +13067,10 @@
     </w:p>
     <w:p>
       <w:r>
+        <w:rPr>
+          <w:noProof/>
+          <w:lang w:val="nb-NO" w:eastAsia="nb-NO"/>
+        </w:rPr>
         <w:drawing>
           <wp:inline distT="0" distB="0" distL="0" distR="0">
             <wp:extent cx="4162425" cy="2085975"/>
@@ -13581,6 +13585,10 @@
     </w:p>
     <w:p>
       <w:r>
+        <w:rPr>
+          <w:noProof/>
+          <w:lang w:val="nb-NO" w:eastAsia="nb-NO"/>
+        </w:rPr>
         <w:drawing>
           <wp:inline distT="0" distB="0" distL="0" distR="0">
             <wp:extent cx="5759450" cy="3205408"/>
@@ -13743,6 +13751,10 @@
     </w:p>
     <w:p>
       <w:r>
+        <w:rPr>
+          <w:noProof/>
+          <w:lang w:val="nb-NO" w:eastAsia="nb-NO"/>
+        </w:rPr>
         <w:drawing>
           <wp:inline distT="0" distB="0" distL="0" distR="0">
             <wp:extent cx="3752332" cy="2957195"/>
@@ -13817,6 +13829,10 @@
     </w:p>
     <w:p>
       <w:r>
+        <w:rPr>
+          <w:noProof/>
+          <w:lang w:val="nb-NO" w:eastAsia="nb-NO"/>
+        </w:rPr>
         <w:lastRenderedPageBreak/>
         <w:drawing>
           <wp:inline distT="0" distB="0" distL="0" distR="0">
@@ -13911,6 +13927,10 @@
     </w:p>
     <w:p>
       <w:r>
+        <w:rPr>
+          <w:noProof/>
+          <w:lang w:val="nb-NO" w:eastAsia="nb-NO"/>
+        </w:rPr>
         <w:drawing>
           <wp:inline distT="0" distB="0" distL="0" distR="0">
             <wp:extent cx="4314825" cy="3276600"/>
@@ -14108,6 +14128,10 @@
     </w:p>
     <w:p>
       <w:r>
+        <w:rPr>
+          <w:noProof/>
+          <w:lang w:val="nb-NO" w:eastAsia="nb-NO"/>
+        </w:rPr>
         <w:drawing>
           <wp:inline distT="0" distB="0" distL="0" distR="0">
             <wp:extent cx="4019550" cy="1912684"/>
@@ -14310,6 +14334,10 @@
     </w:p>
     <w:p>
       <w:r>
+        <w:rPr>
+          <w:noProof/>
+          <w:lang w:val="nb-NO" w:eastAsia="nb-NO"/>
+        </w:rPr>
         <w:drawing>
           <wp:inline distT="0" distB="0" distL="0" distR="0">
             <wp:extent cx="4324350" cy="3143250"/>
@@ -14537,6 +14565,10 @@
     </w:p>
     <w:p>
       <w:r>
+        <w:rPr>
+          <w:noProof/>
+          <w:lang w:val="nb-NO" w:eastAsia="nb-NO"/>
+        </w:rPr>
         <w:lastRenderedPageBreak/>
         <w:drawing>
           <wp:inline distT="0" distB="0" distL="0" distR="0">
@@ -14627,6 +14659,10 @@
     </w:p>
     <w:p>
       <w:r>
+        <w:rPr>
+          <w:noProof/>
+          <w:lang w:val="nb-NO" w:eastAsia="nb-NO"/>
+        </w:rPr>
         <w:drawing>
           <wp:inline distT="0" distB="0" distL="0" distR="0">
             <wp:extent cx="2095500" cy="1876425"/>
@@ -14907,6 +14943,10 @@
     </w:p>
     <w:p>
       <w:r>
+        <w:rPr>
+          <w:noProof/>
+          <w:lang w:val="nb-NO" w:eastAsia="nb-NO"/>
+        </w:rPr>
         <w:drawing>
           <wp:inline distT="0" distB="0" distL="0" distR="0">
             <wp:extent cx="3057525" cy="1665812"/>
@@ -14963,6 +15003,10 @@
     </w:p>
     <w:p>
       <w:r>
+        <w:rPr>
+          <w:noProof/>
+          <w:lang w:val="nb-NO" w:eastAsia="nb-NO"/>
+        </w:rPr>
         <w:lastRenderedPageBreak/>
         <w:drawing>
           <wp:inline distT="0" distB="0" distL="0" distR="0">
@@ -15060,6 +15104,10 @@
     </w:p>
     <w:p>
       <w:r>
+        <w:rPr>
+          <w:noProof/>
+          <w:lang w:val="nb-NO" w:eastAsia="nb-NO"/>
+        </w:rPr>
         <w:drawing>
           <wp:inline distT="0" distB="0" distL="0" distR="0">
             <wp:extent cx="2942214" cy="1590675"/>
@@ -15267,6 +15315,10 @@
     </w:p>
     <w:p>
       <w:r>
+        <w:rPr>
+          <w:noProof/>
+          <w:lang w:val="nb-NO" w:eastAsia="nb-NO"/>
+        </w:rPr>
         <w:drawing>
           <wp:inline distT="0" distB="0" distL="0" distR="0">
             <wp:extent cx="3009900" cy="1504950"/>
@@ -15599,6 +15651,10 @@
     </w:p>
     <w:p>
       <w:r>
+        <w:rPr>
+          <w:noProof/>
+          <w:lang w:val="nb-NO" w:eastAsia="nb-NO"/>
+        </w:rPr>
         <w:lastRenderedPageBreak/>
         <w:drawing>
           <wp:inline distT="0" distB="0" distL="0" distR="0">
@@ -15819,6 +15875,10 @@
     </w:p>
     <w:p>
       <w:r>
+        <w:rPr>
+          <w:noProof/>
+          <w:lang w:val="nb-NO" w:eastAsia="nb-NO"/>
+        </w:rPr>
         <w:drawing>
           <wp:inline distT="0" distB="0" distL="0" distR="0">
             <wp:extent cx="2085975" cy="1524000"/>
@@ -16012,6 +16072,10 @@
     </w:p>
     <w:p>
       <w:r>
+        <w:rPr>
+          <w:noProof/>
+          <w:lang w:val="nb-NO" w:eastAsia="nb-NO"/>
+        </w:rPr>
         <w:drawing>
           <wp:inline distT="0" distB="0" distL="0" distR="0">
             <wp:extent cx="5462506" cy="1981200"/>
@@ -16835,19 +16899,7 @@
           <w:rPr>
             <w:rStyle w:val="Hyperkobling"/>
           </w:rPr>
-          <w:t>http:/</w:t>
-        </w:r>
-        <w:r>
-          <w:rPr>
-            <w:rStyle w:val="Hyperkobling"/>
-          </w:rPr>
-          <w:t>/</w:t>
-        </w:r>
-        <w:r>
-          <w:rPr>
-            <w:rStyle w:val="Hyperkobling"/>
-          </w:rPr>
-          <w:t>www.iis.net/learn/get-started/whats-new-in-iis-8/installing-iis-8-on-windows-server-2012</w:t>
+          <w:t>http://www.iis.net/learn/get-started/whats-new-in-iis-8/installing-iis-8-on-windows-server-2012</w:t>
         </w:r>
       </w:hyperlink>
       <w:r>
@@ -16864,19 +16916,7 @@
           <w:rPr>
             <w:rStyle w:val="Hyperkobling"/>
           </w:rPr>
-          <w:t>http://www.iis.net/learn/get-started/whats-new-in-iis-8/iis-80-websocket-protocol-</w:t>
-        </w:r>
-        <w:r>
-          <w:rPr>
-            <w:rStyle w:val="Hyperkobling"/>
-          </w:rPr>
-          <w:t>s</w:t>
-        </w:r>
-        <w:r>
-          <w:rPr>
-            <w:rStyle w:val="Hyperkobling"/>
-          </w:rPr>
-          <w:t>upport</w:t>
+          <w:t>http://www.iis.net/learn/get-started/whats-new-in-iis-8/iis-80-websocket-protocol-support</w:t>
         </w:r>
       </w:hyperlink>
       <w:r>
@@ -18974,15 +19014,8 @@
       <w:bookmarkEnd w:id="77"/>
     </w:p>
     <w:p>
-      <w:pPr>
-        <w:pStyle w:val="Listeavsnitt"/>
-        <w:numPr>
-          <w:ilvl w:val="0"/>
-          <w:numId w:val="25"/>
-        </w:numPr>
-      </w:pPr>
-      <w:r>
-        <w:t xml:space="preserve">Downloading and installing Socket.IO is a task done with one simple command: </w:t>
+      <w:r>
+        <w:t>With Node.js already installed, downloading and installing Socket.IO into a project is simple. One simple command is all you need: “</w:t>
       </w:r>
       <w:proofErr w:type="spellStart"/>
       <w:r>
@@ -18990,87 +19023,60 @@
       </w:r>
       <w:proofErr w:type="spellEnd"/>
       <w:r>
-        <w:t xml:space="preserve"> install socket.io. </w:t>
-      </w:r>
-    </w:p>
-    <w:p>
-      <w:pPr>
-        <w:pStyle w:val="Listeavsnitt"/>
-        <w:numPr>
-          <w:ilvl w:val="0"/>
-          <w:numId w:val="25"/>
-        </w:numPr>
-      </w:pPr>
-      <w:r>
-        <w:t>Could have had a link to how to install Node.</w:t>
-      </w:r>
-    </w:p>
-    <w:p>
-      <w:pPr>
-        <w:pStyle w:val="Listeavsnitt"/>
-        <w:numPr>
-          <w:ilvl w:val="0"/>
-          <w:numId w:val="25"/>
-        </w:numPr>
-      </w:pPr>
-      <w:r>
-        <w:t xml:space="preserve">Not a lot of documentation, but it is a small library. </w:t>
-      </w:r>
-    </w:p>
-    <w:p>
-      <w:pPr>
-        <w:pStyle w:val="Listeavsnitt"/>
-        <w:numPr>
-          <w:ilvl w:val="1"/>
-          <w:numId w:val="25"/>
-        </w:numPr>
-      </w:pPr>
-      <w:r>
-        <w:t>The structure isn’t all that with some being in the readme and some being in the wiki.</w:t>
-      </w:r>
-    </w:p>
-    <w:p>
-      <w:pPr>
-        <w:pStyle w:val="Listeavsnitt"/>
-        <w:numPr>
-          <w:ilvl w:val="0"/>
-          <w:numId w:val="25"/>
-        </w:numPr>
-      </w:pPr>
-      <w:r>
-        <w:t xml:space="preserve">A little confusing right now as the documentation on </w:t>
+        <w:t xml:space="preserve"> install socket.io”. It goes without saying that you need to have Node.js installed, but I think there should have been a link to where you can get it nonetheless.</w:t>
+      </w:r>
+    </w:p>
+    <w:p>
+      <w:r>
+        <w:t xml:space="preserve">Documentation is not something Socket.IO has a lot of. Considering the size of the library though, this is not </w:t>
       </w:r>
       <w:proofErr w:type="spellStart"/>
       <w:r>
+        <w:t>surpricing</w:t>
+      </w:r>
+      <w:proofErr w:type="spellEnd"/>
+      <w:r>
+        <w:t>. What it has covers everything in enough detail. Diligent use of examples, makes it easy to read and understand.</w:t>
+      </w:r>
+    </w:p>
+    <w:p>
+      <w:r>
+        <w:t xml:space="preserve">The structure isn't perfect. Some pieces reside in the readme (on </w:t>
+      </w:r>
+      <w:proofErr w:type="spellStart"/>
+      <w:r>
         <w:t>GitHub</w:t>
       </w:r>
       <w:proofErr w:type="spellEnd"/>
       <w:r>
-        <w:t xml:space="preserve"> states that it corresponds to the upcoming 1.0 release. A release that has been upcoming for the duration of the work with this thesis.</w:t>
-      </w:r>
-    </w:p>
-    <w:p>
-      <w:pPr>
-        <w:pStyle w:val="Listeavsnitt"/>
-        <w:numPr>
-          <w:ilvl w:val="1"/>
-          <w:numId w:val="25"/>
-        </w:numPr>
-      </w:pPr>
-      <w:r>
-        <w:t>I have not run into problems due to this though.</w:t>
-      </w:r>
-    </w:p>
-    <w:p>
-      <w:pPr>
-        <w:pStyle w:val="Listeavsnitt"/>
-        <w:numPr>
-          <w:ilvl w:val="0"/>
-          <w:numId w:val="25"/>
-        </w:numPr>
-      </w:pPr>
-      <w:r>
-        <w:t>Only drawback is that there should maybe have been some larger examples, not only examples with a single html page for instance.</w:t>
+        <w:t xml:space="preserve">, </w:t>
+      </w:r>
+      <w:r>
+        <w:rPr>
+          <w:color w:val="FF0000"/>
+        </w:rPr>
+        <w:t>TODO: link</w:t>
+      </w:r>
+      <w:r>
+        <w:t>), while you find other pieces in the wiki. There are some logic behind this, with the API documentation in the readme, and other aspects in the Wiki, but there is no obvious flow when browsing it.</w:t>
+      </w:r>
+    </w:p>
+    <w:p>
+      <w:r>
+        <w:t>As of writing, the current version of Socket.IO is 0.9. The documentation states that it is for the "upcoming" 1.0 release. For the entire duration of the work with this thesis, this has been the case, but the version has yet to be released. I have run into no problems regarding this though, which leads me to believe that most of the API is set already before 1.0.</w:t>
+      </w:r>
+    </w:p>
+    <w:p>
+      <w:r>
+        <w:t xml:space="preserve">All the examples are very small, which is good for readability. I missed some larger examples though. Something with more than one html file and a little more complex functionality, would have been </w:t>
+      </w:r>
+      <w:proofErr w:type="spellStart"/>
+      <w:r>
+        <w:t>benefitial</w:t>
+      </w:r>
+      <w:proofErr w:type="spellEnd"/>
+      <w:r>
+        <w:t>.</w:t>
       </w:r>
     </w:p>
     <w:p>
@@ -19084,124 +19090,93 @@
       <w:bookmarkEnd w:id="78"/>
     </w:p>
     <w:p>
-      <w:pPr>
-        <w:pStyle w:val="Listeavsnitt"/>
-        <w:numPr>
-          <w:ilvl w:val="0"/>
-          <w:numId w:val="26"/>
-        </w:numPr>
-      </w:pPr>
-      <w:r>
-        <w:t>Socket.IO is lightweight. In the spirit of Node.</w:t>
-      </w:r>
-    </w:p>
-    <w:p>
-      <w:pPr>
-        <w:pStyle w:val="Listeavsnitt"/>
-        <w:numPr>
-          <w:ilvl w:val="0"/>
-          <w:numId w:val="26"/>
-        </w:numPr>
-      </w:pPr>
-      <w:r>
-        <w:t>Strives to be compatible with web application elements like authorization and session management rather than redefining it.</w:t>
-      </w:r>
-    </w:p>
-    <w:p>
-      <w:pPr>
-        <w:pStyle w:val="Listeavsnitt"/>
-        <w:numPr>
-          <w:ilvl w:val="0"/>
-          <w:numId w:val="26"/>
-        </w:numPr>
-      </w:pPr>
-      <w:r>
-        <w:t>Quite a lot of options possible, but not needed.</w:t>
-      </w:r>
-    </w:p>
-    <w:p>
-      <w:pPr>
-        <w:pStyle w:val="Listeavsnitt"/>
-        <w:numPr>
-          <w:ilvl w:val="1"/>
-          <w:numId w:val="26"/>
-        </w:numPr>
-      </w:pPr>
-      <w:r>
-        <w:t>Do all with code rather than configuration files.</w:t>
-      </w:r>
-    </w:p>
-    <w:p>
-      <w:pPr>
-        <w:pStyle w:val="Listeavsnitt"/>
-        <w:numPr>
-          <w:ilvl w:val="1"/>
-          <w:numId w:val="26"/>
-        </w:numPr>
-      </w:pPr>
-      <w:r>
-        <w:t>I prefer having files, but this can easily be worked around since it is JavaScript – just use a JSON file and parse it in.</w:t>
-      </w:r>
-    </w:p>
-    <w:p>
-      <w:pPr>
-        <w:pStyle w:val="Listeavsnitt"/>
-        <w:numPr>
-          <w:ilvl w:val="0"/>
-          <w:numId w:val="26"/>
-        </w:numPr>
-      </w:pPr>
-      <w:r>
-        <w:t>Offers different channels or “rooms”. Not a requirement, but it is handy in several cases. Can use IGN (</w:t>
-      </w:r>
-      <w:proofErr w:type="spellStart"/>
-      <w:r>
-        <w:t>Disqus</w:t>
-      </w:r>
-      <w:proofErr w:type="spellEnd"/>
-      <w:r>
-        <w:t xml:space="preserve">) as an example: Discussion, </w:t>
-      </w:r>
-      <w:proofErr w:type="spellStart"/>
-      <w:r>
-        <w:t>xxxx</w:t>
-      </w:r>
-      <w:proofErr w:type="spellEnd"/>
-      <w:r>
-        <w:t xml:space="preserve"> people reading this etc..</w:t>
-      </w:r>
-    </w:p>
-    <w:p>
-      <w:pPr>
-        <w:pStyle w:val="Listeavsnitt"/>
-        <w:numPr>
-          <w:ilvl w:val="0"/>
-          <w:numId w:val="26"/>
-        </w:numPr>
-      </w:pPr>
-      <w:r>
-        <w:t xml:space="preserve">Sending data back and forth is a dream. </w:t>
-      </w:r>
-    </w:p>
-    <w:p>
-      <w:pPr>
-        <w:pStyle w:val="Listeavsnitt"/>
-        <w:numPr>
-          <w:ilvl w:val="1"/>
-          <w:numId w:val="26"/>
-        </w:numPr>
-      </w:pPr>
-      <w:r>
-        <w:t>JSON is used behind the scenes which allows you to send an object and receive it in the callback on the other end (</w:t>
+      <w:r>
+        <w:t>In the spirit of Node</w:t>
+      </w:r>
+      <w:r>
+        <w:rPr>
+          <w:rStyle w:val="Fotnotereferanse"/>
+        </w:rPr>
+        <w:footnoteReference w:id="25"/>
+      </w:r>
+      <w:r>
+        <w:t>, Socket.IO is nimble and lightweight. Classical web application elements include authorization and session management. Both of these can be tricky to handle with real-time frameworks, but Socket.IO provides some simple mechanisms (</w:t>
       </w:r>
       <w:r>
         <w:rPr>
           <w:color w:val="FF0000"/>
         </w:rPr>
+        <w:t>TODO: source wiki</w:t>
+      </w:r>
+      <w:r>
+        <w:t>). It is actually oblivious to sessions, leaving it up to the server library you use to handle this (</w:t>
+      </w:r>
+      <w:r>
+        <w:rPr>
+          <w:color w:val="FF0000"/>
+        </w:rPr>
+        <w:t>TODO: session</w:t>
+      </w:r>
+      <w:r>
+        <w:rPr>
+          <w:color w:val="FF0000"/>
+        </w:rPr>
+        <w:t>s with express</w:t>
+      </w:r>
+      <w:r>
+        <w:t xml:space="preserve">). </w:t>
+      </w:r>
+    </w:p>
+    <w:p>
+      <w:r>
+        <w:t xml:space="preserve">Some frameworks and libraries offers a lot of configuration. Usually this is a good thing, but sometimes it is easy to get lost in translation. Socket.IO has many options </w:t>
+      </w:r>
+      <w:r>
+        <w:lastRenderedPageBreak/>
+        <w:t>that you can tweak, but it is far from needed (</w:t>
+      </w:r>
+      <w:r>
+        <w:rPr>
+          <w:color w:val="FF0000"/>
+        </w:rPr>
+        <w:t>TODO: source</w:t>
+      </w:r>
+      <w:r>
+        <w:rPr>
+          <w:color w:val="FF0000"/>
+        </w:rPr>
+        <w:t xml:space="preserve"> wiki</w:t>
+      </w:r>
+      <w:r>
+        <w:t>). You manage settings using code instead of one or more files. I prefer the latter, but since the language is JavaScript, one can simply store configuration data in a JSON file and parse it at run-time.</w:t>
+      </w:r>
+    </w:p>
+    <w:p>
+      <w:r>
+        <w:t>A common use case for a web page is to have several, separated real time features. IGN.com</w:t>
+      </w:r>
+      <w:r>
+        <w:rPr>
+          <w:rStyle w:val="Fotnotereferanse"/>
+        </w:rPr>
+        <w:footnoteReference w:id="26"/>
+      </w:r>
+      <w:r>
+        <w:t xml:space="preserve"> has functionality to show current readers of article, as well as real time comment sections. Socket.IO allows developers to register different channels, or "rooms". This allows implementation of such functionality to be simple.</w:t>
+      </w:r>
+    </w:p>
+    <w:p>
+      <w:r>
+        <w:t>Sending data back and forth is a dream with Socket.IO. Behind the scenes, it uses JSON. As a result, you can send a normal object and receive it in the callback on the other end (</w:t>
+      </w:r>
+      <w:r>
+        <w:rPr>
+          <w:color w:val="FF0000"/>
+        </w:rPr>
         <w:t>TODO: example</w:t>
       </w:r>
       <w:r>
-        <w:t>).</w:t>
+        <w:t xml:space="preserve">).  </w:t>
       </w:r>
     </w:p>
     <w:p>
@@ -19210,7 +19185,6 @@
           <w:noProof/>
           <w:lang w:val="nb-NO" w:eastAsia="nb-NO"/>
         </w:rPr>
-        <w:lastRenderedPageBreak/>
         <w:drawing>
           <wp:inline distT="0" distB="0" distL="0" distR="0">
             <wp:extent cx="5759450" cy="1595896"/>
@@ -19249,82 +19223,22 @@
       </w:r>
     </w:p>
     <w:p>
-      <w:pPr>
-        <w:pStyle w:val="Listeavsnitt"/>
-        <w:numPr>
-          <w:ilvl w:val="1"/>
-          <w:numId w:val="26"/>
-        </w:numPr>
-      </w:pPr>
-      <w:r>
-        <w:t>A little problem with date, but this is a common JSON problem (</w:t>
+      <w:r>
+        <w:t>You have to be cautious about sending Date objects though. A common problem with JSON (TODO: source), is that Date objects don't deserialize too well.</w:t>
+      </w:r>
+    </w:p>
+    <w:p>
+      <w:r>
+        <w:t>Another nice feature is that you don't need to relate to the concept of a client. Instead, you deal with either one or multiple sockets (</w:t>
       </w:r>
       <w:r>
         <w:rPr>
           <w:color w:val="FF0000"/>
         </w:rPr>
-        <w:t>TODO: ref</w:t>
-      </w:r>
-      <w:r>
-        <w:t>).</w:t>
-      </w:r>
-    </w:p>
-    <w:p>
-      <w:pPr>
-        <w:pStyle w:val="Listeavsnitt"/>
-        <w:numPr>
-          <w:ilvl w:val="0"/>
-          <w:numId w:val="26"/>
-        </w:numPr>
-      </w:pPr>
-      <w:r>
-        <w:t>In most cases, you don’t  need to relate to the concept of a client. Using multiple namespaces is mostly the case where this is necessary.</w:t>
-      </w:r>
-    </w:p>
-    <w:p>
-      <w:pPr>
-        <w:pStyle w:val="Listeavsnitt"/>
-        <w:numPr>
-          <w:ilvl w:val="1"/>
-          <w:numId w:val="26"/>
-        </w:numPr>
-      </w:pPr>
-      <w:r>
-        <w:t>Else, all you relate to is the concept of one or multiple sockets</w:t>
-      </w:r>
-      <w:r>
-        <w:t xml:space="preserve"> (</w:t>
-      </w:r>
-      <w:r>
-        <w:rPr>
-          <w:color w:val="FF0000"/>
-        </w:rPr>
-        <w:t xml:space="preserve">TODO: example </w:t>
-      </w:r>
-      <w:proofErr w:type="spellStart"/>
-      <w:r>
-        <w:rPr>
-          <w:color w:val="FF0000"/>
-        </w:rPr>
-        <w:t>socket.emit</w:t>
-      </w:r>
-      <w:proofErr w:type="spellEnd"/>
-      <w:r>
-        <w:rPr>
-          <w:color w:val="FF0000"/>
-        </w:rPr>
-        <w:t xml:space="preserve">, </w:t>
-      </w:r>
-      <w:proofErr w:type="spellStart"/>
-      <w:r>
-        <w:rPr>
-          <w:color w:val="FF0000"/>
-        </w:rPr>
-        <w:t>io.sockets.emit</w:t>
-      </w:r>
-      <w:proofErr w:type="spellEnd"/>
-      <w:r>
-        <w:t>).</w:t>
+        <w:t>TODO: example</w:t>
+      </w:r>
+      <w:r>
+        <w:t>).  .</w:t>
       </w:r>
     </w:p>
     <w:p>
@@ -19371,51 +19285,25 @@
       </w:r>
     </w:p>
     <w:p>
-      <w:pPr>
-        <w:pStyle w:val="Listeavsnitt"/>
-        <w:numPr>
-          <w:ilvl w:val="1"/>
-          <w:numId w:val="26"/>
-        </w:numPr>
-      </w:pPr>
-      <w:r>
-        <w:t>Sending a message, broadcast or not, never requires more than a single line of code.</w:t>
-      </w:r>
-    </w:p>
-    <w:p>
-      <w:pPr>
-        <w:pStyle w:val="Listeavsnitt"/>
-        <w:numPr>
-          <w:ilvl w:val="1"/>
-          <w:numId w:val="26"/>
-        </w:numPr>
-      </w:pPr>
-      <w:r>
-        <w:t xml:space="preserve">A problem is that there is no simple way to send messages to a specific client. Then you have to relate to clients directly and look up in the clients array or keep track yourself. </w:t>
-      </w:r>
-    </w:p>
-    <w:p>
-      <w:pPr>
-        <w:pStyle w:val="Listeavsnitt"/>
-        <w:numPr>
-          <w:ilvl w:val="2"/>
-          <w:numId w:val="26"/>
-        </w:numPr>
-      </w:pPr>
-      <w:r>
-        <w:t>Can cause latency issues.</w:t>
-      </w:r>
-    </w:p>
-    <w:p>
-      <w:pPr>
-        <w:pStyle w:val="Listeavsnitt"/>
-        <w:numPr>
-          <w:ilvl w:val="0"/>
-          <w:numId w:val="26"/>
-        </w:numPr>
-      </w:pPr>
-      <w:r>
-        <w:t>Separates different messages by letting you define events. The WebSocket API provides only one message event (</w:t>
+      <w:r>
+        <w:t>Because of this simple abstraction, sending a message never require more than a single line of code. Socket.IO also provides constructs for sending messages to a specific client. To do this you need the id of the particular client's socket. Associating this with for instance a username, has to be handled manually of course.</w:t>
+      </w:r>
+    </w:p>
+    <w:p>
+      <w:r>
+        <w:t>A final note on features offere</w:t>
+      </w:r>
+      <w:r>
+        <w:t>d by Socket.IO is that it close</w:t>
+      </w:r>
+      <w:r>
+        <w:t xml:space="preserve">ly resembles the WebSocket API. While this API only has three events, Socket.IO lets you define your own. These act as a </w:t>
+      </w:r>
+      <w:r>
+        <w:t>further</w:t>
+      </w:r>
+      <w:r>
+        <w:t xml:space="preserve"> separation of the “</w:t>
       </w:r>
       <w:proofErr w:type="spellStart"/>
       <w:r>
@@ -19423,7 +19311,11 @@
       </w:r>
       <w:proofErr w:type="spellEnd"/>
       <w:r>
-        <w:t>), while Socket.IO allows further separation of this one event. All handled behind the scenes of course.</w:t>
+        <w:t xml:space="preserve">” event. The result is a code </w:t>
+      </w:r>
+      <w:r>
+        <w:lastRenderedPageBreak/>
+        <w:t>structure where the flow of the application shines through without the need to dig too deep.</w:t>
       </w:r>
     </w:p>
     <w:p>
@@ -19437,89 +19329,30 @@
       <w:bookmarkEnd w:id="79"/>
     </w:p>
     <w:p>
-      <w:pPr>
-        <w:pStyle w:val="Listeavsnitt"/>
-        <w:numPr>
-          <w:ilvl w:val="0"/>
-          <w:numId w:val="27"/>
-        </w:numPr>
-      </w:pPr>
-      <w:r>
-        <w:t>Socket.IO follows the programming principles of Node as well as WebSockets and provides an event based model.</w:t>
-      </w:r>
-    </w:p>
-    <w:p>
-      <w:pPr>
-        <w:pStyle w:val="Listeavsnitt"/>
-        <w:numPr>
-          <w:ilvl w:val="0"/>
-          <w:numId w:val="27"/>
-        </w:numPr>
-      </w:pPr>
-      <w:r>
-        <w:t xml:space="preserve">All code written for Node can be testable, both unit and otherwise. </w:t>
-      </w:r>
-      <w:r>
-        <w:tab/>
-      </w:r>
-    </w:p>
-    <w:p>
-      <w:pPr>
-        <w:pStyle w:val="Listeavsnitt"/>
-        <w:numPr>
-          <w:ilvl w:val="1"/>
-          <w:numId w:val="27"/>
-        </w:numPr>
-      </w:pPr>
-      <w:r>
-        <w:t>Writing unit tests for the Socket.IO specific code is a little worse. The event driven architecture conceals all logic regarding sending and receiving within callbacks.</w:t>
-      </w:r>
-    </w:p>
-    <w:p>
-      <w:pPr>
-        <w:pStyle w:val="Listeavsnitt"/>
-        <w:numPr>
-          <w:ilvl w:val="1"/>
-          <w:numId w:val="27"/>
-        </w:numPr>
-      </w:pPr>
-      <w:r>
-        <w:t>There are solutions to this of course (</w:t>
+      <w:r>
+        <w:t xml:space="preserve">Socket.IO follows the programming principles of Node and provides an event based model. While all code written for Node can be testable, testing events is a little trickier. The event driven architecture </w:t>
+      </w:r>
+      <w:proofErr w:type="spellStart"/>
+      <w:r>
+        <w:t>conseals</w:t>
+      </w:r>
+      <w:proofErr w:type="spellEnd"/>
+      <w:r>
+        <w:t xml:space="preserve"> all logic regarding sending and receiving within callbacks. Luckily, there are ways to work around this.</w:t>
+      </w:r>
+    </w:p>
+    <w:p>
+      <w:r>
+        <w:t>One option is to separate all code within the callback to its own module (</w:t>
       </w:r>
       <w:r>
         <w:rPr>
           <w:color w:val="FF0000"/>
         </w:rPr>
-        <w:t xml:space="preserve">TODO: examples (both load and </w:t>
-      </w:r>
-      <w:proofErr w:type="spellStart"/>
-      <w:r>
-        <w:rPr>
-          <w:color w:val="FF0000"/>
-        </w:rPr>
-        <w:t>testapp</w:t>
-      </w:r>
-      <w:proofErr w:type="spellEnd"/>
-      <w:r>
-        <w:rPr>
-          <w:color w:val="FF0000"/>
-        </w:rPr>
-        <w:t>)</w:t>
-      </w:r>
-      <w:r>
-        <w:t xml:space="preserve">). </w:t>
-      </w:r>
-    </w:p>
-    <w:p>
-      <w:pPr>
-        <w:pStyle w:val="Listeavsnitt"/>
-        <w:numPr>
-          <w:ilvl w:val="2"/>
-          <w:numId w:val="27"/>
-        </w:numPr>
-      </w:pPr>
-      <w:r>
-        <w:t>Do a call to another module from within each event.</w:t>
+        <w:t>TODO: example</w:t>
+      </w:r>
+      <w:r>
+        <w:t>). Then you can write tests for this module in separation, as it does not know that it is an event that calls it.</w:t>
       </w:r>
     </w:p>
     <w:p>
@@ -19528,7 +19361,6 @@
           <w:noProof/>
           <w:lang w:val="nb-NO" w:eastAsia="nb-NO"/>
         </w:rPr>
-        <w:lastRenderedPageBreak/>
         <w:drawing>
           <wp:inline distT="0" distB="0" distL="0" distR="0">
             <wp:extent cx="5741537" cy="1781175"/>
@@ -19567,87 +19399,71 @@
       </w:r>
     </w:p>
     <w:p>
-      <w:pPr>
-        <w:pStyle w:val="Listeavsnitt"/>
-        <w:numPr>
-          <w:ilvl w:val="2"/>
-          <w:numId w:val="27"/>
-        </w:numPr>
-      </w:pPr>
-      <w:r>
-        <w:t>Define the callbacks in its own module. This is not the best choice though.</w:t>
-      </w:r>
-      <w:r>
-        <w:t xml:space="preserve"> (Could have put all the code from “function” in another module.</w:t>
-      </w:r>
-    </w:p>
-    <w:p>
-      <w:pPr>
-        <w:pStyle w:val="Listeavsnitt"/>
-        <w:numPr>
-          <w:ilvl w:val="1"/>
-          <w:numId w:val="27"/>
-        </w:numPr>
-      </w:pPr>
-      <w:r>
-        <w:t>To test that some expected code actually executes, one can use integration or functional testing.</w:t>
-      </w:r>
-    </w:p>
-    <w:p>
-      <w:pPr>
-        <w:pStyle w:val="Listeavsnitt"/>
-        <w:numPr>
-          <w:ilvl w:val="1"/>
-          <w:numId w:val="27"/>
-        </w:numPr>
-      </w:pPr>
-      <w:r>
-        <w:t>Another possibility is to inject dependencies to the module with the Socket.IO events and then</w:t>
-      </w:r>
-      <w:r>
-        <w:t xml:space="preserve"> use the socket.io-</w:t>
-      </w:r>
-      <w:r>
-        <w:t xml:space="preserve">client </w:t>
-      </w:r>
-      <w:r>
-        <w:t>module.</w:t>
-      </w:r>
-    </w:p>
-    <w:p>
-      <w:pPr>
-        <w:pStyle w:val="Listeavsnitt"/>
-        <w:numPr>
-          <w:ilvl w:val="1"/>
-          <w:numId w:val="27"/>
-        </w:numPr>
-      </w:pPr>
-      <w:r>
-        <w:t>None of these things introduce too much overhead compared to “normal” testing.</w:t>
-      </w:r>
-    </w:p>
-    <w:p>
-      <w:pPr>
-        <w:pStyle w:val="Listeavsnitt"/>
-        <w:numPr>
-          <w:ilvl w:val="0"/>
-          <w:numId w:val="27"/>
-        </w:numPr>
-      </w:pPr>
-      <w:r>
-        <w:t>A challenge with modules can be to keep them small enough. Larger modules, just as larger classes in OO languages, are harder to maintain.</w:t>
-      </w:r>
-    </w:p>
-    <w:p>
-      <w:pPr>
-        <w:pStyle w:val="Listeavsnitt"/>
-        <w:numPr>
-          <w:ilvl w:val="1"/>
-          <w:numId w:val="27"/>
-        </w:numPr>
-      </w:pPr>
-      <w:r>
-        <w:t>This also applies to the routing of events with Socket.IO. Even if you keep the code within each event’s callback short, it can quickly become a mess with many events. Using the namespace construct can help provide a stronger separation of concerns in such cases.</w:t>
+      <w:r>
+        <w:t>Another option is to put the callbacks themselves in a separate module. This makes the code a little less readable in my opinion, which is why I went with the first solution.</w:t>
+      </w:r>
+    </w:p>
+    <w:p>
+      <w:r>
+        <w:t>To test that specific callbacks execute as expected, one has to use either integration or functional testing. As Socket.IO provides a client library for Node, this is simple to achieve without too much complications. (</w:t>
+      </w:r>
+      <w:r>
+        <w:rPr>
+          <w:color w:val="FF0000"/>
+        </w:rPr>
+        <w:t>TODO: example</w:t>
+      </w:r>
+      <w:r>
+        <w:t>). This method can also be used for unit testing purposes by injecting mocks and stubs into the module with the Socket.IO logic. In its essence, it will still be an integration test since you have to start the server, but at least you get to test it in isolation.</w:t>
+      </w:r>
+    </w:p>
+    <w:p>
+      <w:r>
+        <w:rPr>
+          <w:noProof/>
+          <w:lang w:val="nb-NO" w:eastAsia="nb-NO"/>
+        </w:rPr>
+        <w:lastRenderedPageBreak/>
+        <w:drawing>
+          <wp:inline distT="0" distB="0" distL="0" distR="0">
+            <wp:extent cx="5759450" cy="3408045"/>
+            <wp:effectExtent l="19050" t="0" r="0" b="0"/>
+            <wp:docPr id="56" name="Bilde 55" descr="Test with client Node.jpg"/>
+            <wp:cNvGraphicFramePr>
+              <a:graphicFrameLocks xmlns:a="http://schemas.openxmlformats.org/drawingml/2006/main" noChangeAspect="1"/>
+            </wp:cNvGraphicFramePr>
+            <a:graphic xmlns:a="http://schemas.openxmlformats.org/drawingml/2006/main">
+              <a:graphicData uri="http://schemas.openxmlformats.org/drawingml/2006/picture">
+                <pic:pic xmlns:pic="http://schemas.openxmlformats.org/drawingml/2006/picture">
+                  <pic:nvPicPr>
+                    <pic:cNvPr id="0" name="Test with client Node.jpg"/>
+                    <pic:cNvPicPr/>
+                  </pic:nvPicPr>
+                  <pic:blipFill>
+                    <a:blip r:embed="rId33" cstate="print"/>
+                    <a:stretch>
+                      <a:fillRect/>
+                    </a:stretch>
+                  </pic:blipFill>
+                  <pic:spPr>
+                    <a:xfrm>
+                      <a:off x="0" y="0"/>
+                      <a:ext cx="5759450" cy="3408045"/>
+                    </a:xfrm>
+                    <a:prstGeom prst="rect">
+                      <a:avLst/>
+                    </a:prstGeom>
+                  </pic:spPr>
+                </pic:pic>
+              </a:graphicData>
+            </a:graphic>
+          </wp:inline>
+        </w:drawing>
+      </w:r>
+    </w:p>
+    <w:p>
+      <w:r>
+        <w:t>Modules can be challenging to keep small enough. Larger modules, just as larger classes in object oriented languages, are harder to maintain. This also applies to the routing of events with Socket.IO. Even if you keep the code within each event's callback short, it can quickly become a mess if you have many events. Using the namespace construct can help provide a stronger separation of concerns in such cases. However, this also introduces extra overhead, which leads to the fact that there is no perfect solution to this problem.</w:t>
       </w:r>
     </w:p>
     <w:p>
@@ -19661,42 +19477,8 @@
       <w:bookmarkEnd w:id="80"/>
     </w:p>
     <w:p>
-      <w:pPr>
-        <w:pStyle w:val="Listeavsnitt"/>
-        <w:numPr>
-          <w:ilvl w:val="0"/>
-          <w:numId w:val="28"/>
-        </w:numPr>
-      </w:pPr>
-      <w:r>
-        <w:t>Supports</w:t>
-      </w:r>
-      <w:r>
-        <w:t xml:space="preserve"> all major browsers with no quirks. </w:t>
-      </w:r>
-    </w:p>
-    <w:p>
-      <w:pPr>
-        <w:pStyle w:val="Listeavsnitt"/>
-        <w:numPr>
-          <w:ilvl w:val="0"/>
-          <w:numId w:val="28"/>
-        </w:numPr>
-      </w:pPr>
-      <w:r>
-        <w:t>Gracefully falls back.</w:t>
-      </w:r>
-    </w:p>
-    <w:p>
-      <w:pPr>
-        <w:pStyle w:val="Listeavsnitt"/>
-        <w:numPr>
-          <w:ilvl w:val="0"/>
-          <w:numId w:val="28"/>
-        </w:numPr>
-      </w:pPr>
-      <w:r>
-        <w:t>However, it states that streaming is possible, while in truth, it is not (</w:t>
+      <w:r>
+        <w:t>As promised, the library supports all major browsers with no quirks. Transport mechanism is selected automatically during the handshake process of a connection. However, it states that it supports HTTP-streaming, but this is no longer the case (</w:t>
       </w:r>
       <w:r>
         <w:rPr>
@@ -19719,128 +19501,51 @@
       <w:bookmarkEnd w:id="81"/>
     </w:p>
     <w:p>
-      <w:pPr>
-        <w:pStyle w:val="Listeavsnitt"/>
-        <w:numPr>
-          <w:ilvl w:val="0"/>
-          <w:numId w:val="29"/>
-        </w:numPr>
-      </w:pPr>
-      <w:r>
-        <w:t>Not 1.0 yet, and has defined 1.0 as “upcoming” for over a year.</w:t>
-      </w:r>
-    </w:p>
-    <w:p>
-      <w:pPr>
-        <w:pStyle w:val="Listeavsnitt"/>
-        <w:numPr>
-          <w:ilvl w:val="0"/>
-          <w:numId w:val="29"/>
-        </w:numPr>
-      </w:pPr>
-      <w:r>
-        <w:t>Very varying frequency of commits to the repo. Had a long dead period, but this seems to coincide with the lower lever “engine.io” project.</w:t>
-      </w:r>
-    </w:p>
-    <w:p>
-      <w:pPr>
-        <w:pStyle w:val="Listeavsnitt"/>
-        <w:numPr>
-          <w:ilvl w:val="0"/>
-          <w:numId w:val="29"/>
-        </w:numPr>
-      </w:pPr>
-      <w:r>
-        <w:t xml:space="preserve">All classic signs of a “dead” project. </w:t>
-      </w:r>
-    </w:p>
-    <w:p>
-      <w:pPr>
-        <w:pStyle w:val="Listeavsnitt"/>
-        <w:numPr>
-          <w:ilvl w:val="1"/>
-          <w:numId w:val="29"/>
-        </w:numPr>
-      </w:pPr>
-      <w:r>
-        <w:t xml:space="preserve">Does not mean that it is immature. </w:t>
-      </w:r>
-    </w:p>
-    <w:p>
-      <w:pPr>
-        <w:pStyle w:val="Listeavsnitt"/>
-        <w:numPr>
-          <w:ilvl w:val="1"/>
-          <w:numId w:val="29"/>
-        </w:numPr>
-      </w:pPr>
-      <w:r>
-        <w:t xml:space="preserve">On the contrary, Socket.IO feels very stable and mature. </w:t>
-      </w:r>
-    </w:p>
-    <w:p>
-      <w:pPr>
-        <w:pStyle w:val="Listeavsnitt"/>
-        <w:numPr>
-          <w:ilvl w:val="1"/>
-          <w:numId w:val="29"/>
-        </w:numPr>
-      </w:pPr>
-      <w:r>
-        <w:t>Has seen some activity recently as well, indicating that it may be “waking up”.</w:t>
-      </w:r>
-    </w:p>
-    <w:p>
-      <w:pPr>
-        <w:pStyle w:val="Listeavsnitt"/>
-        <w:numPr>
-          <w:ilvl w:val="1"/>
-          <w:numId w:val="29"/>
-        </w:numPr>
-      </w:pPr>
-      <w:r>
-        <w:t>The form of it though seems set, and I have no reason to believe that there will be any major changes in the future (the last was 0.6 to 0.7).</w:t>
-      </w:r>
-    </w:p>
-    <w:p>
-      <w:pPr>
-        <w:pStyle w:val="Listeavsnitt"/>
-        <w:numPr>
-          <w:ilvl w:val="0"/>
-          <w:numId w:val="29"/>
-        </w:numPr>
-      </w:pPr>
+      <w:r>
+        <w:t xml:space="preserve">As mentioned before (TODO: </w:t>
+      </w:r>
+      <w:proofErr w:type="spellStart"/>
+      <w:r>
+        <w:t>crossref</w:t>
+      </w:r>
+      <w:proofErr w:type="spellEnd"/>
+      <w:r>
+        <w:t xml:space="preserve"> 6.1.1), Socket.IO has not reached version 1.0 yet. </w:t>
+      </w:r>
+      <w:proofErr w:type="spellStart"/>
+      <w:r>
+        <w:t>GitHub</w:t>
+      </w:r>
+      <w:proofErr w:type="spellEnd"/>
+      <w:r>
+        <w:t xml:space="preserve"> claims that 1.0 is the "upcoming" release, which has been the case for over a year. Commits to the repository has been varying and it had a long dead period. This dead period seems to coincide with another project from the same people, Engine.IO. (TODO: commit pages). </w:t>
+      </w:r>
+    </w:p>
+    <w:p>
+      <w:r>
+        <w:t>Engine.IO is a more low level implementation of Socket.IO. Socket.IO is actually an extra abstraction layer on top of Engine.IO. It is reasonable that the creators would wish to separate the most low level functionality into its own library. This makes it easier for other developers to build upon it to make other frameworks.</w:t>
+      </w:r>
+    </w:p>
+    <w:p>
+      <w:r>
+        <w:t xml:space="preserve">That there are no more commits to a project is a classic sign of a "dead" project. With the activity on Engine.IO and recent activity on the Socket.IO project, I do not think </w:t>
+      </w:r>
       <w:r>
         <w:lastRenderedPageBreak/>
-        <w:t>A lot of projects uses Socket.IO (</w:t>
+        <w:t xml:space="preserve">this is the case for Socket.IO. Nonetheless, little activity does not mean that the product is immature. In this case it is </w:t>
       </w:r>
       <w:proofErr w:type="spellStart"/>
       <w:r>
-        <w:t>Trello</w:t>
+        <w:t>completly</w:t>
       </w:r>
       <w:proofErr w:type="spellEnd"/>
       <w:r>
-        <w:t xml:space="preserve"> mentioned before right?), both applications and other frameworks (</w:t>
-      </w:r>
-      <w:proofErr w:type="spellStart"/>
-      <w:r>
-        <w:t>SailsJS</w:t>
-      </w:r>
-      <w:proofErr w:type="spellEnd"/>
-      <w:r>
-        <w:t>).</w:t>
-      </w:r>
-    </w:p>
-    <w:p>
-      <w:pPr>
-        <w:pStyle w:val="Listeavsnitt"/>
-        <w:numPr>
-          <w:ilvl w:val="0"/>
-          <w:numId w:val="29"/>
-        </w:numPr>
-      </w:pPr>
-      <w:r>
-        <w:t>No own forum. Quite a lot of questions on SO though, but there are clear indications that the community isn’t all that large (applies to Node in general though)</w:t>
+        <w:t xml:space="preserve"> opposite as Socket.IO is stable and well suited for production environments. Since the documentation for the 1.0 release is already out, one can trust that no major changes will come soon.</w:t>
+      </w:r>
+    </w:p>
+    <w:p>
+      <w:r>
+        <w:t>There is the question of Node.js itself though. It too hasn't reached a 1.0 version, and the community surrounding it isn't the largest. As a result, the community surrounding Socket.IO is even smaller. Many questions on Stack Overflow is about Socket.IO though, a clear indication that it is widespread. The tendency with Node is that the community is growing, and more and more developers see it as a technology for the future - an opinion I share.</w:t>
       </w:r>
     </w:p>
     <w:p>
@@ -19969,7 +19674,7 @@
                     <pic:cNvPicPr/>
                   </pic:nvPicPr>
                   <pic:blipFill>
-                    <a:blip r:embed="rId33" cstate="print"/>
+                    <a:blip r:embed="rId34" cstate="print"/>
                     <a:stretch>
                       <a:fillRect/>
                     </a:stretch>
@@ -19999,6 +19704,7 @@
         </w:numPr>
       </w:pPr>
       <w:r>
+        <w:lastRenderedPageBreak/>
         <w:t>These are documented through comments (few).</w:t>
       </w:r>
     </w:p>
@@ -20038,7 +19744,6 @@
         </w:numPr>
       </w:pPr>
       <w:r>
-        <w:lastRenderedPageBreak/>
         <w:t xml:space="preserve">In the </w:t>
       </w:r>
       <w:proofErr w:type="spellStart"/>
@@ -20136,7 +19841,7 @@
                     <pic:cNvPicPr/>
                   </pic:nvPicPr>
                   <pic:blipFill>
-                    <a:blip r:embed="rId34" cstate="print"/>
+                    <a:blip r:embed="rId35" cstate="print"/>
                     <a:stretch>
                       <a:fillRect/>
                     </a:stretch>
@@ -20283,6 +19988,7 @@
           <w:noProof/>
           <w:lang w:val="nb-NO" w:eastAsia="nb-NO"/>
         </w:rPr>
+        <w:lastRenderedPageBreak/>
         <w:drawing>
           <wp:inline distT="0" distB="0" distL="0" distR="0">
             <wp:extent cx="5794923" cy="1786270"/>
@@ -20299,7 +20005,7 @@
                     <pic:cNvPicPr/>
                   </pic:nvPicPr>
                   <pic:blipFill>
-                    <a:blip r:embed="rId35" cstate="print"/>
+                    <a:blip r:embed="rId36" cstate="print"/>
                     <a:stretch>
                       <a:fillRect/>
                     </a:stretch>
@@ -20329,7 +20035,6 @@
         </w:numPr>
       </w:pPr>
       <w:r>
-        <w:lastRenderedPageBreak/>
         <w:t xml:space="preserve">There are ways to work around this by using only one DOM element for each item, and sending JSON data. </w:t>
       </w:r>
     </w:p>
@@ -20394,7 +20099,7 @@
                     <pic:cNvPicPr/>
                   </pic:nvPicPr>
                   <pic:blipFill>
-                    <a:blip r:embed="rId36" cstate="print"/>
+                    <a:blip r:embed="rId37" cstate="print"/>
                     <a:stretch>
                       <a:fillRect/>
                     </a:stretch>
@@ -20537,7 +20242,7 @@
                     <pic:cNvPicPr/>
                   </pic:nvPicPr>
                   <pic:blipFill>
-                    <a:blip r:embed="rId37" cstate="print"/>
+                    <a:blip r:embed="rId38" cstate="print"/>
                     <a:stretch>
                       <a:fillRect/>
                     </a:stretch>
@@ -21273,7 +20978,7 @@
                     <pic:cNvPicPr/>
                   </pic:nvPicPr>
                   <pic:blipFill>
-                    <a:blip r:embed="rId38" cstate="print"/>
+                    <a:blip r:embed="rId39" cstate="print"/>
                     <a:stretch>
                       <a:fillRect/>
                     </a:stretch>
@@ -21403,7 +21108,7 @@
                     <pic:cNvPicPr/>
                   </pic:nvPicPr>
                   <pic:blipFill>
-                    <a:blip r:embed="rId39" cstate="print"/>
+                    <a:blip r:embed="rId40" cstate="print"/>
                     <a:stretch>
                       <a:fillRect/>
                     </a:stretch>
@@ -21547,7 +21252,7 @@
                     <pic:cNvPicPr/>
                   </pic:nvPicPr>
                   <pic:blipFill>
-                    <a:blip r:embed="rId40" cstate="print"/>
+                    <a:blip r:embed="rId41" cstate="print"/>
                     <a:stretch>
                       <a:fillRect/>
                     </a:stretch>
@@ -21704,7 +21409,7 @@
                     <pic:cNvPicPr/>
                   </pic:nvPicPr>
                   <pic:blipFill>
-                    <a:blip r:embed="rId41" cstate="print"/>
+                    <a:blip r:embed="rId42" cstate="print"/>
                     <a:stretch>
                       <a:fillRect/>
                     </a:stretch>
@@ -22038,7 +21743,7 @@
                     <pic:cNvPicPr/>
                   </pic:nvPicPr>
                   <pic:blipFill>
-                    <a:blip r:embed="rId42" cstate="print"/>
+                    <a:blip r:embed="rId43" cstate="print"/>
                     <a:stretch>
                       <a:fillRect/>
                     </a:stretch>
@@ -22161,7 +21866,7 @@
         <w:rPr>
           <w:rStyle w:val="Fotnotereferanse"/>
         </w:rPr>
-        <w:footnoteReference w:id="25"/>
+        <w:footnoteReference w:id="27"/>
       </w:r>
       <w:r>
         <w:t xml:space="preserve">, places </w:t>
@@ -22598,7 +22303,7 @@
                     <pic:cNvPicPr/>
                   </pic:nvPicPr>
                   <pic:blipFill>
-                    <a:blip r:embed="rId43" cstate="print"/>
+                    <a:blip r:embed="rId44" cstate="print"/>
                     <a:stretch>
                       <a:fillRect/>
                     </a:stretch>
@@ -22690,7 +22395,7 @@
                     <pic:cNvPicPr/>
                   </pic:nvPicPr>
                   <pic:blipFill>
-                    <a:blip r:embed="rId44" cstate="print"/>
+                    <a:blip r:embed="rId45" cstate="print"/>
                     <a:stretch>
                       <a:fillRect/>
                     </a:stretch>
@@ -22883,7 +22588,7 @@
                     <pic:cNvPicPr/>
                   </pic:nvPicPr>
                   <pic:blipFill>
-                    <a:blip r:embed="rId45" cstate="print"/>
+                    <a:blip r:embed="rId46" cstate="print"/>
                     <a:stretch>
                       <a:fillRect/>
                     </a:stretch>
@@ -23266,7 +22971,7 @@
                     <pic:cNvPicPr/>
                   </pic:nvPicPr>
                   <pic:blipFill>
-                    <a:blip r:embed="rId46" cstate="print"/>
+                    <a:blip r:embed="rId47" cstate="print"/>
                     <a:stretch>
                       <a:fillRect/>
                     </a:stretch>
@@ -23442,7 +23147,7 @@
                     <pic:cNvPicPr/>
                   </pic:nvPicPr>
                   <pic:blipFill>
-                    <a:blip r:embed="rId47" cstate="print"/>
+                    <a:blip r:embed="rId48" cstate="print"/>
                     <a:stretch>
                       <a:fillRect/>
                     </a:stretch>
@@ -23780,7 +23485,7 @@
                     <pic:cNvPicPr/>
                   </pic:nvPicPr>
                   <pic:blipFill>
-                    <a:blip r:embed="rId48" cstate="print"/>
+                    <a:blip r:embed="rId49" cstate="print"/>
                     <a:stretch>
                       <a:fillRect/>
                     </a:stretch>
@@ -25036,131 +24741,6 @@
                 <pic:pic xmlns:pic="http://schemas.openxmlformats.org/drawingml/2006/picture">
                   <pic:nvPicPr>
                     <pic:cNvPr id="0" name="SentFromClientsWS.jpg"/>
-                    <pic:cNvPicPr/>
-                  </pic:nvPicPr>
-                  <pic:blipFill>
-                    <a:blip r:embed="rId49" cstate="print"/>
-                    <a:stretch>
-                      <a:fillRect/>
-                    </a:stretch>
-                  </pic:blipFill>
-                  <pic:spPr>
-                    <a:xfrm>
-                      <a:off x="0" y="0"/>
-                      <a:ext cx="5759450" cy="2369257"/>
-                    </a:xfrm>
-                    <a:prstGeom prst="rect">
-                      <a:avLst/>
-                    </a:prstGeom>
-                  </pic:spPr>
-                </pic:pic>
-              </a:graphicData>
-            </a:graphic>
-          </wp:inline>
-        </w:drawing>
-      </w:r>
-    </w:p>
-    <w:p>
-      <w:pPr>
-        <w:pStyle w:val="Listeavsnitt"/>
-        <w:numPr>
-          <w:ilvl w:val="0"/>
-          <w:numId w:val="5"/>
-        </w:numPr>
-      </w:pPr>
-      <w:r>
-        <w:t>Some deviations</w:t>
-      </w:r>
-      <w:r>
-        <w:t xml:space="preserve"> with polling and streaming</w:t>
-      </w:r>
-      <w:r>
-        <w:t>. Chart from Polling with sent from clients</w:t>
-      </w:r>
-      <w:r>
-        <w:t xml:space="preserve">. </w:t>
-      </w:r>
-    </w:p>
-    <w:p>
-      <w:pPr>
-        <w:pStyle w:val="Listeavsnitt"/>
-        <w:numPr>
-          <w:ilvl w:val="0"/>
-          <w:numId w:val="5"/>
-        </w:numPr>
-      </w:pPr>
-      <w:r>
-        <w:t>Need to discuss plausible reasons why.</w:t>
-      </w:r>
-    </w:p>
-    <w:p>
-      <w:pPr>
-        <w:pStyle w:val="Listeavsnitt"/>
-        <w:numPr>
-          <w:ilvl w:val="1"/>
-          <w:numId w:val="5"/>
-        </w:numPr>
-      </w:pPr>
-      <w:r>
-        <w:t>Exceeded max number of open connections</w:t>
-      </w:r>
-      <w:r>
-        <w:t xml:space="preserve"> (most probable)</w:t>
-      </w:r>
-      <w:r>
-        <w:t>.</w:t>
-      </w:r>
-    </w:p>
-    <w:p>
-      <w:pPr>
-        <w:pStyle w:val="Listeavsnitt"/>
-        <w:numPr>
-          <w:ilvl w:val="1"/>
-          <w:numId w:val="5"/>
-        </w:numPr>
-      </w:pPr>
-      <w:r>
-        <w:t>The Lightstreamer clients took up a lot more memory than the others (see the connection tests)</w:t>
-      </w:r>
-      <w:r>
-        <w:t>.</w:t>
-      </w:r>
-      <w:r>
-        <w:t xml:space="preserve"> It may have influenced the ability to send messages with streaming. </w:t>
-      </w:r>
-    </w:p>
-    <w:p>
-      <w:pPr>
-        <w:pStyle w:val="Listeavsnitt"/>
-        <w:numPr>
-          <w:ilvl w:val="1"/>
-          <w:numId w:val="5"/>
-        </w:numPr>
-      </w:pPr>
-      <w:r>
-        <w:t>Max number of open connections most probable. Especially since polling with Lightstreamer did not have the same issues as streaming (two less open connections)</w:t>
-      </w:r>
-    </w:p>
-    <w:p>
-      <w:r>
-        <w:rPr>
-          <w:noProof/>
-          <w:lang w:val="nb-NO" w:eastAsia="nb-NO"/>
-        </w:rPr>
-        <w:lastRenderedPageBreak/>
-        <w:drawing>
-          <wp:inline distT="0" distB="0" distL="0" distR="0">
-            <wp:extent cx="5759450" cy="2369257"/>
-            <wp:effectExtent l="19050" t="0" r="0" b="0"/>
-            <wp:docPr id="2" name="Bilde 1" descr="SentFromClientsPoll.jpg"/>
-            <wp:cNvGraphicFramePr>
-              <a:graphicFrameLocks xmlns:a="http://schemas.openxmlformats.org/drawingml/2006/main" noChangeAspect="1"/>
-            </wp:cNvGraphicFramePr>
-            <a:graphic xmlns:a="http://schemas.openxmlformats.org/drawingml/2006/main">
-              <a:graphicData uri="http://schemas.openxmlformats.org/drawingml/2006/picture">
-                <pic:pic xmlns:pic="http://schemas.openxmlformats.org/drawingml/2006/picture">
-                  <pic:nvPicPr>
-                    <pic:cNvPr id="0" name="SentFromClientsPoll.jpg"/>
                     <pic:cNvPicPr/>
                   </pic:nvPicPr>
                   <pic:blipFill>
@@ -25187,6 +24767,131 @@
     </w:p>
     <w:p>
       <w:pPr>
+        <w:pStyle w:val="Listeavsnitt"/>
+        <w:numPr>
+          <w:ilvl w:val="0"/>
+          <w:numId w:val="5"/>
+        </w:numPr>
+      </w:pPr>
+      <w:r>
+        <w:t>Some deviations</w:t>
+      </w:r>
+      <w:r>
+        <w:t xml:space="preserve"> with polling and streaming</w:t>
+      </w:r>
+      <w:r>
+        <w:t>. Chart from Polling with sent from clients</w:t>
+      </w:r>
+      <w:r>
+        <w:t xml:space="preserve">. </w:t>
+      </w:r>
+    </w:p>
+    <w:p>
+      <w:pPr>
+        <w:pStyle w:val="Listeavsnitt"/>
+        <w:numPr>
+          <w:ilvl w:val="0"/>
+          <w:numId w:val="5"/>
+        </w:numPr>
+      </w:pPr>
+      <w:r>
+        <w:t>Need to discuss plausible reasons why.</w:t>
+      </w:r>
+    </w:p>
+    <w:p>
+      <w:pPr>
+        <w:pStyle w:val="Listeavsnitt"/>
+        <w:numPr>
+          <w:ilvl w:val="1"/>
+          <w:numId w:val="5"/>
+        </w:numPr>
+      </w:pPr>
+      <w:r>
+        <w:t>Exceeded max number of open connections</w:t>
+      </w:r>
+      <w:r>
+        <w:t xml:space="preserve"> (most probable)</w:t>
+      </w:r>
+      <w:r>
+        <w:t>.</w:t>
+      </w:r>
+    </w:p>
+    <w:p>
+      <w:pPr>
+        <w:pStyle w:val="Listeavsnitt"/>
+        <w:numPr>
+          <w:ilvl w:val="1"/>
+          <w:numId w:val="5"/>
+        </w:numPr>
+      </w:pPr>
+      <w:r>
+        <w:t>The Lightstreamer clients took up a lot more memory than the others (see the connection tests)</w:t>
+      </w:r>
+      <w:r>
+        <w:t>.</w:t>
+      </w:r>
+      <w:r>
+        <w:t xml:space="preserve"> It may have influenced the ability to send messages with streaming. </w:t>
+      </w:r>
+    </w:p>
+    <w:p>
+      <w:pPr>
+        <w:pStyle w:val="Listeavsnitt"/>
+        <w:numPr>
+          <w:ilvl w:val="1"/>
+          <w:numId w:val="5"/>
+        </w:numPr>
+      </w:pPr>
+      <w:r>
+        <w:t>Max number of open connections most probable. Especially since polling with Lightstreamer did not have the same issues as streaming (two less open connections)</w:t>
+      </w:r>
+    </w:p>
+    <w:p>
+      <w:r>
+        <w:rPr>
+          <w:noProof/>
+          <w:lang w:val="nb-NO" w:eastAsia="nb-NO"/>
+        </w:rPr>
+        <w:lastRenderedPageBreak/>
+        <w:drawing>
+          <wp:inline distT="0" distB="0" distL="0" distR="0">
+            <wp:extent cx="5759450" cy="2369257"/>
+            <wp:effectExtent l="19050" t="0" r="0" b="0"/>
+            <wp:docPr id="2" name="Bilde 1" descr="SentFromClientsPoll.jpg"/>
+            <wp:cNvGraphicFramePr>
+              <a:graphicFrameLocks xmlns:a="http://schemas.openxmlformats.org/drawingml/2006/main" noChangeAspect="1"/>
+            </wp:cNvGraphicFramePr>
+            <a:graphic xmlns:a="http://schemas.openxmlformats.org/drawingml/2006/main">
+              <a:graphicData uri="http://schemas.openxmlformats.org/drawingml/2006/picture">
+                <pic:pic xmlns:pic="http://schemas.openxmlformats.org/drawingml/2006/picture">
+                  <pic:nvPicPr>
+                    <pic:cNvPr id="0" name="SentFromClientsPoll.jpg"/>
+                    <pic:cNvPicPr/>
+                  </pic:nvPicPr>
+                  <pic:blipFill>
+                    <a:blip r:embed="rId51" cstate="print"/>
+                    <a:stretch>
+                      <a:fillRect/>
+                    </a:stretch>
+                  </pic:blipFill>
+                  <pic:spPr>
+                    <a:xfrm>
+                      <a:off x="0" y="0"/>
+                      <a:ext cx="5759450" cy="2369257"/>
+                    </a:xfrm>
+                    <a:prstGeom prst="rect">
+                      <a:avLst/>
+                    </a:prstGeom>
+                  </pic:spPr>
+                </pic:pic>
+              </a:graphicData>
+            </a:graphic>
+          </wp:inline>
+        </w:drawing>
+      </w:r>
+    </w:p>
+    <w:p>
+      <w:pPr>
         <w:pStyle w:val="Overskrift2"/>
       </w:pPr>
       <w:bookmarkStart w:id="121" w:name="_Toc381799616"/>
@@ -25259,7 +24964,7 @@
                     <pic:cNvPicPr/>
                   </pic:nvPicPr>
                   <pic:blipFill>
-                    <a:blip r:embed="rId51" cstate="print"/>
+                    <a:blip r:embed="rId52" cstate="print"/>
                     <a:stretch>
                       <a:fillRect/>
                     </a:stretch>
@@ -25330,7 +25035,7 @@
                     <pic:cNvPicPr/>
                   </pic:nvPicPr>
                   <pic:blipFill>
-                    <a:blip r:embed="rId52" cstate="print"/>
+                    <a:blip r:embed="rId53" cstate="print"/>
                     <a:stretch>
                       <a:fillRect/>
                     </a:stretch>
@@ -25413,7 +25118,7 @@
                     <pic:cNvPicPr/>
                   </pic:nvPicPr>
                   <pic:blipFill>
-                    <a:blip r:embed="rId53" cstate="print"/>
+                    <a:blip r:embed="rId54" cstate="print"/>
                     <a:stretch>
                       <a:fillRect/>
                     </a:stretch>
@@ -25513,7 +25218,7 @@
                     <pic:cNvPicPr/>
                   </pic:nvPicPr>
                   <pic:blipFill>
-                    <a:blip r:embed="rId54" cstate="print"/>
+                    <a:blip r:embed="rId55" cstate="print"/>
                     <a:stretch>
                       <a:fillRect/>
                     </a:stretch>
@@ -25647,124 +25352,6 @@
                 <pic:pic xmlns:pic="http://schemas.openxmlformats.org/drawingml/2006/picture">
                   <pic:nvPicPr>
                     <pic:cNvPr id="0" name="Average_Latency_SSEvsWS.jpeg"/>
-                    <pic:cNvPicPr/>
-                  </pic:nvPicPr>
-                  <pic:blipFill>
-                    <a:blip r:embed="rId55" cstate="print"/>
-                    <a:stretch>
-                      <a:fillRect/>
-                    </a:stretch>
-                  </pic:blipFill>
-                  <pic:spPr>
-                    <a:xfrm>
-                      <a:off x="0" y="0"/>
-                      <a:ext cx="5759450" cy="2369185"/>
-                    </a:xfrm>
-                    <a:prstGeom prst="rect">
-                      <a:avLst/>
-                    </a:prstGeom>
-                  </pic:spPr>
-                </pic:pic>
-              </a:graphicData>
-            </a:graphic>
-          </wp:inline>
-        </w:drawing>
-      </w:r>
-    </w:p>
-    <w:p>
-      <w:pPr>
-        <w:pStyle w:val="Listeavsnitt"/>
-        <w:numPr>
-          <w:ilvl w:val="0"/>
-          <w:numId w:val="10"/>
-        </w:numPr>
-      </w:pPr>
-      <w:r>
-        <w:t xml:space="preserve">Chart is SignalR SSE </w:t>
-      </w:r>
-      <w:proofErr w:type="spellStart"/>
-      <w:r>
-        <w:t>vs</w:t>
-      </w:r>
-      <w:proofErr w:type="spellEnd"/>
-      <w:r>
-        <w:t xml:space="preserve"> SignalR WS</w:t>
-      </w:r>
-    </w:p>
-    <w:p>
-      <w:pPr>
-        <w:pStyle w:val="Listeavsnitt"/>
-        <w:numPr>
-          <w:ilvl w:val="0"/>
-          <w:numId w:val="10"/>
-        </w:numPr>
-      </w:pPr>
-      <w:r>
-        <w:t xml:space="preserve">Only one of the frameworks supported SSE in Firefox. </w:t>
-      </w:r>
-      <w:proofErr w:type="spellStart"/>
-      <w:r>
-        <w:t>SockJS</w:t>
-      </w:r>
-      <w:proofErr w:type="spellEnd"/>
-      <w:r>
-        <w:t xml:space="preserve"> supported it in Opera, so I have done calculations regarding network traffic for it.</w:t>
-      </w:r>
-    </w:p>
-    <w:p>
-      <w:pPr>
-        <w:pStyle w:val="Listeavsnitt"/>
-        <w:numPr>
-          <w:ilvl w:val="0"/>
-          <w:numId w:val="10"/>
-        </w:numPr>
-      </w:pPr>
-      <w:r>
-        <w:lastRenderedPageBreak/>
-        <w:t>A very interesting result. SSE actually performs just as well as WS.</w:t>
-      </w:r>
-    </w:p>
-    <w:p>
-      <w:pPr>
-        <w:pStyle w:val="Listeavsnitt"/>
-        <w:numPr>
-          <w:ilvl w:val="0"/>
-          <w:numId w:val="10"/>
-        </w:numPr>
-      </w:pPr>
-      <w:r>
-        <w:t>Discuss probable causes in analysis chapter or here? Maybe just put them in one chapter? Instead of results AND analysis?</w:t>
-      </w:r>
-    </w:p>
-    <w:p>
-      <w:pPr>
-        <w:pStyle w:val="Overskrift3"/>
-      </w:pPr>
-      <w:bookmarkStart w:id="126" w:name="_Toc381799621"/>
-      <w:r>
-        <w:t>Http-Streaming</w:t>
-      </w:r>
-      <w:bookmarkEnd w:id="126"/>
-    </w:p>
-    <w:p>
-      <w:r>
-        <w:rPr>
-          <w:noProof/>
-          <w:lang w:val="nb-NO" w:eastAsia="nb-NO"/>
-        </w:rPr>
-        <w:drawing>
-          <wp:inline distT="0" distB="0" distL="0" distR="0">
-            <wp:extent cx="5759450" cy="2369185"/>
-            <wp:effectExtent l="19050" t="0" r="0" b="0"/>
-            <wp:docPr id="8" name="Bilde 7" descr="Average_LatencyStream.jpeg"/>
-            <wp:cNvGraphicFramePr>
-              <a:graphicFrameLocks xmlns:a="http://schemas.openxmlformats.org/drawingml/2006/main" noChangeAspect="1"/>
-            </wp:cNvGraphicFramePr>
-            <a:graphic xmlns:a="http://schemas.openxmlformats.org/drawingml/2006/main">
-              <a:graphicData uri="http://schemas.openxmlformats.org/drawingml/2006/picture">
-                <pic:pic xmlns:pic="http://schemas.openxmlformats.org/drawingml/2006/picture">
-                  <pic:nvPicPr>
-                    <pic:cNvPr id="0" name="Average_LatencyStream.jpeg"/>
                     <pic:cNvPicPr/>
                   </pic:nvPicPr>
                   <pic:blipFill>
@@ -25794,23 +25381,19 @@
         <w:pStyle w:val="Listeavsnitt"/>
         <w:numPr>
           <w:ilvl w:val="0"/>
-          <w:numId w:val="11"/>
-        </w:numPr>
-      </w:pPr>
-      <w:r>
-        <w:t>Large increase towards the end for Lightstreamer. Probable cause is the implementation of the test coupled with the drop in message frequency towards the end (resulting in overtime).</w:t>
-      </w:r>
-    </w:p>
-    <w:p>
-      <w:pPr>
-        <w:pStyle w:val="Listeavsnitt"/>
-        <w:numPr>
-          <w:ilvl w:val="1"/>
-          <w:numId w:val="11"/>
-        </w:numPr>
-      </w:pPr>
-      <w:r>
-        <w:t>The big question is if this is because of my implementation or something else. Probably my fault though…</w:t>
+          <w:numId w:val="10"/>
+        </w:numPr>
+      </w:pPr>
+      <w:r>
+        <w:t xml:space="preserve">Chart is SignalR SSE </w:t>
+      </w:r>
+      <w:proofErr w:type="spellStart"/>
+      <w:r>
+        <w:t>vs</w:t>
+      </w:r>
+      <w:proofErr w:type="spellEnd"/>
+      <w:r>
+        <w:t xml:space="preserve"> SignalR WS</w:t>
       </w:r>
     </w:p>
     <w:p>
@@ -25818,11 +25401,11 @@
         <w:pStyle w:val="Listeavsnitt"/>
         <w:numPr>
           <w:ilvl w:val="0"/>
-          <w:numId w:val="11"/>
-        </w:numPr>
-      </w:pPr>
-      <w:r>
-        <w:t xml:space="preserve">Else, Lightstreamer performs almost ten times better than </w:t>
+          <w:numId w:val="10"/>
+        </w:numPr>
+      </w:pPr>
+      <w:r>
+        <w:t xml:space="preserve">Only one of the frameworks supported SSE in Firefox. </w:t>
       </w:r>
       <w:proofErr w:type="spellStart"/>
       <w:r>
@@ -25830,34 +25413,43 @@
       </w:r>
       <w:proofErr w:type="spellEnd"/>
       <w:r>
-        <w:t xml:space="preserve">. Again, my implementation of the </w:t>
-      </w:r>
-      <w:proofErr w:type="spellStart"/>
-      <w:r>
-        <w:t>SockJS</w:t>
-      </w:r>
-      <w:proofErr w:type="spellEnd"/>
-      <w:r>
-        <w:t xml:space="preserve"> server may be a cause. It is designed to use </w:t>
-      </w:r>
-      <w:proofErr w:type="spellStart"/>
-      <w:r>
-        <w:t>Redis</w:t>
-      </w:r>
-      <w:proofErr w:type="spellEnd"/>
-      <w:r>
-        <w:t xml:space="preserve"> to help broadcast, but introducing this new component did not fit my test setup.</w:t>
+        <w:t xml:space="preserve"> supported it in Opera, so I have done calculations regarding network traffic for it.</w:t>
+      </w:r>
+    </w:p>
+    <w:p>
+      <w:pPr>
+        <w:pStyle w:val="Listeavsnitt"/>
+        <w:numPr>
+          <w:ilvl w:val="0"/>
+          <w:numId w:val="10"/>
+        </w:numPr>
+      </w:pPr>
+      <w:r>
+        <w:lastRenderedPageBreak/>
+        <w:t>A very interesting result. SSE actually performs just as well as WS.</w:t>
+      </w:r>
+    </w:p>
+    <w:p>
+      <w:pPr>
+        <w:pStyle w:val="Listeavsnitt"/>
+        <w:numPr>
+          <w:ilvl w:val="0"/>
+          <w:numId w:val="10"/>
+        </w:numPr>
+      </w:pPr>
+      <w:r>
+        <w:t>Discuss probable causes in analysis chapter or here? Maybe just put them in one chapter? Instead of results AND analysis?</w:t>
       </w:r>
     </w:p>
     <w:p>
       <w:pPr>
         <w:pStyle w:val="Overskrift3"/>
       </w:pPr>
-      <w:bookmarkStart w:id="127" w:name="_Toc381799622"/>
-      <w:r>
-        <w:t>Long-Polling</w:t>
-      </w:r>
-      <w:bookmarkEnd w:id="127"/>
+      <w:bookmarkStart w:id="126" w:name="_Toc381799621"/>
+      <w:r>
+        <w:t>Http-Streaming</w:t>
+      </w:r>
+      <w:bookmarkEnd w:id="126"/>
     </w:p>
     <w:p>
       <w:r>
@@ -25869,7 +25461,7 @@
           <wp:inline distT="0" distB="0" distL="0" distR="0">
             <wp:extent cx="5759450" cy="2369185"/>
             <wp:effectExtent l="19050" t="0" r="0" b="0"/>
-            <wp:docPr id="9" name="Bilde 8" descr="Average_LatencyLP.jpeg"/>
+            <wp:docPr id="8" name="Bilde 7" descr="Average_LatencyStream.jpeg"/>
             <wp:cNvGraphicFramePr>
               <a:graphicFrameLocks xmlns:a="http://schemas.openxmlformats.org/drawingml/2006/main" noChangeAspect="1"/>
             </wp:cNvGraphicFramePr>
@@ -25877,7 +25469,7 @@
               <a:graphicData uri="http://schemas.openxmlformats.org/drawingml/2006/picture">
                 <pic:pic xmlns:pic="http://schemas.openxmlformats.org/drawingml/2006/picture">
                   <pic:nvPicPr>
-                    <pic:cNvPr id="0" name="Average_LatencyLP.jpeg"/>
+                    <pic:cNvPr id="0" name="Average_LatencyStream.jpeg"/>
                     <pic:cNvPicPr/>
                   </pic:nvPicPr>
                   <pic:blipFill>
@@ -25907,11 +25499,11 @@
         <w:pStyle w:val="Listeavsnitt"/>
         <w:numPr>
           <w:ilvl w:val="0"/>
-          <w:numId w:val="12"/>
-        </w:numPr>
-      </w:pPr>
-      <w:r>
-        <w:t>SignalR shows a steadily decreasing amount of latency. It is plausible that the server would require a longer warm up period when using long-polling.</w:t>
+          <w:numId w:val="11"/>
+        </w:numPr>
+      </w:pPr>
+      <w:r>
+        <w:t>Large increase towards the end for Lightstreamer. Probable cause is the implementation of the test coupled with the drop in message frequency towards the end (resulting in overtime).</w:t>
       </w:r>
     </w:p>
     <w:p>
@@ -25919,25 +25511,58 @@
         <w:pStyle w:val="Listeavsnitt"/>
         <w:numPr>
           <w:ilvl w:val="1"/>
-          <w:numId w:val="12"/>
-        </w:numPr>
-      </w:pPr>
-      <w:r>
-        <w:lastRenderedPageBreak/>
-        <w:t>The fact that Socket.IO increases towards the end while SignalR drops supports this assumption. Both have a small overtime in messages sent from clients (see chart below). All other frameworks and transports, this has resulted in increased latency, not decreased as with SignalR in this case.</w:t>
-      </w:r>
-    </w:p>
-    <w:p>
-      <w:pPr>
-        <w:pStyle w:val="Listeavsnitt"/>
-        <w:numPr>
-          <w:ilvl w:val="1"/>
-          <w:numId w:val="12"/>
-        </w:numPr>
-      </w:pPr>
-      <w:r>
-        <w:t>Still, SignalR is about 3 times slower than Socket.IO in this test, just as with WebSockets.</w:t>
-      </w:r>
+          <w:numId w:val="11"/>
+        </w:numPr>
+      </w:pPr>
+      <w:r>
+        <w:t>The big question is if this is because of my implementation or something else. Probably my fault though…</w:t>
+      </w:r>
+    </w:p>
+    <w:p>
+      <w:pPr>
+        <w:pStyle w:val="Listeavsnitt"/>
+        <w:numPr>
+          <w:ilvl w:val="0"/>
+          <w:numId w:val="11"/>
+        </w:numPr>
+      </w:pPr>
+      <w:r>
+        <w:t xml:space="preserve">Else, Lightstreamer performs almost ten times better than </w:t>
+      </w:r>
+      <w:proofErr w:type="spellStart"/>
+      <w:r>
+        <w:t>SockJS</w:t>
+      </w:r>
+      <w:proofErr w:type="spellEnd"/>
+      <w:r>
+        <w:t xml:space="preserve">. Again, my implementation of the </w:t>
+      </w:r>
+      <w:proofErr w:type="spellStart"/>
+      <w:r>
+        <w:t>SockJS</w:t>
+      </w:r>
+      <w:proofErr w:type="spellEnd"/>
+      <w:r>
+        <w:t xml:space="preserve"> server may be a cause. It is designed to use </w:t>
+      </w:r>
+      <w:proofErr w:type="spellStart"/>
+      <w:r>
+        <w:t>Redis</w:t>
+      </w:r>
+      <w:proofErr w:type="spellEnd"/>
+      <w:r>
+        <w:t xml:space="preserve"> to help broadcast, but introducing this new component did not fit my test setup.</w:t>
+      </w:r>
+    </w:p>
+    <w:p>
+      <w:pPr>
+        <w:pStyle w:val="Overskrift3"/>
+      </w:pPr>
+      <w:bookmarkStart w:id="127" w:name="_Toc381799622"/>
+      <w:r>
+        <w:t>Long-Polling</w:t>
+      </w:r>
+      <w:bookmarkEnd w:id="127"/>
     </w:p>
     <w:p>
       <w:r>
@@ -25949,7 +25574,7 @@
           <wp:inline distT="0" distB="0" distL="0" distR="0">
             <wp:extent cx="5759450" cy="2369185"/>
             <wp:effectExtent l="19050" t="0" r="0" b="0"/>
-            <wp:docPr id="10" name="Bilde 9" descr="Messages_sent_from_clients_LP_SIOvsSR.jpeg"/>
+            <wp:docPr id="9" name="Bilde 8" descr="Average_LatencyLP.jpeg"/>
             <wp:cNvGraphicFramePr>
               <a:graphicFrameLocks xmlns:a="http://schemas.openxmlformats.org/drawingml/2006/main" noChangeAspect="1"/>
             </wp:cNvGraphicFramePr>
@@ -25957,7 +25582,7 @@
               <a:graphicData uri="http://schemas.openxmlformats.org/drawingml/2006/picture">
                 <pic:pic xmlns:pic="http://schemas.openxmlformats.org/drawingml/2006/picture">
                   <pic:nvPicPr>
-                    <pic:cNvPr id="0" name="Messages_sent_from_clients_LP_SIOvsSR.jpeg"/>
+                    <pic:cNvPr id="0" name="Average_LatencyLP.jpeg"/>
                     <pic:cNvPicPr/>
                   </pic:nvPicPr>
                   <pic:blipFill>
@@ -25984,13 +25609,40 @@
     </w:p>
     <w:p>
       <w:pPr>
-        <w:pStyle w:val="Overskrift3"/>
-      </w:pPr>
-      <w:bookmarkStart w:id="128" w:name="_Toc381799623"/>
-      <w:r>
-        <w:t>Polling</w:t>
-      </w:r>
-      <w:bookmarkEnd w:id="128"/>
+        <w:pStyle w:val="Listeavsnitt"/>
+        <w:numPr>
+          <w:ilvl w:val="0"/>
+          <w:numId w:val="12"/>
+        </w:numPr>
+      </w:pPr>
+      <w:r>
+        <w:t>SignalR shows a steadily decreasing amount of latency. It is plausible that the server would require a longer warm up period when using long-polling.</w:t>
+      </w:r>
+    </w:p>
+    <w:p>
+      <w:pPr>
+        <w:pStyle w:val="Listeavsnitt"/>
+        <w:numPr>
+          <w:ilvl w:val="1"/>
+          <w:numId w:val="12"/>
+        </w:numPr>
+      </w:pPr>
+      <w:r>
+        <w:lastRenderedPageBreak/>
+        <w:t>The fact that Socket.IO increases towards the end while SignalR drops supports this assumption. Both have a small overtime in messages sent from clients (see chart below). All other frameworks and transports, this has resulted in increased latency, not decreased as with SignalR in this case.</w:t>
+      </w:r>
+    </w:p>
+    <w:p>
+      <w:pPr>
+        <w:pStyle w:val="Listeavsnitt"/>
+        <w:numPr>
+          <w:ilvl w:val="1"/>
+          <w:numId w:val="12"/>
+        </w:numPr>
+      </w:pPr>
+      <w:r>
+        <w:t>Still, SignalR is about 3 times slower than Socket.IO in this test, just as with WebSockets.</w:t>
+      </w:r>
     </w:p>
     <w:p>
       <w:r>
@@ -26002,7 +25654,7 @@
           <wp:inline distT="0" distB="0" distL="0" distR="0">
             <wp:extent cx="5759450" cy="2369185"/>
             <wp:effectExtent l="19050" t="0" r="0" b="0"/>
-            <wp:docPr id="11" name="Bilde 10" descr="Average_LatencyPoll.jpeg"/>
+            <wp:docPr id="10" name="Bilde 9" descr="Messages_sent_from_clients_LP_SIOvsSR.jpeg"/>
             <wp:cNvGraphicFramePr>
               <a:graphicFrameLocks xmlns:a="http://schemas.openxmlformats.org/drawingml/2006/main" noChangeAspect="1"/>
             </wp:cNvGraphicFramePr>
@@ -26010,7 +25662,7 @@
               <a:graphicData uri="http://schemas.openxmlformats.org/drawingml/2006/picture">
                 <pic:pic xmlns:pic="http://schemas.openxmlformats.org/drawingml/2006/picture">
                   <pic:nvPicPr>
-                    <pic:cNvPr id="0" name="Average_LatencyPoll.jpeg"/>
+                    <pic:cNvPr id="0" name="Messages_sent_from_clients_LP_SIOvsSR.jpeg"/>
                     <pic:cNvPicPr/>
                   </pic:nvPicPr>
                   <pic:blipFill>
@@ -26037,93 +25689,13 @@
     </w:p>
     <w:p>
       <w:pPr>
-        <w:pStyle w:val="Listeavsnitt"/>
-        <w:numPr>
-          <w:ilvl w:val="0"/>
-          <w:numId w:val="12"/>
-        </w:numPr>
-      </w:pPr>
-      <w:r>
-        <w:t xml:space="preserve">Socket.IO has a steady latency of a little more than 500 </w:t>
-      </w:r>
-      <w:proofErr w:type="spellStart"/>
-      <w:r>
-        <w:t>ms.</w:t>
-      </w:r>
-      <w:proofErr w:type="spellEnd"/>
-      <w:r>
-        <w:t xml:space="preserve"> </w:t>
-      </w:r>
-      <w:r>
-        <w:t xml:space="preserve">Could have indicated a poll interval of 500 ms, but this is not the case (see </w:t>
-      </w:r>
-      <w:proofErr w:type="spellStart"/>
-      <w:r>
-        <w:t>bytecalc</w:t>
-      </w:r>
-      <w:proofErr w:type="spellEnd"/>
-      <w:r>
-        <w:t xml:space="preserve"> capture). </w:t>
-      </w:r>
-    </w:p>
-    <w:p>
-      <w:pPr>
-        <w:pStyle w:val="Listeavsnitt"/>
-        <w:numPr>
-          <w:ilvl w:val="1"/>
-          <w:numId w:val="12"/>
-        </w:numPr>
-      </w:pPr>
-      <w:r>
-        <w:t>From the main captures, I can see that multiple messages are put into the same response. This may be so much overhead that it pushes the latency up.</w:t>
-      </w:r>
-    </w:p>
-    <w:p>
-      <w:pPr>
-        <w:pStyle w:val="Listeavsnitt"/>
-        <w:numPr>
-          <w:ilvl w:val="0"/>
-          <w:numId w:val="12"/>
-        </w:numPr>
-      </w:pPr>
-      <w:r>
-        <w:t>Lightstreamer had a slight overtime, but the increase in latency is massive towards the end.</w:t>
-      </w:r>
-    </w:p>
-    <w:p>
-      <w:pPr>
-        <w:pStyle w:val="Listeavsnitt"/>
-        <w:numPr>
-          <w:ilvl w:val="1"/>
-          <w:numId w:val="12"/>
-        </w:numPr>
-      </w:pPr>
-      <w:r>
-        <w:t xml:space="preserve">It shows as much as almost 3.5 seconds, which doesn’t make any sense at all with only a second overtime. </w:t>
-      </w:r>
-    </w:p>
-    <w:p>
-      <w:pPr>
-        <w:pStyle w:val="Listeavsnitt"/>
-        <w:numPr>
-          <w:ilvl w:val="1"/>
-          <w:numId w:val="12"/>
-        </w:numPr>
-      </w:pPr>
-      <w:r>
-        <w:lastRenderedPageBreak/>
-        <w:t>Some sort of queue can have occurred within the server, trapping some of the messages sent 2-3 seconds before the end of the test.</w:t>
-      </w:r>
-    </w:p>
-    <w:p>
-      <w:pPr>
-        <w:pStyle w:val="Overskrift2"/>
-      </w:pPr>
-      <w:bookmarkStart w:id="129" w:name="_Toc381799624"/>
-      <w:r>
-        <w:t>Median processor usage</w:t>
-      </w:r>
-      <w:bookmarkEnd w:id="129"/>
+        <w:pStyle w:val="Overskrift3"/>
+      </w:pPr>
+      <w:bookmarkStart w:id="128" w:name="_Toc381799623"/>
+      <w:r>
+        <w:t>Polling</w:t>
+      </w:r>
+      <w:bookmarkEnd w:id="128"/>
     </w:p>
     <w:p>
       <w:r>
@@ -26135,7 +25707,7 @@
           <wp:inline distT="0" distB="0" distL="0" distR="0">
             <wp:extent cx="5759450" cy="2369185"/>
             <wp:effectExtent l="19050" t="0" r="0" b="0"/>
-            <wp:docPr id="12" name="Bilde 11" descr="Median_processor_usage.jpeg"/>
+            <wp:docPr id="11" name="Bilde 10" descr="Average_LatencyPoll.jpeg"/>
             <wp:cNvGraphicFramePr>
               <a:graphicFrameLocks xmlns:a="http://schemas.openxmlformats.org/drawingml/2006/main" noChangeAspect="1"/>
             </wp:cNvGraphicFramePr>
@@ -26143,7 +25715,7 @@
               <a:graphicData uri="http://schemas.openxmlformats.org/drawingml/2006/picture">
                 <pic:pic xmlns:pic="http://schemas.openxmlformats.org/drawingml/2006/picture">
                   <pic:nvPicPr>
-                    <pic:cNvPr id="0" name="Median_processor_usage.jpeg"/>
+                    <pic:cNvPr id="0" name="Average_LatencyPoll.jpeg"/>
                     <pic:cNvPicPr/>
                   </pic:nvPicPr>
                   <pic:blipFill>
@@ -26173,17 +25745,42 @@
         <w:pStyle w:val="Listeavsnitt"/>
         <w:numPr>
           <w:ilvl w:val="0"/>
-          <w:numId w:val="13"/>
-        </w:numPr>
-      </w:pPr>
-      <w:r>
-        <w:t>How much processor each framework uses is a measure of the server it runs on. Some of the usage may just be background processes that would run no matter what kind of traffic the server experiences (</w:t>
-      </w:r>
-      <w:r>
-        <w:t>real time</w:t>
-      </w:r>
-      <w:r>
-        <w:t xml:space="preserve"> or normal).</w:t>
+          <w:numId w:val="12"/>
+        </w:numPr>
+      </w:pPr>
+      <w:r>
+        <w:t xml:space="preserve">Socket.IO has a steady latency of a little more than 500 </w:t>
+      </w:r>
+      <w:proofErr w:type="spellStart"/>
+      <w:r>
+        <w:t>ms.</w:t>
+      </w:r>
+      <w:proofErr w:type="spellEnd"/>
+      <w:r>
+        <w:t xml:space="preserve"> </w:t>
+      </w:r>
+      <w:r>
+        <w:t xml:space="preserve">Could have indicated a poll interval of 500 ms, but this is not the case (see </w:t>
+      </w:r>
+      <w:proofErr w:type="spellStart"/>
+      <w:r>
+        <w:t>bytecalc</w:t>
+      </w:r>
+      <w:proofErr w:type="spellEnd"/>
+      <w:r>
+        <w:t xml:space="preserve"> capture). </w:t>
+      </w:r>
+    </w:p>
+    <w:p>
+      <w:pPr>
+        <w:pStyle w:val="Listeavsnitt"/>
+        <w:numPr>
+          <w:ilvl w:val="1"/>
+          <w:numId w:val="12"/>
+        </w:numPr>
+      </w:pPr>
+      <w:r>
+        <w:t>From the main captures, I can see that multiple messages are put into the same response. This may be so much overhead that it pushes the latency up.</w:t>
       </w:r>
     </w:p>
     <w:p>
@@ -26191,45 +25788,47 @@
         <w:pStyle w:val="Listeavsnitt"/>
         <w:numPr>
           <w:ilvl w:val="0"/>
-          <w:numId w:val="13"/>
-        </w:numPr>
-      </w:pPr>
-      <w:r>
-        <w:t>Can clearly see the how lightweight Node is.</w:t>
-      </w:r>
-    </w:p>
-    <w:p>
-      <w:pPr>
-        <w:pStyle w:val="Listeavsnitt"/>
-        <w:numPr>
-          <w:ilvl w:val="0"/>
-          <w:numId w:val="13"/>
-        </w:numPr>
-      </w:pPr>
-      <w:r>
-        <w:t xml:space="preserve">Another interesting point is Play </w:t>
-      </w:r>
-      <w:proofErr w:type="spellStart"/>
-      <w:r>
-        <w:t>vs</w:t>
-      </w:r>
-      <w:proofErr w:type="spellEnd"/>
-      <w:r>
-        <w:t xml:space="preserve"> Lightstreamer. Play, which is very close to a bear metal implementation of WebSockets, uses more processor than Lightstreamer. A display of benefit with using a framework?</w:t>
+          <w:numId w:val="12"/>
+        </w:numPr>
+      </w:pPr>
+      <w:r>
+        <w:t>Lightstreamer had a slight overtime, but the increase in latency is massive towards the end.</w:t>
+      </w:r>
+    </w:p>
+    <w:p>
+      <w:pPr>
+        <w:pStyle w:val="Listeavsnitt"/>
+        <w:numPr>
+          <w:ilvl w:val="1"/>
+          <w:numId w:val="12"/>
+        </w:numPr>
+      </w:pPr>
+      <w:r>
+        <w:t xml:space="preserve">It shows as much as almost 3.5 seconds, which doesn’t make any sense at all with only a second overtime. </w:t>
+      </w:r>
+    </w:p>
+    <w:p>
+      <w:pPr>
+        <w:pStyle w:val="Listeavsnitt"/>
+        <w:numPr>
+          <w:ilvl w:val="1"/>
+          <w:numId w:val="12"/>
+        </w:numPr>
+      </w:pPr>
+      <w:r>
+        <w:lastRenderedPageBreak/>
+        <w:t>Some sort of queue can have occurred within the server, trapping some of the messages sent 2-3 seconds before the end of the test.</w:t>
       </w:r>
     </w:p>
     <w:p>
       <w:pPr>
         <w:pStyle w:val="Overskrift2"/>
       </w:pPr>
-      <w:bookmarkStart w:id="130" w:name="_Toc381799625"/>
-      <w:r>
-        <w:t>Maximum</w:t>
-      </w:r>
-      <w:r>
-        <w:t xml:space="preserve"> memory usage</w:t>
-      </w:r>
-      <w:bookmarkEnd w:id="130"/>
+      <w:bookmarkStart w:id="129" w:name="_Toc381799624"/>
+      <w:r>
+        <w:t>Median processor usage</w:t>
+      </w:r>
+      <w:bookmarkEnd w:id="129"/>
     </w:p>
     <w:p>
       <w:r>
@@ -26241,7 +25840,7 @@
           <wp:inline distT="0" distB="0" distL="0" distR="0">
             <wp:extent cx="5759450" cy="2369185"/>
             <wp:effectExtent l="19050" t="0" r="0" b="0"/>
-            <wp:docPr id="13" name="Bilde 12" descr="Max_memory_consumption.jpeg"/>
+            <wp:docPr id="12" name="Bilde 11" descr="Median_processor_usage.jpeg"/>
             <wp:cNvGraphicFramePr>
               <a:graphicFrameLocks xmlns:a="http://schemas.openxmlformats.org/drawingml/2006/main" noChangeAspect="1"/>
             </wp:cNvGraphicFramePr>
@@ -26249,7 +25848,7 @@
               <a:graphicData uri="http://schemas.openxmlformats.org/drawingml/2006/picture">
                 <pic:pic xmlns:pic="http://schemas.openxmlformats.org/drawingml/2006/picture">
                   <pic:nvPicPr>
-                    <pic:cNvPr id="0" name="Max_memory_consumption.jpeg"/>
+                    <pic:cNvPr id="0" name="Median_processor_usage.jpeg"/>
                     <pic:cNvPicPr/>
                   </pic:nvPicPr>
                   <pic:blipFill>
@@ -26279,14 +25878,17 @@
         <w:pStyle w:val="Listeavsnitt"/>
         <w:numPr>
           <w:ilvl w:val="0"/>
-          <w:numId w:val="14"/>
-        </w:numPr>
-      </w:pPr>
-      <w:r>
-        <w:t>Yet another display of Node’s power over traditional servers. Using around 30 megabytes of memory throughout the test. NOTE: I saw higher numbers while connecting clients and then sudden drops</w:t>
-      </w:r>
-      <w:r>
-        <w:t>.</w:t>
+          <w:numId w:val="13"/>
+        </w:numPr>
+      </w:pPr>
+      <w:r>
+        <w:t>How much processor each framework uses is a measure of the server it runs on. Some of the usage may just be background processes that would run no matter what kind of traffic the server experiences (</w:t>
+      </w:r>
+      <w:r>
+        <w:t>real time</w:t>
+      </w:r>
+      <w:r>
+        <w:t xml:space="preserve"> or normal).</w:t>
       </w:r>
     </w:p>
     <w:p>
@@ -26294,11 +25896,11 @@
         <w:pStyle w:val="Listeavsnitt"/>
         <w:numPr>
           <w:ilvl w:val="0"/>
-          <w:numId w:val="14"/>
-        </w:numPr>
-      </w:pPr>
-      <w:r>
-        <w:t>IIS is probably the most heavy weight server of the bunch, so it is natural that SignalR uses more resources than the others.</w:t>
+          <w:numId w:val="13"/>
+        </w:numPr>
+      </w:pPr>
+      <w:r>
+        <w:t>Can clearly see the how lightweight Node is.</w:t>
       </w:r>
     </w:p>
     <w:p>
@@ -26306,23 +25908,33 @@
         <w:pStyle w:val="Listeavsnitt"/>
         <w:numPr>
           <w:ilvl w:val="0"/>
-          <w:numId w:val="14"/>
-        </w:numPr>
-      </w:pPr>
-      <w:r>
-        <w:lastRenderedPageBreak/>
-        <w:t>Source of error: I measured the memory consumption at the end of the test. While I did not see any drops during the tests, it was some drops that occurred just after the test was finished. Some of the raw data stands out from the rest because of this.</w:t>
+          <w:numId w:val="13"/>
+        </w:numPr>
+      </w:pPr>
+      <w:r>
+        <w:t xml:space="preserve">Another interesting point is Play </w:t>
+      </w:r>
+      <w:proofErr w:type="spellStart"/>
+      <w:r>
+        <w:t>vs</w:t>
+      </w:r>
+      <w:proofErr w:type="spellEnd"/>
+      <w:r>
+        <w:t xml:space="preserve"> Lightstreamer. Play, which is very close to a bear metal implementation of WebSockets, uses more processor than Lightstreamer. A display of benefit with using a framework?</w:t>
       </w:r>
     </w:p>
     <w:p>
       <w:pPr>
         <w:pStyle w:val="Overskrift2"/>
       </w:pPr>
-      <w:bookmarkStart w:id="131" w:name="_Toc381799626"/>
-      <w:r>
-        <w:t>Bytes sent/received</w:t>
-      </w:r>
-      <w:bookmarkEnd w:id="131"/>
+      <w:bookmarkStart w:id="130" w:name="_Toc381799625"/>
+      <w:r>
+        <w:t>Maximum</w:t>
+      </w:r>
+      <w:r>
+        <w:t xml:space="preserve"> memory usage</w:t>
+      </w:r>
+      <w:bookmarkEnd w:id="130"/>
     </w:p>
     <w:p>
       <w:r>
@@ -26334,7 +25946,7 @@
           <wp:inline distT="0" distB="0" distL="0" distR="0">
             <wp:extent cx="5759450" cy="2369185"/>
             <wp:effectExtent l="19050" t="0" r="0" b="0"/>
-            <wp:docPr id="14" name="Bilde 13" descr="Bytes_sent-receivedCalc.jpeg"/>
+            <wp:docPr id="13" name="Bilde 12" descr="Max_memory_consumption.jpeg"/>
             <wp:cNvGraphicFramePr>
               <a:graphicFrameLocks xmlns:a="http://schemas.openxmlformats.org/drawingml/2006/main" noChangeAspect="1"/>
             </wp:cNvGraphicFramePr>
@@ -26342,7 +25954,7 @@
               <a:graphicData uri="http://schemas.openxmlformats.org/drawingml/2006/picture">
                 <pic:pic xmlns:pic="http://schemas.openxmlformats.org/drawingml/2006/picture">
                   <pic:nvPicPr>
-                    <pic:cNvPr id="0" name="Bytes_sent-receivedCalc.jpeg"/>
+                    <pic:cNvPr id="0" name="Max_memory_consumption.jpeg"/>
                     <pic:cNvPicPr/>
                   </pic:nvPicPr>
                   <pic:blipFill>
@@ -26372,14 +25984,14 @@
         <w:pStyle w:val="Listeavsnitt"/>
         <w:numPr>
           <w:ilvl w:val="0"/>
-          <w:numId w:val="15"/>
-        </w:numPr>
-      </w:pPr>
-      <w:r>
-        <w:t>The test data that’s being exchanged is the same across all tests. Hence</w:t>
-      </w:r>
-      <w:r>
-        <w:t>, this graph actually shows the difference in how much additional data the frameworks put into each message.</w:t>
+          <w:numId w:val="14"/>
+        </w:numPr>
+      </w:pPr>
+      <w:r>
+        <w:t>Yet another display of Node’s power over traditional servers. Using around 30 megabytes of memory throughout the test. NOTE: I saw higher numbers while connecting clients and then sudden drops</w:t>
+      </w:r>
+      <w:r>
+        <w:t>.</w:t>
       </w:r>
     </w:p>
     <w:p>
@@ -26387,19 +25999,11 @@
         <w:pStyle w:val="Listeavsnitt"/>
         <w:numPr>
           <w:ilvl w:val="0"/>
-          <w:numId w:val="15"/>
-        </w:numPr>
-      </w:pPr>
-      <w:r>
-        <w:t xml:space="preserve">Streaming with SignalR and SSE with </w:t>
-      </w:r>
-      <w:proofErr w:type="spellStart"/>
-      <w:r>
-        <w:t>SockJS</w:t>
-      </w:r>
-      <w:proofErr w:type="spellEnd"/>
-      <w:r>
-        <w:t xml:space="preserve"> are calculated using different browsers (discussed earlier?).</w:t>
+          <w:numId w:val="14"/>
+        </w:numPr>
+      </w:pPr>
+      <w:r>
+        <w:t>IIS is probably the most heavy weight server of the bunch, so it is natural that SignalR uses more resources than the others.</w:t>
       </w:r>
     </w:p>
     <w:p>
@@ -26407,99 +26011,23 @@
         <w:pStyle w:val="Listeavsnitt"/>
         <w:numPr>
           <w:ilvl w:val="0"/>
-          <w:numId w:val="15"/>
-        </w:numPr>
-      </w:pPr>
-      <w:r>
-        <w:t xml:space="preserve">Not surprising that Play scores very well as it is close to raw WebSockets. It also does streaming very well. </w:t>
-      </w:r>
-    </w:p>
-    <w:p>
-      <w:pPr>
-        <w:pStyle w:val="Listeavsnitt"/>
-        <w:numPr>
-          <w:ilvl w:val="0"/>
-          <w:numId w:val="15"/>
-        </w:numPr>
-      </w:pPr>
-      <w:r>
-        <w:t xml:space="preserve">More interesting is the way SignalR handles </w:t>
-      </w:r>
-      <w:r>
-        <w:t>real time</w:t>
-      </w:r>
-      <w:r>
-        <w:t xml:space="preserve">: Cursors =&gt; quite a lot of extra bytes. Almost twice as much actually. </w:t>
-      </w:r>
-    </w:p>
-    <w:p>
-      <w:pPr>
-        <w:pStyle w:val="Listeavsnitt"/>
-        <w:numPr>
-          <w:ilvl w:val="1"/>
-          <w:numId w:val="15"/>
-        </w:numPr>
-      </w:pPr>
-      <w:r>
-        <w:t>Hard to predict the actual behavior of these cursors.</w:t>
-      </w:r>
-    </w:p>
-    <w:p>
-      <w:pPr>
-        <w:pStyle w:val="Listeavsnitt"/>
-        <w:numPr>
-          <w:ilvl w:val="0"/>
-          <w:numId w:val="15"/>
-        </w:numPr>
-      </w:pPr>
-      <w:r>
-        <w:t>A little surprising that Socket.IO actually outperforms Play. Lightstreamer also obviously uses a very good protocol</w:t>
-      </w:r>
-      <w:r>
-        <w:t xml:space="preserve"> implementation</w:t>
-      </w:r>
-      <w:r>
-        <w:t>.</w:t>
-      </w:r>
-    </w:p>
-    <w:p>
-      <w:pPr>
-        <w:pStyle w:val="Overskrift1"/>
-        <w:rPr>
-          <w:lang w:val="en-US"/>
-        </w:rPr>
-      </w:pPr>
-      <w:bookmarkStart w:id="132" w:name="_Toc381799627"/>
-      <w:r>
-        <w:rPr>
-          <w:lang w:val="en-US"/>
-        </w:rPr>
+          <w:numId w:val="14"/>
+        </w:numPr>
+      </w:pPr>
+      <w:r>
         <w:lastRenderedPageBreak/>
-        <w:t>Ana</w:t>
-      </w:r>
-      <w:r>
-        <w:rPr>
-          <w:lang w:val="en-US"/>
-        </w:rPr>
-        <w:t>lysis</w:t>
-      </w:r>
-      <w:bookmarkEnd w:id="132"/>
-      <w:r>
-        <w:rPr>
-          <w:lang w:val="en-US"/>
-        </w:rPr>
-        <w:t xml:space="preserve"> </w:t>
+        <w:t>Source of error: I measured the memory consumption at the end of the test. While I did not see any drops during the tests, it was some drops that occurred just after the test was finished. Some of the raw data stands out from the rest because of this.</w:t>
       </w:r>
     </w:p>
     <w:p>
       <w:pPr>
         <w:pStyle w:val="Overskrift2"/>
       </w:pPr>
-      <w:bookmarkStart w:id="133" w:name="_Toc381799628"/>
-      <w:r>
-        <w:t>Transports effect on latency</w:t>
-      </w:r>
-      <w:bookmarkEnd w:id="133"/>
+      <w:bookmarkStart w:id="131" w:name="_Toc381799626"/>
+      <w:r>
+        <w:t>Bytes sent/received</w:t>
+      </w:r>
+      <w:bookmarkEnd w:id="131"/>
     </w:p>
     <w:p>
       <w:r>
@@ -26511,7 +26039,7 @@
           <wp:inline distT="0" distB="0" distL="0" distR="0">
             <wp:extent cx="5759450" cy="2369185"/>
             <wp:effectExtent l="19050" t="0" r="0" b="0"/>
-            <wp:docPr id="15" name="Bilde 14" descr="Average_Latency_All_SignalR_LS.jpeg"/>
+            <wp:docPr id="14" name="Bilde 13" descr="Bytes_sent-receivedCalc.jpeg"/>
             <wp:cNvGraphicFramePr>
               <a:graphicFrameLocks xmlns:a="http://schemas.openxmlformats.org/drawingml/2006/main" noChangeAspect="1"/>
             </wp:cNvGraphicFramePr>
@@ -26519,7 +26047,7 @@
               <a:graphicData uri="http://schemas.openxmlformats.org/drawingml/2006/picture">
                 <pic:pic xmlns:pic="http://schemas.openxmlformats.org/drawingml/2006/picture">
                   <pic:nvPicPr>
-                    <pic:cNvPr id="0" name="Average_Latency_All_SignalR_LS.jpeg"/>
+                    <pic:cNvPr id="0" name="Bytes_sent-receivedCalc.jpeg"/>
                     <pic:cNvPicPr/>
                   </pic:nvPicPr>
                   <pic:blipFill>
@@ -26549,14 +26077,14 @@
         <w:pStyle w:val="Listeavsnitt"/>
         <w:numPr>
           <w:ilvl w:val="0"/>
-          <w:numId w:val="16"/>
-        </w:numPr>
-      </w:pPr>
-      <w:r>
-        <w:t xml:space="preserve">Cut out the last </w:t>
-      </w:r>
-      <w:r>
-        <w:t>two-three seconds of the results. Lightstreamer had a sharp increase for all transports but WebSockets in this timeframe (as discussed earlier?). Easier to get a clear comparison with those seconds left out.</w:t>
+          <w:numId w:val="15"/>
+        </w:numPr>
+      </w:pPr>
+      <w:r>
+        <w:t>The test data that’s being exchanged is the same across all tests. Hence</w:t>
+      </w:r>
+      <w:r>
+        <w:t>, this graph actually shows the difference in how much additional data the frameworks put into each message.</w:t>
       </w:r>
     </w:p>
     <w:p>
@@ -26564,11 +26092,19 @@
         <w:pStyle w:val="Listeavsnitt"/>
         <w:numPr>
           <w:ilvl w:val="0"/>
-          <w:numId w:val="16"/>
-        </w:numPr>
-      </w:pPr>
-      <w:r>
-        <w:t xml:space="preserve">A clear tendency for all frameworks that WebSockets is faster, but the streaming techniques are not far behind. </w:t>
+          <w:numId w:val="15"/>
+        </w:numPr>
+      </w:pPr>
+      <w:r>
+        <w:t xml:space="preserve">Streaming with SignalR and SSE with </w:t>
+      </w:r>
+      <w:proofErr w:type="spellStart"/>
+      <w:r>
+        <w:t>SockJS</w:t>
+      </w:r>
+      <w:proofErr w:type="spellEnd"/>
+      <w:r>
+        <w:t xml:space="preserve"> are calculated using different browsers (discussed earlier?).</w:t>
       </w:r>
     </w:p>
     <w:p>
@@ -26576,11 +26112,29 @@
         <w:pStyle w:val="Listeavsnitt"/>
         <w:numPr>
           <w:ilvl w:val="0"/>
-          <w:numId w:val="16"/>
-        </w:numPr>
-      </w:pPr>
-      <w:r>
-        <w:t>Server Sent Events actually performs just the same with SignalR.</w:t>
+          <w:numId w:val="15"/>
+        </w:numPr>
+      </w:pPr>
+      <w:r>
+        <w:t xml:space="preserve">Not surprising that Play scores very well as it is close to raw WebSockets. It also does streaming very well. </w:t>
+      </w:r>
+    </w:p>
+    <w:p>
+      <w:pPr>
+        <w:pStyle w:val="Listeavsnitt"/>
+        <w:numPr>
+          <w:ilvl w:val="0"/>
+          <w:numId w:val="15"/>
+        </w:numPr>
+      </w:pPr>
+      <w:r>
+        <w:t xml:space="preserve">More interesting is the way SignalR handles </w:t>
+      </w:r>
+      <w:r>
+        <w:t>real time</w:t>
+      </w:r>
+      <w:r>
+        <w:t xml:space="preserve">: Cursors =&gt; quite a lot of extra bytes. Almost twice as much actually. </w:t>
       </w:r>
     </w:p>
     <w:p>
@@ -26588,50 +26142,11 @@
         <w:pStyle w:val="Listeavsnitt"/>
         <w:numPr>
           <w:ilvl w:val="1"/>
-          <w:numId w:val="16"/>
-        </w:numPr>
-      </w:pPr>
-      <w:r>
-        <w:t>The test uses a rather low load, so WebSockets may be better with more traffic.</w:t>
-      </w:r>
-    </w:p>
-    <w:p>
-      <w:pPr>
-        <w:pStyle w:val="Listeavsnitt"/>
-        <w:numPr>
-          <w:ilvl w:val="1"/>
-          <w:numId w:val="16"/>
-        </w:numPr>
-      </w:pPr>
-      <w:r>
-        <w:t>SSE is a pure push transport, and this sort of test has more focus on push</w:t>
-      </w:r>
-      <w:r>
-        <w:t xml:space="preserve">. There are 1891 messages going from the clients to the server and 108180 messages going the other way. In other words, only 1,7 % of the messages contained in the test are messages to the server. </w:t>
-      </w:r>
-    </w:p>
-    <w:p>
-      <w:pPr>
-        <w:pStyle w:val="Listeavsnitt"/>
-        <w:numPr>
-          <w:ilvl w:val="1"/>
-          <w:numId w:val="16"/>
-        </w:numPr>
-      </w:pPr>
-      <w:r>
-        <w:t xml:space="preserve">All streaming techniques handle pushing of data really well, since the connection used to push is already open. </w:t>
-      </w:r>
-    </w:p>
-    <w:p>
-      <w:pPr>
-        <w:pStyle w:val="Listeavsnitt"/>
-        <w:numPr>
-          <w:ilvl w:val="1"/>
-          <w:numId w:val="16"/>
-        </w:numPr>
-      </w:pPr>
-      <w:r>
-        <w:t>Server Sent Events is, like WebSockets, a HTML 5 API. When keeping that in mind, it really isn’t very surprising that it does push just as well as WebSockets.</w:t>
+          <w:numId w:val="15"/>
+        </w:numPr>
+      </w:pPr>
+      <w:r>
+        <w:t>Hard to predict the actual behavior of these cursors.</w:t>
       </w:r>
     </w:p>
     <w:p>
@@ -26639,15 +26154,57 @@
         <w:pStyle w:val="Listeavsnitt"/>
         <w:numPr>
           <w:ilvl w:val="0"/>
-          <w:numId w:val="16"/>
-        </w:numPr>
-      </w:pPr>
-      <w:r>
-        <w:t>The use of WebSockets to do polling is obviously not meant for a push dominated application.</w:t>
-      </w:r>
-      <w:r>
-        <w:t xml:space="preserve"> I really don’t see why it is part of the Lightstreamer stack anyways, since the connections are kept open just as with streaming. The only difference is that the client has to send a poll message over the WebSocket connection in order to get data. The result is that the performance drops and streaming over HTTP becomes a better alternative.</w:t>
-      </w:r>
+          <w:numId w:val="15"/>
+        </w:numPr>
+      </w:pPr>
+      <w:r>
+        <w:t>A little surprising that Socket.IO actually outperforms Play. Lightstreamer also obviously uses a very good protocol</w:t>
+      </w:r>
+      <w:r>
+        <w:t xml:space="preserve"> implementation</w:t>
+      </w:r>
+      <w:r>
+        <w:t>.</w:t>
+      </w:r>
+    </w:p>
+    <w:p>
+      <w:pPr>
+        <w:pStyle w:val="Overskrift1"/>
+        <w:rPr>
+          <w:lang w:val="en-US"/>
+        </w:rPr>
+      </w:pPr>
+      <w:bookmarkStart w:id="132" w:name="_Toc381799627"/>
+      <w:r>
+        <w:rPr>
+          <w:lang w:val="en-US"/>
+        </w:rPr>
+        <w:lastRenderedPageBreak/>
+        <w:t>Ana</w:t>
+      </w:r>
+      <w:r>
+        <w:rPr>
+          <w:lang w:val="en-US"/>
+        </w:rPr>
+        <w:t>lysis</w:t>
+      </w:r>
+      <w:bookmarkEnd w:id="132"/>
+      <w:r>
+        <w:rPr>
+          <w:lang w:val="en-US"/>
+        </w:rPr>
+        <w:t xml:space="preserve"> </w:t>
+      </w:r>
+    </w:p>
+    <w:p>
+      <w:pPr>
+        <w:pStyle w:val="Overskrift2"/>
+      </w:pPr>
+      <w:bookmarkStart w:id="133" w:name="_Toc381799628"/>
+      <w:r>
+        <w:t>Transports effect on latency</w:t>
+      </w:r>
+      <w:bookmarkEnd w:id="133"/>
     </w:p>
     <w:p>
       <w:r>
@@ -26655,12 +26212,11 @@
           <w:noProof/>
           <w:lang w:val="nb-NO" w:eastAsia="nb-NO"/>
         </w:rPr>
-        <w:lastRenderedPageBreak/>
         <w:drawing>
           <wp:inline distT="0" distB="0" distL="0" distR="0">
             <wp:extent cx="5759450" cy="2369185"/>
             <wp:effectExtent l="19050" t="0" r="0" b="0"/>
-            <wp:docPr id="16" name="Bilde 15" descr="Average_Latency_AllSocket.IO_SockJS.jpeg"/>
+            <wp:docPr id="15" name="Bilde 14" descr="Average_Latency_All_SignalR_LS.jpeg"/>
             <wp:cNvGraphicFramePr>
               <a:graphicFrameLocks xmlns:a="http://schemas.openxmlformats.org/drawingml/2006/main" noChangeAspect="1"/>
             </wp:cNvGraphicFramePr>
@@ -26668,7 +26224,7 @@
               <a:graphicData uri="http://schemas.openxmlformats.org/drawingml/2006/picture">
                 <pic:pic xmlns:pic="http://schemas.openxmlformats.org/drawingml/2006/picture">
                   <pic:nvPicPr>
-                    <pic:cNvPr id="0" name="Average_Latency_AllSocket.IO_SockJS.jpeg"/>
+                    <pic:cNvPr id="0" name="Average_Latency_All_SignalR_LS.jpeg"/>
                     <pic:cNvPicPr/>
                   </pic:nvPicPr>
                   <pic:blipFill>
@@ -26698,6 +26254,155 @@
         <w:pStyle w:val="Listeavsnitt"/>
         <w:numPr>
           <w:ilvl w:val="0"/>
+          <w:numId w:val="16"/>
+        </w:numPr>
+      </w:pPr>
+      <w:r>
+        <w:t xml:space="preserve">Cut out the last </w:t>
+      </w:r>
+      <w:r>
+        <w:t>two-three seconds of the results. Lightstreamer had a sharp increase for all transports but WebSockets in this timeframe (as discussed earlier?). Easier to get a clear comparison with those seconds left out.</w:t>
+      </w:r>
+    </w:p>
+    <w:p>
+      <w:pPr>
+        <w:pStyle w:val="Listeavsnitt"/>
+        <w:numPr>
+          <w:ilvl w:val="0"/>
+          <w:numId w:val="16"/>
+        </w:numPr>
+      </w:pPr>
+      <w:r>
+        <w:t xml:space="preserve">A clear tendency for all frameworks that WebSockets is faster, but the streaming techniques are not far behind. </w:t>
+      </w:r>
+    </w:p>
+    <w:p>
+      <w:pPr>
+        <w:pStyle w:val="Listeavsnitt"/>
+        <w:numPr>
+          <w:ilvl w:val="0"/>
+          <w:numId w:val="16"/>
+        </w:numPr>
+      </w:pPr>
+      <w:r>
+        <w:t>Server Sent Events actually performs just the same with SignalR.</w:t>
+      </w:r>
+    </w:p>
+    <w:p>
+      <w:pPr>
+        <w:pStyle w:val="Listeavsnitt"/>
+        <w:numPr>
+          <w:ilvl w:val="1"/>
+          <w:numId w:val="16"/>
+        </w:numPr>
+      </w:pPr>
+      <w:r>
+        <w:t>The test uses a rather low load, so WebSockets may be better with more traffic.</w:t>
+      </w:r>
+    </w:p>
+    <w:p>
+      <w:pPr>
+        <w:pStyle w:val="Listeavsnitt"/>
+        <w:numPr>
+          <w:ilvl w:val="1"/>
+          <w:numId w:val="16"/>
+        </w:numPr>
+      </w:pPr>
+      <w:r>
+        <w:t>SSE is a pure push transport, and this sort of test has more focus on push</w:t>
+      </w:r>
+      <w:r>
+        <w:t xml:space="preserve">. There are 1891 messages going from the clients to the server and 108180 messages going the other way. In other words, only 1,7 % of the messages contained in the test are messages to the server. </w:t>
+      </w:r>
+    </w:p>
+    <w:p>
+      <w:pPr>
+        <w:pStyle w:val="Listeavsnitt"/>
+        <w:numPr>
+          <w:ilvl w:val="1"/>
+          <w:numId w:val="16"/>
+        </w:numPr>
+      </w:pPr>
+      <w:r>
+        <w:t xml:space="preserve">All streaming techniques handle pushing of data really well, since the connection used to push is already open. </w:t>
+      </w:r>
+    </w:p>
+    <w:p>
+      <w:pPr>
+        <w:pStyle w:val="Listeavsnitt"/>
+        <w:numPr>
+          <w:ilvl w:val="1"/>
+          <w:numId w:val="16"/>
+        </w:numPr>
+      </w:pPr>
+      <w:r>
+        <w:t>Server Sent Events is, like WebSockets, a HTML 5 API. When keeping that in mind, it really isn’t very surprising that it does push just as well as WebSockets.</w:t>
+      </w:r>
+    </w:p>
+    <w:p>
+      <w:pPr>
+        <w:pStyle w:val="Listeavsnitt"/>
+        <w:numPr>
+          <w:ilvl w:val="0"/>
+          <w:numId w:val="16"/>
+        </w:numPr>
+      </w:pPr>
+      <w:r>
+        <w:t>The use of WebSockets to do polling is obviously not meant for a push dominated application.</w:t>
+      </w:r>
+      <w:r>
+        <w:t xml:space="preserve"> I really don’t see why it is part of the Lightstreamer stack anyways, since the connections are kept open just as with streaming. The only difference is that the client has to send a poll message over the WebSocket connection in order to get data. The result is that the performance drops and streaming over HTTP becomes a better alternative.</w:t>
+      </w:r>
+    </w:p>
+    <w:p>
+      <w:r>
+        <w:rPr>
+          <w:noProof/>
+          <w:lang w:val="nb-NO" w:eastAsia="nb-NO"/>
+        </w:rPr>
+        <w:lastRenderedPageBreak/>
+        <w:drawing>
+          <wp:inline distT="0" distB="0" distL="0" distR="0">
+            <wp:extent cx="5759450" cy="2369185"/>
+            <wp:effectExtent l="19050" t="0" r="0" b="0"/>
+            <wp:docPr id="16" name="Bilde 15" descr="Average_Latency_AllSocket.IO_SockJS.jpeg"/>
+            <wp:cNvGraphicFramePr>
+              <a:graphicFrameLocks xmlns:a="http://schemas.openxmlformats.org/drawingml/2006/main" noChangeAspect="1"/>
+            </wp:cNvGraphicFramePr>
+            <a:graphic xmlns:a="http://schemas.openxmlformats.org/drawingml/2006/main">
+              <a:graphicData uri="http://schemas.openxmlformats.org/drawingml/2006/picture">
+                <pic:pic xmlns:pic="http://schemas.openxmlformats.org/drawingml/2006/picture">
+                  <pic:nvPicPr>
+                    <pic:cNvPr id="0" name="Average_Latency_AllSocket.IO_SockJS.jpeg"/>
+                    <pic:cNvPicPr/>
+                  </pic:nvPicPr>
+                  <pic:blipFill>
+                    <a:blip r:embed="rId65" cstate="print"/>
+                    <a:stretch>
+                      <a:fillRect/>
+                    </a:stretch>
+                  </pic:blipFill>
+                  <pic:spPr>
+                    <a:xfrm>
+                      <a:off x="0" y="0"/>
+                      <a:ext cx="5759450" cy="2369185"/>
+                    </a:xfrm>
+                    <a:prstGeom prst="rect">
+                      <a:avLst/>
+                    </a:prstGeom>
+                  </pic:spPr>
+                </pic:pic>
+              </a:graphicData>
+            </a:graphic>
+          </wp:inline>
+        </w:drawing>
+      </w:r>
+    </w:p>
+    <w:p>
+      <w:pPr>
+        <w:pStyle w:val="Listeavsnitt"/>
+        <w:numPr>
+          <w:ilvl w:val="0"/>
           <w:numId w:val="17"/>
         </w:numPr>
       </w:pPr>
@@ -26932,7 +26637,7 @@
                     <pic:cNvPicPr/>
                   </pic:nvPicPr>
                   <pic:blipFill>
-                    <a:blip r:embed="rId65" cstate="print"/>
+                    <a:blip r:embed="rId66" cstate="print"/>
                     <a:stretch>
                       <a:fillRect/>
                     </a:stretch>
@@ -27170,7 +26875,7 @@
                     <pic:cNvPicPr/>
                   </pic:nvPicPr>
                   <pic:blipFill>
-                    <a:blip r:embed="rId66" cstate="print"/>
+                    <a:blip r:embed="rId67" cstate="print"/>
                     <a:stretch>
                       <a:fillRect/>
                     </a:stretch>
@@ -27265,7 +26970,7 @@
                     <pic:cNvPicPr/>
                   </pic:nvPicPr>
                   <pic:blipFill>
-                    <a:blip r:embed="rId67" cstate="print"/>
+                    <a:blip r:embed="rId68" cstate="print"/>
                     <a:stretch>
                       <a:fillRect/>
                     </a:stretch>
@@ -27759,7 +27464,7 @@
             <w:rPr>
               <w:noProof/>
             </w:rPr>
-            <w:t>26</w:t>
+            <w:t>37</w:t>
           </w:r>
         </w:fldSimple>
       </w:p>
@@ -28450,6 +28155,69 @@
     </w:p>
   </w:footnote>
   <w:footnote w:id="25">
+    <w:p>
+      <w:pPr>
+        <w:pStyle w:val="Fotnotetekst"/>
+      </w:pPr>
+      <w:r>
+        <w:rPr>
+          <w:rStyle w:val="Fotnotereferanse"/>
+        </w:rPr>
+        <w:footnoteRef/>
+      </w:r>
+      <w:r>
+        <w:t xml:space="preserve"> According to </w:t>
+      </w:r>
+      <w:proofErr w:type="spellStart"/>
+      <w:r>
+        <w:t>Node.js’s</w:t>
+      </w:r>
+      <w:proofErr w:type="spellEnd"/>
+      <w:r>
+        <w:t xml:space="preserve"> homepage (</w:t>
+      </w:r>
+      <w:r>
+        <w:rPr>
+          <w:color w:val="FF0000"/>
+        </w:rPr>
+        <w:t>TODO: source</w:t>
+      </w:r>
+      <w:r>
+        <w:t>), its event-driven model makes it lightweight and efficient.</w:t>
+      </w:r>
+    </w:p>
+  </w:footnote>
+  <w:footnote w:id="26">
+    <w:p>
+      <w:pPr>
+        <w:pStyle w:val="Fotnotetekst"/>
+      </w:pPr>
+      <w:r>
+        <w:rPr>
+          <w:rStyle w:val="Fotnotereferanse"/>
+        </w:rPr>
+        <w:footnoteRef/>
+      </w:r>
+      <w:r>
+        <w:t xml:space="preserve"> </w:t>
+      </w:r>
+      <w:hyperlink r:id="rId11" w:history="1">
+        <w:r>
+          <w:rPr>
+            <w:rStyle w:val="Hyperkobling"/>
+          </w:rPr>
+          <w:t>www.ign.com/?setccpref=US</w:t>
+        </w:r>
+      </w:hyperlink>
+      <w:r>
+        <w:t xml:space="preserve"> (Americ</w:t>
+      </w:r>
+      <w:r>
+        <w:t>an IGN).</w:t>
+      </w:r>
+    </w:p>
+  </w:footnote>
+  <w:footnote w:id="27">
     <w:p>
       <w:pPr>
         <w:pStyle w:val="Fotnotetekst"/>
@@ -35719,6 +35487,7 @@
   <w:style w:type="character" w:default="1" w:styleId="Standardskriftforavsnitt">
     <w:name w:val="Default Paragraph Font"/>
     <w:uiPriority w:val="1"/>
+    <w:semiHidden/>
     <w:unhideWhenUsed/>
   </w:style>
   <w:style w:type="table" w:default="1" w:styleId="Vanligtabell">
@@ -36519,7 +36288,7 @@
 </file>
 
 <file path=customXml/itemProps1.xml><?xml version="1.0" encoding="utf-8"?>
-<ds:datastoreItem xmlns:ds="http://schemas.openxmlformats.org/officeDocument/2006/customXml" ds:itemID="{4BBEEB59-69FC-44D7-80D8-6920B078DF28}">
+<ds:datastoreItem xmlns:ds="http://schemas.openxmlformats.org/officeDocument/2006/customXml" ds:itemID="{30FEA6B6-AED2-4EA5-9A25-1CA2021C0024}">
   <ds:schemaRefs>
     <ds:schemaRef ds:uri="http://schemas.openxmlformats.org/officeDocument/2006/bibliography"/>
   </ds:schemaRefs>

</xml_diff>

<commit_message>
Docs and simplicity for LS
</commit_message>
<xml_diff>
--- a/Thesis/Workingdoc(no pics or crossrefs).docx
+++ b/Thesis/Workingdoc(no pics or crossrefs).docx
@@ -19569,87 +19569,95 @@
       <w:bookmarkEnd w:id="83"/>
     </w:p>
     <w:p>
-      <w:pPr>
-        <w:pStyle w:val="Listeavsnitt"/>
-        <w:numPr>
-          <w:ilvl w:val="0"/>
-          <w:numId w:val="30"/>
-        </w:numPr>
-      </w:pPr>
-      <w:r>
-        <w:t>The installation process mostly consist of downloading and extracting a .zip archive.  This process is very well documented.</w:t>
-      </w:r>
-    </w:p>
-    <w:p>
-      <w:pPr>
-        <w:pStyle w:val="Listeavsnitt"/>
-        <w:numPr>
-          <w:ilvl w:val="0"/>
-          <w:numId w:val="30"/>
-        </w:numPr>
-      </w:pPr>
-      <w:r>
-        <w:t>Massive documentation – a clear indication that this is a framework rather than a library.</w:t>
-      </w:r>
-    </w:p>
-    <w:p>
-      <w:pPr>
-        <w:pStyle w:val="Listeavsnitt"/>
-        <w:numPr>
-          <w:ilvl w:val="0"/>
-          <w:numId w:val="30"/>
-        </w:numPr>
-      </w:pPr>
-      <w:r>
-        <w:t xml:space="preserve">Very well organized into several, smaller document, one for each API. </w:t>
-      </w:r>
-    </w:p>
-    <w:p>
-      <w:pPr>
-        <w:pStyle w:val="Listeavsnitt"/>
-        <w:numPr>
-          <w:ilvl w:val="1"/>
-          <w:numId w:val="30"/>
-        </w:numPr>
-      </w:pPr>
-      <w:r>
-        <w:t xml:space="preserve">Rather strange that the documentation is so comprehensive, but it offers little insight into the most central aspects of the framework: the different subscription modes. </w:t>
-      </w:r>
-    </w:p>
-    <w:p>
-      <w:pPr>
-        <w:pStyle w:val="Listeavsnitt"/>
-        <w:numPr>
-          <w:ilvl w:val="1"/>
-          <w:numId w:val="30"/>
-        </w:numPr>
-      </w:pPr>
-      <w:r>
-        <w:t>I still don’t feel that I have a proper understanding of these. Best explanation I found was in the forums.</w:t>
-      </w:r>
-    </w:p>
-    <w:p>
-      <w:pPr>
-        <w:pStyle w:val="Listeavsnitt"/>
-        <w:numPr>
-          <w:ilvl w:val="0"/>
-          <w:numId w:val="30"/>
-        </w:numPr>
-      </w:pPr>
-      <w:r>
-        <w:t>Very few tutorials or detailed examples (actually only one).</w:t>
-      </w:r>
-    </w:p>
-    <w:p>
-      <w:pPr>
-        <w:pStyle w:val="Listeavsnitt"/>
-        <w:numPr>
-          <w:ilvl w:val="0"/>
-          <w:numId w:val="30"/>
-        </w:numPr>
-      </w:pPr>
-      <w:r>
-        <w:t>Points you to the demos that ship along with the framework.</w:t>
+      <w:r>
+        <w:t>Getting started with Lightstreamer is a simple and well documented process (</w:t>
+      </w:r>
+      <w:r>
+        <w:rPr>
+          <w:color w:val="FF0000"/>
+        </w:rPr>
+        <w:t>TODO: ref docs</w:t>
+      </w:r>
+      <w:r>
+        <w:t>). The rest of Lightstreamer is also extremely well documented. It is, by far, the most comprehensive documentation of all the libraries and frameworks in this thesis. With such a large scale, it is clear that Lightstreamer is a framework rather than a library like Socket.IO.</w:t>
+      </w:r>
+    </w:p>
+    <w:p>
+      <w:r>
+        <w:t>With a lot of documentation comes a great responsibility to organ</w:t>
+      </w:r>
+      <w:r>
+        <w:t xml:space="preserve">ize it. </w:t>
+      </w:r>
+      <w:proofErr w:type="spellStart"/>
+      <w:r>
+        <w:t>Weswit</w:t>
+      </w:r>
+      <w:proofErr w:type="spellEnd"/>
+      <w:r>
+        <w:t xml:space="preserve"> (</w:t>
+      </w:r>
+      <w:r>
+        <w:rPr>
+          <w:color w:val="FF0000"/>
+        </w:rPr>
+        <w:t>TODO: mentione</w:t>
+      </w:r>
+      <w:r>
+        <w:rPr>
+          <w:color w:val="FF0000"/>
+        </w:rPr>
+        <w:t>d in section..</w:t>
+      </w:r>
+      <w:r>
+        <w:t>) does this well. Each of the many APIs has its own document, while a common document covers all general concepts. These concepts should maybe have been given more room in the documentation. The documentation only offers a single page to one of the most central aspects of the framework: the different subs</w:t>
+      </w:r>
+      <w:r>
+        <w:t>cription modes</w:t>
+      </w:r>
+      <w:r>
+        <w:rPr>
+          <w:rStyle w:val="Fotnotereferanse"/>
+        </w:rPr>
+        <w:footnoteReference w:id="27"/>
+      </w:r>
+      <w:r>
+        <w:t>.</w:t>
+      </w:r>
+      <w:r>
+        <w:t xml:space="preserve"> I didn't get a good sense of what the difference between these were before I found a forum post that explained it. (</w:t>
+      </w:r>
+      <w:r>
+        <w:rPr>
+          <w:color w:val="FF0000"/>
+        </w:rPr>
+        <w:t>TODO: forum post</w:t>
+      </w:r>
+      <w:r>
+        <w:t>).</w:t>
+      </w:r>
+    </w:p>
+    <w:p>
+      <w:r>
+        <w:t>Another shortcoming is the almost complete lack of tutorials - only one exist. (</w:t>
+      </w:r>
+      <w:r>
+        <w:rPr>
+          <w:color w:val="FF0000"/>
+        </w:rPr>
+        <w:t>TODO: tutorial</w:t>
+      </w:r>
+      <w:r>
+        <w:t>). That would have been ok if the samples were well documented and written, but this isn't so. Many samples accompany (</w:t>
+      </w:r>
+      <w:r>
+        <w:rPr>
+          <w:color w:val="FF0000"/>
+        </w:rPr>
+        <w:t>TODO: figure</w:t>
+      </w:r>
+      <w:r>
+        <w:t>) the framework, and these illustrate different uses. Understanding them at a conceptual level is easy enough, but when you start digging into the code, trouble starts.</w:t>
       </w:r>
     </w:p>
     <w:p>
@@ -19658,6 +19666,7 @@
           <w:noProof/>
           <w:lang w:val="nb-NO" w:eastAsia="nb-NO"/>
         </w:rPr>
+        <w:lastRenderedPageBreak/>
         <w:drawing>
           <wp:inline distT="0" distB="0" distL="0" distR="0">
             <wp:extent cx="5759450" cy="3295918"/>
@@ -19696,75 +19705,34 @@
       </w:r>
     </w:p>
     <w:p>
-      <w:pPr>
-        <w:pStyle w:val="Listeavsnitt"/>
-        <w:numPr>
-          <w:ilvl w:val="1"/>
-          <w:numId w:val="30"/>
-        </w:numPr>
-      </w:pPr>
-      <w:r>
-        <w:lastRenderedPageBreak/>
-        <w:t>These are documented through comments (few).</w:t>
-      </w:r>
-    </w:p>
-    <w:p>
-      <w:pPr>
-        <w:pStyle w:val="Listeavsnitt"/>
-        <w:numPr>
-          <w:ilvl w:val="1"/>
-          <w:numId w:val="30"/>
-        </w:numPr>
-      </w:pPr>
-      <w:r>
-        <w:t>Not clear what parts of the code that regards UI and what regards updates.</w:t>
-      </w:r>
-    </w:p>
-    <w:p>
-      <w:pPr>
-        <w:pStyle w:val="Listeavsnitt"/>
-        <w:numPr>
-          <w:ilvl w:val="0"/>
-          <w:numId w:val="30"/>
-        </w:numPr>
-      </w:pPr>
-      <w:r>
-        <w:t xml:space="preserve">There are also quite a lot of documentation regarding the various settings of the server. </w:t>
-      </w:r>
-      <w:r>
-        <w:tab/>
-      </w:r>
-    </w:p>
-    <w:p>
-      <w:pPr>
-        <w:pStyle w:val="Listeavsnitt"/>
-        <w:numPr>
-          <w:ilvl w:val="1"/>
-          <w:numId w:val="30"/>
-        </w:numPr>
-      </w:pPr>
-      <w:r>
-        <w:t xml:space="preserve">In the </w:t>
+      <w:r>
+        <w:t xml:space="preserve">The samples are "documented" through comments in the code, and these are not abundant. </w:t>
       </w:r>
       <w:proofErr w:type="spellStart"/>
       <w:r>
+        <w:t>Furhtermore</w:t>
+      </w:r>
+      <w:proofErr w:type="spellEnd"/>
+      <w:r>
+        <w:t>, the code is rather messy and hard to follow. I had a hard time figuring out what parts was related to Lightstreamer and what regarded the user interface. As a result, I spent many hours debugging both the client- and server side code in order to understand what was going on.</w:t>
+      </w:r>
+    </w:p>
+    <w:p>
+      <w:proofErr w:type="spellStart"/>
+      <w:r>
+        <w:t>Lighstreamer's</w:t>
+      </w:r>
+      <w:proofErr w:type="spellEnd"/>
+      <w:r>
+        <w:t xml:space="preserve"> server comes with a large </w:t>
+      </w:r>
+      <w:proofErr w:type="spellStart"/>
+      <w:r>
         <w:t>config</w:t>
       </w:r>
       <w:proofErr w:type="spellEnd"/>
       <w:r>
-        <w:t xml:space="preserve"> file!</w:t>
-      </w:r>
-    </w:p>
-    <w:p>
-      <w:pPr>
-        <w:pStyle w:val="Listeavsnitt"/>
-        <w:numPr>
-          <w:ilvl w:val="1"/>
-          <w:numId w:val="30"/>
-        </w:numPr>
-      </w:pPr>
-      <w:r>
-        <w:t>Should be on a more general level in a separate document.</w:t>
+        <w:t xml:space="preserve"> file where you can tweak it's performance to fit your needs. There isn't too many options, but the file is easy to get lost in. This is because they chose to write all documentation regarding the various options within the file itself as comments. As a result, it is a lot larger than what it could have been. Some xml elements are also hard to spot because they are commented out.</w:t>
       </w:r>
     </w:p>
     <w:p>
@@ -19778,45 +19746,34 @@
       <w:bookmarkEnd w:id="84"/>
     </w:p>
     <w:p>
-      <w:pPr>
-        <w:pStyle w:val="Listeavsnitt"/>
-        <w:numPr>
-          <w:ilvl w:val="0"/>
-          <w:numId w:val="31"/>
-        </w:numPr>
-      </w:pPr>
-      <w:r>
-        <w:t xml:space="preserve">A huge framework that does a lot more than just provide </w:t>
-      </w:r>
-      <w:r>
-        <w:t>real time</w:t>
-      </w:r>
-      <w:r>
-        <w:t>.</w:t>
-      </w:r>
-    </w:p>
-    <w:p>
-      <w:pPr>
-        <w:pStyle w:val="Listeavsnitt"/>
-        <w:numPr>
-          <w:ilvl w:val="0"/>
-          <w:numId w:val="31"/>
-        </w:numPr>
-      </w:pPr>
-      <w:r>
-        <w:t xml:space="preserve">Is meant to be used as a stand-alone part of an application stack. </w:t>
-      </w:r>
-    </w:p>
-    <w:p>
-      <w:pPr>
-        <w:pStyle w:val="Listeavsnitt"/>
-        <w:numPr>
-          <w:ilvl w:val="1"/>
-          <w:numId w:val="31"/>
-        </w:numPr>
-      </w:pPr>
-      <w:r>
-        <w:t>A separate server rather than just a layer above a normal application stack.</w:t>
+      <w:r>
+        <w:t>Compared to the other libraries and frameworks in this thesis, Lightstreamer is huge. It even feels larger than Play and Meteor (</w:t>
+      </w:r>
+      <w:r>
+        <w:rPr>
+          <w:color w:val="FF0000"/>
+        </w:rPr>
+        <w:t xml:space="preserve">TODO: double </w:t>
+      </w:r>
+      <w:proofErr w:type="spellStart"/>
+      <w:r>
+        <w:rPr>
+          <w:color w:val="FF0000"/>
+        </w:rPr>
+        <w:t>crossref</w:t>
+      </w:r>
+      <w:proofErr w:type="spellEnd"/>
+      <w:r>
+        <w:t>), which both are full featured web application frameworks. Socket.IO provides real time features alongside a web application, running on the same server. This is not the intended use of Lightstreamer. It is meant to be a stand-alone server rather than a layer in a normal application stack. (</w:t>
+      </w:r>
+      <w:r>
+        <w:rPr>
+          <w:color w:val="FF0000"/>
+        </w:rPr>
+        <w:t>TODO: figure</w:t>
+      </w:r>
+      <w:r>
+        <w:t>).</w:t>
       </w:r>
     </w:p>
     <w:p>
@@ -19825,6 +19782,7 @@
           <w:noProof/>
           <w:lang w:val="nb-NO" w:eastAsia="nb-NO"/>
         </w:rPr>
+        <w:lastRenderedPageBreak/>
         <w:drawing>
           <wp:inline distT="0" distB="0" distL="0" distR="0">
             <wp:extent cx="5759450" cy="1595755"/>
@@ -19863,123 +19821,73 @@
       </w:r>
     </w:p>
     <w:p>
-      <w:pPr>
-        <w:pStyle w:val="Listeavsnitt"/>
-        <w:numPr>
-          <w:ilvl w:val="0"/>
-          <w:numId w:val="32"/>
-        </w:numPr>
-      </w:pPr>
-      <w:r>
-        <w:t>Offers session management, authorization for the Lightstreamer server. It needs to do this, as it is meant to be a stand-alone service.</w:t>
-      </w:r>
-    </w:p>
-    <w:p>
-      <w:pPr>
-        <w:pStyle w:val="Listeavsnitt"/>
-        <w:numPr>
-          <w:ilvl w:val="0"/>
-          <w:numId w:val="32"/>
-        </w:numPr>
-      </w:pPr>
-      <w:r>
-        <w:t xml:space="preserve">Built kind of like a SOA with a publish/subscribe model. </w:t>
-      </w:r>
-    </w:p>
-    <w:p>
-      <w:pPr>
-        <w:pStyle w:val="Listeavsnitt"/>
-        <w:numPr>
-          <w:ilvl w:val="1"/>
-          <w:numId w:val="32"/>
-        </w:numPr>
-      </w:pPr>
-      <w:r>
-        <w:t>Doesn’t follow all SOA principles (</w:t>
+      <w:r>
+        <w:t>O</w:t>
+      </w:r>
+      <w:r>
+        <w:t>ther parts of the application (other servers) interact with Lightstreamer through an adapter infrastructure. There can be any number of data adapters and one so-called metadata adapter. Data adapters handle subscriptions and sending updates. The metadata adapter handles incoming messages from the clients, session management, authorization and Quality of Service (</w:t>
+      </w:r>
+      <w:proofErr w:type="spellStart"/>
+      <w:r>
+        <w:t>QoS</w:t>
+      </w:r>
+      <w:proofErr w:type="spellEnd"/>
+      <w:r>
+        <w:t>). (</w:t>
       </w:r>
       <w:r>
         <w:rPr>
           <w:color w:val="FF0000"/>
         </w:rPr>
+        <w:t>TODO: ref general concepts</w:t>
+      </w:r>
+      <w:r>
+        <w:t>). This is a nice separation of concerns, but it also introduces some complexity. There has to be some form of connection between the adapters, meaning that they either have to depend on each other, or have some common dependency. (</w:t>
+      </w:r>
+      <w:r>
+        <w:rPr>
+          <w:color w:val="FF0000"/>
+        </w:rPr>
+        <w:t>TODO: figure - power point made?</w:t>
+      </w:r>
+      <w:r>
+        <w:t>).</w:t>
+      </w:r>
+    </w:p>
+    <w:p>
+      <w:r>
+        <w:t xml:space="preserve">Lightstreamer uses an application model that resembles a Service Oriented </w:t>
+      </w:r>
+      <w:proofErr w:type="spellStart"/>
+      <w:r>
+        <w:t>Architechture</w:t>
+      </w:r>
+      <w:proofErr w:type="spellEnd"/>
+      <w:r>
+        <w:t xml:space="preserve"> (SOA). More specifically, it uses a publish/subscribe model. It doesn't follow all SOA principles though (</w:t>
+      </w:r>
+      <w:r>
+        <w:rPr>
+          <w:color w:val="FF0000"/>
+        </w:rPr>
         <w:t>TODO: source</w:t>
       </w:r>
       <w:r>
+        <w:t xml:space="preserve">). Some examples of this is that it is not discoverable and the strong coupling between clients and server. </w:t>
+      </w:r>
+    </w:p>
+    <w:p>
+      <w:r>
+        <w:t xml:space="preserve">Clients subscribe to different items rather than listening to certain events. To me, this feels a little old fashioned, as it creates a very tight coupling between the DOM and the items. The items, which "live" on the server, needs to have fields that corresponds to the fields in the DOM client side. </w:t>
+      </w:r>
+      <w:r>
+        <w:rPr>
+          <w:color w:val="FF0000"/>
+        </w:rPr>
+        <w:t>(TODO: figure</w:t>
+      </w:r>
+      <w:r>
         <w:t>).</w:t>
-      </w:r>
-    </w:p>
-    <w:p>
-      <w:pPr>
-        <w:pStyle w:val="Listeavsnitt"/>
-        <w:numPr>
-          <w:ilvl w:val="2"/>
-          <w:numId w:val="32"/>
-        </w:numPr>
-      </w:pPr>
-      <w:r>
-        <w:t>Is not discoverable.</w:t>
-      </w:r>
-    </w:p>
-    <w:p>
-      <w:pPr>
-        <w:pStyle w:val="Listeavsnitt"/>
-        <w:numPr>
-          <w:ilvl w:val="2"/>
-          <w:numId w:val="32"/>
-        </w:numPr>
-      </w:pPr>
-      <w:r>
-        <w:t>There is a somewhat strong coupling. There can be several, independent data adapters, but only one metadata adapter.</w:t>
-      </w:r>
-    </w:p>
-    <w:p>
-      <w:pPr>
-        <w:pStyle w:val="Listeavsnitt"/>
-        <w:numPr>
-          <w:ilvl w:val="1"/>
-          <w:numId w:val="32"/>
-        </w:numPr>
-      </w:pPr>
-      <w:r>
-        <w:t>Still, the LS server functions optimally if it can function as a publisher (in SOA terms). Some other part of the application stack would then be</w:t>
-      </w:r>
-      <w:r>
-        <w:t xml:space="preserve"> producers, while the clients are consumers.</w:t>
-      </w:r>
-    </w:p>
-    <w:p>
-      <w:pPr>
-        <w:pStyle w:val="Listeavsnitt"/>
-        <w:numPr>
-          <w:ilvl w:val="0"/>
-          <w:numId w:val="32"/>
-        </w:numPr>
-      </w:pPr>
-      <w:r>
-        <w:t xml:space="preserve">Clients subscribe to different items, rather than registering listeners for certain events as all the other frameworks does. </w:t>
-      </w:r>
-    </w:p>
-    <w:p>
-      <w:pPr>
-        <w:pStyle w:val="Listeavsnitt"/>
-        <w:numPr>
-          <w:ilvl w:val="1"/>
-          <w:numId w:val="32"/>
-        </w:numPr>
-      </w:pPr>
-      <w:r>
-        <w:t>To me, this feels a little old fashioned, and it creates a very tight coupling between the DOM and the available items.</w:t>
-      </w:r>
-    </w:p>
-    <w:p>
-      <w:pPr>
-        <w:pStyle w:val="Listeavsnitt"/>
-        <w:numPr>
-          <w:ilvl w:val="1"/>
-          <w:numId w:val="32"/>
-        </w:numPr>
-      </w:pPr>
-      <w:r>
-        <w:t>Each item field has to correspond to a field of an item.</w:t>
       </w:r>
     </w:p>
     <w:p>
@@ -19988,7 +19896,6 @@
           <w:noProof/>
           <w:lang w:val="nb-NO" w:eastAsia="nb-NO"/>
         </w:rPr>
-        <w:lastRenderedPageBreak/>
         <w:drawing>
           <wp:inline distT="0" distB="0" distL="0" distR="0">
             <wp:extent cx="5794923" cy="1786270"/>
@@ -20027,54 +19934,49 @@
       </w:r>
     </w:p>
     <w:p>
-      <w:pPr>
-        <w:pStyle w:val="Listeavsnitt"/>
-        <w:numPr>
-          <w:ilvl w:val="0"/>
-          <w:numId w:val="33"/>
-        </w:numPr>
-      </w:pPr>
-      <w:r>
-        <w:t xml:space="preserve">There are ways to work around this by using only one DOM element for each item, and sending JSON data. </w:t>
-      </w:r>
-    </w:p>
-    <w:p>
-      <w:pPr>
-        <w:pStyle w:val="Listeavsnitt"/>
-        <w:numPr>
-          <w:ilvl w:val="1"/>
-          <w:numId w:val="33"/>
-        </w:numPr>
-      </w:pPr>
-      <w:r>
-        <w:t>Have to handle event routing manually. Also have to serialize manually.</w:t>
-      </w:r>
-    </w:p>
-    <w:p>
-      <w:pPr>
-        <w:pStyle w:val="Listeavsnitt"/>
-        <w:numPr>
-          <w:ilvl w:val="2"/>
-          <w:numId w:val="33"/>
-        </w:numPr>
-      </w:pPr>
-      <w:r>
-        <w:t>Data serialization is manual no matter, but converting to JSON adds another layer of complexity.</w:t>
-      </w:r>
-      <w:r>
-        <w:t xml:space="preserve"> </w:t>
-      </w:r>
-    </w:p>
-    <w:p>
-      <w:pPr>
-        <w:pStyle w:val="Listeavsnitt"/>
-        <w:numPr>
-          <w:ilvl w:val="2"/>
-          <w:numId w:val="33"/>
-        </w:numPr>
-      </w:pPr>
-      <w:r>
-        <w:t>It also makes you unable to benefit from the different subscription modes.</w:t>
+      <w:r>
+        <w:t xml:space="preserve">One can work around this by using a "message" DOM element with only one field. If this field receives updates in JSON format, you can mimic an event driver </w:t>
+      </w:r>
+      <w:proofErr w:type="spellStart"/>
+      <w:r>
+        <w:t>arhcitecture</w:t>
+      </w:r>
+      <w:proofErr w:type="spellEnd"/>
+      <w:r>
+        <w:t xml:space="preserve">. There are several drawbacks to this technique though. Serialization and event routing has to be </w:t>
+      </w:r>
+      <w:proofErr w:type="spellStart"/>
+      <w:r>
+        <w:t>hadled</w:t>
+      </w:r>
+      <w:proofErr w:type="spellEnd"/>
+      <w:r>
+        <w:t xml:space="preserve"> manually. The first is manual no matter (</w:t>
+      </w:r>
+      <w:r>
+        <w:rPr>
+          <w:color w:val="FF0000"/>
+        </w:rPr>
+        <w:t>TODO: figure</w:t>
+      </w:r>
+      <w:r>
+        <w:t xml:space="preserve">), but converting to JSON </w:t>
+      </w:r>
+      <w:proofErr w:type="spellStart"/>
+      <w:r>
+        <w:t>addsd</w:t>
+      </w:r>
+      <w:proofErr w:type="spellEnd"/>
+      <w:r>
+        <w:t xml:space="preserve"> another layer of complexity. It also makes you unable to benefit from the different </w:t>
+      </w:r>
+      <w:proofErr w:type="spellStart"/>
+      <w:r>
+        <w:t>subscribtion</w:t>
+      </w:r>
+      <w:proofErr w:type="spellEnd"/>
+      <w:r>
+        <w:t xml:space="preserve"> modes.</w:t>
       </w:r>
     </w:p>
     <w:p>
@@ -20083,6 +19985,7 @@
           <w:noProof/>
           <w:lang w:val="nb-NO" w:eastAsia="nb-NO"/>
         </w:rPr>
+        <w:lastRenderedPageBreak/>
         <w:drawing>
           <wp:inline distT="0" distB="0" distL="0" distR="0">
             <wp:extent cx="5047401" cy="1764030"/>
@@ -20121,102 +20024,69 @@
       </w:r>
     </w:p>
     <w:p>
-      <w:pPr>
-        <w:pStyle w:val="Listeavsnitt"/>
-        <w:numPr>
-          <w:ilvl w:val="1"/>
-          <w:numId w:val="33"/>
-        </w:numPr>
-      </w:pPr>
-      <w:r>
-        <w:t>Not the way Lightstreamer is intended to be used.</w:t>
-      </w:r>
-    </w:p>
-    <w:p>
-      <w:pPr>
-        <w:pStyle w:val="Listeavsnitt"/>
-        <w:numPr>
-          <w:ilvl w:val="0"/>
-          <w:numId w:val="33"/>
-        </w:numPr>
-      </w:pPr>
-      <w:r>
-        <w:t xml:space="preserve">The different subscription modes </w:t>
-      </w:r>
-      <w:r>
-        <w:t>are smart, but complex. Again, there is tight coupling to the DOM.</w:t>
-      </w:r>
-    </w:p>
-    <w:p>
-      <w:pPr>
-        <w:pStyle w:val="Listeavsnitt"/>
-        <w:numPr>
-          <w:ilvl w:val="0"/>
-          <w:numId w:val="33"/>
-        </w:numPr>
-      </w:pPr>
-      <w:r>
-        <w:t>Using Lightstreamer with client side MV* frameworks like Angular or Knockout is impossible.</w:t>
-      </w:r>
-    </w:p>
-    <w:p>
-      <w:pPr>
-        <w:pStyle w:val="Listeavsnitt"/>
-        <w:numPr>
-          <w:ilvl w:val="0"/>
-          <w:numId w:val="33"/>
-        </w:numPr>
-      </w:pPr>
-      <w:r>
-        <w:t xml:space="preserve">Even in its simplest form, Lightstreamer is the most complicated framework. </w:t>
-      </w:r>
-    </w:p>
-    <w:p>
-      <w:pPr>
-        <w:pStyle w:val="Listeavsnitt"/>
-        <w:numPr>
-          <w:ilvl w:val="1"/>
-          <w:numId w:val="33"/>
-        </w:numPr>
-      </w:pPr>
-      <w:r>
-        <w:t>Metadata adapter handles incoming messages (also sessions, auth and such)</w:t>
-      </w:r>
-    </w:p>
-    <w:p>
-      <w:pPr>
-        <w:pStyle w:val="Listeavsnitt"/>
-        <w:numPr>
-          <w:ilvl w:val="1"/>
-          <w:numId w:val="33"/>
-        </w:numPr>
-      </w:pPr>
-      <w:r>
-        <w:t>Has to direct all incoming traffic yourself – no mechanism.</w:t>
-      </w:r>
-    </w:p>
-    <w:p>
-      <w:pPr>
-        <w:pStyle w:val="Listeavsnitt"/>
-        <w:numPr>
-          <w:ilvl w:val="1"/>
-          <w:numId w:val="33"/>
-        </w:numPr>
-      </w:pPr>
-      <w:r>
-        <w:t>Need to send to the data adapter for pushing to the client.</w:t>
-      </w:r>
-    </w:p>
-    <w:p>
-      <w:pPr>
-        <w:pStyle w:val="Listeavsnitt"/>
-        <w:numPr>
-          <w:ilvl w:val="1"/>
-          <w:numId w:val="33"/>
-        </w:numPr>
-      </w:pPr>
-      <w:r>
-        <w:t>Concurrency has to be handled manually through the use of event listeners that you have to make.</w:t>
+      <w:r>
+        <w:t>Lightstreamer is not intended to used in this way though, and doing it may influence performance. You will be better off using the subscription modes. These are actually powerful, allowing for updates of single fields, deleting and adding items. However, it is a lot more complex than the more "modern" approach given by for instance Socket.IO and SignalR. (</w:t>
+      </w:r>
+      <w:r>
+        <w:rPr>
+          <w:color w:val="FF0000"/>
+        </w:rPr>
+        <w:t xml:space="preserve">TODO: </w:t>
+      </w:r>
+      <w:proofErr w:type="spellStart"/>
+      <w:r>
+        <w:rPr>
+          <w:color w:val="FF0000"/>
+        </w:rPr>
+        <w:t>crossref</w:t>
+      </w:r>
+      <w:proofErr w:type="spellEnd"/>
+      <w:r>
+        <w:t xml:space="preserve">). </w:t>
+      </w:r>
+    </w:p>
+    <w:p>
+      <w:r>
+        <w:t>The tight coupling to the DOM makes using popular MV*</w:t>
+      </w:r>
+      <w:r>
+        <w:rPr>
+          <w:rStyle w:val="Fotnotereferanse"/>
+        </w:rPr>
+        <w:footnoteReference w:id="28"/>
+      </w:r>
+      <w:r>
+        <w:t xml:space="preserve"> frameworks like </w:t>
+      </w:r>
+      <w:proofErr w:type="spellStart"/>
+      <w:r>
+        <w:t>Anguar</w:t>
+      </w:r>
+      <w:proofErr w:type="spellEnd"/>
+      <w:r>
+        <w:t xml:space="preserve"> or Knockout little useful. As a result, it may be hard to integrate Lightstreamer into an existing application where such frameworks are present. With a new application, Lightstreamer can fall through because of this in my opinion. Either that, or the application has to have a clear separation </w:t>
+      </w:r>
+      <w:proofErr w:type="spellStart"/>
+      <w:r>
+        <w:t>bewteen</w:t>
+      </w:r>
+      <w:proofErr w:type="spellEnd"/>
+      <w:r>
+        <w:t xml:space="preserve"> the "Lightstreamer-pages" and the rest.</w:t>
+      </w:r>
+    </w:p>
+    <w:p>
+      <w:r>
+        <w:t>As I mentioned earlier in this section, there has to be some connection between the metadata adapter and the data adapters. Directing an incoming message to its destination is something you have to handle yourself. The same goes for concurrency. The following figure shows the flow in my simple test application from an incoming message, to a broadcast is sent. (</w:t>
+      </w:r>
+      <w:r>
+        <w:rPr>
+          <w:color w:val="FF0000"/>
+        </w:rPr>
+        <w:t>TODO: figure</w:t>
+      </w:r>
+      <w:r>
+        <w:t>).</w:t>
       </w:r>
     </w:p>
     <w:p>
@@ -20264,27 +20134,21 @@
       </w:r>
     </w:p>
     <w:p>
-      <w:pPr>
-        <w:pStyle w:val="Listeavsnitt"/>
-        <w:numPr>
-          <w:ilvl w:val="0"/>
-          <w:numId w:val="34"/>
-        </w:numPr>
-      </w:pPr>
-      <w:r>
-        <w:t xml:space="preserve">Lightstreamer is broadcast by default. Being so old, it is obvious that the main use is, and always has been for push applications. </w:t>
-      </w:r>
-    </w:p>
-    <w:p>
-      <w:pPr>
-        <w:pStyle w:val="Listeavsnitt"/>
-        <w:numPr>
-          <w:ilvl w:val="0"/>
-          <w:numId w:val="34"/>
-        </w:numPr>
-      </w:pPr>
-      <w:r>
-        <w:t>To send to individual clients, even back to the caller, one has to have own subscriptions for these.</w:t>
+      <w:r>
+        <w:t>Lightstreamer is broadcast by default. Given its old age, it is not unnatural that the main use case is push. In fact, it performs best if it can function purely as a publisher (in SOA terms). It would be even better if some other entity than the clients functions as producers. This would let the Lightstreamer server do only push, which is what it handles best.</w:t>
+      </w:r>
+    </w:p>
+    <w:p>
+      <w:r>
+        <w:t xml:space="preserve">A clear indication of this is the fact that the default update mechanism is broadcast. To send to individual clients, even back to the caller, you have to have a separate subscription for each client. Request/response features is, in other words, not </w:t>
+      </w:r>
+      <w:proofErr w:type="spellStart"/>
+      <w:r>
+        <w:t>Lightstreamer’s</w:t>
+      </w:r>
+      <w:proofErr w:type="spellEnd"/>
+      <w:r>
+        <w:t xml:space="preserve"> strong suit.</w:t>
       </w:r>
     </w:p>
     <w:p>
@@ -20374,6 +20238,7 @@
         </w:numPr>
       </w:pPr>
       <w:r>
+        <w:lastRenderedPageBreak/>
         <w:t>The client side library is very advanced, and I have only been able to get a minified version of the JavaScript file.</w:t>
       </w:r>
     </w:p>
@@ -20410,7 +20275,6 @@
         </w:numPr>
       </w:pPr>
       <w:r>
-        <w:lastRenderedPageBreak/>
         <w:t xml:space="preserve">Keeping the Lightstreamer logic separated from all other code in an application stack helps maintainability. </w:t>
       </w:r>
     </w:p>
@@ -20701,6 +20565,7 @@
       </w:pPr>
       <w:proofErr w:type="spellStart"/>
       <w:r>
+        <w:lastRenderedPageBreak/>
         <w:t>Scala</w:t>
       </w:r>
       <w:proofErr w:type="spellEnd"/>
@@ -20756,7 +20621,6 @@
         </w:numPr>
       </w:pPr>
       <w:r>
-        <w:lastRenderedPageBreak/>
         <w:t>Some issues with broken links. Even in some of the main introductory tutorials, there are links to vital parts that are broken.</w:t>
       </w:r>
     </w:p>
@@ -21092,6 +20956,7 @@
           <w:noProof/>
           <w:lang w:val="nb-NO" w:eastAsia="nb-NO"/>
         </w:rPr>
+        <w:lastRenderedPageBreak/>
         <w:drawing>
           <wp:inline distT="0" distB="0" distL="0" distR="0">
             <wp:extent cx="5759450" cy="1271905"/>
@@ -21138,7 +21003,6 @@
         </w:numPr>
       </w:pPr>
       <w:r>
-        <w:lastRenderedPageBreak/>
         <w:t xml:space="preserve">Using Comet, one has to have an </w:t>
       </w:r>
       <w:proofErr w:type="spellStart"/>
@@ -21363,6 +21227,7 @@
         </w:numPr>
       </w:pPr>
       <w:r>
+        <w:lastRenderedPageBreak/>
         <w:t>Need to have a reliable source of an unique id for each client. Play gives you a connection id that can be used for this purpose.</w:t>
       </w:r>
     </w:p>
@@ -21392,7 +21257,6 @@
           <w:noProof/>
           <w:lang w:val="nb-NO" w:eastAsia="nb-NO"/>
         </w:rPr>
-        <w:lastRenderedPageBreak/>
         <w:drawing>
           <wp:inline distT="0" distB="0" distL="0" distR="0">
             <wp:extent cx="4476750" cy="3038475"/>
@@ -21608,6 +21472,7 @@
         </w:numPr>
       </w:pPr>
       <w:r>
+        <w:lastRenderedPageBreak/>
         <w:t>Also gives a more correct image of the whole application. Play also offers an in memory database you can use with each test. This ensures that you have a fresh data set each test, but the overall overhead isn’t necessarily reduced. Need to do the same for a functional test towards a server running somewhere in the environment.</w:t>
       </w:r>
     </w:p>
@@ -21620,7 +21485,6 @@
         </w:numPr>
       </w:pPr>
       <w:r>
-        <w:lastRenderedPageBreak/>
         <w:t>Has other neat utilities to help test things that doesn’t require a running server. Controllers, rendering of views and such.</w:t>
       </w:r>
     </w:p>
@@ -21860,13 +21724,17 @@
       </w:r>
       <w:proofErr w:type="spellEnd"/>
       <w:r>
-        <w:t xml:space="preserve"> is a relatively new language. Al though it’s popularity is almost increasing by the minute, it still isn’t used that much. The TIOBE Programming Community Index</w:t>
+        <w:t xml:space="preserve"> is a relatively new language. Al though it’s popularity is almost increasing by the minute, it still isn’t used that much. The </w:t>
+      </w:r>
+      <w:r>
+        <w:lastRenderedPageBreak/>
+        <w:t>TIOBE Programming Community Index</w:t>
       </w:r>
       <w:r>
         <w:rPr>
           <w:rStyle w:val="Fotnotereferanse"/>
         </w:rPr>
-        <w:footnoteReference w:id="27"/>
+        <w:footnoteReference w:id="29"/>
       </w:r>
       <w:r>
         <w:t xml:space="preserve">, places </w:t>
@@ -21898,11 +21766,7 @@
         </w:numPr>
       </w:pPr>
       <w:r>
-        <w:t xml:space="preserve">Nonetheless, Play keeps gaining popularity, and it is considered a stable piece of software. This is mostly my opinion as well, but there was some issues like outdated versions of third party software and broken links on the homepage </w:t>
-      </w:r>
-      <w:r>
-        <w:lastRenderedPageBreak/>
-        <w:t>(</w:t>
+        <w:t>Nonetheless, Play keeps gaining popularity, and it is considered a stable piece of software. This is mostly my opinion as well, but there was some issues like outdated versions of third party software and broken links on the homepage (</w:t>
       </w:r>
       <w:r>
         <w:rPr>
@@ -22193,6 +22057,7 @@
         </w:numPr>
       </w:pPr>
       <w:r>
+        <w:lastRenderedPageBreak/>
         <w:t>A developer only needs to find out how to match those things with SignalR. This task is made rather simple, and there are examples for almost everything.</w:t>
       </w:r>
     </w:p>
@@ -22265,7 +22130,6 @@
         </w:numPr>
       </w:pPr>
       <w:r>
-        <w:lastRenderedPageBreak/>
         <w:t>The Hub API strives to be very simple, providing a RPC (Remote Procedure Call) model which makes the code very simple and understandable.</w:t>
       </w:r>
     </w:p>
@@ -27464,7 +27328,7 @@
             <w:rPr>
               <w:noProof/>
             </w:rPr>
-            <w:t>37</w:t>
+            <w:t>42</w:t>
           </w:r>
         </w:fldSimple>
       </w:p>
@@ -28218,6 +28082,46 @@
     </w:p>
   </w:footnote>
   <w:footnote w:id="27">
+    <w:p>
+      <w:pPr>
+        <w:pStyle w:val="Fotnotetekst"/>
+      </w:pPr>
+      <w:r>
+        <w:rPr>
+          <w:rStyle w:val="Fotnotereferanse"/>
+        </w:rPr>
+        <w:footnoteRef/>
+      </w:r>
+      <w:r>
+        <w:t xml:space="preserve"> The subscription modes are RAW, MERGE, COMMAND and DISTINCT.</w:t>
+      </w:r>
+    </w:p>
+  </w:footnote>
+  <w:footnote w:id="28">
+    <w:p>
+      <w:pPr>
+        <w:pStyle w:val="Fotnotetekst"/>
+      </w:pPr>
+      <w:r>
+        <w:rPr>
+          <w:rStyle w:val="Fotnotereferanse"/>
+        </w:rPr>
+        <w:footnoteRef/>
+      </w:r>
+      <w:r>
+        <w:t xml:space="preserve"> MVVM (Model View </w:t>
+      </w:r>
+      <w:proofErr w:type="spellStart"/>
+      <w:r>
+        <w:t>ViewModel</w:t>
+      </w:r>
+      <w:proofErr w:type="spellEnd"/>
+      <w:r>
+        <w:t>), MVC (Model View Controller) and MVP (Model View Pattern) are referred to as MV*.</w:t>
+      </w:r>
+    </w:p>
+  </w:footnote>
+  <w:footnote w:id="29">
     <w:p>
       <w:pPr>
         <w:pStyle w:val="Fotnotetekst"/>
@@ -36288,7 +36192,7 @@
 </file>
 
 <file path=customXml/itemProps1.xml><?xml version="1.0" encoding="utf-8"?>
-<ds:datastoreItem xmlns:ds="http://schemas.openxmlformats.org/officeDocument/2006/customXml" ds:itemID="{30FEA6B6-AED2-4EA5-9A25-1CA2021C0024}">
+<ds:datastoreItem xmlns:ds="http://schemas.openxmlformats.org/officeDocument/2006/customXml" ds:itemID="{655846C8-B666-48D7-8A34-9A51AAB8EB6C}">
   <ds:schemaRefs>
     <ds:schemaRef ds:uri="http://schemas.openxmlformats.org/officeDocument/2006/bibliography"/>
   </ds:schemaRefs>

</xml_diff>

<commit_message>
Write Meteor - finished part 1
</commit_message>
<xml_diff>
--- a/Thesis/Workingdoc(no pics or crossrefs).docx
+++ b/Thesis/Workingdoc(no pics or crossrefs).docx
@@ -18814,13 +18814,34 @@
         <w:t xml:space="preserve"> </w:t>
       </w:r>
       <w:r>
-        <w:t xml:space="preserve">of the project exists for Windows. I will use this fork for my test. The only real difference is the command line tool that has </w:t>
+        <w:t>of the project exists for Windows</w:t>
+      </w:r>
+      <w:r>
+        <w:t xml:space="preserve"> (</w:t>
+      </w:r>
+      <w:r>
+        <w:rPr>
+          <w:color w:val="FF0000"/>
+        </w:rPr>
+        <w:t xml:space="preserve">TODO: </w:t>
       </w:r>
       <w:proofErr w:type="spellStart"/>
       <w:r>
-        <w:t>te</w:t>
+        <w:rPr>
+          <w:color w:val="FF0000"/>
+        </w:rPr>
+        <w:t>win.meteor</w:t>
       </w:r>
       <w:proofErr w:type="spellEnd"/>
+      <w:r>
+        <w:t>)</w:t>
+      </w:r>
+      <w:r>
+        <w:t>. I will use this fork for my test. The only real difference is t</w:t>
+      </w:r>
+      <w:r>
+        <w:t>he command line tool that has to</w:t>
+      </w:r>
       <w:r>
         <w:t xml:space="preserve"> be compatible with the Windows command line. All source code remains the same (</w:t>
       </w:r>
@@ -21989,13 +22010,14 @@
         </w:numPr>
       </w:pPr>
       <w:r>
-        <w:t xml:space="preserve">Make a disclaimer somewhere about the version I used contra the one currently </w:t>
-      </w:r>
-      <w:proofErr w:type="spellStart"/>
-      <w:r>
-        <w:t>awailable</w:t>
-      </w:r>
-      <w:proofErr w:type="spellEnd"/>
+        <w:t xml:space="preserve">Make a disclaimer somewhere about the version I </w:t>
+      </w:r>
+      <w:r>
+        <w:t>used contra the one currently av</w:t>
+      </w:r>
+      <w:r>
+        <w:t>ailable</w:t>
+      </w:r>
     </w:p>
     <w:p>
       <w:pPr>
@@ -22008,75 +22030,40 @@
       <w:bookmarkEnd w:id="101"/>
     </w:p>
     <w:p>
-      <w:pPr>
-        <w:pStyle w:val="Listeavsnitt"/>
-        <w:numPr>
-          <w:ilvl w:val="0"/>
-          <w:numId w:val="49"/>
-        </w:numPr>
-      </w:pPr>
-      <w:r>
-        <w:t>Download and installation process described in documentation. For Linux/Mac only though, which is natural…</w:t>
-      </w:r>
-    </w:p>
-    <w:p>
-      <w:pPr>
-        <w:pStyle w:val="Listeavsnitt"/>
-        <w:numPr>
-          <w:ilvl w:val="0"/>
-          <w:numId w:val="49"/>
-        </w:numPr>
-      </w:pPr>
-      <w:r>
-        <w:t>Even though they have a roadmap, I find it a little weird that there’s no mention of Windows at all in the getting started section. Could have referenced the roadmap there.</w:t>
-      </w:r>
-    </w:p>
-    <w:p>
-      <w:pPr>
-        <w:pStyle w:val="Listeavsnitt"/>
-        <w:numPr>
-          <w:ilvl w:val="0"/>
-          <w:numId w:val="49"/>
-        </w:numPr>
-      </w:pPr>
-      <w:r>
-        <w:t>Meteor is a work in progress – also the docs</w:t>
-      </w:r>
-    </w:p>
-    <w:p>
-      <w:pPr>
-        <w:pStyle w:val="Listeavsnitt"/>
-        <w:numPr>
-          <w:ilvl w:val="1"/>
-          <w:numId w:val="49"/>
-        </w:numPr>
-      </w:pPr>
-      <w:r>
-        <w:t>Constantly changing and makes it hard to follow sometimes. What version does this apply to?</w:t>
-      </w:r>
-    </w:p>
-    <w:p>
-      <w:pPr>
-        <w:pStyle w:val="Listeavsnitt"/>
-        <w:numPr>
-          <w:ilvl w:val="1"/>
-          <w:numId w:val="49"/>
-        </w:numPr>
-      </w:pPr>
-      <w:r>
-        <w:t>I knew these things when I chose Meteor, and it is expected of a framework that is not completed.</w:t>
-      </w:r>
-    </w:p>
-    <w:p>
-      <w:pPr>
-        <w:pStyle w:val="Listeavsnitt"/>
-        <w:numPr>
-          <w:ilvl w:val="1"/>
-          <w:numId w:val="49"/>
-        </w:numPr>
-      </w:pPr>
-      <w:r>
-        <w:t>Could have used something like Node’s documentation though.</w:t>
+      <w:r>
+        <w:t>Even if Meteor is available for Mac and Linux only, the documentation mentions the unofficial Windows version. It is a little hidden though, since you have to go via the "supported platforms" site. (</w:t>
+      </w:r>
+      <w:r>
+        <w:rPr>
+          <w:color w:val="FF0000"/>
+        </w:rPr>
+        <w:t>TODO: supported</w:t>
+      </w:r>
+      <w:r>
+        <w:t>). The fact that Meteor only supports UNIX based operating systems may seem a little weird. But it is only natural, since Node didn't support Windows in the beginning. (</w:t>
+      </w:r>
+      <w:r>
+        <w:rPr>
+          <w:color w:val="FF0000"/>
+        </w:rPr>
+        <w:t>TODO: Daily JS</w:t>
+      </w:r>
+      <w:r>
+        <w:t>). Maintaining only one type of operating system is easier, and makes the development process go faster.</w:t>
+      </w:r>
+    </w:p>
+    <w:p>
+      <w:r>
+        <w:t>The framework is a work in progress, and parts of it is changing all the time. This goes for the documentation as well, but I have the impression that updating it isn't the most prioritized task. Nonetheless, the constant changes makes it a little hard to follow sometimes. "Does this apply to my version?" was an often asked question. I knew that I would run into this problem when I chose Meteor, but it could have been more clear about what's set in stone and what is not. Node is also a work in progress, but their documentation does a thorough job at showing the status of different aspects. Meteor has some red text here and there, a feature that doesn't do the job as well as Node does. (</w:t>
+      </w:r>
+      <w:r>
+        <w:rPr>
+          <w:color w:val="FF0000"/>
+        </w:rPr>
+        <w:t>TODO: figure</w:t>
+      </w:r>
+      <w:r>
+        <w:t>).</w:t>
       </w:r>
     </w:p>
     <w:p>
@@ -22123,136 +22110,69 @@
       </w:r>
     </w:p>
     <w:p>
-      <w:pPr>
-        <w:pStyle w:val="Listeavsnitt"/>
-        <w:numPr>
-          <w:ilvl w:val="0"/>
-          <w:numId w:val="49"/>
-        </w:numPr>
-      </w:pPr>
-      <w:r>
-        <w:t xml:space="preserve">There are a few examples and </w:t>
+      <w:r>
+        <w:lastRenderedPageBreak/>
+        <w:t>Meteor's documentation features many examples, but also quite a lot of text. This would be fine if it weren't for the design of the documentation page. All white and black makes things blend together, making it a little hard to read. Other than that it is well structured, showing a dynamic menu to the left that shows you where you are at a given time. This functionality breaks sometimes though. But since you can navigate by clicking on any element in the menu, this isn't too much of an inconvenience.</w:t>
+      </w:r>
+    </w:p>
+    <w:p>
+      <w:r>
+        <w:t>Overall, the documentation is impressively detailed for something that isn't complete. Maintaining it require a lot of work besides driving the project itself forward. There are also a few, simple samples and a few videos that show certain aspects of Meteor. The samples are well enough, but I found the videos hard to follow. They show a lot of code in a short amount of time, which isn’t good for learning purposes. It leaves me to believe that they are more for promotional purposes</w:t>
+      </w:r>
+      <w:r>
+        <w:rPr>
+          <w:rStyle w:val="Fotnotereferanse"/>
+        </w:rPr>
+        <w:footnoteReference w:id="34"/>
+      </w:r>
+      <w:r>
+        <w:t xml:space="preserve">. </w:t>
+      </w:r>
+    </w:p>
+    <w:p>
+      <w:pPr>
+        <w:pStyle w:val="Overskrift3"/>
+      </w:pPr>
+      <w:bookmarkStart w:id="102" w:name="_Toc381799597"/>
+      <w:r>
+        <w:t>Simplicity</w:t>
+      </w:r>
+      <w:bookmarkEnd w:id="102"/>
+    </w:p>
+    <w:p>
+      <w:r>
+        <w:t>Simplifying developing web applications is the motivation behind Meteor. Right now though, it is not simple. But I can see that if the smart package system (</w:t>
+      </w:r>
+      <w:r>
+        <w:rPr>
+          <w:color w:val="FF0000"/>
+        </w:rPr>
+        <w:t>TODO: docs</w:t>
+      </w:r>
+      <w:r>
+        <w:t xml:space="preserve">) works well, it will make it possible to write a lot of functionality fast. The concept is that you can build applications from a collection of packages. Then you write some code to wire it all up. </w:t>
+      </w:r>
+    </w:p>
+    <w:p>
+      <w:r>
+        <w:t>With such a high level of abstraction, it feels like there is a lot of magic going on. Sometimes this is a little confusing. More than once I had to look twice at my code in the debugger to make sure that it was what I wrote. Meteor handles bundling and wrapping of your code before it serves the client. This means that your code is always wrapped into a scope for you. (</w:t>
+      </w:r>
+      <w:r>
+        <w:rPr>
+          <w:color w:val="FF0000"/>
+        </w:rPr>
+        <w:t>TODO: figure</w:t>
+      </w:r>
+      <w:r>
+        <w:t xml:space="preserve">). I must say that I prefer to handle this </w:t>
       </w:r>
       <w:proofErr w:type="spellStart"/>
       <w:r>
-        <w:t>screencasts</w:t>
+        <w:t>my self</w:t>
       </w:r>
       <w:proofErr w:type="spellEnd"/>
       <w:r>
-        <w:t>, but no tutorials.</w:t>
-      </w:r>
-    </w:p>
-    <w:p>
-      <w:pPr>
-        <w:pStyle w:val="Listeavsnitt"/>
-        <w:numPr>
-          <w:ilvl w:val="0"/>
-          <w:numId w:val="49"/>
-        </w:numPr>
-      </w:pPr>
-      <w:r>
-        <w:t xml:space="preserve">Actually an impressive amount of documentation for something that is a long way from finished. </w:t>
-      </w:r>
-    </w:p>
-    <w:p>
-      <w:pPr>
-        <w:pStyle w:val="Listeavsnitt"/>
-        <w:numPr>
-          <w:ilvl w:val="0"/>
-          <w:numId w:val="49"/>
-        </w:numPr>
-      </w:pPr>
-      <w:r>
-        <w:lastRenderedPageBreak/>
-        <w:t>Example oriented, which is very good.</w:t>
-      </w:r>
-    </w:p>
-    <w:p>
-      <w:pPr>
-        <w:pStyle w:val="Overskrift3"/>
-      </w:pPr>
-      <w:bookmarkStart w:id="102" w:name="_Toc381799597"/>
-      <w:r>
-        <w:t>Simplicity</w:t>
-      </w:r>
-      <w:bookmarkEnd w:id="102"/>
-    </w:p>
-    <w:p>
-      <w:pPr>
-        <w:pStyle w:val="Listeavsnitt"/>
-        <w:numPr>
-          <w:ilvl w:val="0"/>
-          <w:numId w:val="51"/>
-        </w:numPr>
-      </w:pPr>
-      <w:r>
-        <w:t>The motivation behind Meteor is simplicity.</w:t>
-      </w:r>
-    </w:p>
-    <w:p>
-      <w:pPr>
-        <w:pStyle w:val="Listeavsnitt"/>
-        <w:numPr>
-          <w:ilvl w:val="0"/>
-          <w:numId w:val="51"/>
-        </w:numPr>
-      </w:pPr>
-      <w:r>
-        <w:t xml:space="preserve">Right now, it is not that simple in all aspects. </w:t>
-      </w:r>
-    </w:p>
-    <w:p>
-      <w:pPr>
-        <w:pStyle w:val="Listeavsnitt"/>
-        <w:numPr>
-          <w:ilvl w:val="1"/>
-          <w:numId w:val="51"/>
-        </w:numPr>
-      </w:pPr>
-      <w:r>
-        <w:t>Especially since the package aspect wasn’t as complete as it is now when I worked with it.</w:t>
-      </w:r>
-    </w:p>
-    <w:p>
-      <w:pPr>
-        <w:pStyle w:val="Listeavsnitt"/>
-        <w:numPr>
-          <w:ilvl w:val="0"/>
-          <w:numId w:val="51"/>
-        </w:numPr>
-      </w:pPr>
-      <w:r>
-        <w:t>A little confusing with all the magic going on in the background.</w:t>
-      </w:r>
-    </w:p>
-    <w:p>
-      <w:pPr>
-        <w:pStyle w:val="Listeavsnitt"/>
-        <w:numPr>
-          <w:ilvl w:val="1"/>
-          <w:numId w:val="51"/>
-        </w:numPr>
-      </w:pPr>
-      <w:r>
-        <w:t xml:space="preserve">Automatically connected to </w:t>
-      </w:r>
-      <w:r>
-        <w:t>real time</w:t>
-      </w:r>
-      <w:r>
-        <w:t>.</w:t>
-      </w:r>
-    </w:p>
-    <w:p>
-      <w:pPr>
-        <w:pStyle w:val="Listeavsnitt"/>
-        <w:numPr>
-          <w:ilvl w:val="1"/>
-          <w:numId w:val="51"/>
-        </w:numPr>
-      </w:pPr>
-      <w:r>
-        <w:t>Bundling and wrapping of code.</w:t>
+        <w:t>, as I think that it makes the code more readable.</w:t>
       </w:r>
     </w:p>
     <w:p>
@@ -22299,15 +22219,8 @@
       </w:r>
     </w:p>
     <w:p>
-      <w:pPr>
-        <w:pStyle w:val="Listeavsnitt"/>
-        <w:numPr>
-          <w:ilvl w:val="1"/>
-          <w:numId w:val="51"/>
-        </w:numPr>
-      </w:pPr>
-      <w:r>
-        <w:t>Declaring code at a global level is encouraged when working with Meteor, but it isn’t always clear what the effect of this will be. In the above example, the function “</w:t>
+      <w:r>
+        <w:t>Meteor encourages the declaration of global level (TODO: footer) functions and variables. By doing so, it isn't always clear what the effects will be. In the above example, the function, "</w:t>
       </w:r>
       <w:proofErr w:type="spellStart"/>
       <w:r>
@@ -22315,282 +22228,56 @@
       </w:r>
       <w:proofErr w:type="spellEnd"/>
       <w:r>
-        <w:t>” ends up in the global scope. Polluting the global scope is strongly discouraged when working with JavaScript (</w:t>
+        <w:t xml:space="preserve">", ends up in the global scope. If this code was for a </w:t>
+      </w:r>
+      <w:r>
+        <w:lastRenderedPageBreak/>
+        <w:t>package, it would be global to the package only (</w:t>
       </w:r>
       <w:r>
         <w:rPr>
           <w:color w:val="FF0000"/>
         </w:rPr>
-        <w:t>TODO: source needed?</w:t>
-      </w:r>
-      <w:r>
-        <w:t>).</w:t>
-      </w:r>
-    </w:p>
-    <w:p>
-      <w:pPr>
-        <w:pStyle w:val="Listeavsnitt"/>
-        <w:numPr>
-          <w:ilvl w:val="1"/>
-          <w:numId w:val="51"/>
-        </w:numPr>
-      </w:pPr>
-      <w:r>
-        <w:t xml:space="preserve">Meteor has introduced </w:t>
+        <w:t>TODO: docs</w:t>
+      </w:r>
+      <w:r>
+        <w:t>). Any front-end developer would have second thoughts on this practice. General JavaScript development discourages the use of global variables. (TODO: source needed?).</w:t>
+      </w:r>
+    </w:p>
+    <w:p>
+      <w:r>
+        <w:t>Another thing that is a little tricky because of Meteor's "magic" is structuring files that depend on other files. Files load in a specific order, based on how deep they are in the tree and alphabetical. As a result, you sometimes have to make an extra folder just to ensure that one file loads before another. Meteor suggest using packages as a solution for this. I believe that this may solve the issue. Since support for making your own packages was limited when I tested Meteor, I was unable to test this.</w:t>
+      </w:r>
+    </w:p>
+    <w:p>
+      <w:r>
+        <w:t xml:space="preserve">Many of Meteor's features are revolutionary, but they also feel a little weird. For instance, publishing a record in the database, makes it available to all clients. The result is that any change to this data is broadcasted to all clients. As real time goes, this connection to a data set is unlike anything else. It somewhat resembles </w:t>
       </w:r>
       <w:proofErr w:type="spellStart"/>
       <w:r>
-        <w:t>namespacing</w:t>
+        <w:t>Lightstreamer’s</w:t>
       </w:r>
       <w:proofErr w:type="spellEnd"/>
       <w:r>
-        <w:t xml:space="preserve"> (</w:t>
+        <w:t xml:space="preserve"> items (</w:t>
       </w:r>
       <w:r>
         <w:rPr>
           <w:color w:val="FF0000"/>
         </w:rPr>
-        <w:t xml:space="preserve">TODO: </w:t>
-      </w:r>
-      <w:proofErr w:type="spellStart"/>
+        <w:t>TODO: cross</w:t>
+      </w:r>
+      <w:r>
+        <w:t>), but these items are not necessarily connected to a database. Another typical real time feature is the ability to send a simple message from server to client or vice versa. With Meteor it is not possible to do so without involving a data set. In the test application, I implemented request/response functionality through Meteor methods. (</w:t>
+      </w:r>
       <w:r>
         <w:rPr>
           <w:color w:val="FF0000"/>
         </w:rPr>
-        <w:t>soruce</w:t>
-      </w:r>
-      <w:proofErr w:type="spellEnd"/>
-      <w:r>
-        <w:rPr>
-          <w:color w:val="FF0000"/>
-        </w:rPr>
-        <w:t xml:space="preserve"> docs</w:t>
-      </w:r>
-      <w:r>
-        <w:t>)</w:t>
-      </w:r>
-      <w:r>
-        <w:t>. Each package gets its own global scope.</w:t>
-      </w:r>
-    </w:p>
-    <w:p>
-      <w:pPr>
-        <w:pStyle w:val="Listeavsnitt"/>
-        <w:numPr>
-          <w:ilvl w:val="0"/>
-          <w:numId w:val="51"/>
-        </w:numPr>
-      </w:pPr>
-      <w:r>
-        <w:t xml:space="preserve">Files that are dependent on each other also becomes a little tricky based on the automation Meteor introduces. It loads files based on where they are in the file system. </w:t>
-      </w:r>
-    </w:p>
-    <w:p>
-      <w:pPr>
-        <w:pStyle w:val="Listeavsnitt"/>
-        <w:numPr>
-          <w:ilvl w:val="1"/>
-          <w:numId w:val="51"/>
-        </w:numPr>
-      </w:pPr>
-      <w:r>
-        <w:t xml:space="preserve">Impacts how you structure your application. </w:t>
-      </w:r>
-    </w:p>
-    <w:p>
-      <w:pPr>
-        <w:pStyle w:val="Listeavsnitt"/>
-        <w:numPr>
-          <w:ilvl w:val="1"/>
-          <w:numId w:val="51"/>
-        </w:numPr>
-      </w:pPr>
-      <w:r>
-        <w:t>Forces you to make extra folders to get something deep enough to be loaded first.</w:t>
-      </w:r>
-    </w:p>
-    <w:p>
-      <w:pPr>
-        <w:pStyle w:val="Listeavsnitt"/>
-        <w:numPr>
-          <w:ilvl w:val="0"/>
-          <w:numId w:val="51"/>
-        </w:numPr>
-      </w:pPr>
-      <w:r>
-        <w:t>Really weird that all changes to the global data will be sent to all users.</w:t>
-      </w:r>
-    </w:p>
-    <w:p>
-      <w:pPr>
-        <w:pStyle w:val="Listeavsnitt"/>
-        <w:numPr>
-          <w:ilvl w:val="0"/>
-          <w:numId w:val="51"/>
-        </w:numPr>
-      </w:pPr>
-      <w:r>
-        <w:t>No simple messaging mechanism. Has to store a message within a database.</w:t>
-      </w:r>
-    </w:p>
-    <w:p>
-      <w:pPr>
-        <w:pStyle w:val="Listeavsnitt"/>
-        <w:numPr>
-          <w:ilvl w:val="0"/>
-          <w:numId w:val="51"/>
-        </w:numPr>
-      </w:pPr>
-      <w:r>
-        <w:t xml:space="preserve">Global access to all published records in the database (auto is on by default). </w:t>
-      </w:r>
-    </w:p>
-    <w:p>
-      <w:pPr>
-        <w:pStyle w:val="Listeavsnitt"/>
-        <w:numPr>
-          <w:ilvl w:val="1"/>
-          <w:numId w:val="51"/>
-        </w:numPr>
-      </w:pPr>
-      <w:r>
-        <w:t>A cool feature that you can do inserts and updates directly on the client.</w:t>
-      </w:r>
-    </w:p>
-    <w:p>
-      <w:pPr>
-        <w:pStyle w:val="Listeavsnitt"/>
-        <w:numPr>
-          <w:ilvl w:val="1"/>
-          <w:numId w:val="51"/>
-        </w:numPr>
-      </w:pPr>
-      <w:r>
-        <w:t>Lots of security issues.</w:t>
-      </w:r>
-    </w:p>
-    <w:p>
-      <w:pPr>
-        <w:pStyle w:val="Listeavsnitt"/>
-        <w:numPr>
-          <w:ilvl w:val="1"/>
-          <w:numId w:val="51"/>
-        </w:numPr>
-      </w:pPr>
-      <w:r>
-        <w:t>Have introduced authentication (</w:t>
-      </w:r>
-      <w:r>
-        <w:rPr>
-          <w:color w:val="FF0000"/>
-        </w:rPr>
-        <w:t xml:space="preserve">TODO: source </w:t>
-      </w:r>
-      <w:proofErr w:type="spellStart"/>
-      <w:r>
-        <w:rPr>
-          <w:color w:val="FF0000"/>
-        </w:rPr>
-        <w:t>screencast</w:t>
-      </w:r>
-      <w:proofErr w:type="spellEnd"/>
-      <w:r>
-        <w:t>). Looks weird with the snap-back of the UI. May be able to prevent that though by declaring client specific code for what to do when database entries are being updated.</w:t>
-      </w:r>
-    </w:p>
-    <w:p>
-      <w:pPr>
-        <w:pStyle w:val="Listeavsnitt"/>
-        <w:numPr>
-          <w:ilvl w:val="0"/>
-          <w:numId w:val="51"/>
-        </w:numPr>
-      </w:pPr>
-      <w:r>
-        <w:lastRenderedPageBreak/>
-        <w:t>Benefit of sharing a lot of code is that there is no serialization going on in the open. All is behind the scenes.</w:t>
-      </w:r>
-    </w:p>
-    <w:p>
-      <w:pPr>
-        <w:pStyle w:val="Listeavsnitt"/>
-        <w:numPr>
-          <w:ilvl w:val="1"/>
-          <w:numId w:val="51"/>
-        </w:numPr>
-      </w:pPr>
-      <w:r>
-        <w:t>Though with Meteor, I feel that way too much is behind the scenes. Half the time I don’t know what’s going on.</w:t>
-      </w:r>
-    </w:p>
-    <w:p>
-      <w:pPr>
-        <w:pStyle w:val="Overskrift3"/>
-      </w:pPr>
-      <w:bookmarkStart w:id="103" w:name="_Toc381799598"/>
-      <w:r>
-        <w:t>Maintainability</w:t>
-      </w:r>
-      <w:bookmarkEnd w:id="103"/>
-    </w:p>
-    <w:p>
-      <w:pPr>
-        <w:pStyle w:val="Listeavsnitt"/>
-        <w:numPr>
-          <w:ilvl w:val="0"/>
-          <w:numId w:val="52"/>
-        </w:numPr>
-      </w:pPr>
-      <w:r>
-        <w:t>There is no official testing framework as of know. A little disturbing that official testing framework is stated as “In 1.0 if time permits”.</w:t>
-      </w:r>
-    </w:p>
-    <w:p>
-      <w:pPr>
-        <w:pStyle w:val="Listeavsnitt"/>
-        <w:numPr>
-          <w:ilvl w:val="0"/>
-          <w:numId w:val="52"/>
-        </w:numPr>
-      </w:pPr>
-      <w:r>
-        <w:t>A framework built on tight couplings makes a lot of alarms go off in my head.</w:t>
-      </w:r>
-    </w:p>
-    <w:p>
-      <w:pPr>
-        <w:pStyle w:val="Listeavsnitt"/>
-        <w:numPr>
-          <w:ilvl w:val="0"/>
-          <w:numId w:val="52"/>
-        </w:numPr>
-      </w:pPr>
-      <w:r>
-        <w:t xml:space="preserve">There is not clear concept of a unit to me with Meteor, maybe due to the coupling. </w:t>
-      </w:r>
-    </w:p>
-    <w:p>
-      <w:pPr>
-        <w:pStyle w:val="Listeavsnitt"/>
-        <w:numPr>
-          <w:ilvl w:val="0"/>
-          <w:numId w:val="52"/>
-        </w:numPr>
-      </w:pPr>
-      <w:r>
-        <w:t>Exists ways to test everything though.</w:t>
-      </w:r>
-    </w:p>
-    <w:p>
-      <w:pPr>
-        <w:pStyle w:val="Listeavsnitt"/>
-        <w:numPr>
-          <w:ilvl w:val="0"/>
-          <w:numId w:val="52"/>
-        </w:numPr>
-      </w:pPr>
-      <w:r>
-        <w:t>My approach was rather simple. Load it up on Node with Mocha and use a simple library to inject mocks into the files under test.</w:t>
+        <w:t>TODO: example</w:t>
+      </w:r>
+      <w:r>
+        <w:t>). For messaging from one client to another, this does not work.</w:t>
       </w:r>
     </w:p>
     <w:p>
@@ -22601,8 +22288,131 @@
         </w:rPr>
         <w:drawing>
           <wp:inline distT="0" distB="0" distL="0" distR="0">
-            <wp:extent cx="6096742" cy="2059897"/>
+            <wp:extent cx="5759450" cy="1991995"/>
             <wp:effectExtent l="19050" t="0" r="0" b="0"/>
+            <wp:docPr id="59" name="Bilde 58" descr="Methods.jpg"/>
+            <wp:cNvGraphicFramePr>
+              <a:graphicFrameLocks xmlns:a="http://schemas.openxmlformats.org/drawingml/2006/main" noChangeAspect="1"/>
+            </wp:cNvGraphicFramePr>
+            <a:graphic xmlns:a="http://schemas.openxmlformats.org/drawingml/2006/main">
+              <a:graphicData uri="http://schemas.openxmlformats.org/drawingml/2006/picture">
+                <pic:pic xmlns:pic="http://schemas.openxmlformats.org/drawingml/2006/picture">
+                  <pic:nvPicPr>
+                    <pic:cNvPr id="0" name="Methods.jpg"/>
+                    <pic:cNvPicPr/>
+                  </pic:nvPicPr>
+                  <pic:blipFill>
+                    <a:blip r:embed="rId51" cstate="print"/>
+                    <a:stretch>
+                      <a:fillRect/>
+                    </a:stretch>
+                  </pic:blipFill>
+                  <pic:spPr>
+                    <a:xfrm>
+                      <a:off x="0" y="0"/>
+                      <a:ext cx="5759450" cy="1991995"/>
+                    </a:xfrm>
+                    <a:prstGeom prst="rect">
+                      <a:avLst/>
+                    </a:prstGeom>
+                  </pic:spPr>
+                </pic:pic>
+              </a:graphicData>
+            </a:graphic>
+          </wp:inline>
+        </w:drawing>
+      </w:r>
+    </w:p>
+    <w:p>
+      <w:r>
+        <w:t>Having direct access to the database from both client and server is something no one has done before. It lets you write database queries on the client. Security is an obvious issue here, and Meteor has introduced a package for authentication. It is also encouraged to keep sensitive code on the server. Clients emulate the "happy day" scenario of a database operation by default. As a result, you may see some changes starting to happen, before they snap back as the server responds. (</w:t>
+      </w:r>
+      <w:r>
+        <w:rPr>
+          <w:color w:val="FF0000"/>
+        </w:rPr>
+        <w:t xml:space="preserve">TODO: </w:t>
+      </w:r>
+      <w:proofErr w:type="spellStart"/>
+      <w:r>
+        <w:rPr>
+          <w:color w:val="FF0000"/>
+        </w:rPr>
+        <w:t>screencast</w:t>
+      </w:r>
+      <w:proofErr w:type="spellEnd"/>
+      <w:r>
+        <w:t>). From a users perspective this is a little odd. The functionality can be overwritten, but in my opinion it should be off by default.</w:t>
+      </w:r>
+    </w:p>
+    <w:p>
+      <w:r>
+        <w:t>All in all Meteor offers many new features to web application development. It will be interesting to follow the project in the future. I think it can get a lot of users, but I don't see large corporations throwing out the more traditional frameworks to use Meteor instead.</w:t>
+      </w:r>
+    </w:p>
+    <w:p>
+      <w:pPr>
+        <w:pStyle w:val="Overskrift3"/>
+      </w:pPr>
+      <w:bookmarkStart w:id="103" w:name="_Toc381799598"/>
+      <w:r>
+        <w:lastRenderedPageBreak/>
+        <w:t>Maintainability</w:t>
+      </w:r>
+      <w:bookmarkEnd w:id="103"/>
+    </w:p>
+    <w:p>
+      <w:r>
+        <w:t>As of now there is no official testing framework for Meteor. I find it a little worrying that the roadmap lists this as "In 1.0 if time permits". (</w:t>
+      </w:r>
+      <w:r>
+        <w:rPr>
+          <w:color w:val="FF0000"/>
+        </w:rPr>
+        <w:t>TODO: roadmap</w:t>
+      </w:r>
+      <w:r>
+        <w:t>). Testing is essential to keep maintainable code, and should be a part of any framework from the beginning. Especially with a framework with as many tight couplings as Meteor, where almost everything work together.</w:t>
+      </w:r>
+    </w:p>
+    <w:p>
+      <w:r>
+        <w:t>Still, there are ways to test an entire Meteor application. As of now though, they feel a little unnatural, like your hacking the framework to get it working. My approach was using Node with Mocha as test runner. Then I used a module that allows you to inject mocks into another module. (</w:t>
+      </w:r>
+      <w:r>
+        <w:rPr>
+          <w:color w:val="FF0000"/>
+        </w:rPr>
+        <w:t xml:space="preserve">TODO: </w:t>
+      </w:r>
+      <w:proofErr w:type="spellStart"/>
+      <w:r>
+        <w:rPr>
+          <w:color w:val="FF0000"/>
+        </w:rPr>
+        <w:t>unittestling</w:t>
+      </w:r>
+      <w:proofErr w:type="spellEnd"/>
+      <w:r>
+        <w:rPr>
+          <w:color w:val="FF0000"/>
+        </w:rPr>
+        <w:t xml:space="preserve"> and example</w:t>
+      </w:r>
+      <w:r>
+        <w:t>).</w:t>
+      </w:r>
+    </w:p>
+    <w:p>
+      <w:r>
+        <w:rPr>
+          <w:noProof/>
+          <w:lang w:val="nb-NO" w:eastAsia="nb-NO"/>
+        </w:rPr>
+        <w:drawing>
+          <wp:inline distT="0" distB="0" distL="0" distR="0">
+            <wp:extent cx="6091683" cy="1571377"/>
+            <wp:effectExtent l="19050" t="0" r="4317" b="0"/>
             <wp:docPr id="39" name="Bilde 38" descr="Testing.jpg"/>
             <wp:cNvGraphicFramePr>
               <a:graphicFrameLocks xmlns:a="http://schemas.openxmlformats.org/drawingml/2006/main" noChangeAspect="1"/>
@@ -22615,7 +22425,7 @@
                     <pic:cNvPicPr/>
                   </pic:nvPicPr>
                   <pic:blipFill>
-                    <a:blip r:embed="rId51" cstate="print"/>
+                    <a:blip r:embed="rId52" cstate="print"/>
                     <a:stretch>
                       <a:fillRect/>
                     </a:stretch>
@@ -22623,7 +22433,7 @@
                   <pic:spPr>
                     <a:xfrm>
                       <a:off x="0" y="0"/>
-                      <a:ext cx="6091683" cy="2058188"/>
+                      <a:ext cx="6091683" cy="1571377"/>
                     </a:xfrm>
                     <a:prstGeom prst="rect">
                       <a:avLst/>
@@ -22637,81 +22447,116 @@
       </w:r>
     </w:p>
     <w:p>
-      <w:pPr>
-        <w:pStyle w:val="Listeavsnitt"/>
-        <w:numPr>
-          <w:ilvl w:val="0"/>
-          <w:numId w:val="53"/>
-        </w:numPr>
-        <w:jc w:val="left"/>
-      </w:pPr>
+      <w:r>
+        <w:t>Meteor files are not Node modules though. With some files, this was not an issue. But testing files with global functions was another issue. To make these tests work, I had to add some test specific code into the files I wanted to test with this method. (</w:t>
+      </w:r>
+      <w:r>
+        <w:rPr>
+          <w:color w:val="FF0000"/>
+        </w:rPr>
+        <w:t>TODO: another example</w:t>
+      </w:r>
+      <w:r>
+        <w:t>).</w:t>
+      </w:r>
+    </w:p>
+    <w:p>
+      <w:r>
+        <w:rPr>
+          <w:noProof/>
+          <w:lang w:val="nb-NO" w:eastAsia="nb-NO"/>
+        </w:rPr>
+        <w:drawing>
+          <wp:inline distT="0" distB="0" distL="0" distR="0">
+            <wp:extent cx="5759450" cy="1432560"/>
+            <wp:effectExtent l="19050" t="0" r="0" b="0"/>
+            <wp:docPr id="60" name="Bilde 59" descr="TestingGlobal.jpg"/>
+            <wp:cNvGraphicFramePr>
+              <a:graphicFrameLocks xmlns:a="http://schemas.openxmlformats.org/drawingml/2006/main" noChangeAspect="1"/>
+            </wp:cNvGraphicFramePr>
+            <a:graphic xmlns:a="http://schemas.openxmlformats.org/drawingml/2006/main">
+              <a:graphicData uri="http://schemas.openxmlformats.org/drawingml/2006/picture">
+                <pic:pic xmlns:pic="http://schemas.openxmlformats.org/drawingml/2006/picture">
+                  <pic:nvPicPr>
+                    <pic:cNvPr id="0" name="TestingGlobal.jpg"/>
+                    <pic:cNvPicPr/>
+                  </pic:nvPicPr>
+                  <pic:blipFill>
+                    <a:blip r:embed="rId53" cstate="print"/>
+                    <a:stretch>
+                      <a:fillRect/>
+                    </a:stretch>
+                  </pic:blipFill>
+                  <pic:spPr>
+                    <a:xfrm>
+                      <a:off x="0" y="0"/>
+                      <a:ext cx="5759450" cy="1432560"/>
+                    </a:xfrm>
+                    <a:prstGeom prst="rect">
+                      <a:avLst/>
+                    </a:prstGeom>
+                  </pic:spPr>
+                </pic:pic>
+              </a:graphicData>
+            </a:graphic>
+          </wp:inline>
+        </w:drawing>
+      </w:r>
+    </w:p>
+    <w:p>
+      <w:r>
+        <w:t xml:space="preserve">Testing Meteor is something that will best be done by integration testing of some form. </w:t>
+      </w:r>
       <w:proofErr w:type="spellStart"/>
       <w:r>
         <w:t>Laika</w:t>
       </w:r>
       <w:proofErr w:type="spellEnd"/>
       <w:r>
-        <w:t xml:space="preserve"> is an interesting framework that I unfortunately didn’t get to work on Windows. But it proves that testing Meteor apps is perfectly feasible.</w:t>
-      </w:r>
-    </w:p>
-    <w:p>
-      <w:pPr>
-        <w:pStyle w:val="Listeavsnitt"/>
-        <w:numPr>
-          <w:ilvl w:val="1"/>
-          <w:numId w:val="53"/>
-        </w:numPr>
-        <w:jc w:val="left"/>
-      </w:pPr>
-      <w:r>
-        <w:t>Will be integration tests though.</w:t>
-      </w:r>
-    </w:p>
-    <w:p>
-      <w:pPr>
-        <w:pStyle w:val="Listeavsnitt"/>
-        <w:numPr>
-          <w:ilvl w:val="1"/>
-          <w:numId w:val="53"/>
-        </w:numPr>
-        <w:jc w:val="left"/>
-      </w:pPr>
-      <w:r>
-        <w:t>Even with a separate database that resets between each test.</w:t>
-      </w:r>
-    </w:p>
-    <w:p>
-      <w:pPr>
-        <w:pStyle w:val="Listeavsnitt"/>
-        <w:numPr>
-          <w:ilvl w:val="0"/>
-          <w:numId w:val="53"/>
-        </w:numPr>
-        <w:jc w:val="left"/>
-      </w:pPr>
-      <w:r>
-        <w:t>The way Meteor is build makes integration tests a lot more prominent than unit tests.</w:t>
-      </w:r>
-    </w:p>
-    <w:p>
-      <w:pPr>
-        <w:pStyle w:val="Listeavsnitt"/>
-        <w:numPr>
-          <w:ilvl w:val="0"/>
-          <w:numId w:val="53"/>
-        </w:numPr>
-        <w:jc w:val="left"/>
-      </w:pPr>
-      <w:r>
-        <w:t xml:space="preserve">Cannot pass </w:t>
+        <w:t xml:space="preserve"> (</w:t>
+      </w:r>
+      <w:r>
+        <w:rPr>
+          <w:color w:val="FF0000"/>
+        </w:rPr>
+        <w:t>TODO: source</w:t>
+      </w:r>
+      <w:r>
+        <w:t xml:space="preserve">) is a testing framework for Meteor that does just this. Unfortunately, I was unable to get this working on Windows, but it looks promising. </w:t>
       </w:r>
       <w:proofErr w:type="spellStart"/>
       <w:r>
-        <w:t>judgement</w:t>
+        <w:t>Laika</w:t>
       </w:r>
       <w:proofErr w:type="spellEnd"/>
       <w:r>
-        <w:t xml:space="preserve"> before the framework is finished, but from what I can see now, one will have to be very strict with the way applications are structured. Otherwise, it is a short way from heaven to a confused hell.</w:t>
+        <w:t xml:space="preserve"> proves that it is possible to write tests for Meteor in a simple manner. Whenever an official testing framework surfaces, it will probably resemble </w:t>
+      </w:r>
+      <w:proofErr w:type="spellStart"/>
+      <w:r>
+        <w:t>Laika</w:t>
+      </w:r>
+      <w:proofErr w:type="spellEnd"/>
+      <w:r>
+        <w:t xml:space="preserve"> in a lot of ways.</w:t>
+      </w:r>
+    </w:p>
+    <w:p>
+      <w:r>
+        <w:t xml:space="preserve">As Meteor shares a lot of code between the server and the client, a new problem occurs. Should you test the code on the server, the client or both? And how do you test code that triggers a database update on the server from the client? There are many unanswered questions with Meteor as of now. I believe that the answers will </w:t>
+      </w:r>
+      <w:r>
+        <w:lastRenderedPageBreak/>
+        <w:t>come soon and that they will be satisfactory. Many developers have fate in the project</w:t>
+      </w:r>
+      <w:r>
+        <w:rPr>
+          <w:rStyle w:val="Fotnotereferanse"/>
+        </w:rPr>
+        <w:footnoteReference w:id="35"/>
+      </w:r>
+      <w:r>
+        <w:t>, something they wouldn't if it didn't look promising.</w:t>
       </w:r>
     </w:p>
     <w:p>
@@ -22725,27 +22570,8 @@
       <w:bookmarkEnd w:id="104"/>
     </w:p>
     <w:p>
-      <w:pPr>
-        <w:pStyle w:val="Listeavsnitt"/>
-        <w:numPr>
-          <w:ilvl w:val="0"/>
-          <w:numId w:val="54"/>
-        </w:numPr>
-      </w:pPr>
-      <w:r>
-        <w:t>Supports all major browsers.</w:t>
-      </w:r>
-    </w:p>
-    <w:p>
-      <w:pPr>
-        <w:pStyle w:val="Listeavsnitt"/>
-        <w:numPr>
-          <w:ilvl w:val="0"/>
-          <w:numId w:val="54"/>
-        </w:numPr>
-      </w:pPr>
-      <w:r>
-        <w:t xml:space="preserve">A small quirk regarding </w:t>
+      <w:r>
+        <w:t xml:space="preserve">Meteor supports all major browsers. I had some issues regarding the WebSocket support of </w:t>
       </w:r>
       <w:proofErr w:type="spellStart"/>
       <w:r>
@@ -22753,7 +22579,7 @@
       </w:r>
       <w:proofErr w:type="spellEnd"/>
       <w:r>
-        <w:t xml:space="preserve"> is that it has to point to 127.0.0.1 instead of </w:t>
+        <w:t xml:space="preserve"> though. While it does handle graceful fallback, it refused to use WebSockets in Chrome when the address was </w:t>
       </w:r>
       <w:proofErr w:type="spellStart"/>
       <w:r>
@@ -22761,7 +22587,16 @@
       </w:r>
       <w:proofErr w:type="spellEnd"/>
       <w:r>
-        <w:t xml:space="preserve"> in order to use WebSockets..</w:t>
+        <w:t>. This turned out to be a bug, and pointing the browser to 127.0.0.1 solved the problem (</w:t>
+      </w:r>
+      <w:r>
+        <w:rPr>
+          <w:color w:val="FF0000"/>
+        </w:rPr>
+        <w:t>TODO: source</w:t>
+      </w:r>
+      <w:r>
+        <w:t>).</w:t>
       </w:r>
     </w:p>
     <w:p>
@@ -22775,49 +22610,29 @@
       <w:bookmarkEnd w:id="105"/>
     </w:p>
     <w:p>
-      <w:pPr>
-        <w:pStyle w:val="Listeavsnitt"/>
-        <w:numPr>
-          <w:ilvl w:val="0"/>
-          <w:numId w:val="55"/>
-        </w:numPr>
-      </w:pPr>
-      <w:r>
-        <w:t>An open source framework with steady development since 2011.</w:t>
-      </w:r>
-    </w:p>
-    <w:p>
-      <w:pPr>
-        <w:pStyle w:val="Listeavsnitt"/>
-        <w:numPr>
-          <w:ilvl w:val="0"/>
-          <w:numId w:val="55"/>
-        </w:numPr>
-      </w:pPr>
-      <w:r>
-        <w:lastRenderedPageBreak/>
-        <w:t>Has recently started to receive appraisal from many developers, boosting the community.</w:t>
-      </w:r>
-    </w:p>
-    <w:p>
-      <w:pPr>
-        <w:pStyle w:val="Listeavsnitt"/>
-        <w:numPr>
-          <w:ilvl w:val="0"/>
-          <w:numId w:val="55"/>
-        </w:numPr>
-      </w:pPr>
-      <w:r>
-        <w:t>Received a rather large financial backing in 2012 (</w:t>
+      <w:r>
+        <w:t xml:space="preserve">The development of the project has been steady since 2011. Recently, it has started to receive a </w:t>
+      </w:r>
+      <w:r>
+        <w:t>lot</w:t>
+      </w:r>
+      <w:r>
+        <w:t xml:space="preserve"> of appraisal from developers, thus boosting the community. In 2012 it received a substantial </w:t>
+      </w:r>
+      <w:r>
+        <w:t>financial</w:t>
+      </w:r>
+      <w:r>
+        <w:t xml:space="preserve"> contribution (</w:t>
       </w:r>
       <w:r>
         <w:rPr>
           <w:color w:val="FF0000"/>
         </w:rPr>
-        <w:t>TODO: receives funding</w:t>
-      </w:r>
-      <w:r>
-        <w:t>), assuring that some developers can work on it full time (</w:t>
+        <w:t>TODO: source</w:t>
+      </w:r>
+      <w:r>
+        <w:t>). This assures that the team can work on Meteor full time rather than besides other work. (</w:t>
       </w:r>
       <w:r>
         <w:rPr>
@@ -22830,76 +22645,28 @@
       </w:r>
     </w:p>
     <w:p>
-      <w:pPr>
-        <w:pStyle w:val="Listeavsnitt"/>
-        <w:numPr>
-          <w:ilvl w:val="0"/>
-          <w:numId w:val="55"/>
-        </w:numPr>
-      </w:pPr>
-      <w:r>
-        <w:t>Is a very new way of thinking, something that has never been done before.</w:t>
-      </w:r>
-    </w:p>
-    <w:p>
-      <w:pPr>
-        <w:pStyle w:val="Listeavsnitt"/>
-        <w:numPr>
-          <w:ilvl w:val="1"/>
-          <w:numId w:val="55"/>
-        </w:numPr>
-      </w:pPr>
-      <w:r>
-        <w:t>Can change the way we think of web applications.</w:t>
-      </w:r>
-    </w:p>
-    <w:p>
-      <w:pPr>
-        <w:pStyle w:val="Listeavsnitt"/>
-        <w:numPr>
-          <w:ilvl w:val="1"/>
-          <w:numId w:val="55"/>
-        </w:numPr>
-      </w:pPr>
-      <w:r>
-        <w:t>Will probably not be a universal framework suitable for every single task.</w:t>
-      </w:r>
-    </w:p>
-    <w:p>
-      <w:pPr>
-        <w:pStyle w:val="Listeavsnitt"/>
-        <w:numPr>
-          <w:ilvl w:val="1"/>
-          <w:numId w:val="55"/>
-        </w:numPr>
-      </w:pPr>
-      <w:r>
-        <w:t>Promises a lot, but may have taken on too much?</w:t>
-      </w:r>
-    </w:p>
-    <w:p>
-      <w:pPr>
-        <w:pStyle w:val="Listeavsnitt"/>
-        <w:numPr>
-          <w:ilvl w:val="0"/>
-          <w:numId w:val="55"/>
-        </w:numPr>
-      </w:pPr>
-      <w:r>
-        <w:t>Currently, Meteor is far from ready to be used in production code. Drastic changes to the APIs may still occur, and there are no guarantees offered by the documentation regarding any aspect of the framework. This means than migrating to a newer version potentially can force you to rewrite large portions of your application, which is completely unacceptable for any (or at least almost any) software company.</w:t>
-      </w:r>
-    </w:p>
-    <w:p>
-      <w:pPr>
-        <w:pStyle w:val="Listeavsnitt"/>
-        <w:numPr>
-          <w:ilvl w:val="0"/>
-          <w:numId w:val="55"/>
-        </w:numPr>
-      </w:pPr>
-      <w:r>
-        <w:t>Can work a little on the presentation of the homepage…</w:t>
-      </w:r>
+      <w:r>
+        <w:t xml:space="preserve">Meteor introduces a new way of thinking - there is no other web application framework like it. Real time features becomes more popular every day, and Meteor puts this in the center of its applications. A repercussion of this though, is that the framework will not be suitable for every task. Then again, what framework is? The developers promises to solve a lot of problems and revamp web </w:t>
+      </w:r>
+      <w:r>
+        <w:t>applications</w:t>
+      </w:r>
+      <w:r>
+        <w:t>. Do they promise too much? Only time will tell, but if they deliver, Meteor will become a popular choice for small to medium sized projects.</w:t>
+      </w:r>
+    </w:p>
+    <w:p>
+      <w:r>
+        <w:t>Currently, Meteor is far from ready to be used in production code. Drastic changes to the APIs may still occur, and there are no guarantees offered by the documentation regarding any aspect of the framework. This means that the current state of the project is only suitable for case studies and hobby projects. With so many innovations, the framework will also need time to prove itself after it reaches 1.0. Having database access from the clients is the aspect that really needs to prove itself. If it turns out to be secure, and if they can support all major databases, it will no doubt change the way we think of front-end forever.</w:t>
+      </w:r>
+    </w:p>
+    <w:p/>
+    <w:p/>
+    <w:p/>
+    <w:p/>
+    <w:p/>
+    <w:p>
+      <w:bookmarkStart w:id="106" w:name="_Toc381799601"/>
     </w:p>
     <w:p/>
     <w:p/>
@@ -22911,27 +22678,6 @@
     <w:p/>
     <w:p/>
     <w:p/>
-    <w:p/>
-    <w:p>
-      <w:pPr>
-        <w:jc w:val="left"/>
-      </w:pPr>
-      <w:r>
-        <w:br w:type="page"/>
-      </w:r>
-    </w:p>
-    <w:p/>
-    <w:p/>
-    <w:p/>
-    <w:p/>
-    <w:p/>
-    <w:p/>
-    <w:p/>
-    <w:p/>
-    <w:p/>
-    <w:p/>
-    <w:p/>
-    <w:p/>
     <w:p>
       <w:pPr>
         <w:pStyle w:val="Overskrift1"/>
@@ -22948,7 +22694,6 @@
           <w:u w:val="single"/>
         </w:rPr>
       </w:pPr>
-      <w:bookmarkStart w:id="106" w:name="_Toc381799601"/>
       <w:r>
         <w:rPr>
           <w:b w:val="0"/>
@@ -23871,7 +23616,7 @@
                     <pic:cNvPicPr/>
                   </pic:nvPicPr>
                   <pic:blipFill>
-                    <a:blip r:embed="rId52" cstate="print"/>
+                    <a:blip r:embed="rId54" cstate="print"/>
                     <a:stretch>
                       <a:fillRect/>
                     </a:stretch>
@@ -23996,7 +23741,7 @@
                     <pic:cNvPicPr/>
                   </pic:nvPicPr>
                   <pic:blipFill>
-                    <a:blip r:embed="rId53" cstate="print"/>
+                    <a:blip r:embed="rId55" cstate="print"/>
                     <a:stretch>
                       <a:fillRect/>
                     </a:stretch>
@@ -24088,160 +23833,6 @@
                 <pic:pic xmlns:pic="http://schemas.openxmlformats.org/drawingml/2006/picture">
                   <pic:nvPicPr>
                     <pic:cNvPr id="0" name="Messages_received_by_server_pr._second_WS.jpeg"/>
-                    <pic:cNvPicPr/>
-                  </pic:nvPicPr>
-                  <pic:blipFill>
-                    <a:blip r:embed="rId54" cstate="print"/>
-                    <a:stretch>
-                      <a:fillRect/>
-                    </a:stretch>
-                  </pic:blipFill>
-                  <pic:spPr>
-                    <a:xfrm>
-                      <a:off x="0" y="0"/>
-                      <a:ext cx="5759450" cy="2369185"/>
-                    </a:xfrm>
-                    <a:prstGeom prst="rect">
-                      <a:avLst/>
-                    </a:prstGeom>
-                  </pic:spPr>
-                </pic:pic>
-              </a:graphicData>
-            </a:graphic>
-          </wp:inline>
-        </w:drawing>
-      </w:r>
-    </w:p>
-    <w:p>
-      <w:pPr>
-        <w:pStyle w:val="Listeavsnitt"/>
-        <w:numPr>
-          <w:ilvl w:val="0"/>
-          <w:numId w:val="6"/>
-        </w:numPr>
-      </w:pPr>
-      <w:r>
-        <w:t xml:space="preserve">Lightstreamer shows deviations when using polling. </w:t>
-      </w:r>
-      <w:r>
-        <w:t>Chart is received by server using polling.</w:t>
-      </w:r>
-    </w:p>
-    <w:p>
-      <w:pPr>
-        <w:pStyle w:val="Listeavsnitt"/>
-        <w:numPr>
-          <w:ilvl w:val="0"/>
-          <w:numId w:val="6"/>
-        </w:numPr>
-      </w:pPr>
-      <w:r>
-        <w:t>Most probable cause it that the use of polling causes a lot more stress on the server (see processor usage). This may again lead to the registrations of events happening in bursts.</w:t>
-      </w:r>
-    </w:p>
-    <w:p>
-      <w:r>
-        <w:rPr>
-          <w:noProof/>
-          <w:lang w:val="nb-NO" w:eastAsia="nb-NO"/>
-        </w:rPr>
-        <w:lastRenderedPageBreak/>
-        <w:drawing>
-          <wp:inline distT="0" distB="0" distL="0" distR="0">
-            <wp:extent cx="5759273" cy="2369185"/>
-            <wp:effectExtent l="19050" t="0" r="0" b="0"/>
-            <wp:docPr id="4" name="Bilde 3" descr="Messages_received_by_server_Poll.jpeg"/>
-            <wp:cNvGraphicFramePr>
-              <a:graphicFrameLocks xmlns:a="http://schemas.openxmlformats.org/drawingml/2006/main" noChangeAspect="1"/>
-            </wp:cNvGraphicFramePr>
-            <a:graphic xmlns:a="http://schemas.openxmlformats.org/drawingml/2006/main">
-              <a:graphicData uri="http://schemas.openxmlformats.org/drawingml/2006/picture">
-                <pic:pic xmlns:pic="http://schemas.openxmlformats.org/drawingml/2006/picture">
-                  <pic:nvPicPr>
-                    <pic:cNvPr id="0" name="Messages_received_by_server_Poll.jpeg"/>
-                    <pic:cNvPicPr/>
-                  </pic:nvPicPr>
-                  <pic:blipFill>
-                    <a:blip r:embed="rId55" cstate="print"/>
-                    <a:stretch>
-                      <a:fillRect/>
-                    </a:stretch>
-                  </pic:blipFill>
-                  <pic:spPr>
-                    <a:xfrm>
-                      <a:off x="0" y="0"/>
-                      <a:ext cx="5759273" cy="2369185"/>
-                    </a:xfrm>
-                    <a:prstGeom prst="rect">
-                      <a:avLst/>
-                    </a:prstGeom>
-                  </pic:spPr>
-                </pic:pic>
-              </a:graphicData>
-            </a:graphic>
-          </wp:inline>
-        </w:drawing>
-      </w:r>
-    </w:p>
-    <w:p>
-      <w:pPr>
-        <w:pStyle w:val="Overskrift2"/>
-      </w:pPr>
-      <w:bookmarkStart w:id="122" w:name="_Toc381799617"/>
-      <w:r>
-        <w:t>Messages sent from server</w:t>
-      </w:r>
-      <w:bookmarkEnd w:id="122"/>
-    </w:p>
-    <w:p>
-      <w:pPr>
-        <w:pStyle w:val="Listeavsnitt"/>
-        <w:numPr>
-          <w:ilvl w:val="0"/>
-          <w:numId w:val="8"/>
-        </w:numPr>
-      </w:pPr>
-      <w:r>
-        <w:t>Messages sent is registered shortly after received messages. Therefore they should match</w:t>
-      </w:r>
-      <w:r>
-        <w:t xml:space="preserve"> the values for received multiplied with 60 (the number of clients to broadcast to). </w:t>
-      </w:r>
-    </w:p>
-    <w:p>
-      <w:pPr>
-        <w:pStyle w:val="Listeavsnitt"/>
-        <w:numPr>
-          <w:ilvl w:val="0"/>
-          <w:numId w:val="8"/>
-        </w:numPr>
-      </w:pPr>
-      <w:r>
-        <w:t>There are some mismatches though.</w:t>
-      </w:r>
-      <w:r>
-        <w:t xml:space="preserve"> Chart is a custom with SignalR SSE data for both received at server and sent from server / 60.</w:t>
-      </w:r>
-    </w:p>
-    <w:p>
-      <w:r>
-        <w:rPr>
-          <w:noProof/>
-          <w:lang w:val="nb-NO" w:eastAsia="nb-NO"/>
-        </w:rPr>
-        <w:drawing>
-          <wp:inline distT="0" distB="0" distL="0" distR="0">
-            <wp:extent cx="5759450" cy="2369185"/>
-            <wp:effectExtent l="19050" t="0" r="0" b="0"/>
-            <wp:docPr id="5" name="Bilde 4" descr="Messages_CUSTOM_received_by_server_SignalRSSE.jpeg"/>
-            <wp:cNvGraphicFramePr>
-              <a:graphicFrameLocks xmlns:a="http://schemas.openxmlformats.org/drawingml/2006/main" noChangeAspect="1"/>
-            </wp:cNvGraphicFramePr>
-            <a:graphic xmlns:a="http://schemas.openxmlformats.org/drawingml/2006/main">
-              <a:graphicData uri="http://schemas.openxmlformats.org/drawingml/2006/picture">
-                <pic:pic xmlns:pic="http://schemas.openxmlformats.org/drawingml/2006/picture">
-                  <pic:nvPicPr>
-                    <pic:cNvPr id="0" name="Messages_CUSTOM_received_by_server_SignalRSSE.jpeg"/>
                     <pic:cNvPicPr/>
                   </pic:nvPicPr>
                   <pic:blipFill>
@@ -24271,11 +23862,14 @@
         <w:pStyle w:val="Listeavsnitt"/>
         <w:numPr>
           <w:ilvl w:val="0"/>
-          <w:numId w:val="9"/>
+          <w:numId w:val="6"/>
         </w:numPr>
       </w:pPr>
       <w:r>
-        <w:t>Very small deviations &lt; 0.9 except from the first one. Possible explanation is that my code wasn’t 100% thread safe and that a single send event was lost every now and then. Except for the first one, the messages sent is always less than the messages received, which makes it plausible that one or messages has been lost.</w:t>
+        <w:t xml:space="preserve">Lightstreamer shows deviations when using polling. </w:t>
+      </w:r>
+      <w:r>
+        <w:t>Chart is received by server using polling.</w:t>
       </w:r>
     </w:p>
     <w:p>
@@ -24283,45 +23877,12 @@
         <w:pStyle w:val="Listeavsnitt"/>
         <w:numPr>
           <w:ilvl w:val="0"/>
-          <w:numId w:val="9"/>
+          <w:numId w:val="6"/>
         </w:numPr>
       </w:pPr>
       <w:r>
-        <w:t xml:space="preserve">The deviation with the first message can probably be explained by the high latency number in the first couple of seconds. </w:t>
-      </w:r>
-    </w:p>
-    <w:p>
-      <w:pPr>
-        <w:pStyle w:val="Overskrift2"/>
-      </w:pPr>
-      <w:bookmarkStart w:id="123" w:name="_Toc381799618"/>
-      <w:r>
-        <w:t>Average latency</w:t>
-      </w:r>
-      <w:bookmarkEnd w:id="123"/>
-    </w:p>
-    <w:p>
-      <w:pPr>
-        <w:pStyle w:val="Listeavsnitt"/>
-        <w:numPr>
-          <w:ilvl w:val="0"/>
-          <w:numId w:val="9"/>
-        </w:numPr>
-      </w:pPr>
-      <w:r>
-        <w:t>Will show results by transport here – comparing each framework. In the analysis I will compare transports rather than just frameworks.</w:t>
-      </w:r>
-    </w:p>
-    <w:p>
-      <w:pPr>
-        <w:pStyle w:val="Overskrift3"/>
-      </w:pPr>
-      <w:bookmarkStart w:id="124" w:name="_Toc381799619"/>
-      <w:r>
-        <w:lastRenderedPageBreak/>
-        <w:t>WebSockets</w:t>
-      </w:r>
-      <w:bookmarkEnd w:id="124"/>
+        <w:t>Most probable cause it that the use of polling causes a lot more stress on the server (see processor usage). This may again lead to the registrations of events happening in bursts.</w:t>
+      </w:r>
     </w:p>
     <w:p>
       <w:r>
@@ -24329,11 +23890,12 @@
           <w:noProof/>
           <w:lang w:val="nb-NO" w:eastAsia="nb-NO"/>
         </w:rPr>
+        <w:lastRenderedPageBreak/>
         <w:drawing>
           <wp:inline distT="0" distB="0" distL="0" distR="0">
             <wp:extent cx="5759273" cy="2369185"/>
             <wp:effectExtent l="19050" t="0" r="0" b="0"/>
-            <wp:docPr id="6" name="Bilde 5" descr="Average_Latency_WS.jpeg"/>
+            <wp:docPr id="4" name="Bilde 3" descr="Messages_received_by_server_Poll.jpeg"/>
             <wp:cNvGraphicFramePr>
               <a:graphicFrameLocks xmlns:a="http://schemas.openxmlformats.org/drawingml/2006/main" noChangeAspect="1"/>
             </wp:cNvGraphicFramePr>
@@ -24341,7 +23903,7 @@
               <a:graphicData uri="http://schemas.openxmlformats.org/drawingml/2006/picture">
                 <pic:pic xmlns:pic="http://schemas.openxmlformats.org/drawingml/2006/picture">
                   <pic:nvPicPr>
-                    <pic:cNvPr id="0" name="Average_Latency_WS.jpeg"/>
+                    <pic:cNvPr id="0" name="Messages_received_by_server_Poll.jpeg"/>
                     <pic:cNvPicPr/>
                   </pic:nvPicPr>
                   <pic:blipFill>
@@ -24368,14 +23930,27 @@
     </w:p>
     <w:p>
       <w:pPr>
+        <w:pStyle w:val="Overskrift2"/>
+      </w:pPr>
+      <w:bookmarkStart w:id="122" w:name="_Toc381799617"/>
+      <w:r>
+        <w:t>Messages sent from server</w:t>
+      </w:r>
+      <w:bookmarkEnd w:id="122"/>
+    </w:p>
+    <w:p>
+      <w:pPr>
         <w:pStyle w:val="Listeavsnitt"/>
         <w:numPr>
           <w:ilvl w:val="0"/>
-          <w:numId w:val="9"/>
+          <w:numId w:val="8"/>
         </w:numPr>
       </w:pPr>
       <w:r>
-        <w:t xml:space="preserve">Chart is WS avg. lat. </w:t>
+        <w:t>Messages sent is registered shortly after received messages. Therefore they should match</w:t>
+      </w:r>
+      <w:r>
+        <w:t xml:space="preserve"> the values for received multiplied with 60 (the number of clients to broadcast to). </w:t>
       </w:r>
     </w:p>
     <w:p>
@@ -24383,82 +23958,15 @@
         <w:pStyle w:val="Listeavsnitt"/>
         <w:numPr>
           <w:ilvl w:val="0"/>
-          <w:numId w:val="9"/>
+          <w:numId w:val="8"/>
         </w:numPr>
       </w:pPr>
       <w:r>
-        <w:t xml:space="preserve">I did not run any sort of warm up on SignalR, </w:t>
-      </w:r>
-      <w:proofErr w:type="spellStart"/>
-      <w:r>
-        <w:t>SockJS</w:t>
-      </w:r>
-      <w:proofErr w:type="spellEnd"/>
-      <w:r>
-        <w:t xml:space="preserve"> or Socket.IO. All of these start off high and then stabilizes on a lower number. As Lightstreamer and Play had warm up, I think that the other three also would have benefitted from this (just not that much).</w:t>
-      </w:r>
-    </w:p>
-    <w:p>
-      <w:pPr>
-        <w:pStyle w:val="Listeavsnitt"/>
-        <w:numPr>
-          <w:ilvl w:val="0"/>
-          <w:numId w:val="9"/>
-        </w:numPr>
-      </w:pPr>
-      <w:r>
-        <w:t>Looking at the data from 5 seconds an onwards, it is a clear divide between most of the frameworks.</w:t>
-      </w:r>
-    </w:p>
-    <w:p>
-      <w:pPr>
-        <w:pStyle w:val="Listeavsnitt"/>
-        <w:numPr>
-          <w:ilvl w:val="0"/>
-          <w:numId w:val="9"/>
-        </w:numPr>
-      </w:pPr>
-      <w:r>
-        <w:t xml:space="preserve">Socket.IO has numbers as low as 5 ms, whereas Lightstreamer and SignalR have between 12 and 25 </w:t>
-      </w:r>
-      <w:proofErr w:type="spellStart"/>
-      <w:r>
-        <w:t>ms.</w:t>
-      </w:r>
-      <w:proofErr w:type="spellEnd"/>
-      <w:r>
-        <w:t xml:space="preserve"> Lightstreamer performs a little better than SignalR.</w:t>
-      </w:r>
-    </w:p>
-    <w:p>
-      <w:pPr>
-        <w:pStyle w:val="Listeavsnitt"/>
-        <w:numPr>
-          <w:ilvl w:val="0"/>
-          <w:numId w:val="9"/>
-        </w:numPr>
-      </w:pPr>
-      <w:r>
-        <w:t xml:space="preserve">Node was designed to be very lightweight. The low load the servers got subjected to in my tests, is probably not enough to show the true scalability. Results gotten by </w:t>
-      </w:r>
-      <w:proofErr w:type="spellStart"/>
-      <w:r>
-        <w:t>Weswit</w:t>
-      </w:r>
-      <w:proofErr w:type="spellEnd"/>
-      <w:r>
-        <w:t xml:space="preserve"> supports this assumption.</w:t>
-      </w:r>
-    </w:p>
-    <w:p>
-      <w:pPr>
-        <w:pStyle w:val="Overskrift3"/>
-      </w:pPr>
-      <w:bookmarkStart w:id="125" w:name="_Toc381799620"/>
-      <w:r>
-        <w:t>Server Sent Events</w:t>
-      </w:r>
-      <w:bookmarkEnd w:id="125"/>
+        <w:t>There are some mismatches though.</w:t>
+      </w:r>
+      <w:r>
+        <w:t xml:space="preserve"> Chart is a custom with SignalR SSE data for both received at server and sent from server / 60.</w:t>
+      </w:r>
     </w:p>
     <w:p>
       <w:r>
@@ -24470,7 +23978,7 @@
           <wp:inline distT="0" distB="0" distL="0" distR="0">
             <wp:extent cx="5759450" cy="2369185"/>
             <wp:effectExtent l="19050" t="0" r="0" b="0"/>
-            <wp:docPr id="7" name="Bilde 6" descr="Average_Latency_SSEvsWS.jpeg"/>
+            <wp:docPr id="5" name="Bilde 4" descr="Messages_CUSTOM_received_by_server_SignalRSSE.jpeg"/>
             <wp:cNvGraphicFramePr>
               <a:graphicFrameLocks xmlns:a="http://schemas.openxmlformats.org/drawingml/2006/main" noChangeAspect="1"/>
             </wp:cNvGraphicFramePr>
@@ -24478,7 +23986,7 @@
               <a:graphicData uri="http://schemas.openxmlformats.org/drawingml/2006/picture">
                 <pic:pic xmlns:pic="http://schemas.openxmlformats.org/drawingml/2006/picture">
                   <pic:nvPicPr>
-                    <pic:cNvPr id="0" name="Average_Latency_SSEvsWS.jpeg"/>
+                    <pic:cNvPr id="0" name="Messages_CUSTOM_received_by_server_SignalRSSE.jpeg"/>
                     <pic:cNvPicPr/>
                   </pic:nvPicPr>
                   <pic:blipFill>
@@ -24508,19 +24016,11 @@
         <w:pStyle w:val="Listeavsnitt"/>
         <w:numPr>
           <w:ilvl w:val="0"/>
-          <w:numId w:val="10"/>
+          <w:numId w:val="9"/>
         </w:numPr>
       </w:pPr>
       <w:r>
-        <w:t xml:space="preserve">Chart is SignalR SSE </w:t>
-      </w:r>
-      <w:proofErr w:type="spellStart"/>
-      <w:r>
-        <w:t>vs</w:t>
-      </w:r>
-      <w:proofErr w:type="spellEnd"/>
-      <w:r>
-        <w:t xml:space="preserve"> SignalR WS</w:t>
+        <w:t>Very small deviations &lt; 0.9 except from the first one. Possible explanation is that my code wasn’t 100% thread safe and that a single send event was lost every now and then. Except for the first one, the messages sent is always less than the messages received, which makes it plausible that one or messages has been lost.</w:t>
       </w:r>
     </w:p>
     <w:p>
@@ -24528,55 +24028,45 @@
         <w:pStyle w:val="Listeavsnitt"/>
         <w:numPr>
           <w:ilvl w:val="0"/>
-          <w:numId w:val="10"/>
+          <w:numId w:val="9"/>
         </w:numPr>
       </w:pPr>
       <w:r>
-        <w:t xml:space="preserve">Only one of the frameworks supported SSE in Firefox. </w:t>
-      </w:r>
-      <w:proofErr w:type="spellStart"/>
-      <w:r>
-        <w:t>SockJS</w:t>
-      </w:r>
-      <w:proofErr w:type="spellEnd"/>
-      <w:r>
-        <w:t xml:space="preserve"> supported it in Opera, so I have done calculations regarding network traffic for it.</w:t>
-      </w:r>
+        <w:t xml:space="preserve">The deviation with the first message can probably be explained by the high latency number in the first couple of seconds. </w:t>
+      </w:r>
+    </w:p>
+    <w:p>
+      <w:pPr>
+        <w:pStyle w:val="Overskrift2"/>
+      </w:pPr>
+      <w:bookmarkStart w:id="123" w:name="_Toc381799618"/>
+      <w:r>
+        <w:t>Average latency</w:t>
+      </w:r>
+      <w:bookmarkEnd w:id="123"/>
     </w:p>
     <w:p>
       <w:pPr>
         <w:pStyle w:val="Listeavsnitt"/>
         <w:numPr>
           <w:ilvl w:val="0"/>
-          <w:numId w:val="10"/>
+          <w:numId w:val="9"/>
         </w:numPr>
       </w:pPr>
       <w:r>
+        <w:t>Will show results by transport here – comparing each framework. In the analysis I will compare transports rather than just frameworks.</w:t>
+      </w:r>
+    </w:p>
+    <w:p>
+      <w:pPr>
+        <w:pStyle w:val="Overskrift3"/>
+      </w:pPr>
+      <w:bookmarkStart w:id="124" w:name="_Toc381799619"/>
+      <w:r>
         <w:lastRenderedPageBreak/>
-        <w:t>A very interesting result. SSE actually performs just as well as WS.</w:t>
-      </w:r>
-    </w:p>
-    <w:p>
-      <w:pPr>
-        <w:pStyle w:val="Listeavsnitt"/>
-        <w:numPr>
-          <w:ilvl w:val="0"/>
-          <w:numId w:val="10"/>
-        </w:numPr>
-      </w:pPr>
-      <w:r>
-        <w:t>Discuss probable causes in analysis chapter or here? Maybe just put them in one chapter? Instead of results AND analysis?</w:t>
-      </w:r>
-    </w:p>
-    <w:p>
-      <w:pPr>
-        <w:pStyle w:val="Overskrift3"/>
-      </w:pPr>
-      <w:bookmarkStart w:id="126" w:name="_Toc381799621"/>
-      <w:r>
-        <w:t>Http-Streaming</w:t>
-      </w:r>
-      <w:bookmarkEnd w:id="126"/>
+        <w:t>WebSockets</w:t>
+      </w:r>
+      <w:bookmarkEnd w:id="124"/>
     </w:p>
     <w:p>
       <w:r>
@@ -24586,9 +24076,9 @@
         </w:rPr>
         <w:drawing>
           <wp:inline distT="0" distB="0" distL="0" distR="0">
-            <wp:extent cx="5759450" cy="2369185"/>
+            <wp:extent cx="5759273" cy="2369185"/>
             <wp:effectExtent l="19050" t="0" r="0" b="0"/>
-            <wp:docPr id="8" name="Bilde 7" descr="Average_LatencyStream.jpeg"/>
+            <wp:docPr id="6" name="Bilde 5" descr="Average_Latency_WS.jpeg"/>
             <wp:cNvGraphicFramePr>
               <a:graphicFrameLocks xmlns:a="http://schemas.openxmlformats.org/drawingml/2006/main" noChangeAspect="1"/>
             </wp:cNvGraphicFramePr>
@@ -24596,7 +24086,7 @@
               <a:graphicData uri="http://schemas.openxmlformats.org/drawingml/2006/picture">
                 <pic:pic xmlns:pic="http://schemas.openxmlformats.org/drawingml/2006/picture">
                   <pic:nvPicPr>
-                    <pic:cNvPr id="0" name="Average_LatencyStream.jpeg"/>
+                    <pic:cNvPr id="0" name="Average_Latency_WS.jpeg"/>
                     <pic:cNvPicPr/>
                   </pic:nvPicPr>
                   <pic:blipFill>
@@ -24608,7 +24098,7 @@
                   <pic:spPr>
                     <a:xfrm>
                       <a:off x="0" y="0"/>
-                      <a:ext cx="5759450" cy="2369185"/>
+                      <a:ext cx="5759273" cy="2369185"/>
                     </a:xfrm>
                     <a:prstGeom prst="rect">
                       <a:avLst/>
@@ -24626,23 +24116,11 @@
         <w:pStyle w:val="Listeavsnitt"/>
         <w:numPr>
           <w:ilvl w:val="0"/>
-          <w:numId w:val="11"/>
+          <w:numId w:val="9"/>
         </w:numPr>
       </w:pPr>
       <w:r>
-        <w:t>Large increase towards the end for Lightstreamer. Probable cause is the implementation of the test coupled with the drop in message frequency towards the end (resulting in overtime).</w:t>
-      </w:r>
-    </w:p>
-    <w:p>
-      <w:pPr>
-        <w:pStyle w:val="Listeavsnitt"/>
-        <w:numPr>
-          <w:ilvl w:val="1"/>
-          <w:numId w:val="11"/>
-        </w:numPr>
-      </w:pPr>
-      <w:r>
-        <w:t>The big question is if this is because of my implementation or something else. Probably my fault though…</w:t>
+        <w:t xml:space="preserve">Chart is WS avg. lat. </w:t>
       </w:r>
     </w:p>
     <w:p>
@@ -24650,11 +24128,11 @@
         <w:pStyle w:val="Listeavsnitt"/>
         <w:numPr>
           <w:ilvl w:val="0"/>
-          <w:numId w:val="11"/>
+          <w:numId w:val="9"/>
         </w:numPr>
       </w:pPr>
       <w:r>
-        <w:t xml:space="preserve">Else, Lightstreamer performs almost ten times better than </w:t>
+        <w:t xml:space="preserve">I did not run any sort of warm up on SignalR, </w:t>
       </w:r>
       <w:proofErr w:type="spellStart"/>
       <w:r>
@@ -24662,34 +24140,70 @@
       </w:r>
       <w:proofErr w:type="spellEnd"/>
       <w:r>
-        <w:t xml:space="preserve">. Again, my implementation of the </w:t>
+        <w:t xml:space="preserve"> or Socket.IO. All of these start off high and then stabilizes on a lower number. As Lightstreamer and Play had warm up, I think that the other three also would have benefitted from this (just not that much).</w:t>
+      </w:r>
+    </w:p>
+    <w:p>
+      <w:pPr>
+        <w:pStyle w:val="Listeavsnitt"/>
+        <w:numPr>
+          <w:ilvl w:val="0"/>
+          <w:numId w:val="9"/>
+        </w:numPr>
+      </w:pPr>
+      <w:r>
+        <w:t>Looking at the data from 5 seconds an onwards, it is a clear divide between most of the frameworks.</w:t>
+      </w:r>
+    </w:p>
+    <w:p>
+      <w:pPr>
+        <w:pStyle w:val="Listeavsnitt"/>
+        <w:numPr>
+          <w:ilvl w:val="0"/>
+          <w:numId w:val="9"/>
+        </w:numPr>
+      </w:pPr>
+      <w:r>
+        <w:t xml:space="preserve">Socket.IO has numbers as low as 5 ms, whereas Lightstreamer and SignalR have between 12 and 25 </w:t>
       </w:r>
       <w:proofErr w:type="spellStart"/>
       <w:r>
-        <w:t>SockJS</w:t>
+        <w:t>ms.</w:t>
       </w:r>
       <w:proofErr w:type="spellEnd"/>
       <w:r>
-        <w:t xml:space="preserve"> server may be a cause. It is designed to use </w:t>
+        <w:t xml:space="preserve"> Lightstreamer performs a little better than SignalR.</w:t>
+      </w:r>
+    </w:p>
+    <w:p>
+      <w:pPr>
+        <w:pStyle w:val="Listeavsnitt"/>
+        <w:numPr>
+          <w:ilvl w:val="0"/>
+          <w:numId w:val="9"/>
+        </w:numPr>
+      </w:pPr>
+      <w:r>
+        <w:t xml:space="preserve">Node was designed to be very lightweight. The low load the servers got subjected to in my tests, is probably not enough to show the true scalability. Results gotten by </w:t>
       </w:r>
       <w:proofErr w:type="spellStart"/>
       <w:r>
-        <w:t>Redis</w:t>
+        <w:t>Weswit</w:t>
       </w:r>
       <w:proofErr w:type="spellEnd"/>
       <w:r>
-        <w:t xml:space="preserve"> to help broadcast, but introducing this new component did not fit my test setup.</w:t>
+        <w:t xml:space="preserve"> supports this assumption.</w:t>
       </w:r>
     </w:p>
     <w:p>
       <w:pPr>
         <w:pStyle w:val="Overskrift3"/>
       </w:pPr>
-      <w:bookmarkStart w:id="127" w:name="_Toc381799622"/>
-      <w:r>
-        <w:t>Long-Polling</w:t>
-      </w:r>
-      <w:bookmarkEnd w:id="127"/>
+      <w:bookmarkStart w:id="125" w:name="_Toc381799620"/>
+      <w:r>
+        <w:t>Server Sent Events</w:t>
+      </w:r>
+      <w:bookmarkEnd w:id="125"/>
     </w:p>
     <w:p>
       <w:r>
@@ -24701,7 +24215,7 @@
           <wp:inline distT="0" distB="0" distL="0" distR="0">
             <wp:extent cx="5759450" cy="2369185"/>
             <wp:effectExtent l="19050" t="0" r="0" b="0"/>
-            <wp:docPr id="9" name="Bilde 8" descr="Average_LatencyLP.jpeg"/>
+            <wp:docPr id="7" name="Bilde 6" descr="Average_Latency_SSEvsWS.jpeg"/>
             <wp:cNvGraphicFramePr>
               <a:graphicFrameLocks xmlns:a="http://schemas.openxmlformats.org/drawingml/2006/main" noChangeAspect="1"/>
             </wp:cNvGraphicFramePr>
@@ -24709,7 +24223,7 @@
               <a:graphicData uri="http://schemas.openxmlformats.org/drawingml/2006/picture">
                 <pic:pic xmlns:pic="http://schemas.openxmlformats.org/drawingml/2006/picture">
                   <pic:nvPicPr>
-                    <pic:cNvPr id="0" name="Average_LatencyLP.jpeg"/>
+                    <pic:cNvPr id="0" name="Average_Latency_SSEvsWS.jpeg"/>
                     <pic:cNvPicPr/>
                   </pic:nvPicPr>
                   <pic:blipFill>
@@ -24739,37 +24253,75 @@
         <w:pStyle w:val="Listeavsnitt"/>
         <w:numPr>
           <w:ilvl w:val="0"/>
-          <w:numId w:val="12"/>
+          <w:numId w:val="10"/>
         </w:numPr>
       </w:pPr>
       <w:r>
-        <w:t>SignalR shows a steadily decreasing amount of latency. It is plausible that the server would require a longer warm up period when using long-polling.</w:t>
+        <w:t xml:space="preserve">Chart is SignalR SSE </w:t>
+      </w:r>
+      <w:proofErr w:type="spellStart"/>
+      <w:r>
+        <w:t>vs</w:t>
+      </w:r>
+      <w:proofErr w:type="spellEnd"/>
+      <w:r>
+        <w:t xml:space="preserve"> SignalR WS</w:t>
       </w:r>
     </w:p>
     <w:p>
       <w:pPr>
         <w:pStyle w:val="Listeavsnitt"/>
         <w:numPr>
-          <w:ilvl w:val="1"/>
-          <w:numId w:val="12"/>
+          <w:ilvl w:val="0"/>
+          <w:numId w:val="10"/>
         </w:numPr>
       </w:pPr>
       <w:r>
-        <w:lastRenderedPageBreak/>
-        <w:t>The fact that Socket.IO increases towards the end while SignalR drops supports this assumption. Both have a small overtime in messages sent from clients (see chart below). All other frameworks and transports, this has resulted in increased latency, not decreased as with SignalR in this case.</w:t>
+        <w:t xml:space="preserve">Only one of the frameworks supported SSE in Firefox. </w:t>
+      </w:r>
+      <w:proofErr w:type="spellStart"/>
+      <w:r>
+        <w:t>SockJS</w:t>
+      </w:r>
+      <w:proofErr w:type="spellEnd"/>
+      <w:r>
+        <w:t xml:space="preserve"> supported it in Opera, so I have done calculations regarding network traffic for it.</w:t>
       </w:r>
     </w:p>
     <w:p>
       <w:pPr>
         <w:pStyle w:val="Listeavsnitt"/>
         <w:numPr>
-          <w:ilvl w:val="1"/>
-          <w:numId w:val="12"/>
+          <w:ilvl w:val="0"/>
+          <w:numId w:val="10"/>
         </w:numPr>
       </w:pPr>
       <w:r>
-        <w:t>Still, SignalR is about 3 times slower than Socket.IO in this test, just as with WebSockets.</w:t>
-      </w:r>
+        <w:lastRenderedPageBreak/>
+        <w:t>A very interesting result. SSE actually performs just as well as WS.</w:t>
+      </w:r>
+    </w:p>
+    <w:p>
+      <w:pPr>
+        <w:pStyle w:val="Listeavsnitt"/>
+        <w:numPr>
+          <w:ilvl w:val="0"/>
+          <w:numId w:val="10"/>
+        </w:numPr>
+      </w:pPr>
+      <w:r>
+        <w:t>Discuss probable causes in analysis chapter or here? Maybe just put them in one chapter? Instead of results AND analysis?</w:t>
+      </w:r>
+    </w:p>
+    <w:p>
+      <w:pPr>
+        <w:pStyle w:val="Overskrift3"/>
+      </w:pPr>
+      <w:bookmarkStart w:id="126" w:name="_Toc381799621"/>
+      <w:r>
+        <w:t>Http-Streaming</w:t>
+      </w:r>
+      <w:bookmarkEnd w:id="126"/>
     </w:p>
     <w:p>
       <w:r>
@@ -24781,7 +24333,7 @@
           <wp:inline distT="0" distB="0" distL="0" distR="0">
             <wp:extent cx="5759450" cy="2369185"/>
             <wp:effectExtent l="19050" t="0" r="0" b="0"/>
-            <wp:docPr id="10" name="Bilde 9" descr="Messages_sent_from_clients_LP_SIOvsSR.jpeg"/>
+            <wp:docPr id="8" name="Bilde 7" descr="Average_LatencyStream.jpeg"/>
             <wp:cNvGraphicFramePr>
               <a:graphicFrameLocks xmlns:a="http://schemas.openxmlformats.org/drawingml/2006/main" noChangeAspect="1"/>
             </wp:cNvGraphicFramePr>
@@ -24789,7 +24341,7 @@
               <a:graphicData uri="http://schemas.openxmlformats.org/drawingml/2006/picture">
                 <pic:pic xmlns:pic="http://schemas.openxmlformats.org/drawingml/2006/picture">
                   <pic:nvPicPr>
-                    <pic:cNvPr id="0" name="Messages_sent_from_clients_LP_SIOvsSR.jpeg"/>
+                    <pic:cNvPr id="0" name="Average_LatencyStream.jpeg"/>
                     <pic:cNvPicPr/>
                   </pic:nvPicPr>
                   <pic:blipFill>
@@ -24816,13 +24368,73 @@
     </w:p>
     <w:p>
       <w:pPr>
+        <w:pStyle w:val="Listeavsnitt"/>
+        <w:numPr>
+          <w:ilvl w:val="0"/>
+          <w:numId w:val="11"/>
+        </w:numPr>
+      </w:pPr>
+      <w:r>
+        <w:t>Large increase towards the end for Lightstreamer. Probable cause is the implementation of the test coupled with the drop in message frequency towards the end (resulting in overtime).</w:t>
+      </w:r>
+    </w:p>
+    <w:p>
+      <w:pPr>
+        <w:pStyle w:val="Listeavsnitt"/>
+        <w:numPr>
+          <w:ilvl w:val="1"/>
+          <w:numId w:val="11"/>
+        </w:numPr>
+      </w:pPr>
+      <w:r>
+        <w:t>The big question is if this is because of my implementation or something else. Probably my fault though…</w:t>
+      </w:r>
+    </w:p>
+    <w:p>
+      <w:pPr>
+        <w:pStyle w:val="Listeavsnitt"/>
+        <w:numPr>
+          <w:ilvl w:val="0"/>
+          <w:numId w:val="11"/>
+        </w:numPr>
+      </w:pPr>
+      <w:r>
+        <w:t xml:space="preserve">Else, Lightstreamer performs almost ten times better than </w:t>
+      </w:r>
+      <w:proofErr w:type="spellStart"/>
+      <w:r>
+        <w:t>SockJS</w:t>
+      </w:r>
+      <w:proofErr w:type="spellEnd"/>
+      <w:r>
+        <w:t xml:space="preserve">. Again, my implementation of the </w:t>
+      </w:r>
+      <w:proofErr w:type="spellStart"/>
+      <w:r>
+        <w:t>SockJS</w:t>
+      </w:r>
+      <w:proofErr w:type="spellEnd"/>
+      <w:r>
+        <w:t xml:space="preserve"> server may be a cause. It is designed to use </w:t>
+      </w:r>
+      <w:proofErr w:type="spellStart"/>
+      <w:r>
+        <w:t>Redis</w:t>
+      </w:r>
+      <w:proofErr w:type="spellEnd"/>
+      <w:r>
+        <w:t xml:space="preserve"> to help broadcast, but introducing this new component did not fit my test setup.</w:t>
+      </w:r>
+    </w:p>
+    <w:p>
+      <w:pPr>
         <w:pStyle w:val="Overskrift3"/>
       </w:pPr>
-      <w:bookmarkStart w:id="128" w:name="_Toc381799623"/>
-      <w:r>
-        <w:t>Polling</w:t>
-      </w:r>
-      <w:bookmarkEnd w:id="128"/>
+      <w:bookmarkStart w:id="127" w:name="_Toc381799622"/>
+      <w:r>
+        <w:t>Long-Polling</w:t>
+      </w:r>
+      <w:bookmarkEnd w:id="127"/>
     </w:p>
     <w:p>
       <w:r>
@@ -24834,7 +24446,7 @@
           <wp:inline distT="0" distB="0" distL="0" distR="0">
             <wp:extent cx="5759450" cy="2369185"/>
             <wp:effectExtent l="19050" t="0" r="0" b="0"/>
-            <wp:docPr id="11" name="Bilde 10" descr="Average_LatencyPoll.jpeg"/>
+            <wp:docPr id="9" name="Bilde 8" descr="Average_LatencyLP.jpeg"/>
             <wp:cNvGraphicFramePr>
               <a:graphicFrameLocks xmlns:a="http://schemas.openxmlformats.org/drawingml/2006/main" noChangeAspect="1"/>
             </wp:cNvGraphicFramePr>
@@ -24842,7 +24454,7 @@
               <a:graphicData uri="http://schemas.openxmlformats.org/drawingml/2006/picture">
                 <pic:pic xmlns:pic="http://schemas.openxmlformats.org/drawingml/2006/picture">
                   <pic:nvPicPr>
-                    <pic:cNvPr id="0" name="Average_LatencyPoll.jpeg"/>
+                    <pic:cNvPr id="0" name="Average_LatencyLP.jpeg"/>
                     <pic:cNvPicPr/>
                   </pic:nvPicPr>
                   <pic:blipFill>
@@ -24876,26 +24488,7 @@
         </w:numPr>
       </w:pPr>
       <w:r>
-        <w:t xml:space="preserve">Socket.IO has a steady latency of a little more than 500 </w:t>
-      </w:r>
-      <w:proofErr w:type="spellStart"/>
-      <w:r>
-        <w:t>ms.</w:t>
-      </w:r>
-      <w:proofErr w:type="spellEnd"/>
-      <w:r>
-        <w:t xml:space="preserve"> </w:t>
-      </w:r>
-      <w:r>
-        <w:t xml:space="preserve">Could have indicated a poll interval of 500 ms, but this is not the case (see </w:t>
-      </w:r>
-      <w:proofErr w:type="spellStart"/>
-      <w:r>
-        <w:t>bytecalc</w:t>
-      </w:r>
-      <w:proofErr w:type="spellEnd"/>
-      <w:r>
-        <w:t xml:space="preserve"> capture). </w:t>
+        <w:t>SignalR shows a steadily decreasing amount of latency. It is plausible that the server would require a longer warm up period when using long-polling.</w:t>
       </w:r>
     </w:p>
     <w:p>
@@ -24907,19 +24500,8 @@
         </w:numPr>
       </w:pPr>
       <w:r>
-        <w:t>From the main captures, I can see that multiple messages are put into the same response. This may be so much overhead that it pushes the latency up.</w:t>
-      </w:r>
-    </w:p>
-    <w:p>
-      <w:pPr>
-        <w:pStyle w:val="Listeavsnitt"/>
-        <w:numPr>
-          <w:ilvl w:val="0"/>
-          <w:numId w:val="12"/>
-        </w:numPr>
-      </w:pPr>
-      <w:r>
-        <w:t>Lightstreamer had a slight overtime, but the increase in latency is massive towards the end.</w:t>
+        <w:lastRenderedPageBreak/>
+        <w:t>The fact that Socket.IO increases towards the end while SignalR drops supports this assumption. Both have a small overtime in messages sent from clients (see chart below). All other frameworks and transports, this has resulted in increased latency, not decreased as with SignalR in this case.</w:t>
       </w:r>
     </w:p>
     <w:p>
@@ -24931,31 +24513,8 @@
         </w:numPr>
       </w:pPr>
       <w:r>
-        <w:t xml:space="preserve">It shows as much as almost 3.5 seconds, which doesn’t make any sense at all with only a second overtime. </w:t>
-      </w:r>
-    </w:p>
-    <w:p>
-      <w:pPr>
-        <w:pStyle w:val="Listeavsnitt"/>
-        <w:numPr>
-          <w:ilvl w:val="1"/>
-          <w:numId w:val="12"/>
-        </w:numPr>
-      </w:pPr>
-      <w:r>
-        <w:lastRenderedPageBreak/>
-        <w:t>Some sort of queue can have occurred within the server, trapping some of the messages sent 2-3 seconds before the end of the test.</w:t>
-      </w:r>
-    </w:p>
-    <w:p>
-      <w:pPr>
-        <w:pStyle w:val="Overskrift2"/>
-      </w:pPr>
-      <w:bookmarkStart w:id="129" w:name="_Toc381799624"/>
-      <w:r>
-        <w:t>Median processor usage</w:t>
-      </w:r>
-      <w:bookmarkEnd w:id="129"/>
+        <w:t>Still, SignalR is about 3 times slower than Socket.IO in this test, just as with WebSockets.</w:t>
+      </w:r>
     </w:p>
     <w:p>
       <w:r>
@@ -24967,7 +24526,7 @@
           <wp:inline distT="0" distB="0" distL="0" distR="0">
             <wp:extent cx="5759450" cy="2369185"/>
             <wp:effectExtent l="19050" t="0" r="0" b="0"/>
-            <wp:docPr id="12" name="Bilde 11" descr="Median_processor_usage.jpeg"/>
+            <wp:docPr id="10" name="Bilde 9" descr="Messages_sent_from_clients_LP_SIOvsSR.jpeg"/>
             <wp:cNvGraphicFramePr>
               <a:graphicFrameLocks xmlns:a="http://schemas.openxmlformats.org/drawingml/2006/main" noChangeAspect="1"/>
             </wp:cNvGraphicFramePr>
@@ -24975,7 +24534,7 @@
               <a:graphicData uri="http://schemas.openxmlformats.org/drawingml/2006/picture">
                 <pic:pic xmlns:pic="http://schemas.openxmlformats.org/drawingml/2006/picture">
                   <pic:nvPicPr>
-                    <pic:cNvPr id="0" name="Median_processor_usage.jpeg"/>
+                    <pic:cNvPr id="0" name="Messages_sent_from_clients_LP_SIOvsSR.jpeg"/>
                     <pic:cNvPicPr/>
                   </pic:nvPicPr>
                   <pic:blipFill>
@@ -25002,66 +24561,13 @@
     </w:p>
     <w:p>
       <w:pPr>
-        <w:pStyle w:val="Listeavsnitt"/>
-        <w:numPr>
-          <w:ilvl w:val="0"/>
-          <w:numId w:val="13"/>
-        </w:numPr>
-      </w:pPr>
-      <w:r>
-        <w:t>How much processor each framework uses is a measure of the server it runs on. Some of the usage may just be background processes that would run no matter what kind of traffic the server experiences (</w:t>
-      </w:r>
-      <w:r>
-        <w:t>real time</w:t>
-      </w:r>
-      <w:r>
-        <w:t xml:space="preserve"> or normal).</w:t>
-      </w:r>
-    </w:p>
-    <w:p>
-      <w:pPr>
-        <w:pStyle w:val="Listeavsnitt"/>
-        <w:numPr>
-          <w:ilvl w:val="0"/>
-          <w:numId w:val="13"/>
-        </w:numPr>
-      </w:pPr>
-      <w:r>
-        <w:t>Can clearly see the how lightweight Node is.</w:t>
-      </w:r>
-    </w:p>
-    <w:p>
-      <w:pPr>
-        <w:pStyle w:val="Listeavsnitt"/>
-        <w:numPr>
-          <w:ilvl w:val="0"/>
-          <w:numId w:val="13"/>
-        </w:numPr>
-      </w:pPr>
-      <w:r>
-        <w:t xml:space="preserve">Another interesting point is Play </w:t>
-      </w:r>
-      <w:proofErr w:type="spellStart"/>
-      <w:r>
-        <w:t>vs</w:t>
-      </w:r>
-      <w:proofErr w:type="spellEnd"/>
-      <w:r>
-        <w:t xml:space="preserve"> Lightstreamer. Play, which is very close to a bear metal implementation of WebSockets, uses more processor than Lightstreamer. A display of benefit with using a framework?</w:t>
-      </w:r>
-    </w:p>
-    <w:p>
-      <w:pPr>
-        <w:pStyle w:val="Overskrift2"/>
-      </w:pPr>
-      <w:bookmarkStart w:id="130" w:name="_Toc381799625"/>
-      <w:r>
-        <w:t>Maximum</w:t>
-      </w:r>
-      <w:r>
-        <w:t xml:space="preserve"> memory usage</w:t>
-      </w:r>
-      <w:bookmarkEnd w:id="130"/>
+        <w:pStyle w:val="Overskrift3"/>
+      </w:pPr>
+      <w:bookmarkStart w:id="128" w:name="_Toc381799623"/>
+      <w:r>
+        <w:t>Polling</w:t>
+      </w:r>
+      <w:bookmarkEnd w:id="128"/>
     </w:p>
     <w:p>
       <w:r>
@@ -25073,7 +24579,7 @@
           <wp:inline distT="0" distB="0" distL="0" distR="0">
             <wp:extent cx="5759450" cy="2369185"/>
             <wp:effectExtent l="19050" t="0" r="0" b="0"/>
-            <wp:docPr id="13" name="Bilde 12" descr="Max_memory_consumption.jpeg"/>
+            <wp:docPr id="11" name="Bilde 10" descr="Average_LatencyPoll.jpeg"/>
             <wp:cNvGraphicFramePr>
               <a:graphicFrameLocks xmlns:a="http://schemas.openxmlformats.org/drawingml/2006/main" noChangeAspect="1"/>
             </wp:cNvGraphicFramePr>
@@ -25081,7 +24587,7 @@
               <a:graphicData uri="http://schemas.openxmlformats.org/drawingml/2006/picture">
                 <pic:pic xmlns:pic="http://schemas.openxmlformats.org/drawingml/2006/picture">
                   <pic:nvPicPr>
-                    <pic:cNvPr id="0" name="Max_memory_consumption.jpeg"/>
+                    <pic:cNvPr id="0" name="Average_LatencyPoll.jpeg"/>
                     <pic:cNvPicPr/>
                   </pic:nvPicPr>
                   <pic:blipFill>
@@ -25111,14 +24617,42 @@
         <w:pStyle w:val="Listeavsnitt"/>
         <w:numPr>
           <w:ilvl w:val="0"/>
-          <w:numId w:val="14"/>
+          <w:numId w:val="12"/>
         </w:numPr>
       </w:pPr>
       <w:r>
-        <w:t>Yet another display of Node’s power over traditional servers. Using around 30 megabytes of memory throughout the test. NOTE: I saw higher numbers while connecting clients and then sudden drops</w:t>
-      </w:r>
-      <w:r>
-        <w:t>.</w:t>
+        <w:t xml:space="preserve">Socket.IO has a steady latency of a little more than 500 </w:t>
+      </w:r>
+      <w:proofErr w:type="spellStart"/>
+      <w:r>
+        <w:t>ms.</w:t>
+      </w:r>
+      <w:proofErr w:type="spellEnd"/>
+      <w:r>
+        <w:t xml:space="preserve"> </w:t>
+      </w:r>
+      <w:r>
+        <w:t xml:space="preserve">Could have indicated a poll interval of 500 ms, but this is not the case (see </w:t>
+      </w:r>
+      <w:proofErr w:type="spellStart"/>
+      <w:r>
+        <w:t>bytecalc</w:t>
+      </w:r>
+      <w:proofErr w:type="spellEnd"/>
+      <w:r>
+        <w:t xml:space="preserve"> capture). </w:t>
+      </w:r>
+    </w:p>
+    <w:p>
+      <w:pPr>
+        <w:pStyle w:val="Listeavsnitt"/>
+        <w:numPr>
+          <w:ilvl w:val="1"/>
+          <w:numId w:val="12"/>
+        </w:numPr>
+      </w:pPr>
+      <w:r>
+        <w:t>From the main captures, I can see that multiple messages are put into the same response. This may be so much overhead that it pushes the latency up.</w:t>
       </w:r>
     </w:p>
     <w:p>
@@ -25126,35 +24660,47 @@
         <w:pStyle w:val="Listeavsnitt"/>
         <w:numPr>
           <w:ilvl w:val="0"/>
-          <w:numId w:val="14"/>
+          <w:numId w:val="12"/>
         </w:numPr>
       </w:pPr>
       <w:r>
-        <w:t>IIS is probably the most heavy weight server of the bunch, so it is natural that SignalR uses more resources than the others.</w:t>
+        <w:t>Lightstreamer had a slight overtime, but the increase in latency is massive towards the end.</w:t>
       </w:r>
     </w:p>
     <w:p>
       <w:pPr>
         <w:pStyle w:val="Listeavsnitt"/>
         <w:numPr>
-          <w:ilvl w:val="0"/>
-          <w:numId w:val="14"/>
+          <w:ilvl w:val="1"/>
+          <w:numId w:val="12"/>
         </w:numPr>
       </w:pPr>
       <w:r>
+        <w:t xml:space="preserve">It shows as much as almost 3.5 seconds, which doesn’t make any sense at all with only a second overtime. </w:t>
+      </w:r>
+    </w:p>
+    <w:p>
+      <w:pPr>
+        <w:pStyle w:val="Listeavsnitt"/>
+        <w:numPr>
+          <w:ilvl w:val="1"/>
+          <w:numId w:val="12"/>
+        </w:numPr>
+      </w:pPr>
+      <w:r>
         <w:lastRenderedPageBreak/>
-        <w:t>Source of error: I measured the memory consumption at the end of the test. While I did not see any drops during the tests, it was some drops that occurred just after the test was finished. Some of the raw data stands out from the rest because of this.</w:t>
+        <w:t>Some sort of queue can have occurred within the server, trapping some of the messages sent 2-3 seconds before the end of the test.</w:t>
       </w:r>
     </w:p>
     <w:p>
       <w:pPr>
         <w:pStyle w:val="Overskrift2"/>
       </w:pPr>
-      <w:bookmarkStart w:id="131" w:name="_Toc381799626"/>
-      <w:r>
-        <w:t>Bytes sent/received</w:t>
-      </w:r>
-      <w:bookmarkEnd w:id="131"/>
+      <w:bookmarkStart w:id="129" w:name="_Toc381799624"/>
+      <w:r>
+        <w:t>Median processor usage</w:t>
+      </w:r>
+      <w:bookmarkEnd w:id="129"/>
     </w:p>
     <w:p>
       <w:r>
@@ -25166,7 +24712,7 @@
           <wp:inline distT="0" distB="0" distL="0" distR="0">
             <wp:extent cx="5759450" cy="2369185"/>
             <wp:effectExtent l="19050" t="0" r="0" b="0"/>
-            <wp:docPr id="14" name="Bilde 13" descr="Bytes_sent-receivedCalc.jpeg"/>
+            <wp:docPr id="12" name="Bilde 11" descr="Median_processor_usage.jpeg"/>
             <wp:cNvGraphicFramePr>
               <a:graphicFrameLocks xmlns:a="http://schemas.openxmlformats.org/drawingml/2006/main" noChangeAspect="1"/>
             </wp:cNvGraphicFramePr>
@@ -25174,7 +24720,7 @@
               <a:graphicData uri="http://schemas.openxmlformats.org/drawingml/2006/picture">
                 <pic:pic xmlns:pic="http://schemas.openxmlformats.org/drawingml/2006/picture">
                   <pic:nvPicPr>
-                    <pic:cNvPr id="0" name="Bytes_sent-receivedCalc.jpeg"/>
+                    <pic:cNvPr id="0" name="Median_processor_usage.jpeg"/>
                     <pic:cNvPicPr/>
                   </pic:nvPicPr>
                   <pic:blipFill>
@@ -25204,14 +24750,17 @@
         <w:pStyle w:val="Listeavsnitt"/>
         <w:numPr>
           <w:ilvl w:val="0"/>
-          <w:numId w:val="15"/>
+          <w:numId w:val="13"/>
         </w:numPr>
       </w:pPr>
       <w:r>
-        <w:t>The test data that’s being exchanged is the same across all tests. Hence</w:t>
-      </w:r>
-      <w:r>
-        <w:t>, this graph actually shows the difference in how much additional data the frameworks put into each message.</w:t>
+        <w:t>How much processor each framework uses is a measure of the server it runs on. Some of the usage may just be background processes that would run no matter what kind of traffic the server experiences (</w:t>
+      </w:r>
+      <w:r>
+        <w:t>real time</w:t>
+      </w:r>
+      <w:r>
+        <w:t xml:space="preserve"> or normal).</w:t>
       </w:r>
     </w:p>
     <w:p>
@@ -25219,19 +24768,11 @@
         <w:pStyle w:val="Listeavsnitt"/>
         <w:numPr>
           <w:ilvl w:val="0"/>
-          <w:numId w:val="15"/>
+          <w:numId w:val="13"/>
         </w:numPr>
       </w:pPr>
       <w:r>
-        <w:t xml:space="preserve">Streaming with SignalR and SSE with </w:t>
-      </w:r>
-      <w:proofErr w:type="spellStart"/>
-      <w:r>
-        <w:t>SockJS</w:t>
-      </w:r>
-      <w:proofErr w:type="spellEnd"/>
-      <w:r>
-        <w:t xml:space="preserve"> are calculated using different browsers (discussed earlier?).</w:t>
+        <w:t>Can clearly see the how lightweight Node is.</w:t>
       </w:r>
     </w:p>
     <w:p>
@@ -25239,99 +24780,33 @@
         <w:pStyle w:val="Listeavsnitt"/>
         <w:numPr>
           <w:ilvl w:val="0"/>
-          <w:numId w:val="15"/>
+          <w:numId w:val="13"/>
         </w:numPr>
       </w:pPr>
       <w:r>
-        <w:t xml:space="preserve">Not surprising that Play scores very well as it is close to raw WebSockets. It also does streaming very well. </w:t>
-      </w:r>
-    </w:p>
-    <w:p>
-      <w:pPr>
-        <w:pStyle w:val="Listeavsnitt"/>
-        <w:numPr>
-          <w:ilvl w:val="0"/>
-          <w:numId w:val="15"/>
-        </w:numPr>
-      </w:pPr>
-      <w:r>
-        <w:t xml:space="preserve">More interesting is the way SignalR handles </w:t>
-      </w:r>
-      <w:r>
-        <w:t>real time</w:t>
-      </w:r>
-      <w:r>
-        <w:t xml:space="preserve">: Cursors =&gt; quite a lot of extra bytes. Almost twice as much actually. </w:t>
-      </w:r>
-    </w:p>
-    <w:p>
-      <w:pPr>
-        <w:pStyle w:val="Listeavsnitt"/>
-        <w:numPr>
-          <w:ilvl w:val="1"/>
-          <w:numId w:val="15"/>
-        </w:numPr>
-      </w:pPr>
-      <w:r>
-        <w:t>Hard to predict the actual behavior of these cursors.</w:t>
-      </w:r>
-    </w:p>
-    <w:p>
-      <w:pPr>
-        <w:pStyle w:val="Listeavsnitt"/>
-        <w:numPr>
-          <w:ilvl w:val="0"/>
-          <w:numId w:val="15"/>
-        </w:numPr>
-      </w:pPr>
-      <w:r>
-        <w:t>A little surprising that Socket.IO actually outperforms Play. Lightstreamer also obviously uses a very good protocol</w:t>
-      </w:r>
-      <w:r>
-        <w:t xml:space="preserve"> implementation</w:t>
-      </w:r>
-      <w:r>
-        <w:t>.</w:t>
-      </w:r>
-    </w:p>
-    <w:p>
-      <w:pPr>
-        <w:pStyle w:val="Overskrift1"/>
-        <w:rPr>
-          <w:lang w:val="en-US"/>
-        </w:rPr>
-      </w:pPr>
-      <w:bookmarkStart w:id="132" w:name="_Toc381799627"/>
-      <w:r>
-        <w:rPr>
-          <w:lang w:val="en-US"/>
-        </w:rPr>
-        <w:lastRenderedPageBreak/>
-        <w:t>Ana</w:t>
-      </w:r>
-      <w:r>
-        <w:rPr>
-          <w:lang w:val="en-US"/>
-        </w:rPr>
-        <w:t>lysis</w:t>
-      </w:r>
-      <w:bookmarkEnd w:id="132"/>
-      <w:r>
-        <w:rPr>
-          <w:lang w:val="en-US"/>
-        </w:rPr>
-        <w:t xml:space="preserve"> </w:t>
+        <w:t xml:space="preserve">Another interesting point is Play </w:t>
+      </w:r>
+      <w:proofErr w:type="spellStart"/>
+      <w:r>
+        <w:t>vs</w:t>
+      </w:r>
+      <w:proofErr w:type="spellEnd"/>
+      <w:r>
+        <w:t xml:space="preserve"> Lightstreamer. Play, which is very close to a bear metal implementation of WebSockets, uses more processor than Lightstreamer. A display of benefit with using a framework?</w:t>
       </w:r>
     </w:p>
     <w:p>
       <w:pPr>
         <w:pStyle w:val="Overskrift2"/>
       </w:pPr>
-      <w:bookmarkStart w:id="133" w:name="_Toc381799628"/>
-      <w:r>
-        <w:t>Transports effect on latency</w:t>
-      </w:r>
-      <w:bookmarkEnd w:id="133"/>
+      <w:bookmarkStart w:id="130" w:name="_Toc381799625"/>
+      <w:r>
+        <w:t>Maximum</w:t>
+      </w:r>
+      <w:r>
+        <w:t xml:space="preserve"> memory usage</w:t>
+      </w:r>
+      <w:bookmarkEnd w:id="130"/>
     </w:p>
     <w:p>
       <w:r>
@@ -25343,7 +24818,7 @@
           <wp:inline distT="0" distB="0" distL="0" distR="0">
             <wp:extent cx="5759450" cy="2369185"/>
             <wp:effectExtent l="19050" t="0" r="0" b="0"/>
-            <wp:docPr id="15" name="Bilde 14" descr="Average_Latency_All_SignalR_LS.jpeg"/>
+            <wp:docPr id="13" name="Bilde 12" descr="Max_memory_consumption.jpeg"/>
             <wp:cNvGraphicFramePr>
               <a:graphicFrameLocks xmlns:a="http://schemas.openxmlformats.org/drawingml/2006/main" noChangeAspect="1"/>
             </wp:cNvGraphicFramePr>
@@ -25351,7 +24826,7 @@
               <a:graphicData uri="http://schemas.openxmlformats.org/drawingml/2006/picture">
                 <pic:pic xmlns:pic="http://schemas.openxmlformats.org/drawingml/2006/picture">
                   <pic:nvPicPr>
-                    <pic:cNvPr id="0" name="Average_Latency_All_SignalR_LS.jpeg"/>
+                    <pic:cNvPr id="0" name="Max_memory_consumption.jpeg"/>
                     <pic:cNvPicPr/>
                   </pic:nvPicPr>
                   <pic:blipFill>
@@ -25381,14 +24856,14 @@
         <w:pStyle w:val="Listeavsnitt"/>
         <w:numPr>
           <w:ilvl w:val="0"/>
-          <w:numId w:val="16"/>
+          <w:numId w:val="14"/>
         </w:numPr>
       </w:pPr>
       <w:r>
-        <w:t xml:space="preserve">Cut out the last </w:t>
-      </w:r>
-      <w:r>
-        <w:t>two-three seconds of the results. Lightstreamer had a sharp increase for all transports but WebSockets in this timeframe (as discussed earlier?). Easier to get a clear comparison with those seconds left out.</w:t>
+        <w:t>Yet another display of Node’s power over traditional servers. Using around 30 megabytes of memory throughout the test. NOTE: I saw higher numbers while connecting clients and then sudden drops</w:t>
+      </w:r>
+      <w:r>
+        <w:t>.</w:t>
       </w:r>
     </w:p>
     <w:p>
@@ -25396,11 +24871,11 @@
         <w:pStyle w:val="Listeavsnitt"/>
         <w:numPr>
           <w:ilvl w:val="0"/>
-          <w:numId w:val="16"/>
+          <w:numId w:val="14"/>
         </w:numPr>
       </w:pPr>
       <w:r>
-        <w:t xml:space="preserve">A clear tendency for all frameworks that WebSockets is faster, but the streaming techniques are not far behind. </w:t>
+        <w:t>IIS is probably the most heavy weight server of the bunch, so it is natural that SignalR uses more resources than the others.</w:t>
       </w:r>
     </w:p>
     <w:p>
@@ -25408,78 +24883,23 @@
         <w:pStyle w:val="Listeavsnitt"/>
         <w:numPr>
           <w:ilvl w:val="0"/>
-          <w:numId w:val="16"/>
+          <w:numId w:val="14"/>
         </w:numPr>
       </w:pPr>
       <w:r>
-        <w:t>Server Sent Events actually performs just the same with SignalR.</w:t>
-      </w:r>
-    </w:p>
-    <w:p>
-      <w:pPr>
-        <w:pStyle w:val="Listeavsnitt"/>
-        <w:numPr>
-          <w:ilvl w:val="1"/>
-          <w:numId w:val="16"/>
-        </w:numPr>
-      </w:pPr>
-      <w:r>
-        <w:t>The test uses a rather low load, so WebSockets may be better with more traffic.</w:t>
-      </w:r>
-    </w:p>
-    <w:p>
-      <w:pPr>
-        <w:pStyle w:val="Listeavsnitt"/>
-        <w:numPr>
-          <w:ilvl w:val="1"/>
-          <w:numId w:val="16"/>
-        </w:numPr>
-      </w:pPr>
-      <w:r>
-        <w:t>SSE is a pure push transport, and this sort of test has more focus on push</w:t>
-      </w:r>
-      <w:r>
-        <w:t xml:space="preserve">. There are 1891 messages going from the clients to the server and 108180 messages going the other way. In other words, only 1,7 % of the messages contained in the test are messages to the server. </w:t>
-      </w:r>
-    </w:p>
-    <w:p>
-      <w:pPr>
-        <w:pStyle w:val="Listeavsnitt"/>
-        <w:numPr>
-          <w:ilvl w:val="1"/>
-          <w:numId w:val="16"/>
-        </w:numPr>
-      </w:pPr>
-      <w:r>
-        <w:t xml:space="preserve">All streaming techniques handle pushing of data really well, since the connection used to push is already open. </w:t>
-      </w:r>
-    </w:p>
-    <w:p>
-      <w:pPr>
-        <w:pStyle w:val="Listeavsnitt"/>
-        <w:numPr>
-          <w:ilvl w:val="1"/>
-          <w:numId w:val="16"/>
-        </w:numPr>
-      </w:pPr>
-      <w:r>
-        <w:t>Server Sent Events is, like WebSockets, a HTML 5 API. When keeping that in mind, it really isn’t very surprising that it does push just as well as WebSockets.</w:t>
-      </w:r>
-    </w:p>
-    <w:p>
-      <w:pPr>
-        <w:pStyle w:val="Listeavsnitt"/>
-        <w:numPr>
-          <w:ilvl w:val="0"/>
-          <w:numId w:val="16"/>
-        </w:numPr>
-      </w:pPr>
-      <w:r>
-        <w:t>The use of WebSockets to do polling is obviously not meant for a push dominated application.</w:t>
-      </w:r>
-      <w:r>
-        <w:t xml:space="preserve"> I really don’t see why it is part of the Lightstreamer stack anyways, since the connections are kept open just as with streaming. The only difference is that the client has to send a poll message over the WebSocket connection in order to get data. The result is that the performance drops and streaming over HTTP becomes a better alternative.</w:t>
-      </w:r>
+        <w:lastRenderedPageBreak/>
+        <w:t>Source of error: I measured the memory consumption at the end of the test. While I did not see any drops during the tests, it was some drops that occurred just after the test was finished. Some of the raw data stands out from the rest because of this.</w:t>
+      </w:r>
+    </w:p>
+    <w:p>
+      <w:pPr>
+        <w:pStyle w:val="Overskrift2"/>
+      </w:pPr>
+      <w:bookmarkStart w:id="131" w:name="_Toc381799626"/>
+      <w:r>
+        <w:t>Bytes sent/received</w:t>
+      </w:r>
+      <w:bookmarkEnd w:id="131"/>
     </w:p>
     <w:p>
       <w:r>
@@ -25487,12 +24907,11 @@
           <w:noProof/>
           <w:lang w:val="nb-NO" w:eastAsia="nb-NO"/>
         </w:rPr>
-        <w:lastRenderedPageBreak/>
         <w:drawing>
           <wp:inline distT="0" distB="0" distL="0" distR="0">
             <wp:extent cx="5759450" cy="2369185"/>
             <wp:effectExtent l="19050" t="0" r="0" b="0"/>
-            <wp:docPr id="16" name="Bilde 15" descr="Average_Latency_AllSocket.IO_SockJS.jpeg"/>
+            <wp:docPr id="14" name="Bilde 13" descr="Bytes_sent-receivedCalc.jpeg"/>
             <wp:cNvGraphicFramePr>
               <a:graphicFrameLocks xmlns:a="http://schemas.openxmlformats.org/drawingml/2006/main" noChangeAspect="1"/>
             </wp:cNvGraphicFramePr>
@@ -25500,7 +24919,7 @@
               <a:graphicData uri="http://schemas.openxmlformats.org/drawingml/2006/picture">
                 <pic:pic xmlns:pic="http://schemas.openxmlformats.org/drawingml/2006/picture">
                   <pic:nvPicPr>
-                    <pic:cNvPr id="0" name="Average_Latency_AllSocket.IO_SockJS.jpeg"/>
+                    <pic:cNvPr id="0" name="Bytes_sent-receivedCalc.jpeg"/>
                     <pic:cNvPicPr/>
                   </pic:nvPicPr>
                   <pic:blipFill>
@@ -25530,6 +24949,332 @@
         <w:pStyle w:val="Listeavsnitt"/>
         <w:numPr>
           <w:ilvl w:val="0"/>
+          <w:numId w:val="15"/>
+        </w:numPr>
+      </w:pPr>
+      <w:r>
+        <w:t>The test data that’s being exchanged is the same across all tests. Hence</w:t>
+      </w:r>
+      <w:r>
+        <w:t>, this graph actually shows the difference in how much additional data the frameworks put into each message.</w:t>
+      </w:r>
+    </w:p>
+    <w:p>
+      <w:pPr>
+        <w:pStyle w:val="Listeavsnitt"/>
+        <w:numPr>
+          <w:ilvl w:val="0"/>
+          <w:numId w:val="15"/>
+        </w:numPr>
+      </w:pPr>
+      <w:r>
+        <w:t xml:space="preserve">Streaming with SignalR and SSE with </w:t>
+      </w:r>
+      <w:proofErr w:type="spellStart"/>
+      <w:r>
+        <w:t>SockJS</w:t>
+      </w:r>
+      <w:proofErr w:type="spellEnd"/>
+      <w:r>
+        <w:t xml:space="preserve"> are calculated using different browsers (discussed earlier?).</w:t>
+      </w:r>
+    </w:p>
+    <w:p>
+      <w:pPr>
+        <w:pStyle w:val="Listeavsnitt"/>
+        <w:numPr>
+          <w:ilvl w:val="0"/>
+          <w:numId w:val="15"/>
+        </w:numPr>
+      </w:pPr>
+      <w:r>
+        <w:t xml:space="preserve">Not surprising that Play scores very well as it is close to raw WebSockets. It also does streaming very well. </w:t>
+      </w:r>
+    </w:p>
+    <w:p>
+      <w:pPr>
+        <w:pStyle w:val="Listeavsnitt"/>
+        <w:numPr>
+          <w:ilvl w:val="0"/>
+          <w:numId w:val="15"/>
+        </w:numPr>
+      </w:pPr>
+      <w:r>
+        <w:t xml:space="preserve">More interesting is the way SignalR handles </w:t>
+      </w:r>
+      <w:r>
+        <w:t>real time</w:t>
+      </w:r>
+      <w:r>
+        <w:t xml:space="preserve">: Cursors =&gt; quite a lot of extra bytes. Almost twice as much actually. </w:t>
+      </w:r>
+    </w:p>
+    <w:p>
+      <w:pPr>
+        <w:pStyle w:val="Listeavsnitt"/>
+        <w:numPr>
+          <w:ilvl w:val="1"/>
+          <w:numId w:val="15"/>
+        </w:numPr>
+      </w:pPr>
+      <w:r>
+        <w:t>Hard to predict the actual behavior of these cursors.</w:t>
+      </w:r>
+    </w:p>
+    <w:p>
+      <w:pPr>
+        <w:pStyle w:val="Listeavsnitt"/>
+        <w:numPr>
+          <w:ilvl w:val="0"/>
+          <w:numId w:val="15"/>
+        </w:numPr>
+      </w:pPr>
+      <w:r>
+        <w:t>A little surprising that Socket.IO actually outperforms Play. Lightstreamer also obviously uses a very good protocol</w:t>
+      </w:r>
+      <w:r>
+        <w:t xml:space="preserve"> implementation</w:t>
+      </w:r>
+      <w:r>
+        <w:t>.</w:t>
+      </w:r>
+    </w:p>
+    <w:p>
+      <w:pPr>
+        <w:pStyle w:val="Overskrift1"/>
+        <w:rPr>
+          <w:lang w:val="en-US"/>
+        </w:rPr>
+      </w:pPr>
+      <w:bookmarkStart w:id="132" w:name="_Toc381799627"/>
+      <w:r>
+        <w:rPr>
+          <w:lang w:val="en-US"/>
+        </w:rPr>
+        <w:lastRenderedPageBreak/>
+        <w:t>Ana</w:t>
+      </w:r>
+      <w:r>
+        <w:rPr>
+          <w:lang w:val="en-US"/>
+        </w:rPr>
+        <w:t>lysis</w:t>
+      </w:r>
+      <w:bookmarkEnd w:id="132"/>
+      <w:r>
+        <w:rPr>
+          <w:lang w:val="en-US"/>
+        </w:rPr>
+        <w:t xml:space="preserve"> </w:t>
+      </w:r>
+    </w:p>
+    <w:p>
+      <w:pPr>
+        <w:pStyle w:val="Overskrift2"/>
+      </w:pPr>
+      <w:bookmarkStart w:id="133" w:name="_Toc381799628"/>
+      <w:r>
+        <w:t>Transports effect on latency</w:t>
+      </w:r>
+      <w:bookmarkEnd w:id="133"/>
+    </w:p>
+    <w:p>
+      <w:r>
+        <w:rPr>
+          <w:noProof/>
+          <w:lang w:val="nb-NO" w:eastAsia="nb-NO"/>
+        </w:rPr>
+        <w:drawing>
+          <wp:inline distT="0" distB="0" distL="0" distR="0">
+            <wp:extent cx="5759450" cy="2369185"/>
+            <wp:effectExtent l="19050" t="0" r="0" b="0"/>
+            <wp:docPr id="15" name="Bilde 14" descr="Average_Latency_All_SignalR_LS.jpeg"/>
+            <wp:cNvGraphicFramePr>
+              <a:graphicFrameLocks xmlns:a="http://schemas.openxmlformats.org/drawingml/2006/main" noChangeAspect="1"/>
+            </wp:cNvGraphicFramePr>
+            <a:graphic xmlns:a="http://schemas.openxmlformats.org/drawingml/2006/main">
+              <a:graphicData uri="http://schemas.openxmlformats.org/drawingml/2006/picture">
+                <pic:pic xmlns:pic="http://schemas.openxmlformats.org/drawingml/2006/picture">
+                  <pic:nvPicPr>
+                    <pic:cNvPr id="0" name="Average_Latency_All_SignalR_LS.jpeg"/>
+                    <pic:cNvPicPr/>
+                  </pic:nvPicPr>
+                  <pic:blipFill>
+                    <a:blip r:embed="rId68" cstate="print"/>
+                    <a:stretch>
+                      <a:fillRect/>
+                    </a:stretch>
+                  </pic:blipFill>
+                  <pic:spPr>
+                    <a:xfrm>
+                      <a:off x="0" y="0"/>
+                      <a:ext cx="5759450" cy="2369185"/>
+                    </a:xfrm>
+                    <a:prstGeom prst="rect">
+                      <a:avLst/>
+                    </a:prstGeom>
+                  </pic:spPr>
+                </pic:pic>
+              </a:graphicData>
+            </a:graphic>
+          </wp:inline>
+        </w:drawing>
+      </w:r>
+    </w:p>
+    <w:p>
+      <w:pPr>
+        <w:pStyle w:val="Listeavsnitt"/>
+        <w:numPr>
+          <w:ilvl w:val="0"/>
+          <w:numId w:val="16"/>
+        </w:numPr>
+      </w:pPr>
+      <w:r>
+        <w:t xml:space="preserve">Cut out the last </w:t>
+      </w:r>
+      <w:r>
+        <w:t>two-three seconds of the results. Lightstreamer had a sharp increase for all transports but WebSockets in this timeframe (as discussed earlier?). Easier to get a clear comparison with those seconds left out.</w:t>
+      </w:r>
+    </w:p>
+    <w:p>
+      <w:pPr>
+        <w:pStyle w:val="Listeavsnitt"/>
+        <w:numPr>
+          <w:ilvl w:val="0"/>
+          <w:numId w:val="16"/>
+        </w:numPr>
+      </w:pPr>
+      <w:r>
+        <w:t xml:space="preserve">A clear tendency for all frameworks that WebSockets is faster, but the streaming techniques are not far behind. </w:t>
+      </w:r>
+    </w:p>
+    <w:p>
+      <w:pPr>
+        <w:pStyle w:val="Listeavsnitt"/>
+        <w:numPr>
+          <w:ilvl w:val="0"/>
+          <w:numId w:val="16"/>
+        </w:numPr>
+      </w:pPr>
+      <w:r>
+        <w:t>Server Sent Events actually performs just the same with SignalR.</w:t>
+      </w:r>
+    </w:p>
+    <w:p>
+      <w:pPr>
+        <w:pStyle w:val="Listeavsnitt"/>
+        <w:numPr>
+          <w:ilvl w:val="1"/>
+          <w:numId w:val="16"/>
+        </w:numPr>
+      </w:pPr>
+      <w:r>
+        <w:t>The test uses a rather low load, so WebSockets may be better with more traffic.</w:t>
+      </w:r>
+    </w:p>
+    <w:p>
+      <w:pPr>
+        <w:pStyle w:val="Listeavsnitt"/>
+        <w:numPr>
+          <w:ilvl w:val="1"/>
+          <w:numId w:val="16"/>
+        </w:numPr>
+      </w:pPr>
+      <w:r>
+        <w:t>SSE is a pure push transport, and this sort of test has more focus on push</w:t>
+      </w:r>
+      <w:r>
+        <w:t xml:space="preserve">. There are 1891 messages going from the clients to the server and 108180 messages going the other way. In other words, only 1,7 % of the messages contained in the test are messages to the server. </w:t>
+      </w:r>
+    </w:p>
+    <w:p>
+      <w:pPr>
+        <w:pStyle w:val="Listeavsnitt"/>
+        <w:numPr>
+          <w:ilvl w:val="1"/>
+          <w:numId w:val="16"/>
+        </w:numPr>
+      </w:pPr>
+      <w:r>
+        <w:t xml:space="preserve">All streaming techniques handle pushing of data really well, since the connection used to push is already open. </w:t>
+      </w:r>
+    </w:p>
+    <w:p>
+      <w:pPr>
+        <w:pStyle w:val="Listeavsnitt"/>
+        <w:numPr>
+          <w:ilvl w:val="1"/>
+          <w:numId w:val="16"/>
+        </w:numPr>
+      </w:pPr>
+      <w:r>
+        <w:t>Server Sent Events is, like WebSockets, a HTML 5 API. When keeping that in mind, it really isn’t very surprising that it does push just as well as WebSockets.</w:t>
+      </w:r>
+    </w:p>
+    <w:p>
+      <w:pPr>
+        <w:pStyle w:val="Listeavsnitt"/>
+        <w:numPr>
+          <w:ilvl w:val="0"/>
+          <w:numId w:val="16"/>
+        </w:numPr>
+      </w:pPr>
+      <w:r>
+        <w:t>The use of WebSockets to do polling is obviously not meant for a push dominated application.</w:t>
+      </w:r>
+      <w:r>
+        <w:t xml:space="preserve"> I really don’t see why it is part of the Lightstreamer stack anyways, since the connections are kept open just as with streaming. The only difference is that the client has to send a poll message over the WebSocket connection in order to get data. The result is that the performance drops and streaming over HTTP becomes a better alternative.</w:t>
+      </w:r>
+    </w:p>
+    <w:p>
+      <w:r>
+        <w:rPr>
+          <w:noProof/>
+          <w:lang w:val="nb-NO" w:eastAsia="nb-NO"/>
+        </w:rPr>
+        <w:lastRenderedPageBreak/>
+        <w:drawing>
+          <wp:inline distT="0" distB="0" distL="0" distR="0">
+            <wp:extent cx="5759450" cy="2369185"/>
+            <wp:effectExtent l="19050" t="0" r="0" b="0"/>
+            <wp:docPr id="16" name="Bilde 15" descr="Average_Latency_AllSocket.IO_SockJS.jpeg"/>
+            <wp:cNvGraphicFramePr>
+              <a:graphicFrameLocks xmlns:a="http://schemas.openxmlformats.org/drawingml/2006/main" noChangeAspect="1"/>
+            </wp:cNvGraphicFramePr>
+            <a:graphic xmlns:a="http://schemas.openxmlformats.org/drawingml/2006/main">
+              <a:graphicData uri="http://schemas.openxmlformats.org/drawingml/2006/picture">
+                <pic:pic xmlns:pic="http://schemas.openxmlformats.org/drawingml/2006/picture">
+                  <pic:nvPicPr>
+                    <pic:cNvPr id="0" name="Average_Latency_AllSocket.IO_SockJS.jpeg"/>
+                    <pic:cNvPicPr/>
+                  </pic:nvPicPr>
+                  <pic:blipFill>
+                    <a:blip r:embed="rId69" cstate="print"/>
+                    <a:stretch>
+                      <a:fillRect/>
+                    </a:stretch>
+                  </pic:blipFill>
+                  <pic:spPr>
+                    <a:xfrm>
+                      <a:off x="0" y="0"/>
+                      <a:ext cx="5759450" cy="2369185"/>
+                    </a:xfrm>
+                    <a:prstGeom prst="rect">
+                      <a:avLst/>
+                    </a:prstGeom>
+                  </pic:spPr>
+                </pic:pic>
+              </a:graphicData>
+            </a:graphic>
+          </wp:inline>
+        </w:drawing>
+      </w:r>
+    </w:p>
+    <w:p>
+      <w:pPr>
+        <w:pStyle w:val="Listeavsnitt"/>
+        <w:numPr>
+          <w:ilvl w:val="0"/>
           <w:numId w:val="17"/>
         </w:numPr>
       </w:pPr>
@@ -25764,7 +25509,7 @@
                     <pic:cNvPicPr/>
                   </pic:nvPicPr>
                   <pic:blipFill>
-                    <a:blip r:embed="rId68" cstate="print"/>
+                    <a:blip r:embed="rId70" cstate="print"/>
                     <a:stretch>
                       <a:fillRect/>
                     </a:stretch>
@@ -26002,7 +25747,7 @@
                     <pic:cNvPicPr/>
                   </pic:nvPicPr>
                   <pic:blipFill>
-                    <a:blip r:embed="rId69" cstate="print"/>
+                    <a:blip r:embed="rId71" cstate="print"/>
                     <a:stretch>
                       <a:fillRect/>
                     </a:stretch>
@@ -26097,7 +25842,7 @@
                     <pic:cNvPicPr/>
                   </pic:nvPicPr>
                   <pic:blipFill>
-                    <a:blip r:embed="rId70" cstate="print"/>
+                    <a:blip r:embed="rId72" cstate="print"/>
                     <a:stretch>
                       <a:fillRect/>
                     </a:stretch>
@@ -26591,7 +26336,7 @@
             <w:rPr>
               <w:noProof/>
             </w:rPr>
-            <w:t>53</w:t>
+            <w:t>57</w:t>
           </w:r>
         </w:fldSimple>
       </w:p>
@@ -27511,6 +27256,64 @@
       <w:proofErr w:type="spellEnd"/>
       <w:r>
         <w:t>” though in order to follow C# naming convention.</w:t>
+      </w:r>
+    </w:p>
+  </w:footnote>
+  <w:footnote w:id="34">
+    <w:p>
+      <w:pPr>
+        <w:pStyle w:val="Fotnotetekst"/>
+      </w:pPr>
+      <w:r>
+        <w:rPr>
+          <w:rStyle w:val="Fotnotereferanse"/>
+        </w:rPr>
+        <w:footnoteRef/>
+      </w:r>
+      <w:r>
+        <w:t xml:space="preserve"> </w:t>
+      </w:r>
+      <w:r>
+        <w:t>You can see one of t</w:t>
+      </w:r>
+      <w:r>
+        <w:t xml:space="preserve">he videos here: </w:t>
+      </w:r>
+      <w:hyperlink r:id="rId12" w:history="1">
+        <w:r>
+          <w:rPr>
+            <w:rStyle w:val="Hyperkobling"/>
+          </w:rPr>
+          <w:t>https://www.meteor.com/screencast</w:t>
+        </w:r>
+      </w:hyperlink>
+      <w:r>
+        <w:t xml:space="preserve"> </w:t>
+      </w:r>
+    </w:p>
+  </w:footnote>
+  <w:footnote w:id="35">
+    <w:p>
+      <w:pPr>
+        <w:pStyle w:val="Fotnotetekst"/>
+      </w:pPr>
+      <w:r>
+        <w:rPr>
+          <w:rStyle w:val="Fotnotereferanse"/>
+        </w:rPr>
+        <w:footnoteRef/>
+      </w:r>
+      <w:r>
+        <w:t xml:space="preserve"> </w:t>
+      </w:r>
+      <w:r>
+        <w:t>A quick Google search reveals a</w:t>
+      </w:r>
+      <w:r>
+        <w:t xml:space="preserve"> lot of articles and blog</w:t>
+      </w:r>
+      <w:r>
+        <w:t>s about Meteor. This indicates that Meteor has the attention of many people in the web development community.</w:t>
       </w:r>
     </w:p>
   </w:footnote>
@@ -35566,7 +35369,7 @@
 </file>
 
 <file path=customXml/itemProps1.xml><?xml version="1.0" encoding="utf-8"?>
-<ds:datastoreItem xmlns:ds="http://schemas.openxmlformats.org/officeDocument/2006/customXml" ds:itemID="{D6C18891-82DE-4DD6-B610-4B78776FA975}">
+<ds:datastoreItem xmlns:ds="http://schemas.openxmlformats.org/officeDocument/2006/customXml" ds:itemID="{443ED893-EEFC-4C50-BCE9-309075B7DA45}">
   <ds:schemaRefs>
     <ds:schemaRef ds:uri="http://schemas.openxmlformats.org/officeDocument/2006/bibliography"/>
   </ds:schemaRefs>

</xml_diff>

<commit_message>
Wrote about half the method chapter for part 2
</commit_message>
<xml_diff>
--- a/Thesis/Workingdoc(no pics or crossrefs).docx
+++ b/Thesis/Workingdoc(no pics or crossrefs).docx
@@ -19276,8 +19276,8 @@
         </w:rPr>
         <w:drawing>
           <wp:inline distT="0" distB="0" distL="0" distR="0">
-            <wp:extent cx="3158621" cy="1038225"/>
-            <wp:effectExtent l="19050" t="0" r="3679" b="0"/>
+            <wp:extent cx="4075814" cy="1339703"/>
+            <wp:effectExtent l="19050" t="0" r="886" b="0"/>
             <wp:docPr id="21" name="Bilde 20" descr="CallerAndBroadCast.jpg"/>
             <wp:cNvGraphicFramePr>
               <a:graphicFrameLocks xmlns:a="http://schemas.openxmlformats.org/drawingml/2006/main" noChangeAspect="1"/>
@@ -19298,7 +19298,7 @@
                   <pic:spPr>
                     <a:xfrm>
                       <a:off x="0" y="0"/>
-                      <a:ext cx="3158621" cy="1038225"/>
+                      <a:ext cx="4078023" cy="1340429"/>
                     </a:xfrm>
                     <a:prstGeom prst="rect">
                       <a:avLst/>
@@ -19318,6 +19318,7 @@
     </w:p>
     <w:p>
       <w:r>
+        <w:lastRenderedPageBreak/>
         <w:t>A final note on features offere</w:t>
       </w:r>
       <w:r>
@@ -19338,11 +19339,7 @@
       </w:r>
       <w:proofErr w:type="spellEnd"/>
       <w:r>
-        <w:t xml:space="preserve">” event. The result is a code </w:t>
-      </w:r>
-      <w:r>
-        <w:lastRenderedPageBreak/>
-        <w:t>structure where the flow of the application shines through without the need to dig too deep.</w:t>
+        <w:t>” event. The result is a code structure where the flow of the application shines through without the need to dig too deep.</w:t>
       </w:r>
     </w:p>
     <w:p>
@@ -19390,7 +19387,7 @@
         </w:rPr>
         <w:drawing>
           <wp:inline distT="0" distB="0" distL="0" distR="0">
-            <wp:extent cx="5741537" cy="1781175"/>
+            <wp:extent cx="4078677" cy="1786732"/>
             <wp:effectExtent l="19050" t="0" r="0" b="0"/>
             <wp:docPr id="22" name="Bilde 21" descr="Call another module directly.jpg"/>
             <wp:cNvGraphicFramePr>
@@ -19412,7 +19409,7 @@
                   <pic:spPr>
                     <a:xfrm>
                       <a:off x="0" y="0"/>
-                      <a:ext cx="5759450" cy="1786732"/>
+                      <a:ext cx="4078677" cy="1786732"/>
                     </a:xfrm>
                     <a:prstGeom prst="rect">
                       <a:avLst/>
@@ -22646,7 +22643,13 @@
     </w:p>
     <w:p>
       <w:r>
-        <w:t xml:space="preserve">Meteor introduces a new way of thinking - there is no other web application framework like it. Real time features becomes more popular every day, and Meteor puts this in the center of its applications. A repercussion of this though, is that the framework will not be suitable for every task. Then again, what framework is? The developers promises to solve a lot of problems and revamp web </w:t>
+        <w:t>Meteor int</w:t>
+      </w:r>
+      <w:r>
+        <w:t>roduces a new way of thinking–</w:t>
+      </w:r>
+      <w:r>
+        <w:t xml:space="preserve">there is no other web application framework like it. Real time features becomes more popular every day, and Meteor puts this in the center of its applications. A repercussion of this though, is that the framework will not be suitable for every task. Then again, what framework is? The developers promises to solve a lot of problems and revamp web </w:t>
       </w:r>
       <w:r>
         <w:t>applications</w:t>
@@ -22692,6 +22695,7 @@
           <w:sz w:val="72"/>
           <w:szCs w:val="72"/>
           <w:u w:val="single"/>
+          <w:lang w:val="en-US"/>
         </w:rPr>
       </w:pPr>
       <w:r>
@@ -22700,6 +22704,7 @@
           <w:sz w:val="72"/>
           <w:szCs w:val="72"/>
           <w:u w:val="single"/>
+          <w:lang w:val="en-US"/>
         </w:rPr>
         <w:t>Project part 2:</w:t>
       </w:r>
@@ -22709,28 +22714,19 @@
           <w:sz w:val="72"/>
           <w:szCs w:val="72"/>
           <w:u w:val="single"/>
+          <w:lang w:val="en-US"/>
         </w:rPr>
         <w:br/>
       </w:r>
-      <w:proofErr w:type="spellStart"/>
       <w:r>
         <w:rPr>
           <w:b w:val="0"/>
           <w:sz w:val="44"/>
           <w:szCs w:val="44"/>
           <w:u w:val="single"/>
-        </w:rPr>
-        <w:t>Load</w:t>
-      </w:r>
-      <w:proofErr w:type="spellEnd"/>
-      <w:r>
-        <w:rPr>
-          <w:b w:val="0"/>
-          <w:sz w:val="44"/>
-          <w:szCs w:val="44"/>
-          <w:u w:val="single"/>
-        </w:rPr>
-        <w:t xml:space="preserve"> testing</w:t>
+          <w:lang w:val="en-US"/>
+        </w:rPr>
+        <w:t>Load testing</w:t>
       </w:r>
       <w:bookmarkEnd w:id="106"/>
     </w:p>
@@ -22761,6 +22757,516 @@
       </w:r>
       <w:bookmarkEnd w:id="107"/>
     </w:p>
+    <w:p>
+      <w:r>
+        <w:t>This part will focus on performance.  (</w:t>
+      </w:r>
+      <w:r>
+        <w:rPr>
+          <w:color w:val="FF0000"/>
+        </w:rPr>
+        <w:t xml:space="preserve">TODO: </w:t>
+      </w:r>
+      <w:proofErr w:type="spellStart"/>
+      <w:r>
+        <w:rPr>
+          <w:color w:val="FF0000"/>
+        </w:rPr>
+        <w:t>crossref</w:t>
+      </w:r>
+      <w:proofErr w:type="spellEnd"/>
+      <w:r>
+        <w:rPr>
+          <w:color w:val="FF0000"/>
+        </w:rPr>
+        <w:t xml:space="preserve"> problem statement</w:t>
+      </w:r>
+      <w:r>
+        <w:t>). Both for the individual frameworks and the different protocols. I will strive to answer questions about what frameworks has the best performance. The question of WebSockets versus HTTP will also get a lot of focus.</w:t>
+      </w:r>
+    </w:p>
+    <w:p>
+      <w:r>
+        <w:t>Real time applications are about distributing updates at once to multiple clients at the same time. The scenario I have designed follows this concept. A set number of clients will follow a strict message flow, recording data along the duration of the test. One on the clients will be dubbed "master" and handles starting the test. Figure (</w:t>
+      </w:r>
+      <w:r>
+        <w:rPr>
+          <w:color w:val="FF0000"/>
+        </w:rPr>
+        <w:t>TODO</w:t>
+      </w:r>
+      <w:r>
+        <w:t>) describes the flow of a test. Section (</w:t>
+      </w:r>
+      <w:r>
+        <w:rPr>
+          <w:color w:val="FF0000"/>
+        </w:rPr>
+        <w:t>TODO</w:t>
+      </w:r>
+      <w:r>
+        <w:t xml:space="preserve">) provides </w:t>
+      </w:r>
+      <w:r>
+        <w:t>further</w:t>
+      </w:r>
+      <w:r>
+        <w:t xml:space="preserve"> insight into this.</w:t>
+      </w:r>
+    </w:p>
+    <w:p>
+      <w:pPr>
+        <w:pStyle w:val="Overskrift2"/>
+      </w:pPr>
+      <w:bookmarkStart w:id="108" w:name="_Toc381799603"/>
+      <w:r>
+        <w:t>Test scenario</w:t>
+      </w:r>
+      <w:bookmarkEnd w:id="108"/>
+    </w:p>
+    <w:p>
+      <w:r>
+        <w:rPr>
+          <w:noProof/>
+          <w:lang w:val="nb-NO" w:eastAsia="nb-NO"/>
+        </w:rPr>
+        <w:drawing>
+          <wp:inline distT="0" distB="0" distL="0" distR="0">
+            <wp:extent cx="4171950" cy="3895725"/>
+            <wp:effectExtent l="19050" t="0" r="0" b="0"/>
+            <wp:docPr id="61" name="Bilde 60" descr="SequenceDiagram.jpg"/>
+            <wp:cNvGraphicFramePr>
+              <a:graphicFrameLocks xmlns:a="http://schemas.openxmlformats.org/drawingml/2006/main" noChangeAspect="1"/>
+            </wp:cNvGraphicFramePr>
+            <a:graphic xmlns:a="http://schemas.openxmlformats.org/drawingml/2006/main">
+              <a:graphicData uri="http://schemas.openxmlformats.org/drawingml/2006/picture">
+                <pic:pic xmlns:pic="http://schemas.openxmlformats.org/drawingml/2006/picture">
+                  <pic:nvPicPr>
+                    <pic:cNvPr id="0" name="SequenceDiagram.jpg"/>
+                    <pic:cNvPicPr/>
+                  </pic:nvPicPr>
+                  <pic:blipFill>
+                    <a:blip r:embed="rId54" cstate="print"/>
+                    <a:stretch>
+                      <a:fillRect/>
+                    </a:stretch>
+                  </pic:blipFill>
+                  <pic:spPr>
+                    <a:xfrm>
+                      <a:off x="0" y="0"/>
+                      <a:ext cx="4171950" cy="3895725"/>
+                    </a:xfrm>
+                    <a:prstGeom prst="rect">
+                      <a:avLst/>
+                    </a:prstGeom>
+                  </pic:spPr>
+                </pic:pic>
+              </a:graphicData>
+            </a:graphic>
+          </wp:inline>
+        </w:drawing>
+      </w:r>
+    </w:p>
+    <w:p>
+      <w:r>
+        <w:t>Along with the "</w:t>
+      </w:r>
+      <w:proofErr w:type="spellStart"/>
+      <w:r>
+        <w:t>initTest</w:t>
+      </w:r>
+      <w:proofErr w:type="spellEnd"/>
+      <w:r>
+        <w:t>" message, the master client sends information about:</w:t>
+      </w:r>
+    </w:p>
+    <w:p>
+      <w:pPr>
+        <w:pStyle w:val="Listeavsnitt"/>
+        <w:numPr>
+          <w:ilvl w:val="0"/>
+          <w:numId w:val="50"/>
+        </w:numPr>
+      </w:pPr>
+      <w:r>
+        <w:t>What test to run. The "echo" option starts a test where each message received by the server, is sent back to the caller.</w:t>
+      </w:r>
+    </w:p>
+    <w:p>
+      <w:pPr>
+        <w:pStyle w:val="Listeavsnitt"/>
+        <w:numPr>
+          <w:ilvl w:val="0"/>
+          <w:numId w:val="50"/>
+        </w:numPr>
+      </w:pPr>
+      <w:r>
+        <w:t>How many clients are connected. Instead of letting the server count this, I find it easier to just tell it.</w:t>
+      </w:r>
+    </w:p>
+    <w:p>
+      <w:pPr>
+        <w:pStyle w:val="Listeavsnitt"/>
+        <w:numPr>
+          <w:ilvl w:val="0"/>
+          <w:numId w:val="50"/>
+        </w:numPr>
+      </w:pPr>
+      <w:r>
+        <w:t xml:space="preserve">The spacing </w:t>
+      </w:r>
+      <w:proofErr w:type="spellStart"/>
+      <w:r>
+        <w:t>og</w:t>
+      </w:r>
+      <w:proofErr w:type="spellEnd"/>
+      <w:r>
+        <w:t xml:space="preserve"> the x-axis in generated graphs. </w:t>
+      </w:r>
+      <w:proofErr w:type="spellStart"/>
+      <w:r>
+        <w:t>Numers</w:t>
+      </w:r>
+      <w:proofErr w:type="spellEnd"/>
+      <w:r>
+        <w:t xml:space="preserve"> on the axis represents seconds. I ended up with running short tests, so this value was always set to one.</w:t>
+      </w:r>
+    </w:p>
+    <w:p>
+      <w:pPr>
+        <w:pStyle w:val="Listeavsnitt"/>
+        <w:numPr>
+          <w:ilvl w:val="0"/>
+          <w:numId w:val="50"/>
+        </w:numPr>
+      </w:pPr>
+      <w:r>
+        <w:lastRenderedPageBreak/>
+        <w:t>The start time as recorded client side. To eliminate time differences, the server will record the start time as well. Calculations for client data will use the first, while server data will use the latter.</w:t>
+      </w:r>
+    </w:p>
+    <w:p>
+      <w:pPr>
+        <w:pStyle w:val="Overskrift2"/>
+      </w:pPr>
+      <w:bookmarkStart w:id="109" w:name="_Toc381799604"/>
+      <w:r>
+        <w:t>Test data</w:t>
+      </w:r>
+      <w:bookmarkEnd w:id="109"/>
+    </w:p>
+    <w:p>
+      <w:r>
+        <w:t xml:space="preserve">While the tests run, both the clients and the server will collect different data. Message frequency data is the server's responsibility. When a client sends a message to the server, it gives it a timestamp. The server uses this to calculate how many messages all clients sent in a given interval. It also registers how many messages it received and sent in a given time interval. </w:t>
+      </w:r>
+    </w:p>
+    <w:p>
+      <w:r>
+        <w:t>More interesting than the message frequency is latency data. Each client needs to calculate the latency of its own messages. To achieve this, a message will be given an unique id. A client then registers that it has received a message only once, and calculates the latency using the timestamp for when it was sent. It is one drawback to this technique though. I have no guarantee that a framework sends a message to the caller first when it broadcasts. This introduces some insecurity in the values, but not much. The extra latency will never exceed the time it takes to send a message to all clients.</w:t>
+      </w:r>
+    </w:p>
+    <w:p>
+      <w:r>
+        <w:t>In addition to the data described above, I will monitor some telemetry with other tools. What a certain framework or transport require of the server in terms of memory and processor will be measured. Network usage is the data I expect to see the clearest differences between transports, along with latency. Hence, it is important to measure how many bytes gets sent during a test.</w:t>
+      </w:r>
+    </w:p>
+    <w:p>
+      <w:pPr>
+        <w:pStyle w:val="Overskrift2"/>
+      </w:pPr>
+      <w:bookmarkStart w:id="110" w:name="_Toc381799605"/>
+      <w:r>
+        <w:t>Test setup</w:t>
+      </w:r>
+      <w:bookmarkEnd w:id="110"/>
+    </w:p>
+    <w:p>
+      <w:r>
+        <w:t>There are several ways to implement the test scenario:</w:t>
+      </w:r>
+    </w:p>
+    <w:p>
+      <w:pPr>
+        <w:pStyle w:val="Listeavsnitt"/>
+        <w:numPr>
+          <w:ilvl w:val="0"/>
+          <w:numId w:val="61"/>
+        </w:numPr>
+      </w:pPr>
+      <w:r>
+        <w:t>Using console applications as clients.</w:t>
+      </w:r>
+    </w:p>
+    <w:p>
+      <w:pPr>
+        <w:pStyle w:val="Listeavsnitt"/>
+        <w:numPr>
+          <w:ilvl w:val="0"/>
+          <w:numId w:val="61"/>
+        </w:numPr>
+      </w:pPr>
+      <w:r>
+        <w:t>Using headless browsers</w:t>
+      </w:r>
+      <w:r>
+        <w:rPr>
+          <w:rStyle w:val="Fotnotereferanse"/>
+        </w:rPr>
+        <w:footnoteReference w:id="36"/>
+      </w:r>
+      <w:r>
+        <w:t>.</w:t>
+      </w:r>
+    </w:p>
+    <w:p>
+      <w:pPr>
+        <w:pStyle w:val="Listeavsnitt"/>
+        <w:numPr>
+          <w:ilvl w:val="0"/>
+          <w:numId w:val="61"/>
+        </w:numPr>
+      </w:pPr>
+      <w:r>
+        <w:t>Using real browsers.</w:t>
+      </w:r>
+    </w:p>
+    <w:p>
+      <w:r>
+        <w:t xml:space="preserve">Most load test setups I have seen uses some sort of desktop or console application to emulate clients. </w:t>
+      </w:r>
+      <w:r>
+        <w:rPr>
+          <w:color w:val="FF0000"/>
+        </w:rPr>
+        <w:t xml:space="preserve">(TODO: give examples? Crank, </w:t>
+      </w:r>
+      <w:proofErr w:type="spellStart"/>
+      <w:r>
+        <w:rPr>
+          <w:color w:val="FF0000"/>
+        </w:rPr>
+        <w:t>Netling</w:t>
+      </w:r>
+      <w:proofErr w:type="spellEnd"/>
+      <w:r>
+        <w:rPr>
+          <w:color w:val="FF0000"/>
+        </w:rPr>
+        <w:t>...</w:t>
+      </w:r>
+      <w:r>
+        <w:t>). This test however, has many aspects that I have yet to see in any other scenario. I am going to test five different frameworks. All will use WebSockets, but I will also test the different fallback transports. Each framework expects messages in a different format (</w:t>
+      </w:r>
+      <w:r>
+        <w:rPr>
+          <w:color w:val="FF0000"/>
+        </w:rPr>
+        <w:t>TODO: example?</w:t>
+      </w:r>
+      <w:r>
+        <w:t xml:space="preserve">). Achieving this with console applications would need a lot of overhead to support it all. WebSockets would need different code than HTTP as they are separate </w:t>
+      </w:r>
+      <w:r>
+        <w:lastRenderedPageBreak/>
+        <w:t xml:space="preserve">protocols. </w:t>
+      </w:r>
+      <w:r>
+        <w:t>Furthermore</w:t>
+      </w:r>
+      <w:r>
+        <w:t>, I would have to manually construct each message to fit the format of a given framework.</w:t>
+      </w:r>
+    </w:p>
+    <w:p>
+      <w:r>
+        <w:t>A better solution is to make use of the JavaScript clients each framework provide. Using headless browsers, I could still use a console application. But rather than acting as clients, this application would just launch a given number of headless browsers. Sadly, few viable headless browsers exist for my purpose. Phantom is the most widespread, but the current version (1.9) does not support WebSockets</w:t>
+      </w:r>
+      <w:r>
+        <w:t xml:space="preserve"> (</w:t>
+      </w:r>
+      <w:r>
+        <w:rPr>
+          <w:color w:val="FF0000"/>
+        </w:rPr>
+        <w:t>TODO: source</w:t>
+      </w:r>
+      <w:r>
+        <w:t>)</w:t>
+      </w:r>
+      <w:r>
+        <w:t xml:space="preserve">. Phantom uses Google </w:t>
+      </w:r>
+      <w:proofErr w:type="spellStart"/>
+      <w:r>
+        <w:t>WebKit</w:t>
+      </w:r>
+      <w:proofErr w:type="spellEnd"/>
+      <w:r>
+        <w:t xml:space="preserve">. </w:t>
+      </w:r>
+      <w:proofErr w:type="spellStart"/>
+      <w:r>
+        <w:t>Slimer</w:t>
+      </w:r>
+      <w:proofErr w:type="spellEnd"/>
+      <w:r>
+        <w:t xml:space="preserve"> is the Gecko (Mozilla) counterpart. This does support WebSockets, but it is an immature piece of technology. Also, it is not </w:t>
+      </w:r>
+      <w:r>
+        <w:t>completely</w:t>
+      </w:r>
+      <w:r>
+        <w:t xml:space="preserve"> headless yet.</w:t>
+      </w:r>
+    </w:p>
+    <w:p>
+      <w:r>
+        <w:t xml:space="preserve">The final option is to use real browsers and have multiple clients in each open window. There are drawbacks to this technique as well. Most obvious is the fact that you cannot have more than a few open connections at the same time. The HTTP 1.1 specification states that no client should have more than two connections to a single host. </w:t>
+      </w:r>
+      <w:r>
+        <w:rPr>
+          <w:color w:val="FF0000"/>
+        </w:rPr>
+        <w:t>(TODO: source</w:t>
+      </w:r>
+      <w:r>
+        <w:t>). Nonetheless, most modern browsers have increased this limit to somewhere between four and eight. Consequences of this are that I cannot have more than two or three clients per browser, and I cannot have a high message frequency. If I do, I risk reaching the maximum number of connections, thus introducing extra latency. Another repercussion is that the number of clients will be limited by the client machine. A browser takes up about 100 megabytes of RAM when idle. Considering that each browser will store some data as well, this number will grow close to 200 megabytes.</w:t>
+      </w:r>
+    </w:p>
+    <w:p>
+      <w:pPr>
+        <w:pStyle w:val="Overskrift2"/>
+      </w:pPr>
+      <w:bookmarkStart w:id="111" w:name="_Toc381799606"/>
+      <w:r>
+        <w:t>Choice of setup</w:t>
+      </w:r>
+      <w:bookmarkEnd w:id="111"/>
+    </w:p>
+    <w:p>
+      <w:r>
+        <w:t xml:space="preserve">I chose to go with real browsers. Writing many different console applications could easily have become a time trap, resulting in uncompleted tests. Using headless browsers would have been the optimal solution, but I find </w:t>
+      </w:r>
+      <w:proofErr w:type="spellStart"/>
+      <w:r>
+        <w:t>Slimer</w:t>
+      </w:r>
+      <w:proofErr w:type="spellEnd"/>
+      <w:r>
+        <w:t xml:space="preserve"> to be too immature. Any bugs with the testing software could have given false results. The fact that it is not headless yet is also a drawback.</w:t>
+      </w:r>
+    </w:p>
+    <w:p>
+      <w:r>
+        <w:t>To start up the browsers I wrote a simple Selenium application. (</w:t>
+      </w:r>
+      <w:r>
+        <w:rPr>
+          <w:color w:val="FF0000"/>
+        </w:rPr>
+        <w:t xml:space="preserve">TODO: </w:t>
+      </w:r>
+      <w:proofErr w:type="spellStart"/>
+      <w:r>
+        <w:rPr>
+          <w:color w:val="FF0000"/>
+        </w:rPr>
+        <w:t>git</w:t>
+      </w:r>
+      <w:proofErr w:type="spellEnd"/>
+      <w:r>
+        <w:t xml:space="preserve">). Firefox turned out to be the ideal browser as Selenium has good support for it. It was also the browser that handled several clients best. Chrome just stopped connecting after six clients had connected, regardless of how many windows they were spread across. </w:t>
+      </w:r>
+    </w:p>
+    <w:p>
+      <w:r>
+        <w:t xml:space="preserve">Due to machine resources, I had to limit the tests to only 60 clients running in 30 browser instances. Message frequency was set to two messages per second per client. This load is not substantial, but it enough to generate differences between both frameworks and transports. </w:t>
+      </w:r>
+    </w:p>
+    <w:p>
+      <w:r>
+        <w:t>I used my own Asus K55V laptop to host the clients. It has the following specs:</w:t>
+      </w:r>
+    </w:p>
+    <w:p>
+      <w:pPr>
+        <w:pStyle w:val="Listeavsnitt"/>
+        <w:numPr>
+          <w:ilvl w:val="0"/>
+          <w:numId w:val="62"/>
+        </w:numPr>
+      </w:pPr>
+      <w:r>
+        <w:t>Intel Core i7-3610QM CPU with 2.30 GHz.</w:t>
+      </w:r>
+    </w:p>
+    <w:p>
+      <w:pPr>
+        <w:pStyle w:val="Listeavsnitt"/>
+        <w:numPr>
+          <w:ilvl w:val="0"/>
+          <w:numId w:val="62"/>
+        </w:numPr>
+      </w:pPr>
+      <w:r>
+        <w:t>Eight Gigabytes of RAM.</w:t>
+      </w:r>
+    </w:p>
+    <w:p>
+      <w:pPr>
+        <w:pStyle w:val="Listeavsnitt"/>
+        <w:numPr>
+          <w:ilvl w:val="0"/>
+          <w:numId w:val="62"/>
+        </w:numPr>
+      </w:pPr>
+      <w:r>
+        <w:lastRenderedPageBreak/>
+        <w:t>64 bit Windows 7 Home Premium.</w:t>
+      </w:r>
+    </w:p>
+    <w:p>
+      <w:r>
+        <w:t>To host the servers I used a desktop computer from HP with the following specs:</w:t>
+      </w:r>
+    </w:p>
+    <w:p>
+      <w:pPr>
+        <w:pStyle w:val="Listeavsnitt"/>
+        <w:numPr>
+          <w:ilvl w:val="0"/>
+          <w:numId w:val="63"/>
+        </w:numPr>
+      </w:pPr>
+      <w:r>
+        <w:t>Intel Core 2 Duo-T7600 CPU with 2.33 GHz.</w:t>
+      </w:r>
+    </w:p>
+    <w:p>
+      <w:pPr>
+        <w:pStyle w:val="Listeavsnitt"/>
+        <w:numPr>
+          <w:ilvl w:val="0"/>
+          <w:numId w:val="63"/>
+        </w:numPr>
+      </w:pPr>
+      <w:r>
+        <w:t>Eight Gigabytes of RAM.</w:t>
+      </w:r>
+    </w:p>
+    <w:p>
+      <w:pPr>
+        <w:pStyle w:val="Listeavsnitt"/>
+        <w:numPr>
+          <w:ilvl w:val="0"/>
+          <w:numId w:val="63"/>
+        </w:numPr>
+      </w:pPr>
+      <w:r>
+        <w:t>64 bit Windows Server 2012 R2 Standard Edition.</w:t>
+      </w:r>
+    </w:p>
+    <w:p/>
     <w:p>
       <w:pPr>
         <w:pStyle w:val="Listeavsnitt"/>
@@ -22770,10 +23276,7 @@
         </w:numPr>
       </w:pPr>
       <w:r>
-        <w:t>Each framework from part 1 w</w:t>
-      </w:r>
-      <w:r>
-        <w:t>ill undergo load testing to determine:</w:t>
+        <w:t>Describe the application</w:t>
       </w:r>
     </w:p>
     <w:p>
@@ -22785,7 +23288,7 @@
         </w:numPr>
       </w:pPr>
       <w:r>
-        <w:t>Which framework has the best performance</w:t>
+        <w:t>Shared code</w:t>
       </w:r>
     </w:p>
     <w:p>
@@ -22796,19 +23299,26 @@
           <w:numId w:val="4"/>
         </w:numPr>
       </w:pPr>
-      <w:r>
-        <w:t>Is WebSockets really that much better than HTTP?</w:t>
-      </w:r>
-    </w:p>
-    <w:p>
-      <w:pPr>
-        <w:pStyle w:val="Overskrift2"/>
-      </w:pPr>
-      <w:bookmarkStart w:id="108" w:name="_Toc381799603"/>
-      <w:r>
-        <w:t>Test scenario</w:t>
-      </w:r>
-      <w:bookmarkEnd w:id="108"/>
+      <w:proofErr w:type="spellStart"/>
+      <w:r>
+        <w:t>Reimplemented</w:t>
+      </w:r>
+      <w:proofErr w:type="spellEnd"/>
+      <w:r>
+        <w:t xml:space="preserve"> code (hub and monitor)</w:t>
+      </w:r>
+    </w:p>
+    <w:p>
+      <w:pPr>
+        <w:pStyle w:val="Listeavsnitt"/>
+        <w:numPr>
+          <w:ilvl w:val="1"/>
+          <w:numId w:val="4"/>
+        </w:numPr>
+      </w:pPr>
+      <w:r>
+        <w:t>Framework specific code (like JSONHelper.java)</w:t>
+      </w:r>
     </w:p>
     <w:p>
       <w:pPr>
@@ -22818,425 +23328,56 @@
           <w:numId w:val="4"/>
         </w:numPr>
       </w:pPr>
-      <w:r>
-        <w:t>Describe how the tests will be performed in a general way</w:t>
-      </w:r>
+    </w:p>
+    <w:p>
+      <w:pPr>
+        <w:pStyle w:val="Overskrift2"/>
+      </w:pPr>
+      <w:r>
+        <w:t>Configurations</w:t>
+      </w:r>
+    </w:p>
+    <w:p>
+      <w:pPr>
+        <w:pStyle w:val="Listeavsnitt"/>
+        <w:numPr>
+          <w:ilvl w:val="0"/>
+          <w:numId w:val="60"/>
+        </w:numPr>
+      </w:pPr>
+      <w:r>
+        <w:t xml:space="preserve">Write about the few configurations that has been done. </w:t>
+      </w:r>
+    </w:p>
+    <w:p>
+      <w:pPr>
+        <w:pStyle w:val="Listeavsnitt"/>
+        <w:numPr>
+          <w:ilvl w:val="0"/>
+          <w:numId w:val="60"/>
+        </w:numPr>
+      </w:pPr>
+      <w:r>
+        <w:t xml:space="preserve">Also write about help from </w:t>
+      </w:r>
+      <w:proofErr w:type="spellStart"/>
+      <w:r>
+        <w:t>Weswit</w:t>
+      </w:r>
+      <w:proofErr w:type="spellEnd"/>
     </w:p>
     <w:p>
       <w:pPr>
         <w:pStyle w:val="Listeavsnitt"/>
         <w:numPr>
           <w:ilvl w:val="1"/>
-          <w:numId w:val="4"/>
+          <w:numId w:val="60"/>
         </w:numPr>
       </w:pPr>
       <w:r>
-        <w:t>A number of clients sending messages to a server</w:t>
-      </w:r>
-    </w:p>
-    <w:p>
-      <w:pPr>
-        <w:pStyle w:val="Listeavsnitt"/>
-        <w:numPr>
-          <w:ilvl w:val="2"/>
-          <w:numId w:val="4"/>
-        </w:numPr>
-      </w:pPr>
-      <w:r>
-        <w:t xml:space="preserve">Describe message flow: </w:t>
-      </w:r>
-      <w:proofErr w:type="spellStart"/>
-      <w:r>
-        <w:t>initTest</w:t>
-      </w:r>
-      <w:proofErr w:type="spellEnd"/>
-      <w:r>
-        <w:t xml:space="preserve"> -&gt; </w:t>
-      </w:r>
-      <w:proofErr w:type="spellStart"/>
-      <w:r>
-        <w:t>initTest</w:t>
-      </w:r>
-      <w:proofErr w:type="spellEnd"/>
-      <w:r>
-        <w:t xml:space="preserve"> -&gt; broadcast…</w:t>
-      </w:r>
-    </w:p>
-    <w:p>
-      <w:pPr>
-        <w:pStyle w:val="Listeavsnitt"/>
-        <w:numPr>
-          <w:ilvl w:val="1"/>
-          <w:numId w:val="4"/>
-        </w:numPr>
-      </w:pPr>
-      <w:r>
-        <w:t>Describe what data will be recorded and how.</w:t>
-      </w:r>
-    </w:p>
-    <w:p>
-      <w:pPr>
-        <w:pStyle w:val="Overskrift2"/>
-      </w:pPr>
-      <w:bookmarkStart w:id="109" w:name="_Toc381799604"/>
-      <w:r>
-        <w:t>Test data</w:t>
-      </w:r>
-      <w:bookmarkEnd w:id="109"/>
-    </w:p>
-    <w:p>
-      <w:pPr>
-        <w:pStyle w:val="Listeavsnitt"/>
-        <w:numPr>
-          <w:ilvl w:val="0"/>
-          <w:numId w:val="4"/>
-        </w:numPr>
-      </w:pPr>
-      <w:r>
-        <w:t>Describe what data to collect and how.</w:t>
-      </w:r>
-    </w:p>
-    <w:p>
-      <w:pPr>
-        <w:pStyle w:val="Listeavsnitt"/>
-        <w:numPr>
-          <w:ilvl w:val="1"/>
-          <w:numId w:val="4"/>
-        </w:numPr>
-      </w:pPr>
-      <w:r>
-        <w:t>Mention time issues and why there is a separation between server start and client start.</w:t>
-      </w:r>
-    </w:p>
-    <w:p>
-      <w:pPr>
-        <w:pStyle w:val="Listeavsnitt"/>
-        <w:numPr>
-          <w:ilvl w:val="1"/>
-          <w:numId w:val="4"/>
-        </w:numPr>
-      </w:pPr>
-      <w:r>
-        <w:t>Discuss probable causes of error regarding data collection</w:t>
-      </w:r>
-    </w:p>
-    <w:p>
-      <w:pPr>
-        <w:pStyle w:val="Listeavsnitt"/>
-        <w:numPr>
-          <w:ilvl w:val="2"/>
-          <w:numId w:val="4"/>
-        </w:numPr>
-      </w:pPr>
-      <w:r>
-        <w:t>Having each client calculating latency based on when it receives a response to its own message.</w:t>
-      </w:r>
-    </w:p>
-    <w:p>
-      <w:pPr>
-        <w:pStyle w:val="Listeavsnitt"/>
-        <w:numPr>
-          <w:ilvl w:val="2"/>
-          <w:numId w:val="4"/>
-        </w:numPr>
-      </w:pPr>
-      <w:r>
-        <w:t>Registering sent from client on the server.</w:t>
-      </w:r>
-    </w:p>
-    <w:p>
-      <w:pPr>
-        <w:pStyle w:val="Listeavsnitt"/>
-        <w:numPr>
-          <w:ilvl w:val="3"/>
-          <w:numId w:val="4"/>
-        </w:numPr>
-      </w:pPr>
-      <w:r>
-        <w:t>Has a timestamp, but if there are some error with concurrency, some events may get lost (this applies to all the collected data (server)).</w:t>
-      </w:r>
-    </w:p>
-    <w:p>
-      <w:pPr>
-        <w:pStyle w:val="Listeavsnitt"/>
-        <w:numPr>
-          <w:ilvl w:val="0"/>
-          <w:numId w:val="4"/>
-        </w:numPr>
-      </w:pPr>
-      <w:r>
-        <w:t>Speak of tools in a general matter.</w:t>
-      </w:r>
-    </w:p>
-    <w:p>
-      <w:pPr>
-        <w:pStyle w:val="Overskrift2"/>
-      </w:pPr>
-      <w:bookmarkStart w:id="110" w:name="_Toc381799605"/>
-      <w:r>
-        <w:t>Test setup</w:t>
-      </w:r>
-      <w:bookmarkEnd w:id="110"/>
-    </w:p>
-    <w:p>
-      <w:pPr>
-        <w:pStyle w:val="Listeavsnitt"/>
-        <w:numPr>
-          <w:ilvl w:val="0"/>
-          <w:numId w:val="4"/>
-        </w:numPr>
-      </w:pPr>
-      <w:r>
-        <w:t>Discuss different possibilities of test setups.</w:t>
-      </w:r>
-    </w:p>
-    <w:p>
-      <w:pPr>
-        <w:pStyle w:val="Listeavsnitt"/>
-        <w:numPr>
-          <w:ilvl w:val="1"/>
-          <w:numId w:val="4"/>
-        </w:numPr>
-      </w:pPr>
-      <w:r>
-        <w:t>Using console clients</w:t>
-      </w:r>
-    </w:p>
-    <w:p>
-      <w:pPr>
-        <w:pStyle w:val="Listeavsnitt"/>
-        <w:numPr>
-          <w:ilvl w:val="2"/>
-          <w:numId w:val="4"/>
-        </w:numPr>
-      </w:pPr>
-      <w:r>
-        <w:t>Write different for each protocol and framework possibly.</w:t>
-      </w:r>
-    </w:p>
-    <w:p>
-      <w:pPr>
-        <w:pStyle w:val="Listeavsnitt"/>
-        <w:numPr>
-          <w:ilvl w:val="1"/>
-          <w:numId w:val="4"/>
-        </w:numPr>
-      </w:pPr>
-      <w:r>
-        <w:t>Using headless browsers</w:t>
-      </w:r>
-    </w:p>
-    <w:p>
-      <w:pPr>
-        <w:pStyle w:val="Listeavsnitt"/>
-        <w:numPr>
-          <w:ilvl w:val="2"/>
-          <w:numId w:val="4"/>
-        </w:numPr>
-      </w:pPr>
-      <w:r>
-        <w:t>Phantom not supporting WS</w:t>
-      </w:r>
-    </w:p>
-    <w:p>
-      <w:pPr>
-        <w:pStyle w:val="Listeavsnitt"/>
-        <w:numPr>
-          <w:ilvl w:val="2"/>
-          <w:numId w:val="4"/>
-        </w:numPr>
-      </w:pPr>
-      <w:proofErr w:type="spellStart"/>
-      <w:r>
-        <w:t>Slimer</w:t>
-      </w:r>
-      <w:proofErr w:type="spellEnd"/>
-      <w:r>
-        <w:t xml:space="preserve"> does, but is not fully headless and immature.</w:t>
-      </w:r>
-    </w:p>
-    <w:p>
-      <w:pPr>
-        <w:pStyle w:val="Listeavsnitt"/>
-        <w:numPr>
-          <w:ilvl w:val="1"/>
-          <w:numId w:val="4"/>
-        </w:numPr>
-      </w:pPr>
-      <w:r>
-        <w:t>Using real browsers.</w:t>
-      </w:r>
-    </w:p>
-    <w:p>
-      <w:pPr>
-        <w:pStyle w:val="Listeavsnitt"/>
-        <w:numPr>
-          <w:ilvl w:val="2"/>
-          <w:numId w:val="4"/>
-        </w:numPr>
-      </w:pPr>
-      <w:r>
-        <w:t>Limited number of open connections.</w:t>
-      </w:r>
-    </w:p>
-    <w:p>
-      <w:pPr>
-        <w:pStyle w:val="Listeavsnitt"/>
-        <w:numPr>
-          <w:ilvl w:val="0"/>
-          <w:numId w:val="4"/>
-        </w:numPr>
-      </w:pPr>
-      <w:r>
-        <w:t>Test machine(s)</w:t>
-      </w:r>
-    </w:p>
-    <w:p>
-      <w:pPr>
-        <w:pStyle w:val="Listeavsnitt"/>
-        <w:numPr>
-          <w:ilvl w:val="0"/>
-          <w:numId w:val="4"/>
-        </w:numPr>
-      </w:pPr>
-      <w:r>
-        <w:t>Configuration of servers.</w:t>
-      </w:r>
-    </w:p>
-    <w:p>
-      <w:pPr>
-        <w:pStyle w:val="Listeavsnitt"/>
-        <w:numPr>
-          <w:ilvl w:val="1"/>
-          <w:numId w:val="4"/>
-        </w:numPr>
-      </w:pPr>
-      <w:r>
-        <w:t>Help from Lightstreamer. Mention again later…!</w:t>
-      </w:r>
-    </w:p>
-    <w:p>
-      <w:pPr>
-        <w:pStyle w:val="Overskrift2"/>
-      </w:pPr>
-      <w:bookmarkStart w:id="111" w:name="_Toc381799606"/>
-      <w:r>
-        <w:t>Choice of setup</w:t>
-      </w:r>
-      <w:bookmarkEnd w:id="111"/>
-    </w:p>
-    <w:p>
-      <w:pPr>
-        <w:pStyle w:val="Listeavsnitt"/>
-        <w:numPr>
-          <w:ilvl w:val="0"/>
-          <w:numId w:val="4"/>
-        </w:numPr>
-      </w:pPr>
-      <w:r>
-        <w:t>Using real browsers</w:t>
-      </w:r>
-    </w:p>
-    <w:p>
-      <w:pPr>
-        <w:pStyle w:val="Listeavsnitt"/>
-        <w:numPr>
-          <w:ilvl w:val="1"/>
-          <w:numId w:val="4"/>
-        </w:numPr>
-      </w:pPr>
-      <w:r>
-        <w:t>Has its drawbacks</w:t>
-      </w:r>
-    </w:p>
-    <w:p>
-      <w:pPr>
-        <w:pStyle w:val="Listeavsnitt"/>
-        <w:numPr>
-          <w:ilvl w:val="1"/>
-          <w:numId w:val="4"/>
-        </w:numPr>
-      </w:pPr>
-      <w:r>
-        <w:t>Chose Firefox because it actually worked (Chrome refused to connect after six open connections)</w:t>
-      </w:r>
-    </w:p>
-    <w:p>
-      <w:pPr>
-        <w:pStyle w:val="Listeavsnitt"/>
-        <w:numPr>
-          <w:ilvl w:val="1"/>
-          <w:numId w:val="4"/>
-        </w:numPr>
-      </w:pPr>
-      <w:r>
-        <w:t>Play didn’t work with streaming for some reason..</w:t>
-      </w:r>
-    </w:p>
-    <w:p>
-      <w:pPr>
-        <w:pStyle w:val="Listeavsnitt"/>
-        <w:numPr>
-          <w:ilvl w:val="0"/>
-          <w:numId w:val="4"/>
-        </w:numPr>
-      </w:pPr>
-      <w:r>
-        <w:lastRenderedPageBreak/>
-        <w:t>Describe the application</w:t>
-      </w:r>
-    </w:p>
-    <w:p>
-      <w:pPr>
-        <w:pStyle w:val="Listeavsnitt"/>
-        <w:numPr>
-          <w:ilvl w:val="1"/>
-          <w:numId w:val="4"/>
-        </w:numPr>
-      </w:pPr>
-      <w:r>
-        <w:t>Shared code</w:t>
-      </w:r>
-    </w:p>
-    <w:p>
-      <w:pPr>
-        <w:pStyle w:val="Listeavsnitt"/>
-        <w:numPr>
-          <w:ilvl w:val="1"/>
-          <w:numId w:val="4"/>
-        </w:numPr>
-      </w:pPr>
-      <w:proofErr w:type="spellStart"/>
-      <w:r>
-        <w:t>Reimplemented</w:t>
-      </w:r>
-      <w:proofErr w:type="spellEnd"/>
-      <w:r>
-        <w:t xml:space="preserve"> code (hub and monitor)</w:t>
-      </w:r>
-    </w:p>
-    <w:p>
-      <w:pPr>
-        <w:pStyle w:val="Listeavsnitt"/>
-        <w:numPr>
-          <w:ilvl w:val="1"/>
-          <w:numId w:val="4"/>
-        </w:numPr>
-      </w:pPr>
-      <w:r>
-        <w:t>Framework specific code (like JSONHelper.java)</w:t>
-      </w:r>
-    </w:p>
-    <w:p>
-      <w:pPr>
-        <w:pStyle w:val="Listeavsnitt"/>
-        <w:numPr>
-          <w:ilvl w:val="0"/>
-          <w:numId w:val="4"/>
-        </w:numPr>
-      </w:pPr>
-    </w:p>
-    <w:p/>
+        <w:t>Put mails as appendix.</w:t>
+      </w:r>
+    </w:p>
     <w:p>
       <w:pPr>
         <w:pStyle w:val="Overskrift2"/>
@@ -23447,6 +23588,7 @@
       </w:pPr>
       <w:bookmarkStart w:id="118" w:name="_Toc381799613"/>
       <w:r>
+        <w:lastRenderedPageBreak/>
         <w:t>Network capture</w:t>
       </w:r>
       <w:bookmarkEnd w:id="118"/>
@@ -23516,6 +23658,14 @@
     </w:p>
     <w:p>
       <w:pPr>
+        <w:pStyle w:val="Overskrift3"/>
+      </w:pPr>
+      <w:r>
+        <w:t>Streaming with Play Framework</w:t>
+      </w:r>
+    </w:p>
+    <w:p>
+      <w:pPr>
         <w:pStyle w:val="Overskrift1"/>
         <w:rPr>
           <w:szCs w:val="36"/>
@@ -23528,7 +23678,6 @@
           <w:szCs w:val="36"/>
           <w:lang w:val="en-US"/>
         </w:rPr>
-        <w:lastRenderedPageBreak/>
         <w:t>Result</w:t>
       </w:r>
       <w:r>
@@ -23613,131 +23762,6 @@
                 <pic:pic xmlns:pic="http://schemas.openxmlformats.org/drawingml/2006/picture">
                   <pic:nvPicPr>
                     <pic:cNvPr id="0" name="SentFromClientsWS.jpg"/>
-                    <pic:cNvPicPr/>
-                  </pic:nvPicPr>
-                  <pic:blipFill>
-                    <a:blip r:embed="rId54" cstate="print"/>
-                    <a:stretch>
-                      <a:fillRect/>
-                    </a:stretch>
-                  </pic:blipFill>
-                  <pic:spPr>
-                    <a:xfrm>
-                      <a:off x="0" y="0"/>
-                      <a:ext cx="5759450" cy="2369257"/>
-                    </a:xfrm>
-                    <a:prstGeom prst="rect">
-                      <a:avLst/>
-                    </a:prstGeom>
-                  </pic:spPr>
-                </pic:pic>
-              </a:graphicData>
-            </a:graphic>
-          </wp:inline>
-        </w:drawing>
-      </w:r>
-    </w:p>
-    <w:p>
-      <w:pPr>
-        <w:pStyle w:val="Listeavsnitt"/>
-        <w:numPr>
-          <w:ilvl w:val="0"/>
-          <w:numId w:val="5"/>
-        </w:numPr>
-      </w:pPr>
-      <w:r>
-        <w:t>Some deviations</w:t>
-      </w:r>
-      <w:r>
-        <w:t xml:space="preserve"> with polling and streaming</w:t>
-      </w:r>
-      <w:r>
-        <w:t>. Chart from Polling with sent from clients</w:t>
-      </w:r>
-      <w:r>
-        <w:t xml:space="preserve">. </w:t>
-      </w:r>
-    </w:p>
-    <w:p>
-      <w:pPr>
-        <w:pStyle w:val="Listeavsnitt"/>
-        <w:numPr>
-          <w:ilvl w:val="0"/>
-          <w:numId w:val="5"/>
-        </w:numPr>
-      </w:pPr>
-      <w:r>
-        <w:t>Need to discuss plausible reasons why.</w:t>
-      </w:r>
-    </w:p>
-    <w:p>
-      <w:pPr>
-        <w:pStyle w:val="Listeavsnitt"/>
-        <w:numPr>
-          <w:ilvl w:val="1"/>
-          <w:numId w:val="5"/>
-        </w:numPr>
-      </w:pPr>
-      <w:r>
-        <w:t>Exceeded max number of open connections</w:t>
-      </w:r>
-      <w:r>
-        <w:t xml:space="preserve"> (most probable)</w:t>
-      </w:r>
-      <w:r>
-        <w:t>.</w:t>
-      </w:r>
-    </w:p>
-    <w:p>
-      <w:pPr>
-        <w:pStyle w:val="Listeavsnitt"/>
-        <w:numPr>
-          <w:ilvl w:val="1"/>
-          <w:numId w:val="5"/>
-        </w:numPr>
-      </w:pPr>
-      <w:r>
-        <w:t>The Lightstreamer clients took up a lot more memory than the others (see the connection tests)</w:t>
-      </w:r>
-      <w:r>
-        <w:t>.</w:t>
-      </w:r>
-      <w:r>
-        <w:t xml:space="preserve"> It may have influenced the ability to send messages with streaming. </w:t>
-      </w:r>
-    </w:p>
-    <w:p>
-      <w:pPr>
-        <w:pStyle w:val="Listeavsnitt"/>
-        <w:numPr>
-          <w:ilvl w:val="1"/>
-          <w:numId w:val="5"/>
-        </w:numPr>
-      </w:pPr>
-      <w:r>
-        <w:t>Max number of open connections most probable. Especially since polling with Lightstreamer did not have the same issues as streaming (two less open connections)</w:t>
-      </w:r>
-    </w:p>
-    <w:p>
-      <w:r>
-        <w:rPr>
-          <w:noProof/>
-          <w:lang w:val="nb-NO" w:eastAsia="nb-NO"/>
-        </w:rPr>
-        <w:lastRenderedPageBreak/>
-        <w:drawing>
-          <wp:inline distT="0" distB="0" distL="0" distR="0">
-            <wp:extent cx="5759450" cy="2369257"/>
-            <wp:effectExtent l="19050" t="0" r="0" b="0"/>
-            <wp:docPr id="2" name="Bilde 1" descr="SentFromClientsPoll.jpg"/>
-            <wp:cNvGraphicFramePr>
-              <a:graphicFrameLocks xmlns:a="http://schemas.openxmlformats.org/drawingml/2006/main" noChangeAspect="1"/>
-            </wp:cNvGraphicFramePr>
-            <a:graphic xmlns:a="http://schemas.openxmlformats.org/drawingml/2006/main">
-              <a:graphicData uri="http://schemas.openxmlformats.org/drawingml/2006/picture">
-                <pic:pic xmlns:pic="http://schemas.openxmlformats.org/drawingml/2006/picture">
-                  <pic:nvPicPr>
-                    <pic:cNvPr id="0" name="SentFromClientsPoll.jpg"/>
                     <pic:cNvPicPr/>
                   </pic:nvPicPr>
                   <pic:blipFill>
@@ -23764,6 +23788,131 @@
     </w:p>
     <w:p>
       <w:pPr>
+        <w:pStyle w:val="Listeavsnitt"/>
+        <w:numPr>
+          <w:ilvl w:val="0"/>
+          <w:numId w:val="5"/>
+        </w:numPr>
+      </w:pPr>
+      <w:r>
+        <w:t>Some deviations</w:t>
+      </w:r>
+      <w:r>
+        <w:t xml:space="preserve"> with polling and streaming</w:t>
+      </w:r>
+      <w:r>
+        <w:t>. Chart from Polling with sent from clients</w:t>
+      </w:r>
+      <w:r>
+        <w:t xml:space="preserve">. </w:t>
+      </w:r>
+    </w:p>
+    <w:p>
+      <w:pPr>
+        <w:pStyle w:val="Listeavsnitt"/>
+        <w:numPr>
+          <w:ilvl w:val="0"/>
+          <w:numId w:val="5"/>
+        </w:numPr>
+      </w:pPr>
+      <w:r>
+        <w:t>Need to discuss plausible reasons why.</w:t>
+      </w:r>
+    </w:p>
+    <w:p>
+      <w:pPr>
+        <w:pStyle w:val="Listeavsnitt"/>
+        <w:numPr>
+          <w:ilvl w:val="1"/>
+          <w:numId w:val="5"/>
+        </w:numPr>
+      </w:pPr>
+      <w:r>
+        <w:t>Exceeded max number of open connections</w:t>
+      </w:r>
+      <w:r>
+        <w:t xml:space="preserve"> (most probable)</w:t>
+      </w:r>
+      <w:r>
+        <w:t>.</w:t>
+      </w:r>
+    </w:p>
+    <w:p>
+      <w:pPr>
+        <w:pStyle w:val="Listeavsnitt"/>
+        <w:numPr>
+          <w:ilvl w:val="1"/>
+          <w:numId w:val="5"/>
+        </w:numPr>
+      </w:pPr>
+      <w:r>
+        <w:lastRenderedPageBreak/>
+        <w:t>The Lightstreamer clients took up a lot more memory than the others (see the connection tests)</w:t>
+      </w:r>
+      <w:r>
+        <w:t>.</w:t>
+      </w:r>
+      <w:r>
+        <w:t xml:space="preserve"> It may have influenced the ability to send messages with streaming. </w:t>
+      </w:r>
+    </w:p>
+    <w:p>
+      <w:pPr>
+        <w:pStyle w:val="Listeavsnitt"/>
+        <w:numPr>
+          <w:ilvl w:val="1"/>
+          <w:numId w:val="5"/>
+        </w:numPr>
+      </w:pPr>
+      <w:r>
+        <w:t>Max number of open connections most probable. Especially since polling with Lightstreamer did not have the same issues as streaming (two less open connections)</w:t>
+      </w:r>
+    </w:p>
+    <w:p>
+      <w:r>
+        <w:rPr>
+          <w:noProof/>
+          <w:lang w:val="nb-NO" w:eastAsia="nb-NO"/>
+        </w:rPr>
+        <w:drawing>
+          <wp:inline distT="0" distB="0" distL="0" distR="0">
+            <wp:extent cx="5759450" cy="2369257"/>
+            <wp:effectExtent l="19050" t="0" r="0" b="0"/>
+            <wp:docPr id="2" name="Bilde 1" descr="SentFromClientsPoll.jpg"/>
+            <wp:cNvGraphicFramePr>
+              <a:graphicFrameLocks xmlns:a="http://schemas.openxmlformats.org/drawingml/2006/main" noChangeAspect="1"/>
+            </wp:cNvGraphicFramePr>
+            <a:graphic xmlns:a="http://schemas.openxmlformats.org/drawingml/2006/main">
+              <a:graphicData uri="http://schemas.openxmlformats.org/drawingml/2006/picture">
+                <pic:pic xmlns:pic="http://schemas.openxmlformats.org/drawingml/2006/picture">
+                  <pic:nvPicPr>
+                    <pic:cNvPr id="0" name="SentFromClientsPoll.jpg"/>
+                    <pic:cNvPicPr/>
+                  </pic:nvPicPr>
+                  <pic:blipFill>
+                    <a:blip r:embed="rId56" cstate="print"/>
+                    <a:stretch>
+                      <a:fillRect/>
+                    </a:stretch>
+                  </pic:blipFill>
+                  <pic:spPr>
+                    <a:xfrm>
+                      <a:off x="0" y="0"/>
+                      <a:ext cx="5759450" cy="2369257"/>
+                    </a:xfrm>
+                    <a:prstGeom prst="rect">
+                      <a:avLst/>
+                    </a:prstGeom>
+                  </pic:spPr>
+                </pic:pic>
+              </a:graphicData>
+            </a:graphic>
+          </wp:inline>
+        </w:drawing>
+      </w:r>
+    </w:p>
+    <w:p>
+      <w:pPr>
         <w:pStyle w:val="Overskrift2"/>
       </w:pPr>
       <w:bookmarkStart w:id="121" w:name="_Toc381799616"/>
@@ -23836,7 +23985,7 @@
                     <pic:cNvPicPr/>
                   </pic:nvPicPr>
                   <pic:blipFill>
-                    <a:blip r:embed="rId56" cstate="print"/>
+                    <a:blip r:embed="rId57" cstate="print"/>
                     <a:stretch>
                       <a:fillRect/>
                     </a:stretch>
@@ -23907,7 +24056,7 @@
                     <pic:cNvPicPr/>
                   </pic:nvPicPr>
                   <pic:blipFill>
-                    <a:blip r:embed="rId57" cstate="print"/>
+                    <a:blip r:embed="rId58" cstate="print"/>
                     <a:stretch>
                       <a:fillRect/>
                     </a:stretch>
@@ -23990,7 +24139,7 @@
                     <pic:cNvPicPr/>
                   </pic:nvPicPr>
                   <pic:blipFill>
-                    <a:blip r:embed="rId58" cstate="print"/>
+                    <a:blip r:embed="rId59" cstate="print"/>
                     <a:stretch>
                       <a:fillRect/>
                     </a:stretch>
@@ -24090,7 +24239,7 @@
                     <pic:cNvPicPr/>
                   </pic:nvPicPr>
                   <pic:blipFill>
-                    <a:blip r:embed="rId59" cstate="print"/>
+                    <a:blip r:embed="rId60" cstate="print"/>
                     <a:stretch>
                       <a:fillRect/>
                     </a:stretch>
@@ -24224,124 +24373,6 @@
                 <pic:pic xmlns:pic="http://schemas.openxmlformats.org/drawingml/2006/picture">
                   <pic:nvPicPr>
                     <pic:cNvPr id="0" name="Average_Latency_SSEvsWS.jpeg"/>
-                    <pic:cNvPicPr/>
-                  </pic:nvPicPr>
-                  <pic:blipFill>
-                    <a:blip r:embed="rId60" cstate="print"/>
-                    <a:stretch>
-                      <a:fillRect/>
-                    </a:stretch>
-                  </pic:blipFill>
-                  <pic:spPr>
-                    <a:xfrm>
-                      <a:off x="0" y="0"/>
-                      <a:ext cx="5759450" cy="2369185"/>
-                    </a:xfrm>
-                    <a:prstGeom prst="rect">
-                      <a:avLst/>
-                    </a:prstGeom>
-                  </pic:spPr>
-                </pic:pic>
-              </a:graphicData>
-            </a:graphic>
-          </wp:inline>
-        </w:drawing>
-      </w:r>
-    </w:p>
-    <w:p>
-      <w:pPr>
-        <w:pStyle w:val="Listeavsnitt"/>
-        <w:numPr>
-          <w:ilvl w:val="0"/>
-          <w:numId w:val="10"/>
-        </w:numPr>
-      </w:pPr>
-      <w:r>
-        <w:t xml:space="preserve">Chart is SignalR SSE </w:t>
-      </w:r>
-      <w:proofErr w:type="spellStart"/>
-      <w:r>
-        <w:t>vs</w:t>
-      </w:r>
-      <w:proofErr w:type="spellEnd"/>
-      <w:r>
-        <w:t xml:space="preserve"> SignalR WS</w:t>
-      </w:r>
-    </w:p>
-    <w:p>
-      <w:pPr>
-        <w:pStyle w:val="Listeavsnitt"/>
-        <w:numPr>
-          <w:ilvl w:val="0"/>
-          <w:numId w:val="10"/>
-        </w:numPr>
-      </w:pPr>
-      <w:r>
-        <w:t xml:space="preserve">Only one of the frameworks supported SSE in Firefox. </w:t>
-      </w:r>
-      <w:proofErr w:type="spellStart"/>
-      <w:r>
-        <w:t>SockJS</w:t>
-      </w:r>
-      <w:proofErr w:type="spellEnd"/>
-      <w:r>
-        <w:t xml:space="preserve"> supported it in Opera, so I have done calculations regarding network traffic for it.</w:t>
-      </w:r>
-    </w:p>
-    <w:p>
-      <w:pPr>
-        <w:pStyle w:val="Listeavsnitt"/>
-        <w:numPr>
-          <w:ilvl w:val="0"/>
-          <w:numId w:val="10"/>
-        </w:numPr>
-      </w:pPr>
-      <w:r>
-        <w:lastRenderedPageBreak/>
-        <w:t>A very interesting result. SSE actually performs just as well as WS.</w:t>
-      </w:r>
-    </w:p>
-    <w:p>
-      <w:pPr>
-        <w:pStyle w:val="Listeavsnitt"/>
-        <w:numPr>
-          <w:ilvl w:val="0"/>
-          <w:numId w:val="10"/>
-        </w:numPr>
-      </w:pPr>
-      <w:r>
-        <w:t>Discuss probable causes in analysis chapter or here? Maybe just put them in one chapter? Instead of results AND analysis?</w:t>
-      </w:r>
-    </w:p>
-    <w:p>
-      <w:pPr>
-        <w:pStyle w:val="Overskrift3"/>
-      </w:pPr>
-      <w:bookmarkStart w:id="126" w:name="_Toc381799621"/>
-      <w:r>
-        <w:t>Http-Streaming</w:t>
-      </w:r>
-      <w:bookmarkEnd w:id="126"/>
-    </w:p>
-    <w:p>
-      <w:r>
-        <w:rPr>
-          <w:noProof/>
-          <w:lang w:val="nb-NO" w:eastAsia="nb-NO"/>
-        </w:rPr>
-        <w:drawing>
-          <wp:inline distT="0" distB="0" distL="0" distR="0">
-            <wp:extent cx="5759450" cy="2369185"/>
-            <wp:effectExtent l="19050" t="0" r="0" b="0"/>
-            <wp:docPr id="8" name="Bilde 7" descr="Average_LatencyStream.jpeg"/>
-            <wp:cNvGraphicFramePr>
-              <a:graphicFrameLocks xmlns:a="http://schemas.openxmlformats.org/drawingml/2006/main" noChangeAspect="1"/>
-            </wp:cNvGraphicFramePr>
-            <a:graphic xmlns:a="http://schemas.openxmlformats.org/drawingml/2006/main">
-              <a:graphicData uri="http://schemas.openxmlformats.org/drawingml/2006/picture">
-                <pic:pic xmlns:pic="http://schemas.openxmlformats.org/drawingml/2006/picture">
-                  <pic:nvPicPr>
-                    <pic:cNvPr id="0" name="Average_LatencyStream.jpeg"/>
                     <pic:cNvPicPr/>
                   </pic:nvPicPr>
                   <pic:blipFill>
@@ -24371,23 +24402,19 @@
         <w:pStyle w:val="Listeavsnitt"/>
         <w:numPr>
           <w:ilvl w:val="0"/>
-          <w:numId w:val="11"/>
+          <w:numId w:val="10"/>
         </w:numPr>
       </w:pPr>
       <w:r>
-        <w:t>Large increase towards the end for Lightstreamer. Probable cause is the implementation of the test coupled with the drop in message frequency towards the end (resulting in overtime).</w:t>
-      </w:r>
-    </w:p>
-    <w:p>
-      <w:pPr>
-        <w:pStyle w:val="Listeavsnitt"/>
-        <w:numPr>
-          <w:ilvl w:val="1"/>
-          <w:numId w:val="11"/>
-        </w:numPr>
-      </w:pPr>
-      <w:r>
-        <w:t>The big question is if this is because of my implementation or something else. Probably my fault though…</w:t>
+        <w:t xml:space="preserve">Chart is SignalR SSE </w:t>
+      </w:r>
+      <w:proofErr w:type="spellStart"/>
+      <w:r>
+        <w:t>vs</w:t>
+      </w:r>
+      <w:proofErr w:type="spellEnd"/>
+      <w:r>
+        <w:t xml:space="preserve"> SignalR WS</w:t>
       </w:r>
     </w:p>
     <w:p>
@@ -24395,11 +24422,11 @@
         <w:pStyle w:val="Listeavsnitt"/>
         <w:numPr>
           <w:ilvl w:val="0"/>
-          <w:numId w:val="11"/>
+          <w:numId w:val="10"/>
         </w:numPr>
       </w:pPr>
       <w:r>
-        <w:t xml:space="preserve">Else, Lightstreamer performs almost ten times better than </w:t>
+        <w:t xml:space="preserve">Only one of the frameworks supported SSE in Firefox. </w:t>
       </w:r>
       <w:proofErr w:type="spellStart"/>
       <w:r>
@@ -24407,34 +24434,43 @@
       </w:r>
       <w:proofErr w:type="spellEnd"/>
       <w:r>
-        <w:t xml:space="preserve">. Again, my implementation of the </w:t>
-      </w:r>
-      <w:proofErr w:type="spellStart"/>
-      <w:r>
-        <w:t>SockJS</w:t>
-      </w:r>
-      <w:proofErr w:type="spellEnd"/>
-      <w:r>
-        <w:t xml:space="preserve"> server may be a cause. It is designed to use </w:t>
-      </w:r>
-      <w:proofErr w:type="spellStart"/>
-      <w:r>
-        <w:t>Redis</w:t>
-      </w:r>
-      <w:proofErr w:type="spellEnd"/>
-      <w:r>
-        <w:t xml:space="preserve"> to help broadcast, but introducing this new component did not fit my test setup.</w:t>
+        <w:t xml:space="preserve"> supported it in Opera, so I have done calculations regarding network traffic for it.</w:t>
+      </w:r>
+    </w:p>
+    <w:p>
+      <w:pPr>
+        <w:pStyle w:val="Listeavsnitt"/>
+        <w:numPr>
+          <w:ilvl w:val="0"/>
+          <w:numId w:val="10"/>
+        </w:numPr>
+      </w:pPr>
+      <w:r>
+        <w:lastRenderedPageBreak/>
+        <w:t>A very interesting result. SSE actually performs just as well as WS.</w:t>
+      </w:r>
+    </w:p>
+    <w:p>
+      <w:pPr>
+        <w:pStyle w:val="Listeavsnitt"/>
+        <w:numPr>
+          <w:ilvl w:val="0"/>
+          <w:numId w:val="10"/>
+        </w:numPr>
+      </w:pPr>
+      <w:r>
+        <w:t>Discuss probable causes in analysis chapter or here? Maybe just put them in one chapter? Instead of results AND analysis?</w:t>
       </w:r>
     </w:p>
     <w:p>
       <w:pPr>
         <w:pStyle w:val="Overskrift3"/>
       </w:pPr>
-      <w:bookmarkStart w:id="127" w:name="_Toc381799622"/>
-      <w:r>
-        <w:t>Long-Polling</w:t>
-      </w:r>
-      <w:bookmarkEnd w:id="127"/>
+      <w:bookmarkStart w:id="126" w:name="_Toc381799621"/>
+      <w:r>
+        <w:t>Http-Streaming</w:t>
+      </w:r>
+      <w:bookmarkEnd w:id="126"/>
     </w:p>
     <w:p>
       <w:r>
@@ -24446,7 +24482,7 @@
           <wp:inline distT="0" distB="0" distL="0" distR="0">
             <wp:extent cx="5759450" cy="2369185"/>
             <wp:effectExtent l="19050" t="0" r="0" b="0"/>
-            <wp:docPr id="9" name="Bilde 8" descr="Average_LatencyLP.jpeg"/>
+            <wp:docPr id="8" name="Bilde 7" descr="Average_LatencyStream.jpeg"/>
             <wp:cNvGraphicFramePr>
               <a:graphicFrameLocks xmlns:a="http://schemas.openxmlformats.org/drawingml/2006/main" noChangeAspect="1"/>
             </wp:cNvGraphicFramePr>
@@ -24454,7 +24490,7 @@
               <a:graphicData uri="http://schemas.openxmlformats.org/drawingml/2006/picture">
                 <pic:pic xmlns:pic="http://schemas.openxmlformats.org/drawingml/2006/picture">
                   <pic:nvPicPr>
-                    <pic:cNvPr id="0" name="Average_LatencyLP.jpeg"/>
+                    <pic:cNvPr id="0" name="Average_LatencyStream.jpeg"/>
                     <pic:cNvPicPr/>
                   </pic:nvPicPr>
                   <pic:blipFill>
@@ -24484,11 +24520,11 @@
         <w:pStyle w:val="Listeavsnitt"/>
         <w:numPr>
           <w:ilvl w:val="0"/>
-          <w:numId w:val="12"/>
+          <w:numId w:val="11"/>
         </w:numPr>
       </w:pPr>
       <w:r>
-        <w:t>SignalR shows a steadily decreasing amount of latency. It is plausible that the server would require a longer warm up period when using long-polling.</w:t>
+        <w:t>Large increase towards the end for Lightstreamer. Probable cause is the implementation of the test coupled with the drop in message frequency towards the end (resulting in overtime).</w:t>
       </w:r>
     </w:p>
     <w:p>
@@ -24496,25 +24532,58 @@
         <w:pStyle w:val="Listeavsnitt"/>
         <w:numPr>
           <w:ilvl w:val="1"/>
-          <w:numId w:val="12"/>
+          <w:numId w:val="11"/>
         </w:numPr>
       </w:pPr>
       <w:r>
-        <w:lastRenderedPageBreak/>
-        <w:t>The fact that Socket.IO increases towards the end while SignalR drops supports this assumption. Both have a small overtime in messages sent from clients (see chart below). All other frameworks and transports, this has resulted in increased latency, not decreased as with SignalR in this case.</w:t>
+        <w:t>The big question is if this is because of my implementation or something else. Probably my fault though…</w:t>
       </w:r>
     </w:p>
     <w:p>
       <w:pPr>
         <w:pStyle w:val="Listeavsnitt"/>
         <w:numPr>
-          <w:ilvl w:val="1"/>
-          <w:numId w:val="12"/>
+          <w:ilvl w:val="0"/>
+          <w:numId w:val="11"/>
         </w:numPr>
       </w:pPr>
       <w:r>
-        <w:t>Still, SignalR is about 3 times slower than Socket.IO in this test, just as with WebSockets.</w:t>
-      </w:r>
+        <w:t xml:space="preserve">Else, Lightstreamer performs almost ten times better than </w:t>
+      </w:r>
+      <w:proofErr w:type="spellStart"/>
+      <w:r>
+        <w:t>SockJS</w:t>
+      </w:r>
+      <w:proofErr w:type="spellEnd"/>
+      <w:r>
+        <w:t xml:space="preserve">. Again, my implementation of the </w:t>
+      </w:r>
+      <w:proofErr w:type="spellStart"/>
+      <w:r>
+        <w:t>SockJS</w:t>
+      </w:r>
+      <w:proofErr w:type="spellEnd"/>
+      <w:r>
+        <w:t xml:space="preserve"> server may be a cause. It is designed to use </w:t>
+      </w:r>
+      <w:proofErr w:type="spellStart"/>
+      <w:r>
+        <w:t>Redis</w:t>
+      </w:r>
+      <w:proofErr w:type="spellEnd"/>
+      <w:r>
+        <w:t xml:space="preserve"> to help broadcast, but introducing this new component did not fit my test setup.</w:t>
+      </w:r>
+    </w:p>
+    <w:p>
+      <w:pPr>
+        <w:pStyle w:val="Overskrift3"/>
+      </w:pPr>
+      <w:bookmarkStart w:id="127" w:name="_Toc381799622"/>
+      <w:r>
+        <w:t>Long-Polling</w:t>
+      </w:r>
+      <w:bookmarkEnd w:id="127"/>
     </w:p>
     <w:p>
       <w:r>
@@ -24526,7 +24595,7 @@
           <wp:inline distT="0" distB="0" distL="0" distR="0">
             <wp:extent cx="5759450" cy="2369185"/>
             <wp:effectExtent l="19050" t="0" r="0" b="0"/>
-            <wp:docPr id="10" name="Bilde 9" descr="Messages_sent_from_clients_LP_SIOvsSR.jpeg"/>
+            <wp:docPr id="9" name="Bilde 8" descr="Average_LatencyLP.jpeg"/>
             <wp:cNvGraphicFramePr>
               <a:graphicFrameLocks xmlns:a="http://schemas.openxmlformats.org/drawingml/2006/main" noChangeAspect="1"/>
             </wp:cNvGraphicFramePr>
@@ -24534,7 +24603,7 @@
               <a:graphicData uri="http://schemas.openxmlformats.org/drawingml/2006/picture">
                 <pic:pic xmlns:pic="http://schemas.openxmlformats.org/drawingml/2006/picture">
                   <pic:nvPicPr>
-                    <pic:cNvPr id="0" name="Messages_sent_from_clients_LP_SIOvsSR.jpeg"/>
+                    <pic:cNvPr id="0" name="Average_LatencyLP.jpeg"/>
                     <pic:cNvPicPr/>
                   </pic:nvPicPr>
                   <pic:blipFill>
@@ -24561,13 +24630,40 @@
     </w:p>
     <w:p>
       <w:pPr>
-        <w:pStyle w:val="Overskrift3"/>
-      </w:pPr>
-      <w:bookmarkStart w:id="128" w:name="_Toc381799623"/>
-      <w:r>
-        <w:t>Polling</w:t>
-      </w:r>
-      <w:bookmarkEnd w:id="128"/>
+        <w:pStyle w:val="Listeavsnitt"/>
+        <w:numPr>
+          <w:ilvl w:val="0"/>
+          <w:numId w:val="12"/>
+        </w:numPr>
+      </w:pPr>
+      <w:r>
+        <w:t>SignalR shows a steadily decreasing amount of latency. It is plausible that the server would require a longer warm up period when using long-polling.</w:t>
+      </w:r>
+    </w:p>
+    <w:p>
+      <w:pPr>
+        <w:pStyle w:val="Listeavsnitt"/>
+        <w:numPr>
+          <w:ilvl w:val="1"/>
+          <w:numId w:val="12"/>
+        </w:numPr>
+      </w:pPr>
+      <w:r>
+        <w:lastRenderedPageBreak/>
+        <w:t>The fact that Socket.IO increases towards the end while SignalR drops supports this assumption. Both have a small overtime in messages sent from clients (see chart below). All other frameworks and transports, this has resulted in increased latency, not decreased as with SignalR in this case.</w:t>
+      </w:r>
+    </w:p>
+    <w:p>
+      <w:pPr>
+        <w:pStyle w:val="Listeavsnitt"/>
+        <w:numPr>
+          <w:ilvl w:val="1"/>
+          <w:numId w:val="12"/>
+        </w:numPr>
+      </w:pPr>
+      <w:r>
+        <w:t>Still, SignalR is about 3 times slower than Socket.IO in this test, just as with WebSockets.</w:t>
+      </w:r>
     </w:p>
     <w:p>
       <w:r>
@@ -24579,7 +24675,7 @@
           <wp:inline distT="0" distB="0" distL="0" distR="0">
             <wp:extent cx="5759450" cy="2369185"/>
             <wp:effectExtent l="19050" t="0" r="0" b="0"/>
-            <wp:docPr id="11" name="Bilde 10" descr="Average_LatencyPoll.jpeg"/>
+            <wp:docPr id="10" name="Bilde 9" descr="Messages_sent_from_clients_LP_SIOvsSR.jpeg"/>
             <wp:cNvGraphicFramePr>
               <a:graphicFrameLocks xmlns:a="http://schemas.openxmlformats.org/drawingml/2006/main" noChangeAspect="1"/>
             </wp:cNvGraphicFramePr>
@@ -24587,7 +24683,7 @@
               <a:graphicData uri="http://schemas.openxmlformats.org/drawingml/2006/picture">
                 <pic:pic xmlns:pic="http://schemas.openxmlformats.org/drawingml/2006/picture">
                   <pic:nvPicPr>
-                    <pic:cNvPr id="0" name="Average_LatencyPoll.jpeg"/>
+                    <pic:cNvPr id="0" name="Messages_sent_from_clients_LP_SIOvsSR.jpeg"/>
                     <pic:cNvPicPr/>
                   </pic:nvPicPr>
                   <pic:blipFill>
@@ -24614,93 +24710,13 @@
     </w:p>
     <w:p>
       <w:pPr>
-        <w:pStyle w:val="Listeavsnitt"/>
-        <w:numPr>
-          <w:ilvl w:val="0"/>
-          <w:numId w:val="12"/>
-        </w:numPr>
-      </w:pPr>
-      <w:r>
-        <w:t xml:space="preserve">Socket.IO has a steady latency of a little more than 500 </w:t>
-      </w:r>
-      <w:proofErr w:type="spellStart"/>
-      <w:r>
-        <w:t>ms.</w:t>
-      </w:r>
-      <w:proofErr w:type="spellEnd"/>
-      <w:r>
-        <w:t xml:space="preserve"> </w:t>
-      </w:r>
-      <w:r>
-        <w:t xml:space="preserve">Could have indicated a poll interval of 500 ms, but this is not the case (see </w:t>
-      </w:r>
-      <w:proofErr w:type="spellStart"/>
-      <w:r>
-        <w:t>bytecalc</w:t>
-      </w:r>
-      <w:proofErr w:type="spellEnd"/>
-      <w:r>
-        <w:t xml:space="preserve"> capture). </w:t>
-      </w:r>
-    </w:p>
-    <w:p>
-      <w:pPr>
-        <w:pStyle w:val="Listeavsnitt"/>
-        <w:numPr>
-          <w:ilvl w:val="1"/>
-          <w:numId w:val="12"/>
-        </w:numPr>
-      </w:pPr>
-      <w:r>
-        <w:t>From the main captures, I can see that multiple messages are put into the same response. This may be so much overhead that it pushes the latency up.</w:t>
-      </w:r>
-    </w:p>
-    <w:p>
-      <w:pPr>
-        <w:pStyle w:val="Listeavsnitt"/>
-        <w:numPr>
-          <w:ilvl w:val="0"/>
-          <w:numId w:val="12"/>
-        </w:numPr>
-      </w:pPr>
-      <w:r>
-        <w:t>Lightstreamer had a slight overtime, but the increase in latency is massive towards the end.</w:t>
-      </w:r>
-    </w:p>
-    <w:p>
-      <w:pPr>
-        <w:pStyle w:val="Listeavsnitt"/>
-        <w:numPr>
-          <w:ilvl w:val="1"/>
-          <w:numId w:val="12"/>
-        </w:numPr>
-      </w:pPr>
-      <w:r>
-        <w:t xml:space="preserve">It shows as much as almost 3.5 seconds, which doesn’t make any sense at all with only a second overtime. </w:t>
-      </w:r>
-    </w:p>
-    <w:p>
-      <w:pPr>
-        <w:pStyle w:val="Listeavsnitt"/>
-        <w:numPr>
-          <w:ilvl w:val="1"/>
-          <w:numId w:val="12"/>
-        </w:numPr>
-      </w:pPr>
-      <w:r>
-        <w:lastRenderedPageBreak/>
-        <w:t>Some sort of queue can have occurred within the server, trapping some of the messages sent 2-3 seconds before the end of the test.</w:t>
-      </w:r>
-    </w:p>
-    <w:p>
-      <w:pPr>
-        <w:pStyle w:val="Overskrift2"/>
-      </w:pPr>
-      <w:bookmarkStart w:id="129" w:name="_Toc381799624"/>
-      <w:r>
-        <w:t>Median processor usage</w:t>
-      </w:r>
-      <w:bookmarkEnd w:id="129"/>
+        <w:pStyle w:val="Overskrift3"/>
+      </w:pPr>
+      <w:bookmarkStart w:id="128" w:name="_Toc381799623"/>
+      <w:r>
+        <w:t>Polling</w:t>
+      </w:r>
+      <w:bookmarkEnd w:id="128"/>
     </w:p>
     <w:p>
       <w:r>
@@ -24712,7 +24728,7 @@
           <wp:inline distT="0" distB="0" distL="0" distR="0">
             <wp:extent cx="5759450" cy="2369185"/>
             <wp:effectExtent l="19050" t="0" r="0" b="0"/>
-            <wp:docPr id="12" name="Bilde 11" descr="Median_processor_usage.jpeg"/>
+            <wp:docPr id="11" name="Bilde 10" descr="Average_LatencyPoll.jpeg"/>
             <wp:cNvGraphicFramePr>
               <a:graphicFrameLocks xmlns:a="http://schemas.openxmlformats.org/drawingml/2006/main" noChangeAspect="1"/>
             </wp:cNvGraphicFramePr>
@@ -24720,7 +24736,7 @@
               <a:graphicData uri="http://schemas.openxmlformats.org/drawingml/2006/picture">
                 <pic:pic xmlns:pic="http://schemas.openxmlformats.org/drawingml/2006/picture">
                   <pic:nvPicPr>
-                    <pic:cNvPr id="0" name="Median_processor_usage.jpeg"/>
+                    <pic:cNvPr id="0" name="Average_LatencyPoll.jpeg"/>
                     <pic:cNvPicPr/>
                   </pic:nvPicPr>
                   <pic:blipFill>
@@ -24750,17 +24766,42 @@
         <w:pStyle w:val="Listeavsnitt"/>
         <w:numPr>
           <w:ilvl w:val="0"/>
-          <w:numId w:val="13"/>
+          <w:numId w:val="12"/>
         </w:numPr>
       </w:pPr>
       <w:r>
-        <w:t>How much processor each framework uses is a measure of the server it runs on. Some of the usage may just be background processes that would run no matter what kind of traffic the server experiences (</w:t>
-      </w:r>
-      <w:r>
-        <w:t>real time</w:t>
-      </w:r>
-      <w:r>
-        <w:t xml:space="preserve"> or normal).</w:t>
+        <w:t xml:space="preserve">Socket.IO has a steady latency of a little more than 500 </w:t>
+      </w:r>
+      <w:proofErr w:type="spellStart"/>
+      <w:r>
+        <w:t>ms.</w:t>
+      </w:r>
+      <w:proofErr w:type="spellEnd"/>
+      <w:r>
+        <w:t xml:space="preserve"> </w:t>
+      </w:r>
+      <w:r>
+        <w:t xml:space="preserve">Could have indicated a poll interval of 500 ms, but this is not the case (see </w:t>
+      </w:r>
+      <w:proofErr w:type="spellStart"/>
+      <w:r>
+        <w:t>bytecalc</w:t>
+      </w:r>
+      <w:proofErr w:type="spellEnd"/>
+      <w:r>
+        <w:t xml:space="preserve"> capture). </w:t>
+      </w:r>
+    </w:p>
+    <w:p>
+      <w:pPr>
+        <w:pStyle w:val="Listeavsnitt"/>
+        <w:numPr>
+          <w:ilvl w:val="1"/>
+          <w:numId w:val="12"/>
+        </w:numPr>
+      </w:pPr>
+      <w:r>
+        <w:t>From the main captures, I can see that multiple messages are put into the same response. This may be so much overhead that it pushes the latency up.</w:t>
       </w:r>
     </w:p>
     <w:p>
@@ -24768,45 +24809,47 @@
         <w:pStyle w:val="Listeavsnitt"/>
         <w:numPr>
           <w:ilvl w:val="0"/>
-          <w:numId w:val="13"/>
+          <w:numId w:val="12"/>
         </w:numPr>
       </w:pPr>
       <w:r>
-        <w:t>Can clearly see the how lightweight Node is.</w:t>
+        <w:t>Lightstreamer had a slight overtime, but the increase in latency is massive towards the end.</w:t>
       </w:r>
     </w:p>
     <w:p>
       <w:pPr>
         <w:pStyle w:val="Listeavsnitt"/>
         <w:numPr>
-          <w:ilvl w:val="0"/>
-          <w:numId w:val="13"/>
+          <w:ilvl w:val="1"/>
+          <w:numId w:val="12"/>
         </w:numPr>
       </w:pPr>
       <w:r>
-        <w:t xml:space="preserve">Another interesting point is Play </w:t>
-      </w:r>
-      <w:proofErr w:type="spellStart"/>
-      <w:r>
-        <w:t>vs</w:t>
-      </w:r>
-      <w:proofErr w:type="spellEnd"/>
-      <w:r>
-        <w:t xml:space="preserve"> Lightstreamer. Play, which is very close to a bear metal implementation of WebSockets, uses more processor than Lightstreamer. A display of benefit with using a framework?</w:t>
+        <w:t xml:space="preserve">It shows as much as almost 3.5 seconds, which doesn’t make any sense at all with only a second overtime. </w:t>
+      </w:r>
+    </w:p>
+    <w:p>
+      <w:pPr>
+        <w:pStyle w:val="Listeavsnitt"/>
+        <w:numPr>
+          <w:ilvl w:val="1"/>
+          <w:numId w:val="12"/>
+        </w:numPr>
+      </w:pPr>
+      <w:r>
+        <w:lastRenderedPageBreak/>
+        <w:t>Some sort of queue can have occurred within the server, trapping some of the messages sent 2-3 seconds before the end of the test.</w:t>
       </w:r>
     </w:p>
     <w:p>
       <w:pPr>
         <w:pStyle w:val="Overskrift2"/>
       </w:pPr>
-      <w:bookmarkStart w:id="130" w:name="_Toc381799625"/>
-      <w:r>
-        <w:t>Maximum</w:t>
-      </w:r>
-      <w:r>
-        <w:t xml:space="preserve"> memory usage</w:t>
-      </w:r>
-      <w:bookmarkEnd w:id="130"/>
+      <w:bookmarkStart w:id="129" w:name="_Toc381799624"/>
+      <w:r>
+        <w:t>Median processor usage</w:t>
+      </w:r>
+      <w:bookmarkEnd w:id="129"/>
     </w:p>
     <w:p>
       <w:r>
@@ -24818,7 +24861,7 @@
           <wp:inline distT="0" distB="0" distL="0" distR="0">
             <wp:extent cx="5759450" cy="2369185"/>
             <wp:effectExtent l="19050" t="0" r="0" b="0"/>
-            <wp:docPr id="13" name="Bilde 12" descr="Max_memory_consumption.jpeg"/>
+            <wp:docPr id="12" name="Bilde 11" descr="Median_processor_usage.jpeg"/>
             <wp:cNvGraphicFramePr>
               <a:graphicFrameLocks xmlns:a="http://schemas.openxmlformats.org/drawingml/2006/main" noChangeAspect="1"/>
             </wp:cNvGraphicFramePr>
@@ -24826,7 +24869,7 @@
               <a:graphicData uri="http://schemas.openxmlformats.org/drawingml/2006/picture">
                 <pic:pic xmlns:pic="http://schemas.openxmlformats.org/drawingml/2006/picture">
                   <pic:nvPicPr>
-                    <pic:cNvPr id="0" name="Max_memory_consumption.jpeg"/>
+                    <pic:cNvPr id="0" name="Median_processor_usage.jpeg"/>
                     <pic:cNvPicPr/>
                   </pic:nvPicPr>
                   <pic:blipFill>
@@ -24856,14 +24899,17 @@
         <w:pStyle w:val="Listeavsnitt"/>
         <w:numPr>
           <w:ilvl w:val="0"/>
-          <w:numId w:val="14"/>
+          <w:numId w:val="13"/>
         </w:numPr>
       </w:pPr>
       <w:r>
-        <w:t>Yet another display of Node’s power over traditional servers. Using around 30 megabytes of memory throughout the test. NOTE: I saw higher numbers while connecting clients and then sudden drops</w:t>
-      </w:r>
-      <w:r>
-        <w:t>.</w:t>
+        <w:t>How much processor each framework uses is a measure of the server it runs on. Some of the usage may just be background processes that would run no matter what kind of traffic the server experiences (</w:t>
+      </w:r>
+      <w:r>
+        <w:t>real time</w:t>
+      </w:r>
+      <w:r>
+        <w:t xml:space="preserve"> or normal).</w:t>
       </w:r>
     </w:p>
     <w:p>
@@ -24871,11 +24917,11 @@
         <w:pStyle w:val="Listeavsnitt"/>
         <w:numPr>
           <w:ilvl w:val="0"/>
-          <w:numId w:val="14"/>
+          <w:numId w:val="13"/>
         </w:numPr>
       </w:pPr>
       <w:r>
-        <w:t>IIS is probably the most heavy weight server of the bunch, so it is natural that SignalR uses more resources than the others.</w:t>
+        <w:t>Can clearly see the how lightweight Node is.</w:t>
       </w:r>
     </w:p>
     <w:p>
@@ -24883,23 +24929,33 @@
         <w:pStyle w:val="Listeavsnitt"/>
         <w:numPr>
           <w:ilvl w:val="0"/>
-          <w:numId w:val="14"/>
+          <w:numId w:val="13"/>
         </w:numPr>
       </w:pPr>
       <w:r>
-        <w:lastRenderedPageBreak/>
-        <w:t>Source of error: I measured the memory consumption at the end of the test. While I did not see any drops during the tests, it was some drops that occurred just after the test was finished. Some of the raw data stands out from the rest because of this.</w:t>
+        <w:t xml:space="preserve">Another interesting point is Play </w:t>
+      </w:r>
+      <w:proofErr w:type="spellStart"/>
+      <w:r>
+        <w:t>vs</w:t>
+      </w:r>
+      <w:proofErr w:type="spellEnd"/>
+      <w:r>
+        <w:t xml:space="preserve"> Lightstreamer. Play, which is very close to a bear metal implementation of WebSockets, uses more processor than Lightstreamer. A display of benefit with using a framework?</w:t>
       </w:r>
     </w:p>
     <w:p>
       <w:pPr>
         <w:pStyle w:val="Overskrift2"/>
       </w:pPr>
-      <w:bookmarkStart w:id="131" w:name="_Toc381799626"/>
-      <w:r>
-        <w:t>Bytes sent/received</w:t>
-      </w:r>
-      <w:bookmarkEnd w:id="131"/>
+      <w:bookmarkStart w:id="130" w:name="_Toc381799625"/>
+      <w:r>
+        <w:t>Maximum</w:t>
+      </w:r>
+      <w:r>
+        <w:t xml:space="preserve"> memory usage</w:t>
+      </w:r>
+      <w:bookmarkEnd w:id="130"/>
     </w:p>
     <w:p>
       <w:r>
@@ -24911,7 +24967,7 @@
           <wp:inline distT="0" distB="0" distL="0" distR="0">
             <wp:extent cx="5759450" cy="2369185"/>
             <wp:effectExtent l="19050" t="0" r="0" b="0"/>
-            <wp:docPr id="14" name="Bilde 13" descr="Bytes_sent-receivedCalc.jpeg"/>
+            <wp:docPr id="13" name="Bilde 12" descr="Max_memory_consumption.jpeg"/>
             <wp:cNvGraphicFramePr>
               <a:graphicFrameLocks xmlns:a="http://schemas.openxmlformats.org/drawingml/2006/main" noChangeAspect="1"/>
             </wp:cNvGraphicFramePr>
@@ -24919,7 +24975,7 @@
               <a:graphicData uri="http://schemas.openxmlformats.org/drawingml/2006/picture">
                 <pic:pic xmlns:pic="http://schemas.openxmlformats.org/drawingml/2006/picture">
                   <pic:nvPicPr>
-                    <pic:cNvPr id="0" name="Bytes_sent-receivedCalc.jpeg"/>
+                    <pic:cNvPr id="0" name="Max_memory_consumption.jpeg"/>
                     <pic:cNvPicPr/>
                   </pic:nvPicPr>
                   <pic:blipFill>
@@ -24949,14 +25005,14 @@
         <w:pStyle w:val="Listeavsnitt"/>
         <w:numPr>
           <w:ilvl w:val="0"/>
-          <w:numId w:val="15"/>
+          <w:numId w:val="14"/>
         </w:numPr>
       </w:pPr>
       <w:r>
-        <w:t>The test data that’s being exchanged is the same across all tests. Hence</w:t>
-      </w:r>
-      <w:r>
-        <w:t>, this graph actually shows the difference in how much additional data the frameworks put into each message.</w:t>
+        <w:t>Yet another display of Node’s power over traditional servers. Using around 30 megabytes of memory throughout the test. NOTE: I saw higher numbers while connecting clients and then sudden drops</w:t>
+      </w:r>
+      <w:r>
+        <w:t>.</w:t>
       </w:r>
     </w:p>
     <w:p>
@@ -24964,19 +25020,11 @@
         <w:pStyle w:val="Listeavsnitt"/>
         <w:numPr>
           <w:ilvl w:val="0"/>
-          <w:numId w:val="15"/>
+          <w:numId w:val="14"/>
         </w:numPr>
       </w:pPr>
       <w:r>
-        <w:t xml:space="preserve">Streaming with SignalR and SSE with </w:t>
-      </w:r>
-      <w:proofErr w:type="spellStart"/>
-      <w:r>
-        <w:t>SockJS</w:t>
-      </w:r>
-      <w:proofErr w:type="spellEnd"/>
-      <w:r>
-        <w:t xml:space="preserve"> are calculated using different browsers (discussed earlier?).</w:t>
+        <w:t>IIS is probably the most heavy weight server of the bunch, so it is natural that SignalR uses more resources than the others.</w:t>
       </w:r>
     </w:p>
     <w:p>
@@ -24984,99 +25032,23 @@
         <w:pStyle w:val="Listeavsnitt"/>
         <w:numPr>
           <w:ilvl w:val="0"/>
-          <w:numId w:val="15"/>
+          <w:numId w:val="14"/>
         </w:numPr>
       </w:pPr>
       <w:r>
-        <w:t xml:space="preserve">Not surprising that Play scores very well as it is close to raw WebSockets. It also does streaming very well. </w:t>
-      </w:r>
-    </w:p>
-    <w:p>
-      <w:pPr>
-        <w:pStyle w:val="Listeavsnitt"/>
-        <w:numPr>
-          <w:ilvl w:val="0"/>
-          <w:numId w:val="15"/>
-        </w:numPr>
-      </w:pPr>
-      <w:r>
-        <w:t xml:space="preserve">More interesting is the way SignalR handles </w:t>
-      </w:r>
-      <w:r>
-        <w:t>real time</w:t>
-      </w:r>
-      <w:r>
-        <w:t xml:space="preserve">: Cursors =&gt; quite a lot of extra bytes. Almost twice as much actually. </w:t>
-      </w:r>
-    </w:p>
-    <w:p>
-      <w:pPr>
-        <w:pStyle w:val="Listeavsnitt"/>
-        <w:numPr>
-          <w:ilvl w:val="1"/>
-          <w:numId w:val="15"/>
-        </w:numPr>
-      </w:pPr>
-      <w:r>
-        <w:t>Hard to predict the actual behavior of these cursors.</w:t>
-      </w:r>
-    </w:p>
-    <w:p>
-      <w:pPr>
-        <w:pStyle w:val="Listeavsnitt"/>
-        <w:numPr>
-          <w:ilvl w:val="0"/>
-          <w:numId w:val="15"/>
-        </w:numPr>
-      </w:pPr>
-      <w:r>
-        <w:t>A little surprising that Socket.IO actually outperforms Play. Lightstreamer also obviously uses a very good protocol</w:t>
-      </w:r>
-      <w:r>
-        <w:t xml:space="preserve"> implementation</w:t>
-      </w:r>
-      <w:r>
-        <w:t>.</w:t>
-      </w:r>
-    </w:p>
-    <w:p>
-      <w:pPr>
-        <w:pStyle w:val="Overskrift1"/>
-        <w:rPr>
-          <w:lang w:val="en-US"/>
-        </w:rPr>
-      </w:pPr>
-      <w:bookmarkStart w:id="132" w:name="_Toc381799627"/>
-      <w:r>
-        <w:rPr>
-          <w:lang w:val="en-US"/>
-        </w:rPr>
         <w:lastRenderedPageBreak/>
-        <w:t>Ana</w:t>
-      </w:r>
-      <w:r>
-        <w:rPr>
-          <w:lang w:val="en-US"/>
-        </w:rPr>
-        <w:t>lysis</w:t>
-      </w:r>
-      <w:bookmarkEnd w:id="132"/>
-      <w:r>
-        <w:rPr>
-          <w:lang w:val="en-US"/>
-        </w:rPr>
-        <w:t xml:space="preserve"> </w:t>
+        <w:t>Source of error: I measured the memory consumption at the end of the test. While I did not see any drops during the tests, it was some drops that occurred just after the test was finished. Some of the raw data stands out from the rest because of this.</w:t>
       </w:r>
     </w:p>
     <w:p>
       <w:pPr>
         <w:pStyle w:val="Overskrift2"/>
       </w:pPr>
-      <w:bookmarkStart w:id="133" w:name="_Toc381799628"/>
-      <w:r>
-        <w:t>Transports effect on latency</w:t>
-      </w:r>
-      <w:bookmarkEnd w:id="133"/>
+      <w:bookmarkStart w:id="131" w:name="_Toc381799626"/>
+      <w:r>
+        <w:t>Bytes sent/received</w:t>
+      </w:r>
+      <w:bookmarkEnd w:id="131"/>
     </w:p>
     <w:p>
       <w:r>
@@ -25088,7 +25060,7 @@
           <wp:inline distT="0" distB="0" distL="0" distR="0">
             <wp:extent cx="5759450" cy="2369185"/>
             <wp:effectExtent l="19050" t="0" r="0" b="0"/>
-            <wp:docPr id="15" name="Bilde 14" descr="Average_Latency_All_SignalR_LS.jpeg"/>
+            <wp:docPr id="14" name="Bilde 13" descr="Bytes_sent-receivedCalc.jpeg"/>
             <wp:cNvGraphicFramePr>
               <a:graphicFrameLocks xmlns:a="http://schemas.openxmlformats.org/drawingml/2006/main" noChangeAspect="1"/>
             </wp:cNvGraphicFramePr>
@@ -25096,7 +25068,7 @@
               <a:graphicData uri="http://schemas.openxmlformats.org/drawingml/2006/picture">
                 <pic:pic xmlns:pic="http://schemas.openxmlformats.org/drawingml/2006/picture">
                   <pic:nvPicPr>
-                    <pic:cNvPr id="0" name="Average_Latency_All_SignalR_LS.jpeg"/>
+                    <pic:cNvPr id="0" name="Bytes_sent-receivedCalc.jpeg"/>
                     <pic:cNvPicPr/>
                   </pic:nvPicPr>
                   <pic:blipFill>
@@ -25126,14 +25098,14 @@
         <w:pStyle w:val="Listeavsnitt"/>
         <w:numPr>
           <w:ilvl w:val="0"/>
-          <w:numId w:val="16"/>
+          <w:numId w:val="15"/>
         </w:numPr>
       </w:pPr>
       <w:r>
-        <w:t xml:space="preserve">Cut out the last </w:t>
-      </w:r>
-      <w:r>
-        <w:t>two-three seconds of the results. Lightstreamer had a sharp increase for all transports but WebSockets in this timeframe (as discussed earlier?). Easier to get a clear comparison with those seconds left out.</w:t>
+        <w:t>The test data that’s being exchanged is the same across all tests. Hence</w:t>
+      </w:r>
+      <w:r>
+        <w:t>, this graph actually shows the difference in how much additional data the frameworks put into each message.</w:t>
       </w:r>
     </w:p>
     <w:p>
@@ -25141,11 +25113,19 @@
         <w:pStyle w:val="Listeavsnitt"/>
         <w:numPr>
           <w:ilvl w:val="0"/>
-          <w:numId w:val="16"/>
+          <w:numId w:val="15"/>
         </w:numPr>
       </w:pPr>
       <w:r>
-        <w:t xml:space="preserve">A clear tendency for all frameworks that WebSockets is faster, but the streaming techniques are not far behind. </w:t>
+        <w:t xml:space="preserve">Streaming with SignalR and SSE with </w:t>
+      </w:r>
+      <w:proofErr w:type="spellStart"/>
+      <w:r>
+        <w:t>SockJS</w:t>
+      </w:r>
+      <w:proofErr w:type="spellEnd"/>
+      <w:r>
+        <w:t xml:space="preserve"> are calculated using different browsers (discussed earlier?).</w:t>
       </w:r>
     </w:p>
     <w:p>
@@ -25153,11 +25133,29 @@
         <w:pStyle w:val="Listeavsnitt"/>
         <w:numPr>
           <w:ilvl w:val="0"/>
-          <w:numId w:val="16"/>
+          <w:numId w:val="15"/>
         </w:numPr>
       </w:pPr>
       <w:r>
-        <w:t>Server Sent Events actually performs just the same with SignalR.</w:t>
+        <w:t xml:space="preserve">Not surprising that Play scores very well as it is close to raw WebSockets. It also does streaming very well. </w:t>
+      </w:r>
+    </w:p>
+    <w:p>
+      <w:pPr>
+        <w:pStyle w:val="Listeavsnitt"/>
+        <w:numPr>
+          <w:ilvl w:val="0"/>
+          <w:numId w:val="15"/>
+        </w:numPr>
+      </w:pPr>
+      <w:r>
+        <w:t xml:space="preserve">More interesting is the way SignalR handles </w:t>
+      </w:r>
+      <w:r>
+        <w:t>real time</w:t>
+      </w:r>
+      <w:r>
+        <w:t xml:space="preserve">: Cursors =&gt; quite a lot of extra bytes. Almost twice as much actually. </w:t>
       </w:r>
     </w:p>
     <w:p>
@@ -25165,50 +25163,11 @@
         <w:pStyle w:val="Listeavsnitt"/>
         <w:numPr>
           <w:ilvl w:val="1"/>
-          <w:numId w:val="16"/>
+          <w:numId w:val="15"/>
         </w:numPr>
       </w:pPr>
       <w:r>
-        <w:t>The test uses a rather low load, so WebSockets may be better with more traffic.</w:t>
-      </w:r>
-    </w:p>
-    <w:p>
-      <w:pPr>
-        <w:pStyle w:val="Listeavsnitt"/>
-        <w:numPr>
-          <w:ilvl w:val="1"/>
-          <w:numId w:val="16"/>
-        </w:numPr>
-      </w:pPr>
-      <w:r>
-        <w:t>SSE is a pure push transport, and this sort of test has more focus on push</w:t>
-      </w:r>
-      <w:r>
-        <w:t xml:space="preserve">. There are 1891 messages going from the clients to the server and 108180 messages going the other way. In other words, only 1,7 % of the messages contained in the test are messages to the server. </w:t>
-      </w:r>
-    </w:p>
-    <w:p>
-      <w:pPr>
-        <w:pStyle w:val="Listeavsnitt"/>
-        <w:numPr>
-          <w:ilvl w:val="1"/>
-          <w:numId w:val="16"/>
-        </w:numPr>
-      </w:pPr>
-      <w:r>
-        <w:t xml:space="preserve">All streaming techniques handle pushing of data really well, since the connection used to push is already open. </w:t>
-      </w:r>
-    </w:p>
-    <w:p>
-      <w:pPr>
-        <w:pStyle w:val="Listeavsnitt"/>
-        <w:numPr>
-          <w:ilvl w:val="1"/>
-          <w:numId w:val="16"/>
-        </w:numPr>
-      </w:pPr>
-      <w:r>
-        <w:t>Server Sent Events is, like WebSockets, a HTML 5 API. When keeping that in mind, it really isn’t very surprising that it does push just as well as WebSockets.</w:t>
+        <w:t>Hard to predict the actual behavior of these cursors.</w:t>
       </w:r>
     </w:p>
     <w:p>
@@ -25216,15 +25175,57 @@
         <w:pStyle w:val="Listeavsnitt"/>
         <w:numPr>
           <w:ilvl w:val="0"/>
-          <w:numId w:val="16"/>
+          <w:numId w:val="15"/>
         </w:numPr>
       </w:pPr>
       <w:r>
-        <w:t>The use of WebSockets to do polling is obviously not meant for a push dominated application.</w:t>
-      </w:r>
-      <w:r>
-        <w:t xml:space="preserve"> I really don’t see why it is part of the Lightstreamer stack anyways, since the connections are kept open just as with streaming. The only difference is that the client has to send a poll message over the WebSocket connection in order to get data. The result is that the performance drops and streaming over HTTP becomes a better alternative.</w:t>
-      </w:r>
+        <w:t>A little surprising that Socket.IO actually outperforms Play. Lightstreamer also obviously uses a very good protocol</w:t>
+      </w:r>
+      <w:r>
+        <w:t xml:space="preserve"> implementation</w:t>
+      </w:r>
+      <w:r>
+        <w:t>.</w:t>
+      </w:r>
+    </w:p>
+    <w:p>
+      <w:pPr>
+        <w:pStyle w:val="Overskrift1"/>
+        <w:rPr>
+          <w:lang w:val="en-US"/>
+        </w:rPr>
+      </w:pPr>
+      <w:bookmarkStart w:id="132" w:name="_Toc381799627"/>
+      <w:r>
+        <w:rPr>
+          <w:lang w:val="en-US"/>
+        </w:rPr>
+        <w:lastRenderedPageBreak/>
+        <w:t>Ana</w:t>
+      </w:r>
+      <w:r>
+        <w:rPr>
+          <w:lang w:val="en-US"/>
+        </w:rPr>
+        <w:t>lysis</w:t>
+      </w:r>
+      <w:bookmarkEnd w:id="132"/>
+      <w:r>
+        <w:rPr>
+          <w:lang w:val="en-US"/>
+        </w:rPr>
+        <w:t xml:space="preserve"> </w:t>
+      </w:r>
+    </w:p>
+    <w:p>
+      <w:pPr>
+        <w:pStyle w:val="Overskrift2"/>
+      </w:pPr>
+      <w:bookmarkStart w:id="133" w:name="_Toc381799628"/>
+      <w:r>
+        <w:t>Transports effect on latency</w:t>
+      </w:r>
+      <w:bookmarkEnd w:id="133"/>
     </w:p>
     <w:p>
       <w:r>
@@ -25232,12 +25233,11 @@
           <w:noProof/>
           <w:lang w:val="nb-NO" w:eastAsia="nb-NO"/>
         </w:rPr>
-        <w:lastRenderedPageBreak/>
         <w:drawing>
           <wp:inline distT="0" distB="0" distL="0" distR="0">
             <wp:extent cx="5759450" cy="2369185"/>
             <wp:effectExtent l="19050" t="0" r="0" b="0"/>
-            <wp:docPr id="16" name="Bilde 15" descr="Average_Latency_AllSocket.IO_SockJS.jpeg"/>
+            <wp:docPr id="15" name="Bilde 14" descr="Average_Latency_All_SignalR_LS.jpeg"/>
             <wp:cNvGraphicFramePr>
               <a:graphicFrameLocks xmlns:a="http://schemas.openxmlformats.org/drawingml/2006/main" noChangeAspect="1"/>
             </wp:cNvGraphicFramePr>
@@ -25245,7 +25245,7 @@
               <a:graphicData uri="http://schemas.openxmlformats.org/drawingml/2006/picture">
                 <pic:pic xmlns:pic="http://schemas.openxmlformats.org/drawingml/2006/picture">
                   <pic:nvPicPr>
-                    <pic:cNvPr id="0" name="Average_Latency_AllSocket.IO_SockJS.jpeg"/>
+                    <pic:cNvPr id="0" name="Average_Latency_All_SignalR_LS.jpeg"/>
                     <pic:cNvPicPr/>
                   </pic:nvPicPr>
                   <pic:blipFill>
@@ -25275,6 +25275,155 @@
         <w:pStyle w:val="Listeavsnitt"/>
         <w:numPr>
           <w:ilvl w:val="0"/>
+          <w:numId w:val="16"/>
+        </w:numPr>
+      </w:pPr>
+      <w:r>
+        <w:t xml:space="preserve">Cut out the last </w:t>
+      </w:r>
+      <w:r>
+        <w:t>two-three seconds of the results. Lightstreamer had a sharp increase for all transports but WebSockets in this timeframe (as discussed earlier?). Easier to get a clear comparison with those seconds left out.</w:t>
+      </w:r>
+    </w:p>
+    <w:p>
+      <w:pPr>
+        <w:pStyle w:val="Listeavsnitt"/>
+        <w:numPr>
+          <w:ilvl w:val="0"/>
+          <w:numId w:val="16"/>
+        </w:numPr>
+      </w:pPr>
+      <w:r>
+        <w:t xml:space="preserve">A clear tendency for all frameworks that WebSockets is faster, but the streaming techniques are not far behind. </w:t>
+      </w:r>
+    </w:p>
+    <w:p>
+      <w:pPr>
+        <w:pStyle w:val="Listeavsnitt"/>
+        <w:numPr>
+          <w:ilvl w:val="0"/>
+          <w:numId w:val="16"/>
+        </w:numPr>
+      </w:pPr>
+      <w:r>
+        <w:t>Server Sent Events actually performs just the same with SignalR.</w:t>
+      </w:r>
+    </w:p>
+    <w:p>
+      <w:pPr>
+        <w:pStyle w:val="Listeavsnitt"/>
+        <w:numPr>
+          <w:ilvl w:val="1"/>
+          <w:numId w:val="16"/>
+        </w:numPr>
+      </w:pPr>
+      <w:r>
+        <w:t>The test uses a rather low load, so WebSockets may be better with more traffic.</w:t>
+      </w:r>
+    </w:p>
+    <w:p>
+      <w:pPr>
+        <w:pStyle w:val="Listeavsnitt"/>
+        <w:numPr>
+          <w:ilvl w:val="1"/>
+          <w:numId w:val="16"/>
+        </w:numPr>
+      </w:pPr>
+      <w:r>
+        <w:t>SSE is a pure push transport, and this sort of test has more focus on push</w:t>
+      </w:r>
+      <w:r>
+        <w:t xml:space="preserve">. There are 1891 messages going from the clients to the server and 108180 messages going the other way. In other words, only 1,7 % of the messages contained in the test are messages to the server. </w:t>
+      </w:r>
+    </w:p>
+    <w:p>
+      <w:pPr>
+        <w:pStyle w:val="Listeavsnitt"/>
+        <w:numPr>
+          <w:ilvl w:val="1"/>
+          <w:numId w:val="16"/>
+        </w:numPr>
+      </w:pPr>
+      <w:r>
+        <w:t xml:space="preserve">All streaming techniques handle pushing of data really well, since the connection used to push is already open. </w:t>
+      </w:r>
+    </w:p>
+    <w:p>
+      <w:pPr>
+        <w:pStyle w:val="Listeavsnitt"/>
+        <w:numPr>
+          <w:ilvl w:val="1"/>
+          <w:numId w:val="16"/>
+        </w:numPr>
+      </w:pPr>
+      <w:r>
+        <w:t>Server Sent Events is, like WebSockets, a HTML 5 API. When keeping that in mind, it really isn’t very surprising that it does push just as well as WebSockets.</w:t>
+      </w:r>
+    </w:p>
+    <w:p>
+      <w:pPr>
+        <w:pStyle w:val="Listeavsnitt"/>
+        <w:numPr>
+          <w:ilvl w:val="0"/>
+          <w:numId w:val="16"/>
+        </w:numPr>
+      </w:pPr>
+      <w:r>
+        <w:t>The use of WebSockets to do polling is obviously not meant for a push dominated application.</w:t>
+      </w:r>
+      <w:r>
+        <w:t xml:space="preserve"> I really don’t see why it is part of the Lightstreamer stack anyways, since the connections are kept open just as with streaming. The only difference is that the client has to send a poll message over the WebSocket connection in order to get data. The result is that the performance drops and streaming over HTTP becomes a better alternative.</w:t>
+      </w:r>
+    </w:p>
+    <w:p>
+      <w:r>
+        <w:rPr>
+          <w:noProof/>
+          <w:lang w:val="nb-NO" w:eastAsia="nb-NO"/>
+        </w:rPr>
+        <w:lastRenderedPageBreak/>
+        <w:drawing>
+          <wp:inline distT="0" distB="0" distL="0" distR="0">
+            <wp:extent cx="5759450" cy="2369185"/>
+            <wp:effectExtent l="19050" t="0" r="0" b="0"/>
+            <wp:docPr id="16" name="Bilde 15" descr="Average_Latency_AllSocket.IO_SockJS.jpeg"/>
+            <wp:cNvGraphicFramePr>
+              <a:graphicFrameLocks xmlns:a="http://schemas.openxmlformats.org/drawingml/2006/main" noChangeAspect="1"/>
+            </wp:cNvGraphicFramePr>
+            <a:graphic xmlns:a="http://schemas.openxmlformats.org/drawingml/2006/main">
+              <a:graphicData uri="http://schemas.openxmlformats.org/drawingml/2006/picture">
+                <pic:pic xmlns:pic="http://schemas.openxmlformats.org/drawingml/2006/picture">
+                  <pic:nvPicPr>
+                    <pic:cNvPr id="0" name="Average_Latency_AllSocket.IO_SockJS.jpeg"/>
+                    <pic:cNvPicPr/>
+                  </pic:nvPicPr>
+                  <pic:blipFill>
+                    <a:blip r:embed="rId70" cstate="print"/>
+                    <a:stretch>
+                      <a:fillRect/>
+                    </a:stretch>
+                  </pic:blipFill>
+                  <pic:spPr>
+                    <a:xfrm>
+                      <a:off x="0" y="0"/>
+                      <a:ext cx="5759450" cy="2369185"/>
+                    </a:xfrm>
+                    <a:prstGeom prst="rect">
+                      <a:avLst/>
+                    </a:prstGeom>
+                  </pic:spPr>
+                </pic:pic>
+              </a:graphicData>
+            </a:graphic>
+          </wp:inline>
+        </w:drawing>
+      </w:r>
+    </w:p>
+    <w:p>
+      <w:pPr>
+        <w:pStyle w:val="Listeavsnitt"/>
+        <w:numPr>
+          <w:ilvl w:val="0"/>
           <w:numId w:val="17"/>
         </w:numPr>
       </w:pPr>
@@ -25509,7 +25658,7 @@
                     <pic:cNvPicPr/>
                   </pic:nvPicPr>
                   <pic:blipFill>
-                    <a:blip r:embed="rId70" cstate="print"/>
+                    <a:blip r:embed="rId71" cstate="print"/>
                     <a:stretch>
                       <a:fillRect/>
                     </a:stretch>
@@ -25747,7 +25896,7 @@
                     <pic:cNvPicPr/>
                   </pic:nvPicPr>
                   <pic:blipFill>
-                    <a:blip r:embed="rId71" cstate="print"/>
+                    <a:blip r:embed="rId72" cstate="print"/>
                     <a:stretch>
                       <a:fillRect/>
                     </a:stretch>
@@ -25842,7 +25991,7 @@
                     <pic:cNvPicPr/>
                   </pic:nvPicPr>
                   <pic:blipFill>
-                    <a:blip r:embed="rId72" cstate="print"/>
+                    <a:blip r:embed="rId73" cstate="print"/>
                     <a:stretch>
                       <a:fillRect/>
                     </a:stretch>
@@ -26336,7 +26485,7 @@
             <w:rPr>
               <w:noProof/>
             </w:rPr>
-            <w:t>57</w:t>
+            <w:t>62</w:t>
           </w:r>
         </w:fldSimple>
       </w:p>
@@ -27310,10 +27459,38 @@
         <w:t>A quick Google search reveals a</w:t>
       </w:r>
       <w:r>
-        <w:t xml:space="preserve"> lot of articles and blog</w:t>
-      </w:r>
-      <w:r>
-        <w:t>s about Meteor. This indicates that Meteor has the attention of many people in the web development community.</w:t>
+        <w:t xml:space="preserve"> lot of articles and blogs about Meteor. This indicates that Meteor has the attention of many people in the web development community.</w:t>
+      </w:r>
+    </w:p>
+  </w:footnote>
+  <w:footnote w:id="36">
+    <w:p>
+      <w:pPr>
+        <w:pStyle w:val="Fotnotetekst"/>
+      </w:pPr>
+      <w:r>
+        <w:rPr>
+          <w:rStyle w:val="Fotnotereferanse"/>
+        </w:rPr>
+        <w:footnoteRef/>
+      </w:r>
+      <w:r>
+        <w:t xml:space="preserve"> </w:t>
+      </w:r>
+      <w:r>
+        <w:t>A headless browser is a b</w:t>
+      </w:r>
+      <w:r>
+        <w:t>rowser without the graphical user interface (</w:t>
+      </w:r>
+      <w:r>
+        <w:rPr>
+          <w:color w:val="FF0000"/>
+        </w:rPr>
+        <w:t>TODO: what is a headless browser - blog</w:t>
+      </w:r>
+      <w:r>
+        <w:t>).</w:t>
       </w:r>
     </w:p>
   </w:footnote>
@@ -29048,6 +29225,119 @@
     </w:lvl>
   </w:abstractNum>
   <w:abstractNum w:abstractNumId="15">
+    <w:nsid w:val="1AE6112E"/>
+    <w:multiLevelType w:val="hybridMultilevel"/>
+    <w:tmpl w:val="88AEF074"/>
+    <w:lvl w:ilvl="0" w:tplc="04140001">
+      <w:start w:val="1"/>
+      <w:numFmt w:val="bullet"/>
+      <w:lvlText w:val=""/>
+      <w:lvlJc w:val="left"/>
+      <w:pPr>
+        <w:ind w:left="720" w:hanging="360"/>
+      </w:pPr>
+      <w:rPr>
+        <w:rFonts w:ascii="Symbol" w:hAnsi="Symbol" w:hint="default"/>
+      </w:rPr>
+    </w:lvl>
+    <w:lvl w:ilvl="1" w:tplc="04140003" w:tentative="1">
+      <w:start w:val="1"/>
+      <w:numFmt w:val="bullet"/>
+      <w:lvlText w:val="o"/>
+      <w:lvlJc w:val="left"/>
+      <w:pPr>
+        <w:ind w:left="1440" w:hanging="360"/>
+      </w:pPr>
+      <w:rPr>
+        <w:rFonts w:ascii="Courier New" w:hAnsi="Courier New" w:cs="Courier New" w:hint="default"/>
+      </w:rPr>
+    </w:lvl>
+    <w:lvl w:ilvl="2" w:tplc="04140005" w:tentative="1">
+      <w:start w:val="1"/>
+      <w:numFmt w:val="bullet"/>
+      <w:lvlText w:val=""/>
+      <w:lvlJc w:val="left"/>
+      <w:pPr>
+        <w:ind w:left="2160" w:hanging="360"/>
+      </w:pPr>
+      <w:rPr>
+        <w:rFonts w:ascii="Wingdings" w:hAnsi="Wingdings" w:hint="default"/>
+      </w:rPr>
+    </w:lvl>
+    <w:lvl w:ilvl="3" w:tplc="04140001" w:tentative="1">
+      <w:start w:val="1"/>
+      <w:numFmt w:val="bullet"/>
+      <w:lvlText w:val=""/>
+      <w:lvlJc w:val="left"/>
+      <w:pPr>
+        <w:ind w:left="2880" w:hanging="360"/>
+      </w:pPr>
+      <w:rPr>
+        <w:rFonts w:ascii="Symbol" w:hAnsi="Symbol" w:hint="default"/>
+      </w:rPr>
+    </w:lvl>
+    <w:lvl w:ilvl="4" w:tplc="04140003" w:tentative="1">
+      <w:start w:val="1"/>
+      <w:numFmt w:val="bullet"/>
+      <w:lvlText w:val="o"/>
+      <w:lvlJc w:val="left"/>
+      <w:pPr>
+        <w:ind w:left="3600" w:hanging="360"/>
+      </w:pPr>
+      <w:rPr>
+        <w:rFonts w:ascii="Courier New" w:hAnsi="Courier New" w:cs="Courier New" w:hint="default"/>
+      </w:rPr>
+    </w:lvl>
+    <w:lvl w:ilvl="5" w:tplc="04140005" w:tentative="1">
+      <w:start w:val="1"/>
+      <w:numFmt w:val="bullet"/>
+      <w:lvlText w:val=""/>
+      <w:lvlJc w:val="left"/>
+      <w:pPr>
+        <w:ind w:left="4320" w:hanging="360"/>
+      </w:pPr>
+      <w:rPr>
+        <w:rFonts w:ascii="Wingdings" w:hAnsi="Wingdings" w:hint="default"/>
+      </w:rPr>
+    </w:lvl>
+    <w:lvl w:ilvl="6" w:tplc="04140001" w:tentative="1">
+      <w:start w:val="1"/>
+      <w:numFmt w:val="bullet"/>
+      <w:lvlText w:val=""/>
+      <w:lvlJc w:val="left"/>
+      <w:pPr>
+        <w:ind w:left="5040" w:hanging="360"/>
+      </w:pPr>
+      <w:rPr>
+        <w:rFonts w:ascii="Symbol" w:hAnsi="Symbol" w:hint="default"/>
+      </w:rPr>
+    </w:lvl>
+    <w:lvl w:ilvl="7" w:tplc="04140003" w:tentative="1">
+      <w:start w:val="1"/>
+      <w:numFmt w:val="bullet"/>
+      <w:lvlText w:val="o"/>
+      <w:lvlJc w:val="left"/>
+      <w:pPr>
+        <w:ind w:left="5760" w:hanging="360"/>
+      </w:pPr>
+      <w:rPr>
+        <w:rFonts w:ascii="Courier New" w:hAnsi="Courier New" w:cs="Courier New" w:hint="default"/>
+      </w:rPr>
+    </w:lvl>
+    <w:lvl w:ilvl="8" w:tplc="04140005" w:tentative="1">
+      <w:start w:val="1"/>
+      <w:numFmt w:val="bullet"/>
+      <w:lvlText w:val=""/>
+      <w:lvlJc w:val="left"/>
+      <w:pPr>
+        <w:ind w:left="6480" w:hanging="360"/>
+      </w:pPr>
+      <w:rPr>
+        <w:rFonts w:ascii="Wingdings" w:hAnsi="Wingdings" w:hint="default"/>
+      </w:rPr>
+    </w:lvl>
+  </w:abstractNum>
+  <w:abstractNum w:abstractNumId="16">
     <w:nsid w:val="1C063BDD"/>
     <w:multiLevelType w:val="hybridMultilevel"/>
     <w:tmpl w:val="AAC244B6"/>
@@ -29160,7 +29450,7 @@
       </w:rPr>
     </w:lvl>
   </w:abstractNum>
-  <w:abstractNum w:abstractNumId="16">
+  <w:abstractNum w:abstractNumId="17">
     <w:nsid w:val="1F6A5E55"/>
     <w:multiLevelType w:val="hybridMultilevel"/>
     <w:tmpl w:val="51188B26"/>
@@ -29273,7 +29563,7 @@
       </w:rPr>
     </w:lvl>
   </w:abstractNum>
-  <w:abstractNum w:abstractNumId="17">
+  <w:abstractNum w:abstractNumId="18">
     <w:nsid w:val="1FAF417E"/>
     <w:multiLevelType w:val="hybridMultilevel"/>
     <w:tmpl w:val="933E3D84"/>
@@ -29386,7 +29676,7 @@
       </w:rPr>
     </w:lvl>
   </w:abstractNum>
-  <w:abstractNum w:abstractNumId="18">
+  <w:abstractNum w:abstractNumId="19">
     <w:nsid w:val="21160E76"/>
     <w:multiLevelType w:val="hybridMultilevel"/>
     <w:tmpl w:val="0AE44D0E"/>
@@ -29499,7 +29789,7 @@
       </w:rPr>
     </w:lvl>
   </w:abstractNum>
-  <w:abstractNum w:abstractNumId="19">
+  <w:abstractNum w:abstractNumId="20">
     <w:nsid w:val="214C2253"/>
     <w:multiLevelType w:val="hybridMultilevel"/>
     <w:tmpl w:val="8C8EB72E"/>
@@ -29612,10 +29902,10 @@
       </w:rPr>
     </w:lvl>
   </w:abstractNum>
-  <w:abstractNum w:abstractNumId="20">
+  <w:abstractNum w:abstractNumId="21">
     <w:nsid w:val="290A131F"/>
     <w:multiLevelType w:val="hybridMultilevel"/>
-    <w:tmpl w:val="61FC7028"/>
+    <w:tmpl w:val="77B6FBBC"/>
     <w:lvl w:ilvl="0" w:tplc="04140001">
       <w:start w:val="1"/>
       <w:numFmt w:val="bullet"/>
@@ -29725,7 +30015,7 @@
       </w:rPr>
     </w:lvl>
   </w:abstractNum>
-  <w:abstractNum w:abstractNumId="21">
+  <w:abstractNum w:abstractNumId="22">
     <w:nsid w:val="297058F5"/>
     <w:multiLevelType w:val="hybridMultilevel"/>
     <w:tmpl w:val="0874BCB2"/>
@@ -29838,7 +30128,7 @@
       </w:rPr>
     </w:lvl>
   </w:abstractNum>
-  <w:abstractNum w:abstractNumId="22">
+  <w:abstractNum w:abstractNumId="23">
     <w:nsid w:val="2B0F2376"/>
     <w:multiLevelType w:val="hybridMultilevel"/>
     <w:tmpl w:val="21504458"/>
@@ -29951,7 +30241,7 @@
       </w:rPr>
     </w:lvl>
   </w:abstractNum>
-  <w:abstractNum w:abstractNumId="23">
+  <w:abstractNum w:abstractNumId="24">
     <w:nsid w:val="2DED207C"/>
     <w:multiLevelType w:val="hybridMultilevel"/>
     <w:tmpl w:val="C84EEB18"/>
@@ -30064,7 +30354,7 @@
       </w:rPr>
     </w:lvl>
   </w:abstractNum>
-  <w:abstractNum w:abstractNumId="24">
+  <w:abstractNum w:abstractNumId="25">
     <w:nsid w:val="2FE11370"/>
     <w:multiLevelType w:val="hybridMultilevel"/>
     <w:tmpl w:val="B7BC4F62"/>
@@ -30177,7 +30467,7 @@
       </w:rPr>
     </w:lvl>
   </w:abstractNum>
-  <w:abstractNum w:abstractNumId="25">
+  <w:abstractNum w:abstractNumId="26">
     <w:nsid w:val="3029413F"/>
     <w:multiLevelType w:val="hybridMultilevel"/>
     <w:tmpl w:val="5CE64E7A"/>
@@ -30290,7 +30580,7 @@
       </w:rPr>
     </w:lvl>
   </w:abstractNum>
-  <w:abstractNum w:abstractNumId="26">
+  <w:abstractNum w:abstractNumId="27">
     <w:nsid w:val="31D7513E"/>
     <w:multiLevelType w:val="hybridMultilevel"/>
     <w:tmpl w:val="3BA20C2A"/>
@@ -30403,7 +30693,7 @@
       </w:rPr>
     </w:lvl>
   </w:abstractNum>
-  <w:abstractNum w:abstractNumId="27">
+  <w:abstractNum w:abstractNumId="28">
     <w:nsid w:val="340A1B51"/>
     <w:multiLevelType w:val="hybridMultilevel"/>
     <w:tmpl w:val="3AAEA65E"/>
@@ -30516,7 +30806,7 @@
       </w:rPr>
     </w:lvl>
   </w:abstractNum>
-  <w:abstractNum w:abstractNumId="28">
+  <w:abstractNum w:abstractNumId="29">
     <w:nsid w:val="374A58B3"/>
     <w:multiLevelType w:val="hybridMultilevel"/>
     <w:tmpl w:val="15BAFC30"/>
@@ -30629,7 +30919,7 @@
       </w:rPr>
     </w:lvl>
   </w:abstractNum>
-  <w:abstractNum w:abstractNumId="29">
+  <w:abstractNum w:abstractNumId="30">
     <w:nsid w:val="38083E0A"/>
     <w:multiLevelType w:val="hybridMultilevel"/>
     <w:tmpl w:val="A08E035C"/>
@@ -30742,7 +31032,7 @@
       </w:rPr>
     </w:lvl>
   </w:abstractNum>
-  <w:abstractNum w:abstractNumId="30">
+  <w:abstractNum w:abstractNumId="31">
     <w:nsid w:val="3DC31BDC"/>
     <w:multiLevelType w:val="hybridMultilevel"/>
     <w:tmpl w:val="1B167C72"/>
@@ -30855,7 +31145,7 @@
       </w:rPr>
     </w:lvl>
   </w:abstractNum>
-  <w:abstractNum w:abstractNumId="31">
+  <w:abstractNum w:abstractNumId="32">
     <w:nsid w:val="40DF7495"/>
     <w:multiLevelType w:val="hybridMultilevel"/>
     <w:tmpl w:val="AF2473CE"/>
@@ -30968,7 +31258,120 @@
       </w:rPr>
     </w:lvl>
   </w:abstractNum>
-  <w:abstractNum w:abstractNumId="32">
+  <w:abstractNum w:abstractNumId="33">
+    <w:nsid w:val="477E6265"/>
+    <w:multiLevelType w:val="hybridMultilevel"/>
+    <w:tmpl w:val="611E1A7C"/>
+    <w:lvl w:ilvl="0" w:tplc="04140001">
+      <w:start w:val="1"/>
+      <w:numFmt w:val="bullet"/>
+      <w:lvlText w:val=""/>
+      <w:lvlJc w:val="left"/>
+      <w:pPr>
+        <w:ind w:left="720" w:hanging="360"/>
+      </w:pPr>
+      <w:rPr>
+        <w:rFonts w:ascii="Symbol" w:hAnsi="Symbol" w:hint="default"/>
+      </w:rPr>
+    </w:lvl>
+    <w:lvl w:ilvl="1" w:tplc="04140003" w:tentative="1">
+      <w:start w:val="1"/>
+      <w:numFmt w:val="bullet"/>
+      <w:lvlText w:val="o"/>
+      <w:lvlJc w:val="left"/>
+      <w:pPr>
+        <w:ind w:left="1440" w:hanging="360"/>
+      </w:pPr>
+      <w:rPr>
+        <w:rFonts w:ascii="Courier New" w:hAnsi="Courier New" w:cs="Courier New" w:hint="default"/>
+      </w:rPr>
+    </w:lvl>
+    <w:lvl w:ilvl="2" w:tplc="04140005" w:tentative="1">
+      <w:start w:val="1"/>
+      <w:numFmt w:val="bullet"/>
+      <w:lvlText w:val=""/>
+      <w:lvlJc w:val="left"/>
+      <w:pPr>
+        <w:ind w:left="2160" w:hanging="360"/>
+      </w:pPr>
+      <w:rPr>
+        <w:rFonts w:ascii="Wingdings" w:hAnsi="Wingdings" w:hint="default"/>
+      </w:rPr>
+    </w:lvl>
+    <w:lvl w:ilvl="3" w:tplc="04140001" w:tentative="1">
+      <w:start w:val="1"/>
+      <w:numFmt w:val="bullet"/>
+      <w:lvlText w:val=""/>
+      <w:lvlJc w:val="left"/>
+      <w:pPr>
+        <w:ind w:left="2880" w:hanging="360"/>
+      </w:pPr>
+      <w:rPr>
+        <w:rFonts w:ascii="Symbol" w:hAnsi="Symbol" w:hint="default"/>
+      </w:rPr>
+    </w:lvl>
+    <w:lvl w:ilvl="4" w:tplc="04140003" w:tentative="1">
+      <w:start w:val="1"/>
+      <w:numFmt w:val="bullet"/>
+      <w:lvlText w:val="o"/>
+      <w:lvlJc w:val="left"/>
+      <w:pPr>
+        <w:ind w:left="3600" w:hanging="360"/>
+      </w:pPr>
+      <w:rPr>
+        <w:rFonts w:ascii="Courier New" w:hAnsi="Courier New" w:cs="Courier New" w:hint="default"/>
+      </w:rPr>
+    </w:lvl>
+    <w:lvl w:ilvl="5" w:tplc="04140005" w:tentative="1">
+      <w:start w:val="1"/>
+      <w:numFmt w:val="bullet"/>
+      <w:lvlText w:val=""/>
+      <w:lvlJc w:val="left"/>
+      <w:pPr>
+        <w:ind w:left="4320" w:hanging="360"/>
+      </w:pPr>
+      <w:rPr>
+        <w:rFonts w:ascii="Wingdings" w:hAnsi="Wingdings" w:hint="default"/>
+      </w:rPr>
+    </w:lvl>
+    <w:lvl w:ilvl="6" w:tplc="04140001" w:tentative="1">
+      <w:start w:val="1"/>
+      <w:numFmt w:val="bullet"/>
+      <w:lvlText w:val=""/>
+      <w:lvlJc w:val="left"/>
+      <w:pPr>
+        <w:ind w:left="5040" w:hanging="360"/>
+      </w:pPr>
+      <w:rPr>
+        <w:rFonts w:ascii="Symbol" w:hAnsi="Symbol" w:hint="default"/>
+      </w:rPr>
+    </w:lvl>
+    <w:lvl w:ilvl="7" w:tplc="04140003" w:tentative="1">
+      <w:start w:val="1"/>
+      <w:numFmt w:val="bullet"/>
+      <w:lvlText w:val="o"/>
+      <w:lvlJc w:val="left"/>
+      <w:pPr>
+        <w:ind w:left="5760" w:hanging="360"/>
+      </w:pPr>
+      <w:rPr>
+        <w:rFonts w:ascii="Courier New" w:hAnsi="Courier New" w:cs="Courier New" w:hint="default"/>
+      </w:rPr>
+    </w:lvl>
+    <w:lvl w:ilvl="8" w:tplc="04140005" w:tentative="1">
+      <w:start w:val="1"/>
+      <w:numFmt w:val="bullet"/>
+      <w:lvlText w:val=""/>
+      <w:lvlJc w:val="left"/>
+      <w:pPr>
+        <w:ind w:left="6480" w:hanging="360"/>
+      </w:pPr>
+      <w:rPr>
+        <w:rFonts w:ascii="Wingdings" w:hAnsi="Wingdings" w:hint="default"/>
+      </w:rPr>
+    </w:lvl>
+  </w:abstractNum>
+  <w:abstractNum w:abstractNumId="34">
     <w:nsid w:val="494053C8"/>
     <w:multiLevelType w:val="hybridMultilevel"/>
     <w:tmpl w:val="EDECFD00"/>
@@ -31081,7 +31484,7 @@
       </w:rPr>
     </w:lvl>
   </w:abstractNum>
-  <w:abstractNum w:abstractNumId="33">
+  <w:abstractNum w:abstractNumId="35">
     <w:nsid w:val="4BD20A11"/>
     <w:multiLevelType w:val="hybridMultilevel"/>
     <w:tmpl w:val="B2225680"/>
@@ -31194,7 +31597,7 @@
       </w:rPr>
     </w:lvl>
   </w:abstractNum>
-  <w:abstractNum w:abstractNumId="34">
+  <w:abstractNum w:abstractNumId="36">
     <w:nsid w:val="4D2555DF"/>
     <w:multiLevelType w:val="hybridMultilevel"/>
     <w:tmpl w:val="0B922B38"/>
@@ -31307,7 +31710,7 @@
       </w:rPr>
     </w:lvl>
   </w:abstractNum>
-  <w:abstractNum w:abstractNumId="35">
+  <w:abstractNum w:abstractNumId="37">
     <w:nsid w:val="4E584DE2"/>
     <w:multiLevelType w:val="hybridMultilevel"/>
     <w:tmpl w:val="E7646430"/>
@@ -31420,7 +31823,7 @@
       </w:rPr>
     </w:lvl>
   </w:abstractNum>
-  <w:abstractNum w:abstractNumId="36">
+  <w:abstractNum w:abstractNumId="38">
     <w:nsid w:val="50C86018"/>
     <w:multiLevelType w:val="hybridMultilevel"/>
     <w:tmpl w:val="9C14475E"/>
@@ -31533,7 +31936,7 @@
       </w:rPr>
     </w:lvl>
   </w:abstractNum>
-  <w:abstractNum w:abstractNumId="37">
+  <w:abstractNum w:abstractNumId="39">
     <w:nsid w:val="521003AA"/>
     <w:multiLevelType w:val="hybridMultilevel"/>
     <w:tmpl w:val="6BBC6E74"/>
@@ -31646,7 +32049,7 @@
       </w:rPr>
     </w:lvl>
   </w:abstractNum>
-  <w:abstractNum w:abstractNumId="38">
+  <w:abstractNum w:abstractNumId="40">
     <w:nsid w:val="590426C3"/>
     <w:multiLevelType w:val="hybridMultilevel"/>
     <w:tmpl w:val="99BE7BAE"/>
@@ -31759,7 +32162,7 @@
       </w:rPr>
     </w:lvl>
   </w:abstractNum>
-  <w:abstractNum w:abstractNumId="39">
+  <w:abstractNum w:abstractNumId="41">
     <w:nsid w:val="5A3C04E6"/>
     <w:multiLevelType w:val="hybridMultilevel"/>
     <w:tmpl w:val="492A3622"/>
@@ -31872,7 +32275,120 @@
       </w:rPr>
     </w:lvl>
   </w:abstractNum>
-  <w:abstractNum w:abstractNumId="40">
+  <w:abstractNum w:abstractNumId="42">
+    <w:nsid w:val="5AA0781C"/>
+    <w:multiLevelType w:val="hybridMultilevel"/>
+    <w:tmpl w:val="3DFC5052"/>
+    <w:lvl w:ilvl="0" w:tplc="04140001">
+      <w:start w:val="1"/>
+      <w:numFmt w:val="bullet"/>
+      <w:lvlText w:val=""/>
+      <w:lvlJc w:val="left"/>
+      <w:pPr>
+        <w:ind w:left="720" w:hanging="360"/>
+      </w:pPr>
+      <w:rPr>
+        <w:rFonts w:ascii="Symbol" w:hAnsi="Symbol" w:hint="default"/>
+      </w:rPr>
+    </w:lvl>
+    <w:lvl w:ilvl="1" w:tplc="04140003" w:tentative="1">
+      <w:start w:val="1"/>
+      <w:numFmt w:val="bullet"/>
+      <w:lvlText w:val="o"/>
+      <w:lvlJc w:val="left"/>
+      <w:pPr>
+        <w:ind w:left="1440" w:hanging="360"/>
+      </w:pPr>
+      <w:rPr>
+        <w:rFonts w:ascii="Courier New" w:hAnsi="Courier New" w:cs="Courier New" w:hint="default"/>
+      </w:rPr>
+    </w:lvl>
+    <w:lvl w:ilvl="2" w:tplc="04140005" w:tentative="1">
+      <w:start w:val="1"/>
+      <w:numFmt w:val="bullet"/>
+      <w:lvlText w:val=""/>
+      <w:lvlJc w:val="left"/>
+      <w:pPr>
+        <w:ind w:left="2160" w:hanging="360"/>
+      </w:pPr>
+      <w:rPr>
+        <w:rFonts w:ascii="Wingdings" w:hAnsi="Wingdings" w:hint="default"/>
+      </w:rPr>
+    </w:lvl>
+    <w:lvl w:ilvl="3" w:tplc="04140001" w:tentative="1">
+      <w:start w:val="1"/>
+      <w:numFmt w:val="bullet"/>
+      <w:lvlText w:val=""/>
+      <w:lvlJc w:val="left"/>
+      <w:pPr>
+        <w:ind w:left="2880" w:hanging="360"/>
+      </w:pPr>
+      <w:rPr>
+        <w:rFonts w:ascii="Symbol" w:hAnsi="Symbol" w:hint="default"/>
+      </w:rPr>
+    </w:lvl>
+    <w:lvl w:ilvl="4" w:tplc="04140003" w:tentative="1">
+      <w:start w:val="1"/>
+      <w:numFmt w:val="bullet"/>
+      <w:lvlText w:val="o"/>
+      <w:lvlJc w:val="left"/>
+      <w:pPr>
+        <w:ind w:left="3600" w:hanging="360"/>
+      </w:pPr>
+      <w:rPr>
+        <w:rFonts w:ascii="Courier New" w:hAnsi="Courier New" w:cs="Courier New" w:hint="default"/>
+      </w:rPr>
+    </w:lvl>
+    <w:lvl w:ilvl="5" w:tplc="04140005" w:tentative="1">
+      <w:start w:val="1"/>
+      <w:numFmt w:val="bullet"/>
+      <w:lvlText w:val=""/>
+      <w:lvlJc w:val="left"/>
+      <w:pPr>
+        <w:ind w:left="4320" w:hanging="360"/>
+      </w:pPr>
+      <w:rPr>
+        <w:rFonts w:ascii="Wingdings" w:hAnsi="Wingdings" w:hint="default"/>
+      </w:rPr>
+    </w:lvl>
+    <w:lvl w:ilvl="6" w:tplc="04140001" w:tentative="1">
+      <w:start w:val="1"/>
+      <w:numFmt w:val="bullet"/>
+      <w:lvlText w:val=""/>
+      <w:lvlJc w:val="left"/>
+      <w:pPr>
+        <w:ind w:left="5040" w:hanging="360"/>
+      </w:pPr>
+      <w:rPr>
+        <w:rFonts w:ascii="Symbol" w:hAnsi="Symbol" w:hint="default"/>
+      </w:rPr>
+    </w:lvl>
+    <w:lvl w:ilvl="7" w:tplc="04140003" w:tentative="1">
+      <w:start w:val="1"/>
+      <w:numFmt w:val="bullet"/>
+      <w:lvlText w:val="o"/>
+      <w:lvlJc w:val="left"/>
+      <w:pPr>
+        <w:ind w:left="5760" w:hanging="360"/>
+      </w:pPr>
+      <w:rPr>
+        <w:rFonts w:ascii="Courier New" w:hAnsi="Courier New" w:cs="Courier New" w:hint="default"/>
+      </w:rPr>
+    </w:lvl>
+    <w:lvl w:ilvl="8" w:tplc="04140005" w:tentative="1">
+      <w:start w:val="1"/>
+      <w:numFmt w:val="bullet"/>
+      <w:lvlText w:val=""/>
+      <w:lvlJc w:val="left"/>
+      <w:pPr>
+        <w:ind w:left="6480" w:hanging="360"/>
+      </w:pPr>
+      <w:rPr>
+        <w:rFonts w:ascii="Wingdings" w:hAnsi="Wingdings" w:hint="default"/>
+      </w:rPr>
+    </w:lvl>
+  </w:abstractNum>
+  <w:abstractNum w:abstractNumId="43">
     <w:nsid w:val="5B13273D"/>
     <w:multiLevelType w:val="hybridMultilevel"/>
     <w:tmpl w:val="073E1150"/>
@@ -31985,7 +32501,7 @@
       </w:rPr>
     </w:lvl>
   </w:abstractNum>
-  <w:abstractNum w:abstractNumId="41">
+  <w:abstractNum w:abstractNumId="44">
     <w:nsid w:val="5CCB2CF3"/>
     <w:multiLevelType w:val="hybridMultilevel"/>
     <w:tmpl w:val="58DEC1DA"/>
@@ -32098,7 +32614,7 @@
       </w:rPr>
     </w:lvl>
   </w:abstractNum>
-  <w:abstractNum w:abstractNumId="42">
+  <w:abstractNum w:abstractNumId="45">
     <w:nsid w:val="5D375E25"/>
     <w:multiLevelType w:val="hybridMultilevel"/>
     <w:tmpl w:val="C87263D6"/>
@@ -32211,7 +32727,7 @@
       </w:rPr>
     </w:lvl>
   </w:abstractNum>
-  <w:abstractNum w:abstractNumId="43">
+  <w:abstractNum w:abstractNumId="46">
     <w:nsid w:val="5F3A026D"/>
     <w:multiLevelType w:val="hybridMultilevel"/>
     <w:tmpl w:val="85B4AACA"/>
@@ -32324,7 +32840,7 @@
       </w:rPr>
     </w:lvl>
   </w:abstractNum>
-  <w:abstractNum w:abstractNumId="44">
+  <w:abstractNum w:abstractNumId="47">
     <w:nsid w:val="5F8B1C78"/>
     <w:multiLevelType w:val="hybridMultilevel"/>
     <w:tmpl w:val="C8C493F4"/>
@@ -32437,7 +32953,7 @@
       </w:rPr>
     </w:lvl>
   </w:abstractNum>
-  <w:abstractNum w:abstractNumId="45">
+  <w:abstractNum w:abstractNumId="48">
     <w:nsid w:val="614B34E1"/>
     <w:multiLevelType w:val="hybridMultilevel"/>
     <w:tmpl w:val="B5749870"/>
@@ -32550,7 +33066,7 @@
       </w:rPr>
     </w:lvl>
   </w:abstractNum>
-  <w:abstractNum w:abstractNumId="46">
+  <w:abstractNum w:abstractNumId="49">
     <w:nsid w:val="638812A7"/>
     <w:multiLevelType w:val="hybridMultilevel"/>
     <w:tmpl w:val="9440D9F0"/>
@@ -32663,7 +33179,7 @@
       </w:rPr>
     </w:lvl>
   </w:abstractNum>
-  <w:abstractNum w:abstractNumId="47">
+  <w:abstractNum w:abstractNumId="50">
     <w:nsid w:val="656C3E0F"/>
     <w:multiLevelType w:val="hybridMultilevel"/>
     <w:tmpl w:val="2C3C62A6"/>
@@ -32776,7 +33292,7 @@
       </w:rPr>
     </w:lvl>
   </w:abstractNum>
-  <w:abstractNum w:abstractNumId="48">
+  <w:abstractNum w:abstractNumId="51">
     <w:nsid w:val="67F73752"/>
     <w:multiLevelType w:val="hybridMultilevel"/>
     <w:tmpl w:val="F4E82F26"/>
@@ -32889,7 +33405,120 @@
       </w:rPr>
     </w:lvl>
   </w:abstractNum>
-  <w:abstractNum w:abstractNumId="49">
+  <w:abstractNum w:abstractNumId="52">
+    <w:nsid w:val="6AEC3D6A"/>
+    <w:multiLevelType w:val="hybridMultilevel"/>
+    <w:tmpl w:val="A4083EAA"/>
+    <w:lvl w:ilvl="0" w:tplc="04140001">
+      <w:start w:val="1"/>
+      <w:numFmt w:val="bullet"/>
+      <w:lvlText w:val=""/>
+      <w:lvlJc w:val="left"/>
+      <w:pPr>
+        <w:ind w:left="720" w:hanging="360"/>
+      </w:pPr>
+      <w:rPr>
+        <w:rFonts w:ascii="Symbol" w:hAnsi="Symbol" w:hint="default"/>
+      </w:rPr>
+    </w:lvl>
+    <w:lvl w:ilvl="1" w:tplc="04140003">
+      <w:start w:val="1"/>
+      <w:numFmt w:val="bullet"/>
+      <w:lvlText w:val="o"/>
+      <w:lvlJc w:val="left"/>
+      <w:pPr>
+        <w:ind w:left="1440" w:hanging="360"/>
+      </w:pPr>
+      <w:rPr>
+        <w:rFonts w:ascii="Courier New" w:hAnsi="Courier New" w:cs="Courier New" w:hint="default"/>
+      </w:rPr>
+    </w:lvl>
+    <w:lvl w:ilvl="2" w:tplc="04140005" w:tentative="1">
+      <w:start w:val="1"/>
+      <w:numFmt w:val="bullet"/>
+      <w:lvlText w:val=""/>
+      <w:lvlJc w:val="left"/>
+      <w:pPr>
+        <w:ind w:left="2160" w:hanging="360"/>
+      </w:pPr>
+      <w:rPr>
+        <w:rFonts w:ascii="Wingdings" w:hAnsi="Wingdings" w:hint="default"/>
+      </w:rPr>
+    </w:lvl>
+    <w:lvl w:ilvl="3" w:tplc="04140001" w:tentative="1">
+      <w:start w:val="1"/>
+      <w:numFmt w:val="bullet"/>
+      <w:lvlText w:val=""/>
+      <w:lvlJc w:val="left"/>
+      <w:pPr>
+        <w:ind w:left="2880" w:hanging="360"/>
+      </w:pPr>
+      <w:rPr>
+        <w:rFonts w:ascii="Symbol" w:hAnsi="Symbol" w:hint="default"/>
+      </w:rPr>
+    </w:lvl>
+    <w:lvl w:ilvl="4" w:tplc="04140003" w:tentative="1">
+      <w:start w:val="1"/>
+      <w:numFmt w:val="bullet"/>
+      <w:lvlText w:val="o"/>
+      <w:lvlJc w:val="left"/>
+      <w:pPr>
+        <w:ind w:left="3600" w:hanging="360"/>
+      </w:pPr>
+      <w:rPr>
+        <w:rFonts w:ascii="Courier New" w:hAnsi="Courier New" w:cs="Courier New" w:hint="default"/>
+      </w:rPr>
+    </w:lvl>
+    <w:lvl w:ilvl="5" w:tplc="04140005" w:tentative="1">
+      <w:start w:val="1"/>
+      <w:numFmt w:val="bullet"/>
+      <w:lvlText w:val=""/>
+      <w:lvlJc w:val="left"/>
+      <w:pPr>
+        <w:ind w:left="4320" w:hanging="360"/>
+      </w:pPr>
+      <w:rPr>
+        <w:rFonts w:ascii="Wingdings" w:hAnsi="Wingdings" w:hint="default"/>
+      </w:rPr>
+    </w:lvl>
+    <w:lvl w:ilvl="6" w:tplc="04140001" w:tentative="1">
+      <w:start w:val="1"/>
+      <w:numFmt w:val="bullet"/>
+      <w:lvlText w:val=""/>
+      <w:lvlJc w:val="left"/>
+      <w:pPr>
+        <w:ind w:left="5040" w:hanging="360"/>
+      </w:pPr>
+      <w:rPr>
+        <w:rFonts w:ascii="Symbol" w:hAnsi="Symbol" w:hint="default"/>
+      </w:rPr>
+    </w:lvl>
+    <w:lvl w:ilvl="7" w:tplc="04140003" w:tentative="1">
+      <w:start w:val="1"/>
+      <w:numFmt w:val="bullet"/>
+      <w:lvlText w:val="o"/>
+      <w:lvlJc w:val="left"/>
+      <w:pPr>
+        <w:ind w:left="5760" w:hanging="360"/>
+      </w:pPr>
+      <w:rPr>
+        <w:rFonts w:ascii="Courier New" w:hAnsi="Courier New" w:cs="Courier New" w:hint="default"/>
+      </w:rPr>
+    </w:lvl>
+    <w:lvl w:ilvl="8" w:tplc="04140005" w:tentative="1">
+      <w:start w:val="1"/>
+      <w:numFmt w:val="bullet"/>
+      <w:lvlText w:val=""/>
+      <w:lvlJc w:val="left"/>
+      <w:pPr>
+        <w:ind w:left="6480" w:hanging="360"/>
+      </w:pPr>
+      <w:rPr>
+        <w:rFonts w:ascii="Wingdings" w:hAnsi="Wingdings" w:hint="default"/>
+      </w:rPr>
+    </w:lvl>
+  </w:abstractNum>
+  <w:abstractNum w:abstractNumId="53">
     <w:nsid w:val="6CB8253A"/>
     <w:multiLevelType w:val="hybridMultilevel"/>
     <w:tmpl w:val="CA5CBB1E"/>
@@ -33002,7 +33631,7 @@
       </w:rPr>
     </w:lvl>
   </w:abstractNum>
-  <w:abstractNum w:abstractNumId="50">
+  <w:abstractNum w:abstractNumId="54">
     <w:nsid w:val="6DEA0716"/>
     <w:multiLevelType w:val="hybridMultilevel"/>
     <w:tmpl w:val="2D848424"/>
@@ -33115,7 +33744,7 @@
       </w:rPr>
     </w:lvl>
   </w:abstractNum>
-  <w:abstractNum w:abstractNumId="51">
+  <w:abstractNum w:abstractNumId="55">
     <w:nsid w:val="6F3767B9"/>
     <w:multiLevelType w:val="hybridMultilevel"/>
     <w:tmpl w:val="FA7C07C8"/>
@@ -33228,7 +33857,7 @@
       </w:rPr>
     </w:lvl>
   </w:abstractNum>
-  <w:abstractNum w:abstractNumId="52">
+  <w:abstractNum w:abstractNumId="56">
     <w:nsid w:val="6F903679"/>
     <w:multiLevelType w:val="hybridMultilevel"/>
     <w:tmpl w:val="13F891C4"/>
@@ -33341,7 +33970,7 @@
       </w:rPr>
     </w:lvl>
   </w:abstractNum>
-  <w:abstractNum w:abstractNumId="53">
+  <w:abstractNum w:abstractNumId="57">
     <w:nsid w:val="71A93713"/>
     <w:multiLevelType w:val="hybridMultilevel"/>
     <w:tmpl w:val="958CAD48"/>
@@ -33454,7 +34083,7 @@
       </w:rPr>
     </w:lvl>
   </w:abstractNum>
-  <w:abstractNum w:abstractNumId="54">
+  <w:abstractNum w:abstractNumId="58">
     <w:nsid w:val="72947541"/>
     <w:multiLevelType w:val="hybridMultilevel"/>
     <w:tmpl w:val="35E88DAA"/>
@@ -33567,7 +34196,7 @@
       </w:rPr>
     </w:lvl>
   </w:abstractNum>
-  <w:abstractNum w:abstractNumId="55">
+  <w:abstractNum w:abstractNumId="59">
     <w:nsid w:val="739624C3"/>
     <w:multiLevelType w:val="multilevel"/>
     <w:tmpl w:val="46965C92"/>
@@ -33712,7 +34341,7 @@
       </w:rPr>
     </w:lvl>
   </w:abstractNum>
-  <w:abstractNum w:abstractNumId="56">
+  <w:abstractNum w:abstractNumId="60">
     <w:nsid w:val="73BC4448"/>
     <w:multiLevelType w:val="hybridMultilevel"/>
     <w:tmpl w:val="8DAA350A"/>
@@ -33825,7 +34454,7 @@
       </w:rPr>
     </w:lvl>
   </w:abstractNum>
-  <w:abstractNum w:abstractNumId="57">
+  <w:abstractNum w:abstractNumId="61">
     <w:nsid w:val="7736175F"/>
     <w:multiLevelType w:val="hybridMultilevel"/>
     <w:tmpl w:val="8496FF10"/>
@@ -33938,7 +34567,7 @@
       </w:rPr>
     </w:lvl>
   </w:abstractNum>
-  <w:abstractNum w:abstractNumId="58">
+  <w:abstractNum w:abstractNumId="62">
     <w:nsid w:val="7B356518"/>
     <w:multiLevelType w:val="hybridMultilevel"/>
     <w:tmpl w:val="0D942E08"/>
@@ -34052,88 +34681,88 @@
     </w:lvl>
   </w:abstractNum>
   <w:num w:numId="1">
-    <w:abstractNumId w:val="55"/>
+    <w:abstractNumId w:val="59"/>
   </w:num>
   <w:num w:numId="2">
     <w:abstractNumId w:val="8"/>
   </w:num>
   <w:num w:numId="3">
-    <w:abstractNumId w:val="42"/>
+    <w:abstractNumId w:val="45"/>
   </w:num>
   <w:num w:numId="4">
-    <w:abstractNumId w:val="35"/>
+    <w:abstractNumId w:val="37"/>
   </w:num>
   <w:num w:numId="5">
     <w:abstractNumId w:val="13"/>
   </w:num>
   <w:num w:numId="6">
-    <w:abstractNumId w:val="19"/>
+    <w:abstractNumId w:val="20"/>
   </w:num>
   <w:num w:numId="7">
-    <w:abstractNumId w:val="54"/>
+    <w:abstractNumId w:val="58"/>
   </w:num>
   <w:num w:numId="8">
     <w:abstractNumId w:val="4"/>
   </w:num>
   <w:num w:numId="9">
+    <w:abstractNumId w:val="26"/>
+  </w:num>
+  <w:num w:numId="10">
     <w:abstractNumId w:val="25"/>
   </w:num>
-  <w:num w:numId="10">
-    <w:abstractNumId w:val="24"/>
-  </w:num>
   <w:num w:numId="11">
-    <w:abstractNumId w:val="34"/>
+    <w:abstractNumId w:val="36"/>
   </w:num>
   <w:num w:numId="12">
-    <w:abstractNumId w:val="29"/>
+    <w:abstractNumId w:val="30"/>
   </w:num>
   <w:num w:numId="13">
-    <w:abstractNumId w:val="17"/>
+    <w:abstractNumId w:val="18"/>
   </w:num>
   <w:num w:numId="14">
-    <w:abstractNumId w:val="48"/>
+    <w:abstractNumId w:val="51"/>
   </w:num>
   <w:num w:numId="15">
     <w:abstractNumId w:val="9"/>
   </w:num>
   <w:num w:numId="16">
-    <w:abstractNumId w:val="32"/>
+    <w:abstractNumId w:val="34"/>
   </w:num>
   <w:num w:numId="17">
-    <w:abstractNumId w:val="15"/>
+    <w:abstractNumId w:val="16"/>
   </w:num>
   <w:num w:numId="18">
-    <w:abstractNumId w:val="36"/>
+    <w:abstractNumId w:val="38"/>
   </w:num>
   <w:num w:numId="19">
-    <w:abstractNumId w:val="38"/>
+    <w:abstractNumId w:val="40"/>
   </w:num>
   <w:num w:numId="20">
-    <w:abstractNumId w:val="50"/>
+    <w:abstractNumId w:val="54"/>
   </w:num>
   <w:num w:numId="21">
-    <w:abstractNumId w:val="41"/>
+    <w:abstractNumId w:val="44"/>
   </w:num>
   <w:num w:numId="22">
     <w:abstractNumId w:val="6"/>
   </w:num>
   <w:num w:numId="23">
-    <w:abstractNumId w:val="47"/>
+    <w:abstractNumId w:val="50"/>
   </w:num>
   <w:num w:numId="24">
-    <w:abstractNumId w:val="26"/>
+    <w:abstractNumId w:val="27"/>
   </w:num>
   <w:num w:numId="25">
-    <w:abstractNumId w:val="58"/>
+    <w:abstractNumId w:val="62"/>
   </w:num>
   <w:num w:numId="26">
     <w:abstractNumId w:val="10"/>
   </w:num>
   <w:num w:numId="27">
-    <w:abstractNumId w:val="45"/>
+    <w:abstractNumId w:val="48"/>
   </w:num>
   <w:num w:numId="28">
-    <w:abstractNumId w:val="43"/>
+    <w:abstractNumId w:val="46"/>
   </w:num>
   <w:num w:numId="29">
     <w:abstractNumId w:val="11"/>
@@ -34154,79 +34783,91 @@
     <w:abstractNumId w:val="14"/>
   </w:num>
   <w:num w:numId="35">
+    <w:abstractNumId w:val="24"/>
+  </w:num>
+  <w:num w:numId="36">
     <w:abstractNumId w:val="23"/>
   </w:num>
-  <w:num w:numId="36">
-    <w:abstractNumId w:val="22"/>
-  </w:num>
   <w:num w:numId="37">
-    <w:abstractNumId w:val="27"/>
+    <w:abstractNumId w:val="28"/>
   </w:num>
   <w:num w:numId="38">
-    <w:abstractNumId w:val="31"/>
+    <w:abstractNumId w:val="32"/>
   </w:num>
   <w:num w:numId="39">
-    <w:abstractNumId w:val="52"/>
+    <w:abstractNumId w:val="56"/>
   </w:num>
   <w:num w:numId="40">
     <w:abstractNumId w:val="0"/>
   </w:num>
   <w:num w:numId="41">
-    <w:abstractNumId w:val="53"/>
+    <w:abstractNumId w:val="57"/>
   </w:num>
   <w:num w:numId="42">
-    <w:abstractNumId w:val="44"/>
+    <w:abstractNumId w:val="47"/>
   </w:num>
   <w:num w:numId="43">
-    <w:abstractNumId w:val="46"/>
+    <w:abstractNumId w:val="49"/>
   </w:num>
   <w:num w:numId="44">
-    <w:abstractNumId w:val="56"/>
+    <w:abstractNumId w:val="60"/>
   </w:num>
   <w:num w:numId="45">
     <w:abstractNumId w:val="3"/>
   </w:num>
   <w:num w:numId="46">
-    <w:abstractNumId w:val="18"/>
+    <w:abstractNumId w:val="19"/>
   </w:num>
   <w:num w:numId="47">
-    <w:abstractNumId w:val="40"/>
+    <w:abstractNumId w:val="43"/>
   </w:num>
   <w:num w:numId="48">
-    <w:abstractNumId w:val="39"/>
+    <w:abstractNumId w:val="41"/>
   </w:num>
   <w:num w:numId="49">
-    <w:abstractNumId w:val="30"/>
+    <w:abstractNumId w:val="31"/>
   </w:num>
   <w:num w:numId="50">
-    <w:abstractNumId w:val="20"/>
+    <w:abstractNumId w:val="21"/>
   </w:num>
   <w:num w:numId="51">
-    <w:abstractNumId w:val="33"/>
+    <w:abstractNumId w:val="35"/>
   </w:num>
   <w:num w:numId="52">
-    <w:abstractNumId w:val="49"/>
+    <w:abstractNumId w:val="53"/>
   </w:num>
   <w:num w:numId="53">
-    <w:abstractNumId w:val="57"/>
+    <w:abstractNumId w:val="61"/>
   </w:num>
   <w:num w:numId="54">
-    <w:abstractNumId w:val="16"/>
+    <w:abstractNumId w:val="17"/>
   </w:num>
   <w:num w:numId="55">
-    <w:abstractNumId w:val="37"/>
+    <w:abstractNumId w:val="39"/>
   </w:num>
   <w:num w:numId="56">
     <w:abstractNumId w:val="1"/>
   </w:num>
   <w:num w:numId="57">
-    <w:abstractNumId w:val="21"/>
+    <w:abstractNumId w:val="22"/>
   </w:num>
   <w:num w:numId="58">
-    <w:abstractNumId w:val="51"/>
+    <w:abstractNumId w:val="55"/>
   </w:num>
   <w:num w:numId="59">
-    <w:abstractNumId w:val="28"/>
+    <w:abstractNumId w:val="29"/>
+  </w:num>
+  <w:num w:numId="60">
+    <w:abstractNumId w:val="52"/>
+  </w:num>
+  <w:num w:numId="61">
+    <w:abstractNumId w:val="15"/>
+  </w:num>
+  <w:num w:numId="62">
+    <w:abstractNumId w:val="33"/>
+  </w:num>
+  <w:num w:numId="63">
+    <w:abstractNumId w:val="42"/>
   </w:num>
   <w:numIdMacAtCleanup w:val="59"/>
 </w:numbering>
@@ -35369,7 +36010,7 @@
 </file>
 
 <file path=customXml/itemProps1.xml><?xml version="1.0" encoding="utf-8"?>
-<ds:datastoreItem xmlns:ds="http://schemas.openxmlformats.org/officeDocument/2006/customXml" ds:itemID="{443ED893-EEFC-4C50-BCE9-309075B7DA45}">
+<ds:datastoreItem xmlns:ds="http://schemas.openxmlformats.org/officeDocument/2006/customXml" ds:itemID="{67690872-E9AC-426B-A00A-3DD2D405F95E}">
   <ds:schemaRefs>
     <ds:schemaRef ds:uri="http://schemas.openxmlformats.org/officeDocument/2006/bibliography"/>
   </ds:schemaRefs>

</xml_diff>

<commit_message>
Finished method chapter for part 2
</commit_message>
<xml_diff>
--- a/Thesis/Workingdoc(no pics or crossrefs).docx
+++ b/Thesis/Workingdoc(no pics or crossrefs).docx
@@ -22786,8 +22786,24 @@
       </w:r>
     </w:p>
     <w:p>
-      <w:r>
-        <w:t>Real time applications are about distributing updates at once to multiple clients at the same time. The scenario I have designed follows this concept. A set number of clients will follow a strict message flow, recording data along the duration of the test. One on the clients will be dubbed "master" and handles starting the test. Figure (</w:t>
+      <w:pPr>
+        <w:pStyle w:val="Overskrift2"/>
+      </w:pPr>
+      <w:bookmarkStart w:id="108" w:name="_Toc381799603"/>
+      <w:r>
+        <w:t>Test scenario</w:t>
+      </w:r>
+      <w:bookmarkEnd w:id="108"/>
+    </w:p>
+    <w:p>
+      <w:r>
+        <w:t xml:space="preserve">Real time applications are about distributing updates at once to multiple clients at the same time. The scenario I have designed follows this concept. A set number of clients will follow a strict message flow, recording data along </w:t>
+      </w:r>
+      <w:r>
+        <w:t>the duration of the test. One of</w:t>
+      </w:r>
+      <w:r>
+        <w:t xml:space="preserve"> the clients will be dubbed "master" and handles starting the test. Figure (</w:t>
       </w:r>
       <w:r>
         <w:rPr>
@@ -22805,24 +22821,11 @@
         <w:t>TODO</w:t>
       </w:r>
       <w:r>
-        <w:t xml:space="preserve">) provides </w:t>
-      </w:r>
-      <w:r>
-        <w:t>further</w:t>
+        <w:t>) provides further</w:t>
       </w:r>
       <w:r>
         <w:t xml:space="preserve"> insight into this.</w:t>
       </w:r>
-    </w:p>
-    <w:p>
-      <w:pPr>
-        <w:pStyle w:val="Overskrift2"/>
-      </w:pPr>
-      <w:bookmarkStart w:id="108" w:name="_Toc381799603"/>
-      <w:r>
-        <w:t>Test scenario</w:t>
-      </w:r>
-      <w:bookmarkEnd w:id="108"/>
     </w:p>
     <w:p>
       <w:r>
@@ -22832,8 +22835,8 @@
         </w:rPr>
         <w:drawing>
           <wp:inline distT="0" distB="0" distL="0" distR="0">
-            <wp:extent cx="4171950" cy="3895725"/>
-            <wp:effectExtent l="19050" t="0" r="0" b="0"/>
+            <wp:extent cx="5350392" cy="5079976"/>
+            <wp:effectExtent l="19050" t="0" r="2658" b="0"/>
             <wp:docPr id="61" name="Bilde 60" descr="SequenceDiagram.jpg"/>
             <wp:cNvGraphicFramePr>
               <a:graphicFrameLocks xmlns:a="http://schemas.openxmlformats.org/drawingml/2006/main" noChangeAspect="1"/>
@@ -22854,7 +22857,7 @@
                   <pic:spPr>
                     <a:xfrm>
                       <a:off x="0" y="0"/>
-                      <a:ext cx="4171950" cy="3895725"/>
+                      <a:ext cx="5356178" cy="5085470"/>
                     </a:xfrm>
                     <a:prstGeom prst="rect">
                       <a:avLst/>
@@ -22901,6 +22904,7 @@
         </w:numPr>
       </w:pPr>
       <w:r>
+        <w:lastRenderedPageBreak/>
         <w:t>How many clients are connected. Instead of letting the server count this, I find it easier to just tell it.</w:t>
       </w:r>
     </w:p>
@@ -22923,11 +22927,9 @@
       <w:r>
         <w:t xml:space="preserve"> the x-axis in generated graphs. </w:t>
       </w:r>
-      <w:proofErr w:type="spellStart"/>
-      <w:r>
-        <w:t>Numers</w:t>
-      </w:r>
-      <w:proofErr w:type="spellEnd"/>
+      <w:r>
+        <w:t>Numbers</w:t>
+      </w:r>
       <w:r>
         <w:t xml:space="preserve"> on the axis represents seconds. I ended up with running short tests, so this value was always set to one.</w:t>
       </w:r>
@@ -22941,7 +22943,6 @@
         </w:numPr>
       </w:pPr>
       <w:r>
-        <w:lastRenderedPageBreak/>
         <w:t>The start time as recorded client side. To eliminate time differences, the server will record the start time as well. Calculations for client data will use the first, while server data will use the latter.</w:t>
       </w:r>
     </w:p>
@@ -23055,7 +23056,11 @@
         <w:t>...</w:t>
       </w:r>
       <w:r>
-        <w:t>). This test however, has many aspects that I have yet to see in any other scenario. I am going to test five different frameworks. All will use WebSockets, but I will also test the different fallback transports. Each framework expects messages in a different format (</w:t>
+        <w:t xml:space="preserve">). This test however, has many aspects that I have yet to see in any other scenario. I am going to test five </w:t>
+      </w:r>
+      <w:r>
+        <w:lastRenderedPageBreak/>
+        <w:t>different frameworks. All will use WebSockets, but I will also test the different fallback transports. Each framework expects messages in a different format (</w:t>
       </w:r>
       <w:r>
         <w:rPr>
@@ -23064,11 +23069,7 @@
         <w:t>TODO: example?</w:t>
       </w:r>
       <w:r>
-        <w:t xml:space="preserve">). Achieving this with console applications would need a lot of overhead to support it all. WebSockets would need different code than HTTP as they are separate </w:t>
-      </w:r>
-      <w:r>
-        <w:lastRenderedPageBreak/>
-        <w:t xml:space="preserve">protocols. </w:t>
+        <w:t xml:space="preserve">). Achieving this with console applications would need a lot of overhead to support it all. WebSockets would need different code than HTTP as they are separate protocols. </w:t>
       </w:r>
       <w:r>
         <w:t>Furthermore</w:t>
@@ -23121,16 +23122,10 @@
     </w:p>
     <w:p>
       <w:r>
-        <w:t xml:space="preserve">The final option is to use real browsers and have multiple clients in each open window. There are drawbacks to this technique as well. Most obvious is the fact that you cannot have more than a few open connections at the same time. The HTTP 1.1 specification states that no client should have more than two connections to a single host. </w:t>
-      </w:r>
-      <w:r>
-        <w:rPr>
-          <w:color w:val="FF0000"/>
-        </w:rPr>
-        <w:t>(TODO: source</w:t>
-      </w:r>
-      <w:r>
-        <w:t>). Nonetheless, most modern browsers have increased this limit to somewhere between four and eight. Consequences of this are that I cannot have more than two or three clients per browser, and I cannot have a high message frequency. If I do, I risk reaching the maximum number of connections, thus introducing extra latency. Another repercussion is that the number of clients will be limited by the client machine. A browser takes up about 100 megabytes of RAM when idle. Considering that each browser will store some data as well, this number will grow close to 200 megabytes.</w:t>
+        <w:t xml:space="preserve">The final option is to use real browsers and have multiple clients in each open window. </w:t>
+      </w:r>
+      <w:r>
+        <w:t>This also allows for use of the JavaScript clients each framework provide. But it is a solution that demands more resources of the client machine. In the end, it will not be possible to have as many clients with this solution as with the others.</w:t>
       </w:r>
     </w:p>
     <w:p>
@@ -23145,7 +23140,13 @@
     </w:p>
     <w:p>
       <w:r>
-        <w:t xml:space="preserve">I chose to go with real browsers. Writing many different console applications could easily have become a time trap, resulting in uncompleted tests. Using headless browsers would have been the optimal solution, but I find </w:t>
+        <w:t>I chose to go with real browsers. Writing many different console applications could easily have become a time trap, resulting in uncompleted tests.</w:t>
+      </w:r>
+      <w:r>
+        <w:t xml:space="preserve"> It would also require different implementations for HTTP and WebSockets, as well as for the different frameworks. </w:t>
+      </w:r>
+      <w:r>
+        <w:t xml:space="preserve">Using headless browsers would have been the optimal solution, but I find </w:t>
       </w:r>
       <w:proofErr w:type="spellStart"/>
       <w:r>
@@ -23221,7 +23222,6 @@
         </w:numPr>
       </w:pPr>
       <w:r>
-        <w:lastRenderedPageBreak/>
         <w:t>64 bit Windows 7 Home Premium.</w:t>
       </w:r>
     </w:p>
@@ -23239,6 +23239,7 @@
         </w:numPr>
       </w:pPr>
       <w:r>
+        <w:lastRenderedPageBreak/>
         <w:t>Intel Core 2 Duo-T7600 CPU with 2.33 GHz.</w:t>
       </w:r>
     </w:p>
@@ -23266,116 +23267,169 @@
         <w:t>64 bit Windows Server 2012 R2 Standard Edition.</w:t>
       </w:r>
     </w:p>
-    <w:p/>
-    <w:p>
-      <w:pPr>
-        <w:pStyle w:val="Listeavsnitt"/>
-        <w:numPr>
-          <w:ilvl w:val="0"/>
-          <w:numId w:val="4"/>
-        </w:numPr>
-      </w:pPr>
-      <w:r>
-        <w:t>Describe the application</w:t>
-      </w:r>
-    </w:p>
-    <w:p>
-      <w:pPr>
-        <w:pStyle w:val="Listeavsnitt"/>
-        <w:numPr>
-          <w:ilvl w:val="1"/>
-          <w:numId w:val="4"/>
-        </w:numPr>
-      </w:pPr>
-      <w:r>
-        <w:t>Shared code</w:t>
-      </w:r>
-    </w:p>
-    <w:p>
-      <w:pPr>
-        <w:pStyle w:val="Listeavsnitt"/>
-        <w:numPr>
-          <w:ilvl w:val="1"/>
-          <w:numId w:val="4"/>
-        </w:numPr>
-      </w:pPr>
+    <w:p>
+      <w:r>
+        <w:t>One of the major benefits of using browsers is that it allows for a lot of shared code on the client. Eight JavaScript files make up the client side code. Of these, seven are common to all frameworks. Socket.js handles communication with the server and had to be rewritten for each framework. There is a total of 50 tests for the three main files that handle the tests. This ensures that the client works as specified.</w:t>
+      </w:r>
+    </w:p>
+    <w:p>
+      <w:r>
+        <w:t>Each of the frameworks need different servers, but I wanted them to follow a strict implementation. There are two main entities for registering data: the "</w:t>
+      </w:r>
       <w:proofErr w:type="spellStart"/>
       <w:r>
-        <w:t>Reimplemented</w:t>
+        <w:t>loadhub</w:t>
       </w:r>
       <w:proofErr w:type="spellEnd"/>
       <w:r>
-        <w:t xml:space="preserve"> code (hub and monitor)</w:t>
-      </w:r>
-    </w:p>
-    <w:p>
-      <w:pPr>
-        <w:pStyle w:val="Listeavsnitt"/>
-        <w:numPr>
-          <w:ilvl w:val="1"/>
-          <w:numId w:val="4"/>
-        </w:numPr>
-      </w:pPr>
-      <w:r>
-        <w:t>Framework specific code (like JSONHelper.java)</w:t>
-      </w:r>
-    </w:p>
-    <w:p>
-      <w:pPr>
-        <w:pStyle w:val="Listeavsnitt"/>
-        <w:numPr>
-          <w:ilvl w:val="0"/>
-          <w:numId w:val="4"/>
-        </w:numPr>
-      </w:pPr>
+        <w:t>"</w:t>
+      </w:r>
+      <w:r>
+        <w:rPr>
+          <w:rStyle w:val="Fotnotereferanse"/>
+        </w:rPr>
+        <w:footnoteReference w:id="37"/>
+      </w:r>
+      <w:r>
+        <w:t xml:space="preserve"> and the "monitor". 19 and 16 tests respectively ensures that these entities perform to specification. In addition, most frameworks needed some extra code to wrap these entities </w:t>
+      </w:r>
+      <w:proofErr w:type="spellStart"/>
+      <w:r>
+        <w:t>togheter</w:t>
+      </w:r>
+      <w:proofErr w:type="spellEnd"/>
+      <w:r>
+        <w:t xml:space="preserve"> with sending messages. Play Framework and Lightstreamer, for instance, needed to serialize data to JSON. They share the class JSONHelper.java for this purpose (also unit tested).</w:t>
+      </w:r>
     </w:p>
     <w:p>
       <w:pPr>
         <w:pStyle w:val="Overskrift2"/>
       </w:pPr>
       <w:r>
+        <w:t>Displaying data</w:t>
+      </w:r>
+    </w:p>
+    <w:p>
+      <w:r>
+        <w:t xml:space="preserve">I chose to use </w:t>
+      </w:r>
+      <w:proofErr w:type="spellStart"/>
+      <w:r>
+        <w:t>Highcharts</w:t>
+      </w:r>
+      <w:proofErr w:type="spellEnd"/>
+      <w:r>
+        <w:t xml:space="preserve"> (TODO: link) to display charts with all collected data. This is a simple and powerful API that provide graphs that suit my need. To format the data gathered by the clients and servers, I designed a simple Web API. After a test is done, the master client is in possession of all the raw data. This is then sent to the Web API. The API then processes the data and returns three objects that the </w:t>
+      </w:r>
+      <w:proofErr w:type="spellStart"/>
+      <w:r>
+        <w:t>Highcharts</w:t>
+      </w:r>
+      <w:proofErr w:type="spellEnd"/>
+      <w:r>
+        <w:t xml:space="preserve"> API can make use of. A total of 33 tests ensures that also this part of the application stack performs as expected.</w:t>
+      </w:r>
+    </w:p>
+    <w:p>
+      <w:r>
+        <w:t xml:space="preserve">While the Web API provide charts for each run, it is the average values of several runs I need. To help with this, I designed a "Chart merger". This contain a series of (unit tested) functions to extract the average values of different types of tests. It then presents this in </w:t>
+      </w:r>
+      <w:proofErr w:type="spellStart"/>
+      <w:r>
+        <w:t>Highcharts</w:t>
+      </w:r>
+      <w:proofErr w:type="spellEnd"/>
+      <w:r>
+        <w:t xml:space="preserve"> graphs. These graphs will be used in the thesis. The chart merger also handle the data I gather manually.</w:t>
+      </w:r>
+    </w:p>
+    <w:p>
+      <w:pPr>
+        <w:pStyle w:val="Overskrift2"/>
+      </w:pPr>
+      <w:r>
         <w:t>Configurations</w:t>
       </w:r>
     </w:p>
     <w:p>
-      <w:pPr>
-        <w:pStyle w:val="Listeavsnitt"/>
-        <w:numPr>
-          <w:ilvl w:val="0"/>
-          <w:numId w:val="60"/>
-        </w:numPr>
-      </w:pPr>
-      <w:r>
-        <w:t xml:space="preserve">Write about the few configurations that has been done. </w:t>
-      </w:r>
-    </w:p>
-    <w:p>
-      <w:pPr>
-        <w:pStyle w:val="Listeavsnitt"/>
-        <w:numPr>
-          <w:ilvl w:val="0"/>
-          <w:numId w:val="60"/>
-        </w:numPr>
-      </w:pPr>
-      <w:r>
-        <w:t xml:space="preserve">Also write about help from </w:t>
+      <w:r>
+        <w:t xml:space="preserve">With SignalR, IIS benefits from a few configurations. I followed the steps given by the wiki of </w:t>
       </w:r>
       <w:proofErr w:type="spellStart"/>
       <w:r>
+        <w:t>SignalR's</w:t>
+      </w:r>
+      <w:proofErr w:type="spellEnd"/>
+      <w:r>
+        <w:t xml:space="preserve"> </w:t>
+      </w:r>
+      <w:proofErr w:type="spellStart"/>
+      <w:r>
+        <w:t>GitHub</w:t>
+      </w:r>
+      <w:proofErr w:type="spellEnd"/>
+      <w:r>
+        <w:t xml:space="preserve"> page. (</w:t>
+      </w:r>
+      <w:r>
+        <w:rPr>
+          <w:color w:val="FF0000"/>
+        </w:rPr>
+        <w:t>TODO: source</w:t>
+      </w:r>
+      <w:r>
+        <w:t xml:space="preserve">). </w:t>
+      </w:r>
+    </w:p>
+    <w:p>
+      <w:r>
+        <w:t xml:space="preserve">Lightstreamer required some more work before it was ready for testing. First of all, I had to upgrade to the best edition available, the </w:t>
+      </w:r>
+      <w:proofErr w:type="spellStart"/>
+      <w:r>
+        <w:t>Vivace</w:t>
+      </w:r>
+      <w:proofErr w:type="spellEnd"/>
+      <w:r>
+        <w:t xml:space="preserve"> edition. </w:t>
+      </w:r>
+      <w:proofErr w:type="spellStart"/>
+      <w:r>
         <w:t>Weswit</w:t>
       </w:r>
       <w:proofErr w:type="spellEnd"/>
-    </w:p>
-    <w:p>
-      <w:pPr>
-        <w:pStyle w:val="Listeavsnitt"/>
-        <w:numPr>
-          <w:ilvl w:val="1"/>
-          <w:numId w:val="60"/>
-        </w:numPr>
-      </w:pPr>
-      <w:r>
-        <w:t>Put mails as appendix.</w:t>
+      <w:r>
+        <w:t xml:space="preserve"> proved very helpful, giving me free access to this version for the duration of my work. They also helped with a few settings needed for the server.</w:t>
+      </w:r>
+    </w:p>
+    <w:p>
+      <w:r>
+        <w:lastRenderedPageBreak/>
+        <w:t xml:space="preserve">My initial results showed that Lightstreamer lagged behind all the other frameworks, so I turned to </w:t>
+      </w:r>
+      <w:proofErr w:type="spellStart"/>
+      <w:r>
+        <w:t>Weswit</w:t>
+      </w:r>
+      <w:proofErr w:type="spellEnd"/>
+      <w:r>
+        <w:t xml:space="preserve"> for help. Appendix (</w:t>
+      </w:r>
+      <w:r>
+        <w:rPr>
+          <w:color w:val="FF0000"/>
+        </w:rPr>
+        <w:t>TODO</w:t>
+      </w:r>
+      <w:r>
+        <w:t xml:space="preserve">) shows the whole mail </w:t>
+      </w:r>
+      <w:r>
+        <w:t>correspondence</w:t>
+      </w:r>
+      <w:r>
+        <w:t xml:space="preserve"> with an engineer at their office. One of the critical things I learned from them is that the JVM needs to warm up before load tests. As a result, tests done with Play and Lightstreamer ran for 30 seconds before I started recording data. A long running test showed that the run stabilized around this mark. Hence, there was no need for a longer run.</w:t>
       </w:r>
     </w:p>
     <w:p>
@@ -23389,29 +23443,51 @@
       <w:bookmarkEnd w:id="112"/>
     </w:p>
     <w:p>
-      <w:pPr>
-        <w:pStyle w:val="Listeavsnitt"/>
-        <w:numPr>
-          <w:ilvl w:val="0"/>
-          <w:numId w:val="22"/>
-        </w:numPr>
-      </w:pPr>
+      <w:r>
+        <w:t>Several tools were tested to find one that fit my needs. I was interested in a tool that could show me the total amount of bytes sent given a certain filter. It also needed to have functionality to inspect packages for both WebSockets and HTTP traffic. Network Monitor (</w:t>
+      </w:r>
+      <w:r>
+        <w:rPr>
+          <w:color w:val="FF0000"/>
+        </w:rPr>
+        <w:t>TODO: page</w:t>
+      </w:r>
+      <w:r>
+        <w:t xml:space="preserve">), </w:t>
+      </w:r>
       <w:proofErr w:type="spellStart"/>
       <w:r>
         <w:t>Wireshark</w:t>
       </w:r>
       <w:proofErr w:type="spellEnd"/>
-    </w:p>
-    <w:p>
-      <w:pPr>
-        <w:pStyle w:val="Listeavsnitt"/>
-        <w:numPr>
-          <w:ilvl w:val="0"/>
-          <w:numId w:val="22"/>
-        </w:numPr>
-      </w:pPr>
-      <w:r>
-        <w:t>Mention some other</w:t>
+      <w:r>
+        <w:t xml:space="preserve"> (</w:t>
+      </w:r>
+      <w:r>
+        <w:rPr>
+          <w:color w:val="FF0000"/>
+        </w:rPr>
+        <w:t>TODO: page</w:t>
+      </w:r>
+      <w:r>
+        <w:t>) and Fiddler (</w:t>
+      </w:r>
+      <w:r>
+        <w:rPr>
+          <w:color w:val="FF0000"/>
+        </w:rPr>
+        <w:t>TODO: page</w:t>
+      </w:r>
+      <w:r>
+        <w:t xml:space="preserve">) were the most prominent that I considered. In the end, the choice fell upon </w:t>
+      </w:r>
+      <w:proofErr w:type="spellStart"/>
+      <w:r>
+        <w:t>Wireshark</w:t>
+      </w:r>
+      <w:proofErr w:type="spellEnd"/>
+      <w:r>
+        <w:t xml:space="preserve"> as it provided exactly what I needed.</w:t>
       </w:r>
     </w:p>
     <w:p>
@@ -23425,119 +23501,145 @@
       <w:bookmarkEnd w:id="113"/>
     </w:p>
     <w:p>
-      <w:pPr>
-        <w:pStyle w:val="Listeavsnitt"/>
-        <w:numPr>
-          <w:ilvl w:val="0"/>
-          <w:numId w:val="23"/>
-        </w:numPr>
-      </w:pPr>
-      <w:r>
-        <w:t xml:space="preserve">Could have used some fancy tool. </w:t>
-      </w:r>
-    </w:p>
-    <w:p>
-      <w:pPr>
-        <w:pStyle w:val="Listeavsnitt"/>
-        <w:numPr>
-          <w:ilvl w:val="0"/>
-          <w:numId w:val="23"/>
-        </w:numPr>
-      </w:pPr>
-      <w:r>
-        <w:t xml:space="preserve">Chose </w:t>
+      <w:r>
+        <w:t xml:space="preserve">While I could have chosen an advanced tool with pin point accuracy, this was not what I wanted with this data. The most interesting for me was to see if there were clear differences between different transports and frameworks. Windows Server 2012’s Resource Monitor was therefore chosen for this purpose. </w:t>
+      </w:r>
+    </w:p>
+    <w:p>
+      <w:pPr>
+        <w:pStyle w:val="Overskrift2"/>
+      </w:pPr>
+      <w:bookmarkStart w:id="114" w:name="_Toc381799609"/>
+      <w:r>
+        <w:t>Monitoring of memory usage</w:t>
+      </w:r>
+      <w:bookmarkEnd w:id="114"/>
+    </w:p>
+    <w:p>
+      <w:r>
+        <w:t>Memory usage falls into the same category as processor usage. I wanted to see if there were any clear differences. The task manager in Windows was more than enough of a tool for this job. Readings were taken at the end of each test, as this proved to be the maximum usage during the test runs.</w:t>
+      </w:r>
+    </w:p>
+    <w:p>
+      <w:pPr>
+        <w:pStyle w:val="Overskrift2"/>
+      </w:pPr>
+      <w:bookmarkStart w:id="115" w:name="_Toc381799610"/>
+      <w:r>
+        <w:t>Limitations</w:t>
+      </w:r>
+      <w:bookmarkEnd w:id="115"/>
+    </w:p>
+    <w:p>
+      <w:pPr>
+        <w:pStyle w:val="Overskrift3"/>
+      </w:pPr>
+      <w:bookmarkStart w:id="116" w:name="_Toc381799611"/>
+      <w:r>
+        <w:t>Meteor</w:t>
+      </w:r>
+      <w:bookmarkEnd w:id="116"/>
+    </w:p>
+    <w:p>
+      <w:r>
+        <w:t xml:space="preserve">Meteor has the real time component tightly embedded in its core. This made it impossible to use more than one client pr. browser without fiddling around with Meteor’s source code. As this could easily could have broken certain aspects of the framework, I decided to test Meteor’s real time component alone. </w:t>
       </w:r>
       <w:proofErr w:type="spellStart"/>
       <w:r>
-        <w:t>resmon</w:t>
+        <w:t>SockJS</w:t>
       </w:r>
       <w:proofErr w:type="spellEnd"/>
       <w:r>
-        <w:t>..</w:t>
-      </w:r>
-    </w:p>
-    <w:p>
-      <w:pPr>
-        <w:pStyle w:val="Overskrift2"/>
-      </w:pPr>
-      <w:bookmarkStart w:id="114" w:name="_Toc381799609"/>
-      <w:r>
-        <w:t>Monitoring of memory usage</w:t>
-      </w:r>
-      <w:bookmarkEnd w:id="114"/>
-    </w:p>
-    <w:p>
-      <w:pPr>
-        <w:pStyle w:val="Listeavsnitt"/>
-        <w:numPr>
-          <w:ilvl w:val="0"/>
-          <w:numId w:val="24"/>
-        </w:numPr>
-      </w:pPr>
-      <w:r>
-        <w:t>Really didn’t need anything fancy here either.</w:t>
-      </w:r>
-    </w:p>
-    <w:p>
-      <w:pPr>
-        <w:pStyle w:val="Overskrift2"/>
-      </w:pPr>
-      <w:bookmarkStart w:id="115" w:name="_Toc381799610"/>
-      <w:r>
-        <w:t>Limitations</w:t>
-      </w:r>
-      <w:bookmarkEnd w:id="115"/>
+        <w:t xml:space="preserve"> therefore replaces Meteor in this part of the thesis.</w:t>
+      </w:r>
     </w:p>
     <w:p>
       <w:pPr>
         <w:pStyle w:val="Overskrift3"/>
-      </w:pPr>
-      <w:bookmarkStart w:id="116" w:name="_Toc381799611"/>
-      <w:r>
-        <w:t>Meteor</w:t>
-      </w:r>
-      <w:bookmarkEnd w:id="116"/>
-    </w:p>
-    <w:p>
-      <w:pPr>
-        <w:pStyle w:val="Listeavsnitt"/>
-        <w:numPr>
-          <w:ilvl w:val="0"/>
-          <w:numId w:val="24"/>
-        </w:numPr>
-      </w:pPr>
-      <w:r>
-        <w:t xml:space="preserve">Meteor has the </w:t>
-      </w:r>
-      <w:r>
-        <w:t>real time</w:t>
-      </w:r>
-      <w:r>
-        <w:t xml:space="preserve"> aspect tightly embedded in the core.</w:t>
-      </w:r>
-    </w:p>
-    <w:p>
-      <w:pPr>
-        <w:pStyle w:val="Listeavsnitt"/>
-        <w:numPr>
-          <w:ilvl w:val="0"/>
-          <w:numId w:val="24"/>
-        </w:numPr>
-      </w:pPr>
-      <w:r>
-        <w:t>Not feasible for the test case.</w:t>
-      </w:r>
-    </w:p>
-    <w:p>
-      <w:pPr>
-        <w:pStyle w:val="Listeavsnitt"/>
-        <w:numPr>
-          <w:ilvl w:val="0"/>
-          <w:numId w:val="24"/>
-        </w:numPr>
-      </w:pPr>
-      <w:r>
-        <w:t xml:space="preserve">Replaced it with </w:t>
+        <w:ind w:left="993" w:hanging="993"/>
+      </w:pPr>
+      <w:bookmarkStart w:id="117" w:name="_Toc381799612"/>
+      <w:r>
+        <w:t>Using browsers</w:t>
+      </w:r>
+      <w:bookmarkEnd w:id="117"/>
+    </w:p>
+    <w:p>
+      <w:r>
+        <w:t xml:space="preserve">There are certain drawbacks to using browsers as clients. Most obvious is the fact that you cannot have more than a few open connections at the same time. The HTTP 1.1 specification states that no client should have more than two connections to a single host. </w:t>
+      </w:r>
+      <w:r>
+        <w:rPr>
+          <w:color w:val="FF0000"/>
+        </w:rPr>
+        <w:t>(TODO: source</w:t>
+      </w:r>
+      <w:r>
+        <w:t xml:space="preserve">). </w:t>
+      </w:r>
+    </w:p>
+    <w:p>
+      <w:r>
+        <w:t xml:space="preserve">Nonetheless, most modern browsers have increased this limit to somewhere between four and eight. Consequences of this are that I cannot have more than two or three </w:t>
+      </w:r>
+      <w:r>
+        <w:lastRenderedPageBreak/>
+        <w:t>clients per browser, and I cannot have a high message frequency. If I do, I risk reaching the maximum number of connections, thus introducing extra latency. Another repercussion is that the number of clients will be limited by the client machine. A browser takes up about 100 megabytes of RAM when idle. Considering that each browser will store some data as well, this number will grow close to 200 megabytes. As mentioned before (</w:t>
+      </w:r>
+      <w:r>
+        <w:rPr>
+          <w:color w:val="FF0000"/>
+        </w:rPr>
+        <w:t>TODO: setup</w:t>
+      </w:r>
+      <w:r>
+        <w:t>), the browsers memory consumption, limited the number of clients to 60 for my tests.</w:t>
+      </w:r>
+    </w:p>
+    <w:p>
+      <w:pPr>
+        <w:pStyle w:val="Overskrift3"/>
+        <w:ind w:left="993" w:hanging="993"/>
+      </w:pPr>
+      <w:bookmarkStart w:id="118" w:name="_Toc381799613"/>
+      <w:r>
+        <w:t>Network capture</w:t>
+      </w:r>
+      <w:bookmarkEnd w:id="118"/>
+    </w:p>
+    <w:p>
+      <w:r>
+        <w:t xml:space="preserve">I started a new capture when I started the tests. This turned out to have huge drawbacks that I did not discover until all tests were run. </w:t>
+      </w:r>
+      <w:r>
+        <w:t xml:space="preserve">Open WebSocket connections was not recorded correctly. Messages going from server to client are there, but they show up as TCP traffic. The other way is </w:t>
+      </w:r>
+      <w:r>
+        <w:t>masked</w:t>
+      </w:r>
+      <w:r>
+        <w:t>, so there is no way of knowing if the data is correct or not.</w:t>
+      </w:r>
+      <w:r>
+        <w:t xml:space="preserve"> It also seems to be some issues with long polling with SignalR. Some messages that I expect to be in the capture are not there. This leads me to believe that the captured data is not accurate enough to be presented as results. It can give an indication, but that is all.</w:t>
+      </w:r>
+    </w:p>
+    <w:p>
+      <w:r>
+        <w:t>To present some more believable results I have done calculation of the theoretical throughput of each test kind.</w:t>
+      </w:r>
+      <w:r>
+        <w:t xml:space="preserve"> The basis for each calculation is a capture with one client sending 10 broadcast messages in two seconds. For these captures, I started the capture before I navigated to the test page, thus ensuring that all packets got captured.</w:t>
+      </w:r>
+    </w:p>
+    <w:p>
+      <w:r>
+        <w:t>There are obviously sources of error with this approach as well. Some of the frameworks may compress data more or send multiple messages in one package during higher loads. I must thus stress that the results from my calculations do not take this into consideration. The actual performance of each framework may be better than what the calculations indicate.</w:t>
+      </w:r>
+    </w:p>
+    <w:p>
+      <w:r>
+        <w:t xml:space="preserve">A benefit of doing this is that it allowed me to show results for transports that are not supported by the frameworks in Firefox. This applies to HTTP-streaming with SignalR and Server Sent Events with </w:t>
       </w:r>
       <w:proofErr w:type="spellStart"/>
       <w:r>
@@ -23545,123 +23647,46 @@
       </w:r>
       <w:proofErr w:type="spellEnd"/>
       <w:r>
-        <w:t>, which is the library Meteor uses.</w:t>
+        <w:t xml:space="preserve">. Keep in mind though, that there may be some differences between how browsers handle different transport mechanisms. Still, it gives an indication. </w:t>
+      </w:r>
+    </w:p>
+    <w:p>
+      <w:r>
+        <w:t xml:space="preserve">The basis for the calculations is up on </w:t>
+      </w:r>
+      <w:proofErr w:type="spellStart"/>
+      <w:r>
+        <w:t>GitHub</w:t>
+      </w:r>
+      <w:proofErr w:type="spellEnd"/>
+      <w:r>
+        <w:t xml:space="preserve"> (</w:t>
+      </w:r>
+      <w:r>
+        <w:rPr>
+          <w:color w:val="FF0000"/>
+        </w:rPr>
+        <w:t>TODO: link and maybe explain a little? Or make readme..</w:t>
+      </w:r>
+      <w:r>
+        <w:t>).</w:t>
       </w:r>
     </w:p>
     <w:p>
       <w:pPr>
         <w:pStyle w:val="Overskrift3"/>
-      </w:pPr>
-      <w:bookmarkStart w:id="117" w:name="_Toc381799612"/>
-      <w:r>
-        <w:t>Using browsers</w:t>
-      </w:r>
-      <w:bookmarkEnd w:id="117"/>
-    </w:p>
-    <w:p>
-      <w:pPr>
-        <w:pStyle w:val="Listeavsnitt"/>
-        <w:numPr>
-          <w:ilvl w:val="0"/>
-          <w:numId w:val="24"/>
-        </w:numPr>
-      </w:pPr>
-      <w:r>
-        <w:t>Max connections</w:t>
-      </w:r>
-    </w:p>
-    <w:p>
-      <w:pPr>
-        <w:pStyle w:val="Listeavsnitt"/>
-        <w:numPr>
-          <w:ilvl w:val="0"/>
-          <w:numId w:val="24"/>
-        </w:numPr>
-      </w:pPr>
-      <w:r>
-        <w:t>Overhead?</w:t>
-      </w:r>
-    </w:p>
-    <w:p>
-      <w:pPr>
-        <w:pStyle w:val="Overskrift3"/>
-      </w:pPr>
-      <w:bookmarkStart w:id="118" w:name="_Toc381799613"/>
-      <w:r>
-        <w:lastRenderedPageBreak/>
-        <w:t>Network capture</w:t>
-      </w:r>
-      <w:bookmarkEnd w:id="118"/>
-    </w:p>
-    <w:p>
-      <w:pPr>
-        <w:pStyle w:val="Listeavsnitt"/>
-        <w:numPr>
-          <w:ilvl w:val="0"/>
-          <w:numId w:val="7"/>
-        </w:numPr>
-      </w:pPr>
-      <w:r>
-        <w:t xml:space="preserve">I started a new capture when I started the tests. This turned out to have huge drawbacks that I did not discover until all tests were run. </w:t>
-      </w:r>
-      <w:r>
-        <w:t>Open WebSocket connections was not recorded correctly. Messages going from server to client are there, but they show up as TCP traffic. The other way is scrambled, so there is no way of knowing if the data is correct or not.</w:t>
-      </w:r>
-    </w:p>
-    <w:p>
-      <w:pPr>
-        <w:pStyle w:val="Listeavsnitt"/>
-        <w:numPr>
-          <w:ilvl w:val="0"/>
-          <w:numId w:val="7"/>
-        </w:numPr>
-      </w:pPr>
-      <w:r>
-        <w:t>Enter: calculations instead</w:t>
-      </w:r>
-    </w:p>
-    <w:p>
-      <w:pPr>
-        <w:pStyle w:val="Listeavsnitt"/>
-        <w:numPr>
-          <w:ilvl w:val="1"/>
-          <w:numId w:val="7"/>
-        </w:numPr>
-      </w:pPr>
-      <w:r>
-        <w:t>Also has drawbacks.</w:t>
-      </w:r>
-    </w:p>
-    <w:p>
-      <w:pPr>
-        <w:pStyle w:val="Listeavsnitt"/>
-        <w:numPr>
-          <w:ilvl w:val="1"/>
-          <w:numId w:val="7"/>
-        </w:numPr>
-      </w:pPr>
-      <w:r>
-        <w:t>Sources of error.</w:t>
-      </w:r>
-    </w:p>
-    <w:p>
-      <w:pPr>
-        <w:pStyle w:val="Listeavsnitt"/>
-        <w:numPr>
-          <w:ilvl w:val="1"/>
-          <w:numId w:val="7"/>
-        </w:numPr>
-      </w:pPr>
-      <w:r>
-        <w:t xml:space="preserve">Allowed me to calculate for transports not supported by some frameworks in Firefox. Just to get some comparison, there may be some deviations as to how individual browsers handle different transport mechanisms. </w:t>
-      </w:r>
-    </w:p>
-    <w:p>
-      <w:pPr>
-        <w:pStyle w:val="Overskrift3"/>
+        <w:ind w:left="992" w:hanging="992"/>
       </w:pPr>
       <w:r>
         <w:t>Streaming with Play Framework</w:t>
+      </w:r>
+    </w:p>
+    <w:p>
+      <w:r>
+        <w:t>Streaming with Play Framework required two forever frames in each browser. I have not been able to understand why, but this did not work.</w:t>
+      </w:r>
+      <w:r>
+        <w:t xml:space="preserve"> Even when I used one client per browser, connections failed after six. For this reason, I excluded HTTP-streaming with Play from the tests. I was able to get a basis for calculations though.</w:t>
       </w:r>
     </w:p>
     <w:p>
@@ -23678,6 +23703,7 @@
           <w:szCs w:val="36"/>
           <w:lang w:val="en-US"/>
         </w:rPr>
+        <w:lastRenderedPageBreak/>
         <w:t>Result</w:t>
       </w:r>
       <w:r>
@@ -23846,7 +23872,6 @@
         </w:numPr>
       </w:pPr>
       <w:r>
-        <w:lastRenderedPageBreak/>
         <w:t>The Lightstreamer clients took up a lot more memory than the others (see the connection tests)</w:t>
       </w:r>
       <w:r>
@@ -23874,6 +23899,7 @@
           <w:noProof/>
           <w:lang w:val="nb-NO" w:eastAsia="nb-NO"/>
         </w:rPr>
+        <w:lastRenderedPageBreak/>
         <w:drawing>
           <wp:inline distT="0" distB="0" distL="0" distR="0">
             <wp:extent cx="5759450" cy="2369257"/>
@@ -26485,7 +26511,7 @@
             <w:rPr>
               <w:noProof/>
             </w:rPr>
-            <w:t>62</w:t>
+            <w:t>65</w:t>
           </w:r>
         </w:fldSimple>
       </w:p>
@@ -27491,6 +27517,28 @@
       </w:r>
       <w:r>
         <w:t>).</w:t>
+      </w:r>
+    </w:p>
+  </w:footnote>
+  <w:footnote w:id="37">
+    <w:p>
+      <w:pPr>
+        <w:pStyle w:val="Fotnotetekst"/>
+      </w:pPr>
+      <w:r>
+        <w:rPr>
+          <w:rStyle w:val="Fotnotereferanse"/>
+        </w:rPr>
+        <w:footnoteRef/>
+      </w:r>
+      <w:r>
+        <w:t xml:space="preserve"> </w:t>
+      </w:r>
+      <w:r>
+        <w:t xml:space="preserve">I implemented the setup </w:t>
+      </w:r>
+      <w:r>
+        <w:t xml:space="preserve">with SignalR first. I therefore chose to use its terminology.  </w:t>
       </w:r>
     </w:p>
   </w:footnote>
@@ -36010,7 +36058,7 @@
 </file>
 
 <file path=customXml/itemProps1.xml><?xml version="1.0" encoding="utf-8"?>
-<ds:datastoreItem xmlns:ds="http://schemas.openxmlformats.org/officeDocument/2006/customXml" ds:itemID="{67690872-E9AC-426B-A00A-3DD2D405F95E}">
+<ds:datastoreItem xmlns:ds="http://schemas.openxmlformats.org/officeDocument/2006/customXml" ds:itemID="{F0C061A3-A344-48E3-9EBC-1D393B0455B6}">
   <ds:schemaRefs>
     <ds:schemaRef ds:uri="http://schemas.openxmlformats.org/officeDocument/2006/bibliography"/>
   </ds:schemaRefs>

</xml_diff>

<commit_message>
Formulated a better problem statement
</commit_message>
<xml_diff>
--- a/Thesis/Workingdoc(no pics or crossrefs).docx
+++ b/Thesis/Workingdoc(no pics or crossrefs).docx
@@ -12848,29 +12848,45 @@
           <w:color w:val="FF0000"/>
           <w:lang w:val="nb-NO"/>
         </w:rPr>
-        <w:t xml:space="preserve">TODO: Denne skal inneholde en relativt kortfattet oversikt over tema som inngår i oppgaven og til sist en </w:t>
-      </w:r>
-    </w:p>
-    <w:p>
-      <w:pPr>
+        <w:t>TODO: Denne skal inneholde en relativt kortfattet oversikt over tema som inngår i oppgaven og til sist en oversikt over hva de forskjellige kap</w:t>
+      </w:r>
+      <w:r>
         <w:rPr>
           <w:color w:val="FF0000"/>
           <w:lang w:val="nb-NO"/>
         </w:rPr>
-      </w:pPr>
-      <w:r>
+        <w:t xml:space="preserve">itlene i rapporten inneholder. </w:t>
+      </w:r>
+    </w:p>
+    <w:p>
+      <w:pPr>
         <w:rPr>
           <w:color w:val="FF0000"/>
           <w:lang w:val="nb-NO"/>
         </w:rPr>
-        <w:t>oversikt over hva de forskjellige kap</w:t>
-      </w:r>
+      </w:pPr>
       <w:r>
         <w:rPr>
           <w:color w:val="FF0000"/>
           <w:lang w:val="nb-NO"/>
         </w:rPr>
-        <w:t xml:space="preserve">itlene i rapporten inneholder. </w:t>
+        <w:t xml:space="preserve">TODO: flytte dette til bakgrunn og skrive en annen form for </w:t>
+      </w:r>
+      <w:proofErr w:type="spellStart"/>
+      <w:r>
+        <w:rPr>
+          <w:color w:val="FF0000"/>
+          <w:lang w:val="nb-NO"/>
+        </w:rPr>
+        <w:t>intro</w:t>
+      </w:r>
+      <w:proofErr w:type="spellEnd"/>
+      <w:r>
+        <w:rPr>
+          <w:color w:val="FF0000"/>
+          <w:lang w:val="nb-NO"/>
+        </w:rPr>
+        <w:t>?</w:t>
       </w:r>
     </w:p>
     <w:p>
@@ -13244,71 +13260,102 @@
       </w:pPr>
       <w:bookmarkStart w:id="8" w:name="_Toc381799502"/>
       <w:r>
+        <w:t>Problem statement</w:t>
+      </w:r>
+      <w:bookmarkEnd w:id="8"/>
+    </w:p>
+    <w:p>
+      <w:r>
+        <w:t>The problem statements in this thesis are as follows:</w:t>
+      </w:r>
+    </w:p>
+    <w:p>
+      <w:pPr>
+        <w:rPr>
+          <w:b/>
+        </w:rPr>
+      </w:pPr>
+      <w:r>
+        <w:rPr>
+          <w:b/>
+        </w:rPr>
         <w:lastRenderedPageBreak/>
-        <w:t>Problem statement</w:t>
-      </w:r>
-      <w:bookmarkEnd w:id="8"/>
-    </w:p>
-    <w:p>
-      <w:r>
-        <w:t xml:space="preserve">In this thesis, I will look at </w:t>
-      </w:r>
-      <w:r>
-        <w:t>real time</w:t>
-      </w:r>
-      <w:r>
-        <w:t xml:space="preserve"> applications in general, and WebSockets in particular, and investigate how much of an impact this new protocol can make on the </w:t>
-      </w:r>
-      <w:r>
-        <w:t>real time</w:t>
-      </w:r>
-      <w:r>
-        <w:t xml:space="preserve"> world. I will also look at the bigger picture, and investigate the necessity of </w:t>
-      </w:r>
-      <w:r>
-        <w:t>real time</w:t>
-      </w:r>
-      <w:r>
-        <w:t>.</w:t>
-      </w:r>
-    </w:p>
-    <w:p>
-      <w:r>
-        <w:t xml:space="preserve">Furthermore, I will compare five different frameworks for </w:t>
-      </w:r>
-      <w:r>
-        <w:t>real time</w:t>
-      </w:r>
-      <w:r>
-        <w:t xml:space="preserve"> web applications based on both usability, from a programmers perspective, and performance through load testing. A detailed description of how this will be executed can be found in chapter (</w:t>
-      </w:r>
-      <w:r>
-        <w:rPr>
-          <w:color w:val="FF0000"/>
-        </w:rPr>
-        <w:t xml:space="preserve">TODO: </w:t>
+        <w:t xml:space="preserve">What framework do I consider to be the best for real time web applications? </w:t>
+      </w:r>
+    </w:p>
+    <w:p>
+      <w:r>
+        <w:t xml:space="preserve">No matter the functionality you want to build, you always want the best tools to do it. When it comes to software though, this question will have a nuanced answer. Some frameworks may handle different aspects better than other, while others may have the best performance. </w:t>
+      </w:r>
+    </w:p>
+    <w:p>
+      <w:pPr>
+        <w:rPr>
+          <w:b/>
+        </w:rPr>
+      </w:pPr>
+      <w:r>
+        <w:rPr>
+          <w:b/>
+        </w:rPr>
+        <w:t>Is it always useful to use a framework?</w:t>
+      </w:r>
+    </w:p>
+    <w:p>
+      <w:r>
+        <w:t xml:space="preserve">If the functionality you need is simple, does your project benefit from an extra </w:t>
       </w:r>
       <w:proofErr w:type="spellStart"/>
       <w:r>
-        <w:rPr>
-          <w:color w:val="FF0000"/>
-        </w:rPr>
-        <w:t>crossref</w:t>
+        <w:t>dependecy</w:t>
       </w:r>
       <w:proofErr w:type="spellEnd"/>
       <w:r>
-        <w:rPr>
-          <w:color w:val="FF0000"/>
-        </w:rPr>
-        <w:t xml:space="preserve"> Methodology</w:t>
-      </w:r>
-      <w:r>
-        <w:t>).</w:t>
-      </w:r>
-    </w:p>
-    <w:p>
-      <w:r>
-        <w:t>The results will consist of my evaluations of the frameworks, charts and discussions about the performance tests and a general discussion that compares WebSockets with HTTP. Furthermore, I will assess whether or not a framework is necessary at all for building scalable real time applications across multiple platforms (browsers).</w:t>
+        <w:t xml:space="preserve">? Or can you make it yourself without much extra work? Sometimes you would like as few </w:t>
+      </w:r>
+      <w:proofErr w:type="spellStart"/>
+      <w:r>
+        <w:t>dependecies</w:t>
+      </w:r>
+      <w:proofErr w:type="spellEnd"/>
+      <w:r>
+        <w:t xml:space="preserve"> as possible. But if it takes up a lot of time to do something yourself, a framework may be a better solution.</w:t>
+      </w:r>
+    </w:p>
+    <w:p>
+      <w:pPr>
+        <w:rPr>
+          <w:b/>
+        </w:rPr>
+      </w:pPr>
+      <w:r>
+        <w:rPr>
+          <w:b/>
+        </w:rPr>
+        <w:t>Does WebSockets outperform the old, established HTTP methods for real time?</w:t>
+      </w:r>
+    </w:p>
+    <w:p>
+      <w:r>
+        <w:t>If it turns out that WebSockets perform just as well, is it something we need?</w:t>
+      </w:r>
+    </w:p>
+    <w:p>
+      <w:pPr>
+        <w:rPr>
+          <w:b/>
+        </w:rPr>
+      </w:pPr>
+      <w:r>
+        <w:rPr>
+          <w:b/>
+        </w:rPr>
+        <w:t>Can WebSockets be the foundation for the next generation of HTTP?</w:t>
+      </w:r>
+    </w:p>
+    <w:p>
+      <w:r>
+        <w:t>The answer to this is coupled with the previous question. If WebSockets is just as good as HTTP performance wise, it will not be the foundation for the next generation. However, if it does, can it change the way browsers communicate with browsers in more aspects than real time?</w:t>
       </w:r>
     </w:p>
     <w:p>
@@ -26511,7 +26558,7 @@
             <w:rPr>
               <w:noProof/>
             </w:rPr>
-            <w:t>65</w:t>
+            <w:t>4</w:t>
           </w:r>
         </w:fldSimple>
       </w:p>
@@ -36058,7 +36105,7 @@
 </file>
 
 <file path=customXml/itemProps1.xml><?xml version="1.0" encoding="utf-8"?>
-<ds:datastoreItem xmlns:ds="http://schemas.openxmlformats.org/officeDocument/2006/customXml" ds:itemID="{F0C061A3-A344-48E3-9EBC-1D393B0455B6}">
+<ds:datastoreItem xmlns:ds="http://schemas.openxmlformats.org/officeDocument/2006/customXml" ds:itemID="{70D7A3A8-B003-4A9C-909C-EA80E5E26D06}">
   <ds:schemaRefs>
     <ds:schemaRef ds:uri="http://schemas.openxmlformats.org/officeDocument/2006/bibliography"/>
   </ds:schemaRefs>

</xml_diff>

<commit_message>
Started a disp for conclusion and furhter work
</commit_message>
<xml_diff>
--- a/Thesis/Workingdoc(no pics or crossrefs).docx
+++ b/Thesis/Workingdoc(no pics or crossrefs).docx
@@ -26326,6 +26326,254 @@
     </w:p>
     <w:p>
       <w:pPr>
+        <w:pStyle w:val="Listeavsnitt"/>
+        <w:numPr>
+          <w:ilvl w:val="0"/>
+          <w:numId w:val="64"/>
+        </w:numPr>
+      </w:pPr>
+      <w:r>
+        <w:t xml:space="preserve">The simplest and most enjoyable to work with are SignalR and Socket.IO. </w:t>
+      </w:r>
+    </w:p>
+    <w:p>
+      <w:pPr>
+        <w:pStyle w:val="Listeavsnitt"/>
+        <w:numPr>
+          <w:ilvl w:val="1"/>
+          <w:numId w:val="64"/>
+        </w:numPr>
+      </w:pPr>
+      <w:r>
+        <w:t>Provide an easy to understand model that does not introduce a lot of overhead.</w:t>
+      </w:r>
+    </w:p>
+    <w:p>
+      <w:pPr>
+        <w:pStyle w:val="Listeavsnitt"/>
+        <w:numPr>
+          <w:ilvl w:val="1"/>
+          <w:numId w:val="64"/>
+        </w:numPr>
+      </w:pPr>
+      <w:r>
+        <w:t>Gracefully handles fallbacks, but lets you specify as well.</w:t>
+      </w:r>
+    </w:p>
+    <w:p>
+      <w:pPr>
+        <w:pStyle w:val="Listeavsnitt"/>
+        <w:numPr>
+          <w:ilvl w:val="1"/>
+          <w:numId w:val="64"/>
+        </w:numPr>
+      </w:pPr>
+      <w:r>
+        <w:t>Socket.IO is built according to the mantra of Node.js, providing a lightweight library for real time. Events are easy to relate to and work with.</w:t>
+      </w:r>
+    </w:p>
+    <w:p>
+      <w:pPr>
+        <w:pStyle w:val="Listeavsnitt"/>
+        <w:numPr>
+          <w:ilvl w:val="1"/>
+          <w:numId w:val="64"/>
+        </w:numPr>
+      </w:pPr>
+      <w:proofErr w:type="spellStart"/>
+      <w:r>
+        <w:t>SignalR’s</w:t>
+      </w:r>
+      <w:proofErr w:type="spellEnd"/>
+      <w:r>
+        <w:t xml:space="preserve"> use of RPC is clever and </w:t>
+      </w:r>
+      <w:r>
+        <w:t>intriguing</w:t>
+      </w:r>
+      <w:r>
+        <w:t>. When you work with it, it actually feels like your making a method call from client to server and vice versa. Lots of magic going on behind.</w:t>
+      </w:r>
+    </w:p>
+    <w:p>
+      <w:pPr>
+        <w:pStyle w:val="Listeavsnitt"/>
+        <w:numPr>
+          <w:ilvl w:val="1"/>
+          <w:numId w:val="64"/>
+        </w:numPr>
+      </w:pPr>
+      <w:r>
+        <w:t xml:space="preserve">Both offer a more low level abstraction, providing more choice. </w:t>
+      </w:r>
+    </w:p>
+    <w:p>
+      <w:pPr>
+        <w:pStyle w:val="Listeavsnitt"/>
+        <w:numPr>
+          <w:ilvl w:val="1"/>
+          <w:numId w:val="64"/>
+        </w:numPr>
+      </w:pPr>
+      <w:r>
+        <w:t xml:space="preserve">SignalR is very well documented, with a lot more tutorials than any other framework. </w:t>
+      </w:r>
+    </w:p>
+    <w:p>
+      <w:pPr>
+        <w:pStyle w:val="Listeavsnitt"/>
+        <w:numPr>
+          <w:ilvl w:val="1"/>
+          <w:numId w:val="64"/>
+        </w:numPr>
+      </w:pPr>
+      <w:r>
+        <w:t>Also integrates well with the rest of the ASP.NET stack (IOC, auth).</w:t>
+      </w:r>
+    </w:p>
+    <w:p>
+      <w:pPr>
+        <w:pStyle w:val="Listeavsnitt"/>
+        <w:numPr>
+          <w:ilvl w:val="0"/>
+          <w:numId w:val="64"/>
+        </w:numPr>
+      </w:pPr>
+      <w:r>
+        <w:t>Socket.IO shows the best performance</w:t>
+      </w:r>
+      <w:r>
+        <w:t xml:space="preserve"> regarding latency</w:t>
+      </w:r>
+      <w:r>
+        <w:t>.  Lightstreamer and SignalR follows not far behind.</w:t>
+      </w:r>
+    </w:p>
+    <w:p>
+      <w:pPr>
+        <w:pStyle w:val="Listeavsnitt"/>
+        <w:numPr>
+          <w:ilvl w:val="1"/>
+          <w:numId w:val="64"/>
+        </w:numPr>
+      </w:pPr>
+      <w:r>
+        <w:t>Socket.IO probably doesn’t scale as well. But since Node.js is so lightweight you can set up several servers on one machine and still get better performance than IIS or Lightstreamer servers.</w:t>
+      </w:r>
+    </w:p>
+    <w:p>
+      <w:pPr>
+        <w:pStyle w:val="Listeavsnitt"/>
+        <w:numPr>
+          <w:ilvl w:val="1"/>
+          <w:numId w:val="64"/>
+        </w:numPr>
+      </w:pPr>
+      <w:r>
+        <w:t xml:space="preserve">SignalR sends more bytes than the other two. </w:t>
+      </w:r>
+      <w:r>
+        <w:t xml:space="preserve">Also consume more machine resources than the Lightstreamer counterpart. </w:t>
+      </w:r>
+    </w:p>
+    <w:p>
+      <w:pPr>
+        <w:pStyle w:val="Listeavsnitt"/>
+        <w:numPr>
+          <w:ilvl w:val="1"/>
+          <w:numId w:val="64"/>
+        </w:numPr>
+      </w:pPr>
+      <w:r>
+        <w:t xml:space="preserve">It is very close between them, and they are the best alternatives for their respective language. </w:t>
+      </w:r>
+    </w:p>
+    <w:p>
+      <w:pPr>
+        <w:pStyle w:val="Listeavsnitt"/>
+        <w:numPr>
+          <w:ilvl w:val="0"/>
+          <w:numId w:val="64"/>
+        </w:numPr>
+      </w:pPr>
+      <w:r>
+        <w:t xml:space="preserve">Play Framework is not far from bare metal. But even with some help, it is far more complicated to use than SignalR or Socket.IO. </w:t>
+      </w:r>
+    </w:p>
+    <w:p>
+      <w:pPr>
+        <w:pStyle w:val="Listeavsnitt"/>
+        <w:numPr>
+          <w:ilvl w:val="1"/>
+          <w:numId w:val="64"/>
+        </w:numPr>
+      </w:pPr>
+      <w:r>
+        <w:t>Several things to handle in real time applications</w:t>
+      </w:r>
+    </w:p>
+    <w:p>
+      <w:pPr>
+        <w:pStyle w:val="Listeavsnitt"/>
+        <w:numPr>
+          <w:ilvl w:val="2"/>
+          <w:numId w:val="64"/>
+        </w:numPr>
+      </w:pPr>
+      <w:r>
+        <w:t>Fallbacks</w:t>
+      </w:r>
+    </w:p>
+    <w:p>
+      <w:pPr>
+        <w:pStyle w:val="Listeavsnitt"/>
+        <w:numPr>
+          <w:ilvl w:val="2"/>
+          <w:numId w:val="64"/>
+        </w:numPr>
+      </w:pPr>
+      <w:r>
+        <w:t>Concurrency</w:t>
+      </w:r>
+    </w:p>
+    <w:p>
+      <w:pPr>
+        <w:pStyle w:val="Listeavsnitt"/>
+        <w:numPr>
+          <w:ilvl w:val="2"/>
+          <w:numId w:val="64"/>
+        </w:numPr>
+      </w:pPr>
+      <w:r>
+        <w:t>Clients</w:t>
+      </w:r>
+    </w:p>
+    <w:p>
+      <w:pPr>
+        <w:pStyle w:val="Listeavsnitt"/>
+        <w:numPr>
+          <w:ilvl w:val="2"/>
+          <w:numId w:val="64"/>
+        </w:numPr>
+      </w:pPr>
+      <w:r>
+        <w:t>Reconnect protocol</w:t>
+      </w:r>
+    </w:p>
+    <w:p>
+      <w:pPr>
+        <w:pStyle w:val="Listeavsnitt"/>
+        <w:numPr>
+          <w:ilvl w:val="1"/>
+          <w:numId w:val="64"/>
+        </w:numPr>
+      </w:pPr>
+      <w:r>
+        <w:t>If you only need one transport, it may be beneficial not to use a framework. But since there are simple alternatives, why should you?</w:t>
+      </w:r>
+    </w:p>
+    <w:p>
+      <w:pPr>
         <w:pStyle w:val="Overskrift1"/>
         <w:rPr>
           <w:lang w:val="en-US"/>
@@ -26342,6 +26590,218 @@
     </w:p>
     <w:p>
       <w:pPr>
+        <w:pStyle w:val="Listeavsnitt"/>
+        <w:numPr>
+          <w:ilvl w:val="0"/>
+          <w:numId w:val="65"/>
+        </w:numPr>
+      </w:pPr>
+      <w:r>
+        <w:t>WebSockets outperform all HTTP methods when it comes to latency</w:t>
+      </w:r>
+    </w:p>
+    <w:p>
+      <w:pPr>
+        <w:pStyle w:val="Listeavsnitt"/>
+        <w:numPr>
+          <w:ilvl w:val="1"/>
+          <w:numId w:val="65"/>
+        </w:numPr>
+      </w:pPr>
+      <w:r>
+        <w:t>Except SSE</w:t>
+      </w:r>
+    </w:p>
+    <w:p>
+      <w:pPr>
+        <w:pStyle w:val="Listeavsnitt"/>
+        <w:numPr>
+          <w:ilvl w:val="0"/>
+          <w:numId w:val="65"/>
+        </w:numPr>
+      </w:pPr>
+      <w:r>
+        <w:t xml:space="preserve">Resource usage more equal, but there are some clear differences. </w:t>
+      </w:r>
+    </w:p>
+    <w:p>
+      <w:pPr>
+        <w:pStyle w:val="Listeavsnitt"/>
+        <w:numPr>
+          <w:ilvl w:val="1"/>
+          <w:numId w:val="65"/>
+        </w:numPr>
+      </w:pPr>
+      <w:r>
+        <w:t>Especially with polling and long-polling</w:t>
+      </w:r>
+    </w:p>
+    <w:p>
+      <w:pPr>
+        <w:pStyle w:val="Listeavsnitt"/>
+        <w:numPr>
+          <w:ilvl w:val="0"/>
+          <w:numId w:val="65"/>
+        </w:numPr>
+      </w:pPr>
+      <w:r>
+        <w:t>Network traffic depends on the nature of the application.</w:t>
+      </w:r>
+    </w:p>
+    <w:p>
+      <w:pPr>
+        <w:pStyle w:val="Listeavsnitt"/>
+        <w:numPr>
+          <w:ilvl w:val="1"/>
+          <w:numId w:val="65"/>
+        </w:numPr>
+      </w:pPr>
+      <w:r>
+        <w:t>Pure push, not too much to gain from WS, but a little.</w:t>
+      </w:r>
+    </w:p>
+    <w:p>
+      <w:pPr>
+        <w:pStyle w:val="Listeavsnitt"/>
+        <w:numPr>
+          <w:ilvl w:val="1"/>
+          <w:numId w:val="65"/>
+        </w:numPr>
+      </w:pPr>
+      <w:r>
+        <w:t>Full bi-directional: a lot to gain.</w:t>
+      </w:r>
+    </w:p>
+    <w:p>
+      <w:pPr>
+        <w:pStyle w:val="Listeavsnitt"/>
+        <w:numPr>
+          <w:ilvl w:val="0"/>
+          <w:numId w:val="65"/>
+        </w:numPr>
+      </w:pPr>
+      <w:r>
+        <w:t>Polling and long-polling not very useful compared to HTTP-streaming or SSE.</w:t>
+      </w:r>
+    </w:p>
+    <w:p>
+      <w:pPr>
+        <w:pStyle w:val="Listeavsnitt"/>
+        <w:numPr>
+          <w:ilvl w:val="0"/>
+          <w:numId w:val="65"/>
+        </w:numPr>
+      </w:pPr>
+      <w:r>
+        <w:lastRenderedPageBreak/>
+        <w:t>WebSockets eligible to take over as HTTP protocol?</w:t>
+      </w:r>
+    </w:p>
+    <w:p>
+      <w:pPr>
+        <w:pStyle w:val="Listeavsnitt"/>
+        <w:numPr>
+          <w:ilvl w:val="1"/>
+          <w:numId w:val="65"/>
+        </w:numPr>
+      </w:pPr>
+      <w:r>
+        <w:t>Lacks constructs for cookies, session data, accept and such.</w:t>
+      </w:r>
+    </w:p>
+    <w:p>
+      <w:pPr>
+        <w:pStyle w:val="Listeavsnitt"/>
+        <w:numPr>
+          <w:ilvl w:val="1"/>
+          <w:numId w:val="65"/>
+        </w:numPr>
+      </w:pPr>
+      <w:r>
+        <w:t xml:space="preserve">Takes up memory when idle, but not </w:t>
+      </w:r>
+      <w:r>
+        <w:t>insurmountable</w:t>
+      </w:r>
+      <w:r>
+        <w:t xml:space="preserve"> amounts. HTTP takes up no resources when idle though.</w:t>
+      </w:r>
+    </w:p>
+    <w:p>
+      <w:pPr>
+        <w:pStyle w:val="Listeavsnitt"/>
+        <w:numPr>
+          <w:ilvl w:val="1"/>
+          <w:numId w:val="65"/>
+        </w:numPr>
+      </w:pPr>
+      <w:r>
+        <w:t>As of now, WebSockets depend on HTTP</w:t>
+      </w:r>
+    </w:p>
+    <w:p>
+      <w:pPr>
+        <w:pStyle w:val="Listeavsnitt"/>
+        <w:numPr>
+          <w:ilvl w:val="2"/>
+          <w:numId w:val="65"/>
+        </w:numPr>
+      </w:pPr>
+      <w:r>
+        <w:t>Would be hard to implement backwards compatibility</w:t>
+      </w:r>
+    </w:p>
+    <w:p>
+      <w:pPr>
+        <w:pStyle w:val="Listeavsnitt"/>
+        <w:numPr>
+          <w:ilvl w:val="2"/>
+          <w:numId w:val="65"/>
+        </w:numPr>
+      </w:pPr>
+      <w:r>
+        <w:t>Moving HTTP aspects over to the WS protocol would pollute the specification. Better to have separation of concerns.</w:t>
+      </w:r>
+    </w:p>
+    <w:p>
+      <w:pPr>
+        <w:pStyle w:val="Listeavsnitt"/>
+        <w:numPr>
+          <w:ilvl w:val="1"/>
+          <w:numId w:val="64"/>
+        </w:numPr>
+      </w:pPr>
+      <w:r>
+        <w:t>Meteor shows how a web application framework can be built with real time in its center. It has a lot of potential. Furthermore, it uses real time for every communication between clients and server – even simple request/response messages. As WebSockets is likely to dominate real time in the future, it seems to me that Meteor’s developers believe in the technology for all purposes.</w:t>
+      </w:r>
+    </w:p>
+    <w:p>
+      <w:pPr>
+        <w:pStyle w:val="Listeavsnitt"/>
+        <w:numPr>
+          <w:ilvl w:val="2"/>
+          <w:numId w:val="64"/>
+        </w:numPr>
+      </w:pPr>
+      <w:r>
+        <w:t>Shows that there is nothing wrong with using WebSockets for communication on static web pages.</w:t>
+      </w:r>
+    </w:p>
+    <w:p>
+      <w:pPr>
+        <w:pStyle w:val="Listeavsnitt"/>
+        <w:numPr>
+          <w:ilvl w:val="2"/>
+          <w:numId w:val="64"/>
+        </w:numPr>
+      </w:pPr>
+      <w:r>
+        <w:t>But, I don’t see a future where HTML, CSS, images and such are served using WebSockets.</w:t>
+      </w:r>
+    </w:p>
+    <w:p/>
+    <w:p>
+      <w:pPr>
         <w:pStyle w:val="Overskrift1"/>
         <w:rPr>
           <w:lang w:val="en-US"/>
@@ -26358,10 +26818,41 @@
     </w:p>
     <w:p>
       <w:pPr>
+        <w:pStyle w:val="Listeavsnitt"/>
+        <w:numPr>
+          <w:ilvl w:val="0"/>
+          <w:numId w:val="66"/>
+        </w:numPr>
         <w:jc w:val="left"/>
       </w:pPr>
       <w:r>
-        <w:br w:type="page"/>
+        <w:t>Do over, focusing on load testing.</w:t>
+      </w:r>
+    </w:p>
+    <w:p>
+      <w:pPr>
+        <w:pStyle w:val="Listeavsnitt"/>
+        <w:numPr>
+          <w:ilvl w:val="1"/>
+          <w:numId w:val="66"/>
+        </w:numPr>
+        <w:jc w:val="left"/>
+      </w:pPr>
+      <w:r>
+        <w:t>Use either headless browser (if WebSocket support) or console clients.</w:t>
+      </w:r>
+    </w:p>
+    <w:p>
+      <w:pPr>
+        <w:pStyle w:val="Listeavsnitt"/>
+        <w:numPr>
+          <w:ilvl w:val="1"/>
+          <w:numId w:val="66"/>
+        </w:numPr>
+        <w:jc w:val="left"/>
+      </w:pPr>
+      <w:r>
+        <w:t>Use more clients</w:t>
       </w:r>
     </w:p>
     <w:p/>
@@ -26400,6 +26891,7 @@
           <w:szCs w:val="72"/>
           <w:u w:val="single"/>
         </w:rPr>
+        <w:lastRenderedPageBreak/>
         <w:t>Sources</w:t>
       </w:r>
       <w:bookmarkEnd w:id="141"/>
@@ -26558,7 +27050,7 @@
             <w:rPr>
               <w:noProof/>
             </w:rPr>
-            <w:t>4</w:t>
+            <w:t>80</w:t>
           </w:r>
         </w:fldSimple>
       </w:p>
@@ -32032,6 +32524,119 @@
     </w:lvl>
   </w:abstractNum>
   <w:abstractNum w:abstractNumId="39">
+    <w:nsid w:val="51916437"/>
+    <w:multiLevelType w:val="hybridMultilevel"/>
+    <w:tmpl w:val="BDDAD01E"/>
+    <w:lvl w:ilvl="0" w:tplc="04140001">
+      <w:start w:val="1"/>
+      <w:numFmt w:val="bullet"/>
+      <w:lvlText w:val=""/>
+      <w:lvlJc w:val="left"/>
+      <w:pPr>
+        <w:ind w:left="720" w:hanging="360"/>
+      </w:pPr>
+      <w:rPr>
+        <w:rFonts w:ascii="Symbol" w:hAnsi="Symbol" w:hint="default"/>
+      </w:rPr>
+    </w:lvl>
+    <w:lvl w:ilvl="1" w:tplc="04140003">
+      <w:start w:val="1"/>
+      <w:numFmt w:val="bullet"/>
+      <w:lvlText w:val="o"/>
+      <w:lvlJc w:val="left"/>
+      <w:pPr>
+        <w:ind w:left="1440" w:hanging="360"/>
+      </w:pPr>
+      <w:rPr>
+        <w:rFonts w:ascii="Courier New" w:hAnsi="Courier New" w:cs="Courier New" w:hint="default"/>
+      </w:rPr>
+    </w:lvl>
+    <w:lvl w:ilvl="2" w:tplc="04140005">
+      <w:start w:val="1"/>
+      <w:numFmt w:val="bullet"/>
+      <w:lvlText w:val=""/>
+      <w:lvlJc w:val="left"/>
+      <w:pPr>
+        <w:ind w:left="2160" w:hanging="360"/>
+      </w:pPr>
+      <w:rPr>
+        <w:rFonts w:ascii="Wingdings" w:hAnsi="Wingdings" w:hint="default"/>
+      </w:rPr>
+    </w:lvl>
+    <w:lvl w:ilvl="3" w:tplc="04140001" w:tentative="1">
+      <w:start w:val="1"/>
+      <w:numFmt w:val="bullet"/>
+      <w:lvlText w:val=""/>
+      <w:lvlJc w:val="left"/>
+      <w:pPr>
+        <w:ind w:left="2880" w:hanging="360"/>
+      </w:pPr>
+      <w:rPr>
+        <w:rFonts w:ascii="Symbol" w:hAnsi="Symbol" w:hint="default"/>
+      </w:rPr>
+    </w:lvl>
+    <w:lvl w:ilvl="4" w:tplc="04140003" w:tentative="1">
+      <w:start w:val="1"/>
+      <w:numFmt w:val="bullet"/>
+      <w:lvlText w:val="o"/>
+      <w:lvlJc w:val="left"/>
+      <w:pPr>
+        <w:ind w:left="3600" w:hanging="360"/>
+      </w:pPr>
+      <w:rPr>
+        <w:rFonts w:ascii="Courier New" w:hAnsi="Courier New" w:cs="Courier New" w:hint="default"/>
+      </w:rPr>
+    </w:lvl>
+    <w:lvl w:ilvl="5" w:tplc="04140005" w:tentative="1">
+      <w:start w:val="1"/>
+      <w:numFmt w:val="bullet"/>
+      <w:lvlText w:val=""/>
+      <w:lvlJc w:val="left"/>
+      <w:pPr>
+        <w:ind w:left="4320" w:hanging="360"/>
+      </w:pPr>
+      <w:rPr>
+        <w:rFonts w:ascii="Wingdings" w:hAnsi="Wingdings" w:hint="default"/>
+      </w:rPr>
+    </w:lvl>
+    <w:lvl w:ilvl="6" w:tplc="04140001" w:tentative="1">
+      <w:start w:val="1"/>
+      <w:numFmt w:val="bullet"/>
+      <w:lvlText w:val=""/>
+      <w:lvlJc w:val="left"/>
+      <w:pPr>
+        <w:ind w:left="5040" w:hanging="360"/>
+      </w:pPr>
+      <w:rPr>
+        <w:rFonts w:ascii="Symbol" w:hAnsi="Symbol" w:hint="default"/>
+      </w:rPr>
+    </w:lvl>
+    <w:lvl w:ilvl="7" w:tplc="04140003" w:tentative="1">
+      <w:start w:val="1"/>
+      <w:numFmt w:val="bullet"/>
+      <w:lvlText w:val="o"/>
+      <w:lvlJc w:val="left"/>
+      <w:pPr>
+        <w:ind w:left="5760" w:hanging="360"/>
+      </w:pPr>
+      <w:rPr>
+        <w:rFonts w:ascii="Courier New" w:hAnsi="Courier New" w:cs="Courier New" w:hint="default"/>
+      </w:rPr>
+    </w:lvl>
+    <w:lvl w:ilvl="8" w:tplc="04140005" w:tentative="1">
+      <w:start w:val="1"/>
+      <w:numFmt w:val="bullet"/>
+      <w:lvlText w:val=""/>
+      <w:lvlJc w:val="left"/>
+      <w:pPr>
+        <w:ind w:left="6480" w:hanging="360"/>
+      </w:pPr>
+      <w:rPr>
+        <w:rFonts w:ascii="Wingdings" w:hAnsi="Wingdings" w:hint="default"/>
+      </w:rPr>
+    </w:lvl>
+  </w:abstractNum>
+  <w:abstractNum w:abstractNumId="40">
     <w:nsid w:val="521003AA"/>
     <w:multiLevelType w:val="hybridMultilevel"/>
     <w:tmpl w:val="6BBC6E74"/>
@@ -32144,7 +32749,7 @@
       </w:rPr>
     </w:lvl>
   </w:abstractNum>
-  <w:abstractNum w:abstractNumId="40">
+  <w:abstractNum w:abstractNumId="41">
     <w:nsid w:val="590426C3"/>
     <w:multiLevelType w:val="hybridMultilevel"/>
     <w:tmpl w:val="99BE7BAE"/>
@@ -32257,7 +32862,7 @@
       </w:rPr>
     </w:lvl>
   </w:abstractNum>
-  <w:abstractNum w:abstractNumId="41">
+  <w:abstractNum w:abstractNumId="42">
     <w:nsid w:val="5A3C04E6"/>
     <w:multiLevelType w:val="hybridMultilevel"/>
     <w:tmpl w:val="492A3622"/>
@@ -32370,7 +32975,7 @@
       </w:rPr>
     </w:lvl>
   </w:abstractNum>
-  <w:abstractNum w:abstractNumId="42">
+  <w:abstractNum w:abstractNumId="43">
     <w:nsid w:val="5AA0781C"/>
     <w:multiLevelType w:val="hybridMultilevel"/>
     <w:tmpl w:val="3DFC5052"/>
@@ -32483,7 +33088,7 @@
       </w:rPr>
     </w:lvl>
   </w:abstractNum>
-  <w:abstractNum w:abstractNumId="43">
+  <w:abstractNum w:abstractNumId="44">
     <w:nsid w:val="5B13273D"/>
     <w:multiLevelType w:val="hybridMultilevel"/>
     <w:tmpl w:val="073E1150"/>
@@ -32596,7 +33201,7 @@
       </w:rPr>
     </w:lvl>
   </w:abstractNum>
-  <w:abstractNum w:abstractNumId="44">
+  <w:abstractNum w:abstractNumId="45">
     <w:nsid w:val="5CCB2CF3"/>
     <w:multiLevelType w:val="hybridMultilevel"/>
     <w:tmpl w:val="58DEC1DA"/>
@@ -32709,7 +33314,7 @@
       </w:rPr>
     </w:lvl>
   </w:abstractNum>
-  <w:abstractNum w:abstractNumId="45">
+  <w:abstractNum w:abstractNumId="46">
     <w:nsid w:val="5D375E25"/>
     <w:multiLevelType w:val="hybridMultilevel"/>
     <w:tmpl w:val="C87263D6"/>
@@ -32822,7 +33427,7 @@
       </w:rPr>
     </w:lvl>
   </w:abstractNum>
-  <w:abstractNum w:abstractNumId="46">
+  <w:abstractNum w:abstractNumId="47">
     <w:nsid w:val="5F3A026D"/>
     <w:multiLevelType w:val="hybridMultilevel"/>
     <w:tmpl w:val="85B4AACA"/>
@@ -32935,7 +33540,7 @@
       </w:rPr>
     </w:lvl>
   </w:abstractNum>
-  <w:abstractNum w:abstractNumId="47">
+  <w:abstractNum w:abstractNumId="48">
     <w:nsid w:val="5F8B1C78"/>
     <w:multiLevelType w:val="hybridMultilevel"/>
     <w:tmpl w:val="C8C493F4"/>
@@ -33048,7 +33653,7 @@
       </w:rPr>
     </w:lvl>
   </w:abstractNum>
-  <w:abstractNum w:abstractNumId="48">
+  <w:abstractNum w:abstractNumId="49">
     <w:nsid w:val="614B34E1"/>
     <w:multiLevelType w:val="hybridMultilevel"/>
     <w:tmpl w:val="B5749870"/>
@@ -33161,7 +33766,7 @@
       </w:rPr>
     </w:lvl>
   </w:abstractNum>
-  <w:abstractNum w:abstractNumId="49">
+  <w:abstractNum w:abstractNumId="50">
     <w:nsid w:val="638812A7"/>
     <w:multiLevelType w:val="hybridMultilevel"/>
     <w:tmpl w:val="9440D9F0"/>
@@ -33274,7 +33879,7 @@
       </w:rPr>
     </w:lvl>
   </w:abstractNum>
-  <w:abstractNum w:abstractNumId="50">
+  <w:abstractNum w:abstractNumId="51">
     <w:nsid w:val="656C3E0F"/>
     <w:multiLevelType w:val="hybridMultilevel"/>
     <w:tmpl w:val="2C3C62A6"/>
@@ -33387,7 +33992,7 @@
       </w:rPr>
     </w:lvl>
   </w:abstractNum>
-  <w:abstractNum w:abstractNumId="51">
+  <w:abstractNum w:abstractNumId="52">
     <w:nsid w:val="67F73752"/>
     <w:multiLevelType w:val="hybridMultilevel"/>
     <w:tmpl w:val="F4E82F26"/>
@@ -33500,7 +34105,7 @@
       </w:rPr>
     </w:lvl>
   </w:abstractNum>
-  <w:abstractNum w:abstractNumId="52">
+  <w:abstractNum w:abstractNumId="53">
     <w:nsid w:val="6AEC3D6A"/>
     <w:multiLevelType w:val="hybridMultilevel"/>
     <w:tmpl w:val="A4083EAA"/>
@@ -33613,7 +34218,120 @@
       </w:rPr>
     </w:lvl>
   </w:abstractNum>
-  <w:abstractNum w:abstractNumId="53">
+  <w:abstractNum w:abstractNumId="54">
+    <w:nsid w:val="6B72305F"/>
+    <w:multiLevelType w:val="hybridMultilevel"/>
+    <w:tmpl w:val="DEC6111C"/>
+    <w:lvl w:ilvl="0" w:tplc="04140001">
+      <w:start w:val="1"/>
+      <w:numFmt w:val="bullet"/>
+      <w:lvlText w:val=""/>
+      <w:lvlJc w:val="left"/>
+      <w:pPr>
+        <w:ind w:left="720" w:hanging="360"/>
+      </w:pPr>
+      <w:rPr>
+        <w:rFonts w:ascii="Symbol" w:hAnsi="Symbol" w:hint="default"/>
+      </w:rPr>
+    </w:lvl>
+    <w:lvl w:ilvl="1" w:tplc="04140003">
+      <w:start w:val="1"/>
+      <w:numFmt w:val="bullet"/>
+      <w:lvlText w:val="o"/>
+      <w:lvlJc w:val="left"/>
+      <w:pPr>
+        <w:ind w:left="1440" w:hanging="360"/>
+      </w:pPr>
+      <w:rPr>
+        <w:rFonts w:ascii="Courier New" w:hAnsi="Courier New" w:cs="Courier New" w:hint="default"/>
+      </w:rPr>
+    </w:lvl>
+    <w:lvl w:ilvl="2" w:tplc="04140005">
+      <w:start w:val="1"/>
+      <w:numFmt w:val="bullet"/>
+      <w:lvlText w:val=""/>
+      <w:lvlJc w:val="left"/>
+      <w:pPr>
+        <w:ind w:left="2160" w:hanging="360"/>
+      </w:pPr>
+      <w:rPr>
+        <w:rFonts w:ascii="Wingdings" w:hAnsi="Wingdings" w:hint="default"/>
+      </w:rPr>
+    </w:lvl>
+    <w:lvl w:ilvl="3" w:tplc="04140001" w:tentative="1">
+      <w:start w:val="1"/>
+      <w:numFmt w:val="bullet"/>
+      <w:lvlText w:val=""/>
+      <w:lvlJc w:val="left"/>
+      <w:pPr>
+        <w:ind w:left="2880" w:hanging="360"/>
+      </w:pPr>
+      <w:rPr>
+        <w:rFonts w:ascii="Symbol" w:hAnsi="Symbol" w:hint="default"/>
+      </w:rPr>
+    </w:lvl>
+    <w:lvl w:ilvl="4" w:tplc="04140003" w:tentative="1">
+      <w:start w:val="1"/>
+      <w:numFmt w:val="bullet"/>
+      <w:lvlText w:val="o"/>
+      <w:lvlJc w:val="left"/>
+      <w:pPr>
+        <w:ind w:left="3600" w:hanging="360"/>
+      </w:pPr>
+      <w:rPr>
+        <w:rFonts w:ascii="Courier New" w:hAnsi="Courier New" w:cs="Courier New" w:hint="default"/>
+      </w:rPr>
+    </w:lvl>
+    <w:lvl w:ilvl="5" w:tplc="04140005" w:tentative="1">
+      <w:start w:val="1"/>
+      <w:numFmt w:val="bullet"/>
+      <w:lvlText w:val=""/>
+      <w:lvlJc w:val="left"/>
+      <w:pPr>
+        <w:ind w:left="4320" w:hanging="360"/>
+      </w:pPr>
+      <w:rPr>
+        <w:rFonts w:ascii="Wingdings" w:hAnsi="Wingdings" w:hint="default"/>
+      </w:rPr>
+    </w:lvl>
+    <w:lvl w:ilvl="6" w:tplc="04140001" w:tentative="1">
+      <w:start w:val="1"/>
+      <w:numFmt w:val="bullet"/>
+      <w:lvlText w:val=""/>
+      <w:lvlJc w:val="left"/>
+      <w:pPr>
+        <w:ind w:left="5040" w:hanging="360"/>
+      </w:pPr>
+      <w:rPr>
+        <w:rFonts w:ascii="Symbol" w:hAnsi="Symbol" w:hint="default"/>
+      </w:rPr>
+    </w:lvl>
+    <w:lvl w:ilvl="7" w:tplc="04140003" w:tentative="1">
+      <w:start w:val="1"/>
+      <w:numFmt w:val="bullet"/>
+      <w:lvlText w:val="o"/>
+      <w:lvlJc w:val="left"/>
+      <w:pPr>
+        <w:ind w:left="5760" w:hanging="360"/>
+      </w:pPr>
+      <w:rPr>
+        <w:rFonts w:ascii="Courier New" w:hAnsi="Courier New" w:cs="Courier New" w:hint="default"/>
+      </w:rPr>
+    </w:lvl>
+    <w:lvl w:ilvl="8" w:tplc="04140005" w:tentative="1">
+      <w:start w:val="1"/>
+      <w:numFmt w:val="bullet"/>
+      <w:lvlText w:val=""/>
+      <w:lvlJc w:val="left"/>
+      <w:pPr>
+        <w:ind w:left="6480" w:hanging="360"/>
+      </w:pPr>
+      <w:rPr>
+        <w:rFonts w:ascii="Wingdings" w:hAnsi="Wingdings" w:hint="default"/>
+      </w:rPr>
+    </w:lvl>
+  </w:abstractNum>
+  <w:abstractNum w:abstractNumId="55">
     <w:nsid w:val="6CB8253A"/>
     <w:multiLevelType w:val="hybridMultilevel"/>
     <w:tmpl w:val="CA5CBB1E"/>
@@ -33726,7 +34444,7 @@
       </w:rPr>
     </w:lvl>
   </w:abstractNum>
-  <w:abstractNum w:abstractNumId="54">
+  <w:abstractNum w:abstractNumId="56">
     <w:nsid w:val="6DEA0716"/>
     <w:multiLevelType w:val="hybridMultilevel"/>
     <w:tmpl w:val="2D848424"/>
@@ -33839,7 +34557,7 @@
       </w:rPr>
     </w:lvl>
   </w:abstractNum>
-  <w:abstractNum w:abstractNumId="55">
+  <w:abstractNum w:abstractNumId="57">
     <w:nsid w:val="6F3767B9"/>
     <w:multiLevelType w:val="hybridMultilevel"/>
     <w:tmpl w:val="FA7C07C8"/>
@@ -33952,7 +34670,7 @@
       </w:rPr>
     </w:lvl>
   </w:abstractNum>
-  <w:abstractNum w:abstractNumId="56">
+  <w:abstractNum w:abstractNumId="58">
     <w:nsid w:val="6F903679"/>
     <w:multiLevelType w:val="hybridMultilevel"/>
     <w:tmpl w:val="13F891C4"/>
@@ -34065,7 +34783,7 @@
       </w:rPr>
     </w:lvl>
   </w:abstractNum>
-  <w:abstractNum w:abstractNumId="57">
+  <w:abstractNum w:abstractNumId="59">
     <w:nsid w:val="71A93713"/>
     <w:multiLevelType w:val="hybridMultilevel"/>
     <w:tmpl w:val="958CAD48"/>
@@ -34178,7 +34896,7 @@
       </w:rPr>
     </w:lvl>
   </w:abstractNum>
-  <w:abstractNum w:abstractNumId="58">
+  <w:abstractNum w:abstractNumId="60">
     <w:nsid w:val="72947541"/>
     <w:multiLevelType w:val="hybridMultilevel"/>
     <w:tmpl w:val="35E88DAA"/>
@@ -34291,7 +35009,7 @@
       </w:rPr>
     </w:lvl>
   </w:abstractNum>
-  <w:abstractNum w:abstractNumId="59">
+  <w:abstractNum w:abstractNumId="61">
     <w:nsid w:val="739624C3"/>
     <w:multiLevelType w:val="multilevel"/>
     <w:tmpl w:val="46965C92"/>
@@ -34436,7 +35154,7 @@
       </w:rPr>
     </w:lvl>
   </w:abstractNum>
-  <w:abstractNum w:abstractNumId="60">
+  <w:abstractNum w:abstractNumId="62">
     <w:nsid w:val="73BC4448"/>
     <w:multiLevelType w:val="hybridMultilevel"/>
     <w:tmpl w:val="8DAA350A"/>
@@ -34549,7 +35267,7 @@
       </w:rPr>
     </w:lvl>
   </w:abstractNum>
-  <w:abstractNum w:abstractNumId="61">
+  <w:abstractNum w:abstractNumId="63">
     <w:nsid w:val="7736175F"/>
     <w:multiLevelType w:val="hybridMultilevel"/>
     <w:tmpl w:val="8496FF10"/>
@@ -34662,7 +35380,7 @@
       </w:rPr>
     </w:lvl>
   </w:abstractNum>
-  <w:abstractNum w:abstractNumId="62">
+  <w:abstractNum w:abstractNumId="64">
     <w:nsid w:val="7B356518"/>
     <w:multiLevelType w:val="hybridMultilevel"/>
     <w:tmpl w:val="0D942E08"/>
@@ -34775,14 +35493,127 @@
       </w:rPr>
     </w:lvl>
   </w:abstractNum>
+  <w:abstractNum w:abstractNumId="65">
+    <w:nsid w:val="7F912D7C"/>
+    <w:multiLevelType w:val="hybridMultilevel"/>
+    <w:tmpl w:val="79BA305E"/>
+    <w:lvl w:ilvl="0" w:tplc="04140001">
+      <w:start w:val="1"/>
+      <w:numFmt w:val="bullet"/>
+      <w:lvlText w:val=""/>
+      <w:lvlJc w:val="left"/>
+      <w:pPr>
+        <w:ind w:left="720" w:hanging="360"/>
+      </w:pPr>
+      <w:rPr>
+        <w:rFonts w:ascii="Symbol" w:hAnsi="Symbol" w:hint="default"/>
+      </w:rPr>
+    </w:lvl>
+    <w:lvl w:ilvl="1" w:tplc="04140003">
+      <w:start w:val="1"/>
+      <w:numFmt w:val="bullet"/>
+      <w:lvlText w:val="o"/>
+      <w:lvlJc w:val="left"/>
+      <w:pPr>
+        <w:ind w:left="1440" w:hanging="360"/>
+      </w:pPr>
+      <w:rPr>
+        <w:rFonts w:ascii="Courier New" w:hAnsi="Courier New" w:cs="Courier New" w:hint="default"/>
+      </w:rPr>
+    </w:lvl>
+    <w:lvl w:ilvl="2" w:tplc="04140005" w:tentative="1">
+      <w:start w:val="1"/>
+      <w:numFmt w:val="bullet"/>
+      <w:lvlText w:val=""/>
+      <w:lvlJc w:val="left"/>
+      <w:pPr>
+        <w:ind w:left="2160" w:hanging="360"/>
+      </w:pPr>
+      <w:rPr>
+        <w:rFonts w:ascii="Wingdings" w:hAnsi="Wingdings" w:hint="default"/>
+      </w:rPr>
+    </w:lvl>
+    <w:lvl w:ilvl="3" w:tplc="04140001" w:tentative="1">
+      <w:start w:val="1"/>
+      <w:numFmt w:val="bullet"/>
+      <w:lvlText w:val=""/>
+      <w:lvlJc w:val="left"/>
+      <w:pPr>
+        <w:ind w:left="2880" w:hanging="360"/>
+      </w:pPr>
+      <w:rPr>
+        <w:rFonts w:ascii="Symbol" w:hAnsi="Symbol" w:hint="default"/>
+      </w:rPr>
+    </w:lvl>
+    <w:lvl w:ilvl="4" w:tplc="04140003" w:tentative="1">
+      <w:start w:val="1"/>
+      <w:numFmt w:val="bullet"/>
+      <w:lvlText w:val="o"/>
+      <w:lvlJc w:val="left"/>
+      <w:pPr>
+        <w:ind w:left="3600" w:hanging="360"/>
+      </w:pPr>
+      <w:rPr>
+        <w:rFonts w:ascii="Courier New" w:hAnsi="Courier New" w:cs="Courier New" w:hint="default"/>
+      </w:rPr>
+    </w:lvl>
+    <w:lvl w:ilvl="5" w:tplc="04140005" w:tentative="1">
+      <w:start w:val="1"/>
+      <w:numFmt w:val="bullet"/>
+      <w:lvlText w:val=""/>
+      <w:lvlJc w:val="left"/>
+      <w:pPr>
+        <w:ind w:left="4320" w:hanging="360"/>
+      </w:pPr>
+      <w:rPr>
+        <w:rFonts w:ascii="Wingdings" w:hAnsi="Wingdings" w:hint="default"/>
+      </w:rPr>
+    </w:lvl>
+    <w:lvl w:ilvl="6" w:tplc="04140001" w:tentative="1">
+      <w:start w:val="1"/>
+      <w:numFmt w:val="bullet"/>
+      <w:lvlText w:val=""/>
+      <w:lvlJc w:val="left"/>
+      <w:pPr>
+        <w:ind w:left="5040" w:hanging="360"/>
+      </w:pPr>
+      <w:rPr>
+        <w:rFonts w:ascii="Symbol" w:hAnsi="Symbol" w:hint="default"/>
+      </w:rPr>
+    </w:lvl>
+    <w:lvl w:ilvl="7" w:tplc="04140003" w:tentative="1">
+      <w:start w:val="1"/>
+      <w:numFmt w:val="bullet"/>
+      <w:lvlText w:val="o"/>
+      <w:lvlJc w:val="left"/>
+      <w:pPr>
+        <w:ind w:left="5760" w:hanging="360"/>
+      </w:pPr>
+      <w:rPr>
+        <w:rFonts w:ascii="Courier New" w:hAnsi="Courier New" w:cs="Courier New" w:hint="default"/>
+      </w:rPr>
+    </w:lvl>
+    <w:lvl w:ilvl="8" w:tplc="04140005" w:tentative="1">
+      <w:start w:val="1"/>
+      <w:numFmt w:val="bullet"/>
+      <w:lvlText w:val=""/>
+      <w:lvlJc w:val="left"/>
+      <w:pPr>
+        <w:ind w:left="6480" w:hanging="360"/>
+      </w:pPr>
+      <w:rPr>
+        <w:rFonts w:ascii="Wingdings" w:hAnsi="Wingdings" w:hint="default"/>
+      </w:rPr>
+    </w:lvl>
+  </w:abstractNum>
   <w:num w:numId="1">
-    <w:abstractNumId w:val="59"/>
+    <w:abstractNumId w:val="61"/>
   </w:num>
   <w:num w:numId="2">
     <w:abstractNumId w:val="8"/>
   </w:num>
   <w:num w:numId="3">
-    <w:abstractNumId w:val="45"/>
+    <w:abstractNumId w:val="46"/>
   </w:num>
   <w:num w:numId="4">
     <w:abstractNumId w:val="37"/>
@@ -34794,7 +35625,7 @@
     <w:abstractNumId w:val="20"/>
   </w:num>
   <w:num w:numId="7">
-    <w:abstractNumId w:val="58"/>
+    <w:abstractNumId w:val="60"/>
   </w:num>
   <w:num w:numId="8">
     <w:abstractNumId w:val="4"/>
@@ -34815,7 +35646,7 @@
     <w:abstractNumId w:val="18"/>
   </w:num>
   <w:num w:numId="14">
-    <w:abstractNumId w:val="51"/>
+    <w:abstractNumId w:val="52"/>
   </w:num>
   <w:num w:numId="15">
     <w:abstractNumId w:val="9"/>
@@ -34830,34 +35661,34 @@
     <w:abstractNumId w:val="38"/>
   </w:num>
   <w:num w:numId="19">
-    <w:abstractNumId w:val="40"/>
+    <w:abstractNumId w:val="41"/>
   </w:num>
   <w:num w:numId="20">
-    <w:abstractNumId w:val="54"/>
+    <w:abstractNumId w:val="56"/>
   </w:num>
   <w:num w:numId="21">
-    <w:abstractNumId w:val="44"/>
+    <w:abstractNumId w:val="45"/>
   </w:num>
   <w:num w:numId="22">
     <w:abstractNumId w:val="6"/>
   </w:num>
   <w:num w:numId="23">
-    <w:abstractNumId w:val="50"/>
+    <w:abstractNumId w:val="51"/>
   </w:num>
   <w:num w:numId="24">
     <w:abstractNumId w:val="27"/>
   </w:num>
   <w:num w:numId="25">
-    <w:abstractNumId w:val="62"/>
+    <w:abstractNumId w:val="64"/>
   </w:num>
   <w:num w:numId="26">
     <w:abstractNumId w:val="10"/>
   </w:num>
   <w:num w:numId="27">
-    <w:abstractNumId w:val="48"/>
+    <w:abstractNumId w:val="49"/>
   </w:num>
   <w:num w:numId="28">
-    <w:abstractNumId w:val="46"/>
+    <w:abstractNumId w:val="47"/>
   </w:num>
   <w:num w:numId="29">
     <w:abstractNumId w:val="11"/>
@@ -34890,22 +35721,22 @@
     <w:abstractNumId w:val="32"/>
   </w:num>
   <w:num w:numId="39">
-    <w:abstractNumId w:val="56"/>
+    <w:abstractNumId w:val="58"/>
   </w:num>
   <w:num w:numId="40">
     <w:abstractNumId w:val="0"/>
   </w:num>
   <w:num w:numId="41">
-    <w:abstractNumId w:val="57"/>
+    <w:abstractNumId w:val="59"/>
   </w:num>
   <w:num w:numId="42">
-    <w:abstractNumId w:val="47"/>
+    <w:abstractNumId w:val="48"/>
   </w:num>
   <w:num w:numId="43">
-    <w:abstractNumId w:val="49"/>
+    <w:abstractNumId w:val="50"/>
   </w:num>
   <w:num w:numId="44">
-    <w:abstractNumId w:val="60"/>
+    <w:abstractNumId w:val="62"/>
   </w:num>
   <w:num w:numId="45">
     <w:abstractNumId w:val="3"/>
@@ -34914,10 +35745,10 @@
     <w:abstractNumId w:val="19"/>
   </w:num>
   <w:num w:numId="47">
-    <w:abstractNumId w:val="43"/>
+    <w:abstractNumId w:val="44"/>
   </w:num>
   <w:num w:numId="48">
-    <w:abstractNumId w:val="41"/>
+    <w:abstractNumId w:val="42"/>
   </w:num>
   <w:num w:numId="49">
     <w:abstractNumId w:val="31"/>
@@ -34929,16 +35760,16 @@
     <w:abstractNumId w:val="35"/>
   </w:num>
   <w:num w:numId="52">
-    <w:abstractNumId w:val="53"/>
+    <w:abstractNumId w:val="55"/>
   </w:num>
   <w:num w:numId="53">
-    <w:abstractNumId w:val="61"/>
+    <w:abstractNumId w:val="63"/>
   </w:num>
   <w:num w:numId="54">
     <w:abstractNumId w:val="17"/>
   </w:num>
   <w:num w:numId="55">
-    <w:abstractNumId w:val="39"/>
+    <w:abstractNumId w:val="40"/>
   </w:num>
   <w:num w:numId="56">
     <w:abstractNumId w:val="1"/>
@@ -34947,13 +35778,13 @@
     <w:abstractNumId w:val="22"/>
   </w:num>
   <w:num w:numId="58">
-    <w:abstractNumId w:val="55"/>
+    <w:abstractNumId w:val="57"/>
   </w:num>
   <w:num w:numId="59">
     <w:abstractNumId w:val="29"/>
   </w:num>
   <w:num w:numId="60">
-    <w:abstractNumId w:val="52"/>
+    <w:abstractNumId w:val="53"/>
   </w:num>
   <w:num w:numId="61">
     <w:abstractNumId w:val="15"/>
@@ -34962,7 +35793,16 @@
     <w:abstractNumId w:val="33"/>
   </w:num>
   <w:num w:numId="63">
-    <w:abstractNumId w:val="42"/>
+    <w:abstractNumId w:val="43"/>
+  </w:num>
+  <w:num w:numId="64">
+    <w:abstractNumId w:val="54"/>
+  </w:num>
+  <w:num w:numId="65">
+    <w:abstractNumId w:val="39"/>
+  </w:num>
+  <w:num w:numId="66">
+    <w:abstractNumId w:val="65"/>
   </w:num>
   <w:numIdMacAtCleanup w:val="59"/>
 </w:numbering>
@@ -36105,7 +36945,7 @@
 </file>
 
 <file path=customXml/itemProps1.xml><?xml version="1.0" encoding="utf-8"?>
-<ds:datastoreItem xmlns:ds="http://schemas.openxmlformats.org/officeDocument/2006/customXml" ds:itemID="{70D7A3A8-B003-4A9C-909C-EA80E5E26D06}">
+<ds:datastoreItem xmlns:ds="http://schemas.openxmlformats.org/officeDocument/2006/customXml" ds:itemID="{C4381956-C65F-4368-A621-C86CAA8B3341}">
   <ds:schemaRefs>
     <ds:schemaRef ds:uri="http://schemas.openxmlformats.org/officeDocument/2006/bibliography"/>
   </ds:schemaRefs>

</xml_diff>

<commit_message>
Wrote framework introductions (part 1 of thesis)
</commit_message>
<xml_diff>
--- a/Thesis/Workingdoc(no pics or crossrefs).docx
+++ b/Thesis/Workingdoc(no pics or crossrefs).docx
@@ -18158,6 +18158,30 @@
       <w:r>
         <w:t xml:space="preserve"> will be used if it is supported.</w:t>
       </w:r>
+      <w:r>
+        <w:t xml:space="preserve"> If possible, all application will work against the same database.</w:t>
+      </w:r>
+    </w:p>
+    <w:p>
+      <w:pPr>
+        <w:pStyle w:val="Overskrift3"/>
+      </w:pPr>
+      <w:r>
+        <w:t>Functional testing</w:t>
+      </w:r>
+    </w:p>
+    <w:p>
+      <w:r>
+        <w:t xml:space="preserve">As each application will appear the same to a browser, I will use a common functional test case. This is possible as long as the user interface is similar and all frameworks use the same database table. The tests will use Selenium </w:t>
+      </w:r>
+      <w:proofErr w:type="spellStart"/>
+      <w:r>
+        <w:t>WebDriver</w:t>
+      </w:r>
+      <w:proofErr w:type="spellEnd"/>
+      <w:r>
+        <w:t xml:space="preserve"> to drive real browsers through a series of tests. Java will be used as implementation language for the tests.</w:t>
+      </w:r>
     </w:p>
     <w:p>
       <w:pPr>
@@ -18165,6 +18189,7 @@
       </w:pPr>
       <w:bookmarkStart w:id="72" w:name="_Toc382664975"/>
       <w:r>
+        <w:lastRenderedPageBreak/>
         <w:t>Selected frameworks</w:t>
       </w:r>
       <w:bookmarkEnd w:id="72"/>
@@ -18215,7 +18240,6 @@
     </w:p>
     <w:p>
       <w:r>
-        <w:lastRenderedPageBreak/>
         <w:t xml:space="preserve">Several libraries and frameworks exist for </w:t>
       </w:r>
       <w:r>
@@ -18394,22 +18418,21 @@
       <w:r>
         <w:t xml:space="preserve">Being operational since 2000, it is the oldest framework in this thesis by far. Seeing how many years of </w:t>
       </w:r>
+      <w:r>
+        <w:t>experience</w:t>
+      </w:r>
+      <w:r>
+        <w:t xml:space="preserve"> plays out against a lot of the new ideas of the more modern frameworks, will be interesting. </w:t>
+      </w:r>
+    </w:p>
+    <w:p>
       <w:proofErr w:type="spellStart"/>
       <w:r>
-        <w:t>experiance</w:t>
+        <w:lastRenderedPageBreak/>
+        <w:t>Weswit</w:t>
       </w:r>
       <w:proofErr w:type="spellEnd"/>
       <w:r>
-        <w:t xml:space="preserve"> plays out against a lot of the new ideas of the more modern frameworks, will be interesting. </w:t>
-      </w:r>
-    </w:p>
-    <w:p>
-      <w:proofErr w:type="spellStart"/>
-      <w:r>
-        <w:t>Weswit</w:t>
-      </w:r>
-      <w:proofErr w:type="spellEnd"/>
-      <w:r>
         <w:t xml:space="preserve"> is the name of the company behind Lightstreamer</w:t>
       </w:r>
       <w:r>
@@ -18423,11 +18446,9 @@
       <w:r>
         <w:t xml:space="preserve">The framework seems </w:t>
       </w:r>
-      <w:proofErr w:type="spellStart"/>
-      <w:r>
-        <w:t>thorougly</w:t>
-      </w:r>
-      <w:proofErr w:type="spellEnd"/>
+      <w:r>
+        <w:t>thoroughly</w:t>
+      </w:r>
       <w:r>
         <w:t xml:space="preserve"> documented. Separated documents for each API as well as some general concepts, leaves a good impression.</w:t>
       </w:r>
@@ -18470,219 +18491,219 @@
         </w:numPr>
       </w:pPr>
       <w:r>
+        <w:t xml:space="preserve">Polling with WebSockets. </w:t>
+      </w:r>
+    </w:p>
+    <w:p>
+      <w:r>
+        <w:t xml:space="preserve">But before I delve into the testing of the framework itself, I need to make </w:t>
+      </w:r>
+      <w:r>
+        <w:t>a disclaimer</w:t>
+      </w:r>
+      <w:r>
+        <w:t xml:space="preserve">. I have used the free license of Lightstreamer for the tests in this chapter.  The free license does not come with all </w:t>
+      </w:r>
+      <w:r>
+        <w:t>features</w:t>
+      </w:r>
+      <w:r>
+        <w:t xml:space="preserve"> </w:t>
+      </w:r>
+      <w:r>
+        <w:t>included</w:t>
+      </w:r>
+      <w:r>
+        <w:rPr>
+          <w:rStyle w:val="Fotnotereferanse"/>
+        </w:rPr>
+        <w:footnoteReference w:id="16"/>
+      </w:r>
+      <w:r>
+        <w:t>. In part 2 (</w:t>
+      </w:r>
+      <w:r>
+        <w:rPr>
+          <w:color w:val="FF0000"/>
+        </w:rPr>
+        <w:t xml:space="preserve">TODO: </w:t>
+      </w:r>
+      <w:proofErr w:type="spellStart"/>
+      <w:r>
+        <w:rPr>
+          <w:color w:val="FF0000"/>
+        </w:rPr>
+        <w:t>crossref</w:t>
+      </w:r>
+      <w:proofErr w:type="spellEnd"/>
+      <w:r>
+        <w:t>), I used a full version of Lightstreamer.</w:t>
+      </w:r>
+    </w:p>
+    <w:p>
+      <w:pPr>
+        <w:pStyle w:val="Overskrift3"/>
+      </w:pPr>
+      <w:bookmarkStart w:id="75" w:name="_Toc382664978"/>
+      <w:r>
+        <w:t>Play Framework</w:t>
+      </w:r>
+      <w:bookmarkEnd w:id="75"/>
+    </w:p>
+    <w:p>
+      <w:r>
+        <w:t xml:space="preserve">One of the questions I seek to answer is whether you need a framework at all to implement scalable </w:t>
+      </w:r>
+      <w:r>
+        <w:t>real time</w:t>
+      </w:r>
+      <w:r>
+        <w:t xml:space="preserve"> applications. (</w:t>
+      </w:r>
+      <w:r>
+        <w:rPr>
+          <w:color w:val="FF0000"/>
+        </w:rPr>
+        <w:t xml:space="preserve">TODO: </w:t>
+      </w:r>
+      <w:proofErr w:type="spellStart"/>
+      <w:r>
+        <w:rPr>
+          <w:color w:val="FF0000"/>
+        </w:rPr>
+        <w:t>crossref</w:t>
+      </w:r>
+      <w:proofErr w:type="spellEnd"/>
+      <w:r>
+        <w:rPr>
+          <w:color w:val="FF0000"/>
+        </w:rPr>
+        <w:t xml:space="preserve"> </w:t>
+      </w:r>
+      <w:proofErr w:type="spellStart"/>
+      <w:r>
+        <w:rPr>
+          <w:color w:val="FF0000"/>
+        </w:rPr>
+        <w:t>prob</w:t>
+      </w:r>
+      <w:proofErr w:type="spellEnd"/>
+      <w:r>
+        <w:rPr>
+          <w:color w:val="FF0000"/>
+        </w:rPr>
+        <w:t xml:space="preserve"> stat</w:t>
+      </w:r>
+      <w:r>
+        <w:t xml:space="preserve">). Play offers some help in the matter, but not a lot. It is as close to working with bare metal </w:t>
+      </w:r>
+      <w:r>
+        <w:t>real time</w:t>
+      </w:r>
+      <w:r>
+        <w:t xml:space="preserve"> as you get.</w:t>
+      </w:r>
+    </w:p>
+    <w:p>
+      <w:r>
+        <w:t xml:space="preserve">Not many web application frameworks I have seen promotes </w:t>
+      </w:r>
+      <w:r>
+        <w:t>real time</w:t>
+      </w:r>
+      <w:r>
+        <w:t xml:space="preserve"> features like Play does. Hence, it stands out from the crowd in this matter. The framework has become more popular recently, and some serious actors are using it in production</w:t>
+      </w:r>
+      <w:r>
+        <w:rPr>
+          <w:rStyle w:val="Fotnotereferanse"/>
+        </w:rPr>
+        <w:footnoteReference w:id="17"/>
+      </w:r>
+      <w:r>
+        <w:t>.</w:t>
+      </w:r>
+    </w:p>
+    <w:p>
+      <w:r>
+        <w:t xml:space="preserve">As a developer, you get two helper classes for </w:t>
+      </w:r>
+      <w:r>
+        <w:t>real time</w:t>
+      </w:r>
+      <w:r>
+        <w:t xml:space="preserve"> functionality. One for WebSockets (</w:t>
+      </w:r>
+      <w:r>
+        <w:rPr>
+          <w:color w:val="FF0000"/>
+        </w:rPr>
+        <w:t xml:space="preserve">TODO: WS </w:t>
+      </w:r>
+      <w:proofErr w:type="spellStart"/>
+      <w:r>
+        <w:rPr>
+          <w:color w:val="FF0000"/>
+        </w:rPr>
+        <w:t>api</w:t>
+      </w:r>
+      <w:proofErr w:type="spellEnd"/>
+      <w:r>
+        <w:rPr>
+          <w:color w:val="FF0000"/>
+        </w:rPr>
+        <w:t xml:space="preserve"> doc</w:t>
+      </w:r>
+      <w:r>
+        <w:t xml:space="preserve">) and one for Comet (Http-streaming, </w:t>
+      </w:r>
+      <w:r>
+        <w:rPr>
+          <w:color w:val="FF0000"/>
+        </w:rPr>
+        <w:t>TODO: Comet API</w:t>
+      </w:r>
+      <w:r>
+        <w:t>).</w:t>
+      </w:r>
+    </w:p>
+    <w:p>
+      <w:r>
+        <w:t>A clear answer to the initial question will be if the development process with these helpers, turns out to be cumbersome. Then, bear metal will obviously be even harder.</w:t>
+      </w:r>
+    </w:p>
+    <w:p>
+      <w:pPr>
+        <w:pStyle w:val="Overskrift3"/>
+      </w:pPr>
+      <w:bookmarkStart w:id="76" w:name="_Toc382664979"/>
+      <w:r>
+        <w:t>SignalR</w:t>
+      </w:r>
+      <w:bookmarkEnd w:id="76"/>
+    </w:p>
+    <w:p>
+      <w:r>
+        <w:t xml:space="preserve">SignalR is one of the few libraries made specifically for .NET. Additionally, it is amongst one of the libraries that has gotten the most attention in recent time. </w:t>
+      </w:r>
+    </w:p>
+    <w:p>
+      <w:r>
+        <w:t>Two developers on the ASP.NET team started the work on SignalR in 2011 (</w:t>
+      </w:r>
+      <w:r>
+        <w:rPr>
+          <w:color w:val="FF0000"/>
+        </w:rPr>
+        <w:t>TODO: ref commit page</w:t>
+      </w:r>
+      <w:r>
+        <w:t xml:space="preserve">). The fact that Microsoft supports the project is thus no surprise. </w:t>
+      </w:r>
+    </w:p>
+    <w:p>
+      <w:r>
         <w:lastRenderedPageBreak/>
-        <w:t xml:space="preserve">Polling with WebSockets. </w:t>
-      </w:r>
-    </w:p>
-    <w:p>
-      <w:r>
-        <w:t xml:space="preserve">But before I delve into the testing of the framework itself, I need to make </w:t>
-      </w:r>
-      <w:r>
-        <w:t>a disclaimer</w:t>
-      </w:r>
-      <w:r>
-        <w:t xml:space="preserve">. I have used the free license of Lightstreamer for the tests in this chapter.  The free license does not come with all </w:t>
-      </w:r>
-      <w:r>
-        <w:t>features</w:t>
-      </w:r>
-      <w:r>
-        <w:t xml:space="preserve"> </w:t>
-      </w:r>
-      <w:r>
-        <w:t>included</w:t>
-      </w:r>
-      <w:r>
-        <w:rPr>
-          <w:rStyle w:val="Fotnotereferanse"/>
-        </w:rPr>
-        <w:footnoteReference w:id="16"/>
-      </w:r>
-      <w:r>
-        <w:t>. In part 2 (</w:t>
-      </w:r>
-      <w:r>
-        <w:rPr>
-          <w:color w:val="FF0000"/>
-        </w:rPr>
-        <w:t xml:space="preserve">TODO: </w:t>
-      </w:r>
-      <w:proofErr w:type="spellStart"/>
-      <w:r>
-        <w:rPr>
-          <w:color w:val="FF0000"/>
-        </w:rPr>
-        <w:t>crossref</w:t>
-      </w:r>
-      <w:proofErr w:type="spellEnd"/>
-      <w:r>
-        <w:t>), I used a full version of Lightstreamer.</w:t>
-      </w:r>
-    </w:p>
-    <w:p>
-      <w:pPr>
-        <w:pStyle w:val="Overskrift3"/>
-      </w:pPr>
-      <w:bookmarkStart w:id="75" w:name="_Toc382664978"/>
-      <w:r>
-        <w:t>Play Framework</w:t>
-      </w:r>
-      <w:bookmarkEnd w:id="75"/>
-    </w:p>
-    <w:p>
-      <w:r>
-        <w:t xml:space="preserve">One of the questions I seek to answer is whether you need a framework at all to implement scalable </w:t>
-      </w:r>
-      <w:r>
-        <w:t>real time</w:t>
-      </w:r>
-      <w:r>
-        <w:t xml:space="preserve"> applications. (</w:t>
-      </w:r>
-      <w:r>
-        <w:rPr>
-          <w:color w:val="FF0000"/>
-        </w:rPr>
-        <w:t xml:space="preserve">TODO: </w:t>
-      </w:r>
-      <w:proofErr w:type="spellStart"/>
-      <w:r>
-        <w:rPr>
-          <w:color w:val="FF0000"/>
-        </w:rPr>
-        <w:t>crossref</w:t>
-      </w:r>
-      <w:proofErr w:type="spellEnd"/>
-      <w:r>
-        <w:rPr>
-          <w:color w:val="FF0000"/>
-        </w:rPr>
-        <w:t xml:space="preserve"> </w:t>
-      </w:r>
-      <w:proofErr w:type="spellStart"/>
-      <w:r>
-        <w:rPr>
-          <w:color w:val="FF0000"/>
-        </w:rPr>
-        <w:t>prob</w:t>
-      </w:r>
-      <w:proofErr w:type="spellEnd"/>
-      <w:r>
-        <w:rPr>
-          <w:color w:val="FF0000"/>
-        </w:rPr>
-        <w:t xml:space="preserve"> stat</w:t>
-      </w:r>
-      <w:r>
-        <w:t xml:space="preserve">). Play offers some help in the matter, but not a lot. It is as close to working with bare metal </w:t>
-      </w:r>
-      <w:r>
-        <w:t>real time</w:t>
-      </w:r>
-      <w:r>
-        <w:t xml:space="preserve"> as you get.</w:t>
-      </w:r>
-    </w:p>
-    <w:p>
-      <w:r>
-        <w:t xml:space="preserve">Not many web application frameworks I have seen promotes </w:t>
-      </w:r>
-      <w:r>
-        <w:t>real time</w:t>
-      </w:r>
-      <w:r>
-        <w:t xml:space="preserve"> features like Play does. Hence, it stands out from the crowd in this matter. The framework has become more popular recently, and some serious actors are using it in production</w:t>
-      </w:r>
-      <w:r>
-        <w:rPr>
-          <w:rStyle w:val="Fotnotereferanse"/>
-        </w:rPr>
-        <w:footnoteReference w:id="17"/>
-      </w:r>
-      <w:r>
-        <w:t>.</w:t>
-      </w:r>
-    </w:p>
-    <w:p>
-      <w:r>
-        <w:t xml:space="preserve">As a developer, you get two helper classes for </w:t>
-      </w:r>
-      <w:r>
-        <w:t>real time</w:t>
-      </w:r>
-      <w:r>
-        <w:t xml:space="preserve"> functionality. One for WebSockets (</w:t>
-      </w:r>
-      <w:r>
-        <w:rPr>
-          <w:color w:val="FF0000"/>
-        </w:rPr>
-        <w:t xml:space="preserve">TODO: WS </w:t>
-      </w:r>
-      <w:proofErr w:type="spellStart"/>
-      <w:r>
-        <w:rPr>
-          <w:color w:val="FF0000"/>
-        </w:rPr>
-        <w:t>api</w:t>
-      </w:r>
-      <w:proofErr w:type="spellEnd"/>
-      <w:r>
-        <w:rPr>
-          <w:color w:val="FF0000"/>
-        </w:rPr>
-        <w:t xml:space="preserve"> doc</w:t>
-      </w:r>
-      <w:r>
-        <w:t xml:space="preserve">) and one for Comet (Http-streaming, </w:t>
-      </w:r>
-      <w:r>
-        <w:rPr>
-          <w:color w:val="FF0000"/>
-        </w:rPr>
-        <w:t>TODO: Comet API</w:t>
-      </w:r>
-      <w:r>
-        <w:t>).</w:t>
-      </w:r>
-    </w:p>
-    <w:p>
-      <w:r>
-        <w:t>A clear answer to the initial question will be if the development process with these helpers, turns out to be cumbersome. Then, bear metal will obviously be even harder.</w:t>
-      </w:r>
-    </w:p>
-    <w:p>
-      <w:pPr>
-        <w:pStyle w:val="Overskrift3"/>
-      </w:pPr>
-      <w:bookmarkStart w:id="76" w:name="_Toc382664979"/>
-      <w:r>
-        <w:t>SignalR</w:t>
-      </w:r>
-      <w:bookmarkEnd w:id="76"/>
-    </w:p>
-    <w:p>
-      <w:r>
-        <w:t xml:space="preserve">SignalR is one of the few libraries made specifically for .NET. Additionally, it is amongst one of the libraries that has gotten the most attention in recent time. </w:t>
-      </w:r>
-    </w:p>
-    <w:p>
-      <w:r>
-        <w:t>Two developers on the ASP.NET team started the work on SignalR in 2011 (</w:t>
-      </w:r>
-      <w:r>
-        <w:rPr>
-          <w:color w:val="FF0000"/>
-        </w:rPr>
-        <w:t>TODO: ref commit page</w:t>
-      </w:r>
-      <w:r>
-        <w:t xml:space="preserve">). The fact that Microsoft supports the project is thus no surprise. </w:t>
-      </w:r>
-    </w:p>
-    <w:p>
-      <w:r>
         <w:t>SignalR builds on concepts that are familiar to .NET developers, like the use of IOC</w:t>
       </w:r>
       <w:r>
@@ -18772,175 +18793,175 @@
     </w:p>
     <w:p>
       <w:r>
+        <w:t xml:space="preserve">I also have to mention another reason for choosing SignalR. My first experience with </w:t>
+      </w:r>
+      <w:r>
+        <w:t>real time</w:t>
+      </w:r>
+      <w:r>
+        <w:t xml:space="preserve"> technologies was through a project with SignalR in 2012. I really sparked my interest. Without this experience, I would probably have written my master thesis with some other topic.</w:t>
+      </w:r>
+    </w:p>
+    <w:p>
+      <w:pPr>
+        <w:pStyle w:val="Overskrift3"/>
+      </w:pPr>
+      <w:bookmarkStart w:id="77" w:name="_Toc382664980"/>
+      <w:r>
+        <w:t>Meteor</w:t>
+      </w:r>
+      <w:bookmarkEnd w:id="77"/>
+    </w:p>
+    <w:p>
+      <w:r>
+        <w:t xml:space="preserve">Meteor is not a completed </w:t>
+      </w:r>
+      <w:proofErr w:type="spellStart"/>
+      <w:r>
+        <w:t>framwork</w:t>
+      </w:r>
+      <w:proofErr w:type="spellEnd"/>
+      <w:r>
+        <w:t>. Nor is it close to completion. Nonetheless, I have chosen to test it due to a number of reasons.</w:t>
+      </w:r>
+    </w:p>
+    <w:p>
+      <w:r>
+        <w:t xml:space="preserve">First of all, it is radically different from any other </w:t>
+      </w:r>
+      <w:proofErr w:type="spellStart"/>
+      <w:r>
+        <w:t>similiar</w:t>
+      </w:r>
+      <w:proofErr w:type="spellEnd"/>
+      <w:r>
+        <w:t xml:space="preserve"> framework. I uses JavaScript both on the client and server, which is possible through the use of Node. It is not a Node.js framework though. Meteor uses a Node.js </w:t>
+      </w:r>
+      <w:proofErr w:type="spellStart"/>
+      <w:r>
+        <w:t>conainer</w:t>
+      </w:r>
+      <w:proofErr w:type="spellEnd"/>
+      <w:r>
+        <w:t xml:space="preserve"> to run its server. (</w:t>
+      </w:r>
+      <w:r>
+        <w:rPr>
+          <w:color w:val="FF0000"/>
+        </w:rPr>
+        <w:t>TODO: source docs</w:t>
+      </w:r>
+      <w:r>
+        <w:t>).</w:t>
+      </w:r>
+    </w:p>
+    <w:p>
+      <w:r>
+        <w:t xml:space="preserve">Meteor tries to share most of its code between the server and the client, blurring the line between them. If this is an application model that is better than the traditional, I intend to find out. </w:t>
+      </w:r>
+    </w:p>
+    <w:p>
+      <w:r>
+        <w:t xml:space="preserve">Another interesting feature is how </w:t>
+      </w:r>
+      <w:r>
+        <w:t>real time</w:t>
+      </w:r>
+      <w:r>
+        <w:t xml:space="preserve"> is closely integrated in the core of the framework. Actually, a lot of features seems tightly coupled to the core as of now. </w:t>
+      </w:r>
+      <w:proofErr w:type="spellStart"/>
+      <w:r>
+        <w:t>MongoDB</w:t>
+      </w:r>
+      <w:proofErr w:type="spellEnd"/>
+      <w:r>
+        <w:t xml:space="preserve"> is the only supported database, even though support for others is planned (</w:t>
+      </w:r>
+      <w:r>
+        <w:rPr>
+          <w:color w:val="FF0000"/>
+        </w:rPr>
+        <w:t>TODO: roadmap</w:t>
+      </w:r>
+      <w:r>
+        <w:t xml:space="preserve">). I will implement the test application using </w:t>
+      </w:r>
+      <w:proofErr w:type="spellStart"/>
+      <w:r>
+        <w:t>MongoDB</w:t>
+      </w:r>
+      <w:proofErr w:type="spellEnd"/>
+      <w:r>
+        <w:t xml:space="preserve">. There exists an unofficial add-on that allows you to use </w:t>
+      </w:r>
+      <w:proofErr w:type="spellStart"/>
+      <w:r>
+        <w:t>MySql</w:t>
+      </w:r>
+      <w:proofErr w:type="spellEnd"/>
+      <w:r>
+        <w:t>, but I will not utilize this.</w:t>
+      </w:r>
+    </w:p>
+    <w:p>
+      <w:r>
+        <w:t>Windows is currently not supported by Meteor. An unofficial fork</w:t>
+      </w:r>
+      <w:r>
+        <w:rPr>
+          <w:rStyle w:val="Fotnotereferanse"/>
+        </w:rPr>
+        <w:footnoteReference w:id="18"/>
+      </w:r>
+      <w:r>
+        <w:t xml:space="preserve"> </w:t>
+      </w:r>
+      <w:r>
+        <w:t>of the project exists for Windows</w:t>
+      </w:r>
+      <w:r>
+        <w:t xml:space="preserve"> (</w:t>
+      </w:r>
+      <w:r>
+        <w:rPr>
+          <w:color w:val="FF0000"/>
+        </w:rPr>
+        <w:t xml:space="preserve">TODO: </w:t>
+      </w:r>
+      <w:proofErr w:type="spellStart"/>
+      <w:r>
+        <w:rPr>
+          <w:color w:val="FF0000"/>
+        </w:rPr>
+        <w:t>win.meteor</w:t>
+      </w:r>
+      <w:proofErr w:type="spellEnd"/>
+      <w:r>
+        <w:t>)</w:t>
+      </w:r>
+      <w:r>
+        <w:t>. I will use this fork for my test. The only real difference is t</w:t>
+      </w:r>
+      <w:r>
+        <w:t>he command line tool that has to</w:t>
+      </w:r>
+      <w:r>
+        <w:t xml:space="preserve"> be compatible with the Windows command line. All source code remains the same (</w:t>
+      </w:r>
+      <w:r>
+        <w:rPr>
+          <w:color w:val="FF0000"/>
+        </w:rPr>
+        <w:t>TODO: link repo</w:t>
+      </w:r>
+      <w:r>
+        <w:t>).</w:t>
+      </w:r>
+    </w:p>
+    <w:p>
+      <w:r>
         <w:lastRenderedPageBreak/>
-        <w:t xml:space="preserve">I also have to mention another reason for choosing SignalR. My first experience with </w:t>
-      </w:r>
-      <w:r>
-        <w:t>real time</w:t>
-      </w:r>
-      <w:r>
-        <w:t xml:space="preserve"> technologies was through a project with SignalR in 2012. I really sparked my interest. Without this experience, I would probably have written my master thesis with some other topic.</w:t>
-      </w:r>
-    </w:p>
-    <w:p>
-      <w:pPr>
-        <w:pStyle w:val="Overskrift3"/>
-      </w:pPr>
-      <w:bookmarkStart w:id="77" w:name="_Toc382664980"/>
-      <w:r>
-        <w:t>Meteor</w:t>
-      </w:r>
-      <w:bookmarkEnd w:id="77"/>
-    </w:p>
-    <w:p>
-      <w:r>
-        <w:t xml:space="preserve">Meteor is not a completed </w:t>
-      </w:r>
-      <w:proofErr w:type="spellStart"/>
-      <w:r>
-        <w:t>framwork</w:t>
-      </w:r>
-      <w:proofErr w:type="spellEnd"/>
-      <w:r>
-        <w:t>. Nor is it close to completion. Nonetheless, I have chosen to test it due to a number of reasons.</w:t>
-      </w:r>
-    </w:p>
-    <w:p>
-      <w:r>
-        <w:t xml:space="preserve">First of all, it is radically different from any other </w:t>
-      </w:r>
-      <w:proofErr w:type="spellStart"/>
-      <w:r>
-        <w:t>similiar</w:t>
-      </w:r>
-      <w:proofErr w:type="spellEnd"/>
-      <w:r>
-        <w:t xml:space="preserve"> framework. I uses JavaScript both on the client and server, which is possible through the use of Node. It is not a Node.js framework though. Meteor uses a Node.js </w:t>
-      </w:r>
-      <w:proofErr w:type="spellStart"/>
-      <w:r>
-        <w:t>conainer</w:t>
-      </w:r>
-      <w:proofErr w:type="spellEnd"/>
-      <w:r>
-        <w:t xml:space="preserve"> to run its server. (</w:t>
-      </w:r>
-      <w:r>
-        <w:rPr>
-          <w:color w:val="FF0000"/>
-        </w:rPr>
-        <w:t>TODO: source docs</w:t>
-      </w:r>
-      <w:r>
-        <w:t>).</w:t>
-      </w:r>
-    </w:p>
-    <w:p>
-      <w:r>
-        <w:t xml:space="preserve">Meteor tries to share most of its code between the server and the client, blurring the line between them. If this is an application model that is better than the traditional, I intend to find out. </w:t>
-      </w:r>
-    </w:p>
-    <w:p>
-      <w:r>
-        <w:t xml:space="preserve">Another interesting feature is how </w:t>
-      </w:r>
-      <w:r>
-        <w:t>real time</w:t>
-      </w:r>
-      <w:r>
-        <w:t xml:space="preserve"> is closely integrated in the core of the framework. Actually, a lot of features seems tightly coupled to the core as of now. </w:t>
-      </w:r>
-      <w:proofErr w:type="spellStart"/>
-      <w:r>
-        <w:t>MongoDB</w:t>
-      </w:r>
-      <w:proofErr w:type="spellEnd"/>
-      <w:r>
-        <w:t xml:space="preserve"> is the only supported database, even though support for others is planned (</w:t>
-      </w:r>
-      <w:r>
-        <w:rPr>
-          <w:color w:val="FF0000"/>
-        </w:rPr>
-        <w:t>TODO: roadmap</w:t>
-      </w:r>
-      <w:r>
-        <w:t xml:space="preserve">). I will implement the test application using </w:t>
-      </w:r>
-      <w:proofErr w:type="spellStart"/>
-      <w:r>
-        <w:t>MongoDB</w:t>
-      </w:r>
-      <w:proofErr w:type="spellEnd"/>
-      <w:r>
-        <w:t xml:space="preserve">. There exists an unofficial add-on that allows you to use </w:t>
-      </w:r>
-      <w:proofErr w:type="spellStart"/>
-      <w:r>
-        <w:t>MySql</w:t>
-      </w:r>
-      <w:proofErr w:type="spellEnd"/>
-      <w:r>
-        <w:t>, but I will not utilize this.</w:t>
-      </w:r>
-    </w:p>
-    <w:p>
-      <w:r>
-        <w:t>Windows is currently not supported by Meteor. An unofficial fork</w:t>
-      </w:r>
-      <w:r>
-        <w:rPr>
-          <w:rStyle w:val="Fotnotereferanse"/>
-        </w:rPr>
-        <w:footnoteReference w:id="18"/>
-      </w:r>
-      <w:r>
-        <w:t xml:space="preserve"> </w:t>
-      </w:r>
-      <w:r>
-        <w:t>of the project exists for Windows</w:t>
-      </w:r>
-      <w:r>
-        <w:t xml:space="preserve"> (</w:t>
-      </w:r>
-      <w:r>
-        <w:rPr>
-          <w:color w:val="FF0000"/>
-        </w:rPr>
-        <w:t xml:space="preserve">TODO: </w:t>
-      </w:r>
-      <w:proofErr w:type="spellStart"/>
-      <w:r>
-        <w:rPr>
-          <w:color w:val="FF0000"/>
-        </w:rPr>
-        <w:t>win.meteor</w:t>
-      </w:r>
-      <w:proofErr w:type="spellEnd"/>
-      <w:r>
-        <w:t>)</w:t>
-      </w:r>
-      <w:r>
-        <w:t>. I will use this fork for my test. The only real difference is t</w:t>
-      </w:r>
-      <w:r>
-        <w:t>he command line tool that has to</w:t>
-      </w:r>
-      <w:r>
-        <w:t xml:space="preserve"> be compatible with the Windows command line. All source code remains the same (</w:t>
-      </w:r>
-      <w:r>
-        <w:rPr>
-          <w:color w:val="FF0000"/>
-        </w:rPr>
-        <w:t>TODO: link repo</w:t>
-      </w:r>
-      <w:r>
-        <w:t>).</w:t>
-      </w:r>
-    </w:p>
-    <w:p>
-      <w:r>
         <w:t xml:space="preserve">Meteor uses </w:t>
       </w:r>
       <w:proofErr w:type="spellStart"/>
@@ -19066,118 +19087,147 @@
         <w:rPr>
           <w:lang w:val="en-US"/>
         </w:rPr>
+        <w:t>Results</w:t>
+      </w:r>
+      <w:bookmarkEnd w:id="78"/>
+    </w:p>
+    <w:p>
+      <w:r>
+        <w:t xml:space="preserve">This chapter gives an in-depth description of my experience with each of the frameworks. </w:t>
+      </w:r>
+      <w:r>
+        <w:t>Each framework start with an introduction describing some specific choices made for it. For instance what server was used or whether it used</w:t>
+      </w:r>
+      <w:r>
+        <w:t xml:space="preserve"> some uncommon approaches. The subsections of each </w:t>
+      </w:r>
+      <w:r>
+        <w:t>describe details from the development process based on the criteria described in chapter (</w:t>
+      </w:r>
+      <w:r>
+        <w:rPr>
+          <w:color w:val="FF0000"/>
+        </w:rPr>
+        <w:t>TODO</w:t>
+      </w:r>
+      <w:r>
+        <w:t>).</w:t>
+      </w:r>
+    </w:p>
+    <w:p>
+      <w:pPr>
+        <w:pStyle w:val="Overskrift2"/>
+      </w:pPr>
+      <w:bookmarkStart w:id="79" w:name="_Toc382664982"/>
+      <w:r>
+        <w:t>Socket.IO</w:t>
+      </w:r>
+      <w:bookmarkEnd w:id="79"/>
+    </w:p>
+    <w:p>
+      <w:r>
+        <w:t>As most examples with Socket.IO shows it in conjunction with Express, I used this in my test application. Express is a web application framework (</w:t>
+      </w:r>
+      <w:r>
+        <w:rPr>
+          <w:color w:val="FF0000"/>
+        </w:rPr>
+        <w:t>TODO: source</w:t>
+      </w:r>
+      <w:r>
+        <w:t>). The only aspects of the application that uses Express is the server itself, as well as serving static files. The Socket.IO application makes use of the common user interface described in section (</w:t>
+      </w:r>
+      <w:r>
+        <w:rPr>
+          <w:color w:val="FF0000"/>
+        </w:rPr>
+        <w:t>TODO</w:t>
+      </w:r>
+      <w:r>
+        <w:t>).</w:t>
+      </w:r>
+    </w:p>
+    <w:p>
+      <w:pPr>
+        <w:pStyle w:val="Overskrift3"/>
+      </w:pPr>
+      <w:bookmarkStart w:id="80" w:name="_Toc382664983"/>
+      <w:r>
+        <w:t>Documentation</w:t>
+      </w:r>
+      <w:bookmarkEnd w:id="80"/>
+    </w:p>
+    <w:p>
+      <w:r>
+        <w:t>With Node.js already installed, downloading and installing Socket.IO into a project is simple. One simple command is all you need: “</w:t>
+      </w:r>
+      <w:proofErr w:type="spellStart"/>
+      <w:r>
+        <w:t>npm</w:t>
+      </w:r>
+      <w:proofErr w:type="spellEnd"/>
+      <w:r>
+        <w:t xml:space="preserve"> install socket.io”. It goes without saying that you need to have Node.js installed, but I think there should have been a link to where you can get it nonetheless.</w:t>
+      </w:r>
+    </w:p>
+    <w:p>
+      <w:r>
+        <w:t xml:space="preserve">Documentation is not something Socket.IO has a lot of. Considering the size of the library though, this is not </w:t>
+      </w:r>
+      <w:proofErr w:type="spellStart"/>
+      <w:r>
+        <w:t>surpricing</w:t>
+      </w:r>
+      <w:proofErr w:type="spellEnd"/>
+      <w:r>
+        <w:t>. What it has covers everything in enough detail. Diligent use of examples, makes it easy to read and understand.</w:t>
+      </w:r>
+    </w:p>
+    <w:p>
+      <w:r>
+        <w:t xml:space="preserve">The structure isn't perfect. Some pieces reside in the readme (on </w:t>
+      </w:r>
+      <w:proofErr w:type="spellStart"/>
+      <w:r>
+        <w:t>GitHub</w:t>
+      </w:r>
+      <w:proofErr w:type="spellEnd"/>
+      <w:r>
+        <w:t xml:space="preserve">, </w:t>
+      </w:r>
+      <w:r>
+        <w:rPr>
+          <w:color w:val="FF0000"/>
+        </w:rPr>
+        <w:t>TODO: link</w:t>
+      </w:r>
+      <w:r>
+        <w:t>), while you find other pieces in the wiki. There are some logic behind this, with the API documentation in the readme, and other aspects in the Wiki, but there is no obvious flow when browsing it.</w:t>
+      </w:r>
+    </w:p>
+    <w:p>
+      <w:r>
+        <w:t>As of writing, the current version of Socket.IO is 0.9. The documentation states that it is for the "upcoming" 1.0 release. For the entire duration of the work with this thesis, this has been the case, but the version has yet to be released. I have run into no problems regarding this though, which leads me to believe that most of the API is set already before 1.0.</w:t>
+      </w:r>
+    </w:p>
+    <w:p>
+      <w:r>
         <w:lastRenderedPageBreak/>
-        <w:t>Results</w:t>
-      </w:r>
-      <w:bookmarkEnd w:id="78"/>
-    </w:p>
-    <w:p>
-      <w:r>
-        <w:t xml:space="preserve">This chapter gives an in-depth description of my experience with each of the frameworks. </w:t>
-      </w:r>
-    </w:p>
-    <w:p>
-      <w:pPr>
-        <w:pStyle w:val="Overskrift2"/>
-      </w:pPr>
-      <w:bookmarkStart w:id="79" w:name="_Toc382664982"/>
-      <w:r>
-        <w:t>Socket.IO</w:t>
-      </w:r>
-      <w:bookmarkEnd w:id="79"/>
-    </w:p>
-    <w:p>
-      <w:pPr>
-        <w:pStyle w:val="Listeavsnitt"/>
-        <w:numPr>
-          <w:ilvl w:val="0"/>
-          <w:numId w:val="20"/>
-        </w:numPr>
-      </w:pPr>
-      <w:r>
-        <w:t>Write a summary? Then say the details are in the following sections?</w:t>
+        <w:t xml:space="preserve">All the examples are very small, which is good for readability. I missed some larger examples though. Something with more than one html file and a little more complex functionality, would have been </w:t>
+      </w:r>
+      <w:proofErr w:type="spellStart"/>
+      <w:r>
+        <w:t>benefitial</w:t>
+      </w:r>
+      <w:proofErr w:type="spellEnd"/>
+      <w:r>
+        <w:t>.</w:t>
       </w:r>
     </w:p>
     <w:p>
       <w:pPr>
         <w:pStyle w:val="Overskrift3"/>
       </w:pPr>
-      <w:bookmarkStart w:id="80" w:name="_Toc382664983"/>
-      <w:r>
-        <w:t>Documentation</w:t>
-      </w:r>
-      <w:bookmarkEnd w:id="80"/>
-    </w:p>
-    <w:p>
-      <w:r>
-        <w:t>With Node.js already installed, downloading and installing Socket.IO into a project is simple. One simple command is all you need: “</w:t>
-      </w:r>
-      <w:proofErr w:type="spellStart"/>
-      <w:r>
-        <w:t>npm</w:t>
-      </w:r>
-      <w:proofErr w:type="spellEnd"/>
-      <w:r>
-        <w:t xml:space="preserve"> install socket.io”. It goes without saying that you need to have Node.js installed, but I think there should have been a link to where you can get it nonetheless.</w:t>
-      </w:r>
-    </w:p>
-    <w:p>
-      <w:r>
-        <w:t xml:space="preserve">Documentation is not something Socket.IO has a lot of. Considering the size of the library though, this is not </w:t>
-      </w:r>
-      <w:proofErr w:type="spellStart"/>
-      <w:r>
-        <w:t>surpricing</w:t>
-      </w:r>
-      <w:proofErr w:type="spellEnd"/>
-      <w:r>
-        <w:t>. What it has covers everything in enough detail. Diligent use of examples, makes it easy to read and understand.</w:t>
-      </w:r>
-    </w:p>
-    <w:p>
-      <w:r>
-        <w:t xml:space="preserve">The structure isn't perfect. Some pieces reside in the readme (on </w:t>
-      </w:r>
-      <w:proofErr w:type="spellStart"/>
-      <w:r>
-        <w:t>GitHub</w:t>
-      </w:r>
-      <w:proofErr w:type="spellEnd"/>
-      <w:r>
-        <w:t xml:space="preserve">, </w:t>
-      </w:r>
-      <w:r>
-        <w:rPr>
-          <w:color w:val="FF0000"/>
-        </w:rPr>
-        <w:t>TODO: link</w:t>
-      </w:r>
-      <w:r>
-        <w:t>), while you find other pieces in the wiki. There are some logic behind this, with the API documentation in the readme, and other aspects in the Wiki, but there is no obvious flow when browsing it.</w:t>
-      </w:r>
-    </w:p>
-    <w:p>
-      <w:r>
-        <w:t>As of writing, the current version of Socket.IO is 0.9. The documentation states that it is for the "upcoming" 1.0 release. For the entire duration of the work with this thesis, this has been the case, but the version has yet to be released. I have run into no problems regarding this though, which leads me to believe that most of the API is set already before 1.0.</w:t>
-      </w:r>
-    </w:p>
-    <w:p>
-      <w:r>
-        <w:t xml:space="preserve">All the examples are very small, which is good for readability. I missed some larger examples though. Something with more than one html file and a little more complex functionality, would have been </w:t>
-      </w:r>
-      <w:proofErr w:type="spellStart"/>
-      <w:r>
-        <w:t>benefitial</w:t>
-      </w:r>
-      <w:proofErr w:type="spellEnd"/>
-      <w:r>
-        <w:t>.</w:t>
-      </w:r>
-    </w:p>
-    <w:p>
-      <w:pPr>
-        <w:pStyle w:val="Overskrift3"/>
-      </w:pPr>
       <w:bookmarkStart w:id="81" w:name="_Toc382664984"/>
       <w:r>
         <w:t>Simplicity</w:t>
@@ -19224,11 +19274,7 @@
     </w:p>
     <w:p>
       <w:r>
-        <w:t xml:space="preserve">Some frameworks and libraries offers a lot of configuration. Usually this is a good thing, but sometimes it is easy to get lost in translation. Socket.IO has many options </w:t>
-      </w:r>
-      <w:r>
-        <w:lastRenderedPageBreak/>
-        <w:t>that you can tweak, but it is far from needed (</w:t>
+        <w:t>Some frameworks and libraries offers a lot of configuration. Usually this is a good thing, but sometimes it is easy to get lost in translation. Socket.IO has many options that you can tweak, but it is far from needed (</w:t>
       </w:r>
       <w:r>
         <w:rPr>
@@ -19342,6 +19388,7 @@
           <w:noProof/>
           <w:lang w:val="nb-NO" w:eastAsia="nb-NO"/>
         </w:rPr>
+        <w:lastRenderedPageBreak/>
         <w:drawing>
           <wp:inline distT="0" distB="0" distL="0" distR="0">
             <wp:extent cx="4075814" cy="1339703"/>
@@ -19386,7 +19433,6 @@
     </w:p>
     <w:p>
       <w:r>
-        <w:lastRenderedPageBreak/>
         <w:t>A final note on features offere</w:t>
       </w:r>
       <w:r>
@@ -19506,7 +19552,11 @@
         <w:t>TODO: example</w:t>
       </w:r>
       <w:r>
-        <w:t>). This method can also be used for unit testing purposes by injecting mocks and stubs into the module with the Socket.IO logic. In its essence, it will still be an integration test since you have to start the server, but at least you get to test it in isolation.</w:t>
+        <w:t xml:space="preserve">). This method can also be used for unit testing purposes by injecting mocks and stubs into the module with the </w:t>
+      </w:r>
+      <w:r>
+        <w:lastRenderedPageBreak/>
+        <w:t>Socket.IO logic. In its essence, it will still be an integration test since you have to start the server, but at least you get to test it in isolation.</w:t>
       </w:r>
     </w:p>
     <w:p>
@@ -19515,7 +19565,6 @@
           <w:noProof/>
           <w:lang w:val="nb-NO" w:eastAsia="nb-NO"/>
         </w:rPr>
-        <w:lastRenderedPageBreak/>
         <w:drawing>
           <wp:inline distT="0" distB="0" distL="0" distR="0">
             <wp:extent cx="5759450" cy="3408045"/>
@@ -19644,11 +19693,8 @@
     </w:p>
     <w:p>
       <w:r>
-        <w:t xml:space="preserve">That there are no more commits to a project is a classic sign of a "dead" project. With the activity on Engine.IO and recent activity on the Socket.IO project, I do not think </w:t>
-      </w:r>
-      <w:r>
         <w:lastRenderedPageBreak/>
-        <w:t xml:space="preserve">this is the case for Socket.IO. Nonetheless, little activity does not mean that the product is immature. In this case it is </w:t>
+        <w:t xml:space="preserve">That there are no more commits to a project is a classic sign of a "dead" project. With the activity on Engine.IO and recent activity on the Socket.IO project, I do not think this is the case for Socket.IO. Nonetheless, little activity does not mean that the product is immature. In this case it is </w:t>
       </w:r>
       <w:proofErr w:type="spellStart"/>
       <w:r>
@@ -19675,6 +19721,38 @@
       <w:bookmarkEnd w:id="85"/>
     </w:p>
     <w:p>
+      <w:r>
+        <w:t>For the test application I used the free license Lightstreamer offers</w:t>
+      </w:r>
+      <w:r>
+        <w:t xml:space="preserve"> (</w:t>
+      </w:r>
+      <w:r>
+        <w:rPr>
+          <w:color w:val="FF0000"/>
+        </w:rPr>
+        <w:t>TODO: licensing</w:t>
+      </w:r>
+      <w:r>
+        <w:t>)</w:t>
+      </w:r>
+      <w:r>
+        <w:t>. In a real life scenario, the Lightstreamer server would only handle real time aspects. My application uses it as a web server as well. It also has database communication. As this is not the intended use of the Lightstreamer server, I have not written about this in the following sections. This application does not make use of the common user interface described in section (</w:t>
+      </w:r>
+      <w:r>
+        <w:rPr>
+          <w:color w:val="FF0000"/>
+        </w:rPr>
+        <w:t>TODO</w:t>
+      </w:r>
+      <w:r>
+        <w:t>)</w:t>
+      </w:r>
+      <w:r>
+        <w:t>.</w:t>
+      </w:r>
+    </w:p>
+    <w:p>
       <w:pPr>
         <w:pStyle w:val="Overskrift3"/>
       </w:pPr>
@@ -19773,7 +19851,11 @@
         <w:t>TODO: figure</w:t>
       </w:r>
       <w:r>
-        <w:t>) the framework, and these illustrate different uses. Understanding them at a conceptual level is easy enough, but when you start digging into the code, trouble starts.</w:t>
+        <w:t xml:space="preserve">) the framework, and these </w:t>
+      </w:r>
+      <w:r>
+        <w:lastRenderedPageBreak/>
+        <w:t>illustrate different uses. Understanding them at a conceptual level is easy enough, but when you start digging into the code, trouble starts.</w:t>
       </w:r>
     </w:p>
     <w:p>
@@ -19782,7 +19864,6 @@
           <w:noProof/>
           <w:lang w:val="nb-NO" w:eastAsia="nb-NO"/>
         </w:rPr>
-        <w:lastRenderedPageBreak/>
         <w:drawing>
           <wp:inline distT="0" distB="0" distL="0" distR="0">
             <wp:extent cx="5759450" cy="3295918"/>
@@ -19824,29 +19905,25 @@
       <w:r>
         <w:t xml:space="preserve">The samples are "documented" through comments in the code, and these are not abundant. </w:t>
       </w:r>
+      <w:r>
+        <w:t>Furthermore</w:t>
+      </w:r>
+      <w:r>
+        <w:t>, the code is rather messy and hard to follow. I had a hard time figuring out what parts was related to Lightstreamer and what regarded the user interface. As a result, I spent many hours debugging both the client- and server side code in order to understand what was going on.</w:t>
+      </w:r>
+    </w:p>
+    <w:p>
       <w:proofErr w:type="spellStart"/>
       <w:r>
-        <w:t>Furhtermore</w:t>
+        <w:t>Lighstreamer's</w:t>
       </w:r>
       <w:proofErr w:type="spellEnd"/>
       <w:r>
-        <w:t>, the code is rather messy and hard to follow. I had a hard time figuring out what parts was related to Lightstreamer and what regarded the user interface. As a result, I spent many hours debugging both the client- and server side code in order to understand what was going on.</w:t>
-      </w:r>
-    </w:p>
-    <w:p>
-      <w:proofErr w:type="spellStart"/>
-      <w:r>
-        <w:t>Lighstreamer's</w:t>
-      </w:r>
-      <w:proofErr w:type="spellEnd"/>
-      <w:r>
-        <w:t xml:space="preserve"> server comes with a large </w:t>
-      </w:r>
-      <w:proofErr w:type="spellStart"/>
-      <w:r>
-        <w:t>config</w:t>
-      </w:r>
-      <w:proofErr w:type="spellEnd"/>
+        <w:t xml:space="preserve"> server comes with a large config</w:t>
+      </w:r>
+      <w:r>
+        <w:t>uration</w:t>
+      </w:r>
       <w:r>
         <w:t xml:space="preserve"> file where you can tweak it's performance to fit your needs. There isn't too many options, but the file is easy to get lost in. This is because they chose to write all documentation regarding the various options within the file itself as comments. As a result, it is a lot larger than what it could have been. Some xml elements are also hard to spot because they are commented out.</w:t>
       </w:r>
@@ -20573,6 +20650,20 @@
       <w:bookmarkEnd w:id="91"/>
     </w:p>
     <w:p>
+      <w:r>
+        <w:t>I used version 2.1.1, which was the newest at the time. Play comes with a server side template language for rendering of HTML. I minimized the use of this in order to use the common user interface described in section (</w:t>
+      </w:r>
+      <w:r>
+        <w:rPr>
+          <w:color w:val="FF0000"/>
+        </w:rPr>
+        <w:t>TODO</w:t>
+      </w:r>
+      <w:r>
+        <w:t>). Real time communication require JavaScript on the client side. This means that the server side template language is not applicable.</w:t>
+      </w:r>
+    </w:p>
+    <w:p>
       <w:pPr>
         <w:pStyle w:val="Overskrift3"/>
       </w:pPr>
@@ -20675,7 +20766,11 @@
         </w:numPr>
       </w:pPr>
       <w:r>
-        <w:t>A route configuration file that gives you IntelliSense in the editor. It gets compiled at run-time, providing you with feedback just as with code files. You have to manually list all routes though. Compared to the route configuration of ASP.NET MVC, this is a little elaborate.</w:t>
+        <w:t xml:space="preserve">A route configuration file that gives you IntelliSense in the editor. It gets compiled at run-time, providing you with feedback just as with code files. You </w:t>
+      </w:r>
+      <w:r>
+        <w:lastRenderedPageBreak/>
+        <w:t>have to manually list all routes though. Compared to the route configuration of ASP.NET MVC, this is a little elaborate.</w:t>
       </w:r>
     </w:p>
     <w:p/>
@@ -20688,7 +20783,6 @@
         </w:numPr>
       </w:pPr>
       <w:r>
-        <w:lastRenderedPageBreak/>
         <w:t xml:space="preserve">Hot code push allows you to run the server once. Each time you change a file, the code recompiles and you page refreshes. </w:t>
       </w:r>
     </w:p>
@@ -20885,6 +20979,7 @@
     </w:p>
     <w:p>
       <w:r>
+        <w:lastRenderedPageBreak/>
         <w:t>Since HTTP-streaming is from server to client only (</w:t>
       </w:r>
       <w:r>
@@ -20894,11 +20989,7 @@
         <w:t>TODO: cross?),</w:t>
       </w:r>
       <w:r>
-        <w:t xml:space="preserve"> the Comet class has no in-channel. A separate route has to be set up to handle incoming messages. Using a POST route is the most applicable. Outgoing messages uses a similar out-channel as the WebSockets class provide. One handy thing the Comet class provides </w:t>
-      </w:r>
-      <w:r>
-        <w:lastRenderedPageBreak/>
-        <w:t>is a callback for disconnects (</w:t>
+        <w:t xml:space="preserve"> the Comet class has no in-channel. A separate route has to be set up to handle incoming messages. Using a POST route is the most applicable. Outgoing messages uses a similar out-channel as the WebSockets class provide. One handy thing the Comet class provides is a callback for disconnects (</w:t>
       </w:r>
       <w:r>
         <w:rPr>
@@ -21046,6 +21137,7 @@
           <w:noProof/>
           <w:lang w:val="nb-NO" w:eastAsia="nb-NO"/>
         </w:rPr>
+        <w:lastRenderedPageBreak/>
         <w:drawing>
           <wp:inline distT="0" distB="0" distL="0" distR="0">
             <wp:extent cx="5759450" cy="3185795"/>
@@ -21088,7 +21180,6 @@
         <w:ind w:left="360"/>
       </w:pPr>
       <w:r>
-        <w:lastRenderedPageBreak/>
         <w:t xml:space="preserve">Besides the manual fallback handling and serialization, you also have to keep track of clients yourself. A </w:t>
       </w:r>
       <w:proofErr w:type="spellStart"/>
@@ -21166,6 +21257,7 @@
       </w:pPr>
       <w:bookmarkStart w:id="94" w:name="_Toc382664997"/>
       <w:r>
+        <w:lastRenderedPageBreak/>
         <w:t>Maintainability</w:t>
       </w:r>
       <w:bookmarkEnd w:id="94"/>
@@ -21255,11 +21347,7 @@
     </w:p>
     <w:p>
       <w:r>
-        <w:t xml:space="preserve">You can make a fake server and use Selenium to do functional tests against it. I had some issues when testing my application though, as the "Actor system" just shut down. This was a known issue prior to the version I used (TODO: source). Whether </w:t>
-      </w:r>
-      <w:r>
-        <w:lastRenderedPageBreak/>
-        <w:t>you need this feature is another question. Most development environments features a shared development server that tests can run towards.</w:t>
+        <w:t>You can make a fake server and use Selenium to do functional tests against it. I had some issues when testing my application though, as the "Actor system" just shut down. This was a known issue prior to the version I used (TODO: source). Whether you need this feature is another question. Most development environments features a shared development server that tests can run towards.</w:t>
       </w:r>
     </w:p>
     <w:p>
@@ -21353,6 +21441,7 @@
           <w:noProof/>
           <w:lang w:val="nb-NO" w:eastAsia="nb-NO"/>
         </w:rPr>
+        <w:lastRenderedPageBreak/>
         <w:drawing>
           <wp:inline distT="0" distB="0" distL="0" distR="0">
             <wp:extent cx="5724232" cy="999461"/>
@@ -21470,216 +21559,247 @@
     </w:p>
     <w:p>
       <w:r>
+        <w:t>Nonetheless, Play keeps gaining popularity, and it is considered a stable piece of software. This is my opinion as well, but there were some issues. Outdated versions of third party software and broken links on the homepage (</w:t>
+      </w:r>
+      <w:r>
+        <w:rPr>
+          <w:color w:val="FF0000"/>
+        </w:rPr>
+        <w:t xml:space="preserve">TODO: </w:t>
+      </w:r>
+      <w:proofErr w:type="spellStart"/>
+      <w:r>
+        <w:rPr>
+          <w:color w:val="FF0000"/>
+        </w:rPr>
+        <w:t>crossref</w:t>
+      </w:r>
+      <w:proofErr w:type="spellEnd"/>
+      <w:r>
+        <w:t xml:space="preserve">) was the most prominent. </w:t>
+      </w:r>
+    </w:p>
+    <w:p>
+      <w:r>
+        <w:t xml:space="preserve">There is no arguing that Play follows modern trends at least. With support for </w:t>
+      </w:r>
+      <w:proofErr w:type="spellStart"/>
+      <w:r>
+        <w:t>CoffeeScript</w:t>
+      </w:r>
+      <w:proofErr w:type="spellEnd"/>
+      <w:r>
+        <w:t>, LESS and other popular languages and tools, it offers a lot of freedom. It may not support the same stability as for instance ASP.NET or Spring, but it strives to make development clean and simple.</w:t>
+      </w:r>
+    </w:p>
+    <w:p>
+      <w:pPr>
+        <w:pStyle w:val="Overskrift2"/>
+      </w:pPr>
+      <w:bookmarkStart w:id="97" w:name="_Toc382665000"/>
+      <w:r>
+        <w:t>SignalR</w:t>
+      </w:r>
+      <w:bookmarkEnd w:id="97"/>
+    </w:p>
+    <w:p>
+      <w:r>
+        <w:t>This part of the thesis does not require high performance of the server the application runs on. Hence, I chose to use IIS Express 7.5 to host the application. An ASP.NET MVC 4 application wraps the SignalR components. No other communication than serving static files uses the MVC specific aspects of the application. The application uses the common user interface described in section (</w:t>
+      </w:r>
+      <w:r>
+        <w:rPr>
+          <w:color w:val="FF0000"/>
+        </w:rPr>
+        <w:t>TODO</w:t>
+      </w:r>
+      <w:r>
+        <w:t>).</w:t>
+      </w:r>
+    </w:p>
+    <w:p>
+      <w:r>
+        <w:t>SignalR offers two levels of abstraction: Persistent Connections and Hubs. As Hubs are most high level, and what most people is likely to use, I focused on this aspect only</w:t>
+      </w:r>
+      <w:r>
+        <w:t xml:space="preserve"> in the test application</w:t>
+      </w:r>
+      <w:r>
+        <w:t>.</w:t>
+      </w:r>
+    </w:p>
+    <w:p>
+      <w:pPr>
+        <w:pStyle w:val="Overskrift3"/>
+      </w:pPr>
+      <w:bookmarkStart w:id="98" w:name="_Toc382665001"/>
+      <w:r>
+        <w:t>Documentation</w:t>
+      </w:r>
+      <w:bookmarkEnd w:id="98"/>
+    </w:p>
+    <w:p>
+      <w:proofErr w:type="spellStart"/>
+      <w:r>
+        <w:t>SignalR's</w:t>
+      </w:r>
+      <w:proofErr w:type="spellEnd"/>
+      <w:r>
+        <w:t xml:space="preserve"> has a very comprehensive introduction part. It talks you through all from what it is to making your first application. As with all other .NET applications, you use Visual Studio. </w:t>
+      </w:r>
+      <w:proofErr w:type="spellStart"/>
+      <w:r>
+        <w:t>Nuget</w:t>
+      </w:r>
+      <w:proofErr w:type="spellEnd"/>
+      <w:r>
+        <w:t xml:space="preserve"> is the package manager, and the documentation does a good job describing how to use these with SignalR.</w:t>
+      </w:r>
+    </w:p>
+    <w:p>
+      <w:r>
         <w:lastRenderedPageBreak/>
-        <w:t>Nonetheless, Play keeps gaining popularity, and it is considered a stable piece of software. This is my opinion as well, but there were some issues. Outdated versions of third party software and broken links on the homepage (</w:t>
-      </w:r>
-      <w:r>
-        <w:rPr>
-          <w:color w:val="FF0000"/>
-        </w:rPr>
-        <w:t xml:space="preserve">TODO: </w:t>
+        <w:t xml:space="preserve">During early development, the only documentation was up on </w:t>
       </w:r>
       <w:proofErr w:type="spellStart"/>
       <w:r>
-        <w:rPr>
-          <w:color w:val="FF0000"/>
-        </w:rPr>
-        <w:t>crossref</w:t>
+        <w:t>GitHub</w:t>
       </w:r>
       <w:proofErr w:type="spellEnd"/>
       <w:r>
-        <w:t xml:space="preserve">) was the most prominent. </w:t>
-      </w:r>
-    </w:p>
-    <w:p>
-      <w:r>
-        <w:t xml:space="preserve">There is no arguing that Play follows modern trends at least. With support for </w:t>
+        <w:t xml:space="preserve">. (TODO: docs on </w:t>
       </w:r>
       <w:proofErr w:type="spellStart"/>
       <w:r>
-        <w:t>CoffeeScript</w:t>
+        <w:t>git</w:t>
       </w:r>
       <w:proofErr w:type="spellEnd"/>
       <w:r>
-        <w:t>, LESS and other popular languages and tools, it offers a lot of freedom. It may not support the same stability as for instance ASP.NET or Spring, but it strives to make development clean and simple.</w:t>
-      </w:r>
-    </w:p>
-    <w:p>
-      <w:pPr>
-        <w:pStyle w:val="Overskrift2"/>
-      </w:pPr>
-      <w:bookmarkStart w:id="97" w:name="_Toc382665000"/>
-      <w:r>
-        <w:t>SignalR</w:t>
-      </w:r>
-      <w:bookmarkEnd w:id="97"/>
+        <w:t xml:space="preserve">). Even so, there were still a lot of documentation and many, simple examples. There are still some topics that are covered only on </w:t>
+      </w:r>
+      <w:proofErr w:type="spellStart"/>
+      <w:r>
+        <w:t>GitHub</w:t>
+      </w:r>
+      <w:proofErr w:type="spellEnd"/>
+      <w:r>
+        <w:t>, but most of the documentation now reside in one place. (</w:t>
+      </w:r>
+      <w:r>
+        <w:rPr>
+          <w:color w:val="FF0000"/>
+        </w:rPr>
+        <w:t>TODO: source docs</w:t>
+      </w:r>
+      <w:r>
+        <w:t xml:space="preserve">). </w:t>
+      </w:r>
+    </w:p>
+    <w:p>
+      <w:r>
+        <w:t xml:space="preserve">The new documentation has a lot of tutorials and examples. It is way more comprehensive than what it was on </w:t>
+      </w:r>
+      <w:proofErr w:type="spellStart"/>
+      <w:r>
+        <w:t>GitHub</w:t>
+      </w:r>
+      <w:proofErr w:type="spellEnd"/>
+      <w:r>
+        <w:t xml:space="preserve">. Just as Play does, </w:t>
+      </w:r>
+      <w:proofErr w:type="spellStart"/>
+      <w:r>
+        <w:t>SignalR's</w:t>
+      </w:r>
+      <w:proofErr w:type="spellEnd"/>
+      <w:r>
+        <w:t xml:space="preserve"> documentation lets you browse previous versions, though </w:t>
+      </w:r>
+      <w:r>
+        <w:t>not with the same granularity</w:t>
+      </w:r>
+      <w:r>
+        <w:rPr>
+          <w:rStyle w:val="Fotnotereferanse"/>
+        </w:rPr>
+        <w:footnoteReference w:id="25"/>
+      </w:r>
+      <w:r>
+        <w:t xml:space="preserve">. </w:t>
+      </w:r>
+      <w:r>
+        <w:t>The content itself is also separated into logical bulks with lots of examples. A nice feature is that all class names appear as links to the class reference</w:t>
+      </w:r>
+      <w:r>
+        <w:rPr>
+          <w:rStyle w:val="Fotnotereferanse"/>
+        </w:rPr>
+        <w:footnoteReference w:id="26"/>
+      </w:r>
+      <w:r>
+        <w:t>.</w:t>
+      </w:r>
+    </w:p>
+    <w:p>
+      <w:r>
+        <w:t>SignalR is the only framework that covers IOC in its documentation. This is probably because it is the only framework that has its own dependency resolver. It is therefore only natural to tell you have to use this or change it to something else. Still, the term "IOC" isn't even mentioned in most of the other frameworks' and libraries' documentations.</w:t>
+      </w:r>
+    </w:p>
+    <w:p>
+      <w:r>
+        <w:t xml:space="preserve">There are some things I missed in the documentation. Hubs are thoroughly , but Persistent Connections are not covered in detail. The </w:t>
+      </w:r>
+      <w:proofErr w:type="spellStart"/>
+      <w:r>
+        <w:t>GitHub</w:t>
+      </w:r>
+      <w:proofErr w:type="spellEnd"/>
+      <w:r>
+        <w:t xml:space="preserve"> pages covers this though, so it may be in the making for the new pages. Furthermore, I missed some documentation regarding testing hubs. Finding information of this required me to search elsewhere (TODO: source).</w:t>
+      </w:r>
     </w:p>
     <w:p>
       <w:pPr>
         <w:pStyle w:val="Overskrift3"/>
       </w:pPr>
-      <w:bookmarkStart w:id="98" w:name="_Toc382665001"/>
-      <w:r>
-        <w:t>Documentation</w:t>
-      </w:r>
-      <w:bookmarkEnd w:id="98"/>
-    </w:p>
-    <w:p>
+      <w:bookmarkStart w:id="99" w:name="_Toc382665002"/>
+      <w:r>
+        <w:t>Simplicity</w:t>
+      </w:r>
+      <w:bookmarkEnd w:id="99"/>
+    </w:p>
+    <w:p>
+      <w:r>
+        <w:t xml:space="preserve">The developers made SignalR to be compatible with ASP.NET web applications. Whether you use ASP.NET MVC, </w:t>
+      </w:r>
       <w:proofErr w:type="spellStart"/>
       <w:r>
-        <w:t>SignalR's</w:t>
+        <w:t>WebForms</w:t>
       </w:r>
       <w:proofErr w:type="spellEnd"/>
       <w:r>
-        <w:t xml:space="preserve"> has a very comprehensive introduction part. It talks you through all from what it is to making your first application. As with all other .NET applications, you use Visual Studio. </w:t>
-      </w:r>
-      <w:proofErr w:type="spellStart"/>
-      <w:r>
-        <w:t>Nuget</w:t>
-      </w:r>
-      <w:proofErr w:type="spellEnd"/>
-      <w:r>
-        <w:t xml:space="preserve"> is the package manager, and the documentation does a good job describing how to use these with SignalR.</w:t>
-      </w:r>
-    </w:p>
-    <w:p>
-      <w:r>
-        <w:t xml:space="preserve">During early development, the only documentation was up on </w:t>
-      </w:r>
-      <w:proofErr w:type="spellStart"/>
-      <w:r>
-        <w:t>GitHub</w:t>
-      </w:r>
-      <w:proofErr w:type="spellEnd"/>
-      <w:r>
-        <w:t xml:space="preserve">. (TODO: docs on </w:t>
-      </w:r>
-      <w:proofErr w:type="spellStart"/>
-      <w:r>
-        <w:t>git</w:t>
-      </w:r>
-      <w:proofErr w:type="spellEnd"/>
-      <w:r>
-        <w:t xml:space="preserve">). Even so, there were still a lot of documentation and many, simple examples. There are still some topics that are covered only on </w:t>
-      </w:r>
-      <w:proofErr w:type="spellStart"/>
-      <w:r>
-        <w:t>GitHub</w:t>
-      </w:r>
-      <w:proofErr w:type="spellEnd"/>
-      <w:r>
-        <w:t>, but most of the documentation now reside in one place. (</w:t>
-      </w:r>
-      <w:r>
-        <w:rPr>
-          <w:color w:val="FF0000"/>
-        </w:rPr>
-        <w:t>TODO: source docs</w:t>
-      </w:r>
-      <w:r>
-        <w:t xml:space="preserve">). </w:t>
-      </w:r>
-    </w:p>
-    <w:p>
-      <w:r>
-        <w:t xml:space="preserve">The new documentation has a lot of tutorials and examples. It is way more comprehensive than what it was on </w:t>
-      </w:r>
-      <w:proofErr w:type="spellStart"/>
-      <w:r>
-        <w:t>GitHub</w:t>
-      </w:r>
-      <w:proofErr w:type="spellEnd"/>
-      <w:r>
-        <w:t xml:space="preserve">. Just as Play does, </w:t>
-      </w:r>
-      <w:proofErr w:type="spellStart"/>
-      <w:r>
-        <w:t>SignalR's</w:t>
-      </w:r>
-      <w:proofErr w:type="spellEnd"/>
-      <w:r>
-        <w:t xml:space="preserve"> documentation lets you browse previous versions, though </w:t>
-      </w:r>
-      <w:r>
-        <w:t>not with the same granularity</w:t>
-      </w:r>
-      <w:r>
-        <w:rPr>
-          <w:rStyle w:val="Fotnotereferanse"/>
-        </w:rPr>
-        <w:footnoteReference w:id="25"/>
-      </w:r>
-      <w:r>
-        <w:t xml:space="preserve">. </w:t>
-      </w:r>
-      <w:r>
-        <w:t>The content itself is also separated into logical bulks with lots of examples. A nice feature is that all class names appear as links to the class reference</w:t>
-      </w:r>
-      <w:r>
-        <w:rPr>
-          <w:rStyle w:val="Fotnotereferanse"/>
-        </w:rPr>
-        <w:footnoteReference w:id="26"/>
-      </w:r>
-      <w:r>
-        <w:t>.</w:t>
-      </w:r>
-    </w:p>
-    <w:p>
-      <w:r>
-        <w:t>SignalR is the only framework that covers IOC in its documentation. This is probably because it is the only framework that has its own dependency resolver. It is therefore only natural to tell you have to use this or change it to something else. Still, the term "IOC" isn't even mentioned in most of the other frameworks' and libraries' documentations.</w:t>
-      </w:r>
-    </w:p>
-    <w:p>
-      <w:r>
-        <w:t xml:space="preserve">There are some things I missed in the documentation. Hubs are thoroughly , but Persistent Connections are not covered in detail. The </w:t>
-      </w:r>
-      <w:proofErr w:type="spellStart"/>
-      <w:r>
-        <w:t>GitHub</w:t>
-      </w:r>
-      <w:proofErr w:type="spellEnd"/>
-      <w:r>
-        <w:t xml:space="preserve"> pages covers this though, so it may be in the making for the new pages. Furthermore, I missed some documentation regarding testing hubs. Finding information of this required me to search elsewhere (TODO: source).</w:t>
-      </w:r>
-    </w:p>
-    <w:p>
-      <w:pPr>
-        <w:pStyle w:val="Overskrift3"/>
-      </w:pPr>
-      <w:bookmarkStart w:id="99" w:name="_Toc382665002"/>
+        <w:t xml:space="preserve"> or Self Hosting, using SignalR is the same</w:t>
+      </w:r>
+      <w:r>
+        <w:t xml:space="preserve"> </w:t>
+      </w:r>
+      <w:r>
+        <w:t xml:space="preserve">experience. It is compatible with </w:t>
+      </w:r>
+      <w:r>
+        <w:t>mechanisms</w:t>
+      </w:r>
+      <w:r>
+        <w:t xml:space="preserve"> for authentication, IOC and sessions provided by ASP.NET. A developer only has to find out how to match those things with SignalR. This is an easy task as there are many examples for almost everything.</w:t>
+      </w:r>
+    </w:p>
+    <w:p>
+      <w:r>
+        <w:t>SignalR comes in two different forms: Hubs and Persistent Connections. I have focused on hubs, as I predict this to be the most common usage of the library. Persistent Connections are a lower level of abstraction than Hubs. It resembles the WebSockets API, but with some extra methods for handling sending, broadcasting, reconnecting, groups, etc. A benefit of using this API is that you can access the real time part of an application from several places. This allows for instance a controller action method to broadcast data to clients.</w:t>
+      </w:r>
+    </w:p>
+    <w:p>
       <w:r>
         <w:lastRenderedPageBreak/>
-        <w:t>Simplicity</w:t>
-      </w:r>
-      <w:bookmarkEnd w:id="99"/>
-    </w:p>
-    <w:p>
-      <w:r>
-        <w:t xml:space="preserve">The developers made SignalR to be compatible with ASP.NET web applications. Whether you use ASP.NET MVC, </w:t>
-      </w:r>
-      <w:proofErr w:type="spellStart"/>
-      <w:r>
-        <w:t>WebForms</w:t>
-      </w:r>
-      <w:proofErr w:type="spellEnd"/>
-      <w:r>
-        <w:t xml:space="preserve"> or Self Hosting, using SignalR is the same, simple experience. It is compatible with </w:t>
-      </w:r>
-      <w:r>
-        <w:t>mechanisms</w:t>
-      </w:r>
-      <w:r>
-        <w:t xml:space="preserve"> for authentication, IOC and sessions provided by ASP.NET. A developer only has to find out how to match those things with SignalR. This is an easy task as there are many examples for almost everything.</w:t>
-      </w:r>
-    </w:p>
-    <w:p>
-      <w:r>
-        <w:t>SignalR comes in two different forms: Hubs and Persistent Connections. I have focused on hubs, as I predict this to be the most common usage of the library. Persistent Connections are a lower level of abstraction than Hubs. It resembles the WebSockets API, but with some extra methods for handling sending, broadcasting, reconnecting, groups, etc. A benefit of using this API is that you can access the real time part of an application from several places. This allows for instance a controller action method to broadcast data to clients.</w:t>
-      </w:r>
-    </w:p>
-    <w:p>
-      <w:r>
         <w:t>The Hub API strives to be very simple, providing a RPC (Remote Procedure Call) model which makes the code simple and understandable. A Hub exposes all its public methods to the client and they can be "called" directly. (</w:t>
       </w:r>
       <w:r>
@@ -21737,11 +21857,7 @@
     </w:p>
     <w:p>
       <w:r>
-        <w:t xml:space="preserve">C#'s convention is to have method names with capital first letter, while JavaScript has the opposite. As a result, the name of the method or function you "call", doesn't </w:t>
-      </w:r>
-      <w:r>
-        <w:lastRenderedPageBreak/>
-        <w:t>match the actual name</w:t>
+        <w:t>C#'s convention is to have method names with capital first letter, while JavaScript has the opposite. As a result, the name of the method or function you "call", doesn't match the actual name</w:t>
       </w:r>
       <w:r>
         <w:rPr>
@@ -21798,6 +21914,7 @@
           <w:noProof/>
           <w:lang w:val="nb-NO" w:eastAsia="nb-NO"/>
         </w:rPr>
+        <w:lastRenderedPageBreak/>
         <w:drawing>
           <wp:inline distT="0" distB="0" distL="0" distR="0">
             <wp:extent cx="5759450" cy="2944495"/>
@@ -21876,11 +21993,7 @@
       </w:r>
       <w:proofErr w:type="spellEnd"/>
       <w:r>
-        <w:t xml:space="preserve"> </w:t>
-      </w:r>
-      <w:r>
-        <w:lastRenderedPageBreak/>
-        <w:t>Connection classes. While I will focus on the Hubs, most of the principles I will discuss applies to Persistent Connections as well.</w:t>
+        <w:t xml:space="preserve"> Connection classes. While I will focus on the Hubs, most of the principles I will discuss applies to Persistent Connections as well.</w:t>
       </w:r>
     </w:p>
     <w:p>
@@ -21941,6 +22054,7 @@
     </w:p>
     <w:p>
       <w:r>
+        <w:lastRenderedPageBreak/>
         <w:t xml:space="preserve">The site also claims that you can test that the Hub sends out correct values as well. I was not </w:t>
       </w:r>
       <w:proofErr w:type="spellStart"/>
@@ -22059,77 +22173,107 @@
     </w:p>
     <w:p>
       <w:r>
+        <w:t xml:space="preserve">One sad thing about SignalR is that you must use IIS8 to harness its full potential. </w:t>
+      </w:r>
+      <w:r>
+        <w:t xml:space="preserve">IIS8 is the only way to get support for WebSockets. </w:t>
+      </w:r>
+      <w:r>
+        <w:t>This isn't due to the implementation of SignalR though. (</w:t>
+      </w:r>
+      <w:r>
+        <w:rPr>
+          <w:color w:val="FF0000"/>
+        </w:rPr>
+        <w:t xml:space="preserve">TODO: </w:t>
+      </w:r>
+      <w:proofErr w:type="spellStart"/>
+      <w:r>
+        <w:rPr>
+          <w:color w:val="FF0000"/>
+        </w:rPr>
+        <w:t>crossref</w:t>
+      </w:r>
+      <w:proofErr w:type="spellEnd"/>
+      <w:r>
+        <w:t>).</w:t>
+      </w:r>
+    </w:p>
+    <w:p>
+      <w:pPr>
+        <w:pStyle w:val="Overskrift2"/>
+      </w:pPr>
+      <w:bookmarkStart w:id="103" w:name="_Toc382665006"/>
+      <w:r>
+        <w:t>Meteor</w:t>
+      </w:r>
+      <w:bookmarkEnd w:id="103"/>
+    </w:p>
+    <w:p>
+      <w:r>
+        <w:t xml:space="preserve">The unofficial Windows version is a little behind the current version of the official version. During my work, this was not the case, and both versions was 0.6.6.3. Meteor did not have support for </w:t>
+      </w:r>
+      <w:proofErr w:type="spellStart"/>
+      <w:r>
+        <w:t>MySql</w:t>
+      </w:r>
+      <w:proofErr w:type="spellEnd"/>
+      <w:r>
+        <w:t xml:space="preserve"> at this time. I used the supported </w:t>
+      </w:r>
+      <w:proofErr w:type="spellStart"/>
+      <w:r>
+        <w:t>MongoDB</w:t>
+      </w:r>
+      <w:proofErr w:type="spellEnd"/>
+      <w:r>
+        <w:t xml:space="preserve"> instead. This means that I was not able to use the common functional test case described in section (</w:t>
+      </w:r>
+      <w:r>
+        <w:rPr>
+          <w:color w:val="FF0000"/>
+        </w:rPr>
+        <w:t>TODO</w:t>
+      </w:r>
+      <w:r>
+        <w:t>). Meteor also have integrated support for a client side template language. The common user interface described in section (</w:t>
+      </w:r>
+      <w:r>
+        <w:rPr>
+          <w:color w:val="FF0000"/>
+        </w:rPr>
+        <w:t>TODO</w:t>
+      </w:r>
+      <w:r>
+        <w:t>) was thus not used.</w:t>
+      </w:r>
+    </w:p>
+    <w:p>
+      <w:pPr>
+        <w:pStyle w:val="Overskrift3"/>
+      </w:pPr>
+      <w:bookmarkStart w:id="104" w:name="_Toc382665007"/>
+      <w:r>
+        <w:t>Documentation</w:t>
+      </w:r>
+      <w:bookmarkEnd w:id="104"/>
+    </w:p>
+    <w:p>
+      <w:r>
+        <w:t>Even if Meteor is available for Mac and Linux only, the documentation mentions the unofficial Windows version. It is a little hidden though, since you have to go via the "supported platforms" site. (</w:t>
+      </w:r>
+      <w:r>
+        <w:rPr>
+          <w:color w:val="FF0000"/>
+        </w:rPr>
+        <w:t>TODO: supported</w:t>
+      </w:r>
+      <w:r>
+        <w:t xml:space="preserve">). The fact that Meteor only supports </w:t>
+      </w:r>
+      <w:r>
         <w:lastRenderedPageBreak/>
-        <w:t>One sad thing about SignalR is that you must use IIS8 to harness its full potential. This isn't due to the implementation of SignalR though. (</w:t>
-      </w:r>
-      <w:r>
-        <w:rPr>
-          <w:color w:val="FF0000"/>
-        </w:rPr>
-        <w:t xml:space="preserve">TODO: </w:t>
-      </w:r>
-      <w:proofErr w:type="spellStart"/>
-      <w:r>
-        <w:rPr>
-          <w:color w:val="FF0000"/>
-        </w:rPr>
-        <w:t>crossref</w:t>
-      </w:r>
-      <w:proofErr w:type="spellEnd"/>
-      <w:r>
-        <w:t>).</w:t>
-      </w:r>
-    </w:p>
-    <w:p>
-      <w:pPr>
-        <w:pStyle w:val="Overskrift2"/>
-      </w:pPr>
-      <w:bookmarkStart w:id="103" w:name="_Toc382665006"/>
-      <w:r>
-        <w:t>Meteor</w:t>
-      </w:r>
-      <w:bookmarkEnd w:id="103"/>
-    </w:p>
-    <w:p>
-      <w:pPr>
-        <w:pStyle w:val="Listeavsnitt"/>
-        <w:numPr>
-          <w:ilvl w:val="0"/>
-          <w:numId w:val="21"/>
-        </w:numPr>
-      </w:pPr>
-      <w:r>
-        <w:t xml:space="preserve">Make a disclaimer somewhere about the version I </w:t>
-      </w:r>
-      <w:r>
-        <w:t>used contra the one currently av</w:t>
-      </w:r>
-      <w:r>
-        <w:t>ailable</w:t>
-      </w:r>
-    </w:p>
-    <w:p>
-      <w:pPr>
-        <w:pStyle w:val="Overskrift3"/>
-      </w:pPr>
-      <w:bookmarkStart w:id="104" w:name="_Toc382665007"/>
-      <w:r>
-        <w:t>Documentation</w:t>
-      </w:r>
-      <w:bookmarkEnd w:id="104"/>
-    </w:p>
-    <w:p>
-      <w:r>
-        <w:t>Even if Meteor is available for Mac and Linux only, the documentation mentions the unofficial Windows version. It is a little hidden though, since you have to go via the "supported platforms" site. (</w:t>
-      </w:r>
-      <w:r>
-        <w:rPr>
-          <w:color w:val="FF0000"/>
-        </w:rPr>
-        <w:t>TODO: supported</w:t>
-      </w:r>
-      <w:r>
-        <w:t>). The fact that Meteor only supports UNIX based operating systems may seem a little weird. But it is only natural, since Node didn't support Windows in the beginning. (</w:t>
+        <w:t>UNIX based operating systems may seem a little weird. But it is only natural, since Node didn't support Windows in the beginning. (</w:t>
       </w:r>
       <w:r>
         <w:rPr>
@@ -22200,13 +22344,16 @@
     </w:p>
     <w:p>
       <w:r>
+        <w:t>Meteor's documentation features many examples, but also quite a lot of text. This would be fine if it weren't for the design of the documentation page. All white and black makes things blend together, making it a little hard to read. Other than that it is well structured, showing a dynamic menu to the left that shows you where you are at a given time. This functionality breaks sometimes though. But since you can navigate by clicking on any element in the menu, this isn't too much of an inconvenience.</w:t>
+      </w:r>
+    </w:p>
+    <w:p>
+      <w:r>
+        <w:t xml:space="preserve">Overall, the documentation is impressively detailed for something that isn't complete. Maintaining it require a lot of work besides driving the project itself forward. There are also a few, simple samples and a few videos that show certain aspects of Meteor. The samples are well enough, but I found the videos hard to follow. They show a lot of </w:t>
+      </w:r>
+      <w:r>
         <w:lastRenderedPageBreak/>
-        <w:t>Meteor's documentation features many examples, but also quite a lot of text. This would be fine if it weren't for the design of the documentation page. All white and black makes things blend together, making it a little hard to read. Other than that it is well structured, showing a dynamic menu to the left that shows you where you are at a given time. This functionality breaks sometimes though. But since you can navigate by clicking on any element in the menu, this isn't too much of an inconvenience.</w:t>
-      </w:r>
-    </w:p>
-    <w:p>
-      <w:r>
-        <w:t>Overall, the documentation is impressively detailed for something that isn't complete. Maintaining it require a lot of work besides driving the project itself forward. There are also a few, simple samples and a few videos that show certain aspects of Meteor. The samples are well enough, but I found the videos hard to follow. They show a lot of code in a short amount of time, which isn’t good for learning purposes. It leaves me to believe that they are more for promotional purposes</w:t>
+        <w:t>code in a short amount of time, which isn’t good for learning purposes. It leaves me to believe that they are more for promotional purposes</w:t>
       </w:r>
       <w:r>
         <w:rPr>
@@ -22309,7 +22456,19 @@
     </w:p>
     <w:p>
       <w:r>
-        <w:t>Meteor encourages the declaration of global level (TODO: footer) functions and variables. By doing so, it isn't always clear what the effects will be. In the above example, the function, "</w:t>
+        <w:t>Meteor encourages the declaration of global level</w:t>
+      </w:r>
+      <w:r>
+        <w:rPr>
+          <w:rStyle w:val="Fotnotereferanse"/>
+        </w:rPr>
+        <w:footnoteReference w:id="29"/>
+      </w:r>
+      <w:r>
+        <w:t xml:space="preserve"> </w:t>
+      </w:r>
+      <w:r>
+        <w:t>functions and variables. By doing so, it isn't always clear what the effects will be. In the above example, the function, "</w:t>
       </w:r>
       <w:proofErr w:type="spellStart"/>
       <w:r>
@@ -22317,29 +22476,32 @@
       </w:r>
       <w:proofErr w:type="spellEnd"/>
       <w:r>
-        <w:t xml:space="preserve">", ends up in the global scope. If this code was for a </w:t>
-      </w:r>
+        <w:t>", ends up in the global scope. If this code was for a package, it would be global to the package only (</w:t>
+      </w:r>
+      <w:r>
+        <w:rPr>
+          <w:color w:val="FF0000"/>
+        </w:rPr>
+        <w:t>TODO: docs</w:t>
+      </w:r>
+      <w:r>
+        <w:t>). Any front-end developer would have second thoughts on this practice. General JavaScript development discourages the use of global variables. (</w:t>
+      </w:r>
+      <w:r>
+        <w:rPr>
+          <w:color w:val="FF0000"/>
+        </w:rPr>
+        <w:t>TODO: source needed?).</w:t>
+      </w:r>
+    </w:p>
+    <w:p>
+      <w:r>
+        <w:t>Another thing that is a little tricky because of Meteor's "magic" is structuring files that depend on other files. Files load in a specific order, based on how deep they are in the tree and alphabetical. As a result, you sometimes have to make an extra folder just to ensure that one file loads before another. Meteor suggest using packages as a solution for this. I believe that this may solve the issue. Since support for making your own packages was limited when I tested Meteor, I was unable to test this.</w:t>
+      </w:r>
+    </w:p>
+    <w:p>
       <w:r>
         <w:lastRenderedPageBreak/>
-        <w:t>package, it would be global to the package only (</w:t>
-      </w:r>
-      <w:r>
-        <w:rPr>
-          <w:color w:val="FF0000"/>
-        </w:rPr>
-        <w:t>TODO: docs</w:t>
-      </w:r>
-      <w:r>
-        <w:t>). Any front-end developer would have second thoughts on this practice. General JavaScript development discourages the use of global variables. (TODO: source needed?).</w:t>
-      </w:r>
-    </w:p>
-    <w:p>
-      <w:r>
-        <w:t>Another thing that is a little tricky because of Meteor's "magic" is structuring files that depend on other files. Files load in a specific order, based on how deep they are in the tree and alphabetical. As a result, you sometimes have to make an extra folder just to ensure that one file loads before another. Meteor suggest using packages as a solution for this. I believe that this may solve the issue. Since support for making your own packages was limited when I tested Meteor, I was unable to test this.</w:t>
-      </w:r>
-    </w:p>
-    <w:p>
-      <w:r>
         <w:t xml:space="preserve">Many of Meteor's features are revolutionary, but they also feel a little weird. For instance, publishing a record in the database, makes it available to all clients. The result is that any change to this data is broadcasted to all clients. As real time goes, this connection to a data set is unlike anything else. It somewhat resembles </w:t>
       </w:r>
       <w:proofErr w:type="spellStart"/>
@@ -22445,28 +22607,31 @@
       </w:pPr>
       <w:bookmarkStart w:id="106" w:name="_Toc382665009"/>
       <w:r>
+        <w:t>Maintainability</w:t>
+      </w:r>
+      <w:bookmarkEnd w:id="106"/>
+    </w:p>
+    <w:p>
+      <w:r>
+        <w:t>As of now there is no official testing framework for Meteor. I find it a little worrying that the roadmap lists this as "In 1.0 if time permits". (</w:t>
+      </w:r>
+      <w:r>
+        <w:rPr>
+          <w:color w:val="FF0000"/>
+        </w:rPr>
+        <w:t>TODO: roadmap</w:t>
+      </w:r>
+      <w:r>
+        <w:t>). Testing is essential to keep maintainable code, and should be a part of any framework from the beginning. Especially with a framework with as many tight couplings as Meteor, where almost everything work together.</w:t>
+      </w:r>
+    </w:p>
+    <w:p>
+      <w:r>
+        <w:t xml:space="preserve">Still, there are ways to test an entire Meteor application. As of now though, they feel a little unnatural, like your hacking the framework to get it working. My approach was </w:t>
+      </w:r>
+      <w:r>
         <w:lastRenderedPageBreak/>
-        <w:t>Maintainability</w:t>
-      </w:r>
-      <w:bookmarkEnd w:id="106"/>
-    </w:p>
-    <w:p>
-      <w:r>
-        <w:t>As of now there is no official testing framework for Meteor. I find it a little worrying that the roadmap lists this as "In 1.0 if time permits". (</w:t>
-      </w:r>
-      <w:r>
-        <w:rPr>
-          <w:color w:val="FF0000"/>
-        </w:rPr>
-        <w:t>TODO: roadmap</w:t>
-      </w:r>
-      <w:r>
-        <w:t>). Testing is essential to keep maintainable code, and should be a part of any framework from the beginning. Especially with a framework with as many tight couplings as Meteor, where almost everything work together.</w:t>
-      </w:r>
-    </w:p>
-    <w:p>
-      <w:r>
-        <w:t>Still, there are ways to test an entire Meteor application. As of now though, they feel a little unnatural, like your hacking the framework to get it working. My approach was using Node with Mocha as test runner. Then I used a module that allows you to inject mocks into another module. (</w:t>
+        <w:t>using Node with Mocha as test runner. Then I used a module that allows you to inject mocks into another module. (</w:t>
       </w:r>
       <w:r>
         <w:rPr>
@@ -22632,43 +22797,76 @@
     </w:p>
     <w:p>
       <w:r>
-        <w:t xml:space="preserve">As Meteor shares a lot of code between the server and the client, a new problem occurs. Should you test the code on the server, the client or both? And how do you test code that triggers a database update on the server from the client? There are many unanswered questions with Meteor as of now. I believe that the answers will </w:t>
-      </w:r>
+        <w:t>As Meteor shares a lot of code between the server and the client, a new problem occurs. Should you test the code on the server, the client or both? And how do you test code that triggers a database update on the server from the client? There are many unanswered questions with Meteor as of now. I believe that the answers will come soon and that they will be satisfactory. Many developers have fate in the project</w:t>
+      </w:r>
+      <w:r>
+        <w:rPr>
+          <w:rStyle w:val="Fotnotereferanse"/>
+        </w:rPr>
+        <w:footnoteReference w:id="30"/>
+      </w:r>
+      <w:r>
+        <w:t>, something they wouldn't if it didn't look promising.</w:t>
+      </w:r>
+    </w:p>
+    <w:p>
+      <w:pPr>
+        <w:pStyle w:val="Overskrift3"/>
+      </w:pPr>
+      <w:bookmarkStart w:id="107" w:name="_Toc382665010"/>
       <w:r>
         <w:lastRenderedPageBreak/>
-        <w:t>come soon and that they will be satisfactory. Many developers have fate in the project</w:t>
-      </w:r>
-      <w:r>
-        <w:rPr>
-          <w:rStyle w:val="Fotnotereferanse"/>
-        </w:rPr>
-        <w:footnoteReference w:id="29"/>
-      </w:r>
-      <w:r>
-        <w:t>, something they wouldn't if it didn't look promising.</w:t>
+        <w:t>Browser support</w:t>
+      </w:r>
+      <w:bookmarkEnd w:id="107"/>
+    </w:p>
+    <w:p>
+      <w:r>
+        <w:t xml:space="preserve">Meteor supports all major browsers. I had some issues regarding the WebSocket support of SockJS though. While it does handle graceful fallback, it refused to use WebSockets in Chrome when the address was </w:t>
+      </w:r>
+      <w:proofErr w:type="spellStart"/>
+      <w:r>
+        <w:t>localhost</w:t>
+      </w:r>
+      <w:proofErr w:type="spellEnd"/>
+      <w:r>
+        <w:t>. This turned out to be a bug, and pointing the browser to 127.0.0.1 solved the problem (</w:t>
+      </w:r>
+      <w:r>
+        <w:rPr>
+          <w:color w:val="FF0000"/>
+        </w:rPr>
+        <w:t>TODO: source</w:t>
+      </w:r>
+      <w:r>
+        <w:t>).</w:t>
       </w:r>
     </w:p>
     <w:p>
       <w:pPr>
         <w:pStyle w:val="Overskrift3"/>
       </w:pPr>
-      <w:bookmarkStart w:id="107" w:name="_Toc382665010"/>
-      <w:r>
-        <w:t>Browser support</w:t>
-      </w:r>
-      <w:bookmarkEnd w:id="107"/>
-    </w:p>
-    <w:p>
-      <w:r>
-        <w:t xml:space="preserve">Meteor supports all major browsers. I had some issues regarding the WebSocket support of SockJS though. While it does handle graceful fallback, it refused to use WebSockets in Chrome when the address was </w:t>
-      </w:r>
-      <w:proofErr w:type="spellStart"/>
-      <w:r>
-        <w:t>localhost</w:t>
-      </w:r>
-      <w:proofErr w:type="spellEnd"/>
-      <w:r>
-        <w:t>. This turned out to be a bug, and pointing the browser to 127.0.0.1 solved the problem (</w:t>
+      <w:bookmarkStart w:id="108" w:name="_Toc382665011"/>
+      <w:r>
+        <w:t>Maturity</w:t>
+      </w:r>
+      <w:bookmarkEnd w:id="108"/>
+    </w:p>
+    <w:p>
+      <w:r>
+        <w:t xml:space="preserve">The development of the project has been steady since 2011. Recently, it has started to receive a </w:t>
+      </w:r>
+      <w:r>
+        <w:t>lot</w:t>
+      </w:r>
+      <w:r>
+        <w:t xml:space="preserve"> of appraisal from developers, thus boosting the community. In 2012 it received a substantial </w:t>
+      </w:r>
+      <w:r>
+        <w:t>financial</w:t>
+      </w:r>
+      <w:r>
+        <w:t xml:space="preserve"> contribution (</w:t>
       </w:r>
       <w:r>
         <w:rPr>
@@ -22677,55 +22875,19 @@
         <w:t>TODO: source</w:t>
       </w:r>
       <w:r>
+        <w:t>). This assures that the team can work on Meteor full time rather than besides other work. (</w:t>
+      </w:r>
+      <w:r>
+        <w:rPr>
+          <w:color w:val="FF0000"/>
+        </w:rPr>
+        <w:t>TODO: meteor/about/people</w:t>
+      </w:r>
+      <w:r>
         <w:t>).</w:t>
       </w:r>
     </w:p>
     <w:p>
-      <w:pPr>
-        <w:pStyle w:val="Overskrift3"/>
-      </w:pPr>
-      <w:bookmarkStart w:id="108" w:name="_Toc382665011"/>
-      <w:r>
-        <w:t>Maturity</w:t>
-      </w:r>
-      <w:bookmarkEnd w:id="108"/>
-    </w:p>
-    <w:p>
-      <w:r>
-        <w:t xml:space="preserve">The development of the project has been steady since 2011. Recently, it has started to receive a </w:t>
-      </w:r>
-      <w:r>
-        <w:t>lot</w:t>
-      </w:r>
-      <w:r>
-        <w:t xml:space="preserve"> of appraisal from developers, thus boosting the community. In 2012 it received a substantial </w:t>
-      </w:r>
-      <w:r>
-        <w:t>financial</w:t>
-      </w:r>
-      <w:r>
-        <w:t xml:space="preserve"> contribution (</w:t>
-      </w:r>
-      <w:r>
-        <w:rPr>
-          <w:color w:val="FF0000"/>
-        </w:rPr>
-        <w:t>TODO: source</w:t>
-      </w:r>
-      <w:r>
-        <w:t>). This assures that the team can work on Meteor full time rather than besides other work. (</w:t>
-      </w:r>
-      <w:r>
-        <w:rPr>
-          <w:color w:val="FF0000"/>
-        </w:rPr>
-        <w:t>TODO: meteor/about/people</w:t>
-      </w:r>
-      <w:r>
-        <w:t>).</w:t>
-      </w:r>
-    </w:p>
-    <w:p>
       <w:r>
         <w:t>Meteor int</w:t>
       </w:r>
@@ -22747,6 +22909,10 @@
         <w:t>Currently, Meteor is far from ready to be used in production code. Drastic changes to the APIs may still occur, and there are no guarantees offered by the documentation regarding any aspect of the framework. This means that the current state of the project is only suitable for case studies and hobby projects. With so many innovations, the framework will also need time to prove itself after it reaches 1.0. Having database access from the clients is the aspect that really needs to prove itself. If it turns out to be secure, and if they can support all major databases, it will no doubt change the way we think of front-end forever.</w:t>
       </w:r>
     </w:p>
+    <w:p/>
+    <w:p/>
+    <w:p/>
+    <w:p/>
     <w:p/>
     <w:p/>
     <w:p/>
@@ -23138,7 +23304,7 @@
         <w:rPr>
           <w:rStyle w:val="Fotnotereferanse"/>
         </w:rPr>
-        <w:footnoteReference w:id="30"/>
+        <w:footnoteReference w:id="31"/>
       </w:r>
       <w:r>
         <w:t>.</w:t>
@@ -23444,7 +23610,7 @@
         <w:rPr>
           <w:rStyle w:val="Fotnotereferanse"/>
         </w:rPr>
-        <w:footnoteReference w:id="31"/>
+        <w:footnoteReference w:id="32"/>
       </w:r>
       <w:r>
         <w:t xml:space="preserve"> and the "monitor". 19 and 16 tests respectively ensures that these entities perform to specification. In addition, most frameworks needed some extra code to wrap these entities </w:t>
@@ -23723,7 +23889,7 @@
         <w:rPr>
           <w:rStyle w:val="Fotnotereferanse"/>
         </w:rPr>
-        <w:footnoteReference w:id="32"/>
+        <w:footnoteReference w:id="33"/>
       </w:r>
       <w:r>
         <w:t>.</w:t>
@@ -24430,7 +24596,7 @@
         <w:rPr>
           <w:rStyle w:val="Fotnotereferanse"/>
         </w:rPr>
-        <w:footnoteReference w:id="33"/>
+        <w:footnoteReference w:id="34"/>
       </w:r>
       <w:r>
         <w:t>, which is quite significant.</w:t>
@@ -25309,6 +25475,10 @@
     </w:p>
     <w:p>
       <w:r>
+        <w:rPr>
+          <w:noProof/>
+          <w:lang w:val="nb-NO" w:eastAsia="nb-NO"/>
+        </w:rPr>
         <w:lastRenderedPageBreak/>
         <w:drawing>
           <wp:inline distT="0" distB="0" distL="0" distR="0">
@@ -27144,7 +27314,7 @@
             <w:rPr>
               <w:noProof/>
             </w:rPr>
-            <w:t>66</w:t>
+            <w:t>53</w:t>
           </w:r>
         </w:fldSimple>
       </w:p>
@@ -27989,13 +28159,15 @@
         <w:footnoteRef/>
       </w:r>
       <w:r>
-        <w:t xml:space="preserve"> </w:t>
-      </w:r>
-      <w:r>
-        <w:t>A quick Google search reveals a</w:t>
-      </w:r>
-      <w:r>
-        <w:t xml:space="preserve"> lot of articles and blogs about Meteor. This indicates that Meteor has the attention of many people in the web development community.</w:t>
+        <w:t xml:space="preserve"> If you declare a variable without the keyword “</w:t>
+      </w:r>
+      <w:proofErr w:type="spellStart"/>
+      <w:r>
+        <w:t>var</w:t>
+      </w:r>
+      <w:proofErr w:type="spellEnd"/>
+      <w:r>
+        <w:t>” in front of it in JavaScript, you declare it globally.</w:t>
       </w:r>
     </w:p>
   </w:footnote>
@@ -28014,19 +28186,10 @@
         <w:t xml:space="preserve"> </w:t>
       </w:r>
       <w:r>
-        <w:t>A headless browser is a b</w:t>
-      </w:r>
-      <w:r>
-        <w:t>rowser without the graphical user interface (</w:t>
-      </w:r>
-      <w:r>
-        <w:rPr>
-          <w:color w:val="FF0000"/>
-        </w:rPr>
-        <w:t>TODO: what is a headless browser - blog</w:t>
-      </w:r>
-      <w:r>
-        <w:t>).</w:t>
+        <w:t>A quick Google search reveals a</w:t>
+      </w:r>
+      <w:r>
+        <w:t xml:space="preserve"> lot of articles and blogs about Meteor. This indicates that Meteor has the attention of many people in the web development community.</w:t>
       </w:r>
     </w:p>
   </w:footnote>
@@ -28045,10 +28208,19 @@
         <w:t xml:space="preserve"> </w:t>
       </w:r>
       <w:r>
-        <w:t xml:space="preserve">I implemented the setup </w:t>
-      </w:r>
-      <w:r>
-        <w:t xml:space="preserve">with SignalR first. I therefore chose to use its terminology.  </w:t>
+        <w:t>A headless browser is a b</w:t>
+      </w:r>
+      <w:r>
+        <w:t>rowser without the graphical user interface (</w:t>
+      </w:r>
+      <w:r>
+        <w:rPr>
+          <w:color w:val="FF0000"/>
+        </w:rPr>
+        <w:t>TODO: what is a headless browser - blog</w:t>
+      </w:r>
+      <w:r>
+        <w:t>).</w:t>
       </w:r>
     </w:p>
   </w:footnote>
@@ -28067,14 +28239,36 @@
         <w:t xml:space="preserve"> </w:t>
       </w:r>
       <w:r>
-        <w:t>If one program is running,</w:t>
-      </w:r>
-      <w:r>
-        <w:t xml:space="preserve"> it is the only program using the processor. Thus it uses 100% of the processor’s time.</w:t>
+        <w:t xml:space="preserve">I implemented the setup </w:t>
+      </w:r>
+      <w:r>
+        <w:t xml:space="preserve">with SignalR first. I therefore chose to use its terminology.  </w:t>
       </w:r>
     </w:p>
   </w:footnote>
   <w:footnote w:id="33">
+    <w:p>
+      <w:pPr>
+        <w:pStyle w:val="Fotnotetekst"/>
+      </w:pPr>
+      <w:r>
+        <w:rPr>
+          <w:rStyle w:val="Fotnotereferanse"/>
+        </w:rPr>
+        <w:footnoteRef/>
+      </w:r>
+      <w:r>
+        <w:t xml:space="preserve"> </w:t>
+      </w:r>
+      <w:r>
+        <w:t>If one program is running,</w:t>
+      </w:r>
+      <w:r>
+        <w:t xml:space="preserve"> it is the only program using the processor. Thus it uses 100% of the processor’s time.</w:t>
+      </w:r>
+    </w:p>
+  </w:footnote>
+  <w:footnote w:id="34">
     <w:p>
       <w:pPr>
         <w:pStyle w:val="Fotnotetekst"/>
@@ -33016,7 +33210,7 @@
 </file>
 
 <file path=customXml/itemProps1.xml><?xml version="1.0" encoding="utf-8"?>
-<ds:datastoreItem xmlns:ds="http://schemas.openxmlformats.org/officeDocument/2006/customXml" ds:itemID="{93FB957D-3B6B-4B36-84BD-BC367E6E6589}">
+<ds:datastoreItem xmlns:ds="http://schemas.openxmlformats.org/officeDocument/2006/customXml" ds:itemID="{DF0FB894-8B54-4109-9425-5B15B72B1C4C}">
   <ds:schemaRefs>
     <ds:schemaRef ds:uri="http://schemas.openxmlformats.org/officeDocument/2006/bibliography"/>
   </ds:schemaRefs>

</xml_diff>

<commit_message>
Enough for today.. Need to write about network traffic and idle conns before analysis is complete
</commit_message>
<xml_diff>
--- a/Thesis/Workingdoc(no pics or crossrefs).docx
+++ b/Thesis/Workingdoc(no pics or crossrefs).docx
@@ -23894,6 +23894,31 @@
         <w:t xml:space="preserve">The frameworks run on quite different servers and platforms. Node is for instance a lot more lightweight than Java or C#. </w:t>
       </w:r>
       <w:r>
+        <w:t xml:space="preserve">This is because the V8 engine it builds on, is implemented in C++. C++ </w:t>
+      </w:r>
+      <w:proofErr w:type="spellStart"/>
+      <w:r>
+        <w:t>compiles</w:t>
+      </w:r>
+      <w:proofErr w:type="spellEnd"/>
+      <w:r>
+        <w:t xml:space="preserve"> to machine code, and it does not need a runtime</w:t>
+      </w:r>
+      <w:r>
+        <w:t xml:space="preserve"> to function. Both Java and C# code compiles to byte code that has to be interpreted by a runtime. For Java this is the Java Virtual Machine (JVM) and C# has the Common Language Runtime (CLR). As a result, C++ is a faster language than both C# and Java (</w:t>
+      </w:r>
+      <w:r>
+        <w:rPr>
+          <w:color w:val="FF0000"/>
+        </w:rPr>
+        <w:t>TODO: source</w:t>
+      </w:r>
+      <w:r>
+        <w:t>).</w:t>
+      </w:r>
+    </w:p>
+    <w:p>
+      <w:r>
         <w:t>I chose a coarse grained method for monitoring resource usage o</w:t>
       </w:r>
       <w:r>
@@ -23930,6 +23955,11 @@
       </w:r>
     </w:p>
     <w:p>
+      <w:r>
+        <w:t>No matter what method I use to measure machine resources, I still get an overview of how each transport perform. This comparison cannot be done across multiple frameworks anyways. For instance, it would be wrong to say that long polling is better than WebSockets based on Socket.IO with long polling and SockJS with WebSockets.</w:t>
+      </w:r>
+    </w:p>
+    <w:p>
       <w:pPr>
         <w:pStyle w:val="Overskrift2"/>
       </w:pPr>
@@ -23950,6 +23980,7 @@
       </w:pPr>
       <w:bookmarkStart w:id="122" w:name="_Toc382665025"/>
       <w:r>
+        <w:lastRenderedPageBreak/>
         <w:t>Limitations</w:t>
       </w:r>
       <w:bookmarkEnd w:id="122"/>
@@ -23981,7 +24012,6 @@
       </w:pPr>
       <w:bookmarkStart w:id="124" w:name="_Toc382665027"/>
       <w:r>
-        <w:lastRenderedPageBreak/>
         <w:t>Using browsers</w:t>
       </w:r>
       <w:bookmarkEnd w:id="124"/>
@@ -24051,7 +24081,11 @@
     </w:p>
     <w:p>
       <w:r>
-        <w:t>There are obviously sources of error with this approach as well. Some of the frameworks may compress data more or send multiple messages in one package during higher loads. I must thus stress that the results from my calculations do not take this into consideration. The actual performance of each framework may be better than what the calculations indicate.</w:t>
+        <w:t xml:space="preserve">There are obviously sources of error with this approach as well. Some of the frameworks may compress data more or send multiple messages in one package during higher loads. I must thus stress that the results from my calculations do not </w:t>
+      </w:r>
+      <w:r>
+        <w:lastRenderedPageBreak/>
+        <w:t>take this into consideration. The actual performance of each framework may be better than what the calculations indicate.</w:t>
       </w:r>
     </w:p>
     <w:p>
@@ -24094,7 +24128,6 @@
       </w:pPr>
       <w:bookmarkStart w:id="126" w:name="_Toc382665029"/>
       <w:r>
-        <w:lastRenderedPageBreak/>
         <w:t>Streaming with Play Framework</w:t>
       </w:r>
       <w:bookmarkEnd w:id="126"/>
@@ -24206,7 +24239,11 @@
         <w:t xml:space="preserve">For the results regarding messages, I only show a selection of graphs. </w:t>
       </w:r>
       <w:r>
-        <w:t>The graphs I show, highlight some general trends in the results as well as anomalies I experienced. All graphs can be reviewed in appendix (</w:t>
+        <w:t xml:space="preserve">The graphs I show, highlight some </w:t>
+      </w:r>
+      <w:r>
+        <w:lastRenderedPageBreak/>
+        <w:t>general trends in the results as well as anomalies I experienced. All graphs can be reviewed in appendix (</w:t>
       </w:r>
       <w:r>
         <w:rPr>
@@ -24254,7 +24291,6 @@
           <w:noProof/>
           <w:lang w:val="nb-NO" w:eastAsia="nb-NO"/>
         </w:rPr>
-        <w:lastRenderedPageBreak/>
         <w:drawing>
           <wp:inline distT="0" distB="0" distL="0" distR="0">
             <wp:extent cx="5759448" cy="2405872"/>
@@ -24365,6 +24401,7 @@
     </w:p>
     <w:p>
       <w:r>
+        <w:lastRenderedPageBreak/>
         <w:t>The results from HTTP-streaming show a lot of overtime for Lightstreamer. (</w:t>
       </w:r>
       <w:r>
@@ -24383,7 +24420,6 @@
           <w:noProof/>
           <w:lang w:val="nb-NO" w:eastAsia="nb-NO"/>
         </w:rPr>
-        <w:lastRenderedPageBreak/>
         <w:drawing>
           <wp:inline distT="0" distB="0" distL="0" distR="0">
             <wp:extent cx="5759450" cy="2369185"/>
@@ -32417,7 +32453,16 @@
         <w:t>TODO</w:t>
       </w:r>
       <w:r>
-        <w:t>) shows the average values from table (TODO). Across all frameworks, WebSockets is the transport that performs best. The only exception is Server Sent Events that perf</w:t>
+        <w:t>) shows the average values from table (</w:t>
+      </w:r>
+      <w:r>
+        <w:rPr>
+          <w:color w:val="FF0000"/>
+        </w:rPr>
+        <w:t>TODO</w:t>
+      </w:r>
+      <w:r>
+        <w:t>). Across all frameworks, WebSockets is the transport that performs best. The only exception is Server Sent Events that perf</w:t>
       </w:r>
       <w:r>
         <w:t>orm just as well</w:t>
@@ -32572,91 +32617,1375 @@
       </w:pPr>
       <w:bookmarkStart w:id="141" w:name="_Toc382665045"/>
       <w:r>
-        <w:t>Transports effect on machine resources</w:t>
+        <w:t>M</w:t>
+      </w:r>
+      <w:r>
+        <w:t>achine resources</w:t>
       </w:r>
       <w:bookmarkEnd w:id="141"/>
     </w:p>
     <w:p>
-      <w:pPr>
-        <w:pStyle w:val="Listeavsnitt"/>
-        <w:numPr>
-          <w:ilvl w:val="0"/>
-          <w:numId w:val="16"/>
-        </w:numPr>
-      </w:pPr>
-      <w:r>
-        <w:t xml:space="preserve">Repeat the charts from earlier? Another reason to not have two different </w:t>
-      </w:r>
-      <w:proofErr w:type="spellStart"/>
-      <w:r>
-        <w:t>chapers</w:t>
-      </w:r>
-      <w:proofErr w:type="spellEnd"/>
-      <w:r>
-        <w:t>….</w:t>
-      </w:r>
-    </w:p>
-    <w:p>
-      <w:pPr>
-        <w:pStyle w:val="Listeavsnitt"/>
-        <w:numPr>
-          <w:ilvl w:val="0"/>
-          <w:numId w:val="16"/>
-        </w:numPr>
-      </w:pPr>
+      <w:r>
+        <w:t>This section will focus on the resource usage of the different transport mechanisms in the context of their framework. Section (</w:t>
+      </w:r>
+      <w:r>
+        <w:rPr>
+          <w:color w:val="FF0000"/>
+        </w:rPr>
+        <w:t>TODO</w:t>
+      </w:r>
+      <w:r>
+        <w:t xml:space="preserve">) mentions the differences between the various platforms. Implications of this is that it is hard to compare for instance </w:t>
+      </w:r>
       <w:r>
         <w:lastRenderedPageBreak/>
-        <w:t xml:space="preserve">When it comes to processor usage it is reasonable to assume that long-polling and polling uses more than a streaming transport. Both the results of SignalR and Lightstreamer supports this assumption. </w:t>
-      </w:r>
-    </w:p>
-    <w:p>
-      <w:pPr>
-        <w:pStyle w:val="Listeavsnitt"/>
-        <w:numPr>
-          <w:ilvl w:val="0"/>
-          <w:numId w:val="16"/>
-        </w:numPr>
-      </w:pPr>
-      <w:r>
-        <w:t>However, loo</w:t>
-      </w:r>
-      <w:r>
-        <w:t>king at the two Node frameworks there are some interesting results.</w:t>
-      </w:r>
-    </w:p>
-    <w:p>
-      <w:pPr>
-        <w:pStyle w:val="Listeavsnitt"/>
-        <w:numPr>
-          <w:ilvl w:val="1"/>
-          <w:numId w:val="16"/>
-        </w:numPr>
-      </w:pPr>
-      <w:r>
-        <w:t>First of all long polling uses about the same as WebSockets with Socket.IO and actually less with SockJS. The lightweight nature of Node may explain this for Socket.IO, but for SockJS it seems that the streaming implementation is more expensive.</w:t>
-      </w:r>
-      <w:r>
-        <w:t xml:space="preserve"> The reason for the little difference with Socket.IO is probably the relatively low load of the test. It uses around 15% of the total 50% it can theoretically use (single threaded server on a dual core machine).</w:t>
-      </w:r>
-    </w:p>
-    <w:p>
-      <w:pPr>
-        <w:pStyle w:val="Listeavsnitt"/>
-        <w:numPr>
-          <w:ilvl w:val="1"/>
-          <w:numId w:val="16"/>
-        </w:numPr>
-      </w:pPr>
-      <w:r>
-        <w:t xml:space="preserve">Due to the </w:t>
-      </w:r>
-      <w:r>
-        <w:t>anomalous</w:t>
-      </w:r>
-      <w:r>
-        <w:t xml:space="preserve"> behavior of the polling test using Socket.IO, the only data available here that is reliable is for Lightstreamer. Nevertheless, there is a clear indication that handling the extra messages that polling introduces, requires more processor usage. Even when polling over WebSockets, it uses almost twice as much as HTTP-streaming.</w:t>
-      </w:r>
-    </w:p>
+        <w:t>SignalR to Socket.IO or even Lightstreamer for that matter. Still, I will provide a short discussion regarding this.</w:t>
+      </w:r>
+    </w:p>
+    <w:p>
+      <w:r>
+        <w:t>Table (</w:t>
+      </w:r>
+      <w:r>
+        <w:rPr>
+          <w:color w:val="FF0000"/>
+        </w:rPr>
+        <w:t>TODO</w:t>
+      </w:r>
+      <w:r>
+        <w:t>) gives an overview of resource usage data collected from the graphs in figure (</w:t>
+      </w:r>
+      <w:r>
+        <w:rPr>
+          <w:color w:val="FF0000"/>
+        </w:rPr>
+        <w:t>TODO</w:t>
+      </w:r>
+      <w:r>
+        <w:t>) and (</w:t>
+      </w:r>
+      <w:r>
+        <w:rPr>
+          <w:color w:val="FF0000"/>
+        </w:rPr>
+        <w:t>TODO</w:t>
+      </w:r>
+      <w:r>
+        <w:t>). There are some interesting aspects in these results. SockJS uses more processor than Socket.IO with WebSockets, but less with long polling. Except for this the general trend is the same as for latency: the "rank" with WebSockets remains for the other transports. SockJS use a library for its WebSocket support: Faye (</w:t>
+      </w:r>
+      <w:r>
+        <w:rPr>
+          <w:color w:val="FF0000"/>
+        </w:rPr>
+        <w:t>TODO: source</w:t>
+      </w:r>
+      <w:r>
+        <w:t>), whereas the rest is built from scratch. But since long polling uses less than HTTP-streaming as well, I do not think this is the reason. It may be part of it though. It may be something about how Node.js handle this technique. After all, Socket.IO has supported it before, but they do not anymore. (</w:t>
+      </w:r>
+      <w:r>
+        <w:rPr>
+          <w:color w:val="FF0000"/>
+        </w:rPr>
+        <w:t>TODO: source</w:t>
+      </w:r>
+      <w:r>
+        <w:t>).</w:t>
+      </w:r>
+    </w:p>
+    <w:tbl>
+      <w:tblPr>
+        <w:tblStyle w:val="Middelsskyggelegging1uthevingsfarge11"/>
+        <w:tblpPr w:leftFromText="141" w:rightFromText="141" w:vertAnchor="text" w:horzAnchor="margin" w:tblpY="191"/>
+        <w:tblW w:w="9845" w:type="dxa"/>
+        <w:tblBorders>
+          <w:top w:val="single" w:sz="4" w:space="0" w:color="auto"/>
+          <w:left w:val="single" w:sz="4" w:space="0" w:color="auto"/>
+          <w:bottom w:val="single" w:sz="4" w:space="0" w:color="auto"/>
+          <w:right w:val="single" w:sz="4" w:space="0" w:color="auto"/>
+          <w:insideH w:val="single" w:sz="4" w:space="0" w:color="auto"/>
+          <w:insideV w:val="single" w:sz="4" w:space="0" w:color="auto"/>
+        </w:tblBorders>
+        <w:tblLook w:val="04A0"/>
+      </w:tblPr>
+      <w:tblGrid>
+        <w:gridCol w:w="1665"/>
+        <w:gridCol w:w="1233"/>
+        <w:gridCol w:w="969"/>
+        <w:gridCol w:w="959"/>
+        <w:gridCol w:w="1309"/>
+        <w:gridCol w:w="1075"/>
+        <w:gridCol w:w="1469"/>
+        <w:gridCol w:w="1166"/>
+      </w:tblGrid>
+      <w:tr>
+        <w:trPr>
+          <w:cnfStyle w:val="100000000000"/>
+          <w:trHeight w:val="773"/>
+        </w:trPr>
+        <w:tc>
+          <w:tcPr>
+            <w:cnfStyle w:val="001000000000"/>
+            <w:tcW w:w="2898" w:type="dxa"/>
+            <w:gridSpan w:val="2"/>
+            <w:tcBorders>
+              <w:top w:val="none" w:sz="0" w:space="0" w:color="auto"/>
+              <w:left w:val="none" w:sz="0" w:space="0" w:color="auto"/>
+              <w:bottom w:val="single" w:sz="4" w:space="0" w:color="auto"/>
+              <w:right w:val="none" w:sz="0" w:space="0" w:color="auto"/>
+            </w:tcBorders>
+            <w:vAlign w:val="center"/>
+          </w:tcPr>
+          <w:p/>
+        </w:tc>
+        <w:tc>
+          <w:tcPr>
+            <w:tcW w:w="969" w:type="dxa"/>
+            <w:tcBorders>
+              <w:top w:val="none" w:sz="0" w:space="0" w:color="auto"/>
+              <w:left w:val="none" w:sz="0" w:space="0" w:color="auto"/>
+              <w:bottom w:val="single" w:sz="4" w:space="0" w:color="auto"/>
+              <w:right w:val="none" w:sz="0" w:space="0" w:color="auto"/>
+            </w:tcBorders>
+            <w:vAlign w:val="center"/>
+          </w:tcPr>
+          <w:p>
+            <w:pPr>
+              <w:jc w:val="center"/>
+              <w:cnfStyle w:val="100000000000"/>
+              <w:rPr>
+                <w:b w:val="0"/>
+              </w:rPr>
+            </w:pPr>
+            <w:r>
+              <w:rPr>
+                <w:b w:val="0"/>
+              </w:rPr>
+              <w:t>Polling</w:t>
+            </w:r>
+          </w:p>
+        </w:tc>
+        <w:tc>
+          <w:tcPr>
+            <w:tcW w:w="959" w:type="dxa"/>
+            <w:tcBorders>
+              <w:top w:val="none" w:sz="0" w:space="0" w:color="auto"/>
+              <w:left w:val="none" w:sz="0" w:space="0" w:color="auto"/>
+              <w:bottom w:val="single" w:sz="4" w:space="0" w:color="auto"/>
+              <w:right w:val="none" w:sz="0" w:space="0" w:color="auto"/>
+            </w:tcBorders>
+            <w:vAlign w:val="center"/>
+          </w:tcPr>
+          <w:p>
+            <w:pPr>
+              <w:jc w:val="center"/>
+              <w:cnfStyle w:val="100000000000"/>
+              <w:rPr>
+                <w:b w:val="0"/>
+              </w:rPr>
+            </w:pPr>
+            <w:r>
+              <w:rPr>
+                <w:b w:val="0"/>
+              </w:rPr>
+              <w:t xml:space="preserve">Long </w:t>
+            </w:r>
+          </w:p>
+          <w:p>
+            <w:pPr>
+              <w:jc w:val="center"/>
+              <w:cnfStyle w:val="100000000000"/>
+            </w:pPr>
+            <w:r>
+              <w:rPr>
+                <w:b w:val="0"/>
+              </w:rPr>
+              <w:t>polling</w:t>
+            </w:r>
+          </w:p>
+        </w:tc>
+        <w:tc>
+          <w:tcPr>
+            <w:tcW w:w="1309" w:type="dxa"/>
+            <w:tcBorders>
+              <w:top w:val="none" w:sz="0" w:space="0" w:color="auto"/>
+              <w:left w:val="none" w:sz="0" w:space="0" w:color="auto"/>
+              <w:bottom w:val="single" w:sz="4" w:space="0" w:color="auto"/>
+              <w:right w:val="none" w:sz="0" w:space="0" w:color="auto"/>
+            </w:tcBorders>
+            <w:vAlign w:val="center"/>
+          </w:tcPr>
+          <w:p>
+            <w:pPr>
+              <w:jc w:val="center"/>
+              <w:cnfStyle w:val="100000000000"/>
+              <w:rPr>
+                <w:b w:val="0"/>
+              </w:rPr>
+            </w:pPr>
+            <w:r>
+              <w:rPr>
+                <w:b w:val="0"/>
+              </w:rPr>
+              <w:t>Streaming</w:t>
+            </w:r>
+          </w:p>
+        </w:tc>
+        <w:tc>
+          <w:tcPr>
+            <w:tcW w:w="1075" w:type="dxa"/>
+            <w:tcBorders>
+              <w:top w:val="none" w:sz="0" w:space="0" w:color="auto"/>
+              <w:left w:val="none" w:sz="0" w:space="0" w:color="auto"/>
+              <w:bottom w:val="single" w:sz="4" w:space="0" w:color="auto"/>
+              <w:right w:val="none" w:sz="0" w:space="0" w:color="auto"/>
+            </w:tcBorders>
+            <w:vAlign w:val="center"/>
+          </w:tcPr>
+          <w:p>
+            <w:pPr>
+              <w:jc w:val="center"/>
+              <w:cnfStyle w:val="100000000000"/>
+              <w:rPr>
+                <w:b w:val="0"/>
+              </w:rPr>
+            </w:pPr>
+            <w:r>
+              <w:rPr>
+                <w:b w:val="0"/>
+              </w:rPr>
+              <w:t>Server Sent Events</w:t>
+            </w:r>
+          </w:p>
+        </w:tc>
+        <w:tc>
+          <w:tcPr>
+            <w:tcW w:w="1469" w:type="dxa"/>
+            <w:tcBorders>
+              <w:top w:val="none" w:sz="0" w:space="0" w:color="auto"/>
+              <w:left w:val="none" w:sz="0" w:space="0" w:color="auto"/>
+              <w:bottom w:val="single" w:sz="4" w:space="0" w:color="auto"/>
+              <w:right w:val="none" w:sz="0" w:space="0" w:color="auto"/>
+            </w:tcBorders>
+            <w:vAlign w:val="center"/>
+          </w:tcPr>
+          <w:p>
+            <w:pPr>
+              <w:jc w:val="center"/>
+              <w:cnfStyle w:val="100000000000"/>
+              <w:rPr>
+                <w:b w:val="0"/>
+              </w:rPr>
+            </w:pPr>
+            <w:r>
+              <w:rPr>
+                <w:b w:val="0"/>
+              </w:rPr>
+              <w:t>WebSockets</w:t>
+            </w:r>
+          </w:p>
+        </w:tc>
+        <w:tc>
+          <w:tcPr>
+            <w:tcW w:w="1166" w:type="dxa"/>
+            <w:tcBorders>
+              <w:top w:val="none" w:sz="0" w:space="0" w:color="auto"/>
+              <w:left w:val="none" w:sz="0" w:space="0" w:color="auto"/>
+              <w:bottom w:val="single" w:sz="4" w:space="0" w:color="auto"/>
+              <w:right w:val="none" w:sz="0" w:space="0" w:color="auto"/>
+            </w:tcBorders>
+            <w:vAlign w:val="center"/>
+          </w:tcPr>
+          <w:p>
+            <w:pPr>
+              <w:jc w:val="center"/>
+              <w:cnfStyle w:val="100000000000"/>
+              <w:rPr>
+                <w:b w:val="0"/>
+              </w:rPr>
+            </w:pPr>
+            <w:r>
+              <w:rPr>
+                <w:b w:val="0"/>
+              </w:rPr>
+              <w:t>WS-polling</w:t>
+            </w:r>
+          </w:p>
+        </w:tc>
+      </w:tr>
+      <w:tr>
+        <w:trPr>
+          <w:cnfStyle w:val="000000100000"/>
+          <w:trHeight w:val="200"/>
+        </w:trPr>
+        <w:tc>
+          <w:tcPr>
+            <w:cnfStyle w:val="001000000000"/>
+            <w:tcW w:w="1665" w:type="dxa"/>
+            <w:tcBorders>
+              <w:right w:val="none" w:sz="0" w:space="0" w:color="auto"/>
+            </w:tcBorders>
+            <w:vAlign w:val="center"/>
+          </w:tcPr>
+          <w:p>
+            <w:pPr>
+              <w:rPr>
+                <w:b w:val="0"/>
+              </w:rPr>
+            </w:pPr>
+            <w:r>
+              <w:rPr>
+                <w:b w:val="0"/>
+              </w:rPr>
+              <w:t>SignalR</w:t>
+            </w:r>
+          </w:p>
+        </w:tc>
+        <w:tc>
+          <w:tcPr>
+            <w:tcW w:w="1233" w:type="dxa"/>
+            <w:tcBorders>
+              <w:left w:val="none" w:sz="0" w:space="0" w:color="auto"/>
+              <w:right w:val="none" w:sz="0" w:space="0" w:color="auto"/>
+            </w:tcBorders>
+            <w:vAlign w:val="center"/>
+          </w:tcPr>
+          <w:p>
+            <w:pPr>
+              <w:spacing w:line="264" w:lineRule="auto"/>
+              <w:cnfStyle w:val="000000100000"/>
+            </w:pPr>
+            <w:r>
+              <w:t>Processor:</w:t>
+            </w:r>
+          </w:p>
+          <w:p>
+            <w:pPr>
+              <w:spacing w:line="264" w:lineRule="auto"/>
+              <w:cnfStyle w:val="000000100000"/>
+            </w:pPr>
+            <w:r>
+              <w:t>Memory:</w:t>
+            </w:r>
+          </w:p>
+        </w:tc>
+        <w:tc>
+          <w:tcPr>
+            <w:tcW w:w="969" w:type="dxa"/>
+            <w:tcBorders>
+              <w:left w:val="none" w:sz="0" w:space="0" w:color="auto"/>
+              <w:right w:val="none" w:sz="0" w:space="0" w:color="auto"/>
+            </w:tcBorders>
+            <w:vAlign w:val="center"/>
+          </w:tcPr>
+          <w:p>
+            <w:pPr>
+              <w:spacing w:line="264" w:lineRule="auto"/>
+              <w:jc w:val="center"/>
+              <w:cnfStyle w:val="000000100000"/>
+            </w:pPr>
+            <w:r>
+              <w:t>-</w:t>
+            </w:r>
+          </w:p>
+        </w:tc>
+        <w:tc>
+          <w:tcPr>
+            <w:tcW w:w="959" w:type="dxa"/>
+            <w:tcBorders>
+              <w:left w:val="none" w:sz="0" w:space="0" w:color="auto"/>
+              <w:right w:val="none" w:sz="0" w:space="0" w:color="auto"/>
+            </w:tcBorders>
+            <w:vAlign w:val="center"/>
+          </w:tcPr>
+          <w:p>
+            <w:pPr>
+              <w:spacing w:line="264" w:lineRule="auto"/>
+              <w:jc w:val="center"/>
+              <w:cnfStyle w:val="000000100000"/>
+            </w:pPr>
+            <w:r>
+              <w:t>58,7%</w:t>
+            </w:r>
+          </w:p>
+          <w:p>
+            <w:pPr>
+              <w:spacing w:line="264" w:lineRule="auto"/>
+              <w:jc w:val="center"/>
+              <w:cnfStyle w:val="000000100000"/>
+            </w:pPr>
+            <w:r>
+              <w:t>171 KB</w:t>
+            </w:r>
+          </w:p>
+        </w:tc>
+        <w:tc>
+          <w:tcPr>
+            <w:tcW w:w="1309" w:type="dxa"/>
+            <w:tcBorders>
+              <w:left w:val="none" w:sz="0" w:space="0" w:color="auto"/>
+              <w:right w:val="none" w:sz="0" w:space="0" w:color="auto"/>
+            </w:tcBorders>
+            <w:vAlign w:val="center"/>
+          </w:tcPr>
+          <w:p>
+            <w:pPr>
+              <w:spacing w:line="264" w:lineRule="auto"/>
+              <w:jc w:val="center"/>
+              <w:cnfStyle w:val="000000100000"/>
+            </w:pPr>
+            <w:r>
+              <w:t>-</w:t>
+            </w:r>
+          </w:p>
+        </w:tc>
+        <w:tc>
+          <w:tcPr>
+            <w:tcW w:w="1075" w:type="dxa"/>
+            <w:tcBorders>
+              <w:left w:val="none" w:sz="0" w:space="0" w:color="auto"/>
+              <w:right w:val="none" w:sz="0" w:space="0" w:color="auto"/>
+            </w:tcBorders>
+            <w:vAlign w:val="center"/>
+          </w:tcPr>
+          <w:p>
+            <w:pPr>
+              <w:spacing w:line="264" w:lineRule="auto"/>
+              <w:jc w:val="center"/>
+              <w:cnfStyle w:val="000000100000"/>
+            </w:pPr>
+            <w:r>
+              <w:t>37,6%</w:t>
+            </w:r>
+          </w:p>
+          <w:p>
+            <w:pPr>
+              <w:spacing w:line="264" w:lineRule="auto"/>
+              <w:jc w:val="center"/>
+              <w:cnfStyle w:val="000000100000"/>
+            </w:pPr>
+            <w:r>
+              <w:t>165 KB</w:t>
+            </w:r>
+          </w:p>
+        </w:tc>
+        <w:tc>
+          <w:tcPr>
+            <w:tcW w:w="1469" w:type="dxa"/>
+            <w:tcBorders>
+              <w:left w:val="none" w:sz="0" w:space="0" w:color="auto"/>
+              <w:right w:val="none" w:sz="0" w:space="0" w:color="auto"/>
+            </w:tcBorders>
+            <w:vAlign w:val="center"/>
+          </w:tcPr>
+          <w:p>
+            <w:pPr>
+              <w:spacing w:line="264" w:lineRule="auto"/>
+              <w:jc w:val="center"/>
+              <w:cnfStyle w:val="000000100000"/>
+            </w:pPr>
+            <w:r>
+              <w:t>37,9%</w:t>
+            </w:r>
+          </w:p>
+          <w:p>
+            <w:pPr>
+              <w:spacing w:line="264" w:lineRule="auto"/>
+              <w:jc w:val="center"/>
+              <w:cnfStyle w:val="000000100000"/>
+            </w:pPr>
+            <w:r>
+              <w:t>144 KB</w:t>
+            </w:r>
+          </w:p>
+        </w:tc>
+        <w:tc>
+          <w:tcPr>
+            <w:tcW w:w="1166" w:type="dxa"/>
+            <w:tcBorders>
+              <w:left w:val="none" w:sz="0" w:space="0" w:color="auto"/>
+            </w:tcBorders>
+            <w:vAlign w:val="center"/>
+          </w:tcPr>
+          <w:p>
+            <w:pPr>
+              <w:spacing w:line="264" w:lineRule="auto"/>
+              <w:jc w:val="center"/>
+              <w:cnfStyle w:val="000000100000"/>
+            </w:pPr>
+            <w:r>
+              <w:t>-</w:t>
+            </w:r>
+          </w:p>
+        </w:tc>
+      </w:tr>
+      <w:tr>
+        <w:trPr>
+          <w:cnfStyle w:val="000000010000"/>
+          <w:trHeight w:val="254"/>
+        </w:trPr>
+        <w:tc>
+          <w:tcPr>
+            <w:cnfStyle w:val="001000000000"/>
+            <w:tcW w:w="1665" w:type="dxa"/>
+            <w:tcBorders>
+              <w:right w:val="single" w:sz="4" w:space="0" w:color="auto"/>
+            </w:tcBorders>
+            <w:vAlign w:val="center"/>
+          </w:tcPr>
+          <w:p>
+            <w:r>
+              <w:rPr>
+                <w:b w:val="0"/>
+              </w:rPr>
+              <w:t>Socket.IO</w:t>
+            </w:r>
+          </w:p>
+        </w:tc>
+        <w:tc>
+          <w:tcPr>
+            <w:tcW w:w="1233" w:type="dxa"/>
+            <w:tcBorders>
+              <w:left w:val="single" w:sz="4" w:space="0" w:color="auto"/>
+              <w:right w:val="single" w:sz="4" w:space="0" w:color="auto"/>
+            </w:tcBorders>
+            <w:vAlign w:val="center"/>
+          </w:tcPr>
+          <w:p>
+            <w:pPr>
+              <w:spacing w:line="264" w:lineRule="auto"/>
+              <w:cnfStyle w:val="000000010000"/>
+            </w:pPr>
+            <w:r>
+              <w:t>Processor:</w:t>
+            </w:r>
+          </w:p>
+          <w:p>
+            <w:pPr>
+              <w:spacing w:line="264" w:lineRule="auto"/>
+              <w:cnfStyle w:val="000000010000"/>
+            </w:pPr>
+            <w:r>
+              <w:t>Memory:</w:t>
+            </w:r>
+          </w:p>
+        </w:tc>
+        <w:tc>
+          <w:tcPr>
+            <w:tcW w:w="969" w:type="dxa"/>
+            <w:tcBorders>
+              <w:left w:val="single" w:sz="4" w:space="0" w:color="auto"/>
+              <w:right w:val="single" w:sz="4" w:space="0" w:color="auto"/>
+            </w:tcBorders>
+            <w:vAlign w:val="center"/>
+          </w:tcPr>
+          <w:p>
+            <w:pPr>
+              <w:spacing w:line="264" w:lineRule="auto"/>
+              <w:jc w:val="center"/>
+              <w:cnfStyle w:val="000000010000"/>
+            </w:pPr>
+            <w:r>
+              <w:t>8,2%</w:t>
+            </w:r>
+          </w:p>
+          <w:p>
+            <w:pPr>
+              <w:spacing w:line="264" w:lineRule="auto"/>
+              <w:jc w:val="center"/>
+              <w:cnfStyle w:val="000000010000"/>
+            </w:pPr>
+            <w:r>
+              <w:t>32 KB</w:t>
+            </w:r>
+          </w:p>
+        </w:tc>
+        <w:tc>
+          <w:tcPr>
+            <w:tcW w:w="959" w:type="dxa"/>
+            <w:tcBorders>
+              <w:left w:val="single" w:sz="4" w:space="0" w:color="auto"/>
+              <w:right w:val="single" w:sz="4" w:space="0" w:color="auto"/>
+            </w:tcBorders>
+            <w:vAlign w:val="center"/>
+          </w:tcPr>
+          <w:p>
+            <w:pPr>
+              <w:spacing w:line="264" w:lineRule="auto"/>
+              <w:jc w:val="center"/>
+              <w:cnfStyle w:val="000000010000"/>
+            </w:pPr>
+            <w:r>
+              <w:t>14,8%</w:t>
+            </w:r>
+          </w:p>
+          <w:p>
+            <w:pPr>
+              <w:spacing w:line="264" w:lineRule="auto"/>
+              <w:jc w:val="center"/>
+              <w:cnfStyle w:val="000000010000"/>
+            </w:pPr>
+            <w:r>
+              <w:t>32 KB</w:t>
+            </w:r>
+          </w:p>
+        </w:tc>
+        <w:tc>
+          <w:tcPr>
+            <w:tcW w:w="1309" w:type="dxa"/>
+            <w:tcBorders>
+              <w:left w:val="single" w:sz="4" w:space="0" w:color="auto"/>
+              <w:right w:val="single" w:sz="4" w:space="0" w:color="auto"/>
+            </w:tcBorders>
+            <w:vAlign w:val="center"/>
+          </w:tcPr>
+          <w:p>
+            <w:pPr>
+              <w:spacing w:line="264" w:lineRule="auto"/>
+              <w:jc w:val="center"/>
+              <w:cnfStyle w:val="000000010000"/>
+            </w:pPr>
+            <w:r>
+              <w:t>-</w:t>
+            </w:r>
+          </w:p>
+        </w:tc>
+        <w:tc>
+          <w:tcPr>
+            <w:tcW w:w="1075" w:type="dxa"/>
+            <w:tcBorders>
+              <w:left w:val="single" w:sz="4" w:space="0" w:color="auto"/>
+              <w:right w:val="single" w:sz="4" w:space="0" w:color="auto"/>
+            </w:tcBorders>
+            <w:vAlign w:val="center"/>
+          </w:tcPr>
+          <w:p>
+            <w:pPr>
+              <w:spacing w:line="264" w:lineRule="auto"/>
+              <w:jc w:val="center"/>
+              <w:cnfStyle w:val="000000010000"/>
+            </w:pPr>
+            <w:r>
+              <w:t>-</w:t>
+            </w:r>
+          </w:p>
+        </w:tc>
+        <w:tc>
+          <w:tcPr>
+            <w:tcW w:w="1469" w:type="dxa"/>
+            <w:tcBorders>
+              <w:left w:val="single" w:sz="4" w:space="0" w:color="auto"/>
+              <w:right w:val="single" w:sz="4" w:space="0" w:color="auto"/>
+            </w:tcBorders>
+            <w:vAlign w:val="center"/>
+          </w:tcPr>
+          <w:p>
+            <w:pPr>
+              <w:spacing w:line="264" w:lineRule="auto"/>
+              <w:jc w:val="center"/>
+              <w:cnfStyle w:val="000000010000"/>
+            </w:pPr>
+            <w:r>
+              <w:t>14,3%</w:t>
+            </w:r>
+          </w:p>
+          <w:p>
+            <w:pPr>
+              <w:spacing w:line="264" w:lineRule="auto"/>
+              <w:jc w:val="center"/>
+              <w:cnfStyle w:val="000000010000"/>
+            </w:pPr>
+            <w:r>
+              <w:t>35 KB</w:t>
+            </w:r>
+          </w:p>
+        </w:tc>
+        <w:tc>
+          <w:tcPr>
+            <w:tcW w:w="1166" w:type="dxa"/>
+            <w:tcBorders>
+              <w:left w:val="single" w:sz="4" w:space="0" w:color="auto"/>
+            </w:tcBorders>
+            <w:vAlign w:val="center"/>
+          </w:tcPr>
+          <w:p>
+            <w:pPr>
+              <w:spacing w:line="264" w:lineRule="auto"/>
+              <w:jc w:val="center"/>
+              <w:cnfStyle w:val="000000010000"/>
+            </w:pPr>
+            <w:r>
+              <w:t>-</w:t>
+            </w:r>
+          </w:p>
+        </w:tc>
+      </w:tr>
+      <w:tr>
+        <w:trPr>
+          <w:cnfStyle w:val="000000100000"/>
+          <w:trHeight w:val="336"/>
+        </w:trPr>
+        <w:tc>
+          <w:tcPr>
+            <w:cnfStyle w:val="001000000000"/>
+            <w:tcW w:w="1665" w:type="dxa"/>
+            <w:tcBorders>
+              <w:right w:val="none" w:sz="0" w:space="0" w:color="auto"/>
+            </w:tcBorders>
+            <w:vAlign w:val="center"/>
+          </w:tcPr>
+          <w:p>
+            <w:pPr>
+              <w:rPr>
+                <w:b w:val="0"/>
+              </w:rPr>
+            </w:pPr>
+            <w:r>
+              <w:rPr>
+                <w:b w:val="0"/>
+              </w:rPr>
+              <w:t>SockJS</w:t>
+            </w:r>
+          </w:p>
+        </w:tc>
+        <w:tc>
+          <w:tcPr>
+            <w:tcW w:w="1233" w:type="dxa"/>
+            <w:tcBorders>
+              <w:left w:val="none" w:sz="0" w:space="0" w:color="auto"/>
+              <w:right w:val="none" w:sz="0" w:space="0" w:color="auto"/>
+            </w:tcBorders>
+            <w:vAlign w:val="center"/>
+          </w:tcPr>
+          <w:p>
+            <w:pPr>
+              <w:spacing w:line="264" w:lineRule="auto"/>
+              <w:cnfStyle w:val="000000100000"/>
+            </w:pPr>
+            <w:r>
+              <w:t>Processor:</w:t>
+            </w:r>
+          </w:p>
+          <w:p>
+            <w:pPr>
+              <w:spacing w:line="264" w:lineRule="auto"/>
+              <w:cnfStyle w:val="000000100000"/>
+            </w:pPr>
+            <w:r>
+              <w:t>Memory:</w:t>
+            </w:r>
+          </w:p>
+        </w:tc>
+        <w:tc>
+          <w:tcPr>
+            <w:tcW w:w="969" w:type="dxa"/>
+            <w:tcBorders>
+              <w:left w:val="none" w:sz="0" w:space="0" w:color="auto"/>
+              <w:right w:val="none" w:sz="0" w:space="0" w:color="auto"/>
+            </w:tcBorders>
+            <w:vAlign w:val="center"/>
+          </w:tcPr>
+          <w:p>
+            <w:pPr>
+              <w:spacing w:line="264" w:lineRule="auto"/>
+              <w:jc w:val="center"/>
+              <w:cnfStyle w:val="000000100000"/>
+            </w:pPr>
+            <w:r>
+              <w:t>-</w:t>
+            </w:r>
+          </w:p>
+        </w:tc>
+        <w:tc>
+          <w:tcPr>
+            <w:tcW w:w="959" w:type="dxa"/>
+            <w:tcBorders>
+              <w:left w:val="none" w:sz="0" w:space="0" w:color="auto"/>
+              <w:right w:val="none" w:sz="0" w:space="0" w:color="auto"/>
+            </w:tcBorders>
+            <w:vAlign w:val="center"/>
+          </w:tcPr>
+          <w:p>
+            <w:pPr>
+              <w:spacing w:line="264" w:lineRule="auto"/>
+              <w:jc w:val="center"/>
+              <w:cnfStyle w:val="000000100000"/>
+            </w:pPr>
+            <w:r>
+              <w:t>10,7 %</w:t>
+            </w:r>
+          </w:p>
+          <w:p>
+            <w:pPr>
+              <w:spacing w:line="264" w:lineRule="auto"/>
+              <w:jc w:val="center"/>
+              <w:cnfStyle w:val="000000100000"/>
+            </w:pPr>
+            <w:r>
+              <w:t>32 KB</w:t>
+            </w:r>
+          </w:p>
+        </w:tc>
+        <w:tc>
+          <w:tcPr>
+            <w:tcW w:w="1309" w:type="dxa"/>
+            <w:tcBorders>
+              <w:left w:val="none" w:sz="0" w:space="0" w:color="auto"/>
+              <w:right w:val="none" w:sz="0" w:space="0" w:color="auto"/>
+            </w:tcBorders>
+            <w:vAlign w:val="center"/>
+          </w:tcPr>
+          <w:p>
+            <w:pPr>
+              <w:spacing w:line="264" w:lineRule="auto"/>
+              <w:jc w:val="center"/>
+              <w:cnfStyle w:val="000000100000"/>
+            </w:pPr>
+            <w:r>
+              <w:t>21,9%</w:t>
+            </w:r>
+          </w:p>
+          <w:p>
+            <w:pPr>
+              <w:spacing w:line="264" w:lineRule="auto"/>
+              <w:jc w:val="center"/>
+              <w:cnfStyle w:val="000000100000"/>
+            </w:pPr>
+            <w:r>
+              <w:t>31 KB</w:t>
+            </w:r>
+          </w:p>
+        </w:tc>
+        <w:tc>
+          <w:tcPr>
+            <w:tcW w:w="1075" w:type="dxa"/>
+            <w:tcBorders>
+              <w:left w:val="none" w:sz="0" w:space="0" w:color="auto"/>
+              <w:right w:val="none" w:sz="0" w:space="0" w:color="auto"/>
+            </w:tcBorders>
+            <w:vAlign w:val="center"/>
+          </w:tcPr>
+          <w:p>
+            <w:pPr>
+              <w:spacing w:line="264" w:lineRule="auto"/>
+              <w:jc w:val="center"/>
+              <w:cnfStyle w:val="000000100000"/>
+            </w:pPr>
+            <w:r>
+              <w:t>-</w:t>
+            </w:r>
+          </w:p>
+        </w:tc>
+        <w:tc>
+          <w:tcPr>
+            <w:tcW w:w="1469" w:type="dxa"/>
+            <w:tcBorders>
+              <w:left w:val="none" w:sz="0" w:space="0" w:color="auto"/>
+              <w:right w:val="none" w:sz="0" w:space="0" w:color="auto"/>
+            </w:tcBorders>
+            <w:vAlign w:val="center"/>
+          </w:tcPr>
+          <w:p>
+            <w:pPr>
+              <w:spacing w:line="264" w:lineRule="auto"/>
+              <w:jc w:val="center"/>
+              <w:cnfStyle w:val="000000100000"/>
+            </w:pPr>
+            <w:r>
+              <w:t>17,1%</w:t>
+            </w:r>
+          </w:p>
+          <w:p>
+            <w:pPr>
+              <w:spacing w:line="264" w:lineRule="auto"/>
+              <w:jc w:val="center"/>
+              <w:cnfStyle w:val="000000100000"/>
+            </w:pPr>
+            <w:r>
+              <w:t>32 KB</w:t>
+            </w:r>
+          </w:p>
+        </w:tc>
+        <w:tc>
+          <w:tcPr>
+            <w:tcW w:w="1166" w:type="dxa"/>
+            <w:tcBorders>
+              <w:left w:val="none" w:sz="0" w:space="0" w:color="auto"/>
+            </w:tcBorders>
+            <w:vAlign w:val="center"/>
+          </w:tcPr>
+          <w:p>
+            <w:pPr>
+              <w:spacing w:line="264" w:lineRule="auto"/>
+              <w:jc w:val="center"/>
+              <w:cnfStyle w:val="000000100000"/>
+            </w:pPr>
+            <w:r>
+              <w:t>-</w:t>
+            </w:r>
+          </w:p>
+        </w:tc>
+      </w:tr>
+      <w:tr>
+        <w:trPr>
+          <w:cnfStyle w:val="000000010000"/>
+          <w:trHeight w:val="261"/>
+        </w:trPr>
+        <w:tc>
+          <w:tcPr>
+            <w:cnfStyle w:val="001000000000"/>
+            <w:tcW w:w="1665" w:type="dxa"/>
+            <w:tcBorders>
+              <w:right w:val="single" w:sz="4" w:space="0" w:color="auto"/>
+            </w:tcBorders>
+            <w:vAlign w:val="center"/>
+          </w:tcPr>
+          <w:p>
+            <w:pPr>
+              <w:rPr>
+                <w:b w:val="0"/>
+              </w:rPr>
+            </w:pPr>
+            <w:r>
+              <w:rPr>
+                <w:b w:val="0"/>
+              </w:rPr>
+              <w:t>Play</w:t>
+            </w:r>
+          </w:p>
+        </w:tc>
+        <w:tc>
+          <w:tcPr>
+            <w:tcW w:w="1233" w:type="dxa"/>
+            <w:tcBorders>
+              <w:left w:val="single" w:sz="4" w:space="0" w:color="auto"/>
+              <w:right w:val="single" w:sz="4" w:space="0" w:color="auto"/>
+            </w:tcBorders>
+            <w:vAlign w:val="center"/>
+          </w:tcPr>
+          <w:p>
+            <w:pPr>
+              <w:spacing w:line="264" w:lineRule="auto"/>
+              <w:cnfStyle w:val="000000010000"/>
+            </w:pPr>
+            <w:r>
+              <w:t>Processor:</w:t>
+            </w:r>
+          </w:p>
+          <w:p>
+            <w:pPr>
+              <w:spacing w:line="264" w:lineRule="auto"/>
+              <w:cnfStyle w:val="000000010000"/>
+            </w:pPr>
+            <w:r>
+              <w:t>Memory:</w:t>
+            </w:r>
+          </w:p>
+        </w:tc>
+        <w:tc>
+          <w:tcPr>
+            <w:tcW w:w="969" w:type="dxa"/>
+            <w:tcBorders>
+              <w:left w:val="single" w:sz="4" w:space="0" w:color="auto"/>
+              <w:right w:val="single" w:sz="4" w:space="0" w:color="auto"/>
+            </w:tcBorders>
+            <w:vAlign w:val="center"/>
+          </w:tcPr>
+          <w:p>
+            <w:pPr>
+              <w:spacing w:line="264" w:lineRule="auto"/>
+              <w:jc w:val="center"/>
+              <w:cnfStyle w:val="000000010000"/>
+            </w:pPr>
+            <w:r>
+              <w:t>-</w:t>
+            </w:r>
+          </w:p>
+        </w:tc>
+        <w:tc>
+          <w:tcPr>
+            <w:tcW w:w="959" w:type="dxa"/>
+            <w:tcBorders>
+              <w:left w:val="single" w:sz="4" w:space="0" w:color="auto"/>
+              <w:right w:val="single" w:sz="4" w:space="0" w:color="auto"/>
+            </w:tcBorders>
+            <w:vAlign w:val="center"/>
+          </w:tcPr>
+          <w:p>
+            <w:pPr>
+              <w:spacing w:line="264" w:lineRule="auto"/>
+              <w:jc w:val="center"/>
+              <w:cnfStyle w:val="000000010000"/>
+            </w:pPr>
+            <w:r>
+              <w:t>-</w:t>
+            </w:r>
+          </w:p>
+        </w:tc>
+        <w:tc>
+          <w:tcPr>
+            <w:tcW w:w="1309" w:type="dxa"/>
+            <w:tcBorders>
+              <w:left w:val="single" w:sz="4" w:space="0" w:color="auto"/>
+              <w:right w:val="single" w:sz="4" w:space="0" w:color="auto"/>
+            </w:tcBorders>
+            <w:vAlign w:val="center"/>
+          </w:tcPr>
+          <w:p>
+            <w:pPr>
+              <w:spacing w:line="264" w:lineRule="auto"/>
+              <w:jc w:val="center"/>
+              <w:cnfStyle w:val="000000010000"/>
+            </w:pPr>
+            <w:r>
+              <w:t>-</w:t>
+            </w:r>
+          </w:p>
+        </w:tc>
+        <w:tc>
+          <w:tcPr>
+            <w:tcW w:w="1075" w:type="dxa"/>
+            <w:tcBorders>
+              <w:left w:val="single" w:sz="4" w:space="0" w:color="auto"/>
+              <w:right w:val="single" w:sz="4" w:space="0" w:color="auto"/>
+            </w:tcBorders>
+            <w:vAlign w:val="center"/>
+          </w:tcPr>
+          <w:p>
+            <w:pPr>
+              <w:spacing w:line="264" w:lineRule="auto"/>
+              <w:jc w:val="center"/>
+              <w:cnfStyle w:val="000000010000"/>
+            </w:pPr>
+            <w:r>
+              <w:t>-</w:t>
+            </w:r>
+          </w:p>
+        </w:tc>
+        <w:tc>
+          <w:tcPr>
+            <w:tcW w:w="1469" w:type="dxa"/>
+            <w:tcBorders>
+              <w:left w:val="single" w:sz="4" w:space="0" w:color="auto"/>
+              <w:right w:val="single" w:sz="4" w:space="0" w:color="auto"/>
+            </w:tcBorders>
+            <w:vAlign w:val="center"/>
+          </w:tcPr>
+          <w:p>
+            <w:pPr>
+              <w:spacing w:line="264" w:lineRule="auto"/>
+              <w:jc w:val="center"/>
+              <w:cnfStyle w:val="000000010000"/>
+            </w:pPr>
+            <w:r>
+              <w:t>32,1%</w:t>
+            </w:r>
+          </w:p>
+          <w:p>
+            <w:pPr>
+              <w:spacing w:line="264" w:lineRule="auto"/>
+              <w:jc w:val="center"/>
+              <w:cnfStyle w:val="000000010000"/>
+            </w:pPr>
+            <w:r>
+              <w:t>137 KB</w:t>
+            </w:r>
+          </w:p>
+        </w:tc>
+        <w:tc>
+          <w:tcPr>
+            <w:tcW w:w="1166" w:type="dxa"/>
+            <w:tcBorders>
+              <w:left w:val="single" w:sz="4" w:space="0" w:color="auto"/>
+            </w:tcBorders>
+            <w:vAlign w:val="center"/>
+          </w:tcPr>
+          <w:p>
+            <w:pPr>
+              <w:spacing w:line="264" w:lineRule="auto"/>
+              <w:jc w:val="center"/>
+              <w:cnfStyle w:val="000000010000"/>
+            </w:pPr>
+            <w:r>
+              <w:t>-</w:t>
+            </w:r>
+          </w:p>
+        </w:tc>
+      </w:tr>
+      <w:tr>
+        <w:trPr>
+          <w:cnfStyle w:val="000000100000"/>
+          <w:trHeight w:val="330"/>
+        </w:trPr>
+        <w:tc>
+          <w:tcPr>
+            <w:cnfStyle w:val="001000000000"/>
+            <w:tcW w:w="1665" w:type="dxa"/>
+            <w:tcBorders>
+              <w:right w:val="none" w:sz="0" w:space="0" w:color="auto"/>
+            </w:tcBorders>
+            <w:vAlign w:val="center"/>
+          </w:tcPr>
+          <w:p>
+            <w:pPr>
+              <w:rPr>
+                <w:b w:val="0"/>
+              </w:rPr>
+            </w:pPr>
+            <w:r>
+              <w:rPr>
+                <w:b w:val="0"/>
+              </w:rPr>
+              <w:t>Lightstreamer</w:t>
+            </w:r>
+          </w:p>
+        </w:tc>
+        <w:tc>
+          <w:tcPr>
+            <w:tcW w:w="1233" w:type="dxa"/>
+            <w:tcBorders>
+              <w:left w:val="none" w:sz="0" w:space="0" w:color="auto"/>
+              <w:right w:val="none" w:sz="0" w:space="0" w:color="auto"/>
+            </w:tcBorders>
+            <w:vAlign w:val="center"/>
+          </w:tcPr>
+          <w:p>
+            <w:pPr>
+              <w:spacing w:line="264" w:lineRule="auto"/>
+              <w:cnfStyle w:val="000000100000"/>
+            </w:pPr>
+            <w:r>
+              <w:t>Processor:</w:t>
+            </w:r>
+          </w:p>
+          <w:p>
+            <w:pPr>
+              <w:spacing w:line="264" w:lineRule="auto"/>
+              <w:cnfStyle w:val="000000100000"/>
+            </w:pPr>
+            <w:r>
+              <w:t>Memory:</w:t>
+            </w:r>
+          </w:p>
+        </w:tc>
+        <w:tc>
+          <w:tcPr>
+            <w:tcW w:w="969" w:type="dxa"/>
+            <w:tcBorders>
+              <w:left w:val="none" w:sz="0" w:space="0" w:color="auto"/>
+              <w:right w:val="none" w:sz="0" w:space="0" w:color="auto"/>
+            </w:tcBorders>
+            <w:vAlign w:val="center"/>
+          </w:tcPr>
+          <w:p>
+            <w:pPr>
+              <w:spacing w:line="264" w:lineRule="auto"/>
+              <w:jc w:val="center"/>
+              <w:cnfStyle w:val="000000100000"/>
+            </w:pPr>
+            <w:r>
+              <w:t>70,2%</w:t>
+            </w:r>
+          </w:p>
+          <w:p>
+            <w:pPr>
+              <w:spacing w:line="264" w:lineRule="auto"/>
+              <w:jc w:val="center"/>
+              <w:cnfStyle w:val="000000100000"/>
+            </w:pPr>
+            <w:r>
+              <w:t>888 KB</w:t>
+            </w:r>
+          </w:p>
+        </w:tc>
+        <w:tc>
+          <w:tcPr>
+            <w:tcW w:w="959" w:type="dxa"/>
+            <w:tcBorders>
+              <w:left w:val="none" w:sz="0" w:space="0" w:color="auto"/>
+              <w:right w:val="none" w:sz="0" w:space="0" w:color="auto"/>
+            </w:tcBorders>
+            <w:vAlign w:val="center"/>
+          </w:tcPr>
+          <w:p>
+            <w:pPr>
+              <w:spacing w:line="264" w:lineRule="auto"/>
+              <w:jc w:val="center"/>
+              <w:cnfStyle w:val="000000100000"/>
+            </w:pPr>
+            <w:r>
+              <w:t>-</w:t>
+            </w:r>
+          </w:p>
+        </w:tc>
+        <w:tc>
+          <w:tcPr>
+            <w:tcW w:w="1309" w:type="dxa"/>
+            <w:tcBorders>
+              <w:left w:val="none" w:sz="0" w:space="0" w:color="auto"/>
+              <w:right w:val="none" w:sz="0" w:space="0" w:color="auto"/>
+            </w:tcBorders>
+            <w:vAlign w:val="center"/>
+          </w:tcPr>
+          <w:p>
+            <w:pPr>
+              <w:spacing w:line="264" w:lineRule="auto"/>
+              <w:jc w:val="center"/>
+              <w:cnfStyle w:val="000000100000"/>
+            </w:pPr>
+            <w:r>
+              <w:t>26,2%</w:t>
+            </w:r>
+          </w:p>
+          <w:p>
+            <w:pPr>
+              <w:spacing w:line="264" w:lineRule="auto"/>
+              <w:jc w:val="center"/>
+              <w:cnfStyle w:val="000000100000"/>
+            </w:pPr>
+            <w:r>
+              <w:t>107 KB</w:t>
+            </w:r>
+          </w:p>
+        </w:tc>
+        <w:tc>
+          <w:tcPr>
+            <w:tcW w:w="1075" w:type="dxa"/>
+            <w:tcBorders>
+              <w:left w:val="none" w:sz="0" w:space="0" w:color="auto"/>
+              <w:right w:val="none" w:sz="0" w:space="0" w:color="auto"/>
+            </w:tcBorders>
+            <w:vAlign w:val="center"/>
+          </w:tcPr>
+          <w:p>
+            <w:pPr>
+              <w:spacing w:line="264" w:lineRule="auto"/>
+              <w:jc w:val="center"/>
+              <w:cnfStyle w:val="000000100000"/>
+            </w:pPr>
+            <w:r>
+              <w:t>-</w:t>
+            </w:r>
+          </w:p>
+        </w:tc>
+        <w:tc>
+          <w:tcPr>
+            <w:tcW w:w="1469" w:type="dxa"/>
+            <w:tcBorders>
+              <w:left w:val="none" w:sz="0" w:space="0" w:color="auto"/>
+              <w:right w:val="none" w:sz="0" w:space="0" w:color="auto"/>
+            </w:tcBorders>
+            <w:vAlign w:val="center"/>
+          </w:tcPr>
+          <w:p>
+            <w:pPr>
+              <w:spacing w:line="264" w:lineRule="auto"/>
+              <w:jc w:val="center"/>
+              <w:cnfStyle w:val="000000100000"/>
+            </w:pPr>
+            <w:r>
+              <w:t>21,6%</w:t>
+            </w:r>
+          </w:p>
+          <w:p>
+            <w:pPr>
+              <w:spacing w:line="264" w:lineRule="auto"/>
+              <w:jc w:val="center"/>
+              <w:cnfStyle w:val="000000100000"/>
+            </w:pPr>
+            <w:r>
+              <w:t>110 KB</w:t>
+            </w:r>
+          </w:p>
+        </w:tc>
+        <w:tc>
+          <w:tcPr>
+            <w:tcW w:w="1166" w:type="dxa"/>
+            <w:tcBorders>
+              <w:left w:val="none" w:sz="0" w:space="0" w:color="auto"/>
+            </w:tcBorders>
+            <w:vAlign w:val="center"/>
+          </w:tcPr>
+          <w:p>
+            <w:pPr>
+              <w:spacing w:line="264" w:lineRule="auto"/>
+              <w:jc w:val="center"/>
+              <w:cnfStyle w:val="000000100000"/>
+            </w:pPr>
+            <w:r>
+              <w:t>47,8%</w:t>
+            </w:r>
+          </w:p>
+          <w:p>
+            <w:pPr>
+              <w:spacing w:line="264" w:lineRule="auto"/>
+              <w:jc w:val="center"/>
+              <w:cnfStyle w:val="000000100000"/>
+            </w:pPr>
+            <w:r>
+              <w:t>209 KB</w:t>
+            </w:r>
+          </w:p>
+        </w:tc>
+      </w:tr>
+    </w:tbl>
+    <w:p/>
+    <w:p>
+      <w:r>
+        <w:t>Another thing that stands out is that Play use more resources than Lightstreamer. As Play is the cleanest implementation, I did not expect this. It shows that you benefit from having a server that only handles real time. Play's server is an application server that also have to serve the MVC application.</w:t>
+      </w:r>
+    </w:p>
+    <w:p>
+      <w:r>
+        <w:t>It is a trend in the data that the use of machine resources increase as the transport moves farther from WebSockets. (</w:t>
+      </w:r>
+      <w:r>
+        <w:rPr>
+          <w:color w:val="FF0000"/>
+        </w:rPr>
+        <w:t>TODO: footer</w:t>
+      </w:r>
+      <w:r>
+        <w:t>). Except from polling with Lightstreamer it nothing dramatic. Some transports even use a little less of either processor or memory than WebSockets. This difference, though, is so small that it can be counted as equal. This means that Server Sent Events use just as much processor as WebSockets. HTTP-streaming with Lightstreamer also use just as much as WebSockets.</w:t>
+      </w:r>
+    </w:p>
+    <w:p>
+      <w:r>
+        <w:t xml:space="preserve">WS-polling use twice as the amount of resources as streaming with WebSockets, which is a little strange. That it uses more processing power isn't too unlikely, but the extra memory is. It uses the same amount of open connections as streaming with WebSockets. Handling polling may require some sort of mechanism that streaming </w:t>
+      </w:r>
+      <w:r>
+        <w:lastRenderedPageBreak/>
+        <w:t xml:space="preserve">doesn't need. This can explain the extra memory usage. But it does not explain why polling over HTTP takes up more than four times as much as over WebSockets. </w:t>
+      </w:r>
+    </w:p>
+    <w:p>
+      <w:r>
+        <w:t>Despite the presence of a garbage collector, memory leaks can occur in Java programs. (</w:t>
+      </w:r>
+      <w:r>
+        <w:rPr>
+          <w:color w:val="FF0000"/>
+        </w:rPr>
+        <w:t>TODO: source</w:t>
+      </w:r>
+      <w:r>
+        <w:t>). With a immature framework I could have believed this to be the cause. But with a 14 year old framework, it is hard to believe. No other combination of transport and framework shows the same increase in resource usage. In my opinion, this makes a memory leak plausible. It would explain it at least.</w:t>
+      </w:r>
+    </w:p>
+    <w:p>
+      <w:r>
+        <w:t>Unfortunately, the polling results of Socket.IO cannot be deemed accurate. I have discussed the anomalies before (</w:t>
+      </w:r>
+      <w:r>
+        <w:rPr>
+          <w:color w:val="FF0000"/>
+        </w:rPr>
+        <w:t>TODO</w:t>
+      </w:r>
+      <w:r>
+        <w:t>). The server used less resources, but as the test took 10 seconds longer, the results cannot be compared to Lightstreamer.</w:t>
+      </w:r>
+    </w:p>
+    <w:p/>
     <w:p>
       <w:pPr>
         <w:pStyle w:val="Overskrift2"/>
@@ -32679,6 +34008,1277 @@
         <w:t xml:space="preserve">As discussed previously, the recorded network traffic showed some anomalies (errors regarding open connections). </w:t>
       </w:r>
     </w:p>
+    <w:tbl>
+      <w:tblPr>
+        <w:tblStyle w:val="Middelsskyggelegging1uthevingsfarge11"/>
+        <w:tblpPr w:leftFromText="141" w:rightFromText="141" w:vertAnchor="text" w:horzAnchor="margin" w:tblpY="191"/>
+        <w:tblW w:w="9845" w:type="dxa"/>
+        <w:tblBorders>
+          <w:top w:val="single" w:sz="4" w:space="0" w:color="auto"/>
+          <w:left w:val="single" w:sz="4" w:space="0" w:color="auto"/>
+          <w:bottom w:val="single" w:sz="4" w:space="0" w:color="auto"/>
+          <w:right w:val="single" w:sz="4" w:space="0" w:color="auto"/>
+          <w:insideH w:val="single" w:sz="4" w:space="0" w:color="auto"/>
+          <w:insideV w:val="single" w:sz="4" w:space="0" w:color="auto"/>
+        </w:tblBorders>
+        <w:tblLook w:val="04A0"/>
+      </w:tblPr>
+      <w:tblGrid>
+        <w:gridCol w:w="1659"/>
+        <w:gridCol w:w="1309"/>
+        <w:gridCol w:w="963"/>
+        <w:gridCol w:w="953"/>
+        <w:gridCol w:w="1301"/>
+        <w:gridCol w:w="1057"/>
+        <w:gridCol w:w="1462"/>
+        <w:gridCol w:w="1141"/>
+      </w:tblGrid>
+      <w:tr>
+        <w:trPr>
+          <w:cnfStyle w:val="100000000000"/>
+          <w:trHeight w:val="773"/>
+        </w:trPr>
+        <w:tc>
+          <w:tcPr>
+            <w:cnfStyle w:val="001000000000"/>
+            <w:tcW w:w="2898" w:type="dxa"/>
+            <w:gridSpan w:val="2"/>
+            <w:tcBorders>
+              <w:top w:val="none" w:sz="0" w:space="0" w:color="auto"/>
+              <w:left w:val="none" w:sz="0" w:space="0" w:color="auto"/>
+              <w:bottom w:val="single" w:sz="4" w:space="0" w:color="auto"/>
+              <w:right w:val="none" w:sz="0" w:space="0" w:color="auto"/>
+            </w:tcBorders>
+            <w:vAlign w:val="center"/>
+          </w:tcPr>
+          <w:p/>
+        </w:tc>
+        <w:tc>
+          <w:tcPr>
+            <w:tcW w:w="969" w:type="dxa"/>
+            <w:tcBorders>
+              <w:top w:val="none" w:sz="0" w:space="0" w:color="auto"/>
+              <w:left w:val="none" w:sz="0" w:space="0" w:color="auto"/>
+              <w:bottom w:val="single" w:sz="4" w:space="0" w:color="auto"/>
+              <w:right w:val="none" w:sz="0" w:space="0" w:color="auto"/>
+            </w:tcBorders>
+            <w:vAlign w:val="center"/>
+          </w:tcPr>
+          <w:p>
+            <w:pPr>
+              <w:jc w:val="center"/>
+              <w:cnfStyle w:val="100000000000"/>
+              <w:rPr>
+                <w:b w:val="0"/>
+              </w:rPr>
+            </w:pPr>
+            <w:r>
+              <w:rPr>
+                <w:b w:val="0"/>
+              </w:rPr>
+              <w:t>Polling</w:t>
+            </w:r>
+          </w:p>
+        </w:tc>
+        <w:tc>
+          <w:tcPr>
+            <w:tcW w:w="959" w:type="dxa"/>
+            <w:tcBorders>
+              <w:top w:val="none" w:sz="0" w:space="0" w:color="auto"/>
+              <w:left w:val="none" w:sz="0" w:space="0" w:color="auto"/>
+              <w:bottom w:val="single" w:sz="4" w:space="0" w:color="auto"/>
+              <w:right w:val="none" w:sz="0" w:space="0" w:color="auto"/>
+            </w:tcBorders>
+            <w:vAlign w:val="center"/>
+          </w:tcPr>
+          <w:p>
+            <w:pPr>
+              <w:jc w:val="center"/>
+              <w:cnfStyle w:val="100000000000"/>
+              <w:rPr>
+                <w:b w:val="0"/>
+              </w:rPr>
+            </w:pPr>
+            <w:r>
+              <w:rPr>
+                <w:b w:val="0"/>
+              </w:rPr>
+              <w:t xml:space="preserve">Long </w:t>
+            </w:r>
+          </w:p>
+          <w:p>
+            <w:pPr>
+              <w:jc w:val="center"/>
+              <w:cnfStyle w:val="100000000000"/>
+            </w:pPr>
+            <w:r>
+              <w:rPr>
+                <w:b w:val="0"/>
+              </w:rPr>
+              <w:t>polling</w:t>
+            </w:r>
+          </w:p>
+        </w:tc>
+        <w:tc>
+          <w:tcPr>
+            <w:tcW w:w="1309" w:type="dxa"/>
+            <w:tcBorders>
+              <w:top w:val="none" w:sz="0" w:space="0" w:color="auto"/>
+              <w:left w:val="none" w:sz="0" w:space="0" w:color="auto"/>
+              <w:bottom w:val="single" w:sz="4" w:space="0" w:color="auto"/>
+              <w:right w:val="none" w:sz="0" w:space="0" w:color="auto"/>
+            </w:tcBorders>
+            <w:vAlign w:val="center"/>
+          </w:tcPr>
+          <w:p>
+            <w:pPr>
+              <w:jc w:val="center"/>
+              <w:cnfStyle w:val="100000000000"/>
+              <w:rPr>
+                <w:b w:val="0"/>
+              </w:rPr>
+            </w:pPr>
+            <w:r>
+              <w:rPr>
+                <w:b w:val="0"/>
+              </w:rPr>
+              <w:t>Streaming</w:t>
+            </w:r>
+          </w:p>
+        </w:tc>
+        <w:tc>
+          <w:tcPr>
+            <w:tcW w:w="1075" w:type="dxa"/>
+            <w:tcBorders>
+              <w:top w:val="none" w:sz="0" w:space="0" w:color="auto"/>
+              <w:left w:val="none" w:sz="0" w:space="0" w:color="auto"/>
+              <w:bottom w:val="single" w:sz="4" w:space="0" w:color="auto"/>
+              <w:right w:val="none" w:sz="0" w:space="0" w:color="auto"/>
+            </w:tcBorders>
+            <w:vAlign w:val="center"/>
+          </w:tcPr>
+          <w:p>
+            <w:pPr>
+              <w:jc w:val="center"/>
+              <w:cnfStyle w:val="100000000000"/>
+              <w:rPr>
+                <w:b w:val="0"/>
+              </w:rPr>
+            </w:pPr>
+            <w:r>
+              <w:rPr>
+                <w:b w:val="0"/>
+              </w:rPr>
+              <w:t>Server Sent Events</w:t>
+            </w:r>
+          </w:p>
+        </w:tc>
+        <w:tc>
+          <w:tcPr>
+            <w:tcW w:w="1469" w:type="dxa"/>
+            <w:tcBorders>
+              <w:top w:val="none" w:sz="0" w:space="0" w:color="auto"/>
+              <w:left w:val="none" w:sz="0" w:space="0" w:color="auto"/>
+              <w:bottom w:val="single" w:sz="4" w:space="0" w:color="auto"/>
+              <w:right w:val="none" w:sz="0" w:space="0" w:color="auto"/>
+            </w:tcBorders>
+            <w:vAlign w:val="center"/>
+          </w:tcPr>
+          <w:p>
+            <w:pPr>
+              <w:jc w:val="center"/>
+              <w:cnfStyle w:val="100000000000"/>
+              <w:rPr>
+                <w:b w:val="0"/>
+              </w:rPr>
+            </w:pPr>
+            <w:r>
+              <w:rPr>
+                <w:b w:val="0"/>
+              </w:rPr>
+              <w:t>WebSockets</w:t>
+            </w:r>
+          </w:p>
+        </w:tc>
+        <w:tc>
+          <w:tcPr>
+            <w:tcW w:w="1166" w:type="dxa"/>
+            <w:tcBorders>
+              <w:top w:val="none" w:sz="0" w:space="0" w:color="auto"/>
+              <w:left w:val="none" w:sz="0" w:space="0" w:color="auto"/>
+              <w:bottom w:val="single" w:sz="4" w:space="0" w:color="auto"/>
+              <w:right w:val="none" w:sz="0" w:space="0" w:color="auto"/>
+            </w:tcBorders>
+            <w:vAlign w:val="center"/>
+          </w:tcPr>
+          <w:p>
+            <w:pPr>
+              <w:jc w:val="center"/>
+              <w:cnfStyle w:val="100000000000"/>
+              <w:rPr>
+                <w:b w:val="0"/>
+              </w:rPr>
+            </w:pPr>
+            <w:r>
+              <w:rPr>
+                <w:b w:val="0"/>
+              </w:rPr>
+              <w:t>WS-polling</w:t>
+            </w:r>
+          </w:p>
+        </w:tc>
+      </w:tr>
+      <w:tr>
+        <w:trPr>
+          <w:cnfStyle w:val="000000100000"/>
+          <w:trHeight w:val="200"/>
+        </w:trPr>
+        <w:tc>
+          <w:tcPr>
+            <w:cnfStyle w:val="001000000000"/>
+            <w:tcW w:w="1665" w:type="dxa"/>
+            <w:tcBorders>
+              <w:right w:val="none" w:sz="0" w:space="0" w:color="auto"/>
+            </w:tcBorders>
+            <w:vAlign w:val="center"/>
+          </w:tcPr>
+          <w:p>
+            <w:pPr>
+              <w:rPr>
+                <w:b w:val="0"/>
+              </w:rPr>
+            </w:pPr>
+            <w:r>
+              <w:rPr>
+                <w:b w:val="0"/>
+              </w:rPr>
+              <w:t>SignalR</w:t>
+            </w:r>
+          </w:p>
+        </w:tc>
+        <w:tc>
+          <w:tcPr>
+            <w:tcW w:w="1233" w:type="dxa"/>
+            <w:tcBorders>
+              <w:left w:val="none" w:sz="0" w:space="0" w:color="auto"/>
+              <w:right w:val="none" w:sz="0" w:space="0" w:color="auto"/>
+            </w:tcBorders>
+            <w:vAlign w:val="center"/>
+          </w:tcPr>
+          <w:p>
+            <w:pPr>
+              <w:spacing w:line="264" w:lineRule="auto"/>
+              <w:jc w:val="left"/>
+              <w:cnfStyle w:val="000000100000"/>
+            </w:pPr>
+            <w:r>
+              <w:t>Calculated:</w:t>
+            </w:r>
+          </w:p>
+          <w:p>
+            <w:pPr>
+              <w:spacing w:line="264" w:lineRule="auto"/>
+              <w:jc w:val="left"/>
+              <w:cnfStyle w:val="000000100000"/>
+            </w:pPr>
+            <w:r>
+              <w:t>Captured:</w:t>
+            </w:r>
+          </w:p>
+        </w:tc>
+        <w:tc>
+          <w:tcPr>
+            <w:tcW w:w="969" w:type="dxa"/>
+            <w:tcBorders>
+              <w:left w:val="none" w:sz="0" w:space="0" w:color="auto"/>
+              <w:right w:val="none" w:sz="0" w:space="0" w:color="auto"/>
+            </w:tcBorders>
+            <w:vAlign w:val="center"/>
+          </w:tcPr>
+          <w:p>
+            <w:pPr>
+              <w:spacing w:line="264" w:lineRule="auto"/>
+              <w:jc w:val="center"/>
+              <w:cnfStyle w:val="000000100000"/>
+            </w:pPr>
+            <w:r>
+              <w:t>-</w:t>
+            </w:r>
+          </w:p>
+        </w:tc>
+        <w:tc>
+          <w:tcPr>
+            <w:tcW w:w="959" w:type="dxa"/>
+            <w:tcBorders>
+              <w:left w:val="none" w:sz="0" w:space="0" w:color="auto"/>
+              <w:right w:val="none" w:sz="0" w:space="0" w:color="auto"/>
+            </w:tcBorders>
+            <w:vAlign w:val="center"/>
+          </w:tcPr>
+          <w:p>
+            <w:pPr>
+              <w:spacing w:line="264" w:lineRule="auto"/>
+              <w:jc w:val="center"/>
+              <w:cnfStyle w:val="000000100000"/>
+            </w:pPr>
+            <w:r>
+              <w:t>220M</w:t>
+            </w:r>
+          </w:p>
+          <w:p>
+            <w:pPr>
+              <w:spacing w:line="264" w:lineRule="auto"/>
+              <w:jc w:val="center"/>
+              <w:cnfStyle w:val="000000100000"/>
+            </w:pPr>
+            <w:r>
+              <w:t>49M</w:t>
+            </w:r>
+          </w:p>
+        </w:tc>
+        <w:tc>
+          <w:tcPr>
+            <w:tcW w:w="1309" w:type="dxa"/>
+            <w:tcBorders>
+              <w:left w:val="none" w:sz="0" w:space="0" w:color="auto"/>
+              <w:right w:val="none" w:sz="0" w:space="0" w:color="auto"/>
+            </w:tcBorders>
+            <w:vAlign w:val="center"/>
+          </w:tcPr>
+          <w:p>
+            <w:pPr>
+              <w:spacing w:line="264" w:lineRule="auto"/>
+              <w:jc w:val="center"/>
+              <w:cnfStyle w:val="000000100000"/>
+            </w:pPr>
+            <w:r>
+              <w:t>95M</w:t>
+            </w:r>
+          </w:p>
+          <w:p>
+            <w:pPr>
+              <w:spacing w:line="264" w:lineRule="auto"/>
+              <w:jc w:val="center"/>
+              <w:cnfStyle w:val="000000100000"/>
+            </w:pPr>
+            <w:r>
+              <w:t>-</w:t>
+            </w:r>
+          </w:p>
+        </w:tc>
+        <w:tc>
+          <w:tcPr>
+            <w:tcW w:w="1075" w:type="dxa"/>
+            <w:tcBorders>
+              <w:left w:val="none" w:sz="0" w:space="0" w:color="auto"/>
+              <w:right w:val="none" w:sz="0" w:space="0" w:color="auto"/>
+            </w:tcBorders>
+            <w:vAlign w:val="center"/>
+          </w:tcPr>
+          <w:p>
+            <w:pPr>
+              <w:spacing w:line="264" w:lineRule="auto"/>
+              <w:jc w:val="center"/>
+              <w:cnfStyle w:val="000000100000"/>
+            </w:pPr>
+            <w:r>
+              <w:t>94M</w:t>
+            </w:r>
+          </w:p>
+          <w:p>
+            <w:pPr>
+              <w:spacing w:line="264" w:lineRule="auto"/>
+              <w:jc w:val="center"/>
+              <w:cnfStyle w:val="000000100000"/>
+            </w:pPr>
+            <w:r>
+              <w:t>45M</w:t>
+            </w:r>
+          </w:p>
+        </w:tc>
+        <w:tc>
+          <w:tcPr>
+            <w:tcW w:w="1469" w:type="dxa"/>
+            <w:tcBorders>
+              <w:left w:val="none" w:sz="0" w:space="0" w:color="auto"/>
+              <w:right w:val="none" w:sz="0" w:space="0" w:color="auto"/>
+            </w:tcBorders>
+            <w:vAlign w:val="center"/>
+          </w:tcPr>
+          <w:p>
+            <w:pPr>
+              <w:spacing w:line="264" w:lineRule="auto"/>
+              <w:jc w:val="center"/>
+              <w:cnfStyle w:val="000000100000"/>
+            </w:pPr>
+            <w:r>
+              <w:t>65M</w:t>
+            </w:r>
+          </w:p>
+          <w:p>
+            <w:pPr>
+              <w:spacing w:line="264" w:lineRule="auto"/>
+              <w:jc w:val="center"/>
+              <w:cnfStyle w:val="000000100000"/>
+            </w:pPr>
+            <w:r>
+              <w:t>45M</w:t>
+            </w:r>
+          </w:p>
+        </w:tc>
+        <w:tc>
+          <w:tcPr>
+            <w:tcW w:w="1166" w:type="dxa"/>
+            <w:tcBorders>
+              <w:left w:val="none" w:sz="0" w:space="0" w:color="auto"/>
+            </w:tcBorders>
+            <w:vAlign w:val="center"/>
+          </w:tcPr>
+          <w:p>
+            <w:pPr>
+              <w:spacing w:line="264" w:lineRule="auto"/>
+              <w:jc w:val="center"/>
+              <w:cnfStyle w:val="000000100000"/>
+            </w:pPr>
+            <w:r>
+              <w:t>-</w:t>
+            </w:r>
+          </w:p>
+        </w:tc>
+      </w:tr>
+      <w:tr>
+        <w:trPr>
+          <w:cnfStyle w:val="000000010000"/>
+          <w:trHeight w:val="254"/>
+        </w:trPr>
+        <w:tc>
+          <w:tcPr>
+            <w:cnfStyle w:val="001000000000"/>
+            <w:tcW w:w="1665" w:type="dxa"/>
+            <w:tcBorders>
+              <w:right w:val="single" w:sz="4" w:space="0" w:color="auto"/>
+            </w:tcBorders>
+            <w:vAlign w:val="center"/>
+          </w:tcPr>
+          <w:p>
+            <w:r>
+              <w:rPr>
+                <w:b w:val="0"/>
+              </w:rPr>
+              <w:t>Socket.IO</w:t>
+            </w:r>
+          </w:p>
+        </w:tc>
+        <w:tc>
+          <w:tcPr>
+            <w:tcW w:w="1233" w:type="dxa"/>
+            <w:tcBorders>
+              <w:left w:val="single" w:sz="4" w:space="0" w:color="auto"/>
+              <w:right w:val="single" w:sz="4" w:space="0" w:color="auto"/>
+            </w:tcBorders>
+            <w:vAlign w:val="center"/>
+          </w:tcPr>
+          <w:p>
+            <w:pPr>
+              <w:spacing w:line="264" w:lineRule="auto"/>
+              <w:jc w:val="left"/>
+              <w:cnfStyle w:val="000000010000"/>
+            </w:pPr>
+            <w:r>
+              <w:t>Calculated:</w:t>
+            </w:r>
+          </w:p>
+          <w:p>
+            <w:pPr>
+              <w:spacing w:line="264" w:lineRule="auto"/>
+              <w:jc w:val="left"/>
+              <w:cnfStyle w:val="000000010000"/>
+            </w:pPr>
+            <w:r>
+              <w:t>Captured:</w:t>
+            </w:r>
+          </w:p>
+        </w:tc>
+        <w:tc>
+          <w:tcPr>
+            <w:tcW w:w="969" w:type="dxa"/>
+            <w:tcBorders>
+              <w:left w:val="single" w:sz="4" w:space="0" w:color="auto"/>
+              <w:right w:val="single" w:sz="4" w:space="0" w:color="auto"/>
+            </w:tcBorders>
+            <w:vAlign w:val="center"/>
+          </w:tcPr>
+          <w:p>
+            <w:pPr>
+              <w:spacing w:line="264" w:lineRule="auto"/>
+              <w:jc w:val="center"/>
+              <w:cnfStyle w:val="000000010000"/>
+            </w:pPr>
+            <w:r>
+              <w:t>105M</w:t>
+            </w:r>
+          </w:p>
+          <w:p>
+            <w:pPr>
+              <w:spacing w:line="264" w:lineRule="auto"/>
+              <w:jc w:val="center"/>
+              <w:cnfStyle w:val="000000010000"/>
+            </w:pPr>
+            <w:r>
+              <w:t>31M</w:t>
+            </w:r>
+          </w:p>
+        </w:tc>
+        <w:tc>
+          <w:tcPr>
+            <w:tcW w:w="959" w:type="dxa"/>
+            <w:tcBorders>
+              <w:left w:val="single" w:sz="4" w:space="0" w:color="auto"/>
+              <w:right w:val="single" w:sz="4" w:space="0" w:color="auto"/>
+            </w:tcBorders>
+            <w:vAlign w:val="center"/>
+          </w:tcPr>
+          <w:p>
+            <w:pPr>
+              <w:spacing w:line="264" w:lineRule="auto"/>
+              <w:jc w:val="center"/>
+              <w:cnfStyle w:val="000000010000"/>
+            </w:pPr>
+            <w:r>
+              <w:t>104M</w:t>
+            </w:r>
+          </w:p>
+          <w:p>
+            <w:pPr>
+              <w:spacing w:line="264" w:lineRule="auto"/>
+              <w:jc w:val="center"/>
+              <w:cnfStyle w:val="000000010000"/>
+            </w:pPr>
+            <w:r>
+              <w:t>30M</w:t>
+            </w:r>
+          </w:p>
+        </w:tc>
+        <w:tc>
+          <w:tcPr>
+            <w:tcW w:w="1309" w:type="dxa"/>
+            <w:tcBorders>
+              <w:left w:val="single" w:sz="4" w:space="0" w:color="auto"/>
+              <w:right w:val="single" w:sz="4" w:space="0" w:color="auto"/>
+            </w:tcBorders>
+            <w:vAlign w:val="center"/>
+          </w:tcPr>
+          <w:p>
+            <w:pPr>
+              <w:spacing w:line="264" w:lineRule="auto"/>
+              <w:jc w:val="center"/>
+              <w:cnfStyle w:val="000000010000"/>
+            </w:pPr>
+            <w:r>
+              <w:t>-</w:t>
+            </w:r>
+          </w:p>
+        </w:tc>
+        <w:tc>
+          <w:tcPr>
+            <w:tcW w:w="1075" w:type="dxa"/>
+            <w:tcBorders>
+              <w:left w:val="single" w:sz="4" w:space="0" w:color="auto"/>
+              <w:right w:val="single" w:sz="4" w:space="0" w:color="auto"/>
+            </w:tcBorders>
+            <w:vAlign w:val="center"/>
+          </w:tcPr>
+          <w:p>
+            <w:pPr>
+              <w:spacing w:line="264" w:lineRule="auto"/>
+              <w:jc w:val="center"/>
+              <w:cnfStyle w:val="000000010000"/>
+            </w:pPr>
+            <w:r>
+              <w:t>-</w:t>
+            </w:r>
+          </w:p>
+        </w:tc>
+        <w:tc>
+          <w:tcPr>
+            <w:tcW w:w="1469" w:type="dxa"/>
+            <w:tcBorders>
+              <w:left w:val="single" w:sz="4" w:space="0" w:color="auto"/>
+              <w:right w:val="single" w:sz="4" w:space="0" w:color="auto"/>
+            </w:tcBorders>
+            <w:vAlign w:val="center"/>
+          </w:tcPr>
+          <w:p>
+            <w:pPr>
+              <w:spacing w:line="264" w:lineRule="auto"/>
+              <w:jc w:val="center"/>
+              <w:cnfStyle w:val="000000010000"/>
+            </w:pPr>
+            <w:r>
+              <w:t>27M</w:t>
+            </w:r>
+          </w:p>
+          <w:p>
+            <w:pPr>
+              <w:spacing w:line="264" w:lineRule="auto"/>
+              <w:jc w:val="center"/>
+              <w:cnfStyle w:val="000000010000"/>
+            </w:pPr>
+            <w:r>
+              <w:t>30M</w:t>
+            </w:r>
+          </w:p>
+        </w:tc>
+        <w:tc>
+          <w:tcPr>
+            <w:tcW w:w="1166" w:type="dxa"/>
+            <w:tcBorders>
+              <w:left w:val="single" w:sz="4" w:space="0" w:color="auto"/>
+            </w:tcBorders>
+            <w:vAlign w:val="center"/>
+          </w:tcPr>
+          <w:p>
+            <w:pPr>
+              <w:spacing w:line="264" w:lineRule="auto"/>
+              <w:jc w:val="center"/>
+              <w:cnfStyle w:val="000000010000"/>
+            </w:pPr>
+            <w:r>
+              <w:t>-</w:t>
+            </w:r>
+          </w:p>
+        </w:tc>
+      </w:tr>
+      <w:tr>
+        <w:trPr>
+          <w:cnfStyle w:val="000000100000"/>
+          <w:trHeight w:val="336"/>
+        </w:trPr>
+        <w:tc>
+          <w:tcPr>
+            <w:cnfStyle w:val="001000000000"/>
+            <w:tcW w:w="1665" w:type="dxa"/>
+            <w:tcBorders>
+              <w:right w:val="none" w:sz="0" w:space="0" w:color="auto"/>
+            </w:tcBorders>
+            <w:vAlign w:val="center"/>
+          </w:tcPr>
+          <w:p>
+            <w:pPr>
+              <w:rPr>
+                <w:b w:val="0"/>
+              </w:rPr>
+            </w:pPr>
+            <w:r>
+              <w:rPr>
+                <w:b w:val="0"/>
+              </w:rPr>
+              <w:t>SockJS</w:t>
+            </w:r>
+          </w:p>
+        </w:tc>
+        <w:tc>
+          <w:tcPr>
+            <w:tcW w:w="1233" w:type="dxa"/>
+            <w:tcBorders>
+              <w:left w:val="none" w:sz="0" w:space="0" w:color="auto"/>
+              <w:right w:val="none" w:sz="0" w:space="0" w:color="auto"/>
+            </w:tcBorders>
+            <w:vAlign w:val="center"/>
+          </w:tcPr>
+          <w:p>
+            <w:pPr>
+              <w:spacing w:line="264" w:lineRule="auto"/>
+              <w:jc w:val="left"/>
+              <w:cnfStyle w:val="000000100000"/>
+            </w:pPr>
+            <w:r>
+              <w:t>Calculated:</w:t>
+            </w:r>
+          </w:p>
+          <w:p>
+            <w:pPr>
+              <w:spacing w:line="264" w:lineRule="auto"/>
+              <w:jc w:val="left"/>
+              <w:cnfStyle w:val="000000100000"/>
+            </w:pPr>
+            <w:r>
+              <w:t>Captured:</w:t>
+            </w:r>
+          </w:p>
+        </w:tc>
+        <w:tc>
+          <w:tcPr>
+            <w:tcW w:w="969" w:type="dxa"/>
+            <w:tcBorders>
+              <w:left w:val="none" w:sz="0" w:space="0" w:color="auto"/>
+              <w:right w:val="none" w:sz="0" w:space="0" w:color="auto"/>
+            </w:tcBorders>
+            <w:vAlign w:val="center"/>
+          </w:tcPr>
+          <w:p>
+            <w:pPr>
+              <w:spacing w:line="264" w:lineRule="auto"/>
+              <w:jc w:val="center"/>
+              <w:cnfStyle w:val="000000100000"/>
+            </w:pPr>
+            <w:r>
+              <w:t>-</w:t>
+            </w:r>
+          </w:p>
+        </w:tc>
+        <w:tc>
+          <w:tcPr>
+            <w:tcW w:w="959" w:type="dxa"/>
+            <w:tcBorders>
+              <w:left w:val="none" w:sz="0" w:space="0" w:color="auto"/>
+              <w:right w:val="none" w:sz="0" w:space="0" w:color="auto"/>
+            </w:tcBorders>
+            <w:vAlign w:val="center"/>
+          </w:tcPr>
+          <w:p>
+            <w:pPr>
+              <w:spacing w:line="264" w:lineRule="auto"/>
+              <w:jc w:val="center"/>
+              <w:cnfStyle w:val="000000100000"/>
+            </w:pPr>
+            <w:r>
+              <w:t>125M</w:t>
+            </w:r>
+          </w:p>
+          <w:p>
+            <w:pPr>
+              <w:spacing w:line="264" w:lineRule="auto"/>
+              <w:jc w:val="center"/>
+              <w:cnfStyle w:val="000000100000"/>
+            </w:pPr>
+            <w:r>
+              <w:t>27M</w:t>
+            </w:r>
+          </w:p>
+        </w:tc>
+        <w:tc>
+          <w:tcPr>
+            <w:tcW w:w="1309" w:type="dxa"/>
+            <w:tcBorders>
+              <w:left w:val="none" w:sz="0" w:space="0" w:color="auto"/>
+              <w:right w:val="none" w:sz="0" w:space="0" w:color="auto"/>
+            </w:tcBorders>
+            <w:vAlign w:val="center"/>
+          </w:tcPr>
+          <w:p>
+            <w:pPr>
+              <w:spacing w:line="264" w:lineRule="auto"/>
+              <w:jc w:val="center"/>
+              <w:cnfStyle w:val="000000100000"/>
+            </w:pPr>
+            <w:r>
+              <w:t>29M</w:t>
+            </w:r>
+          </w:p>
+          <w:p>
+            <w:pPr>
+              <w:spacing w:line="264" w:lineRule="auto"/>
+              <w:jc w:val="center"/>
+              <w:cnfStyle w:val="000000100000"/>
+            </w:pPr>
+            <w:r>
+              <w:t>27M</w:t>
+            </w:r>
+          </w:p>
+        </w:tc>
+        <w:tc>
+          <w:tcPr>
+            <w:tcW w:w="1075" w:type="dxa"/>
+            <w:tcBorders>
+              <w:left w:val="none" w:sz="0" w:space="0" w:color="auto"/>
+              <w:right w:val="none" w:sz="0" w:space="0" w:color="auto"/>
+            </w:tcBorders>
+            <w:vAlign w:val="center"/>
+          </w:tcPr>
+          <w:p>
+            <w:pPr>
+              <w:spacing w:line="264" w:lineRule="auto"/>
+              <w:jc w:val="center"/>
+              <w:cnfStyle w:val="000000100000"/>
+            </w:pPr>
+            <w:r>
+              <w:t>70M</w:t>
+            </w:r>
+          </w:p>
+          <w:p>
+            <w:pPr>
+              <w:spacing w:line="264" w:lineRule="auto"/>
+              <w:jc w:val="center"/>
+              <w:cnfStyle w:val="000000100000"/>
+            </w:pPr>
+            <w:r>
+              <w:t>-</w:t>
+            </w:r>
+          </w:p>
+        </w:tc>
+        <w:tc>
+          <w:tcPr>
+            <w:tcW w:w="1469" w:type="dxa"/>
+            <w:tcBorders>
+              <w:left w:val="none" w:sz="0" w:space="0" w:color="auto"/>
+              <w:right w:val="none" w:sz="0" w:space="0" w:color="auto"/>
+            </w:tcBorders>
+            <w:vAlign w:val="center"/>
+          </w:tcPr>
+          <w:p>
+            <w:pPr>
+              <w:spacing w:line="264" w:lineRule="auto"/>
+              <w:jc w:val="center"/>
+              <w:cnfStyle w:val="000000100000"/>
+            </w:pPr>
+            <w:r>
+              <w:t>27M</w:t>
+            </w:r>
+          </w:p>
+          <w:p>
+            <w:pPr>
+              <w:spacing w:line="264" w:lineRule="auto"/>
+              <w:jc w:val="center"/>
+              <w:cnfStyle w:val="000000100000"/>
+            </w:pPr>
+            <w:r>
+              <w:t>31M</w:t>
+            </w:r>
+          </w:p>
+        </w:tc>
+        <w:tc>
+          <w:tcPr>
+            <w:tcW w:w="1166" w:type="dxa"/>
+            <w:tcBorders>
+              <w:left w:val="none" w:sz="0" w:space="0" w:color="auto"/>
+            </w:tcBorders>
+            <w:vAlign w:val="center"/>
+          </w:tcPr>
+          <w:p>
+            <w:pPr>
+              <w:spacing w:line="264" w:lineRule="auto"/>
+              <w:jc w:val="center"/>
+              <w:cnfStyle w:val="000000100000"/>
+            </w:pPr>
+            <w:r>
+              <w:t>-</w:t>
+            </w:r>
+          </w:p>
+        </w:tc>
+      </w:tr>
+      <w:tr>
+        <w:trPr>
+          <w:cnfStyle w:val="000000010000"/>
+          <w:trHeight w:val="261"/>
+        </w:trPr>
+        <w:tc>
+          <w:tcPr>
+            <w:cnfStyle w:val="001000000000"/>
+            <w:tcW w:w="1665" w:type="dxa"/>
+            <w:tcBorders>
+              <w:right w:val="single" w:sz="4" w:space="0" w:color="auto"/>
+            </w:tcBorders>
+            <w:vAlign w:val="center"/>
+          </w:tcPr>
+          <w:p>
+            <w:pPr>
+              <w:rPr>
+                <w:b w:val="0"/>
+              </w:rPr>
+            </w:pPr>
+            <w:r>
+              <w:rPr>
+                <w:b w:val="0"/>
+              </w:rPr>
+              <w:t>Play</w:t>
+            </w:r>
+          </w:p>
+        </w:tc>
+        <w:tc>
+          <w:tcPr>
+            <w:tcW w:w="1233" w:type="dxa"/>
+            <w:tcBorders>
+              <w:left w:val="single" w:sz="4" w:space="0" w:color="auto"/>
+              <w:right w:val="single" w:sz="4" w:space="0" w:color="auto"/>
+            </w:tcBorders>
+            <w:vAlign w:val="center"/>
+          </w:tcPr>
+          <w:p>
+            <w:pPr>
+              <w:spacing w:line="264" w:lineRule="auto"/>
+              <w:jc w:val="left"/>
+              <w:cnfStyle w:val="000000010000"/>
+            </w:pPr>
+            <w:r>
+              <w:t>Calculated:</w:t>
+            </w:r>
+          </w:p>
+          <w:p>
+            <w:pPr>
+              <w:spacing w:line="264" w:lineRule="auto"/>
+              <w:jc w:val="left"/>
+              <w:cnfStyle w:val="000000010000"/>
+            </w:pPr>
+            <w:r>
+              <w:t>Captured:</w:t>
+            </w:r>
+          </w:p>
+        </w:tc>
+        <w:tc>
+          <w:tcPr>
+            <w:tcW w:w="969" w:type="dxa"/>
+            <w:tcBorders>
+              <w:left w:val="single" w:sz="4" w:space="0" w:color="auto"/>
+              <w:right w:val="single" w:sz="4" w:space="0" w:color="auto"/>
+            </w:tcBorders>
+            <w:vAlign w:val="center"/>
+          </w:tcPr>
+          <w:p>
+            <w:pPr>
+              <w:spacing w:line="264" w:lineRule="auto"/>
+              <w:jc w:val="center"/>
+              <w:cnfStyle w:val="000000010000"/>
+            </w:pPr>
+            <w:r>
+              <w:t>-</w:t>
+            </w:r>
+          </w:p>
+        </w:tc>
+        <w:tc>
+          <w:tcPr>
+            <w:tcW w:w="959" w:type="dxa"/>
+            <w:tcBorders>
+              <w:left w:val="single" w:sz="4" w:space="0" w:color="auto"/>
+              <w:right w:val="single" w:sz="4" w:space="0" w:color="auto"/>
+            </w:tcBorders>
+            <w:vAlign w:val="center"/>
+          </w:tcPr>
+          <w:p>
+            <w:pPr>
+              <w:spacing w:line="264" w:lineRule="auto"/>
+              <w:jc w:val="center"/>
+              <w:cnfStyle w:val="000000010000"/>
+            </w:pPr>
+            <w:r>
+              <w:t>-</w:t>
+            </w:r>
+          </w:p>
+        </w:tc>
+        <w:tc>
+          <w:tcPr>
+            <w:tcW w:w="1309" w:type="dxa"/>
+            <w:tcBorders>
+              <w:left w:val="single" w:sz="4" w:space="0" w:color="auto"/>
+              <w:right w:val="single" w:sz="4" w:space="0" w:color="auto"/>
+            </w:tcBorders>
+            <w:vAlign w:val="center"/>
+          </w:tcPr>
+          <w:p>
+            <w:pPr>
+              <w:spacing w:line="264" w:lineRule="auto"/>
+              <w:jc w:val="center"/>
+              <w:cnfStyle w:val="000000010000"/>
+            </w:pPr>
+            <w:r>
+              <w:t>36M</w:t>
+            </w:r>
+          </w:p>
+          <w:p>
+            <w:pPr>
+              <w:spacing w:line="264" w:lineRule="auto"/>
+              <w:jc w:val="center"/>
+              <w:cnfStyle w:val="000000010000"/>
+            </w:pPr>
+            <w:r>
+              <w:t>-</w:t>
+            </w:r>
+          </w:p>
+        </w:tc>
+        <w:tc>
+          <w:tcPr>
+            <w:tcW w:w="1075" w:type="dxa"/>
+            <w:tcBorders>
+              <w:left w:val="single" w:sz="4" w:space="0" w:color="auto"/>
+              <w:right w:val="single" w:sz="4" w:space="0" w:color="auto"/>
+            </w:tcBorders>
+            <w:vAlign w:val="center"/>
+          </w:tcPr>
+          <w:p>
+            <w:pPr>
+              <w:spacing w:line="264" w:lineRule="auto"/>
+              <w:jc w:val="center"/>
+              <w:cnfStyle w:val="000000010000"/>
+            </w:pPr>
+            <w:r>
+              <w:t>-</w:t>
+            </w:r>
+          </w:p>
+        </w:tc>
+        <w:tc>
+          <w:tcPr>
+            <w:tcW w:w="1469" w:type="dxa"/>
+            <w:tcBorders>
+              <w:left w:val="single" w:sz="4" w:space="0" w:color="auto"/>
+              <w:right w:val="single" w:sz="4" w:space="0" w:color="auto"/>
+            </w:tcBorders>
+            <w:vAlign w:val="center"/>
+          </w:tcPr>
+          <w:p>
+            <w:pPr>
+              <w:spacing w:line="264" w:lineRule="auto"/>
+              <w:jc w:val="center"/>
+              <w:cnfStyle w:val="000000010000"/>
+            </w:pPr>
+            <w:r>
+              <w:t>28M</w:t>
+            </w:r>
+          </w:p>
+          <w:p>
+            <w:pPr>
+              <w:spacing w:line="264" w:lineRule="auto"/>
+              <w:jc w:val="center"/>
+              <w:cnfStyle w:val="000000010000"/>
+            </w:pPr>
+            <w:r>
+              <w:t>26M</w:t>
+            </w:r>
+          </w:p>
+        </w:tc>
+        <w:tc>
+          <w:tcPr>
+            <w:tcW w:w="1166" w:type="dxa"/>
+            <w:tcBorders>
+              <w:left w:val="single" w:sz="4" w:space="0" w:color="auto"/>
+            </w:tcBorders>
+            <w:vAlign w:val="center"/>
+          </w:tcPr>
+          <w:p>
+            <w:pPr>
+              <w:spacing w:line="264" w:lineRule="auto"/>
+              <w:jc w:val="center"/>
+              <w:cnfStyle w:val="000000010000"/>
+            </w:pPr>
+            <w:r>
+              <w:t>-</w:t>
+            </w:r>
+          </w:p>
+        </w:tc>
+      </w:tr>
+      <w:tr>
+        <w:trPr>
+          <w:cnfStyle w:val="000000100000"/>
+          <w:trHeight w:val="330"/>
+        </w:trPr>
+        <w:tc>
+          <w:tcPr>
+            <w:cnfStyle w:val="001000000000"/>
+            <w:tcW w:w="1665" w:type="dxa"/>
+            <w:tcBorders>
+              <w:right w:val="none" w:sz="0" w:space="0" w:color="auto"/>
+            </w:tcBorders>
+            <w:vAlign w:val="center"/>
+          </w:tcPr>
+          <w:p>
+            <w:pPr>
+              <w:rPr>
+                <w:b w:val="0"/>
+              </w:rPr>
+            </w:pPr>
+            <w:r>
+              <w:rPr>
+                <w:b w:val="0"/>
+              </w:rPr>
+              <w:t>Lightstreamer</w:t>
+            </w:r>
+          </w:p>
+        </w:tc>
+        <w:tc>
+          <w:tcPr>
+            <w:tcW w:w="1233" w:type="dxa"/>
+            <w:tcBorders>
+              <w:left w:val="none" w:sz="0" w:space="0" w:color="auto"/>
+              <w:right w:val="none" w:sz="0" w:space="0" w:color="auto"/>
+            </w:tcBorders>
+            <w:vAlign w:val="center"/>
+          </w:tcPr>
+          <w:p>
+            <w:pPr>
+              <w:spacing w:line="264" w:lineRule="auto"/>
+              <w:jc w:val="left"/>
+              <w:cnfStyle w:val="000000100000"/>
+            </w:pPr>
+            <w:r>
+              <w:t>Calculated:</w:t>
+            </w:r>
+          </w:p>
+          <w:p>
+            <w:pPr>
+              <w:spacing w:line="264" w:lineRule="auto"/>
+              <w:jc w:val="left"/>
+              <w:cnfStyle w:val="000000100000"/>
+            </w:pPr>
+            <w:r>
+              <w:t>Captured:</w:t>
+            </w:r>
+          </w:p>
+        </w:tc>
+        <w:tc>
+          <w:tcPr>
+            <w:tcW w:w="969" w:type="dxa"/>
+            <w:tcBorders>
+              <w:left w:val="none" w:sz="0" w:space="0" w:color="auto"/>
+              <w:right w:val="none" w:sz="0" w:space="0" w:color="auto"/>
+            </w:tcBorders>
+            <w:vAlign w:val="center"/>
+          </w:tcPr>
+          <w:p>
+            <w:pPr>
+              <w:spacing w:line="264" w:lineRule="auto"/>
+              <w:jc w:val="center"/>
+              <w:cnfStyle w:val="000000100000"/>
+            </w:pPr>
+            <w:r>
+              <w:t>188M</w:t>
+            </w:r>
+          </w:p>
+          <w:p>
+            <w:pPr>
+              <w:spacing w:line="264" w:lineRule="auto"/>
+              <w:jc w:val="center"/>
+              <w:cnfStyle w:val="000000100000"/>
+            </w:pPr>
+            <w:r>
+              <w:t>65M</w:t>
+            </w:r>
+          </w:p>
+        </w:tc>
+        <w:tc>
+          <w:tcPr>
+            <w:tcW w:w="959" w:type="dxa"/>
+            <w:tcBorders>
+              <w:left w:val="none" w:sz="0" w:space="0" w:color="auto"/>
+              <w:right w:val="none" w:sz="0" w:space="0" w:color="auto"/>
+            </w:tcBorders>
+            <w:vAlign w:val="center"/>
+          </w:tcPr>
+          <w:p>
+            <w:pPr>
+              <w:spacing w:line="264" w:lineRule="auto"/>
+              <w:jc w:val="center"/>
+              <w:cnfStyle w:val="000000100000"/>
+            </w:pPr>
+            <w:r>
+              <w:t>-</w:t>
+            </w:r>
+          </w:p>
+        </w:tc>
+        <w:tc>
+          <w:tcPr>
+            <w:tcW w:w="1309" w:type="dxa"/>
+            <w:tcBorders>
+              <w:left w:val="none" w:sz="0" w:space="0" w:color="auto"/>
+              <w:right w:val="none" w:sz="0" w:space="0" w:color="auto"/>
+            </w:tcBorders>
+            <w:vAlign w:val="center"/>
+          </w:tcPr>
+          <w:p>
+            <w:pPr>
+              <w:spacing w:line="264" w:lineRule="auto"/>
+              <w:jc w:val="center"/>
+              <w:cnfStyle w:val="000000100000"/>
+            </w:pPr>
+            <w:r>
+              <w:t>42M</w:t>
+            </w:r>
+          </w:p>
+          <w:p>
+            <w:pPr>
+              <w:spacing w:line="264" w:lineRule="auto"/>
+              <w:jc w:val="center"/>
+              <w:cnfStyle w:val="000000100000"/>
+            </w:pPr>
+            <w:r>
+              <w:t>32M</w:t>
+            </w:r>
+          </w:p>
+        </w:tc>
+        <w:tc>
+          <w:tcPr>
+            <w:tcW w:w="1075" w:type="dxa"/>
+            <w:tcBorders>
+              <w:left w:val="none" w:sz="0" w:space="0" w:color="auto"/>
+              <w:right w:val="none" w:sz="0" w:space="0" w:color="auto"/>
+            </w:tcBorders>
+            <w:vAlign w:val="center"/>
+          </w:tcPr>
+          <w:p>
+            <w:pPr>
+              <w:spacing w:line="264" w:lineRule="auto"/>
+              <w:jc w:val="center"/>
+              <w:cnfStyle w:val="000000100000"/>
+            </w:pPr>
+            <w:r>
+              <w:t>-</w:t>
+            </w:r>
+          </w:p>
+        </w:tc>
+        <w:tc>
+          <w:tcPr>
+            <w:tcW w:w="1469" w:type="dxa"/>
+            <w:tcBorders>
+              <w:left w:val="none" w:sz="0" w:space="0" w:color="auto"/>
+              <w:right w:val="none" w:sz="0" w:space="0" w:color="auto"/>
+            </w:tcBorders>
+            <w:vAlign w:val="center"/>
+          </w:tcPr>
+          <w:p>
+            <w:pPr>
+              <w:spacing w:line="264" w:lineRule="auto"/>
+              <w:jc w:val="center"/>
+              <w:cnfStyle w:val="000000100000"/>
+            </w:pPr>
+            <w:r>
+              <w:t>29M</w:t>
+            </w:r>
+          </w:p>
+          <w:p>
+            <w:pPr>
+              <w:spacing w:line="264" w:lineRule="auto"/>
+              <w:jc w:val="center"/>
+              <w:cnfStyle w:val="000000100000"/>
+            </w:pPr>
+            <w:r>
+              <w:t>29M</w:t>
+            </w:r>
+          </w:p>
+        </w:tc>
+        <w:tc>
+          <w:tcPr>
+            <w:tcW w:w="1166" w:type="dxa"/>
+            <w:tcBorders>
+              <w:left w:val="none" w:sz="0" w:space="0" w:color="auto"/>
+            </w:tcBorders>
+            <w:vAlign w:val="center"/>
+          </w:tcPr>
+          <w:p>
+            <w:pPr>
+              <w:spacing w:line="264" w:lineRule="auto"/>
+              <w:jc w:val="center"/>
+              <w:cnfStyle w:val="000000100000"/>
+            </w:pPr>
+            <w:r>
+              <w:t>68M</w:t>
+            </w:r>
+            <w:r>
+              <w:br/>
+              <w:t>36M</w:t>
+            </w:r>
+          </w:p>
+        </w:tc>
+      </w:tr>
+    </w:tbl>
+    <w:p/>
     <w:p>
       <w:pPr>
         <w:pStyle w:val="Listeavsnitt"/>
@@ -32768,6 +35368,7 @@
         </w:numPr>
       </w:pPr>
       <w:r>
+        <w:lastRenderedPageBreak/>
         <w:t>For the SSE and Streaming though (and WS-polling), this is not the case.</w:t>
       </w:r>
       <w:r>
@@ -32789,7 +35390,6 @@
         <w:t xml:space="preserve"> bytes total for WebSockets and </w:t>
       </w:r>
       <w:r>
-        <w:lastRenderedPageBreak/>
         <w:t>93373200</w:t>
       </w:r>
       <w:r>
@@ -33967,7 +36567,7 @@
             <w:rPr>
               <w:noProof/>
             </w:rPr>
-            <w:t>82</w:t>
+            <w:t>85</w:t>
           </w:r>
         </w:fldSimple>
       </w:p>
@@ -40193,7 +42793,7 @@
 </file>
 
 <file path=customXml/itemProps1.xml><?xml version="1.0" encoding="utf-8"?>
-<ds:datastoreItem xmlns:ds="http://schemas.openxmlformats.org/officeDocument/2006/customXml" ds:itemID="{5B8B34C0-C990-4DD2-AFA7-FA60631379AE}">
+<ds:datastoreItem xmlns:ds="http://schemas.openxmlformats.org/officeDocument/2006/customXml" ds:itemID="{7682F8A8-67C2-44AA-8E6C-81187FB90A96}">
   <ds:schemaRefs>
     <ds:schemaRef ds:uri="http://schemas.openxmlformats.org/officeDocument/2006/bibliography"/>
   </ds:schemaRefs>

</xml_diff>

<commit_message>
Only one section of analysis remaining :D
</commit_message>
<xml_diff>
--- a/Thesis/Workingdoc(no pics or crossrefs).docx
+++ b/Thesis/Workingdoc(no pics or crossrefs).docx
@@ -24068,6 +24068,9 @@
         <w:t>, so there is no way of knowing if the data is correct or not.</w:t>
       </w:r>
       <w:r>
+        <w:t xml:space="preserve"> HTTP-streaming suffered from similar problems.</w:t>
+      </w:r>
+      <w:r>
         <w:t xml:space="preserve"> It also seems to be some issues with long polling with SignalR. Some messages that I expect to be in the capture are not there. This leads me to believe that the captured data is not accurate enough to be presented as results. It can give an indication, but that is all.</w:t>
       </w:r>
     </w:p>
@@ -25443,7 +25446,7 @@
       </w:r>
       <w:r>
         <w:rPr>
-          <w:i/>
+          <w:color w:val="FF0000"/>
         </w:rPr>
         <w:t>TODO</w:t>
       </w:r>
@@ -25522,7 +25525,13 @@
         <w:t>TODO: figure</w:t>
       </w:r>
       <w:r>
-        <w:t>). It shows that SignalR sends a lot more data than any of the others. I also gives a clear indication that the streaming techniques use a lot less network traffic than polling and long polling. There is one result that stands out from the general trend. Server Sent Events with SockJS uses more than twice that of WebSockets and HTTP-streaming.</w:t>
+        <w:t>). It shows that SignalR sends a lot more data than any of the others. I</w:t>
+      </w:r>
+      <w:r>
+        <w:t>t</w:t>
+      </w:r>
+      <w:r>
+        <w:t xml:space="preserve"> also gives a clear indication that the streaming techniques use a lot less network traffic than polling and long polling. There is one result that stands out from the general trend. Server Sent Events with SockJS uses more than twice that of WebSockets and HTTP-streaming.</w:t>
       </w:r>
     </w:p>
     <w:p>
@@ -25574,10 +25583,7 @@
         <w:t xml:space="preserve">I expected Play framework to be the best framework in this category. It is the framework with the closest to a "raw" WebSockets implementation. But the results show that both the Node frameworks perform a little better. Lightstreamer is also not far </w:t>
       </w:r>
       <w:r>
-        <w:t xml:space="preserve">behind. It is clear that all </w:t>
-      </w:r>
-      <w:r>
-        <w:t>these frameworks have focused on network performance in their implementations.</w:t>
+        <w:t xml:space="preserve">behind. </w:t>
       </w:r>
     </w:p>
     <w:p>
@@ -26121,14 +26127,10 @@
         <w:br/>
         <w:t xml:space="preserve">I was not able to get any results with 4500 clients using Lightstreamer. At around 2500 clients, the browsers used so much memory that my computer </w:t>
       </w:r>
-      <w:proofErr w:type="spellStart"/>
-      <w:r>
-        <w:t>crashed.s</w:t>
-      </w:r>
-      <w:proofErr w:type="spellEnd"/>
-    </w:p>
-    <w:p/>
-    <w:p/>
+      <w:r>
+        <w:t>crashed.</w:t>
+      </w:r>
+    </w:p>
     <w:p>
       <w:pPr>
         <w:pStyle w:val="Overskrift1"/>
@@ -26167,44 +26169,44 @@
         <w:pStyle w:val="Overskrift2"/>
       </w:pPr>
       <w:r>
+        <w:t>Message frequency</w:t>
+      </w:r>
+    </w:p>
+    <w:p>
+      <w:r>
+        <w:t>This section discuss the results from sections (</w:t>
+      </w:r>
+      <w:r>
+        <w:rPr>
+          <w:color w:val="FF0000"/>
+        </w:rPr>
+        <w:t>TODO</w:t>
+      </w:r>
+      <w:r>
+        <w:t xml:space="preserve">, </w:t>
+      </w:r>
+      <w:r>
+        <w:rPr>
+          <w:color w:val="FF0000"/>
+        </w:rPr>
+        <w:t>TODO</w:t>
+      </w:r>
+      <w:r>
+        <w:t xml:space="preserve"> and </w:t>
+      </w:r>
+      <w:r>
+        <w:rPr>
+          <w:color w:val="FF0000"/>
+        </w:rPr>
+        <w:t>TODO</w:t>
+      </w:r>
+      <w:r>
+        <w:t xml:space="preserve">). Most aspects applies to all, so I found it natural to keep the discussion in one section. All tables show the highest and lowest recorded data from their respective results. These numbers are from the raw data. The tables also show an average value. This is calculated based on the values in the corresponding graph. </w:t>
+      </w:r>
+    </w:p>
+    <w:p>
+      <w:r>
         <w:lastRenderedPageBreak/>
-        <w:t>Message frequency</w:t>
-      </w:r>
-    </w:p>
-    <w:p>
-      <w:r>
-        <w:t>This section discuss the results from sections (</w:t>
-      </w:r>
-      <w:r>
-        <w:rPr>
-          <w:color w:val="FF0000"/>
-        </w:rPr>
-        <w:t>TODO</w:t>
-      </w:r>
-      <w:r>
-        <w:t xml:space="preserve">, </w:t>
-      </w:r>
-      <w:r>
-        <w:rPr>
-          <w:color w:val="FF0000"/>
-        </w:rPr>
-        <w:t>TODO</w:t>
-      </w:r>
-      <w:r>
-        <w:t xml:space="preserve"> and </w:t>
-      </w:r>
-      <w:r>
-        <w:rPr>
-          <w:color w:val="FF0000"/>
-        </w:rPr>
-        <w:t>TODO</w:t>
-      </w:r>
-      <w:r>
-        <w:t xml:space="preserve">). Most aspects applies to all, so I found it natural to keep the discussion in one section. All tables show the highest and lowest recorded data from their respective results. These numbers are from the raw data. The tables also show an average value. This is calculated based on the values in the corresponding graph. </w:t>
-      </w:r>
-    </w:p>
-    <w:p>
-      <w:r>
         <w:t xml:space="preserve">Looking at any graph about message frequency, one can see some minor drops. These are most likely the result of either concurrency issues or timing. Thread proofing any application is not an easy task, even for experienced developers. It is likely that my code has one or more weak spots in this matter. This may have caused some messages to be skipped, resulting in a minor drop in the graph. </w:t>
       </w:r>
     </w:p>
@@ -27698,17 +27700,20 @@
     <w:p/>
     <w:p>
       <w:r>
+        <w:t>While Socket.IO shows a highest number of 120 for polling, its average is a lot lower. As you see from figure (</w:t>
+      </w:r>
+      <w:r>
+        <w:rPr>
+          <w:color w:val="FF0000"/>
+        </w:rPr>
+        <w:t>TODO: cross results</w:t>
+      </w:r>
+      <w:r>
+        <w:t xml:space="preserve">), it was far beneath the expected frequency throughout the test. A probable explanation to this behavior is a combination of two things. First, that the server took a long time to respond to a poll request. The captured network traffic indicate that several messages often was bundled into a single response. This operation requires time on Node's singe thread. This may have blocked other incoming requests for a short period of time. As a result, the clients can have reached six outgoing requests which is Firefox's maximum. </w:t>
+      </w:r>
+      <w:r>
         <w:lastRenderedPageBreak/>
-        <w:t>While Socket.IO shows a highest number of 120 for polling, its average is a lot lower. As you see from figure (</w:t>
-      </w:r>
-      <w:r>
-        <w:rPr>
-          <w:color w:val="FF0000"/>
-        </w:rPr>
-        <w:t>TODO: cross results</w:t>
-      </w:r>
-      <w:r>
-        <w:t>), it was far beneath the expected frequency throughout the test. A probable explanation to this behavior is a combination of two things. First, that the server took a long time to respond to a poll request. The captured network traffic indicate that several messages often was bundled into a single response. This operation requires time on Node's singe thread. This may have blocked other incoming requests for a short period of time. As a result, the clients can have reached six outgoing requests which is Firefox's maximum. (</w:t>
+        <w:t>(</w:t>
       </w:r>
       <w:r>
         <w:rPr>
@@ -27799,7 +27804,6 @@
           <w:noProof/>
           <w:lang w:val="nb-NO" w:eastAsia="nb-NO"/>
         </w:rPr>
-        <w:lastRenderedPageBreak/>
         <w:drawing>
           <wp:inline distT="0" distB="0" distL="0" distR="0">
             <wp:extent cx="5760720" cy="3167380"/>
@@ -27848,7 +27852,11 @@
         <w:t>TODO</w:t>
       </w:r>
       <w:r>
-        <w:t>) shows data for messages received by the server. There are some isolated cases of more than 120 messages received for several frameworks and transports. SignalR had this behavior for both Server Sent Events and WebSockets. Both cases had this as the number for the interval from one to two seconds. Both followed a first second with close to 110 received messages. In section (</w:t>
+        <w:t xml:space="preserve">) shows data for messages received by the server. There are some isolated cases of more than 120 messages received for several frameworks and transports. SignalR had this behavior for both Server Sent Events and WebSockets. </w:t>
+      </w:r>
+      <w:r>
+        <w:lastRenderedPageBreak/>
+        <w:t>Both cases had this as the number for the interval from one to two seconds. Both followed a first second with close to 110 received messages. In section (</w:t>
       </w:r>
       <w:r>
         <w:rPr>
@@ -29323,11 +29331,7 @@
     <w:p/>
     <w:p>
       <w:r>
-        <w:t xml:space="preserve">With HTTP-streaming though, we see some high peaks occurring more than once. Looking at the network captures for these cases, it appears that some responses to </w:t>
-      </w:r>
-      <w:r>
-        <w:lastRenderedPageBreak/>
-        <w:t>incoming POSTs was sent rather late. It is not possible to tell for sure, since the capture say nothing about what browser a request and response belonged to. Nor does it say what specific request a response belongs to. If some responses were slow, it can have caused the clients to reach the connection limit.</w:t>
+        <w:t>With HTTP-streaming though, we see some high peaks occurring more than once. Looking at the network captures for these cases, it appears that some responses to incoming POSTs was sent rather late. It is not possible to tell for sure, since the capture say nothing about what browser a request and response belonged to. Nor does it say what specific request a response belongs to. If some responses were slow, it can have caused the clients to reach the connection limit.</w:t>
       </w:r>
     </w:p>
     <w:p>
@@ -30350,6 +30354,7 @@
               <w:rPr>
                 <w:b w:val="0"/>
               </w:rPr>
+              <w:lastRenderedPageBreak/>
               <w:t>Play</w:t>
             </w:r>
           </w:p>
@@ -30834,7 +30839,6 @@
     </w:p>
     <w:p>
       <w:r>
-        <w:lastRenderedPageBreak/>
         <w:t>The table and graph presented in this section used the average values from the fifth second to the 14</w:t>
       </w:r>
       <w:r>
@@ -31218,6 +31222,7 @@
               <w:rPr>
                 <w:b w:val="0"/>
               </w:rPr>
+              <w:lastRenderedPageBreak/>
               <w:t>SignalR</w:t>
             </w:r>
           </w:p>
@@ -32416,11 +32421,7 @@
         <w:footnoteReference w:id="36"/>
       </w:r>
       <w:r>
-        <w:t xml:space="preserve"> for Socket.IO. Inspecting the network traffic reveals a probable </w:t>
-      </w:r>
-      <w:r>
-        <w:lastRenderedPageBreak/>
-        <w:t>cause. Both frameworks bundle several messages into single responses. But the captures for Lightstreamer has almost the double amount of packages. This indicates that Socket.IO bundles more messages into single responses than what Lightstreamer does. Doing this probably cost time, resulting in the higher latency.</w:t>
+        <w:t xml:space="preserve"> for Socket.IO. Inspecting the network traffic reveals a probable cause. Both frameworks bundle several messages into single responses. But the captures for Lightstreamer has almost the double amount of packages. This indicates that Socket.IO bundles more messages into single responses than what Lightstreamer does. Doing this probably cost time, resulting in the higher latency.</w:t>
       </w:r>
     </w:p>
     <w:p>
@@ -32462,7 +32463,11 @@
         <w:t>TODO</w:t>
       </w:r>
       <w:r>
-        <w:t>). Across all frameworks, WebSockets is the transport that performs best. The only exception is Server Sent Events that perf</w:t>
+        <w:t xml:space="preserve">). Across all frameworks, WebSockets is the transport that performs best. The only exception is </w:t>
+      </w:r>
+      <w:r>
+        <w:lastRenderedPageBreak/>
+        <w:t>Server Sent Events that perf</w:t>
       </w:r>
       <w:r>
         <w:t>orm just as well</w:t>
@@ -32522,16 +32527,79 @@
     </w:p>
     <w:p>
       <w:r>
-        <w:t>The low latency of HTTP-streaming surprised me a little. It has an average latency of about twice as much as WebSockets. A large part of this difference is likely because it takes time to send a message from a client to the server. This uses a normal HTTP-</w:t>
+        <w:t>The low latency of HTTP-streaming surprised me a little. It has an average latency of about twice as much as WebSockets. A large part of this difference is likely because it takes time to send a message from a client to the server. This uses a normal HTTP-request, which relies on setting up and tearing down a whole new connection. It is clear to me that HTTP-streaming is a reliable technique to build pure push applications upon.</w:t>
+      </w:r>
+    </w:p>
+    <w:p>
+      <w:r>
+        <w:t>Considering that Server Sent Events also rely on HTTP-requests to get messages from a client, its performance is impressive. Higher loads may benefit WebSockets over both techniques. A blog post by William P. Riley-Land suggests that WebSockets perform better with higher loads, but not much. (</w:t>
+      </w:r>
+      <w:r>
+        <w:rPr>
+          <w:color w:val="FF0000"/>
+        </w:rPr>
+        <w:t>TODO: source</w:t>
+      </w:r>
+      <w:r>
+        <w:t>). This test used two different libraries for the different transports: connect-</w:t>
+      </w:r>
+      <w:proofErr w:type="spellStart"/>
+      <w:r>
+        <w:t>sse</w:t>
+      </w:r>
+      <w:proofErr w:type="spellEnd"/>
+      <w:r>
+        <w:t xml:space="preserve"> for Server Sent Events and Socket.IO for WebSockets. (</w:t>
+      </w:r>
+      <w:r>
+        <w:rPr>
+          <w:color w:val="FF0000"/>
+        </w:rPr>
+        <w:t>TODO: sources</w:t>
+      </w:r>
+      <w:r>
+        <w:t xml:space="preserve">). </w:t>
+      </w:r>
+    </w:p>
+    <w:p>
+      <w:r>
+        <w:t>Riley-Land claims that the results are "in the same order of magnitude" (</w:t>
+      </w:r>
+      <w:r>
+        <w:rPr>
+          <w:color w:val="FF0000"/>
+        </w:rPr>
+        <w:t>TODO: source</w:t>
+      </w:r>
+      <w:r>
+        <w:t>). His results show that WebSockets are 31%</w:t>
+      </w:r>
+      <w:r>
+        <w:rPr>
+          <w:rStyle w:val="Fotnotereferanse"/>
+        </w:rPr>
+        <w:footnoteReference w:id="38"/>
+      </w:r>
+      <w:r>
+        <w:t xml:space="preserve"> faster. Therefore, I disagree with his conclusion, as it seems to me that WebSockets outperform Server Sent Events by quite a lot. Another blog post (</w:t>
+      </w:r>
+      <w:r>
+        <w:rPr>
+          <w:color w:val="FF0000"/>
+        </w:rPr>
+        <w:t>TODO</w:t>
+      </w:r>
+      <w:r>
+        <w:t>) showed complete opposite results. This used a proxy with beta stage support for WebSockets, so I don't count these results as reliable.</w:t>
+      </w:r>
+    </w:p>
+    <w:p>
+      <w:r>
+        <w:t xml:space="preserve">Server Sent Events and WebSockets are both HTML5 APIs. A question that came to my mind is: "Do we need both?". Server Sent Events is simpler to implement than </w:t>
       </w:r>
       <w:r>
         <w:lastRenderedPageBreak/>
-        <w:t>request, which relies on setting up and tearing down a whole new connection. It is clear to me that HTTP-streaming is a reliable technique to build pure push applications upon.</w:t>
-      </w:r>
-    </w:p>
-    <w:p>
-      <w:r>
-        <w:t>Considering that Server Sent Events also rely on HTTP-requests to get messages from a client, its performance is impressive. Higher loads may benefit WebSockets over both techniques. A blog post by William P. Riley-Land suggests that WebSockets perform better with higher loads, but not much. (</w:t>
+        <w:t>WebSockets. (</w:t>
       </w:r>
       <w:r>
         <w:rPr>
@@ -32540,106 +32608,39 @@
         <w:t>TODO: source</w:t>
       </w:r>
       <w:r>
-        <w:t>). This test used two different libraries for the different transports: connect-</w:t>
-      </w:r>
-      <w:proofErr w:type="spellStart"/>
-      <w:r>
-        <w:t>sse</w:t>
-      </w:r>
-      <w:proofErr w:type="spellEnd"/>
-      <w:r>
-        <w:t xml:space="preserve"> for Server Sent Events and Socket.IO for WebSockets. (</w:t>
+        <w:t>). It has a more powerful API and server side it uses normal HTTP. With that in mind, I also support this opinion. But with a framework such as SignalR, this argument is invalid since it handles the transport of messages. Still, for pure push applications, I can see the benefit of using Server Sent Events.</w:t>
+      </w:r>
+    </w:p>
+    <w:p>
+      <w:r>
+        <w:t>The use of WebSockets to do polling is not meant for a push dominated application. I don’t see why it is part of the Lightstreamer stack, since the connections are kept open just as with streaming. The only difference is that the client has to send a poll message over the WebSocket connection to get data. The result is that the performance drops and streaming over HTTP becomes a better alternative. A browser that supports this mechanism, also supports streaming over WebSockets. For real time purposes, this is preferable anyways, which renders WebSockets polling little useful. To me though, it was nice to have, as it helps highlight differences between HTTP and WebSockets. Polling over WebSockets is almost three times faster than over HTTP.</w:t>
+      </w:r>
+    </w:p>
+    <w:p>
+      <w:pPr>
+        <w:pStyle w:val="Overskrift2"/>
+      </w:pPr>
+      <w:bookmarkStart w:id="141" w:name="_Toc382665045"/>
+      <w:r>
+        <w:t>M</w:t>
+      </w:r>
+      <w:r>
+        <w:t>achine resources</w:t>
+      </w:r>
+      <w:bookmarkEnd w:id="141"/>
+    </w:p>
+    <w:p>
+      <w:r>
+        <w:t>This section will focus on the resource usage of the different transport mechanisms in the context of their framework. Section (</w:t>
       </w:r>
       <w:r>
         <w:rPr>
           <w:color w:val="FF0000"/>
         </w:rPr>
-        <w:t>TODO: sources</w:t>
-      </w:r>
-      <w:r>
-        <w:t xml:space="preserve">). </w:t>
-      </w:r>
-    </w:p>
-    <w:p>
-      <w:r>
-        <w:t>Riley-Land claims that the results are "in the same order of magnitude" (</w:t>
-      </w:r>
-      <w:r>
-        <w:rPr>
-          <w:color w:val="FF0000"/>
-        </w:rPr>
-        <w:t>TODO: source</w:t>
-      </w:r>
-      <w:r>
-        <w:t>). His results show that WebSockets are 31%</w:t>
-      </w:r>
-      <w:r>
-        <w:rPr>
-          <w:rStyle w:val="Fotnotereferanse"/>
-        </w:rPr>
-        <w:footnoteReference w:id="38"/>
-      </w:r>
-      <w:r>
-        <w:t xml:space="preserve"> faster. Therefore, I disagree with his conclusion, as it seems to me that WebSockets outperform Server Sent Events by quite a lot. Another blog post (</w:t>
-      </w:r>
-      <w:r>
-        <w:rPr>
-          <w:color w:val="FF0000"/>
-        </w:rPr>
         <w:t>TODO</w:t>
       </w:r>
       <w:r>
-        <w:t>) showed complete opposite results. This used a proxy with beta stage support for WebSockets, so I don't count these results as reliable.</w:t>
-      </w:r>
-    </w:p>
-    <w:p>
-      <w:r>
-        <w:t>Server Sent Events and WebSockets are both HTML5 APIs. A question that came to my mind is: "Do we need both?". Server Sent Events is simpler to implement than WebSockets. (</w:t>
-      </w:r>
-      <w:r>
-        <w:rPr>
-          <w:color w:val="FF0000"/>
-        </w:rPr>
-        <w:t>TODO: source</w:t>
-      </w:r>
-      <w:r>
-        <w:t>). It has a more powerful API and server side it uses normal HTTP. With that in mind, I also support this opinion. But with a framework such as SignalR, this argument is invalid since it handles the transport of messages. Still, for pure push applications, I can see the benefit of using Server Sent Events.</w:t>
-      </w:r>
-    </w:p>
-    <w:p>
-      <w:r>
-        <w:t>The use of WebSockets to do polling is not meant for a push dominated application. I don’t see why it is part of the Lightstreamer stack, since the connections are kept open just as with streaming. The only difference is that the client has to send a poll message over the WebSocket connection to get data. The result is that the performance drops and streaming over HTTP becomes a better alternative. A browser that supports this mechanism, also supports streaming over WebSockets. For real time purposes, this is preferable anyways, which renders WebSockets polling little useful. To me though, it was nice to have, as it helps highlight differences between HTTP and WebSockets. Polling over WebSockets is almost three times faster than over HTTP.</w:t>
-      </w:r>
-    </w:p>
-    <w:p>
-      <w:pPr>
-        <w:pStyle w:val="Overskrift2"/>
-      </w:pPr>
-      <w:bookmarkStart w:id="141" w:name="_Toc382665045"/>
-      <w:r>
-        <w:t>M</w:t>
-      </w:r>
-      <w:r>
-        <w:t>achine resources</w:t>
-      </w:r>
-      <w:bookmarkEnd w:id="141"/>
-    </w:p>
-    <w:p>
-      <w:r>
-        <w:t>This section will focus on the resource usage of the different transport mechanisms in the context of their framework. Section (</w:t>
-      </w:r>
-      <w:r>
-        <w:rPr>
-          <w:color w:val="FF0000"/>
-        </w:rPr>
-        <w:t>TODO</w:t>
-      </w:r>
-      <w:r>
-        <w:t xml:space="preserve">) mentions the differences between the various platforms. Implications of this is that it is hard to compare for instance </w:t>
-      </w:r>
-      <w:r>
-        <w:lastRenderedPageBreak/>
-        <w:t>SignalR to Socket.IO or even Lightstreamer for that matter. Still, I will provide a short discussion regarding this.</w:t>
+        <w:t>) mentions the differences between the various platforms. Implications of this is that it is hard to compare for instance SignalR to Socket.IO or even Lightstreamer for that matter. Still, I will provide a short discussion regarding this.</w:t>
       </w:r>
     </w:p>
     <w:p>
@@ -33763,6 +33764,7 @@
               <w:cnfStyle w:val="000000100000"/>
             </w:pPr>
             <w:r>
+              <w:lastRenderedPageBreak/>
               <w:t>Memory:</w:t>
             </w:r>
           </w:p>
@@ -33783,6 +33785,7 @@
               <w:cnfStyle w:val="000000100000"/>
             </w:pPr>
             <w:r>
+              <w:lastRenderedPageBreak/>
               <w:t>70,2%</w:t>
             </w:r>
           </w:p>
@@ -33793,6 +33796,7 @@
               <w:cnfStyle w:val="000000100000"/>
             </w:pPr>
             <w:r>
+              <w:lastRenderedPageBreak/>
               <w:t>888 KB</w:t>
             </w:r>
           </w:p>
@@ -33813,6 +33817,7 @@
               <w:cnfStyle w:val="000000100000"/>
             </w:pPr>
             <w:r>
+              <w:lastRenderedPageBreak/>
               <w:t>-</w:t>
             </w:r>
           </w:p>
@@ -33843,6 +33848,7 @@
               <w:cnfStyle w:val="000000100000"/>
             </w:pPr>
             <w:r>
+              <w:lastRenderedPageBreak/>
               <w:t>107 KB</w:t>
             </w:r>
           </w:p>
@@ -33863,6 +33869,7 @@
               <w:cnfStyle w:val="000000100000"/>
             </w:pPr>
             <w:r>
+              <w:lastRenderedPageBreak/>
               <w:t>-</w:t>
             </w:r>
           </w:p>
@@ -33893,6 +33900,7 @@
               <w:cnfStyle w:val="000000100000"/>
             </w:pPr>
             <w:r>
+              <w:lastRenderedPageBreak/>
               <w:t>110 KB</w:t>
             </w:r>
           </w:p>
@@ -33912,6 +33920,7 @@
               <w:cnfStyle w:val="000000100000"/>
             </w:pPr>
             <w:r>
+              <w:lastRenderedPageBreak/>
               <w:t>47,8%</w:t>
             </w:r>
           </w:p>
@@ -33922,6 +33931,7 @@
               <w:cnfStyle w:val="000000100000"/>
             </w:pPr>
             <w:r>
+              <w:lastRenderedPageBreak/>
               <w:t>209 KB</w:t>
             </w:r>
           </w:p>
@@ -33950,11 +33960,7 @@
     </w:p>
     <w:p>
       <w:r>
-        <w:t xml:space="preserve">WS-polling use twice as the amount of resources as streaming with WebSockets, which is a little strange. That it uses more processing power isn't too unlikely, but the extra memory is. It uses the same amount of open connections as streaming with WebSockets. Handling polling may require some sort of mechanism that streaming </w:t>
-      </w:r>
-      <w:r>
-        <w:lastRenderedPageBreak/>
-        <w:t xml:space="preserve">doesn't need. This can explain the extra memory usage. But it does not explain why polling over HTTP takes up more than four times as much as over WebSockets. </w:t>
+        <w:t xml:space="preserve">WS-polling use twice as the amount of resources as streaming with WebSockets, which is a little strange. That it uses more processing power isn't too unlikely, but the extra memory is. It uses the same amount of open connections as streaming with WebSockets. Handling polling may require some sort of mechanism that streaming doesn't need. This can explain the extra memory usage. But it does not explain why polling over HTTP takes up more than four times as much as over WebSockets. </w:t>
       </w:r>
     </w:p>
     <w:p>
@@ -33997,15 +34003,58 @@
       <w:bookmarkEnd w:id="142"/>
     </w:p>
     <w:p>
-      <w:pPr>
-        <w:pStyle w:val="Listeavsnitt"/>
-        <w:numPr>
-          <w:ilvl w:val="0"/>
-          <w:numId w:val="17"/>
-        </w:numPr>
-      </w:pPr>
-      <w:r>
-        <w:t xml:space="preserve">As discussed previously, the recorded network traffic showed some anomalies (errors regarding open connections). </w:t>
+      <w:r>
+        <w:t>In section (</w:t>
+      </w:r>
+      <w:r>
+        <w:rPr>
+          <w:color w:val="FF0000"/>
+        </w:rPr>
+        <w:t>TODO</w:t>
+      </w:r>
+      <w:r>
+        <w:t>) I showed figures displaying the captured network traffic and the calculated. (</w:t>
+      </w:r>
+      <w:r>
+        <w:rPr>
+          <w:color w:val="FF0000"/>
+        </w:rPr>
+        <w:t xml:space="preserve">TODO: </w:t>
+      </w:r>
+      <w:proofErr w:type="spellStart"/>
+      <w:r>
+        <w:rPr>
+          <w:color w:val="FF0000"/>
+        </w:rPr>
+        <w:t>corssref</w:t>
+      </w:r>
+      <w:proofErr w:type="spellEnd"/>
+      <w:r>
+        <w:rPr>
+          <w:color w:val="FF0000"/>
+        </w:rPr>
+        <w:t xml:space="preserve"> both</w:t>
+      </w:r>
+      <w:r>
+        <w:t>). The table below compares the data from the different results. (</w:t>
+      </w:r>
+      <w:r>
+        <w:rPr>
+          <w:color w:val="FF0000"/>
+        </w:rPr>
+        <w:t>TODO: table</w:t>
+      </w:r>
+      <w:r>
+        <w:t>). As described in section (</w:t>
+      </w:r>
+      <w:r>
+        <w:rPr>
+          <w:color w:val="FF0000"/>
+        </w:rPr>
+        <w:t>TODO</w:t>
+      </w:r>
+      <w:r>
+        <w:t>), there were problems with WebSockets, HTTP-streaming and at least long polling with SignalR.</w:t>
       </w:r>
     </w:p>
     <w:tbl>
@@ -34495,6 +34544,7 @@
               <w:cnfStyle w:val="000000010000"/>
             </w:pPr>
             <w:r>
+              <w:lastRenderedPageBreak/>
               <w:t>Captured:</w:t>
             </w:r>
           </w:p>
@@ -34515,6 +34565,7 @@
               <w:cnfStyle w:val="000000010000"/>
             </w:pPr>
             <w:r>
+              <w:lastRenderedPageBreak/>
               <w:t>105M</w:t>
             </w:r>
           </w:p>
@@ -34525,6 +34576,7 @@
               <w:cnfStyle w:val="000000010000"/>
             </w:pPr>
             <w:r>
+              <w:lastRenderedPageBreak/>
               <w:t>31M</w:t>
             </w:r>
           </w:p>
@@ -34545,6 +34597,7 @@
               <w:cnfStyle w:val="000000010000"/>
             </w:pPr>
             <w:r>
+              <w:lastRenderedPageBreak/>
               <w:t>104M</w:t>
             </w:r>
           </w:p>
@@ -34555,6 +34608,7 @@
               <w:cnfStyle w:val="000000010000"/>
             </w:pPr>
             <w:r>
+              <w:lastRenderedPageBreak/>
               <w:t>30M</w:t>
             </w:r>
           </w:p>
@@ -34575,6 +34629,7 @@
               <w:cnfStyle w:val="000000010000"/>
             </w:pPr>
             <w:r>
+              <w:lastRenderedPageBreak/>
               <w:t>-</w:t>
             </w:r>
           </w:p>
@@ -34625,6 +34680,7 @@
               <w:cnfStyle w:val="000000010000"/>
             </w:pPr>
             <w:r>
+              <w:lastRenderedPageBreak/>
               <w:t>30M</w:t>
             </w:r>
           </w:p>
@@ -34644,6 +34700,7 @@
               <w:cnfStyle w:val="000000010000"/>
             </w:pPr>
             <w:r>
+              <w:lastRenderedPageBreak/>
               <w:t>-</w:t>
             </w:r>
           </w:p>
@@ -34673,6 +34730,7 @@
               <w:rPr>
                 <w:b w:val="0"/>
               </w:rPr>
+              <w:lastRenderedPageBreak/>
               <w:t>SockJS</w:t>
             </w:r>
           </w:p>
@@ -35280,184 +35338,89 @@
     </w:tbl>
     <w:p/>
     <w:p>
-      <w:pPr>
-        <w:pStyle w:val="Listeavsnitt"/>
-        <w:numPr>
-          <w:ilvl w:val="0"/>
-          <w:numId w:val="17"/>
-        </w:numPr>
-      </w:pPr>
-      <w:r>
-        <w:t xml:space="preserve">There are still some interesting points regarding the recorded data versus the calculated. </w:t>
-      </w:r>
-      <w:r>
-        <w:t xml:space="preserve">SignalR has a behavior that seems to be hard to predict. This manifests in a very large difference between the number of bytes captured and calculated using long-polling (long-polling and polling (HTTP) should not have been affected). </w:t>
-      </w:r>
-    </w:p>
-    <w:p>
-      <w:pPr>
-        <w:pStyle w:val="Listeavsnitt"/>
-        <w:numPr>
-          <w:ilvl w:val="1"/>
-          <w:numId w:val="17"/>
-        </w:numPr>
-      </w:pPr>
-      <w:r>
-        <w:t xml:space="preserve">Calculations show more than four times as much data than the captures. But the simple capture used as basis for calculation, shows that the </w:t>
-      </w:r>
-      <w:r>
-        <w:t>capture with long-polling saw three times as many bytes</w:t>
-      </w:r>
-      <w:r>
-        <w:t xml:space="preserve"> (</w:t>
-      </w:r>
-      <w:proofErr w:type="spellStart"/>
-      <w:r>
-        <w:t>ws</w:t>
-      </w:r>
-      <w:proofErr w:type="spellEnd"/>
-      <w:r>
-        <w:t xml:space="preserve">: 14960, </w:t>
-      </w:r>
-      <w:proofErr w:type="spellStart"/>
-      <w:r>
-        <w:t>lp</w:t>
-      </w:r>
-      <w:proofErr w:type="spellEnd"/>
-      <w:r>
-        <w:t>: 45879). The calculated data total shows the same (</w:t>
-      </w:r>
-      <w:proofErr w:type="spellStart"/>
-      <w:r>
-        <w:t>ws</w:t>
-      </w:r>
-      <w:proofErr w:type="spellEnd"/>
-      <w:r>
-        <w:t xml:space="preserve">: 64,98 M, </w:t>
-      </w:r>
-      <w:proofErr w:type="spellStart"/>
-      <w:r>
-        <w:t>lp</w:t>
-      </w:r>
-      <w:proofErr w:type="spellEnd"/>
-      <w:r>
-        <w:t>: 219,69 M).</w:t>
-      </w:r>
-      <w:r>
-        <w:t xml:space="preserve"> </w:t>
-      </w:r>
-    </w:p>
-    <w:p>
-      <w:pPr>
-        <w:pStyle w:val="Listeavsnitt"/>
-        <w:numPr>
-          <w:ilvl w:val="1"/>
-          <w:numId w:val="17"/>
-        </w:numPr>
-      </w:pPr>
-      <w:r>
-        <w:t>There are no cursor messages in the captures for SignalR. This means that they are either ignored or not there when there are a high frequency of messages.</w:t>
-      </w:r>
-    </w:p>
-    <w:p>
-      <w:pPr>
-        <w:pStyle w:val="Listeavsnitt"/>
-        <w:numPr>
-          <w:ilvl w:val="1"/>
-          <w:numId w:val="17"/>
-        </w:numPr>
-      </w:pPr>
+      <w:r>
+        <w:t>As long polling and polling don't have an open connection, the captures of these two transports should be correct. The case with SignalR shows that these cannot be trusted either. Still, the difference between the calculations and the captured results are substantial for most transports. WebSockets actually turned out to be closest to the theoretical throughput.</w:t>
+      </w:r>
+    </w:p>
+    <w:p>
+      <w:r>
+        <w:t>Using a short run with only one client as basis for calculating, introduces possible differences with a full run. I have already described behavior where several messages have been put into single responses. (</w:t>
+      </w:r>
+      <w:r>
+        <w:rPr>
+          <w:color w:val="FF0000"/>
+        </w:rPr>
+        <w:t>TODO: cross</w:t>
+      </w:r>
+      <w:r>
+        <w:t>). This is a common way of saving network usage, and it is likely that all frameworks do this across all transports.</w:t>
+      </w:r>
+    </w:p>
+    <w:p>
+      <w:r>
+        <w:t>So the calculated data does not take message compression into consideration. Nor does it consider any altered behavior in cursor messages such as SignalR sends. But the data is an accurate representation of the theoretical throughput. The only presumption is that communication remains the same. Keeping this in mind, comparing frameworks and transports on this basis is a valid method.</w:t>
+      </w:r>
+    </w:p>
+    <w:p>
+      <w:r>
+        <w:t>The background chapter (</w:t>
+      </w:r>
+      <w:r>
+        <w:rPr>
+          <w:color w:val="FF0000"/>
+        </w:rPr>
+        <w:t>TODO: cross</w:t>
+      </w:r>
+      <w:r>
+        <w:t>) highlighted overhead regarding header data as a drawback to HTTP. Looking at the result may cause you to believe that this is false for HTTP-Streaming and Server Sent Events. Let</w:t>
+      </w:r>
+      <w:r>
+        <w:t xml:space="preserve"> u</w:t>
+      </w:r>
+      <w:r>
+        <w:t>s use SignalR as an example. The capture used to calculate throughput contained 14960 bytes for WebSockets and</w:t>
+      </w:r>
+      <w:r>
+        <w:t xml:space="preserve"> 45879 bytes for long polling</w:t>
+      </w:r>
+      <w:r>
+        <w:rPr>
+          <w:rStyle w:val="Fotnotereferanse"/>
+        </w:rPr>
+        <w:footnoteReference w:id="39"/>
+      </w:r>
+      <w:r>
+        <w:t>. In other words 3,1 times as many bytes. The calculated data show 64,98 and 219,69 million bytes for WebSockets and long polling respectively. Long polling has a theoretical throughput of 3,4 times as many bytes. This supports what I wrote initially, but if we look at Server Sent Events, we see that the results are different.</w:t>
+      </w:r>
+    </w:p>
+    <w:p>
+      <w:r>
+        <w:t>29066</w:t>
+      </w:r>
+      <w:r>
+        <w:t xml:space="preserve"> bytes</w:t>
+      </w:r>
+      <w:r>
+        <w:t xml:space="preserve"> was captured with Server Sent Events. More than twice the amount of bytes as for WebSockets. But the calculations show 93,57 million bytes, only 1,4 times as much. </w:t>
+      </w:r>
+    </w:p>
+    <w:p>
+      <w:r>
+        <w:t xml:space="preserve">If we look at the behavior of the two cases, the capture and the full test, the reason becomes clear. The small test used for the capture sent the same amount of messages </w:t>
+      </w:r>
       <w:r>
         <w:lastRenderedPageBreak/>
-        <w:t>For the SSE and Streaming though (and WS-polling), this is not the case.</w:t>
-      </w:r>
-      <w:r>
-        <w:t xml:space="preserve"> There is only one client in the capture, and it sends only ten messages. That’s ten messages sent and ten received. Using SignalR as an example (looking only at the broadcast and receive which are the dominating messages): 10 x 231 bytes sent and 10 x 597 bytes received = 8280 bytes total. SSE has 10 x 1174 bytes sent and 10 x 845  bytes received = </w:t>
-      </w:r>
-      <w:r>
-        <w:t>20190</w:t>
-      </w:r>
-      <w:r>
-        <w:t xml:space="preserve"> bytes total, 2,44 times as many bytes. For the real test, there are 1800 messages being sent and 108</w:t>
-      </w:r>
-      <w:r>
-        <w:t xml:space="preserve">000 being received. Using the same method, we get </w:t>
-      </w:r>
-      <w:r>
-        <w:t>64891800</w:t>
-      </w:r>
-      <w:r>
-        <w:t xml:space="preserve"> bytes total for WebSockets and </w:t>
-      </w:r>
-      <w:r>
-        <w:t>93373200</w:t>
-      </w:r>
-      <w:r>
-        <w:t xml:space="preserve"> bytes total for SSE, only 1,44 times as much. We see that, using streaming, the difference to WebSockets decreases the longer the test runs. The reason for this is the push oriented nature of the test. Sending messages has the greatest difference from WebSockets, as this is done using POST requests, but with these being a minority, the consequence decreases.</w:t>
-      </w:r>
-      <w:r>
-        <w:t xml:space="preserve"> </w:t>
-      </w:r>
-      <w:r>
-        <w:t xml:space="preserve">This effect does not apply to long-polling nor polling, since these techniques uses a GET </w:t>
-      </w:r>
-      <w:proofErr w:type="spellStart"/>
-      <w:r>
-        <w:t>og</w:t>
-      </w:r>
-      <w:proofErr w:type="spellEnd"/>
-      <w:r>
-        <w:t xml:space="preserve"> POST request in order to receive data from the server.</w:t>
-      </w:r>
-    </w:p>
-    <w:p>
-      <w:pPr>
-        <w:pStyle w:val="Listeavsnitt"/>
-        <w:numPr>
-          <w:ilvl w:val="0"/>
-          <w:numId w:val="17"/>
-        </w:numPr>
-      </w:pPr>
-      <w:r>
-        <w:t xml:space="preserve">Why there is such a difference between the recorded data and the calculated, I really don’t know. It may be that each framework handles a lot of messages more effectively than just a few. The use of two clients in one browser, may also have had some repercussions that are beyond my comprehension. </w:t>
-      </w:r>
-    </w:p>
-    <w:p>
-      <w:pPr>
-        <w:pStyle w:val="Listeavsnitt"/>
-        <w:numPr>
-          <w:ilvl w:val="0"/>
-          <w:numId w:val="17"/>
-        </w:numPr>
-      </w:pPr>
+        <w:t>as it received. In the full test, as you can see from figure (</w:t>
+      </w:r>
       <w:r>
         <w:rPr>
           <w:color w:val="FF0000"/>
         </w:rPr>
-        <w:t>TODO: how can I write that I really don’t understand something? Because I really don’t.</w:t>
-      </w:r>
-    </w:p>
-    <w:p>
-      <w:pPr>
-        <w:pStyle w:val="Listeavsnitt"/>
-        <w:numPr>
-          <w:ilvl w:val="0"/>
-          <w:numId w:val="17"/>
-        </w:numPr>
-      </w:pPr>
-      <w:r>
-        <w:t>Despite the differences between the captured data and the calculated data, I believe that the latter gives the more accurate description. Even though it is theoretical, it is based on the same grounds. In my opinion the most accurate representation of the differences between transports is the calculated data.</w:t>
-      </w:r>
-    </w:p>
-    <w:p>
-      <w:pPr>
-        <w:pStyle w:val="Overskrift2"/>
-      </w:pPr>
-      <w:bookmarkStart w:id="143" w:name="_Toc382665047"/>
-      <w:r>
-        <w:t>WebSockets idle connections resource usage</w:t>
-      </w:r>
-      <w:bookmarkEnd w:id="143"/>
+        <w:t>TODO</w:t>
+      </w:r>
+      <w:r>
+        <w:t>), this is not the case at all. Since messages going from the server use an already open connection, there is no header data. Only the messages from the clients has this. With non-streaming techniques, receiving from the server involves a GET or POST request first. Then you get the extra overhead also for the messages going from the server.</w:t>
+      </w:r>
     </w:p>
     <w:p>
       <w:r>
@@ -35467,9 +35430,9 @@
         </w:rPr>
         <w:drawing>
           <wp:inline distT="0" distB="0" distL="0" distR="0">
-            <wp:extent cx="5759450" cy="1965309"/>
-            <wp:effectExtent l="19050" t="0" r="0" b="0"/>
-            <wp:docPr id="18" name="Bilde 17" descr="Play1000Clients.jpg"/>
+            <wp:extent cx="4600575" cy="2809875"/>
+            <wp:effectExtent l="19050" t="0" r="9525" b="0"/>
+            <wp:docPr id="67" name="Bilde 66" descr="Pushnature.jpg"/>
             <wp:cNvGraphicFramePr>
               <a:graphicFrameLocks xmlns:a="http://schemas.openxmlformats.org/drawingml/2006/main" noChangeAspect="1"/>
             </wp:cNvGraphicFramePr>
@@ -35477,7 +35440,7 @@
               <a:graphicData uri="http://schemas.openxmlformats.org/drawingml/2006/picture">
                 <pic:pic xmlns:pic="http://schemas.openxmlformats.org/drawingml/2006/picture">
                   <pic:nvPicPr>
-                    <pic:cNvPr id="0" name="Play1000Clients.jpg"/>
+                    <pic:cNvPr id="0" name="Pushnature.jpg"/>
                     <pic:cNvPicPr/>
                   </pic:nvPicPr>
                   <pic:blipFill>
@@ -35489,7 +35452,7 @@
                   <pic:spPr>
                     <a:xfrm>
                       <a:off x="0" y="0"/>
-                      <a:ext cx="5759450" cy="1965309"/>
+                      <a:ext cx="4600575" cy="2809875"/>
                     </a:xfrm>
                     <a:prstGeom prst="rect">
                       <a:avLst/>
@@ -35504,6 +35467,17 @@
     </w:p>
     <w:p>
       <w:pPr>
+        <w:pStyle w:val="Overskrift2"/>
+      </w:pPr>
+      <w:bookmarkStart w:id="143" w:name="_Toc382665047"/>
+      <w:r>
+        <w:t>WebSockets idle connections resource usage</w:t>
+      </w:r>
+      <w:bookmarkEnd w:id="143"/>
+    </w:p>
+    <w:p/>
+    <w:p>
+      <w:pPr>
         <w:pStyle w:val="Listeavsnitt"/>
         <w:numPr>
           <w:ilvl w:val="0"/>
@@ -35553,50 +35527,7 @@
         <w:t>Generally WebSockets uses no CPU what so ever to serve idle connections.</w:t>
       </w:r>
     </w:p>
-    <w:p>
-      <w:r>
-        <w:rPr>
-          <w:noProof/>
-          <w:lang w:val="nb-NO" w:eastAsia="nb-NO"/>
-        </w:rPr>
-        <w:lastRenderedPageBreak/>
-        <w:drawing>
-          <wp:inline distT="0" distB="0" distL="0" distR="0">
-            <wp:extent cx="5759450" cy="2007870"/>
-            <wp:effectExtent l="19050" t="0" r="0" b="0"/>
-            <wp:docPr id="19" name="Bilde 18" descr="Play4500ClientsOnTskMngr.jpg"/>
-            <wp:cNvGraphicFramePr>
-              <a:graphicFrameLocks xmlns:a="http://schemas.openxmlformats.org/drawingml/2006/main" noChangeAspect="1"/>
-            </wp:cNvGraphicFramePr>
-            <a:graphic xmlns:a="http://schemas.openxmlformats.org/drawingml/2006/main">
-              <a:graphicData uri="http://schemas.openxmlformats.org/drawingml/2006/picture">
-                <pic:pic xmlns:pic="http://schemas.openxmlformats.org/drawingml/2006/picture">
-                  <pic:nvPicPr>
-                    <pic:cNvPr id="0" name="Play4500ClientsOnTskMngr.jpg"/>
-                    <pic:cNvPicPr/>
-                  </pic:nvPicPr>
-                  <pic:blipFill>
-                    <a:blip r:embed="rId76" cstate="print"/>
-                    <a:stretch>
-                      <a:fillRect/>
-                    </a:stretch>
-                  </pic:blipFill>
-                  <pic:spPr>
-                    <a:xfrm>
-                      <a:off x="0" y="0"/>
-                      <a:ext cx="5759450" cy="2007870"/>
-                    </a:xfrm>
-                    <a:prstGeom prst="rect">
-                      <a:avLst/>
-                    </a:prstGeom>
-                  </pic:spPr>
-                </pic:pic>
-              </a:graphicData>
-            </a:graphic>
-          </wp:inline>
-        </w:drawing>
-      </w:r>
-    </w:p>
+    <w:p/>
     <w:p>
       <w:pPr>
         <w:pStyle w:val="Listeavsnitt"/>
@@ -35714,6 +35645,7 @@
         </w:numPr>
       </w:pPr>
       <w:r>
+        <w:lastRenderedPageBreak/>
         <w:t>Can do pure push almost as efficient as WebSockets. If you have to upgrade a lot of hardware in order to serve a WS push app, is it worth it?</w:t>
       </w:r>
     </w:p>
@@ -36567,7 +36499,7 @@
             <w:rPr>
               <w:noProof/>
             </w:rPr>
-            <w:t>85</w:t>
+            <w:t>87</w:t>
           </w:r>
         </w:fldSimple>
       </w:p>
@@ -37622,6 +37554,48 @@
       </w:r>
       <w:r>
         <w:t>374,64 + 31% = 490,44.</w:t>
+      </w:r>
+    </w:p>
+  </w:footnote>
+  <w:footnote w:id="39">
+    <w:p>
+      <w:pPr>
+        <w:pStyle w:val="Fotnotetekst"/>
+        <w:jc w:val="left"/>
+      </w:pPr>
+      <w:r>
+        <w:rPr>
+          <w:rStyle w:val="Fotnotereferanse"/>
+        </w:rPr>
+        <w:footnoteRef/>
+      </w:r>
+      <w:r>
+        <w:t xml:space="preserve"> </w:t>
+      </w:r>
+      <w:r>
+        <w:t>The basis for all calculations c</w:t>
+      </w:r>
+      <w:r>
+        <w:t xml:space="preserve">an be found on </w:t>
+      </w:r>
+      <w:proofErr w:type="spellStart"/>
+      <w:r>
+        <w:t>GitHub</w:t>
+      </w:r>
+      <w:proofErr w:type="spellEnd"/>
+      <w:r>
+        <w:t xml:space="preserve">: </w:t>
+      </w:r>
+      <w:hyperlink r:id="rId9" w:history="1">
+        <w:r>
+          <w:rPr>
+            <w:rStyle w:val="Hyperkobling"/>
+          </w:rPr>
+          <w:t>https://github.com/kjohann/MasterThesis/blob/master/Loadtests/Results/Bytes%20sent%20received%20analysis.md</w:t>
+        </w:r>
+      </w:hyperlink>
+      <w:r>
+        <w:t xml:space="preserve"> </w:t>
       </w:r>
     </w:p>
   </w:footnote>
@@ -42793,7 +42767,7 @@
 </file>
 
 <file path=customXml/itemProps1.xml><?xml version="1.0" encoding="utf-8"?>
-<ds:datastoreItem xmlns:ds="http://schemas.openxmlformats.org/officeDocument/2006/customXml" ds:itemID="{7682F8A8-67C2-44AA-8E6C-81187FB90A96}">
+<ds:datastoreItem xmlns:ds="http://schemas.openxmlformats.org/officeDocument/2006/customXml" ds:itemID="{5F55D52E-A4A5-4614-86A6-8BC5037D8040}">
   <ds:schemaRefs>
     <ds:schemaRef ds:uri="http://schemas.openxmlformats.org/officeDocument/2006/bibliography"/>
   </ds:schemaRefs>

</xml_diff>

<commit_message>
Wrote further work chapter
</commit_message>
<xml_diff>
--- a/Thesis/Workingdoc(no pics or crossrefs).docx
+++ b/Thesis/Workingdoc(no pics or crossrefs).docx
@@ -16734,7 +16734,13 @@
     </w:p>
     <w:p>
       <w:r>
-        <w:t xml:space="preserve">An important thing to realize is that WebSockets is not HTTP 2.0. It is a standalone protocol designed to fill the gap of HTTP regarding bidirectional communication. Failing to understand this might cause developers to use WebSockets in applications that don’t need it. An informative webpage, like Wikipedia, will probably never </w:t>
+        <w:t>An important thing to realize</w:t>
+      </w:r>
+      <w:r>
+        <w:t xml:space="preserve"> is that WebSockets is not HTTP/</w:t>
+      </w:r>
+      <w:r>
+        <w:t xml:space="preserve">2.0. It is a standalone protocol designed to fill the gap of HTTP regarding bidirectional communication. Failing to understand this might cause developers to use WebSockets in applications that don’t need it. An informative webpage, like Wikipedia, will probably never </w:t>
       </w:r>
       <w:r>
         <w:lastRenderedPageBreak/>
@@ -36377,7 +36383,13 @@
     <w:p>
       <w:r>
         <w:lastRenderedPageBreak/>
-        <w:t>These are the main reasons why WebSockets is a separate protocol designed for real time. The background gave a brief overview of the upcoming HTTP 2.0 specification. (</w:t>
+        <w:t>These are the main reasons why WebSockets is a separate protocol designed for real time. The background gave a brie</w:t>
+      </w:r>
+      <w:r>
+        <w:t>f overview of the upcoming HTTP/</w:t>
+      </w:r>
+      <w:r>
+        <w:t>2.0 specification. (</w:t>
       </w:r>
       <w:r>
         <w:rPr>
@@ -36769,13 +36781,22 @@
     </w:p>
     <w:p>
       <w:r>
-        <w:t xml:space="preserve">HTTP 2.0 </w:t>
+        <w:t>HTTP/</w:t>
+      </w:r>
+      <w:r>
+        <w:t xml:space="preserve">2.0 </w:t>
       </w:r>
       <w:r>
         <w:t>incorporates</w:t>
       </w:r>
       <w:r>
-        <w:t xml:space="preserve"> an idea from real time, with the ability to push data to clients. But the protocol remains unidirectional. If developers take care to bundle CSS and JavaScript, the loading of web pages will become a lot faster with HTTP 2.0. </w:t>
+        <w:t xml:space="preserve"> an idea from real time, with the ability to push data to clients. But the protocol remains unidirectional. If developers take care to bundle CSS and JavaScript, the loading of web pages wil</w:t>
+      </w:r>
+      <w:r>
+        <w:t>l become a lot faster with HTTP/</w:t>
+      </w:r>
+      <w:r>
+        <w:t xml:space="preserve">2.0. </w:t>
       </w:r>
     </w:p>
     <w:p>
@@ -36785,7 +36806,16 @@
     </w:p>
     <w:p>
       <w:r>
-        <w:t>HTTP 2.0 surfaced during the initial research for this thesis. At the time, I saw benefits of using WebSockets instead of HTTP for some aspects. But with the current draft of HTTP 2.0, I cannot see a future where WebSockets become an all purpose protocol. It was built as a protocol for real time, and that is what it will remain.</w:t>
+        <w:t>HTTP/</w:t>
+      </w:r>
+      <w:r>
+        <w:t>2.0 surfaced during the initial research for this thesis. At the time, I saw benefits of using WebSockets instead of HTTP for some aspects. But</w:t>
+      </w:r>
+      <w:r>
+        <w:t xml:space="preserve"> with the current draft of HTTP/</w:t>
+      </w:r>
+      <w:r>
+        <w:t>2.0, I cannot see a future where WebSockets become an all purpose protocol. It was built as a protocol for real time, and that is what it will remain.</w:t>
       </w:r>
     </w:p>
     <w:p>
@@ -36806,52 +36836,172 @@
     </w:p>
     <w:p>
       <w:r>
-        <w:t>Use this somewhere: There are 1891 messages going from the clients to the server and 108180 messages going the other way. In other words, only 1,7 % of the messages contained in the test are messages to the server.</w:t>
-      </w:r>
-    </w:p>
-    <w:p>
-      <w:pPr>
-        <w:pStyle w:val="Listeavsnitt"/>
-        <w:numPr>
-          <w:ilvl w:val="0"/>
-          <w:numId w:val="31"/>
-        </w:numPr>
-        <w:jc w:val="left"/>
-      </w:pPr>
-      <w:r>
-        <w:t>Do over, focusing on load testing.</w:t>
-      </w:r>
-    </w:p>
-    <w:p>
-      <w:pPr>
-        <w:pStyle w:val="Listeavsnitt"/>
-        <w:numPr>
-          <w:ilvl w:val="1"/>
-          <w:numId w:val="31"/>
-        </w:numPr>
-        <w:jc w:val="left"/>
-      </w:pPr>
-      <w:r>
-        <w:t>Use either headless browser (if WebSocket support) or console clients.</w:t>
-      </w:r>
-    </w:p>
-    <w:p>
-      <w:pPr>
-        <w:pStyle w:val="Listeavsnitt"/>
-        <w:numPr>
-          <w:ilvl w:val="1"/>
-          <w:numId w:val="31"/>
-        </w:numPr>
-        <w:jc w:val="left"/>
-      </w:pPr>
-      <w:r>
-        <w:t>Use more clients</w:t>
-      </w:r>
-    </w:p>
-    <w:p>
-      <w:pPr>
-        <w:jc w:val="left"/>
-      </w:pPr>
+        <w:t>This thesis has a lot of potential for further work. In this chapter, I describe possible projects that can build upon the work I have done.</w:t>
+      </w:r>
+    </w:p>
+    <w:p>
+      <w:pPr>
+        <w:pStyle w:val="Overskrift2"/>
+      </w:pPr>
+      <w:r>
+        <w:t>Scalability</w:t>
+      </w:r>
+    </w:p>
+    <w:p>
+      <w:r>
+        <w:t>My work focused on usability as well as performance. In retrospect, it would be interesting to focus on performance alone. The tests I performed show clear trends between frameworks and transports. But an important aspect as scaling is not covered.</w:t>
+      </w:r>
+    </w:p>
+    <w:p>
+      <w:r>
+        <w:t xml:space="preserve">To be able to handle this, one have to change the approach. Using real browsers is not an alternative. The preferable client is a headless browser with full support for WebSockets. In a not too distant future, both </w:t>
+      </w:r>
+      <w:proofErr w:type="spellStart"/>
+      <w:r>
+        <w:t>Slimer</w:t>
+      </w:r>
+      <w:proofErr w:type="spellEnd"/>
+      <w:r>
+        <w:t xml:space="preserve"> and Phantom should be </w:t>
+      </w:r>
+      <w:r>
+        <w:lastRenderedPageBreak/>
+        <w:t>applicable. If not, the use of console applications is almost just as good. Both will allow for more clients on a single machine. Even more if you use more machines.</w:t>
+      </w:r>
+    </w:p>
+    <w:p>
+      <w:r>
+        <w:t xml:space="preserve">If I were to do this project, I would have changed the way I collected some of the data. This thesis used message frequency to see if and when messages were lost. For a larger test, one should only measure if. In other words, the server would just count the number of messages, not divide them into intervals. </w:t>
+      </w:r>
+    </w:p>
+    <w:p>
+      <w:pPr>
+        <w:pStyle w:val="Overskrift2"/>
+      </w:pPr>
+      <w:r>
+        <w:t>Separate message directions</w:t>
+      </w:r>
+    </w:p>
+    <w:p>
+      <w:r>
+        <w:t>The push nature of my tests had a large influence on the results. It seems that HTTP push technologies are not far behind WebSockets in performance. The other way, the results from long polling and polling indicate that WebSockets is a lot better. But I did not perform any tests to find out for sure.</w:t>
+      </w:r>
+    </w:p>
+    <w:p>
+      <w:r>
+        <w:t>An interesting case would be to run tests with many more clients than I had, that focus on just one message direction. One test for server to client and one for client to server. The first will compare WebSockets to HTTP-streaming and Server Sent Events. From client to server one needs to compare WebSockets to either POST or GET requests.</w:t>
+      </w:r>
+    </w:p>
+    <w:p>
+      <w:r>
+        <w:t>A project of this nature should not focus on different frameworks. To make it as even as possible, one should keep to one platform. The set up William P. Riley-Land uses in his blog post (</w:t>
+      </w:r>
+      <w:r>
+        <w:rPr>
+          <w:color w:val="FF0000"/>
+        </w:rPr>
+        <w:t>TODO</w:t>
+      </w:r>
+      <w:r>
+        <w:t xml:space="preserve">), is how I imagine it. </w:t>
+      </w:r>
+    </w:p>
+    <w:p>
+      <w:pPr>
+        <w:pStyle w:val="Overskrift2"/>
+      </w:pPr>
+      <w:r>
+        <w:t>Cluster of Node servers</w:t>
+      </w:r>
+    </w:p>
+    <w:p>
+      <w:r>
+        <w:t xml:space="preserve">I've paid a lot of attention to the lightweight nature of Node. In my tests, this was a huge benefit for both Socket.IO and SockJS. However, with higher loads, the single thread of Node should be overwhelmed. Node use little machine resources compared to both Java and C# counterparts. An interesting project would be to perform load tests where one compares a cluster of Node servers to for instance </w:t>
+      </w:r>
+      <w:r>
+        <w:t>Lightstreamer</w:t>
+      </w:r>
+      <w:r>
+        <w:t xml:space="preserve"> and SignalR. </w:t>
+      </w:r>
+    </w:p>
+    <w:p>
+      <w:r>
+        <w:t>The ideal set up would have the same amount of Node servers as the other frameworks have available threads. All Node servers should run on the same machine. Further testing can involve the use of different load balancers for the Node servers.</w:t>
+      </w:r>
+    </w:p>
+    <w:p>
+      <w:r>
+        <w:t>SignalR does not depend on IIS. It can use OWIN for self hosting (TODO). This should make the server a lot more nimble. Testing this versus both Lightstreamer and a Node cluster could make this project even more interesting.</w:t>
+      </w:r>
+    </w:p>
+    <w:p>
+      <w:r>
+        <w:t xml:space="preserve">Depending on the time at hand, the work you can do with this is enormous. </w:t>
+      </w:r>
+      <w:r>
+        <w:t>Further</w:t>
+      </w:r>
+      <w:r>
+        <w:t xml:space="preserve"> ex</w:t>
+      </w:r>
+      <w:r>
+        <w:t xml:space="preserve">pansion can use a more advanced </w:t>
+      </w:r>
+      <w:r>
+        <w:t>setup. You can introduce several servers for Lightstreamer and SignalR, running on several machines. The same machines can host one Node cluster each.</w:t>
+      </w:r>
+    </w:p>
+    <w:p>
+      <w:r>
+        <w:lastRenderedPageBreak/>
+        <w:t>This would require many clients to be able to get viable data. Maybe as many as 100000 or more. Hence, you will need access to a great number of machines. The way you collect data will also have to be changed to fit the setup. A simple solution is to have the servers send a set number of messages as fast as possible, and then measure the time. You can also turn this around and have the clients send messages to the servers.</w:t>
+      </w:r>
+    </w:p>
+    <w:p>
+      <w:pPr>
+        <w:pStyle w:val="Overskrift2"/>
+      </w:pPr>
+      <w:r>
+        <w:t>Atmosphere</w:t>
+      </w:r>
+    </w:p>
+    <w:p>
+      <w:r>
+        <w:t>Over the last year and a half, Atmosphere has gained popularity. Lightstreamer was my Java alternative for real time. This framework has a different approach than Atmosphere. Atmosphere build on the same concepts as Socket.IO and SignalR.</w:t>
+      </w:r>
+    </w:p>
+    <w:p>
+      <w:r>
+        <w:t>Using those three frameworks as basis for a thesis, one could get a true showdown of platforms; Java, Node and ASP.NET/C#. One can use several approaches, but I think there should be a strong focus on performance. During my work, I learned just as much about the usability of the frameworks during the performance tests. A project with a load test of these three frameworks would require development with each. Experiences from this work can then be shared in the same manner as in part one of my project. (</w:t>
+      </w:r>
+      <w:r>
+        <w:rPr>
+          <w:color w:val="FF0000"/>
+        </w:rPr>
+        <w:t>TODO: cross</w:t>
+      </w:r>
+      <w:r>
+        <w:t>).</w:t>
+      </w:r>
+    </w:p>
+    <w:p>
+      <w:pPr>
+        <w:pStyle w:val="Overskrift2"/>
+      </w:pPr>
+      <w:r>
+        <w:t>HTTP/2.0</w:t>
+      </w:r>
+    </w:p>
+    <w:p>
+      <w:r>
+        <w:t xml:space="preserve">"Can HTTP/2.0 improve existing HTTP methods for real time?" This would be an interesting problem statement for a project based on this thesis. Doing the same, small scale tests, one can compare my data to data recorded for HTTP/2.o. To get a better picture, one can perform more large scale tests focusing on push. </w:t>
+      </w:r>
+    </w:p>
+    <w:p>
+      <w:r>
+        <w:t xml:space="preserve">A technique like long polling should be able to benefit a lot from the push mechanism. Maybe it can be used almost like Server Sent Events? If that is the case, one should see how it performs. A result showing that long polling over HTTP/2.0 perform just as well as Server Sent Events, would be intriguing. </w:t>
+      </w:r>
       <w:r>
         <w:br w:type="page"/>
       </w:r>
@@ -37064,7 +37214,7 @@
             <w:rPr>
               <w:noProof/>
             </w:rPr>
-            <w:t>92</w:t>
+            <w:t>95</w:t>
           </w:r>
         </w:fldSimple>
       </w:p>
@@ -43196,11 +43346,11 @@
           </c:val>
         </c:ser>
         <c:marker val="1"/>
-        <c:axId val="68791680"/>
-        <c:axId val="101218944"/>
+        <c:axId val="69091712"/>
+        <c:axId val="69093632"/>
       </c:lineChart>
       <c:catAx>
-        <c:axId val="68791680"/>
+        <c:axId val="69091712"/>
         <c:scaling>
           <c:orientation val="minMax"/>
         </c:scaling>
@@ -43224,14 +43374,14 @@
         </c:title>
         <c:numFmt formatCode="General" sourceLinked="1"/>
         <c:tickLblPos val="nextTo"/>
-        <c:crossAx val="101218944"/>
+        <c:crossAx val="69093632"/>
         <c:crosses val="autoZero"/>
         <c:auto val="1"/>
         <c:lblAlgn val="ctr"/>
         <c:lblOffset val="100"/>
       </c:catAx>
       <c:valAx>
-        <c:axId val="101218944"/>
+        <c:axId val="69093632"/>
         <c:scaling>
           <c:orientation val="minMax"/>
         </c:scaling>
@@ -43256,7 +43406,7 @@
         </c:title>
         <c:numFmt formatCode="General" sourceLinked="1"/>
         <c:tickLblPos val="nextTo"/>
-        <c:crossAx val="68791680"/>
+        <c:crossAx val="69091712"/>
         <c:crosses val="autoZero"/>
         <c:crossBetween val="between"/>
       </c:valAx>
@@ -43558,7 +43708,7 @@
 </file>
 
 <file path=customXml/itemProps1.xml><?xml version="1.0" encoding="utf-8"?>
-<ds:datastoreItem xmlns:ds="http://schemas.openxmlformats.org/officeDocument/2006/customXml" ds:itemID="{2A9B4763-AE2A-4A5A-8AD4-9B9829BC390A}">
+<ds:datastoreItem xmlns:ds="http://schemas.openxmlformats.org/officeDocument/2006/customXml" ds:itemID="{E044E217-A232-413C-BC5C-5C43B2705D41}">
   <ds:schemaRefs>
     <ds:schemaRef ds:uri="http://schemas.openxmlformats.org/officeDocument/2006/bibliography"/>
   </ds:schemaRefs>

</xml_diff>

<commit_message>
Added sources, crossreferences and figure texts to 3.1.4
</commit_message>
<xml_diff>
--- a/Thesis/Workingdoc(no pics or crossrefs).docx
+++ b/Thesis/Workingdoc(no pics or crossrefs).docx
@@ -15238,16 +15238,31 @@
     </w:p>
     <w:p>
       <w:r>
-        <w:t xml:space="preserve">I use the terms "library" and "framework" to describe what I am testing in this thesis. A library is a much smaller entity than a framework </w:t>
-      </w:r>
-      <w:r>
-        <w:rPr>
-          <w:color w:val="FF0000"/>
-        </w:rPr>
-        <w:t>(TODO: source</w:t>
-      </w:r>
-      <w:r>
-        <w:t xml:space="preserve">). For the sake of consistency, I use framework as a general term. When referring to a library in specific, I use that term. </w:t>
+        <w:t xml:space="preserve">I use the terms "library" and "framework" to describe what I am testing in this thesis. A library is a much </w:t>
+      </w:r>
+      <w:r>
+        <w:t xml:space="preserve">smaller entity than a framework </w:t>
+      </w:r>
+      <w:r>
+        <w:fldChar w:fldCharType="begin" w:fldLock="1"/>
+      </w:r>
+      <w:r>
+        <w:instrText>ADDIN CSL_CITATION { "citationItems" : [ { "id" : "ITEM-1", "itemData" : { "URL" : "http://www.programcreek.com/2011/09/what-is-the-difference-between-a-java-library-and-a-framework/", "accessed" : { "date-parts" : [ [ "2014", "3", "20" ] ] }, "author" : [ { "dropping-particle" : "", "family" : "Wang", "given" : "X.", "non-dropping-particle" : "", "parse-names" : false, "suffix" : "" } ], "id" : "ITEM-1", "issued" : { "date-parts" : [ [ "0" ] ] }, "title" : "Library vs. Framework?", "type" : "webpage" }, "uris" : [ "http://www.mendeley.com/documents/?uuid=4039742e-78e5-4d5b-9b26-6d8d6f6aeaa3" ] } ], "mendeley" : { "previouslyFormattedCitation" : "[1]" }, "properties" : { "noteIndex" : 0 }, "schema" : "https://github.com/citation-style-language/schema/raw/master/csl-citation.json" }</w:instrText>
+      </w:r>
+      <w:r>
+        <w:fldChar w:fldCharType="separate"/>
+      </w:r>
+      <w:r>
+        <w:rPr>
+          <w:noProof/>
+        </w:rPr>
+        <w:t>[1]</w:t>
+      </w:r>
+      <w:r>
+        <w:fldChar w:fldCharType="end"/>
+      </w:r>
+      <w:r>
+        <w:t xml:space="preserve">. For the sake of consistency, I use framework as a general term. When referring to a library in specific, I use that term. </w:t>
       </w:r>
     </w:p>
     <w:p>
@@ -15658,6 +15673,7 @@
         </w:rPr>
       </w:pPr>
       <w:bookmarkStart w:id="9" w:name="_Toc383094401"/>
+      <w:bookmarkStart w:id="10" w:name="_Ref383097882"/>
       <w:r>
         <w:rPr>
           <w:lang w:val="en-US"/>
@@ -15666,19 +15682,32 @@
         <w:t>The World Wide Web</w:t>
       </w:r>
       <w:bookmarkEnd w:id="9"/>
-    </w:p>
-    <w:p>
-      <w:r>
-        <w:t>The World Wide Web has been available for 20 years (</w:t>
-      </w:r>
-      <w:r>
-        <w:rPr>
-          <w:color w:val="FF0000"/>
-        </w:rPr>
-        <w:t>TODO: History of the world wide web (1)</w:t>
-      </w:r>
-      <w:r>
-        <w:t xml:space="preserve">), and is still considered  a young technology. But over those 20 years it has changed in almost every thinkable way. </w:t>
+      <w:bookmarkEnd w:id="10"/>
+    </w:p>
+    <w:p>
+      <w:r>
+        <w:t xml:space="preserve">The World Wide Web has been available for 20 years </w:t>
+      </w:r>
+      <w:r>
+        <w:fldChar w:fldCharType="begin" w:fldLock="1"/>
+      </w:r>
+      <w:r>
+        <w:instrText>ADDIN CSL_CITATION { "citationItems" : [ { "id" : "ITEM-1", "itemData" : { "URL" : "http://www.nethistory.info/History of the Internet/web.html", "accessed" : { "date-parts" : [ [ "2013", "1", "24" ] ] }, "author" : [ { "dropping-particle" : "", "family" : "Peter", "given" : "Ian", "non-dropping-particle" : "", "parse-names" : false, "suffix" : "" } ], "id" : "ITEM-1", "issued" : { "date-parts" : [ [ "2004" ] ] }, "title" : "History of the world wide web", "type" : "webpage" }, "uris" : [ "http://www.mendeley.com/documents/?uuid=4eb798c2-8a80-4f60-9708-e2b60d52312d" ] } ], "mendeley" : { "previouslyFormattedCitation" : "[2]" }, "properties" : { "noteIndex" : 0 }, "schema" : "https://github.com/citation-style-language/schema/raw/master/csl-citation.json" }</w:instrText>
+      </w:r>
+      <w:r>
+        <w:fldChar w:fldCharType="separate"/>
+      </w:r>
+      <w:r>
+        <w:rPr>
+          <w:noProof/>
+        </w:rPr>
+        <w:t>[2]</w:t>
+      </w:r>
+      <w:r>
+        <w:fldChar w:fldCharType="end"/>
+      </w:r>
+      <w:r>
+        <w:t xml:space="preserve">, and is still considered  a young technology. But over those 20 years it has changed in almost every thinkable way. </w:t>
       </w:r>
     </w:p>
     <w:p>
@@ -15694,54 +15723,67 @@
         <w:t>–</w:t>
       </w:r>
       <w:r>
-        <w:t>WebSockets. Its purpose is to meet one of the newest aspect of web browsing, namely real time applications. A real time application is when clients receive updates from the server as they occur. (</w:t>
-      </w:r>
-      <w:r>
-        <w:rPr>
-          <w:color w:val="FF0000"/>
-        </w:rPr>
-        <w:t xml:space="preserve">TODO: </w:t>
-      </w:r>
-      <w:proofErr w:type="spellStart"/>
-      <w:r>
-        <w:rPr>
-          <w:color w:val="FF0000"/>
-        </w:rPr>
-        <w:t>crossref</w:t>
-      </w:r>
-      <w:proofErr w:type="spellEnd"/>
-      <w:r>
-        <w:rPr>
-          <w:color w:val="FF0000"/>
-        </w:rPr>
-        <w:t xml:space="preserve"> more info section</w:t>
-      </w:r>
-      <w:r>
-        <w:t>). Real-time web applications has been around for some time, but before they have relied on the aging HTTP 1.1 protocol.</w:t>
+        <w:t>WebSockets. Its purpose is to meet one of the newest aspect of web browsing, namely real time applications. A real time application is when clients receive update</w:t>
+      </w:r>
+      <w:r>
+        <w:t xml:space="preserve">s from the server as they occur (for more information see chapter </w:t>
+      </w:r>
+      <w:r>
+        <w:fldChar w:fldCharType="begin"/>
+      </w:r>
+      <w:r>
+        <w:instrText xml:space="preserve"> REF _Ref383096804 \r \h </w:instrText>
+      </w:r>
+      <w:r>
+        <w:fldChar w:fldCharType="separate"/>
+      </w:r>
+      <w:r>
+        <w:t>3</w:t>
+      </w:r>
+      <w:r>
+        <w:fldChar w:fldCharType="end"/>
+      </w:r>
+      <w:r>
+        <w:t>)</w:t>
+      </w:r>
+      <w:r>
+        <w:t>. Real-time web applications has been around for some time, but before they have relied on the aging HTTP 1.1 protocol.</w:t>
       </w:r>
     </w:p>
     <w:p>
       <w:pPr>
         <w:pStyle w:val="Overskrift2"/>
       </w:pPr>
-      <w:bookmarkStart w:id="10" w:name="_Toc383094402"/>
+      <w:bookmarkStart w:id="11" w:name="_Toc383094402"/>
       <w:r>
         <w:t>HTTP/1.0</w:t>
       </w:r>
-      <w:bookmarkEnd w:id="10"/>
-    </w:p>
-    <w:p>
-      <w:r>
-        <w:t>Version 1.0 of HTTP was created in 1996-the World Wide Web's childhood (</w:t>
-      </w:r>
-      <w:r>
-        <w:rPr>
-          <w:color w:val="FF0000"/>
-        </w:rPr>
-        <w:t>TODO: (6): http 1.0</w:t>
-      </w:r>
-      <w:r>
-        <w:t>). Besides text, web pages maybe had a few</w:t>
+      <w:bookmarkEnd w:id="11"/>
+    </w:p>
+    <w:p>
+      <w:r>
+        <w:t xml:space="preserve">Version 1.0 of HTTP was created in 1996-the World Wide Web's childhood </w:t>
+      </w:r>
+      <w:r>
+        <w:fldChar w:fldCharType="begin" w:fldLock="1"/>
+      </w:r>
+      <w:r>
+        <w:instrText>ADDIN CSL_CITATION { "citationItems" : [ { "id" : "ITEM-1", "itemData" : { "URL" : "http://www.w3.org/Protocols/HTTP/1.0/draft-ietf-http-spec.html", "accessed" : { "date-parts" : [ [ "2013", "1", "23" ] ] }, "author" : [ { "dropping-particle" : "", "family" : "Fielding", "given" : "R.", "non-dropping-particle" : "", "parse-names" : false, "suffix" : "" }, { "dropping-particle" : "", "family" : "Frystyk", "given" : "H.", "non-dropping-particle" : "", "parse-names" : false, "suffix" : "" }, { "dropping-particle" : "", "family" : "Berners-Lee", "given" : "T.", "non-dropping-particle" : "", "parse-names" : false, "suffix" : "" } ], "id" : "ITEM-1", "issued" : { "date-parts" : [ [ "1996" ] ] }, "title" : "Hypertext Transfer Protocol -- HTTP/1.0", "type" : "webpage" }, "uris" : [ "http://www.mendeley.com/documents/?uuid=51bd989e-69d1-4867-abab-4e59eb8be919" ] } ], "mendeley" : { "previouslyFormattedCitation" : "[3]" }, "properties" : { "noteIndex" : 0 }, "schema" : "https://github.com/citation-style-language/schema/raw/master/csl-citation.json" }</w:instrText>
+      </w:r>
+      <w:r>
+        <w:fldChar w:fldCharType="separate"/>
+      </w:r>
+      <w:r>
+        <w:rPr>
+          <w:noProof/>
+        </w:rPr>
+        <w:t>[3]</w:t>
+      </w:r>
+      <w:r>
+        <w:fldChar w:fldCharType="end"/>
+      </w:r>
+      <w:r>
+        <w:t>. Besides text, web pages maybe had a few</w:t>
       </w:r>
       <w:r>
         <w:t xml:space="preserve"> embedded objects at that time</w:t>
@@ -15761,86 +15803,137 @@
     </w:p>
     <w:p>
       <w:r>
-        <w:t>At this time, around the mid 90s, CSS too was in its childhood (</w:t>
-      </w:r>
-      <w:r>
-        <w:rPr>
-          <w:color w:val="FF0000"/>
-        </w:rPr>
-        <w:t xml:space="preserve">TODO: (7): </w:t>
-      </w:r>
-      <w:proofErr w:type="spellStart"/>
-      <w:r>
-        <w:rPr>
-          <w:color w:val="FF0000"/>
-        </w:rPr>
-        <w:t>Css</w:t>
-      </w:r>
-      <w:proofErr w:type="spellEnd"/>
-      <w:r>
-        <w:rPr>
-          <w:color w:val="FF0000"/>
-        </w:rPr>
-        <w:t xml:space="preserve"> saga</w:t>
-      </w:r>
-      <w:r>
-        <w:t>). It caught people's attention and more and more browsers started to support it. Embedding a style sheet in a HTML-file adds another object that the client has to download. This is no problem today, but with the HTTP 1.0 protocol it required quite a lot of unnecessary work for both the client and server.</w:t>
-      </w:r>
-    </w:p>
-    <w:p>
-      <w:r>
-        <w:t>Downloading one element in a HTML-file, or even the HTML-file itself from the server required one TCP request (</w:t>
-      </w:r>
-      <w:r>
-        <w:rPr>
-          <w:color w:val="FF0000"/>
-        </w:rPr>
-        <w:t>TODO: figure (2.1)</w:t>
-      </w:r>
-      <w:r>
-        <w:t>). The server then replied and closed the connection. Throughout the duration of the request, the client waited. (</w:t>
-      </w:r>
-      <w:r>
-        <w:rPr>
-          <w:color w:val="FF0000"/>
-        </w:rPr>
-        <w:t>TODO</w:t>
-      </w:r>
-      <w:r>
-        <w:rPr>
-          <w:color w:val="FF0000"/>
-        </w:rPr>
-        <w:t xml:space="preserve"> (9)</w:t>
-      </w:r>
-      <w:r>
-        <w:rPr>
-          <w:color w:val="FF0000"/>
-        </w:rPr>
-        <w:t>: key differences</w:t>
-      </w:r>
-      <w:r>
-        <w:t xml:space="preserve">). Getting a HTML-file with a style sheet and three images </w:t>
-      </w:r>
+        <w:t xml:space="preserve">At this time, around the mid 90s, CSS too was in its childhood </w:t>
+      </w:r>
+      <w:r>
+        <w:fldChar w:fldCharType="begin" w:fldLock="1"/>
+      </w:r>
+      <w:r>
+        <w:instrText>ADDIN CSL_CITATION { "citationItems" : [ { "id" : "ITEM-1", "itemData" : { "ISBN" : "0-201-59625-3", "author" : [ { "dropping-particle" : "", "family" : "Lie", "given" : "H. Wium", "non-dropping-particle" : "", "parse-names" : false, "suffix" : "" }, { "dropping-particle" : "", "family" : "Bos", "given" : "Bert", "non-dropping-particle" : "", "parse-names" : false, "suffix" : "" } ], "chapter-number" : "20", "container-title" : "Cascading Style Sheets, designing for the Web", "edition" : "2", "id" : "ITEM-1", "issued" : { "date-parts" : [ [ "1999" ] ] }, "title" : "The CSS saga", "type" : "chapter" }, "uris" : [ "http://www.mendeley.com/documents/?uuid=93b80027-b7f7-4297-bad9-116562e3fd47" ] } ], "mendeley" : { "previouslyFormattedCitation" : "[4]" }, "properties" : { "noteIndex" : 0 }, "schema" : "https://github.com/citation-style-language/schema/raw/master/csl-citation.json" }</w:instrText>
+      </w:r>
+      <w:r>
+        <w:fldChar w:fldCharType="separate"/>
+      </w:r>
+      <w:r>
+        <w:rPr>
+          <w:noProof/>
+        </w:rPr>
+        <w:t>[4]</w:t>
+      </w:r>
+      <w:r>
+        <w:fldChar w:fldCharType="end"/>
+      </w:r>
+      <w:r>
+        <w:t>. It caught people's attention and more and more browsers started to support it. Embedding a style sheet in a HTML-file adds another object that the client has to download. This is no problem today, but with the HTTP 1.0 protocol it required quite a lot of unnecessary work for both the client and server.</w:t>
+      </w:r>
+    </w:p>
+    <w:p>
+      <w:pPr>
+        <w:keepNext/>
+        <w:rPr>
+          <w:noProof/>
+          <w:lang w:eastAsia="nb-NO"/>
+        </w:rPr>
+      </w:pPr>
       <w:r>
         <w:lastRenderedPageBreak/>
-        <w:t xml:space="preserve">then required five </w:t>
+        <w:t xml:space="preserve">Downloading one element in a HTML-file, or even the HTML-file itself from the server required one TCP request </w:t>
+      </w:r>
+      <w:r>
+        <w:t>(</w:t>
+      </w:r>
+      <w:r>
+        <w:fldChar w:fldCharType="begin"/>
+      </w:r>
+      <w:r>
+        <w:instrText xml:space="preserve"> REF _Ref383097004 \h </w:instrText>
+      </w:r>
+      <w:r>
+        <w:fldChar w:fldCharType="separate"/>
+      </w:r>
+      <w:r>
+        <w:t xml:space="preserve">Figure </w:t>
+      </w:r>
+      <w:r>
+        <w:rPr>
+          <w:noProof/>
+        </w:rPr>
+        <w:t>2</w:t>
+      </w:r>
+      <w:r>
+        <w:noBreakHyphen/>
+      </w:r>
+      <w:r>
+        <w:rPr>
+          <w:noProof/>
+        </w:rPr>
+        <w:t>1</w:t>
+      </w:r>
+      <w:r>
+        <w:fldChar w:fldCharType="end"/>
+      </w:r>
+      <w:r>
+        <w:t>)</w:t>
+      </w:r>
+      <w:r>
+        <w:t>. The server then replied and closed the connection. Throughout the duration of the request, the client waited</w:t>
+      </w:r>
+      <w:r>
+        <w:t xml:space="preserve"> </w:t>
+      </w:r>
+      <w:r>
+        <w:fldChar w:fldCharType="begin" w:fldLock="1"/>
+      </w:r>
+      <w:r>
+        <w:instrText>ADDIN CSL_CITATION { "citationItems" : [ { "id" : "ITEM-1", "itemData" : { "URL" : "http://www8.org/w8-papers/5c-protocols/key/key.html", "accessed" : { "date-parts" : [ [ "2013", "1", "22" ] ] }, "author" : [ { "dropping-particle" : "", "family" : "Balachander", "given" : "Kristol", "non-dropping-particle" : "", "parse-names" : false, "suffix" : "" }, { "dropping-particle" : "", "family" : "Jeffrey", "given" : "C. Krishnamurthy", "non-dropping-particle" : "", "parse-names" : false, "suffix" : "" }, { "dropping-particle" : "", "family" : "David", "given" : "M. Mogul", "non-dropping-particle" : "", "parse-names" : false, "suffix" : "" } ], "id" : "ITEM-1", "issued" : { "date-parts" : [ [ "0" ] ] }, "title" : "Key Differences between HTTP/1.0 and HTTP/1.1", "type" : "webpage" }, "uris" : [ "http://www.mendeley.com/documents/?uuid=58b883c2-542b-42f9-8f7b-3850afeafeed" ] } ], "mendeley" : { "previouslyFormattedCitation" : "[5]" }, "properties" : { "noteIndex" : 0 }, "schema" : "https://github.com/citation-style-language/schema/raw/master/csl-citation.json" }</w:instrText>
+      </w:r>
+      <w:r>
+        <w:fldChar w:fldCharType="separate"/>
+      </w:r>
+      <w:r>
+        <w:rPr>
+          <w:noProof/>
+        </w:rPr>
+        <w:t>[5]</w:t>
+      </w:r>
+      <w:r>
+        <w:fldChar w:fldCharType="end"/>
+      </w:r>
+      <w:r>
+        <w:t xml:space="preserve">. Getting a HTML-file with a style sheet and three images then required five </w:t>
       </w:r>
       <w:r>
         <w:t>consecutive</w:t>
       </w:r>
       <w:r>
-        <w:t xml:space="preserve"> requests in total.  </w:t>
+        <w:t xml:space="preserve"> requests </w:t>
+      </w:r>
+      <w:r>
+        <w:t>in total</w:t>
       </w:r>
       <w:r>
         <w:rPr>
           <w:noProof/>
-          <w:lang w:val="nb-NO" w:eastAsia="nb-NO"/>
+          <w:lang w:eastAsia="nb-NO"/>
+        </w:rPr>
+        <w:t>.</w:t>
+      </w:r>
+    </w:p>
+    <w:p>
+      <w:pPr>
+        <w:keepNext/>
+        <w:jc w:val="center"/>
+      </w:pPr>
+      <w:r>
+        <w:rPr>
+          <w:noProof/>
+          <w:lang w:eastAsia="nb-NO"/>
         </w:rPr>
         <w:drawing>
           <wp:inline distT="0" distB="0" distL="0" distR="0">
             <wp:extent cx="4162425" cy="2085975"/>
             <wp:effectExtent l="19050" t="0" r="9525" b="0"/>
-            <wp:docPr id="62" name="Bilde 12" descr="OldHttp.jpg"/>
+            <wp:docPr id="15" name="Bilde 12" descr="OldHttp.jpg"/>
             <wp:cNvGraphicFramePr>
               <a:graphicFrameLocks xmlns:a="http://schemas.openxmlformats.org/drawingml/2006/main" noChangeAspect="1"/>
             </wp:cNvGraphicFramePr>
@@ -15875,77 +15968,184 @@
     </w:p>
     <w:p>
       <w:pPr>
+        <w:pStyle w:val="Bildetekst"/>
+        <w:jc w:val="center"/>
+      </w:pPr>
+      <w:bookmarkStart w:id="12" w:name="_Ref383097004"/>
+      <w:r>
+        <w:t xml:space="preserve">Figure </w:t>
+      </w:r>
+      <w:fldSimple w:instr=" STYLEREF 1 \s ">
+        <w:r>
+          <w:rPr>
+            <w:noProof/>
+          </w:rPr>
+          <w:t>2</w:t>
+        </w:r>
+      </w:fldSimple>
+      <w:r>
+        <w:noBreakHyphen/>
+      </w:r>
+      <w:fldSimple w:instr=" SEQ Figure \* ARABIC \s 1 ">
+        <w:r>
+          <w:rPr>
+            <w:noProof/>
+          </w:rPr>
+          <w:t>1</w:t>
+        </w:r>
+      </w:fldSimple>
+      <w:bookmarkEnd w:id="12"/>
+      <w:r>
+        <w:t xml:space="preserve">: </w:t>
+      </w:r>
+      <w:r>
+        <w:t>Several request to get the whole page</w:t>
+      </w:r>
+      <w:r>
+        <w:t>.</w:t>
+      </w:r>
+    </w:p>
+    <w:p>
+      <w:pPr>
         <w:pStyle w:val="Overskrift2"/>
       </w:pPr>
-      <w:bookmarkStart w:id="11" w:name="_Toc383094403"/>
+      <w:bookmarkStart w:id="13" w:name="_Toc383094403"/>
+      <w:bookmarkStart w:id="14" w:name="_Ref383098671"/>
+      <w:bookmarkStart w:id="15" w:name="_Ref383098674"/>
       <w:r>
         <w:t>HTTP/1.1</w:t>
       </w:r>
-      <w:bookmarkEnd w:id="11"/>
-    </w:p>
-    <w:p>
-      <w:r>
-        <w:t xml:space="preserve">After just three years, HTTP/1.1 was released as a standard. It introduced several improvements. One of these was persistent connections. This allowed several request to made at the same time </w:t>
-      </w:r>
-      <w:r>
-        <w:rPr>
-          <w:color w:val="FF0000"/>
-        </w:rPr>
-        <w:t>(TODO: (8): Network performance http 1.1</w:t>
-      </w:r>
-      <w:r>
-        <w:t xml:space="preserve">). It was a dramatic change at the time, as it allowed clients to get several objects concurrently. </w:t>
-      </w:r>
-    </w:p>
-    <w:p>
-      <w:r>
-        <w:t>Another radical improvement was the ability for a browser to cache parts of an object. This allowed an interrupted download to be resumed later by the help of the cached data. Web applications were also given the possibility of sending chunked data (</w:t>
-      </w:r>
-      <w:r>
-        <w:rPr>
-          <w:color w:val="FF0000"/>
-        </w:rPr>
-        <w:t>TODO: (4): http 1.1</w:t>
-      </w:r>
-      <w:r>
-        <w:t>), letting servers start sending a response without knowing how long it was. In theory, it could be infinite, as we shall see in section (</w:t>
-      </w:r>
-      <w:r>
-        <w:rPr>
-          <w:color w:val="FF0000"/>
-        </w:rPr>
-        <w:t xml:space="preserve">TODO: </w:t>
-      </w:r>
-      <w:proofErr w:type="spellStart"/>
-      <w:r>
-        <w:rPr>
-          <w:color w:val="FF0000"/>
-        </w:rPr>
-        <w:t>crossref</w:t>
-      </w:r>
-      <w:proofErr w:type="spellEnd"/>
-      <w:r>
-        <w:rPr>
-          <w:color w:val="FF0000"/>
-        </w:rPr>
-        <w:t xml:space="preserve"> (3.3)</w:t>
-      </w:r>
-      <w:r>
-        <w:t xml:space="preserve">).  </w:t>
-      </w:r>
-    </w:p>
-    <w:p>
-      <w:r>
-        <w:t>The authors of the protocol showed great foresight when they made sure that future protocols could be  backwards compatible with HTTP 1.1. The upgrade request-header (</w:t>
-      </w:r>
-      <w:r>
-        <w:rPr>
-          <w:color w:val="FF0000"/>
-        </w:rPr>
-        <w:t>TODO: (9): Key differences</w:t>
-      </w:r>
-      <w:r>
-        <w:t>) makes it possible for a client to request the use of another protocol. The server can then chose to upgrade, but it is not required.</w:t>
+      <w:bookmarkEnd w:id="13"/>
+      <w:bookmarkEnd w:id="14"/>
+      <w:bookmarkEnd w:id="15"/>
+    </w:p>
+    <w:p>
+      <w:r>
+        <w:t>After just three years, HTTP/1.1 was released as a standard</w:t>
+      </w:r>
+      <w:r>
+        <w:t xml:space="preserve"> </w:t>
+      </w:r>
+      <w:r>
+        <w:fldChar w:fldCharType="begin" w:fldLock="1"/>
+      </w:r>
+      <w:r>
+        <w:instrText>ADDIN CSL_CITATION { "citationItems" : [ { "id" : "ITEM-1", "itemData" : { "URL" : "http://www.w3.org/Protocols/rfc2616/rfc2616.html", "accessed" : { "date-parts" : [ [ "2013", "1", "23" ] ] }, "author" : [ { "dropping-particle" : "", "family" : "Fielding", "given" : "R.", "non-dropping-particle" : "", "parse-names" : false, "suffix" : "" }, { "dropping-particle" : "", "family" : "Gettys", "given" : "J.", "non-dropping-particle" : "", "parse-names" : false, "suffix" : "" }, { "dropping-particle" : "", "family" : "Mogul", "given" : "J.", "non-dropping-particle" : "", "parse-names" : false, "suffix" : "" }, { "dropping-particle" : "", "family" : "Frystyk", "given" : "H.", "non-dropping-particle" : "", "parse-names" : false, "suffix" : "" }, { "dropping-particle" : "", "family" : "Masinter", "given" : "L.", "non-dropping-particle" : "", "parse-names" : false, "suffix" : "" }, { "dropping-particle" : "", "family" : "Leach", "given" : "P.", "non-dropping-particle" : "", "parse-names" : false, "suffix" : "" }, { "dropping-particle" : "", "family" : "Berners-Lee", "given" : "T.", "non-dropping-particle" : "", "parse-names" : false, "suffix" : "" } ], "id" : "ITEM-1", "issued" : { "date-parts" : [ [ "1999" ] ] }, "title" : "Hypertext Transfer Protocol -- HTTP/1.1", "type" : "webpage" }, "uris" : [ "http://www.mendeley.com/documents/?uuid=dbaa5623-5704-48ca-b187-b5155401038b" ] } ], "mendeley" : { "previouslyFormattedCitation" : "[6]" }, "properties" : { "noteIndex" : 0 }, "schema" : "https://github.com/citation-style-language/schema/raw/master/csl-citation.json" }</w:instrText>
+      </w:r>
+      <w:r>
+        <w:fldChar w:fldCharType="separate"/>
+      </w:r>
+      <w:r>
+        <w:rPr>
+          <w:noProof/>
+        </w:rPr>
+        <w:t>[6]</w:t>
+      </w:r>
+      <w:r>
+        <w:fldChar w:fldCharType="end"/>
+      </w:r>
+      <w:r>
+        <w:t>. It introduced several improvements. One of these was persistent connections. This allowed several request to made at the same time</w:t>
+      </w:r>
+      <w:r>
+        <w:t xml:space="preserve"> </w:t>
+      </w:r>
+      <w:r>
+        <w:fldChar w:fldCharType="begin" w:fldLock="1"/>
+      </w:r>
+      <w:r>
+        <w:instrText>ADDIN CSL_CITATION { "citationItems" : [ { "id" : "ITEM-1", "itemData" : { "author" : [ { "dropping-particle" : "", "family" : "Nielsen", "given" : "HF", "non-dropping-particle" : "", "parse-names" : false, "suffix" : "" }, { "dropping-particle" : "", "family" : "Gettys", "given" : "James", "non-dropping-particle" : "", "parse-names" : false, "suffix" : "" } ], "container-title" : "ACM SIGCOMM \u2026", "id" : "ITEM-1", "issued" : { "date-parts" : [ [ "1997" ] ] }, "page" : "155-166", "title" : "Network performance effects of HTTP/1.1, CSS1, and PNG", "type" : "article-journal" }, "uris" : [ "http://www.mendeley.com/documents/?uuid=ffffac35-df38-49b1-b7ac-758c8e1e14fa" ] } ], "mendeley" : { "previouslyFormattedCitation" : "[7]" }, "properties" : { "noteIndex" : 0 }, "schema" : "https://github.com/citation-style-language/schema/raw/master/csl-citation.json" }</w:instrText>
+      </w:r>
+      <w:r>
+        <w:fldChar w:fldCharType="separate"/>
+      </w:r>
+      <w:r>
+        <w:rPr>
+          <w:noProof/>
+        </w:rPr>
+        <w:t>[7]</w:t>
+      </w:r>
+      <w:r>
+        <w:fldChar w:fldCharType="end"/>
+      </w:r>
+      <w:r>
+        <w:t xml:space="preserve">. It was a dramatic change at the time, as it allowed clients to get several objects concurrently. </w:t>
+      </w:r>
+    </w:p>
+    <w:p>
+      <w:r>
+        <w:t xml:space="preserve">Another radical improvement was the ability for a browser to cache parts of an object. This allowed an interrupted download to be resumed later by the help of the cached data. Web applications were also given the possibility of sending chunked data </w:t>
+      </w:r>
+      <w:r>
+        <w:fldChar w:fldCharType="begin" w:fldLock="1"/>
+      </w:r>
+      <w:r>
+        <w:instrText>ADDIN CSL_CITATION { "citationItems" : [ { "id" : "ITEM-1", "itemData" : { "URL" : "http://www.w3.org/Protocols/rfc2616/rfc2616.html", "accessed" : { "date-parts" : [ [ "2013", "1", "23" ] ] }, "author" : [ { "dropping-particle" : "", "family" : "Fielding", "given" : "R.", "non-dropping-particle" : "", "parse-names" : false, "suffix" : "" }, { "dropping-particle" : "", "family" : "Gettys", "given" : "J.", "non-dropping-particle" : "", "parse-names" : false, "suffix" : "" }, { "dropping-particle" : "", "family" : "Mogul", "given" : "J.", "non-dropping-particle" : "", "parse-names" : false, "suffix" : "" }, { "dropping-particle" : "", "family" : "Frystyk", "given" : "H.", "non-dropping-particle" : "", "parse-names" : false, "suffix" : "" }, { "dropping-particle" : "", "family" : "Masinter", "given" : "L.", "non-dropping-particle" : "", "parse-names" : false, "suffix" : "" }, { "dropping-particle" : "", "family" : "Leach", "given" : "P.", "non-dropping-particle" : "", "parse-names" : false, "suffix" : "" }, { "dropping-particle" : "", "family" : "Berners-Lee", "given" : "T.", "non-dropping-particle" : "", "parse-names" : false, "suffix" : "" } ], "id" : "ITEM-1", "issued" : { "date-parts" : [ [ "1999" ] ] }, "title" : "Hypertext Transfer Protocol -- HTTP/1.1", "type" : "webpage" }, "uris" : [ "http://www.mendeley.com/documents/?uuid=dbaa5623-5704-48ca-b187-b5155401038b" ] } ], "mendeley" : { "previouslyFormattedCitation" : "[6]" }, "properties" : { "noteIndex" : 0 }, "schema" : "https://github.com/citation-style-language/schema/raw/master/csl-citation.json" }</w:instrText>
+      </w:r>
+      <w:r>
+        <w:fldChar w:fldCharType="separate"/>
+      </w:r>
+      <w:r>
+        <w:rPr>
+          <w:noProof/>
+        </w:rPr>
+        <w:t>[6]</w:t>
+      </w:r>
+      <w:r>
+        <w:fldChar w:fldCharType="end"/>
+      </w:r>
+      <w:r>
+        <w:t>, letting servers start sending a response without knowing how long it was. In theory, it could be infinite, as we shall see in section</w:t>
+      </w:r>
+      <w:r>
+        <w:t xml:space="preserve"> </w:t>
+      </w:r>
+      <w:r>
+        <w:fldChar w:fldCharType="begin"/>
+      </w:r>
+      <w:r>
+        <w:instrText xml:space="preserve"> REF _Ref383097231 \r \h </w:instrText>
+      </w:r>
+      <w:r>
+        <w:fldChar w:fldCharType="separate"/>
+      </w:r>
+      <w:r>
+        <w:t>3.1.3</w:t>
+      </w:r>
+      <w:r>
+        <w:fldChar w:fldCharType="end"/>
+      </w:r>
+      <w:r>
+        <w:t xml:space="preserve">.  </w:t>
+      </w:r>
+    </w:p>
+    <w:p>
+      <w:r>
+        <w:t>The authors of the protocol showed great foresight when they made sure that future protocols could be  backwards compatible with HTTP 1.1. The upgrade request-header</w:t>
+      </w:r>
+      <w:r>
+        <w:t xml:space="preserve"> </w:t>
+      </w:r>
+      <w:r>
+        <w:fldChar w:fldCharType="begin" w:fldLock="1"/>
+      </w:r>
+      <w:r>
+        <w:instrText>ADDIN CSL_CITATION { "citationItems" : [ { "id" : "ITEM-1", "itemData" : { "URL" : "http://www8.org/w8-papers/5c-protocols/key/key.html", "accessed" : { "date-parts" : [ [ "2013", "1", "22" ] ] }, "author" : [ { "dropping-particle" : "", "family" : "Balachander", "given" : "Kristol", "non-dropping-particle" : "", "parse-names" : false, "suffix" : "" }, { "dropping-particle" : "", "family" : "Jeffrey", "given" : "C. Krishnamurthy", "non-dropping-particle" : "", "parse-names" : false, "suffix" : "" }, { "dropping-particle" : "", "family" : "David", "given" : "M. Mogul", "non-dropping-particle" : "", "parse-names" : false, "suffix" : "" } ], "id" : "ITEM-1", "issued" : { "date-parts" : [ [ "0" ] ] }, "title" : "Key Differences between HTTP/1.0 and HTTP/1.1", "type" : "webpage" }, "uris" : [ "http://www.mendeley.com/documents/?uuid=58b883c2-542b-42f9-8f7b-3850afeafeed" ] } ], "mendeley" : { "previouslyFormattedCitation" : "[5]" }, "properties" : { "noteIndex" : 0 }, "schema" : "https://github.com/citation-style-language/schema/raw/master/csl-citation.json" }</w:instrText>
+      </w:r>
+      <w:r>
+        <w:fldChar w:fldCharType="separate"/>
+      </w:r>
+      <w:r>
+        <w:rPr>
+          <w:noProof/>
+        </w:rPr>
+        <w:t>[5]</w:t>
+      </w:r>
+      <w:r>
+        <w:fldChar w:fldCharType="end"/>
+      </w:r>
+      <w:r>
+        <w:t xml:space="preserve"> makes it possible for a client to request the use of another protocol. The server can then chose to upgrade, but it is not required.</w:t>
       </w:r>
     </w:p>
     <w:p>
@@ -15966,24 +16166,40 @@
       <w:pPr>
         <w:pStyle w:val="Overskrift2"/>
       </w:pPr>
-      <w:bookmarkStart w:id="12" w:name="_Toc383094404"/>
-      <w:r>
+      <w:bookmarkStart w:id="16" w:name="_Toc383094404"/>
+      <w:r>
+        <w:lastRenderedPageBreak/>
         <w:t>HTTP/2.0</w:t>
       </w:r>
-      <w:bookmarkEnd w:id="12"/>
-    </w:p>
-    <w:p>
-      <w:r>
-        <w:t>During the work period of this thesis a working draft for the 2.0 version of HTTP surfaced. It started out as an initiate from Google called SPDY (</w:t>
-      </w:r>
-      <w:r>
-        <w:rPr>
-          <w:color w:val="FF0000"/>
-        </w:rPr>
-        <w:t>TODO: source</w:t>
-      </w:r>
-      <w:r>
-        <w:t>) in 2012</w:t>
+      <w:bookmarkEnd w:id="16"/>
+    </w:p>
+    <w:p>
+      <w:r>
+        <w:t>During the work period of this thesis a working draft for the 2.0 version of HTTP surfaced. It started out as an initiate from Google called SPDY</w:t>
+      </w:r>
+      <w:r>
+        <w:t xml:space="preserve"> </w:t>
+      </w:r>
+      <w:r>
+        <w:fldChar w:fldCharType="begin" w:fldLock="1"/>
+      </w:r>
+      <w:r>
+        <w:instrText>ADDIN CSL_CITATION { "citationItems" : [ { "id" : "ITEM-1", "itemData" : { "URL" : "http://www.chromium.org/spdy/spdy-protocol/spdy-protocol-draft3-1", "accessed" : { "date-parts" : [ [ "2014", "3", "20" ] ] }, "author" : [ { "dropping-particle" : "", "family" : "Belshe", "given" : "Mike", "non-dropping-particle" : "", "parse-names" : false, "suffix" : "" }, { "dropping-particle" : "", "family" : "Peon", "given" : "Roberto", "non-dropping-particle" : "", "parse-names" : false, "suffix" : "" } ], "id" : "ITEM-1", "issued" : { "date-parts" : [ [ "0" ] ] }, "title" : "SPDY Protocol - Draft 3.1 - The Chromium Projects", "type" : "webpage" }, "uris" : [ "http://www.mendeley.com/documents/?uuid=0fe7461e-16b6-41cc-8ab6-0266ffca0478" ] } ], "mendeley" : { "previouslyFormattedCitation" : "[8]" }, "properties" : { "noteIndex" : 0 }, "schema" : "https://github.com/citation-style-language/schema/raw/master/csl-citation.json" }</w:instrText>
+      </w:r>
+      <w:r>
+        <w:fldChar w:fldCharType="separate"/>
+      </w:r>
+      <w:r>
+        <w:rPr>
+          <w:noProof/>
+        </w:rPr>
+        <w:t>[8]</w:t>
+      </w:r>
+      <w:r>
+        <w:fldChar w:fldCharType="end"/>
+      </w:r>
+      <w:r>
+        <w:t xml:space="preserve"> in 2012</w:t>
       </w:r>
       <w:r>
         <w:t>. This was then used as the basis for the HTTP/2.0 specification</w:t>
@@ -15992,55 +16208,130 @@
         <w:t xml:space="preserve"> in November that year</w:t>
       </w:r>
       <w:r>
+        <w:t xml:space="preserve"> </w:t>
+      </w:r>
+      <w:r>
+        <w:fldChar w:fldCharType="begin" w:fldLock="1"/>
+      </w:r>
+      <w:r>
+        <w:instrText>ADDIN CSL_CITATION { "citationItems" : [ { "id" : "ITEM-1", "itemData" : { "author" : [ { "dropping-particle" : "", "family" : "Belshe", "given" : "Mike", "non-dropping-particle" : "", "parse-names" : false, "suffix" : "" }, { "dropping-particle" : "", "family" : "Melnikov", "given" : "Alexey", "non-dropping-particle" : "", "parse-names" : false, "suffix" : "" }, { "dropping-particle" : "", "family" : "Thomson", "given" : "Martin", "non-dropping-particle" : "", "parse-names" : false, "suffix" : "" }, { "dropping-particle" : "", "family" : "Peon", "given" : "Roberto", "non-dropping-particle" : "", "parse-names" : false, "suffix" : "" } ], "id" : "ITEM-1", "issued" : { "date-parts" : [ [ "0" ] ] }, "note" : "SPDY - first version", "title" : "Hypertext Transfer Protocol version 2.0", "type" : "article-journal" }, "uris" : [ "http://www.mendeley.com/documents/?uuid=f9aef090-d034-430c-b1d7-1be10dc4b441" ] } ], "mendeley" : { "previouslyFormattedCitation" : "[9]" }, "properties" : { "noteIndex" : 0 }, "schema" : "https://github.com/citation-style-language/schema/raw/master/csl-citation.json" }</w:instrText>
+      </w:r>
+      <w:r>
+        <w:fldChar w:fldCharType="separate"/>
+      </w:r>
+      <w:r>
+        <w:rPr>
+          <w:noProof/>
+        </w:rPr>
+        <w:t>[9]</w:t>
+      </w:r>
+      <w:r>
+        <w:fldChar w:fldCharType="end"/>
+      </w:r>
+      <w:r>
+        <w:t>.</w:t>
+      </w:r>
+      <w:r>
+        <w:t xml:space="preserve"> The draft has had steady development throughout 2013, and it is planned to be delivered as a proposed standard November 2014</w:t>
+      </w:r>
+      <w:r>
+        <w:t xml:space="preserve"> </w:t>
+      </w:r>
+      <w:r>
+        <w:fldChar w:fldCharType="begin" w:fldLock="1"/>
+      </w:r>
+      <w:r>
+        <w:instrText>ADDIN CSL_CITATION { "citationItems" : [ { "id" : "ITEM-1", "itemData" : { "URL" : "https://datatracker.ietf.org/wg/httpbis/charter/", "accessed" : { "date-parts" : [ [ "2014", "3", "13" ] ] }, "id" : "ITEM-1", "issued" : { "date-parts" : [ [ "0" ] ] }, "note" : "Planned standard 2.0 2014\n", "title" : "Hypertext Transfer Protocol Bis (httpbis) - Charter", "type" : "webpage" }, "uris" : [ "http://www.mendeley.com/documents/?uuid=16a8972f-a82d-42ad-bb13-0b56e52d2489" ] } ], "mendeley" : { "previouslyFormattedCitation" : "[10]" }, "properties" : { "noteIndex" : 0 }, "schema" : "https://github.com/citation-style-language/schema/raw/master/csl-citation.json" }</w:instrText>
+      </w:r>
+      <w:r>
+        <w:fldChar w:fldCharType="separate"/>
+      </w:r>
+      <w:r>
+        <w:rPr>
+          <w:noProof/>
+        </w:rPr>
+        <w:t>[10]</w:t>
+      </w:r>
+      <w:r>
+        <w:fldChar w:fldCharType="end"/>
+      </w:r>
+      <w:r>
+        <w:t>.</w:t>
+      </w:r>
+    </w:p>
+    <w:p>
+      <w:r>
+        <w:t>There are several motivations for a new version of HTTP. Modern web pages contain many elements embedded in its HTML. Today a client parses the HTML and makes requests to get elements as it reads them. HTTP/2.0 allows multiple requests and responses to be sent concurrently on a single connection. The draft referrers to this concept as a stream</w:t>
+      </w:r>
+      <w:r>
+        <w:t xml:space="preserve"> </w:t>
+      </w:r>
+      <w:r>
+        <w:fldChar w:fldCharType="begin" w:fldLock="1"/>
+      </w:r>
+      <w:r>
+        <w:instrText>ADDIN CSL_CITATION { "citationItems" : [ { "id" : "ITEM-1", "itemData" : { "author" : [ { "dropping-particle" : "", "family" : "Belshe", "given" : "Mike", "non-dropping-particle" : "", "parse-names" : false, "suffix" : "" }, { "dropping-particle" : "", "family" : "Melnikov", "given" : "Alexey", "non-dropping-particle" : "", "parse-names" : false, "suffix" : "" }, { "dropping-particle" : "", "family" : "Thomson", "given" : "Martin", "non-dropping-particle" : "", "parse-names" : false, "suffix" : "" }, { "dropping-particle" : "", "family" : "Peon", "given" : "Roberto", "non-dropping-particle" : "", "parse-names" : false, "suffix" : "" } ], "id" : "ITEM-1", "issued" : { "date-parts" : [ [ "0" ] ] }, "note" : "SPDY - first version", "title" : "Hypertext Transfer Protocol version 2.0", "type" : "article-journal" }, "uris" : [ "http://www.mendeley.com/documents/?uuid=f9aef090-d034-430c-b1d7-1be10dc4b441" ] } ], "mendeley" : { "previouslyFormattedCitation" : "[9]" }, "properties" : { "noteIndex" : 0 }, "schema" : "https://github.com/citation-style-language/schema/raw/master/csl-citation.json" }</w:instrText>
+      </w:r>
+      <w:r>
+        <w:fldChar w:fldCharType="separate"/>
+      </w:r>
+      <w:r>
+        <w:rPr>
+          <w:noProof/>
+        </w:rPr>
+        <w:t>[9]</w:t>
+      </w:r>
+      <w:r>
+        <w:fldChar w:fldCharType="end"/>
+      </w:r>
+      <w:r>
+        <w:t>. With this concept, a server can provide all embedded objects in an HTML page as several responses to a single request</w:t>
+      </w:r>
+      <w:r>
         <w:t xml:space="preserve"> (</w:t>
       </w:r>
       <w:r>
-        <w:rPr>
-          <w:color w:val="FF0000"/>
-        </w:rPr>
-        <w:t>TODO: source, first version</w:t>
+        <w:fldChar w:fldCharType="begin"/>
+      </w:r>
+      <w:r>
+        <w:instrText xml:space="preserve"> REF _Ref383097766 \h </w:instrText>
+      </w:r>
+      <w:r>
+        <w:fldChar w:fldCharType="separate"/>
+      </w:r>
+      <w:r>
+        <w:t xml:space="preserve">Figure </w:t>
+      </w:r>
+      <w:r>
+        <w:rPr>
+          <w:noProof/>
+        </w:rPr>
+        <w:t>2</w:t>
+      </w:r>
+      <w:r>
+        <w:noBreakHyphen/>
+      </w:r>
+      <w:r>
+        <w:rPr>
+          <w:noProof/>
+        </w:rPr>
+        <w:t>2</w:t>
+      </w:r>
+      <w:r>
+        <w:fldChar w:fldCharType="end"/>
       </w:r>
       <w:r>
         <w:t>).</w:t>
       </w:r>
       <w:r>
-        <w:t xml:space="preserve"> The draft has had steady development throughout 2013, and it is planned to be delivered as a proposed standard November 2014 (</w:t>
-      </w:r>
-      <w:r>
-        <w:rPr>
-          <w:color w:val="FF0000"/>
-        </w:rPr>
-        <w:t>TODO: source</w:t>
-      </w:r>
-      <w:r>
-        <w:t>).</w:t>
-      </w:r>
-    </w:p>
-    <w:p>
-      <w:r>
-        <w:lastRenderedPageBreak/>
-        <w:t>There are several motivations for a new version of HTTP. Modern web pages contain many elements embedded in its HTML. Today a client parses the HTML and makes requests to get elements as it reads them. HTTP/2.0 allows multiple requests and responses to be sent concurrently on a single connection. The draft referrers to this concept as a stream. (</w:t>
-      </w:r>
-      <w:r>
-        <w:rPr>
-          <w:color w:val="FF0000"/>
-        </w:rPr>
-        <w:t>TODO: source</w:t>
-      </w:r>
-      <w:r>
-        <w:t xml:space="preserve">). With this concept, a server can provide all embedded objects in an HTML page as several responses to a single request. </w:t>
-      </w:r>
-      <w:r>
-        <w:rPr>
-          <w:color w:val="FF0000"/>
-        </w:rPr>
-        <w:t>(TODO: figure</w:t>
-      </w:r>
-      <w:r>
-        <w:t xml:space="preserve">). </w:t>
-      </w:r>
-    </w:p>
-    <w:p>
+        <w:t xml:space="preserve"> </w:t>
+      </w:r>
+    </w:p>
+    <w:p>
+      <w:pPr>
+        <w:keepNext/>
+        <w:jc w:val="center"/>
+      </w:pPr>
       <w:r>
         <w:rPr>
           <w:noProof/>
@@ -16084,22 +16375,70 @@
       </w:r>
     </w:p>
     <w:p>
+      <w:pPr>
+        <w:pStyle w:val="Bildetekst"/>
+        <w:jc w:val="center"/>
+      </w:pPr>
+      <w:bookmarkStart w:id="17" w:name="_Ref383097766"/>
+      <w:r>
+        <w:t xml:space="preserve">Figure </w:t>
+      </w:r>
+      <w:fldSimple w:instr=" STYLEREF 1 \s ">
+        <w:r>
+          <w:rPr>
+            <w:noProof/>
+          </w:rPr>
+          <w:t>2</w:t>
+        </w:r>
+      </w:fldSimple>
+      <w:r>
+        <w:noBreakHyphen/>
+      </w:r>
+      <w:fldSimple w:instr=" SEQ Figure \* ARABIC \s 1 ">
+        <w:r>
+          <w:rPr>
+            <w:noProof/>
+          </w:rPr>
+          <w:t>2</w:t>
+        </w:r>
+      </w:fldSimple>
+      <w:bookmarkEnd w:id="17"/>
+      <w:r>
+        <w:t>: Several responses pushed to a client after a single request.</w:t>
+      </w:r>
+    </w:p>
+    <w:p>
       <w:r>
         <w:t>Another vital improvement proposed with HTTP/2.0 is header compression. The goal of this feature is the same as the stream concept. With more concurrency and compression, networks will experience less load. Download times will also be faster, improving the user experience.</w:t>
       </w:r>
     </w:p>
     <w:p>
       <w:r>
-        <w:t>Improvements to security are also among the goals of the draft. There are some indications pointing towards a web where unencrypted traffic will no longer exist. (</w:t>
-      </w:r>
-      <w:r>
-        <w:rPr>
-          <w:color w:val="FF0000"/>
-        </w:rPr>
-        <w:t>TODO: source</w:t>
-      </w:r>
-      <w:r>
-        <w:t>). It will be exiting to follow the development of the draft.</w:t>
+        <w:t>Improvements to security are also among the goals of the draft. There are some indications pointing towards a web where unencrypted traffic will no longer exist</w:t>
+      </w:r>
+      <w:r>
+        <w:t xml:space="preserve"> </w:t>
+      </w:r>
+      <w:r>
+        <w:fldChar w:fldCharType="begin" w:fldLock="1"/>
+      </w:r>
+      <w:r>
+        <w:instrText>ADDIN CSL_CITATION { "citationItems" : [ { "id" : "ITEM-1", "itemData" : { "URL" : "http://www.pcworld.com/article/2061189/next-gen-http-2-0-protocol-will-require-https-encryption-most-of-the-time-.html", "accessed" : { "date-parts" : [ [ "2014", "3", "13" ] ] }, "author" : [ { "dropping-particle" : "", "family" : "Chacos", "given" : "Brad", "non-dropping-particle" : "", "parse-names" : false, "suffix" : "" } ], "id" : "ITEM-1", "issued" : { "date-parts" : [ [ "0" ] ] }, "note" : "No more Http? Just https?", "title" : "Next-gen HTTP 2.0 protocol will require HTTPS encryption (most of the time) | PCWorld", "type" : "webpage" }, "uris" : [ "http://www.mendeley.com/documents/?uuid=3303a342-69a2-4629-89ad-64fc24a3f5ec" ] } ], "mendeley" : { "previouslyFormattedCitation" : "[11]" }, "properties" : { "noteIndex" : 0 }, "schema" : "https://github.com/citation-style-language/schema/raw/master/csl-citation.json" }</w:instrText>
+      </w:r>
+      <w:r>
+        <w:fldChar w:fldCharType="separate"/>
+      </w:r>
+      <w:r>
+        <w:rPr>
+          <w:noProof/>
+        </w:rPr>
+        <w:t>[11]</w:t>
+      </w:r>
+      <w:r>
+        <w:fldChar w:fldCharType="end"/>
+      </w:r>
+      <w:r>
+        <w:t>. It will be exiting to follow the development of the draft.</w:t>
       </w:r>
     </w:p>
     <w:p>
@@ -16109,61 +16448,79 @@
           <w:lang w:val="en-US"/>
         </w:rPr>
       </w:pPr>
-      <w:bookmarkStart w:id="13" w:name="_Toc383094405"/>
+      <w:bookmarkStart w:id="18" w:name="_Toc383094405"/>
+      <w:bookmarkStart w:id="19" w:name="_Ref383096804"/>
       <w:r>
         <w:rPr>
           <w:lang w:val="en-US"/>
         </w:rPr>
         <w:t>Real-time</w:t>
       </w:r>
-      <w:bookmarkEnd w:id="13"/>
-    </w:p>
-    <w:p>
-      <w:r>
-        <w:t>As mentioned in (</w:t>
-      </w:r>
-      <w:r>
-        <w:rPr>
-          <w:color w:val="FF0000"/>
-        </w:rPr>
-        <w:t xml:space="preserve">TODO: </w:t>
+      <w:bookmarkEnd w:id="18"/>
+      <w:bookmarkEnd w:id="19"/>
+    </w:p>
+    <w:p>
+      <w:r>
+        <w:t xml:space="preserve">As mentioned in chapter </w:t>
+      </w:r>
+      <w:r>
+        <w:fldChar w:fldCharType="begin"/>
+      </w:r>
+      <w:r>
+        <w:instrText xml:space="preserve"> REF _Ref383097882 \r \h </w:instrText>
+      </w:r>
+      <w:r>
+        <w:fldChar w:fldCharType="separate"/>
+      </w:r>
+      <w:r>
+        <w:t>2</w:t>
+      </w:r>
+      <w:r>
+        <w:fldChar w:fldCharType="end"/>
+      </w:r>
+      <w:r>
+        <w:t xml:space="preserve">, one of the newest additions to the World Wide Web is real time applications. There are varying degrees of real time content provided by such an application. At the lower end of the scale, there are for example online comment sections that update whenever someone posts a comment. An example of an application with more real time content is </w:t>
       </w:r>
       <w:proofErr w:type="spellStart"/>
       <w:r>
-        <w:rPr>
-          <w:color w:val="FF0000"/>
-        </w:rPr>
-        <w:t>crossref</w:t>
+        <w:t>Facebook</w:t>
       </w:r>
       <w:proofErr w:type="spellEnd"/>
       <w:r>
-        <w:rPr>
-          <w:color w:val="FF0000"/>
-        </w:rPr>
-        <w:t xml:space="preserve"> </w:t>
-      </w:r>
-      <w:r>
-        <w:rPr>
-          <w:color w:val="FF0000"/>
+        <w:t>. It displays notifications  and your friends’ activitie</w:t>
+      </w:r>
+      <w:r>
+        <w:t>s to you as soon as it happens (</w:t>
+      </w:r>
+      <w:r>
+        <w:fldChar w:fldCharType="begin"/>
+      </w:r>
+      <w:r>
+        <w:instrText xml:space="preserve"> REF _Ref383097946 \h </w:instrText>
+      </w:r>
+      <w:r>
+        <w:fldChar w:fldCharType="separate"/>
+      </w:r>
+      <w:r>
+        <w:t xml:space="preserve">Figure </w:t>
+      </w:r>
+      <w:r>
+        <w:rPr>
+          <w:noProof/>
+        </w:rPr>
+        <w:t>3</w:t>
+      </w:r>
+      <w:r>
+        <w:noBreakHyphen/>
+      </w:r>
+      <w:r>
+        <w:rPr>
+          <w:noProof/>
         </w:rPr>
         <w:t>1</w:t>
       </w:r>
       <w:r>
-        <w:t xml:space="preserve">), one of the newest additions to the World Wide Web is real time applications. There are varying degrees of real time content provided by such an application. At the lower end of the scale, there are for example online comment sections that update whenever someone posts a comment. An example of an application with more real time content is </w:t>
-      </w:r>
-      <w:proofErr w:type="spellStart"/>
-      <w:r>
-        <w:t>Facebook</w:t>
-      </w:r>
-      <w:proofErr w:type="spellEnd"/>
-      <w:r>
-        <w:t>. It displays notifications  and your friends’ activities to you as soon as it happens (</w:t>
-      </w:r>
-      <w:r>
-        <w:rPr>
-          <w:color w:val="FF0000"/>
-        </w:rPr>
-        <w:t>TODO: figure (2.2)</w:t>
+        <w:fldChar w:fldCharType="end"/>
       </w:r>
       <w:r>
         <w:t>).</w:t>
@@ -16171,16 +16528,23 @@
     </w:p>
     <w:p>
       <w:r>
-        <w:t>“As soon as it happens” is exactly what real time is: providing updates for the client immediately, without the need for refreshing the page on the client side. And as the examples above show, the real time aspect of an application can be either a small feature, or the core concept of the application.</w:t>
-      </w:r>
-    </w:p>
-    <w:p>
+        <w:t xml:space="preserve">“As soon as it happens” is exactly what real time is: providing updates for the client immediately, without the need for refreshing the page on the client side. And as the </w:t>
+      </w:r>
+      <w:r>
+        <w:lastRenderedPageBreak/>
+        <w:t>examples above show, the real time aspect of an application can be either a small feature, or the core concept of the application.</w:t>
+      </w:r>
+    </w:p>
+    <w:p>
+      <w:pPr>
+        <w:keepNext/>
+        <w:jc w:val="center"/>
+      </w:pPr>
       <w:r>
         <w:rPr>
           <w:noProof/>
           <w:lang w:val="nb-NO" w:eastAsia="nb-NO"/>
         </w:rPr>
-        <w:lastRenderedPageBreak/>
         <w:drawing>
           <wp:inline distT="0" distB="0" distL="0" distR="0">
             <wp:extent cx="5759450" cy="3205408"/>
@@ -16220,13 +16584,57 @@
     </w:p>
     <w:p>
       <w:pPr>
+        <w:pStyle w:val="Bildetekst"/>
+        <w:jc w:val="center"/>
+      </w:pPr>
+      <w:bookmarkStart w:id="20" w:name="_Ref383097946"/>
+      <w:r>
+        <w:t xml:space="preserve">Figure </w:t>
+      </w:r>
+      <w:fldSimple w:instr=" STYLEREF 1 \s ">
+        <w:r>
+          <w:rPr>
+            <w:noProof/>
+          </w:rPr>
+          <w:t>3</w:t>
+        </w:r>
+      </w:fldSimple>
+      <w:r>
+        <w:noBreakHyphen/>
+      </w:r>
+      <w:fldSimple w:instr=" SEQ Figure \* ARABIC \s 1 ">
+        <w:r>
+          <w:rPr>
+            <w:noProof/>
+          </w:rPr>
+          <w:t>1</w:t>
+        </w:r>
+      </w:fldSimple>
+      <w:bookmarkEnd w:id="20"/>
+      <w:r>
+        <w:t>: S</w:t>
+      </w:r>
+      <w:r>
+        <w:t xml:space="preserve">creenshot of real-time updates in </w:t>
+      </w:r>
+      <w:proofErr w:type="spellStart"/>
+      <w:r>
+        <w:t>Facebook</w:t>
+      </w:r>
+      <w:proofErr w:type="spellEnd"/>
+      <w:r>
+        <w:t>.</w:t>
+      </w:r>
+    </w:p>
+    <w:p>
+      <w:pPr>
         <w:pStyle w:val="Overskrift2"/>
       </w:pPr>
-      <w:bookmarkStart w:id="14" w:name="_Toc383094406"/>
+      <w:bookmarkStart w:id="21" w:name="_Toc383094406"/>
       <w:r>
         <w:t>The Real-time Web with HTTP</w:t>
       </w:r>
-      <w:bookmarkEnd w:id="14"/>
+      <w:bookmarkEnd w:id="21"/>
     </w:p>
     <w:p>
       <w:r>
@@ -16237,36 +16645,85 @@
       <w:pPr>
         <w:pStyle w:val="Overskrift3"/>
       </w:pPr>
-      <w:bookmarkStart w:id="15" w:name="_Toc383094407"/>
+      <w:bookmarkStart w:id="22" w:name="_Toc383094407"/>
       <w:r>
         <w:t>Polling</w:t>
       </w:r>
-      <w:bookmarkEnd w:id="15"/>
-    </w:p>
-    <w:p>
-      <w:r>
-        <w:t xml:space="preserve">As the first attempt of providing real time updates from a server, polling is a simple approach. It works by having the client make normal HTTP-requests, but at a set interval </w:t>
-      </w:r>
-      <w:r>
-        <w:rPr>
-          <w:color w:val="FF0000"/>
-        </w:rPr>
-        <w:t>(TODO: (10): Pro Html5</w:t>
-      </w:r>
-      <w:r>
-        <w:t>). The server then instantly sends back a response–either containing new data or just an empty response if there was nothing to retrieve (</w:t>
-      </w:r>
-      <w:r>
-        <w:rPr>
-          <w:color w:val="FF0000"/>
-        </w:rPr>
-        <w:t>TODO: figure 3-1</w:t>
-      </w:r>
-      <w:r>
-        <w:t>). Polling has obvious flaws like how to set the interval to prevent empty responses while not flooding the server. Therefore, other mechanisms are far more widespread.</w:t>
-      </w:r>
-    </w:p>
-    <w:p>
+      <w:bookmarkEnd w:id="22"/>
+    </w:p>
+    <w:p>
+      <w:r>
+        <w:t>As the first attempt of providing real time updates from a server, polling is a simple approach. It works by having the client make normal HTTP-requests, but at a set interval</w:t>
+      </w:r>
+      <w:r>
+        <w:t xml:space="preserve"> </w:t>
+      </w:r>
+      <w:r>
+        <w:fldChar w:fldCharType="begin" w:fldLock="1"/>
+      </w:r>
+      <w:r>
+        <w:instrText>ADDIN CSL_CITATION { "citationItems" : [ { "id" : "ITEM-1", "itemData" : { "ISBN" : "978-1-4302-3864-5", "author" : [ { "dropping-particle" : "", "family" : "Lubbers", "given" : "Peter", "non-dropping-particle" : "", "parse-names" : false, "suffix" : "" }, { "dropping-particle" : "", "family" : "Albers", "given" : "Brian", "non-dropping-particle" : "", "parse-names" : false, "suffix" : "" }, { "dropping-particle" : "", "family" : "Salim", "given" : "Frank", "non-dropping-particle" : "", "parse-names" : false, "suffix" : "" } ], "edition" : "2", "id" : "ITEM-1", "issued" : { "date-parts" : [ [ "2011" ] ] }, "page" : "159-191", "publisher" : "Springer", "title" : "Pro HTML5 Programming", "type" : "book" }, "uris" : [ "http://www.mendeley.com/documents/?uuid=708d4f1c-3731-4a13-b341-a0430b56d389" ] } ], "mendeley" : { "previouslyFormattedCitation" : "[12]" }, "properties" : { "noteIndex" : 0 }, "schema" : "https://github.com/citation-style-language/schema/raw/master/csl-citation.json" }</w:instrText>
+      </w:r>
+      <w:r>
+        <w:fldChar w:fldCharType="separate"/>
+      </w:r>
+      <w:r>
+        <w:rPr>
+          <w:noProof/>
+        </w:rPr>
+        <w:t>[12]</w:t>
+      </w:r>
+      <w:r>
+        <w:fldChar w:fldCharType="end"/>
+      </w:r>
+      <w:r>
+        <w:t>. The server then instantly sends back a response–either containing new data or just an empty response if</w:t>
+      </w:r>
+      <w:r>
+        <w:t xml:space="preserve"> there was nothing to retrieve (</w:t>
+      </w:r>
+      <w:r>
+        <w:fldChar w:fldCharType="begin"/>
+      </w:r>
+      <w:r>
+        <w:instrText xml:space="preserve"> REF _Ref383098043 \h </w:instrText>
+      </w:r>
+      <w:r>
+        <w:fldChar w:fldCharType="separate"/>
+      </w:r>
+      <w:r>
+        <w:t xml:space="preserve">Figure </w:t>
+      </w:r>
+      <w:r>
+        <w:rPr>
+          <w:noProof/>
+        </w:rPr>
+        <w:t>3</w:t>
+      </w:r>
+      <w:r>
+        <w:noBreakHyphen/>
+      </w:r>
+      <w:r>
+        <w:rPr>
+          <w:noProof/>
+        </w:rPr>
+        <w:t>2</w:t>
+      </w:r>
+      <w:r>
+        <w:fldChar w:fldCharType="end"/>
+      </w:r>
+      <w:r>
+        <w:t xml:space="preserve">). </w:t>
+      </w:r>
+      <w:r>
+        <w:t>Polling has obvious flaws like how to set the interval to prevent empty responses while not flooding the server. Therefore, other mechanisms are far more widespread.</w:t>
+      </w:r>
+    </w:p>
+    <w:p>
+      <w:pPr>
+        <w:keepNext/>
+        <w:jc w:val="center"/>
+      </w:pPr>
       <w:r>
         <w:rPr>
           <w:noProof/>
@@ -16311,29 +16768,125 @@
       </w:r>
     </w:p>
     <w:p>
-      <w:r>
-        <w:t>There is a way to improve a little upon polling: piggybacking (</w:t>
+      <w:pPr>
+        <w:pStyle w:val="Bildetekst"/>
+        <w:jc w:val="center"/>
+      </w:pPr>
+      <w:bookmarkStart w:id="23" w:name="_Ref383098043"/>
+      <w:r>
+        <w:t xml:space="preserve">Figure </w:t>
+      </w:r>
+      <w:fldSimple w:instr=" STYLEREF 1 \s ">
+        <w:r>
+          <w:rPr>
+            <w:noProof/>
+          </w:rPr>
+          <w:t>3</w:t>
+        </w:r>
+      </w:fldSimple>
+      <w:r>
+        <w:noBreakHyphen/>
+      </w:r>
+      <w:fldSimple w:instr=" SEQ Figure \* ARABIC \s 1 ">
+        <w:r>
+          <w:rPr>
+            <w:noProof/>
+          </w:rPr>
+          <w:t>2</w:t>
+        </w:r>
+      </w:fldSimple>
+      <w:bookmarkEnd w:id="23"/>
+      <w:r>
+        <w:t xml:space="preserve">: </w:t>
+      </w:r>
+      <w:r>
+        <w:t>Polling</w:t>
+      </w:r>
+      <w:r>
+        <w:t>.</w:t>
+      </w:r>
+    </w:p>
+    <w:p>
+      <w:r>
+        <w:t>There is a way to improve a little upon polling: piggybacking</w:t>
+      </w:r>
+      <w:r>
+        <w:t xml:space="preserve"> </w:t>
+      </w:r>
+      <w:r>
+        <w:fldChar w:fldCharType="begin" w:fldLock="1"/>
+      </w:r>
+      <w:r>
+        <w:instrText>ADDIN CSL_CITATION { "citationItems" : [ { "id" : "ITEM-1", "itemData" : { "ISBN" : "978-1-59059-998-3", "author" : [ { "dropping-particle" : "", "family" : "Crane", "given" : "David", "non-dropping-particle" : "", "parse-names" : false, "suffix" : "" }, { "dropping-particle" : "", "family" : "McCarthy", "given" : "Phil", "non-dropping-particle" : "", "parse-names" : false, "suffix" : "" } ], "id" : "ITEM-1", "issued" : { "date-parts" : [ [ "2008" ] ] }, "page" : "25, 40-41", "publisher" : "Springer-Verlag", "publisher-place" : "Heidelberg", "title" : "Comet and Reverse Ajax:The Next-Generation Ajax 2.0", "type" : "book" }, "uris" : [ "http://www.mendeley.com/documents/?uuid=531bb2c6-b301-473f-9851-b634384513c8" ] } ], "mendeley" : { "previouslyFormattedCitation" : "[13]" }, "properties" : { "noteIndex" : 0 }, "schema" : "https://github.com/citation-style-language/schema/raw/master/csl-citation.json" }</w:instrText>
+      </w:r>
+      <w:r>
+        <w:fldChar w:fldCharType="separate"/>
+      </w:r>
+      <w:r>
+        <w:rPr>
+          <w:noProof/>
+        </w:rPr>
+        <w:t>[13]</w:t>
+      </w:r>
+      <w:r>
+        <w:fldChar w:fldCharType="end"/>
+      </w:r>
+      <w:r>
+        <w:t>. Polling the server at  regular intervals is usually done in parallel to other HTTP-requests initiated by client actions. These actions, of course, also get responses back from the server. Piggybacking takes advantage of this by also sending updated data back via the response. In that way, the client may get new data between the polling interval (</w:t>
       </w:r>
       <w:r>
         <w:rPr>
           <w:color w:val="FF0000"/>
         </w:rPr>
-        <w:t>TODO: (11): Comet and reverse AJAX</w:t>
-      </w:r>
-      <w:r>
-        <w:t>). Polling the server at  regular intervals is usually done in parallel to other HTTP-requests initiated by client actions. These actions, of course, also get responses back from the server. Piggybacking takes advantage of this by also sending updated data back via the response. In that way, the client may get new data between the polling interval (</w:t>
+        <w:fldChar w:fldCharType="begin"/>
+      </w:r>
+      <w:r>
+        <w:instrText xml:space="preserve"> REF _Ref383098108 \h </w:instrText>
       </w:r>
       <w:r>
         <w:rPr>
           <w:color w:val="FF0000"/>
         </w:rPr>
-        <w:t>TODO: figure 3-2</w:t>
+      </w:r>
+      <w:r>
+        <w:rPr>
+          <w:color w:val="FF0000"/>
+        </w:rPr>
+        <w:fldChar w:fldCharType="separate"/>
+      </w:r>
+      <w:r>
+        <w:t xml:space="preserve">Figure </w:t>
+      </w:r>
+      <w:r>
+        <w:rPr>
+          <w:noProof/>
+        </w:rPr>
+        <w:t>3</w:t>
+      </w:r>
+      <w:r>
+        <w:noBreakHyphen/>
+      </w:r>
+      <w:r>
+        <w:rPr>
+          <w:noProof/>
+        </w:rPr>
+        <w:t>3</w:t>
+      </w:r>
+      <w:r>
+        <w:rPr>
+          <w:color w:val="FF0000"/>
+        </w:rPr>
+        <w:fldChar w:fldCharType="end"/>
       </w:r>
       <w:r>
         <w:t>).</w:t>
       </w:r>
     </w:p>
     <w:p>
+      <w:pPr>
+        <w:keepNext/>
+        <w:jc w:val="center"/>
+      </w:pPr>
       <w:r>
         <w:rPr>
           <w:noProof/>
@@ -16378,27 +16931,154 @@
     </w:p>
     <w:p>
       <w:pPr>
+        <w:pStyle w:val="Bildetekst"/>
+        <w:jc w:val="center"/>
+      </w:pPr>
+      <w:bookmarkStart w:id="24" w:name="_Ref383098108"/>
+      <w:r>
+        <w:t xml:space="preserve">Figure </w:t>
+      </w:r>
+      <w:fldSimple w:instr=" STYLEREF 1 \s ">
+        <w:r>
+          <w:rPr>
+            <w:noProof/>
+          </w:rPr>
+          <w:t>3</w:t>
+        </w:r>
+      </w:fldSimple>
+      <w:r>
+        <w:noBreakHyphen/>
+      </w:r>
+      <w:fldSimple w:instr=" SEQ Figure \* ARABIC \s 1 ">
+        <w:r>
+          <w:rPr>
+            <w:noProof/>
+          </w:rPr>
+          <w:t>3</w:t>
+        </w:r>
+      </w:fldSimple>
+      <w:bookmarkEnd w:id="24"/>
+      <w:r>
+        <w:t>:</w:t>
+      </w:r>
+      <w:r>
+        <w:t xml:space="preserve"> Polling with piggybacking</w:t>
+      </w:r>
+      <w:r>
+        <w:t>.</w:t>
+      </w:r>
+    </w:p>
+    <w:p>
+      <w:pPr>
         <w:pStyle w:val="Overskrift3"/>
       </w:pPr>
-      <w:bookmarkStart w:id="16" w:name="_Toc383094408"/>
-      <w:r>
+      <w:bookmarkStart w:id="25" w:name="_Toc383094408"/>
+      <w:r>
+        <w:lastRenderedPageBreak/>
         <w:t>Long-polling</w:t>
       </w:r>
-      <w:bookmarkEnd w:id="16"/>
+      <w:bookmarkEnd w:id="25"/>
     </w:p>
     <w:p>
       <w:r>
         <w:t>Long-p</w:t>
       </w:r>
       <w:r>
-        <w:t xml:space="preserve">olling is related to polling. It basically works the same way, but with one rather important difference. By utilizing the keep-alive header in HTTP 1.1, the connection to the server is kept open after the client has made a response (TODO: (11): Comet and reverse AJAX). This allows the server hold the response back. It </w:t>
-      </w:r>
-      <w:r>
-        <w:lastRenderedPageBreak/>
-        <w:t>cannot do this forever though, so eventually it times out. The client then makes a new request.  (TODO: figure 3-3).  (TODO: (12): A comparison push/pull)</w:t>
-      </w:r>
-    </w:p>
-    <w:p>
+        <w:t>olling is related to polling. It basically works the same way, but with one rather important difference. By utilizing the keep-alive header in HTTP 1.1, the connection to the server is kept open after the client has made a response</w:t>
+      </w:r>
+      <w:r>
+        <w:t xml:space="preserve"> </w:t>
+      </w:r>
+      <w:r>
+        <w:fldChar w:fldCharType="begin" w:fldLock="1"/>
+      </w:r>
+      <w:r>
+        <w:instrText>ADDIN CSL_CITATION { "citationItems" : [ { "id" : "ITEM-1", "itemData" : { "ISBN" : "978-1-59059-998-3", "author" : [ { "dropping-particle" : "", "family" : "Crane", "given" : "David", "non-dropping-particle" : "", "parse-names" : false, "suffix" : "" }, { "dropping-particle" : "", "family" : "McCarthy", "given" : "Phil", "non-dropping-particle" : "", "parse-names" : false, "suffix" : "" } ], "id" : "ITEM-1", "issued" : { "date-parts" : [ [ "2008" ] ] }, "page" : "25, 40-41", "publisher" : "Springer-Verlag", "publisher-place" : "Heidelberg", "title" : "Comet and Reverse Ajax:The Next-Generation Ajax 2.0", "type" : "book" }, "uris" : [ "http://www.mendeley.com/documents/?uuid=531bb2c6-b301-473f-9851-b634384513c8" ] } ], "mendeley" : { "previouslyFormattedCitation" : "[13]" }, "properties" : { "noteIndex" : 0 }, "schema" : "https://github.com/citation-style-language/schema/raw/master/csl-citation.json" }</w:instrText>
+      </w:r>
+      <w:r>
+        <w:fldChar w:fldCharType="separate"/>
+      </w:r>
+      <w:r>
+        <w:rPr>
+          <w:noProof/>
+        </w:rPr>
+        <w:t>[13]</w:t>
+      </w:r>
+      <w:r>
+        <w:fldChar w:fldCharType="end"/>
+      </w:r>
+      <w:r>
+        <w:t>.</w:t>
+      </w:r>
+      <w:r>
+        <w:t xml:space="preserve"> This allows the server hold the response back. It cannot do this forever though, so eventually it times out. The client then make</w:t>
+      </w:r>
+      <w:r>
+        <w:t xml:space="preserve">s a new request </w:t>
+      </w:r>
+      <w:r>
+        <w:fldChar w:fldCharType="begin" w:fldLock="1"/>
+      </w:r>
+      <w:r>
+        <w:instrText>ADDIN CSL_CITATION { "citationItems" : [ { "id" : "ITEM-1", "itemData" : { "DOI" : "10.1109/WSE.2007.4380239", "ISBN" : "978-1-4244-1450-5", "author" : [ { "dropping-particle" : "", "family" : "Bozdag", "given" : "Engin", "non-dropping-particle" : "", "parse-names" : false, "suffix" : "" }, { "dropping-particle" : "", "family" : "Mesbah", "given" : "Ali", "non-dropping-particle" : "", "parse-names" : false, "suffix" : "" }, { "dropping-particle" : "", "family" : "Deursen", "given" : "Arie", "non-dropping-particle" : "van", "parse-names" : false, "suffix" : "" } ], "container-title" : "2007 9th IEEE International Workshop on Web Site Evolution", "id" : "ITEM-1", "issued" : { "date-parts" : [ [ "2007", "10" ] ] }, "page" : "15-22", "publisher" : "Ieee", "title" : "A Comparison of Push and Pull Techniques for AJAX", "type" : "article-journal" }, "uris" : [ "http://www.mendeley.com/documents/?uuid=eb249458-d46f-43b4-8093-d057d8b246eb" ] } ], "mendeley" : { "previouslyFormattedCitation" : "[14]" }, "properties" : { "noteIndex" : 0 }, "schema" : "https://github.com/citation-style-language/schema/raw/master/csl-citation.json" }</w:instrText>
+      </w:r>
+      <w:r>
+        <w:fldChar w:fldCharType="separate"/>
+      </w:r>
+      <w:r>
+        <w:rPr>
+          <w:noProof/>
+        </w:rPr>
+        <w:t>[14]</w:t>
+      </w:r>
+      <w:r>
+        <w:fldChar w:fldCharType="end"/>
+      </w:r>
+      <w:r>
+        <w:t xml:space="preserve"> (</w:t>
+      </w:r>
+      <w:r>
+        <w:fldChar w:fldCharType="begin"/>
+      </w:r>
+      <w:r>
+        <w:instrText xml:space="preserve"> REF _Ref383098169 \h </w:instrText>
+      </w:r>
+      <w:r>
+        <w:fldChar w:fldCharType="separate"/>
+      </w:r>
+      <w:r>
+        <w:t xml:space="preserve">Figure </w:t>
+      </w:r>
+      <w:r>
+        <w:rPr>
+          <w:noProof/>
+        </w:rPr>
+        <w:t>3</w:t>
+      </w:r>
+      <w:r>
+        <w:noBreakHyphen/>
+      </w:r>
+      <w:r>
+        <w:rPr>
+          <w:noProof/>
+        </w:rPr>
+        <w:t>4</w:t>
+      </w:r>
+      <w:r>
+        <w:fldChar w:fldCharType="end"/>
+      </w:r>
+      <w:r>
+        <w:t>)</w:t>
+      </w:r>
+      <w:r>
+        <w:t xml:space="preserve">. </w:t>
+      </w:r>
+    </w:p>
+    <w:p>
+      <w:pPr>
+        <w:keepNext/>
+        <w:jc w:val="center"/>
+      </w:pPr>
       <w:r>
         <w:rPr>
           <w:noProof/>
@@ -16443,20 +17123,87 @@
     </w:p>
     <w:p>
       <w:pPr>
+        <w:pStyle w:val="Bildetekst"/>
+        <w:jc w:val="center"/>
+      </w:pPr>
+      <w:bookmarkStart w:id="26" w:name="_Ref383098169"/>
+      <w:r>
+        <w:t xml:space="preserve">Figure </w:t>
+      </w:r>
+      <w:fldSimple w:instr=" STYLEREF 1 \s ">
+        <w:r>
+          <w:rPr>
+            <w:noProof/>
+          </w:rPr>
+          <w:t>3</w:t>
+        </w:r>
+      </w:fldSimple>
+      <w:r>
+        <w:noBreakHyphen/>
+      </w:r>
+      <w:fldSimple w:instr=" SEQ Figure \* ARABIC \s 1 ">
+        <w:r>
+          <w:rPr>
+            <w:noProof/>
+          </w:rPr>
+          <w:t>4</w:t>
+        </w:r>
+      </w:fldSimple>
+      <w:bookmarkEnd w:id="26"/>
+      <w:r>
+        <w:t xml:space="preserve">: </w:t>
+      </w:r>
+      <w:r>
+        <w:t>Long-polling</w:t>
+      </w:r>
+      <w:r>
+        <w:t>.</w:t>
+      </w:r>
+    </w:p>
+    <w:p>
+      <w:pPr>
         <w:pStyle w:val="Overskrift3"/>
       </w:pPr>
-      <w:bookmarkStart w:id="17" w:name="_Toc383094409"/>
+      <w:bookmarkStart w:id="27" w:name="_Toc383094409"/>
+      <w:bookmarkStart w:id="28" w:name="_Ref383097225"/>
+      <w:bookmarkStart w:id="29" w:name="_Ref383097231"/>
       <w:r>
         <w:t>HTTP-Streaming</w:t>
       </w:r>
-      <w:bookmarkEnd w:id="17"/>
+      <w:bookmarkEnd w:id="27"/>
+      <w:bookmarkEnd w:id="28"/>
+      <w:bookmarkEnd w:id="29"/>
     </w:p>
     <w:p>
       <w:r>
         <w:t>HTTP-streaming</w:t>
       </w:r>
       <w:r>
-        <w:t xml:space="preserve"> is an old technique introduced by Netscape as early as 1992 - well before even HTTP 1.0 became standard. (TODO: (12): A comparison push/pull). Two forms of streaming exist, namely page streaming and service streaming. The first of the two has the server streaming content in a long-lived TCP-connection. Accomplishing this requires the server to never send the instruct</w:t>
+        <w:t xml:space="preserve"> is an old technique introduced by Netscape as early as 1992 - well before even HTTP 1.0 became standard</w:t>
+      </w:r>
+      <w:r>
+        <w:t xml:space="preserve"> </w:t>
+      </w:r>
+      <w:r>
+        <w:fldChar w:fldCharType="begin" w:fldLock="1"/>
+      </w:r>
+      <w:r>
+        <w:instrText>ADDIN CSL_CITATION { "citationItems" : [ { "id" : "ITEM-1", "itemData" : { "DOI" : "10.1109/WSE.2007.4380239", "ISBN" : "978-1-4244-1450-5", "author" : [ { "dropping-particle" : "", "family" : "Bozdag", "given" : "Engin", "non-dropping-particle" : "", "parse-names" : false, "suffix" : "" }, { "dropping-particle" : "", "family" : "Mesbah", "given" : "Ali", "non-dropping-particle" : "", "parse-names" : false, "suffix" : "" }, { "dropping-particle" : "", "family" : "Deursen", "given" : "Arie", "non-dropping-particle" : "van", "parse-names" : false, "suffix" : "" } ], "container-title" : "2007 9th IEEE International Workshop on Web Site Evolution", "id" : "ITEM-1", "issued" : { "date-parts" : [ [ "2007", "10" ] ] }, "page" : "15-22", "publisher" : "Ieee", "title" : "A Comparison of Push and Pull Techniques for AJAX", "type" : "article-journal" }, "uris" : [ "http://www.mendeley.com/documents/?uuid=eb249458-d46f-43b4-8093-d057d8b246eb" ] } ], "mendeley" : { "previouslyFormattedCitation" : "[14]" }, "properties" : { "noteIndex" : 0 }, "schema" : "https://github.com/citation-style-language/schema/raw/master/csl-citation.json" }</w:instrText>
+      </w:r>
+      <w:r>
+        <w:fldChar w:fldCharType="separate"/>
+      </w:r>
+      <w:r>
+        <w:rPr>
+          <w:noProof/>
+        </w:rPr>
+        <w:t>[14]</w:t>
+      </w:r>
+      <w:r>
+        <w:fldChar w:fldCharType="end"/>
+      </w:r>
+      <w:r>
+        <w:t>. Two forms of streaming exist, namely page streaming and service streaming. The first of the two has the server streaming content in a long-lived TCP-connection. Accomplishing this requires the server to never send the instruct</w:t>
       </w:r>
       <w:r>
         <w:t>ion to close the connection. In</w:t>
@@ -16480,7 +17227,31 @@
         <w:t>eaming is otherwise known as XHR</w:t>
       </w:r>
       <w:r>
-        <w:t xml:space="preserve">-streaming. (TODO: find source). The name comes from the use of a long-lived </w:t>
+        <w:t>-streaming</w:t>
+      </w:r>
+      <w:r>
+        <w:t xml:space="preserve"> </w:t>
+      </w:r>
+      <w:r>
+        <w:fldChar w:fldCharType="begin" w:fldLock="1"/>
+      </w:r>
+      <w:r>
+        <w:instrText>ADDIN CSL_CITATION { "citationItems" : [ { "id" : "ITEM-1", "itemData" : { "author" : [ { "dropping-particle" : "", "family" : "J\u00f5hvik", "given" : "Mihkel", "non-dropping-particle" : "", "parse-names" : false, "suffix" : "" } ], "id" : "ITEM-1", "issued" : { "date-parts" : [ [ "0" ] ] }, "title" : "Push-based versus pull-based data transfer in AJAX applications", "type" : "thesis" }, "uris" : [ "http://www.mendeley.com/documents/?uuid=ae025b7c-1025-4136-932b-07a5c7d7df78" ] } ], "mendeley" : { "previouslyFormattedCitation" : "[15]" }, "properties" : { "noteIndex" : 0 }, "schema" : "https://github.com/citation-style-language/schema/raw/master/csl-citation.json" }</w:instrText>
+      </w:r>
+      <w:r>
+        <w:fldChar w:fldCharType="separate"/>
+      </w:r>
+      <w:r>
+        <w:rPr>
+          <w:noProof/>
+        </w:rPr>
+        <w:t>[15]</w:t>
+      </w:r>
+      <w:r>
+        <w:fldChar w:fldCharType="end"/>
+      </w:r>
+      <w:r>
+        <w:t xml:space="preserve">. The name comes from the use of a long-lived </w:t>
       </w:r>
       <w:proofErr w:type="spellStart"/>
       <w:r>
@@ -16493,70 +17264,107 @@
     </w:p>
     <w:p>
       <w:r>
-        <w:t>The most common implementation of this technique today is the so-called forever frame. As mentioned in section (</w:t>
+        <w:t>The most common implementation of this technique today is the so-called forever frame. As mentioned in section</w:t>
+      </w:r>
+      <w:r>
+        <w:t xml:space="preserve"> </w:t>
+      </w:r>
+      <w:r>
+        <w:fldChar w:fldCharType="begin"/>
+      </w:r>
+      <w:r>
+        <w:instrText xml:space="preserve"> REF _Ref383098674 \r \h </w:instrText>
+      </w:r>
+      <w:r>
+        <w:fldChar w:fldCharType="separate"/>
+      </w:r>
+      <w:r>
+        <w:t>2.2</w:t>
+      </w:r>
+      <w:r>
+        <w:fldChar w:fldCharType="end"/>
+      </w:r>
+      <w:r>
+        <w:t xml:space="preserve">, HTTP 1.1 allows a server to send a response without knowing in advance its length. A forever frame is just an </w:t>
+      </w:r>
+      <w:proofErr w:type="spellStart"/>
+      <w:r>
+        <w:t>iframe</w:t>
+      </w:r>
+      <w:proofErr w:type="spellEnd"/>
+      <w:r>
+        <w:t xml:space="preserve"> that receives script-tags in an everlasting response from a server</w:t>
+      </w:r>
+      <w:r>
+        <w:t xml:space="preserve"> </w:t>
+      </w:r>
+      <w:r>
+        <w:fldChar w:fldCharType="begin" w:fldLock="1"/>
+      </w:r>
+      <w:r>
+        <w:instrText>ADDIN CSL_CITATION { "citationItems" : [ { "id" : "ITEM-1", "itemData" : { "URL" : "http://cometdaily.com/2007/11/05/the-forever-frame-technique/", "accessed" : { "date-parts" : [ [ "2013", "1", "29" ] ] }, "author" : [ { "dropping-particle" : "", "family" : "Schiemann", "given" : "Dylan", "non-dropping-particle" : "", "parse-names" : false, "suffix" : "" } ], "id" : "ITEM-1", "issued" : { "date-parts" : [ [ "2007" ] ] }, "title" : "Comet Daily \u00bb Blog Archive \u00bb The forever-frame technique", "type" : "webpage" }, "uris" : [ "http://www.mendeley.com/documents/?uuid=a1a6b215-e86f-4db0-a1f0-80a04033fda2" ] } ], "mendeley" : { "previouslyFormattedCitation" : "[16]" }, "properties" : { "noteIndex" : 0 }, "schema" : "https://github.com/citation-style-language/schema/raw/master/csl-citation.json" }</w:instrText>
+      </w:r>
+      <w:r>
+        <w:fldChar w:fldCharType="separate"/>
+      </w:r>
+      <w:r>
+        <w:rPr>
+          <w:noProof/>
+        </w:rPr>
+        <w:t>[16]</w:t>
+      </w:r>
+      <w:r>
+        <w:fldChar w:fldCharType="end"/>
+      </w:r>
+      <w:r>
+        <w:t>. Browsers execute script-tags when they it reads them. The server therefore sends data to the clients wrapped up as such</w:t>
+      </w:r>
+      <w:r>
+        <w:t xml:space="preserve"> (</w:t>
       </w:r>
       <w:r>
         <w:rPr>
           <w:color w:val="FF0000"/>
         </w:rPr>
-        <w:t xml:space="preserve">TODO </w:t>
-      </w:r>
-      <w:proofErr w:type="spellStart"/>
+        <w:fldChar w:fldCharType="begin"/>
+      </w:r>
+      <w:r>
+        <w:instrText xml:space="preserve"> REF _Ref383098752 \h </w:instrText>
+      </w:r>
       <w:r>
         <w:rPr>
           <w:color w:val="FF0000"/>
         </w:rPr>
-        <w:t>crossref</w:t>
-      </w:r>
-      <w:proofErr w:type="spellEnd"/>
+      </w:r>
       <w:r>
         <w:rPr>
           <w:color w:val="FF0000"/>
         </w:rPr>
-        <w:t xml:space="preserve"> background http1.1</w:t>
-      </w:r>
-      <w:r>
-        <w:t xml:space="preserve">), HTTP 1.1 allows a server to send a response without knowing in advance its length. A forever frame is just an </w:t>
-      </w:r>
-      <w:proofErr w:type="spellStart"/>
-      <w:r>
-        <w:t>iframe</w:t>
-      </w:r>
-      <w:proofErr w:type="spellEnd"/>
-      <w:r>
-        <w:t xml:space="preserve"> that receives script-tags in an everlasting response from a server. (</w:t>
+        <w:fldChar w:fldCharType="separate"/>
+      </w:r>
+      <w:r>
+        <w:t xml:space="preserve">Figure </w:t>
+      </w:r>
+      <w:r>
+        <w:rPr>
+          <w:noProof/>
+        </w:rPr>
+        <w:t>3</w:t>
+      </w:r>
+      <w:r>
+        <w:noBreakHyphen/>
+      </w:r>
+      <w:r>
+        <w:rPr>
+          <w:noProof/>
+        </w:rPr>
+        <w:t>5</w:t>
       </w:r>
       <w:r>
         <w:rPr>
           <w:color w:val="FF0000"/>
         </w:rPr>
-        <w:t xml:space="preserve">TODO: (13): The </w:t>
-      </w:r>
-      <w:proofErr w:type="spellStart"/>
-      <w:r>
-        <w:rPr>
-          <w:color w:val="FF0000"/>
-        </w:rPr>
-        <w:t>foreverframe</w:t>
-      </w:r>
-      <w:proofErr w:type="spellEnd"/>
-      <w:r>
-        <w:rPr>
-          <w:color w:val="FF0000"/>
-        </w:rPr>
-        <w:t xml:space="preserve"> tech</w:t>
-      </w:r>
-      <w:r>
-        <w:t>). Browsers execute script-tags when they it reads them. The server therefore sends data to the clients wrapped up as such</w:t>
-      </w:r>
-      <w:r>
-        <w:t xml:space="preserve"> (</w:t>
-      </w:r>
-      <w:r>
-        <w:rPr>
-          <w:color w:val="FF0000"/>
-        </w:rPr>
-        <w:t>TODO: figure</w:t>
+        <w:fldChar w:fldCharType="end"/>
       </w:r>
       <w:r>
         <w:t>)</w:t>
@@ -16566,6 +17374,10 @@
       </w:r>
     </w:p>
     <w:p>
+      <w:pPr>
+        <w:keepNext/>
+        <w:jc w:val="center"/>
+      </w:pPr>
       <w:r>
         <w:rPr>
           <w:noProof/>
@@ -16611,13 +17423,49 @@
     </w:p>
     <w:p>
       <w:pPr>
+        <w:pStyle w:val="Bildetekst"/>
+        <w:jc w:val="center"/>
+      </w:pPr>
+      <w:bookmarkStart w:id="30" w:name="_Ref383098752"/>
+      <w:r>
+        <w:t xml:space="preserve">Figure </w:t>
+      </w:r>
+      <w:fldSimple w:instr=" STYLEREF 1 \s ">
+        <w:r>
+          <w:rPr>
+            <w:noProof/>
+          </w:rPr>
+          <w:t>3</w:t>
+        </w:r>
+      </w:fldSimple>
+      <w:r>
+        <w:noBreakHyphen/>
+      </w:r>
+      <w:fldSimple w:instr=" SEQ Figure \* ARABIC \s 1 ">
+        <w:r>
+          <w:rPr>
+            <w:noProof/>
+          </w:rPr>
+          <w:t>5</w:t>
+        </w:r>
+      </w:fldSimple>
+      <w:bookmarkEnd w:id="30"/>
+      <w:r>
+        <w:t xml:space="preserve">: </w:t>
+      </w:r>
+      <w:r>
+        <w:t>A client using the forever frame technique receives script-tags from the server.</w:t>
+      </w:r>
+    </w:p>
+    <w:p>
+      <w:pPr>
         <w:pStyle w:val="Overskrift3"/>
       </w:pPr>
-      <w:bookmarkStart w:id="18" w:name="_Toc383094410"/>
+      <w:bookmarkStart w:id="31" w:name="_Toc383094410"/>
       <w:r>
         <w:t>Comet</w:t>
       </w:r>
-      <w:bookmarkEnd w:id="18"/>
+      <w:bookmarkEnd w:id="31"/>
     </w:p>
     <w:p>
       <w:r>
@@ -16676,11 +17524,11 @@
       <w:pPr>
         <w:pStyle w:val="Overskrift3"/>
       </w:pPr>
-      <w:bookmarkStart w:id="19" w:name="_Toc383094411"/>
+      <w:bookmarkStart w:id="32" w:name="_Toc383094411"/>
       <w:r>
         <w:t>Server-Sent Events</w:t>
       </w:r>
-      <w:bookmarkEnd w:id="19"/>
+      <w:bookmarkEnd w:id="32"/>
     </w:p>
     <w:p>
       <w:r>
@@ -16810,11 +17658,11 @@
       <w:pPr>
         <w:pStyle w:val="Overskrift2"/>
       </w:pPr>
-      <w:bookmarkStart w:id="20" w:name="_Toc383094412"/>
+      <w:bookmarkStart w:id="33" w:name="_Toc383094412"/>
       <w:r>
         <w:t>WebSockets</w:t>
       </w:r>
-      <w:bookmarkEnd w:id="20"/>
+      <w:bookmarkEnd w:id="33"/>
     </w:p>
     <w:p>
       <w:r>
@@ -16901,11 +17749,11 @@
       <w:pPr>
         <w:pStyle w:val="Overskrift3"/>
       </w:pPr>
-      <w:bookmarkStart w:id="21" w:name="_Toc383094413"/>
+      <w:bookmarkStart w:id="34" w:name="_Toc383094413"/>
       <w:r>
         <w:t>How it works</w:t>
       </w:r>
-      <w:bookmarkEnd w:id="21"/>
+      <w:bookmarkEnd w:id="34"/>
     </w:p>
     <w:p>
       <w:r>
@@ -17078,11 +17926,11 @@
       <w:pPr>
         <w:pStyle w:val="Overskrift3"/>
       </w:pPr>
-      <w:bookmarkStart w:id="22" w:name="_Toc383094414"/>
+      <w:bookmarkStart w:id="35" w:name="_Toc383094414"/>
       <w:r>
         <w:t>The WebSockets API</w:t>
       </w:r>
-      <w:bookmarkEnd w:id="22"/>
+      <w:bookmarkEnd w:id="35"/>
     </w:p>
     <w:p>
       <w:r>
@@ -17142,11 +17990,11 @@
       <w:pPr>
         <w:pStyle w:val="Overskrift2"/>
       </w:pPr>
-      <w:bookmarkStart w:id="23" w:name="_Toc383094415"/>
+      <w:bookmarkStart w:id="36" w:name="_Toc383094415"/>
       <w:r>
         <w:t>Drawbacks of HTTP techniques</w:t>
       </w:r>
-      <w:bookmarkEnd w:id="23"/>
+      <w:bookmarkEnd w:id="36"/>
     </w:p>
     <w:p>
       <w:r>
@@ -17166,7 +18014,7 @@
       <w:pPr>
         <w:pStyle w:val="Overskrift3"/>
       </w:pPr>
-      <w:bookmarkStart w:id="24" w:name="_Toc383094416"/>
+      <w:bookmarkStart w:id="37" w:name="_Toc383094416"/>
       <w:r>
         <w:t xml:space="preserve">Really </w:t>
       </w:r>
@@ -17176,7 +18024,7 @@
       <w:r>
         <w:t>?</w:t>
       </w:r>
-      <w:bookmarkEnd w:id="24"/>
+      <w:bookmarkEnd w:id="37"/>
     </w:p>
     <w:p>
       <w:r>
@@ -17302,11 +18150,11 @@
       <w:pPr>
         <w:pStyle w:val="Overskrift3"/>
       </w:pPr>
-      <w:bookmarkStart w:id="25" w:name="_Toc383094417"/>
+      <w:bookmarkStart w:id="38" w:name="_Toc383094417"/>
       <w:r>
         <w:t>When long-polling becomes polling</w:t>
       </w:r>
-      <w:bookmarkEnd w:id="25"/>
+      <w:bookmarkEnd w:id="38"/>
     </w:p>
     <w:p>
       <w:r>
@@ -17414,12 +18262,12 @@
       <w:pPr>
         <w:pStyle w:val="Overskrift3"/>
       </w:pPr>
-      <w:bookmarkStart w:id="26" w:name="_Toc383094418"/>
+      <w:bookmarkStart w:id="39" w:name="_Toc383094418"/>
       <w:r>
         <w:lastRenderedPageBreak/>
         <w:t>Streaming techniques</w:t>
       </w:r>
-      <w:bookmarkEnd w:id="26"/>
+      <w:bookmarkEnd w:id="39"/>
     </w:p>
     <w:p>
       <w:r>
@@ -17578,14 +18426,14 @@
       <w:pPr>
         <w:pStyle w:val="Overskrift2"/>
       </w:pPr>
-      <w:bookmarkStart w:id="27" w:name="_Toc383094419"/>
+      <w:bookmarkStart w:id="40" w:name="_Toc383094419"/>
       <w:r>
         <w:t xml:space="preserve">HTTP was never designed for </w:t>
       </w:r>
       <w:r>
         <w:t>real time</w:t>
       </w:r>
-      <w:bookmarkEnd w:id="27"/>
+      <w:bookmarkEnd w:id="40"/>
     </w:p>
     <w:p>
       <w:r>
@@ -17613,11 +18461,11 @@
       <w:pPr>
         <w:pStyle w:val="Overskrift3"/>
       </w:pPr>
-      <w:bookmarkStart w:id="28" w:name="_Toc383094420"/>
+      <w:bookmarkStart w:id="41" w:name="_Toc383094420"/>
       <w:r>
         <w:t>Overhead</w:t>
       </w:r>
-      <w:bookmarkEnd w:id="28"/>
+      <w:bookmarkEnd w:id="41"/>
     </w:p>
     <w:p>
       <w:r>
@@ -17719,11 +18567,11 @@
       <w:pPr>
         <w:pStyle w:val="Overskrift3"/>
       </w:pPr>
-      <w:bookmarkStart w:id="29" w:name="_Toc383094421"/>
+      <w:bookmarkStart w:id="42" w:name="_Toc383094421"/>
       <w:r>
         <w:t>Unidirectional</w:t>
       </w:r>
-      <w:bookmarkEnd w:id="29"/>
+      <w:bookmarkEnd w:id="42"/>
     </w:p>
     <w:p>
       <w:r>
@@ -17828,11 +18676,11 @@
       <w:pPr>
         <w:pStyle w:val="Overskrift2"/>
       </w:pPr>
-      <w:bookmarkStart w:id="30" w:name="_Toc383094422"/>
+      <w:bookmarkStart w:id="43" w:name="_Toc383094422"/>
       <w:r>
         <w:t>WebSockets is still young</w:t>
       </w:r>
-      <w:bookmarkEnd w:id="30"/>
+      <w:bookmarkEnd w:id="43"/>
     </w:p>
     <w:p>
       <w:r>
@@ -17889,11 +18737,11 @@
       <w:pPr>
         <w:pStyle w:val="Overskrift3"/>
       </w:pPr>
-      <w:bookmarkStart w:id="31" w:name="_Toc383094423"/>
+      <w:bookmarkStart w:id="44" w:name="_Toc383094423"/>
       <w:r>
         <w:t>Know when to use it</w:t>
       </w:r>
-      <w:bookmarkEnd w:id="31"/>
+      <w:bookmarkEnd w:id="44"/>
     </w:p>
     <w:p>
       <w:r>
@@ -17909,11 +18757,11 @@
       <w:pPr>
         <w:pStyle w:val="Overskrift3"/>
       </w:pPr>
-      <w:bookmarkStart w:id="32" w:name="_Toc383094424"/>
+      <w:bookmarkStart w:id="45" w:name="_Toc383094424"/>
       <w:r>
         <w:t>Know how to use it</w:t>
       </w:r>
-      <w:bookmarkEnd w:id="32"/>
+      <w:bookmarkEnd w:id="45"/>
     </w:p>
     <w:p>
       <w:r>
@@ -18025,14 +18873,14 @@
       <w:pPr>
         <w:pStyle w:val="Overskrift2"/>
       </w:pPr>
-      <w:bookmarkStart w:id="33" w:name="_Toc383094425"/>
+      <w:bookmarkStart w:id="46" w:name="_Toc383094425"/>
       <w:r>
         <w:t xml:space="preserve">The use of </w:t>
       </w:r>
       <w:r>
         <w:t>real time</w:t>
       </w:r>
-      <w:bookmarkEnd w:id="33"/>
+      <w:bookmarkEnd w:id="46"/>
     </w:p>
     <w:p>
       <w:r>
@@ -18123,11 +18971,11 @@
       <w:pPr>
         <w:pStyle w:val="Overskrift2"/>
       </w:pPr>
-      <w:bookmarkStart w:id="34" w:name="_Toc383094426"/>
+      <w:bookmarkStart w:id="47" w:name="_Toc383094426"/>
       <w:r>
         <w:t>Conclusion</w:t>
       </w:r>
-      <w:bookmarkEnd w:id="34"/>
+      <w:bookmarkEnd w:id="47"/>
     </w:p>
     <w:p>
       <w:r>
@@ -18193,7 +19041,7 @@
           <w:lang w:val="en-US"/>
         </w:rPr>
       </w:pPr>
-      <w:bookmarkStart w:id="35" w:name="_Toc383094427"/>
+      <w:bookmarkStart w:id="48" w:name="_Toc383094427"/>
       <w:r>
         <w:rPr>
           <w:lang w:val="en-US"/>
@@ -18212,7 +19060,7 @@
         </w:rPr>
         <w:t xml:space="preserve"> web applications</w:t>
       </w:r>
-      <w:bookmarkEnd w:id="35"/>
+      <w:bookmarkEnd w:id="48"/>
     </w:p>
     <w:p>
       <w:r>
@@ -18223,11 +19071,11 @@
       <w:pPr>
         <w:pStyle w:val="Overskrift2"/>
       </w:pPr>
-      <w:bookmarkStart w:id="36" w:name="_Toc383094428"/>
+      <w:bookmarkStart w:id="49" w:name="_Toc383094428"/>
       <w:r>
         <w:t>SignalR</w:t>
       </w:r>
-      <w:bookmarkEnd w:id="36"/>
+      <w:bookmarkEnd w:id="49"/>
     </w:p>
     <w:p>
       <w:r>
@@ -18312,11 +19160,11 @@
       <w:pPr>
         <w:pStyle w:val="Overskrift2"/>
       </w:pPr>
-      <w:bookmarkStart w:id="37" w:name="_Toc383094429"/>
+      <w:bookmarkStart w:id="50" w:name="_Toc383094429"/>
       <w:r>
         <w:t>Socket.IO</w:t>
       </w:r>
-      <w:bookmarkEnd w:id="37"/>
+      <w:bookmarkEnd w:id="50"/>
     </w:p>
     <w:p>
       <w:r>
@@ -18387,11 +19235,11 @@
       <w:pPr>
         <w:pStyle w:val="Overskrift2"/>
       </w:pPr>
-      <w:bookmarkStart w:id="38" w:name="_Toc383094430"/>
+      <w:bookmarkStart w:id="51" w:name="_Toc383094430"/>
       <w:r>
         <w:t>Atmosphere</w:t>
       </w:r>
-      <w:bookmarkEnd w:id="38"/>
+      <w:bookmarkEnd w:id="51"/>
     </w:p>
     <w:p>
       <w:r>
@@ -18471,14 +19319,14 @@
       <w:pPr>
         <w:pStyle w:val="Overskrift2"/>
       </w:pPr>
-      <w:bookmarkStart w:id="39" w:name="_Toc383094431"/>
+      <w:bookmarkStart w:id="52" w:name="_Toc383094431"/>
       <w:r>
         <w:t>Sails</w:t>
       </w:r>
       <w:r>
         <w:t>.js</w:t>
       </w:r>
-      <w:bookmarkEnd w:id="39"/>
+      <w:bookmarkEnd w:id="52"/>
     </w:p>
     <w:p>
       <w:r>
@@ -18510,7 +19358,7 @@
       <w:pPr>
         <w:pStyle w:val="Overskrift2"/>
       </w:pPr>
-      <w:bookmarkStart w:id="40" w:name="_Toc383094432"/>
+      <w:bookmarkStart w:id="53" w:name="_Toc383094432"/>
       <w:r>
         <w:t>Play</w:t>
       </w:r>
@@ -18520,7 +19368,7 @@
       <w:r>
         <w:t xml:space="preserve"> Framework</w:t>
       </w:r>
-      <w:bookmarkEnd w:id="40"/>
+      <w:bookmarkEnd w:id="53"/>
     </w:p>
     <w:p>
       <w:r>
@@ -18587,11 +19435,11 @@
       <w:pPr>
         <w:pStyle w:val="Overskrift2"/>
       </w:pPr>
-      <w:bookmarkStart w:id="41" w:name="_Toc383094433"/>
+      <w:bookmarkStart w:id="54" w:name="_Toc383094433"/>
       <w:r>
         <w:t>SockJS</w:t>
       </w:r>
-      <w:bookmarkEnd w:id="41"/>
+      <w:bookmarkEnd w:id="54"/>
     </w:p>
     <w:p>
       <w:r>
@@ -18633,11 +19481,11 @@
       <w:pPr>
         <w:pStyle w:val="Overskrift2"/>
       </w:pPr>
-      <w:bookmarkStart w:id="42" w:name="_Toc383094434"/>
+      <w:bookmarkStart w:id="55" w:name="_Toc383094434"/>
       <w:r>
         <w:t>Meteor</w:t>
       </w:r>
-      <w:bookmarkEnd w:id="42"/>
+      <w:bookmarkEnd w:id="55"/>
     </w:p>
     <w:p>
       <w:r>
@@ -18662,11 +19510,11 @@
       <w:pPr>
         <w:pStyle w:val="Overskrift2"/>
       </w:pPr>
-      <w:bookmarkStart w:id="43" w:name="_Toc383094435"/>
+      <w:bookmarkStart w:id="56" w:name="_Toc383094435"/>
       <w:r>
         <w:t>Lightstreamer</w:t>
       </w:r>
-      <w:bookmarkEnd w:id="43"/>
+      <w:bookmarkEnd w:id="56"/>
     </w:p>
     <w:p>
       <w:proofErr w:type="spellStart"/>
@@ -18729,11 +19577,11 @@
       <w:pPr>
         <w:pStyle w:val="Overskrift2"/>
       </w:pPr>
-      <w:bookmarkStart w:id="44" w:name="_Toc383094436"/>
+      <w:bookmarkStart w:id="57" w:name="_Toc383094436"/>
       <w:r>
         <w:t>Planet Framework</w:t>
       </w:r>
-      <w:bookmarkEnd w:id="44"/>
+      <w:bookmarkEnd w:id="57"/>
     </w:p>
     <w:p>
       <w:r>
@@ -18756,11 +19604,11 @@
       <w:pPr>
         <w:pStyle w:val="Overskrift2"/>
       </w:pPr>
-      <w:bookmarkStart w:id="45" w:name="_Toc383094437"/>
+      <w:bookmarkStart w:id="58" w:name="_Toc383094437"/>
       <w:r>
         <w:t>XSockets.NET</w:t>
       </w:r>
-      <w:bookmarkEnd w:id="45"/>
+      <w:bookmarkEnd w:id="58"/>
     </w:p>
     <w:p>
       <w:proofErr w:type="spellStart"/>
@@ -18801,11 +19649,11 @@
       <w:pPr>
         <w:pStyle w:val="Overskrift1"/>
       </w:pPr>
-      <w:bookmarkStart w:id="46" w:name="_Toc383094438"/>
+      <w:bookmarkStart w:id="59" w:name="_Toc383094438"/>
       <w:r>
         <w:t>Servers</w:t>
       </w:r>
-      <w:bookmarkEnd w:id="46"/>
+      <w:bookmarkEnd w:id="59"/>
     </w:p>
     <w:p>
       <w:r>
@@ -18826,14 +19674,14 @@
           <w:lang w:val="nb-NO"/>
         </w:rPr>
       </w:pPr>
-      <w:bookmarkStart w:id="47" w:name="_Toc383094439"/>
+      <w:bookmarkStart w:id="60" w:name="_Toc383094439"/>
       <w:r>
         <w:rPr>
           <w:lang w:val="nb-NO"/>
         </w:rPr>
         <w:t>.NET</w:t>
       </w:r>
-      <w:bookmarkEnd w:id="47"/>
+      <w:bookmarkEnd w:id="60"/>
     </w:p>
     <w:p>
       <w:r>
@@ -18904,7 +19752,7 @@
           <w:lang w:val="nb-NO"/>
         </w:rPr>
       </w:pPr>
-      <w:bookmarkStart w:id="48" w:name="_Toc383094440"/>
+      <w:bookmarkStart w:id="61" w:name="_Toc383094440"/>
       <w:r>
         <w:rPr>
           <w:lang w:val="nb-NO"/>
@@ -18912,7 +19760,7 @@
         <w:lastRenderedPageBreak/>
         <w:t>Java</w:t>
       </w:r>
-      <w:bookmarkEnd w:id="48"/>
+      <w:bookmarkEnd w:id="61"/>
     </w:p>
     <w:p>
       <w:r>
@@ -19026,14 +19874,14 @@
           <w:lang w:val="nb-NO"/>
         </w:rPr>
       </w:pPr>
-      <w:bookmarkStart w:id="49" w:name="_Toc383094441"/>
+      <w:bookmarkStart w:id="62" w:name="_Toc383094441"/>
       <w:r>
         <w:rPr>
           <w:lang w:val="nb-NO"/>
         </w:rPr>
         <w:t>JavaScript</w:t>
       </w:r>
-      <w:bookmarkEnd w:id="49"/>
+      <w:bookmarkEnd w:id="62"/>
     </w:p>
     <w:p>
       <w:pPr>
@@ -19083,11 +19931,11 @@
       <w:pPr>
         <w:pStyle w:val="Overskrift2"/>
       </w:pPr>
-      <w:bookmarkStart w:id="50" w:name="_Toc383094442"/>
+      <w:bookmarkStart w:id="63" w:name="_Toc383094442"/>
       <w:r>
         <w:t>Writing your own</w:t>
       </w:r>
-      <w:bookmarkEnd w:id="50"/>
+      <w:bookmarkEnd w:id="63"/>
     </w:p>
     <w:p>
       <w:r>
@@ -19187,7 +20035,7 @@
           <w:lang w:val="en-US"/>
         </w:rPr>
       </w:pPr>
-      <w:bookmarkStart w:id="51" w:name="_Toc383094443"/>
+      <w:bookmarkStart w:id="64" w:name="_Toc383094443"/>
       <w:r>
         <w:rPr>
           <w:b w:val="0"/>
@@ -19228,7 +20076,7 @@
         </w:rPr>
         <w:t>Hands on development</w:t>
       </w:r>
-      <w:bookmarkEnd w:id="51"/>
+      <w:bookmarkEnd w:id="64"/>
     </w:p>
     <w:p>
       <w:pPr>
@@ -19249,7 +20097,7 @@
           <w:lang w:val="en-US"/>
         </w:rPr>
       </w:pPr>
-      <w:bookmarkStart w:id="52" w:name="_Toc383094444"/>
+      <w:bookmarkStart w:id="65" w:name="_Toc383094444"/>
       <w:r>
         <w:rPr>
           <w:lang w:val="en-US"/>
@@ -19257,7 +20105,7 @@
         <w:lastRenderedPageBreak/>
         <w:t>Methodology</w:t>
       </w:r>
-      <w:bookmarkEnd w:id="52"/>
+      <w:bookmarkEnd w:id="65"/>
     </w:p>
     <w:p>
       <w:pPr>
@@ -19367,11 +20215,11 @@
       <w:pPr>
         <w:pStyle w:val="Overskrift2"/>
       </w:pPr>
-      <w:bookmarkStart w:id="53" w:name="_Toc383094445"/>
+      <w:bookmarkStart w:id="66" w:name="_Toc383094445"/>
       <w:r>
         <w:t>Selection criteria</w:t>
       </w:r>
-      <w:bookmarkEnd w:id="53"/>
+      <w:bookmarkEnd w:id="66"/>
     </w:p>
     <w:p>
       <w:r>
@@ -19406,11 +20254,11 @@
       <w:pPr>
         <w:pStyle w:val="Overskrift3"/>
       </w:pPr>
-      <w:bookmarkStart w:id="54" w:name="_Toc383094446"/>
+      <w:bookmarkStart w:id="67" w:name="_Toc383094446"/>
       <w:r>
         <w:t>WebSockets support</w:t>
       </w:r>
-      <w:bookmarkEnd w:id="54"/>
+      <w:bookmarkEnd w:id="67"/>
     </w:p>
     <w:p>
       <w:r>
@@ -19439,11 +20287,11 @@
       <w:pPr>
         <w:pStyle w:val="Overskrift3"/>
       </w:pPr>
-      <w:bookmarkStart w:id="55" w:name="_Toc383094447"/>
+      <w:bookmarkStart w:id="68" w:name="_Toc383094447"/>
       <w:r>
         <w:t>Fallback support</w:t>
       </w:r>
-      <w:bookmarkEnd w:id="55"/>
+      <w:bookmarkEnd w:id="68"/>
     </w:p>
     <w:p>
       <w:r>
@@ -19454,11 +20302,11 @@
       <w:pPr>
         <w:pStyle w:val="Overskrift3"/>
       </w:pPr>
-      <w:bookmarkStart w:id="56" w:name="_Toc383094448"/>
+      <w:bookmarkStart w:id="69" w:name="_Toc383094448"/>
       <w:r>
         <w:t>Presentation</w:t>
       </w:r>
-      <w:bookmarkEnd w:id="56"/>
+      <w:bookmarkEnd w:id="69"/>
     </w:p>
     <w:p>
       <w:r>
@@ -19483,11 +20331,11 @@
       <w:pPr>
         <w:pStyle w:val="Overskrift3"/>
       </w:pPr>
-      <w:bookmarkStart w:id="57" w:name="_Toc383094449"/>
+      <w:bookmarkStart w:id="70" w:name="_Toc383094449"/>
       <w:r>
         <w:t>Maturity</w:t>
       </w:r>
-      <w:bookmarkEnd w:id="57"/>
+      <w:bookmarkEnd w:id="70"/>
     </w:p>
     <w:p>
       <w:r>
@@ -19507,12 +20355,12 @@
       <w:pPr>
         <w:pStyle w:val="Overskrift2"/>
       </w:pPr>
-      <w:bookmarkStart w:id="58" w:name="_Toc383094450"/>
+      <w:bookmarkStart w:id="71" w:name="_Toc383094450"/>
       <w:r>
         <w:lastRenderedPageBreak/>
         <w:t>Description of test application</w:t>
       </w:r>
-      <w:bookmarkEnd w:id="58"/>
+      <w:bookmarkEnd w:id="71"/>
     </w:p>
     <w:p>
       <w:r>
@@ -19669,11 +20517,11 @@
       <w:pPr>
         <w:pStyle w:val="Overskrift2"/>
       </w:pPr>
-      <w:bookmarkStart w:id="59" w:name="_Toc383094451"/>
+      <w:bookmarkStart w:id="72" w:name="_Toc383094451"/>
       <w:r>
         <w:t>Discussion of use cases</w:t>
       </w:r>
-      <w:bookmarkEnd w:id="59"/>
+      <w:bookmarkEnd w:id="72"/>
     </w:p>
     <w:p>
       <w:r>
@@ -19701,11 +20549,11 @@
       <w:pPr>
         <w:pStyle w:val="Overskrift2"/>
       </w:pPr>
-      <w:bookmarkStart w:id="60" w:name="_Toc383094452"/>
+      <w:bookmarkStart w:id="73" w:name="_Toc383094452"/>
       <w:r>
         <w:t>Evaluation</w:t>
       </w:r>
-      <w:bookmarkEnd w:id="60"/>
+      <w:bookmarkEnd w:id="73"/>
     </w:p>
     <w:p>
       <w:r>
@@ -19729,11 +20577,11 @@
       <w:pPr>
         <w:pStyle w:val="Overskrift3"/>
       </w:pPr>
-      <w:bookmarkStart w:id="61" w:name="_Toc383094453"/>
+      <w:bookmarkStart w:id="74" w:name="_Toc383094453"/>
       <w:r>
         <w:t>Documentation</w:t>
       </w:r>
-      <w:bookmarkEnd w:id="61"/>
+      <w:bookmarkEnd w:id="74"/>
     </w:p>
     <w:p>
       <w:r>
@@ -19749,11 +20597,11 @@
       <w:pPr>
         <w:pStyle w:val="Overskrift3"/>
       </w:pPr>
-      <w:bookmarkStart w:id="62" w:name="_Toc383094454"/>
+      <w:bookmarkStart w:id="75" w:name="_Toc383094454"/>
       <w:r>
         <w:t>Maintainability</w:t>
       </w:r>
-      <w:bookmarkEnd w:id="62"/>
+      <w:bookmarkEnd w:id="75"/>
     </w:p>
     <w:p>
       <w:r>
@@ -19773,11 +20621,11 @@
       <w:pPr>
         <w:pStyle w:val="Overskrift3"/>
       </w:pPr>
-      <w:bookmarkStart w:id="63" w:name="_Toc383094455"/>
+      <w:bookmarkStart w:id="76" w:name="_Toc383094455"/>
       <w:r>
         <w:t>Simplicity</w:t>
       </w:r>
-      <w:bookmarkEnd w:id="63"/>
+      <w:bookmarkEnd w:id="76"/>
     </w:p>
     <w:p>
       <w:r>
@@ -19848,11 +20696,11 @@
       <w:pPr>
         <w:pStyle w:val="Overskrift3"/>
       </w:pPr>
-      <w:bookmarkStart w:id="64" w:name="_Toc383094456"/>
+      <w:bookmarkStart w:id="77" w:name="_Toc383094456"/>
       <w:r>
         <w:t>Browser support</w:t>
       </w:r>
-      <w:bookmarkEnd w:id="64"/>
+      <w:bookmarkEnd w:id="77"/>
     </w:p>
     <w:p>
       <w:r>
@@ -19898,11 +20746,11 @@
       <w:pPr>
         <w:pStyle w:val="Overskrift3"/>
       </w:pPr>
-      <w:bookmarkStart w:id="65" w:name="_Toc383094457"/>
+      <w:bookmarkStart w:id="78" w:name="_Toc383094457"/>
       <w:r>
         <w:t>Maturity</w:t>
       </w:r>
-      <w:bookmarkEnd w:id="65"/>
+      <w:bookmarkEnd w:id="78"/>
     </w:p>
     <w:p>
       <w:r>
@@ -19936,11 +20784,11 @@
       <w:pPr>
         <w:pStyle w:val="Overskrift3"/>
       </w:pPr>
-      <w:bookmarkStart w:id="66" w:name="_Toc383094458"/>
+      <w:bookmarkStart w:id="79" w:name="_Toc383094458"/>
       <w:r>
         <w:t>Other criteria</w:t>
       </w:r>
-      <w:bookmarkEnd w:id="66"/>
+      <w:bookmarkEnd w:id="79"/>
     </w:p>
     <w:p>
       <w:r>
@@ -19975,11 +20823,11 @@
       <w:pPr>
         <w:pStyle w:val="Overskrift2"/>
       </w:pPr>
-      <w:bookmarkStart w:id="67" w:name="_Toc383094459"/>
+      <w:bookmarkStart w:id="80" w:name="_Toc383094459"/>
       <w:r>
         <w:t>Limitations</w:t>
       </w:r>
-      <w:bookmarkEnd w:id="67"/>
+      <w:bookmarkEnd w:id="80"/>
       <w:r>
         <w:t xml:space="preserve"> </w:t>
       </w:r>
@@ -19993,12 +20841,12 @@
       <w:pPr>
         <w:pStyle w:val="Overskrift3"/>
       </w:pPr>
-      <w:bookmarkStart w:id="68" w:name="_Toc383094460"/>
+      <w:bookmarkStart w:id="81" w:name="_Toc383094460"/>
       <w:r>
         <w:lastRenderedPageBreak/>
         <w:t>Cloud based solutions</w:t>
       </w:r>
-      <w:bookmarkEnd w:id="68"/>
+      <w:bookmarkEnd w:id="81"/>
     </w:p>
     <w:p>
       <w:r>
@@ -20009,11 +20857,11 @@
       <w:pPr>
         <w:pStyle w:val="Overskrift3"/>
       </w:pPr>
-      <w:bookmarkStart w:id="69" w:name="_Toc383094461"/>
+      <w:bookmarkStart w:id="82" w:name="_Toc383094461"/>
       <w:r>
         <w:t>Rapid development</w:t>
       </w:r>
-      <w:bookmarkEnd w:id="69"/>
+      <w:bookmarkEnd w:id="82"/>
     </w:p>
     <w:p>
       <w:r>
@@ -20039,11 +20887,11 @@
       <w:pPr>
         <w:pStyle w:val="Overskrift2"/>
       </w:pPr>
-      <w:bookmarkStart w:id="70" w:name="_Toc383094462"/>
+      <w:bookmarkStart w:id="83" w:name="_Toc383094462"/>
       <w:r>
         <w:t>Other choices</w:t>
       </w:r>
-      <w:bookmarkEnd w:id="70"/>
+      <w:bookmarkEnd w:id="83"/>
     </w:p>
     <w:p>
       <w:r>
@@ -20054,11 +20902,11 @@
       <w:pPr>
         <w:pStyle w:val="Overskrift3"/>
       </w:pPr>
-      <w:bookmarkStart w:id="71" w:name="_Toc383094463"/>
+      <w:bookmarkStart w:id="84" w:name="_Toc383094463"/>
       <w:r>
         <w:t>Common UI</w:t>
       </w:r>
-      <w:bookmarkEnd w:id="71"/>
+      <w:bookmarkEnd w:id="84"/>
     </w:p>
     <w:p>
       <w:r>
@@ -20069,11 +20917,11 @@
       <w:pPr>
         <w:pStyle w:val="Overskrift3"/>
       </w:pPr>
-      <w:bookmarkStart w:id="72" w:name="_Toc383094464"/>
+      <w:bookmarkStart w:id="85" w:name="_Toc383094464"/>
       <w:r>
         <w:t>Choice of database engine</w:t>
       </w:r>
-      <w:bookmarkEnd w:id="72"/>
+      <w:bookmarkEnd w:id="85"/>
     </w:p>
     <w:p>
       <w:r>
@@ -20098,11 +20946,11 @@
       <w:pPr>
         <w:pStyle w:val="Overskrift3"/>
       </w:pPr>
-      <w:bookmarkStart w:id="73" w:name="_Toc383094465"/>
+      <w:bookmarkStart w:id="86" w:name="_Toc383094465"/>
       <w:r>
         <w:t>Functional testing</w:t>
       </w:r>
-      <w:bookmarkEnd w:id="73"/>
+      <w:bookmarkEnd w:id="86"/>
     </w:p>
     <w:p>
       <w:r>
@@ -20121,12 +20969,12 @@
       <w:pPr>
         <w:pStyle w:val="Overskrift2"/>
       </w:pPr>
-      <w:bookmarkStart w:id="74" w:name="_Toc383094466"/>
+      <w:bookmarkStart w:id="87" w:name="_Toc383094466"/>
       <w:r>
         <w:lastRenderedPageBreak/>
         <w:t>Selected frameworks</w:t>
       </w:r>
-      <w:bookmarkEnd w:id="74"/>
+      <w:bookmarkEnd w:id="87"/>
     </w:p>
     <w:p>
       <w:r>
@@ -20155,11 +21003,11 @@
       <w:pPr>
         <w:pStyle w:val="Overskrift3"/>
       </w:pPr>
-      <w:bookmarkStart w:id="75" w:name="_Toc383094467"/>
+      <w:bookmarkStart w:id="88" w:name="_Toc383094467"/>
       <w:r>
         <w:t>Socket.IO</w:t>
       </w:r>
-      <w:bookmarkEnd w:id="75"/>
+      <w:bookmarkEnd w:id="88"/>
     </w:p>
     <w:p>
       <w:r>
@@ -20337,11 +21185,11 @@
       <w:pPr>
         <w:pStyle w:val="Overskrift3"/>
       </w:pPr>
-      <w:bookmarkStart w:id="76" w:name="_Toc383094468"/>
+      <w:bookmarkStart w:id="89" w:name="_Toc383094468"/>
       <w:r>
         <w:t>Lightstreamer</w:t>
       </w:r>
-      <w:bookmarkEnd w:id="76"/>
+      <w:bookmarkEnd w:id="89"/>
     </w:p>
     <w:p>
       <w:r>
@@ -20478,11 +21326,11 @@
       <w:pPr>
         <w:pStyle w:val="Overskrift3"/>
       </w:pPr>
-      <w:bookmarkStart w:id="77" w:name="_Toc383094469"/>
+      <w:bookmarkStart w:id="90" w:name="_Toc383094469"/>
       <w:r>
         <w:t>Play Framework</w:t>
       </w:r>
-      <w:bookmarkEnd w:id="77"/>
+      <w:bookmarkEnd w:id="90"/>
     </w:p>
     <w:p>
       <w:r>
@@ -20610,11 +21458,11 @@
       <w:pPr>
         <w:pStyle w:val="Overskrift3"/>
       </w:pPr>
-      <w:bookmarkStart w:id="78" w:name="_Toc383094470"/>
+      <w:bookmarkStart w:id="91" w:name="_Toc383094470"/>
       <w:r>
         <w:t>SignalR</w:t>
       </w:r>
-      <w:bookmarkEnd w:id="78"/>
+      <w:bookmarkEnd w:id="91"/>
     </w:p>
     <w:p>
       <w:r>
@@ -20743,11 +21591,11 @@
       <w:pPr>
         <w:pStyle w:val="Overskrift3"/>
       </w:pPr>
-      <w:bookmarkStart w:id="79" w:name="_Toc383094471"/>
+      <w:bookmarkStart w:id="92" w:name="_Toc383094471"/>
       <w:r>
         <w:t>Meteor</w:t>
       </w:r>
-      <w:bookmarkEnd w:id="79"/>
+      <w:bookmarkEnd w:id="92"/>
     </w:p>
     <w:p>
       <w:r>
@@ -21014,14 +21862,14 @@
           <w:lang w:val="en-US"/>
         </w:rPr>
       </w:pPr>
-      <w:bookmarkStart w:id="80" w:name="_Toc383094472"/>
+      <w:bookmarkStart w:id="93" w:name="_Toc383094472"/>
       <w:r>
         <w:rPr>
           <w:lang w:val="en-US"/>
         </w:rPr>
         <w:t>Results</w:t>
       </w:r>
-      <w:bookmarkEnd w:id="80"/>
+      <w:bookmarkEnd w:id="93"/>
     </w:p>
     <w:p>
       <w:r>
@@ -21050,11 +21898,11 @@
       <w:pPr>
         <w:pStyle w:val="Overskrift2"/>
       </w:pPr>
-      <w:bookmarkStart w:id="81" w:name="_Toc383094473"/>
+      <w:bookmarkStart w:id="94" w:name="_Toc383094473"/>
       <w:r>
         <w:t>Socket.IO</w:t>
       </w:r>
-      <w:bookmarkEnd w:id="81"/>
+      <w:bookmarkEnd w:id="94"/>
     </w:p>
     <w:p>
       <w:r>
@@ -21083,11 +21931,11 @@
       <w:pPr>
         <w:pStyle w:val="Overskrift3"/>
       </w:pPr>
-      <w:bookmarkStart w:id="82" w:name="_Toc383094474"/>
+      <w:bookmarkStart w:id="95" w:name="_Toc383094474"/>
       <w:r>
         <w:t>Documentation</w:t>
       </w:r>
-      <w:bookmarkEnd w:id="82"/>
+      <w:bookmarkEnd w:id="95"/>
     </w:p>
     <w:p>
       <w:r>
@@ -21160,11 +22008,11 @@
       <w:pPr>
         <w:pStyle w:val="Overskrift3"/>
       </w:pPr>
-      <w:bookmarkStart w:id="83" w:name="_Toc383094475"/>
+      <w:bookmarkStart w:id="96" w:name="_Toc383094475"/>
       <w:r>
         <w:t>Simplicity</w:t>
       </w:r>
-      <w:bookmarkEnd w:id="83"/>
+      <w:bookmarkEnd w:id="96"/>
     </w:p>
     <w:p>
       <w:r>
@@ -21392,11 +22240,11 @@
       <w:pPr>
         <w:pStyle w:val="Overskrift3"/>
       </w:pPr>
-      <w:bookmarkStart w:id="84" w:name="_Toc383094476"/>
+      <w:bookmarkStart w:id="97" w:name="_Toc383094476"/>
       <w:r>
         <w:t>Maintainability</w:t>
       </w:r>
-      <w:bookmarkEnd w:id="84"/>
+      <w:bookmarkEnd w:id="97"/>
     </w:p>
     <w:p>
       <w:r>
@@ -21543,11 +22391,11 @@
       <w:pPr>
         <w:pStyle w:val="Overskrift3"/>
       </w:pPr>
-      <w:bookmarkStart w:id="85" w:name="_Toc383094477"/>
+      <w:bookmarkStart w:id="98" w:name="_Toc383094477"/>
       <w:r>
         <w:t>Browser support</w:t>
       </w:r>
-      <w:bookmarkEnd w:id="85"/>
+      <w:bookmarkEnd w:id="98"/>
     </w:p>
     <w:p>
       <w:r>
@@ -21567,11 +22415,11 @@
       <w:pPr>
         <w:pStyle w:val="Overskrift3"/>
       </w:pPr>
-      <w:bookmarkStart w:id="86" w:name="_Toc383094478"/>
+      <w:bookmarkStart w:id="99" w:name="_Toc383094478"/>
       <w:r>
         <w:t>Maturity</w:t>
       </w:r>
-      <w:bookmarkEnd w:id="86"/>
+      <w:bookmarkEnd w:id="99"/>
     </w:p>
     <w:p>
       <w:r>
@@ -21646,11 +22494,11 @@
       <w:pPr>
         <w:pStyle w:val="Overskrift2"/>
       </w:pPr>
-      <w:bookmarkStart w:id="87" w:name="_Toc383094479"/>
+      <w:bookmarkStart w:id="100" w:name="_Toc383094479"/>
       <w:r>
         <w:t>Lightstreamer</w:t>
       </w:r>
-      <w:bookmarkEnd w:id="87"/>
+      <w:bookmarkEnd w:id="100"/>
     </w:p>
     <w:p>
       <w:r>
@@ -21688,11 +22536,11 @@
       <w:pPr>
         <w:pStyle w:val="Overskrift3"/>
       </w:pPr>
-      <w:bookmarkStart w:id="88" w:name="_Toc383094480"/>
+      <w:bookmarkStart w:id="101" w:name="_Toc383094480"/>
       <w:r>
         <w:t>Documentation</w:t>
       </w:r>
-      <w:bookmarkEnd w:id="88"/>
+      <w:bookmarkEnd w:id="101"/>
     </w:p>
     <w:p>
       <w:r>
@@ -21864,11 +22712,11 @@
       <w:pPr>
         <w:pStyle w:val="Overskrift3"/>
       </w:pPr>
-      <w:bookmarkStart w:id="89" w:name="_Toc383094481"/>
+      <w:bookmarkStart w:id="102" w:name="_Toc383094481"/>
       <w:r>
         <w:t>Simplicity</w:t>
       </w:r>
-      <w:bookmarkEnd w:id="89"/>
+      <w:bookmarkEnd w:id="102"/>
     </w:p>
     <w:p>
       <w:r>
@@ -22325,11 +23173,11 @@
       <w:pPr>
         <w:pStyle w:val="Overskrift3"/>
       </w:pPr>
-      <w:bookmarkStart w:id="90" w:name="_Toc383094482"/>
+      <w:bookmarkStart w:id="103" w:name="_Toc383094482"/>
       <w:r>
         <w:t>Maintainability</w:t>
       </w:r>
-      <w:bookmarkEnd w:id="90"/>
+      <w:bookmarkEnd w:id="103"/>
     </w:p>
     <w:p>
       <w:r>
@@ -22435,11 +23283,11 @@
       <w:pPr>
         <w:pStyle w:val="Overskrift3"/>
       </w:pPr>
-      <w:bookmarkStart w:id="91" w:name="_Toc383094483"/>
+      <w:bookmarkStart w:id="104" w:name="_Toc383094483"/>
       <w:r>
         <w:t>Browser support</w:t>
       </w:r>
-      <w:bookmarkEnd w:id="91"/>
+      <w:bookmarkEnd w:id="104"/>
     </w:p>
     <w:p>
       <w:r>
@@ -22453,11 +23301,11 @@
       <w:pPr>
         <w:pStyle w:val="Overskrift3"/>
       </w:pPr>
-      <w:bookmarkStart w:id="92" w:name="_Toc383094484"/>
+      <w:bookmarkStart w:id="105" w:name="_Toc383094484"/>
       <w:r>
         <w:t>Maturity</w:t>
       </w:r>
-      <w:bookmarkEnd w:id="92"/>
+      <w:bookmarkEnd w:id="105"/>
     </w:p>
     <w:p>
       <w:r>
@@ -22559,11 +23407,11 @@
       <w:pPr>
         <w:pStyle w:val="Overskrift2"/>
       </w:pPr>
-      <w:bookmarkStart w:id="93" w:name="_Toc383094485"/>
+      <w:bookmarkStart w:id="106" w:name="_Toc383094485"/>
       <w:r>
         <w:t>Play Framework</w:t>
       </w:r>
-      <w:bookmarkEnd w:id="93"/>
+      <w:bookmarkEnd w:id="106"/>
     </w:p>
     <w:p>
       <w:r>
@@ -22583,11 +23431,11 @@
       <w:pPr>
         <w:pStyle w:val="Overskrift3"/>
       </w:pPr>
-      <w:bookmarkStart w:id="94" w:name="_Toc383094486"/>
+      <w:bookmarkStart w:id="107" w:name="_Toc383094486"/>
       <w:r>
         <w:t>Documentation</w:t>
       </w:r>
-      <w:bookmarkEnd w:id="94"/>
+      <w:bookmarkEnd w:id="107"/>
     </w:p>
     <w:p>
       <w:r>
@@ -22662,12 +23510,12 @@
       <w:pPr>
         <w:pStyle w:val="Overskrift3"/>
       </w:pPr>
-      <w:bookmarkStart w:id="95" w:name="_Toc383094487"/>
+      <w:bookmarkStart w:id="108" w:name="_Toc383094487"/>
       <w:r>
         <w:lastRenderedPageBreak/>
         <w:t>Simplicity</w:t>
       </w:r>
-      <w:bookmarkEnd w:id="95"/>
+      <w:bookmarkEnd w:id="108"/>
     </w:p>
     <w:p>
       <w:r>
@@ -23177,12 +24025,12 @@
       <w:pPr>
         <w:pStyle w:val="Overskrift3"/>
       </w:pPr>
-      <w:bookmarkStart w:id="96" w:name="_Toc383094488"/>
+      <w:bookmarkStart w:id="109" w:name="_Toc383094488"/>
       <w:r>
         <w:lastRenderedPageBreak/>
         <w:t>Maintainability</w:t>
       </w:r>
-      <w:bookmarkEnd w:id="96"/>
+      <w:bookmarkEnd w:id="109"/>
     </w:p>
     <w:p>
       <w:r>
@@ -23303,11 +24151,11 @@
       <w:pPr>
         <w:pStyle w:val="Overskrift3"/>
       </w:pPr>
-      <w:bookmarkStart w:id="97" w:name="_Toc383094489"/>
+      <w:bookmarkStart w:id="110" w:name="_Toc383094489"/>
       <w:r>
         <w:t>Browser support</w:t>
       </w:r>
-      <w:bookmarkEnd w:id="97"/>
+      <w:bookmarkEnd w:id="110"/>
     </w:p>
     <w:p>
       <w:r>
@@ -23405,11 +24253,11 @@
       <w:pPr>
         <w:pStyle w:val="Overskrift3"/>
       </w:pPr>
-      <w:bookmarkStart w:id="98" w:name="_Toc383094490"/>
+      <w:bookmarkStart w:id="111" w:name="_Toc383094490"/>
       <w:r>
         <w:t>Maturity</w:t>
       </w:r>
-      <w:bookmarkEnd w:id="98"/>
+      <w:bookmarkEnd w:id="111"/>
     </w:p>
     <w:p>
       <w:r>
@@ -23518,11 +24366,11 @@
       <w:pPr>
         <w:pStyle w:val="Overskrift2"/>
       </w:pPr>
-      <w:bookmarkStart w:id="99" w:name="_Toc383094491"/>
+      <w:bookmarkStart w:id="112" w:name="_Toc383094491"/>
       <w:r>
         <w:t>SignalR</w:t>
       </w:r>
-      <w:bookmarkEnd w:id="99"/>
+      <w:bookmarkEnd w:id="112"/>
     </w:p>
     <w:p>
       <w:r>
@@ -23553,11 +24401,11 @@
       <w:pPr>
         <w:pStyle w:val="Overskrift3"/>
       </w:pPr>
-      <w:bookmarkStart w:id="100" w:name="_Toc383094492"/>
+      <w:bookmarkStart w:id="113" w:name="_Toc383094492"/>
       <w:r>
         <w:t>Documentation</w:t>
       </w:r>
-      <w:bookmarkEnd w:id="100"/>
+      <w:bookmarkEnd w:id="113"/>
     </w:p>
     <w:p>
       <w:proofErr w:type="spellStart"/>
@@ -23683,11 +24531,11 @@
       <w:pPr>
         <w:pStyle w:val="Overskrift3"/>
       </w:pPr>
-      <w:bookmarkStart w:id="101" w:name="_Toc383094493"/>
+      <w:bookmarkStart w:id="114" w:name="_Toc383094493"/>
       <w:r>
         <w:t>Simplicity</w:t>
       </w:r>
-      <w:bookmarkEnd w:id="101"/>
+      <w:bookmarkEnd w:id="114"/>
     </w:p>
     <w:p>
       <w:r>
@@ -23899,11 +24747,11 @@
       <w:pPr>
         <w:pStyle w:val="Overskrift3"/>
       </w:pPr>
-      <w:bookmarkStart w:id="102" w:name="_Toc383094494"/>
+      <w:bookmarkStart w:id="115" w:name="_Toc383094494"/>
       <w:r>
         <w:t>Maintainability</w:t>
       </w:r>
-      <w:bookmarkEnd w:id="102"/>
+      <w:bookmarkEnd w:id="115"/>
     </w:p>
     <w:p>
       <w:r>
@@ -23992,11 +24840,11 @@
       <w:pPr>
         <w:pStyle w:val="Overskrift3"/>
       </w:pPr>
-      <w:bookmarkStart w:id="103" w:name="_Toc383094495"/>
+      <w:bookmarkStart w:id="116" w:name="_Toc383094495"/>
       <w:r>
         <w:t>Browser support</w:t>
       </w:r>
-      <w:bookmarkEnd w:id="103"/>
+      <w:bookmarkEnd w:id="116"/>
     </w:p>
     <w:p>
       <w:r>
@@ -24038,11 +24886,11 @@
       <w:pPr>
         <w:pStyle w:val="Overskrift3"/>
       </w:pPr>
-      <w:bookmarkStart w:id="104" w:name="_Toc383094496"/>
+      <w:bookmarkStart w:id="117" w:name="_Toc383094496"/>
       <w:r>
         <w:t>Maturity</w:t>
       </w:r>
-      <w:bookmarkEnd w:id="104"/>
+      <w:bookmarkEnd w:id="117"/>
     </w:p>
     <w:p>
       <w:r>
@@ -24131,11 +24979,11 @@
       <w:pPr>
         <w:pStyle w:val="Overskrift2"/>
       </w:pPr>
-      <w:bookmarkStart w:id="105" w:name="_Toc383094497"/>
+      <w:bookmarkStart w:id="118" w:name="_Toc383094497"/>
       <w:r>
         <w:t>Meteor</w:t>
       </w:r>
-      <w:bookmarkEnd w:id="105"/>
+      <w:bookmarkEnd w:id="118"/>
     </w:p>
     <w:p>
       <w:r>
@@ -24180,11 +25028,11 @@
       <w:pPr>
         <w:pStyle w:val="Overskrift3"/>
       </w:pPr>
-      <w:bookmarkStart w:id="106" w:name="_Toc383094498"/>
+      <w:bookmarkStart w:id="119" w:name="_Toc383094498"/>
       <w:r>
         <w:t>Documentation</w:t>
       </w:r>
-      <w:bookmarkEnd w:id="106"/>
+      <w:bookmarkEnd w:id="119"/>
     </w:p>
     <w:p>
       <w:r>
@@ -24297,11 +25145,11 @@
       <w:pPr>
         <w:pStyle w:val="Overskrift3"/>
       </w:pPr>
-      <w:bookmarkStart w:id="107" w:name="_Toc383094499"/>
+      <w:bookmarkStart w:id="120" w:name="_Toc383094499"/>
       <w:r>
         <w:t>Simplicity</w:t>
       </w:r>
-      <w:bookmarkEnd w:id="107"/>
+      <w:bookmarkEnd w:id="120"/>
     </w:p>
     <w:p>
       <w:r>
@@ -24525,11 +25373,11 @@
       <w:pPr>
         <w:pStyle w:val="Overskrift3"/>
       </w:pPr>
-      <w:bookmarkStart w:id="108" w:name="_Toc383094500"/>
+      <w:bookmarkStart w:id="121" w:name="_Toc383094500"/>
       <w:r>
         <w:t>Maintainability</w:t>
       </w:r>
-      <w:bookmarkEnd w:id="108"/>
+      <w:bookmarkEnd w:id="121"/>
     </w:p>
     <w:p>
       <w:r>
@@ -24733,12 +25581,12 @@
       <w:pPr>
         <w:pStyle w:val="Overskrift3"/>
       </w:pPr>
-      <w:bookmarkStart w:id="109" w:name="_Toc383094501"/>
+      <w:bookmarkStart w:id="122" w:name="_Toc383094501"/>
       <w:r>
         <w:lastRenderedPageBreak/>
         <w:t>Browser support</w:t>
       </w:r>
-      <w:bookmarkEnd w:id="109"/>
+      <w:bookmarkEnd w:id="122"/>
     </w:p>
     <w:p>
       <w:r>
@@ -24766,11 +25614,11 @@
       <w:pPr>
         <w:pStyle w:val="Overskrift3"/>
       </w:pPr>
-      <w:bookmarkStart w:id="110" w:name="_Toc383094502"/>
+      <w:bookmarkStart w:id="123" w:name="_Toc383094502"/>
       <w:r>
         <w:t>Maturity</w:t>
       </w:r>
-      <w:bookmarkEnd w:id="110"/>
+      <w:bookmarkEnd w:id="123"/>
     </w:p>
     <w:p>
       <w:r>
@@ -24865,7 +25713,7 @@
           <w:lang w:val="en-US"/>
         </w:rPr>
       </w:pPr>
-      <w:bookmarkStart w:id="111" w:name="_Toc383094503"/>
+      <w:bookmarkStart w:id="124" w:name="_Toc383094503"/>
       <w:r>
         <w:rPr>
           <w:b w:val="0"/>
@@ -24896,7 +25744,7 @@
         </w:rPr>
         <w:t>Load testing</w:t>
       </w:r>
-      <w:bookmarkEnd w:id="111"/>
+      <w:bookmarkEnd w:id="124"/>
     </w:p>
     <w:p>
       <w:pPr>
@@ -24915,7 +25763,7 @@
           <w:lang w:val="en-US"/>
         </w:rPr>
       </w:pPr>
-      <w:bookmarkStart w:id="112" w:name="_Toc383094504"/>
+      <w:bookmarkStart w:id="125" w:name="_Toc383094504"/>
       <w:r>
         <w:rPr>
           <w:lang w:val="en-US"/>
@@ -24923,7 +25771,7 @@
         <w:lastRenderedPageBreak/>
         <w:t>Methodology</w:t>
       </w:r>
-      <w:bookmarkEnd w:id="112"/>
+      <w:bookmarkEnd w:id="125"/>
     </w:p>
     <w:p>
       <w:r>
@@ -24957,11 +25805,11 @@
       <w:pPr>
         <w:pStyle w:val="Overskrift2"/>
       </w:pPr>
-      <w:bookmarkStart w:id="113" w:name="_Toc383094505"/>
+      <w:bookmarkStart w:id="126" w:name="_Toc383094505"/>
       <w:r>
         <w:t>Test scenario</w:t>
       </w:r>
-      <w:bookmarkEnd w:id="113"/>
+      <w:bookmarkEnd w:id="126"/>
     </w:p>
     <w:p>
       <w:r>
@@ -25130,11 +25978,11 @@
       <w:pPr>
         <w:pStyle w:val="Overskrift2"/>
       </w:pPr>
-      <w:bookmarkStart w:id="114" w:name="_Toc383094506"/>
+      <w:bookmarkStart w:id="127" w:name="_Toc383094506"/>
       <w:r>
         <w:t>Test data</w:t>
       </w:r>
-      <w:bookmarkEnd w:id="114"/>
+      <w:bookmarkEnd w:id="127"/>
     </w:p>
     <w:p>
       <w:r>
@@ -25172,11 +26020,11 @@
       <w:pPr>
         <w:pStyle w:val="Overskrift2"/>
       </w:pPr>
-      <w:bookmarkStart w:id="115" w:name="_Toc383094507"/>
+      <w:bookmarkStart w:id="128" w:name="_Toc383094507"/>
       <w:r>
         <w:t>Test setup</w:t>
       </w:r>
-      <w:bookmarkEnd w:id="115"/>
+      <w:bookmarkEnd w:id="128"/>
     </w:p>
     <w:p>
       <w:r>
@@ -25349,11 +26197,11 @@
       <w:pPr>
         <w:pStyle w:val="Overskrift2"/>
       </w:pPr>
-      <w:bookmarkStart w:id="116" w:name="_Toc383094508"/>
+      <w:bookmarkStart w:id="129" w:name="_Toc383094508"/>
       <w:r>
         <w:t>Choice of setup</w:t>
       </w:r>
-      <w:bookmarkEnd w:id="116"/>
+      <w:bookmarkEnd w:id="129"/>
     </w:p>
     <w:p>
       <w:r>
@@ -25545,11 +26393,11 @@
       <w:pPr>
         <w:pStyle w:val="Overskrift2"/>
       </w:pPr>
-      <w:bookmarkStart w:id="117" w:name="_Toc383094509"/>
+      <w:bookmarkStart w:id="130" w:name="_Toc383094509"/>
       <w:r>
         <w:t>Number of runs</w:t>
       </w:r>
-      <w:bookmarkEnd w:id="117"/>
+      <w:bookmarkEnd w:id="130"/>
     </w:p>
     <w:p>
       <w:r>
@@ -25569,11 +26417,11 @@
       <w:pPr>
         <w:pStyle w:val="Overskrift2"/>
       </w:pPr>
-      <w:bookmarkStart w:id="118" w:name="_Toc383094510"/>
+      <w:bookmarkStart w:id="131" w:name="_Toc383094510"/>
       <w:r>
         <w:t>Displaying data</w:t>
       </w:r>
-      <w:bookmarkEnd w:id="118"/>
+      <w:bookmarkEnd w:id="131"/>
     </w:p>
     <w:p>
       <w:r>
@@ -25623,11 +26471,11 @@
       <w:pPr>
         <w:pStyle w:val="Overskrift2"/>
       </w:pPr>
-      <w:bookmarkStart w:id="119" w:name="_Toc383094511"/>
+      <w:bookmarkStart w:id="132" w:name="_Toc383094511"/>
       <w:r>
         <w:t>Configurations</w:t>
       </w:r>
-      <w:bookmarkEnd w:id="119"/>
+      <w:bookmarkEnd w:id="132"/>
     </w:p>
     <w:p>
       <w:r>
@@ -25712,11 +26560,11 @@
       <w:pPr>
         <w:pStyle w:val="Overskrift2"/>
       </w:pPr>
-      <w:bookmarkStart w:id="120" w:name="_Toc383094512"/>
+      <w:bookmarkStart w:id="133" w:name="_Toc383094512"/>
       <w:r>
         <w:t>Monitoring network traffic</w:t>
       </w:r>
-      <w:bookmarkEnd w:id="120"/>
+      <w:bookmarkEnd w:id="133"/>
     </w:p>
     <w:p>
       <w:r>
@@ -25770,11 +26618,11 @@
       <w:pPr>
         <w:pStyle w:val="Overskrift2"/>
       </w:pPr>
-      <w:bookmarkStart w:id="121" w:name="_Toc383094513"/>
+      <w:bookmarkStart w:id="134" w:name="_Toc383094513"/>
       <w:r>
         <w:t>Monitoring of processor</w:t>
       </w:r>
-      <w:bookmarkEnd w:id="121"/>
+      <w:bookmarkEnd w:id="134"/>
     </w:p>
     <w:p>
       <w:r>
@@ -25821,11 +26669,11 @@
       <w:pPr>
         <w:pStyle w:val="Overskrift2"/>
       </w:pPr>
-      <w:bookmarkStart w:id="122" w:name="_Toc383094514"/>
+      <w:bookmarkStart w:id="135" w:name="_Toc383094514"/>
       <w:r>
         <w:t>Monitoring of memory usage</w:t>
       </w:r>
-      <w:bookmarkEnd w:id="122"/>
+      <w:bookmarkEnd w:id="135"/>
     </w:p>
     <w:p>
       <w:r>
@@ -25836,11 +26684,11 @@
       <w:pPr>
         <w:pStyle w:val="Overskrift2"/>
       </w:pPr>
-      <w:bookmarkStart w:id="123" w:name="_Toc383094515"/>
+      <w:bookmarkStart w:id="136" w:name="_Toc383094515"/>
       <w:r>
         <w:t>Different servers and platforms</w:t>
       </w:r>
-      <w:bookmarkEnd w:id="123"/>
+      <w:bookmarkEnd w:id="136"/>
     </w:p>
     <w:p>
       <w:r>
@@ -25928,11 +26776,11 @@
       <w:pPr>
         <w:pStyle w:val="Overskrift2"/>
       </w:pPr>
-      <w:bookmarkStart w:id="124" w:name="_Toc383094516"/>
+      <w:bookmarkStart w:id="137" w:name="_Toc383094516"/>
       <w:r>
         <w:t>Use case of test setup</w:t>
       </w:r>
-      <w:bookmarkEnd w:id="124"/>
+      <w:bookmarkEnd w:id="137"/>
     </w:p>
     <w:p>
       <w:r>
@@ -25947,11 +26795,11 @@
       <w:pPr>
         <w:pStyle w:val="Overskrift2"/>
       </w:pPr>
-      <w:bookmarkStart w:id="125" w:name="_Toc383094517"/>
+      <w:bookmarkStart w:id="138" w:name="_Toc383094517"/>
       <w:r>
         <w:t>Limitations</w:t>
       </w:r>
-      <w:bookmarkEnd w:id="125"/>
+      <w:bookmarkEnd w:id="138"/>
     </w:p>
     <w:p>
       <w:r>
@@ -25962,11 +26810,11 @@
       <w:pPr>
         <w:pStyle w:val="Overskrift3"/>
       </w:pPr>
-      <w:bookmarkStart w:id="126" w:name="_Toc383094518"/>
+      <w:bookmarkStart w:id="139" w:name="_Toc383094518"/>
       <w:r>
         <w:t>Meteor</w:t>
       </w:r>
-      <w:bookmarkEnd w:id="126"/>
+      <w:bookmarkEnd w:id="139"/>
     </w:p>
     <w:p>
       <w:r>
@@ -25978,11 +26826,11 @@
         <w:pStyle w:val="Overskrift3"/>
         <w:ind w:left="993" w:hanging="993"/>
       </w:pPr>
-      <w:bookmarkStart w:id="127" w:name="_Toc383094519"/>
+      <w:bookmarkStart w:id="140" w:name="_Toc383094519"/>
       <w:r>
         <w:t>Using browsers</w:t>
       </w:r>
-      <w:bookmarkEnd w:id="127"/>
+      <w:bookmarkEnd w:id="140"/>
     </w:p>
     <w:p>
       <w:r>
@@ -26016,11 +26864,11 @@
         <w:pStyle w:val="Overskrift3"/>
         <w:ind w:left="993" w:hanging="993"/>
       </w:pPr>
-      <w:bookmarkStart w:id="128" w:name="_Toc383094520"/>
+      <w:bookmarkStart w:id="141" w:name="_Toc383094520"/>
       <w:r>
         <w:t>Network capture</w:t>
       </w:r>
-      <w:bookmarkEnd w:id="128"/>
+      <w:bookmarkEnd w:id="141"/>
     </w:p>
     <w:p>
       <w:r>
@@ -26106,11 +26954,11 @@
         <w:pStyle w:val="Overskrift3"/>
         <w:ind w:left="992" w:hanging="992"/>
       </w:pPr>
-      <w:bookmarkStart w:id="129" w:name="_Toc383094521"/>
+      <w:bookmarkStart w:id="142" w:name="_Toc383094521"/>
       <w:r>
         <w:t>Streaming with Play Framework</w:t>
       </w:r>
-      <w:bookmarkEnd w:id="129"/>
+      <w:bookmarkEnd w:id="142"/>
     </w:p>
     <w:p>
       <w:r>
@@ -26130,11 +26978,11 @@
       <w:pPr>
         <w:pStyle w:val="Overskrift2"/>
       </w:pPr>
-      <w:bookmarkStart w:id="130" w:name="_Toc383094522"/>
+      <w:bookmarkStart w:id="143" w:name="_Toc383094522"/>
       <w:r>
         <w:t>Testing idle connections resource usage</w:t>
       </w:r>
-      <w:bookmarkEnd w:id="130"/>
+      <w:bookmarkEnd w:id="143"/>
     </w:p>
     <w:p>
       <w:r>
@@ -26159,11 +27007,11 @@
       <w:pPr>
         <w:pStyle w:val="Overskrift2"/>
       </w:pPr>
-      <w:bookmarkStart w:id="131" w:name="_Toc383094523"/>
+      <w:bookmarkStart w:id="144" w:name="_Toc383094523"/>
       <w:r>
         <w:t>Raw data</w:t>
       </w:r>
-      <w:bookmarkEnd w:id="131"/>
+      <w:bookmarkEnd w:id="144"/>
     </w:p>
     <w:p>
       <w:r>
@@ -26195,7 +27043,7 @@
           <w:lang w:val="en-US"/>
         </w:rPr>
       </w:pPr>
-      <w:bookmarkStart w:id="132" w:name="_Toc383094524"/>
+      <w:bookmarkStart w:id="145" w:name="_Toc383094524"/>
       <w:r>
         <w:rPr>
           <w:szCs w:val="36"/>
@@ -26211,7 +27059,7 @@
         </w:rPr>
         <w:t>s</w:t>
       </w:r>
-      <w:bookmarkEnd w:id="132"/>
+      <w:bookmarkEnd w:id="145"/>
     </w:p>
     <w:p>
       <w:r>
@@ -26243,11 +27091,11 @@
       <w:pPr>
         <w:pStyle w:val="Overskrift2"/>
       </w:pPr>
-      <w:bookmarkStart w:id="133" w:name="_Toc383094525"/>
+      <w:bookmarkStart w:id="146" w:name="_Toc383094525"/>
       <w:r>
         <w:t>Messages sent from clients</w:t>
       </w:r>
-      <w:bookmarkEnd w:id="133"/>
+      <w:bookmarkEnd w:id="146"/>
     </w:p>
     <w:p>
       <w:r>
@@ -26442,7 +27290,7 @@
       <w:pPr>
         <w:pStyle w:val="Overskrift2"/>
       </w:pPr>
-      <w:bookmarkStart w:id="134" w:name="_Toc383094526"/>
+      <w:bookmarkStart w:id="147" w:name="_Toc383094526"/>
       <w:r>
         <w:t xml:space="preserve">Messages received </w:t>
       </w:r>
@@ -26452,7 +27300,7 @@
       <w:r>
         <w:t xml:space="preserve"> server</w:t>
       </w:r>
-      <w:bookmarkEnd w:id="134"/>
+      <w:bookmarkEnd w:id="147"/>
     </w:p>
     <w:p>
       <w:r>
@@ -26669,11 +27517,11 @@
       <w:pPr>
         <w:pStyle w:val="Overskrift2"/>
       </w:pPr>
-      <w:bookmarkStart w:id="135" w:name="_Toc383094527"/>
+      <w:bookmarkStart w:id="148" w:name="_Toc383094527"/>
       <w:r>
         <w:t>Messages sent from server</w:t>
       </w:r>
-      <w:bookmarkEnd w:id="135"/>
+      <w:bookmarkEnd w:id="148"/>
     </w:p>
     <w:p>
       <w:r>
@@ -26748,11 +27596,11 @@
       <w:pPr>
         <w:pStyle w:val="Overskrift2"/>
       </w:pPr>
-      <w:bookmarkStart w:id="136" w:name="_Toc383094528"/>
+      <w:bookmarkStart w:id="149" w:name="_Toc383094528"/>
       <w:r>
         <w:t>Average latency</w:t>
       </w:r>
-      <w:bookmarkEnd w:id="136"/>
+      <w:bookmarkEnd w:id="149"/>
     </w:p>
     <w:p>
       <w:r>
@@ -26794,12 +27642,12 @@
       <w:pPr>
         <w:pStyle w:val="Overskrift3"/>
       </w:pPr>
-      <w:bookmarkStart w:id="137" w:name="_Toc383094529"/>
+      <w:bookmarkStart w:id="150" w:name="_Toc383094529"/>
       <w:r>
         <w:lastRenderedPageBreak/>
         <w:t>WebSockets</w:t>
       </w:r>
-      <w:bookmarkEnd w:id="137"/>
+      <w:bookmarkEnd w:id="150"/>
     </w:p>
     <w:p>
       <w:r>
@@ -26862,14 +27710,14 @@
       <w:pPr>
         <w:pStyle w:val="Overskrift3"/>
       </w:pPr>
-      <w:bookmarkStart w:id="138" w:name="_Toc383094530"/>
+      <w:bookmarkStart w:id="151" w:name="_Toc383094530"/>
       <w:r>
         <w:t>Server-Sent</w:t>
       </w:r>
       <w:r>
         <w:t xml:space="preserve"> Events</w:t>
       </w:r>
-      <w:bookmarkEnd w:id="138"/>
+      <w:bookmarkEnd w:id="151"/>
     </w:p>
     <w:p>
       <w:r>
@@ -26958,11 +27806,11 @@
       <w:pPr>
         <w:pStyle w:val="Overskrift3"/>
       </w:pPr>
-      <w:bookmarkStart w:id="139" w:name="_Toc383094531"/>
+      <w:bookmarkStart w:id="152" w:name="_Toc383094531"/>
       <w:r>
         <w:t>Http-Streaming</w:t>
       </w:r>
-      <w:bookmarkEnd w:id="139"/>
+      <w:bookmarkEnd w:id="152"/>
     </w:p>
     <w:p>
       <w:r>
@@ -27045,11 +27893,11 @@
       <w:pPr>
         <w:pStyle w:val="Overskrift3"/>
       </w:pPr>
-      <w:bookmarkStart w:id="140" w:name="_Toc383094532"/>
+      <w:bookmarkStart w:id="153" w:name="_Toc383094532"/>
       <w:r>
         <w:t>Long-Polling</w:t>
       </w:r>
-      <w:bookmarkEnd w:id="140"/>
+      <w:bookmarkEnd w:id="153"/>
     </w:p>
     <w:p>
       <w:r>
@@ -27135,11 +27983,11 @@
       <w:pPr>
         <w:pStyle w:val="Overskrift3"/>
       </w:pPr>
-      <w:bookmarkStart w:id="141" w:name="_Toc383094533"/>
+      <w:bookmarkStart w:id="154" w:name="_Toc383094533"/>
       <w:r>
         <w:t>Polling</w:t>
       </w:r>
-      <w:bookmarkEnd w:id="141"/>
+      <w:bookmarkEnd w:id="154"/>
     </w:p>
     <w:p>
       <w:r>
@@ -27275,11 +28123,11 @@
       <w:pPr>
         <w:pStyle w:val="Overskrift2"/>
       </w:pPr>
-      <w:bookmarkStart w:id="142" w:name="_Toc383094534"/>
+      <w:bookmarkStart w:id="155" w:name="_Toc383094534"/>
       <w:r>
         <w:t>Median processor usage</w:t>
       </w:r>
-      <w:bookmarkEnd w:id="142"/>
+      <w:bookmarkEnd w:id="155"/>
     </w:p>
     <w:p>
       <w:r>
@@ -27367,14 +28215,14 @@
       <w:pPr>
         <w:pStyle w:val="Overskrift2"/>
       </w:pPr>
-      <w:bookmarkStart w:id="143" w:name="_Toc383094535"/>
+      <w:bookmarkStart w:id="156" w:name="_Toc383094535"/>
       <w:r>
         <w:t>Maximum</w:t>
       </w:r>
       <w:r>
         <w:t xml:space="preserve"> memory usage</w:t>
       </w:r>
-      <w:bookmarkEnd w:id="143"/>
+      <w:bookmarkEnd w:id="156"/>
     </w:p>
     <w:p>
       <w:r>
@@ -27442,11 +28290,11 @@
       <w:pPr>
         <w:pStyle w:val="Overskrift2"/>
       </w:pPr>
-      <w:bookmarkStart w:id="144" w:name="_Toc383094536"/>
+      <w:bookmarkStart w:id="157" w:name="_Toc383094536"/>
       <w:r>
         <w:t>Bytes sent/received</w:t>
       </w:r>
-      <w:bookmarkEnd w:id="144"/>
+      <w:bookmarkEnd w:id="157"/>
     </w:p>
     <w:p>
       <w:r>
@@ -27610,11 +28458,11 @@
       <w:pPr>
         <w:pStyle w:val="Overskrift2"/>
       </w:pPr>
-      <w:bookmarkStart w:id="145" w:name="_Toc383094537"/>
+      <w:bookmarkStart w:id="158" w:name="_Toc383094537"/>
       <w:r>
         <w:t>Idle clients with WebSockets</w:t>
       </w:r>
-      <w:bookmarkEnd w:id="145"/>
+      <w:bookmarkEnd w:id="158"/>
     </w:p>
     <w:p>
       <w:r>
@@ -28161,7 +29009,7 @@
           <w:lang w:val="en-US"/>
         </w:rPr>
       </w:pPr>
-      <w:bookmarkStart w:id="146" w:name="_Toc383094538"/>
+      <w:bookmarkStart w:id="159" w:name="_Toc383094538"/>
       <w:r>
         <w:rPr>
           <w:lang w:val="en-US"/>
@@ -28174,7 +29022,7 @@
         </w:rPr>
         <w:t>lysis</w:t>
       </w:r>
-      <w:bookmarkEnd w:id="146"/>
+      <w:bookmarkEnd w:id="159"/>
       <w:r>
         <w:rPr>
           <w:lang w:val="en-US"/>
@@ -28191,11 +29039,11 @@
       <w:pPr>
         <w:pStyle w:val="Overskrift2"/>
       </w:pPr>
-      <w:bookmarkStart w:id="147" w:name="_Toc383094539"/>
+      <w:bookmarkStart w:id="160" w:name="_Toc383094539"/>
       <w:r>
         <w:t>Message frequency</w:t>
       </w:r>
-      <w:bookmarkEnd w:id="147"/>
+      <w:bookmarkEnd w:id="160"/>
     </w:p>
     <w:p>
       <w:r>
@@ -32864,11 +33712,11 @@
       <w:pPr>
         <w:pStyle w:val="Overskrift2"/>
       </w:pPr>
-      <w:bookmarkStart w:id="148" w:name="_Toc383094540"/>
+      <w:bookmarkStart w:id="161" w:name="_Toc383094540"/>
       <w:r>
         <w:t>Average latency</w:t>
       </w:r>
-      <w:bookmarkEnd w:id="148"/>
+      <w:bookmarkEnd w:id="161"/>
     </w:p>
     <w:p>
       <w:r>
@@ -32903,11 +33751,11 @@
       <w:pPr>
         <w:pStyle w:val="Overskrift3"/>
       </w:pPr>
-      <w:bookmarkStart w:id="149" w:name="_Toc383094541"/>
+      <w:bookmarkStart w:id="162" w:name="_Toc383094541"/>
       <w:r>
         <w:t>Frameworks</w:t>
       </w:r>
-      <w:bookmarkEnd w:id="149"/>
+      <w:bookmarkEnd w:id="162"/>
     </w:p>
     <w:p>
       <w:r>
@@ -34516,11 +35364,11 @@
         <w:pStyle w:val="Overskrift3"/>
         <w:ind w:left="992" w:hanging="992"/>
       </w:pPr>
-      <w:bookmarkStart w:id="150" w:name="_Toc383094542"/>
+      <w:bookmarkStart w:id="163" w:name="_Toc383094542"/>
       <w:r>
         <w:t>Transports effect on latency</w:t>
       </w:r>
-      <w:bookmarkEnd w:id="150"/>
+      <w:bookmarkEnd w:id="163"/>
     </w:p>
     <w:p>
       <w:r>
@@ -34740,14 +35588,14 @@
       <w:pPr>
         <w:pStyle w:val="Overskrift2"/>
       </w:pPr>
-      <w:bookmarkStart w:id="151" w:name="_Toc383094543"/>
+      <w:bookmarkStart w:id="164" w:name="_Toc383094543"/>
       <w:r>
         <w:t>M</w:t>
       </w:r>
       <w:r>
         <w:t>achine resources</w:t>
       </w:r>
-      <w:bookmarkEnd w:id="151"/>
+      <w:bookmarkEnd w:id="164"/>
     </w:p>
     <w:p>
       <w:r>
@@ -36138,11 +36986,11 @@
       <w:pPr>
         <w:pStyle w:val="Overskrift2"/>
       </w:pPr>
-      <w:bookmarkStart w:id="152" w:name="_Toc383094544"/>
+      <w:bookmarkStart w:id="165" w:name="_Toc383094544"/>
       <w:r>
         <w:t>Network performance of frameworks</w:t>
       </w:r>
-      <w:bookmarkEnd w:id="152"/>
+      <w:bookmarkEnd w:id="165"/>
     </w:p>
     <w:p>
       <w:r>
@@ -36165,11 +37013,11 @@
       <w:pPr>
         <w:pStyle w:val="Overskrift2"/>
       </w:pPr>
-      <w:bookmarkStart w:id="153" w:name="_Toc383094545"/>
+      <w:bookmarkStart w:id="166" w:name="_Toc383094545"/>
       <w:r>
         <w:t>Transports effect on network traffic</w:t>
       </w:r>
-      <w:bookmarkEnd w:id="153"/>
+      <w:bookmarkEnd w:id="166"/>
     </w:p>
     <w:p>
       <w:r>
@@ -37709,11 +38557,11 @@
       <w:pPr>
         <w:pStyle w:val="Overskrift2"/>
       </w:pPr>
-      <w:bookmarkStart w:id="154" w:name="_Toc383094546"/>
+      <w:bookmarkStart w:id="167" w:name="_Toc383094546"/>
       <w:r>
         <w:t>Idle clients with WebSockets</w:t>
       </w:r>
-      <w:bookmarkEnd w:id="154"/>
+      <w:bookmarkEnd w:id="167"/>
     </w:p>
     <w:p>
       <w:r>
@@ -37913,7 +38761,7 @@
           <w:lang w:val="en-US"/>
         </w:rPr>
       </w:pPr>
-      <w:bookmarkStart w:id="155" w:name="_Toc383094547"/>
+      <w:bookmarkStart w:id="168" w:name="_Toc383094547"/>
       <w:r>
         <w:rPr>
           <w:b w:val="0"/>
@@ -37924,7 +38772,7 @@
         </w:rPr>
         <w:t>Conclusion</w:t>
       </w:r>
-      <w:bookmarkEnd w:id="155"/>
+      <w:bookmarkEnd w:id="168"/>
     </w:p>
     <w:p>
       <w:pPr>
@@ -37945,7 +38793,7 @@
           <w:lang w:val="en-US"/>
         </w:rPr>
       </w:pPr>
-      <w:bookmarkStart w:id="156" w:name="_Toc383094548"/>
+      <w:bookmarkStart w:id="169" w:name="_Toc383094548"/>
       <w:r>
         <w:rPr>
           <w:lang w:val="en-US"/>
@@ -37959,7 +38807,7 @@
         </w:rPr>
         <w:t>ks</w:t>
       </w:r>
-      <w:bookmarkEnd w:id="156"/>
+      <w:bookmarkEnd w:id="169"/>
     </w:p>
     <w:p>
       <w:r>
@@ -38096,7 +38944,7 @@
           <w:lang w:val="en-US"/>
         </w:rPr>
       </w:pPr>
-      <w:bookmarkStart w:id="157" w:name="_Toc383094549"/>
+      <w:bookmarkStart w:id="170" w:name="_Toc383094549"/>
       <w:r>
         <w:rPr>
           <w:lang w:val="en-US"/>
@@ -38109,7 +38957,7 @@
         </w:rPr>
         <w:t>versus HTTP</w:t>
       </w:r>
-      <w:bookmarkEnd w:id="157"/>
+      <w:bookmarkEnd w:id="170"/>
     </w:p>
     <w:p>
       <w:r>
@@ -38280,14 +39128,14 @@
           <w:lang w:val="en-US"/>
         </w:rPr>
       </w:pPr>
-      <w:bookmarkStart w:id="158" w:name="_Toc383094550"/>
+      <w:bookmarkStart w:id="171" w:name="_Toc383094550"/>
       <w:r>
         <w:rPr>
           <w:lang w:val="en-US"/>
         </w:rPr>
         <w:t>Further work</w:t>
       </w:r>
-      <w:bookmarkEnd w:id="158"/>
+      <w:bookmarkEnd w:id="171"/>
     </w:p>
     <w:p>
       <w:r>
@@ -38298,11 +39146,11 @@
       <w:pPr>
         <w:pStyle w:val="Overskrift2"/>
       </w:pPr>
-      <w:bookmarkStart w:id="159" w:name="_Toc383094551"/>
+      <w:bookmarkStart w:id="172" w:name="_Toc383094551"/>
       <w:r>
         <w:t>Scalability</w:t>
       </w:r>
-      <w:bookmarkEnd w:id="159"/>
+      <w:bookmarkEnd w:id="172"/>
     </w:p>
     <w:p>
       <w:r>
@@ -38335,11 +39183,11 @@
       <w:pPr>
         <w:pStyle w:val="Overskrift2"/>
       </w:pPr>
-      <w:bookmarkStart w:id="160" w:name="_Toc383094552"/>
+      <w:bookmarkStart w:id="173" w:name="_Toc383094552"/>
       <w:r>
         <w:t>Separate message directions</w:t>
       </w:r>
-      <w:bookmarkEnd w:id="160"/>
+      <w:bookmarkEnd w:id="173"/>
     </w:p>
     <w:p>
       <w:r>
@@ -38381,11 +39229,11 @@
       <w:pPr>
         <w:pStyle w:val="Overskrift2"/>
       </w:pPr>
-      <w:bookmarkStart w:id="161" w:name="_Toc383094553"/>
+      <w:bookmarkStart w:id="174" w:name="_Toc383094553"/>
       <w:r>
         <w:t>Cluster of Node servers</w:t>
       </w:r>
-      <w:bookmarkEnd w:id="161"/>
+      <w:bookmarkEnd w:id="174"/>
     </w:p>
     <w:p>
       <w:r>
@@ -38435,11 +39283,11 @@
       <w:pPr>
         <w:pStyle w:val="Overskrift2"/>
       </w:pPr>
-      <w:bookmarkStart w:id="162" w:name="_Toc383094554"/>
+      <w:bookmarkStart w:id="175" w:name="_Toc383094554"/>
       <w:r>
         <w:t>Atmosphere</w:t>
       </w:r>
-      <w:bookmarkEnd w:id="162"/>
+      <w:bookmarkEnd w:id="175"/>
     </w:p>
     <w:p>
       <w:r>
@@ -38464,11 +39312,11 @@
       <w:pPr>
         <w:pStyle w:val="Overskrift2"/>
       </w:pPr>
-      <w:bookmarkStart w:id="163" w:name="_Toc383094555"/>
+      <w:bookmarkStart w:id="176" w:name="_Toc383094555"/>
       <w:r>
         <w:t>HTTP/2.0</w:t>
       </w:r>
-      <w:bookmarkEnd w:id="163"/>
+      <w:bookmarkEnd w:id="176"/>
     </w:p>
     <w:p>
       <w:r>
@@ -38546,7 +39394,7 @@
           <w:u w:val="single"/>
         </w:rPr>
       </w:pPr>
-      <w:bookmarkStart w:id="164" w:name="_Toc383094556"/>
+      <w:bookmarkStart w:id="177" w:name="_Toc383094556"/>
       <w:proofErr w:type="spellStart"/>
       <w:r>
         <w:rPr>
@@ -38557,7 +39405,7 @@
         </w:rPr>
         <w:t>Sources</w:t>
       </w:r>
-      <w:bookmarkEnd w:id="164"/>
+      <w:bookmarkEnd w:id="177"/>
       <w:proofErr w:type="spellEnd"/>
     </w:p>
     <w:p>
@@ -38613,7 +39461,7 @@
           <w:u w:val="single"/>
         </w:rPr>
       </w:pPr>
-      <w:bookmarkStart w:id="165" w:name="_Toc383094557"/>
+      <w:bookmarkStart w:id="178" w:name="_Toc383094557"/>
       <w:proofErr w:type="spellStart"/>
       <w:r>
         <w:rPr>
@@ -38624,7 +39472,7 @@
         </w:rPr>
         <w:t>Appendix</w:t>
       </w:r>
-      <w:bookmarkEnd w:id="165"/>
+      <w:bookmarkEnd w:id="178"/>
       <w:proofErr w:type="spellEnd"/>
       <w:r>
         <w:rPr>
@@ -38649,7 +39497,7 @@
           <w:lang w:val="en-US"/>
         </w:rPr>
       </w:pPr>
-      <w:bookmarkStart w:id="166" w:name="_Toc383094558"/>
+      <w:bookmarkStart w:id="179" w:name="_Toc383094558"/>
       <w:r>
         <w:rPr>
           <w:rFonts w:eastAsiaTheme="minorHAnsi"/>
@@ -38658,7 +39506,7 @@
         <w:lastRenderedPageBreak/>
         <w:t>Appendix A</w:t>
       </w:r>
-      <w:bookmarkEnd w:id="166"/>
+      <w:bookmarkEnd w:id="179"/>
     </w:p>
     <w:sectPr>
       <w:pgSz w:w="11906" w:h="16838" w:code="9"/>
@@ -38713,7 +39561,7 @@
             <w:rPr>
               <w:noProof/>
             </w:rPr>
-            <w:t>ix</w:t>
+            <w:t>12</w:t>
           </w:r>
         </w:fldSimple>
       </w:p>
@@ -44774,6 +45622,25 @@
       </w:tblCellMar>
     </w:tblPr>
   </w:style>
+  <w:style w:type="paragraph" w:styleId="Bildetekst">
+    <w:name w:val="caption"/>
+    <w:basedOn w:val="Normal"/>
+    <w:next w:val="Normal"/>
+    <w:uiPriority w:val="35"/>
+    <w:unhideWhenUsed/>
+    <w:qFormat/>
+    <w:rsid w:val="005E25BC"/>
+    <w:pPr>
+      <w:spacing w:line="240" w:lineRule="auto"/>
+    </w:pPr>
+    <w:rPr>
+      <w:b/>
+      <w:bCs/>
+      <w:color w:val="4F81BD" w:themeColor="accent1"/>
+      <w:sz w:val="18"/>
+      <w:szCs w:val="18"/>
+    </w:rPr>
+  </w:style>
 </w:styles>
 </file>
 
@@ -44860,11 +45727,11 @@
           </c:val>
         </c:ser>
         <c:marker val="1"/>
-        <c:axId val="77066240"/>
-        <c:axId val="77068160"/>
+        <c:axId val="115351552"/>
+        <c:axId val="115354240"/>
       </c:lineChart>
       <c:catAx>
-        <c:axId val="77066240"/>
+        <c:axId val="115351552"/>
         <c:scaling>
           <c:orientation val="minMax"/>
         </c:scaling>
@@ -44888,14 +45755,14 @@
         </c:title>
         <c:numFmt formatCode="General" sourceLinked="1"/>
         <c:tickLblPos val="nextTo"/>
-        <c:crossAx val="77068160"/>
+        <c:crossAx val="115354240"/>
         <c:crosses val="autoZero"/>
         <c:auto val="1"/>
         <c:lblAlgn val="ctr"/>
         <c:lblOffset val="100"/>
       </c:catAx>
       <c:valAx>
-        <c:axId val="77068160"/>
+        <c:axId val="115354240"/>
         <c:scaling>
           <c:orientation val="minMax"/>
         </c:scaling>
@@ -44920,7 +45787,7 @@
         </c:title>
         <c:numFmt formatCode="General" sourceLinked="1"/>
         <c:tickLblPos val="nextTo"/>
-        <c:crossAx val="77066240"/>
+        <c:crossAx val="115351552"/>
         <c:crosses val="autoZero"/>
         <c:crossBetween val="between"/>
       </c:valAx>
@@ -45222,7 +46089,7 @@
 </file>
 
 <file path=customXml/itemProps1.xml><?xml version="1.0" encoding="utf-8"?>
-<ds:datastoreItem xmlns:ds="http://schemas.openxmlformats.org/officeDocument/2006/customXml" ds:itemID="{DF1E9C81-D516-4F2F-A991-55998BB2C6F2}">
+<ds:datastoreItem xmlns:ds="http://schemas.openxmlformats.org/officeDocument/2006/customXml" ds:itemID="{650454AB-5024-4AE3-867E-B69C151DBA9B}">
   <ds:schemaRefs>
     <ds:schemaRef ds:uri="http://schemas.openxmlformats.org/officeDocument/2006/bibliography"/>
   </ds:schemaRefs>

</xml_diff>

<commit_message>
Done with Project part 1
</commit_message>
<xml_diff>
--- a/Thesis/Workingdoc(no pics or crossrefs).docx
+++ b/Thesis/Workingdoc(no pics or crossrefs).docx
@@ -21048,7 +21048,7 @@
         <w:fldChar w:fldCharType="begin" w:fldLock="1"/>
       </w:r>
       <w:r>
-        <w:instrText>ADDIN CSL_CITATION { "citationItems" : [ { "id" : "ITEM-1", "itemData" : { "URL" : "http://docs.meteor.com/", "accessed" : { "date-parts" : [ [ "2013", "8", "28" ] ] }, "id" : "ITEM-1", "issued" : { "date-parts" : [ [ "0" ] ] }, "title" : "Documentation - Meteor", "type" : "webpage" }, "uris" : [ "http://www.mendeley.com/documents/?uuid=c7bf735f-af24-4eb3-bdb7-79962a9881b1" ] } ], "mendeley" : { "previouslyFormattedCitation" : "[42]" }, "properties" : { "noteIndex" : 0 }, "schema" : "https://github.com/citation-style-language/schema/raw/master/csl-citation.json" }</w:instrText>
+        <w:instrText>ADDIN CSL_CITATION { "citationItems" : [ { "id" : "ITEM-1", "itemData" : { "URL" : "http://docs.meteor.com/", "accessed" : { "date-parts" : [ [ "2013", "8", "28" ] ] }, "author" : [ { "dropping-particle" : "", "family" : "Meteor", "given" : "", "non-dropping-particle" : "", "parse-names" : false, "suffix" : "" } ], "id" : "ITEM-1", "issued" : { "date-parts" : [ [ "0" ] ] }, "title" : "Documentation - Meteor", "type" : "webpage" }, "uris" : [ "http://www.mendeley.com/documents/?uuid=c7bf735f-af24-4eb3-bdb7-79962a9881b1" ] } ], "mendeley" : { "previouslyFormattedCitation" : "[42]" }, "properties" : { "noteIndex" : 0 }, "schema" : "https://github.com/citation-style-language/schema/raw/master/csl-citation.json" }</w:instrText>
       </w:r>
       <w:r>
         <w:fldChar w:fldCharType="separate"/>
@@ -22641,6 +22641,7 @@
       <w:bookmarkStart w:id="112" w:name="_Ref383253005"/>
       <w:bookmarkStart w:id="113" w:name="_Ref383256322"/>
       <w:bookmarkStart w:id="114" w:name="_Ref383256326"/>
+      <w:bookmarkStart w:id="115" w:name="_Ref383257663"/>
       <w:r>
         <w:t>Common UI</w:t>
       </w:r>
@@ -22651,6 +22652,7 @@
       <w:bookmarkEnd w:id="112"/>
       <w:bookmarkEnd w:id="113"/>
       <w:bookmarkEnd w:id="114"/>
+      <w:bookmarkEnd w:id="115"/>
     </w:p>
     <w:p>
       <w:r>
@@ -22661,11 +22663,11 @@
       <w:pPr>
         <w:pStyle w:val="Overskrift3"/>
       </w:pPr>
-      <w:bookmarkStart w:id="115" w:name="_Toc383094464"/>
+      <w:bookmarkStart w:id="116" w:name="_Toc383094464"/>
       <w:r>
         <w:t>Choice of database engine</w:t>
       </w:r>
-      <w:bookmarkEnd w:id="115"/>
+      <w:bookmarkEnd w:id="116"/>
     </w:p>
     <w:p>
       <w:r>
@@ -22682,60 +22684,62 @@
       <w:pPr>
         <w:pStyle w:val="Overskrift3"/>
       </w:pPr>
-      <w:bookmarkStart w:id="116" w:name="_Toc383094465"/>
+      <w:bookmarkStart w:id="117" w:name="_Toc383094465"/>
+      <w:bookmarkStart w:id="118" w:name="_Ref383257637"/>
       <w:r>
         <w:t>Functional testing</w:t>
-      </w:r>
-      <w:bookmarkEnd w:id="116"/>
-    </w:p>
-    <w:p>
-      <w:r>
-        <w:t xml:space="preserve">As each application will appear the same to a browser, I will use a common functional test case. This is possible as long as the user interface is similar and all frameworks use the same database table. The tests will use Selenium </w:t>
-      </w:r>
-      <w:proofErr w:type="spellStart"/>
-      <w:r>
-        <w:t>WebDriver</w:t>
-      </w:r>
-      <w:proofErr w:type="spellEnd"/>
-      <w:r>
-        <w:t xml:space="preserve"> </w:t>
-      </w:r>
-      <w:r>
-        <w:fldChar w:fldCharType="begin" w:fldLock="1"/>
-      </w:r>
-      <w:r>
-        <w:instrText>ADDIN CSL_CITATION { "citationItems" : [ { "id" : "ITEM-1", "itemData" : { "URL" : "http://docs.seleniumhq.org/projects/webdriver/", "accessed" : { "date-parts" : [ [ "2014", "3", "20" ] ] }, "author" : [ { "dropping-particle" : "", "family" : "SeleniumHQ", "given" : "", "non-dropping-particle" : "", "parse-names" : false, "suffix" : "" } ], "id" : "ITEM-1", "issued" : { "date-parts" : [ [ "0" ] ] }, "title" : "Selenium WebDriver", "type" : "webpage" }, "uris" : [ "http://www.mendeley.com/documents/?uuid=724232fb-5b99-44f4-b95e-f63d75b0236a" ] } ], "mendeley" : { "previouslyFormattedCitation" : "[58]" }, "properties" : { "noteIndex" : 0 }, "schema" : "https://github.com/citation-style-language/schema/raw/master/csl-citation.json" }</w:instrText>
-      </w:r>
-      <w:r>
-        <w:fldChar w:fldCharType="separate"/>
-      </w:r>
-      <w:r>
-        <w:rPr>
-          <w:noProof/>
-        </w:rPr>
-        <w:t>[58]</w:t>
-      </w:r>
-      <w:r>
-        <w:fldChar w:fldCharType="end"/>
-      </w:r>
-      <w:r>
-        <w:t xml:space="preserve"> to drive real browsers through a series of tests. Java will be used as implementation language for the tests.</w:t>
-      </w:r>
-    </w:p>
-    <w:p>
-      <w:pPr>
-        <w:pStyle w:val="Overskrift2"/>
-      </w:pPr>
-      <w:bookmarkStart w:id="117" w:name="_Toc383094466"/>
-      <w:bookmarkStart w:id="118" w:name="_Ref383110501"/>
-      <w:r>
-        <w:t>Selected frameworks</w:t>
       </w:r>
       <w:bookmarkEnd w:id="117"/>
       <w:bookmarkEnd w:id="118"/>
     </w:p>
     <w:p>
       <w:r>
+        <w:t xml:space="preserve">As each application will appear the same to a browser, I will use a common functional test case. This is possible as long as the user interface is similar and all frameworks use the same database table. The tests will use Selenium </w:t>
+      </w:r>
+      <w:proofErr w:type="spellStart"/>
+      <w:r>
+        <w:t>WebDriver</w:t>
+      </w:r>
+      <w:proofErr w:type="spellEnd"/>
+      <w:r>
+        <w:t xml:space="preserve"> </w:t>
+      </w:r>
+      <w:r>
+        <w:fldChar w:fldCharType="begin" w:fldLock="1"/>
+      </w:r>
+      <w:r>
+        <w:instrText>ADDIN CSL_CITATION { "citationItems" : [ { "id" : "ITEM-1", "itemData" : { "URL" : "http://docs.seleniumhq.org/projects/webdriver/", "accessed" : { "date-parts" : [ [ "2014", "3", "20" ] ] }, "author" : [ { "dropping-particle" : "", "family" : "SeleniumHQ", "given" : "", "non-dropping-particle" : "", "parse-names" : false, "suffix" : "" } ], "id" : "ITEM-1", "issued" : { "date-parts" : [ [ "0" ] ] }, "title" : "Selenium WebDriver", "type" : "webpage" }, "uris" : [ "http://www.mendeley.com/documents/?uuid=724232fb-5b99-44f4-b95e-f63d75b0236a" ] } ], "mendeley" : { "previouslyFormattedCitation" : "[58]" }, "properties" : { "noteIndex" : 0 }, "schema" : "https://github.com/citation-style-language/schema/raw/master/csl-citation.json" }</w:instrText>
+      </w:r>
+      <w:r>
+        <w:fldChar w:fldCharType="separate"/>
+      </w:r>
+      <w:r>
+        <w:rPr>
+          <w:noProof/>
+        </w:rPr>
+        <w:t>[58]</w:t>
+      </w:r>
+      <w:r>
+        <w:fldChar w:fldCharType="end"/>
+      </w:r>
+      <w:r>
+        <w:t xml:space="preserve"> to drive real browsers through a series of tests. Java will be used as implementation language for the tests.</w:t>
+      </w:r>
+    </w:p>
+    <w:p>
+      <w:pPr>
+        <w:pStyle w:val="Overskrift2"/>
+      </w:pPr>
+      <w:bookmarkStart w:id="119" w:name="_Toc383094466"/>
+      <w:bookmarkStart w:id="120" w:name="_Ref383110501"/>
+      <w:r>
+        <w:t>Selected frameworks</w:t>
+      </w:r>
+      <w:bookmarkEnd w:id="119"/>
+      <w:bookmarkEnd w:id="120"/>
+    </w:p>
+    <w:p>
+      <w:r>
         <w:t xml:space="preserve">I selected the five different frameworks for some different reasons. There are three “pure” </w:t>
       </w:r>
       <w:r>
@@ -22767,11 +22771,11 @@
       <w:pPr>
         <w:pStyle w:val="Overskrift3"/>
       </w:pPr>
-      <w:bookmarkStart w:id="119" w:name="_Toc383094467"/>
+      <w:bookmarkStart w:id="121" w:name="_Toc383094467"/>
       <w:r>
         <w:t>Socket.IO</w:t>
       </w:r>
-      <w:bookmarkEnd w:id="119"/>
+      <w:bookmarkEnd w:id="121"/>
     </w:p>
     <w:p>
       <w:r>
@@ -22946,11 +22950,11 @@
       <w:pPr>
         <w:pStyle w:val="Overskrift3"/>
       </w:pPr>
-      <w:bookmarkStart w:id="120" w:name="_Toc383094468"/>
+      <w:bookmarkStart w:id="122" w:name="_Toc383094468"/>
       <w:r>
         <w:t>Lightstreamer</w:t>
       </w:r>
-      <w:bookmarkEnd w:id="120"/>
+      <w:bookmarkEnd w:id="122"/>
     </w:p>
     <w:p>
       <w:r>
@@ -23042,11 +23046,11 @@
       <w:pPr>
         <w:pStyle w:val="Overskrift3"/>
       </w:pPr>
-      <w:bookmarkStart w:id="121" w:name="_Toc383094469"/>
+      <w:bookmarkStart w:id="123" w:name="_Toc383094469"/>
       <w:r>
         <w:t>Play Framework</w:t>
       </w:r>
-      <w:bookmarkEnd w:id="121"/>
+      <w:bookmarkEnd w:id="123"/>
     </w:p>
     <w:p>
       <w:r>
@@ -23159,11 +23163,11 @@
       <w:pPr>
         <w:pStyle w:val="Overskrift3"/>
       </w:pPr>
-      <w:bookmarkStart w:id="122" w:name="_Toc383094470"/>
+      <w:bookmarkStart w:id="124" w:name="_Toc383094470"/>
       <w:r>
         <w:t>SignalR</w:t>
       </w:r>
-      <w:bookmarkEnd w:id="122"/>
+      <w:bookmarkEnd w:id="124"/>
     </w:p>
     <w:p>
       <w:r>
@@ -23306,12 +23310,12 @@
       <w:pPr>
         <w:pStyle w:val="Overskrift3"/>
       </w:pPr>
-      <w:bookmarkStart w:id="123" w:name="_Toc383094471"/>
+      <w:bookmarkStart w:id="125" w:name="_Toc383094471"/>
       <w:r>
         <w:lastRenderedPageBreak/>
         <w:t>Meteor</w:t>
       </w:r>
-      <w:bookmarkEnd w:id="123"/>
+      <w:bookmarkEnd w:id="125"/>
     </w:p>
     <w:p>
       <w:r>
@@ -23354,7 +23358,7 @@
         <w:fldChar w:fldCharType="begin" w:fldLock="1"/>
       </w:r>
       <w:r>
-        <w:instrText>ADDIN CSL_CITATION { "citationItems" : [ { "id" : "ITEM-1", "itemData" : { "URL" : "https://trello.com/b/hjBDflxp/meteor-roadmap", "accessed" : { "date-parts" : [ [ "2013", "8", "28" ] ] }, "id" : "ITEM-1", "issued" : { "date-parts" : [ [ "0" ] ] }, "title" : "Meteor Roadmap | Trello", "type" : "webpage" }, "uris" : [ "http://www.mendeley.com/documents/?uuid=b5a2d8fd-1b3b-4996-8a0d-d2332a36185c" ] } ], "mendeley" : { "previouslyFormattedCitation" : "[63]" }, "properties" : { "noteIndex" : 0 }, "schema" : "https://github.com/citation-style-language/schema/raw/master/csl-citation.json" }</w:instrText>
+        <w:instrText>ADDIN CSL_CITATION { "citationItems" : [ { "id" : "ITEM-1", "itemData" : { "URL" : "https://trello.com/b/hjBDflxp/meteor-roadmap", "accessed" : { "date-parts" : [ [ "2013", "8", "28" ] ] }, "author" : [ { "dropping-particle" : "", "family" : "Meteor", "given" : "", "non-dropping-particle" : "", "parse-names" : false, "suffix" : "" } ], "id" : "ITEM-1", "issued" : { "date-parts" : [ [ "0" ] ] }, "title" : "Meteor Roadmap | Trello", "type" : "webpage" }, "uris" : [ "http://www.mendeley.com/documents/?uuid=b5a2d8fd-1b3b-4996-8a0d-d2332a36185c" ] } ], "mendeley" : { "previouslyFormattedCitation" : "[63]" }, "properties" : { "noteIndex" : 0 }, "schema" : "https://github.com/citation-style-language/schema/raw/master/csl-citation.json" }</w:instrText>
       </w:r>
       <w:r>
         <w:fldChar w:fldCharType="separate"/>
@@ -23454,7 +23458,7 @@
         <w:fldChar w:fldCharType="begin" w:fldLock="1"/>
       </w:r>
       <w:r>
-        <w:instrText>ADDIN CSL_CITATION { "citationItems" : [ { "id" : "ITEM-1", "itemData" : { "URL" : "http://docs.meteor.com/", "accessed" : { "date-parts" : [ [ "2013", "8", "28" ] ] }, "id" : "ITEM-1", "issued" : { "date-parts" : [ [ "0" ] ] }, "title" : "Documentation - Meteor", "type" : "webpage" }, "uris" : [ "http://www.mendeley.com/documents/?uuid=c7bf735f-af24-4eb3-bdb7-79962a9881b1" ] } ], "mendeley" : { "previouslyFormattedCitation" : "[42]" }, "properties" : { "noteIndex" : 0 }, "schema" : "https://github.com/citation-style-language/schema/raw/master/csl-citation.json" }</w:instrText>
+        <w:instrText>ADDIN CSL_CITATION { "citationItems" : [ { "id" : "ITEM-1", "itemData" : { "URL" : "http://docs.meteor.com/", "accessed" : { "date-parts" : [ [ "2013", "8", "28" ] ] }, "author" : [ { "dropping-particle" : "", "family" : "Meteor", "given" : "", "non-dropping-particle" : "", "parse-names" : false, "suffix" : "" } ], "id" : "ITEM-1", "issued" : { "date-parts" : [ [ "0" ] ] }, "title" : "Documentation - Meteor", "type" : "webpage" }, "uris" : [ "http://www.mendeley.com/documents/?uuid=c7bf735f-af24-4eb3-bdb7-79962a9881b1" ] } ], "mendeley" : { "previouslyFormattedCitation" : "[42]" }, "properties" : { "noteIndex" : 0 }, "schema" : "https://github.com/citation-style-language/schema/raw/master/csl-citation.json" }</w:instrText>
       </w:r>
       <w:r>
         <w:fldChar w:fldCharType="separate"/>
@@ -23568,14 +23572,14 @@
           <w:lang w:val="en-US"/>
         </w:rPr>
       </w:pPr>
-      <w:bookmarkStart w:id="124" w:name="_Toc383094472"/>
+      <w:bookmarkStart w:id="126" w:name="_Toc383094472"/>
       <w:r>
         <w:rPr>
           <w:lang w:val="en-US"/>
         </w:rPr>
         <w:t>Results</w:t>
       </w:r>
-      <w:bookmarkEnd w:id="124"/>
+      <w:bookmarkEnd w:id="126"/>
     </w:p>
     <w:p>
       <w:r>
@@ -23616,14 +23620,14 @@
       <w:pPr>
         <w:pStyle w:val="Overskrift2"/>
       </w:pPr>
-      <w:bookmarkStart w:id="125" w:name="_Toc383094473"/>
-      <w:bookmarkStart w:id="126" w:name="_Ref383165332"/>
+      <w:bookmarkStart w:id="127" w:name="_Toc383094473"/>
+      <w:bookmarkStart w:id="128" w:name="_Ref383165332"/>
       <w:r>
         <w:lastRenderedPageBreak/>
         <w:t>Socket.IO</w:t>
       </w:r>
-      <w:bookmarkEnd w:id="125"/>
-      <w:bookmarkEnd w:id="126"/>
+      <w:bookmarkEnd w:id="127"/>
+      <w:bookmarkEnd w:id="128"/>
     </w:p>
     <w:p>
       <w:r>
@@ -23685,11 +23689,11 @@
       <w:pPr>
         <w:pStyle w:val="Overskrift3"/>
       </w:pPr>
-      <w:bookmarkStart w:id="127" w:name="_Toc383094474"/>
+      <w:bookmarkStart w:id="129" w:name="_Toc383094474"/>
       <w:r>
         <w:t>Documentation</w:t>
       </w:r>
-      <w:bookmarkEnd w:id="127"/>
+      <w:bookmarkEnd w:id="129"/>
     </w:p>
     <w:p>
       <w:r>
@@ -23809,11 +23813,11 @@
       <w:pPr>
         <w:pStyle w:val="Overskrift3"/>
       </w:pPr>
-      <w:bookmarkStart w:id="128" w:name="_Toc383094475"/>
+      <w:bookmarkStart w:id="130" w:name="_Toc383094475"/>
       <w:r>
         <w:t>Simplicity</w:t>
       </w:r>
-      <w:bookmarkEnd w:id="128"/>
+      <w:bookmarkEnd w:id="130"/>
     </w:p>
     <w:p>
       <w:r>
@@ -24025,7 +24029,7 @@
         <w:pStyle w:val="Bildetekst"/>
         <w:jc w:val="center"/>
       </w:pPr>
-      <w:bookmarkStart w:id="129" w:name="_Ref383162220"/>
+      <w:bookmarkStart w:id="131" w:name="_Ref383162220"/>
       <w:r>
         <w:t xml:space="preserve">Example </w:t>
       </w:r>
@@ -24048,7 +24052,7 @@
           <w:t>1</w:t>
         </w:r>
       </w:fldSimple>
-      <w:bookmarkEnd w:id="129"/>
+      <w:bookmarkEnd w:id="131"/>
       <w:r>
         <w:t>: Serialization of objects happens behind the scenes.</w:t>
       </w:r>
@@ -24181,7 +24185,7 @@
         <w:pStyle w:val="Bildetekst"/>
         <w:jc w:val="center"/>
       </w:pPr>
-      <w:bookmarkStart w:id="130" w:name="_Ref383162230"/>
+      <w:bookmarkStart w:id="132" w:name="_Ref383162230"/>
       <w:r>
         <w:t xml:space="preserve">Example </w:t>
       </w:r>
@@ -24204,7 +24208,7 @@
           <w:t>2</w:t>
         </w:r>
       </w:fldSimple>
-      <w:bookmarkEnd w:id="130"/>
+      <w:bookmarkEnd w:id="132"/>
       <w:r>
         <w:t>: Simple response and message broadcast with Socket.IO.</w:t>
       </w:r>
@@ -24244,19 +24248,19 @@
       <w:pPr>
         <w:pStyle w:val="Overskrift3"/>
       </w:pPr>
-      <w:bookmarkStart w:id="131" w:name="_Toc383094476"/>
-      <w:bookmarkStart w:id="132" w:name="_Ref383165702"/>
-      <w:bookmarkStart w:id="133" w:name="_Ref383165706"/>
-      <w:bookmarkStart w:id="134" w:name="_Ref383254960"/>
-      <w:bookmarkStart w:id="135" w:name="_Ref383256916"/>
+      <w:bookmarkStart w:id="133" w:name="_Toc383094476"/>
+      <w:bookmarkStart w:id="134" w:name="_Ref383165702"/>
+      <w:bookmarkStart w:id="135" w:name="_Ref383165706"/>
+      <w:bookmarkStart w:id="136" w:name="_Ref383254960"/>
+      <w:bookmarkStart w:id="137" w:name="_Ref383256916"/>
       <w:r>
         <w:t>Maintainability</w:t>
       </w:r>
-      <w:bookmarkEnd w:id="131"/>
-      <w:bookmarkEnd w:id="132"/>
       <w:bookmarkEnd w:id="133"/>
       <w:bookmarkEnd w:id="134"/>
       <w:bookmarkEnd w:id="135"/>
+      <w:bookmarkEnd w:id="136"/>
+      <w:bookmarkEnd w:id="137"/>
     </w:p>
     <w:p>
       <w:r>
@@ -24365,7 +24369,7 @@
         <w:pStyle w:val="Bildetekst"/>
         <w:jc w:val="center"/>
       </w:pPr>
-      <w:bookmarkStart w:id="136" w:name="_Ref383162242"/>
+      <w:bookmarkStart w:id="138" w:name="_Ref383162242"/>
       <w:r>
         <w:t xml:space="preserve">Example </w:t>
       </w:r>
@@ -24388,7 +24392,7 @@
           <w:t>3</w:t>
         </w:r>
       </w:fldSimple>
-      <w:bookmarkEnd w:id="136"/>
+      <w:bookmarkEnd w:id="138"/>
       <w:r>
         <w:t>: Separate logic within callback to separate module.</w:t>
       </w:r>
@@ -24509,7 +24513,7 @@
         <w:pStyle w:val="Bildetekst"/>
         <w:jc w:val="center"/>
       </w:pPr>
-      <w:bookmarkStart w:id="137" w:name="_Ref383162371"/>
+      <w:bookmarkStart w:id="139" w:name="_Ref383162371"/>
       <w:r>
         <w:t xml:space="preserve">Example </w:t>
       </w:r>
@@ -24532,7 +24536,7 @@
           <w:t>4</w:t>
         </w:r>
       </w:fldSimple>
-      <w:bookmarkEnd w:id="137"/>
+      <w:bookmarkEnd w:id="139"/>
       <w:r>
         <w:t>: Testing events with Socket.IO.</w:t>
       </w:r>
@@ -24546,11 +24550,11 @@
       <w:pPr>
         <w:pStyle w:val="Overskrift3"/>
       </w:pPr>
-      <w:bookmarkStart w:id="138" w:name="_Toc383094477"/>
+      <w:bookmarkStart w:id="140" w:name="_Toc383094477"/>
       <w:r>
         <w:t>Browser support</w:t>
       </w:r>
-      <w:bookmarkEnd w:id="138"/>
+      <w:bookmarkEnd w:id="140"/>
     </w:p>
     <w:p>
       <w:r>
@@ -24585,11 +24589,11 @@
       <w:pPr>
         <w:pStyle w:val="Overskrift3"/>
       </w:pPr>
-      <w:bookmarkStart w:id="139" w:name="_Toc383094478"/>
+      <w:bookmarkStart w:id="141" w:name="_Toc383094478"/>
       <w:r>
         <w:t>Maturity</w:t>
       </w:r>
-      <w:bookmarkEnd w:id="139"/>
+      <w:bookmarkEnd w:id="141"/>
     </w:p>
     <w:p>
       <w:r>
@@ -24655,11 +24659,11 @@
       <w:pPr>
         <w:pStyle w:val="Overskrift2"/>
       </w:pPr>
-      <w:bookmarkStart w:id="140" w:name="_Toc383094479"/>
+      <w:bookmarkStart w:id="142" w:name="_Toc383094479"/>
       <w:r>
         <w:t>Lightstreamer</w:t>
       </w:r>
-      <w:bookmarkEnd w:id="140"/>
+      <w:bookmarkEnd w:id="142"/>
     </w:p>
     <w:p>
       <w:r>
@@ -24727,11 +24731,11 @@
       <w:pPr>
         <w:pStyle w:val="Overskrift3"/>
       </w:pPr>
-      <w:bookmarkStart w:id="141" w:name="_Toc383094480"/>
+      <w:bookmarkStart w:id="143" w:name="_Toc383094480"/>
       <w:r>
         <w:t>Documentation</w:t>
       </w:r>
-      <w:bookmarkEnd w:id="141"/>
+      <w:bookmarkEnd w:id="143"/>
     </w:p>
     <w:p>
       <w:r>
@@ -24939,7 +24943,7 @@
         <w:pStyle w:val="Bildetekst"/>
         <w:jc w:val="center"/>
       </w:pPr>
-      <w:bookmarkStart w:id="142" w:name="_Ref383164006"/>
+      <w:bookmarkStart w:id="144" w:name="_Ref383164006"/>
       <w:r>
         <w:t xml:space="preserve">Figure </w:t>
       </w:r>
@@ -24962,7 +24966,7 @@
           <w:t>1</w:t>
         </w:r>
       </w:fldSimple>
-      <w:bookmarkEnd w:id="142"/>
+      <w:bookmarkEnd w:id="144"/>
       <w:r>
         <w:t>: The contents of Lightstreamer’s "demos"</w:t>
       </w:r>
@@ -25002,11 +25006,15 @@
       <w:pPr>
         <w:pStyle w:val="Overskrift3"/>
       </w:pPr>
-      <w:bookmarkStart w:id="143" w:name="_Toc383094481"/>
+      <w:bookmarkStart w:id="145" w:name="_Toc383094481"/>
+      <w:bookmarkStart w:id="146" w:name="_Ref383258438"/>
+      <w:bookmarkStart w:id="147" w:name="_Ref383258460"/>
       <w:r>
         <w:t>Simplicity</w:t>
       </w:r>
-      <w:bookmarkEnd w:id="143"/>
+      <w:bookmarkEnd w:id="145"/>
+      <w:bookmarkEnd w:id="146"/>
+      <w:bookmarkEnd w:id="147"/>
     </w:p>
     <w:p>
       <w:r>
@@ -25155,7 +25163,7 @@
         <w:pStyle w:val="Bildetekst"/>
         <w:jc w:val="center"/>
       </w:pPr>
-      <w:bookmarkStart w:id="144" w:name="_Ref383164158"/>
+      <w:bookmarkStart w:id="148" w:name="_Ref383164158"/>
       <w:r>
         <w:t xml:space="preserve">Figure </w:t>
       </w:r>
@@ -25178,7 +25186,7 @@
           <w:t>2</w:t>
         </w:r>
       </w:fldSimple>
-      <w:bookmarkEnd w:id="144"/>
+      <w:bookmarkEnd w:id="148"/>
       <w:r>
         <w:t>: The Lightstreamer server's purpose is real time only.</w:t>
       </w:r>
@@ -25324,7 +25332,7 @@
         <w:pStyle w:val="Bildetekst"/>
         <w:jc w:val="center"/>
       </w:pPr>
-      <w:bookmarkStart w:id="145" w:name="_Ref383164310"/>
+      <w:bookmarkStart w:id="149" w:name="_Ref383164310"/>
       <w:r>
         <w:t xml:space="preserve">Figure </w:t>
       </w:r>
@@ -25347,7 +25355,7 @@
           <w:t>3</w:t>
         </w:r>
       </w:fldSimple>
-      <w:bookmarkEnd w:id="145"/>
+      <w:bookmarkEnd w:id="149"/>
       <w:r>
         <w:t>: How the various adapters interact.</w:t>
       </w:r>
@@ -25505,7 +25513,7 @@
         <w:pStyle w:val="Bildetekst"/>
         <w:jc w:val="center"/>
       </w:pPr>
-      <w:bookmarkStart w:id="146" w:name="_Ref383165219"/>
+      <w:bookmarkStart w:id="150" w:name="_Ref383165219"/>
       <w:r>
         <w:t xml:space="preserve">Example </w:t>
       </w:r>
@@ -25528,7 +25536,7 @@
           <w:t>5</w:t>
         </w:r>
       </w:fldSimple>
-      <w:bookmarkEnd w:id="146"/>
+      <w:bookmarkEnd w:id="150"/>
       <w:r>
         <w:t>: Tight coupling to the DOM.</w:t>
       </w:r>
@@ -25661,7 +25669,7 @@
         <w:pStyle w:val="Bildetekst"/>
         <w:jc w:val="center"/>
       </w:pPr>
-      <w:bookmarkStart w:id="147" w:name="_Ref383165301"/>
+      <w:bookmarkStart w:id="151" w:name="_Ref383165301"/>
       <w:r>
         <w:t xml:space="preserve">Example </w:t>
       </w:r>
@@ -25684,7 +25692,7 @@
           <w:t>6</w:t>
         </w:r>
       </w:fldSimple>
-      <w:bookmarkEnd w:id="147"/>
+      <w:bookmarkEnd w:id="151"/>
       <w:r>
         <w:t>: Serialization of data bound for clients.</w:t>
       </w:r>
@@ -25856,7 +25864,7 @@
         <w:pStyle w:val="Bildetekst"/>
         <w:jc w:val="center"/>
       </w:pPr>
-      <w:bookmarkStart w:id="148" w:name="_Ref383165588"/>
+      <w:bookmarkStart w:id="152" w:name="_Ref383165588"/>
       <w:r>
         <w:t xml:space="preserve">Example </w:t>
       </w:r>
@@ -25879,7 +25887,7 @@
           <w:t>7</w:t>
         </w:r>
       </w:fldSimple>
-      <w:bookmarkEnd w:id="148"/>
+      <w:bookmarkEnd w:id="152"/>
       <w:r>
         <w:t>: The flow of a message from it is received to a broadcast is sent.</w:t>
       </w:r>
@@ -25902,11 +25910,11 @@
       <w:pPr>
         <w:pStyle w:val="Overskrift3"/>
       </w:pPr>
-      <w:bookmarkStart w:id="149" w:name="_Toc383094482"/>
+      <w:bookmarkStart w:id="153" w:name="_Toc383094482"/>
       <w:r>
         <w:t>Maintainability</w:t>
       </w:r>
-      <w:bookmarkEnd w:id="149"/>
+      <w:bookmarkEnd w:id="153"/>
     </w:p>
     <w:p>
       <w:r>
@@ -26004,11 +26012,11 @@
       <w:pPr>
         <w:pStyle w:val="Overskrift3"/>
       </w:pPr>
-      <w:bookmarkStart w:id="150" w:name="_Toc383094483"/>
+      <w:bookmarkStart w:id="154" w:name="_Toc383094483"/>
       <w:r>
         <w:t>Browser support</w:t>
       </w:r>
-      <w:bookmarkEnd w:id="150"/>
+      <w:bookmarkEnd w:id="154"/>
     </w:p>
     <w:p>
       <w:r>
@@ -26022,11 +26030,11 @@
       <w:pPr>
         <w:pStyle w:val="Overskrift3"/>
       </w:pPr>
-      <w:bookmarkStart w:id="151" w:name="_Toc383094484"/>
+      <w:bookmarkStart w:id="155" w:name="_Toc383094484"/>
       <w:r>
         <w:t>Maturity</w:t>
       </w:r>
-      <w:bookmarkEnd w:id="151"/>
+      <w:bookmarkEnd w:id="155"/>
     </w:p>
     <w:p>
       <w:r>
@@ -26127,15 +26135,15 @@
       <w:pPr>
         <w:pStyle w:val="Overskrift2"/>
       </w:pPr>
-      <w:bookmarkStart w:id="152" w:name="_Toc383094485"/>
-      <w:bookmarkStart w:id="153" w:name="_Ref383164053"/>
-      <w:bookmarkStart w:id="154" w:name="_Ref383164057"/>
+      <w:bookmarkStart w:id="156" w:name="_Toc383094485"/>
+      <w:bookmarkStart w:id="157" w:name="_Ref383164053"/>
+      <w:bookmarkStart w:id="158" w:name="_Ref383164057"/>
       <w:r>
         <w:t>Play Framework</w:t>
       </w:r>
-      <w:bookmarkEnd w:id="152"/>
-      <w:bookmarkEnd w:id="153"/>
-      <w:bookmarkEnd w:id="154"/>
+      <w:bookmarkEnd w:id="156"/>
+      <w:bookmarkEnd w:id="157"/>
+      <w:bookmarkEnd w:id="158"/>
     </w:p>
     <w:p>
       <w:r>
@@ -26167,11 +26175,11 @@
       <w:pPr>
         <w:pStyle w:val="Overskrift3"/>
       </w:pPr>
-      <w:bookmarkStart w:id="155" w:name="_Toc383094486"/>
+      <w:bookmarkStart w:id="159" w:name="_Toc383094486"/>
       <w:r>
         <w:t>Documentation</w:t>
       </w:r>
-      <w:bookmarkEnd w:id="155"/>
+      <w:bookmarkEnd w:id="159"/>
     </w:p>
     <w:p>
       <w:r>
@@ -26293,11 +26301,11 @@
       <w:pPr>
         <w:pStyle w:val="Overskrift3"/>
       </w:pPr>
-      <w:bookmarkStart w:id="156" w:name="_Toc383094487"/>
+      <w:bookmarkStart w:id="160" w:name="_Toc383094487"/>
       <w:r>
         <w:t>Simplicity</w:t>
       </w:r>
-      <w:bookmarkEnd w:id="156"/>
+      <w:bookmarkEnd w:id="160"/>
     </w:p>
     <w:p>
       <w:r>
@@ -26480,7 +26488,7 @@
         <w:pStyle w:val="Bildetekst"/>
         <w:jc w:val="center"/>
       </w:pPr>
-      <w:bookmarkStart w:id="157" w:name="_Ref383253605"/>
+      <w:bookmarkStart w:id="161" w:name="_Ref383253605"/>
       <w:r>
         <w:t xml:space="preserve">Figure </w:t>
       </w:r>
@@ -26503,7 +26511,7 @@
           <w:t>4</w:t>
         </w:r>
       </w:fldSimple>
-      <w:bookmarkEnd w:id="157"/>
+      <w:bookmarkEnd w:id="161"/>
       <w:r>
         <w:t>: Compilation error with Play.</w:t>
       </w:r>
@@ -26610,8 +26618,8 @@
         <w:pStyle w:val="Bildetekst"/>
         <w:jc w:val="center"/>
       </w:pPr>
-      <w:bookmarkStart w:id="158" w:name="_Ref383254084"/>
-      <w:bookmarkStart w:id="159" w:name="_Ref383254150"/>
+      <w:bookmarkStart w:id="162" w:name="_Ref383254084"/>
+      <w:bookmarkStart w:id="163" w:name="_Ref383254150"/>
       <w:r>
         <w:t xml:space="preserve">Example </w:t>
       </w:r>
@@ -26634,11 +26642,11 @@
           <w:t>8</w:t>
         </w:r>
       </w:fldSimple>
-      <w:bookmarkEnd w:id="158"/>
+      <w:bookmarkEnd w:id="162"/>
       <w:r>
         <w:t>: Plays WebSocket provide an "in" and an "out" channel when it's ready.</w:t>
       </w:r>
-      <w:bookmarkEnd w:id="159"/>
+      <w:bookmarkEnd w:id="163"/>
     </w:p>
     <w:p>
       <w:r>
@@ -26830,7 +26838,7 @@
         <w:pStyle w:val="Bildetekst"/>
         <w:jc w:val="center"/>
       </w:pPr>
-      <w:bookmarkStart w:id="160" w:name="_Ref383254250"/>
+      <w:bookmarkStart w:id="164" w:name="_Ref383254250"/>
       <w:r>
         <w:t xml:space="preserve">Example </w:t>
       </w:r>
@@ -26853,7 +26861,7 @@
           <w:t>9</w:t>
         </w:r>
       </w:fldSimple>
-      <w:bookmarkEnd w:id="160"/>
+      <w:bookmarkEnd w:id="164"/>
       <w:r>
         <w:t>: The Comet class provides an event for disconnection handling.</w:t>
       </w:r>
@@ -27020,7 +27028,7 @@
         <w:pStyle w:val="Bildetekst"/>
         <w:jc w:val="center"/>
       </w:pPr>
-      <w:bookmarkStart w:id="161" w:name="_Ref383254467"/>
+      <w:bookmarkStart w:id="165" w:name="_Ref383254467"/>
       <w:r>
         <w:t xml:space="preserve">Example </w:t>
       </w:r>
@@ -27043,7 +27051,7 @@
           <w:t>10</w:t>
         </w:r>
       </w:fldSimple>
-      <w:bookmarkEnd w:id="161"/>
+      <w:bookmarkEnd w:id="165"/>
       <w:r>
         <w:t>: A lot of work to serialize complex objects to JSON.</w:t>
       </w:r>
@@ -27162,7 +27170,7 @@
         <w:pStyle w:val="Bildetekst"/>
         <w:jc w:val="center"/>
       </w:pPr>
-      <w:bookmarkStart w:id="162" w:name="_Ref383254539"/>
+      <w:bookmarkStart w:id="166" w:name="_Ref383254539"/>
       <w:r>
         <w:t xml:space="preserve">Figure </w:t>
       </w:r>
@@ -27185,7 +27193,7 @@
           <w:t>5</w:t>
         </w:r>
       </w:fldSimple>
-      <w:bookmarkEnd w:id="162"/>
+      <w:bookmarkEnd w:id="166"/>
       <w:r>
         <w:t>: Socket helper class hierarchy.</w:t>
       </w:r>
@@ -27194,11 +27202,11 @@
       <w:pPr>
         <w:pStyle w:val="Overskrift3"/>
       </w:pPr>
-      <w:bookmarkStart w:id="163" w:name="_Toc383094488"/>
+      <w:bookmarkStart w:id="167" w:name="_Toc383094488"/>
       <w:r>
         <w:t>Maintainability</w:t>
       </w:r>
-      <w:bookmarkEnd w:id="163"/>
+      <w:bookmarkEnd w:id="167"/>
     </w:p>
     <w:p>
       <w:r>
@@ -27378,7 +27386,7 @@
         <w:pStyle w:val="Bildetekst"/>
         <w:jc w:val="center"/>
       </w:pPr>
-      <w:bookmarkStart w:id="164" w:name="_Ref383254931"/>
+      <w:bookmarkStart w:id="168" w:name="_Ref383254931"/>
       <w:r>
         <w:t xml:space="preserve">Example </w:t>
       </w:r>
@@ -27401,7 +27409,7 @@
           <w:t>11</w:t>
         </w:r>
       </w:fldSimple>
-      <w:bookmarkEnd w:id="164"/>
+      <w:bookmarkEnd w:id="168"/>
       <w:r>
         <w:t>: Anonymous callbacks in JavaScript and Java.</w:t>
       </w:r>
@@ -27475,11 +27483,11 @@
       <w:pPr>
         <w:pStyle w:val="Overskrift3"/>
       </w:pPr>
-      <w:bookmarkStart w:id="165" w:name="_Toc383094489"/>
+      <w:bookmarkStart w:id="169" w:name="_Toc383094489"/>
       <w:r>
         <w:t>Browser support</w:t>
       </w:r>
-      <w:bookmarkEnd w:id="165"/>
+      <w:bookmarkEnd w:id="169"/>
     </w:p>
     <w:p>
       <w:r>
@@ -27624,7 +27632,7 @@
         <w:pStyle w:val="Bildetekst"/>
         <w:jc w:val="center"/>
       </w:pPr>
-      <w:bookmarkStart w:id="166" w:name="_Ref383255638"/>
+      <w:bookmarkStart w:id="170" w:name="_Ref383255638"/>
       <w:r>
         <w:t xml:space="preserve">Example </w:t>
       </w:r>
@@ -27647,7 +27655,7 @@
           <w:t>12</w:t>
         </w:r>
       </w:fldSimple>
-      <w:bookmarkEnd w:id="166"/>
+      <w:bookmarkEnd w:id="170"/>
       <w:r>
         <w:t>: Code to determine WebSockets support based on browser type.</w:t>
       </w:r>
@@ -27656,11 +27664,11 @@
       <w:pPr>
         <w:pStyle w:val="Overskrift3"/>
       </w:pPr>
-      <w:bookmarkStart w:id="167" w:name="_Toc383094490"/>
+      <w:bookmarkStart w:id="171" w:name="_Toc383094490"/>
       <w:r>
         <w:t>Maturity</w:t>
       </w:r>
-      <w:bookmarkEnd w:id="167"/>
+      <w:bookmarkEnd w:id="171"/>
     </w:p>
     <w:p>
       <w:r>
@@ -27751,13 +27759,13 @@
       <w:pPr>
         <w:pStyle w:val="Overskrift2"/>
       </w:pPr>
-      <w:bookmarkStart w:id="168" w:name="_Toc383094491"/>
-      <w:bookmarkStart w:id="169" w:name="_Ref383165343"/>
+      <w:bookmarkStart w:id="172" w:name="_Toc383094491"/>
+      <w:bookmarkStart w:id="173" w:name="_Ref383165343"/>
       <w:r>
         <w:t>SignalR</w:t>
       </w:r>
-      <w:bookmarkEnd w:id="168"/>
-      <w:bookmarkEnd w:id="169"/>
+      <w:bookmarkEnd w:id="172"/>
+      <w:bookmarkEnd w:id="173"/>
     </w:p>
     <w:p>
       <w:r>
@@ -27806,11 +27814,11 @@
       <w:pPr>
         <w:pStyle w:val="Overskrift3"/>
       </w:pPr>
-      <w:bookmarkStart w:id="170" w:name="_Toc383094492"/>
+      <w:bookmarkStart w:id="174" w:name="_Toc383094492"/>
       <w:r>
         <w:t>Documentation</w:t>
       </w:r>
-      <w:bookmarkEnd w:id="170"/>
+      <w:bookmarkEnd w:id="174"/>
     </w:p>
     <w:p>
       <w:proofErr w:type="spellStart"/>
@@ -27965,11 +27973,11 @@
       <w:pPr>
         <w:pStyle w:val="Overskrift3"/>
       </w:pPr>
-      <w:bookmarkStart w:id="171" w:name="_Toc383094493"/>
+      <w:bookmarkStart w:id="175" w:name="_Toc383094493"/>
       <w:r>
         <w:t>Simplicity</w:t>
       </w:r>
-      <w:bookmarkEnd w:id="171"/>
+      <w:bookmarkEnd w:id="175"/>
     </w:p>
     <w:p>
       <w:r>
@@ -28115,7 +28123,7 @@
         <w:pStyle w:val="Bildetekst"/>
         <w:jc w:val="center"/>
       </w:pPr>
-      <w:bookmarkStart w:id="172" w:name="_Ref383256687"/>
+      <w:bookmarkStart w:id="176" w:name="_Ref383256687"/>
       <w:r>
         <w:t xml:space="preserve">Example </w:t>
       </w:r>
@@ -28138,7 +28146,7 @@
           <w:t>13</w:t>
         </w:r>
       </w:fldSimple>
-      <w:bookmarkEnd w:id="172"/>
+      <w:bookmarkEnd w:id="176"/>
       <w:r>
         <w:t xml:space="preserve">: </w:t>
       </w:r>
@@ -28299,7 +28307,7 @@
         <w:pStyle w:val="Bildetekst"/>
         <w:jc w:val="center"/>
       </w:pPr>
-      <w:bookmarkStart w:id="173" w:name="_Ref383256864"/>
+      <w:bookmarkStart w:id="177" w:name="_Ref383256864"/>
       <w:r>
         <w:t xml:space="preserve">Example </w:t>
       </w:r>
@@ -28322,7 +28330,7 @@
           <w:t>14</w:t>
         </w:r>
       </w:fldSimple>
-      <w:bookmarkEnd w:id="173"/>
+      <w:bookmarkEnd w:id="177"/>
       <w:r>
         <w:t>: Clients can specify functions for the server to invoke.</w:t>
       </w:r>
@@ -28374,11 +28382,11 @@
       <w:pPr>
         <w:pStyle w:val="Overskrift3"/>
       </w:pPr>
-      <w:bookmarkStart w:id="174" w:name="_Toc383094494"/>
+      <w:bookmarkStart w:id="178" w:name="_Toc383094494"/>
       <w:r>
         <w:t>Maintainability</w:t>
       </w:r>
-      <w:bookmarkEnd w:id="174"/>
+      <w:bookmarkEnd w:id="178"/>
     </w:p>
     <w:p>
       <w:r>
@@ -28506,7 +28514,7 @@
         <w:pStyle w:val="Bildetekst"/>
         <w:jc w:val="center"/>
       </w:pPr>
-      <w:bookmarkStart w:id="175" w:name="_Ref383257108"/>
+      <w:bookmarkStart w:id="179" w:name="_Ref383257108"/>
       <w:r>
         <w:t xml:space="preserve">Example </w:t>
       </w:r>
@@ -28529,7 +28537,7 @@
           <w:t>15</w:t>
         </w:r>
       </w:fldSimple>
-      <w:bookmarkEnd w:id="175"/>
+      <w:bookmarkEnd w:id="179"/>
       <w:r>
         <w:t>: Unit test code for a SignalR Hub method.</w:t>
       </w:r>
@@ -28549,11 +28557,11 @@
       <w:pPr>
         <w:pStyle w:val="Overskrift3"/>
       </w:pPr>
-      <w:bookmarkStart w:id="176" w:name="_Toc383094495"/>
+      <w:bookmarkStart w:id="180" w:name="_Toc383094495"/>
       <w:r>
         <w:t>Browser support</w:t>
       </w:r>
-      <w:bookmarkEnd w:id="176"/>
+      <w:bookmarkEnd w:id="180"/>
     </w:p>
     <w:p>
       <w:r>
@@ -28608,11 +28616,11 @@
       <w:pPr>
         <w:pStyle w:val="Overskrift3"/>
       </w:pPr>
-      <w:bookmarkStart w:id="177" w:name="_Toc383094496"/>
+      <w:bookmarkStart w:id="181" w:name="_Toc383094496"/>
       <w:r>
         <w:t>Maturity</w:t>
       </w:r>
-      <w:bookmarkEnd w:id="177"/>
+      <w:bookmarkEnd w:id="181"/>
     </w:p>
     <w:p>
       <w:r>
@@ -28695,89 +28703,177 @@
       <w:pPr>
         <w:pStyle w:val="Overskrift2"/>
       </w:pPr>
-      <w:bookmarkStart w:id="178" w:name="_Toc383094497"/>
-      <w:bookmarkStart w:id="179" w:name="_Ref383164070"/>
+      <w:bookmarkStart w:id="182" w:name="_Toc383094497"/>
+      <w:bookmark